<commit_message>
Refactoring. PVS warnings fixed.
</commit_message>
<xml_diff>
--- a/NNet/Issues.docx
+++ b/NNet/Issues.docx
@@ -3,8 +3,21 @@
 <w:document xmlns:wpc="http://schemas.microsoft.com/office/word/2010/wordprocessingCanvas" xmlns:cx="http://schemas.microsoft.com/office/drawing/2014/chartex" xmlns:cx1="http://schemas.microsoft.com/office/drawing/2015/9/8/chartex" xmlns:cx2="http://schemas.microsoft.com/office/drawing/2015/10/21/chartex" xmlns:cx3="http://schemas.microsoft.com/office/drawing/2016/5/9/chartex" xmlns:cx4="http://schemas.microsoft.com/office/drawing/2016/5/10/chartex" xmlns:cx5="http://schemas.microsoft.com/office/drawing/2016/5/11/chartex" xmlns:cx6="http://schemas.microsoft.com/office/drawing/2016/5/12/chartex" xmlns:cx7="http://schemas.microsoft.com/office/drawing/2016/5/13/chartex" xmlns:cx8="http://schemas.microsoft.com/office/drawing/2016/5/14/chartex" xmlns:mc="http://schemas.openxmlformats.org/markup-compatibility/2006" xmlns:aink="http://schemas.microsoft.com/office/drawing/2016/ink" xmlns:am3d="http://schemas.microsoft.com/office/drawing/2017/model3d" xmlns:o="urn:schemas-microsoft-com:office:office" xmlns:r="http://schemas.openxmlformats.org/officeDocument/2006/relationships" xmlns:m="http://schemas.openxmlformats.org/officeDocument/2006/math" xmlns:v="urn:schemas-microsoft-com:vml" xmlns:wp14="http://schemas.microsoft.com/office/word/2010/wordprocessingDrawing" xmlns:wp="http://schemas.openxmlformats.org/drawingml/2006/wordprocessingDrawing" xmlns:w10="urn:schemas-microsoft-com:office:word" xmlns:w="http://schemas.openxmlformats.org/wordprocessingml/2006/main" xmlns:w14="http://schemas.microsoft.com/office/word/2010/wordml" xmlns:w15="http://schemas.microsoft.com/office/word/2012/wordml" xmlns:w16cex="http://schemas.microsoft.com/office/word/2018/wordml/cex" xmlns:w16cid="http://schemas.microsoft.com/office/word/2016/wordml/cid" xmlns:w16="http://schemas.microsoft.com/office/word/2018/wordml" xmlns:w16se="http://schemas.microsoft.com/office/word/2015/wordml/symex" xmlns:wpg="http://schemas.microsoft.com/office/word/2010/wordprocessingGroup" xmlns:wpi="http://schemas.microsoft.com/office/word/2010/wordprocessingInk" xmlns:wne="http://schemas.microsoft.com/office/word/2006/wordml" xmlns:wps="http://schemas.microsoft.com/office/word/2010/wordprocessingShape" mc:Ignorable="w14 w15 w16se w16cid w16 w16cex wp14">
   <w:body>
     <w:p>
-      <w:r>
-        <w:t>Latest Issue #</w:t>
+      <w:proofErr w:type="spellStart"/>
+      <w:r>
+        <w:t>Latest</w:t>
+      </w:r>
+      <w:proofErr w:type="spellEnd"/>
+      <w:r>
+        <w:t xml:space="preserve"> </w:t>
+      </w:r>
+      <w:proofErr w:type="spellStart"/>
+      <w:r>
+        <w:t>Issue</w:t>
+      </w:r>
+      <w:proofErr w:type="spellEnd"/>
+      <w:r>
+        <w:t xml:space="preserve"> #</w:t>
       </w:r>
       <w:r>
         <w:t>7</w:t>
@@ -63,8 +76,18 @@
                 <w:color w:val="000000"/>
                 <w:lang w:eastAsia="de-DE"/>
               </w:rPr>
-              <w:t>High value</w:t>
-            </w:r>
+              <w:t xml:space="preserve">High </w:t>
+            </w:r>
+            <w:proofErr w:type="spellStart"/>
+            <w:r>
+              <w:rPr>
+                <w:rFonts w:ascii="Calibri" w:eastAsia="Times New Roman" w:hAnsi="Calibri" w:cs="Calibri"/>
+                <w:color w:val="000000"/>
+                <w:lang w:eastAsia="de-DE"/>
+              </w:rPr>
+              <w:t>value</w:t>
+            </w:r>
+            <w:proofErr w:type="spellEnd"/>
           </w:p>
         </w:tc>
         <w:tc>
@@ -126,7 +149,29 @@
                 <w:szCs w:val="18"/>
                 <w:lang w:eastAsia="de-DE"/>
               </w:rPr>
-              <w:t xml:space="preserve">#73 Cleanup </w:t>
+              <w:t xml:space="preserve">#73 </w:t>
+            </w:r>
+            <w:proofErr w:type="spellStart"/>
+            <w:r>
+              <w:rPr>
+                <w:rFonts w:ascii="Arial" w:eastAsia="Times New Roman" w:hAnsi="Arial" w:cs="Arial"/>
+                <w:color w:val="000000"/>
+                <w:sz w:val="18"/>
+                <w:szCs w:val="18"/>
+                <w:lang w:eastAsia="de-DE"/>
+              </w:rPr>
+              <w:t>Cleanup</w:t>
+            </w:r>
+            <w:proofErr w:type="spellEnd"/>
+            <w:r>
+              <w:rPr>
+                <w:rFonts w:ascii="Arial" w:eastAsia="Times New Roman" w:hAnsi="Arial" w:cs="Arial"/>
+                <w:color w:val="000000"/>
+                <w:sz w:val="18"/>
+                <w:szCs w:val="18"/>
+                <w:lang w:eastAsia="de-DE"/>
+              </w:rPr>
+              <w:t xml:space="preserve"> </w:t>
             </w:r>
             <w:r>
               <w:rPr>
@@ -368,8 +413,18 @@
                 <w:color w:val="000000"/>
                 <w:lang w:eastAsia="de-DE"/>
               </w:rPr>
-              <w:t>Middle value</w:t>
-            </w:r>
+              <w:t xml:space="preserve">Middle </w:t>
+            </w:r>
+            <w:proofErr w:type="spellStart"/>
+            <w:r>
+              <w:rPr>
+                <w:rFonts w:ascii="Calibri" w:eastAsia="Times New Roman" w:hAnsi="Calibri" w:cs="Calibri"/>
+                <w:color w:val="000000"/>
+                <w:lang w:eastAsia="de-DE"/>
+              </w:rPr>
+              <w:t>value</w:t>
+            </w:r>
+            <w:proofErr w:type="spellEnd"/>
           </w:p>
         </w:tc>
         <w:tc>
@@ -405,8 +460,20 @@
                 <w:szCs w:val="18"/>
                 <w:lang w:val="en-US" w:eastAsia="de-DE"/>
               </w:rPr>
-              <w:t>#72 Zoom DescWin</w:t>
-            </w:r>
+              <w:t xml:space="preserve">#72 Zoom </w:t>
+            </w:r>
+            <w:proofErr w:type="spellStart"/>
+            <w:r>
+              <w:rPr>
+                <w:rFonts w:ascii="Arial" w:eastAsia="Times New Roman" w:hAnsi="Arial" w:cs="Arial"/>
+                <w:color w:val="24292E"/>
+                <w:sz w:val="18"/>
+                <w:szCs w:val="18"/>
+                <w:lang w:val="en-US" w:eastAsia="de-DE"/>
+              </w:rPr>
+              <w:t>DescWin</w:t>
+            </w:r>
+            <w:proofErr w:type="spellEnd"/>
           </w:p>
           <w:p>
             <w:pPr>
@@ -454,7 +521,51 @@
                 <w:szCs w:val="18"/>
                 <w:lang w:val="en-US" w:eastAsia="de-DE"/>
               </w:rPr>
-              <w:t>#66 Zeitmessung im Monitor</w:t>
+              <w:t xml:space="preserve">#66 </w:t>
+            </w:r>
+            <w:proofErr w:type="spellStart"/>
+            <w:r>
+              <w:rPr>
+                <w:rFonts w:ascii="Arial" w:eastAsia="Times New Roman" w:hAnsi="Arial" w:cs="Arial"/>
+                <w:color w:val="000000"/>
+                <w:sz w:val="18"/>
+                <w:szCs w:val="18"/>
+                <w:lang w:val="en-US" w:eastAsia="de-DE"/>
+              </w:rPr>
+              <w:t>Zeitmessung</w:t>
+            </w:r>
+            <w:proofErr w:type="spellEnd"/>
+            <w:r>
+              <w:rPr>
+                <w:rFonts w:ascii="Arial" w:eastAsia="Times New Roman" w:hAnsi="Arial" w:cs="Arial"/>
+                <w:color w:val="000000"/>
+                <w:sz w:val="18"/>
+                <w:szCs w:val="18"/>
+                <w:lang w:val="en-US" w:eastAsia="de-DE"/>
+              </w:rPr>
+              <w:t xml:space="preserve"> </w:t>
+            </w:r>
+            <w:proofErr w:type="spellStart"/>
+            <w:r>
+              <w:rPr>
+                <w:rFonts w:ascii="Arial" w:eastAsia="Times New Roman" w:hAnsi="Arial" w:cs="Arial"/>
+                <w:color w:val="000000"/>
+                <w:sz w:val="18"/>
+                <w:szCs w:val="18"/>
+                <w:lang w:val="en-US" w:eastAsia="de-DE"/>
+              </w:rPr>
+              <w:t>im</w:t>
+            </w:r>
+            <w:proofErr w:type="spellEnd"/>
+            <w:r>
+              <w:rPr>
+                <w:rFonts w:ascii="Arial" w:eastAsia="Times New Roman" w:hAnsi="Arial" w:cs="Arial"/>
+                <w:color w:val="000000"/>
+                <w:sz w:val="18"/>
+                <w:szCs w:val="18"/>
+                <w:lang w:val="en-US" w:eastAsia="de-DE"/>
+              </w:rPr>
+              <w:t xml:space="preserve"> Monitor</w:t>
             </w:r>
           </w:p>
           <w:p>
@@ -693,8 +804,20 @@
                 <w:szCs w:val="18"/>
                 <w:lang w:eastAsia="de-DE"/>
               </w:rPr>
-              <w:t>#45 Layout manager</w:t>
-            </w:r>
+              <w:t xml:space="preserve">#45 Layout </w:t>
+            </w:r>
+            <w:proofErr w:type="spellStart"/>
+            <w:r>
+              <w:rPr>
+                <w:rFonts w:ascii="Arial" w:eastAsia="Times New Roman" w:hAnsi="Arial" w:cs="Arial"/>
+                <w:color w:val="000000"/>
+                <w:sz w:val="18"/>
+                <w:szCs w:val="18"/>
+                <w:lang w:eastAsia="de-DE"/>
+              </w:rPr>
+              <w:t>manager</w:t>
+            </w:r>
+            <w:proofErr w:type="spellEnd"/>
           </w:p>
           <w:p>
             <w:pPr>
@@ -860,8 +983,18 @@
                 <w:color w:val="000000"/>
                 <w:lang w:eastAsia="de-DE"/>
               </w:rPr>
-              <w:t>Low value</w:t>
-            </w:r>
+              <w:t xml:space="preserve">Low </w:t>
+            </w:r>
+            <w:proofErr w:type="spellStart"/>
+            <w:r>
+              <w:rPr>
+                <w:rFonts w:ascii="Calibri" w:eastAsia="Times New Roman" w:hAnsi="Calibri" w:cs="Calibri"/>
+                <w:color w:val="000000"/>
+                <w:lang w:eastAsia="de-DE"/>
+              </w:rPr>
+              <w:t>value</w:t>
+            </w:r>
+            <w:proofErr w:type="spellEnd"/>
           </w:p>
         </w:tc>
         <w:tc>
@@ -919,8 +1052,20 @@
                 <w:szCs w:val="18"/>
                 <w:lang w:val="en-US" w:eastAsia="de-DE"/>
               </w:rPr>
-              <w:t>#71 Color for WindowBackground</w:t>
-            </w:r>
+              <w:t xml:space="preserve">#71 Color for </w:t>
+            </w:r>
+            <w:proofErr w:type="spellStart"/>
+            <w:r>
+              <w:rPr>
+                <w:rFonts w:ascii="Arial" w:eastAsia="Times New Roman" w:hAnsi="Arial" w:cs="Arial"/>
+                <w:color w:val="000000"/>
+                <w:sz w:val="18"/>
+                <w:szCs w:val="18"/>
+                <w:lang w:val="en-US" w:eastAsia="de-DE"/>
+              </w:rPr>
+              <w:t>WindowBackground</w:t>
+            </w:r>
+            <w:proofErr w:type="spellEnd"/>
           </w:p>
         </w:tc>
         <w:tc>
@@ -978,8 +1123,42 @@
                 <w:szCs w:val="18"/>
                 <w:lang w:eastAsia="de-DE"/>
               </w:rPr>
-              <w:t>#47 Refresh rate dialog rework</w:t>
-            </w:r>
+              <w:t xml:space="preserve">#47 Refresh rate </w:t>
+            </w:r>
+            <w:proofErr w:type="spellStart"/>
+            <w:r>
+              <w:rPr>
+                <w:rFonts w:ascii="Arial" w:eastAsia="Times New Roman" w:hAnsi="Arial" w:cs="Arial"/>
+                <w:color w:val="000000"/>
+                <w:sz w:val="18"/>
+                <w:szCs w:val="18"/>
+                <w:lang w:eastAsia="de-DE"/>
+              </w:rPr>
+              <w:t>dialog</w:t>
+            </w:r>
+            <w:proofErr w:type="spellEnd"/>
+            <w:r>
+              <w:rPr>
+                <w:rFonts w:ascii="Arial" w:eastAsia="Times New Roman" w:hAnsi="Arial" w:cs="Arial"/>
+                <w:color w:val="000000"/>
+                <w:sz w:val="18"/>
+                <w:szCs w:val="18"/>
+                <w:lang w:eastAsia="de-DE"/>
+              </w:rPr>
+              <w:t xml:space="preserve"> </w:t>
+            </w:r>
+            <w:proofErr w:type="spellStart"/>
+            <w:r>
+              <w:rPr>
+                <w:rFonts w:ascii="Arial" w:eastAsia="Times New Roman" w:hAnsi="Arial" w:cs="Arial"/>
+                <w:color w:val="000000"/>
+                <w:sz w:val="18"/>
+                <w:szCs w:val="18"/>
+                <w:lang w:eastAsia="de-DE"/>
+              </w:rPr>
+              <w:t>rework</w:t>
+            </w:r>
+            <w:proofErr w:type="spellEnd"/>
             <w:r>
               <w:rPr>
                 <w:rFonts w:ascii="Arial" w:eastAsia="Times New Roman" w:hAnsi="Arial" w:cs="Arial"/>
@@ -1184,6 +1363,7 @@
                 <w:lang w:eastAsia="de-DE"/>
               </w:rPr>
             </w:pPr>
+            <w:proofErr w:type="spellStart"/>
             <w:r>
               <w:rPr>
                 <w:rFonts w:ascii="Calibri" w:eastAsia="Times New Roman" w:hAnsi="Calibri" w:cs="Calibri"/>
@@ -1192,6 +1372,7 @@
               </w:rPr>
               <w:t>Effort</w:t>
             </w:r>
+            <w:proofErr w:type="spellEnd"/>
           </w:p>
         </w:tc>
         <w:tc>
@@ -1376,7 +1557,17 @@
           <w:sz w:val="18"/>
           <w:szCs w:val="18"/>
         </w:rPr>
-        <w:t>Das Signal beim Auslösen eines Neurons ist nicht einfach eine Parabel, sondern eine Funktion, die näher an den in der Literatur beschriebenen Signalformen liegt. Vorschläge?</w:t>
+        <w:t xml:space="preserve">Das Signal beim Auslösen eines Neurons ist nicht einfach eine Parabel, sondern eine Funktion, die näher an den in der Literatur beschriebenen Signalformen liegt. </w:t>
+      </w:r>
+      <w:proofErr w:type="spellStart"/>
+      <w:proofErr w:type="gramStart"/>
+      <w:r>
+        <w:rPr>
+          <w:rFonts w:ascii="Verdana" w:eastAsia="Times New Roman" w:hAnsi="Verdana"/>
+          <w:sz w:val="18"/>
+          <w:szCs w:val="18"/>
+        </w:rPr>
+        <w:t>Vorschläge?</w:t>
       </w:r>
       <w:r>
         <w:rPr>
@@ -1385,7 +1576,18 @@
           <w:szCs w:val="18"/>
           <w:shd w:val="clear" w:color="auto" w:fill="00FFFF"/>
         </w:rPr>
-        <w:t>Parabel reicht erst mal: 2</w:t>
+        <w:t>Parabel</w:t>
+      </w:r>
+      <w:proofErr w:type="spellEnd"/>
+      <w:proofErr w:type="gramEnd"/>
+      <w:r>
+        <w:rPr>
+          <w:rFonts w:ascii="Verdana" w:eastAsia="Times New Roman" w:hAnsi="Verdana"/>
+          <w:sz w:val="18"/>
+          <w:szCs w:val="18"/>
+          <w:shd w:val="clear" w:color="auto" w:fill="00FFFF"/>
+        </w:rPr>
+        <w:t xml:space="preserve"> reicht erst mal: 2</w:t>
       </w:r>
     </w:p>
     <w:p>
@@ -1448,7 +1650,25 @@
           <w:sz w:val="18"/>
           <w:szCs w:val="18"/>
         </w:rPr>
-        <w:t>Statt einzelner Neuronen kann als Signalquelle ein kreisförmiger Bereich des Modells ausgewählt werden. Das Signal berechnet sich als gewichtete Summe aller Neuronen im Kreis, wobei das Gewicht mit dem Quadrat des Abstands vom Mittelpunkt abnimmt. Neuronen am Rand des Kreis haben praktisch keinen Einfluss, Neuronen in der Mitte den größten.</w:t>
+        <w:t xml:space="preserve">Statt einzelner Neuronen kann als Signalquelle ein kreisförmiger Bereich des Modells ausgewählt werden. Das Signal berechnet sich als gewichtete Summe aller Neuronen im Kreis, wobei das Gewicht mit dem Quadrat des Abstands vom Mittelpunkt abnimmt. Neuronen am Rand </w:t>
+      </w:r>
+      <w:proofErr w:type="gramStart"/>
+      <w:r>
+        <w:rPr>
+          <w:rFonts w:ascii="Verdana" w:eastAsia="Times New Roman" w:hAnsi="Verdana"/>
+          <w:sz w:val="18"/>
+          <w:szCs w:val="18"/>
+        </w:rPr>
+        <w:t>des Kreis</w:t>
+      </w:r>
+      <w:proofErr w:type="gramEnd"/>
+      <w:r>
+        <w:rPr>
+          <w:rFonts w:ascii="Verdana" w:eastAsia="Times New Roman" w:hAnsi="Verdana"/>
+          <w:sz w:val="18"/>
+          <w:szCs w:val="18"/>
+        </w:rPr>
+        <w:t xml:space="preserve"> haben praktisch keinen Einfluss, Neuronen in der Mitte den größten.</w:t>
       </w:r>
       <w:r>
         <w:rPr>
@@ -1465,7 +1685,27 @@
           <w:szCs w:val="18"/>
           <w:shd w:val="clear" w:color="auto" w:fill="00FFFF"/>
         </w:rPr>
-        <w:t>Etwas ähnliches soll ja beim Monitor rauskommen.  Ich interpretiere das mal als 1</w:t>
+        <w:t xml:space="preserve">Etwas ähnliches soll </w:t>
+      </w:r>
+      <w:proofErr w:type="gramStart"/>
+      <w:r>
+        <w:rPr>
+          <w:rFonts w:ascii="Verdana" w:eastAsia="Times New Roman" w:hAnsi="Verdana"/>
+          <w:sz w:val="18"/>
+          <w:szCs w:val="18"/>
+          <w:shd w:val="clear" w:color="auto" w:fill="00FFFF"/>
+        </w:rPr>
+        <w:t>ja beim</w:t>
+      </w:r>
+      <w:proofErr w:type="gramEnd"/>
+      <w:r>
+        <w:rPr>
+          <w:rFonts w:ascii="Verdana" w:eastAsia="Times New Roman" w:hAnsi="Verdana"/>
+          <w:sz w:val="18"/>
+          <w:szCs w:val="18"/>
+          <w:shd w:val="clear" w:color="auto" w:fill="00FFFF"/>
+        </w:rPr>
+        <w:t xml:space="preserve"> Monitor rauskommen.  Ich interpretiere das mal als 1</w:t>
       </w:r>
     </w:p>
     <w:p>
@@ -1531,7 +1771,27 @@
           <w:szCs w:val="18"/>
           <w:shd w:val="clear" w:color="auto" w:fill="00FFFF"/>
         </w:rPr>
-        <w:t>ist für komlexere Zusammenhänge gut, im Moment noch zu weit weg. 2</w:t>
+        <w:t xml:space="preserve">ist für </w:t>
+      </w:r>
+      <w:proofErr w:type="spellStart"/>
+      <w:r>
+        <w:rPr>
+          <w:rFonts w:ascii="Verdana" w:eastAsia="Times New Roman" w:hAnsi="Verdana"/>
+          <w:sz w:val="18"/>
+          <w:szCs w:val="18"/>
+          <w:shd w:val="clear" w:color="auto" w:fill="00FFFF"/>
+        </w:rPr>
+        <w:t>komlexere</w:t>
+      </w:r>
+      <w:proofErr w:type="spellEnd"/>
+      <w:r>
+        <w:rPr>
+          <w:rFonts w:ascii="Verdana" w:eastAsia="Times New Roman" w:hAnsi="Verdana"/>
+          <w:sz w:val="18"/>
+          <w:szCs w:val="18"/>
+          <w:shd w:val="clear" w:color="auto" w:fill="00FFFF"/>
+        </w:rPr>
+        <w:t xml:space="preserve"> Zusammenhänge gut, im Moment noch zu weit weg. 2</w:t>
       </w:r>
       <w:r>
         <w:rPr>
@@ -1546,9 +1806,11 @@
       <w:pPr>
         <w:ind w:left="720" w:hanging="360"/>
       </w:pPr>
+      <w:proofErr w:type="spellStart"/>
       <w:r>
         <w:t>Unclassified</w:t>
       </w:r>
+      <w:proofErr w:type="spellEnd"/>
     </w:p>
     <w:p>
       <w:pPr>
@@ -1600,8 +1862,9 @@
           <w:szCs w:val="18"/>
           <w:shd w:val="clear" w:color="auto" w:fill="40E0D0"/>
         </w:rPr>
-        <w:t xml:space="preserve">In Sinnesorganen wird die Intensität eines Reizes durch Frequenz-Anstieg und Anstieg dargestellt. Dieser Anstieg bzw. Abstieg ist jedoch selbst nicht absolut in einem innesorgan </w:t>
-      </w:r>
+        <w:t xml:space="preserve">In Sinnesorganen wird die Intensität eines Reizes durch Frequenz-Anstieg und Anstieg dargestellt. Dieser Anstieg bzw. Abstieg ist jedoch selbst nicht absolut in einem </w:t>
+      </w:r>
+      <w:proofErr w:type="spellStart"/>
       <w:r>
         <w:rPr>
           <w:rFonts w:ascii="Verdana" w:eastAsia="Times New Roman" w:hAnsi="Verdana"/>
@@ -1609,8 +1872,47 @@
           <w:szCs w:val="18"/>
           <w:shd w:val="clear" w:color="auto" w:fill="40E0D0"/>
         </w:rPr>
+        <w:t>innesorgan</w:t>
+      </w:r>
+      <w:proofErr w:type="spellEnd"/>
+      <w:r>
+        <w:rPr>
+          <w:rFonts w:ascii="Verdana" w:eastAsia="Times New Roman" w:hAnsi="Verdana"/>
+          <w:sz w:val="18"/>
+          <w:szCs w:val="18"/>
+          <w:shd w:val="clear" w:color="auto" w:fill="40E0D0"/>
+        </w:rPr>
+        <w:t xml:space="preserve"> </w:t>
+      </w:r>
+      <w:r>
+        <w:rPr>
+          <w:rFonts w:ascii="Verdana" w:eastAsia="Times New Roman" w:hAnsi="Verdana"/>
+          <w:sz w:val="18"/>
+          <w:szCs w:val="18"/>
+          <w:shd w:val="clear" w:color="auto" w:fill="40E0D0"/>
+        </w:rPr>
         <w:lastRenderedPageBreak/>
-        <w:t xml:space="preserve">konstant: Sie lässt bei intensiven Reizen nach und steigt bei immer schwächeren Reize wieder an. </w:t>
+        <w:t xml:space="preserve">konstant: Sie lässt bei intensiven Reizen nach und steigt </w:t>
+      </w:r>
+      <w:proofErr w:type="gramStart"/>
+      <w:r>
+        <w:rPr>
+          <w:rFonts w:ascii="Verdana" w:eastAsia="Times New Roman" w:hAnsi="Verdana"/>
+          <w:sz w:val="18"/>
+          <w:szCs w:val="18"/>
+          <w:shd w:val="clear" w:color="auto" w:fill="40E0D0"/>
+        </w:rPr>
+        <w:t>bei immer schwächeren Reize</w:t>
+      </w:r>
+      <w:proofErr w:type="gramEnd"/>
+      <w:r>
+        <w:rPr>
+          <w:rFonts w:ascii="Verdana" w:eastAsia="Times New Roman" w:hAnsi="Verdana"/>
+          <w:sz w:val="18"/>
+          <w:szCs w:val="18"/>
+          <w:shd w:val="clear" w:color="auto" w:fill="40E0D0"/>
+        </w:rPr>
+        <w:t xml:space="preserve"> wieder an. </w:t>
       </w:r>
     </w:p>
     <w:p>
@@ -1631,7 +1933,47 @@
           <w:szCs w:val="18"/>
           <w:shd w:val="clear" w:color="auto" w:fill="40E0D0"/>
         </w:rPr>
-        <w:t>Man könnte also solche Frequenz-Verläufe auch erst mal als Frequenz Diagramm aus einer Datei einlsesen, die man vorher bereit gestellt hat. Die könnte man mitspeichern, so dass man später mehrere Varianten vergleichen kann in ihrer Wirkung.</w:t>
+        <w:t xml:space="preserve">Man könnte also solche Frequenz-Verläufe auch erst mal als Frequenz Diagramm aus einer Datei </w:t>
+      </w:r>
+      <w:proofErr w:type="spellStart"/>
+      <w:r>
+        <w:rPr>
+          <w:rFonts w:ascii="Verdana" w:eastAsia="Times New Roman" w:hAnsi="Verdana"/>
+          <w:sz w:val="18"/>
+          <w:szCs w:val="18"/>
+          <w:shd w:val="clear" w:color="auto" w:fill="40E0D0"/>
+        </w:rPr>
+        <w:t>einlsesen</w:t>
+      </w:r>
+      <w:proofErr w:type="spellEnd"/>
+      <w:r>
+        <w:rPr>
+          <w:rFonts w:ascii="Verdana" w:eastAsia="Times New Roman" w:hAnsi="Verdana"/>
+          <w:sz w:val="18"/>
+          <w:szCs w:val="18"/>
+          <w:shd w:val="clear" w:color="auto" w:fill="40E0D0"/>
+        </w:rPr>
+        <w:t xml:space="preserve">, die man vorher </w:t>
+      </w:r>
+      <w:proofErr w:type="gramStart"/>
+      <w:r>
+        <w:rPr>
+          <w:rFonts w:ascii="Verdana" w:eastAsia="Times New Roman" w:hAnsi="Verdana"/>
+          <w:sz w:val="18"/>
+          <w:szCs w:val="18"/>
+          <w:shd w:val="clear" w:color="auto" w:fill="40E0D0"/>
+        </w:rPr>
+        <w:t>bereit gestellt</w:t>
+      </w:r>
+      <w:proofErr w:type="gramEnd"/>
+      <w:r>
+        <w:rPr>
+          <w:rFonts w:ascii="Verdana" w:eastAsia="Times New Roman" w:hAnsi="Verdana"/>
+          <w:sz w:val="18"/>
+          <w:szCs w:val="18"/>
+          <w:shd w:val="clear" w:color="auto" w:fill="40E0D0"/>
+        </w:rPr>
+        <w:t xml:space="preserve"> hat. Die könnte man mitspeichern, so dass man später mehrere Varianten vergleichen kann in ihrer Wirkung.</w:t>
       </w:r>
     </w:p>
     <w:p>
@@ -1652,7 +1994,27 @@
           <w:szCs w:val="18"/>
           <w:shd w:val="clear" w:color="auto" w:fill="40E0D0"/>
         </w:rPr>
-        <w:t>Ein reales Mikrofon wäre auch ein Lampenersatz und viel einfacher zu reallisieren.</w:t>
+        <w:t xml:space="preserve">Ein reales Mikrofon wäre auch ein Lampenersatz und viel einfacher zu </w:t>
+      </w:r>
+      <w:proofErr w:type="spellStart"/>
+      <w:r>
+        <w:rPr>
+          <w:rFonts w:ascii="Verdana" w:eastAsia="Times New Roman" w:hAnsi="Verdana"/>
+          <w:sz w:val="18"/>
+          <w:szCs w:val="18"/>
+          <w:shd w:val="clear" w:color="auto" w:fill="40E0D0"/>
+        </w:rPr>
+        <w:t>reallisieren</w:t>
+      </w:r>
+      <w:proofErr w:type="spellEnd"/>
+      <w:r>
+        <w:rPr>
+          <w:rFonts w:ascii="Verdana" w:eastAsia="Times New Roman" w:hAnsi="Verdana"/>
+          <w:sz w:val="18"/>
+          <w:szCs w:val="18"/>
+          <w:shd w:val="clear" w:color="auto" w:fill="40E0D0"/>
+        </w:rPr>
+        <w:t>.</w:t>
       </w:r>
     </w:p>
     <w:p>
@@ -1673,7 +2035,27 @@
           <w:szCs w:val="18"/>
           <w:shd w:val="clear" w:color="auto" w:fill="40E0D0"/>
         </w:rPr>
-        <w:t>Inzwischen bin ich der Meinung, dass die Nachbildung akustischer Auswertung in solchen Netzen einfacher zugänglich ist. Mögliche Merkmale: starker Anstieg/Abfall der Lautstärke, langsames Steigen/fallen, plötzliche Einsprengsel etc.. Das ist vermutlich auch die erste Auswertungsstufe beim Neugeborenen, vielleicht sogar schon vor der Geburt</w:t>
+        <w:t xml:space="preserve">Inzwischen bin ich der Meinung, dass die Nachbildung akustischer Auswertung in solchen Netzen einfacher zugänglich ist. Mögliche Merkmale: starker Anstieg/Abfall der Lautstärke, langsames Steigen/fallen, plötzliche Einsprengsel </w:t>
+      </w:r>
+      <w:proofErr w:type="gramStart"/>
+      <w:r>
+        <w:rPr>
+          <w:rFonts w:ascii="Verdana" w:eastAsia="Times New Roman" w:hAnsi="Verdana"/>
+          <w:sz w:val="18"/>
+          <w:szCs w:val="18"/>
+          <w:shd w:val="clear" w:color="auto" w:fill="40E0D0"/>
+        </w:rPr>
+        <w:t>etc..</w:t>
+      </w:r>
+      <w:proofErr w:type="gramEnd"/>
+      <w:r>
+        <w:rPr>
+          <w:rFonts w:ascii="Verdana" w:eastAsia="Times New Roman" w:hAnsi="Verdana"/>
+          <w:sz w:val="18"/>
+          <w:szCs w:val="18"/>
+          <w:shd w:val="clear" w:color="auto" w:fill="40E0D0"/>
+        </w:rPr>
+        <w:t xml:space="preserve"> Das ist vermutlich auch die erste Auswertungsstufe beim Neugeborenen, vielleicht sogar schon vor der Geburt</w:t>
       </w:r>
     </w:p>
     <w:p>
@@ -1705,7 +2087,15 @@
     </w:p>
     <w:p>
       <w:r>
-        <w:t>============================ Done =======================================</w:t>
+        <w:t xml:space="preserve">============================ </w:t>
+      </w:r>
+      <w:proofErr w:type="spellStart"/>
+      <w:r>
+        <w:t>Done</w:t>
+      </w:r>
+      <w:proofErr w:type="spellEnd"/>
+      <w:r>
+        <w:t xml:space="preserve"> =======================================</w:t>
       </w:r>
     </w:p>
     <w:p>
@@ -1747,7 +2137,49 @@
         <w:rPr>
           <w:lang w:val="en-US"/>
         </w:rPr>
-        <w:t>#60: Versatz beim Kopieren (Paul)</w:t>
+        <w:t xml:space="preserve">#60: </w:t>
+      </w:r>
+      <w:proofErr w:type="spellStart"/>
+      <w:r>
+        <w:rPr>
+          <w:lang w:val="en-US"/>
+        </w:rPr>
+        <w:t>Versatz</w:t>
+      </w:r>
+      <w:proofErr w:type="spellEnd"/>
+      <w:r>
+        <w:rPr>
+          <w:lang w:val="en-US"/>
+        </w:rPr>
+        <w:t xml:space="preserve"> </w:t>
+      </w:r>
+      <w:proofErr w:type="spellStart"/>
+      <w:r>
+        <w:rPr>
+          <w:lang w:val="en-US"/>
+        </w:rPr>
+        <w:t>beim</w:t>
+      </w:r>
+      <w:proofErr w:type="spellEnd"/>
+      <w:r>
+        <w:rPr>
+          <w:lang w:val="en-US"/>
+        </w:rPr>
+        <w:t xml:space="preserve"> </w:t>
+      </w:r>
+      <w:proofErr w:type="spellStart"/>
+      <w:r>
+        <w:rPr>
+          <w:lang w:val="en-US"/>
+        </w:rPr>
+        <w:t>Kopieren</w:t>
+      </w:r>
+      <w:proofErr w:type="spellEnd"/>
+      <w:r>
+        <w:rPr>
+          <w:lang w:val="en-US"/>
+        </w:rPr>
+        <w:t xml:space="preserve"> (Paul)</w:t>
       </w:r>
     </w:p>
     <w:p>
@@ -1779,7 +2211,25 @@
         <w:rPr>
           <w:lang w:val="en-US"/>
         </w:rPr>
-        <w:t xml:space="preserve"> #55 Display model in title bar missing on start</w:t>
+        <w:t xml:space="preserve"> </w:t>
+      </w:r>
+    </w:p>
+    <w:p>
+      <w:pPr>
+        <w:pStyle w:val="Listenabsatz"/>
+        <w:numPr>
+          <w:ilvl w:val="0"/>
+          <w:numId w:val="1"/>
+        </w:numPr>
+        <w:rPr>
+          <w:lang w:val="en-US"/>
+        </w:rPr>
+      </w:pPr>
+      <w:r>
+        <w:rPr>
+          <w:lang w:val="en-US"/>
+        </w:rPr>
+        <w:t>#55 Display model in title bar missing on start</w:t>
       </w:r>
     </w:p>
     <w:p>
@@ -1886,7 +2336,17 @@
           <w:sz w:val="18"/>
           <w:szCs w:val="18"/>
         </w:rPr>
-        <w:t>Wenn wir nur ein einzelnes Neuron betrachten, könnte man sagen, der Signalpegel ist ein absoluter Wert wird in mV. Wenn wir aber über ein Areal summieren, hängt der Wert völlig davon ab, was ich mathematisch mit den Einzelwerten anstelle (einfach aufsummieren, Mittelwert bilden, über die ganze Fläche gleichmäßig oder mit Betonung der Mitte usw.). Bei einem realen EEG hängt die dargestellte Amplitude ja auch davon ab, wie das Signal zuvor verstärkt oder sonst wie bearbeitet wurde.</w:t>
+        <w:t xml:space="preserve">Wenn wir nur ein einzelnes Neuron betrachten, könnte man sagen, der Signalpegel ist ein absoluter Wert wird in mV. Wenn wir aber über ein Areal summieren, hängt der Wert völlig davon ab, was ich mathematisch mit den Einzelwerten anstelle (einfach aufsummieren, Mittelwert bilden, über die ganze Fläche gleichmäßig oder mit Betonung der Mitte usw.). Bei einem realen EEG hängt die dargestellte Amplitude ja auch davon ab, wie das Signal zuvor verstärkt oder sonst wie bearbeitet </w:t>
+      </w:r>
+      <w:proofErr w:type="spellStart"/>
+      <w:proofErr w:type="gramStart"/>
+      <w:r>
+        <w:rPr>
+          <w:rFonts w:ascii="Verdana" w:eastAsia="Times New Roman" w:hAnsi="Verdana"/>
+          <w:sz w:val="18"/>
+          <w:szCs w:val="18"/>
+        </w:rPr>
+        <w:t>wurde.</w:t>
       </w:r>
       <w:r>
         <w:rPr>
@@ -1895,7 +2355,18 @@
           <w:szCs w:val="18"/>
           <w:u w:val="single"/>
         </w:rPr>
-        <w:t>Beim realen EEG hängt es vor allem davon ab, wieweit der Neuron-Abschnitt vom Sensor entfernt ist. Die dadurch bedingte Dämpfung muss man auspr</w:t>
+        <w:t>Beim</w:t>
+      </w:r>
+      <w:proofErr w:type="spellEnd"/>
+      <w:proofErr w:type="gramEnd"/>
+      <w:r>
+        <w:rPr>
+          <w:rFonts w:ascii="Verdana" w:eastAsia="Times New Roman" w:hAnsi="Verdana"/>
+          <w:sz w:val="18"/>
+          <w:szCs w:val="18"/>
+          <w:u w:val="single"/>
+        </w:rPr>
+        <w:t xml:space="preserve"> realen EEG hängt es vor allem davon ab, wieweit der Neuron-Abschnitt vom Sensor entfernt ist. Die dadurch bedingte Dämpfung muss man auspr</w:t>
       </w:r>
       <w:r>
         <w:rPr>
@@ -2063,6 +2534,7 @@
           <w:szCs w:val="18"/>
           <w:lang w:val="en-US" w:eastAsia="de-DE"/>
         </w:rPr>
+        <w:lastRenderedPageBreak/>
         <w:t>#38 Undo/Redo</w:t>
       </w:r>
       <w:r>
@@ -2104,12 +2576,33 @@
           <w:lang w:val="en-US"/>
         </w:rPr>
       </w:pPr>
-      <w:r>
-        <w:rPr>
-          <w:lang w:val="en-US"/>
-        </w:rPr>
-        <w:lastRenderedPageBreak/>
-        <w:t xml:space="preserve">Markierung umbenennen. </w:t>
+      <w:proofErr w:type="spellStart"/>
+      <w:r>
+        <w:rPr>
+          <w:lang w:val="en-US"/>
+        </w:rPr>
+        <w:t>Markierung</w:t>
+      </w:r>
+      <w:proofErr w:type="spellEnd"/>
+      <w:r>
+        <w:rPr>
+          <w:lang w:val="en-US"/>
+        </w:rPr>
+        <w:t xml:space="preserve"> </w:t>
+      </w:r>
+      <w:proofErr w:type="spellStart"/>
+      <w:r>
+        <w:rPr>
+          <w:lang w:val="en-US"/>
+        </w:rPr>
+        <w:t>umbenennen</w:t>
+      </w:r>
+      <w:proofErr w:type="spellEnd"/>
+      <w:r>
+        <w:rPr>
+          <w:lang w:val="en-US"/>
+        </w:rPr>
+        <w:t xml:space="preserve">. </w:t>
       </w:r>
       <w:r>
         <w:rPr>
@@ -2209,7 +2702,27 @@
           <w:szCs w:val="18"/>
           <w:lang w:val="en-US"/>
         </w:rPr>
-        <w:t xml:space="preserve"> Analyse finds nothing -&gt; model zooms and scrolls away</w:t>
+        <w:t xml:space="preserve"> </w:t>
+      </w:r>
+      <w:proofErr w:type="spellStart"/>
+      <w:r>
+        <w:rPr>
+          <w:rFonts w:ascii="Arial" w:hAnsi="Arial" w:cs="Arial"/>
+          <w:sz w:val="18"/>
+          <w:szCs w:val="18"/>
+          <w:lang w:val="en-US"/>
+        </w:rPr>
+        <w:t>Analyse</w:t>
+      </w:r>
+      <w:proofErr w:type="spellEnd"/>
+      <w:r>
+        <w:rPr>
+          <w:rFonts w:ascii="Arial" w:hAnsi="Arial" w:cs="Arial"/>
+          <w:sz w:val="18"/>
+          <w:szCs w:val="18"/>
+          <w:lang w:val="en-US"/>
+        </w:rPr>
+        <w:t xml:space="preserve"> finds nothing -&gt; model zooms and scrolls away</w:t>
       </w:r>
     </w:p>
     <w:p>
@@ -2267,8 +2780,126 @@
           <w:sz w:val="18"/>
           <w:szCs w:val="18"/>
         </w:rPr>
-        <w:t>Bug: reading monitor config, unknown symbolic name -&gt; exception unhandled</w:t>
-      </w:r>
+        <w:t xml:space="preserve">Bug: </w:t>
+      </w:r>
+      <w:proofErr w:type="spellStart"/>
+      <w:r>
+        <w:rPr>
+          <w:rFonts w:ascii="Arial" w:hAnsi="Arial" w:cs="Arial"/>
+          <w:sz w:val="18"/>
+          <w:szCs w:val="18"/>
+        </w:rPr>
+        <w:t>reading</w:t>
+      </w:r>
+      <w:proofErr w:type="spellEnd"/>
+      <w:r>
+        <w:rPr>
+          <w:rFonts w:ascii="Arial" w:hAnsi="Arial" w:cs="Arial"/>
+          <w:sz w:val="18"/>
+          <w:szCs w:val="18"/>
+        </w:rPr>
+        <w:t xml:space="preserve"> monitor </w:t>
+      </w:r>
+      <w:proofErr w:type="spellStart"/>
+      <w:r>
+        <w:rPr>
+          <w:rFonts w:ascii="Arial" w:hAnsi="Arial" w:cs="Arial"/>
+          <w:sz w:val="18"/>
+          <w:szCs w:val="18"/>
+        </w:rPr>
+        <w:t>config</w:t>
+      </w:r>
+      <w:proofErr w:type="spellEnd"/>
+      <w:r>
+        <w:rPr>
+          <w:rFonts w:ascii="Arial" w:hAnsi="Arial" w:cs="Arial"/>
+          <w:sz w:val="18"/>
+          <w:szCs w:val="18"/>
+        </w:rPr>
+        <w:t xml:space="preserve">, </w:t>
+      </w:r>
+      <w:proofErr w:type="spellStart"/>
+      <w:r>
+        <w:rPr>
+          <w:rFonts w:ascii="Arial" w:hAnsi="Arial" w:cs="Arial"/>
+          <w:sz w:val="18"/>
+          <w:szCs w:val="18"/>
+        </w:rPr>
+        <w:t>unknown</w:t>
+      </w:r>
+      <w:proofErr w:type="spellEnd"/>
+      <w:r>
+        <w:rPr>
+          <w:rFonts w:ascii="Arial" w:hAnsi="Arial" w:cs="Arial"/>
+          <w:sz w:val="18"/>
+          <w:szCs w:val="18"/>
+        </w:rPr>
+        <w:t xml:space="preserve"> </w:t>
+      </w:r>
+      <w:proofErr w:type="spellStart"/>
+      <w:r>
+        <w:rPr>
+          <w:rFonts w:ascii="Arial" w:hAnsi="Arial" w:cs="Arial"/>
+          <w:sz w:val="18"/>
+          <w:szCs w:val="18"/>
+        </w:rPr>
+        <w:t>symbolic</w:t>
+      </w:r>
+      <w:proofErr w:type="spellEnd"/>
+      <w:r>
+        <w:rPr>
+          <w:rFonts w:ascii="Arial" w:hAnsi="Arial" w:cs="Arial"/>
+          <w:sz w:val="18"/>
+          <w:szCs w:val="18"/>
+        </w:rPr>
+        <w:t xml:space="preserve"> </w:t>
+      </w:r>
+      <w:proofErr w:type="spellStart"/>
+      <w:r>
+        <w:rPr>
+          <w:rFonts w:ascii="Arial" w:hAnsi="Arial" w:cs="Arial"/>
+          <w:sz w:val="18"/>
+          <w:szCs w:val="18"/>
+        </w:rPr>
+        <w:t>name</w:t>
+      </w:r>
+      <w:proofErr w:type="spellEnd"/>
+      <w:r>
+        <w:rPr>
+          <w:rFonts w:ascii="Arial" w:hAnsi="Arial" w:cs="Arial"/>
+          <w:sz w:val="18"/>
+          <w:szCs w:val="18"/>
+        </w:rPr>
+        <w:t xml:space="preserve"> -&gt; </w:t>
+      </w:r>
+      <w:proofErr w:type="spellStart"/>
+      <w:r>
+        <w:rPr>
+          <w:rFonts w:ascii="Arial" w:hAnsi="Arial" w:cs="Arial"/>
+          <w:sz w:val="18"/>
+          <w:szCs w:val="18"/>
+        </w:rPr>
+        <w:t>exception</w:t>
+      </w:r>
+      <w:proofErr w:type="spellEnd"/>
+      <w:r>
+        <w:rPr>
+          <w:rFonts w:ascii="Arial" w:hAnsi="Arial" w:cs="Arial"/>
+          <w:sz w:val="18"/>
+          <w:szCs w:val="18"/>
+        </w:rPr>
+        <w:t xml:space="preserve"> </w:t>
+      </w:r>
+      <w:proofErr w:type="spellStart"/>
+      <w:r>
+        <w:rPr>
+          <w:rFonts w:ascii="Arial" w:hAnsi="Arial" w:cs="Arial"/>
+          <w:sz w:val="18"/>
+          <w:szCs w:val="18"/>
+        </w:rPr>
+        <w:t>unhandled</w:t>
+      </w:r>
+      <w:proofErr w:type="spellEnd"/>
     </w:p>
     <w:p>
       <w:pPr>
@@ -2308,6 +2939,7 @@
           <w:lang w:eastAsia="de-DE"/>
         </w:rPr>
       </w:pPr>
+      <w:proofErr w:type="spellStart"/>
       <w:r>
         <w:rPr>
           <w:rFonts w:ascii="Arial" w:eastAsia="Times New Roman" w:hAnsi="Arial" w:cs="Arial"/>
@@ -2316,7 +2948,18 @@
           <w:szCs w:val="18"/>
           <w:lang w:eastAsia="de-DE"/>
         </w:rPr>
-        <w:t>Implemented #36 Zweites Fenster Überblick/Details (Paul)</w:t>
+        <w:t>Implemented</w:t>
+      </w:r>
+      <w:proofErr w:type="spellEnd"/>
+      <w:r>
+        <w:rPr>
+          <w:rFonts w:ascii="Arial" w:eastAsia="Times New Roman" w:hAnsi="Arial" w:cs="Arial"/>
+          <w:color w:val="000000"/>
+          <w:sz w:val="18"/>
+          <w:szCs w:val="18"/>
+          <w:lang w:eastAsia="de-DE"/>
+        </w:rPr>
+        <w:t xml:space="preserve"> #36 Zweites Fenster Überblick/Details (Paul)</w:t>
       </w:r>
     </w:p>
     <w:p>
@@ -2365,8 +3008,9 @@
           <w:szCs w:val="18"/>
           <w:lang w:val="en-US"/>
         </w:rPr>
-        <w:t>#35 (Input-)Neuron an Neuron andocken</w:t>
-      </w:r>
+        <w:t xml:space="preserve">#35 (Input-)Neuron </w:t>
+      </w:r>
+      <w:proofErr w:type="gramStart"/>
       <w:r>
         <w:rPr>
           <w:rFonts w:ascii="Arial" w:hAnsi="Arial" w:cs="Arial"/>
@@ -2374,12 +3018,50 @@
           <w:szCs w:val="18"/>
           <w:lang w:val="en-US"/>
         </w:rPr>
+        <w:t>an</w:t>
+      </w:r>
+      <w:proofErr w:type="gramEnd"/>
+      <w:r>
+        <w:rPr>
+          <w:rFonts w:ascii="Arial" w:hAnsi="Arial" w:cs="Arial"/>
+          <w:sz w:val="18"/>
+          <w:szCs w:val="18"/>
+          <w:lang w:val="en-US"/>
+        </w:rPr>
+        <w:t xml:space="preserve"> Neuron </w:t>
+      </w:r>
+      <w:proofErr w:type="spellStart"/>
+      <w:r>
+        <w:rPr>
+          <w:rFonts w:ascii="Arial" w:hAnsi="Arial" w:cs="Arial"/>
+          <w:sz w:val="18"/>
+          <w:szCs w:val="18"/>
+          <w:lang w:val="en-US"/>
+        </w:rPr>
+        <w:t>andocken</w:t>
+      </w:r>
+      <w:proofErr w:type="spellEnd"/>
+      <w:r>
+        <w:rPr>
+          <w:rFonts w:ascii="Arial" w:hAnsi="Arial" w:cs="Arial"/>
+          <w:sz w:val="18"/>
+          <w:szCs w:val="18"/>
+          <w:lang w:val="en-US"/>
+        </w:rPr>
         <w:br/>
       </w:r>
     </w:p>
     <w:p>
       <w:r>
-        <w:t>==================== Email 23.04.2020 ======================================</w:t>
+        <w:t xml:space="preserve">==================== </w:t>
+      </w:r>
+      <w:proofErr w:type="gramStart"/>
+      <w:r>
+        <w:t>Email</w:t>
+      </w:r>
+      <w:proofErr w:type="gramEnd"/>
+      <w:r>
+        <w:t xml:space="preserve"> 23.04.2020 ======================================</w:t>
       </w:r>
     </w:p>
     <w:p>
@@ -2459,8 +3141,13 @@
       <w:r>
         <w:t xml:space="preserve">sich als </w:t>
       </w:r>
-      <w:r>
-        <w:t xml:space="preserve">extrem aufwendig </w:t>
+      <w:proofErr w:type="gramStart"/>
+      <w:r>
+        <w:t>extrem aufwendig</w:t>
+      </w:r>
+      <w:proofErr w:type="gramEnd"/>
+      <w:r>
+        <w:t xml:space="preserve"> </w:t>
       </w:r>
       <w:r>
         <w:t>herausstellen</w:t>

</xml_diff>

<commit_message>
small clean up, docu
</commit_message>
<xml_diff>
--- a/NNet/Issues.docx
+++ b/NNet/Issues.docx
@@ -465,72 +465,6 @@
               <w:spacing w:after="0" w:line="240" w:lineRule="auto"/>
               <w:rPr>
                 <w:rFonts w:ascii="Arial" w:eastAsia="Times New Roman" w:hAnsi="Arial" w:cs="Arial"/>
-                <w:color w:val="000000"/>
-                <w:sz w:val="18"/>
-                <w:szCs w:val="18"/>
-                <w:lang w:val="en-US" w:eastAsia="de-DE"/>
-              </w:rPr>
-            </w:pPr>
-            <w:r>
-              <w:rPr>
-                <w:rFonts w:ascii="Arial" w:eastAsia="Times New Roman" w:hAnsi="Arial" w:cs="Arial"/>
-                <w:color w:val="000000"/>
-                <w:sz w:val="18"/>
-                <w:szCs w:val="18"/>
-                <w:lang w:val="en-US" w:eastAsia="de-DE"/>
-              </w:rPr>
-              <w:t xml:space="preserve">#66 </w:t>
-            </w:r>
-            <w:proofErr w:type="spellStart"/>
-            <w:r>
-              <w:rPr>
-                <w:rFonts w:ascii="Arial" w:eastAsia="Times New Roman" w:hAnsi="Arial" w:cs="Arial"/>
-                <w:color w:val="000000"/>
-                <w:sz w:val="18"/>
-                <w:szCs w:val="18"/>
-                <w:lang w:val="en-US" w:eastAsia="de-DE"/>
-              </w:rPr>
-              <w:t>Zeitmessung</w:t>
-            </w:r>
-            <w:proofErr w:type="spellEnd"/>
-            <w:r>
-              <w:rPr>
-                <w:rFonts w:ascii="Arial" w:eastAsia="Times New Roman" w:hAnsi="Arial" w:cs="Arial"/>
-                <w:color w:val="000000"/>
-                <w:sz w:val="18"/>
-                <w:szCs w:val="18"/>
-                <w:lang w:val="en-US" w:eastAsia="de-DE"/>
-              </w:rPr>
-              <w:t xml:space="preserve"> </w:t>
-            </w:r>
-            <w:proofErr w:type="spellStart"/>
-            <w:r>
-              <w:rPr>
-                <w:rFonts w:ascii="Arial" w:eastAsia="Times New Roman" w:hAnsi="Arial" w:cs="Arial"/>
-                <w:color w:val="000000"/>
-                <w:sz w:val="18"/>
-                <w:szCs w:val="18"/>
-                <w:lang w:val="en-US" w:eastAsia="de-DE"/>
-              </w:rPr>
-              <w:t>im</w:t>
-            </w:r>
-            <w:proofErr w:type="spellEnd"/>
-            <w:r>
-              <w:rPr>
-                <w:rFonts w:ascii="Arial" w:eastAsia="Times New Roman" w:hAnsi="Arial" w:cs="Arial"/>
-                <w:color w:val="000000"/>
-                <w:sz w:val="18"/>
-                <w:szCs w:val="18"/>
-                <w:lang w:val="en-US" w:eastAsia="de-DE"/>
-              </w:rPr>
-              <w:t xml:space="preserve"> Monitor</w:t>
-            </w:r>
-          </w:p>
-          <w:p>
-            <w:pPr>
-              <w:spacing w:after="0" w:line="240" w:lineRule="auto"/>
-              <w:rPr>
-                <w:rFonts w:ascii="Arial" w:eastAsia="Times New Roman" w:hAnsi="Arial" w:cs="Arial"/>
                 <w:color w:val="24292E"/>
                 <w:sz w:val="18"/>
                 <w:szCs w:val="18"/>
@@ -1446,7 +1380,6 @@
         </w:tc>
       </w:tr>
     </w:tbl>
-    <w:p/>
     <w:p>
       <w:pPr>
         <w:spacing w:before="100" w:beforeAutospacing="1" w:after="100" w:afterAutospacing="1" w:line="240" w:lineRule="auto"/>
@@ -1457,40 +1390,6 @@
           <w:szCs w:val="18"/>
         </w:rPr>
       </w:pPr>
-      <w:r>
-        <w:rPr>
-          <w:rFonts w:ascii="Verdana" w:eastAsia="Times New Roman" w:hAnsi="Verdana"/>
-          <w:sz w:val="18"/>
-          <w:szCs w:val="18"/>
-        </w:rPr>
-        <w:t xml:space="preserve">#73 </w:t>
-      </w:r>
-      <w:proofErr w:type="spellStart"/>
-      <w:r>
-        <w:rPr>
-          <w:rFonts w:ascii="Verdana" w:eastAsia="Times New Roman" w:hAnsi="Verdana"/>
-          <w:sz w:val="18"/>
-          <w:szCs w:val="18"/>
-        </w:rPr>
-        <w:t>Cleanup</w:t>
-      </w:r>
-      <w:proofErr w:type="spellEnd"/>
-      <w:r>
-        <w:rPr>
-          <w:rFonts w:ascii="Verdana" w:eastAsia="Times New Roman" w:hAnsi="Verdana"/>
-          <w:sz w:val="18"/>
-          <w:szCs w:val="18"/>
-        </w:rPr>
-        <w:t xml:space="preserve"> Format2wstring</w:t>
-      </w:r>
-      <w:r>
-        <w:rPr>
-          <w:rFonts w:ascii="Verdana" w:eastAsia="Times New Roman" w:hAnsi="Verdana"/>
-          <w:sz w:val="18"/>
-          <w:szCs w:val="18"/>
-        </w:rPr>
-        <w:t xml:space="preserve"> </w:t>
-      </w:r>
     </w:p>
     <w:p>
       <w:pPr>
@@ -1508,24 +1407,7 @@
           <w:sz w:val="18"/>
           <w:szCs w:val="18"/>
         </w:rPr>
-        <w:t>#68: Die im Monitorfenster angezeigten Signale werden beim Speichern des Modells mitabgespeichert. Bisher geht die Information verloren und die Signale müssen nach jedem Öffnen des Modells neu ausgewählt werden</w:t>
-      </w:r>
-      <w:r>
-        <w:rPr>
-          <w:rFonts w:ascii="Verdana" w:eastAsia="Times New Roman" w:hAnsi="Verdana"/>
-          <w:sz w:val="18"/>
-          <w:szCs w:val="18"/>
-        </w:rPr>
-        <w:t xml:space="preserve">   </w:t>
-      </w:r>
-      <w:r>
-        <w:rPr>
-          <w:rFonts w:ascii="Verdana" w:eastAsia="Times New Roman" w:hAnsi="Verdana"/>
-          <w:sz w:val="18"/>
-          <w:szCs w:val="18"/>
-          <w:shd w:val="clear" w:color="auto" w:fill="00FFFF"/>
-        </w:rPr>
-        <w:t>ist gut brauchbar: 1</w:t>
+        <w:t>#66 Zeitmessung im Monitor</w:t>
       </w:r>
     </w:p>
     <w:p>
@@ -1544,6 +1426,87 @@
           <w:sz w:val="18"/>
           <w:szCs w:val="18"/>
         </w:rPr>
+        <w:t xml:space="preserve">#73 </w:t>
+      </w:r>
+      <w:proofErr w:type="spellStart"/>
+      <w:r>
+        <w:rPr>
+          <w:rFonts w:ascii="Verdana" w:eastAsia="Times New Roman" w:hAnsi="Verdana"/>
+          <w:sz w:val="18"/>
+          <w:szCs w:val="18"/>
+        </w:rPr>
+        <w:t>Cleanup</w:t>
+      </w:r>
+      <w:proofErr w:type="spellEnd"/>
+      <w:r>
+        <w:rPr>
+          <w:rFonts w:ascii="Verdana" w:eastAsia="Times New Roman" w:hAnsi="Verdana"/>
+          <w:sz w:val="18"/>
+          <w:szCs w:val="18"/>
+        </w:rPr>
+        <w:t xml:space="preserve"> Format2wstring</w:t>
+      </w:r>
+      <w:r>
+        <w:rPr>
+          <w:rFonts w:ascii="Verdana" w:eastAsia="Times New Roman" w:hAnsi="Verdana"/>
+          <w:sz w:val="18"/>
+          <w:szCs w:val="18"/>
+        </w:rPr>
+        <w:t xml:space="preserve"> </w:t>
+      </w:r>
+    </w:p>
+    <w:p>
+      <w:pPr>
+        <w:spacing w:before="100" w:beforeAutospacing="1" w:after="100" w:afterAutospacing="1" w:line="240" w:lineRule="auto"/>
+        <w:ind w:left="360" w:right="375"/>
+        <w:rPr>
+          <w:rFonts w:ascii="Verdana" w:eastAsia="Times New Roman" w:hAnsi="Verdana"/>
+          <w:sz w:val="18"/>
+          <w:szCs w:val="18"/>
+        </w:rPr>
+      </w:pPr>
+      <w:r>
+        <w:rPr>
+          <w:rFonts w:ascii="Verdana" w:eastAsia="Times New Roman" w:hAnsi="Verdana"/>
+          <w:sz w:val="18"/>
+          <w:szCs w:val="18"/>
+        </w:rPr>
+        <w:t>#68: Die im Monitorfenster angezeigten Signale werden beim Speichern des Modells mitabgespeichert. Bisher geht die Information verloren und die Signale müssen nach jedem Öffnen des Modells neu ausgewählt werden</w:t>
+      </w:r>
+      <w:r>
+        <w:rPr>
+          <w:rFonts w:ascii="Verdana" w:eastAsia="Times New Roman" w:hAnsi="Verdana"/>
+          <w:sz w:val="18"/>
+          <w:szCs w:val="18"/>
+        </w:rPr>
+        <w:t xml:space="preserve">   </w:t>
+      </w:r>
+      <w:r>
+        <w:rPr>
+          <w:rFonts w:ascii="Verdana" w:eastAsia="Times New Roman" w:hAnsi="Verdana"/>
+          <w:sz w:val="18"/>
+          <w:szCs w:val="18"/>
+          <w:shd w:val="clear" w:color="auto" w:fill="00FFFF"/>
+        </w:rPr>
+        <w:t>ist gut brauchbar: 1</w:t>
+      </w:r>
+    </w:p>
+    <w:p>
+      <w:pPr>
+        <w:spacing w:before="100" w:beforeAutospacing="1" w:after="100" w:afterAutospacing="1" w:line="240" w:lineRule="auto"/>
+        <w:ind w:left="360" w:right="375"/>
+        <w:rPr>
+          <w:rFonts w:ascii="Verdana" w:eastAsia="Times New Roman" w:hAnsi="Verdana"/>
+          <w:sz w:val="18"/>
+          <w:szCs w:val="18"/>
+        </w:rPr>
+      </w:pPr>
+      <w:r>
+        <w:rPr>
+          <w:rFonts w:ascii="Verdana" w:eastAsia="Times New Roman" w:hAnsi="Verdana"/>
+          <w:sz w:val="18"/>
+          <w:szCs w:val="18"/>
+        </w:rPr>
         <w:t>#64:</w:t>
       </w:r>
       <w:r>
@@ -1848,7 +1811,7 @@
           <w:sz w:val="18"/>
           <w:szCs w:val="18"/>
         </w:rPr>
-        <w:t xml:space="preserve"> Die Inputneuronen werden so geändert, dass sie nicht einfach gleichmäßig ein Signal mit einer bestimmten Frequenz produzieren, sondern sie werden durch ein externes Objekt gesteuert. Idee: Lichtquelle kann vor den Inputneuronen bewegt werden. Das Signal der Inputneuronen ist proportional zur einfallenden Lichtmenge, die wiederum vom Abstand </w:t>
+        <w:t xml:space="preserve"> Die Inputneuronen werden so geändert, dass sie nicht einfach gleichmäßig ein Signal mit einer bestimmten Frequenz produzieren, sondern sie werden durch ein externes Objekt </w:t>
       </w:r>
       <w:r>
         <w:rPr>
@@ -1857,7 +1820,7 @@
           <w:szCs w:val="18"/>
         </w:rPr>
         <w:lastRenderedPageBreak/>
-        <w:t>der Lichtquelle und vom Einfallswinkel abhängt.</w:t>
+        <w:t>gesteuert. Idee: Lichtquelle kann vor den Inputneuronen bewegt werden. Das Signal der Inputneuronen ist proportional zur einfallenden Lichtmenge, die wiederum vom Abstand der Lichtquelle und vom Einfallswinkel abhängt.</w:t>
       </w:r>
       <w:r>
         <w:rPr>
@@ -2500,6 +2463,7 @@
         <w:rPr>
           <w:lang w:val="en-US"/>
         </w:rPr>
+        <w:lastRenderedPageBreak/>
         <w:t>#54 Save As hanging</w:t>
       </w:r>
     </w:p>
@@ -2514,7 +2478,6 @@
         <w:rPr>
           <w:lang w:val="en-US"/>
         </w:rPr>
-        <w:lastRenderedPageBreak/>
         <w:t>==================== Email xx.yy.2020 ======================================</w:t>
       </w:r>
     </w:p>

</xml_diff>

<commit_message>
Removed feature "Mark/Unmark selection" and all associated classes and objects.
</commit_message>
<xml_diff>
--- a/NNet/Issues.docx
+++ b/NNet/Issues.docx
@@ -23,7 +23,7 @@
         <w:t>7</w:t>
       </w:r>
       <w:r>
-        <w:t>3</w:t>
+        <w:t>4</w:t>
       </w:r>
     </w:p>
     <w:p/>
@@ -40,8 +40,8 @@
       <w:tblGrid>
         <w:gridCol w:w="1131"/>
         <w:gridCol w:w="1741"/>
-        <w:gridCol w:w="4231"/>
-        <w:gridCol w:w="2962"/>
+        <w:gridCol w:w="4233"/>
+        <w:gridCol w:w="2960"/>
       </w:tblGrid>
       <w:tr>
         <w:trPr>
@@ -141,6 +141,38 @@
                 <w:lang w:eastAsia="de-DE"/>
               </w:rPr>
             </w:pPr>
+            <w:r>
+              <w:rPr>
+                <w:rFonts w:ascii="Arial" w:eastAsia="Times New Roman" w:hAnsi="Arial" w:cs="Arial"/>
+                <w:color w:val="24292E"/>
+                <w:sz w:val="18"/>
+                <w:szCs w:val="18"/>
+                <w:lang w:eastAsia="de-DE"/>
+              </w:rPr>
+              <w:t xml:space="preserve">#39 Modell hinzufügen/Baustein-Bibliothek </w:t>
+            </w:r>
+            <w:r>
+              <w:rPr>
+                <w:rFonts w:ascii="Arial" w:eastAsia="Times New Roman" w:hAnsi="Arial" w:cs="Arial"/>
+                <w:color w:val="000000"/>
+                <w:sz w:val="18"/>
+                <w:szCs w:val="18"/>
+                <w:lang w:eastAsia="de-DE"/>
+              </w:rPr>
+              <w:t>(Paul)</w:t>
+            </w:r>
+          </w:p>
+          <w:p>
+            <w:pPr>
+              <w:spacing w:after="0" w:line="240" w:lineRule="auto"/>
+              <w:rPr>
+                <w:rFonts w:ascii="Arial" w:eastAsia="Times New Roman" w:hAnsi="Arial" w:cs="Arial"/>
+                <w:color w:val="000000"/>
+                <w:sz w:val="18"/>
+                <w:szCs w:val="18"/>
+                <w:lang w:eastAsia="de-DE"/>
+              </w:rPr>
+            </w:pPr>
           </w:p>
         </w:tc>
         <w:tc>
@@ -216,7 +248,15 @@
                 <w:sz w:val="18"/>
                 <w:szCs w:val="18"/>
               </w:rPr>
-              <w:t>#40 Automatisches Andocken</w:t>
+              <w:t>#</w:t>
+            </w:r>
+            <w:r>
+              <w:rPr>
+                <w:rFonts w:ascii="Arial" w:hAnsi="Arial" w:cs="Arial"/>
+                <w:sz w:val="18"/>
+                <w:szCs w:val="18"/>
+              </w:rPr>
+              <w:t>74 Module</w:t>
             </w:r>
             <w:r>
               <w:rPr>
@@ -465,10 +505,10 @@
               <w:spacing w:after="0" w:line="240" w:lineRule="auto"/>
               <w:rPr>
                 <w:rFonts w:ascii="Arial" w:eastAsia="Times New Roman" w:hAnsi="Arial" w:cs="Arial"/>
-                <w:color w:val="24292E"/>
-                <w:sz w:val="18"/>
-                <w:szCs w:val="18"/>
-                <w:lang w:val="en-US" w:eastAsia="de-DE"/>
+                <w:color w:val="000000"/>
+                <w:sz w:val="18"/>
+                <w:szCs w:val="18"/>
+                <w:lang w:eastAsia="de-DE"/>
               </w:rPr>
             </w:pPr>
             <w:r>
@@ -477,51 +517,9 @@
                 <w:color w:val="000000"/>
                 <w:sz w:val="18"/>
                 <w:szCs w:val="18"/>
-                <w:lang w:val="en-US" w:eastAsia="de-DE"/>
-              </w:rPr>
-              <w:t>#70 Colors for Monitor-Signals</w:t>
-            </w:r>
-            <w:r>
-              <w:rPr>
-                <w:rFonts w:ascii="Arial" w:eastAsia="Times New Roman" w:hAnsi="Arial" w:cs="Arial"/>
-                <w:color w:val="24292E"/>
-                <w:sz w:val="18"/>
-                <w:szCs w:val="18"/>
-                <w:lang w:val="en-US" w:eastAsia="de-DE"/>
-              </w:rPr>
-              <w:t xml:space="preserve"> </w:t>
-            </w:r>
-          </w:p>
-          <w:p>
-            <w:pPr>
-              <w:spacing w:after="0" w:line="240" w:lineRule="auto"/>
-              <w:rPr>
-                <w:rFonts w:ascii="Arial" w:eastAsia="Times New Roman" w:hAnsi="Arial" w:cs="Arial"/>
-                <w:color w:val="000000"/>
-                <w:sz w:val="18"/>
-                <w:szCs w:val="18"/>
-                <w:lang w:eastAsia="de-DE"/>
-              </w:rPr>
-            </w:pPr>
-            <w:r>
-              <w:rPr>
-                <w:rFonts w:ascii="Arial" w:eastAsia="Times New Roman" w:hAnsi="Arial" w:cs="Arial"/>
-                <w:color w:val="24292E"/>
-                <w:sz w:val="18"/>
-                <w:szCs w:val="18"/>
-                <w:lang w:eastAsia="de-DE"/>
-              </w:rPr>
-              <w:t xml:space="preserve">#39 Modell hinzufügen/Baustein-Bibliothek </w:t>
-            </w:r>
-            <w:r>
-              <w:rPr>
-                <w:rFonts w:ascii="Arial" w:eastAsia="Times New Roman" w:hAnsi="Arial" w:cs="Arial"/>
-                <w:color w:val="000000"/>
-                <w:sz w:val="18"/>
-                <w:szCs w:val="18"/>
-                <w:lang w:eastAsia="de-DE"/>
-              </w:rPr>
-              <w:t>(Paul)</w:t>
+                <w:lang w:eastAsia="de-DE"/>
+              </w:rPr>
+              <w:t>#63 Lichtquelle (Paul)</w:t>
             </w:r>
           </w:p>
           <w:p>
@@ -584,28 +582,6 @@
                 <w:lang w:eastAsia="de-DE"/>
               </w:rPr>
               <w:t>#62 Input-Neuronen gleichmäßig ausrichten (Paul)</w:t>
-            </w:r>
-          </w:p>
-          <w:p>
-            <w:pPr>
-              <w:spacing w:after="0" w:line="240" w:lineRule="auto"/>
-              <w:rPr>
-                <w:rFonts w:ascii="Arial" w:eastAsia="Times New Roman" w:hAnsi="Arial" w:cs="Arial"/>
-                <w:color w:val="000000"/>
-                <w:sz w:val="18"/>
-                <w:szCs w:val="18"/>
-                <w:lang w:eastAsia="de-DE"/>
-              </w:rPr>
-            </w:pPr>
-            <w:r>
-              <w:rPr>
-                <w:rFonts w:ascii="Arial" w:eastAsia="Times New Roman" w:hAnsi="Arial" w:cs="Arial"/>
-                <w:color w:val="000000"/>
-                <w:sz w:val="18"/>
-                <w:szCs w:val="18"/>
-                <w:lang w:eastAsia="de-DE"/>
-              </w:rPr>
-              <w:t>#63 Lichtquelle (Paul)</w:t>
             </w:r>
           </w:p>
           <w:p>
@@ -982,7 +958,7 @@
                 <w:color w:val="000000"/>
                 <w:sz w:val="18"/>
                 <w:szCs w:val="18"/>
-                <w:lang w:eastAsia="de-DE"/>
+                <w:lang w:val="en-US" w:eastAsia="de-DE"/>
               </w:rPr>
             </w:pPr>
             <w:r>
@@ -991,9 +967,53 @@
                 <w:color w:val="000000"/>
                 <w:sz w:val="18"/>
                 <w:szCs w:val="18"/>
-                <w:lang w:eastAsia="de-DE"/>
-              </w:rPr>
-              <w:t>#13 Andocken durch Move Pipe</w:t>
+                <w:lang w:val="en-US" w:eastAsia="de-DE"/>
+              </w:rPr>
+              <w:t xml:space="preserve">#13 </w:t>
+            </w:r>
+            <w:proofErr w:type="spellStart"/>
+            <w:r>
+              <w:rPr>
+                <w:rFonts w:ascii="Arial" w:eastAsia="Times New Roman" w:hAnsi="Arial" w:cs="Arial"/>
+                <w:color w:val="000000"/>
+                <w:sz w:val="18"/>
+                <w:szCs w:val="18"/>
+                <w:lang w:val="en-US" w:eastAsia="de-DE"/>
+              </w:rPr>
+              <w:t>Andocken</w:t>
+            </w:r>
+            <w:proofErr w:type="spellEnd"/>
+            <w:r>
+              <w:rPr>
+                <w:rFonts w:ascii="Arial" w:eastAsia="Times New Roman" w:hAnsi="Arial" w:cs="Arial"/>
+                <w:color w:val="000000"/>
+                <w:sz w:val="18"/>
+                <w:szCs w:val="18"/>
+                <w:lang w:val="en-US" w:eastAsia="de-DE"/>
+              </w:rPr>
+              <w:t xml:space="preserve"> </w:t>
+            </w:r>
+            <w:proofErr w:type="spellStart"/>
+            <w:r>
+              <w:rPr>
+                <w:rFonts w:ascii="Arial" w:eastAsia="Times New Roman" w:hAnsi="Arial" w:cs="Arial"/>
+                <w:color w:val="000000"/>
+                <w:sz w:val="18"/>
+                <w:szCs w:val="18"/>
+                <w:lang w:val="en-US" w:eastAsia="de-DE"/>
+              </w:rPr>
+              <w:t>durch</w:t>
+            </w:r>
+            <w:proofErr w:type="spellEnd"/>
+            <w:r>
+              <w:rPr>
+                <w:rFonts w:ascii="Arial" w:eastAsia="Times New Roman" w:hAnsi="Arial" w:cs="Arial"/>
+                <w:color w:val="000000"/>
+                <w:sz w:val="18"/>
+                <w:szCs w:val="18"/>
+                <w:lang w:val="en-US" w:eastAsia="de-DE"/>
+              </w:rPr>
+              <w:t xml:space="preserve"> Move Pipe</w:t>
             </w:r>
           </w:p>
           <w:p>
@@ -1004,7 +1024,7 @@
                 <w:color w:val="24292E"/>
                 <w:sz w:val="18"/>
                 <w:szCs w:val="18"/>
-                <w:lang w:eastAsia="de-DE"/>
+                <w:lang w:val="en-US" w:eastAsia="de-DE"/>
               </w:rPr>
             </w:pPr>
             <w:r>
@@ -1013,53 +1033,51 @@
                 <w:color w:val="000000"/>
                 <w:sz w:val="18"/>
                 <w:szCs w:val="18"/>
-                <w:lang w:eastAsia="de-DE"/>
-              </w:rPr>
-              <w:t xml:space="preserve">#47 Refresh rate </w:t>
+                <w:lang w:val="en-US" w:eastAsia="de-DE"/>
+              </w:rPr>
+              <w:t>#47 Refresh rate dialog rework</w:t>
             </w:r>
-            <w:proofErr w:type="spellStart"/>
             <w:r>
               <w:rPr>
                 <w:rFonts w:ascii="Arial" w:eastAsia="Times New Roman" w:hAnsi="Arial" w:cs="Arial"/>
-                <w:color w:val="000000"/>
-                <w:sz w:val="18"/>
-                <w:szCs w:val="18"/>
-                <w:lang w:eastAsia="de-DE"/>
-              </w:rPr>
-              <w:t>dialog</w:t>
+                <w:color w:val="24292E"/>
+                <w:sz w:val="18"/>
+                <w:szCs w:val="18"/>
+                <w:lang w:val="en-US" w:eastAsia="de-DE"/>
+              </w:rPr>
+              <w:t xml:space="preserve">  </w:t>
             </w:r>
-            <w:proofErr w:type="spellEnd"/>
+          </w:p>
+          <w:p>
+            <w:pPr>
+              <w:spacing w:after="0" w:line="240" w:lineRule="auto"/>
+              <w:rPr>
+                <w:rFonts w:ascii="Arial" w:eastAsia="Times New Roman" w:hAnsi="Arial" w:cs="Arial"/>
+                <w:color w:val="24292E"/>
+                <w:sz w:val="18"/>
+                <w:szCs w:val="18"/>
+                <w:lang w:val="en-US" w:eastAsia="de-DE"/>
+              </w:rPr>
+            </w:pPr>
             <w:r>
               <w:rPr>
                 <w:rFonts w:ascii="Arial" w:eastAsia="Times New Roman" w:hAnsi="Arial" w:cs="Arial"/>
                 <w:color w:val="000000"/>
                 <w:sz w:val="18"/>
                 <w:szCs w:val="18"/>
-                <w:lang w:eastAsia="de-DE"/>
+                <w:lang w:val="en-US" w:eastAsia="de-DE"/>
+              </w:rPr>
+              <w:t>#70 Colors for Monitor-Signals</w:t>
+            </w:r>
+            <w:r>
+              <w:rPr>
+                <w:rFonts w:ascii="Arial" w:eastAsia="Times New Roman" w:hAnsi="Arial" w:cs="Arial"/>
+                <w:color w:val="24292E"/>
+                <w:sz w:val="18"/>
+                <w:szCs w:val="18"/>
+                <w:lang w:val="en-US" w:eastAsia="de-DE"/>
               </w:rPr>
               <w:t xml:space="preserve"> </w:t>
-            </w:r>
-            <w:proofErr w:type="spellStart"/>
-            <w:r>
-              <w:rPr>
-                <w:rFonts w:ascii="Arial" w:eastAsia="Times New Roman" w:hAnsi="Arial" w:cs="Arial"/>
-                <w:color w:val="000000"/>
-                <w:sz w:val="18"/>
-                <w:szCs w:val="18"/>
-                <w:lang w:eastAsia="de-DE"/>
-              </w:rPr>
-              <w:t>rework</w:t>
-            </w:r>
-            <w:proofErr w:type="spellEnd"/>
-            <w:r>
-              <w:rPr>
-                <w:rFonts w:ascii="Arial" w:eastAsia="Times New Roman" w:hAnsi="Arial" w:cs="Arial"/>
-                <w:color w:val="24292E"/>
-                <w:sz w:val="18"/>
-                <w:szCs w:val="18"/>
-                <w:lang w:eastAsia="de-DE"/>
-              </w:rPr>
-              <w:t xml:space="preserve">  </w:t>
             </w:r>
           </w:p>
           <w:p>
@@ -1811,7 +1829,7 @@
           <w:sz w:val="18"/>
           <w:szCs w:val="18"/>
         </w:rPr>
-        <w:t xml:space="preserve"> Die Inputneuronen werden so geändert, dass sie nicht einfach gleichmäßig ein Signal mit einer bestimmten Frequenz produzieren, sondern sie werden durch ein externes Objekt </w:t>
+        <w:t xml:space="preserve"> Die Inputneuronen werden so geändert, dass sie nicht einfach gleichmäßig ein Signal mit einer bestimmten Frequenz produzieren, sondern sie werden durch ein externes Objekt gesteuert. Idee: Lichtquelle kann vor den Inputneuronen bewegt werden. Das Signal der </w:t>
       </w:r>
       <w:r>
         <w:rPr>
@@ -1820,7 +1838,7 @@
           <w:szCs w:val="18"/>
         </w:rPr>
         <w:lastRenderedPageBreak/>
-        <w:t>gesteuert. Idee: Lichtquelle kann vor den Inputneuronen bewegt werden. Das Signal der Inputneuronen ist proportional zur einfallenden Lichtmenge, die wiederum vom Abstand der Lichtquelle und vom Einfallswinkel abhängt.</w:t>
+        <w:t>Inputneuronen ist proportional zur einfallenden Lichtmenge, die wiederum vom Abstand der Lichtquelle und vom Einfallswinkel abhängt.</w:t>
       </w:r>
       <w:r>
         <w:rPr>
@@ -2061,6 +2079,32 @@
       <w:proofErr w:type="spellEnd"/>
       <w:r>
         <w:t xml:space="preserve"> =======================================</w:t>
+      </w:r>
+    </w:p>
+    <w:p>
+      <w:pPr>
+        <w:pStyle w:val="Listenabsatz"/>
+        <w:numPr>
+          <w:ilvl w:val="0"/>
+          <w:numId w:val="1"/>
+        </w:numPr>
+      </w:pPr>
+      <w:r>
+        <w:t xml:space="preserve">#40 Automatisches </w:t>
+      </w:r>
+      <w:proofErr w:type="gramStart"/>
+      <w:r>
+        <w:t>Andocken </w:t>
+      </w:r>
+      <w:r>
+        <w:t xml:space="preserve"> </w:t>
+      </w:r>
+      <w:r>
+        <w:t>-</w:t>
+      </w:r>
+      <w:proofErr w:type="gramEnd"/>
+      <w:r>
+        <w:t>&gt; #74 „Große“ Modul-Lösung</w:t>
       </w:r>
     </w:p>
     <w:p>
@@ -2445,6 +2489,7 @@
         <w:rPr>
           <w:lang w:val="en-US"/>
         </w:rPr>
+        <w:lastRenderedPageBreak/>
         <w:t>#53 Delayed reaction on Close button</w:t>
       </w:r>
     </w:p>
@@ -2463,7 +2508,6 @@
         <w:rPr>
           <w:lang w:val="en-US"/>
         </w:rPr>
-        <w:lastRenderedPageBreak/>
         <w:t>#54 Save As hanging</w:t>
       </w:r>
     </w:p>

</xml_diff>

<commit_message>
test version 2020-12-23 without reading user preferences
</commit_message>
<xml_diff>
--- a/NNet/Issues.docx
+++ b/NNet/Issues.docx
@@ -1309,11 +1309,9 @@
         <w:spacing w:before="100" w:beforeAutospacing="1" w:after="100" w:afterAutospacing="1" w:line="240" w:lineRule="auto"/>
         <w:ind w:left="360" w:right="375"/>
         <w:rPr>
-          <w:rFonts w:ascii="Arial" w:eastAsia="Times New Roman" w:hAnsi="Arial" w:cs="Arial"/>
-          <w:color w:val="000000"/>
-          <w:sz w:val="18"/>
-          <w:szCs w:val="18"/>
-          <w:lang w:eastAsia="de-DE"/>
+          <w:rFonts w:ascii="Verdana" w:eastAsia="Times New Roman" w:hAnsi="Verdana"/>
+          <w:sz w:val="18"/>
+          <w:szCs w:val="18"/>
         </w:rPr>
       </w:pPr>
       <w:r>
@@ -1323,6 +1321,60 @@
           <w:szCs w:val="18"/>
         </w:rPr>
         <w:t>#39 Modell hinzufügen/Baustein-Bibliothek (Paul)</w:t>
+      </w:r>
+    </w:p>
+    <w:p>
+      <w:pPr>
+        <w:ind w:left="708"/>
+        <w:rPr>
+          <w:rFonts w:ascii="Verdana" w:eastAsia="Times New Roman" w:hAnsi="Verdana"/>
+          <w:sz w:val="18"/>
+          <w:szCs w:val="18"/>
+        </w:rPr>
+      </w:pPr>
+      <w:r>
+        <w:rPr>
+          <w:rFonts w:ascii="Verdana" w:eastAsia="Times New Roman" w:hAnsi="Verdana"/>
+          <w:sz w:val="18"/>
+          <w:szCs w:val="18"/>
+        </w:rPr>
+        <w:t xml:space="preserve">Ich habe noch eine Idee. Mir ist es manchmal passiert, dass ich ein Modell verworfen habe, aber Teile daraus hätte </w:t>
+      </w:r>
+      <w:proofErr w:type="gramStart"/>
+      <w:r>
+        <w:rPr>
+          <w:rFonts w:ascii="Verdana" w:eastAsia="Times New Roman" w:hAnsi="Verdana"/>
+          <w:sz w:val="18"/>
+          <w:szCs w:val="18"/>
+        </w:rPr>
+        <w:t>weiter verwenden</w:t>
+      </w:r>
+      <w:proofErr w:type="gramEnd"/>
+      <w:r>
+        <w:rPr>
+          <w:rFonts w:ascii="Verdana" w:eastAsia="Times New Roman" w:hAnsi="Verdana"/>
+          <w:sz w:val="18"/>
+          <w:szCs w:val="18"/>
+        </w:rPr>
+        <w:t xml:space="preserve"> können. Kann man solche Teile nicht in einen Zwischenspeicher kopieren um sie in einem anderen Modell zu </w:t>
+      </w:r>
+      <w:proofErr w:type="spellStart"/>
+      <w:r>
+        <w:rPr>
+          <w:rFonts w:ascii="Verdana" w:eastAsia="Times New Roman" w:hAnsi="Verdana"/>
+          <w:sz w:val="18"/>
+          <w:szCs w:val="18"/>
+        </w:rPr>
+        <w:t>verwernden</w:t>
+      </w:r>
+      <w:proofErr w:type="spellEnd"/>
+      <w:r>
+        <w:rPr>
+          <w:rFonts w:ascii="Verdana" w:eastAsia="Times New Roman" w:hAnsi="Verdana"/>
+          <w:sz w:val="18"/>
+          <w:szCs w:val="18"/>
+        </w:rPr>
+        <w:t>?</w:t>
       </w:r>
     </w:p>
     <w:p>
@@ -1700,6 +1752,7 @@
           <w:sz w:val="18"/>
           <w:szCs w:val="18"/>
         </w:rPr>
+        <w:lastRenderedPageBreak/>
         <w:t xml:space="preserve">#67 Noch komfortabler (aber auch etwas aufwändiger): Das Signal wird durch eine Fourier-Transformation in ihr Frequenzspektrum zerlegt. Man kann die Hauptfrequenz dann unmittelbar ablesen. </w:t>
       </w:r>
       <w:r>
@@ -1746,7 +1799,6 @@
       </w:pPr>
       <w:proofErr w:type="spellStart"/>
       <w:r>
-        <w:lastRenderedPageBreak/>
         <w:t>Unclassified</w:t>
       </w:r>
       <w:proofErr w:type="spellEnd"/>
@@ -2291,7 +2343,16 @@
           <w:sz w:val="18"/>
           <w:szCs w:val="18"/>
         </w:rPr>
-        <w:t xml:space="preserve">Wenn wir nur ein einzelnes Neuron betrachten, könnte man sagen, der Signalpegel ist ein absoluter Wert wird in mV. Wenn wir aber über ein Areal summieren, hängt der Wert völlig davon ab, was ich mathematisch mit den Einzelwerten anstelle (einfach aufsummieren, Mittelwert bilden, über die ganze Fläche gleichmäßig oder mit Betonung der Mitte usw.). Bei einem realen EEG hängt die dargestellte Amplitude ja auch davon ab, wie das Signal zuvor verstärkt oder sonst wie bearbeitet </w:t>
+        <w:t xml:space="preserve">Wenn wir nur ein einzelnes Neuron betrachten, könnte man sagen, der Signalpegel ist ein absoluter Wert wird in mV. Wenn wir aber über ein Areal summieren, hängt der Wert völlig davon ab, was ich mathematisch mit den Einzelwerten anstelle (einfach aufsummieren, </w:t>
+      </w:r>
+      <w:r>
+        <w:rPr>
+          <w:rFonts w:ascii="Verdana" w:eastAsia="Times New Roman" w:hAnsi="Verdana"/>
+          <w:sz w:val="18"/>
+          <w:szCs w:val="18"/>
+        </w:rPr>
+        <w:lastRenderedPageBreak/>
+        <w:t xml:space="preserve">Mittelwert bilden, über die ganze Fläche gleichmäßig oder mit Betonung der Mitte usw.). Bei einem realen EEG hängt die dargestellte Amplitude ja auch davon ab, wie das Signal zuvor verstärkt oder sonst wie bearbeitet </w:t>
       </w:r>
       <w:proofErr w:type="spellStart"/>
       <w:proofErr w:type="gramStart"/>
@@ -2357,7 +2418,6 @@
         <w:rPr>
           <w:lang w:val="en-US"/>
         </w:rPr>
-        <w:lastRenderedPageBreak/>
         <w:t>#50 Mini window: no update on zoom</w:t>
       </w:r>
     </w:p>

</xml_diff>

<commit_message>
Refactoring. Compiles. Not tested.
</commit_message>
<xml_diff>
--- a/NNet/Issues.docx
+++ b/NNet/Issues.docx
@@ -3,27 +3,14 @@
 <w:document xmlns:wpc="http://schemas.microsoft.com/office/word/2010/wordprocessingCanvas" xmlns:cx="http://schemas.microsoft.com/office/drawing/2014/chartex" xmlns:cx1="http://schemas.microsoft.com/office/drawing/2015/9/8/chartex" xmlns:cx2="http://schemas.microsoft.com/office/drawing/2015/10/21/chartex" xmlns:cx3="http://schemas.microsoft.com/office/drawing/2016/5/9/chartex" xmlns:cx4="http://schemas.microsoft.com/office/drawing/2016/5/10/chartex" xmlns:cx5="http://schemas.microsoft.com/office/drawing/2016/5/11/chartex" xmlns:cx6="http://schemas.microsoft.com/office/drawing/2016/5/12/chartex" xmlns:cx7="http://schemas.microsoft.com/office/drawing/2016/5/13/chartex" xmlns:cx8="http://schemas.microsoft.com/office/drawing/2016/5/14/chartex" xmlns:mc="http://schemas.openxmlformats.org/markup-compatibility/2006" xmlns:aink="http://schemas.microsoft.com/office/drawing/2016/ink" xmlns:am3d="http://schemas.microsoft.com/office/drawing/2017/model3d" xmlns:o="urn:schemas-microsoft-com:office:office" xmlns:r="http://schemas.openxmlformats.org/officeDocument/2006/relationships" xmlns:m="http://schemas.openxmlformats.org/officeDocument/2006/math" xmlns:v="urn:schemas-microsoft-com:vml" xmlns:wp14="http://schemas.microsoft.com/office/word/2010/wordprocessingDrawing" xmlns:wp="http://schemas.openxmlformats.org/drawingml/2006/wordprocessingDrawing" xmlns:w10="urn:schemas-microsoft-com:office:word" xmlns:w="http://schemas.openxmlformats.org/wordprocessingml/2006/main" xmlns:w14="http://schemas.microsoft.com/office/word/2010/wordml" xmlns:w15="http://schemas.microsoft.com/office/word/2012/wordml" xmlns:w16cex="http://schemas.microsoft.com/office/word/2018/wordml/cex" xmlns:w16cid="http://schemas.microsoft.com/office/word/2016/wordml/cid" xmlns:w16="http://schemas.microsoft.com/office/word/2018/wordml" xmlns:w16se="http://schemas.microsoft.com/office/word/2015/wordml/symex" xmlns:wpg="http://schemas.microsoft.com/office/word/2010/wordprocessingGroup" xmlns:wpi="http://schemas.microsoft.com/office/word/2010/wordprocessingInk" xmlns:wne="http://schemas.microsoft.com/office/word/2006/wordml" xmlns:wps="http://schemas.microsoft.com/office/word/2010/wordprocessingShape" mc:Ignorable="w14 w15 w16se w16cid w16 w16cex wp14">
   <w:body>
     <w:p>
-      <w:proofErr w:type="spellStart"/>
-      <w:r>
-        <w:t>Latest</w:t>
-      </w:r>
-      <w:proofErr w:type="spellEnd"/>
-      <w:r>
-        <w:t xml:space="preserve"> </w:t>
-      </w:r>
-      <w:proofErr w:type="spellStart"/>
-      <w:r>
-        <w:t>Issue</w:t>
-      </w:r>
-      <w:proofErr w:type="spellEnd"/>
-      <w:r>
-        <w:t xml:space="preserve"> #</w:t>
+      <w:r>
+        <w:t>Latest Issue #</w:t>
       </w:r>
       <w:r>
         <w:t>7</w:t>
       </w:r>
       <w:r>
-        <w:t>4</w:t>
+        <w:t>5</w:t>
       </w:r>
     </w:p>
     <w:p/>
@@ -76,18 +63,8 @@
                 <w:color w:val="000000"/>
                 <w:lang w:eastAsia="de-DE"/>
               </w:rPr>
-              <w:t xml:space="preserve">High </w:t>
+              <w:t>High value</w:t>
             </w:r>
-            <w:proofErr w:type="spellStart"/>
-            <w:r>
-              <w:rPr>
-                <w:rFonts w:ascii="Calibri" w:eastAsia="Times New Roman" w:hAnsi="Calibri" w:cs="Calibri"/>
-                <w:color w:val="000000"/>
-                <w:lang w:eastAsia="de-DE"/>
-              </w:rPr>
-              <w:t>value</w:t>
-            </w:r>
-            <w:proofErr w:type="spellEnd"/>
           </w:p>
         </w:tc>
         <w:tc>
@@ -138,9 +115,29 @@
                 <w:color w:val="000000"/>
                 <w:sz w:val="18"/>
                 <w:szCs w:val="18"/>
-                <w:lang w:eastAsia="de-DE"/>
+                <w:lang w:val="en-US" w:eastAsia="de-DE"/>
               </w:rPr>
             </w:pPr>
+            <w:r>
+              <w:rPr>
+                <w:rFonts w:ascii="Arial" w:eastAsia="Times New Roman" w:hAnsi="Arial" w:cs="Arial"/>
+                <w:color w:val="000000"/>
+                <w:sz w:val="18"/>
+                <w:szCs w:val="18"/>
+                <w:lang w:val="en-US" w:eastAsia="de-DE"/>
+              </w:rPr>
+              <w:t>#75 Bug: Newlines in description s</w:t>
+            </w:r>
+            <w:r>
+              <w:rPr>
+                <w:rFonts w:ascii="Arial" w:eastAsia="Times New Roman" w:hAnsi="Arial" w:cs="Arial"/>
+                <w:color w:val="000000"/>
+                <w:sz w:val="18"/>
+                <w:szCs w:val="18"/>
+                <w:lang w:val="en-US" w:eastAsia="de-DE"/>
+              </w:rPr>
+              <w:t>trings</w:t>
+            </w:r>
           </w:p>
         </w:tc>
         <w:tc>
@@ -337,18 +334,8 @@
                 <w:color w:val="000000"/>
                 <w:lang w:eastAsia="de-DE"/>
               </w:rPr>
-              <w:t xml:space="preserve">Middle </w:t>
+              <w:t>Middle value</w:t>
             </w:r>
-            <w:proofErr w:type="spellStart"/>
-            <w:r>
-              <w:rPr>
-                <w:rFonts w:ascii="Calibri" w:eastAsia="Times New Roman" w:hAnsi="Calibri" w:cs="Calibri"/>
-                <w:color w:val="000000"/>
-                <w:lang w:eastAsia="de-DE"/>
-              </w:rPr>
-              <w:t>value</w:t>
-            </w:r>
-            <w:proofErr w:type="spellEnd"/>
           </w:p>
         </w:tc>
         <w:tc>
@@ -546,20 +533,8 @@
                 <w:szCs w:val="18"/>
                 <w:lang w:eastAsia="de-DE"/>
               </w:rPr>
-              <w:t xml:space="preserve">#45 Layout </w:t>
+              <w:t>#45 Layout manager</w:t>
             </w:r>
-            <w:proofErr w:type="spellStart"/>
-            <w:r>
-              <w:rPr>
-                <w:rFonts w:ascii="Arial" w:eastAsia="Times New Roman" w:hAnsi="Arial" w:cs="Arial"/>
-                <w:color w:val="000000"/>
-                <w:sz w:val="18"/>
-                <w:szCs w:val="18"/>
-                <w:lang w:eastAsia="de-DE"/>
-              </w:rPr>
-              <w:t>manager</w:t>
-            </w:r>
-            <w:proofErr w:type="spellEnd"/>
           </w:p>
           <w:p>
             <w:pPr>
@@ -725,18 +700,8 @@
                 <w:color w:val="000000"/>
                 <w:lang w:eastAsia="de-DE"/>
               </w:rPr>
-              <w:t xml:space="preserve">Low </w:t>
+              <w:t>Low value</w:t>
             </w:r>
-            <w:proofErr w:type="spellStart"/>
-            <w:r>
-              <w:rPr>
-                <w:rFonts w:ascii="Calibri" w:eastAsia="Times New Roman" w:hAnsi="Calibri" w:cs="Calibri"/>
-                <w:color w:val="000000"/>
-                <w:lang w:eastAsia="de-DE"/>
-              </w:rPr>
-              <w:t>value</w:t>
-            </w:r>
-            <w:proofErr w:type="spellEnd"/>
           </w:p>
         </w:tc>
         <w:tc>
@@ -794,20 +759,8 @@
                 <w:szCs w:val="18"/>
                 <w:lang w:val="en-US" w:eastAsia="de-DE"/>
               </w:rPr>
-              <w:t xml:space="preserve">#71 Color for </w:t>
+              <w:t>#71 Color for WindowBackground</w:t>
             </w:r>
-            <w:proofErr w:type="spellStart"/>
-            <w:r>
-              <w:rPr>
-                <w:rFonts w:ascii="Arial" w:eastAsia="Times New Roman" w:hAnsi="Arial" w:cs="Arial"/>
-                <w:color w:val="000000"/>
-                <w:sz w:val="18"/>
-                <w:szCs w:val="18"/>
-                <w:lang w:val="en-US" w:eastAsia="de-DE"/>
-              </w:rPr>
-              <w:t>WindowBackground</w:t>
-            </w:r>
-            <w:proofErr w:type="spellEnd"/>
           </w:p>
         </w:tc>
         <w:tc>
@@ -843,51 +796,7 @@
                 <w:szCs w:val="18"/>
                 <w:lang w:val="en-US" w:eastAsia="de-DE"/>
               </w:rPr>
-              <w:t xml:space="preserve">#13 </w:t>
-            </w:r>
-            <w:proofErr w:type="spellStart"/>
-            <w:r>
-              <w:rPr>
-                <w:rFonts w:ascii="Arial" w:eastAsia="Times New Roman" w:hAnsi="Arial" w:cs="Arial"/>
-                <w:color w:val="000000"/>
-                <w:sz w:val="18"/>
-                <w:szCs w:val="18"/>
-                <w:lang w:val="en-US" w:eastAsia="de-DE"/>
-              </w:rPr>
-              <w:t>Andocken</w:t>
-            </w:r>
-            <w:proofErr w:type="spellEnd"/>
-            <w:r>
-              <w:rPr>
-                <w:rFonts w:ascii="Arial" w:eastAsia="Times New Roman" w:hAnsi="Arial" w:cs="Arial"/>
-                <w:color w:val="000000"/>
-                <w:sz w:val="18"/>
-                <w:szCs w:val="18"/>
-                <w:lang w:val="en-US" w:eastAsia="de-DE"/>
-              </w:rPr>
-              <w:t xml:space="preserve"> </w:t>
-            </w:r>
-            <w:proofErr w:type="spellStart"/>
-            <w:r>
-              <w:rPr>
-                <w:rFonts w:ascii="Arial" w:eastAsia="Times New Roman" w:hAnsi="Arial" w:cs="Arial"/>
-                <w:color w:val="000000"/>
-                <w:sz w:val="18"/>
-                <w:szCs w:val="18"/>
-                <w:lang w:val="en-US" w:eastAsia="de-DE"/>
-              </w:rPr>
-              <w:t>durch</w:t>
-            </w:r>
-            <w:proofErr w:type="spellEnd"/>
-            <w:r>
-              <w:rPr>
-                <w:rFonts w:ascii="Arial" w:eastAsia="Times New Roman" w:hAnsi="Arial" w:cs="Arial"/>
-                <w:color w:val="000000"/>
-                <w:sz w:val="18"/>
-                <w:szCs w:val="18"/>
-                <w:lang w:val="en-US" w:eastAsia="de-DE"/>
-              </w:rPr>
-              <w:t xml:space="preserve"> Move Pipe</w:t>
+              <w:t>#13 Andocken durch Move Pipe</w:t>
             </w:r>
           </w:p>
           <w:p>
@@ -991,20 +900,8 @@
                 <w:szCs w:val="18"/>
                 <w:lang w:val="en-US" w:eastAsia="de-DE"/>
               </w:rPr>
-              <w:t xml:space="preserve">#72 Zoom </w:t>
+              <w:t>#72 Zoom DescWin</w:t>
             </w:r>
-            <w:proofErr w:type="spellStart"/>
-            <w:r>
-              <w:rPr>
-                <w:rFonts w:ascii="Arial" w:eastAsia="Times New Roman" w:hAnsi="Arial" w:cs="Arial"/>
-                <w:color w:val="24292E"/>
-                <w:sz w:val="18"/>
-                <w:szCs w:val="18"/>
-                <w:lang w:val="en-US" w:eastAsia="de-DE"/>
-              </w:rPr>
-              <w:t>DescWin</w:t>
-            </w:r>
-            <w:proofErr w:type="spellEnd"/>
           </w:p>
         </w:tc>
         <w:tc>
@@ -1179,7 +1076,6 @@
                 <w:lang w:eastAsia="de-DE"/>
               </w:rPr>
             </w:pPr>
-            <w:proofErr w:type="spellStart"/>
             <w:r>
               <w:rPr>
                 <w:rFonts w:ascii="Calibri" w:eastAsia="Times New Roman" w:hAnsi="Calibri" w:cs="Calibri"/>
@@ -1188,7 +1084,6 @@
               </w:rPr>
               <w:t>Effort</w:t>
             </w:r>
-            <w:proofErr w:type="spellEnd"/>
           </w:p>
         </w:tc>
         <w:tc>
@@ -1356,25 +1251,7 @@
           <w:sz w:val="18"/>
           <w:szCs w:val="18"/>
         </w:rPr>
-        <w:t xml:space="preserve"> können. Kann man solche Teile nicht in einen Zwischenspeicher kopieren um sie in einem anderen Modell zu </w:t>
-      </w:r>
-      <w:proofErr w:type="spellStart"/>
-      <w:r>
-        <w:rPr>
-          <w:rFonts w:ascii="Verdana" w:eastAsia="Times New Roman" w:hAnsi="Verdana"/>
-          <w:sz w:val="18"/>
-          <w:szCs w:val="18"/>
-        </w:rPr>
-        <w:t>verwernden</w:t>
-      </w:r>
-      <w:proofErr w:type="spellEnd"/>
-      <w:r>
-        <w:rPr>
-          <w:rFonts w:ascii="Verdana" w:eastAsia="Times New Roman" w:hAnsi="Verdana"/>
-          <w:sz w:val="18"/>
-          <w:szCs w:val="18"/>
-        </w:rPr>
-        <w:t>?</w:t>
+        <w:t xml:space="preserve"> können. Kann man solche Teile nicht in einen Zwischenspeicher kopieren um sie in einem anderen Modell zu verwernden?</w:t>
       </w:r>
     </w:p>
     <w:p>
@@ -1450,25 +1327,7 @@
           <w:sz w:val="18"/>
           <w:szCs w:val="18"/>
         </w:rPr>
-        <w:t xml:space="preserve">#73 </w:t>
-      </w:r>
-      <w:proofErr w:type="spellStart"/>
-      <w:r>
-        <w:rPr>
-          <w:rFonts w:ascii="Verdana" w:eastAsia="Times New Roman" w:hAnsi="Verdana"/>
-          <w:sz w:val="18"/>
-          <w:szCs w:val="18"/>
-        </w:rPr>
-        <w:t>Cleanup</w:t>
-      </w:r>
-      <w:proofErr w:type="spellEnd"/>
-      <w:r>
-        <w:rPr>
-          <w:rFonts w:ascii="Verdana" w:eastAsia="Times New Roman" w:hAnsi="Verdana"/>
-          <w:sz w:val="18"/>
-          <w:szCs w:val="18"/>
-        </w:rPr>
-        <w:t xml:space="preserve"> Format2wstring</w:t>
+        <w:t>#73 Cleanup Format2wstring</w:t>
       </w:r>
       <w:r>
         <w:rPr>
@@ -1549,7 +1408,6 @@
         </w:rPr>
         <w:t xml:space="preserve">Das Signal beim Auslösen eines Neurons ist nicht einfach eine Parabel, sondern eine Funktion, die näher an den in der Literatur beschriebenen Signalformen liegt. </w:t>
       </w:r>
-      <w:proofErr w:type="spellStart"/>
       <w:proofErr w:type="gramStart"/>
       <w:r>
         <w:rPr>
@@ -1568,7 +1426,6 @@
         </w:rPr>
         <w:t>Parabel</w:t>
       </w:r>
-      <w:proofErr w:type="spellEnd"/>
       <w:proofErr w:type="gramEnd"/>
       <w:r>
         <w:rPr>
@@ -1762,27 +1619,7 @@
           <w:szCs w:val="18"/>
           <w:shd w:val="clear" w:color="auto" w:fill="00FFFF"/>
         </w:rPr>
-        <w:t xml:space="preserve">ist für </w:t>
-      </w:r>
-      <w:proofErr w:type="spellStart"/>
-      <w:r>
-        <w:rPr>
-          <w:rFonts w:ascii="Verdana" w:eastAsia="Times New Roman" w:hAnsi="Verdana"/>
-          <w:sz w:val="18"/>
-          <w:szCs w:val="18"/>
-          <w:shd w:val="clear" w:color="auto" w:fill="00FFFF"/>
-        </w:rPr>
-        <w:t>komlexere</w:t>
-      </w:r>
-      <w:proofErr w:type="spellEnd"/>
-      <w:r>
-        <w:rPr>
-          <w:rFonts w:ascii="Verdana" w:eastAsia="Times New Roman" w:hAnsi="Verdana"/>
-          <w:sz w:val="18"/>
-          <w:szCs w:val="18"/>
-          <w:shd w:val="clear" w:color="auto" w:fill="00FFFF"/>
-        </w:rPr>
-        <w:t xml:space="preserve"> Zusammenhänge gut, im Moment noch zu weit weg. 2</w:t>
+        <w:t>ist für komlexere Zusammenhänge gut, im Moment noch zu weit weg. 2</w:t>
       </w:r>
       <w:r>
         <w:rPr>
@@ -1797,11 +1634,9 @@
       <w:pPr>
         <w:ind w:left="720" w:hanging="360"/>
       </w:pPr>
-      <w:proofErr w:type="spellStart"/>
       <w:r>
         <w:t>Unclassified</w:t>
       </w:r>
-      <w:proofErr w:type="spellEnd"/>
     </w:p>
     <w:p>
       <w:pPr>
@@ -1853,27 +1688,7 @@
           <w:szCs w:val="18"/>
           <w:shd w:val="clear" w:color="auto" w:fill="40E0D0"/>
         </w:rPr>
-        <w:t xml:space="preserve">In Sinnesorganen wird die Intensität eines Reizes durch Frequenz-Anstieg und Anstieg dargestellt. Dieser Anstieg bzw. Abstieg ist jedoch selbst nicht absolut in einem </w:t>
-      </w:r>
-      <w:proofErr w:type="spellStart"/>
-      <w:r>
-        <w:rPr>
-          <w:rFonts w:ascii="Verdana" w:eastAsia="Times New Roman" w:hAnsi="Verdana"/>
-          <w:sz w:val="18"/>
-          <w:szCs w:val="18"/>
-          <w:shd w:val="clear" w:color="auto" w:fill="40E0D0"/>
-        </w:rPr>
-        <w:t>innesorgan</w:t>
-      </w:r>
-      <w:proofErr w:type="spellEnd"/>
-      <w:r>
-        <w:rPr>
-          <w:rFonts w:ascii="Verdana" w:eastAsia="Times New Roman" w:hAnsi="Verdana"/>
-          <w:sz w:val="18"/>
-          <w:szCs w:val="18"/>
-          <w:shd w:val="clear" w:color="auto" w:fill="40E0D0"/>
-        </w:rPr>
-        <w:t xml:space="preserve"> konstant: Sie lässt bei intensiven Reizen nach und steigt </w:t>
+        <w:t xml:space="preserve">In Sinnesorganen wird die Intensität eines Reizes durch Frequenz-Anstieg und Anstieg dargestellt. Dieser Anstieg bzw. Abstieg ist jedoch selbst nicht absolut in einem innesorgan konstant: Sie lässt bei intensiven Reizen nach und steigt </w:t>
       </w:r>
       <w:proofErr w:type="gramStart"/>
       <w:r>
@@ -1914,27 +1729,7 @@
           <w:szCs w:val="18"/>
           <w:shd w:val="clear" w:color="auto" w:fill="40E0D0"/>
         </w:rPr>
-        <w:t xml:space="preserve">Man könnte also solche Frequenz-Verläufe auch erst mal als Frequenz Diagramm aus einer Datei </w:t>
-      </w:r>
-      <w:proofErr w:type="spellStart"/>
-      <w:r>
-        <w:rPr>
-          <w:rFonts w:ascii="Verdana" w:eastAsia="Times New Roman" w:hAnsi="Verdana"/>
-          <w:sz w:val="18"/>
-          <w:szCs w:val="18"/>
-          <w:shd w:val="clear" w:color="auto" w:fill="40E0D0"/>
-        </w:rPr>
-        <w:t>einlsesen</w:t>
-      </w:r>
-      <w:proofErr w:type="spellEnd"/>
-      <w:r>
-        <w:rPr>
-          <w:rFonts w:ascii="Verdana" w:eastAsia="Times New Roman" w:hAnsi="Verdana"/>
-          <w:sz w:val="18"/>
-          <w:szCs w:val="18"/>
-          <w:shd w:val="clear" w:color="auto" w:fill="40E0D0"/>
-        </w:rPr>
-        <w:t xml:space="preserve">, die man vorher </w:t>
+        <w:t xml:space="preserve">Man könnte also solche Frequenz-Verläufe auch erst mal als Frequenz Diagramm aus einer Datei einlsesen, die man vorher </w:t>
       </w:r>
       <w:proofErr w:type="gramStart"/>
       <w:r>
@@ -1975,27 +1770,7 @@
           <w:szCs w:val="18"/>
           <w:shd w:val="clear" w:color="auto" w:fill="40E0D0"/>
         </w:rPr>
-        <w:t xml:space="preserve">Ein reales Mikrofon wäre auch ein Lampenersatz und viel einfacher zu </w:t>
-      </w:r>
-      <w:proofErr w:type="spellStart"/>
-      <w:r>
-        <w:rPr>
-          <w:rFonts w:ascii="Verdana" w:eastAsia="Times New Roman" w:hAnsi="Verdana"/>
-          <w:sz w:val="18"/>
-          <w:szCs w:val="18"/>
-          <w:shd w:val="clear" w:color="auto" w:fill="40E0D0"/>
-        </w:rPr>
-        <w:t>reallisieren</w:t>
-      </w:r>
-      <w:proofErr w:type="spellEnd"/>
-      <w:r>
-        <w:rPr>
-          <w:rFonts w:ascii="Verdana" w:eastAsia="Times New Roman" w:hAnsi="Verdana"/>
-          <w:sz w:val="18"/>
-          <w:szCs w:val="18"/>
-          <w:shd w:val="clear" w:color="auto" w:fill="40E0D0"/>
-        </w:rPr>
-        <w:t>.</w:t>
+        <w:t>Ein reales Mikrofon wäre auch ein Lampenersatz und viel einfacher zu reallisieren.</w:t>
       </w:r>
     </w:p>
     <w:p>
@@ -2068,15 +1843,7 @@
     </w:p>
     <w:p>
       <w:r>
-        <w:t xml:space="preserve">============================ </w:t>
-      </w:r>
-      <w:proofErr w:type="spellStart"/>
-      <w:r>
-        <w:t>Done</w:t>
-      </w:r>
-      <w:proofErr w:type="spellEnd"/>
-      <w:r>
-        <w:t xml:space="preserve"> =======================================</w:t>
+        <w:t>============================ Done =======================================</w:t>
       </w:r>
     </w:p>
     <w:p>
@@ -2144,49 +1911,7 @@
         <w:rPr>
           <w:lang w:val="en-US"/>
         </w:rPr>
-        <w:t xml:space="preserve">#60: </w:t>
-      </w:r>
-      <w:proofErr w:type="spellStart"/>
-      <w:r>
-        <w:rPr>
-          <w:lang w:val="en-US"/>
-        </w:rPr>
-        <w:t>Versatz</w:t>
-      </w:r>
-      <w:proofErr w:type="spellEnd"/>
-      <w:r>
-        <w:rPr>
-          <w:lang w:val="en-US"/>
-        </w:rPr>
-        <w:t xml:space="preserve"> </w:t>
-      </w:r>
-      <w:proofErr w:type="spellStart"/>
-      <w:r>
-        <w:rPr>
-          <w:lang w:val="en-US"/>
-        </w:rPr>
-        <w:t>beim</w:t>
-      </w:r>
-      <w:proofErr w:type="spellEnd"/>
-      <w:r>
-        <w:rPr>
-          <w:lang w:val="en-US"/>
-        </w:rPr>
-        <w:t xml:space="preserve"> </w:t>
-      </w:r>
-      <w:proofErr w:type="spellStart"/>
-      <w:r>
-        <w:rPr>
-          <w:lang w:val="en-US"/>
-        </w:rPr>
-        <w:t>Kopieren</w:t>
-      </w:r>
-      <w:proofErr w:type="spellEnd"/>
-      <w:r>
-        <w:rPr>
-          <w:lang w:val="en-US"/>
-        </w:rPr>
-        <w:t xml:space="preserve"> (Paul)</w:t>
+        <w:t>#60: Versatz beim Kopieren (Paul)</w:t>
       </w:r>
     </w:p>
     <w:p>
@@ -2354,7 +2079,6 @@
         <w:lastRenderedPageBreak/>
         <w:t xml:space="preserve">Mittelwert bilden, über die ganze Fläche gleichmäßig oder mit Betonung der Mitte usw.). Bei einem realen EEG hängt die dargestellte Amplitude ja auch davon ab, wie das Signal zuvor verstärkt oder sonst wie bearbeitet </w:t>
       </w:r>
-      <w:proofErr w:type="spellStart"/>
       <w:proofErr w:type="gramStart"/>
       <w:r>
         <w:rPr>
@@ -2373,7 +2097,6 @@
         </w:rPr>
         <w:t>Beim</w:t>
       </w:r>
-      <w:proofErr w:type="spellEnd"/>
       <w:proofErr w:type="gramEnd"/>
       <w:r>
         <w:rPr>
@@ -2591,33 +2314,11 @@
           <w:lang w:val="en-US"/>
         </w:rPr>
       </w:pPr>
-      <w:proofErr w:type="spellStart"/>
-      <w:r>
-        <w:rPr>
-          <w:lang w:val="en-US"/>
-        </w:rPr>
-        <w:t>Markierung</w:t>
-      </w:r>
-      <w:proofErr w:type="spellEnd"/>
-      <w:r>
-        <w:rPr>
-          <w:lang w:val="en-US"/>
-        </w:rPr>
-        <w:t xml:space="preserve"> </w:t>
-      </w:r>
-      <w:proofErr w:type="spellStart"/>
-      <w:r>
-        <w:rPr>
-          <w:lang w:val="en-US"/>
-        </w:rPr>
-        <w:t>umbenennen</w:t>
-      </w:r>
-      <w:proofErr w:type="spellEnd"/>
-      <w:r>
-        <w:rPr>
-          <w:lang w:val="en-US"/>
-        </w:rPr>
-        <w:t xml:space="preserve">. </w:t>
+      <w:r>
+        <w:rPr>
+          <w:lang w:val="en-US"/>
+        </w:rPr>
+        <w:t xml:space="preserve">Markierung umbenennen. </w:t>
       </w:r>
       <w:r>
         <w:rPr>
@@ -2717,45 +2418,41 @@
           <w:szCs w:val="18"/>
           <w:lang w:val="en-US"/>
         </w:rPr>
-        <w:t xml:space="preserve"> </w:t>
-      </w:r>
-      <w:proofErr w:type="spellStart"/>
-      <w:r>
+        <w:t xml:space="preserve"> Analyse finds nothing -&gt; model zooms and scrolls away</w:t>
+      </w:r>
+    </w:p>
+    <w:p>
+      <w:pPr>
+        <w:spacing w:after="0" w:line="240" w:lineRule="auto"/>
         <w:rPr>
           <w:rFonts w:ascii="Arial" w:hAnsi="Arial" w:cs="Arial"/>
           <w:sz w:val="18"/>
           <w:szCs w:val="18"/>
-          <w:lang w:val="en-US"/>
-        </w:rPr>
-        <w:t>Analyse</w:t>
-      </w:r>
-      <w:proofErr w:type="spellEnd"/>
+        </w:rPr>
+      </w:pPr>
       <w:r>
         <w:rPr>
           <w:rFonts w:ascii="Arial" w:hAnsi="Arial" w:cs="Arial"/>
           <w:sz w:val="18"/>
           <w:szCs w:val="18"/>
-          <w:lang w:val="en-US"/>
-        </w:rPr>
-        <w:t xml:space="preserve"> finds nothing -&gt; model zooms and scrolls away</w:t>
-      </w:r>
-    </w:p>
-    <w:p>
-      <w:pPr>
-        <w:spacing w:after="0" w:line="240" w:lineRule="auto"/>
+        </w:rPr>
+        <w:t xml:space="preserve">Fixed #43 - Es treten Fehler auf, wenn ich Veränderungen in diesem Modell vornehme (Keine Ausführung des </w:t>
+      </w:r>
+      <w:r>
         <w:rPr>
           <w:rFonts w:ascii="Arial" w:hAnsi="Arial" w:cs="Arial"/>
           <w:sz w:val="18"/>
           <w:szCs w:val="18"/>
         </w:rPr>
-      </w:pPr>
+        <w:t>Fi</w:t>
+      </w:r>
       <w:r>
         <w:rPr>
           <w:rFonts w:ascii="Arial" w:hAnsi="Arial" w:cs="Arial"/>
           <w:sz w:val="18"/>
           <w:szCs w:val="18"/>
         </w:rPr>
-        <w:t xml:space="preserve">Fixed #43 - Es treten Fehler auf, wenn ich Veränderungen in diesem Modell vornehme (Keine Ausführung des </w:t>
+        <w:t xml:space="preserve">xed </w:t>
       </w:r>
       <w:r>
         <w:rPr>
@@ -2763,7 +2460,7 @@
           <w:sz w:val="18"/>
           <w:szCs w:val="18"/>
         </w:rPr>
-        <w:t>Fi</w:t>
+        <w:t xml:space="preserve">#46 </w:t>
       </w:r>
       <w:r>
         <w:rPr>
@@ -2771,7 +2468,7 @@
           <w:sz w:val="18"/>
           <w:szCs w:val="18"/>
         </w:rPr>
-        <w:t xml:space="preserve">xed </w:t>
+        <w:t xml:space="preserve">- </w:t>
       </w:r>
       <w:r>
         <w:rPr>
@@ -2779,142 +2476,8 @@
           <w:sz w:val="18"/>
           <w:szCs w:val="18"/>
         </w:rPr>
-        <w:t xml:space="preserve">#46 </w:t>
-      </w:r>
-      <w:r>
-        <w:rPr>
-          <w:rFonts w:ascii="Arial" w:hAnsi="Arial" w:cs="Arial"/>
-          <w:sz w:val="18"/>
-          <w:szCs w:val="18"/>
-        </w:rPr>
-        <w:t xml:space="preserve">- </w:t>
-      </w:r>
-      <w:r>
-        <w:rPr>
-          <w:rFonts w:ascii="Arial" w:hAnsi="Arial" w:cs="Arial"/>
-          <w:sz w:val="18"/>
-          <w:szCs w:val="18"/>
-        </w:rPr>
-        <w:t xml:space="preserve">Bug: </w:t>
-      </w:r>
-      <w:proofErr w:type="spellStart"/>
-      <w:r>
-        <w:rPr>
-          <w:rFonts w:ascii="Arial" w:hAnsi="Arial" w:cs="Arial"/>
-          <w:sz w:val="18"/>
-          <w:szCs w:val="18"/>
-        </w:rPr>
-        <w:t>reading</w:t>
-      </w:r>
-      <w:proofErr w:type="spellEnd"/>
-      <w:r>
-        <w:rPr>
-          <w:rFonts w:ascii="Arial" w:hAnsi="Arial" w:cs="Arial"/>
-          <w:sz w:val="18"/>
-          <w:szCs w:val="18"/>
-        </w:rPr>
-        <w:t xml:space="preserve"> monitor </w:t>
-      </w:r>
-      <w:proofErr w:type="spellStart"/>
-      <w:r>
-        <w:rPr>
-          <w:rFonts w:ascii="Arial" w:hAnsi="Arial" w:cs="Arial"/>
-          <w:sz w:val="18"/>
-          <w:szCs w:val="18"/>
-        </w:rPr>
-        <w:t>config</w:t>
-      </w:r>
-      <w:proofErr w:type="spellEnd"/>
-      <w:r>
-        <w:rPr>
-          <w:rFonts w:ascii="Arial" w:hAnsi="Arial" w:cs="Arial"/>
-          <w:sz w:val="18"/>
-          <w:szCs w:val="18"/>
-        </w:rPr>
-        <w:t xml:space="preserve">, </w:t>
-      </w:r>
-      <w:proofErr w:type="spellStart"/>
-      <w:r>
-        <w:rPr>
-          <w:rFonts w:ascii="Arial" w:hAnsi="Arial" w:cs="Arial"/>
-          <w:sz w:val="18"/>
-          <w:szCs w:val="18"/>
-        </w:rPr>
-        <w:t>unknown</w:t>
-      </w:r>
-      <w:proofErr w:type="spellEnd"/>
-      <w:r>
-        <w:rPr>
-          <w:rFonts w:ascii="Arial" w:hAnsi="Arial" w:cs="Arial"/>
-          <w:sz w:val="18"/>
-          <w:szCs w:val="18"/>
-        </w:rPr>
-        <w:t xml:space="preserve"> </w:t>
-      </w:r>
-      <w:proofErr w:type="spellStart"/>
-      <w:r>
-        <w:rPr>
-          <w:rFonts w:ascii="Arial" w:hAnsi="Arial" w:cs="Arial"/>
-          <w:sz w:val="18"/>
-          <w:szCs w:val="18"/>
-        </w:rPr>
-        <w:t>symbolic</w:t>
-      </w:r>
-      <w:proofErr w:type="spellEnd"/>
-      <w:r>
-        <w:rPr>
-          <w:rFonts w:ascii="Arial" w:hAnsi="Arial" w:cs="Arial"/>
-          <w:sz w:val="18"/>
-          <w:szCs w:val="18"/>
-        </w:rPr>
-        <w:t xml:space="preserve"> </w:t>
-      </w:r>
-      <w:proofErr w:type="spellStart"/>
-      <w:r>
-        <w:rPr>
-          <w:rFonts w:ascii="Arial" w:hAnsi="Arial" w:cs="Arial"/>
-          <w:sz w:val="18"/>
-          <w:szCs w:val="18"/>
-        </w:rPr>
-        <w:t>name</w:t>
-      </w:r>
-      <w:proofErr w:type="spellEnd"/>
-      <w:r>
-        <w:rPr>
-          <w:rFonts w:ascii="Arial" w:hAnsi="Arial" w:cs="Arial"/>
-          <w:sz w:val="18"/>
-          <w:szCs w:val="18"/>
-        </w:rPr>
-        <w:t xml:space="preserve"> -&gt; </w:t>
-      </w:r>
-      <w:proofErr w:type="spellStart"/>
-      <w:r>
-        <w:rPr>
-          <w:rFonts w:ascii="Arial" w:hAnsi="Arial" w:cs="Arial"/>
-          <w:sz w:val="18"/>
-          <w:szCs w:val="18"/>
-        </w:rPr>
-        <w:t>exception</w:t>
-      </w:r>
-      <w:proofErr w:type="spellEnd"/>
-      <w:r>
-        <w:rPr>
-          <w:rFonts w:ascii="Arial" w:hAnsi="Arial" w:cs="Arial"/>
-          <w:sz w:val="18"/>
-          <w:szCs w:val="18"/>
-        </w:rPr>
-        <w:t xml:space="preserve"> </w:t>
-      </w:r>
-      <w:proofErr w:type="spellStart"/>
-      <w:r>
-        <w:rPr>
-          <w:rFonts w:ascii="Arial" w:hAnsi="Arial" w:cs="Arial"/>
-          <w:sz w:val="18"/>
-          <w:szCs w:val="18"/>
-        </w:rPr>
-        <w:t>unhandled</w:t>
-      </w:r>
-      <w:proofErr w:type="spellEnd"/>
+        <w:t>Bug: reading monitor config, unknown symbolic name -&gt; exception unhandled</w:t>
+      </w:r>
     </w:p>
     <w:p>
       <w:pPr>
@@ -2954,7 +2517,6 @@
           <w:lang w:eastAsia="de-DE"/>
         </w:rPr>
       </w:pPr>
-      <w:proofErr w:type="spellStart"/>
       <w:r>
         <w:rPr>
           <w:rFonts w:ascii="Arial" w:eastAsia="Times New Roman" w:hAnsi="Arial" w:cs="Arial"/>
@@ -2963,18 +2525,7 @@
           <w:szCs w:val="18"/>
           <w:lang w:eastAsia="de-DE"/>
         </w:rPr>
-        <w:t>Implemented</w:t>
-      </w:r>
-      <w:proofErr w:type="spellEnd"/>
-      <w:r>
-        <w:rPr>
-          <w:rFonts w:ascii="Arial" w:eastAsia="Times New Roman" w:hAnsi="Arial" w:cs="Arial"/>
-          <w:color w:val="000000"/>
-          <w:sz w:val="18"/>
-          <w:szCs w:val="18"/>
-          <w:lang w:eastAsia="de-DE"/>
-        </w:rPr>
-        <w:t xml:space="preserve"> #36 Zweites Fenster Überblick/Details (Paul)</w:t>
+        <w:t>Implemented #36 Zweites Fenster Überblick/Details (Paul)</w:t>
       </w:r>
     </w:p>
     <w:p>
@@ -3043,19 +2594,8 @@
           <w:szCs w:val="18"/>
           <w:lang w:val="en-US"/>
         </w:rPr>
-        <w:t xml:space="preserve"> Neuron </w:t>
-      </w:r>
-      <w:proofErr w:type="spellStart"/>
-      <w:r>
-        <w:rPr>
-          <w:rFonts w:ascii="Arial" w:hAnsi="Arial" w:cs="Arial"/>
-          <w:sz w:val="18"/>
-          <w:szCs w:val="18"/>
-          <w:lang w:val="en-US"/>
-        </w:rPr>
-        <w:t>andocken</w:t>
-      </w:r>
-      <w:proofErr w:type="spellEnd"/>
+        <w:t xml:space="preserve"> Neuron andocken</w:t>
+      </w:r>
       <w:r>
         <w:rPr>
           <w:rFonts w:ascii="Arial" w:hAnsi="Arial" w:cs="Arial"/>

</xml_diff>

<commit_message>
SOme bugs fixed. Running.
</commit_message>
<xml_diff>
--- a/NNet/Issues.docx
+++ b/NNet/Issues.docx
@@ -3,14 +3,27 @@
 <w:document xmlns:wpc="http://schemas.microsoft.com/office/word/2010/wordprocessingCanvas" xmlns:cx="http://schemas.microsoft.com/office/drawing/2014/chartex" xmlns:cx1="http://schemas.microsoft.com/office/drawing/2015/9/8/chartex" xmlns:cx2="http://schemas.microsoft.com/office/drawing/2015/10/21/chartex" xmlns:cx3="http://schemas.microsoft.com/office/drawing/2016/5/9/chartex" xmlns:cx4="http://schemas.microsoft.com/office/drawing/2016/5/10/chartex" xmlns:cx5="http://schemas.microsoft.com/office/drawing/2016/5/11/chartex" xmlns:cx6="http://schemas.microsoft.com/office/drawing/2016/5/12/chartex" xmlns:cx7="http://schemas.microsoft.com/office/drawing/2016/5/13/chartex" xmlns:cx8="http://schemas.microsoft.com/office/drawing/2016/5/14/chartex" xmlns:mc="http://schemas.openxmlformats.org/markup-compatibility/2006" xmlns:aink="http://schemas.microsoft.com/office/drawing/2016/ink" xmlns:am3d="http://schemas.microsoft.com/office/drawing/2017/model3d" xmlns:o="urn:schemas-microsoft-com:office:office" xmlns:r="http://schemas.openxmlformats.org/officeDocument/2006/relationships" xmlns:m="http://schemas.openxmlformats.org/officeDocument/2006/math" xmlns:v="urn:schemas-microsoft-com:vml" xmlns:wp14="http://schemas.microsoft.com/office/word/2010/wordprocessingDrawing" xmlns:wp="http://schemas.openxmlformats.org/drawingml/2006/wordprocessingDrawing" xmlns:w10="urn:schemas-microsoft-com:office:word" xmlns:w="http://schemas.openxmlformats.org/wordprocessingml/2006/main" xmlns:w14="http://schemas.microsoft.com/office/word/2010/wordml" xmlns:w15="http://schemas.microsoft.com/office/word/2012/wordml" xmlns:w16cex="http://schemas.microsoft.com/office/word/2018/wordml/cex" xmlns:w16cid="http://schemas.microsoft.com/office/word/2016/wordml/cid" xmlns:w16="http://schemas.microsoft.com/office/word/2018/wordml" xmlns:w16se="http://schemas.microsoft.com/office/word/2015/wordml/symex" xmlns:wpg="http://schemas.microsoft.com/office/word/2010/wordprocessingGroup" xmlns:wpi="http://schemas.microsoft.com/office/word/2010/wordprocessingInk" xmlns:wne="http://schemas.microsoft.com/office/word/2006/wordml" xmlns:wps="http://schemas.microsoft.com/office/word/2010/wordprocessingShape" mc:Ignorable="w14 w15 w16se w16cid w16 w16cex wp14">
   <w:body>
     <w:p>
-      <w:r>
-        <w:t>Latest Issue #</w:t>
+      <w:proofErr w:type="spellStart"/>
+      <w:r>
+        <w:t>Latest</w:t>
+      </w:r>
+      <w:proofErr w:type="spellEnd"/>
+      <w:r>
+        <w:t xml:space="preserve"> </w:t>
+      </w:r>
+      <w:proofErr w:type="spellStart"/>
+      <w:r>
+        <w:t>Issue</w:t>
+      </w:r>
+      <w:proofErr w:type="spellEnd"/>
+      <w:r>
+        <w:t xml:space="preserve"> #</w:t>
       </w:r>
       <w:r>
         <w:t>7</w:t>
       </w:r>
       <w:r>
-        <w:t>5</w:t>
+        <w:t>6</w:t>
       </w:r>
     </w:p>
     <w:p/>
@@ -63,8 +76,18 @@
                 <w:color w:val="000000"/>
                 <w:lang w:eastAsia="de-DE"/>
               </w:rPr>
-              <w:t>High value</w:t>
+              <w:t xml:space="preserve">High </w:t>
             </w:r>
+            <w:proofErr w:type="spellStart"/>
+            <w:r>
+              <w:rPr>
+                <w:rFonts w:ascii="Calibri" w:eastAsia="Times New Roman" w:hAnsi="Calibri" w:cs="Calibri"/>
+                <w:color w:val="000000"/>
+                <w:lang w:eastAsia="de-DE"/>
+              </w:rPr>
+              <w:t>value</w:t>
+            </w:r>
+            <w:proofErr w:type="spellEnd"/>
           </w:p>
         </w:tc>
         <w:tc>
@@ -137,6 +160,28 @@
                 <w:lang w:val="en-US" w:eastAsia="de-DE"/>
               </w:rPr>
               <w:t>trings</w:t>
+            </w:r>
+          </w:p>
+          <w:p>
+            <w:pPr>
+              <w:spacing w:after="0" w:line="240" w:lineRule="auto"/>
+              <w:rPr>
+                <w:rFonts w:ascii="Arial" w:eastAsia="Times New Roman" w:hAnsi="Arial" w:cs="Arial"/>
+                <w:color w:val="000000"/>
+                <w:sz w:val="18"/>
+                <w:szCs w:val="18"/>
+                <w:lang w:val="en-US" w:eastAsia="de-DE"/>
+              </w:rPr>
+            </w:pPr>
+            <w:r>
+              <w:rPr>
+                <w:rFonts w:ascii="Arial" w:eastAsia="Times New Roman" w:hAnsi="Arial" w:cs="Arial"/>
+                <w:color w:val="000000"/>
+                <w:sz w:val="18"/>
+                <w:szCs w:val="18"/>
+                <w:lang w:val="en-US" w:eastAsia="de-DE"/>
+              </w:rPr>
+              <w:t xml:space="preserve">#76 Improve Selection Commands </w:t>
             </w:r>
           </w:p>
         </w:tc>
@@ -334,8 +379,18 @@
                 <w:color w:val="000000"/>
                 <w:lang w:eastAsia="de-DE"/>
               </w:rPr>
-              <w:t>Middle value</w:t>
+              <w:t xml:space="preserve">Middle </w:t>
             </w:r>
+            <w:proofErr w:type="spellStart"/>
+            <w:r>
+              <w:rPr>
+                <w:rFonts w:ascii="Calibri" w:eastAsia="Times New Roman" w:hAnsi="Calibri" w:cs="Calibri"/>
+                <w:color w:val="000000"/>
+                <w:lang w:eastAsia="de-DE"/>
+              </w:rPr>
+              <w:t>value</w:t>
+            </w:r>
+            <w:proofErr w:type="spellEnd"/>
           </w:p>
         </w:tc>
         <w:tc>
@@ -533,8 +588,20 @@
                 <w:szCs w:val="18"/>
                 <w:lang w:eastAsia="de-DE"/>
               </w:rPr>
-              <w:t>#45 Layout manager</w:t>
+              <w:t xml:space="preserve">#45 Layout </w:t>
             </w:r>
+            <w:proofErr w:type="spellStart"/>
+            <w:r>
+              <w:rPr>
+                <w:rFonts w:ascii="Arial" w:eastAsia="Times New Roman" w:hAnsi="Arial" w:cs="Arial"/>
+                <w:color w:val="000000"/>
+                <w:sz w:val="18"/>
+                <w:szCs w:val="18"/>
+                <w:lang w:eastAsia="de-DE"/>
+              </w:rPr>
+              <w:t>manager</w:t>
+            </w:r>
+            <w:proofErr w:type="spellEnd"/>
           </w:p>
           <w:p>
             <w:pPr>
@@ -700,8 +767,18 @@
                 <w:color w:val="000000"/>
                 <w:lang w:eastAsia="de-DE"/>
               </w:rPr>
-              <w:t>Low value</w:t>
+              <w:t xml:space="preserve">Low </w:t>
             </w:r>
+            <w:proofErr w:type="spellStart"/>
+            <w:r>
+              <w:rPr>
+                <w:rFonts w:ascii="Calibri" w:eastAsia="Times New Roman" w:hAnsi="Calibri" w:cs="Calibri"/>
+                <w:color w:val="000000"/>
+                <w:lang w:eastAsia="de-DE"/>
+              </w:rPr>
+              <w:t>value</w:t>
+            </w:r>
+            <w:proofErr w:type="spellEnd"/>
           </w:p>
         </w:tc>
         <w:tc>
@@ -759,8 +836,20 @@
                 <w:szCs w:val="18"/>
                 <w:lang w:val="en-US" w:eastAsia="de-DE"/>
               </w:rPr>
-              <w:t>#71 Color for WindowBackground</w:t>
+              <w:t xml:space="preserve">#71 Color for </w:t>
             </w:r>
+            <w:proofErr w:type="spellStart"/>
+            <w:r>
+              <w:rPr>
+                <w:rFonts w:ascii="Arial" w:eastAsia="Times New Roman" w:hAnsi="Arial" w:cs="Arial"/>
+                <w:color w:val="000000"/>
+                <w:sz w:val="18"/>
+                <w:szCs w:val="18"/>
+                <w:lang w:val="en-US" w:eastAsia="de-DE"/>
+              </w:rPr>
+              <w:t>WindowBackground</w:t>
+            </w:r>
+            <w:proofErr w:type="spellEnd"/>
           </w:p>
         </w:tc>
         <w:tc>
@@ -796,7 +885,51 @@
                 <w:szCs w:val="18"/>
                 <w:lang w:val="en-US" w:eastAsia="de-DE"/>
               </w:rPr>
-              <w:t>#13 Andocken durch Move Pipe</w:t>
+              <w:t xml:space="preserve">#13 </w:t>
+            </w:r>
+            <w:proofErr w:type="spellStart"/>
+            <w:r>
+              <w:rPr>
+                <w:rFonts w:ascii="Arial" w:eastAsia="Times New Roman" w:hAnsi="Arial" w:cs="Arial"/>
+                <w:color w:val="000000"/>
+                <w:sz w:val="18"/>
+                <w:szCs w:val="18"/>
+                <w:lang w:val="en-US" w:eastAsia="de-DE"/>
+              </w:rPr>
+              <w:t>Andocken</w:t>
+            </w:r>
+            <w:proofErr w:type="spellEnd"/>
+            <w:r>
+              <w:rPr>
+                <w:rFonts w:ascii="Arial" w:eastAsia="Times New Roman" w:hAnsi="Arial" w:cs="Arial"/>
+                <w:color w:val="000000"/>
+                <w:sz w:val="18"/>
+                <w:szCs w:val="18"/>
+                <w:lang w:val="en-US" w:eastAsia="de-DE"/>
+              </w:rPr>
+              <w:t xml:space="preserve"> </w:t>
+            </w:r>
+            <w:proofErr w:type="spellStart"/>
+            <w:r>
+              <w:rPr>
+                <w:rFonts w:ascii="Arial" w:eastAsia="Times New Roman" w:hAnsi="Arial" w:cs="Arial"/>
+                <w:color w:val="000000"/>
+                <w:sz w:val="18"/>
+                <w:szCs w:val="18"/>
+                <w:lang w:val="en-US" w:eastAsia="de-DE"/>
+              </w:rPr>
+              <w:t>durch</w:t>
+            </w:r>
+            <w:proofErr w:type="spellEnd"/>
+            <w:r>
+              <w:rPr>
+                <w:rFonts w:ascii="Arial" w:eastAsia="Times New Roman" w:hAnsi="Arial" w:cs="Arial"/>
+                <w:color w:val="000000"/>
+                <w:sz w:val="18"/>
+                <w:szCs w:val="18"/>
+                <w:lang w:val="en-US" w:eastAsia="de-DE"/>
+              </w:rPr>
+              <w:t xml:space="preserve"> Move Pipe</w:t>
             </w:r>
           </w:p>
           <w:p>
@@ -900,8 +1033,20 @@
                 <w:szCs w:val="18"/>
                 <w:lang w:val="en-US" w:eastAsia="de-DE"/>
               </w:rPr>
-              <w:t>#72 Zoom DescWin</w:t>
+              <w:t xml:space="preserve">#72 Zoom </w:t>
             </w:r>
+            <w:proofErr w:type="spellStart"/>
+            <w:r>
+              <w:rPr>
+                <w:rFonts w:ascii="Arial" w:eastAsia="Times New Roman" w:hAnsi="Arial" w:cs="Arial"/>
+                <w:color w:val="24292E"/>
+                <w:sz w:val="18"/>
+                <w:szCs w:val="18"/>
+                <w:lang w:val="en-US" w:eastAsia="de-DE"/>
+              </w:rPr>
+              <w:t>DescWin</w:t>
+            </w:r>
+            <w:proofErr w:type="spellEnd"/>
           </w:p>
         </w:tc>
         <w:tc>
@@ -1076,6 +1221,7 @@
                 <w:lang w:eastAsia="de-DE"/>
               </w:rPr>
             </w:pPr>
+            <w:proofErr w:type="spellStart"/>
             <w:r>
               <w:rPr>
                 <w:rFonts w:ascii="Calibri" w:eastAsia="Times New Roman" w:hAnsi="Calibri" w:cs="Calibri"/>
@@ -1084,6 +1230,7 @@
               </w:rPr>
               <w:t>Effort</w:t>
             </w:r>
+            <w:proofErr w:type="spellEnd"/>
           </w:p>
         </w:tc>
         <w:tc>
@@ -1215,43 +1362,7 @@
           <w:sz w:val="18"/>
           <w:szCs w:val="18"/>
         </w:rPr>
-        <w:t>#39 Modell hinzufügen/Baustein-Bibliothek (Paul)</w:t>
-      </w:r>
-    </w:p>
-    <w:p>
-      <w:pPr>
-        <w:ind w:left="708"/>
-        <w:rPr>
-          <w:rFonts w:ascii="Verdana" w:eastAsia="Times New Roman" w:hAnsi="Verdana"/>
-          <w:sz w:val="18"/>
-          <w:szCs w:val="18"/>
-        </w:rPr>
-      </w:pPr>
-      <w:r>
-        <w:rPr>
-          <w:rFonts w:ascii="Verdana" w:eastAsia="Times New Roman" w:hAnsi="Verdana"/>
-          <w:sz w:val="18"/>
-          <w:szCs w:val="18"/>
-        </w:rPr>
-        <w:t xml:space="preserve">Ich habe noch eine Idee. Mir ist es manchmal passiert, dass ich ein Modell verworfen habe, aber Teile daraus hätte </w:t>
-      </w:r>
-      <w:proofErr w:type="gramStart"/>
-      <w:r>
-        <w:rPr>
-          <w:rFonts w:ascii="Verdana" w:eastAsia="Times New Roman" w:hAnsi="Verdana"/>
-          <w:sz w:val="18"/>
-          <w:szCs w:val="18"/>
-        </w:rPr>
-        <w:t>weiter verwenden</w:t>
-      </w:r>
-      <w:proofErr w:type="gramEnd"/>
-      <w:r>
-        <w:rPr>
-          <w:rFonts w:ascii="Verdana" w:eastAsia="Times New Roman" w:hAnsi="Verdana"/>
-          <w:sz w:val="18"/>
-          <w:szCs w:val="18"/>
-        </w:rPr>
-        <w:t xml:space="preserve"> können. Kann man solche Teile nicht in einen Zwischenspeicher kopieren um sie in einem anderen Modell zu verwernden?</w:t>
+        <w:t>#12 Split Dendrit</w:t>
       </w:r>
     </w:p>
     <w:p>
@@ -1270,7 +1381,33 @@
           <w:sz w:val="18"/>
           <w:szCs w:val="18"/>
         </w:rPr>
-        <w:t>#12 Split Dendrit</w:t>
+        <w:t xml:space="preserve">#73 </w:t>
+      </w:r>
+      <w:proofErr w:type="spellStart"/>
+      <w:r>
+        <w:rPr>
+          <w:rFonts w:ascii="Verdana" w:eastAsia="Times New Roman" w:hAnsi="Verdana"/>
+          <w:sz w:val="18"/>
+          <w:szCs w:val="18"/>
+        </w:rPr>
+        <w:t>Cleanup</w:t>
+      </w:r>
+      <w:proofErr w:type="spellEnd"/>
+      <w:r>
+        <w:rPr>
+          <w:rFonts w:ascii="Verdana" w:eastAsia="Times New Roman" w:hAnsi="Verdana"/>
+          <w:sz w:val="18"/>
+          <w:szCs w:val="18"/>
+        </w:rPr>
+        <w:t xml:space="preserve"> Format2wstring</w:t>
+      </w:r>
+      <w:r>
+        <w:rPr>
+          <w:rFonts w:ascii="Verdana" w:eastAsia="Times New Roman" w:hAnsi="Verdana"/>
+          <w:sz w:val="18"/>
+          <w:szCs w:val="18"/>
+        </w:rPr>
+        <w:t xml:space="preserve"> </w:t>
       </w:r>
     </w:p>
     <w:p>
@@ -1289,7 +1426,53 @@
           <w:sz w:val="18"/>
           <w:szCs w:val="18"/>
         </w:rPr>
-        <w:t>#69 Summen-Signal für Monitor</w:t>
+        <w:t>#64:</w:t>
+      </w:r>
+      <w:r>
+        <w:rPr>
+          <w:rFonts w:ascii="Verdana" w:eastAsia="Times New Roman" w:hAnsi="Verdana"/>
+          <w:sz w:val="18"/>
+          <w:szCs w:val="18"/>
+        </w:rPr>
+        <w:t xml:space="preserve"> </w:t>
+      </w:r>
+      <w:r>
+        <w:rPr>
+          <w:rFonts w:ascii="Verdana" w:eastAsia="Times New Roman" w:hAnsi="Verdana"/>
+          <w:sz w:val="18"/>
+          <w:szCs w:val="18"/>
+        </w:rPr>
+        <w:t xml:space="preserve">Das Signal beim Auslösen eines Neurons ist nicht einfach eine Parabel, sondern eine Funktion, die näher an den in der Literatur beschriebenen Signalformen liegt. </w:t>
+      </w:r>
+      <w:proofErr w:type="spellStart"/>
+      <w:proofErr w:type="gramStart"/>
+      <w:r>
+        <w:rPr>
+          <w:rFonts w:ascii="Verdana" w:eastAsia="Times New Roman" w:hAnsi="Verdana"/>
+          <w:sz w:val="18"/>
+          <w:szCs w:val="18"/>
+        </w:rPr>
+        <w:t>Vorschläge?</w:t>
+      </w:r>
+      <w:r>
+        <w:rPr>
+          <w:rFonts w:ascii="Verdana" w:eastAsia="Times New Roman" w:hAnsi="Verdana"/>
+          <w:sz w:val="18"/>
+          <w:szCs w:val="18"/>
+          <w:shd w:val="clear" w:color="auto" w:fill="00FFFF"/>
+        </w:rPr>
+        <w:t>Parabel</w:t>
+      </w:r>
+      <w:proofErr w:type="spellEnd"/>
+      <w:proofErr w:type="gramEnd"/>
+      <w:r>
+        <w:rPr>
+          <w:rFonts w:ascii="Verdana" w:eastAsia="Times New Roman" w:hAnsi="Verdana"/>
+          <w:sz w:val="18"/>
+          <w:szCs w:val="18"/>
+          <w:shd w:val="clear" w:color="auto" w:fill="00FFFF"/>
+        </w:rPr>
+        <w:t xml:space="preserve"> reicht erst mal: 2</w:t>
       </w:r>
     </w:p>
     <w:p>
@@ -1300,16 +1483,64 @@
           <w:rFonts w:ascii="Verdana" w:eastAsia="Times New Roman" w:hAnsi="Verdana"/>
           <w:sz w:val="18"/>
           <w:szCs w:val="18"/>
-        </w:rPr>
-      </w:pPr>
-      <w:r>
-        <w:rPr>
-          <w:rFonts w:ascii="Verdana" w:eastAsia="Times New Roman" w:hAnsi="Verdana"/>
-          <w:sz w:val="18"/>
-          <w:szCs w:val="18"/>
-        </w:rPr>
-        <w:t>#66 Zeitmessung im Monitor</w:t>
-      </w:r>
+          <w:shd w:val="clear" w:color="auto" w:fill="00FFFF"/>
+        </w:rPr>
+      </w:pPr>
+      <w:r>
+        <w:rPr>
+          <w:rFonts w:ascii="Verdana" w:eastAsia="Times New Roman" w:hAnsi="Verdana"/>
+          <w:sz w:val="18"/>
+          <w:szCs w:val="18"/>
+        </w:rPr>
+        <w:t xml:space="preserve">#67 Noch komfortabler (aber auch etwas aufwändiger): Das Signal wird durch eine Fourier-Transformation in ihr Frequenzspektrum zerlegt. Man kann die Hauptfrequenz dann unmittelbar ablesen. </w:t>
+      </w:r>
+      <w:r>
+        <w:rPr>
+          <w:rFonts w:ascii="Verdana" w:eastAsia="Times New Roman" w:hAnsi="Verdana"/>
+          <w:sz w:val="18"/>
+          <w:szCs w:val="18"/>
+          <w:shd w:val="clear" w:color="auto" w:fill="00FFFF"/>
+        </w:rPr>
+        <w:t xml:space="preserve">ist für </w:t>
+      </w:r>
+      <w:proofErr w:type="spellStart"/>
+      <w:r>
+        <w:rPr>
+          <w:rFonts w:ascii="Verdana" w:eastAsia="Times New Roman" w:hAnsi="Verdana"/>
+          <w:sz w:val="18"/>
+          <w:szCs w:val="18"/>
+          <w:shd w:val="clear" w:color="auto" w:fill="00FFFF"/>
+        </w:rPr>
+        <w:t>komlexere</w:t>
+      </w:r>
+      <w:proofErr w:type="spellEnd"/>
+      <w:r>
+        <w:rPr>
+          <w:rFonts w:ascii="Verdana" w:eastAsia="Times New Roman" w:hAnsi="Verdana"/>
+          <w:sz w:val="18"/>
+          <w:szCs w:val="18"/>
+          <w:shd w:val="clear" w:color="auto" w:fill="00FFFF"/>
+        </w:rPr>
+        <w:t xml:space="preserve"> Zusammenhänge gut, im Moment noch zu weit weg. 2</w:t>
+      </w:r>
+      <w:r>
+        <w:rPr>
+          <w:rFonts w:ascii="Verdana" w:eastAsia="Times New Roman" w:hAnsi="Verdana"/>
+          <w:sz w:val="18"/>
+          <w:szCs w:val="18"/>
+        </w:rPr>
+        <w:t> </w:t>
+      </w:r>
+    </w:p>
+    <w:p>
+      <w:pPr>
+        <w:ind w:left="720" w:hanging="360"/>
+      </w:pPr>
+      <w:proofErr w:type="spellStart"/>
+      <w:r>
+        <w:t>Unclassified</w:t>
+      </w:r>
+      <w:proofErr w:type="spellEnd"/>
     </w:p>
     <w:p>
       <w:pPr>
@@ -1319,23 +1550,89 @@
           <w:rFonts w:ascii="Verdana" w:eastAsia="Times New Roman" w:hAnsi="Verdana"/>
           <w:sz w:val="18"/>
           <w:szCs w:val="18"/>
-        </w:rPr>
-      </w:pPr>
-      <w:r>
-        <w:rPr>
-          <w:rFonts w:ascii="Verdana" w:eastAsia="Times New Roman" w:hAnsi="Verdana"/>
-          <w:sz w:val="18"/>
-          <w:szCs w:val="18"/>
-        </w:rPr>
-        <w:t>#73 Cleanup Format2wstring</w:t>
-      </w:r>
-      <w:r>
-        <w:rPr>
-          <w:rFonts w:ascii="Verdana" w:eastAsia="Times New Roman" w:hAnsi="Verdana"/>
-          <w:sz w:val="18"/>
-          <w:szCs w:val="18"/>
-        </w:rPr>
-        <w:t xml:space="preserve"> </w:t>
+          <w:shd w:val="clear" w:color="auto" w:fill="40E0D0"/>
+        </w:rPr>
+      </w:pPr>
+      <w:r>
+        <w:rPr>
+          <w:rFonts w:ascii="Verdana" w:eastAsia="Times New Roman" w:hAnsi="Verdana"/>
+          <w:sz w:val="18"/>
+          <w:szCs w:val="18"/>
+        </w:rPr>
+        <w:t>#6</w:t>
+      </w:r>
+      <w:r>
+        <w:rPr>
+          <w:rFonts w:ascii="Verdana" w:eastAsia="Times New Roman" w:hAnsi="Verdana"/>
+          <w:sz w:val="18"/>
+          <w:szCs w:val="18"/>
+        </w:rPr>
+        <w:t>3</w:t>
+      </w:r>
+      <w:r>
+        <w:rPr>
+          <w:rFonts w:ascii="Verdana" w:eastAsia="Times New Roman" w:hAnsi="Verdana"/>
+          <w:sz w:val="18"/>
+          <w:szCs w:val="18"/>
+        </w:rPr>
+        <w:t xml:space="preserve"> Die Inputneuronen werden so geändert, dass sie nicht einfach gleichmäßig ein Signal mit einer bestimmten Frequenz produzieren, sondern sie werden durch ein externes Objekt gesteuert. Idee: Lichtquelle kann vor den Inputneuronen bewegt werden. Das Signal der Inputneuronen ist proportional zur einfallenden Lichtmenge, die wiederum vom Abstand der Lichtquelle und vom Einfallswinkel abhängt.</w:t>
+      </w:r>
+      <w:r>
+        <w:rPr>
+          <w:rFonts w:ascii="Verdana" w:eastAsia="Times New Roman" w:hAnsi="Verdana"/>
+          <w:sz w:val="18"/>
+          <w:szCs w:val="18"/>
+        </w:rPr>
+        <w:br/>
+      </w:r>
+      <w:r>
+        <w:rPr>
+          <w:rFonts w:ascii="Verdana" w:eastAsia="Times New Roman" w:hAnsi="Verdana"/>
+          <w:sz w:val="18"/>
+          <w:szCs w:val="18"/>
+          <w:shd w:val="clear" w:color="auto" w:fill="40E0D0"/>
+        </w:rPr>
+        <w:t xml:space="preserve">In Sinnesorganen wird die Intensität eines Reizes durch Frequenz-Anstieg und Anstieg dargestellt. Dieser Anstieg bzw. Abstieg ist jedoch selbst nicht absolut in einem </w:t>
+      </w:r>
+      <w:proofErr w:type="spellStart"/>
+      <w:r>
+        <w:rPr>
+          <w:rFonts w:ascii="Verdana" w:eastAsia="Times New Roman" w:hAnsi="Verdana"/>
+          <w:sz w:val="18"/>
+          <w:szCs w:val="18"/>
+          <w:shd w:val="clear" w:color="auto" w:fill="40E0D0"/>
+        </w:rPr>
+        <w:t>innesorgan</w:t>
+      </w:r>
+      <w:proofErr w:type="spellEnd"/>
+      <w:r>
+        <w:rPr>
+          <w:rFonts w:ascii="Verdana" w:eastAsia="Times New Roman" w:hAnsi="Verdana"/>
+          <w:sz w:val="18"/>
+          <w:szCs w:val="18"/>
+          <w:shd w:val="clear" w:color="auto" w:fill="40E0D0"/>
+        </w:rPr>
+        <w:t xml:space="preserve"> konstant: Sie lässt bei intensiven Reizen nach und steigt </w:t>
+      </w:r>
+      <w:proofErr w:type="gramStart"/>
+      <w:r>
+        <w:rPr>
+          <w:rFonts w:ascii="Verdana" w:eastAsia="Times New Roman" w:hAnsi="Verdana"/>
+          <w:sz w:val="18"/>
+          <w:szCs w:val="18"/>
+          <w:shd w:val="clear" w:color="auto" w:fill="40E0D0"/>
+        </w:rPr>
+        <w:t>bei immer schwächeren Reize</w:t>
+      </w:r>
+      <w:proofErr w:type="gramEnd"/>
+      <w:r>
+        <w:rPr>
+          <w:rFonts w:ascii="Verdana" w:eastAsia="Times New Roman" w:hAnsi="Verdana"/>
+          <w:sz w:val="18"/>
+          <w:szCs w:val="18"/>
+          <w:shd w:val="clear" w:color="auto" w:fill="40E0D0"/>
+        </w:rPr>
+        <w:t xml:space="preserve"> wieder an. </w:t>
       </w:r>
     </w:p>
     <w:p>
@@ -1346,32 +1643,57 @@
           <w:rFonts w:ascii="Verdana" w:eastAsia="Times New Roman" w:hAnsi="Verdana"/>
           <w:sz w:val="18"/>
           <w:szCs w:val="18"/>
-        </w:rPr>
-      </w:pPr>
-      <w:r>
-        <w:rPr>
-          <w:rFonts w:ascii="Verdana" w:eastAsia="Times New Roman" w:hAnsi="Verdana"/>
-          <w:sz w:val="18"/>
-          <w:szCs w:val="18"/>
-        </w:rPr>
-        <w:t>#68: Die im Monitorfenster angezeigten Signale werden beim Speichern des Modells mitabgespeichert. Bisher geht die Information verloren und die Signale müssen nach jedem Öffnen des Modells neu ausgewählt werden</w:t>
-      </w:r>
-      <w:r>
-        <w:rPr>
-          <w:rFonts w:ascii="Verdana" w:eastAsia="Times New Roman" w:hAnsi="Verdana"/>
-          <w:sz w:val="18"/>
-          <w:szCs w:val="18"/>
-        </w:rPr>
-        <w:t xml:space="preserve">   </w:t>
-      </w:r>
-      <w:r>
-        <w:rPr>
-          <w:rFonts w:ascii="Verdana" w:eastAsia="Times New Roman" w:hAnsi="Verdana"/>
-          <w:sz w:val="18"/>
-          <w:szCs w:val="18"/>
-          <w:shd w:val="clear" w:color="auto" w:fill="00FFFF"/>
-        </w:rPr>
-        <w:t>ist gut brauchbar: 1</w:t>
+          <w:shd w:val="clear" w:color="auto" w:fill="40E0D0"/>
+        </w:rPr>
+      </w:pPr>
+      <w:r>
+        <w:rPr>
+          <w:rFonts w:ascii="Verdana" w:eastAsia="Times New Roman" w:hAnsi="Verdana"/>
+          <w:sz w:val="18"/>
+          <w:szCs w:val="18"/>
+          <w:shd w:val="clear" w:color="auto" w:fill="40E0D0"/>
+        </w:rPr>
+        <w:t xml:space="preserve">Man könnte also solche Frequenz-Verläufe auch erst mal als Frequenz Diagramm aus einer Datei </w:t>
+      </w:r>
+      <w:proofErr w:type="spellStart"/>
+      <w:r>
+        <w:rPr>
+          <w:rFonts w:ascii="Verdana" w:eastAsia="Times New Roman" w:hAnsi="Verdana"/>
+          <w:sz w:val="18"/>
+          <w:szCs w:val="18"/>
+          <w:shd w:val="clear" w:color="auto" w:fill="40E0D0"/>
+        </w:rPr>
+        <w:t>einlsesen</w:t>
+      </w:r>
+      <w:proofErr w:type="spellEnd"/>
+      <w:r>
+        <w:rPr>
+          <w:rFonts w:ascii="Verdana" w:eastAsia="Times New Roman" w:hAnsi="Verdana"/>
+          <w:sz w:val="18"/>
+          <w:szCs w:val="18"/>
+          <w:shd w:val="clear" w:color="auto" w:fill="40E0D0"/>
+        </w:rPr>
+        <w:t xml:space="preserve">, die man vorher </w:t>
+      </w:r>
+      <w:proofErr w:type="gramStart"/>
+      <w:r>
+        <w:rPr>
+          <w:rFonts w:ascii="Verdana" w:eastAsia="Times New Roman" w:hAnsi="Verdana"/>
+          <w:sz w:val="18"/>
+          <w:szCs w:val="18"/>
+          <w:shd w:val="clear" w:color="auto" w:fill="40E0D0"/>
+        </w:rPr>
+        <w:t>bereit gestellt</w:t>
+      </w:r>
+      <w:proofErr w:type="gramEnd"/>
+      <w:r>
+        <w:rPr>
+          <w:rFonts w:ascii="Verdana" w:eastAsia="Times New Roman" w:hAnsi="Verdana"/>
+          <w:sz w:val="18"/>
+          <w:szCs w:val="18"/>
+          <w:shd w:val="clear" w:color="auto" w:fill="40E0D0"/>
+        </w:rPr>
+        <w:t xml:space="preserve"> hat. Die könnte man mitspeichern, so dass man später mehrere Varianten vergleichen kann in ihrer Wirkung.</w:t>
       </w:r>
     </w:p>
     <w:p>
@@ -1382,270 +1704,6 @@
           <w:rFonts w:ascii="Verdana" w:eastAsia="Times New Roman" w:hAnsi="Verdana"/>
           <w:sz w:val="18"/>
           <w:szCs w:val="18"/>
-        </w:rPr>
-      </w:pPr>
-      <w:r>
-        <w:rPr>
-          <w:rFonts w:ascii="Verdana" w:eastAsia="Times New Roman" w:hAnsi="Verdana"/>
-          <w:sz w:val="18"/>
-          <w:szCs w:val="18"/>
-        </w:rPr>
-        <w:t>#64:</w:t>
-      </w:r>
-      <w:r>
-        <w:rPr>
-          <w:rFonts w:ascii="Verdana" w:eastAsia="Times New Roman" w:hAnsi="Verdana"/>
-          <w:sz w:val="18"/>
-          <w:szCs w:val="18"/>
-        </w:rPr>
-        <w:t xml:space="preserve"> </w:t>
-      </w:r>
-      <w:r>
-        <w:rPr>
-          <w:rFonts w:ascii="Verdana" w:eastAsia="Times New Roman" w:hAnsi="Verdana"/>
-          <w:sz w:val="18"/>
-          <w:szCs w:val="18"/>
-        </w:rPr>
-        <w:t xml:space="preserve">Das Signal beim Auslösen eines Neurons ist nicht einfach eine Parabel, sondern eine Funktion, die näher an den in der Literatur beschriebenen Signalformen liegt. </w:t>
-      </w:r>
-      <w:proofErr w:type="gramStart"/>
-      <w:r>
-        <w:rPr>
-          <w:rFonts w:ascii="Verdana" w:eastAsia="Times New Roman" w:hAnsi="Verdana"/>
-          <w:sz w:val="18"/>
-          <w:szCs w:val="18"/>
-        </w:rPr>
-        <w:t>Vorschläge?</w:t>
-      </w:r>
-      <w:r>
-        <w:rPr>
-          <w:rFonts w:ascii="Verdana" w:eastAsia="Times New Roman" w:hAnsi="Verdana"/>
-          <w:sz w:val="18"/>
-          <w:szCs w:val="18"/>
-          <w:shd w:val="clear" w:color="auto" w:fill="00FFFF"/>
-        </w:rPr>
-        <w:t>Parabel</w:t>
-      </w:r>
-      <w:proofErr w:type="gramEnd"/>
-      <w:r>
-        <w:rPr>
-          <w:rFonts w:ascii="Verdana" w:eastAsia="Times New Roman" w:hAnsi="Verdana"/>
-          <w:sz w:val="18"/>
-          <w:szCs w:val="18"/>
-          <w:shd w:val="clear" w:color="auto" w:fill="00FFFF"/>
-        </w:rPr>
-        <w:t xml:space="preserve"> reicht erst mal: 2</w:t>
-      </w:r>
-    </w:p>
-    <w:p>
-      <w:pPr>
-        <w:spacing w:before="100" w:beforeAutospacing="1" w:after="100" w:afterAutospacing="1" w:line="240" w:lineRule="auto"/>
-        <w:ind w:left="360" w:right="375"/>
-        <w:rPr>
-          <w:rFonts w:ascii="Verdana" w:eastAsia="Times New Roman" w:hAnsi="Verdana"/>
-          <w:sz w:val="18"/>
-          <w:szCs w:val="18"/>
-        </w:rPr>
-      </w:pPr>
-      <w:r>
-        <w:rPr>
-          <w:rFonts w:ascii="Verdana" w:eastAsia="Times New Roman" w:hAnsi="Verdana"/>
-          <w:sz w:val="18"/>
-          <w:szCs w:val="18"/>
-        </w:rPr>
-        <w:t>#65: Im Monitorfenster können die Signale in der Reihenfolge verändert werden. Einfach ein Signal anklicken und nach oben oder unten Verschieben</w:t>
-      </w:r>
-      <w:r>
-        <w:rPr>
-          <w:rFonts w:ascii="Verdana" w:eastAsia="Times New Roman" w:hAnsi="Verdana"/>
-          <w:sz w:val="18"/>
-          <w:szCs w:val="18"/>
-        </w:rPr>
-        <w:t xml:space="preserve"> </w:t>
-      </w:r>
-      <w:r>
-        <w:rPr>
-          <w:rFonts w:ascii="Verdana" w:eastAsia="Times New Roman" w:hAnsi="Verdana"/>
-          <w:sz w:val="18"/>
-          <w:szCs w:val="18"/>
-          <w:shd w:val="clear" w:color="auto" w:fill="00FFFF"/>
-        </w:rPr>
-        <w:t>wäre besser, wenn man sie in 1 Diagramm einblenden könnte bei Bedarf. Das erleichtert den Vergleich und man kann viel mehr vergleichen. 1</w:t>
-      </w:r>
-    </w:p>
-    <w:p>
-      <w:pPr>
-        <w:spacing w:before="100" w:beforeAutospacing="1" w:after="100" w:afterAutospacing="1" w:line="240" w:lineRule="auto"/>
-        <w:ind w:left="360" w:right="375"/>
-        <w:rPr>
-          <w:rFonts w:ascii="Verdana" w:eastAsia="Times New Roman" w:hAnsi="Verdana"/>
-          <w:sz w:val="18"/>
-          <w:szCs w:val="18"/>
-        </w:rPr>
-      </w:pPr>
-      <w:r>
-        <w:rPr>
-          <w:rFonts w:ascii="Verdana" w:eastAsia="Times New Roman" w:hAnsi="Verdana"/>
-          <w:sz w:val="18"/>
-          <w:szCs w:val="18"/>
-        </w:rPr>
-        <w:t xml:space="preserve">#69 </w:t>
-      </w:r>
-      <w:r>
-        <w:rPr>
-          <w:rFonts w:ascii="Verdana" w:eastAsia="Times New Roman" w:hAnsi="Verdana"/>
-          <w:sz w:val="18"/>
-          <w:szCs w:val="18"/>
-        </w:rPr>
-        <w:t xml:space="preserve">Statt einzelner Neuronen kann als Signalquelle ein kreisförmiger Bereich des Modells ausgewählt werden. Das Signal berechnet sich als gewichtete Summe aller Neuronen im Kreis, wobei das Gewicht mit dem Quadrat des Abstands vom Mittelpunkt abnimmt. Neuronen am Rand </w:t>
-      </w:r>
-      <w:proofErr w:type="gramStart"/>
-      <w:r>
-        <w:rPr>
-          <w:rFonts w:ascii="Verdana" w:eastAsia="Times New Roman" w:hAnsi="Verdana"/>
-          <w:sz w:val="18"/>
-          <w:szCs w:val="18"/>
-        </w:rPr>
-        <w:t>des Kreis</w:t>
-      </w:r>
-      <w:proofErr w:type="gramEnd"/>
-      <w:r>
-        <w:rPr>
-          <w:rFonts w:ascii="Verdana" w:eastAsia="Times New Roman" w:hAnsi="Verdana"/>
-          <w:sz w:val="18"/>
-          <w:szCs w:val="18"/>
-        </w:rPr>
-        <w:t xml:space="preserve"> haben praktisch keinen Einfluss, Neuronen in der Mitte den größten.</w:t>
-      </w:r>
-      <w:r>
-        <w:rPr>
-          <w:rFonts w:ascii="Verdana" w:eastAsia="Times New Roman" w:hAnsi="Verdana"/>
-          <w:sz w:val="18"/>
-          <w:szCs w:val="18"/>
-        </w:rPr>
-        <w:t xml:space="preserve"> </w:t>
-      </w:r>
-      <w:r>
-        <w:rPr>
-          <w:rFonts w:ascii="Verdana" w:eastAsia="Times New Roman" w:hAnsi="Verdana"/>
-          <w:sz w:val="18"/>
-          <w:szCs w:val="18"/>
-          <w:shd w:val="clear" w:color="auto" w:fill="00FFFF"/>
-        </w:rPr>
-        <w:t xml:space="preserve">Etwas ähnliches soll </w:t>
-      </w:r>
-      <w:proofErr w:type="gramStart"/>
-      <w:r>
-        <w:rPr>
-          <w:rFonts w:ascii="Verdana" w:eastAsia="Times New Roman" w:hAnsi="Verdana"/>
-          <w:sz w:val="18"/>
-          <w:szCs w:val="18"/>
-          <w:shd w:val="clear" w:color="auto" w:fill="00FFFF"/>
-        </w:rPr>
-        <w:t>ja beim</w:t>
-      </w:r>
-      <w:proofErr w:type="gramEnd"/>
-      <w:r>
-        <w:rPr>
-          <w:rFonts w:ascii="Verdana" w:eastAsia="Times New Roman" w:hAnsi="Verdana"/>
-          <w:sz w:val="18"/>
-          <w:szCs w:val="18"/>
-          <w:shd w:val="clear" w:color="auto" w:fill="00FFFF"/>
-        </w:rPr>
-        <w:t xml:space="preserve"> Monitor rauskommen.  Ich interpretiere das mal als 1</w:t>
-      </w:r>
-    </w:p>
-    <w:p>
-      <w:pPr>
-        <w:spacing w:before="100" w:beforeAutospacing="1" w:after="100" w:afterAutospacing="1" w:line="240" w:lineRule="auto"/>
-        <w:ind w:left="360" w:right="375"/>
-        <w:rPr>
-          <w:rFonts w:ascii="Verdana" w:eastAsia="Times New Roman" w:hAnsi="Verdana"/>
-          <w:sz w:val="18"/>
-          <w:szCs w:val="18"/>
-        </w:rPr>
-      </w:pPr>
-      <w:r>
-        <w:rPr>
-          <w:rFonts w:ascii="Verdana" w:eastAsia="Times New Roman" w:hAnsi="Verdana"/>
-          <w:sz w:val="18"/>
-          <w:szCs w:val="18"/>
-        </w:rPr>
-        <w:t xml:space="preserve">#66: Andere Möglichkeit: Man kann mit der Maus eine Linie zwischen zwei Signalspitzen ziehen. Es wird der Zeitabstand angezeigt und automatisch in eine Frequenz umgerechnet. </w:t>
-      </w:r>
-      <w:r>
-        <w:rPr>
-          <w:rFonts w:ascii="Verdana" w:eastAsia="Times New Roman" w:hAnsi="Verdana"/>
-          <w:sz w:val="18"/>
-          <w:szCs w:val="18"/>
-          <w:shd w:val="clear" w:color="auto" w:fill="00FFFF"/>
-        </w:rPr>
-        <w:t>ist besser</w:t>
-      </w:r>
-      <w:r>
-        <w:rPr>
-          <w:rFonts w:ascii="Verdana" w:eastAsia="Times New Roman" w:hAnsi="Verdana"/>
-          <w:sz w:val="18"/>
-          <w:szCs w:val="18"/>
-          <w:shd w:val="clear" w:color="auto" w:fill="00FFFF"/>
-        </w:rPr>
-        <w:t xml:space="preserve"> (2)</w:t>
-      </w:r>
-    </w:p>
-    <w:p>
-      <w:pPr>
-        <w:spacing w:before="100" w:beforeAutospacing="1" w:after="100" w:afterAutospacing="1" w:line="240" w:lineRule="auto"/>
-        <w:ind w:left="360" w:right="375"/>
-        <w:rPr>
-          <w:rFonts w:ascii="Verdana" w:eastAsia="Times New Roman" w:hAnsi="Verdana"/>
-          <w:sz w:val="18"/>
-          <w:szCs w:val="18"/>
-          <w:shd w:val="clear" w:color="auto" w:fill="00FFFF"/>
-        </w:rPr>
-      </w:pPr>
-      <w:r>
-        <w:rPr>
-          <w:rFonts w:ascii="Verdana" w:eastAsia="Times New Roman" w:hAnsi="Verdana"/>
-          <w:sz w:val="18"/>
-          <w:szCs w:val="18"/>
-        </w:rPr>
-        <w:lastRenderedPageBreak/>
-        <w:t xml:space="preserve">#67 Noch komfortabler (aber auch etwas aufwändiger): Das Signal wird durch eine Fourier-Transformation in ihr Frequenzspektrum zerlegt. Man kann die Hauptfrequenz dann unmittelbar ablesen. </w:t>
-      </w:r>
-      <w:r>
-        <w:rPr>
-          <w:rFonts w:ascii="Verdana" w:eastAsia="Times New Roman" w:hAnsi="Verdana"/>
-          <w:sz w:val="18"/>
-          <w:szCs w:val="18"/>
-          <w:shd w:val="clear" w:color="auto" w:fill="00FFFF"/>
-        </w:rPr>
-        <w:t>ist für komlexere Zusammenhänge gut, im Moment noch zu weit weg. 2</w:t>
-      </w:r>
-      <w:r>
-        <w:rPr>
-          <w:rFonts w:ascii="Verdana" w:eastAsia="Times New Roman" w:hAnsi="Verdana"/>
-          <w:sz w:val="18"/>
-          <w:szCs w:val="18"/>
-        </w:rPr>
-        <w:t> </w:t>
-      </w:r>
-    </w:p>
-    <w:p>
-      <w:pPr>
-        <w:ind w:left="720" w:hanging="360"/>
-      </w:pPr>
-      <w:r>
-        <w:t>Unclassified</w:t>
-      </w:r>
-    </w:p>
-    <w:p>
-      <w:pPr>
-        <w:spacing w:before="100" w:beforeAutospacing="1" w:after="100" w:afterAutospacing="1" w:line="240" w:lineRule="auto"/>
-        <w:ind w:left="360" w:right="375"/>
-        <w:rPr>
-          <w:rFonts w:ascii="Verdana" w:eastAsia="Times New Roman" w:hAnsi="Verdana"/>
-          <w:sz w:val="18"/>
-          <w:szCs w:val="18"/>
           <w:shd w:val="clear" w:color="auto" w:fill="40E0D0"/>
         </w:rPr>
       </w:pPr>
@@ -1654,43 +1712,11 @@
           <w:rFonts w:ascii="Verdana" w:eastAsia="Times New Roman" w:hAnsi="Verdana"/>
           <w:sz w:val="18"/>
           <w:szCs w:val="18"/>
-        </w:rPr>
-        <w:t>#6</w:t>
-      </w:r>
-      <w:r>
-        <w:rPr>
-          <w:rFonts w:ascii="Verdana" w:eastAsia="Times New Roman" w:hAnsi="Verdana"/>
-          <w:sz w:val="18"/>
-          <w:szCs w:val="18"/>
-        </w:rPr>
-        <w:t>3</w:t>
-      </w:r>
-      <w:r>
-        <w:rPr>
-          <w:rFonts w:ascii="Verdana" w:eastAsia="Times New Roman" w:hAnsi="Verdana"/>
-          <w:sz w:val="18"/>
-          <w:szCs w:val="18"/>
-        </w:rPr>
-        <w:t xml:space="preserve"> Die Inputneuronen werden so geändert, dass sie nicht einfach gleichmäßig ein Signal mit einer bestimmten Frequenz produzieren, sondern sie werden durch ein externes Objekt gesteuert. Idee: Lichtquelle kann vor den Inputneuronen bewegt werden. Das Signal der Inputneuronen ist proportional zur einfallenden Lichtmenge, die wiederum vom Abstand der Lichtquelle und vom Einfallswinkel abhängt.</w:t>
-      </w:r>
-      <w:r>
-        <w:rPr>
-          <w:rFonts w:ascii="Verdana" w:eastAsia="Times New Roman" w:hAnsi="Verdana"/>
-          <w:sz w:val="18"/>
-          <w:szCs w:val="18"/>
-        </w:rPr>
-        <w:br/>
-      </w:r>
-      <w:r>
-        <w:rPr>
-          <w:rFonts w:ascii="Verdana" w:eastAsia="Times New Roman" w:hAnsi="Verdana"/>
-          <w:sz w:val="18"/>
-          <w:szCs w:val="18"/>
           <w:shd w:val="clear" w:color="auto" w:fill="40E0D0"/>
         </w:rPr>
-        <w:t xml:space="preserve">In Sinnesorganen wird die Intensität eines Reizes durch Frequenz-Anstieg und Anstieg dargestellt. Dieser Anstieg bzw. Abstieg ist jedoch selbst nicht absolut in einem innesorgan konstant: Sie lässt bei intensiven Reizen nach und steigt </w:t>
-      </w:r>
-      <w:proofErr w:type="gramStart"/>
+        <w:t xml:space="preserve">Ein reales Mikrofon wäre auch ein Lampenersatz und viel einfacher zu </w:t>
+      </w:r>
+      <w:proofErr w:type="spellStart"/>
       <w:r>
         <w:rPr>
           <w:rFonts w:ascii="Verdana" w:eastAsia="Times New Roman" w:hAnsi="Verdana"/>
@@ -1698,9 +1724,9 @@
           <w:szCs w:val="18"/>
           <w:shd w:val="clear" w:color="auto" w:fill="40E0D0"/>
         </w:rPr>
-        <w:t>bei immer schwächeren Reize</w:t>
-      </w:r>
-      <w:proofErr w:type="gramEnd"/>
+        <w:t>reallisieren</w:t>
+      </w:r>
+      <w:proofErr w:type="spellEnd"/>
       <w:r>
         <w:rPr>
           <w:rFonts w:ascii="Verdana" w:eastAsia="Times New Roman" w:hAnsi="Verdana"/>
@@ -1708,69 +1734,7 @@
           <w:szCs w:val="18"/>
           <w:shd w:val="clear" w:color="auto" w:fill="40E0D0"/>
         </w:rPr>
-        <w:t xml:space="preserve"> wieder an. </w:t>
-      </w:r>
-    </w:p>
-    <w:p>
-      <w:pPr>
-        <w:spacing w:before="100" w:beforeAutospacing="1" w:after="100" w:afterAutospacing="1" w:line="240" w:lineRule="auto"/>
-        <w:ind w:left="360" w:right="375"/>
-        <w:rPr>
-          <w:rFonts w:ascii="Verdana" w:eastAsia="Times New Roman" w:hAnsi="Verdana"/>
-          <w:sz w:val="18"/>
-          <w:szCs w:val="18"/>
-          <w:shd w:val="clear" w:color="auto" w:fill="40E0D0"/>
-        </w:rPr>
-      </w:pPr>
-      <w:r>
-        <w:rPr>
-          <w:rFonts w:ascii="Verdana" w:eastAsia="Times New Roman" w:hAnsi="Verdana"/>
-          <w:sz w:val="18"/>
-          <w:szCs w:val="18"/>
-          <w:shd w:val="clear" w:color="auto" w:fill="40E0D0"/>
-        </w:rPr>
-        <w:t xml:space="preserve">Man könnte also solche Frequenz-Verläufe auch erst mal als Frequenz Diagramm aus einer Datei einlsesen, die man vorher </w:t>
-      </w:r>
-      <w:proofErr w:type="gramStart"/>
-      <w:r>
-        <w:rPr>
-          <w:rFonts w:ascii="Verdana" w:eastAsia="Times New Roman" w:hAnsi="Verdana"/>
-          <w:sz w:val="18"/>
-          <w:szCs w:val="18"/>
-          <w:shd w:val="clear" w:color="auto" w:fill="40E0D0"/>
-        </w:rPr>
-        <w:t>bereit gestellt</w:t>
-      </w:r>
-      <w:proofErr w:type="gramEnd"/>
-      <w:r>
-        <w:rPr>
-          <w:rFonts w:ascii="Verdana" w:eastAsia="Times New Roman" w:hAnsi="Verdana"/>
-          <w:sz w:val="18"/>
-          <w:szCs w:val="18"/>
-          <w:shd w:val="clear" w:color="auto" w:fill="40E0D0"/>
-        </w:rPr>
-        <w:t xml:space="preserve"> hat. Die könnte man mitspeichern, so dass man später mehrere Varianten vergleichen kann in ihrer Wirkung.</w:t>
-      </w:r>
-    </w:p>
-    <w:p>
-      <w:pPr>
-        <w:spacing w:before="100" w:beforeAutospacing="1" w:after="100" w:afterAutospacing="1" w:line="240" w:lineRule="auto"/>
-        <w:ind w:left="360" w:right="375"/>
-        <w:rPr>
-          <w:rFonts w:ascii="Verdana" w:eastAsia="Times New Roman" w:hAnsi="Verdana"/>
-          <w:sz w:val="18"/>
-          <w:szCs w:val="18"/>
-          <w:shd w:val="clear" w:color="auto" w:fill="40E0D0"/>
-        </w:rPr>
-      </w:pPr>
-      <w:r>
-        <w:rPr>
-          <w:rFonts w:ascii="Verdana" w:eastAsia="Times New Roman" w:hAnsi="Verdana"/>
-          <w:sz w:val="18"/>
-          <w:szCs w:val="18"/>
-          <w:shd w:val="clear" w:color="auto" w:fill="40E0D0"/>
-        </w:rPr>
-        <w:t>Ein reales Mikrofon wäre auch ein Lampenersatz und viel einfacher zu reallisieren.</w:t>
+        <w:t>.</w:t>
       </w:r>
     </w:p>
     <w:p>
@@ -1838,12 +1802,31 @@
           <w:szCs w:val="21"/>
           <w:shd w:val="clear" w:color="auto" w:fill="FFFFFF"/>
         </w:rPr>
-        <w:t>Wenn mehrere Objekte eng beieinander liegen und sich zum Teil oder gar vollständig gegenseitig verdecken, ist es schwierig einzelne Objekte anzuwählen. Für solche Situationen wäre es nützlich die Größe der Darstellung zu reduzieren. Damit ist nicht die Zoomstufe gemeint. Auch bei maximaler Zoomstufe sollen die Objekte nicht viel Raum einnehmen, ihre relative Position soll aber erhalten bleiben</w:t>
-      </w:r>
-    </w:p>
-    <w:p>
-      <w:r>
-        <w:t>============================ Done =======================================</w:t>
+        <w:t xml:space="preserve">Wenn mehrere Objekte eng beieinander liegen und sich zum Teil oder gar vollständig </w:t>
+      </w:r>
+      <w:r>
+        <w:rPr>
+          <w:rFonts w:ascii="Segoe UI" w:hAnsi="Segoe UI" w:cs="Segoe UI"/>
+          <w:color w:val="24292E"/>
+          <w:sz w:val="21"/>
+          <w:szCs w:val="21"/>
+          <w:shd w:val="clear" w:color="auto" w:fill="FFFFFF"/>
+        </w:rPr>
+        <w:lastRenderedPageBreak/>
+        <w:t>gegenseitig verdecken, ist es schwierig einzelne Objekte anzuwählen. Für solche Situationen wäre es nützlich die Größe der Darstellung zu reduzieren. Damit ist nicht die Zoomstufe gemeint. Auch bei maximaler Zoomstufe sollen die Objekte nicht viel Raum einnehmen, ihre relative Position soll aber erhalten bleiben</w:t>
+      </w:r>
+    </w:p>
+    <w:p>
+      <w:r>
+        <w:t xml:space="preserve">============================ </w:t>
+      </w:r>
+      <w:proofErr w:type="spellStart"/>
+      <w:r>
+        <w:t>Done</w:t>
+      </w:r>
+      <w:proofErr w:type="spellEnd"/>
+      <w:r>
+        <w:t xml:space="preserve"> =======================================</w:t>
       </w:r>
     </w:p>
     <w:p>
@@ -1853,23 +1836,21 @@
           <w:ilvl w:val="0"/>
           <w:numId w:val="1"/>
         </w:numPr>
-      </w:pPr>
-      <w:r>
-        <w:t xml:space="preserve">#40 Automatisches </w:t>
-      </w:r>
-      <w:proofErr w:type="gramStart"/>
-      <w:r>
-        <w:t>Andocken </w:t>
-      </w:r>
-      <w:r>
-        <w:t xml:space="preserve"> </w:t>
-      </w:r>
-      <w:r>
-        <w:t>-</w:t>
-      </w:r>
-      <w:proofErr w:type="gramEnd"/>
-      <w:r>
-        <w:t>&gt; #74 „Große“ Modul-Lösung</w:t>
+        <w:spacing w:before="100" w:beforeAutospacing="1" w:after="100" w:afterAutospacing="1" w:line="240" w:lineRule="auto"/>
+        <w:ind w:right="375"/>
+        <w:rPr>
+          <w:rFonts w:ascii="Verdana" w:eastAsia="Times New Roman" w:hAnsi="Verdana"/>
+          <w:sz w:val="18"/>
+          <w:szCs w:val="18"/>
+        </w:rPr>
+      </w:pPr>
+      <w:r>
+        <w:rPr>
+          <w:rFonts w:ascii="Verdana" w:eastAsia="Times New Roman" w:hAnsi="Verdana"/>
+          <w:sz w:val="18"/>
+          <w:szCs w:val="18"/>
+        </w:rPr>
+        <w:t>#39 Modell hinzufügen/Baustein-Bibliothek (Paul)</w:t>
       </w:r>
     </w:p>
     <w:p>
@@ -1879,9 +1860,55 @@
           <w:ilvl w:val="0"/>
           <w:numId w:val="1"/>
         </w:numPr>
-      </w:pPr>
-      <w:r>
-        <w:t xml:space="preserve">#68 Monitorsignale speichern </w:t>
+        <w:rPr>
+          <w:rFonts w:ascii="Verdana" w:eastAsia="Times New Roman" w:hAnsi="Verdana"/>
+          <w:sz w:val="18"/>
+          <w:szCs w:val="18"/>
+        </w:rPr>
+      </w:pPr>
+      <w:r>
+        <w:rPr>
+          <w:rFonts w:ascii="Verdana" w:eastAsia="Times New Roman" w:hAnsi="Verdana"/>
+          <w:sz w:val="18"/>
+          <w:szCs w:val="18"/>
+        </w:rPr>
+        <w:t xml:space="preserve">Ich habe noch eine Idee. Mir ist es manchmal passiert, dass ich ein Modell verworfen habe, aber Teile daraus hätte </w:t>
+      </w:r>
+      <w:proofErr w:type="gramStart"/>
+      <w:r>
+        <w:rPr>
+          <w:rFonts w:ascii="Verdana" w:eastAsia="Times New Roman" w:hAnsi="Verdana"/>
+          <w:sz w:val="18"/>
+          <w:szCs w:val="18"/>
+        </w:rPr>
+        <w:t>weiter verwenden</w:t>
+      </w:r>
+      <w:proofErr w:type="gramEnd"/>
+      <w:r>
+        <w:rPr>
+          <w:rFonts w:ascii="Verdana" w:eastAsia="Times New Roman" w:hAnsi="Verdana"/>
+          <w:sz w:val="18"/>
+          <w:szCs w:val="18"/>
+        </w:rPr>
+        <w:t xml:space="preserve"> können. Kann man solche Teile nicht in einen Zwischenspeicher kopieren um sie in einem anderen Modell zu </w:t>
+      </w:r>
+      <w:proofErr w:type="spellStart"/>
+      <w:r>
+        <w:rPr>
+          <w:rFonts w:ascii="Verdana" w:eastAsia="Times New Roman" w:hAnsi="Verdana"/>
+          <w:sz w:val="18"/>
+          <w:szCs w:val="18"/>
+        </w:rPr>
+        <w:t>verwernden</w:t>
+      </w:r>
+      <w:proofErr w:type="spellEnd"/>
+      <w:r>
+        <w:rPr>
+          <w:rFonts w:ascii="Verdana" w:eastAsia="Times New Roman" w:hAnsi="Verdana"/>
+          <w:sz w:val="18"/>
+          <w:szCs w:val="18"/>
+        </w:rPr>
+        <w:t>?</w:t>
       </w:r>
     </w:p>
     <w:p>
@@ -1891,9 +1918,21 @@
           <w:ilvl w:val="0"/>
           <w:numId w:val="1"/>
         </w:numPr>
-      </w:pPr>
-      <w:r>
-        <w:t>#65: Mehrere Signale in einem Slot</w:t>
+        <w:spacing w:before="100" w:beforeAutospacing="1" w:after="100" w:afterAutospacing="1" w:line="240" w:lineRule="auto"/>
+        <w:ind w:right="375"/>
+        <w:rPr>
+          <w:rFonts w:ascii="Verdana" w:eastAsia="Times New Roman" w:hAnsi="Verdana"/>
+          <w:sz w:val="18"/>
+          <w:szCs w:val="18"/>
+        </w:rPr>
+      </w:pPr>
+      <w:r>
+        <w:rPr>
+          <w:rFonts w:ascii="Verdana" w:eastAsia="Times New Roman" w:hAnsi="Verdana"/>
+          <w:sz w:val="18"/>
+          <w:szCs w:val="18"/>
+        </w:rPr>
+        <w:t>#69 Summen-Signal für Monitor</w:t>
       </w:r>
     </w:p>
     <w:p>
@@ -1903,15 +1942,301 @@
           <w:ilvl w:val="0"/>
           <w:numId w:val="1"/>
         </w:numPr>
-        <w:rPr>
-          <w:lang w:val="en-US"/>
-        </w:rPr>
-      </w:pPr>
-      <w:r>
-        <w:rPr>
-          <w:lang w:val="en-US"/>
-        </w:rPr>
-        <w:t>#60: Versatz beim Kopieren (Paul)</w:t>
+        <w:spacing w:before="100" w:beforeAutospacing="1" w:after="100" w:afterAutospacing="1" w:line="240" w:lineRule="auto"/>
+        <w:ind w:right="375"/>
+        <w:rPr>
+          <w:rFonts w:ascii="Verdana" w:eastAsia="Times New Roman" w:hAnsi="Verdana"/>
+          <w:sz w:val="18"/>
+          <w:szCs w:val="18"/>
+        </w:rPr>
+      </w:pPr>
+      <w:r>
+        <w:rPr>
+          <w:rFonts w:ascii="Verdana" w:eastAsia="Times New Roman" w:hAnsi="Verdana"/>
+          <w:sz w:val="18"/>
+          <w:szCs w:val="18"/>
+        </w:rPr>
+        <w:t>#66 Zeitmessung im Monitor</w:t>
+      </w:r>
+    </w:p>
+    <w:p>
+      <w:pPr>
+        <w:pStyle w:val="Listenabsatz"/>
+        <w:numPr>
+          <w:ilvl w:val="0"/>
+          <w:numId w:val="1"/>
+        </w:numPr>
+        <w:spacing w:before="100" w:beforeAutospacing="1" w:after="100" w:afterAutospacing="1" w:line="240" w:lineRule="auto"/>
+        <w:ind w:right="375"/>
+        <w:rPr>
+          <w:rFonts w:ascii="Verdana" w:eastAsia="Times New Roman" w:hAnsi="Verdana"/>
+          <w:sz w:val="18"/>
+          <w:szCs w:val="18"/>
+        </w:rPr>
+      </w:pPr>
+      <w:r>
+        <w:rPr>
+          <w:rFonts w:ascii="Verdana" w:eastAsia="Times New Roman" w:hAnsi="Verdana"/>
+          <w:sz w:val="18"/>
+          <w:szCs w:val="18"/>
+        </w:rPr>
+        <w:t xml:space="preserve">#68: Die im Monitorfenster angezeigten Signale werden beim Speichern des Modells mitabgespeichert. Bisher geht die Information verloren und die Signale müssen nach jedem Öffnen des Modells neu ausgewählt werden   </w:t>
+      </w:r>
+      <w:r>
+        <w:rPr>
+          <w:rFonts w:ascii="Verdana" w:eastAsia="Times New Roman" w:hAnsi="Verdana"/>
+          <w:sz w:val="18"/>
+          <w:szCs w:val="18"/>
+          <w:shd w:val="clear" w:color="auto" w:fill="00FFFF"/>
+        </w:rPr>
+        <w:t>ist gut brauchbar: 1</w:t>
+      </w:r>
+    </w:p>
+    <w:p>
+      <w:pPr>
+        <w:pStyle w:val="Listenabsatz"/>
+        <w:numPr>
+          <w:ilvl w:val="0"/>
+          <w:numId w:val="1"/>
+        </w:numPr>
+        <w:spacing w:before="100" w:beforeAutospacing="1" w:after="100" w:afterAutospacing="1" w:line="240" w:lineRule="auto"/>
+        <w:ind w:right="375"/>
+        <w:rPr>
+          <w:rFonts w:ascii="Verdana" w:eastAsia="Times New Roman" w:hAnsi="Verdana"/>
+          <w:sz w:val="18"/>
+          <w:szCs w:val="18"/>
+        </w:rPr>
+      </w:pPr>
+      <w:r>
+        <w:rPr>
+          <w:rFonts w:ascii="Verdana" w:eastAsia="Times New Roman" w:hAnsi="Verdana"/>
+          <w:sz w:val="18"/>
+          <w:szCs w:val="18"/>
+        </w:rPr>
+        <w:t xml:space="preserve">#65: Im Monitorfenster können die Signale in der Reihenfolge verändert werden. Einfach ein Signal anklicken und nach oben oder unten Verschieben </w:t>
+      </w:r>
+      <w:r>
+        <w:rPr>
+          <w:rFonts w:ascii="Verdana" w:eastAsia="Times New Roman" w:hAnsi="Verdana"/>
+          <w:sz w:val="18"/>
+          <w:szCs w:val="18"/>
+          <w:shd w:val="clear" w:color="auto" w:fill="00FFFF"/>
+        </w:rPr>
+        <w:t>wäre besser, wenn man sie in 1 Diagramm einblenden könnte bei Bedarf. Das erleichtert den Vergleich und man kann viel mehr vergleichen. 1</w:t>
+      </w:r>
+    </w:p>
+    <w:p>
+      <w:pPr>
+        <w:pStyle w:val="Listenabsatz"/>
+        <w:numPr>
+          <w:ilvl w:val="0"/>
+          <w:numId w:val="1"/>
+        </w:numPr>
+        <w:spacing w:before="100" w:beforeAutospacing="1" w:after="100" w:afterAutospacing="1" w:line="240" w:lineRule="auto"/>
+        <w:ind w:right="375"/>
+        <w:rPr>
+          <w:rFonts w:ascii="Verdana" w:eastAsia="Times New Roman" w:hAnsi="Verdana"/>
+          <w:sz w:val="18"/>
+          <w:szCs w:val="18"/>
+        </w:rPr>
+      </w:pPr>
+      <w:r>
+        <w:rPr>
+          <w:rFonts w:ascii="Verdana" w:eastAsia="Times New Roman" w:hAnsi="Verdana"/>
+          <w:sz w:val="18"/>
+          <w:szCs w:val="18"/>
+        </w:rPr>
+        <w:t xml:space="preserve">#69 Statt einzelner Neuronen kann als Signalquelle ein kreisförmiger Bereich des Modells ausgewählt werden. Das Signal berechnet sich als gewichtete Summe aller Neuronen im Kreis, wobei das Gewicht mit dem Quadrat des Abstands vom Mittelpunkt abnimmt. Neuronen am Rand </w:t>
+      </w:r>
+      <w:proofErr w:type="gramStart"/>
+      <w:r>
+        <w:rPr>
+          <w:rFonts w:ascii="Verdana" w:eastAsia="Times New Roman" w:hAnsi="Verdana"/>
+          <w:sz w:val="18"/>
+          <w:szCs w:val="18"/>
+        </w:rPr>
+        <w:t>des Kreis</w:t>
+      </w:r>
+      <w:proofErr w:type="gramEnd"/>
+      <w:r>
+        <w:rPr>
+          <w:rFonts w:ascii="Verdana" w:eastAsia="Times New Roman" w:hAnsi="Verdana"/>
+          <w:sz w:val="18"/>
+          <w:szCs w:val="18"/>
+        </w:rPr>
+        <w:t xml:space="preserve"> haben praktisch keinen Einfluss, Neuronen in der Mitte den größten. </w:t>
+      </w:r>
+      <w:r>
+        <w:rPr>
+          <w:rFonts w:ascii="Verdana" w:eastAsia="Times New Roman" w:hAnsi="Verdana"/>
+          <w:sz w:val="18"/>
+          <w:szCs w:val="18"/>
+          <w:shd w:val="clear" w:color="auto" w:fill="00FFFF"/>
+        </w:rPr>
+        <w:t xml:space="preserve">Etwas ähnliches soll </w:t>
+      </w:r>
+      <w:proofErr w:type="gramStart"/>
+      <w:r>
+        <w:rPr>
+          <w:rFonts w:ascii="Verdana" w:eastAsia="Times New Roman" w:hAnsi="Verdana"/>
+          <w:sz w:val="18"/>
+          <w:szCs w:val="18"/>
+          <w:shd w:val="clear" w:color="auto" w:fill="00FFFF"/>
+        </w:rPr>
+        <w:t>ja beim</w:t>
+      </w:r>
+      <w:proofErr w:type="gramEnd"/>
+      <w:r>
+        <w:rPr>
+          <w:rFonts w:ascii="Verdana" w:eastAsia="Times New Roman" w:hAnsi="Verdana"/>
+          <w:sz w:val="18"/>
+          <w:szCs w:val="18"/>
+          <w:shd w:val="clear" w:color="auto" w:fill="00FFFF"/>
+        </w:rPr>
+        <w:t xml:space="preserve"> Monitor rauskommen.  Ich interpretiere das mal als 1</w:t>
+      </w:r>
+    </w:p>
+    <w:p>
+      <w:pPr>
+        <w:pStyle w:val="Listenabsatz"/>
+        <w:numPr>
+          <w:ilvl w:val="0"/>
+          <w:numId w:val="1"/>
+        </w:numPr>
+        <w:spacing w:before="100" w:beforeAutospacing="1" w:after="100" w:afterAutospacing="1" w:line="240" w:lineRule="auto"/>
+        <w:ind w:right="375"/>
+        <w:rPr>
+          <w:rFonts w:ascii="Verdana" w:eastAsia="Times New Roman" w:hAnsi="Verdana"/>
+          <w:sz w:val="18"/>
+          <w:szCs w:val="18"/>
+        </w:rPr>
+      </w:pPr>
+      <w:r>
+        <w:rPr>
+          <w:rFonts w:ascii="Verdana" w:eastAsia="Times New Roman" w:hAnsi="Verdana"/>
+          <w:sz w:val="18"/>
+          <w:szCs w:val="18"/>
+        </w:rPr>
+        <w:t xml:space="preserve">#66: Andere Möglichkeit: Man kann mit der Maus eine Linie zwischen zwei Signalspitzen ziehen. Es wird der Zeitabstand angezeigt und automatisch in eine Frequenz umgerechnet. </w:t>
+      </w:r>
+      <w:r>
+        <w:rPr>
+          <w:rFonts w:ascii="Verdana" w:eastAsia="Times New Roman" w:hAnsi="Verdana"/>
+          <w:sz w:val="18"/>
+          <w:szCs w:val="18"/>
+          <w:shd w:val="clear" w:color="auto" w:fill="00FFFF"/>
+        </w:rPr>
+        <w:t>ist besser (2)</w:t>
+      </w:r>
+    </w:p>
+    <w:p>
+      <w:pPr>
+        <w:pStyle w:val="Listenabsatz"/>
+        <w:numPr>
+          <w:ilvl w:val="0"/>
+          <w:numId w:val="1"/>
+        </w:numPr>
+      </w:pPr>
+      <w:r>
+        <w:t xml:space="preserve">#40 Automatisches </w:t>
+      </w:r>
+      <w:proofErr w:type="gramStart"/>
+      <w:r>
+        <w:t>Andocken </w:t>
+      </w:r>
+      <w:r>
+        <w:t xml:space="preserve"> </w:t>
+      </w:r>
+      <w:r>
+        <w:t>-</w:t>
+      </w:r>
+      <w:proofErr w:type="gramEnd"/>
+      <w:r>
+        <w:t>&gt; #74 „Große“ Modul-Lösung</w:t>
+      </w:r>
+    </w:p>
+    <w:p>
+      <w:pPr>
+        <w:pStyle w:val="Listenabsatz"/>
+        <w:numPr>
+          <w:ilvl w:val="0"/>
+          <w:numId w:val="1"/>
+        </w:numPr>
+      </w:pPr>
+      <w:r>
+        <w:t xml:space="preserve">#68 Monitorsignale speichern </w:t>
+      </w:r>
+    </w:p>
+    <w:p>
+      <w:pPr>
+        <w:pStyle w:val="Listenabsatz"/>
+        <w:numPr>
+          <w:ilvl w:val="0"/>
+          <w:numId w:val="1"/>
+        </w:numPr>
+      </w:pPr>
+      <w:r>
+        <w:t>#65: Mehrere Signale in einem Slot</w:t>
+      </w:r>
+    </w:p>
+    <w:p>
+      <w:pPr>
+        <w:pStyle w:val="Listenabsatz"/>
+        <w:numPr>
+          <w:ilvl w:val="0"/>
+          <w:numId w:val="1"/>
+        </w:numPr>
+        <w:rPr>
+          <w:lang w:val="en-US"/>
+        </w:rPr>
+      </w:pPr>
+      <w:r>
+        <w:rPr>
+          <w:lang w:val="en-US"/>
+        </w:rPr>
+        <w:t xml:space="preserve">#60: </w:t>
+      </w:r>
+      <w:proofErr w:type="spellStart"/>
+      <w:r>
+        <w:rPr>
+          <w:lang w:val="en-US"/>
+        </w:rPr>
+        <w:t>Versatz</w:t>
+      </w:r>
+      <w:proofErr w:type="spellEnd"/>
+      <w:r>
+        <w:rPr>
+          <w:lang w:val="en-US"/>
+        </w:rPr>
+        <w:t xml:space="preserve"> </w:t>
+      </w:r>
+      <w:proofErr w:type="spellStart"/>
+      <w:r>
+        <w:rPr>
+          <w:lang w:val="en-US"/>
+        </w:rPr>
+        <w:t>beim</w:t>
+      </w:r>
+      <w:proofErr w:type="spellEnd"/>
+      <w:r>
+        <w:rPr>
+          <w:lang w:val="en-US"/>
+        </w:rPr>
+        <w:t xml:space="preserve"> </w:t>
+      </w:r>
+      <w:proofErr w:type="spellStart"/>
+      <w:r>
+        <w:rPr>
+          <w:lang w:val="en-US"/>
+        </w:rPr>
+        <w:t>Kopieren</w:t>
+      </w:r>
+      <w:proofErr w:type="spellEnd"/>
+      <w:r>
+        <w:rPr>
+          <w:lang w:val="en-US"/>
+        </w:rPr>
+        <w:t xml:space="preserve"> (Paul)</w:t>
       </w:r>
     </w:p>
     <w:p>
@@ -2068,17 +2393,9 @@
           <w:sz w:val="18"/>
           <w:szCs w:val="18"/>
         </w:rPr>
-        <w:t xml:space="preserve">Wenn wir nur ein einzelnes Neuron betrachten, könnte man sagen, der Signalpegel ist ein absoluter Wert wird in mV. Wenn wir aber über ein Areal summieren, hängt der Wert völlig davon ab, was ich mathematisch mit den Einzelwerten anstelle (einfach aufsummieren, </w:t>
-      </w:r>
-      <w:r>
-        <w:rPr>
-          <w:rFonts w:ascii="Verdana" w:eastAsia="Times New Roman" w:hAnsi="Verdana"/>
-          <w:sz w:val="18"/>
-          <w:szCs w:val="18"/>
-        </w:rPr>
-        <w:lastRenderedPageBreak/>
-        <w:t xml:space="preserve">Mittelwert bilden, über die ganze Fläche gleichmäßig oder mit Betonung der Mitte usw.). Bei einem realen EEG hängt die dargestellte Amplitude ja auch davon ab, wie das Signal zuvor verstärkt oder sonst wie bearbeitet </w:t>
-      </w:r>
+        <w:t xml:space="preserve">Wenn wir nur ein einzelnes Neuron betrachten, könnte man sagen, der Signalpegel ist ein absoluter Wert wird in mV. Wenn wir aber über ein Areal summieren, hängt der Wert völlig davon ab, was ich mathematisch mit den Einzelwerten anstelle (einfach aufsummieren, Mittelwert bilden, über die ganze Fläche gleichmäßig oder mit Betonung der Mitte usw.). Bei einem realen EEG hängt die dargestellte Amplitude ja auch davon ab, wie das Signal zuvor verstärkt oder sonst wie bearbeitet </w:t>
+      </w:r>
+      <w:proofErr w:type="spellStart"/>
       <w:proofErr w:type="gramStart"/>
       <w:r>
         <w:rPr>
@@ -2097,6 +2414,7 @@
         </w:rPr>
         <w:t>Beim</w:t>
       </w:r>
+      <w:proofErr w:type="spellEnd"/>
       <w:proofErr w:type="gramEnd"/>
       <w:r>
         <w:rPr>
@@ -2219,6 +2537,7 @@
         <w:rPr>
           <w:lang w:val="en-US"/>
         </w:rPr>
+        <w:lastRenderedPageBreak/>
         <w:t>#53 Delayed reaction on Close button</w:t>
       </w:r>
     </w:p>
@@ -2314,11 +2633,33 @@
           <w:lang w:val="en-US"/>
         </w:rPr>
       </w:pPr>
-      <w:r>
-        <w:rPr>
-          <w:lang w:val="en-US"/>
-        </w:rPr>
-        <w:t xml:space="preserve">Markierung umbenennen. </w:t>
+      <w:proofErr w:type="spellStart"/>
+      <w:r>
+        <w:rPr>
+          <w:lang w:val="en-US"/>
+        </w:rPr>
+        <w:t>Markierung</w:t>
+      </w:r>
+      <w:proofErr w:type="spellEnd"/>
+      <w:r>
+        <w:rPr>
+          <w:lang w:val="en-US"/>
+        </w:rPr>
+        <w:t xml:space="preserve"> </w:t>
+      </w:r>
+      <w:proofErr w:type="spellStart"/>
+      <w:r>
+        <w:rPr>
+          <w:lang w:val="en-US"/>
+        </w:rPr>
+        <w:t>umbenennen</w:t>
+      </w:r>
+      <w:proofErr w:type="spellEnd"/>
+      <w:r>
+        <w:rPr>
+          <w:lang w:val="en-US"/>
+        </w:rPr>
+        <w:t xml:space="preserve">. </w:t>
       </w:r>
       <w:r>
         <w:rPr>
@@ -2418,7 +2759,27 @@
           <w:szCs w:val="18"/>
           <w:lang w:val="en-US"/>
         </w:rPr>
-        <w:t xml:space="preserve"> Analyse finds nothing -&gt; model zooms and scrolls away</w:t>
+        <w:t xml:space="preserve"> </w:t>
+      </w:r>
+      <w:proofErr w:type="spellStart"/>
+      <w:r>
+        <w:rPr>
+          <w:rFonts w:ascii="Arial" w:hAnsi="Arial" w:cs="Arial"/>
+          <w:sz w:val="18"/>
+          <w:szCs w:val="18"/>
+          <w:lang w:val="en-US"/>
+        </w:rPr>
+        <w:t>Analyse</w:t>
+      </w:r>
+      <w:proofErr w:type="spellEnd"/>
+      <w:r>
+        <w:rPr>
+          <w:rFonts w:ascii="Arial" w:hAnsi="Arial" w:cs="Arial"/>
+          <w:sz w:val="18"/>
+          <w:szCs w:val="18"/>
+          <w:lang w:val="en-US"/>
+        </w:rPr>
+        <w:t xml:space="preserve"> finds nothing -&gt; model zooms and scrolls away</w:t>
       </w:r>
     </w:p>
     <w:p>
@@ -2476,8 +2837,126 @@
           <w:sz w:val="18"/>
           <w:szCs w:val="18"/>
         </w:rPr>
-        <w:t>Bug: reading monitor config, unknown symbolic name -&gt; exception unhandled</w:t>
-      </w:r>
+        <w:t xml:space="preserve">Bug: </w:t>
+      </w:r>
+      <w:proofErr w:type="spellStart"/>
+      <w:r>
+        <w:rPr>
+          <w:rFonts w:ascii="Arial" w:hAnsi="Arial" w:cs="Arial"/>
+          <w:sz w:val="18"/>
+          <w:szCs w:val="18"/>
+        </w:rPr>
+        <w:t>reading</w:t>
+      </w:r>
+      <w:proofErr w:type="spellEnd"/>
+      <w:r>
+        <w:rPr>
+          <w:rFonts w:ascii="Arial" w:hAnsi="Arial" w:cs="Arial"/>
+          <w:sz w:val="18"/>
+          <w:szCs w:val="18"/>
+        </w:rPr>
+        <w:t xml:space="preserve"> monitor </w:t>
+      </w:r>
+      <w:proofErr w:type="spellStart"/>
+      <w:r>
+        <w:rPr>
+          <w:rFonts w:ascii="Arial" w:hAnsi="Arial" w:cs="Arial"/>
+          <w:sz w:val="18"/>
+          <w:szCs w:val="18"/>
+        </w:rPr>
+        <w:t>config</w:t>
+      </w:r>
+      <w:proofErr w:type="spellEnd"/>
+      <w:r>
+        <w:rPr>
+          <w:rFonts w:ascii="Arial" w:hAnsi="Arial" w:cs="Arial"/>
+          <w:sz w:val="18"/>
+          <w:szCs w:val="18"/>
+        </w:rPr>
+        <w:t xml:space="preserve">, </w:t>
+      </w:r>
+      <w:proofErr w:type="spellStart"/>
+      <w:r>
+        <w:rPr>
+          <w:rFonts w:ascii="Arial" w:hAnsi="Arial" w:cs="Arial"/>
+          <w:sz w:val="18"/>
+          <w:szCs w:val="18"/>
+        </w:rPr>
+        <w:t>unknown</w:t>
+      </w:r>
+      <w:proofErr w:type="spellEnd"/>
+      <w:r>
+        <w:rPr>
+          <w:rFonts w:ascii="Arial" w:hAnsi="Arial" w:cs="Arial"/>
+          <w:sz w:val="18"/>
+          <w:szCs w:val="18"/>
+        </w:rPr>
+        <w:t xml:space="preserve"> </w:t>
+      </w:r>
+      <w:proofErr w:type="spellStart"/>
+      <w:r>
+        <w:rPr>
+          <w:rFonts w:ascii="Arial" w:hAnsi="Arial" w:cs="Arial"/>
+          <w:sz w:val="18"/>
+          <w:szCs w:val="18"/>
+        </w:rPr>
+        <w:t>symbolic</w:t>
+      </w:r>
+      <w:proofErr w:type="spellEnd"/>
+      <w:r>
+        <w:rPr>
+          <w:rFonts w:ascii="Arial" w:hAnsi="Arial" w:cs="Arial"/>
+          <w:sz w:val="18"/>
+          <w:szCs w:val="18"/>
+        </w:rPr>
+        <w:t xml:space="preserve"> </w:t>
+      </w:r>
+      <w:proofErr w:type="spellStart"/>
+      <w:r>
+        <w:rPr>
+          <w:rFonts w:ascii="Arial" w:hAnsi="Arial" w:cs="Arial"/>
+          <w:sz w:val="18"/>
+          <w:szCs w:val="18"/>
+        </w:rPr>
+        <w:t>name</w:t>
+      </w:r>
+      <w:proofErr w:type="spellEnd"/>
+      <w:r>
+        <w:rPr>
+          <w:rFonts w:ascii="Arial" w:hAnsi="Arial" w:cs="Arial"/>
+          <w:sz w:val="18"/>
+          <w:szCs w:val="18"/>
+        </w:rPr>
+        <w:t xml:space="preserve"> -&gt; </w:t>
+      </w:r>
+      <w:proofErr w:type="spellStart"/>
+      <w:r>
+        <w:rPr>
+          <w:rFonts w:ascii="Arial" w:hAnsi="Arial" w:cs="Arial"/>
+          <w:sz w:val="18"/>
+          <w:szCs w:val="18"/>
+        </w:rPr>
+        <w:t>exception</w:t>
+      </w:r>
+      <w:proofErr w:type="spellEnd"/>
+      <w:r>
+        <w:rPr>
+          <w:rFonts w:ascii="Arial" w:hAnsi="Arial" w:cs="Arial"/>
+          <w:sz w:val="18"/>
+          <w:szCs w:val="18"/>
+        </w:rPr>
+        <w:t xml:space="preserve"> </w:t>
+      </w:r>
+      <w:proofErr w:type="spellStart"/>
+      <w:r>
+        <w:rPr>
+          <w:rFonts w:ascii="Arial" w:hAnsi="Arial" w:cs="Arial"/>
+          <w:sz w:val="18"/>
+          <w:szCs w:val="18"/>
+        </w:rPr>
+        <w:t>unhandled</w:t>
+      </w:r>
+      <w:proofErr w:type="spellEnd"/>
     </w:p>
     <w:p>
       <w:pPr>
@@ -2517,6 +2996,7 @@
           <w:lang w:eastAsia="de-DE"/>
         </w:rPr>
       </w:pPr>
+      <w:proofErr w:type="spellStart"/>
       <w:r>
         <w:rPr>
           <w:rFonts w:ascii="Arial" w:eastAsia="Times New Roman" w:hAnsi="Arial" w:cs="Arial"/>
@@ -2525,7 +3005,18 @@
           <w:szCs w:val="18"/>
           <w:lang w:eastAsia="de-DE"/>
         </w:rPr>
-        <w:t>Implemented #36 Zweites Fenster Überblick/Details (Paul)</w:t>
+        <w:t>Implemented</w:t>
+      </w:r>
+      <w:proofErr w:type="spellEnd"/>
+      <w:r>
+        <w:rPr>
+          <w:rFonts w:ascii="Arial" w:eastAsia="Times New Roman" w:hAnsi="Arial" w:cs="Arial"/>
+          <w:color w:val="000000"/>
+          <w:sz w:val="18"/>
+          <w:szCs w:val="18"/>
+          <w:lang w:eastAsia="de-DE"/>
+        </w:rPr>
+        <w:t xml:space="preserve"> #36 Zweites Fenster Überblick/Details (Paul)</w:t>
       </w:r>
     </w:p>
     <w:p>
@@ -2594,8 +3085,19 @@
           <w:szCs w:val="18"/>
           <w:lang w:val="en-US"/>
         </w:rPr>
-        <w:t xml:space="preserve"> Neuron andocken</w:t>
-      </w:r>
+        <w:t xml:space="preserve"> Neuron </w:t>
+      </w:r>
+      <w:proofErr w:type="spellStart"/>
+      <w:r>
+        <w:rPr>
+          <w:rFonts w:ascii="Arial" w:hAnsi="Arial" w:cs="Arial"/>
+          <w:sz w:val="18"/>
+          <w:szCs w:val="18"/>
+          <w:lang w:val="en-US"/>
+        </w:rPr>
+        <w:t>andocken</w:t>
+      </w:r>
+      <w:proofErr w:type="spellEnd"/>
       <w:r>
         <w:rPr>
           <w:rFonts w:ascii="Arial" w:hAnsi="Arial" w:cs="Arial"/>

</xml_diff>

<commit_message>
Intermediate version. Arrow animation not working properly.
</commit_message>
<xml_diff>
--- a/NNet/Issues.docx
+++ b/NNet/Issues.docx
@@ -3,24 +3,14 @@
 <w:document xmlns:wpc="http://schemas.microsoft.com/office/word/2010/wordprocessingCanvas" xmlns:cx="http://schemas.microsoft.com/office/drawing/2014/chartex" xmlns:cx1="http://schemas.microsoft.com/office/drawing/2015/9/8/chartex" xmlns:cx2="http://schemas.microsoft.com/office/drawing/2015/10/21/chartex" xmlns:cx3="http://schemas.microsoft.com/office/drawing/2016/5/9/chartex" xmlns:cx4="http://schemas.microsoft.com/office/drawing/2016/5/10/chartex" xmlns:cx5="http://schemas.microsoft.com/office/drawing/2016/5/11/chartex" xmlns:cx6="http://schemas.microsoft.com/office/drawing/2016/5/12/chartex" xmlns:cx7="http://schemas.microsoft.com/office/drawing/2016/5/13/chartex" xmlns:cx8="http://schemas.microsoft.com/office/drawing/2016/5/14/chartex" xmlns:mc="http://schemas.openxmlformats.org/markup-compatibility/2006" xmlns:aink="http://schemas.microsoft.com/office/drawing/2016/ink" xmlns:am3d="http://schemas.microsoft.com/office/drawing/2017/model3d" xmlns:o="urn:schemas-microsoft-com:office:office" xmlns:r="http://schemas.openxmlformats.org/officeDocument/2006/relationships" xmlns:m="http://schemas.openxmlformats.org/officeDocument/2006/math" xmlns:v="urn:schemas-microsoft-com:vml" xmlns:wp14="http://schemas.microsoft.com/office/word/2010/wordprocessingDrawing" xmlns:wp="http://schemas.openxmlformats.org/drawingml/2006/wordprocessingDrawing" xmlns:w10="urn:schemas-microsoft-com:office:word" xmlns:w="http://schemas.openxmlformats.org/wordprocessingml/2006/main" xmlns:w14="http://schemas.microsoft.com/office/word/2010/wordml" xmlns:w15="http://schemas.microsoft.com/office/word/2012/wordml" xmlns:w16cex="http://schemas.microsoft.com/office/word/2018/wordml/cex" xmlns:w16cid="http://schemas.microsoft.com/office/word/2016/wordml/cid" xmlns:w16="http://schemas.microsoft.com/office/word/2018/wordml" xmlns:w16se="http://schemas.microsoft.com/office/word/2015/wordml/symex" xmlns:wpg="http://schemas.microsoft.com/office/word/2010/wordprocessingGroup" xmlns:wpi="http://schemas.microsoft.com/office/word/2010/wordprocessingInk" xmlns:wne="http://schemas.microsoft.com/office/word/2006/wordml" xmlns:wps="http://schemas.microsoft.com/office/word/2010/wordprocessingShape" mc:Ignorable="w14 w15 w16se w16cid w16 w16cex wp14">
   <w:body>
     <w:p>
-      <w:proofErr w:type="spellStart"/>
-      <w:r>
-        <w:t>Latest</w:t>
-      </w:r>
-      <w:proofErr w:type="spellEnd"/>
-      <w:r>
-        <w:t xml:space="preserve"> </w:t>
-      </w:r>
-      <w:proofErr w:type="spellStart"/>
-      <w:r>
-        <w:t>Issue</w:t>
-      </w:r>
-      <w:proofErr w:type="spellEnd"/>
-      <w:r>
-        <w:t xml:space="preserve"> #</w:t>
-      </w:r>
-      <w:r>
-        <w:t>80</w:t>
+      <w:r>
+        <w:t>Latest Issue #</w:t>
+      </w:r>
+      <w:r>
+        <w:t>8</w:t>
+      </w:r>
+      <w:r>
+        <w:t>1</w:t>
       </w:r>
     </w:p>
     <w:p/>
@@ -73,18 +63,8 @@
                 <w:color w:val="000000"/>
                 <w:lang w:eastAsia="de-DE"/>
               </w:rPr>
-              <w:t xml:space="preserve">High </w:t>
+              <w:t>High value</w:t>
             </w:r>
-            <w:proofErr w:type="spellStart"/>
-            <w:r>
-              <w:rPr>
-                <w:rFonts w:ascii="Calibri" w:eastAsia="Times New Roman" w:hAnsi="Calibri" w:cs="Calibri"/>
-                <w:color w:val="000000"/>
-                <w:lang w:eastAsia="de-DE"/>
-              </w:rPr>
-              <w:t>value</w:t>
-            </w:r>
-            <w:proofErr w:type="spellEnd"/>
           </w:p>
         </w:tc>
         <w:tc>
@@ -168,9 +148,20 @@
                 <w:szCs w:val="18"/>
                 <w:lang w:val="en-US" w:eastAsia="de-DE"/>
               </w:rPr>
-              <w:t xml:space="preserve">#80 </w:t>
+              <w:t>#80 AddSignal undo/redo</w:t>
             </w:r>
-            <w:proofErr w:type="spellStart"/>
+          </w:p>
+          <w:p>
+            <w:pPr>
+              <w:spacing w:after="0" w:line="240" w:lineRule="auto"/>
+              <w:rPr>
+                <w:rFonts w:ascii="Arial" w:eastAsia="Times New Roman" w:hAnsi="Arial" w:cs="Arial"/>
+                <w:color w:val="000000"/>
+                <w:sz w:val="18"/>
+                <w:szCs w:val="18"/>
+                <w:lang w:val="en-US" w:eastAsia="de-DE"/>
+              </w:rPr>
+            </w:pPr>
             <w:r>
               <w:rPr>
                 <w:rFonts w:ascii="Arial" w:eastAsia="Times New Roman" w:hAnsi="Arial" w:cs="Arial"/>
@@ -179,18 +170,7 @@
                 <w:szCs w:val="18"/>
                 <w:lang w:val="en-US" w:eastAsia="de-DE"/>
               </w:rPr>
-              <w:t>AddSignal</w:t>
-            </w:r>
-            <w:proofErr w:type="spellEnd"/>
-            <w:r>
-              <w:rPr>
-                <w:rFonts w:ascii="Arial" w:eastAsia="Times New Roman" w:hAnsi="Arial" w:cs="Arial"/>
-                <w:color w:val="000000"/>
-                <w:sz w:val="18"/>
-                <w:szCs w:val="18"/>
-                <w:lang w:val="en-US" w:eastAsia="de-DE"/>
-              </w:rPr>
-              <w:t xml:space="preserve"> undo/redo</w:t>
+              <w:t>#81 Arrows on/off in preferences</w:t>
             </w:r>
           </w:p>
           <w:p>
@@ -400,18 +380,8 @@
                 <w:color w:val="000000"/>
                 <w:lang w:eastAsia="de-DE"/>
               </w:rPr>
-              <w:t xml:space="preserve">Middle </w:t>
+              <w:t>Middle value</w:t>
             </w:r>
-            <w:proofErr w:type="spellStart"/>
-            <w:r>
-              <w:rPr>
-                <w:rFonts w:ascii="Calibri" w:eastAsia="Times New Roman" w:hAnsi="Calibri" w:cs="Calibri"/>
-                <w:color w:val="000000"/>
-                <w:lang w:eastAsia="de-DE"/>
-              </w:rPr>
-              <w:t>value</w:t>
-            </w:r>
-            <w:proofErr w:type="spellEnd"/>
           </w:p>
         </w:tc>
         <w:tc>
@@ -587,20 +557,8 @@
                 <w:szCs w:val="18"/>
                 <w:lang w:eastAsia="de-DE"/>
               </w:rPr>
-              <w:t xml:space="preserve">#45 Layout </w:t>
+              <w:t>#45 Layout manager</w:t>
             </w:r>
-            <w:proofErr w:type="spellStart"/>
-            <w:r>
-              <w:rPr>
-                <w:rFonts w:ascii="Arial" w:eastAsia="Times New Roman" w:hAnsi="Arial" w:cs="Arial"/>
-                <w:color w:val="000000"/>
-                <w:sz w:val="18"/>
-                <w:szCs w:val="18"/>
-                <w:lang w:eastAsia="de-DE"/>
-              </w:rPr>
-              <w:t>manager</w:t>
-            </w:r>
-            <w:proofErr w:type="spellEnd"/>
           </w:p>
           <w:p>
             <w:pPr>
@@ -766,18 +724,8 @@
                 <w:color w:val="000000"/>
                 <w:lang w:eastAsia="de-DE"/>
               </w:rPr>
-              <w:t xml:space="preserve">Low </w:t>
+              <w:t>Low value</w:t>
             </w:r>
-            <w:proofErr w:type="spellStart"/>
-            <w:r>
-              <w:rPr>
-                <w:rFonts w:ascii="Calibri" w:eastAsia="Times New Roman" w:hAnsi="Calibri" w:cs="Calibri"/>
-                <w:color w:val="000000"/>
-                <w:lang w:eastAsia="de-DE"/>
-              </w:rPr>
-              <w:t>value</w:t>
-            </w:r>
-            <w:proofErr w:type="spellEnd"/>
           </w:p>
         </w:tc>
         <w:tc>
@@ -835,20 +783,8 @@
                 <w:szCs w:val="18"/>
                 <w:lang w:val="en-US" w:eastAsia="de-DE"/>
               </w:rPr>
-              <w:t xml:space="preserve">#71 Color for </w:t>
+              <w:t>#71 Color for WindowBackground</w:t>
             </w:r>
-            <w:proofErr w:type="spellStart"/>
-            <w:r>
-              <w:rPr>
-                <w:rFonts w:ascii="Arial" w:eastAsia="Times New Roman" w:hAnsi="Arial" w:cs="Arial"/>
-                <w:color w:val="000000"/>
-                <w:sz w:val="18"/>
-                <w:szCs w:val="18"/>
-                <w:lang w:val="en-US" w:eastAsia="de-DE"/>
-              </w:rPr>
-              <w:t>WindowBackground</w:t>
-            </w:r>
-            <w:proofErr w:type="spellEnd"/>
           </w:p>
         </w:tc>
         <w:tc>
@@ -884,51 +820,7 @@
                 <w:szCs w:val="18"/>
                 <w:lang w:val="en-US" w:eastAsia="de-DE"/>
               </w:rPr>
-              <w:t xml:space="preserve">#13 </w:t>
-            </w:r>
-            <w:proofErr w:type="spellStart"/>
-            <w:r>
-              <w:rPr>
-                <w:rFonts w:ascii="Arial" w:eastAsia="Times New Roman" w:hAnsi="Arial" w:cs="Arial"/>
-                <w:color w:val="000000"/>
-                <w:sz w:val="18"/>
-                <w:szCs w:val="18"/>
-                <w:lang w:val="en-US" w:eastAsia="de-DE"/>
-              </w:rPr>
-              <w:t>Andocken</w:t>
-            </w:r>
-            <w:proofErr w:type="spellEnd"/>
-            <w:r>
-              <w:rPr>
-                <w:rFonts w:ascii="Arial" w:eastAsia="Times New Roman" w:hAnsi="Arial" w:cs="Arial"/>
-                <w:color w:val="000000"/>
-                <w:sz w:val="18"/>
-                <w:szCs w:val="18"/>
-                <w:lang w:val="en-US" w:eastAsia="de-DE"/>
-              </w:rPr>
-              <w:t xml:space="preserve"> </w:t>
-            </w:r>
-            <w:proofErr w:type="spellStart"/>
-            <w:r>
-              <w:rPr>
-                <w:rFonts w:ascii="Arial" w:eastAsia="Times New Roman" w:hAnsi="Arial" w:cs="Arial"/>
-                <w:color w:val="000000"/>
-                <w:sz w:val="18"/>
-                <w:szCs w:val="18"/>
-                <w:lang w:val="en-US" w:eastAsia="de-DE"/>
-              </w:rPr>
-              <w:t>durch</w:t>
-            </w:r>
-            <w:proofErr w:type="spellEnd"/>
-            <w:r>
-              <w:rPr>
-                <w:rFonts w:ascii="Arial" w:eastAsia="Times New Roman" w:hAnsi="Arial" w:cs="Arial"/>
-                <w:color w:val="000000"/>
-                <w:sz w:val="18"/>
-                <w:szCs w:val="18"/>
-                <w:lang w:val="en-US" w:eastAsia="de-DE"/>
-              </w:rPr>
-              <w:t xml:space="preserve"> Move Pipe</w:t>
+              <w:t>#13 Andocken durch Move Pipe</w:t>
             </w:r>
           </w:p>
           <w:p>
@@ -1032,20 +924,8 @@
                 <w:szCs w:val="18"/>
                 <w:lang w:val="en-US" w:eastAsia="de-DE"/>
               </w:rPr>
-              <w:t xml:space="preserve">#72 Zoom </w:t>
+              <w:t>#72 Zoom DescWin</w:t>
             </w:r>
-            <w:proofErr w:type="spellStart"/>
-            <w:r>
-              <w:rPr>
-                <w:rFonts w:ascii="Arial" w:eastAsia="Times New Roman" w:hAnsi="Arial" w:cs="Arial"/>
-                <w:color w:val="24292E"/>
-                <w:sz w:val="18"/>
-                <w:szCs w:val="18"/>
-                <w:lang w:val="en-US" w:eastAsia="de-DE"/>
-              </w:rPr>
-              <w:t>DescWin</w:t>
-            </w:r>
-            <w:proofErr w:type="spellEnd"/>
           </w:p>
         </w:tc>
         <w:tc>
@@ -1220,7 +1100,6 @@
                 <w:lang w:eastAsia="de-DE"/>
               </w:rPr>
             </w:pPr>
-            <w:proofErr w:type="spellStart"/>
             <w:r>
               <w:rPr>
                 <w:rFonts w:ascii="Calibri" w:eastAsia="Times New Roman" w:hAnsi="Calibri" w:cs="Calibri"/>
@@ -1229,7 +1108,6 @@
               </w:rPr>
               <w:t>Effort</w:t>
             </w:r>
-            <w:proofErr w:type="spellEnd"/>
           </w:p>
         </w:tc>
         <w:tc>
@@ -1380,25 +1258,7 @@
           <w:sz w:val="18"/>
           <w:szCs w:val="18"/>
         </w:rPr>
-        <w:t xml:space="preserve">#73 </w:t>
-      </w:r>
-      <w:proofErr w:type="spellStart"/>
-      <w:r>
-        <w:rPr>
-          <w:rFonts w:ascii="Verdana" w:eastAsia="Times New Roman" w:hAnsi="Verdana"/>
-          <w:sz w:val="18"/>
-          <w:szCs w:val="18"/>
-        </w:rPr>
-        <w:t>Cleanup</w:t>
-      </w:r>
-      <w:proofErr w:type="spellEnd"/>
-      <w:r>
-        <w:rPr>
-          <w:rFonts w:ascii="Verdana" w:eastAsia="Times New Roman" w:hAnsi="Verdana"/>
-          <w:sz w:val="18"/>
-          <w:szCs w:val="18"/>
-        </w:rPr>
-        <w:t xml:space="preserve"> Format2wstring</w:t>
+        <w:t>#73 Cleanup Format2wstring</w:t>
       </w:r>
       <w:r>
         <w:rPr>
@@ -1441,17 +1301,7 @@
           <w:sz w:val="18"/>
           <w:szCs w:val="18"/>
         </w:rPr>
-        <w:t xml:space="preserve">Das Signal beim Auslösen eines Neurons ist nicht einfach eine Parabel, sondern eine Funktion, die näher an den in der Literatur beschriebenen Signalformen liegt. </w:t>
-      </w:r>
-      <w:proofErr w:type="spellStart"/>
-      <w:proofErr w:type="gramStart"/>
-      <w:r>
-        <w:rPr>
-          <w:rFonts w:ascii="Verdana" w:eastAsia="Times New Roman" w:hAnsi="Verdana"/>
-          <w:sz w:val="18"/>
-          <w:szCs w:val="18"/>
-        </w:rPr>
-        <w:t>Vorschläge?</w:t>
+        <w:t>Das Signal beim Auslösen eines Neurons ist nicht einfach eine Parabel, sondern eine Funktion, die näher an den in der Literatur beschriebenen Signalformen liegt. Vorschläge?</w:t>
       </w:r>
       <w:r>
         <w:rPr>
@@ -1460,18 +1310,7 @@
           <w:szCs w:val="18"/>
           <w:shd w:val="clear" w:color="auto" w:fill="00FFFF"/>
         </w:rPr>
-        <w:t>Parabel</w:t>
-      </w:r>
-      <w:proofErr w:type="spellEnd"/>
-      <w:proofErr w:type="gramEnd"/>
-      <w:r>
-        <w:rPr>
-          <w:rFonts w:ascii="Verdana" w:eastAsia="Times New Roman" w:hAnsi="Verdana"/>
-          <w:sz w:val="18"/>
-          <w:szCs w:val="18"/>
-          <w:shd w:val="clear" w:color="auto" w:fill="00FFFF"/>
-        </w:rPr>
-        <w:t xml:space="preserve"> reicht erst mal: 2</w:t>
+        <w:t>Parabel reicht erst mal: 2</w:t>
       </w:r>
     </w:p>
     <w:p>
@@ -1500,27 +1339,7 @@
           <w:szCs w:val="18"/>
           <w:shd w:val="clear" w:color="auto" w:fill="00FFFF"/>
         </w:rPr>
-        <w:t xml:space="preserve">ist für </w:t>
-      </w:r>
-      <w:proofErr w:type="spellStart"/>
-      <w:r>
-        <w:rPr>
-          <w:rFonts w:ascii="Verdana" w:eastAsia="Times New Roman" w:hAnsi="Verdana"/>
-          <w:sz w:val="18"/>
-          <w:szCs w:val="18"/>
-          <w:shd w:val="clear" w:color="auto" w:fill="00FFFF"/>
-        </w:rPr>
-        <w:t>komlexere</w:t>
-      </w:r>
-      <w:proofErr w:type="spellEnd"/>
-      <w:r>
-        <w:rPr>
-          <w:rFonts w:ascii="Verdana" w:eastAsia="Times New Roman" w:hAnsi="Verdana"/>
-          <w:sz w:val="18"/>
-          <w:szCs w:val="18"/>
-          <w:shd w:val="clear" w:color="auto" w:fill="00FFFF"/>
-        </w:rPr>
-        <w:t xml:space="preserve"> Zusammenhänge gut, im Moment noch zu weit weg. 2</w:t>
+        <w:t>ist für komlexere Zusammenhänge gut, im Moment noch zu weit weg. 2</w:t>
       </w:r>
       <w:r>
         <w:rPr>
@@ -1535,11 +1354,9 @@
       <w:pPr>
         <w:ind w:left="720" w:hanging="360"/>
       </w:pPr>
-      <w:proofErr w:type="spellStart"/>
       <w:r>
         <w:t>Unclassified</w:t>
       </w:r>
-      <w:proofErr w:type="spellEnd"/>
     </w:p>
     <w:p>
       <w:pPr>
@@ -1591,47 +1408,7 @@
           <w:szCs w:val="18"/>
           <w:shd w:val="clear" w:color="auto" w:fill="40E0D0"/>
         </w:rPr>
-        <w:t xml:space="preserve">In Sinnesorganen wird die Intensität eines Reizes durch Frequenz-Anstieg und Anstieg dargestellt. Dieser Anstieg bzw. Abstieg ist jedoch selbst nicht absolut in einem </w:t>
-      </w:r>
-      <w:proofErr w:type="spellStart"/>
-      <w:r>
-        <w:rPr>
-          <w:rFonts w:ascii="Verdana" w:eastAsia="Times New Roman" w:hAnsi="Verdana"/>
-          <w:sz w:val="18"/>
-          <w:szCs w:val="18"/>
-          <w:shd w:val="clear" w:color="auto" w:fill="40E0D0"/>
-        </w:rPr>
-        <w:t>innesorgan</w:t>
-      </w:r>
-      <w:proofErr w:type="spellEnd"/>
-      <w:r>
-        <w:rPr>
-          <w:rFonts w:ascii="Verdana" w:eastAsia="Times New Roman" w:hAnsi="Verdana"/>
-          <w:sz w:val="18"/>
-          <w:szCs w:val="18"/>
-          <w:shd w:val="clear" w:color="auto" w:fill="40E0D0"/>
-        </w:rPr>
-        <w:t xml:space="preserve"> konstant: Sie lässt bei intensiven Reizen nach und steigt </w:t>
-      </w:r>
-      <w:proofErr w:type="gramStart"/>
-      <w:r>
-        <w:rPr>
-          <w:rFonts w:ascii="Verdana" w:eastAsia="Times New Roman" w:hAnsi="Verdana"/>
-          <w:sz w:val="18"/>
-          <w:szCs w:val="18"/>
-          <w:shd w:val="clear" w:color="auto" w:fill="40E0D0"/>
-        </w:rPr>
-        <w:t>bei immer schwächeren Reize</w:t>
-      </w:r>
-      <w:proofErr w:type="gramEnd"/>
-      <w:r>
-        <w:rPr>
-          <w:rFonts w:ascii="Verdana" w:eastAsia="Times New Roman" w:hAnsi="Verdana"/>
-          <w:sz w:val="18"/>
-          <w:szCs w:val="18"/>
-          <w:shd w:val="clear" w:color="auto" w:fill="40E0D0"/>
-        </w:rPr>
-        <w:t xml:space="preserve"> wieder an. </w:t>
+        <w:t xml:space="preserve">In Sinnesorganen wird die Intensität eines Reizes durch Frequenz-Anstieg und Anstieg dargestellt. Dieser Anstieg bzw. Abstieg ist jedoch selbst nicht absolut in einem innesorgan konstant: Sie lässt bei intensiven Reizen nach und steigt bei immer schwächeren Reize wieder an. </w:t>
       </w:r>
     </w:p>
     <w:p>
@@ -1652,47 +1429,7 @@
           <w:szCs w:val="18"/>
           <w:shd w:val="clear" w:color="auto" w:fill="40E0D0"/>
         </w:rPr>
-        <w:t xml:space="preserve">Man könnte also solche Frequenz-Verläufe auch erst mal als Frequenz Diagramm aus einer Datei </w:t>
-      </w:r>
-      <w:proofErr w:type="spellStart"/>
-      <w:r>
-        <w:rPr>
-          <w:rFonts w:ascii="Verdana" w:eastAsia="Times New Roman" w:hAnsi="Verdana"/>
-          <w:sz w:val="18"/>
-          <w:szCs w:val="18"/>
-          <w:shd w:val="clear" w:color="auto" w:fill="40E0D0"/>
-        </w:rPr>
-        <w:t>einlsesen</w:t>
-      </w:r>
-      <w:proofErr w:type="spellEnd"/>
-      <w:r>
-        <w:rPr>
-          <w:rFonts w:ascii="Verdana" w:eastAsia="Times New Roman" w:hAnsi="Verdana"/>
-          <w:sz w:val="18"/>
-          <w:szCs w:val="18"/>
-          <w:shd w:val="clear" w:color="auto" w:fill="40E0D0"/>
-        </w:rPr>
-        <w:t xml:space="preserve">, die man vorher </w:t>
-      </w:r>
-      <w:proofErr w:type="gramStart"/>
-      <w:r>
-        <w:rPr>
-          <w:rFonts w:ascii="Verdana" w:eastAsia="Times New Roman" w:hAnsi="Verdana"/>
-          <w:sz w:val="18"/>
-          <w:szCs w:val="18"/>
-          <w:shd w:val="clear" w:color="auto" w:fill="40E0D0"/>
-        </w:rPr>
-        <w:t>bereit gestellt</w:t>
-      </w:r>
-      <w:proofErr w:type="gramEnd"/>
-      <w:r>
-        <w:rPr>
-          <w:rFonts w:ascii="Verdana" w:eastAsia="Times New Roman" w:hAnsi="Verdana"/>
-          <w:sz w:val="18"/>
-          <w:szCs w:val="18"/>
-          <w:shd w:val="clear" w:color="auto" w:fill="40E0D0"/>
-        </w:rPr>
-        <w:t xml:space="preserve"> hat. Die könnte man mitspeichern, so dass man später mehrere Varianten vergleichen kann in ihrer Wirkung.</w:t>
+        <w:t>Man könnte also solche Frequenz-Verläufe auch erst mal als Frequenz Diagramm aus einer Datei einlsesen, die man vorher bereit gestellt hat. Die könnte man mitspeichern, so dass man später mehrere Varianten vergleichen kann in ihrer Wirkung.</w:t>
       </w:r>
     </w:p>
     <w:p>
@@ -1713,27 +1450,7 @@
           <w:szCs w:val="18"/>
           <w:shd w:val="clear" w:color="auto" w:fill="40E0D0"/>
         </w:rPr>
-        <w:t xml:space="preserve">Ein reales Mikrofon wäre auch ein Lampenersatz und viel einfacher zu </w:t>
-      </w:r>
-      <w:proofErr w:type="spellStart"/>
-      <w:r>
-        <w:rPr>
-          <w:rFonts w:ascii="Verdana" w:eastAsia="Times New Roman" w:hAnsi="Verdana"/>
-          <w:sz w:val="18"/>
-          <w:szCs w:val="18"/>
-          <w:shd w:val="clear" w:color="auto" w:fill="40E0D0"/>
-        </w:rPr>
-        <w:t>reallisieren</w:t>
-      </w:r>
-      <w:proofErr w:type="spellEnd"/>
-      <w:r>
-        <w:rPr>
-          <w:rFonts w:ascii="Verdana" w:eastAsia="Times New Roman" w:hAnsi="Verdana"/>
-          <w:sz w:val="18"/>
-          <w:szCs w:val="18"/>
-          <w:shd w:val="clear" w:color="auto" w:fill="40E0D0"/>
-        </w:rPr>
-        <w:t>.</w:t>
+        <w:t>Ein reales Mikrofon wäre auch ein Lampenersatz und viel einfacher zu reallisieren.</w:t>
       </w:r>
     </w:p>
     <w:p>
@@ -1754,27 +1471,7 @@
           <w:szCs w:val="18"/>
           <w:shd w:val="clear" w:color="auto" w:fill="40E0D0"/>
         </w:rPr>
-        <w:t xml:space="preserve">Inzwischen bin ich der Meinung, dass die Nachbildung akustischer Auswertung in solchen Netzen einfacher zugänglich ist. Mögliche Merkmale: starker Anstieg/Abfall der Lautstärke, langsames Steigen/fallen, plötzliche Einsprengsel </w:t>
-      </w:r>
-      <w:proofErr w:type="gramStart"/>
-      <w:r>
-        <w:rPr>
-          <w:rFonts w:ascii="Verdana" w:eastAsia="Times New Roman" w:hAnsi="Verdana"/>
-          <w:sz w:val="18"/>
-          <w:szCs w:val="18"/>
-          <w:shd w:val="clear" w:color="auto" w:fill="40E0D0"/>
-        </w:rPr>
-        <w:t>etc..</w:t>
-      </w:r>
-      <w:proofErr w:type="gramEnd"/>
-      <w:r>
-        <w:rPr>
-          <w:rFonts w:ascii="Verdana" w:eastAsia="Times New Roman" w:hAnsi="Verdana"/>
-          <w:sz w:val="18"/>
-          <w:szCs w:val="18"/>
-          <w:shd w:val="clear" w:color="auto" w:fill="40E0D0"/>
-        </w:rPr>
-        <w:t xml:space="preserve"> Das ist vermutlich auch die erste Auswertungsstufe beim Neugeborenen, vielleicht sogar schon vor der Geburt</w:t>
+        <w:t>Inzwischen bin ich der Meinung, dass die Nachbildung akustischer Auswertung in solchen Netzen einfacher zugänglich ist. Mögliche Merkmale: starker Anstieg/Abfall der Lautstärke, langsames Steigen/fallen, plötzliche Einsprengsel etc.. Das ist vermutlich auch die erste Auswertungsstufe beim Neugeborenen, vielleicht sogar schon vor der Geburt</w:t>
       </w:r>
     </w:p>
     <w:p>
@@ -1817,15 +1514,7 @@
     </w:p>
     <w:p>
       <w:r>
-        <w:t xml:space="preserve">============================ </w:t>
-      </w:r>
-      <w:proofErr w:type="spellStart"/>
-      <w:r>
-        <w:t>Done</w:t>
-      </w:r>
-      <w:proofErr w:type="spellEnd"/>
-      <w:r>
-        <w:t xml:space="preserve"> =======================================</w:t>
+        <w:t>============================ Done =======================================</w:t>
       </w:r>
     </w:p>
     <w:p>
@@ -1906,41 +1595,7 @@
           <w:szCs w:val="18"/>
           <w:lang w:val="en-US" w:eastAsia="de-DE"/>
         </w:rPr>
-        <w:t xml:space="preserve">#76 Improve selection </w:t>
-      </w:r>
-      <w:proofErr w:type="gramStart"/>
-      <w:r>
-        <w:rPr>
-          <w:rFonts w:ascii="Arial" w:eastAsia="Times New Roman" w:hAnsi="Arial" w:cs="Arial"/>
-          <w:color w:val="000000"/>
-          <w:sz w:val="18"/>
-          <w:szCs w:val="18"/>
-          <w:lang w:val="en-US" w:eastAsia="de-DE"/>
-        </w:rPr>
-        <w:t>commands  (</w:t>
-      </w:r>
-      <w:proofErr w:type="spellStart"/>
-      <w:proofErr w:type="gramEnd"/>
-      <w:r>
-        <w:rPr>
-          <w:rFonts w:ascii="Arial" w:eastAsia="Times New Roman" w:hAnsi="Arial" w:cs="Arial"/>
-          <w:color w:val="000000"/>
-          <w:sz w:val="18"/>
-          <w:szCs w:val="18"/>
-          <w:lang w:val="en-US" w:eastAsia="de-DE"/>
-        </w:rPr>
-        <w:t>docu</w:t>
-      </w:r>
-      <w:proofErr w:type="spellEnd"/>
-      <w:r>
-        <w:rPr>
-          <w:rFonts w:ascii="Arial" w:eastAsia="Times New Roman" w:hAnsi="Arial" w:cs="Arial"/>
-          <w:color w:val="000000"/>
-          <w:sz w:val="18"/>
-          <w:szCs w:val="18"/>
-          <w:lang w:val="en-US" w:eastAsia="de-DE"/>
-        </w:rPr>
-        <w:t>!)</w:t>
+        <w:t>#76 Improve selection commands  (docu!)</w:t>
       </w:r>
     </w:p>
     <w:p>
@@ -2013,43 +1668,7 @@
           <w:sz w:val="18"/>
           <w:szCs w:val="18"/>
         </w:rPr>
-        <w:t xml:space="preserve">Ich habe noch eine Idee. Mir ist es manchmal passiert, dass ich ein Modell verworfen habe, aber Teile daraus hätte </w:t>
-      </w:r>
-      <w:proofErr w:type="gramStart"/>
-      <w:r>
-        <w:rPr>
-          <w:rFonts w:ascii="Verdana" w:eastAsia="Times New Roman" w:hAnsi="Verdana"/>
-          <w:sz w:val="18"/>
-          <w:szCs w:val="18"/>
-        </w:rPr>
-        <w:t>weiter verwenden</w:t>
-      </w:r>
-      <w:proofErr w:type="gramEnd"/>
-      <w:r>
-        <w:rPr>
-          <w:rFonts w:ascii="Verdana" w:eastAsia="Times New Roman" w:hAnsi="Verdana"/>
-          <w:sz w:val="18"/>
-          <w:szCs w:val="18"/>
-        </w:rPr>
-        <w:t xml:space="preserve"> können. Kann man solche Teile nicht in einen Zwischenspeicher kopieren um sie in einem anderen Modell zu </w:t>
-      </w:r>
-      <w:proofErr w:type="spellStart"/>
-      <w:r>
-        <w:rPr>
-          <w:rFonts w:ascii="Verdana" w:eastAsia="Times New Roman" w:hAnsi="Verdana"/>
-          <w:sz w:val="18"/>
-          <w:szCs w:val="18"/>
-        </w:rPr>
-        <w:t>verwernden</w:t>
-      </w:r>
-      <w:proofErr w:type="spellEnd"/>
-      <w:r>
-        <w:rPr>
-          <w:rFonts w:ascii="Verdana" w:eastAsia="Times New Roman" w:hAnsi="Verdana"/>
-          <w:sz w:val="18"/>
-          <w:szCs w:val="18"/>
-        </w:rPr>
-        <w:t>?</w:t>
+        <w:t>Ich habe noch eine Idee. Mir ist es manchmal passiert, dass ich ein Modell verworfen habe, aber Teile daraus hätte weiter verwenden können. Kann man solche Teile nicht in einen Zwischenspeicher kopieren um sie in einem anderen Modell zu verwernden?</w:t>
       </w:r>
     </w:p>
     <w:p>
@@ -2187,25 +1806,7 @@
           <w:sz w:val="18"/>
           <w:szCs w:val="18"/>
         </w:rPr>
-        <w:t xml:space="preserve">#69 Statt einzelner Neuronen kann als Signalquelle ein kreisförmiger Bereich des Modells ausgewählt werden. Das Signal berechnet sich als gewichtete Summe aller Neuronen im Kreis, wobei das Gewicht mit dem Quadrat des Abstands vom Mittelpunkt abnimmt. Neuronen am Rand </w:t>
-      </w:r>
-      <w:proofErr w:type="gramStart"/>
-      <w:r>
-        <w:rPr>
-          <w:rFonts w:ascii="Verdana" w:eastAsia="Times New Roman" w:hAnsi="Verdana"/>
-          <w:sz w:val="18"/>
-          <w:szCs w:val="18"/>
-        </w:rPr>
-        <w:t>des Kreis</w:t>
-      </w:r>
-      <w:proofErr w:type="gramEnd"/>
-      <w:r>
-        <w:rPr>
-          <w:rFonts w:ascii="Verdana" w:eastAsia="Times New Roman" w:hAnsi="Verdana"/>
-          <w:sz w:val="18"/>
-          <w:szCs w:val="18"/>
-        </w:rPr>
-        <w:t xml:space="preserve"> haben praktisch keinen Einfluss, Neuronen in der Mitte den größten. </w:t>
+        <w:t xml:space="preserve">#69 Statt einzelner Neuronen kann als Signalquelle ein kreisförmiger Bereich des Modells ausgewählt werden. Das Signal berechnet sich als gewichtete Summe aller Neuronen im Kreis, wobei das Gewicht mit dem Quadrat des Abstands vom Mittelpunkt abnimmt. Neuronen am Rand des Kreis haben praktisch keinen Einfluss, Neuronen in der Mitte den größten. </w:t>
       </w:r>
       <w:r>
         <w:rPr>
@@ -2214,27 +1815,7 @@
           <w:szCs w:val="18"/>
           <w:shd w:val="clear" w:color="auto" w:fill="00FFFF"/>
         </w:rPr>
-        <w:t xml:space="preserve">Etwas ähnliches soll </w:t>
-      </w:r>
-      <w:proofErr w:type="gramStart"/>
-      <w:r>
-        <w:rPr>
-          <w:rFonts w:ascii="Verdana" w:eastAsia="Times New Roman" w:hAnsi="Verdana"/>
-          <w:sz w:val="18"/>
-          <w:szCs w:val="18"/>
-          <w:shd w:val="clear" w:color="auto" w:fill="00FFFF"/>
-        </w:rPr>
-        <w:t>ja beim</w:t>
-      </w:r>
-      <w:proofErr w:type="gramEnd"/>
-      <w:r>
-        <w:rPr>
-          <w:rFonts w:ascii="Verdana" w:eastAsia="Times New Roman" w:hAnsi="Verdana"/>
-          <w:sz w:val="18"/>
-          <w:szCs w:val="18"/>
-          <w:shd w:val="clear" w:color="auto" w:fill="00FFFF"/>
-        </w:rPr>
-        <w:t xml:space="preserve"> Monitor rauskommen.  Ich interpretiere das mal als 1</w:t>
+        <w:t>Etwas ähnliches soll ja beim Monitor rauskommen.  Ich interpretiere das mal als 1</w:t>
       </w:r>
     </w:p>
     <w:p>
@@ -2279,21 +1860,13 @@
         </w:numPr>
       </w:pPr>
       <w:r>
-        <w:t xml:space="preserve">#40 Automatisches </w:t>
-      </w:r>
-      <w:proofErr w:type="gramStart"/>
-      <w:r>
-        <w:t>Andocken </w:t>
+        <w:t>#40 Automatisches Andocken </w:t>
       </w:r>
       <w:r>
         <w:t xml:space="preserve"> </w:t>
       </w:r>
       <w:r>
-        <w:t>-</w:t>
-      </w:r>
-      <w:proofErr w:type="gramEnd"/>
-      <w:r>
-        <w:t>&gt; #74 „Große“ Modul-Lösung</w:t>
+        <w:t>-&gt; #74 „Große“ Modul-Lösung</w:t>
       </w:r>
     </w:p>
     <w:p>
@@ -2335,49 +1908,7 @@
         <w:rPr>
           <w:lang w:val="en-US"/>
         </w:rPr>
-        <w:t xml:space="preserve">#60: </w:t>
-      </w:r>
-      <w:proofErr w:type="spellStart"/>
-      <w:r>
-        <w:rPr>
-          <w:lang w:val="en-US"/>
-        </w:rPr>
-        <w:t>Versatz</w:t>
-      </w:r>
-      <w:proofErr w:type="spellEnd"/>
-      <w:r>
-        <w:rPr>
-          <w:lang w:val="en-US"/>
-        </w:rPr>
-        <w:t xml:space="preserve"> </w:t>
-      </w:r>
-      <w:proofErr w:type="spellStart"/>
-      <w:r>
-        <w:rPr>
-          <w:lang w:val="en-US"/>
-        </w:rPr>
-        <w:t>beim</w:t>
-      </w:r>
-      <w:proofErr w:type="spellEnd"/>
-      <w:r>
-        <w:rPr>
-          <w:lang w:val="en-US"/>
-        </w:rPr>
-        <w:t xml:space="preserve"> </w:t>
-      </w:r>
-      <w:proofErr w:type="spellStart"/>
-      <w:r>
-        <w:rPr>
-          <w:lang w:val="en-US"/>
-        </w:rPr>
-        <w:t>Kopieren</w:t>
-      </w:r>
-      <w:proofErr w:type="spellEnd"/>
-      <w:r>
-        <w:rPr>
-          <w:lang w:val="en-US"/>
-        </w:rPr>
-        <w:t xml:space="preserve"> (Paul)</w:t>
+        <w:t>#60: Versatz beim Kopieren (Paul)</w:t>
       </w:r>
     </w:p>
     <w:p>
@@ -2534,17 +2065,7 @@
           <w:sz w:val="18"/>
           <w:szCs w:val="18"/>
         </w:rPr>
-        <w:t xml:space="preserve">Wenn wir nur ein einzelnes Neuron betrachten, könnte man sagen, der Signalpegel ist ein absoluter Wert wird in mV. Wenn wir aber über ein Areal summieren, hängt der Wert völlig davon ab, was ich mathematisch mit den Einzelwerten anstelle (einfach aufsummieren, Mittelwert bilden, über die ganze Fläche gleichmäßig oder mit Betonung der Mitte usw.). Bei einem realen EEG hängt die dargestellte Amplitude ja auch davon ab, wie das Signal zuvor verstärkt oder sonst wie bearbeitet </w:t>
-      </w:r>
-      <w:proofErr w:type="spellStart"/>
-      <w:proofErr w:type="gramStart"/>
-      <w:r>
-        <w:rPr>
-          <w:rFonts w:ascii="Verdana" w:eastAsia="Times New Roman" w:hAnsi="Verdana"/>
-          <w:sz w:val="18"/>
-          <w:szCs w:val="18"/>
-        </w:rPr>
-        <w:t>wurde.</w:t>
+        <w:t>Wenn wir nur ein einzelnes Neuron betrachten, könnte man sagen, der Signalpegel ist ein absoluter Wert wird in mV. Wenn wir aber über ein Areal summieren, hängt der Wert völlig davon ab, was ich mathematisch mit den Einzelwerten anstelle (einfach aufsummieren, Mittelwert bilden, über die ganze Fläche gleichmäßig oder mit Betonung der Mitte usw.). Bei einem realen EEG hängt die dargestellte Amplitude ja auch davon ab, wie das Signal zuvor verstärkt oder sonst wie bearbeitet wurde.</w:t>
       </w:r>
       <w:r>
         <w:rPr>
@@ -2553,18 +2074,7 @@
           <w:szCs w:val="18"/>
           <w:u w:val="single"/>
         </w:rPr>
-        <w:t>Beim</w:t>
-      </w:r>
-      <w:proofErr w:type="spellEnd"/>
-      <w:proofErr w:type="gramEnd"/>
-      <w:r>
-        <w:rPr>
-          <w:rFonts w:ascii="Verdana" w:eastAsia="Times New Roman" w:hAnsi="Verdana"/>
-          <w:sz w:val="18"/>
-          <w:szCs w:val="18"/>
-          <w:u w:val="single"/>
-        </w:rPr>
-        <w:t xml:space="preserve"> realen EEG hängt es vor allem davon ab, wieweit der Neuron-Abschnitt vom Sensor entfernt ist. Die dadurch bedingte Dämpfung muss man auspr</w:t>
+        <w:t>Beim realen EEG hängt es vor allem davon ab, wieweit der Neuron-Abschnitt vom Sensor entfernt ist. Die dadurch bedingte Dämpfung muss man auspr</w:t>
       </w:r>
       <w:r>
         <w:rPr>
@@ -2774,33 +2284,11 @@
           <w:lang w:val="en-US"/>
         </w:rPr>
       </w:pPr>
-      <w:proofErr w:type="spellStart"/>
-      <w:r>
-        <w:rPr>
-          <w:lang w:val="en-US"/>
-        </w:rPr>
-        <w:t>Markierung</w:t>
-      </w:r>
-      <w:proofErr w:type="spellEnd"/>
-      <w:r>
-        <w:rPr>
-          <w:lang w:val="en-US"/>
-        </w:rPr>
-        <w:t xml:space="preserve"> </w:t>
-      </w:r>
-      <w:proofErr w:type="spellStart"/>
-      <w:r>
-        <w:rPr>
-          <w:lang w:val="en-US"/>
-        </w:rPr>
-        <w:t>umbenennen</w:t>
-      </w:r>
-      <w:proofErr w:type="spellEnd"/>
-      <w:r>
-        <w:rPr>
-          <w:lang w:val="en-US"/>
-        </w:rPr>
-        <w:t xml:space="preserve">. </w:t>
+      <w:r>
+        <w:rPr>
+          <w:lang w:val="en-US"/>
+        </w:rPr>
+        <w:t xml:space="preserve">Markierung umbenennen. </w:t>
       </w:r>
       <w:r>
         <w:rPr>
@@ -2900,45 +2388,41 @@
           <w:szCs w:val="18"/>
           <w:lang w:val="en-US"/>
         </w:rPr>
-        <w:t xml:space="preserve"> </w:t>
-      </w:r>
-      <w:proofErr w:type="spellStart"/>
-      <w:r>
+        <w:t xml:space="preserve"> Analyse finds nothing -&gt; model zooms and scrolls away</w:t>
+      </w:r>
+    </w:p>
+    <w:p>
+      <w:pPr>
+        <w:spacing w:after="0" w:line="240" w:lineRule="auto"/>
         <w:rPr>
           <w:rFonts w:ascii="Arial" w:hAnsi="Arial" w:cs="Arial"/>
           <w:sz w:val="18"/>
           <w:szCs w:val="18"/>
-          <w:lang w:val="en-US"/>
-        </w:rPr>
-        <w:t>Analyse</w:t>
-      </w:r>
-      <w:proofErr w:type="spellEnd"/>
+        </w:rPr>
+      </w:pPr>
       <w:r>
         <w:rPr>
           <w:rFonts w:ascii="Arial" w:hAnsi="Arial" w:cs="Arial"/>
           <w:sz w:val="18"/>
           <w:szCs w:val="18"/>
-          <w:lang w:val="en-US"/>
-        </w:rPr>
-        <w:t xml:space="preserve"> finds nothing -&gt; model zooms and scrolls away</w:t>
-      </w:r>
-    </w:p>
-    <w:p>
-      <w:pPr>
-        <w:spacing w:after="0" w:line="240" w:lineRule="auto"/>
+        </w:rPr>
+        <w:t xml:space="preserve">Fixed #43 - Es treten Fehler auf, wenn ich Veränderungen in diesem Modell vornehme (Keine Ausführung des </w:t>
+      </w:r>
+      <w:r>
         <w:rPr>
           <w:rFonts w:ascii="Arial" w:hAnsi="Arial" w:cs="Arial"/>
           <w:sz w:val="18"/>
           <w:szCs w:val="18"/>
         </w:rPr>
-      </w:pPr>
+        <w:t>Fi</w:t>
+      </w:r>
       <w:r>
         <w:rPr>
           <w:rFonts w:ascii="Arial" w:hAnsi="Arial" w:cs="Arial"/>
           <w:sz w:val="18"/>
           <w:szCs w:val="18"/>
         </w:rPr>
-        <w:t xml:space="preserve">Fixed #43 - Es treten Fehler auf, wenn ich Veränderungen in diesem Modell vornehme (Keine Ausführung des </w:t>
+        <w:t xml:space="preserve">xed </w:t>
       </w:r>
       <w:r>
         <w:rPr>
@@ -2946,7 +2430,7 @@
           <w:sz w:val="18"/>
           <w:szCs w:val="18"/>
         </w:rPr>
-        <w:t>Fi</w:t>
+        <w:t xml:space="preserve">#46 </w:t>
       </w:r>
       <w:r>
         <w:rPr>
@@ -2954,7 +2438,7 @@
           <w:sz w:val="18"/>
           <w:szCs w:val="18"/>
         </w:rPr>
-        <w:t xml:space="preserve">xed </w:t>
+        <w:t xml:space="preserve">- </w:t>
       </w:r>
       <w:r>
         <w:rPr>
@@ -2962,142 +2446,8 @@
           <w:sz w:val="18"/>
           <w:szCs w:val="18"/>
         </w:rPr>
-        <w:t xml:space="preserve">#46 </w:t>
-      </w:r>
-      <w:r>
-        <w:rPr>
-          <w:rFonts w:ascii="Arial" w:hAnsi="Arial" w:cs="Arial"/>
-          <w:sz w:val="18"/>
-          <w:szCs w:val="18"/>
-        </w:rPr>
-        <w:t xml:space="preserve">- </w:t>
-      </w:r>
-      <w:r>
-        <w:rPr>
-          <w:rFonts w:ascii="Arial" w:hAnsi="Arial" w:cs="Arial"/>
-          <w:sz w:val="18"/>
-          <w:szCs w:val="18"/>
-        </w:rPr>
-        <w:t xml:space="preserve">Bug: </w:t>
-      </w:r>
-      <w:proofErr w:type="spellStart"/>
-      <w:r>
-        <w:rPr>
-          <w:rFonts w:ascii="Arial" w:hAnsi="Arial" w:cs="Arial"/>
-          <w:sz w:val="18"/>
-          <w:szCs w:val="18"/>
-        </w:rPr>
-        <w:t>reading</w:t>
-      </w:r>
-      <w:proofErr w:type="spellEnd"/>
-      <w:r>
-        <w:rPr>
-          <w:rFonts w:ascii="Arial" w:hAnsi="Arial" w:cs="Arial"/>
-          <w:sz w:val="18"/>
-          <w:szCs w:val="18"/>
-        </w:rPr>
-        <w:t xml:space="preserve"> monitor </w:t>
-      </w:r>
-      <w:proofErr w:type="spellStart"/>
-      <w:r>
-        <w:rPr>
-          <w:rFonts w:ascii="Arial" w:hAnsi="Arial" w:cs="Arial"/>
-          <w:sz w:val="18"/>
-          <w:szCs w:val="18"/>
-        </w:rPr>
-        <w:t>config</w:t>
-      </w:r>
-      <w:proofErr w:type="spellEnd"/>
-      <w:r>
-        <w:rPr>
-          <w:rFonts w:ascii="Arial" w:hAnsi="Arial" w:cs="Arial"/>
-          <w:sz w:val="18"/>
-          <w:szCs w:val="18"/>
-        </w:rPr>
-        <w:t xml:space="preserve">, </w:t>
-      </w:r>
-      <w:proofErr w:type="spellStart"/>
-      <w:r>
-        <w:rPr>
-          <w:rFonts w:ascii="Arial" w:hAnsi="Arial" w:cs="Arial"/>
-          <w:sz w:val="18"/>
-          <w:szCs w:val="18"/>
-        </w:rPr>
-        <w:t>unknown</w:t>
-      </w:r>
-      <w:proofErr w:type="spellEnd"/>
-      <w:r>
-        <w:rPr>
-          <w:rFonts w:ascii="Arial" w:hAnsi="Arial" w:cs="Arial"/>
-          <w:sz w:val="18"/>
-          <w:szCs w:val="18"/>
-        </w:rPr>
-        <w:t xml:space="preserve"> </w:t>
-      </w:r>
-      <w:proofErr w:type="spellStart"/>
-      <w:r>
-        <w:rPr>
-          <w:rFonts w:ascii="Arial" w:hAnsi="Arial" w:cs="Arial"/>
-          <w:sz w:val="18"/>
-          <w:szCs w:val="18"/>
-        </w:rPr>
-        <w:t>symbolic</w:t>
-      </w:r>
-      <w:proofErr w:type="spellEnd"/>
-      <w:r>
-        <w:rPr>
-          <w:rFonts w:ascii="Arial" w:hAnsi="Arial" w:cs="Arial"/>
-          <w:sz w:val="18"/>
-          <w:szCs w:val="18"/>
-        </w:rPr>
-        <w:t xml:space="preserve"> </w:t>
-      </w:r>
-      <w:proofErr w:type="spellStart"/>
-      <w:r>
-        <w:rPr>
-          <w:rFonts w:ascii="Arial" w:hAnsi="Arial" w:cs="Arial"/>
-          <w:sz w:val="18"/>
-          <w:szCs w:val="18"/>
-        </w:rPr>
-        <w:t>name</w:t>
-      </w:r>
-      <w:proofErr w:type="spellEnd"/>
-      <w:r>
-        <w:rPr>
-          <w:rFonts w:ascii="Arial" w:hAnsi="Arial" w:cs="Arial"/>
-          <w:sz w:val="18"/>
-          <w:szCs w:val="18"/>
-        </w:rPr>
-        <w:t xml:space="preserve"> -&gt; </w:t>
-      </w:r>
-      <w:proofErr w:type="spellStart"/>
-      <w:r>
-        <w:rPr>
-          <w:rFonts w:ascii="Arial" w:hAnsi="Arial" w:cs="Arial"/>
-          <w:sz w:val="18"/>
-          <w:szCs w:val="18"/>
-        </w:rPr>
-        <w:t>exception</w:t>
-      </w:r>
-      <w:proofErr w:type="spellEnd"/>
-      <w:r>
-        <w:rPr>
-          <w:rFonts w:ascii="Arial" w:hAnsi="Arial" w:cs="Arial"/>
-          <w:sz w:val="18"/>
-          <w:szCs w:val="18"/>
-        </w:rPr>
-        <w:t xml:space="preserve"> </w:t>
-      </w:r>
-      <w:proofErr w:type="spellStart"/>
-      <w:r>
-        <w:rPr>
-          <w:rFonts w:ascii="Arial" w:hAnsi="Arial" w:cs="Arial"/>
-          <w:sz w:val="18"/>
-          <w:szCs w:val="18"/>
-        </w:rPr>
-        <w:t>unhandled</w:t>
-      </w:r>
-      <w:proofErr w:type="spellEnd"/>
+        <w:t>Bug: reading monitor config, unknown symbolic name -&gt; exception unhandled</w:t>
+      </w:r>
     </w:p>
     <w:p>
       <w:pPr>
@@ -3137,7 +2487,6 @@
           <w:lang w:eastAsia="de-DE"/>
         </w:rPr>
       </w:pPr>
-      <w:proofErr w:type="spellStart"/>
       <w:r>
         <w:rPr>
           <w:rFonts w:ascii="Arial" w:eastAsia="Times New Roman" w:hAnsi="Arial" w:cs="Arial"/>
@@ -3146,18 +2495,7 @@
           <w:szCs w:val="18"/>
           <w:lang w:eastAsia="de-DE"/>
         </w:rPr>
-        <w:t>Implemented</w:t>
-      </w:r>
-      <w:proofErr w:type="spellEnd"/>
-      <w:r>
-        <w:rPr>
-          <w:rFonts w:ascii="Arial" w:eastAsia="Times New Roman" w:hAnsi="Arial" w:cs="Arial"/>
-          <w:color w:val="000000"/>
-          <w:sz w:val="18"/>
-          <w:szCs w:val="18"/>
-          <w:lang w:eastAsia="de-DE"/>
-        </w:rPr>
-        <w:t xml:space="preserve"> #36 Zweites Fenster Überblick/Details (Paul)</w:t>
+        <w:t>Implemented #36 Zweites Fenster Überblick/Details (Paul)</w:t>
       </w:r>
     </w:p>
     <w:p>
@@ -3206,9 +2544,8 @@
           <w:szCs w:val="18"/>
           <w:lang w:val="en-US"/>
         </w:rPr>
-        <w:t xml:space="preserve">#35 (Input-)Neuron </w:t>
-      </w:r>
-      <w:proofErr w:type="gramStart"/>
+        <w:t>#35 (Input-)Neuron an Neuron andocken</w:t>
+      </w:r>
       <w:r>
         <w:rPr>
           <w:rFonts w:ascii="Arial" w:hAnsi="Arial" w:cs="Arial"/>
@@ -3216,50 +2553,12 @@
           <w:szCs w:val="18"/>
           <w:lang w:val="en-US"/>
         </w:rPr>
-        <w:t>an</w:t>
-      </w:r>
-      <w:proofErr w:type="gramEnd"/>
-      <w:r>
-        <w:rPr>
-          <w:rFonts w:ascii="Arial" w:hAnsi="Arial" w:cs="Arial"/>
-          <w:sz w:val="18"/>
-          <w:szCs w:val="18"/>
-          <w:lang w:val="en-US"/>
-        </w:rPr>
-        <w:t xml:space="preserve"> Neuron </w:t>
-      </w:r>
-      <w:proofErr w:type="spellStart"/>
-      <w:r>
-        <w:rPr>
-          <w:rFonts w:ascii="Arial" w:hAnsi="Arial" w:cs="Arial"/>
-          <w:sz w:val="18"/>
-          <w:szCs w:val="18"/>
-          <w:lang w:val="en-US"/>
-        </w:rPr>
-        <w:t>andocken</w:t>
-      </w:r>
-      <w:proofErr w:type="spellEnd"/>
-      <w:r>
-        <w:rPr>
-          <w:rFonts w:ascii="Arial" w:hAnsi="Arial" w:cs="Arial"/>
-          <w:sz w:val="18"/>
-          <w:szCs w:val="18"/>
-          <w:lang w:val="en-US"/>
-        </w:rPr>
         <w:br/>
       </w:r>
     </w:p>
     <w:p>
       <w:r>
-        <w:t xml:space="preserve">==================== </w:t>
-      </w:r>
-      <w:proofErr w:type="gramStart"/>
-      <w:r>
-        <w:t>Email</w:t>
-      </w:r>
-      <w:proofErr w:type="gramEnd"/>
-      <w:r>
-        <w:t xml:space="preserve"> 23.04.2020 ======================================</w:t>
+        <w:t>==================== Email 23.04.2020 ======================================</w:t>
       </w:r>
     </w:p>
     <w:p>
@@ -3339,13 +2638,8 @@
       <w:r>
         <w:t xml:space="preserve">sich als </w:t>
       </w:r>
-      <w:proofErr w:type="gramStart"/>
-      <w:r>
-        <w:t>extrem aufwendig</w:t>
-      </w:r>
-      <w:proofErr w:type="gramEnd"/>
-      <w:r>
-        <w:t xml:space="preserve"> </w:t>
+      <w:r>
+        <w:t xml:space="preserve">extrem aufwendig </w:t>
       </w:r>
       <w:r>
         <w:t>herausstellen</w:t>

</xml_diff>

<commit_message>
fixed IsPointInShape for ConnectionNeurons
</commit_message>
<xml_diff>
--- a/NNet/Issues.docx
+++ b/NNet/Issues.docx
@@ -3,14 +3,27 @@
 <w:document xmlns:wpc="http://schemas.microsoft.com/office/word/2010/wordprocessingCanvas" xmlns:cx="http://schemas.microsoft.com/office/drawing/2014/chartex" xmlns:cx1="http://schemas.microsoft.com/office/drawing/2015/9/8/chartex" xmlns:cx2="http://schemas.microsoft.com/office/drawing/2015/10/21/chartex" xmlns:cx3="http://schemas.microsoft.com/office/drawing/2016/5/9/chartex" xmlns:cx4="http://schemas.microsoft.com/office/drawing/2016/5/10/chartex" xmlns:cx5="http://schemas.microsoft.com/office/drawing/2016/5/11/chartex" xmlns:cx6="http://schemas.microsoft.com/office/drawing/2016/5/12/chartex" xmlns:cx7="http://schemas.microsoft.com/office/drawing/2016/5/13/chartex" xmlns:cx8="http://schemas.microsoft.com/office/drawing/2016/5/14/chartex" xmlns:mc="http://schemas.openxmlformats.org/markup-compatibility/2006" xmlns:aink="http://schemas.microsoft.com/office/drawing/2016/ink" xmlns:am3d="http://schemas.microsoft.com/office/drawing/2017/model3d" xmlns:o="urn:schemas-microsoft-com:office:office" xmlns:r="http://schemas.openxmlformats.org/officeDocument/2006/relationships" xmlns:m="http://schemas.openxmlformats.org/officeDocument/2006/math" xmlns:v="urn:schemas-microsoft-com:vml" xmlns:wp14="http://schemas.microsoft.com/office/word/2010/wordprocessingDrawing" xmlns:wp="http://schemas.openxmlformats.org/drawingml/2006/wordprocessingDrawing" xmlns:w10="urn:schemas-microsoft-com:office:word" xmlns:w="http://schemas.openxmlformats.org/wordprocessingml/2006/main" xmlns:w14="http://schemas.microsoft.com/office/word/2010/wordml" xmlns:w15="http://schemas.microsoft.com/office/word/2012/wordml" xmlns:w16cex="http://schemas.microsoft.com/office/word/2018/wordml/cex" xmlns:w16cid="http://schemas.microsoft.com/office/word/2016/wordml/cid" xmlns:w16="http://schemas.microsoft.com/office/word/2018/wordml" xmlns:w16se="http://schemas.microsoft.com/office/word/2015/wordml/symex" xmlns:wpg="http://schemas.microsoft.com/office/word/2010/wordprocessingGroup" xmlns:wpi="http://schemas.microsoft.com/office/word/2010/wordprocessingInk" xmlns:wne="http://schemas.microsoft.com/office/word/2006/wordml" xmlns:wps="http://schemas.microsoft.com/office/word/2010/wordprocessingShape" mc:Ignorable="w14 w15 w16se w16cid w16 w16cex wp14">
   <w:body>
     <w:p>
-      <w:r>
-        <w:t>Latest Issue #</w:t>
+      <w:proofErr w:type="spellStart"/>
+      <w:r>
+        <w:t>Latest</w:t>
+      </w:r>
+      <w:proofErr w:type="spellEnd"/>
+      <w:r>
+        <w:t xml:space="preserve"> </w:t>
+      </w:r>
+      <w:proofErr w:type="spellStart"/>
+      <w:r>
+        <w:t>Issue</w:t>
+      </w:r>
+      <w:proofErr w:type="spellEnd"/>
+      <w:r>
+        <w:t xml:space="preserve"> #</w:t>
       </w:r>
       <w:r>
         <w:t>8</w:t>
       </w:r>
       <w:r>
-        <w:t>1</w:t>
+        <w:t>3</w:t>
       </w:r>
     </w:p>
     <w:p/>
@@ -63,8 +76,18 @@
                 <w:color w:val="000000"/>
                 <w:lang w:eastAsia="de-DE"/>
               </w:rPr>
-              <w:t>High value</w:t>
+              <w:t xml:space="preserve">High </w:t>
             </w:r>
+            <w:proofErr w:type="spellStart"/>
+            <w:r>
+              <w:rPr>
+                <w:rFonts w:ascii="Calibri" w:eastAsia="Times New Roman" w:hAnsi="Calibri" w:cs="Calibri"/>
+                <w:color w:val="000000"/>
+                <w:lang w:eastAsia="de-DE"/>
+              </w:rPr>
+              <w:t>value</w:t>
+            </w:r>
+            <w:proofErr w:type="spellEnd"/>
           </w:p>
         </w:tc>
         <w:tc>
@@ -148,7 +171,29 @@
                 <w:szCs w:val="18"/>
                 <w:lang w:val="en-US" w:eastAsia="de-DE"/>
               </w:rPr>
-              <w:t>#80 AddSignal undo/redo</w:t>
+              <w:t xml:space="preserve">#80 </w:t>
+            </w:r>
+            <w:proofErr w:type="spellStart"/>
+            <w:r>
+              <w:rPr>
+                <w:rFonts w:ascii="Arial" w:eastAsia="Times New Roman" w:hAnsi="Arial" w:cs="Arial"/>
+                <w:color w:val="000000"/>
+                <w:sz w:val="18"/>
+                <w:szCs w:val="18"/>
+                <w:lang w:val="en-US" w:eastAsia="de-DE"/>
+              </w:rPr>
+              <w:t>AddSignal</w:t>
+            </w:r>
+            <w:proofErr w:type="spellEnd"/>
+            <w:r>
+              <w:rPr>
+                <w:rFonts w:ascii="Arial" w:eastAsia="Times New Roman" w:hAnsi="Arial" w:cs="Arial"/>
+                <w:color w:val="000000"/>
+                <w:sz w:val="18"/>
+                <w:szCs w:val="18"/>
+                <w:lang w:val="en-US" w:eastAsia="de-DE"/>
+              </w:rPr>
+              <w:t xml:space="preserve"> undo/redo</w:t>
             </w:r>
           </w:p>
           <w:p>
@@ -171,6 +216,50 @@
                 <w:lang w:val="en-US" w:eastAsia="de-DE"/>
               </w:rPr>
               <w:t>#81 Arrows on/off in preferences</w:t>
+            </w:r>
+          </w:p>
+          <w:p>
+            <w:pPr>
+              <w:spacing w:after="0" w:line="240" w:lineRule="auto"/>
+              <w:rPr>
+                <w:rFonts w:ascii="Arial" w:eastAsia="Times New Roman" w:hAnsi="Arial" w:cs="Arial"/>
+                <w:color w:val="000000"/>
+                <w:sz w:val="18"/>
+                <w:szCs w:val="18"/>
+                <w:lang w:val="en-US" w:eastAsia="de-DE"/>
+              </w:rPr>
+            </w:pPr>
+            <w:r>
+              <w:rPr>
+                <w:rFonts w:ascii="Arial" w:eastAsia="Times New Roman" w:hAnsi="Arial" w:cs="Arial"/>
+                <w:color w:val="000000"/>
+                <w:sz w:val="18"/>
+                <w:szCs w:val="18"/>
+                <w:lang w:val="en-US" w:eastAsia="de-DE"/>
+              </w:rPr>
+              <w:t>#82 Sensors/actors</w:t>
+            </w:r>
+          </w:p>
+          <w:p>
+            <w:pPr>
+              <w:spacing w:after="0" w:line="240" w:lineRule="auto"/>
+              <w:rPr>
+                <w:rFonts w:ascii="Arial" w:eastAsia="Times New Roman" w:hAnsi="Arial" w:cs="Arial"/>
+                <w:color w:val="000000"/>
+                <w:sz w:val="18"/>
+                <w:szCs w:val="18"/>
+                <w:lang w:val="en-US" w:eastAsia="de-DE"/>
+              </w:rPr>
+            </w:pPr>
+            <w:r>
+              <w:rPr>
+                <w:rFonts w:ascii="Arial" w:eastAsia="Times New Roman" w:hAnsi="Arial" w:cs="Arial"/>
+                <w:color w:val="000000"/>
+                <w:sz w:val="18"/>
+                <w:szCs w:val="18"/>
+                <w:lang w:val="en-US" w:eastAsia="de-DE"/>
+              </w:rPr>
+              <w:t>#83 Rotate Connector</w:t>
             </w:r>
           </w:p>
           <w:p>
@@ -388,8 +477,18 @@
                 <w:color w:val="000000"/>
                 <w:lang w:eastAsia="de-DE"/>
               </w:rPr>
-              <w:t>Middle value</w:t>
+              <w:t xml:space="preserve">Middle </w:t>
             </w:r>
+            <w:proofErr w:type="spellStart"/>
+            <w:r>
+              <w:rPr>
+                <w:rFonts w:ascii="Calibri" w:eastAsia="Times New Roman" w:hAnsi="Calibri" w:cs="Calibri"/>
+                <w:color w:val="000000"/>
+                <w:lang w:eastAsia="de-DE"/>
+              </w:rPr>
+              <w:t>value</w:t>
+            </w:r>
+            <w:proofErr w:type="spellEnd"/>
           </w:p>
         </w:tc>
         <w:tc>
@@ -565,8 +664,20 @@
                 <w:szCs w:val="18"/>
                 <w:lang w:eastAsia="de-DE"/>
               </w:rPr>
-              <w:t>#45 Layout manager</w:t>
+              <w:t xml:space="preserve">#45 Layout </w:t>
             </w:r>
+            <w:proofErr w:type="spellStart"/>
+            <w:r>
+              <w:rPr>
+                <w:rFonts w:ascii="Arial" w:eastAsia="Times New Roman" w:hAnsi="Arial" w:cs="Arial"/>
+                <w:color w:val="000000"/>
+                <w:sz w:val="18"/>
+                <w:szCs w:val="18"/>
+                <w:lang w:eastAsia="de-DE"/>
+              </w:rPr>
+              <w:t>manager</w:t>
+            </w:r>
+            <w:proofErr w:type="spellEnd"/>
           </w:p>
           <w:p>
             <w:pPr>
@@ -732,8 +843,18 @@
                 <w:color w:val="000000"/>
                 <w:lang w:eastAsia="de-DE"/>
               </w:rPr>
-              <w:t>Low value</w:t>
+              <w:t xml:space="preserve">Low </w:t>
             </w:r>
+            <w:proofErr w:type="spellStart"/>
+            <w:r>
+              <w:rPr>
+                <w:rFonts w:ascii="Calibri" w:eastAsia="Times New Roman" w:hAnsi="Calibri" w:cs="Calibri"/>
+                <w:color w:val="000000"/>
+                <w:lang w:eastAsia="de-DE"/>
+              </w:rPr>
+              <w:t>value</w:t>
+            </w:r>
+            <w:proofErr w:type="spellEnd"/>
           </w:p>
         </w:tc>
         <w:tc>
@@ -791,8 +912,20 @@
                 <w:szCs w:val="18"/>
                 <w:lang w:val="en-US" w:eastAsia="de-DE"/>
               </w:rPr>
-              <w:t>#71 Color for WindowBackground</w:t>
+              <w:t xml:space="preserve">#71 Color for </w:t>
             </w:r>
+            <w:proofErr w:type="spellStart"/>
+            <w:r>
+              <w:rPr>
+                <w:rFonts w:ascii="Arial" w:eastAsia="Times New Roman" w:hAnsi="Arial" w:cs="Arial"/>
+                <w:color w:val="000000"/>
+                <w:sz w:val="18"/>
+                <w:szCs w:val="18"/>
+                <w:lang w:val="en-US" w:eastAsia="de-DE"/>
+              </w:rPr>
+              <w:t>WindowBackground</w:t>
+            </w:r>
+            <w:proofErr w:type="spellEnd"/>
           </w:p>
         </w:tc>
         <w:tc>
@@ -828,7 +961,51 @@
                 <w:szCs w:val="18"/>
                 <w:lang w:val="en-US" w:eastAsia="de-DE"/>
               </w:rPr>
-              <w:t>#13 Andocken durch Move Pipe</w:t>
+              <w:t xml:space="preserve">#13 </w:t>
+            </w:r>
+            <w:proofErr w:type="spellStart"/>
+            <w:r>
+              <w:rPr>
+                <w:rFonts w:ascii="Arial" w:eastAsia="Times New Roman" w:hAnsi="Arial" w:cs="Arial"/>
+                <w:color w:val="000000"/>
+                <w:sz w:val="18"/>
+                <w:szCs w:val="18"/>
+                <w:lang w:val="en-US" w:eastAsia="de-DE"/>
+              </w:rPr>
+              <w:t>Andocken</w:t>
+            </w:r>
+            <w:proofErr w:type="spellEnd"/>
+            <w:r>
+              <w:rPr>
+                <w:rFonts w:ascii="Arial" w:eastAsia="Times New Roman" w:hAnsi="Arial" w:cs="Arial"/>
+                <w:color w:val="000000"/>
+                <w:sz w:val="18"/>
+                <w:szCs w:val="18"/>
+                <w:lang w:val="en-US" w:eastAsia="de-DE"/>
+              </w:rPr>
+              <w:t xml:space="preserve"> </w:t>
+            </w:r>
+            <w:proofErr w:type="spellStart"/>
+            <w:r>
+              <w:rPr>
+                <w:rFonts w:ascii="Arial" w:eastAsia="Times New Roman" w:hAnsi="Arial" w:cs="Arial"/>
+                <w:color w:val="000000"/>
+                <w:sz w:val="18"/>
+                <w:szCs w:val="18"/>
+                <w:lang w:val="en-US" w:eastAsia="de-DE"/>
+              </w:rPr>
+              <w:t>durch</w:t>
+            </w:r>
+            <w:proofErr w:type="spellEnd"/>
+            <w:r>
+              <w:rPr>
+                <w:rFonts w:ascii="Arial" w:eastAsia="Times New Roman" w:hAnsi="Arial" w:cs="Arial"/>
+                <w:color w:val="000000"/>
+                <w:sz w:val="18"/>
+                <w:szCs w:val="18"/>
+                <w:lang w:val="en-US" w:eastAsia="de-DE"/>
+              </w:rPr>
+              <w:t xml:space="preserve"> Move Pipe</w:t>
             </w:r>
           </w:p>
           <w:p>
@@ -932,8 +1109,20 @@
                 <w:szCs w:val="18"/>
                 <w:lang w:val="en-US" w:eastAsia="de-DE"/>
               </w:rPr>
-              <w:t>#72 Zoom DescWin</w:t>
+              <w:t xml:space="preserve">#72 Zoom </w:t>
             </w:r>
+            <w:proofErr w:type="spellStart"/>
+            <w:r>
+              <w:rPr>
+                <w:rFonts w:ascii="Arial" w:eastAsia="Times New Roman" w:hAnsi="Arial" w:cs="Arial"/>
+                <w:color w:val="24292E"/>
+                <w:sz w:val="18"/>
+                <w:szCs w:val="18"/>
+                <w:lang w:val="en-US" w:eastAsia="de-DE"/>
+              </w:rPr>
+              <w:t>DescWin</w:t>
+            </w:r>
+            <w:proofErr w:type="spellEnd"/>
           </w:p>
         </w:tc>
         <w:tc>
@@ -1108,6 +1297,7 @@
                 <w:lang w:eastAsia="de-DE"/>
               </w:rPr>
             </w:pPr>
+            <w:proofErr w:type="spellStart"/>
             <w:r>
               <w:rPr>
                 <w:rFonts w:ascii="Calibri" w:eastAsia="Times New Roman" w:hAnsi="Calibri" w:cs="Calibri"/>
@@ -1116,6 +1306,7 @@
               </w:rPr>
               <w:t>Effort</w:t>
             </w:r>
+            <w:proofErr w:type="spellEnd"/>
           </w:p>
         </w:tc>
         <w:tc>
@@ -1266,7 +1457,25 @@
           <w:sz w:val="18"/>
           <w:szCs w:val="18"/>
         </w:rPr>
-        <w:t>#73 Cleanup Format2wstring</w:t>
+        <w:t xml:space="preserve">#73 </w:t>
+      </w:r>
+      <w:proofErr w:type="spellStart"/>
+      <w:r>
+        <w:rPr>
+          <w:rFonts w:ascii="Verdana" w:eastAsia="Times New Roman" w:hAnsi="Verdana"/>
+          <w:sz w:val="18"/>
+          <w:szCs w:val="18"/>
+        </w:rPr>
+        <w:t>Cleanup</w:t>
+      </w:r>
+      <w:proofErr w:type="spellEnd"/>
+      <w:r>
+        <w:rPr>
+          <w:rFonts w:ascii="Verdana" w:eastAsia="Times New Roman" w:hAnsi="Verdana"/>
+          <w:sz w:val="18"/>
+          <w:szCs w:val="18"/>
+        </w:rPr>
+        <w:t xml:space="preserve"> Format2wstring</w:t>
       </w:r>
       <w:r>
         <w:rPr>
@@ -1309,7 +1518,16 @@
           <w:sz w:val="18"/>
           <w:szCs w:val="18"/>
         </w:rPr>
-        <w:t>Das Signal beim Auslösen eines Neurons ist nicht einfach eine Parabel, sondern eine Funktion, die näher an den in der Literatur beschriebenen Signalformen liegt. Vorschläge?</w:t>
+        <w:t xml:space="preserve">Das Signal beim Auslösen eines Neurons ist nicht einfach eine Parabel, sondern eine Funktion, die näher an den in der Literatur beschriebenen Signalformen liegt. </w:t>
+      </w:r>
+      <w:proofErr w:type="spellStart"/>
+      <w:r>
+        <w:rPr>
+          <w:rFonts w:ascii="Verdana" w:eastAsia="Times New Roman" w:hAnsi="Verdana"/>
+          <w:sz w:val="18"/>
+          <w:szCs w:val="18"/>
+        </w:rPr>
+        <w:t>Vorschläge?</w:t>
       </w:r>
       <w:r>
         <w:rPr>
@@ -1318,7 +1536,17 @@
           <w:szCs w:val="18"/>
           <w:shd w:val="clear" w:color="auto" w:fill="00FFFF"/>
         </w:rPr>
-        <w:t>Parabel reicht erst mal: 2</w:t>
+        <w:t>Parabel</w:t>
+      </w:r>
+      <w:proofErr w:type="spellEnd"/>
+      <w:r>
+        <w:rPr>
+          <w:rFonts w:ascii="Verdana" w:eastAsia="Times New Roman" w:hAnsi="Verdana"/>
+          <w:sz w:val="18"/>
+          <w:szCs w:val="18"/>
+          <w:shd w:val="clear" w:color="auto" w:fill="00FFFF"/>
+        </w:rPr>
+        <w:t xml:space="preserve"> reicht erst mal: 2</w:t>
       </w:r>
     </w:p>
     <w:p>
@@ -1347,7 +1575,27 @@
           <w:szCs w:val="18"/>
           <w:shd w:val="clear" w:color="auto" w:fill="00FFFF"/>
         </w:rPr>
-        <w:t>ist für komlexere Zusammenhänge gut, im Moment noch zu weit weg. 2</w:t>
+        <w:t xml:space="preserve">ist für </w:t>
+      </w:r>
+      <w:proofErr w:type="spellStart"/>
+      <w:r>
+        <w:rPr>
+          <w:rFonts w:ascii="Verdana" w:eastAsia="Times New Roman" w:hAnsi="Verdana"/>
+          <w:sz w:val="18"/>
+          <w:szCs w:val="18"/>
+          <w:shd w:val="clear" w:color="auto" w:fill="00FFFF"/>
+        </w:rPr>
+        <w:t>komlexere</w:t>
+      </w:r>
+      <w:proofErr w:type="spellEnd"/>
+      <w:r>
+        <w:rPr>
+          <w:rFonts w:ascii="Verdana" w:eastAsia="Times New Roman" w:hAnsi="Verdana"/>
+          <w:sz w:val="18"/>
+          <w:szCs w:val="18"/>
+          <w:shd w:val="clear" w:color="auto" w:fill="00FFFF"/>
+        </w:rPr>
+        <w:t xml:space="preserve"> Zusammenhänge gut, im Moment noch zu weit weg. 2</w:t>
       </w:r>
       <w:r>
         <w:rPr>
@@ -1362,9 +1610,11 @@
       <w:pPr>
         <w:ind w:left="720" w:hanging="360"/>
       </w:pPr>
+      <w:proofErr w:type="spellStart"/>
       <w:r>
         <w:t>Unclassified</w:t>
       </w:r>
+      <w:proofErr w:type="spellEnd"/>
     </w:p>
     <w:p>
       <w:pPr>
@@ -1416,7 +1666,27 @@
           <w:szCs w:val="18"/>
           <w:shd w:val="clear" w:color="auto" w:fill="40E0D0"/>
         </w:rPr>
-        <w:t xml:space="preserve">In Sinnesorganen wird die Intensität eines Reizes durch Frequenz-Anstieg und Anstieg dargestellt. Dieser Anstieg bzw. Abstieg ist jedoch selbst nicht absolut in einem innesorgan konstant: Sie lässt bei intensiven Reizen nach und steigt bei immer schwächeren Reize wieder an. </w:t>
+        <w:t xml:space="preserve">In Sinnesorganen wird die Intensität eines Reizes durch Frequenz-Anstieg und Anstieg dargestellt. Dieser Anstieg bzw. Abstieg ist jedoch selbst nicht absolut in einem </w:t>
+      </w:r>
+      <w:proofErr w:type="spellStart"/>
+      <w:r>
+        <w:rPr>
+          <w:rFonts w:ascii="Verdana" w:eastAsia="Times New Roman" w:hAnsi="Verdana"/>
+          <w:sz w:val="18"/>
+          <w:szCs w:val="18"/>
+          <w:shd w:val="clear" w:color="auto" w:fill="40E0D0"/>
+        </w:rPr>
+        <w:t>innesorgan</w:t>
+      </w:r>
+      <w:proofErr w:type="spellEnd"/>
+      <w:r>
+        <w:rPr>
+          <w:rFonts w:ascii="Verdana" w:eastAsia="Times New Roman" w:hAnsi="Verdana"/>
+          <w:sz w:val="18"/>
+          <w:szCs w:val="18"/>
+          <w:shd w:val="clear" w:color="auto" w:fill="40E0D0"/>
+        </w:rPr>
+        <w:t xml:space="preserve"> konstant: Sie lässt bei intensiven Reizen nach und steigt bei immer schwächeren Reize wieder an. </w:t>
       </w:r>
     </w:p>
     <w:p>
@@ -1437,7 +1707,27 @@
           <w:szCs w:val="18"/>
           <w:shd w:val="clear" w:color="auto" w:fill="40E0D0"/>
         </w:rPr>
-        <w:t>Man könnte also solche Frequenz-Verläufe auch erst mal als Frequenz Diagramm aus einer Datei einlsesen, die man vorher bereit gestellt hat. Die könnte man mitspeichern, so dass man später mehrere Varianten vergleichen kann in ihrer Wirkung.</w:t>
+        <w:t xml:space="preserve">Man könnte also solche Frequenz-Verläufe auch erst mal als Frequenz Diagramm aus einer Datei </w:t>
+      </w:r>
+      <w:proofErr w:type="spellStart"/>
+      <w:r>
+        <w:rPr>
+          <w:rFonts w:ascii="Verdana" w:eastAsia="Times New Roman" w:hAnsi="Verdana"/>
+          <w:sz w:val="18"/>
+          <w:szCs w:val="18"/>
+          <w:shd w:val="clear" w:color="auto" w:fill="40E0D0"/>
+        </w:rPr>
+        <w:t>einlsesen</w:t>
+      </w:r>
+      <w:proofErr w:type="spellEnd"/>
+      <w:r>
+        <w:rPr>
+          <w:rFonts w:ascii="Verdana" w:eastAsia="Times New Roman" w:hAnsi="Verdana"/>
+          <w:sz w:val="18"/>
+          <w:szCs w:val="18"/>
+          <w:shd w:val="clear" w:color="auto" w:fill="40E0D0"/>
+        </w:rPr>
+        <w:t>, die man vorher bereit gestellt hat. Die könnte man mitspeichern, so dass man später mehrere Varianten vergleichen kann in ihrer Wirkung.</w:t>
       </w:r>
     </w:p>
     <w:p>
@@ -1458,7 +1748,27 @@
           <w:szCs w:val="18"/>
           <w:shd w:val="clear" w:color="auto" w:fill="40E0D0"/>
         </w:rPr>
-        <w:t>Ein reales Mikrofon wäre auch ein Lampenersatz und viel einfacher zu reallisieren.</w:t>
+        <w:t xml:space="preserve">Ein reales Mikrofon wäre auch ein Lampenersatz und viel einfacher zu </w:t>
+      </w:r>
+      <w:proofErr w:type="spellStart"/>
+      <w:r>
+        <w:rPr>
+          <w:rFonts w:ascii="Verdana" w:eastAsia="Times New Roman" w:hAnsi="Verdana"/>
+          <w:sz w:val="18"/>
+          <w:szCs w:val="18"/>
+          <w:shd w:val="clear" w:color="auto" w:fill="40E0D0"/>
+        </w:rPr>
+        <w:t>reallisieren</w:t>
+      </w:r>
+      <w:proofErr w:type="spellEnd"/>
+      <w:r>
+        <w:rPr>
+          <w:rFonts w:ascii="Verdana" w:eastAsia="Times New Roman" w:hAnsi="Verdana"/>
+          <w:sz w:val="18"/>
+          <w:szCs w:val="18"/>
+          <w:shd w:val="clear" w:color="auto" w:fill="40E0D0"/>
+        </w:rPr>
+        <w:t>.</w:t>
       </w:r>
     </w:p>
     <w:p>
@@ -1522,7 +1832,15 @@
     </w:p>
     <w:p>
       <w:r>
-        <w:t>============================ Done =======================================</w:t>
+        <w:t xml:space="preserve">============================ </w:t>
+      </w:r>
+      <w:proofErr w:type="spellStart"/>
+      <w:r>
+        <w:t>Done</w:t>
+      </w:r>
+      <w:proofErr w:type="spellEnd"/>
+      <w:r>
+        <w:t xml:space="preserve"> =======================================</w:t>
       </w:r>
     </w:p>
     <w:p>
@@ -1603,7 +1921,29 @@
           <w:szCs w:val="18"/>
           <w:lang w:val="en-US" w:eastAsia="de-DE"/>
         </w:rPr>
-        <w:t>#76 Improve selection commands  (docu!)</w:t>
+        <w:t>#76 Improve selection commands  (</w:t>
+      </w:r>
+      <w:proofErr w:type="spellStart"/>
+      <w:r>
+        <w:rPr>
+          <w:rFonts w:ascii="Arial" w:eastAsia="Times New Roman" w:hAnsi="Arial" w:cs="Arial"/>
+          <w:color w:val="000000"/>
+          <w:sz w:val="18"/>
+          <w:szCs w:val="18"/>
+          <w:lang w:val="en-US" w:eastAsia="de-DE"/>
+        </w:rPr>
+        <w:t>docu</w:t>
+      </w:r>
+      <w:proofErr w:type="spellEnd"/>
+      <w:r>
+        <w:rPr>
+          <w:rFonts w:ascii="Arial" w:eastAsia="Times New Roman" w:hAnsi="Arial" w:cs="Arial"/>
+          <w:color w:val="000000"/>
+          <w:sz w:val="18"/>
+          <w:szCs w:val="18"/>
+          <w:lang w:val="en-US" w:eastAsia="de-DE"/>
+        </w:rPr>
+        <w:t>!)</w:t>
       </w:r>
     </w:p>
     <w:p>
@@ -1676,7 +2016,25 @@
           <w:sz w:val="18"/>
           <w:szCs w:val="18"/>
         </w:rPr>
-        <w:t>Ich habe noch eine Idee. Mir ist es manchmal passiert, dass ich ein Modell verworfen habe, aber Teile daraus hätte weiter verwenden können. Kann man solche Teile nicht in einen Zwischenspeicher kopieren um sie in einem anderen Modell zu verwernden?</w:t>
+        <w:t xml:space="preserve">Ich habe noch eine Idee. Mir ist es manchmal passiert, dass ich ein Modell verworfen habe, aber Teile daraus hätte weiter verwenden können. Kann man solche Teile nicht in einen Zwischenspeicher kopieren um sie in einem anderen Modell zu </w:t>
+      </w:r>
+      <w:proofErr w:type="spellStart"/>
+      <w:r>
+        <w:rPr>
+          <w:rFonts w:ascii="Verdana" w:eastAsia="Times New Roman" w:hAnsi="Verdana"/>
+          <w:sz w:val="18"/>
+          <w:szCs w:val="18"/>
+        </w:rPr>
+        <w:t>verwernden</w:t>
+      </w:r>
+      <w:proofErr w:type="spellEnd"/>
+      <w:r>
+        <w:rPr>
+          <w:rFonts w:ascii="Verdana" w:eastAsia="Times New Roman" w:hAnsi="Verdana"/>
+          <w:sz w:val="18"/>
+          <w:szCs w:val="18"/>
+        </w:rPr>
+        <w:t>?</w:t>
       </w:r>
     </w:p>
     <w:p>
@@ -1916,7 +2274,49 @@
         <w:rPr>
           <w:lang w:val="en-US"/>
         </w:rPr>
-        <w:t>#60: Versatz beim Kopieren (Paul)</w:t>
+        <w:t xml:space="preserve">#60: </w:t>
+      </w:r>
+      <w:proofErr w:type="spellStart"/>
+      <w:r>
+        <w:rPr>
+          <w:lang w:val="en-US"/>
+        </w:rPr>
+        <w:t>Versatz</w:t>
+      </w:r>
+      <w:proofErr w:type="spellEnd"/>
+      <w:r>
+        <w:rPr>
+          <w:lang w:val="en-US"/>
+        </w:rPr>
+        <w:t xml:space="preserve"> </w:t>
+      </w:r>
+      <w:proofErr w:type="spellStart"/>
+      <w:r>
+        <w:rPr>
+          <w:lang w:val="en-US"/>
+        </w:rPr>
+        <w:t>beim</w:t>
+      </w:r>
+      <w:proofErr w:type="spellEnd"/>
+      <w:r>
+        <w:rPr>
+          <w:lang w:val="en-US"/>
+        </w:rPr>
+        <w:t xml:space="preserve"> </w:t>
+      </w:r>
+      <w:proofErr w:type="spellStart"/>
+      <w:r>
+        <w:rPr>
+          <w:lang w:val="en-US"/>
+        </w:rPr>
+        <w:t>Kopieren</w:t>
+      </w:r>
+      <w:proofErr w:type="spellEnd"/>
+      <w:r>
+        <w:rPr>
+          <w:lang w:val="en-US"/>
+        </w:rPr>
+        <w:t xml:space="preserve"> (Paul)</w:t>
       </w:r>
     </w:p>
     <w:p>
@@ -2073,7 +2473,16 @@
           <w:sz w:val="18"/>
           <w:szCs w:val="18"/>
         </w:rPr>
-        <w:t>Wenn wir nur ein einzelnes Neuron betrachten, könnte man sagen, der Signalpegel ist ein absoluter Wert wird in mV. Wenn wir aber über ein Areal summieren, hängt der Wert völlig davon ab, was ich mathematisch mit den Einzelwerten anstelle (einfach aufsummieren, Mittelwert bilden, über die ganze Fläche gleichmäßig oder mit Betonung der Mitte usw.). Bei einem realen EEG hängt die dargestellte Amplitude ja auch davon ab, wie das Signal zuvor verstärkt oder sonst wie bearbeitet wurde.</w:t>
+        <w:t xml:space="preserve">Wenn wir nur ein einzelnes Neuron betrachten, könnte man sagen, der Signalpegel ist ein absoluter Wert wird in mV. Wenn wir aber über ein Areal summieren, hängt der Wert völlig davon ab, was ich mathematisch mit den Einzelwerten anstelle (einfach aufsummieren, Mittelwert bilden, über die ganze Fläche gleichmäßig oder mit Betonung der Mitte usw.). Bei einem realen EEG hängt die dargestellte Amplitude ja auch davon ab, wie das Signal zuvor verstärkt oder sonst wie bearbeitet </w:t>
+      </w:r>
+      <w:proofErr w:type="spellStart"/>
+      <w:r>
+        <w:rPr>
+          <w:rFonts w:ascii="Verdana" w:eastAsia="Times New Roman" w:hAnsi="Verdana"/>
+          <w:sz w:val="18"/>
+          <w:szCs w:val="18"/>
+        </w:rPr>
+        <w:t>wurde.</w:t>
       </w:r>
       <w:r>
         <w:rPr>
@@ -2082,7 +2491,17 @@
           <w:szCs w:val="18"/>
           <w:u w:val="single"/>
         </w:rPr>
-        <w:t>Beim realen EEG hängt es vor allem davon ab, wieweit der Neuron-Abschnitt vom Sensor entfernt ist. Die dadurch bedingte Dämpfung muss man auspr</w:t>
+        <w:t>Beim</w:t>
+      </w:r>
+      <w:proofErr w:type="spellEnd"/>
+      <w:r>
+        <w:rPr>
+          <w:rFonts w:ascii="Verdana" w:eastAsia="Times New Roman" w:hAnsi="Verdana"/>
+          <w:sz w:val="18"/>
+          <w:szCs w:val="18"/>
+          <w:u w:val="single"/>
+        </w:rPr>
+        <w:t xml:space="preserve"> realen EEG hängt es vor allem davon ab, wieweit der Neuron-Abschnitt vom Sensor entfernt ist. Die dadurch bedingte Dämpfung muss man auspr</w:t>
       </w:r>
       <w:r>
         <w:rPr>
@@ -2292,11 +2711,33 @@
           <w:lang w:val="en-US"/>
         </w:rPr>
       </w:pPr>
-      <w:r>
-        <w:rPr>
-          <w:lang w:val="en-US"/>
-        </w:rPr>
-        <w:t xml:space="preserve">Markierung umbenennen. </w:t>
+      <w:proofErr w:type="spellStart"/>
+      <w:r>
+        <w:rPr>
+          <w:lang w:val="en-US"/>
+        </w:rPr>
+        <w:t>Markierung</w:t>
+      </w:r>
+      <w:proofErr w:type="spellEnd"/>
+      <w:r>
+        <w:rPr>
+          <w:lang w:val="en-US"/>
+        </w:rPr>
+        <w:t xml:space="preserve"> </w:t>
+      </w:r>
+      <w:proofErr w:type="spellStart"/>
+      <w:r>
+        <w:rPr>
+          <w:lang w:val="en-US"/>
+        </w:rPr>
+        <w:t>umbenennen</w:t>
+      </w:r>
+      <w:proofErr w:type="spellEnd"/>
+      <w:r>
+        <w:rPr>
+          <w:lang w:val="en-US"/>
+        </w:rPr>
+        <w:t xml:space="preserve">. </w:t>
       </w:r>
       <w:r>
         <w:rPr>
@@ -2396,7 +2837,27 @@
           <w:szCs w:val="18"/>
           <w:lang w:val="en-US"/>
         </w:rPr>
-        <w:t xml:space="preserve"> Analyse finds nothing -&gt; model zooms and scrolls away</w:t>
+        <w:t xml:space="preserve"> </w:t>
+      </w:r>
+      <w:proofErr w:type="spellStart"/>
+      <w:r>
+        <w:rPr>
+          <w:rFonts w:ascii="Arial" w:hAnsi="Arial" w:cs="Arial"/>
+          <w:sz w:val="18"/>
+          <w:szCs w:val="18"/>
+          <w:lang w:val="en-US"/>
+        </w:rPr>
+        <w:t>Analyse</w:t>
+      </w:r>
+      <w:proofErr w:type="spellEnd"/>
+      <w:r>
+        <w:rPr>
+          <w:rFonts w:ascii="Arial" w:hAnsi="Arial" w:cs="Arial"/>
+          <w:sz w:val="18"/>
+          <w:szCs w:val="18"/>
+          <w:lang w:val="en-US"/>
+        </w:rPr>
+        <w:t xml:space="preserve"> finds nothing -&gt; model zooms and scrolls away</w:t>
       </w:r>
     </w:p>
     <w:p>
@@ -2454,8 +2915,126 @@
           <w:sz w:val="18"/>
           <w:szCs w:val="18"/>
         </w:rPr>
-        <w:t>Bug: reading monitor config, unknown symbolic name -&gt; exception unhandled</w:t>
-      </w:r>
+        <w:t xml:space="preserve">Bug: </w:t>
+      </w:r>
+      <w:proofErr w:type="spellStart"/>
+      <w:r>
+        <w:rPr>
+          <w:rFonts w:ascii="Arial" w:hAnsi="Arial" w:cs="Arial"/>
+          <w:sz w:val="18"/>
+          <w:szCs w:val="18"/>
+        </w:rPr>
+        <w:t>reading</w:t>
+      </w:r>
+      <w:proofErr w:type="spellEnd"/>
+      <w:r>
+        <w:rPr>
+          <w:rFonts w:ascii="Arial" w:hAnsi="Arial" w:cs="Arial"/>
+          <w:sz w:val="18"/>
+          <w:szCs w:val="18"/>
+        </w:rPr>
+        <w:t xml:space="preserve"> monitor </w:t>
+      </w:r>
+      <w:proofErr w:type="spellStart"/>
+      <w:r>
+        <w:rPr>
+          <w:rFonts w:ascii="Arial" w:hAnsi="Arial" w:cs="Arial"/>
+          <w:sz w:val="18"/>
+          <w:szCs w:val="18"/>
+        </w:rPr>
+        <w:t>config</w:t>
+      </w:r>
+      <w:proofErr w:type="spellEnd"/>
+      <w:r>
+        <w:rPr>
+          <w:rFonts w:ascii="Arial" w:hAnsi="Arial" w:cs="Arial"/>
+          <w:sz w:val="18"/>
+          <w:szCs w:val="18"/>
+        </w:rPr>
+        <w:t xml:space="preserve">, </w:t>
+      </w:r>
+      <w:proofErr w:type="spellStart"/>
+      <w:r>
+        <w:rPr>
+          <w:rFonts w:ascii="Arial" w:hAnsi="Arial" w:cs="Arial"/>
+          <w:sz w:val="18"/>
+          <w:szCs w:val="18"/>
+        </w:rPr>
+        <w:t>unknown</w:t>
+      </w:r>
+      <w:proofErr w:type="spellEnd"/>
+      <w:r>
+        <w:rPr>
+          <w:rFonts w:ascii="Arial" w:hAnsi="Arial" w:cs="Arial"/>
+          <w:sz w:val="18"/>
+          <w:szCs w:val="18"/>
+        </w:rPr>
+        <w:t xml:space="preserve"> </w:t>
+      </w:r>
+      <w:proofErr w:type="spellStart"/>
+      <w:r>
+        <w:rPr>
+          <w:rFonts w:ascii="Arial" w:hAnsi="Arial" w:cs="Arial"/>
+          <w:sz w:val="18"/>
+          <w:szCs w:val="18"/>
+        </w:rPr>
+        <w:t>symbolic</w:t>
+      </w:r>
+      <w:proofErr w:type="spellEnd"/>
+      <w:r>
+        <w:rPr>
+          <w:rFonts w:ascii="Arial" w:hAnsi="Arial" w:cs="Arial"/>
+          <w:sz w:val="18"/>
+          <w:szCs w:val="18"/>
+        </w:rPr>
+        <w:t xml:space="preserve"> </w:t>
+      </w:r>
+      <w:proofErr w:type="spellStart"/>
+      <w:r>
+        <w:rPr>
+          <w:rFonts w:ascii="Arial" w:hAnsi="Arial" w:cs="Arial"/>
+          <w:sz w:val="18"/>
+          <w:szCs w:val="18"/>
+        </w:rPr>
+        <w:t>name</w:t>
+      </w:r>
+      <w:proofErr w:type="spellEnd"/>
+      <w:r>
+        <w:rPr>
+          <w:rFonts w:ascii="Arial" w:hAnsi="Arial" w:cs="Arial"/>
+          <w:sz w:val="18"/>
+          <w:szCs w:val="18"/>
+        </w:rPr>
+        <w:t xml:space="preserve"> -&gt; </w:t>
+      </w:r>
+      <w:proofErr w:type="spellStart"/>
+      <w:r>
+        <w:rPr>
+          <w:rFonts w:ascii="Arial" w:hAnsi="Arial" w:cs="Arial"/>
+          <w:sz w:val="18"/>
+          <w:szCs w:val="18"/>
+        </w:rPr>
+        <w:t>exception</w:t>
+      </w:r>
+      <w:proofErr w:type="spellEnd"/>
+      <w:r>
+        <w:rPr>
+          <w:rFonts w:ascii="Arial" w:hAnsi="Arial" w:cs="Arial"/>
+          <w:sz w:val="18"/>
+          <w:szCs w:val="18"/>
+        </w:rPr>
+        <w:t xml:space="preserve"> </w:t>
+      </w:r>
+      <w:proofErr w:type="spellStart"/>
+      <w:r>
+        <w:rPr>
+          <w:rFonts w:ascii="Arial" w:hAnsi="Arial" w:cs="Arial"/>
+          <w:sz w:val="18"/>
+          <w:szCs w:val="18"/>
+        </w:rPr>
+        <w:t>unhandled</w:t>
+      </w:r>
+      <w:proofErr w:type="spellEnd"/>
     </w:p>
     <w:p>
       <w:pPr>
@@ -2495,6 +3074,7 @@
           <w:lang w:eastAsia="de-DE"/>
         </w:rPr>
       </w:pPr>
+      <w:proofErr w:type="spellStart"/>
       <w:r>
         <w:rPr>
           <w:rFonts w:ascii="Arial" w:eastAsia="Times New Roman" w:hAnsi="Arial" w:cs="Arial"/>
@@ -2503,7 +3083,18 @@
           <w:szCs w:val="18"/>
           <w:lang w:eastAsia="de-DE"/>
         </w:rPr>
-        <w:t>Implemented #36 Zweites Fenster Überblick/Details (Paul)</w:t>
+        <w:t>Implemented</w:t>
+      </w:r>
+      <w:proofErr w:type="spellEnd"/>
+      <w:r>
+        <w:rPr>
+          <w:rFonts w:ascii="Arial" w:eastAsia="Times New Roman" w:hAnsi="Arial" w:cs="Arial"/>
+          <w:color w:val="000000"/>
+          <w:sz w:val="18"/>
+          <w:szCs w:val="18"/>
+          <w:lang w:eastAsia="de-DE"/>
+        </w:rPr>
+        <w:t xml:space="preserve"> #36 Zweites Fenster Überblick/Details (Paul)</w:t>
       </w:r>
     </w:p>
     <w:p>
@@ -2552,8 +3143,19 @@
           <w:szCs w:val="18"/>
           <w:lang w:val="en-US"/>
         </w:rPr>
-        <w:t>#35 (Input-)Neuron an Neuron andocken</w:t>
-      </w:r>
+        <w:t xml:space="preserve">#35 (Input-)Neuron an Neuron </w:t>
+      </w:r>
+      <w:proofErr w:type="spellStart"/>
+      <w:r>
+        <w:rPr>
+          <w:rFonts w:ascii="Arial" w:hAnsi="Arial" w:cs="Arial"/>
+          <w:sz w:val="18"/>
+          <w:szCs w:val="18"/>
+          <w:lang w:val="en-US"/>
+        </w:rPr>
+        <w:t>andocken</w:t>
+      </w:r>
+      <w:proofErr w:type="spellEnd"/>
       <w:r>
         <w:rPr>
           <w:rFonts w:ascii="Arial" w:hAnsi="Arial" w:cs="Arial"/>

</xml_diff>

<commit_message>
fixed offset in CopySelectionCommand
</commit_message>
<xml_diff>
--- a/NNet/Issues.docx
+++ b/NNet/Issues.docx
@@ -3,21 +3,8 @@
 <w:document xmlns:wpc="http://schemas.microsoft.com/office/word/2010/wordprocessingCanvas" xmlns:cx="http://schemas.microsoft.com/office/drawing/2014/chartex" xmlns:cx1="http://schemas.microsoft.com/office/drawing/2015/9/8/chartex" xmlns:cx2="http://schemas.microsoft.com/office/drawing/2015/10/21/chartex" xmlns:cx3="http://schemas.microsoft.com/office/drawing/2016/5/9/chartex" xmlns:cx4="http://schemas.microsoft.com/office/drawing/2016/5/10/chartex" xmlns:cx5="http://schemas.microsoft.com/office/drawing/2016/5/11/chartex" xmlns:cx6="http://schemas.microsoft.com/office/drawing/2016/5/12/chartex" xmlns:cx7="http://schemas.microsoft.com/office/drawing/2016/5/13/chartex" xmlns:cx8="http://schemas.microsoft.com/office/drawing/2016/5/14/chartex" xmlns:mc="http://schemas.openxmlformats.org/markup-compatibility/2006" xmlns:aink="http://schemas.microsoft.com/office/drawing/2016/ink" xmlns:am3d="http://schemas.microsoft.com/office/drawing/2017/model3d" xmlns:o="urn:schemas-microsoft-com:office:office" xmlns:r="http://schemas.openxmlformats.org/officeDocument/2006/relationships" xmlns:m="http://schemas.openxmlformats.org/officeDocument/2006/math" xmlns:v="urn:schemas-microsoft-com:vml" xmlns:wp14="http://schemas.microsoft.com/office/word/2010/wordprocessingDrawing" xmlns:wp="http://schemas.openxmlformats.org/drawingml/2006/wordprocessingDrawing" xmlns:w10="urn:schemas-microsoft-com:office:word" xmlns:w="http://schemas.openxmlformats.org/wordprocessingml/2006/main" xmlns:w14="http://schemas.microsoft.com/office/word/2010/wordml" xmlns:w15="http://schemas.microsoft.com/office/word/2012/wordml" xmlns:w16cex="http://schemas.microsoft.com/office/word/2018/wordml/cex" xmlns:w16cid="http://schemas.microsoft.com/office/word/2016/wordml/cid" xmlns:w16="http://schemas.microsoft.com/office/word/2018/wordml" xmlns:w16se="http://schemas.microsoft.com/office/word/2015/wordml/symex" xmlns:wpg="http://schemas.microsoft.com/office/word/2010/wordprocessingGroup" xmlns:wpi="http://schemas.microsoft.com/office/word/2010/wordprocessingInk" xmlns:wne="http://schemas.microsoft.com/office/word/2006/wordml" xmlns:wps="http://schemas.microsoft.com/office/word/2010/wordprocessingShape" mc:Ignorable="w14 w15 w16se w16cid w16 w16cex wp14">
   <w:body>
     <w:p>
-      <w:proofErr w:type="spellStart"/>
-      <w:r>
-        <w:t>Latest</w:t>
-      </w:r>
-      <w:proofErr w:type="spellEnd"/>
-      <w:r>
-        <w:t xml:space="preserve"> </w:t>
-      </w:r>
-      <w:proofErr w:type="spellStart"/>
-      <w:r>
-        <w:t>Issue</w:t>
-      </w:r>
-      <w:proofErr w:type="spellEnd"/>
-      <w:r>
-        <w:t xml:space="preserve"> #</w:t>
+      <w:r>
+        <w:t>Latest Issue #</w:t>
       </w:r>
       <w:r>
         <w:t>8</w:t>
@@ -76,18 +63,8 @@
                 <w:color w:val="000000"/>
                 <w:lang w:eastAsia="de-DE"/>
               </w:rPr>
-              <w:t xml:space="preserve">High </w:t>
+              <w:t>High value</w:t>
             </w:r>
-            <w:proofErr w:type="spellStart"/>
-            <w:r>
-              <w:rPr>
-                <w:rFonts w:ascii="Calibri" w:eastAsia="Times New Roman" w:hAnsi="Calibri" w:cs="Calibri"/>
-                <w:color w:val="000000"/>
-                <w:lang w:eastAsia="de-DE"/>
-              </w:rPr>
-              <w:t>value</w:t>
-            </w:r>
-            <w:proofErr w:type="spellEnd"/>
           </w:p>
         </w:tc>
         <w:tc>
@@ -149,51 +126,7 @@
                 <w:szCs w:val="18"/>
                 <w:lang w:val="en-US" w:eastAsia="de-DE"/>
               </w:rPr>
-              <w:t>#78 Shape center (3 purposes)</w:t>
-            </w:r>
-          </w:p>
-          <w:p>
-            <w:pPr>
-              <w:spacing w:after="0" w:line="240" w:lineRule="auto"/>
-              <w:rPr>
-                <w:rFonts w:ascii="Arial" w:eastAsia="Times New Roman" w:hAnsi="Arial" w:cs="Arial"/>
-                <w:color w:val="000000"/>
-                <w:sz w:val="18"/>
-                <w:szCs w:val="18"/>
-                <w:lang w:val="en-US" w:eastAsia="de-DE"/>
-              </w:rPr>
-            </w:pPr>
-            <w:r>
-              <w:rPr>
-                <w:rFonts w:ascii="Arial" w:eastAsia="Times New Roman" w:hAnsi="Arial" w:cs="Arial"/>
-                <w:color w:val="000000"/>
-                <w:sz w:val="18"/>
-                <w:szCs w:val="18"/>
-                <w:lang w:val="en-US" w:eastAsia="de-DE"/>
-              </w:rPr>
-              <w:t xml:space="preserve">#80 </w:t>
-            </w:r>
-            <w:proofErr w:type="spellStart"/>
-            <w:r>
-              <w:rPr>
-                <w:rFonts w:ascii="Arial" w:eastAsia="Times New Roman" w:hAnsi="Arial" w:cs="Arial"/>
-                <w:color w:val="000000"/>
-                <w:sz w:val="18"/>
-                <w:szCs w:val="18"/>
-                <w:lang w:val="en-US" w:eastAsia="de-DE"/>
-              </w:rPr>
-              <w:t>AddSignal</w:t>
-            </w:r>
-            <w:proofErr w:type="spellEnd"/>
-            <w:r>
-              <w:rPr>
-                <w:rFonts w:ascii="Arial" w:eastAsia="Times New Roman" w:hAnsi="Arial" w:cs="Arial"/>
-                <w:color w:val="000000"/>
-                <w:sz w:val="18"/>
-                <w:szCs w:val="18"/>
-                <w:lang w:val="en-US" w:eastAsia="de-DE"/>
-              </w:rPr>
-              <w:t xml:space="preserve"> undo/redo</w:t>
+              <w:t>#80 AddSignal undo/redo</w:t>
             </w:r>
           </w:p>
           <w:p>
@@ -477,18 +410,8 @@
                 <w:color w:val="000000"/>
                 <w:lang w:eastAsia="de-DE"/>
               </w:rPr>
-              <w:t xml:space="preserve">Middle </w:t>
+              <w:t>Middle value</w:t>
             </w:r>
-            <w:proofErr w:type="spellStart"/>
-            <w:r>
-              <w:rPr>
-                <w:rFonts w:ascii="Calibri" w:eastAsia="Times New Roman" w:hAnsi="Calibri" w:cs="Calibri"/>
-                <w:color w:val="000000"/>
-                <w:lang w:eastAsia="de-DE"/>
-              </w:rPr>
-              <w:t>value</w:t>
-            </w:r>
-            <w:proofErr w:type="spellEnd"/>
           </w:p>
         </w:tc>
         <w:tc>
@@ -664,20 +587,8 @@
                 <w:szCs w:val="18"/>
                 <w:lang w:eastAsia="de-DE"/>
               </w:rPr>
-              <w:t xml:space="preserve">#45 Layout </w:t>
+              <w:t>#45 Layout manager</w:t>
             </w:r>
-            <w:proofErr w:type="spellStart"/>
-            <w:r>
-              <w:rPr>
-                <w:rFonts w:ascii="Arial" w:eastAsia="Times New Roman" w:hAnsi="Arial" w:cs="Arial"/>
-                <w:color w:val="000000"/>
-                <w:sz w:val="18"/>
-                <w:szCs w:val="18"/>
-                <w:lang w:eastAsia="de-DE"/>
-              </w:rPr>
-              <w:t>manager</w:t>
-            </w:r>
-            <w:proofErr w:type="spellEnd"/>
           </w:p>
           <w:p>
             <w:pPr>
@@ -843,18 +754,8 @@
                 <w:color w:val="000000"/>
                 <w:lang w:eastAsia="de-DE"/>
               </w:rPr>
-              <w:t xml:space="preserve">Low </w:t>
+              <w:t>Low value</w:t>
             </w:r>
-            <w:proofErr w:type="spellStart"/>
-            <w:r>
-              <w:rPr>
-                <w:rFonts w:ascii="Calibri" w:eastAsia="Times New Roman" w:hAnsi="Calibri" w:cs="Calibri"/>
-                <w:color w:val="000000"/>
-                <w:lang w:eastAsia="de-DE"/>
-              </w:rPr>
-              <w:t>value</w:t>
-            </w:r>
-            <w:proofErr w:type="spellEnd"/>
           </w:p>
         </w:tc>
         <w:tc>
@@ -912,20 +813,8 @@
                 <w:szCs w:val="18"/>
                 <w:lang w:val="en-US" w:eastAsia="de-DE"/>
               </w:rPr>
-              <w:t xml:space="preserve">#71 Color for </w:t>
+              <w:t>#71 Color for WindowBackground</w:t>
             </w:r>
-            <w:proofErr w:type="spellStart"/>
-            <w:r>
-              <w:rPr>
-                <w:rFonts w:ascii="Arial" w:eastAsia="Times New Roman" w:hAnsi="Arial" w:cs="Arial"/>
-                <w:color w:val="000000"/>
-                <w:sz w:val="18"/>
-                <w:szCs w:val="18"/>
-                <w:lang w:val="en-US" w:eastAsia="de-DE"/>
-              </w:rPr>
-              <w:t>WindowBackground</w:t>
-            </w:r>
-            <w:proofErr w:type="spellEnd"/>
           </w:p>
         </w:tc>
         <w:tc>
@@ -961,51 +850,7 @@
                 <w:szCs w:val="18"/>
                 <w:lang w:val="en-US" w:eastAsia="de-DE"/>
               </w:rPr>
-              <w:t xml:space="preserve">#13 </w:t>
-            </w:r>
-            <w:proofErr w:type="spellStart"/>
-            <w:r>
-              <w:rPr>
-                <w:rFonts w:ascii="Arial" w:eastAsia="Times New Roman" w:hAnsi="Arial" w:cs="Arial"/>
-                <w:color w:val="000000"/>
-                <w:sz w:val="18"/>
-                <w:szCs w:val="18"/>
-                <w:lang w:val="en-US" w:eastAsia="de-DE"/>
-              </w:rPr>
-              <w:t>Andocken</w:t>
-            </w:r>
-            <w:proofErr w:type="spellEnd"/>
-            <w:r>
-              <w:rPr>
-                <w:rFonts w:ascii="Arial" w:eastAsia="Times New Roman" w:hAnsi="Arial" w:cs="Arial"/>
-                <w:color w:val="000000"/>
-                <w:sz w:val="18"/>
-                <w:szCs w:val="18"/>
-                <w:lang w:val="en-US" w:eastAsia="de-DE"/>
-              </w:rPr>
-              <w:t xml:space="preserve"> </w:t>
-            </w:r>
-            <w:proofErr w:type="spellStart"/>
-            <w:r>
-              <w:rPr>
-                <w:rFonts w:ascii="Arial" w:eastAsia="Times New Roman" w:hAnsi="Arial" w:cs="Arial"/>
-                <w:color w:val="000000"/>
-                <w:sz w:val="18"/>
-                <w:szCs w:val="18"/>
-                <w:lang w:val="en-US" w:eastAsia="de-DE"/>
-              </w:rPr>
-              <w:t>durch</w:t>
-            </w:r>
-            <w:proofErr w:type="spellEnd"/>
-            <w:r>
-              <w:rPr>
-                <w:rFonts w:ascii="Arial" w:eastAsia="Times New Roman" w:hAnsi="Arial" w:cs="Arial"/>
-                <w:color w:val="000000"/>
-                <w:sz w:val="18"/>
-                <w:szCs w:val="18"/>
-                <w:lang w:val="en-US" w:eastAsia="de-DE"/>
-              </w:rPr>
-              <w:t xml:space="preserve"> Move Pipe</w:t>
+              <w:t>#13 Andocken durch Move Pipe</w:t>
             </w:r>
           </w:p>
           <w:p>
@@ -1109,20 +954,8 @@
                 <w:szCs w:val="18"/>
                 <w:lang w:val="en-US" w:eastAsia="de-DE"/>
               </w:rPr>
-              <w:t xml:space="preserve">#72 Zoom </w:t>
+              <w:t>#72 Zoom DescWin</w:t>
             </w:r>
-            <w:proofErr w:type="spellStart"/>
-            <w:r>
-              <w:rPr>
-                <w:rFonts w:ascii="Arial" w:eastAsia="Times New Roman" w:hAnsi="Arial" w:cs="Arial"/>
-                <w:color w:val="24292E"/>
-                <w:sz w:val="18"/>
-                <w:szCs w:val="18"/>
-                <w:lang w:val="en-US" w:eastAsia="de-DE"/>
-              </w:rPr>
-              <w:t>DescWin</w:t>
-            </w:r>
-            <w:proofErr w:type="spellEnd"/>
           </w:p>
         </w:tc>
         <w:tc>
@@ -1297,7 +1130,6 @@
                 <w:lang w:eastAsia="de-DE"/>
               </w:rPr>
             </w:pPr>
-            <w:proofErr w:type="spellStart"/>
             <w:r>
               <w:rPr>
                 <w:rFonts w:ascii="Calibri" w:eastAsia="Times New Roman" w:hAnsi="Calibri" w:cs="Calibri"/>
@@ -1306,7 +1138,6 @@
               </w:rPr>
               <w:t>Effort</w:t>
             </w:r>
-            <w:proofErr w:type="spellEnd"/>
           </w:p>
         </w:tc>
         <w:tc>
@@ -1457,25 +1288,7 @@
           <w:sz w:val="18"/>
           <w:szCs w:val="18"/>
         </w:rPr>
-        <w:t xml:space="preserve">#73 </w:t>
-      </w:r>
-      <w:proofErr w:type="spellStart"/>
-      <w:r>
-        <w:rPr>
-          <w:rFonts w:ascii="Verdana" w:eastAsia="Times New Roman" w:hAnsi="Verdana"/>
-          <w:sz w:val="18"/>
-          <w:szCs w:val="18"/>
-        </w:rPr>
-        <w:t>Cleanup</w:t>
-      </w:r>
-      <w:proofErr w:type="spellEnd"/>
-      <w:r>
-        <w:rPr>
-          <w:rFonts w:ascii="Verdana" w:eastAsia="Times New Roman" w:hAnsi="Verdana"/>
-          <w:sz w:val="18"/>
-          <w:szCs w:val="18"/>
-        </w:rPr>
-        <w:t xml:space="preserve"> Format2wstring</w:t>
+        <w:t>#73 Cleanup Format2wstring</w:t>
       </w:r>
       <w:r>
         <w:rPr>
@@ -1518,16 +1331,7 @@
           <w:sz w:val="18"/>
           <w:szCs w:val="18"/>
         </w:rPr>
-        <w:t xml:space="preserve">Das Signal beim Auslösen eines Neurons ist nicht einfach eine Parabel, sondern eine Funktion, die näher an den in der Literatur beschriebenen Signalformen liegt. </w:t>
-      </w:r>
-      <w:proofErr w:type="spellStart"/>
-      <w:r>
-        <w:rPr>
-          <w:rFonts w:ascii="Verdana" w:eastAsia="Times New Roman" w:hAnsi="Verdana"/>
-          <w:sz w:val="18"/>
-          <w:szCs w:val="18"/>
-        </w:rPr>
-        <w:t>Vorschläge?</w:t>
+        <w:t>Das Signal beim Auslösen eines Neurons ist nicht einfach eine Parabel, sondern eine Funktion, die näher an den in der Literatur beschriebenen Signalformen liegt. Vorschläge?</w:t>
       </w:r>
       <w:r>
         <w:rPr>
@@ -1536,17 +1340,7 @@
           <w:szCs w:val="18"/>
           <w:shd w:val="clear" w:color="auto" w:fill="00FFFF"/>
         </w:rPr>
-        <w:t>Parabel</w:t>
-      </w:r>
-      <w:proofErr w:type="spellEnd"/>
-      <w:r>
-        <w:rPr>
-          <w:rFonts w:ascii="Verdana" w:eastAsia="Times New Roman" w:hAnsi="Verdana"/>
-          <w:sz w:val="18"/>
-          <w:szCs w:val="18"/>
-          <w:shd w:val="clear" w:color="auto" w:fill="00FFFF"/>
-        </w:rPr>
-        <w:t xml:space="preserve"> reicht erst mal: 2</w:t>
+        <w:t>Parabel reicht erst mal: 2</w:t>
       </w:r>
     </w:p>
     <w:p>
@@ -1575,27 +1369,7 @@
           <w:szCs w:val="18"/>
           <w:shd w:val="clear" w:color="auto" w:fill="00FFFF"/>
         </w:rPr>
-        <w:t xml:space="preserve">ist für </w:t>
-      </w:r>
-      <w:proofErr w:type="spellStart"/>
-      <w:r>
-        <w:rPr>
-          <w:rFonts w:ascii="Verdana" w:eastAsia="Times New Roman" w:hAnsi="Verdana"/>
-          <w:sz w:val="18"/>
-          <w:szCs w:val="18"/>
-          <w:shd w:val="clear" w:color="auto" w:fill="00FFFF"/>
-        </w:rPr>
-        <w:t>komlexere</w:t>
-      </w:r>
-      <w:proofErr w:type="spellEnd"/>
-      <w:r>
-        <w:rPr>
-          <w:rFonts w:ascii="Verdana" w:eastAsia="Times New Roman" w:hAnsi="Verdana"/>
-          <w:sz w:val="18"/>
-          <w:szCs w:val="18"/>
-          <w:shd w:val="clear" w:color="auto" w:fill="00FFFF"/>
-        </w:rPr>
-        <w:t xml:space="preserve"> Zusammenhänge gut, im Moment noch zu weit weg. 2</w:t>
+        <w:t>ist für komlexere Zusammenhänge gut, im Moment noch zu weit weg. 2</w:t>
       </w:r>
       <w:r>
         <w:rPr>
@@ -1610,11 +1384,9 @@
       <w:pPr>
         <w:ind w:left="720" w:hanging="360"/>
       </w:pPr>
-      <w:proofErr w:type="spellStart"/>
       <w:r>
         <w:t>Unclassified</w:t>
       </w:r>
-      <w:proofErr w:type="spellEnd"/>
     </w:p>
     <w:p>
       <w:pPr>
@@ -1666,27 +1438,7 @@
           <w:szCs w:val="18"/>
           <w:shd w:val="clear" w:color="auto" w:fill="40E0D0"/>
         </w:rPr>
-        <w:t xml:space="preserve">In Sinnesorganen wird die Intensität eines Reizes durch Frequenz-Anstieg und Anstieg dargestellt. Dieser Anstieg bzw. Abstieg ist jedoch selbst nicht absolut in einem </w:t>
-      </w:r>
-      <w:proofErr w:type="spellStart"/>
-      <w:r>
-        <w:rPr>
-          <w:rFonts w:ascii="Verdana" w:eastAsia="Times New Roman" w:hAnsi="Verdana"/>
-          <w:sz w:val="18"/>
-          <w:szCs w:val="18"/>
-          <w:shd w:val="clear" w:color="auto" w:fill="40E0D0"/>
-        </w:rPr>
-        <w:t>innesorgan</w:t>
-      </w:r>
-      <w:proofErr w:type="spellEnd"/>
-      <w:r>
-        <w:rPr>
-          <w:rFonts w:ascii="Verdana" w:eastAsia="Times New Roman" w:hAnsi="Verdana"/>
-          <w:sz w:val="18"/>
-          <w:szCs w:val="18"/>
-          <w:shd w:val="clear" w:color="auto" w:fill="40E0D0"/>
-        </w:rPr>
-        <w:t xml:space="preserve"> konstant: Sie lässt bei intensiven Reizen nach und steigt bei immer schwächeren Reize wieder an. </w:t>
+        <w:t xml:space="preserve">In Sinnesorganen wird die Intensität eines Reizes durch Frequenz-Anstieg und Anstieg dargestellt. Dieser Anstieg bzw. Abstieg ist jedoch selbst nicht absolut in einem innesorgan konstant: Sie lässt bei intensiven Reizen nach und steigt bei immer schwächeren Reize wieder an. </w:t>
       </w:r>
     </w:p>
     <w:p>
@@ -1707,27 +1459,7 @@
           <w:szCs w:val="18"/>
           <w:shd w:val="clear" w:color="auto" w:fill="40E0D0"/>
         </w:rPr>
-        <w:t xml:space="preserve">Man könnte also solche Frequenz-Verläufe auch erst mal als Frequenz Diagramm aus einer Datei </w:t>
-      </w:r>
-      <w:proofErr w:type="spellStart"/>
-      <w:r>
-        <w:rPr>
-          <w:rFonts w:ascii="Verdana" w:eastAsia="Times New Roman" w:hAnsi="Verdana"/>
-          <w:sz w:val="18"/>
-          <w:szCs w:val="18"/>
-          <w:shd w:val="clear" w:color="auto" w:fill="40E0D0"/>
-        </w:rPr>
-        <w:t>einlsesen</w:t>
-      </w:r>
-      <w:proofErr w:type="spellEnd"/>
-      <w:r>
-        <w:rPr>
-          <w:rFonts w:ascii="Verdana" w:eastAsia="Times New Roman" w:hAnsi="Verdana"/>
-          <w:sz w:val="18"/>
-          <w:szCs w:val="18"/>
-          <w:shd w:val="clear" w:color="auto" w:fill="40E0D0"/>
-        </w:rPr>
-        <w:t>, die man vorher bereit gestellt hat. Die könnte man mitspeichern, so dass man später mehrere Varianten vergleichen kann in ihrer Wirkung.</w:t>
+        <w:t>Man könnte also solche Frequenz-Verläufe auch erst mal als Frequenz Diagramm aus einer Datei einlsesen, die man vorher bereit gestellt hat. Die könnte man mitspeichern, so dass man später mehrere Varianten vergleichen kann in ihrer Wirkung.</w:t>
       </w:r>
     </w:p>
     <w:p>
@@ -1748,27 +1480,7 @@
           <w:szCs w:val="18"/>
           <w:shd w:val="clear" w:color="auto" w:fill="40E0D0"/>
         </w:rPr>
-        <w:t xml:space="preserve">Ein reales Mikrofon wäre auch ein Lampenersatz und viel einfacher zu </w:t>
-      </w:r>
-      <w:proofErr w:type="spellStart"/>
-      <w:r>
-        <w:rPr>
-          <w:rFonts w:ascii="Verdana" w:eastAsia="Times New Roman" w:hAnsi="Verdana"/>
-          <w:sz w:val="18"/>
-          <w:szCs w:val="18"/>
-          <w:shd w:val="clear" w:color="auto" w:fill="40E0D0"/>
-        </w:rPr>
-        <w:t>reallisieren</w:t>
-      </w:r>
-      <w:proofErr w:type="spellEnd"/>
-      <w:r>
-        <w:rPr>
-          <w:rFonts w:ascii="Verdana" w:eastAsia="Times New Roman" w:hAnsi="Verdana"/>
-          <w:sz w:val="18"/>
-          <w:szCs w:val="18"/>
-          <w:shd w:val="clear" w:color="auto" w:fill="40E0D0"/>
-        </w:rPr>
-        <w:t>.</w:t>
+        <w:t>Ein reales Mikrofon wäre auch ein Lampenersatz und viel einfacher zu reallisieren.</w:t>
       </w:r>
     </w:p>
     <w:p>
@@ -1832,15 +1544,7 @@
     </w:p>
     <w:p>
       <w:r>
-        <w:t xml:space="preserve">============================ </w:t>
-      </w:r>
-      <w:proofErr w:type="spellStart"/>
-      <w:r>
-        <w:t>Done</w:t>
-      </w:r>
-      <w:proofErr w:type="spellEnd"/>
-      <w:r>
-        <w:t xml:space="preserve"> =======================================</w:t>
+        <w:t>============================ Done =======================================</w:t>
       </w:r>
     </w:p>
     <w:p>
@@ -1856,7 +1560,7 @@
           <w:color w:val="000000"/>
           <w:sz w:val="18"/>
           <w:szCs w:val="18"/>
-          <w:lang w:eastAsia="de-DE"/>
+          <w:lang w:val="en-US" w:eastAsia="de-DE"/>
         </w:rPr>
       </w:pPr>
       <w:r>
@@ -1865,9 +1569,9 @@
           <w:color w:val="000000"/>
           <w:sz w:val="18"/>
           <w:szCs w:val="18"/>
-          <w:lang w:eastAsia="de-DE"/>
-        </w:rPr>
-        <w:t>#61 Knoten gleichmäßig verteilen (Paul)</w:t>
+          <w:lang w:val="en-US" w:eastAsia="de-DE"/>
+        </w:rPr>
+        <w:t>#78 Shape center (3 purposes)</w:t>
       </w:r>
     </w:p>
     <w:p>
@@ -1883,7 +1587,7 @@
           <w:color w:val="000000"/>
           <w:sz w:val="18"/>
           <w:szCs w:val="18"/>
-          <w:lang w:val="en-US" w:eastAsia="de-DE"/>
+          <w:lang w:eastAsia="de-DE"/>
         </w:rPr>
       </w:pPr>
       <w:r>
@@ -1892,9 +1596,9 @@
           <w:color w:val="000000"/>
           <w:sz w:val="18"/>
           <w:szCs w:val="18"/>
-          <w:lang w:val="en-US" w:eastAsia="de-DE"/>
-        </w:rPr>
-        <w:t>#79 Repair redo</w:t>
+          <w:lang w:eastAsia="de-DE"/>
+        </w:rPr>
+        <w:t>#61 Knoten gleichmäßig verteilen (Paul)</w:t>
       </w:r>
     </w:p>
     <w:p>
@@ -1921,10 +1625,17 @@
           <w:szCs w:val="18"/>
           <w:lang w:val="en-US" w:eastAsia="de-DE"/>
         </w:rPr>
-        <w:t>#76 Improve selection commands  (</w:t>
-      </w:r>
-      <w:proofErr w:type="spellStart"/>
-      <w:r>
+        <w:t>#79 Repair redo</w:t>
+      </w:r>
+    </w:p>
+    <w:p>
+      <w:pPr>
+        <w:pStyle w:val="Listenabsatz"/>
+        <w:numPr>
+          <w:ilvl w:val="0"/>
+          <w:numId w:val="1"/>
+        </w:numPr>
+        <w:spacing w:after="0" w:line="240" w:lineRule="auto"/>
         <w:rPr>
           <w:rFonts w:ascii="Arial" w:eastAsia="Times New Roman" w:hAnsi="Arial" w:cs="Arial"/>
           <w:color w:val="000000"/>
@@ -1932,9 +1643,7 @@
           <w:szCs w:val="18"/>
           <w:lang w:val="en-US" w:eastAsia="de-DE"/>
         </w:rPr>
-        <w:t>docu</w:t>
-      </w:r>
-      <w:proofErr w:type="spellEnd"/>
+      </w:pPr>
       <w:r>
         <w:rPr>
           <w:rFonts w:ascii="Arial" w:eastAsia="Times New Roman" w:hAnsi="Arial" w:cs="Arial"/>
@@ -1943,7 +1652,7 @@
           <w:szCs w:val="18"/>
           <w:lang w:val="en-US" w:eastAsia="de-DE"/>
         </w:rPr>
-        <w:t>!)</w:t>
+        <w:t>#76 Improve selection commands  (docu!)</w:t>
       </w:r>
     </w:p>
     <w:p>
@@ -2016,25 +1725,7 @@
           <w:sz w:val="18"/>
           <w:szCs w:val="18"/>
         </w:rPr>
-        <w:t xml:space="preserve">Ich habe noch eine Idee. Mir ist es manchmal passiert, dass ich ein Modell verworfen habe, aber Teile daraus hätte weiter verwenden können. Kann man solche Teile nicht in einen Zwischenspeicher kopieren um sie in einem anderen Modell zu </w:t>
-      </w:r>
-      <w:proofErr w:type="spellStart"/>
-      <w:r>
-        <w:rPr>
-          <w:rFonts w:ascii="Verdana" w:eastAsia="Times New Roman" w:hAnsi="Verdana"/>
-          <w:sz w:val="18"/>
-          <w:szCs w:val="18"/>
-        </w:rPr>
-        <w:t>verwernden</w:t>
-      </w:r>
-      <w:proofErr w:type="spellEnd"/>
-      <w:r>
-        <w:rPr>
-          <w:rFonts w:ascii="Verdana" w:eastAsia="Times New Roman" w:hAnsi="Verdana"/>
-          <w:sz w:val="18"/>
-          <w:szCs w:val="18"/>
-        </w:rPr>
-        <w:t>?</w:t>
+        <w:t>Ich habe noch eine Idee. Mir ist es manchmal passiert, dass ich ein Modell verworfen habe, aber Teile daraus hätte weiter verwenden können. Kann man solche Teile nicht in einen Zwischenspeicher kopieren um sie in einem anderen Modell zu verwernden?</w:t>
       </w:r>
     </w:p>
     <w:p>
@@ -2274,49 +1965,7 @@
         <w:rPr>
           <w:lang w:val="en-US"/>
         </w:rPr>
-        <w:t xml:space="preserve">#60: </w:t>
-      </w:r>
-      <w:proofErr w:type="spellStart"/>
-      <w:r>
-        <w:rPr>
-          <w:lang w:val="en-US"/>
-        </w:rPr>
-        <w:t>Versatz</w:t>
-      </w:r>
-      <w:proofErr w:type="spellEnd"/>
-      <w:r>
-        <w:rPr>
-          <w:lang w:val="en-US"/>
-        </w:rPr>
-        <w:t xml:space="preserve"> </w:t>
-      </w:r>
-      <w:proofErr w:type="spellStart"/>
-      <w:r>
-        <w:rPr>
-          <w:lang w:val="en-US"/>
-        </w:rPr>
-        <w:t>beim</w:t>
-      </w:r>
-      <w:proofErr w:type="spellEnd"/>
-      <w:r>
-        <w:rPr>
-          <w:lang w:val="en-US"/>
-        </w:rPr>
-        <w:t xml:space="preserve"> </w:t>
-      </w:r>
-      <w:proofErr w:type="spellStart"/>
-      <w:r>
-        <w:rPr>
-          <w:lang w:val="en-US"/>
-        </w:rPr>
-        <w:t>Kopieren</w:t>
-      </w:r>
-      <w:proofErr w:type="spellEnd"/>
-      <w:r>
-        <w:rPr>
-          <w:lang w:val="en-US"/>
-        </w:rPr>
-        <w:t xml:space="preserve"> (Paul)</w:t>
+        <w:t>#60: Versatz beim Kopieren (Paul)</w:t>
       </w:r>
     </w:p>
     <w:p>
@@ -2473,16 +2122,7 @@
           <w:sz w:val="18"/>
           <w:szCs w:val="18"/>
         </w:rPr>
-        <w:t xml:space="preserve">Wenn wir nur ein einzelnes Neuron betrachten, könnte man sagen, der Signalpegel ist ein absoluter Wert wird in mV. Wenn wir aber über ein Areal summieren, hängt der Wert völlig davon ab, was ich mathematisch mit den Einzelwerten anstelle (einfach aufsummieren, Mittelwert bilden, über die ganze Fläche gleichmäßig oder mit Betonung der Mitte usw.). Bei einem realen EEG hängt die dargestellte Amplitude ja auch davon ab, wie das Signal zuvor verstärkt oder sonst wie bearbeitet </w:t>
-      </w:r>
-      <w:proofErr w:type="spellStart"/>
-      <w:r>
-        <w:rPr>
-          <w:rFonts w:ascii="Verdana" w:eastAsia="Times New Roman" w:hAnsi="Verdana"/>
-          <w:sz w:val="18"/>
-          <w:szCs w:val="18"/>
-        </w:rPr>
-        <w:t>wurde.</w:t>
+        <w:t>Wenn wir nur ein einzelnes Neuron betrachten, könnte man sagen, der Signalpegel ist ein absoluter Wert wird in mV. Wenn wir aber über ein Areal summieren, hängt der Wert völlig davon ab, was ich mathematisch mit den Einzelwerten anstelle (einfach aufsummieren, Mittelwert bilden, über die ganze Fläche gleichmäßig oder mit Betonung der Mitte usw.). Bei einem realen EEG hängt die dargestellte Amplitude ja auch davon ab, wie das Signal zuvor verstärkt oder sonst wie bearbeitet wurde.</w:t>
       </w:r>
       <w:r>
         <w:rPr>
@@ -2491,17 +2131,7 @@
           <w:szCs w:val="18"/>
           <w:u w:val="single"/>
         </w:rPr>
-        <w:t>Beim</w:t>
-      </w:r>
-      <w:proofErr w:type="spellEnd"/>
-      <w:r>
-        <w:rPr>
-          <w:rFonts w:ascii="Verdana" w:eastAsia="Times New Roman" w:hAnsi="Verdana"/>
-          <w:sz w:val="18"/>
-          <w:szCs w:val="18"/>
-          <w:u w:val="single"/>
-        </w:rPr>
-        <w:t xml:space="preserve"> realen EEG hängt es vor allem davon ab, wieweit der Neuron-Abschnitt vom Sensor entfernt ist. Die dadurch bedingte Dämpfung muss man auspr</w:t>
+        <w:t>Beim realen EEG hängt es vor allem davon ab, wieweit der Neuron-Abschnitt vom Sensor entfernt ist. Die dadurch bedingte Dämpfung muss man auspr</w:t>
       </w:r>
       <w:r>
         <w:rPr>
@@ -2537,6 +2167,7 @@
         <w:rPr>
           <w:lang w:val="en-US"/>
         </w:rPr>
+        <w:lastRenderedPageBreak/>
         <w:t>#50 Mini window: no update on zoom</w:t>
       </w:r>
     </w:p>
@@ -2555,7 +2186,6 @@
         <w:rPr>
           <w:lang w:val="en-US"/>
         </w:rPr>
-        <w:lastRenderedPageBreak/>
         <w:t>#51 Connect Output-Neuron to Input neuron: Input neuron remains</w:t>
       </w:r>
     </w:p>
@@ -2711,33 +2341,11 @@
           <w:lang w:val="en-US"/>
         </w:rPr>
       </w:pPr>
-      <w:proofErr w:type="spellStart"/>
-      <w:r>
-        <w:rPr>
-          <w:lang w:val="en-US"/>
-        </w:rPr>
-        <w:t>Markierung</w:t>
-      </w:r>
-      <w:proofErr w:type="spellEnd"/>
-      <w:r>
-        <w:rPr>
-          <w:lang w:val="en-US"/>
-        </w:rPr>
-        <w:t xml:space="preserve"> </w:t>
-      </w:r>
-      <w:proofErr w:type="spellStart"/>
-      <w:r>
-        <w:rPr>
-          <w:lang w:val="en-US"/>
-        </w:rPr>
-        <w:t>umbenennen</w:t>
-      </w:r>
-      <w:proofErr w:type="spellEnd"/>
-      <w:r>
-        <w:rPr>
-          <w:lang w:val="en-US"/>
-        </w:rPr>
-        <w:t xml:space="preserve">. </w:t>
+      <w:r>
+        <w:rPr>
+          <w:lang w:val="en-US"/>
+        </w:rPr>
+        <w:t xml:space="preserve">Markierung umbenennen. </w:t>
       </w:r>
       <w:r>
         <w:rPr>
@@ -2837,45 +2445,41 @@
           <w:szCs w:val="18"/>
           <w:lang w:val="en-US"/>
         </w:rPr>
-        <w:t xml:space="preserve"> </w:t>
-      </w:r>
-      <w:proofErr w:type="spellStart"/>
-      <w:r>
+        <w:t xml:space="preserve"> Analyse finds nothing -&gt; model zooms and scrolls away</w:t>
+      </w:r>
+    </w:p>
+    <w:p>
+      <w:pPr>
+        <w:spacing w:after="0" w:line="240" w:lineRule="auto"/>
         <w:rPr>
           <w:rFonts w:ascii="Arial" w:hAnsi="Arial" w:cs="Arial"/>
           <w:sz w:val="18"/>
           <w:szCs w:val="18"/>
-          <w:lang w:val="en-US"/>
-        </w:rPr>
-        <w:t>Analyse</w:t>
-      </w:r>
-      <w:proofErr w:type="spellEnd"/>
+        </w:rPr>
+      </w:pPr>
       <w:r>
         <w:rPr>
           <w:rFonts w:ascii="Arial" w:hAnsi="Arial" w:cs="Arial"/>
           <w:sz w:val="18"/>
           <w:szCs w:val="18"/>
-          <w:lang w:val="en-US"/>
-        </w:rPr>
-        <w:t xml:space="preserve"> finds nothing -&gt; model zooms and scrolls away</w:t>
-      </w:r>
-    </w:p>
-    <w:p>
-      <w:pPr>
-        <w:spacing w:after="0" w:line="240" w:lineRule="auto"/>
+        </w:rPr>
+        <w:t xml:space="preserve">Fixed #43 - Es treten Fehler auf, wenn ich Veränderungen in diesem Modell vornehme (Keine Ausführung des </w:t>
+      </w:r>
+      <w:r>
         <w:rPr>
           <w:rFonts w:ascii="Arial" w:hAnsi="Arial" w:cs="Arial"/>
           <w:sz w:val="18"/>
           <w:szCs w:val="18"/>
         </w:rPr>
-      </w:pPr>
+        <w:t>Fi</w:t>
+      </w:r>
       <w:r>
         <w:rPr>
           <w:rFonts w:ascii="Arial" w:hAnsi="Arial" w:cs="Arial"/>
           <w:sz w:val="18"/>
           <w:szCs w:val="18"/>
         </w:rPr>
-        <w:t xml:space="preserve">Fixed #43 - Es treten Fehler auf, wenn ich Veränderungen in diesem Modell vornehme (Keine Ausführung des </w:t>
+        <w:t xml:space="preserve">xed </w:t>
       </w:r>
       <w:r>
         <w:rPr>
@@ -2883,7 +2487,7 @@
           <w:sz w:val="18"/>
           <w:szCs w:val="18"/>
         </w:rPr>
-        <w:t>Fi</w:t>
+        <w:t xml:space="preserve">#46 </w:t>
       </w:r>
       <w:r>
         <w:rPr>
@@ -2891,7 +2495,7 @@
           <w:sz w:val="18"/>
           <w:szCs w:val="18"/>
         </w:rPr>
-        <w:t xml:space="preserve">xed </w:t>
+        <w:t xml:space="preserve">- </w:t>
       </w:r>
       <w:r>
         <w:rPr>
@@ -2899,142 +2503,8 @@
           <w:sz w:val="18"/>
           <w:szCs w:val="18"/>
         </w:rPr>
-        <w:t xml:space="preserve">#46 </w:t>
-      </w:r>
-      <w:r>
-        <w:rPr>
-          <w:rFonts w:ascii="Arial" w:hAnsi="Arial" w:cs="Arial"/>
-          <w:sz w:val="18"/>
-          <w:szCs w:val="18"/>
-        </w:rPr>
-        <w:t xml:space="preserve">- </w:t>
-      </w:r>
-      <w:r>
-        <w:rPr>
-          <w:rFonts w:ascii="Arial" w:hAnsi="Arial" w:cs="Arial"/>
-          <w:sz w:val="18"/>
-          <w:szCs w:val="18"/>
-        </w:rPr>
-        <w:t xml:space="preserve">Bug: </w:t>
-      </w:r>
-      <w:proofErr w:type="spellStart"/>
-      <w:r>
-        <w:rPr>
-          <w:rFonts w:ascii="Arial" w:hAnsi="Arial" w:cs="Arial"/>
-          <w:sz w:val="18"/>
-          <w:szCs w:val="18"/>
-        </w:rPr>
-        <w:t>reading</w:t>
-      </w:r>
-      <w:proofErr w:type="spellEnd"/>
-      <w:r>
-        <w:rPr>
-          <w:rFonts w:ascii="Arial" w:hAnsi="Arial" w:cs="Arial"/>
-          <w:sz w:val="18"/>
-          <w:szCs w:val="18"/>
-        </w:rPr>
-        <w:t xml:space="preserve"> monitor </w:t>
-      </w:r>
-      <w:proofErr w:type="spellStart"/>
-      <w:r>
-        <w:rPr>
-          <w:rFonts w:ascii="Arial" w:hAnsi="Arial" w:cs="Arial"/>
-          <w:sz w:val="18"/>
-          <w:szCs w:val="18"/>
-        </w:rPr>
-        <w:t>config</w:t>
-      </w:r>
-      <w:proofErr w:type="spellEnd"/>
-      <w:r>
-        <w:rPr>
-          <w:rFonts w:ascii="Arial" w:hAnsi="Arial" w:cs="Arial"/>
-          <w:sz w:val="18"/>
-          <w:szCs w:val="18"/>
-        </w:rPr>
-        <w:t xml:space="preserve">, </w:t>
-      </w:r>
-      <w:proofErr w:type="spellStart"/>
-      <w:r>
-        <w:rPr>
-          <w:rFonts w:ascii="Arial" w:hAnsi="Arial" w:cs="Arial"/>
-          <w:sz w:val="18"/>
-          <w:szCs w:val="18"/>
-        </w:rPr>
-        <w:t>unknown</w:t>
-      </w:r>
-      <w:proofErr w:type="spellEnd"/>
-      <w:r>
-        <w:rPr>
-          <w:rFonts w:ascii="Arial" w:hAnsi="Arial" w:cs="Arial"/>
-          <w:sz w:val="18"/>
-          <w:szCs w:val="18"/>
-        </w:rPr>
-        <w:t xml:space="preserve"> </w:t>
-      </w:r>
-      <w:proofErr w:type="spellStart"/>
-      <w:r>
-        <w:rPr>
-          <w:rFonts w:ascii="Arial" w:hAnsi="Arial" w:cs="Arial"/>
-          <w:sz w:val="18"/>
-          <w:szCs w:val="18"/>
-        </w:rPr>
-        <w:t>symbolic</w:t>
-      </w:r>
-      <w:proofErr w:type="spellEnd"/>
-      <w:r>
-        <w:rPr>
-          <w:rFonts w:ascii="Arial" w:hAnsi="Arial" w:cs="Arial"/>
-          <w:sz w:val="18"/>
-          <w:szCs w:val="18"/>
-        </w:rPr>
-        <w:t xml:space="preserve"> </w:t>
-      </w:r>
-      <w:proofErr w:type="spellStart"/>
-      <w:r>
-        <w:rPr>
-          <w:rFonts w:ascii="Arial" w:hAnsi="Arial" w:cs="Arial"/>
-          <w:sz w:val="18"/>
-          <w:szCs w:val="18"/>
-        </w:rPr>
-        <w:t>name</w:t>
-      </w:r>
-      <w:proofErr w:type="spellEnd"/>
-      <w:r>
-        <w:rPr>
-          <w:rFonts w:ascii="Arial" w:hAnsi="Arial" w:cs="Arial"/>
-          <w:sz w:val="18"/>
-          <w:szCs w:val="18"/>
-        </w:rPr>
-        <w:t xml:space="preserve"> -&gt; </w:t>
-      </w:r>
-      <w:proofErr w:type="spellStart"/>
-      <w:r>
-        <w:rPr>
-          <w:rFonts w:ascii="Arial" w:hAnsi="Arial" w:cs="Arial"/>
-          <w:sz w:val="18"/>
-          <w:szCs w:val="18"/>
-        </w:rPr>
-        <w:t>exception</w:t>
-      </w:r>
-      <w:proofErr w:type="spellEnd"/>
-      <w:r>
-        <w:rPr>
-          <w:rFonts w:ascii="Arial" w:hAnsi="Arial" w:cs="Arial"/>
-          <w:sz w:val="18"/>
-          <w:szCs w:val="18"/>
-        </w:rPr>
-        <w:t xml:space="preserve"> </w:t>
-      </w:r>
-      <w:proofErr w:type="spellStart"/>
-      <w:r>
-        <w:rPr>
-          <w:rFonts w:ascii="Arial" w:hAnsi="Arial" w:cs="Arial"/>
-          <w:sz w:val="18"/>
-          <w:szCs w:val="18"/>
-        </w:rPr>
-        <w:t>unhandled</w:t>
-      </w:r>
-      <w:proofErr w:type="spellEnd"/>
+        <w:t>Bug: reading monitor config, unknown symbolic name -&gt; exception unhandled</w:t>
+      </w:r>
     </w:p>
     <w:p>
       <w:pPr>
@@ -3074,7 +2544,6 @@
           <w:lang w:eastAsia="de-DE"/>
         </w:rPr>
       </w:pPr>
-      <w:proofErr w:type="spellStart"/>
       <w:r>
         <w:rPr>
           <w:rFonts w:ascii="Arial" w:eastAsia="Times New Roman" w:hAnsi="Arial" w:cs="Arial"/>
@@ -3083,18 +2552,7 @@
           <w:szCs w:val="18"/>
           <w:lang w:eastAsia="de-DE"/>
         </w:rPr>
-        <w:t>Implemented</w:t>
-      </w:r>
-      <w:proofErr w:type="spellEnd"/>
-      <w:r>
-        <w:rPr>
-          <w:rFonts w:ascii="Arial" w:eastAsia="Times New Roman" w:hAnsi="Arial" w:cs="Arial"/>
-          <w:color w:val="000000"/>
-          <w:sz w:val="18"/>
-          <w:szCs w:val="18"/>
-          <w:lang w:eastAsia="de-DE"/>
-        </w:rPr>
-        <w:t xml:space="preserve"> #36 Zweites Fenster Überblick/Details (Paul)</w:t>
+        <w:t>Implemented #36 Zweites Fenster Überblick/Details (Paul)</w:t>
       </w:r>
     </w:p>
     <w:p>
@@ -3143,19 +2601,8 @@
           <w:szCs w:val="18"/>
           <w:lang w:val="en-US"/>
         </w:rPr>
-        <w:t xml:space="preserve">#35 (Input-)Neuron an Neuron </w:t>
-      </w:r>
-      <w:proofErr w:type="spellStart"/>
-      <w:r>
-        <w:rPr>
-          <w:rFonts w:ascii="Arial" w:hAnsi="Arial" w:cs="Arial"/>
-          <w:sz w:val="18"/>
-          <w:szCs w:val="18"/>
-          <w:lang w:val="en-US"/>
-        </w:rPr>
-        <w:t>andocken</w:t>
-      </w:r>
-      <w:proofErr w:type="spellEnd"/>
+        <w:t>#35 (Input-)Neuron an Neuron andocken</w:t>
+      </w:r>
       <w:r>
         <w:rPr>
           <w:rFonts w:ascii="Arial" w:hAnsi="Arial" w:cs="Arial"/>

</xml_diff>

<commit_message>
bug in CopySelectionCommand fixed
</commit_message>
<xml_diff>
--- a/NNet/Issues.docx
+++ b/NNet/Issues.docx
@@ -23,7 +23,7 @@
         <w:t>8</w:t>
       </w:r>
       <w:r>
-        <w:t>3</w:t>
+        <w:t>5</w:t>
       </w:r>
     </w:p>
     <w:p/>
@@ -451,7 +451,51 @@
                 <w:szCs w:val="18"/>
                 <w:lang w:eastAsia="de-DE"/>
               </w:rPr>
-              <w:t>#63 Lichtquelle (Paul)</w:t>
+              <w:t xml:space="preserve">#84 Disconnect </w:t>
+            </w:r>
+            <w:proofErr w:type="spellStart"/>
+            <w:r>
+              <w:rPr>
+                <w:rFonts w:ascii="Arial" w:eastAsia="Times New Roman" w:hAnsi="Arial" w:cs="Arial"/>
+                <w:color w:val="000000"/>
+                <w:sz w:val="18"/>
+                <w:szCs w:val="18"/>
+                <w:lang w:eastAsia="de-DE"/>
+              </w:rPr>
+              <w:t>connector</w:t>
+            </w:r>
+            <w:proofErr w:type="spellEnd"/>
+          </w:p>
+          <w:p>
+            <w:pPr>
+              <w:spacing w:after="0" w:line="240" w:lineRule="auto"/>
+              <w:rPr>
+                <w:rFonts w:ascii="Arial" w:eastAsia="Times New Roman" w:hAnsi="Arial" w:cs="Arial"/>
+                <w:color w:val="000000"/>
+                <w:sz w:val="18"/>
+                <w:szCs w:val="18"/>
+                <w:lang w:val="en-US" w:eastAsia="de-DE"/>
+              </w:rPr>
+            </w:pPr>
+            <w:r>
+              <w:rPr>
+                <w:rFonts w:ascii="Arial" w:eastAsia="Times New Roman" w:hAnsi="Arial" w:cs="Arial"/>
+                <w:color w:val="000000"/>
+                <w:sz w:val="18"/>
+                <w:szCs w:val="18"/>
+                <w:lang w:val="en-US" w:eastAsia="de-DE"/>
+              </w:rPr>
+              <w:t xml:space="preserve">#85 Groups: </w:t>
+            </w:r>
+            <w:r>
+              <w:rPr>
+                <w:rFonts w:ascii="Arial" w:eastAsia="Times New Roman" w:hAnsi="Arial" w:cs="Arial"/>
+                <w:color w:val="000000"/>
+                <w:sz w:val="18"/>
+                <w:szCs w:val="18"/>
+                <w:lang w:val="en-US" w:eastAsia="de-DE"/>
+              </w:rPr>
+              <w:t>Permanent selections</w:t>
             </w:r>
           </w:p>
           <w:p>
@@ -462,7 +506,7 @@
                 <w:color w:val="000000"/>
                 <w:sz w:val="18"/>
                 <w:szCs w:val="18"/>
-                <w:lang w:eastAsia="de-DE"/>
+                <w:lang w:val="en-US" w:eastAsia="de-DE"/>
               </w:rPr>
             </w:pPr>
             <w:r>
@@ -471,9 +515,31 @@
                 <w:color w:val="000000"/>
                 <w:sz w:val="18"/>
                 <w:szCs w:val="18"/>
-                <w:lang w:eastAsia="de-DE"/>
-              </w:rPr>
-              <w:t>#62 Input-Neuronen gleichmäßig ausrichten (Paul)</w:t>
+                <w:lang w:val="en-US" w:eastAsia="de-DE"/>
+              </w:rPr>
+              <w:t xml:space="preserve">#63 </w:t>
+            </w:r>
+            <w:proofErr w:type="spellStart"/>
+            <w:r>
+              <w:rPr>
+                <w:rFonts w:ascii="Arial" w:eastAsia="Times New Roman" w:hAnsi="Arial" w:cs="Arial"/>
+                <w:color w:val="000000"/>
+                <w:sz w:val="18"/>
+                <w:szCs w:val="18"/>
+                <w:lang w:val="en-US" w:eastAsia="de-DE"/>
+              </w:rPr>
+              <w:t>Lichtquelle</w:t>
+            </w:r>
+            <w:proofErr w:type="spellEnd"/>
+            <w:r>
+              <w:rPr>
+                <w:rFonts w:ascii="Arial" w:eastAsia="Times New Roman" w:hAnsi="Arial" w:cs="Arial"/>
+                <w:color w:val="000000"/>
+                <w:sz w:val="18"/>
+                <w:szCs w:val="18"/>
+                <w:lang w:val="en-US" w:eastAsia="de-DE"/>
+              </w:rPr>
+              <w:t xml:space="preserve"> (Paul)</w:t>
             </w:r>
           </w:p>
           <w:p>
@@ -1830,6 +1896,33 @@
           <w:color w:val="000000"/>
           <w:sz w:val="18"/>
           <w:szCs w:val="18"/>
+          <w:lang w:eastAsia="de-DE"/>
+        </w:rPr>
+      </w:pPr>
+      <w:r>
+        <w:rPr>
+          <w:rFonts w:ascii="Arial" w:eastAsia="Times New Roman" w:hAnsi="Arial" w:cs="Arial"/>
+          <w:color w:val="000000"/>
+          <w:sz w:val="18"/>
+          <w:szCs w:val="18"/>
+          <w:lang w:eastAsia="de-DE"/>
+        </w:rPr>
+        <w:t>#62 Input-Neuronen gleichmäßig ausrichten (Paul)</w:t>
+      </w:r>
+    </w:p>
+    <w:p>
+      <w:pPr>
+        <w:pStyle w:val="Listenabsatz"/>
+        <w:numPr>
+          <w:ilvl w:val="0"/>
+          <w:numId w:val="1"/>
+        </w:numPr>
+        <w:spacing w:after="0" w:line="240" w:lineRule="auto"/>
+        <w:rPr>
+          <w:rFonts w:ascii="Arial" w:eastAsia="Times New Roman" w:hAnsi="Arial" w:cs="Arial"/>
+          <w:color w:val="000000"/>
+          <w:sz w:val="18"/>
+          <w:szCs w:val="18"/>
           <w:lang w:val="en-US" w:eastAsia="de-DE"/>
         </w:rPr>
       </w:pPr>
@@ -2599,7 +2692,7 @@
           <w:sz w:val="18"/>
           <w:szCs w:val="18"/>
         </w:rPr>
-        <w:t xml:space="preserve">Wenn wir nur ein einzelnes Neuron betrachten, könnte man sagen, der Signalpegel ist ein absoluter Wert wird in mV. Wenn wir aber über ein Areal summieren, hängt der Wert völlig davon ab, was ich mathematisch mit den Einzelwerten anstelle (einfach aufsummieren, Mittelwert bilden, über die ganze Fläche gleichmäßig oder mit Betonung der Mitte usw.). Bei einem realen EEG hängt die dargestellte Amplitude ja auch davon ab, wie das Signal </w:t>
+        <w:t xml:space="preserve">Wenn wir nur ein einzelnes Neuron betrachten, könnte man sagen, der Signalpegel ist ein absoluter Wert wird in mV. Wenn wir aber über ein Areal summieren, hängt der Wert völlig davon ab, was ich mathematisch mit den Einzelwerten anstelle (einfach aufsummieren, Mittelwert bilden, über die ganze Fläche gleichmäßig oder mit Betonung der Mitte usw.). </w:t>
       </w:r>
       <w:r>
         <w:rPr>
@@ -2608,7 +2701,7 @@
           <w:szCs w:val="18"/>
         </w:rPr>
         <w:lastRenderedPageBreak/>
-        <w:t xml:space="preserve">zuvor verstärkt oder sonst wie bearbeitet </w:t>
+        <w:t xml:space="preserve">Bei einem realen EEG hängt die dargestellte Amplitude ja auch davon ab, wie das Signal zuvor verstärkt oder sonst wie bearbeitet </w:t>
       </w:r>
       <w:proofErr w:type="spellStart"/>
       <w:proofErr w:type="gramStart"/>

</xml_diff>

<commit_message>
Animation speed adapts to distance
</commit_message>
<xml_diff>
--- a/NNet/Issues.docx
+++ b/NNet/Issues.docx
@@ -3,8 +3,21 @@
 <w:document xmlns:wpc="http://schemas.microsoft.com/office/word/2010/wordprocessingCanvas" xmlns:cx="http://schemas.microsoft.com/office/drawing/2014/chartex" xmlns:cx1="http://schemas.microsoft.com/office/drawing/2015/9/8/chartex" xmlns:cx2="http://schemas.microsoft.com/office/drawing/2015/10/21/chartex" xmlns:cx3="http://schemas.microsoft.com/office/drawing/2016/5/9/chartex" xmlns:cx4="http://schemas.microsoft.com/office/drawing/2016/5/10/chartex" xmlns:cx5="http://schemas.microsoft.com/office/drawing/2016/5/11/chartex" xmlns:cx6="http://schemas.microsoft.com/office/drawing/2016/5/12/chartex" xmlns:cx7="http://schemas.microsoft.com/office/drawing/2016/5/13/chartex" xmlns:cx8="http://schemas.microsoft.com/office/drawing/2016/5/14/chartex" xmlns:mc="http://schemas.openxmlformats.org/markup-compatibility/2006" xmlns:aink="http://schemas.microsoft.com/office/drawing/2016/ink" xmlns:am3d="http://schemas.microsoft.com/office/drawing/2017/model3d" xmlns:o="urn:schemas-microsoft-com:office:office" xmlns:r="http://schemas.openxmlformats.org/officeDocument/2006/relationships" xmlns:m="http://schemas.openxmlformats.org/officeDocument/2006/math" xmlns:v="urn:schemas-microsoft-com:vml" xmlns:wp14="http://schemas.microsoft.com/office/word/2010/wordprocessingDrawing" xmlns:wp="http://schemas.openxmlformats.org/drawingml/2006/wordprocessingDrawing" xmlns:w10="urn:schemas-microsoft-com:office:word" xmlns:w="http://schemas.openxmlformats.org/wordprocessingml/2006/main" xmlns:w14="http://schemas.microsoft.com/office/word/2010/wordml" xmlns:w15="http://schemas.microsoft.com/office/word/2012/wordml" xmlns:w16cex="http://schemas.microsoft.com/office/word/2018/wordml/cex" xmlns:w16cid="http://schemas.microsoft.com/office/word/2016/wordml/cid" xmlns:w16="http://schemas.microsoft.com/office/word/2018/wordml" xmlns:w16sdtdh="http://schemas.microsoft.com/office/word/2020/wordml/sdtdatahash" xmlns:w16se="http://schemas.microsoft.com/office/word/2015/wordml/symex" xmlns:wpg="http://schemas.microsoft.com/office/word/2010/wordprocessingGroup" xmlns:wpi="http://schemas.microsoft.com/office/word/2010/wordprocessingInk" xmlns:wne="http://schemas.microsoft.com/office/word/2006/wordml" xmlns:wps="http://schemas.microsoft.com/office/word/2010/wordprocessingShape" mc:Ignorable="w14 w15 w16se w16cid w16 w16cex w16sdtdh wp14">
   <w:body>
     <w:p>
-      <w:r>
-        <w:t>Latest Issue #</w:t>
+      <w:proofErr w:type="spellStart"/>
+      <w:r>
+        <w:t>Latest</w:t>
+      </w:r>
+      <w:proofErr w:type="spellEnd"/>
+      <w:r>
+        <w:t xml:space="preserve"> </w:t>
+      </w:r>
+      <w:proofErr w:type="spellStart"/>
+      <w:r>
+        <w:t>Issue</w:t>
+      </w:r>
+      <w:proofErr w:type="spellEnd"/>
+      <w:r>
+        <w:t xml:space="preserve"> #</w:t>
       </w:r>
       <w:r>
         <w:t>8</w:t>
@@ -63,8 +76,18 @@
                 <w:color w:val="000000"/>
                 <w:lang w:eastAsia="de-DE"/>
               </w:rPr>
-              <w:t>High value</w:t>
+              <w:t xml:space="preserve">High </w:t>
             </w:r>
+            <w:proofErr w:type="spellStart"/>
+            <w:r>
+              <w:rPr>
+                <w:rFonts w:ascii="Calibri" w:eastAsia="Times New Roman" w:hAnsi="Calibri" w:cs="Calibri"/>
+                <w:color w:val="000000"/>
+                <w:lang w:eastAsia="de-DE"/>
+              </w:rPr>
+              <w:t>value</w:t>
+            </w:r>
+            <w:proofErr w:type="spellEnd"/>
           </w:p>
         </w:tc>
         <w:tc>
@@ -127,28 +150,6 @@
                 <w:lang w:val="en-US" w:eastAsia="de-DE"/>
               </w:rPr>
               <w:t>#87 Connect connectors (Animation)</w:t>
-            </w:r>
-          </w:p>
-          <w:p>
-            <w:pPr>
-              <w:spacing w:after="0" w:line="240" w:lineRule="auto"/>
-              <w:rPr>
-                <w:rFonts w:ascii="Arial" w:eastAsia="Times New Roman" w:hAnsi="Arial" w:cs="Arial"/>
-                <w:color w:val="000000"/>
-                <w:sz w:val="18"/>
-                <w:szCs w:val="18"/>
-                <w:lang w:val="en-US" w:eastAsia="de-DE"/>
-              </w:rPr>
-            </w:pPr>
-            <w:r>
-              <w:rPr>
-                <w:rFonts w:ascii="Arial" w:eastAsia="Times New Roman" w:hAnsi="Arial" w:cs="Arial"/>
-                <w:color w:val="000000"/>
-                <w:sz w:val="18"/>
-                <w:szCs w:val="18"/>
-                <w:lang w:val="en-US" w:eastAsia="de-DE"/>
-              </w:rPr>
-              <w:t>#86 Frame for connectors</w:t>
             </w:r>
           </w:p>
           <w:p>
@@ -364,8 +365,18 @@
                 <w:color w:val="000000"/>
                 <w:lang w:eastAsia="de-DE"/>
               </w:rPr>
-              <w:t>Middle value</w:t>
+              <w:t xml:space="preserve">Middle </w:t>
             </w:r>
+            <w:proofErr w:type="spellStart"/>
+            <w:r>
+              <w:rPr>
+                <w:rFonts w:ascii="Calibri" w:eastAsia="Times New Roman" w:hAnsi="Calibri" w:cs="Calibri"/>
+                <w:color w:val="000000"/>
+                <w:lang w:eastAsia="de-DE"/>
+              </w:rPr>
+              <w:t>value</w:t>
+            </w:r>
+            <w:proofErr w:type="spellEnd"/>
           </w:p>
         </w:tc>
         <w:tc>
@@ -482,7 +493,29 @@
                 <w:szCs w:val="18"/>
                 <w:lang w:val="en-US" w:eastAsia="de-DE"/>
               </w:rPr>
-              <w:t>#63 Lichtquelle (Paul)</w:t>
+              <w:t xml:space="preserve">#63 </w:t>
+            </w:r>
+            <w:proofErr w:type="spellStart"/>
+            <w:r>
+              <w:rPr>
+                <w:rFonts w:ascii="Arial" w:eastAsia="Times New Roman" w:hAnsi="Arial" w:cs="Arial"/>
+                <w:color w:val="000000"/>
+                <w:sz w:val="18"/>
+                <w:szCs w:val="18"/>
+                <w:lang w:val="en-US" w:eastAsia="de-DE"/>
+              </w:rPr>
+              <w:t>Lichtquelle</w:t>
+            </w:r>
+            <w:proofErr w:type="spellEnd"/>
+            <w:r>
+              <w:rPr>
+                <w:rFonts w:ascii="Arial" w:eastAsia="Times New Roman" w:hAnsi="Arial" w:cs="Arial"/>
+                <w:color w:val="000000"/>
+                <w:sz w:val="18"/>
+                <w:szCs w:val="18"/>
+                <w:lang w:val="en-US" w:eastAsia="de-DE"/>
+              </w:rPr>
+              <w:t xml:space="preserve"> (Paul)</w:t>
             </w:r>
           </w:p>
           <w:p>
@@ -573,8 +606,20 @@
                 <w:szCs w:val="18"/>
                 <w:lang w:eastAsia="de-DE"/>
               </w:rPr>
-              <w:t>#45 Layout manager</w:t>
+              <w:t xml:space="preserve">#45 Layout </w:t>
             </w:r>
+            <w:proofErr w:type="spellStart"/>
+            <w:r>
+              <w:rPr>
+                <w:rFonts w:ascii="Arial" w:eastAsia="Times New Roman" w:hAnsi="Arial" w:cs="Arial"/>
+                <w:color w:val="000000"/>
+                <w:sz w:val="18"/>
+                <w:szCs w:val="18"/>
+                <w:lang w:eastAsia="de-DE"/>
+              </w:rPr>
+              <w:t>manager</w:t>
+            </w:r>
+            <w:proofErr w:type="spellEnd"/>
           </w:p>
           <w:p>
             <w:pPr>
@@ -740,8 +785,18 @@
                 <w:color w:val="000000"/>
                 <w:lang w:eastAsia="de-DE"/>
               </w:rPr>
-              <w:t>Low value</w:t>
+              <w:t xml:space="preserve">Low </w:t>
             </w:r>
+            <w:proofErr w:type="spellStart"/>
+            <w:r>
+              <w:rPr>
+                <w:rFonts w:ascii="Calibri" w:eastAsia="Times New Roman" w:hAnsi="Calibri" w:cs="Calibri"/>
+                <w:color w:val="000000"/>
+                <w:lang w:eastAsia="de-DE"/>
+              </w:rPr>
+              <w:t>value</w:t>
+            </w:r>
+            <w:proofErr w:type="spellEnd"/>
           </w:p>
         </w:tc>
         <w:tc>
@@ -799,8 +854,20 @@
                 <w:szCs w:val="18"/>
                 <w:lang w:val="en-US" w:eastAsia="de-DE"/>
               </w:rPr>
-              <w:t>#71 Color for WindowBackground</w:t>
+              <w:t xml:space="preserve">#71 Color for </w:t>
             </w:r>
+            <w:proofErr w:type="spellStart"/>
+            <w:r>
+              <w:rPr>
+                <w:rFonts w:ascii="Arial" w:eastAsia="Times New Roman" w:hAnsi="Arial" w:cs="Arial"/>
+                <w:color w:val="000000"/>
+                <w:sz w:val="18"/>
+                <w:szCs w:val="18"/>
+                <w:lang w:val="en-US" w:eastAsia="de-DE"/>
+              </w:rPr>
+              <w:t>WindowBackground</w:t>
+            </w:r>
+            <w:proofErr w:type="spellEnd"/>
           </w:p>
         </w:tc>
         <w:tc>
@@ -836,7 +903,51 @@
                 <w:szCs w:val="18"/>
                 <w:lang w:val="en-US" w:eastAsia="de-DE"/>
               </w:rPr>
-              <w:t>#13 Andocken durch Move Pipe</w:t>
+              <w:t xml:space="preserve">#13 </w:t>
+            </w:r>
+            <w:proofErr w:type="spellStart"/>
+            <w:r>
+              <w:rPr>
+                <w:rFonts w:ascii="Arial" w:eastAsia="Times New Roman" w:hAnsi="Arial" w:cs="Arial"/>
+                <w:color w:val="000000"/>
+                <w:sz w:val="18"/>
+                <w:szCs w:val="18"/>
+                <w:lang w:val="en-US" w:eastAsia="de-DE"/>
+              </w:rPr>
+              <w:t>Andocken</w:t>
+            </w:r>
+            <w:proofErr w:type="spellEnd"/>
+            <w:r>
+              <w:rPr>
+                <w:rFonts w:ascii="Arial" w:eastAsia="Times New Roman" w:hAnsi="Arial" w:cs="Arial"/>
+                <w:color w:val="000000"/>
+                <w:sz w:val="18"/>
+                <w:szCs w:val="18"/>
+                <w:lang w:val="en-US" w:eastAsia="de-DE"/>
+              </w:rPr>
+              <w:t xml:space="preserve"> </w:t>
+            </w:r>
+            <w:proofErr w:type="spellStart"/>
+            <w:r>
+              <w:rPr>
+                <w:rFonts w:ascii="Arial" w:eastAsia="Times New Roman" w:hAnsi="Arial" w:cs="Arial"/>
+                <w:color w:val="000000"/>
+                <w:sz w:val="18"/>
+                <w:szCs w:val="18"/>
+                <w:lang w:val="en-US" w:eastAsia="de-DE"/>
+              </w:rPr>
+              <w:t>durch</w:t>
+            </w:r>
+            <w:proofErr w:type="spellEnd"/>
+            <w:r>
+              <w:rPr>
+                <w:rFonts w:ascii="Arial" w:eastAsia="Times New Roman" w:hAnsi="Arial" w:cs="Arial"/>
+                <w:color w:val="000000"/>
+                <w:sz w:val="18"/>
+                <w:szCs w:val="18"/>
+                <w:lang w:val="en-US" w:eastAsia="de-DE"/>
+              </w:rPr>
+              <w:t xml:space="preserve"> Move Pipe</w:t>
             </w:r>
           </w:p>
           <w:p>
@@ -940,8 +1051,20 @@
                 <w:szCs w:val="18"/>
                 <w:lang w:val="en-US" w:eastAsia="de-DE"/>
               </w:rPr>
-              <w:t>#72 Zoom DescWin</w:t>
+              <w:t xml:space="preserve">#72 Zoom </w:t>
             </w:r>
+            <w:proofErr w:type="spellStart"/>
+            <w:r>
+              <w:rPr>
+                <w:rFonts w:ascii="Arial" w:eastAsia="Times New Roman" w:hAnsi="Arial" w:cs="Arial"/>
+                <w:color w:val="24292E"/>
+                <w:sz w:val="18"/>
+                <w:szCs w:val="18"/>
+                <w:lang w:val="en-US" w:eastAsia="de-DE"/>
+              </w:rPr>
+              <w:t>DescWin</w:t>
+            </w:r>
+            <w:proofErr w:type="spellEnd"/>
           </w:p>
           <w:p>
             <w:pPr>
@@ -1138,6 +1261,7 @@
                 <w:lang w:eastAsia="de-DE"/>
               </w:rPr>
             </w:pPr>
+            <w:proofErr w:type="spellStart"/>
             <w:r>
               <w:rPr>
                 <w:rFonts w:ascii="Calibri" w:eastAsia="Times New Roman" w:hAnsi="Calibri" w:cs="Calibri"/>
@@ -1146,6 +1270,7 @@
               </w:rPr>
               <w:t>Effort</w:t>
             </w:r>
+            <w:proofErr w:type="spellEnd"/>
           </w:p>
         </w:tc>
         <w:tc>
@@ -1296,7 +1421,25 @@
           <w:sz w:val="18"/>
           <w:szCs w:val="18"/>
         </w:rPr>
-        <w:t>#73 Cleanup Format2wstring</w:t>
+        <w:t xml:space="preserve">#73 </w:t>
+      </w:r>
+      <w:proofErr w:type="spellStart"/>
+      <w:r>
+        <w:rPr>
+          <w:rFonts w:ascii="Verdana" w:eastAsia="Times New Roman" w:hAnsi="Verdana"/>
+          <w:sz w:val="18"/>
+          <w:szCs w:val="18"/>
+        </w:rPr>
+        <w:t>Cleanup</w:t>
+      </w:r>
+      <w:proofErr w:type="spellEnd"/>
+      <w:r>
+        <w:rPr>
+          <w:rFonts w:ascii="Verdana" w:eastAsia="Times New Roman" w:hAnsi="Verdana"/>
+          <w:sz w:val="18"/>
+          <w:szCs w:val="18"/>
+        </w:rPr>
+        <w:t xml:space="preserve"> Format2wstring</w:t>
       </w:r>
       <w:r>
         <w:rPr>
@@ -1341,6 +1484,7 @@
         </w:rPr>
         <w:t xml:space="preserve">Das Signal beim Auslösen eines Neurons ist nicht einfach eine Parabel, sondern eine Funktion, die näher an den in der Literatur beschriebenen Signalformen liegt. </w:t>
       </w:r>
+      <w:proofErr w:type="spellStart"/>
       <w:proofErr w:type="gramStart"/>
       <w:r>
         <w:rPr>
@@ -1359,6 +1503,7 @@
         </w:rPr>
         <w:t>Parabel</w:t>
       </w:r>
+      <w:proofErr w:type="spellEnd"/>
       <w:proofErr w:type="gramEnd"/>
       <w:r>
         <w:rPr>
@@ -1396,7 +1541,27 @@
           <w:szCs w:val="18"/>
           <w:shd w:val="clear" w:color="auto" w:fill="00FFFF"/>
         </w:rPr>
-        <w:t>ist für komlexere Zusammenhänge gut, im Moment noch zu weit weg. 2</w:t>
+        <w:t xml:space="preserve">ist für </w:t>
+      </w:r>
+      <w:proofErr w:type="spellStart"/>
+      <w:r>
+        <w:rPr>
+          <w:rFonts w:ascii="Verdana" w:eastAsia="Times New Roman" w:hAnsi="Verdana"/>
+          <w:sz w:val="18"/>
+          <w:szCs w:val="18"/>
+          <w:shd w:val="clear" w:color="auto" w:fill="00FFFF"/>
+        </w:rPr>
+        <w:t>komlexere</w:t>
+      </w:r>
+      <w:proofErr w:type="spellEnd"/>
+      <w:r>
+        <w:rPr>
+          <w:rFonts w:ascii="Verdana" w:eastAsia="Times New Roman" w:hAnsi="Verdana"/>
+          <w:sz w:val="18"/>
+          <w:szCs w:val="18"/>
+          <w:shd w:val="clear" w:color="auto" w:fill="00FFFF"/>
+        </w:rPr>
+        <w:t xml:space="preserve"> Zusammenhänge gut, im Moment noch zu weit weg. 2</w:t>
       </w:r>
       <w:r>
         <w:rPr>
@@ -1411,9 +1576,11 @@
       <w:pPr>
         <w:ind w:left="720" w:hanging="360"/>
       </w:pPr>
+      <w:proofErr w:type="spellStart"/>
       <w:r>
         <w:t>Unclassified</w:t>
       </w:r>
+      <w:proofErr w:type="spellEnd"/>
     </w:p>
     <w:p>
       <w:pPr>
@@ -1465,7 +1632,27 @@
           <w:szCs w:val="18"/>
           <w:shd w:val="clear" w:color="auto" w:fill="40E0D0"/>
         </w:rPr>
-        <w:t xml:space="preserve">In Sinnesorganen wird die Intensität eines Reizes durch Frequenz-Anstieg und Anstieg dargestellt. Dieser Anstieg bzw. Abstieg ist jedoch selbst nicht absolut in einem innesorgan konstant: Sie lässt bei intensiven Reizen nach und steigt </w:t>
+        <w:t xml:space="preserve">In Sinnesorganen wird die Intensität eines Reizes durch Frequenz-Anstieg und Anstieg dargestellt. Dieser Anstieg bzw. Abstieg ist jedoch selbst nicht absolut in einem </w:t>
+      </w:r>
+      <w:proofErr w:type="spellStart"/>
+      <w:r>
+        <w:rPr>
+          <w:rFonts w:ascii="Verdana" w:eastAsia="Times New Roman" w:hAnsi="Verdana"/>
+          <w:sz w:val="18"/>
+          <w:szCs w:val="18"/>
+          <w:shd w:val="clear" w:color="auto" w:fill="40E0D0"/>
+        </w:rPr>
+        <w:t>innesorgan</w:t>
+      </w:r>
+      <w:proofErr w:type="spellEnd"/>
+      <w:r>
+        <w:rPr>
+          <w:rFonts w:ascii="Verdana" w:eastAsia="Times New Roman" w:hAnsi="Verdana"/>
+          <w:sz w:val="18"/>
+          <w:szCs w:val="18"/>
+          <w:shd w:val="clear" w:color="auto" w:fill="40E0D0"/>
+        </w:rPr>
+        <w:t xml:space="preserve"> konstant: Sie lässt bei intensiven Reizen nach und steigt </w:t>
       </w:r>
       <w:proofErr w:type="gramStart"/>
       <w:r>
@@ -1506,7 +1693,27 @@
           <w:szCs w:val="18"/>
           <w:shd w:val="clear" w:color="auto" w:fill="40E0D0"/>
         </w:rPr>
-        <w:t xml:space="preserve">Man könnte also solche Frequenz-Verläufe auch erst mal als Frequenz Diagramm aus einer Datei einlsesen, die man vorher </w:t>
+        <w:t xml:space="preserve">Man könnte also solche Frequenz-Verläufe auch erst mal als Frequenz Diagramm aus einer Datei </w:t>
+      </w:r>
+      <w:proofErr w:type="spellStart"/>
+      <w:r>
+        <w:rPr>
+          <w:rFonts w:ascii="Verdana" w:eastAsia="Times New Roman" w:hAnsi="Verdana"/>
+          <w:sz w:val="18"/>
+          <w:szCs w:val="18"/>
+          <w:shd w:val="clear" w:color="auto" w:fill="40E0D0"/>
+        </w:rPr>
+        <w:t>einlsesen</w:t>
+      </w:r>
+      <w:proofErr w:type="spellEnd"/>
+      <w:r>
+        <w:rPr>
+          <w:rFonts w:ascii="Verdana" w:eastAsia="Times New Roman" w:hAnsi="Verdana"/>
+          <w:sz w:val="18"/>
+          <w:szCs w:val="18"/>
+          <w:shd w:val="clear" w:color="auto" w:fill="40E0D0"/>
+        </w:rPr>
+        <w:t xml:space="preserve">, die man vorher </w:t>
       </w:r>
       <w:proofErr w:type="gramStart"/>
       <w:r>
@@ -1547,7 +1754,27 @@
           <w:szCs w:val="18"/>
           <w:shd w:val="clear" w:color="auto" w:fill="40E0D0"/>
         </w:rPr>
-        <w:t>Ein reales Mikrofon wäre auch ein Lampenersatz und viel einfacher zu reallisieren.</w:t>
+        <w:t xml:space="preserve">Ein reales Mikrofon wäre auch ein Lampenersatz und viel einfacher zu </w:t>
+      </w:r>
+      <w:proofErr w:type="spellStart"/>
+      <w:r>
+        <w:rPr>
+          <w:rFonts w:ascii="Verdana" w:eastAsia="Times New Roman" w:hAnsi="Verdana"/>
+          <w:sz w:val="18"/>
+          <w:szCs w:val="18"/>
+          <w:shd w:val="clear" w:color="auto" w:fill="40E0D0"/>
+        </w:rPr>
+        <w:t>reallisieren</w:t>
+      </w:r>
+      <w:proofErr w:type="spellEnd"/>
+      <w:r>
+        <w:rPr>
+          <w:rFonts w:ascii="Verdana" w:eastAsia="Times New Roman" w:hAnsi="Verdana"/>
+          <w:sz w:val="18"/>
+          <w:szCs w:val="18"/>
+          <w:shd w:val="clear" w:color="auto" w:fill="40E0D0"/>
+        </w:rPr>
+        <w:t>.</w:t>
       </w:r>
     </w:p>
     <w:p>
@@ -1621,7 +1848,15 @@
     </w:p>
     <w:p>
       <w:r>
-        <w:t>============================ Done =======================================</w:t>
+        <w:t xml:space="preserve">============================ </w:t>
+      </w:r>
+      <w:proofErr w:type="spellStart"/>
+      <w:r>
+        <w:t>Done</w:t>
+      </w:r>
+      <w:proofErr w:type="spellEnd"/>
+      <w:r>
+        <w:t xml:space="preserve"> =======================================</w:t>
       </w:r>
     </w:p>
     <w:p>
@@ -1637,34 +1872,18 @@
           <w:color w:val="000000"/>
           <w:sz w:val="18"/>
           <w:szCs w:val="18"/>
-          <w:lang w:eastAsia="de-DE"/>
-        </w:rPr>
-      </w:pPr>
-      <w:r>
-        <w:rPr>
-          <w:rFonts w:ascii="Arial" w:hAnsi="Arial" w:cs="Arial"/>
-          <w:sz w:val="18"/>
-          <w:szCs w:val="18"/>
-        </w:rPr>
-        <w:t>#</w:t>
-      </w:r>
-      <w:r>
-        <w:rPr>
-          <w:rFonts w:ascii="Arial" w:hAnsi="Arial" w:cs="Arial"/>
-          <w:sz w:val="18"/>
-          <w:szCs w:val="18"/>
-        </w:rPr>
-        <w:t>74 Modules</w:t>
-      </w:r>
+          <w:lang w:val="en-US" w:eastAsia="de-DE"/>
+        </w:rPr>
+      </w:pPr>
       <w:r>
         <w:rPr>
           <w:rFonts w:ascii="Arial" w:eastAsia="Times New Roman" w:hAnsi="Arial" w:cs="Arial"/>
           <w:color w:val="000000"/>
           <w:sz w:val="18"/>
           <w:szCs w:val="18"/>
-          <w:lang w:eastAsia="de-DE"/>
-        </w:rPr>
-        <w:t> </w:t>
+          <w:lang w:val="en-US" w:eastAsia="de-DE"/>
+        </w:rPr>
+        <w:t>#86 Frame for connectors</w:t>
       </w:r>
     </w:p>
     <w:p>
@@ -1685,13 +1904,29 @@
       </w:pPr>
       <w:r>
         <w:rPr>
+          <w:rFonts w:ascii="Arial" w:hAnsi="Arial" w:cs="Arial"/>
+          <w:sz w:val="18"/>
+          <w:szCs w:val="18"/>
+        </w:rPr>
+        <w:t>#</w:t>
+      </w:r>
+      <w:r>
+        <w:rPr>
+          <w:rFonts w:ascii="Arial" w:hAnsi="Arial" w:cs="Arial"/>
+          <w:sz w:val="18"/>
+          <w:szCs w:val="18"/>
+        </w:rPr>
+        <w:t>74 Modules</w:t>
+      </w:r>
+      <w:r>
+        <w:rPr>
           <w:rFonts w:ascii="Arial" w:eastAsia="Times New Roman" w:hAnsi="Arial" w:cs="Arial"/>
           <w:color w:val="000000"/>
           <w:sz w:val="18"/>
           <w:szCs w:val="18"/>
           <w:lang w:eastAsia="de-DE"/>
         </w:rPr>
-        <w:t>#62 Input-Neuronen gleichmäßig ausrichten (Paul)</w:t>
+        <w:t> </w:t>
       </w:r>
     </w:p>
     <w:p>
@@ -1707,7 +1942,7 @@
           <w:color w:val="000000"/>
           <w:sz w:val="18"/>
           <w:szCs w:val="18"/>
-          <w:lang w:val="en-US" w:eastAsia="de-DE"/>
+          <w:lang w:eastAsia="de-DE"/>
         </w:rPr>
       </w:pPr>
       <w:r>
@@ -1716,9 +1951,9 @@
           <w:color w:val="000000"/>
           <w:sz w:val="18"/>
           <w:szCs w:val="18"/>
-          <w:lang w:val="en-US" w:eastAsia="de-DE"/>
-        </w:rPr>
-        <w:t>#80 SignalData undo/redo</w:t>
+          <w:lang w:eastAsia="de-DE"/>
+        </w:rPr>
+        <w:t>#62 Input-Neuronen gleichmäßig ausrichten (Paul)</w:t>
       </w:r>
     </w:p>
     <w:p>
@@ -1745,7 +1980,29 @@
           <w:szCs w:val="18"/>
           <w:lang w:val="en-US" w:eastAsia="de-DE"/>
         </w:rPr>
-        <w:t>#78 Shape center (3 purposes)</w:t>
+        <w:t xml:space="preserve">#80 </w:t>
+      </w:r>
+      <w:proofErr w:type="spellStart"/>
+      <w:r>
+        <w:rPr>
+          <w:rFonts w:ascii="Arial" w:eastAsia="Times New Roman" w:hAnsi="Arial" w:cs="Arial"/>
+          <w:color w:val="000000"/>
+          <w:sz w:val="18"/>
+          <w:szCs w:val="18"/>
+          <w:lang w:val="en-US" w:eastAsia="de-DE"/>
+        </w:rPr>
+        <w:t>SignalData</w:t>
+      </w:r>
+      <w:proofErr w:type="spellEnd"/>
+      <w:r>
+        <w:rPr>
+          <w:rFonts w:ascii="Arial" w:eastAsia="Times New Roman" w:hAnsi="Arial" w:cs="Arial"/>
+          <w:color w:val="000000"/>
+          <w:sz w:val="18"/>
+          <w:szCs w:val="18"/>
+          <w:lang w:val="en-US" w:eastAsia="de-DE"/>
+        </w:rPr>
+        <w:t xml:space="preserve"> undo/redo</w:t>
       </w:r>
     </w:p>
     <w:p>
@@ -1761,7 +2018,7 @@
           <w:color w:val="000000"/>
           <w:sz w:val="18"/>
           <w:szCs w:val="18"/>
-          <w:lang w:eastAsia="de-DE"/>
+          <w:lang w:val="en-US" w:eastAsia="de-DE"/>
         </w:rPr>
       </w:pPr>
       <w:r>
@@ -1770,9 +2027,9 @@
           <w:color w:val="000000"/>
           <w:sz w:val="18"/>
           <w:szCs w:val="18"/>
-          <w:lang w:eastAsia="de-DE"/>
-        </w:rPr>
-        <w:t>#61 Knoten gleichmäßig verteilen (Paul)</w:t>
+          <w:lang w:val="en-US" w:eastAsia="de-DE"/>
+        </w:rPr>
+        <w:t>#78 Shape center (3 purposes)</w:t>
       </w:r>
     </w:p>
     <w:p>
@@ -1788,7 +2045,7 @@
           <w:color w:val="000000"/>
           <w:sz w:val="18"/>
           <w:szCs w:val="18"/>
-          <w:lang w:val="en-US" w:eastAsia="de-DE"/>
+          <w:lang w:eastAsia="de-DE"/>
         </w:rPr>
       </w:pPr>
       <w:r>
@@ -1797,9 +2054,9 @@
           <w:color w:val="000000"/>
           <w:sz w:val="18"/>
           <w:szCs w:val="18"/>
-          <w:lang w:val="en-US" w:eastAsia="de-DE"/>
-        </w:rPr>
-        <w:t>#79 Repair redo</w:t>
+          <w:lang w:eastAsia="de-DE"/>
+        </w:rPr>
+        <w:t>#61 Knoten gleichmäßig verteilen (Paul)</w:t>
       </w:r>
     </w:p>
     <w:p>
@@ -1826,10 +2083,17 @@
           <w:szCs w:val="18"/>
           <w:lang w:val="en-US" w:eastAsia="de-DE"/>
         </w:rPr>
-        <w:t xml:space="preserve">#76 Improve selection </w:t>
-      </w:r>
-      <w:proofErr w:type="gramStart"/>
-      <w:r>
+        <w:t>#79 Repair redo</w:t>
+      </w:r>
+    </w:p>
+    <w:p>
+      <w:pPr>
+        <w:pStyle w:val="Listenabsatz"/>
+        <w:numPr>
+          <w:ilvl w:val="0"/>
+          <w:numId w:val="1"/>
+        </w:numPr>
+        <w:spacing w:after="0" w:line="240" w:lineRule="auto"/>
         <w:rPr>
           <w:rFonts w:ascii="Arial" w:eastAsia="Times New Roman" w:hAnsi="Arial" w:cs="Arial"/>
           <w:color w:val="000000"/>
@@ -1837,9 +2101,7 @@
           <w:szCs w:val="18"/>
           <w:lang w:val="en-US" w:eastAsia="de-DE"/>
         </w:rPr>
-        <w:t>commands  (</w:t>
-      </w:r>
-      <w:proofErr w:type="gramEnd"/>
+      </w:pPr>
       <w:r>
         <w:rPr>
           <w:rFonts w:ascii="Arial" w:eastAsia="Times New Roman" w:hAnsi="Arial" w:cs="Arial"/>
@@ -1848,7 +2110,41 @@
           <w:szCs w:val="18"/>
           <w:lang w:val="en-US" w:eastAsia="de-DE"/>
         </w:rPr>
-        <w:t>docu!)</w:t>
+        <w:t xml:space="preserve">#76 Improve selection </w:t>
+      </w:r>
+      <w:proofErr w:type="gramStart"/>
+      <w:r>
+        <w:rPr>
+          <w:rFonts w:ascii="Arial" w:eastAsia="Times New Roman" w:hAnsi="Arial" w:cs="Arial"/>
+          <w:color w:val="000000"/>
+          <w:sz w:val="18"/>
+          <w:szCs w:val="18"/>
+          <w:lang w:val="en-US" w:eastAsia="de-DE"/>
+        </w:rPr>
+        <w:t>commands  (</w:t>
+      </w:r>
+      <w:proofErr w:type="spellStart"/>
+      <w:proofErr w:type="gramEnd"/>
+      <w:r>
+        <w:rPr>
+          <w:rFonts w:ascii="Arial" w:eastAsia="Times New Roman" w:hAnsi="Arial" w:cs="Arial"/>
+          <w:color w:val="000000"/>
+          <w:sz w:val="18"/>
+          <w:szCs w:val="18"/>
+          <w:lang w:val="en-US" w:eastAsia="de-DE"/>
+        </w:rPr>
+        <w:t>docu</w:t>
+      </w:r>
+      <w:proofErr w:type="spellEnd"/>
+      <w:r>
+        <w:rPr>
+          <w:rFonts w:ascii="Arial" w:eastAsia="Times New Roman" w:hAnsi="Arial" w:cs="Arial"/>
+          <w:color w:val="000000"/>
+          <w:sz w:val="18"/>
+          <w:szCs w:val="18"/>
+          <w:lang w:val="en-US" w:eastAsia="de-DE"/>
+        </w:rPr>
+        <w:t>!)</w:t>
       </w:r>
     </w:p>
     <w:p>
@@ -1939,7 +2235,25 @@
           <w:sz w:val="18"/>
           <w:szCs w:val="18"/>
         </w:rPr>
-        <w:t xml:space="preserve"> können. Kann man solche Teile nicht in einen Zwischenspeicher kopieren um sie in einem anderen Modell zu verwernden?</w:t>
+        <w:t xml:space="preserve"> können. Kann man solche Teile nicht in einen Zwischenspeicher kopieren um sie in einem anderen Modell zu </w:t>
+      </w:r>
+      <w:proofErr w:type="spellStart"/>
+      <w:r>
+        <w:rPr>
+          <w:rFonts w:ascii="Verdana" w:eastAsia="Times New Roman" w:hAnsi="Verdana"/>
+          <w:sz w:val="18"/>
+          <w:szCs w:val="18"/>
+        </w:rPr>
+        <w:t>verwernden</w:t>
+      </w:r>
+      <w:proofErr w:type="spellEnd"/>
+      <w:r>
+        <w:rPr>
+          <w:rFonts w:ascii="Verdana" w:eastAsia="Times New Roman" w:hAnsi="Verdana"/>
+          <w:sz w:val="18"/>
+          <w:szCs w:val="18"/>
+        </w:rPr>
+        <w:t>?</w:t>
       </w:r>
     </w:p>
     <w:p>
@@ -2225,7 +2539,49 @@
         <w:rPr>
           <w:lang w:val="en-US"/>
         </w:rPr>
-        <w:t>#60: Versatz beim Kopieren (Paul)</w:t>
+        <w:t xml:space="preserve">#60: </w:t>
+      </w:r>
+      <w:proofErr w:type="spellStart"/>
+      <w:r>
+        <w:rPr>
+          <w:lang w:val="en-US"/>
+        </w:rPr>
+        <w:t>Versatz</w:t>
+      </w:r>
+      <w:proofErr w:type="spellEnd"/>
+      <w:r>
+        <w:rPr>
+          <w:lang w:val="en-US"/>
+        </w:rPr>
+        <w:t xml:space="preserve"> </w:t>
+      </w:r>
+      <w:proofErr w:type="spellStart"/>
+      <w:r>
+        <w:rPr>
+          <w:lang w:val="en-US"/>
+        </w:rPr>
+        <w:t>beim</w:t>
+      </w:r>
+      <w:proofErr w:type="spellEnd"/>
+      <w:r>
+        <w:rPr>
+          <w:lang w:val="en-US"/>
+        </w:rPr>
+        <w:t xml:space="preserve"> </w:t>
+      </w:r>
+      <w:proofErr w:type="spellStart"/>
+      <w:r>
+        <w:rPr>
+          <w:lang w:val="en-US"/>
+        </w:rPr>
+        <w:t>Kopieren</w:t>
+      </w:r>
+      <w:proofErr w:type="spellEnd"/>
+      <w:r>
+        <w:rPr>
+          <w:lang w:val="en-US"/>
+        </w:rPr>
+        <w:t xml:space="preserve"> (Paul)</w:t>
       </w:r>
     </w:p>
     <w:p>
@@ -2382,7 +2738,7 @@
           <w:sz w:val="18"/>
           <w:szCs w:val="18"/>
         </w:rPr>
-        <w:t xml:space="preserve">Wenn wir nur ein einzelnes Neuron betrachten, könnte man sagen, der Signalpegel ist ein absoluter Wert wird in mV. Wenn wir aber über ein Areal summieren, hängt der Wert völlig davon ab, was ich mathematisch mit den Einzelwerten anstelle (einfach aufsummieren, </w:t>
+        <w:t xml:space="preserve">Wenn wir nur ein einzelnes Neuron betrachten, könnte man sagen, der Signalpegel ist ein absoluter Wert wird in mV. Wenn wir aber über ein Areal summieren, hängt der Wert völlig </w:t>
       </w:r>
       <w:r>
         <w:rPr>
@@ -2391,8 +2747,9 @@
           <w:szCs w:val="18"/>
         </w:rPr>
         <w:lastRenderedPageBreak/>
-        <w:t xml:space="preserve">Mittelwert bilden, über die ganze Fläche gleichmäßig oder mit Betonung der Mitte usw.). Bei einem realen EEG hängt die dargestellte Amplitude ja auch davon ab, wie das Signal zuvor verstärkt oder sonst wie bearbeitet </w:t>
-      </w:r>
+        <w:t xml:space="preserve">davon ab, was ich mathematisch mit den Einzelwerten anstelle (einfach aufsummieren, Mittelwert bilden, über die ganze Fläche gleichmäßig oder mit Betonung der Mitte usw.). Bei einem realen EEG hängt die dargestellte Amplitude ja auch davon ab, wie das Signal zuvor verstärkt oder sonst wie bearbeitet </w:t>
+      </w:r>
+      <w:proofErr w:type="spellStart"/>
       <w:proofErr w:type="gramStart"/>
       <w:r>
         <w:rPr>
@@ -2411,6 +2768,7 @@
         </w:rPr>
         <w:t>Beim</w:t>
       </w:r>
+      <w:proofErr w:type="spellEnd"/>
       <w:proofErr w:type="gramEnd"/>
       <w:r>
         <w:rPr>
@@ -2628,11 +2986,33 @@
           <w:lang w:val="en-US"/>
         </w:rPr>
       </w:pPr>
-      <w:r>
-        <w:rPr>
-          <w:lang w:val="en-US"/>
-        </w:rPr>
-        <w:t xml:space="preserve">Markierung umbenennen. </w:t>
+      <w:proofErr w:type="spellStart"/>
+      <w:r>
+        <w:rPr>
+          <w:lang w:val="en-US"/>
+        </w:rPr>
+        <w:t>Markierung</w:t>
+      </w:r>
+      <w:proofErr w:type="spellEnd"/>
+      <w:r>
+        <w:rPr>
+          <w:lang w:val="en-US"/>
+        </w:rPr>
+        <w:t xml:space="preserve"> </w:t>
+      </w:r>
+      <w:proofErr w:type="spellStart"/>
+      <w:r>
+        <w:rPr>
+          <w:lang w:val="en-US"/>
+        </w:rPr>
+        <w:t>umbenennen</w:t>
+      </w:r>
+      <w:proofErr w:type="spellEnd"/>
+      <w:r>
+        <w:rPr>
+          <w:lang w:val="en-US"/>
+        </w:rPr>
+        <w:t xml:space="preserve">. </w:t>
       </w:r>
       <w:r>
         <w:rPr>
@@ -2732,7 +3112,27 @@
           <w:szCs w:val="18"/>
           <w:lang w:val="en-US"/>
         </w:rPr>
-        <w:t xml:space="preserve"> Analyse finds nothing -&gt; model zooms and scrolls away</w:t>
+        <w:t xml:space="preserve"> </w:t>
+      </w:r>
+      <w:proofErr w:type="spellStart"/>
+      <w:r>
+        <w:rPr>
+          <w:rFonts w:ascii="Arial" w:hAnsi="Arial" w:cs="Arial"/>
+          <w:sz w:val="18"/>
+          <w:szCs w:val="18"/>
+          <w:lang w:val="en-US"/>
+        </w:rPr>
+        <w:t>Analyse</w:t>
+      </w:r>
+      <w:proofErr w:type="spellEnd"/>
+      <w:r>
+        <w:rPr>
+          <w:rFonts w:ascii="Arial" w:hAnsi="Arial" w:cs="Arial"/>
+          <w:sz w:val="18"/>
+          <w:szCs w:val="18"/>
+          <w:lang w:val="en-US"/>
+        </w:rPr>
+        <w:t xml:space="preserve"> finds nothing -&gt; model zooms and scrolls away</w:t>
       </w:r>
     </w:p>
     <w:p>
@@ -2790,8 +3190,126 @@
           <w:sz w:val="18"/>
           <w:szCs w:val="18"/>
         </w:rPr>
-        <w:t>Bug: reading monitor config, unknown symbolic name -&gt; exception unhandled</w:t>
-      </w:r>
+        <w:t xml:space="preserve">Bug: </w:t>
+      </w:r>
+      <w:proofErr w:type="spellStart"/>
+      <w:r>
+        <w:rPr>
+          <w:rFonts w:ascii="Arial" w:hAnsi="Arial" w:cs="Arial"/>
+          <w:sz w:val="18"/>
+          <w:szCs w:val="18"/>
+        </w:rPr>
+        <w:t>reading</w:t>
+      </w:r>
+      <w:proofErr w:type="spellEnd"/>
+      <w:r>
+        <w:rPr>
+          <w:rFonts w:ascii="Arial" w:hAnsi="Arial" w:cs="Arial"/>
+          <w:sz w:val="18"/>
+          <w:szCs w:val="18"/>
+        </w:rPr>
+        <w:t xml:space="preserve"> monitor </w:t>
+      </w:r>
+      <w:proofErr w:type="spellStart"/>
+      <w:r>
+        <w:rPr>
+          <w:rFonts w:ascii="Arial" w:hAnsi="Arial" w:cs="Arial"/>
+          <w:sz w:val="18"/>
+          <w:szCs w:val="18"/>
+        </w:rPr>
+        <w:t>config</w:t>
+      </w:r>
+      <w:proofErr w:type="spellEnd"/>
+      <w:r>
+        <w:rPr>
+          <w:rFonts w:ascii="Arial" w:hAnsi="Arial" w:cs="Arial"/>
+          <w:sz w:val="18"/>
+          <w:szCs w:val="18"/>
+        </w:rPr>
+        <w:t xml:space="preserve">, </w:t>
+      </w:r>
+      <w:proofErr w:type="spellStart"/>
+      <w:r>
+        <w:rPr>
+          <w:rFonts w:ascii="Arial" w:hAnsi="Arial" w:cs="Arial"/>
+          <w:sz w:val="18"/>
+          <w:szCs w:val="18"/>
+        </w:rPr>
+        <w:t>unknown</w:t>
+      </w:r>
+      <w:proofErr w:type="spellEnd"/>
+      <w:r>
+        <w:rPr>
+          <w:rFonts w:ascii="Arial" w:hAnsi="Arial" w:cs="Arial"/>
+          <w:sz w:val="18"/>
+          <w:szCs w:val="18"/>
+        </w:rPr>
+        <w:t xml:space="preserve"> </w:t>
+      </w:r>
+      <w:proofErr w:type="spellStart"/>
+      <w:r>
+        <w:rPr>
+          <w:rFonts w:ascii="Arial" w:hAnsi="Arial" w:cs="Arial"/>
+          <w:sz w:val="18"/>
+          <w:szCs w:val="18"/>
+        </w:rPr>
+        <w:t>symbolic</w:t>
+      </w:r>
+      <w:proofErr w:type="spellEnd"/>
+      <w:r>
+        <w:rPr>
+          <w:rFonts w:ascii="Arial" w:hAnsi="Arial" w:cs="Arial"/>
+          <w:sz w:val="18"/>
+          <w:szCs w:val="18"/>
+        </w:rPr>
+        <w:t xml:space="preserve"> </w:t>
+      </w:r>
+      <w:proofErr w:type="spellStart"/>
+      <w:r>
+        <w:rPr>
+          <w:rFonts w:ascii="Arial" w:hAnsi="Arial" w:cs="Arial"/>
+          <w:sz w:val="18"/>
+          <w:szCs w:val="18"/>
+        </w:rPr>
+        <w:t>name</w:t>
+      </w:r>
+      <w:proofErr w:type="spellEnd"/>
+      <w:r>
+        <w:rPr>
+          <w:rFonts w:ascii="Arial" w:hAnsi="Arial" w:cs="Arial"/>
+          <w:sz w:val="18"/>
+          <w:szCs w:val="18"/>
+        </w:rPr>
+        <w:t xml:space="preserve"> -&gt; </w:t>
+      </w:r>
+      <w:proofErr w:type="spellStart"/>
+      <w:r>
+        <w:rPr>
+          <w:rFonts w:ascii="Arial" w:hAnsi="Arial" w:cs="Arial"/>
+          <w:sz w:val="18"/>
+          <w:szCs w:val="18"/>
+        </w:rPr>
+        <w:t>exception</w:t>
+      </w:r>
+      <w:proofErr w:type="spellEnd"/>
+      <w:r>
+        <w:rPr>
+          <w:rFonts w:ascii="Arial" w:hAnsi="Arial" w:cs="Arial"/>
+          <w:sz w:val="18"/>
+          <w:szCs w:val="18"/>
+        </w:rPr>
+        <w:t xml:space="preserve"> </w:t>
+      </w:r>
+      <w:proofErr w:type="spellStart"/>
+      <w:r>
+        <w:rPr>
+          <w:rFonts w:ascii="Arial" w:hAnsi="Arial" w:cs="Arial"/>
+          <w:sz w:val="18"/>
+          <w:szCs w:val="18"/>
+        </w:rPr>
+        <w:t>unhandled</w:t>
+      </w:r>
+      <w:proofErr w:type="spellEnd"/>
     </w:p>
     <w:p>
       <w:pPr>
@@ -2831,6 +3349,7 @@
           <w:lang w:eastAsia="de-DE"/>
         </w:rPr>
       </w:pPr>
+      <w:proofErr w:type="spellStart"/>
       <w:r>
         <w:rPr>
           <w:rFonts w:ascii="Arial" w:eastAsia="Times New Roman" w:hAnsi="Arial" w:cs="Arial"/>
@@ -2839,7 +3358,18 @@
           <w:szCs w:val="18"/>
           <w:lang w:eastAsia="de-DE"/>
         </w:rPr>
-        <w:t>Implemented #36 Zweites Fenster Überblick/Details (Paul)</w:t>
+        <w:t>Implemented</w:t>
+      </w:r>
+      <w:proofErr w:type="spellEnd"/>
+      <w:r>
+        <w:rPr>
+          <w:rFonts w:ascii="Arial" w:eastAsia="Times New Roman" w:hAnsi="Arial" w:cs="Arial"/>
+          <w:color w:val="000000"/>
+          <w:sz w:val="18"/>
+          <w:szCs w:val="18"/>
+          <w:lang w:eastAsia="de-DE"/>
+        </w:rPr>
+        <w:t xml:space="preserve"> #36 Zweites Fenster Überblick/Details (Paul)</w:t>
       </w:r>
     </w:p>
     <w:p>
@@ -2908,8 +3438,19 @@
           <w:szCs w:val="18"/>
           <w:lang w:val="en-US"/>
         </w:rPr>
-        <w:t xml:space="preserve"> Neuron andocken</w:t>
-      </w:r>
+        <w:t xml:space="preserve"> Neuron </w:t>
+      </w:r>
+      <w:proofErr w:type="spellStart"/>
+      <w:r>
+        <w:rPr>
+          <w:rFonts w:ascii="Arial" w:hAnsi="Arial" w:cs="Arial"/>
+          <w:sz w:val="18"/>
+          <w:szCs w:val="18"/>
+          <w:lang w:val="en-US"/>
+        </w:rPr>
+        <w:t>andocken</w:t>
+      </w:r>
+      <w:proofErr w:type="spellEnd"/>
       <w:r>
         <w:rPr>
           <w:rFonts w:ascii="Arial" w:hAnsi="Arial" w:cs="Arial"/>

</xml_diff>

<commit_message>
DeleteConnectorCommand, added some Wrappers
</commit_message>
<xml_diff>
--- a/NNet/Issues.docx
+++ b/NNet/Issues.docx
@@ -3,27 +3,14 @@
 <w:document xmlns:wpc="http://schemas.microsoft.com/office/word/2010/wordprocessingCanvas" xmlns:cx="http://schemas.microsoft.com/office/drawing/2014/chartex" xmlns:cx1="http://schemas.microsoft.com/office/drawing/2015/9/8/chartex" xmlns:cx2="http://schemas.microsoft.com/office/drawing/2015/10/21/chartex" xmlns:cx3="http://schemas.microsoft.com/office/drawing/2016/5/9/chartex" xmlns:cx4="http://schemas.microsoft.com/office/drawing/2016/5/10/chartex" xmlns:cx5="http://schemas.microsoft.com/office/drawing/2016/5/11/chartex" xmlns:cx6="http://schemas.microsoft.com/office/drawing/2016/5/12/chartex" xmlns:cx7="http://schemas.microsoft.com/office/drawing/2016/5/13/chartex" xmlns:cx8="http://schemas.microsoft.com/office/drawing/2016/5/14/chartex" xmlns:mc="http://schemas.openxmlformats.org/markup-compatibility/2006" xmlns:aink="http://schemas.microsoft.com/office/drawing/2016/ink" xmlns:am3d="http://schemas.microsoft.com/office/drawing/2017/model3d" xmlns:o="urn:schemas-microsoft-com:office:office" xmlns:r="http://schemas.openxmlformats.org/officeDocument/2006/relationships" xmlns:m="http://schemas.openxmlformats.org/officeDocument/2006/math" xmlns:v="urn:schemas-microsoft-com:vml" xmlns:wp14="http://schemas.microsoft.com/office/word/2010/wordprocessingDrawing" xmlns:wp="http://schemas.openxmlformats.org/drawingml/2006/wordprocessingDrawing" xmlns:w10="urn:schemas-microsoft-com:office:word" xmlns:w="http://schemas.openxmlformats.org/wordprocessingml/2006/main" xmlns:w14="http://schemas.microsoft.com/office/word/2010/wordml" xmlns:w15="http://schemas.microsoft.com/office/word/2012/wordml" xmlns:w16cex="http://schemas.microsoft.com/office/word/2018/wordml/cex" xmlns:w16cid="http://schemas.microsoft.com/office/word/2016/wordml/cid" xmlns:w16="http://schemas.microsoft.com/office/word/2018/wordml" xmlns:w16sdtdh="http://schemas.microsoft.com/office/word/2020/wordml/sdtdatahash" xmlns:w16se="http://schemas.microsoft.com/office/word/2015/wordml/symex" xmlns:wpg="http://schemas.microsoft.com/office/word/2010/wordprocessingGroup" xmlns:wpi="http://schemas.microsoft.com/office/word/2010/wordprocessingInk" xmlns:wne="http://schemas.microsoft.com/office/word/2006/wordml" xmlns:wps="http://schemas.microsoft.com/office/word/2010/wordprocessingShape" mc:Ignorable="w14 w15 w16se w16cid w16 w16cex w16sdtdh wp14">
   <w:body>
     <w:p>
-      <w:proofErr w:type="spellStart"/>
-      <w:r>
-        <w:t>Latest</w:t>
-      </w:r>
-      <w:proofErr w:type="spellEnd"/>
-      <w:r>
-        <w:t xml:space="preserve"> </w:t>
-      </w:r>
-      <w:proofErr w:type="spellStart"/>
-      <w:r>
-        <w:t>Issue</w:t>
-      </w:r>
-      <w:proofErr w:type="spellEnd"/>
-      <w:r>
-        <w:t xml:space="preserve"> #</w:t>
+      <w:r>
+        <w:t>Latest Issue #</w:t>
       </w:r>
       <w:r>
         <w:t>8</w:t>
       </w:r>
       <w:r>
-        <w:t>7</w:t>
+        <w:t>8</w:t>
       </w:r>
     </w:p>
     <w:p/>
@@ -76,18 +63,8 @@
                 <w:color w:val="000000"/>
                 <w:lang w:eastAsia="de-DE"/>
               </w:rPr>
-              <w:t xml:space="preserve">High </w:t>
+              <w:t>High value</w:t>
             </w:r>
-            <w:proofErr w:type="spellStart"/>
-            <w:r>
-              <w:rPr>
-                <w:rFonts w:ascii="Calibri" w:eastAsia="Times New Roman" w:hAnsi="Calibri" w:cs="Calibri"/>
-                <w:color w:val="000000"/>
-                <w:lang w:eastAsia="de-DE"/>
-              </w:rPr>
-              <w:t>value</w:t>
-            </w:r>
-            <w:proofErr w:type="spellEnd"/>
           </w:p>
         </w:tc>
         <w:tc>
@@ -130,6 +107,28 @@
             <w:shd w:val="clear" w:color="000000" w:fill="A9D08E"/>
             <w:vAlign w:val="center"/>
           </w:tcPr>
+          <w:p>
+            <w:pPr>
+              <w:spacing w:after="0" w:line="240" w:lineRule="auto"/>
+              <w:rPr>
+                <w:rFonts w:ascii="Arial" w:eastAsia="Times New Roman" w:hAnsi="Arial" w:cs="Arial"/>
+                <w:color w:val="000000"/>
+                <w:sz w:val="18"/>
+                <w:szCs w:val="18"/>
+                <w:lang w:val="en-US" w:eastAsia="de-DE"/>
+              </w:rPr>
+            </w:pPr>
+            <w:r>
+              <w:rPr>
+                <w:rFonts w:ascii="Arial" w:eastAsia="Times New Roman" w:hAnsi="Arial" w:cs="Arial"/>
+                <w:color w:val="000000"/>
+                <w:sz w:val="18"/>
+                <w:szCs w:val="18"/>
+                <w:lang w:val="en-US" w:eastAsia="de-DE"/>
+              </w:rPr>
+              <w:t>#88 Delete Connector</w:t>
+            </w:r>
+          </w:p>
           <w:p>
             <w:pPr>
               <w:spacing w:after="0" w:line="240" w:lineRule="auto"/>
@@ -365,18 +364,8 @@
                 <w:color w:val="000000"/>
                 <w:lang w:eastAsia="de-DE"/>
               </w:rPr>
-              <w:t xml:space="preserve">Middle </w:t>
+              <w:t>Middle value</w:t>
             </w:r>
-            <w:proofErr w:type="spellStart"/>
-            <w:r>
-              <w:rPr>
-                <w:rFonts w:ascii="Calibri" w:eastAsia="Times New Roman" w:hAnsi="Calibri" w:cs="Calibri"/>
-                <w:color w:val="000000"/>
-                <w:lang w:eastAsia="de-DE"/>
-              </w:rPr>
-              <w:t>value</w:t>
-            </w:r>
-            <w:proofErr w:type="spellEnd"/>
           </w:p>
         </w:tc>
         <w:tc>
@@ -439,28 +428,6 @@
                 <w:szCs w:val="18"/>
                 <w:lang w:val="en-US" w:eastAsia="de-DE"/>
               </w:rPr>
-              <w:t>#84 Disconnect connector</w:t>
-            </w:r>
-          </w:p>
-          <w:p>
-            <w:pPr>
-              <w:spacing w:after="0" w:line="240" w:lineRule="auto"/>
-              <w:rPr>
-                <w:rFonts w:ascii="Arial" w:eastAsia="Times New Roman" w:hAnsi="Arial" w:cs="Arial"/>
-                <w:color w:val="000000"/>
-                <w:sz w:val="18"/>
-                <w:szCs w:val="18"/>
-                <w:lang w:val="en-US" w:eastAsia="de-DE"/>
-              </w:rPr>
-            </w:pPr>
-            <w:r>
-              <w:rPr>
-                <w:rFonts w:ascii="Arial" w:eastAsia="Times New Roman" w:hAnsi="Arial" w:cs="Arial"/>
-                <w:color w:val="000000"/>
-                <w:sz w:val="18"/>
-                <w:szCs w:val="18"/>
-                <w:lang w:val="en-US" w:eastAsia="de-DE"/>
-              </w:rPr>
               <w:t xml:space="preserve">#85 Groups: </w:t>
             </w:r>
             <w:r>
@@ -493,29 +460,7 @@
                 <w:szCs w:val="18"/>
                 <w:lang w:val="en-US" w:eastAsia="de-DE"/>
               </w:rPr>
-              <w:t xml:space="preserve">#63 </w:t>
-            </w:r>
-            <w:proofErr w:type="spellStart"/>
-            <w:r>
-              <w:rPr>
-                <w:rFonts w:ascii="Arial" w:eastAsia="Times New Roman" w:hAnsi="Arial" w:cs="Arial"/>
-                <w:color w:val="000000"/>
-                <w:sz w:val="18"/>
-                <w:szCs w:val="18"/>
-                <w:lang w:val="en-US" w:eastAsia="de-DE"/>
-              </w:rPr>
-              <w:t>Lichtquelle</w:t>
-            </w:r>
-            <w:proofErr w:type="spellEnd"/>
-            <w:r>
-              <w:rPr>
-                <w:rFonts w:ascii="Arial" w:eastAsia="Times New Roman" w:hAnsi="Arial" w:cs="Arial"/>
-                <w:color w:val="000000"/>
-                <w:sz w:val="18"/>
-                <w:szCs w:val="18"/>
-                <w:lang w:val="en-US" w:eastAsia="de-DE"/>
-              </w:rPr>
-              <w:t xml:space="preserve"> (Paul)</w:t>
+              <w:t>#63 Lichtquelle (Paul)</w:t>
             </w:r>
           </w:p>
           <w:p>
@@ -606,20 +551,8 @@
                 <w:szCs w:val="18"/>
                 <w:lang w:eastAsia="de-DE"/>
               </w:rPr>
-              <w:t xml:space="preserve">#45 Layout </w:t>
+              <w:t>#45 Layout manager</w:t>
             </w:r>
-            <w:proofErr w:type="spellStart"/>
-            <w:r>
-              <w:rPr>
-                <w:rFonts w:ascii="Arial" w:eastAsia="Times New Roman" w:hAnsi="Arial" w:cs="Arial"/>
-                <w:color w:val="000000"/>
-                <w:sz w:val="18"/>
-                <w:szCs w:val="18"/>
-                <w:lang w:eastAsia="de-DE"/>
-              </w:rPr>
-              <w:t>manager</w:t>
-            </w:r>
-            <w:proofErr w:type="spellEnd"/>
           </w:p>
           <w:p>
             <w:pPr>
@@ -785,18 +718,8 @@
                 <w:color w:val="000000"/>
                 <w:lang w:eastAsia="de-DE"/>
               </w:rPr>
-              <w:t xml:space="preserve">Low </w:t>
+              <w:t>Low value</w:t>
             </w:r>
-            <w:proofErr w:type="spellStart"/>
-            <w:r>
-              <w:rPr>
-                <w:rFonts w:ascii="Calibri" w:eastAsia="Times New Roman" w:hAnsi="Calibri" w:cs="Calibri"/>
-                <w:color w:val="000000"/>
-                <w:lang w:eastAsia="de-DE"/>
-              </w:rPr>
-              <w:t>value</w:t>
-            </w:r>
-            <w:proofErr w:type="spellEnd"/>
           </w:p>
         </w:tc>
         <w:tc>
@@ -854,20 +777,8 @@
                 <w:szCs w:val="18"/>
                 <w:lang w:val="en-US" w:eastAsia="de-DE"/>
               </w:rPr>
-              <w:t xml:space="preserve">#71 Color for </w:t>
+              <w:t>#71 Color for WindowBackground</w:t>
             </w:r>
-            <w:proofErr w:type="spellStart"/>
-            <w:r>
-              <w:rPr>
-                <w:rFonts w:ascii="Arial" w:eastAsia="Times New Roman" w:hAnsi="Arial" w:cs="Arial"/>
-                <w:color w:val="000000"/>
-                <w:sz w:val="18"/>
-                <w:szCs w:val="18"/>
-                <w:lang w:val="en-US" w:eastAsia="de-DE"/>
-              </w:rPr>
-              <w:t>WindowBackground</w:t>
-            </w:r>
-            <w:proofErr w:type="spellEnd"/>
           </w:p>
         </w:tc>
         <w:tc>
@@ -903,51 +814,7 @@
                 <w:szCs w:val="18"/>
                 <w:lang w:val="en-US" w:eastAsia="de-DE"/>
               </w:rPr>
-              <w:t xml:space="preserve">#13 </w:t>
-            </w:r>
-            <w:proofErr w:type="spellStart"/>
-            <w:r>
-              <w:rPr>
-                <w:rFonts w:ascii="Arial" w:eastAsia="Times New Roman" w:hAnsi="Arial" w:cs="Arial"/>
-                <w:color w:val="000000"/>
-                <w:sz w:val="18"/>
-                <w:szCs w:val="18"/>
-                <w:lang w:val="en-US" w:eastAsia="de-DE"/>
-              </w:rPr>
-              <w:t>Andocken</w:t>
-            </w:r>
-            <w:proofErr w:type="spellEnd"/>
-            <w:r>
-              <w:rPr>
-                <w:rFonts w:ascii="Arial" w:eastAsia="Times New Roman" w:hAnsi="Arial" w:cs="Arial"/>
-                <w:color w:val="000000"/>
-                <w:sz w:val="18"/>
-                <w:szCs w:val="18"/>
-                <w:lang w:val="en-US" w:eastAsia="de-DE"/>
-              </w:rPr>
-              <w:t xml:space="preserve"> </w:t>
-            </w:r>
-            <w:proofErr w:type="spellStart"/>
-            <w:r>
-              <w:rPr>
-                <w:rFonts w:ascii="Arial" w:eastAsia="Times New Roman" w:hAnsi="Arial" w:cs="Arial"/>
-                <w:color w:val="000000"/>
-                <w:sz w:val="18"/>
-                <w:szCs w:val="18"/>
-                <w:lang w:val="en-US" w:eastAsia="de-DE"/>
-              </w:rPr>
-              <w:t>durch</w:t>
-            </w:r>
-            <w:proofErr w:type="spellEnd"/>
-            <w:r>
-              <w:rPr>
-                <w:rFonts w:ascii="Arial" w:eastAsia="Times New Roman" w:hAnsi="Arial" w:cs="Arial"/>
-                <w:color w:val="000000"/>
-                <w:sz w:val="18"/>
-                <w:szCs w:val="18"/>
-                <w:lang w:val="en-US" w:eastAsia="de-DE"/>
-              </w:rPr>
-              <w:t xml:space="preserve"> Move Pipe</w:t>
+              <w:t>#13 Andocken durch Move Pipe</w:t>
             </w:r>
           </w:p>
           <w:p>
@@ -1051,20 +918,8 @@
                 <w:szCs w:val="18"/>
                 <w:lang w:val="en-US" w:eastAsia="de-DE"/>
               </w:rPr>
-              <w:t xml:space="preserve">#72 Zoom </w:t>
+              <w:t>#72 Zoom DescWin</w:t>
             </w:r>
-            <w:proofErr w:type="spellStart"/>
-            <w:r>
-              <w:rPr>
-                <w:rFonts w:ascii="Arial" w:eastAsia="Times New Roman" w:hAnsi="Arial" w:cs="Arial"/>
-                <w:color w:val="24292E"/>
-                <w:sz w:val="18"/>
-                <w:szCs w:val="18"/>
-                <w:lang w:val="en-US" w:eastAsia="de-DE"/>
-              </w:rPr>
-              <w:t>DescWin</w:t>
-            </w:r>
-            <w:proofErr w:type="spellEnd"/>
           </w:p>
           <w:p>
             <w:pPr>
@@ -1261,7 +1116,6 @@
                 <w:lang w:eastAsia="de-DE"/>
               </w:rPr>
             </w:pPr>
-            <w:proofErr w:type="spellStart"/>
             <w:r>
               <w:rPr>
                 <w:rFonts w:ascii="Calibri" w:eastAsia="Times New Roman" w:hAnsi="Calibri" w:cs="Calibri"/>
@@ -1270,7 +1124,6 @@
               </w:rPr>
               <w:t>Effort</w:t>
             </w:r>
-            <w:proofErr w:type="spellEnd"/>
           </w:p>
         </w:tc>
         <w:tc>
@@ -1421,25 +1274,7 @@
           <w:sz w:val="18"/>
           <w:szCs w:val="18"/>
         </w:rPr>
-        <w:t xml:space="preserve">#73 </w:t>
-      </w:r>
-      <w:proofErr w:type="spellStart"/>
-      <w:r>
-        <w:rPr>
-          <w:rFonts w:ascii="Verdana" w:eastAsia="Times New Roman" w:hAnsi="Verdana"/>
-          <w:sz w:val="18"/>
-          <w:szCs w:val="18"/>
-        </w:rPr>
-        <w:t>Cleanup</w:t>
-      </w:r>
-      <w:proofErr w:type="spellEnd"/>
-      <w:r>
-        <w:rPr>
-          <w:rFonts w:ascii="Verdana" w:eastAsia="Times New Roman" w:hAnsi="Verdana"/>
-          <w:sz w:val="18"/>
-          <w:szCs w:val="18"/>
-        </w:rPr>
-        <w:t xml:space="preserve"> Format2wstring</w:t>
+        <w:t>#73 Cleanup Format2wstring</w:t>
       </w:r>
       <w:r>
         <w:rPr>
@@ -1484,7 +1319,6 @@
         </w:rPr>
         <w:t xml:space="preserve">Das Signal beim Auslösen eines Neurons ist nicht einfach eine Parabel, sondern eine Funktion, die näher an den in der Literatur beschriebenen Signalformen liegt. </w:t>
       </w:r>
-      <w:proofErr w:type="spellStart"/>
       <w:proofErr w:type="gramStart"/>
       <w:r>
         <w:rPr>
@@ -1503,7 +1337,6 @@
         </w:rPr>
         <w:t>Parabel</w:t>
       </w:r>
-      <w:proofErr w:type="spellEnd"/>
       <w:proofErr w:type="gramEnd"/>
       <w:r>
         <w:rPr>
@@ -1541,27 +1374,7 @@
           <w:szCs w:val="18"/>
           <w:shd w:val="clear" w:color="auto" w:fill="00FFFF"/>
         </w:rPr>
-        <w:t xml:space="preserve">ist für </w:t>
-      </w:r>
-      <w:proofErr w:type="spellStart"/>
-      <w:r>
-        <w:rPr>
-          <w:rFonts w:ascii="Verdana" w:eastAsia="Times New Roman" w:hAnsi="Verdana"/>
-          <w:sz w:val="18"/>
-          <w:szCs w:val="18"/>
-          <w:shd w:val="clear" w:color="auto" w:fill="00FFFF"/>
-        </w:rPr>
-        <w:t>komlexere</w:t>
-      </w:r>
-      <w:proofErr w:type="spellEnd"/>
-      <w:r>
-        <w:rPr>
-          <w:rFonts w:ascii="Verdana" w:eastAsia="Times New Roman" w:hAnsi="Verdana"/>
-          <w:sz w:val="18"/>
-          <w:szCs w:val="18"/>
-          <w:shd w:val="clear" w:color="auto" w:fill="00FFFF"/>
-        </w:rPr>
-        <w:t xml:space="preserve"> Zusammenhänge gut, im Moment noch zu weit weg. 2</w:t>
+        <w:t>ist für komlexere Zusammenhänge gut, im Moment noch zu weit weg. 2</w:t>
       </w:r>
       <w:r>
         <w:rPr>
@@ -1576,11 +1389,9 @@
       <w:pPr>
         <w:ind w:left="720" w:hanging="360"/>
       </w:pPr>
-      <w:proofErr w:type="spellStart"/>
       <w:r>
         <w:t>Unclassified</w:t>
       </w:r>
-      <w:proofErr w:type="spellEnd"/>
     </w:p>
     <w:p>
       <w:pPr>
@@ -1632,27 +1443,7 @@
           <w:szCs w:val="18"/>
           <w:shd w:val="clear" w:color="auto" w:fill="40E0D0"/>
         </w:rPr>
-        <w:t xml:space="preserve">In Sinnesorganen wird die Intensität eines Reizes durch Frequenz-Anstieg und Anstieg dargestellt. Dieser Anstieg bzw. Abstieg ist jedoch selbst nicht absolut in einem </w:t>
-      </w:r>
-      <w:proofErr w:type="spellStart"/>
-      <w:r>
-        <w:rPr>
-          <w:rFonts w:ascii="Verdana" w:eastAsia="Times New Roman" w:hAnsi="Verdana"/>
-          <w:sz w:val="18"/>
-          <w:szCs w:val="18"/>
-          <w:shd w:val="clear" w:color="auto" w:fill="40E0D0"/>
-        </w:rPr>
-        <w:t>innesorgan</w:t>
-      </w:r>
-      <w:proofErr w:type="spellEnd"/>
-      <w:r>
-        <w:rPr>
-          <w:rFonts w:ascii="Verdana" w:eastAsia="Times New Roman" w:hAnsi="Verdana"/>
-          <w:sz w:val="18"/>
-          <w:szCs w:val="18"/>
-          <w:shd w:val="clear" w:color="auto" w:fill="40E0D0"/>
-        </w:rPr>
-        <w:t xml:space="preserve"> konstant: Sie lässt bei intensiven Reizen nach und steigt </w:t>
+        <w:t xml:space="preserve">In Sinnesorganen wird die Intensität eines Reizes durch Frequenz-Anstieg und Anstieg dargestellt. Dieser Anstieg bzw. Abstieg ist jedoch selbst nicht absolut in einem innesorgan konstant: Sie lässt bei intensiven Reizen nach und steigt </w:t>
       </w:r>
       <w:proofErr w:type="gramStart"/>
       <w:r>
@@ -1693,27 +1484,7 @@
           <w:szCs w:val="18"/>
           <w:shd w:val="clear" w:color="auto" w:fill="40E0D0"/>
         </w:rPr>
-        <w:t xml:space="preserve">Man könnte also solche Frequenz-Verläufe auch erst mal als Frequenz Diagramm aus einer Datei </w:t>
-      </w:r>
-      <w:proofErr w:type="spellStart"/>
-      <w:r>
-        <w:rPr>
-          <w:rFonts w:ascii="Verdana" w:eastAsia="Times New Roman" w:hAnsi="Verdana"/>
-          <w:sz w:val="18"/>
-          <w:szCs w:val="18"/>
-          <w:shd w:val="clear" w:color="auto" w:fill="40E0D0"/>
-        </w:rPr>
-        <w:t>einlsesen</w:t>
-      </w:r>
-      <w:proofErr w:type="spellEnd"/>
-      <w:r>
-        <w:rPr>
-          <w:rFonts w:ascii="Verdana" w:eastAsia="Times New Roman" w:hAnsi="Verdana"/>
-          <w:sz w:val="18"/>
-          <w:szCs w:val="18"/>
-          <w:shd w:val="clear" w:color="auto" w:fill="40E0D0"/>
-        </w:rPr>
-        <w:t xml:space="preserve">, die man vorher </w:t>
+        <w:t xml:space="preserve">Man könnte also solche Frequenz-Verläufe auch erst mal als Frequenz Diagramm aus einer Datei einlsesen, die man vorher </w:t>
       </w:r>
       <w:proofErr w:type="gramStart"/>
       <w:r>
@@ -1754,27 +1525,7 @@
           <w:szCs w:val="18"/>
           <w:shd w:val="clear" w:color="auto" w:fill="40E0D0"/>
         </w:rPr>
-        <w:t xml:space="preserve">Ein reales Mikrofon wäre auch ein Lampenersatz und viel einfacher zu </w:t>
-      </w:r>
-      <w:proofErr w:type="spellStart"/>
-      <w:r>
-        <w:rPr>
-          <w:rFonts w:ascii="Verdana" w:eastAsia="Times New Roman" w:hAnsi="Verdana"/>
-          <w:sz w:val="18"/>
-          <w:szCs w:val="18"/>
-          <w:shd w:val="clear" w:color="auto" w:fill="40E0D0"/>
-        </w:rPr>
-        <w:t>reallisieren</w:t>
-      </w:r>
-      <w:proofErr w:type="spellEnd"/>
-      <w:r>
-        <w:rPr>
-          <w:rFonts w:ascii="Verdana" w:eastAsia="Times New Roman" w:hAnsi="Verdana"/>
-          <w:sz w:val="18"/>
-          <w:szCs w:val="18"/>
-          <w:shd w:val="clear" w:color="auto" w:fill="40E0D0"/>
-        </w:rPr>
-        <w:t>.</w:t>
+        <w:t>Ein reales Mikrofon wäre auch ein Lampenersatz und viel einfacher zu reallisieren.</w:t>
       </w:r>
     </w:p>
     <w:p>
@@ -1848,15 +1599,7 @@
     </w:p>
     <w:p>
       <w:r>
-        <w:t xml:space="preserve">============================ </w:t>
-      </w:r>
-      <w:proofErr w:type="spellStart"/>
-      <w:r>
-        <w:t>Done</w:t>
-      </w:r>
-      <w:proofErr w:type="spellEnd"/>
-      <w:r>
-        <w:t xml:space="preserve"> =======================================</w:t>
+        <w:t>============================ Done =======================================</w:t>
       </w:r>
     </w:p>
     <w:p>
@@ -1942,7 +1685,7 @@
           <w:color w:val="000000"/>
           <w:sz w:val="18"/>
           <w:szCs w:val="18"/>
-          <w:lang w:eastAsia="de-DE"/>
+          <w:lang w:val="en-US" w:eastAsia="de-DE"/>
         </w:rPr>
       </w:pPr>
       <w:r>
@@ -1951,9 +1694,9 @@
           <w:color w:val="000000"/>
           <w:sz w:val="18"/>
           <w:szCs w:val="18"/>
-          <w:lang w:eastAsia="de-DE"/>
-        </w:rPr>
-        <w:t>#62 Input-Neuronen gleichmäßig ausrichten (Paul)</w:t>
+          <w:lang w:val="en-US" w:eastAsia="de-DE"/>
+        </w:rPr>
+        <w:t>#84 Disconnect connector</w:t>
       </w:r>
     </w:p>
     <w:p>
@@ -1969,7 +1712,7 @@
           <w:color w:val="000000"/>
           <w:sz w:val="18"/>
           <w:szCs w:val="18"/>
-          <w:lang w:val="en-US" w:eastAsia="de-DE"/>
+          <w:lang w:eastAsia="de-DE"/>
         </w:rPr>
       </w:pPr>
       <w:r>
@@ -1978,31 +1721,9 @@
           <w:color w:val="000000"/>
           <w:sz w:val="18"/>
           <w:szCs w:val="18"/>
-          <w:lang w:val="en-US" w:eastAsia="de-DE"/>
-        </w:rPr>
-        <w:t xml:space="preserve">#80 </w:t>
-      </w:r>
-      <w:proofErr w:type="spellStart"/>
-      <w:r>
-        <w:rPr>
-          <w:rFonts w:ascii="Arial" w:eastAsia="Times New Roman" w:hAnsi="Arial" w:cs="Arial"/>
-          <w:color w:val="000000"/>
-          <w:sz w:val="18"/>
-          <w:szCs w:val="18"/>
-          <w:lang w:val="en-US" w:eastAsia="de-DE"/>
-        </w:rPr>
-        <w:t>SignalData</w:t>
-      </w:r>
-      <w:proofErr w:type="spellEnd"/>
-      <w:r>
-        <w:rPr>
-          <w:rFonts w:ascii="Arial" w:eastAsia="Times New Roman" w:hAnsi="Arial" w:cs="Arial"/>
-          <w:color w:val="000000"/>
-          <w:sz w:val="18"/>
-          <w:szCs w:val="18"/>
-          <w:lang w:val="en-US" w:eastAsia="de-DE"/>
-        </w:rPr>
-        <w:t xml:space="preserve"> undo/redo</w:t>
+          <w:lang w:eastAsia="de-DE"/>
+        </w:rPr>
+        <w:t>#62 Input-Neuronen gleichmäßig ausrichten (Paul)</w:t>
       </w:r>
     </w:p>
     <w:p>
@@ -2029,7 +1750,7 @@
           <w:szCs w:val="18"/>
           <w:lang w:val="en-US" w:eastAsia="de-DE"/>
         </w:rPr>
-        <w:t>#78 Shape center (3 purposes)</w:t>
+        <w:t>#80 SignalData undo/redo</w:t>
       </w:r>
     </w:p>
     <w:p>
@@ -2045,7 +1766,7 @@
           <w:color w:val="000000"/>
           <w:sz w:val="18"/>
           <w:szCs w:val="18"/>
-          <w:lang w:eastAsia="de-DE"/>
+          <w:lang w:val="en-US" w:eastAsia="de-DE"/>
         </w:rPr>
       </w:pPr>
       <w:r>
@@ -2054,9 +1775,9 @@
           <w:color w:val="000000"/>
           <w:sz w:val="18"/>
           <w:szCs w:val="18"/>
-          <w:lang w:eastAsia="de-DE"/>
-        </w:rPr>
-        <w:t>#61 Knoten gleichmäßig verteilen (Paul)</w:t>
+          <w:lang w:val="en-US" w:eastAsia="de-DE"/>
+        </w:rPr>
+        <w:t>#78 Shape center (3 purposes)</w:t>
       </w:r>
     </w:p>
     <w:p>
@@ -2072,7 +1793,7 @@
           <w:color w:val="000000"/>
           <w:sz w:val="18"/>
           <w:szCs w:val="18"/>
-          <w:lang w:val="en-US" w:eastAsia="de-DE"/>
+          <w:lang w:eastAsia="de-DE"/>
         </w:rPr>
       </w:pPr>
       <w:r>
@@ -2081,9 +1802,9 @@
           <w:color w:val="000000"/>
           <w:sz w:val="18"/>
           <w:szCs w:val="18"/>
-          <w:lang w:val="en-US" w:eastAsia="de-DE"/>
-        </w:rPr>
-        <w:t>#79 Repair redo</w:t>
+          <w:lang w:eastAsia="de-DE"/>
+        </w:rPr>
+        <w:t>#61 Knoten gleichmäßig verteilen (Paul)</w:t>
       </w:r>
     </w:p>
     <w:p>
@@ -2110,10 +1831,17 @@
           <w:szCs w:val="18"/>
           <w:lang w:val="en-US" w:eastAsia="de-DE"/>
         </w:rPr>
-        <w:t xml:space="preserve">#76 Improve selection </w:t>
-      </w:r>
-      <w:proofErr w:type="gramStart"/>
-      <w:r>
+        <w:t>#79 Repair redo</w:t>
+      </w:r>
+    </w:p>
+    <w:p>
+      <w:pPr>
+        <w:pStyle w:val="Listenabsatz"/>
+        <w:numPr>
+          <w:ilvl w:val="0"/>
+          <w:numId w:val="1"/>
+        </w:numPr>
+        <w:spacing w:after="0" w:line="240" w:lineRule="auto"/>
         <w:rPr>
           <w:rFonts w:ascii="Arial" w:eastAsia="Times New Roman" w:hAnsi="Arial" w:cs="Arial"/>
           <w:color w:val="000000"/>
@@ -2121,10 +1849,7 @@
           <w:szCs w:val="18"/>
           <w:lang w:val="en-US" w:eastAsia="de-DE"/>
         </w:rPr>
-        <w:t>commands  (</w:t>
-      </w:r>
-      <w:proofErr w:type="spellStart"/>
-      <w:proofErr w:type="gramEnd"/>
+      </w:pPr>
       <w:r>
         <w:rPr>
           <w:rFonts w:ascii="Arial" w:eastAsia="Times New Roman" w:hAnsi="Arial" w:cs="Arial"/>
@@ -2133,9 +1858,9 @@
           <w:szCs w:val="18"/>
           <w:lang w:val="en-US" w:eastAsia="de-DE"/>
         </w:rPr>
-        <w:t>docu</w:t>
-      </w:r>
-      <w:proofErr w:type="spellEnd"/>
+        <w:t xml:space="preserve">#76 Improve selection </w:t>
+      </w:r>
+      <w:proofErr w:type="gramStart"/>
       <w:r>
         <w:rPr>
           <w:rFonts w:ascii="Arial" w:eastAsia="Times New Roman" w:hAnsi="Arial" w:cs="Arial"/>
@@ -2144,7 +1869,18 @@
           <w:szCs w:val="18"/>
           <w:lang w:val="en-US" w:eastAsia="de-DE"/>
         </w:rPr>
-        <w:t>!)</w:t>
+        <w:t>commands  (</w:t>
+      </w:r>
+      <w:proofErr w:type="gramEnd"/>
+      <w:r>
+        <w:rPr>
+          <w:rFonts w:ascii="Arial" w:eastAsia="Times New Roman" w:hAnsi="Arial" w:cs="Arial"/>
+          <w:color w:val="000000"/>
+          <w:sz w:val="18"/>
+          <w:szCs w:val="18"/>
+          <w:lang w:val="en-US" w:eastAsia="de-DE"/>
+        </w:rPr>
+        <w:t>docu!)</w:t>
       </w:r>
     </w:p>
     <w:p>
@@ -2235,25 +1971,7 @@
           <w:sz w:val="18"/>
           <w:szCs w:val="18"/>
         </w:rPr>
-        <w:t xml:space="preserve"> können. Kann man solche Teile nicht in einen Zwischenspeicher kopieren um sie in einem anderen Modell zu </w:t>
-      </w:r>
-      <w:proofErr w:type="spellStart"/>
-      <w:r>
-        <w:rPr>
-          <w:rFonts w:ascii="Verdana" w:eastAsia="Times New Roman" w:hAnsi="Verdana"/>
-          <w:sz w:val="18"/>
-          <w:szCs w:val="18"/>
-        </w:rPr>
-        <w:t>verwernden</w:t>
-      </w:r>
-      <w:proofErr w:type="spellEnd"/>
-      <w:r>
-        <w:rPr>
-          <w:rFonts w:ascii="Verdana" w:eastAsia="Times New Roman" w:hAnsi="Verdana"/>
-          <w:sz w:val="18"/>
-          <w:szCs w:val="18"/>
-        </w:rPr>
-        <w:t>?</w:t>
+        <w:t xml:space="preserve"> können. Kann man solche Teile nicht in einen Zwischenspeicher kopieren um sie in einem anderen Modell zu verwernden?</w:t>
       </w:r>
     </w:p>
     <w:p>
@@ -2539,49 +2257,7 @@
         <w:rPr>
           <w:lang w:val="en-US"/>
         </w:rPr>
-        <w:t xml:space="preserve">#60: </w:t>
-      </w:r>
-      <w:proofErr w:type="spellStart"/>
-      <w:r>
-        <w:rPr>
-          <w:lang w:val="en-US"/>
-        </w:rPr>
-        <w:t>Versatz</w:t>
-      </w:r>
-      <w:proofErr w:type="spellEnd"/>
-      <w:r>
-        <w:rPr>
-          <w:lang w:val="en-US"/>
-        </w:rPr>
-        <w:t xml:space="preserve"> </w:t>
-      </w:r>
-      <w:proofErr w:type="spellStart"/>
-      <w:r>
-        <w:rPr>
-          <w:lang w:val="en-US"/>
-        </w:rPr>
-        <w:t>beim</w:t>
-      </w:r>
-      <w:proofErr w:type="spellEnd"/>
-      <w:r>
-        <w:rPr>
-          <w:lang w:val="en-US"/>
-        </w:rPr>
-        <w:t xml:space="preserve"> </w:t>
-      </w:r>
-      <w:proofErr w:type="spellStart"/>
-      <w:r>
-        <w:rPr>
-          <w:lang w:val="en-US"/>
-        </w:rPr>
-        <w:t>Kopieren</w:t>
-      </w:r>
-      <w:proofErr w:type="spellEnd"/>
-      <w:r>
-        <w:rPr>
-          <w:lang w:val="en-US"/>
-        </w:rPr>
-        <w:t xml:space="preserve"> (Paul)</w:t>
+        <w:t>#60: Versatz beim Kopieren (Paul)</w:t>
       </w:r>
     </w:p>
     <w:p>
@@ -2738,7 +2414,7 @@
           <w:sz w:val="18"/>
           <w:szCs w:val="18"/>
         </w:rPr>
-        <w:t xml:space="preserve">Wenn wir nur ein einzelnes Neuron betrachten, könnte man sagen, der Signalpegel ist ein absoluter Wert wird in mV. Wenn wir aber über ein Areal summieren, hängt der Wert völlig </w:t>
+        <w:t xml:space="preserve">Wenn wir nur ein einzelnes Neuron betrachten, könnte man sagen, der Signalpegel ist ein </w:t>
       </w:r>
       <w:r>
         <w:rPr>
@@ -2747,9 +2423,8 @@
           <w:szCs w:val="18"/>
         </w:rPr>
         <w:lastRenderedPageBreak/>
-        <w:t xml:space="preserve">davon ab, was ich mathematisch mit den Einzelwerten anstelle (einfach aufsummieren, Mittelwert bilden, über die ganze Fläche gleichmäßig oder mit Betonung der Mitte usw.). Bei einem realen EEG hängt die dargestellte Amplitude ja auch davon ab, wie das Signal zuvor verstärkt oder sonst wie bearbeitet </w:t>
-      </w:r>
-      <w:proofErr w:type="spellStart"/>
+        <w:t xml:space="preserve">absoluter Wert wird in mV. Wenn wir aber über ein Areal summieren, hängt der Wert völlig davon ab, was ich mathematisch mit den Einzelwerten anstelle (einfach aufsummieren, Mittelwert bilden, über die ganze Fläche gleichmäßig oder mit Betonung der Mitte usw.). Bei einem realen EEG hängt die dargestellte Amplitude ja auch davon ab, wie das Signal zuvor verstärkt oder sonst wie bearbeitet </w:t>
+      </w:r>
       <w:proofErr w:type="gramStart"/>
       <w:r>
         <w:rPr>
@@ -2768,7 +2443,6 @@
         </w:rPr>
         <w:t>Beim</w:t>
       </w:r>
-      <w:proofErr w:type="spellEnd"/>
       <w:proofErr w:type="gramEnd"/>
       <w:r>
         <w:rPr>
@@ -2986,33 +2660,11 @@
           <w:lang w:val="en-US"/>
         </w:rPr>
       </w:pPr>
-      <w:proofErr w:type="spellStart"/>
-      <w:r>
-        <w:rPr>
-          <w:lang w:val="en-US"/>
-        </w:rPr>
-        <w:t>Markierung</w:t>
-      </w:r>
-      <w:proofErr w:type="spellEnd"/>
-      <w:r>
-        <w:rPr>
-          <w:lang w:val="en-US"/>
-        </w:rPr>
-        <w:t xml:space="preserve"> </w:t>
-      </w:r>
-      <w:proofErr w:type="spellStart"/>
-      <w:r>
-        <w:rPr>
-          <w:lang w:val="en-US"/>
-        </w:rPr>
-        <w:t>umbenennen</w:t>
-      </w:r>
-      <w:proofErr w:type="spellEnd"/>
-      <w:r>
-        <w:rPr>
-          <w:lang w:val="en-US"/>
-        </w:rPr>
-        <w:t xml:space="preserve">. </w:t>
+      <w:r>
+        <w:rPr>
+          <w:lang w:val="en-US"/>
+        </w:rPr>
+        <w:t xml:space="preserve">Markierung umbenennen. </w:t>
       </w:r>
       <w:r>
         <w:rPr>
@@ -3112,45 +2764,41 @@
           <w:szCs w:val="18"/>
           <w:lang w:val="en-US"/>
         </w:rPr>
-        <w:t xml:space="preserve"> </w:t>
-      </w:r>
-      <w:proofErr w:type="spellStart"/>
-      <w:r>
+        <w:t xml:space="preserve"> Analyse finds nothing -&gt; model zooms and scrolls away</w:t>
+      </w:r>
+    </w:p>
+    <w:p>
+      <w:pPr>
+        <w:spacing w:after="0" w:line="240" w:lineRule="auto"/>
         <w:rPr>
           <w:rFonts w:ascii="Arial" w:hAnsi="Arial" w:cs="Arial"/>
           <w:sz w:val="18"/>
           <w:szCs w:val="18"/>
-          <w:lang w:val="en-US"/>
-        </w:rPr>
-        <w:t>Analyse</w:t>
-      </w:r>
-      <w:proofErr w:type="spellEnd"/>
+        </w:rPr>
+      </w:pPr>
       <w:r>
         <w:rPr>
           <w:rFonts w:ascii="Arial" w:hAnsi="Arial" w:cs="Arial"/>
           <w:sz w:val="18"/>
           <w:szCs w:val="18"/>
-          <w:lang w:val="en-US"/>
-        </w:rPr>
-        <w:t xml:space="preserve"> finds nothing -&gt; model zooms and scrolls away</w:t>
-      </w:r>
-    </w:p>
-    <w:p>
-      <w:pPr>
-        <w:spacing w:after="0" w:line="240" w:lineRule="auto"/>
+        </w:rPr>
+        <w:t xml:space="preserve">Fixed #43 - Es treten Fehler auf, wenn ich Veränderungen in diesem Modell vornehme (Keine Ausführung des </w:t>
+      </w:r>
+      <w:r>
         <w:rPr>
           <w:rFonts w:ascii="Arial" w:hAnsi="Arial" w:cs="Arial"/>
           <w:sz w:val="18"/>
           <w:szCs w:val="18"/>
         </w:rPr>
-      </w:pPr>
+        <w:t>Fi</w:t>
+      </w:r>
       <w:r>
         <w:rPr>
           <w:rFonts w:ascii="Arial" w:hAnsi="Arial" w:cs="Arial"/>
           <w:sz w:val="18"/>
           <w:szCs w:val="18"/>
         </w:rPr>
-        <w:t xml:space="preserve">Fixed #43 - Es treten Fehler auf, wenn ich Veränderungen in diesem Modell vornehme (Keine Ausführung des </w:t>
+        <w:t xml:space="preserve">xed </w:t>
       </w:r>
       <w:r>
         <w:rPr>
@@ -3158,7 +2806,7 @@
           <w:sz w:val="18"/>
           <w:szCs w:val="18"/>
         </w:rPr>
-        <w:t>Fi</w:t>
+        <w:t xml:space="preserve">#46 </w:t>
       </w:r>
       <w:r>
         <w:rPr>
@@ -3166,7 +2814,7 @@
           <w:sz w:val="18"/>
           <w:szCs w:val="18"/>
         </w:rPr>
-        <w:t xml:space="preserve">xed </w:t>
+        <w:t xml:space="preserve">- </w:t>
       </w:r>
       <w:r>
         <w:rPr>
@@ -3174,142 +2822,8 @@
           <w:sz w:val="18"/>
           <w:szCs w:val="18"/>
         </w:rPr>
-        <w:t xml:space="preserve">#46 </w:t>
-      </w:r>
-      <w:r>
-        <w:rPr>
-          <w:rFonts w:ascii="Arial" w:hAnsi="Arial" w:cs="Arial"/>
-          <w:sz w:val="18"/>
-          <w:szCs w:val="18"/>
-        </w:rPr>
-        <w:t xml:space="preserve">- </w:t>
-      </w:r>
-      <w:r>
-        <w:rPr>
-          <w:rFonts w:ascii="Arial" w:hAnsi="Arial" w:cs="Arial"/>
-          <w:sz w:val="18"/>
-          <w:szCs w:val="18"/>
-        </w:rPr>
-        <w:t xml:space="preserve">Bug: </w:t>
-      </w:r>
-      <w:proofErr w:type="spellStart"/>
-      <w:r>
-        <w:rPr>
-          <w:rFonts w:ascii="Arial" w:hAnsi="Arial" w:cs="Arial"/>
-          <w:sz w:val="18"/>
-          <w:szCs w:val="18"/>
-        </w:rPr>
-        <w:t>reading</w:t>
-      </w:r>
-      <w:proofErr w:type="spellEnd"/>
-      <w:r>
-        <w:rPr>
-          <w:rFonts w:ascii="Arial" w:hAnsi="Arial" w:cs="Arial"/>
-          <w:sz w:val="18"/>
-          <w:szCs w:val="18"/>
-        </w:rPr>
-        <w:t xml:space="preserve"> monitor </w:t>
-      </w:r>
-      <w:proofErr w:type="spellStart"/>
-      <w:r>
-        <w:rPr>
-          <w:rFonts w:ascii="Arial" w:hAnsi="Arial" w:cs="Arial"/>
-          <w:sz w:val="18"/>
-          <w:szCs w:val="18"/>
-        </w:rPr>
-        <w:t>config</w:t>
-      </w:r>
-      <w:proofErr w:type="spellEnd"/>
-      <w:r>
-        <w:rPr>
-          <w:rFonts w:ascii="Arial" w:hAnsi="Arial" w:cs="Arial"/>
-          <w:sz w:val="18"/>
-          <w:szCs w:val="18"/>
-        </w:rPr>
-        <w:t xml:space="preserve">, </w:t>
-      </w:r>
-      <w:proofErr w:type="spellStart"/>
-      <w:r>
-        <w:rPr>
-          <w:rFonts w:ascii="Arial" w:hAnsi="Arial" w:cs="Arial"/>
-          <w:sz w:val="18"/>
-          <w:szCs w:val="18"/>
-        </w:rPr>
-        <w:t>unknown</w:t>
-      </w:r>
-      <w:proofErr w:type="spellEnd"/>
-      <w:r>
-        <w:rPr>
-          <w:rFonts w:ascii="Arial" w:hAnsi="Arial" w:cs="Arial"/>
-          <w:sz w:val="18"/>
-          <w:szCs w:val="18"/>
-        </w:rPr>
-        <w:t xml:space="preserve"> </w:t>
-      </w:r>
-      <w:proofErr w:type="spellStart"/>
-      <w:r>
-        <w:rPr>
-          <w:rFonts w:ascii="Arial" w:hAnsi="Arial" w:cs="Arial"/>
-          <w:sz w:val="18"/>
-          <w:szCs w:val="18"/>
-        </w:rPr>
-        <w:t>symbolic</w:t>
-      </w:r>
-      <w:proofErr w:type="spellEnd"/>
-      <w:r>
-        <w:rPr>
-          <w:rFonts w:ascii="Arial" w:hAnsi="Arial" w:cs="Arial"/>
-          <w:sz w:val="18"/>
-          <w:szCs w:val="18"/>
-        </w:rPr>
-        <w:t xml:space="preserve"> </w:t>
-      </w:r>
-      <w:proofErr w:type="spellStart"/>
-      <w:r>
-        <w:rPr>
-          <w:rFonts w:ascii="Arial" w:hAnsi="Arial" w:cs="Arial"/>
-          <w:sz w:val="18"/>
-          <w:szCs w:val="18"/>
-        </w:rPr>
-        <w:t>name</w:t>
-      </w:r>
-      <w:proofErr w:type="spellEnd"/>
-      <w:r>
-        <w:rPr>
-          <w:rFonts w:ascii="Arial" w:hAnsi="Arial" w:cs="Arial"/>
-          <w:sz w:val="18"/>
-          <w:szCs w:val="18"/>
-        </w:rPr>
-        <w:t xml:space="preserve"> -&gt; </w:t>
-      </w:r>
-      <w:proofErr w:type="spellStart"/>
-      <w:r>
-        <w:rPr>
-          <w:rFonts w:ascii="Arial" w:hAnsi="Arial" w:cs="Arial"/>
-          <w:sz w:val="18"/>
-          <w:szCs w:val="18"/>
-        </w:rPr>
-        <w:t>exception</w:t>
-      </w:r>
-      <w:proofErr w:type="spellEnd"/>
-      <w:r>
-        <w:rPr>
-          <w:rFonts w:ascii="Arial" w:hAnsi="Arial" w:cs="Arial"/>
-          <w:sz w:val="18"/>
-          <w:szCs w:val="18"/>
-        </w:rPr>
-        <w:t xml:space="preserve"> </w:t>
-      </w:r>
-      <w:proofErr w:type="spellStart"/>
-      <w:r>
-        <w:rPr>
-          <w:rFonts w:ascii="Arial" w:hAnsi="Arial" w:cs="Arial"/>
-          <w:sz w:val="18"/>
-          <w:szCs w:val="18"/>
-        </w:rPr>
-        <w:t>unhandled</w:t>
-      </w:r>
-      <w:proofErr w:type="spellEnd"/>
+        <w:t>Bug: reading monitor config, unknown symbolic name -&gt; exception unhandled</w:t>
+      </w:r>
     </w:p>
     <w:p>
       <w:pPr>
@@ -3349,7 +2863,6 @@
           <w:lang w:eastAsia="de-DE"/>
         </w:rPr>
       </w:pPr>
-      <w:proofErr w:type="spellStart"/>
       <w:r>
         <w:rPr>
           <w:rFonts w:ascii="Arial" w:eastAsia="Times New Roman" w:hAnsi="Arial" w:cs="Arial"/>
@@ -3358,18 +2871,7 @@
           <w:szCs w:val="18"/>
           <w:lang w:eastAsia="de-DE"/>
         </w:rPr>
-        <w:t>Implemented</w:t>
-      </w:r>
-      <w:proofErr w:type="spellEnd"/>
-      <w:r>
-        <w:rPr>
-          <w:rFonts w:ascii="Arial" w:eastAsia="Times New Roman" w:hAnsi="Arial" w:cs="Arial"/>
-          <w:color w:val="000000"/>
-          <w:sz w:val="18"/>
-          <w:szCs w:val="18"/>
-          <w:lang w:eastAsia="de-DE"/>
-        </w:rPr>
-        <w:t xml:space="preserve"> #36 Zweites Fenster Überblick/Details (Paul)</w:t>
+        <w:t>Implemented #36 Zweites Fenster Überblick/Details (Paul)</w:t>
       </w:r>
     </w:p>
     <w:p>
@@ -3438,19 +2940,8 @@
           <w:szCs w:val="18"/>
           <w:lang w:val="en-US"/>
         </w:rPr>
-        <w:t xml:space="preserve"> Neuron </w:t>
-      </w:r>
-      <w:proofErr w:type="spellStart"/>
-      <w:r>
-        <w:rPr>
-          <w:rFonts w:ascii="Arial" w:hAnsi="Arial" w:cs="Arial"/>
-          <w:sz w:val="18"/>
-          <w:szCs w:val="18"/>
-          <w:lang w:val="en-US"/>
-        </w:rPr>
-        <w:t>andocken</w:t>
-      </w:r>
-      <w:proofErr w:type="spellEnd"/>
+        <w:t xml:space="preserve"> Neuron andocken</w:t>
+      </w:r>
       <w:r>
         <w:rPr>
           <w:rFonts w:ascii="Arial" w:hAnsi="Arial" w:cs="Arial"/>

</xml_diff>

<commit_message>
some bugs fixed, connector colors changed
</commit_message>
<xml_diff>
--- a/NNet/Issues.docx
+++ b/NNet/Issues.docx
@@ -126,28 +126,6 @@
                 <w:szCs w:val="18"/>
                 <w:lang w:val="en-US" w:eastAsia="de-DE"/>
               </w:rPr>
-              <w:t>#88 Delete Connector</w:t>
-            </w:r>
-          </w:p>
-          <w:p>
-            <w:pPr>
-              <w:spacing w:after="0" w:line="240" w:lineRule="auto"/>
-              <w:rPr>
-                <w:rFonts w:ascii="Arial" w:eastAsia="Times New Roman" w:hAnsi="Arial" w:cs="Arial"/>
-                <w:color w:val="000000"/>
-                <w:sz w:val="18"/>
-                <w:szCs w:val="18"/>
-                <w:lang w:val="en-US" w:eastAsia="de-DE"/>
-              </w:rPr>
-            </w:pPr>
-            <w:r>
-              <w:rPr>
-                <w:rFonts w:ascii="Arial" w:eastAsia="Times New Roman" w:hAnsi="Arial" w:cs="Arial"/>
-                <w:color w:val="000000"/>
-                <w:sz w:val="18"/>
-                <w:szCs w:val="18"/>
-                <w:lang w:val="en-US" w:eastAsia="de-DE"/>
-              </w:rPr>
               <w:t>#87 Connect connectors (Animation)</w:t>
             </w:r>
           </w:p>
@@ -1317,16 +1295,7 @@
           <w:sz w:val="18"/>
           <w:szCs w:val="18"/>
         </w:rPr>
-        <w:t xml:space="preserve">Das Signal beim Auslösen eines Neurons ist nicht einfach eine Parabel, sondern eine Funktion, die näher an den in der Literatur beschriebenen Signalformen liegt. </w:t>
-      </w:r>
-      <w:proofErr w:type="gramStart"/>
-      <w:r>
-        <w:rPr>
-          <w:rFonts w:ascii="Verdana" w:eastAsia="Times New Roman" w:hAnsi="Verdana"/>
-          <w:sz w:val="18"/>
-          <w:szCs w:val="18"/>
-        </w:rPr>
-        <w:t>Vorschläge?</w:t>
+        <w:t>Das Signal beim Auslösen eines Neurons ist nicht einfach eine Parabel, sondern eine Funktion, die näher an den in der Literatur beschriebenen Signalformen liegt. Vorschläge?</w:t>
       </w:r>
       <w:r>
         <w:rPr>
@@ -1335,17 +1304,7 @@
           <w:szCs w:val="18"/>
           <w:shd w:val="clear" w:color="auto" w:fill="00FFFF"/>
         </w:rPr>
-        <w:t>Parabel</w:t>
-      </w:r>
-      <w:proofErr w:type="gramEnd"/>
-      <w:r>
-        <w:rPr>
-          <w:rFonts w:ascii="Verdana" w:eastAsia="Times New Roman" w:hAnsi="Verdana"/>
-          <w:sz w:val="18"/>
-          <w:szCs w:val="18"/>
-          <w:shd w:val="clear" w:color="auto" w:fill="00FFFF"/>
-        </w:rPr>
-        <w:t xml:space="preserve"> reicht erst mal: 2</w:t>
+        <w:t>Parabel reicht erst mal: 2</w:t>
       </w:r>
     </w:p>
     <w:p>
@@ -1443,27 +1402,7 @@
           <w:szCs w:val="18"/>
           <w:shd w:val="clear" w:color="auto" w:fill="40E0D0"/>
         </w:rPr>
-        <w:t xml:space="preserve">In Sinnesorganen wird die Intensität eines Reizes durch Frequenz-Anstieg und Anstieg dargestellt. Dieser Anstieg bzw. Abstieg ist jedoch selbst nicht absolut in einem innesorgan konstant: Sie lässt bei intensiven Reizen nach und steigt </w:t>
-      </w:r>
-      <w:proofErr w:type="gramStart"/>
-      <w:r>
-        <w:rPr>
-          <w:rFonts w:ascii="Verdana" w:eastAsia="Times New Roman" w:hAnsi="Verdana"/>
-          <w:sz w:val="18"/>
-          <w:szCs w:val="18"/>
-          <w:shd w:val="clear" w:color="auto" w:fill="40E0D0"/>
-        </w:rPr>
-        <w:t>bei immer schwächeren Reize</w:t>
-      </w:r>
-      <w:proofErr w:type="gramEnd"/>
-      <w:r>
-        <w:rPr>
-          <w:rFonts w:ascii="Verdana" w:eastAsia="Times New Roman" w:hAnsi="Verdana"/>
-          <w:sz w:val="18"/>
-          <w:szCs w:val="18"/>
-          <w:shd w:val="clear" w:color="auto" w:fill="40E0D0"/>
-        </w:rPr>
-        <w:t xml:space="preserve"> wieder an. </w:t>
+        <w:t xml:space="preserve">In Sinnesorganen wird die Intensität eines Reizes durch Frequenz-Anstieg und Anstieg dargestellt. Dieser Anstieg bzw. Abstieg ist jedoch selbst nicht absolut in einem innesorgan konstant: Sie lässt bei intensiven Reizen nach und steigt bei immer schwächeren Reize wieder an. </w:t>
       </w:r>
     </w:p>
     <w:p>
@@ -1484,27 +1423,7 @@
           <w:szCs w:val="18"/>
           <w:shd w:val="clear" w:color="auto" w:fill="40E0D0"/>
         </w:rPr>
-        <w:t xml:space="preserve">Man könnte also solche Frequenz-Verläufe auch erst mal als Frequenz Diagramm aus einer Datei einlsesen, die man vorher </w:t>
-      </w:r>
-      <w:proofErr w:type="gramStart"/>
-      <w:r>
-        <w:rPr>
-          <w:rFonts w:ascii="Verdana" w:eastAsia="Times New Roman" w:hAnsi="Verdana"/>
-          <w:sz w:val="18"/>
-          <w:szCs w:val="18"/>
-          <w:shd w:val="clear" w:color="auto" w:fill="40E0D0"/>
-        </w:rPr>
-        <w:t>bereit gestellt</w:t>
-      </w:r>
-      <w:proofErr w:type="gramEnd"/>
-      <w:r>
-        <w:rPr>
-          <w:rFonts w:ascii="Verdana" w:eastAsia="Times New Roman" w:hAnsi="Verdana"/>
-          <w:sz w:val="18"/>
-          <w:szCs w:val="18"/>
-          <w:shd w:val="clear" w:color="auto" w:fill="40E0D0"/>
-        </w:rPr>
-        <w:t xml:space="preserve"> hat. Die könnte man mitspeichern, so dass man später mehrere Varianten vergleichen kann in ihrer Wirkung.</w:t>
+        <w:t>Man könnte also solche Frequenz-Verläufe auch erst mal als Frequenz Diagramm aus einer Datei einlsesen, die man vorher bereit gestellt hat. Die könnte man mitspeichern, so dass man später mehrere Varianten vergleichen kann in ihrer Wirkung.</w:t>
       </w:r>
     </w:p>
     <w:p>
@@ -1546,27 +1465,7 @@
           <w:szCs w:val="18"/>
           <w:shd w:val="clear" w:color="auto" w:fill="40E0D0"/>
         </w:rPr>
-        <w:t xml:space="preserve">Inzwischen bin ich der Meinung, dass die Nachbildung akustischer Auswertung in solchen Netzen einfacher zugänglich ist. Mögliche Merkmale: starker Anstieg/Abfall der Lautstärke, langsames Steigen/fallen, plötzliche Einsprengsel </w:t>
-      </w:r>
-      <w:proofErr w:type="gramStart"/>
-      <w:r>
-        <w:rPr>
-          <w:rFonts w:ascii="Verdana" w:eastAsia="Times New Roman" w:hAnsi="Verdana"/>
-          <w:sz w:val="18"/>
-          <w:szCs w:val="18"/>
-          <w:shd w:val="clear" w:color="auto" w:fill="40E0D0"/>
-        </w:rPr>
-        <w:t>etc..</w:t>
-      </w:r>
-      <w:proofErr w:type="gramEnd"/>
-      <w:r>
-        <w:rPr>
-          <w:rFonts w:ascii="Verdana" w:eastAsia="Times New Roman" w:hAnsi="Verdana"/>
-          <w:sz w:val="18"/>
-          <w:szCs w:val="18"/>
-          <w:shd w:val="clear" w:color="auto" w:fill="40E0D0"/>
-        </w:rPr>
-        <w:t xml:space="preserve"> Das ist vermutlich auch die erste Auswertungsstufe beim Neugeborenen, vielleicht sogar schon vor der Geburt</w:t>
+        <w:t>Inzwischen bin ich der Meinung, dass die Nachbildung akustischer Auswertung in solchen Netzen einfacher zugänglich ist. Mögliche Merkmale: starker Anstieg/Abfall der Lautstärke, langsames Steigen/fallen, plötzliche Einsprengsel etc.. Das ist vermutlich auch die erste Auswertungsstufe beim Neugeborenen, vielleicht sogar schon vor der Geburt</w:t>
       </w:r>
     </w:p>
     <w:p>
@@ -1626,7 +1525,7 @@
           <w:szCs w:val="18"/>
           <w:lang w:val="en-US" w:eastAsia="de-DE"/>
         </w:rPr>
-        <w:t>#86 Frame for connectors</w:t>
+        <w:t>#88 Delete Connector</w:t>
       </w:r>
     </w:p>
     <w:p>
@@ -1642,34 +1541,18 @@
           <w:color w:val="000000"/>
           <w:sz w:val="18"/>
           <w:szCs w:val="18"/>
-          <w:lang w:eastAsia="de-DE"/>
-        </w:rPr>
-      </w:pPr>
-      <w:r>
-        <w:rPr>
-          <w:rFonts w:ascii="Arial" w:hAnsi="Arial" w:cs="Arial"/>
-          <w:sz w:val="18"/>
-          <w:szCs w:val="18"/>
-        </w:rPr>
-        <w:t>#</w:t>
-      </w:r>
-      <w:r>
-        <w:rPr>
-          <w:rFonts w:ascii="Arial" w:hAnsi="Arial" w:cs="Arial"/>
-          <w:sz w:val="18"/>
-          <w:szCs w:val="18"/>
-        </w:rPr>
-        <w:t>74 Modules</w:t>
-      </w:r>
+          <w:lang w:val="en-US" w:eastAsia="de-DE"/>
+        </w:rPr>
+      </w:pPr>
       <w:r>
         <w:rPr>
           <w:rFonts w:ascii="Arial" w:eastAsia="Times New Roman" w:hAnsi="Arial" w:cs="Arial"/>
           <w:color w:val="000000"/>
           <w:sz w:val="18"/>
           <w:szCs w:val="18"/>
-          <w:lang w:eastAsia="de-DE"/>
-        </w:rPr>
-        <w:t> </w:t>
+          <w:lang w:val="en-US" w:eastAsia="de-DE"/>
+        </w:rPr>
+        <w:t>#86 Frame for connectors</w:t>
       </w:r>
     </w:p>
     <w:p>
@@ -1685,18 +1568,34 @@
           <w:color w:val="000000"/>
           <w:sz w:val="18"/>
           <w:szCs w:val="18"/>
-          <w:lang w:val="en-US" w:eastAsia="de-DE"/>
-        </w:rPr>
-      </w:pPr>
+          <w:lang w:eastAsia="de-DE"/>
+        </w:rPr>
+      </w:pPr>
+      <w:r>
+        <w:rPr>
+          <w:rFonts w:ascii="Arial" w:hAnsi="Arial" w:cs="Arial"/>
+          <w:sz w:val="18"/>
+          <w:szCs w:val="18"/>
+        </w:rPr>
+        <w:t>#</w:t>
+      </w:r>
+      <w:r>
+        <w:rPr>
+          <w:rFonts w:ascii="Arial" w:hAnsi="Arial" w:cs="Arial"/>
+          <w:sz w:val="18"/>
+          <w:szCs w:val="18"/>
+        </w:rPr>
+        <w:t>74 Modules</w:t>
+      </w:r>
       <w:r>
         <w:rPr>
           <w:rFonts w:ascii="Arial" w:eastAsia="Times New Roman" w:hAnsi="Arial" w:cs="Arial"/>
           <w:color w:val="000000"/>
           <w:sz w:val="18"/>
           <w:szCs w:val="18"/>
-          <w:lang w:val="en-US" w:eastAsia="de-DE"/>
-        </w:rPr>
-        <w:t>#84 Disconnect connector</w:t>
+          <w:lang w:eastAsia="de-DE"/>
+        </w:rPr>
+        <w:t> </w:t>
       </w:r>
     </w:p>
     <w:p>
@@ -1712,7 +1611,7 @@
           <w:color w:val="000000"/>
           <w:sz w:val="18"/>
           <w:szCs w:val="18"/>
-          <w:lang w:eastAsia="de-DE"/>
+          <w:lang w:val="en-US" w:eastAsia="de-DE"/>
         </w:rPr>
       </w:pPr>
       <w:r>
@@ -1721,9 +1620,9 @@
           <w:color w:val="000000"/>
           <w:sz w:val="18"/>
           <w:szCs w:val="18"/>
-          <w:lang w:eastAsia="de-DE"/>
-        </w:rPr>
-        <w:t>#62 Input-Neuronen gleichmäßig ausrichten (Paul)</w:t>
+          <w:lang w:val="en-US" w:eastAsia="de-DE"/>
+        </w:rPr>
+        <w:t>#84 Disconnect connector</w:t>
       </w:r>
     </w:p>
     <w:p>
@@ -1739,7 +1638,7 @@
           <w:color w:val="000000"/>
           <w:sz w:val="18"/>
           <w:szCs w:val="18"/>
-          <w:lang w:val="en-US" w:eastAsia="de-DE"/>
+          <w:lang w:eastAsia="de-DE"/>
         </w:rPr>
       </w:pPr>
       <w:r>
@@ -1748,9 +1647,9 @@
           <w:color w:val="000000"/>
           <w:sz w:val="18"/>
           <w:szCs w:val="18"/>
-          <w:lang w:val="en-US" w:eastAsia="de-DE"/>
-        </w:rPr>
-        <w:t>#80 SignalData undo/redo</w:t>
+          <w:lang w:eastAsia="de-DE"/>
+        </w:rPr>
+        <w:t>#62 Input-Neuronen gleichmäßig ausrichten (Paul)</w:t>
       </w:r>
     </w:p>
     <w:p>
@@ -1777,7 +1676,7 @@
           <w:szCs w:val="18"/>
           <w:lang w:val="en-US" w:eastAsia="de-DE"/>
         </w:rPr>
-        <w:t>#78 Shape center (3 purposes)</w:t>
+        <w:t>#80 SignalData undo/redo</w:t>
       </w:r>
     </w:p>
     <w:p>
@@ -1793,7 +1692,7 @@
           <w:color w:val="000000"/>
           <w:sz w:val="18"/>
           <w:szCs w:val="18"/>
-          <w:lang w:eastAsia="de-DE"/>
+          <w:lang w:val="en-US" w:eastAsia="de-DE"/>
         </w:rPr>
       </w:pPr>
       <w:r>
@@ -1802,9 +1701,9 @@
           <w:color w:val="000000"/>
           <w:sz w:val="18"/>
           <w:szCs w:val="18"/>
-          <w:lang w:eastAsia="de-DE"/>
-        </w:rPr>
-        <w:t>#61 Knoten gleichmäßig verteilen (Paul)</w:t>
+          <w:lang w:val="en-US" w:eastAsia="de-DE"/>
+        </w:rPr>
+        <w:t>#78 Shape center (3 purposes)</w:t>
       </w:r>
     </w:p>
     <w:p>
@@ -1820,7 +1719,7 @@
           <w:color w:val="000000"/>
           <w:sz w:val="18"/>
           <w:szCs w:val="18"/>
-          <w:lang w:val="en-US" w:eastAsia="de-DE"/>
+          <w:lang w:eastAsia="de-DE"/>
         </w:rPr>
       </w:pPr>
       <w:r>
@@ -1829,9 +1728,9 @@
           <w:color w:val="000000"/>
           <w:sz w:val="18"/>
           <w:szCs w:val="18"/>
-          <w:lang w:val="en-US" w:eastAsia="de-DE"/>
-        </w:rPr>
-        <w:t>#79 Repair redo</w:t>
+          <w:lang w:eastAsia="de-DE"/>
+        </w:rPr>
+        <w:t>#61 Knoten gleichmäßig verteilen (Paul)</w:t>
       </w:r>
     </w:p>
     <w:p>
@@ -1858,10 +1757,17 @@
           <w:szCs w:val="18"/>
           <w:lang w:val="en-US" w:eastAsia="de-DE"/>
         </w:rPr>
-        <w:t xml:space="preserve">#76 Improve selection </w:t>
-      </w:r>
-      <w:proofErr w:type="gramStart"/>
-      <w:r>
+        <w:t>#79 Repair redo</w:t>
+      </w:r>
+    </w:p>
+    <w:p>
+      <w:pPr>
+        <w:pStyle w:val="Listenabsatz"/>
+        <w:numPr>
+          <w:ilvl w:val="0"/>
+          <w:numId w:val="1"/>
+        </w:numPr>
+        <w:spacing w:after="0" w:line="240" w:lineRule="auto"/>
         <w:rPr>
           <w:rFonts w:ascii="Arial" w:eastAsia="Times New Roman" w:hAnsi="Arial" w:cs="Arial"/>
           <w:color w:val="000000"/>
@@ -1869,9 +1775,7 @@
           <w:szCs w:val="18"/>
           <w:lang w:val="en-US" w:eastAsia="de-DE"/>
         </w:rPr>
-        <w:t>commands  (</w:t>
-      </w:r>
-      <w:proofErr w:type="gramEnd"/>
+      </w:pPr>
       <w:r>
         <w:rPr>
           <w:rFonts w:ascii="Arial" w:eastAsia="Times New Roman" w:hAnsi="Arial" w:cs="Arial"/>
@@ -1880,7 +1784,7 @@
           <w:szCs w:val="18"/>
           <w:lang w:val="en-US" w:eastAsia="de-DE"/>
         </w:rPr>
-        <w:t>docu!)</w:t>
+        <w:t>#76 Improve selection commands  (docu!)</w:t>
       </w:r>
     </w:p>
     <w:p>
@@ -1953,25 +1857,7 @@
           <w:sz w:val="18"/>
           <w:szCs w:val="18"/>
         </w:rPr>
-        <w:t xml:space="preserve">Ich habe noch eine Idee. Mir ist es manchmal passiert, dass ich ein Modell verworfen habe, aber Teile daraus hätte </w:t>
-      </w:r>
-      <w:proofErr w:type="gramStart"/>
-      <w:r>
-        <w:rPr>
-          <w:rFonts w:ascii="Verdana" w:eastAsia="Times New Roman" w:hAnsi="Verdana"/>
-          <w:sz w:val="18"/>
-          <w:szCs w:val="18"/>
-        </w:rPr>
-        <w:t>weiter verwenden</w:t>
-      </w:r>
-      <w:proofErr w:type="gramEnd"/>
-      <w:r>
-        <w:rPr>
-          <w:rFonts w:ascii="Verdana" w:eastAsia="Times New Roman" w:hAnsi="Verdana"/>
-          <w:sz w:val="18"/>
-          <w:szCs w:val="18"/>
-        </w:rPr>
-        <w:t xml:space="preserve"> können. Kann man solche Teile nicht in einen Zwischenspeicher kopieren um sie in einem anderen Modell zu verwernden?</w:t>
+        <w:t>Ich habe noch eine Idee. Mir ist es manchmal passiert, dass ich ein Modell verworfen habe, aber Teile daraus hätte weiter verwenden können. Kann man solche Teile nicht in einen Zwischenspeicher kopieren um sie in einem anderen Modell zu verwernden?</w:t>
       </w:r>
     </w:p>
     <w:p>
@@ -2109,25 +1995,7 @@
           <w:sz w:val="18"/>
           <w:szCs w:val="18"/>
         </w:rPr>
-        <w:t xml:space="preserve">#69 Statt einzelner Neuronen kann als Signalquelle ein kreisförmiger Bereich des Modells ausgewählt werden. Das Signal berechnet sich als gewichtete Summe aller Neuronen im Kreis, wobei das Gewicht mit dem Quadrat des Abstands vom Mittelpunkt abnimmt. Neuronen am Rand </w:t>
-      </w:r>
-      <w:proofErr w:type="gramStart"/>
-      <w:r>
-        <w:rPr>
-          <w:rFonts w:ascii="Verdana" w:eastAsia="Times New Roman" w:hAnsi="Verdana"/>
-          <w:sz w:val="18"/>
-          <w:szCs w:val="18"/>
-        </w:rPr>
-        <w:t>des Kreis</w:t>
-      </w:r>
-      <w:proofErr w:type="gramEnd"/>
-      <w:r>
-        <w:rPr>
-          <w:rFonts w:ascii="Verdana" w:eastAsia="Times New Roman" w:hAnsi="Verdana"/>
-          <w:sz w:val="18"/>
-          <w:szCs w:val="18"/>
-        </w:rPr>
-        <w:t xml:space="preserve"> haben praktisch keinen Einfluss, Neuronen in der Mitte den größten. </w:t>
+        <w:t xml:space="preserve">#69 Statt einzelner Neuronen kann als Signalquelle ein kreisförmiger Bereich des Modells ausgewählt werden. Das Signal berechnet sich als gewichtete Summe aller Neuronen im Kreis, wobei das Gewicht mit dem Quadrat des Abstands vom Mittelpunkt abnimmt. Neuronen am Rand des Kreis haben praktisch keinen Einfluss, Neuronen in der Mitte den größten. </w:t>
       </w:r>
       <w:r>
         <w:rPr>
@@ -2136,27 +2004,7 @@
           <w:szCs w:val="18"/>
           <w:shd w:val="clear" w:color="auto" w:fill="00FFFF"/>
         </w:rPr>
-        <w:t xml:space="preserve">Etwas ähnliches soll </w:t>
-      </w:r>
-      <w:proofErr w:type="gramStart"/>
-      <w:r>
-        <w:rPr>
-          <w:rFonts w:ascii="Verdana" w:eastAsia="Times New Roman" w:hAnsi="Verdana"/>
-          <w:sz w:val="18"/>
-          <w:szCs w:val="18"/>
-          <w:shd w:val="clear" w:color="auto" w:fill="00FFFF"/>
-        </w:rPr>
-        <w:t>ja beim</w:t>
-      </w:r>
-      <w:proofErr w:type="gramEnd"/>
-      <w:r>
-        <w:rPr>
-          <w:rFonts w:ascii="Verdana" w:eastAsia="Times New Roman" w:hAnsi="Verdana"/>
-          <w:sz w:val="18"/>
-          <w:szCs w:val="18"/>
-          <w:shd w:val="clear" w:color="auto" w:fill="00FFFF"/>
-        </w:rPr>
-        <w:t xml:space="preserve"> Monitor rauskommen.  Ich interpretiere das mal als 1</w:t>
+        <w:t>Etwas ähnliches soll ja beim Monitor rauskommen.  Ich interpretiere das mal als 1</w:t>
       </w:r>
     </w:p>
     <w:p>
@@ -2201,21 +2049,13 @@
         </w:numPr>
       </w:pPr>
       <w:r>
-        <w:t xml:space="preserve">#40 Automatisches </w:t>
-      </w:r>
-      <w:proofErr w:type="gramStart"/>
-      <w:r>
-        <w:t>Andocken </w:t>
+        <w:t>#40 Automatisches Andocken </w:t>
       </w:r>
       <w:r>
         <w:t xml:space="preserve"> </w:t>
       </w:r>
       <w:r>
-        <w:t>-</w:t>
-      </w:r>
-      <w:proofErr w:type="gramEnd"/>
-      <w:r>
-        <w:t>&gt; #74 „Große“ Modul-Lösung</w:t>
+        <w:t>-&gt; #74 „Große“ Modul-Lösung</w:t>
       </w:r>
     </w:p>
     <w:p>
@@ -2414,25 +2254,8 @@
           <w:sz w:val="18"/>
           <w:szCs w:val="18"/>
         </w:rPr>
-        <w:t xml:space="preserve">Wenn wir nur ein einzelnes Neuron betrachten, könnte man sagen, der Signalpegel ist ein </w:t>
-      </w:r>
-      <w:r>
-        <w:rPr>
-          <w:rFonts w:ascii="Verdana" w:eastAsia="Times New Roman" w:hAnsi="Verdana"/>
-          <w:sz w:val="18"/>
-          <w:szCs w:val="18"/>
-        </w:rPr>
         <w:lastRenderedPageBreak/>
-        <w:t xml:space="preserve">absoluter Wert wird in mV. Wenn wir aber über ein Areal summieren, hängt der Wert völlig davon ab, was ich mathematisch mit den Einzelwerten anstelle (einfach aufsummieren, Mittelwert bilden, über die ganze Fläche gleichmäßig oder mit Betonung der Mitte usw.). Bei einem realen EEG hängt die dargestellte Amplitude ja auch davon ab, wie das Signal zuvor verstärkt oder sonst wie bearbeitet </w:t>
-      </w:r>
-      <w:proofErr w:type="gramStart"/>
-      <w:r>
-        <w:rPr>
-          <w:rFonts w:ascii="Verdana" w:eastAsia="Times New Roman" w:hAnsi="Verdana"/>
-          <w:sz w:val="18"/>
-          <w:szCs w:val="18"/>
-        </w:rPr>
-        <w:t>wurde.</w:t>
+        <w:t>Wenn wir nur ein einzelnes Neuron betrachten, könnte man sagen, der Signalpegel ist ein absoluter Wert wird in mV. Wenn wir aber über ein Areal summieren, hängt der Wert völlig davon ab, was ich mathematisch mit den Einzelwerten anstelle (einfach aufsummieren, Mittelwert bilden, über die ganze Fläche gleichmäßig oder mit Betonung der Mitte usw.). Bei einem realen EEG hängt die dargestellte Amplitude ja auch davon ab, wie das Signal zuvor verstärkt oder sonst wie bearbeitet wurde.</w:t>
       </w:r>
       <w:r>
         <w:rPr>
@@ -2441,17 +2264,7 @@
           <w:szCs w:val="18"/>
           <w:u w:val="single"/>
         </w:rPr>
-        <w:t>Beim</w:t>
-      </w:r>
-      <w:proofErr w:type="gramEnd"/>
-      <w:r>
-        <w:rPr>
-          <w:rFonts w:ascii="Verdana" w:eastAsia="Times New Roman" w:hAnsi="Verdana"/>
-          <w:sz w:val="18"/>
-          <w:szCs w:val="18"/>
-          <w:u w:val="single"/>
-        </w:rPr>
-        <w:t xml:space="preserve"> realen EEG hängt es vor allem davon ab, wieweit der Neuron-Abschnitt vom Sensor entfernt ist. Die dadurch bedingte Dämpfung muss man auspr</w:t>
+        <w:t>Beim realen EEG hängt es vor allem davon ab, wieweit der Neuron-Abschnitt vom Sensor entfernt ist. Die dadurch bedingte Dämpfung muss man auspr</w:t>
       </w:r>
       <w:r>
         <w:rPr>
@@ -2920,9 +2733,8 @@
           <w:szCs w:val="18"/>
           <w:lang w:val="en-US"/>
         </w:rPr>
-        <w:t xml:space="preserve">#35 (Input-)Neuron </w:t>
-      </w:r>
-      <w:proofErr w:type="gramStart"/>
+        <w:t>#35 (Input-)Neuron an Neuron andocken</w:t>
+      </w:r>
       <w:r>
         <w:rPr>
           <w:rFonts w:ascii="Arial" w:hAnsi="Arial" w:cs="Arial"/>
@@ -2930,39 +2742,12 @@
           <w:szCs w:val="18"/>
           <w:lang w:val="en-US"/>
         </w:rPr>
-        <w:t>an</w:t>
-      </w:r>
-      <w:proofErr w:type="gramEnd"/>
-      <w:r>
-        <w:rPr>
-          <w:rFonts w:ascii="Arial" w:hAnsi="Arial" w:cs="Arial"/>
-          <w:sz w:val="18"/>
-          <w:szCs w:val="18"/>
-          <w:lang w:val="en-US"/>
-        </w:rPr>
-        <w:t xml:space="preserve"> Neuron andocken</w:t>
-      </w:r>
-      <w:r>
-        <w:rPr>
-          <w:rFonts w:ascii="Arial" w:hAnsi="Arial" w:cs="Arial"/>
-          <w:sz w:val="18"/>
-          <w:szCs w:val="18"/>
-          <w:lang w:val="en-US"/>
-        </w:rPr>
         <w:br/>
       </w:r>
     </w:p>
     <w:p>
       <w:r>
-        <w:t xml:space="preserve">==================== </w:t>
-      </w:r>
-      <w:proofErr w:type="gramStart"/>
-      <w:r>
-        <w:t>Email</w:t>
-      </w:r>
-      <w:proofErr w:type="gramEnd"/>
-      <w:r>
-        <w:t xml:space="preserve"> 23.04.2020 ======================================</w:t>
+        <w:t>==================== Email 23.04.2020 ======================================</w:t>
       </w:r>
     </w:p>
     <w:p>
@@ -3042,13 +2827,8 @@
       <w:r>
         <w:t xml:space="preserve">sich als </w:t>
       </w:r>
-      <w:proofErr w:type="gramStart"/>
-      <w:r>
-        <w:t>extrem aufwendig</w:t>
-      </w:r>
-      <w:proofErr w:type="gramEnd"/>
-      <w:r>
-        <w:t xml:space="preserve"> </w:t>
+      <w:r>
+        <w:t xml:space="preserve">extrem aufwendig </w:t>
       </w:r>
       <w:r>
         <w:t>herausstellen</w:t>

</xml_diff>

<commit_message>
intermediate version. work on ClosedConnector
</commit_message>
<xml_diff>
--- a/NNet/Issues.docx
+++ b/NNet/Issues.docx
@@ -20,10 +20,7 @@
         <w:t xml:space="preserve"> #</w:t>
       </w:r>
       <w:r>
-        <w:t>8</w:t>
-      </w:r>
-      <w:r>
-        <w:t>8</w:t>
+        <w:t>92</w:t>
       </w:r>
     </w:p>
     <w:p/>
@@ -149,7 +146,49 @@
                 <w:szCs w:val="18"/>
                 <w:lang w:val="en-US" w:eastAsia="de-DE"/>
               </w:rPr>
-              <w:t>#87 Connect connectors (Animation)</w:t>
+              <w:t xml:space="preserve">#87 </w:t>
+            </w:r>
+            <w:r>
+              <w:rPr>
+                <w:rFonts w:ascii="Arial" w:eastAsia="Times New Roman" w:hAnsi="Arial" w:cs="Arial"/>
+                <w:color w:val="000000"/>
+                <w:sz w:val="18"/>
+                <w:szCs w:val="18"/>
+                <w:lang w:val="en-US" w:eastAsia="de-DE"/>
+              </w:rPr>
+              <w:t>Plugin a</w:t>
+            </w:r>
+            <w:r>
+              <w:rPr>
+                <w:rFonts w:ascii="Arial" w:eastAsia="Times New Roman" w:hAnsi="Arial" w:cs="Arial"/>
+                <w:color w:val="000000"/>
+                <w:sz w:val="18"/>
+                <w:szCs w:val="18"/>
+                <w:lang w:val="en-US" w:eastAsia="de-DE"/>
+              </w:rPr>
+              <w:t>nimation</w:t>
+            </w:r>
+          </w:p>
+          <w:p>
+            <w:pPr>
+              <w:spacing w:after="0" w:line="240" w:lineRule="auto"/>
+              <w:rPr>
+                <w:rFonts w:ascii="Arial" w:eastAsia="Times New Roman" w:hAnsi="Arial" w:cs="Arial"/>
+                <w:color w:val="000000"/>
+                <w:sz w:val="18"/>
+                <w:szCs w:val="18"/>
+                <w:lang w:val="en-US" w:eastAsia="de-DE"/>
+              </w:rPr>
+            </w:pPr>
+            <w:r>
+              <w:rPr>
+                <w:rFonts w:ascii="Arial" w:eastAsia="Times New Roman" w:hAnsi="Arial" w:cs="Arial"/>
+                <w:color w:val="000000"/>
+                <w:sz w:val="18"/>
+                <w:szCs w:val="18"/>
+                <w:lang w:val="en-US" w:eastAsia="de-DE"/>
+              </w:rPr>
+              <w:t>#89 Split closed connector</w:t>
             </w:r>
           </w:p>
         </w:tc>
@@ -398,6 +437,72 @@
             <w:vAlign w:val="center"/>
             <w:hideMark/>
           </w:tcPr>
+          <w:p>
+            <w:pPr>
+              <w:spacing w:after="0" w:line="240" w:lineRule="auto"/>
+              <w:rPr>
+                <w:rFonts w:ascii="Arial" w:eastAsia="Times New Roman" w:hAnsi="Arial" w:cs="Arial"/>
+                <w:color w:val="000000"/>
+                <w:sz w:val="18"/>
+                <w:szCs w:val="18"/>
+                <w:lang w:val="en-US" w:eastAsia="de-DE"/>
+              </w:rPr>
+            </w:pPr>
+            <w:r>
+              <w:rPr>
+                <w:rFonts w:ascii="Arial" w:eastAsia="Times New Roman" w:hAnsi="Arial" w:cs="Arial"/>
+                <w:color w:val="000000"/>
+                <w:sz w:val="18"/>
+                <w:szCs w:val="18"/>
+                <w:lang w:val="en-US" w:eastAsia="de-DE"/>
+              </w:rPr>
+              <w:t>#90 Unplug</w:t>
+            </w:r>
+          </w:p>
+          <w:p>
+            <w:pPr>
+              <w:spacing w:after="0" w:line="240" w:lineRule="auto"/>
+              <w:rPr>
+                <w:rFonts w:ascii="Arial" w:eastAsia="Times New Roman" w:hAnsi="Arial" w:cs="Arial"/>
+                <w:color w:val="000000"/>
+                <w:sz w:val="18"/>
+                <w:szCs w:val="18"/>
+                <w:lang w:val="en-US" w:eastAsia="de-DE"/>
+              </w:rPr>
+            </w:pPr>
+            <w:r>
+              <w:rPr>
+                <w:rFonts w:ascii="Arial" w:eastAsia="Times New Roman" w:hAnsi="Arial" w:cs="Arial"/>
+                <w:color w:val="000000"/>
+                <w:sz w:val="18"/>
+                <w:szCs w:val="18"/>
+                <w:lang w:val="en-US" w:eastAsia="de-DE"/>
+              </w:rPr>
+              <w:t>#91 Split Input/Output connectors</w:t>
+            </w:r>
+          </w:p>
+          <w:p>
+            <w:pPr>
+              <w:spacing w:after="0" w:line="240" w:lineRule="auto"/>
+              <w:rPr>
+                <w:rFonts w:ascii="Arial" w:eastAsia="Times New Roman" w:hAnsi="Arial" w:cs="Arial"/>
+                <w:color w:val="000000"/>
+                <w:sz w:val="18"/>
+                <w:szCs w:val="18"/>
+                <w:lang w:val="en-US" w:eastAsia="de-DE"/>
+              </w:rPr>
+            </w:pPr>
+            <w:r>
+              <w:rPr>
+                <w:rFonts w:ascii="Arial" w:eastAsia="Times New Roman" w:hAnsi="Arial" w:cs="Arial"/>
+                <w:color w:val="000000"/>
+                <w:sz w:val="18"/>
+                <w:szCs w:val="18"/>
+                <w:lang w:val="en-US" w:eastAsia="de-DE"/>
+              </w:rPr>
+              <w:t>#92 Make connector for Neurons</w:t>
+            </w:r>
+          </w:p>
           <w:p>
             <w:pPr>
               <w:spacing w:after="0" w:line="240" w:lineRule="auto"/>

</xml_diff>

<commit_message>
Delete closed connector implemented. Long command names shortened.
</commit_message>
<xml_diff>
--- a/NNet/Issues.docx
+++ b/NNet/Issues.docx
@@ -3,24 +3,14 @@
 <w:document xmlns:wpc="http://schemas.microsoft.com/office/word/2010/wordprocessingCanvas" xmlns:cx="http://schemas.microsoft.com/office/drawing/2014/chartex" xmlns:cx1="http://schemas.microsoft.com/office/drawing/2015/9/8/chartex" xmlns:cx2="http://schemas.microsoft.com/office/drawing/2015/10/21/chartex" xmlns:cx3="http://schemas.microsoft.com/office/drawing/2016/5/9/chartex" xmlns:cx4="http://schemas.microsoft.com/office/drawing/2016/5/10/chartex" xmlns:cx5="http://schemas.microsoft.com/office/drawing/2016/5/11/chartex" xmlns:cx6="http://schemas.microsoft.com/office/drawing/2016/5/12/chartex" xmlns:cx7="http://schemas.microsoft.com/office/drawing/2016/5/13/chartex" xmlns:cx8="http://schemas.microsoft.com/office/drawing/2016/5/14/chartex" xmlns:mc="http://schemas.openxmlformats.org/markup-compatibility/2006" xmlns:aink="http://schemas.microsoft.com/office/drawing/2016/ink" xmlns:am3d="http://schemas.microsoft.com/office/drawing/2017/model3d" xmlns:o="urn:schemas-microsoft-com:office:office" xmlns:r="http://schemas.openxmlformats.org/officeDocument/2006/relationships" xmlns:m="http://schemas.openxmlformats.org/officeDocument/2006/math" xmlns:v="urn:schemas-microsoft-com:vml" xmlns:wp14="http://schemas.microsoft.com/office/word/2010/wordprocessingDrawing" xmlns:wp="http://schemas.openxmlformats.org/drawingml/2006/wordprocessingDrawing" xmlns:w10="urn:schemas-microsoft-com:office:word" xmlns:w="http://schemas.openxmlformats.org/wordprocessingml/2006/main" xmlns:w14="http://schemas.microsoft.com/office/word/2010/wordml" xmlns:w15="http://schemas.microsoft.com/office/word/2012/wordml" xmlns:w16cex="http://schemas.microsoft.com/office/word/2018/wordml/cex" xmlns:w16cid="http://schemas.microsoft.com/office/word/2016/wordml/cid" xmlns:w16="http://schemas.microsoft.com/office/word/2018/wordml" xmlns:w16sdtdh="http://schemas.microsoft.com/office/word/2020/wordml/sdtdatahash" xmlns:w16se="http://schemas.microsoft.com/office/word/2015/wordml/symex" xmlns:wpg="http://schemas.microsoft.com/office/word/2010/wordprocessingGroup" xmlns:wpi="http://schemas.microsoft.com/office/word/2010/wordprocessingInk" xmlns:wne="http://schemas.microsoft.com/office/word/2006/wordml" xmlns:wps="http://schemas.microsoft.com/office/word/2010/wordprocessingShape" mc:Ignorable="w14 w15 w16se w16cid w16 w16cex w16sdtdh wp14">
   <w:body>
     <w:p>
-      <w:proofErr w:type="spellStart"/>
-      <w:r>
-        <w:t>Latest</w:t>
-      </w:r>
-      <w:proofErr w:type="spellEnd"/>
-      <w:r>
-        <w:t xml:space="preserve"> </w:t>
-      </w:r>
-      <w:proofErr w:type="spellStart"/>
-      <w:r>
-        <w:t>Issue</w:t>
-      </w:r>
-      <w:proofErr w:type="spellEnd"/>
-      <w:r>
-        <w:t xml:space="preserve"> #</w:t>
-      </w:r>
-      <w:r>
-        <w:t>92</w:t>
+      <w:r>
+        <w:t>Latest Issue #</w:t>
+      </w:r>
+      <w:r>
+        <w:t>9</w:t>
+      </w:r>
+      <w:r>
+        <w:t>8</w:t>
       </w:r>
     </w:p>
     <w:p/>
@@ -36,9 +26,9 @@
       </w:tblPr>
       <w:tblGrid>
         <w:gridCol w:w="1131"/>
-        <w:gridCol w:w="1741"/>
-        <w:gridCol w:w="4233"/>
-        <w:gridCol w:w="2960"/>
+        <w:gridCol w:w="3122"/>
+        <w:gridCol w:w="3685"/>
+        <w:gridCol w:w="2127"/>
       </w:tblGrid>
       <w:tr>
         <w:trPr>
@@ -73,23 +63,13 @@
                 <w:color w:val="000000"/>
                 <w:lang w:eastAsia="de-DE"/>
               </w:rPr>
-              <w:t xml:space="preserve">High </w:t>
+              <w:t>High value</w:t>
             </w:r>
-            <w:proofErr w:type="spellStart"/>
-            <w:r>
-              <w:rPr>
-                <w:rFonts w:ascii="Calibri" w:eastAsia="Times New Roman" w:hAnsi="Calibri" w:cs="Calibri"/>
-                <w:color w:val="000000"/>
-                <w:lang w:eastAsia="de-DE"/>
-              </w:rPr>
-              <w:t>value</w:t>
-            </w:r>
-            <w:proofErr w:type="spellEnd"/>
           </w:p>
         </w:tc>
         <w:tc>
           <w:tcPr>
-            <w:tcW w:w="1741" w:type="dxa"/>
+            <w:tcW w:w="3122" w:type="dxa"/>
             <w:vMerge w:val="restart"/>
             <w:tcBorders>
               <w:top w:val="single" w:sz="8" w:space="0" w:color="auto"/>
@@ -103,20 +83,19 @@
           <w:p>
             <w:pPr>
               <w:spacing w:after="0" w:line="240" w:lineRule="auto"/>
-              <w:ind w:left="496" w:hanging="425"/>
               <w:rPr>
                 <w:rFonts w:ascii="Arial" w:eastAsia="Times New Roman" w:hAnsi="Arial" w:cs="Arial"/>
                 <w:color w:val="24292E"/>
                 <w:sz w:val="18"/>
                 <w:szCs w:val="18"/>
-                <w:lang w:eastAsia="de-DE"/>
+                <w:lang w:val="en-US" w:eastAsia="de-DE"/>
               </w:rPr>
             </w:pPr>
           </w:p>
         </w:tc>
         <w:tc>
           <w:tcPr>
-            <w:tcW w:w="4233" w:type="dxa"/>
+            <w:tcW w:w="3685" w:type="dxa"/>
             <w:vMerge w:val="restart"/>
             <w:tcBorders>
               <w:top w:val="single" w:sz="8" w:space="0" w:color="auto"/>
@@ -146,8 +125,20 @@
                 <w:szCs w:val="18"/>
                 <w:lang w:val="en-US" w:eastAsia="de-DE"/>
               </w:rPr>
-              <w:t xml:space="preserve">#87 </w:t>
+              <w:t>#89 Split closed connector</w:t>
             </w:r>
+          </w:p>
+          <w:p>
+            <w:pPr>
+              <w:spacing w:after="0" w:line="240" w:lineRule="auto"/>
+              <w:rPr>
+                <w:rFonts w:ascii="Arial" w:eastAsia="Times New Roman" w:hAnsi="Arial" w:cs="Arial"/>
+                <w:color w:val="000000"/>
+                <w:sz w:val="18"/>
+                <w:szCs w:val="18"/>
+                <w:lang w:val="en-US" w:eastAsia="de-DE"/>
+              </w:rPr>
+            </w:pPr>
             <w:r>
               <w:rPr>
                 <w:rFonts w:ascii="Arial" w:eastAsia="Times New Roman" w:hAnsi="Arial" w:cs="Arial"/>
@@ -156,8 +147,20 @@
                 <w:szCs w:val="18"/>
                 <w:lang w:val="en-US" w:eastAsia="de-DE"/>
               </w:rPr>
-              <w:t>Plugin a</w:t>
+              <w:t>#94 Rotate selection</w:t>
             </w:r>
+          </w:p>
+          <w:p>
+            <w:pPr>
+              <w:spacing w:after="0" w:line="240" w:lineRule="auto"/>
+              <w:rPr>
+                <w:rFonts w:ascii="Arial" w:eastAsia="Times New Roman" w:hAnsi="Arial" w:cs="Arial"/>
+                <w:color w:val="000000"/>
+                <w:sz w:val="18"/>
+                <w:szCs w:val="18"/>
+                <w:lang w:val="en-US" w:eastAsia="de-DE"/>
+              </w:rPr>
+            </w:pPr>
             <w:r>
               <w:rPr>
                 <w:rFonts w:ascii="Arial" w:eastAsia="Times New Roman" w:hAnsi="Arial" w:cs="Arial"/>
@@ -166,7 +169,7 @@
                 <w:szCs w:val="18"/>
                 <w:lang w:val="en-US" w:eastAsia="de-DE"/>
               </w:rPr>
-              <w:t>nimation</w:t>
+              <w:t>#97 Dislocate connector on disconnect</w:t>
             </w:r>
           </w:p>
           <w:p>
@@ -188,13 +191,35 @@
                 <w:szCs w:val="18"/>
                 <w:lang w:val="en-US" w:eastAsia="de-DE"/>
               </w:rPr>
-              <w:t>#89 Split closed connector</w:t>
+              <w:t>#98 Dislocate closedConn on disceonnect</w:t>
+            </w:r>
+          </w:p>
+          <w:p>
+            <w:pPr>
+              <w:spacing w:after="0" w:line="240" w:lineRule="auto"/>
+              <w:rPr>
+                <w:rFonts w:ascii="Arial" w:eastAsia="Times New Roman" w:hAnsi="Arial" w:cs="Arial"/>
+                <w:color w:val="000000"/>
+                <w:sz w:val="18"/>
+                <w:szCs w:val="18"/>
+                <w:lang w:val="en-US" w:eastAsia="de-DE"/>
+              </w:rPr>
+            </w:pPr>
+            <w:r>
+              <w:rPr>
+                <w:rFonts w:ascii="Arial" w:eastAsia="Times New Roman" w:hAnsi="Arial" w:cs="Arial"/>
+                <w:color w:val="000000"/>
+                <w:sz w:val="18"/>
+                <w:szCs w:val="18"/>
+                <w:lang w:val="en-US" w:eastAsia="de-DE"/>
+              </w:rPr>
+              <w:t>#95 Orphaned neuron</w:t>
             </w:r>
           </w:p>
         </w:tc>
         <w:tc>
           <w:tcPr>
-            <w:tcW w:w="2960" w:type="dxa"/>
+            <w:tcW w:w="2127" w:type="dxa"/>
             <w:vMerge w:val="restart"/>
             <w:tcBorders>
               <w:top w:val="single" w:sz="8" w:space="0" w:color="auto"/>
@@ -272,7 +297,7 @@
         </w:tc>
         <w:tc>
           <w:tcPr>
-            <w:tcW w:w="1741" w:type="dxa"/>
+            <w:tcW w:w="3122" w:type="dxa"/>
             <w:vMerge/>
             <w:tcBorders>
               <w:top w:val="single" w:sz="8" w:space="0" w:color="auto"/>
@@ -298,7 +323,7 @@
         </w:tc>
         <w:tc>
           <w:tcPr>
-            <w:tcW w:w="4233" w:type="dxa"/>
+            <w:tcW w:w="3685" w:type="dxa"/>
             <w:vMerge/>
             <w:tcBorders>
               <w:top w:val="single" w:sz="8" w:space="0" w:color="auto"/>
@@ -324,7 +349,7 @@
         </w:tc>
         <w:tc>
           <w:tcPr>
-            <w:tcW w:w="2960" w:type="dxa"/>
+            <w:tcW w:w="2127" w:type="dxa"/>
             <w:vMerge/>
             <w:tcBorders>
               <w:top w:val="single" w:sz="8" w:space="0" w:color="auto"/>
@@ -382,23 +407,13 @@
                 <w:color w:val="000000"/>
                 <w:lang w:eastAsia="de-DE"/>
               </w:rPr>
-              <w:t xml:space="preserve">Middle </w:t>
+              <w:t>Middle value</w:t>
             </w:r>
-            <w:proofErr w:type="spellStart"/>
-            <w:r>
-              <w:rPr>
-                <w:rFonts w:ascii="Calibri" w:eastAsia="Times New Roman" w:hAnsi="Calibri" w:cs="Calibri"/>
-                <w:color w:val="000000"/>
-                <w:lang w:eastAsia="de-DE"/>
-              </w:rPr>
-              <w:t>value</w:t>
-            </w:r>
-            <w:proofErr w:type="spellEnd"/>
           </w:p>
         </w:tc>
         <w:tc>
           <w:tcPr>
-            <w:tcW w:w="1741" w:type="dxa"/>
+            <w:tcW w:w="3122" w:type="dxa"/>
             <w:vMerge w:val="restart"/>
             <w:tcBorders>
               <w:top w:val="nil"/>
@@ -421,11 +436,21 @@
                 <w:lang w:val="en-US" w:eastAsia="de-DE"/>
               </w:rPr>
             </w:pPr>
+            <w:r>
+              <w:rPr>
+                <w:rFonts w:ascii="Arial" w:eastAsia="Times New Roman" w:hAnsi="Arial" w:cs="Arial"/>
+                <w:color w:val="24292E"/>
+                <w:sz w:val="18"/>
+                <w:szCs w:val="18"/>
+                <w:lang w:val="en-US" w:eastAsia="de-DE"/>
+              </w:rPr>
+              <w:t>#98 Delete selection with DEL-key</w:t>
+            </w:r>
           </w:p>
         </w:tc>
         <w:tc>
           <w:tcPr>
-            <w:tcW w:w="4233" w:type="dxa"/>
+            <w:tcW w:w="3685" w:type="dxa"/>
             <w:vMerge w:val="restart"/>
             <w:tcBorders>
               <w:top w:val="nil"/>
@@ -554,29 +579,7 @@
                 <w:szCs w:val="18"/>
                 <w:lang w:val="en-US" w:eastAsia="de-DE"/>
               </w:rPr>
-              <w:t xml:space="preserve">#63 </w:t>
-            </w:r>
-            <w:proofErr w:type="spellStart"/>
-            <w:r>
-              <w:rPr>
-                <w:rFonts w:ascii="Arial" w:eastAsia="Times New Roman" w:hAnsi="Arial" w:cs="Arial"/>
-                <w:color w:val="000000"/>
-                <w:sz w:val="18"/>
-                <w:szCs w:val="18"/>
-                <w:lang w:val="en-US" w:eastAsia="de-DE"/>
-              </w:rPr>
-              <w:t>Lichtquelle</w:t>
-            </w:r>
-            <w:proofErr w:type="spellEnd"/>
-            <w:r>
-              <w:rPr>
-                <w:rFonts w:ascii="Arial" w:eastAsia="Times New Roman" w:hAnsi="Arial" w:cs="Arial"/>
-                <w:color w:val="000000"/>
-                <w:sz w:val="18"/>
-                <w:szCs w:val="18"/>
-                <w:lang w:val="en-US" w:eastAsia="de-DE"/>
-              </w:rPr>
-              <w:t xml:space="preserve"> (Paul)</w:t>
+              <w:t>#63 Lichtquelle (Paul)</w:t>
             </w:r>
           </w:p>
           <w:p>
@@ -616,7 +619,7 @@
         </w:tc>
         <w:tc>
           <w:tcPr>
-            <w:tcW w:w="2960" w:type="dxa"/>
+            <w:tcW w:w="2127" w:type="dxa"/>
             <w:vMerge w:val="restart"/>
             <w:tcBorders>
               <w:top w:val="nil"/>
@@ -667,20 +670,8 @@
                 <w:szCs w:val="18"/>
                 <w:lang w:eastAsia="de-DE"/>
               </w:rPr>
-              <w:t xml:space="preserve">#45 Layout </w:t>
+              <w:t>#45 Layout manager</w:t>
             </w:r>
-            <w:proofErr w:type="spellStart"/>
-            <w:r>
-              <w:rPr>
-                <w:rFonts w:ascii="Arial" w:eastAsia="Times New Roman" w:hAnsi="Arial" w:cs="Arial"/>
-                <w:color w:val="000000"/>
-                <w:sz w:val="18"/>
-                <w:szCs w:val="18"/>
-                <w:lang w:eastAsia="de-DE"/>
-              </w:rPr>
-              <w:t>manager</w:t>
-            </w:r>
-            <w:proofErr w:type="spellEnd"/>
           </w:p>
           <w:p>
             <w:pPr>
@@ -736,7 +727,7 @@
         </w:tc>
         <w:tc>
           <w:tcPr>
-            <w:tcW w:w="1741" w:type="dxa"/>
+            <w:tcW w:w="3122" w:type="dxa"/>
             <w:vMerge/>
             <w:tcBorders>
               <w:top w:val="nil"/>
@@ -762,7 +753,7 @@
         </w:tc>
         <w:tc>
           <w:tcPr>
-            <w:tcW w:w="4233" w:type="dxa"/>
+            <w:tcW w:w="3685" w:type="dxa"/>
             <w:vMerge/>
             <w:tcBorders>
               <w:top w:val="nil"/>
@@ -788,7 +779,7 @@
         </w:tc>
         <w:tc>
           <w:tcPr>
-            <w:tcW w:w="2960" w:type="dxa"/>
+            <w:tcW w:w="2127" w:type="dxa"/>
             <w:vMerge/>
             <w:tcBorders>
               <w:top w:val="nil"/>
@@ -846,23 +837,13 @@
                 <w:color w:val="000000"/>
                 <w:lang w:eastAsia="de-DE"/>
               </w:rPr>
-              <w:t xml:space="preserve">Low </w:t>
+              <w:t>Low value</w:t>
             </w:r>
-            <w:proofErr w:type="spellStart"/>
-            <w:r>
-              <w:rPr>
-                <w:rFonts w:ascii="Calibri" w:eastAsia="Times New Roman" w:hAnsi="Calibri" w:cs="Calibri"/>
-                <w:color w:val="000000"/>
-                <w:lang w:eastAsia="de-DE"/>
-              </w:rPr>
-              <w:t>value</w:t>
-            </w:r>
-            <w:proofErr w:type="spellEnd"/>
           </w:p>
         </w:tc>
         <w:tc>
           <w:tcPr>
-            <w:tcW w:w="1741" w:type="dxa"/>
+            <w:tcW w:w="3122" w:type="dxa"/>
             <w:vMerge w:val="restart"/>
             <w:tcBorders>
               <w:top w:val="nil"/>
@@ -893,6 +874,38 @@
                 <w:szCs w:val="18"/>
                 <w:lang w:val="en-US" w:eastAsia="de-DE"/>
               </w:rPr>
+              <w:t>#81 Arrows on/off in preferences</w:t>
+            </w:r>
+            <w:r>
+              <w:rPr>
+                <w:rFonts w:ascii="Arial" w:eastAsia="Times New Roman" w:hAnsi="Arial" w:cs="Arial"/>
+                <w:color w:val="000000"/>
+                <w:sz w:val="18"/>
+                <w:szCs w:val="18"/>
+                <w:lang w:val="en-US" w:eastAsia="de-DE"/>
+              </w:rPr>
+              <w:t xml:space="preserve"> </w:t>
+            </w:r>
+          </w:p>
+          <w:p>
+            <w:pPr>
+              <w:spacing w:after="0" w:line="240" w:lineRule="auto"/>
+              <w:rPr>
+                <w:rFonts w:ascii="Arial" w:eastAsia="Times New Roman" w:hAnsi="Arial" w:cs="Arial"/>
+                <w:color w:val="000000"/>
+                <w:sz w:val="18"/>
+                <w:szCs w:val="18"/>
+                <w:lang w:val="en-US" w:eastAsia="de-DE"/>
+              </w:rPr>
+            </w:pPr>
+            <w:r>
+              <w:rPr>
+                <w:rFonts w:ascii="Arial" w:eastAsia="Times New Roman" w:hAnsi="Arial" w:cs="Arial"/>
+                <w:color w:val="000000"/>
+                <w:sz w:val="18"/>
+                <w:szCs w:val="18"/>
+                <w:lang w:val="en-US" w:eastAsia="de-DE"/>
+              </w:rPr>
               <w:t>#34 Restore last version (Paul)</w:t>
             </w:r>
           </w:p>
@@ -915,25 +928,13 @@
                 <w:szCs w:val="18"/>
                 <w:lang w:val="en-US" w:eastAsia="de-DE"/>
               </w:rPr>
-              <w:t xml:space="preserve">#71 Color for </w:t>
+              <w:t>#71 Color for WindowBackground</w:t>
             </w:r>
-            <w:proofErr w:type="spellStart"/>
-            <w:r>
-              <w:rPr>
-                <w:rFonts w:ascii="Arial" w:eastAsia="Times New Roman" w:hAnsi="Arial" w:cs="Arial"/>
-                <w:color w:val="000000"/>
-                <w:sz w:val="18"/>
-                <w:szCs w:val="18"/>
-                <w:lang w:val="en-US" w:eastAsia="de-DE"/>
-              </w:rPr>
-              <w:t>WindowBackground</w:t>
-            </w:r>
-            <w:proofErr w:type="spellEnd"/>
           </w:p>
         </w:tc>
         <w:tc>
           <w:tcPr>
-            <w:tcW w:w="4233" w:type="dxa"/>
+            <w:tcW w:w="3685" w:type="dxa"/>
             <w:vMerge w:val="restart"/>
             <w:tcBorders>
               <w:top w:val="nil"/>
@@ -964,9 +965,20 @@
                 <w:szCs w:val="18"/>
                 <w:lang w:val="en-US" w:eastAsia="de-DE"/>
               </w:rPr>
-              <w:t xml:space="preserve">#13 </w:t>
+              <w:t>#96 Fix progress display of run script</w:t>
             </w:r>
-            <w:proofErr w:type="spellStart"/>
+          </w:p>
+          <w:p>
+            <w:pPr>
+              <w:spacing w:after="0" w:line="240" w:lineRule="auto"/>
+              <w:rPr>
+                <w:rFonts w:ascii="Arial" w:eastAsia="Times New Roman" w:hAnsi="Arial" w:cs="Arial"/>
+                <w:color w:val="000000"/>
+                <w:sz w:val="18"/>
+                <w:szCs w:val="18"/>
+                <w:lang w:val="en-US" w:eastAsia="de-DE"/>
+              </w:rPr>
+            </w:pPr>
             <w:r>
               <w:rPr>
                 <w:rFonts w:ascii="Arial" w:eastAsia="Times New Roman" w:hAnsi="Arial" w:cs="Arial"/>
@@ -975,9 +987,20 @@
                 <w:szCs w:val="18"/>
                 <w:lang w:val="en-US" w:eastAsia="de-DE"/>
               </w:rPr>
-              <w:t>Andocken</w:t>
+              <w:t>#13 Andocken durch Move Pipe</w:t>
             </w:r>
-            <w:proofErr w:type="spellEnd"/>
+          </w:p>
+          <w:p>
+            <w:pPr>
+              <w:spacing w:after="0" w:line="240" w:lineRule="auto"/>
+              <w:rPr>
+                <w:rFonts w:ascii="Arial" w:eastAsia="Times New Roman" w:hAnsi="Arial" w:cs="Arial"/>
+                <w:color w:val="000000"/>
+                <w:sz w:val="18"/>
+                <w:szCs w:val="18"/>
+                <w:lang w:val="en-US" w:eastAsia="de-DE"/>
+              </w:rPr>
+            </w:pPr>
             <w:r>
               <w:rPr>
                 <w:rFonts w:ascii="Arial" w:eastAsia="Times New Roman" w:hAnsi="Arial" w:cs="Arial"/>
@@ -986,9 +1009,20 @@
                 <w:szCs w:val="18"/>
                 <w:lang w:val="en-US" w:eastAsia="de-DE"/>
               </w:rPr>
-              <w:t xml:space="preserve"> </w:t>
+              <w:t>#93 Animate Delete</w:t>
             </w:r>
-            <w:proofErr w:type="spellStart"/>
+          </w:p>
+          <w:p>
+            <w:pPr>
+              <w:spacing w:after="0" w:line="240" w:lineRule="auto"/>
+              <w:rPr>
+                <w:rFonts w:ascii="Arial" w:eastAsia="Times New Roman" w:hAnsi="Arial" w:cs="Arial"/>
+                <w:color w:val="000000"/>
+                <w:sz w:val="18"/>
+                <w:szCs w:val="18"/>
+                <w:lang w:val="en-US" w:eastAsia="de-DE"/>
+              </w:rPr>
+            </w:pPr>
             <w:r>
               <w:rPr>
                 <w:rFonts w:ascii="Arial" w:eastAsia="Times New Roman" w:hAnsi="Arial" w:cs="Arial"/>
@@ -997,9 +1031,20 @@
                 <w:szCs w:val="18"/>
                 <w:lang w:val="en-US" w:eastAsia="de-DE"/>
               </w:rPr>
-              <w:t>durch</w:t>
+              <w:t>#12 Split Dendrit</w:t>
             </w:r>
-            <w:proofErr w:type="spellEnd"/>
+          </w:p>
+          <w:p>
+            <w:pPr>
+              <w:spacing w:after="0" w:line="240" w:lineRule="auto"/>
+              <w:rPr>
+                <w:rFonts w:ascii="Arial" w:eastAsia="Times New Roman" w:hAnsi="Arial" w:cs="Arial"/>
+                <w:color w:val="000000"/>
+                <w:sz w:val="18"/>
+                <w:szCs w:val="18"/>
+                <w:lang w:val="en-US" w:eastAsia="de-DE"/>
+              </w:rPr>
+            </w:pPr>
             <w:r>
               <w:rPr>
                 <w:rFonts w:ascii="Arial" w:eastAsia="Times New Roman" w:hAnsi="Arial" w:cs="Arial"/>
@@ -1008,7 +1053,7 @@
                 <w:szCs w:val="18"/>
                 <w:lang w:val="en-US" w:eastAsia="de-DE"/>
               </w:rPr>
-              <w:t xml:space="preserve"> Move Pipe</w:t>
+              <w:t xml:space="preserve">#73 Cleanup Format2wstring </w:t>
             </w:r>
           </w:p>
           <w:p>
@@ -1016,7 +1061,7 @@
               <w:spacing w:after="0" w:line="240" w:lineRule="auto"/>
               <w:rPr>
                 <w:rFonts w:ascii="Arial" w:eastAsia="Times New Roman" w:hAnsi="Arial" w:cs="Arial"/>
-                <w:color w:val="24292E"/>
+                <w:color w:val="000000"/>
                 <w:sz w:val="18"/>
                 <w:szCs w:val="18"/>
                 <w:lang w:val="en-US" w:eastAsia="de-DE"/>
@@ -1035,7 +1080,7 @@
             <w:r>
               <w:rPr>
                 <w:rFonts w:ascii="Arial" w:eastAsia="Times New Roman" w:hAnsi="Arial" w:cs="Arial"/>
-                <w:color w:val="24292E"/>
+                <w:color w:val="000000"/>
                 <w:sz w:val="18"/>
                 <w:szCs w:val="18"/>
                 <w:lang w:val="en-US" w:eastAsia="de-DE"/>
@@ -1048,10 +1093,10 @@
               <w:spacing w:after="0" w:line="240" w:lineRule="auto"/>
               <w:rPr>
                 <w:rFonts w:ascii="Arial" w:eastAsia="Times New Roman" w:hAnsi="Arial" w:cs="Arial"/>
-                <w:color w:val="24292E"/>
-                <w:sz w:val="18"/>
-                <w:szCs w:val="18"/>
-                <w:lang w:val="en-US" w:eastAsia="de-DE"/>
+                <w:color w:val="000000"/>
+                <w:sz w:val="18"/>
+                <w:szCs w:val="18"/>
+                <w:lang w:eastAsia="de-DE"/>
               </w:rPr>
             </w:pPr>
             <w:r>
@@ -1060,35 +1105,29 @@
                 <w:color w:val="000000"/>
                 <w:sz w:val="18"/>
                 <w:szCs w:val="18"/>
-                <w:lang w:val="en-US" w:eastAsia="de-DE"/>
-              </w:rPr>
-              <w:t>#70 Colors for Monitor-Signals</w:t>
+                <w:lang w:eastAsia="de-DE"/>
+              </w:rPr>
+              <w:t xml:space="preserve">#70 Colors for Monitor-Signals </w:t>
             </w:r>
+          </w:p>
+          <w:p>
+            <w:pPr>
+              <w:spacing w:after="0" w:line="240" w:lineRule="auto"/>
+              <w:rPr>
+                <w:rFonts w:ascii="Arial" w:eastAsia="Times New Roman" w:hAnsi="Arial" w:cs="Arial"/>
+                <w:color w:val="000000"/>
+                <w:sz w:val="18"/>
+                <w:szCs w:val="18"/>
+                <w:lang w:eastAsia="de-DE"/>
+              </w:rPr>
+            </w:pPr>
             <w:r>
               <w:rPr>
                 <w:rFonts w:ascii="Arial" w:eastAsia="Times New Roman" w:hAnsi="Arial" w:cs="Arial"/>
-                <w:color w:val="24292E"/>
-                <w:sz w:val="18"/>
-                <w:szCs w:val="18"/>
-                <w:lang w:val="en-US" w:eastAsia="de-DE"/>
-              </w:rPr>
-              <w:t xml:space="preserve"> </w:t>
-            </w:r>
-          </w:p>
-          <w:p>
-            <w:pPr>
-              <w:spacing w:after="0" w:line="240" w:lineRule="auto"/>
-              <w:rPr>
-                <w:rFonts w:ascii="Arial" w:hAnsi="Arial" w:cs="Arial"/>
-                <w:sz w:val="18"/>
-                <w:szCs w:val="18"/>
-              </w:rPr>
-            </w:pPr>
-            <w:r>
-              <w:rPr>
-                <w:rFonts w:ascii="Arial" w:hAnsi="Arial" w:cs="Arial"/>
-                <w:sz w:val="18"/>
-                <w:szCs w:val="18"/>
+                <w:color w:val="000000"/>
+                <w:sz w:val="18"/>
+                <w:szCs w:val="18"/>
+                <w:lang w:eastAsia="de-DE"/>
               </w:rPr>
               <w:t>#26 Neuronen/Dendriten Größe der Darstellung einstellbar machen</w:t>
             </w:r>
@@ -1098,7 +1137,7 @@
               <w:spacing w:after="0" w:line="240" w:lineRule="auto"/>
               <w:rPr>
                 <w:rFonts w:ascii="Arial" w:eastAsia="Times New Roman" w:hAnsi="Arial" w:cs="Arial"/>
-                <w:color w:val="24292E"/>
+                <w:color w:val="000000"/>
                 <w:sz w:val="18"/>
                 <w:szCs w:val="18"/>
                 <w:lang w:val="en-US" w:eastAsia="de-DE"/>
@@ -1107,52 +1146,30 @@
             <w:r>
               <w:rPr>
                 <w:rFonts w:ascii="Arial" w:eastAsia="Times New Roman" w:hAnsi="Arial" w:cs="Arial"/>
-                <w:color w:val="24292E"/>
-                <w:sz w:val="18"/>
-                <w:szCs w:val="18"/>
-                <w:lang w:val="en-US" w:eastAsia="de-DE"/>
-              </w:rPr>
-              <w:t xml:space="preserve">#72 Zoom </w:t>
+                <w:color w:val="000000"/>
+                <w:sz w:val="18"/>
+                <w:szCs w:val="18"/>
+                <w:lang w:val="en-US" w:eastAsia="de-DE"/>
+              </w:rPr>
+              <w:t>#72 Zoom DescWin</w:t>
             </w:r>
-            <w:proofErr w:type="spellStart"/>
-            <w:r>
-              <w:rPr>
-                <w:rFonts w:ascii="Arial" w:eastAsia="Times New Roman" w:hAnsi="Arial" w:cs="Arial"/>
-                <w:color w:val="24292E"/>
-                <w:sz w:val="18"/>
-                <w:szCs w:val="18"/>
-                <w:lang w:val="en-US" w:eastAsia="de-DE"/>
-              </w:rPr>
-              <w:t>DescWin</w:t>
-            </w:r>
-            <w:proofErr w:type="spellEnd"/>
-          </w:p>
-          <w:p>
-            <w:pPr>
-              <w:spacing w:after="0" w:line="240" w:lineRule="auto"/>
-              <w:rPr>
-                <w:rFonts w:ascii="Arial" w:eastAsia="Times New Roman" w:hAnsi="Arial" w:cs="Arial"/>
-                <w:color w:val="000000"/>
-                <w:sz w:val="18"/>
-                <w:szCs w:val="18"/>
-                <w:lang w:val="en-US" w:eastAsia="de-DE"/>
-              </w:rPr>
-            </w:pPr>
-            <w:r>
-              <w:rPr>
-                <w:rFonts w:ascii="Arial" w:eastAsia="Times New Roman" w:hAnsi="Arial" w:cs="Arial"/>
-                <w:color w:val="000000"/>
-                <w:sz w:val="18"/>
-                <w:szCs w:val="18"/>
-                <w:lang w:val="en-US" w:eastAsia="de-DE"/>
-              </w:rPr>
-              <w:t>#81 Arrows on/off in preferences</w:t>
-            </w:r>
+          </w:p>
+          <w:p>
+            <w:pPr>
+              <w:spacing w:after="0" w:line="240" w:lineRule="auto"/>
+              <w:rPr>
+                <w:rFonts w:ascii="Arial" w:eastAsia="Times New Roman" w:hAnsi="Arial" w:cs="Arial"/>
+                <w:color w:val="000000"/>
+                <w:sz w:val="18"/>
+                <w:szCs w:val="18"/>
+                <w:lang w:val="en-US" w:eastAsia="de-DE"/>
+              </w:rPr>
+            </w:pPr>
           </w:p>
         </w:tc>
         <w:tc>
           <w:tcPr>
-            <w:tcW w:w="2960" w:type="dxa"/>
+            <w:tcW w:w="2127" w:type="dxa"/>
             <w:vMerge w:val="restart"/>
             <w:tcBorders>
               <w:top w:val="nil"/>
@@ -1218,7 +1235,7 @@
         </w:tc>
         <w:tc>
           <w:tcPr>
-            <w:tcW w:w="1741" w:type="dxa"/>
+            <w:tcW w:w="3122" w:type="dxa"/>
             <w:vMerge/>
             <w:tcBorders>
               <w:top w:val="nil"/>
@@ -1244,7 +1261,7 @@
         </w:tc>
         <w:tc>
           <w:tcPr>
-            <w:tcW w:w="4233" w:type="dxa"/>
+            <w:tcW w:w="3685" w:type="dxa"/>
             <w:vMerge/>
             <w:tcBorders>
               <w:top w:val="nil"/>
@@ -1270,7 +1287,7 @@
         </w:tc>
         <w:tc>
           <w:tcPr>
-            <w:tcW w:w="2960" w:type="dxa"/>
+            <w:tcW w:w="2127" w:type="dxa"/>
             <w:vMerge/>
             <w:tcBorders>
               <w:top w:val="nil"/>
@@ -1322,7 +1339,6 @@
                 <w:lang w:eastAsia="de-DE"/>
               </w:rPr>
             </w:pPr>
-            <w:proofErr w:type="spellStart"/>
             <w:r>
               <w:rPr>
                 <w:rFonts w:ascii="Calibri" w:eastAsia="Times New Roman" w:hAnsi="Calibri" w:cs="Calibri"/>
@@ -1331,12 +1347,11 @@
               </w:rPr>
               <w:t>Effort</w:t>
             </w:r>
-            <w:proofErr w:type="spellEnd"/>
           </w:p>
         </w:tc>
         <w:tc>
           <w:tcPr>
-            <w:tcW w:w="1741" w:type="dxa"/>
+            <w:tcW w:w="3122" w:type="dxa"/>
             <w:tcBorders>
               <w:top w:val="single" w:sz="4" w:space="0" w:color="auto"/>
               <w:left w:val="nil"/>
@@ -1373,7 +1388,7 @@
         </w:tc>
         <w:tc>
           <w:tcPr>
-            <w:tcW w:w="4233" w:type="dxa"/>
+            <w:tcW w:w="3685" w:type="dxa"/>
             <w:tcBorders>
               <w:top w:val="single" w:sz="4" w:space="0" w:color="auto"/>
               <w:left w:val="nil"/>
@@ -1410,7 +1425,7 @@
         </w:tc>
         <w:tc>
           <w:tcPr>
-            <w:tcW w:w="2960" w:type="dxa"/>
+            <w:tcW w:w="2127" w:type="dxa"/>
             <w:tcBorders>
               <w:top w:val="single" w:sz="4" w:space="0" w:color="auto"/>
               <w:left w:val="nil"/>
@@ -1463,7 +1478,51 @@
           <w:sz w:val="18"/>
           <w:szCs w:val="18"/>
         </w:rPr>
-        <w:t>#12 Split Dendrit</w:t>
+        <w:t>#64:</w:t>
+      </w:r>
+      <w:r>
+        <w:rPr>
+          <w:rFonts w:ascii="Verdana" w:eastAsia="Times New Roman" w:hAnsi="Verdana"/>
+          <w:sz w:val="18"/>
+          <w:szCs w:val="18"/>
+        </w:rPr>
+        <w:t xml:space="preserve"> </w:t>
+      </w:r>
+      <w:r>
+        <w:rPr>
+          <w:rFonts w:ascii="Verdana" w:eastAsia="Times New Roman" w:hAnsi="Verdana"/>
+          <w:sz w:val="18"/>
+          <w:szCs w:val="18"/>
+        </w:rPr>
+        <w:t xml:space="preserve">Das Signal beim Auslösen eines Neurons ist nicht einfach eine Parabel, sondern eine Funktion, die näher an den in der Literatur beschriebenen Signalformen liegt. </w:t>
+      </w:r>
+      <w:proofErr w:type="gramStart"/>
+      <w:r>
+        <w:rPr>
+          <w:rFonts w:ascii="Verdana" w:eastAsia="Times New Roman" w:hAnsi="Verdana"/>
+          <w:sz w:val="18"/>
+          <w:szCs w:val="18"/>
+        </w:rPr>
+        <w:t>Vorschläge?</w:t>
+      </w:r>
+      <w:r>
+        <w:rPr>
+          <w:rFonts w:ascii="Verdana" w:eastAsia="Times New Roman" w:hAnsi="Verdana"/>
+          <w:sz w:val="18"/>
+          <w:szCs w:val="18"/>
+          <w:shd w:val="clear" w:color="auto" w:fill="00FFFF"/>
+        </w:rPr>
+        <w:t>Parabel</w:t>
+      </w:r>
+      <w:proofErr w:type="gramEnd"/>
+      <w:r>
+        <w:rPr>
+          <w:rFonts w:ascii="Verdana" w:eastAsia="Times New Roman" w:hAnsi="Verdana"/>
+          <w:sz w:val="18"/>
+          <w:szCs w:val="18"/>
+          <w:shd w:val="clear" w:color="auto" w:fill="00FFFF"/>
+        </w:rPr>
+        <w:t xml:space="preserve"> reicht erst mal: 2</w:t>
       </w:r>
     </w:p>
     <w:p>
@@ -1474,41 +1533,41 @@
           <w:rFonts w:ascii="Verdana" w:eastAsia="Times New Roman" w:hAnsi="Verdana"/>
           <w:sz w:val="18"/>
           <w:szCs w:val="18"/>
-        </w:rPr>
-      </w:pPr>
-      <w:r>
-        <w:rPr>
-          <w:rFonts w:ascii="Verdana" w:eastAsia="Times New Roman" w:hAnsi="Verdana"/>
-          <w:sz w:val="18"/>
-          <w:szCs w:val="18"/>
-        </w:rPr>
-        <w:t xml:space="preserve">#73 </w:t>
-      </w:r>
-      <w:proofErr w:type="spellStart"/>
-      <w:r>
-        <w:rPr>
-          <w:rFonts w:ascii="Verdana" w:eastAsia="Times New Roman" w:hAnsi="Verdana"/>
-          <w:sz w:val="18"/>
-          <w:szCs w:val="18"/>
-        </w:rPr>
-        <w:t>Cleanup</w:t>
-      </w:r>
-      <w:proofErr w:type="spellEnd"/>
-      <w:r>
-        <w:rPr>
-          <w:rFonts w:ascii="Verdana" w:eastAsia="Times New Roman" w:hAnsi="Verdana"/>
-          <w:sz w:val="18"/>
-          <w:szCs w:val="18"/>
-        </w:rPr>
-        <w:t xml:space="preserve"> Format2wstring</w:t>
-      </w:r>
-      <w:r>
-        <w:rPr>
-          <w:rFonts w:ascii="Verdana" w:eastAsia="Times New Roman" w:hAnsi="Verdana"/>
-          <w:sz w:val="18"/>
-          <w:szCs w:val="18"/>
-        </w:rPr>
-        <w:t xml:space="preserve"> </w:t>
+          <w:shd w:val="clear" w:color="auto" w:fill="00FFFF"/>
+        </w:rPr>
+      </w:pPr>
+      <w:r>
+        <w:rPr>
+          <w:rFonts w:ascii="Verdana" w:eastAsia="Times New Roman" w:hAnsi="Verdana"/>
+          <w:sz w:val="18"/>
+          <w:szCs w:val="18"/>
+        </w:rPr>
+        <w:t xml:space="preserve">#67 Noch komfortabler (aber auch etwas aufwändiger): Das Signal wird durch eine Fourier-Transformation in ihr Frequenzspektrum zerlegt. Man kann die Hauptfrequenz dann unmittelbar ablesen. </w:t>
+      </w:r>
+      <w:r>
+        <w:rPr>
+          <w:rFonts w:ascii="Verdana" w:eastAsia="Times New Roman" w:hAnsi="Verdana"/>
+          <w:sz w:val="18"/>
+          <w:szCs w:val="18"/>
+          <w:shd w:val="clear" w:color="auto" w:fill="00FFFF"/>
+        </w:rPr>
+        <w:t>ist für komlexere Zusammenhänge gut, im Moment noch zu weit weg. 2</w:t>
+      </w:r>
+      <w:r>
+        <w:rPr>
+          <w:rFonts w:ascii="Verdana" w:eastAsia="Times New Roman" w:hAnsi="Verdana"/>
+          <w:sz w:val="18"/>
+          <w:szCs w:val="18"/>
+        </w:rPr>
+        <w:t> </w:t>
+      </w:r>
+    </w:p>
+    <w:p>
+      <w:pPr>
+        <w:ind w:left="720" w:hanging="360"/>
+      </w:pPr>
+      <w:r>
+        <w:t>Unclassified</w:t>
       </w:r>
     </w:p>
     <w:p>
@@ -1519,61 +1578,69 @@
           <w:rFonts w:ascii="Verdana" w:eastAsia="Times New Roman" w:hAnsi="Verdana"/>
           <w:sz w:val="18"/>
           <w:szCs w:val="18"/>
-        </w:rPr>
-      </w:pPr>
-      <w:r>
-        <w:rPr>
-          <w:rFonts w:ascii="Verdana" w:eastAsia="Times New Roman" w:hAnsi="Verdana"/>
-          <w:sz w:val="18"/>
-          <w:szCs w:val="18"/>
-        </w:rPr>
-        <w:t>#64:</w:t>
-      </w:r>
-      <w:r>
-        <w:rPr>
-          <w:rFonts w:ascii="Verdana" w:eastAsia="Times New Roman" w:hAnsi="Verdana"/>
-          <w:sz w:val="18"/>
-          <w:szCs w:val="18"/>
-        </w:rPr>
-        <w:t xml:space="preserve"> </w:t>
-      </w:r>
-      <w:r>
-        <w:rPr>
-          <w:rFonts w:ascii="Verdana" w:eastAsia="Times New Roman" w:hAnsi="Verdana"/>
-          <w:sz w:val="18"/>
-          <w:szCs w:val="18"/>
-        </w:rPr>
-        <w:t xml:space="preserve">Das Signal beim Auslösen eines Neurons ist nicht einfach eine Parabel, sondern eine Funktion, die näher an den in der Literatur beschriebenen Signalformen liegt. </w:t>
-      </w:r>
-      <w:proofErr w:type="spellStart"/>
+          <w:shd w:val="clear" w:color="auto" w:fill="40E0D0"/>
+        </w:rPr>
+      </w:pPr>
+      <w:r>
+        <w:rPr>
+          <w:rFonts w:ascii="Verdana" w:eastAsia="Times New Roman" w:hAnsi="Verdana"/>
+          <w:sz w:val="18"/>
+          <w:szCs w:val="18"/>
+        </w:rPr>
+        <w:t>#6</w:t>
+      </w:r>
+      <w:r>
+        <w:rPr>
+          <w:rFonts w:ascii="Verdana" w:eastAsia="Times New Roman" w:hAnsi="Verdana"/>
+          <w:sz w:val="18"/>
+          <w:szCs w:val="18"/>
+        </w:rPr>
+        <w:t>3</w:t>
+      </w:r>
+      <w:r>
+        <w:rPr>
+          <w:rFonts w:ascii="Verdana" w:eastAsia="Times New Roman" w:hAnsi="Verdana"/>
+          <w:sz w:val="18"/>
+          <w:szCs w:val="18"/>
+        </w:rPr>
+        <w:t xml:space="preserve"> Die Inputneuronen werden so geändert, dass sie nicht einfach gleichmäßig ein Signal mit einer bestimmten Frequenz produzieren, sondern sie werden durch ein externes Objekt gesteuert. Idee: Lichtquelle kann vor den Inputneuronen bewegt werden. Das Signal der Inputneuronen ist proportional zur einfallenden Lichtmenge, die wiederum vom Abstand der Lichtquelle und vom Einfallswinkel abhängt.</w:t>
+      </w:r>
+      <w:r>
+        <w:rPr>
+          <w:rFonts w:ascii="Verdana" w:eastAsia="Times New Roman" w:hAnsi="Verdana"/>
+          <w:sz w:val="18"/>
+          <w:szCs w:val="18"/>
+        </w:rPr>
+        <w:br/>
+      </w:r>
+      <w:r>
+        <w:rPr>
+          <w:rFonts w:ascii="Verdana" w:eastAsia="Times New Roman" w:hAnsi="Verdana"/>
+          <w:sz w:val="18"/>
+          <w:szCs w:val="18"/>
+          <w:shd w:val="clear" w:color="auto" w:fill="40E0D0"/>
+        </w:rPr>
+        <w:t xml:space="preserve">In Sinnesorganen wird die Intensität eines Reizes durch Frequenz-Anstieg und Anstieg dargestellt. Dieser Anstieg bzw. Abstieg ist jedoch selbst nicht absolut in einem innesorgan konstant: Sie lässt bei intensiven Reizen nach und steigt </w:t>
+      </w:r>
       <w:proofErr w:type="gramStart"/>
       <w:r>
         <w:rPr>
           <w:rFonts w:ascii="Verdana" w:eastAsia="Times New Roman" w:hAnsi="Verdana"/>
           <w:sz w:val="18"/>
           <w:szCs w:val="18"/>
-        </w:rPr>
-        <w:t>Vorschläge?</w:t>
-      </w:r>
-      <w:r>
-        <w:rPr>
-          <w:rFonts w:ascii="Verdana" w:eastAsia="Times New Roman" w:hAnsi="Verdana"/>
-          <w:sz w:val="18"/>
-          <w:szCs w:val="18"/>
-          <w:shd w:val="clear" w:color="auto" w:fill="00FFFF"/>
-        </w:rPr>
-        <w:t>Parabel</w:t>
-      </w:r>
-      <w:proofErr w:type="spellEnd"/>
+          <w:shd w:val="clear" w:color="auto" w:fill="40E0D0"/>
+        </w:rPr>
+        <w:t>bei immer schwächeren Reize</w:t>
+      </w:r>
       <w:proofErr w:type="gramEnd"/>
       <w:r>
         <w:rPr>
           <w:rFonts w:ascii="Verdana" w:eastAsia="Times New Roman" w:hAnsi="Verdana"/>
           <w:sz w:val="18"/>
           <w:szCs w:val="18"/>
-          <w:shd w:val="clear" w:color="auto" w:fill="00FFFF"/>
-        </w:rPr>
-        <w:t xml:space="preserve"> reicht erst mal: 2</w:t>
+          <w:shd w:val="clear" w:color="auto" w:fill="40E0D0"/>
+        </w:rPr>
+        <w:t xml:space="preserve"> wieder an. </w:t>
       </w:r>
     </w:p>
     <w:p>
@@ -1584,64 +1651,38 @@
           <w:rFonts w:ascii="Verdana" w:eastAsia="Times New Roman" w:hAnsi="Verdana"/>
           <w:sz w:val="18"/>
           <w:szCs w:val="18"/>
-          <w:shd w:val="clear" w:color="auto" w:fill="00FFFF"/>
-        </w:rPr>
-      </w:pPr>
-      <w:r>
-        <w:rPr>
-          <w:rFonts w:ascii="Verdana" w:eastAsia="Times New Roman" w:hAnsi="Verdana"/>
-          <w:sz w:val="18"/>
-          <w:szCs w:val="18"/>
-        </w:rPr>
-        <w:t xml:space="preserve">#67 Noch komfortabler (aber auch etwas aufwändiger): Das Signal wird durch eine Fourier-Transformation in ihr Frequenzspektrum zerlegt. Man kann die Hauptfrequenz dann unmittelbar ablesen. </w:t>
-      </w:r>
-      <w:r>
-        <w:rPr>
-          <w:rFonts w:ascii="Verdana" w:eastAsia="Times New Roman" w:hAnsi="Verdana"/>
-          <w:sz w:val="18"/>
-          <w:szCs w:val="18"/>
-          <w:shd w:val="clear" w:color="auto" w:fill="00FFFF"/>
-        </w:rPr>
-        <w:t xml:space="preserve">ist für </w:t>
-      </w:r>
-      <w:proofErr w:type="spellStart"/>
-      <w:r>
-        <w:rPr>
-          <w:rFonts w:ascii="Verdana" w:eastAsia="Times New Roman" w:hAnsi="Verdana"/>
-          <w:sz w:val="18"/>
-          <w:szCs w:val="18"/>
-          <w:shd w:val="clear" w:color="auto" w:fill="00FFFF"/>
-        </w:rPr>
-        <w:t>komlexere</w:t>
-      </w:r>
-      <w:proofErr w:type="spellEnd"/>
-      <w:r>
-        <w:rPr>
-          <w:rFonts w:ascii="Verdana" w:eastAsia="Times New Roman" w:hAnsi="Verdana"/>
-          <w:sz w:val="18"/>
-          <w:szCs w:val="18"/>
-          <w:shd w:val="clear" w:color="auto" w:fill="00FFFF"/>
-        </w:rPr>
-        <w:t xml:space="preserve"> Zusammenhänge gut, im Moment noch zu weit weg. 2</w:t>
-      </w:r>
-      <w:r>
-        <w:rPr>
-          <w:rFonts w:ascii="Verdana" w:eastAsia="Times New Roman" w:hAnsi="Verdana"/>
-          <w:sz w:val="18"/>
-          <w:szCs w:val="18"/>
-        </w:rPr>
-        <w:t> </w:t>
-      </w:r>
-    </w:p>
-    <w:p>
-      <w:pPr>
-        <w:ind w:left="720" w:hanging="360"/>
-      </w:pPr>
-      <w:proofErr w:type="spellStart"/>
-      <w:r>
-        <w:t>Unclassified</w:t>
-      </w:r>
-      <w:proofErr w:type="spellEnd"/>
+          <w:shd w:val="clear" w:color="auto" w:fill="40E0D0"/>
+        </w:rPr>
+      </w:pPr>
+      <w:r>
+        <w:rPr>
+          <w:rFonts w:ascii="Verdana" w:eastAsia="Times New Roman" w:hAnsi="Verdana"/>
+          <w:sz w:val="18"/>
+          <w:szCs w:val="18"/>
+          <w:shd w:val="clear" w:color="auto" w:fill="40E0D0"/>
+        </w:rPr>
+        <w:t xml:space="preserve">Man könnte also solche Frequenz-Verläufe auch erst mal als Frequenz Diagramm aus einer Datei einlsesen, die man vorher </w:t>
+      </w:r>
+      <w:proofErr w:type="gramStart"/>
+      <w:r>
+        <w:rPr>
+          <w:rFonts w:ascii="Verdana" w:eastAsia="Times New Roman" w:hAnsi="Verdana"/>
+          <w:sz w:val="18"/>
+          <w:szCs w:val="18"/>
+          <w:shd w:val="clear" w:color="auto" w:fill="40E0D0"/>
+        </w:rPr>
+        <w:t>bereit gestellt</w:t>
+      </w:r>
+      <w:proofErr w:type="gramEnd"/>
+      <w:r>
+        <w:rPr>
+          <w:rFonts w:ascii="Verdana" w:eastAsia="Times New Roman" w:hAnsi="Verdana"/>
+          <w:sz w:val="18"/>
+          <w:szCs w:val="18"/>
+          <w:shd w:val="clear" w:color="auto" w:fill="40E0D0"/>
+        </w:rPr>
+        <w:t xml:space="preserve"> hat. Die könnte man mitspeichern, so dass man später mehrere Varianten vergleichen kann in ihrer Wirkung.</w:t>
+      </w:r>
     </w:p>
     <w:p>
       <w:pPr>
@@ -1659,81 +1700,9 @@
           <w:rFonts w:ascii="Verdana" w:eastAsia="Times New Roman" w:hAnsi="Verdana"/>
           <w:sz w:val="18"/>
           <w:szCs w:val="18"/>
-        </w:rPr>
-        <w:t>#6</w:t>
-      </w:r>
-      <w:r>
-        <w:rPr>
-          <w:rFonts w:ascii="Verdana" w:eastAsia="Times New Roman" w:hAnsi="Verdana"/>
-          <w:sz w:val="18"/>
-          <w:szCs w:val="18"/>
-        </w:rPr>
-        <w:t>3</w:t>
-      </w:r>
-      <w:r>
-        <w:rPr>
-          <w:rFonts w:ascii="Verdana" w:eastAsia="Times New Roman" w:hAnsi="Verdana"/>
-          <w:sz w:val="18"/>
-          <w:szCs w:val="18"/>
-        </w:rPr>
-        <w:t xml:space="preserve"> Die Inputneuronen werden so geändert, dass sie nicht einfach gleichmäßig ein Signal mit einer bestimmten Frequenz produzieren, sondern sie werden durch ein externes Objekt gesteuert. Idee: Lichtquelle kann vor den Inputneuronen bewegt werden. Das Signal der Inputneuronen ist proportional zur einfallenden Lichtmenge, die wiederum vom Abstand der Lichtquelle und vom Einfallswinkel abhängt.</w:t>
-      </w:r>
-      <w:r>
-        <w:rPr>
-          <w:rFonts w:ascii="Verdana" w:eastAsia="Times New Roman" w:hAnsi="Verdana"/>
-          <w:sz w:val="18"/>
-          <w:szCs w:val="18"/>
-        </w:rPr>
-        <w:br/>
-      </w:r>
-      <w:r>
-        <w:rPr>
-          <w:rFonts w:ascii="Verdana" w:eastAsia="Times New Roman" w:hAnsi="Verdana"/>
-          <w:sz w:val="18"/>
-          <w:szCs w:val="18"/>
           <w:shd w:val="clear" w:color="auto" w:fill="40E0D0"/>
         </w:rPr>
-        <w:t xml:space="preserve">In Sinnesorganen wird die Intensität eines Reizes durch Frequenz-Anstieg und Anstieg dargestellt. Dieser Anstieg bzw. Abstieg ist jedoch selbst nicht absolut in einem </w:t>
-      </w:r>
-      <w:proofErr w:type="spellStart"/>
-      <w:r>
-        <w:rPr>
-          <w:rFonts w:ascii="Verdana" w:eastAsia="Times New Roman" w:hAnsi="Verdana"/>
-          <w:sz w:val="18"/>
-          <w:szCs w:val="18"/>
-          <w:shd w:val="clear" w:color="auto" w:fill="40E0D0"/>
-        </w:rPr>
-        <w:t>innesorgan</w:t>
-      </w:r>
-      <w:proofErr w:type="spellEnd"/>
-      <w:r>
-        <w:rPr>
-          <w:rFonts w:ascii="Verdana" w:eastAsia="Times New Roman" w:hAnsi="Verdana"/>
-          <w:sz w:val="18"/>
-          <w:szCs w:val="18"/>
-          <w:shd w:val="clear" w:color="auto" w:fill="40E0D0"/>
-        </w:rPr>
-        <w:t xml:space="preserve"> konstant: Sie lässt bei intensiven Reizen nach und steigt </w:t>
-      </w:r>
-      <w:proofErr w:type="gramStart"/>
-      <w:r>
-        <w:rPr>
-          <w:rFonts w:ascii="Verdana" w:eastAsia="Times New Roman" w:hAnsi="Verdana"/>
-          <w:sz w:val="18"/>
-          <w:szCs w:val="18"/>
-          <w:shd w:val="clear" w:color="auto" w:fill="40E0D0"/>
-        </w:rPr>
-        <w:t>bei immer schwächeren Reize</w:t>
-      </w:r>
-      <w:proofErr w:type="gramEnd"/>
-      <w:r>
-        <w:rPr>
-          <w:rFonts w:ascii="Verdana" w:eastAsia="Times New Roman" w:hAnsi="Verdana"/>
-          <w:sz w:val="18"/>
-          <w:szCs w:val="18"/>
-          <w:shd w:val="clear" w:color="auto" w:fill="40E0D0"/>
-        </w:rPr>
-        <w:t xml:space="preserve"> wieder an. </w:t>
+        <w:t>Ein reales Mikrofon wäre auch ein Lampenersatz und viel einfacher zu reallisieren.</w:t>
       </w:r>
     </w:p>
     <w:p>
@@ -1754,9 +1723,9 @@
           <w:szCs w:val="18"/>
           <w:shd w:val="clear" w:color="auto" w:fill="40E0D0"/>
         </w:rPr>
-        <w:t xml:space="preserve">Man könnte also solche Frequenz-Verläufe auch erst mal als Frequenz Diagramm aus einer Datei </w:t>
-      </w:r>
-      <w:proofErr w:type="spellStart"/>
+        <w:t xml:space="preserve">Inzwischen bin ich der Meinung, dass die Nachbildung akustischer Auswertung in solchen Netzen einfacher zugänglich ist. Mögliche Merkmale: starker Anstieg/Abfall der Lautstärke, langsames Steigen/fallen, plötzliche Einsprengsel </w:t>
+      </w:r>
+      <w:proofErr w:type="gramStart"/>
       <w:r>
         <w:rPr>
           <w:rFonts w:ascii="Verdana" w:eastAsia="Times New Roman" w:hAnsi="Verdana"/>
@@ -1764,9 +1733,9 @@
           <w:szCs w:val="18"/>
           <w:shd w:val="clear" w:color="auto" w:fill="40E0D0"/>
         </w:rPr>
-        <w:t>einlsesen</w:t>
-      </w:r>
-      <w:proofErr w:type="spellEnd"/>
+        <w:t>etc..</w:t>
+      </w:r>
+      <w:proofErr w:type="gramEnd"/>
       <w:r>
         <w:rPr>
           <w:rFonts w:ascii="Verdana" w:eastAsia="Times New Roman" w:hAnsi="Verdana"/>
@@ -1774,108 +1743,6 @@
           <w:szCs w:val="18"/>
           <w:shd w:val="clear" w:color="auto" w:fill="40E0D0"/>
         </w:rPr>
-        <w:t xml:space="preserve">, die man vorher </w:t>
-      </w:r>
-      <w:proofErr w:type="gramStart"/>
-      <w:r>
-        <w:rPr>
-          <w:rFonts w:ascii="Verdana" w:eastAsia="Times New Roman" w:hAnsi="Verdana"/>
-          <w:sz w:val="18"/>
-          <w:szCs w:val="18"/>
-          <w:shd w:val="clear" w:color="auto" w:fill="40E0D0"/>
-        </w:rPr>
-        <w:t>bereit gestellt</w:t>
-      </w:r>
-      <w:proofErr w:type="gramEnd"/>
-      <w:r>
-        <w:rPr>
-          <w:rFonts w:ascii="Verdana" w:eastAsia="Times New Roman" w:hAnsi="Verdana"/>
-          <w:sz w:val="18"/>
-          <w:szCs w:val="18"/>
-          <w:shd w:val="clear" w:color="auto" w:fill="40E0D0"/>
-        </w:rPr>
-        <w:t xml:space="preserve"> hat. Die könnte man mitspeichern, so dass man später mehrere Varianten vergleichen kann in ihrer Wirkung.</w:t>
-      </w:r>
-    </w:p>
-    <w:p>
-      <w:pPr>
-        <w:spacing w:before="100" w:beforeAutospacing="1" w:after="100" w:afterAutospacing="1" w:line="240" w:lineRule="auto"/>
-        <w:ind w:left="360" w:right="375"/>
-        <w:rPr>
-          <w:rFonts w:ascii="Verdana" w:eastAsia="Times New Roman" w:hAnsi="Verdana"/>
-          <w:sz w:val="18"/>
-          <w:szCs w:val="18"/>
-          <w:shd w:val="clear" w:color="auto" w:fill="40E0D0"/>
-        </w:rPr>
-      </w:pPr>
-      <w:r>
-        <w:rPr>
-          <w:rFonts w:ascii="Verdana" w:eastAsia="Times New Roman" w:hAnsi="Verdana"/>
-          <w:sz w:val="18"/>
-          <w:szCs w:val="18"/>
-          <w:shd w:val="clear" w:color="auto" w:fill="40E0D0"/>
-        </w:rPr>
-        <w:t xml:space="preserve">Ein reales Mikrofon wäre auch ein Lampenersatz und viel einfacher zu </w:t>
-      </w:r>
-      <w:proofErr w:type="spellStart"/>
-      <w:r>
-        <w:rPr>
-          <w:rFonts w:ascii="Verdana" w:eastAsia="Times New Roman" w:hAnsi="Verdana"/>
-          <w:sz w:val="18"/>
-          <w:szCs w:val="18"/>
-          <w:shd w:val="clear" w:color="auto" w:fill="40E0D0"/>
-        </w:rPr>
-        <w:t>reallisieren</w:t>
-      </w:r>
-      <w:proofErr w:type="spellEnd"/>
-      <w:r>
-        <w:rPr>
-          <w:rFonts w:ascii="Verdana" w:eastAsia="Times New Roman" w:hAnsi="Verdana"/>
-          <w:sz w:val="18"/>
-          <w:szCs w:val="18"/>
-          <w:shd w:val="clear" w:color="auto" w:fill="40E0D0"/>
-        </w:rPr>
-        <w:t>.</w:t>
-      </w:r>
-    </w:p>
-    <w:p>
-      <w:pPr>
-        <w:spacing w:before="100" w:beforeAutospacing="1" w:after="100" w:afterAutospacing="1" w:line="240" w:lineRule="auto"/>
-        <w:ind w:left="360" w:right="375"/>
-        <w:rPr>
-          <w:rFonts w:ascii="Verdana" w:eastAsia="Times New Roman" w:hAnsi="Verdana"/>
-          <w:sz w:val="18"/>
-          <w:szCs w:val="18"/>
-          <w:shd w:val="clear" w:color="auto" w:fill="40E0D0"/>
-        </w:rPr>
-      </w:pPr>
-      <w:r>
-        <w:rPr>
-          <w:rFonts w:ascii="Verdana" w:eastAsia="Times New Roman" w:hAnsi="Verdana"/>
-          <w:sz w:val="18"/>
-          <w:szCs w:val="18"/>
-          <w:shd w:val="clear" w:color="auto" w:fill="40E0D0"/>
-        </w:rPr>
-        <w:t xml:space="preserve">Inzwischen bin ich der Meinung, dass die Nachbildung akustischer Auswertung in solchen Netzen einfacher zugänglich ist. Mögliche Merkmale: starker Anstieg/Abfall der Lautstärke, langsames Steigen/fallen, plötzliche Einsprengsel </w:t>
-      </w:r>
-      <w:proofErr w:type="gramStart"/>
-      <w:r>
-        <w:rPr>
-          <w:rFonts w:ascii="Verdana" w:eastAsia="Times New Roman" w:hAnsi="Verdana"/>
-          <w:sz w:val="18"/>
-          <w:szCs w:val="18"/>
-          <w:shd w:val="clear" w:color="auto" w:fill="40E0D0"/>
-        </w:rPr>
-        <w:t>etc..</w:t>
-      </w:r>
-      <w:proofErr w:type="gramEnd"/>
-      <w:r>
-        <w:rPr>
-          <w:rFonts w:ascii="Verdana" w:eastAsia="Times New Roman" w:hAnsi="Verdana"/>
-          <w:sz w:val="18"/>
-          <w:szCs w:val="18"/>
-          <w:shd w:val="clear" w:color="auto" w:fill="40E0D0"/>
-        </w:rPr>
         <w:t xml:space="preserve"> Das ist vermutlich auch die erste Auswertungsstufe beim Neugeborenen, vielleicht sogar schon vor der Geburt</w:t>
       </w:r>
     </w:p>
@@ -1884,7 +1751,6 @@
         <w:ind w:left="360"/>
       </w:pPr>
       <w:r>
-        <w:lastRenderedPageBreak/>
         <w:t xml:space="preserve">#26 </w:t>
       </w:r>
       <w:r>
@@ -1904,20 +1770,23 @@
           <w:szCs w:val="21"/>
           <w:shd w:val="clear" w:color="auto" w:fill="FFFFFF"/>
         </w:rPr>
-        <w:t>Wenn mehrere Objekte eng beieinander liegen und sich zum Teil oder gar vollständig gegenseitig verdecken, ist es schwierig einzelne Objekte anzuwählen. Für solche Situationen wäre es nützlich die Größe der Darstellung zu reduzieren. Damit ist nicht die Zoomstufe gemeint. Auch bei maximaler Zoomstufe sollen die Objekte nicht viel Raum einnehmen, ihre relative Position soll aber erhalten bleiben</w:t>
-      </w:r>
-    </w:p>
-    <w:p>
-      <w:r>
-        <w:t xml:space="preserve">============================ </w:t>
-      </w:r>
-      <w:proofErr w:type="spellStart"/>
-      <w:r>
-        <w:t>Done</w:t>
-      </w:r>
-      <w:proofErr w:type="spellEnd"/>
-      <w:r>
-        <w:t xml:space="preserve"> =======================================</w:t>
+        <w:t xml:space="preserve">Wenn mehrere Objekte eng beieinander liegen und sich zum Teil oder gar vollständig </w:t>
+      </w:r>
+      <w:r>
+        <w:rPr>
+          <w:rFonts w:ascii="Segoe UI" w:hAnsi="Segoe UI" w:cs="Segoe UI"/>
+          <w:color w:val="24292E"/>
+          <w:sz w:val="21"/>
+          <w:szCs w:val="21"/>
+          <w:shd w:val="clear" w:color="auto" w:fill="FFFFFF"/>
+        </w:rPr>
+        <w:lastRenderedPageBreak/>
+        <w:t>gegenseitig verdecken, ist es schwierig einzelne Objekte anzuwählen. Für solche Situationen wäre es nützlich die Größe der Darstellung zu reduzieren. Damit ist nicht die Zoomstufe gemeint. Auch bei maximaler Zoomstufe sollen die Objekte nicht viel Raum einnehmen, ihre relative Position soll aber erhalten bleiben</w:t>
+      </w:r>
+    </w:p>
+    <w:p>
+      <w:r>
+        <w:t>============================ Done =======================================</w:t>
       </w:r>
     </w:p>
     <w:p>
@@ -1930,7 +1799,7 @@
         <w:spacing w:after="0" w:line="240" w:lineRule="auto"/>
         <w:rPr>
           <w:rFonts w:ascii="Arial" w:eastAsia="Times New Roman" w:hAnsi="Arial" w:cs="Arial"/>
-          <w:color w:val="000000"/>
+          <w:color w:val="24292E"/>
           <w:sz w:val="18"/>
           <w:szCs w:val="18"/>
           <w:lang w:val="en-US" w:eastAsia="de-DE"/>
@@ -1939,22 +1808,12 @@
       <w:r>
         <w:rPr>
           <w:rFonts w:ascii="Arial" w:eastAsia="Times New Roman" w:hAnsi="Arial" w:cs="Arial"/>
-          <w:color w:val="000000"/>
+          <w:color w:val="24292E"/>
           <w:sz w:val="18"/>
           <w:szCs w:val="18"/>
           <w:lang w:val="en-US" w:eastAsia="de-DE"/>
         </w:rPr>
-        <w:t>#83 Rotate Connector</w:t>
-      </w:r>
-      <w:r>
-        <w:rPr>
-          <w:rFonts w:ascii="Arial" w:eastAsia="Times New Roman" w:hAnsi="Arial" w:cs="Arial"/>
-          <w:color w:val="000000"/>
-          <w:sz w:val="18"/>
-          <w:szCs w:val="18"/>
-          <w:lang w:val="en-US" w:eastAsia="de-DE"/>
-        </w:rPr>
-        <w:t xml:space="preserve"> </w:t>
+        <w:t>#97 Delete closed connector</w:t>
       </w:r>
     </w:p>
     <w:p>
@@ -1981,7 +1840,7 @@
           <w:szCs w:val="18"/>
           <w:lang w:val="en-US" w:eastAsia="de-DE"/>
         </w:rPr>
-        <w:t>#88 Delete Connector</w:t>
+        <w:t>#87 Plugin animation</w:t>
       </w:r>
     </w:p>
     <w:p>
@@ -1994,7 +1853,6 @@
         <w:spacing w:after="0" w:line="240" w:lineRule="auto"/>
         <w:rPr>
           <w:rFonts w:ascii="Arial" w:eastAsia="Times New Roman" w:hAnsi="Arial" w:cs="Arial"/>
-          <w:strike/>
           <w:color w:val="000000"/>
           <w:sz w:val="18"/>
           <w:szCs w:val="18"/>
@@ -2004,13 +1862,22 @@
       <w:r>
         <w:rPr>
           <w:rFonts w:ascii="Arial" w:eastAsia="Times New Roman" w:hAnsi="Arial" w:cs="Arial"/>
-          <w:strike/>
           <w:color w:val="000000"/>
           <w:sz w:val="18"/>
           <w:szCs w:val="18"/>
           <w:lang w:val="en-US" w:eastAsia="de-DE"/>
         </w:rPr>
-        <w:t>#86 Frame for connectors</w:t>
+        <w:t>#83 Rotate Connector</w:t>
+      </w:r>
+      <w:r>
+        <w:rPr>
+          <w:rFonts w:ascii="Arial" w:eastAsia="Times New Roman" w:hAnsi="Arial" w:cs="Arial"/>
+          <w:color w:val="000000"/>
+          <w:sz w:val="18"/>
+          <w:szCs w:val="18"/>
+          <w:lang w:val="en-US" w:eastAsia="de-DE"/>
+        </w:rPr>
+        <w:t xml:space="preserve"> </w:t>
       </w:r>
     </w:p>
     <w:p>
@@ -2026,34 +1893,18 @@
           <w:color w:val="000000"/>
           <w:sz w:val="18"/>
           <w:szCs w:val="18"/>
-          <w:lang w:eastAsia="de-DE"/>
-        </w:rPr>
-      </w:pPr>
-      <w:r>
-        <w:rPr>
-          <w:rFonts w:ascii="Arial" w:hAnsi="Arial" w:cs="Arial"/>
-          <w:sz w:val="18"/>
-          <w:szCs w:val="18"/>
-        </w:rPr>
-        <w:t>#</w:t>
-      </w:r>
-      <w:r>
-        <w:rPr>
-          <w:rFonts w:ascii="Arial" w:hAnsi="Arial" w:cs="Arial"/>
-          <w:sz w:val="18"/>
-          <w:szCs w:val="18"/>
-        </w:rPr>
-        <w:t>74 Modules</w:t>
-      </w:r>
+          <w:lang w:val="en-US" w:eastAsia="de-DE"/>
+        </w:rPr>
+      </w:pPr>
       <w:r>
         <w:rPr>
           <w:rFonts w:ascii="Arial" w:eastAsia="Times New Roman" w:hAnsi="Arial" w:cs="Arial"/>
           <w:color w:val="000000"/>
           <w:sz w:val="18"/>
           <w:szCs w:val="18"/>
-          <w:lang w:eastAsia="de-DE"/>
-        </w:rPr>
-        <w:t> </w:t>
+          <w:lang w:val="en-US" w:eastAsia="de-DE"/>
+        </w:rPr>
+        <w:t>#88 Delete Connector</w:t>
       </w:r>
     </w:p>
     <w:p>
@@ -2066,6 +1917,7 @@
         <w:spacing w:after="0" w:line="240" w:lineRule="auto"/>
         <w:rPr>
           <w:rFonts w:ascii="Arial" w:eastAsia="Times New Roman" w:hAnsi="Arial" w:cs="Arial"/>
+          <w:strike/>
           <w:color w:val="000000"/>
           <w:sz w:val="18"/>
           <w:szCs w:val="18"/>
@@ -2075,12 +1927,13 @@
       <w:r>
         <w:rPr>
           <w:rFonts w:ascii="Arial" w:eastAsia="Times New Roman" w:hAnsi="Arial" w:cs="Arial"/>
+          <w:strike/>
           <w:color w:val="000000"/>
           <w:sz w:val="18"/>
           <w:szCs w:val="18"/>
           <w:lang w:val="en-US" w:eastAsia="de-DE"/>
         </w:rPr>
-        <w:t>#84 Disconnect connector</w:t>
+        <w:t>#86 Frame for connectors</w:t>
       </w:r>
     </w:p>
     <w:p>
@@ -2101,13 +1954,29 @@
       </w:pPr>
       <w:r>
         <w:rPr>
+          <w:rFonts w:ascii="Arial" w:hAnsi="Arial" w:cs="Arial"/>
+          <w:sz w:val="18"/>
+          <w:szCs w:val="18"/>
+        </w:rPr>
+        <w:t>#</w:t>
+      </w:r>
+      <w:r>
+        <w:rPr>
+          <w:rFonts w:ascii="Arial" w:hAnsi="Arial" w:cs="Arial"/>
+          <w:sz w:val="18"/>
+          <w:szCs w:val="18"/>
+        </w:rPr>
+        <w:t>74 Modules</w:t>
+      </w:r>
+      <w:r>
+        <w:rPr>
           <w:rFonts w:ascii="Arial" w:eastAsia="Times New Roman" w:hAnsi="Arial" w:cs="Arial"/>
           <w:color w:val="000000"/>
           <w:sz w:val="18"/>
           <w:szCs w:val="18"/>
           <w:lang w:eastAsia="de-DE"/>
         </w:rPr>
-        <w:t>#62 Input-Neuronen gleichmäßig ausrichten (Paul)</w:t>
+        <w:t> </w:t>
       </w:r>
     </w:p>
     <w:p>
@@ -2134,29 +2003,7 @@
           <w:szCs w:val="18"/>
           <w:lang w:val="en-US" w:eastAsia="de-DE"/>
         </w:rPr>
-        <w:t xml:space="preserve">#80 </w:t>
-      </w:r>
-      <w:proofErr w:type="spellStart"/>
-      <w:r>
-        <w:rPr>
-          <w:rFonts w:ascii="Arial" w:eastAsia="Times New Roman" w:hAnsi="Arial" w:cs="Arial"/>
-          <w:color w:val="000000"/>
-          <w:sz w:val="18"/>
-          <w:szCs w:val="18"/>
-          <w:lang w:val="en-US" w:eastAsia="de-DE"/>
-        </w:rPr>
-        <w:t>SignalData</w:t>
-      </w:r>
-      <w:proofErr w:type="spellEnd"/>
-      <w:r>
-        <w:rPr>
-          <w:rFonts w:ascii="Arial" w:eastAsia="Times New Roman" w:hAnsi="Arial" w:cs="Arial"/>
-          <w:color w:val="000000"/>
-          <w:sz w:val="18"/>
-          <w:szCs w:val="18"/>
-          <w:lang w:val="en-US" w:eastAsia="de-DE"/>
-        </w:rPr>
-        <w:t xml:space="preserve"> undo/redo</w:t>
+        <w:t>#84 Disconnect connector</w:t>
       </w:r>
     </w:p>
     <w:p>
@@ -2172,7 +2019,7 @@
           <w:color w:val="000000"/>
           <w:sz w:val="18"/>
           <w:szCs w:val="18"/>
-          <w:lang w:val="en-US" w:eastAsia="de-DE"/>
+          <w:lang w:eastAsia="de-DE"/>
         </w:rPr>
       </w:pPr>
       <w:r>
@@ -2181,9 +2028,9 @@
           <w:color w:val="000000"/>
           <w:sz w:val="18"/>
           <w:szCs w:val="18"/>
-          <w:lang w:val="en-US" w:eastAsia="de-DE"/>
-        </w:rPr>
-        <w:t>#78 Shape center (3 purposes)</w:t>
+          <w:lang w:eastAsia="de-DE"/>
+        </w:rPr>
+        <w:t>#62 Input-Neuronen gleichmäßig ausrichten (Paul)</w:t>
       </w:r>
     </w:p>
     <w:p>
@@ -2199,7 +2046,7 @@
           <w:color w:val="000000"/>
           <w:sz w:val="18"/>
           <w:szCs w:val="18"/>
-          <w:lang w:eastAsia="de-DE"/>
+          <w:lang w:val="en-US" w:eastAsia="de-DE"/>
         </w:rPr>
       </w:pPr>
       <w:r>
@@ -2208,9 +2055,9 @@
           <w:color w:val="000000"/>
           <w:sz w:val="18"/>
           <w:szCs w:val="18"/>
-          <w:lang w:eastAsia="de-DE"/>
-        </w:rPr>
-        <w:t>#61 Knoten gleichmäßig verteilen (Paul)</w:t>
+          <w:lang w:val="en-US" w:eastAsia="de-DE"/>
+        </w:rPr>
+        <w:t>#80 SignalData undo/redo</w:t>
       </w:r>
     </w:p>
     <w:p>
@@ -2237,7 +2084,7 @@
           <w:szCs w:val="18"/>
           <w:lang w:val="en-US" w:eastAsia="de-DE"/>
         </w:rPr>
-        <w:t>#79 Repair redo</w:t>
+        <w:t>#78 Shape center (3 purposes)</w:t>
       </w:r>
     </w:p>
     <w:p>
@@ -2253,7 +2100,7 @@
           <w:color w:val="000000"/>
           <w:sz w:val="18"/>
           <w:szCs w:val="18"/>
-          <w:lang w:val="en-US" w:eastAsia="de-DE"/>
+          <w:lang w:eastAsia="de-DE"/>
         </w:rPr>
       </w:pPr>
       <w:r>
@@ -2262,12 +2109,19 @@
           <w:color w:val="000000"/>
           <w:sz w:val="18"/>
           <w:szCs w:val="18"/>
-          <w:lang w:val="en-US" w:eastAsia="de-DE"/>
-        </w:rPr>
-        <w:t xml:space="preserve">#76 Improve selection </w:t>
-      </w:r>
-      <w:proofErr w:type="gramStart"/>
-      <w:r>
+          <w:lang w:eastAsia="de-DE"/>
+        </w:rPr>
+        <w:t>#61 Knoten gleichmäßig verteilen (Paul)</w:t>
+      </w:r>
+    </w:p>
+    <w:p>
+      <w:pPr>
+        <w:pStyle w:val="Listenabsatz"/>
+        <w:numPr>
+          <w:ilvl w:val="0"/>
+          <w:numId w:val="1"/>
+        </w:numPr>
+        <w:spacing w:after="0" w:line="240" w:lineRule="auto"/>
         <w:rPr>
           <w:rFonts w:ascii="Arial" w:eastAsia="Times New Roman" w:hAnsi="Arial" w:cs="Arial"/>
           <w:color w:val="000000"/>
@@ -2275,10 +2129,7 @@
           <w:szCs w:val="18"/>
           <w:lang w:val="en-US" w:eastAsia="de-DE"/>
         </w:rPr>
-        <w:t>commands  (</w:t>
-      </w:r>
-      <w:proofErr w:type="spellStart"/>
-      <w:proofErr w:type="gramEnd"/>
+      </w:pPr>
       <w:r>
         <w:rPr>
           <w:rFonts w:ascii="Arial" w:eastAsia="Times New Roman" w:hAnsi="Arial" w:cs="Arial"/>
@@ -2287,10 +2138,17 @@
           <w:szCs w:val="18"/>
           <w:lang w:val="en-US" w:eastAsia="de-DE"/>
         </w:rPr>
-        <w:t>docu</w:t>
-      </w:r>
-      <w:proofErr w:type="spellEnd"/>
-      <w:r>
+        <w:t>#79 Repair redo</w:t>
+      </w:r>
+    </w:p>
+    <w:p>
+      <w:pPr>
+        <w:pStyle w:val="Listenabsatz"/>
+        <w:numPr>
+          <w:ilvl w:val="0"/>
+          <w:numId w:val="1"/>
+        </w:numPr>
+        <w:spacing w:after="0" w:line="240" w:lineRule="auto"/>
         <w:rPr>
           <w:rFonts w:ascii="Arial" w:eastAsia="Times New Roman" w:hAnsi="Arial" w:cs="Arial"/>
           <w:color w:val="000000"/>
@@ -2298,7 +2156,38 @@
           <w:szCs w:val="18"/>
           <w:lang w:val="en-US" w:eastAsia="de-DE"/>
         </w:rPr>
-        <w:t>!)</w:t>
+      </w:pPr>
+      <w:r>
+        <w:rPr>
+          <w:rFonts w:ascii="Arial" w:eastAsia="Times New Roman" w:hAnsi="Arial" w:cs="Arial"/>
+          <w:color w:val="000000"/>
+          <w:sz w:val="18"/>
+          <w:szCs w:val="18"/>
+          <w:lang w:val="en-US" w:eastAsia="de-DE"/>
+        </w:rPr>
+        <w:t xml:space="preserve">#76 Improve selection </w:t>
+      </w:r>
+      <w:proofErr w:type="gramStart"/>
+      <w:r>
+        <w:rPr>
+          <w:rFonts w:ascii="Arial" w:eastAsia="Times New Roman" w:hAnsi="Arial" w:cs="Arial"/>
+          <w:color w:val="000000"/>
+          <w:sz w:val="18"/>
+          <w:szCs w:val="18"/>
+          <w:lang w:val="en-US" w:eastAsia="de-DE"/>
+        </w:rPr>
+        <w:t>commands  (</w:t>
+      </w:r>
+      <w:proofErr w:type="gramEnd"/>
+      <w:r>
+        <w:rPr>
+          <w:rFonts w:ascii="Arial" w:eastAsia="Times New Roman" w:hAnsi="Arial" w:cs="Arial"/>
+          <w:color w:val="000000"/>
+          <w:sz w:val="18"/>
+          <w:szCs w:val="18"/>
+          <w:lang w:val="en-US" w:eastAsia="de-DE"/>
+        </w:rPr>
+        <w:t>docu!)</w:t>
       </w:r>
     </w:p>
     <w:p>
@@ -2389,25 +2278,7 @@
           <w:sz w:val="18"/>
           <w:szCs w:val="18"/>
         </w:rPr>
-        <w:t xml:space="preserve"> können. Kann man solche Teile nicht in einen Zwischenspeicher kopieren um sie in einem anderen Modell zu </w:t>
-      </w:r>
-      <w:proofErr w:type="spellStart"/>
-      <w:r>
-        <w:rPr>
-          <w:rFonts w:ascii="Verdana" w:eastAsia="Times New Roman" w:hAnsi="Verdana"/>
-          <w:sz w:val="18"/>
-          <w:szCs w:val="18"/>
-        </w:rPr>
-        <w:t>verwernden</w:t>
-      </w:r>
-      <w:proofErr w:type="spellEnd"/>
-      <w:r>
-        <w:rPr>
-          <w:rFonts w:ascii="Verdana" w:eastAsia="Times New Roman" w:hAnsi="Verdana"/>
-          <w:sz w:val="18"/>
-          <w:szCs w:val="18"/>
-        </w:rPr>
-        <w:t>?</w:t>
+        <w:t xml:space="preserve"> können. Kann man solche Teile nicht in einen Zwischenspeicher kopieren um sie in einem anderen Modell zu verwernden?</w:t>
       </w:r>
     </w:p>
     <w:p>
@@ -2693,49 +2564,7 @@
         <w:rPr>
           <w:lang w:val="en-US"/>
         </w:rPr>
-        <w:t xml:space="preserve">#60: </w:t>
-      </w:r>
-      <w:proofErr w:type="spellStart"/>
-      <w:r>
-        <w:rPr>
-          <w:lang w:val="en-US"/>
-        </w:rPr>
-        <w:t>Versatz</w:t>
-      </w:r>
-      <w:proofErr w:type="spellEnd"/>
-      <w:r>
-        <w:rPr>
-          <w:lang w:val="en-US"/>
-        </w:rPr>
-        <w:t xml:space="preserve"> </w:t>
-      </w:r>
-      <w:proofErr w:type="spellStart"/>
-      <w:r>
-        <w:rPr>
-          <w:lang w:val="en-US"/>
-        </w:rPr>
-        <w:t>beim</w:t>
-      </w:r>
-      <w:proofErr w:type="spellEnd"/>
-      <w:r>
-        <w:rPr>
-          <w:lang w:val="en-US"/>
-        </w:rPr>
-        <w:t xml:space="preserve"> </w:t>
-      </w:r>
-      <w:proofErr w:type="spellStart"/>
-      <w:r>
-        <w:rPr>
-          <w:lang w:val="en-US"/>
-        </w:rPr>
-        <w:t>Kopieren</w:t>
-      </w:r>
-      <w:proofErr w:type="spellEnd"/>
-      <w:r>
-        <w:rPr>
-          <w:lang w:val="en-US"/>
-        </w:rPr>
-        <w:t xml:space="preserve"> (Paul)</w:t>
+        <w:t>#60: Versatz beim Kopieren (Paul)</w:t>
       </w:r>
     </w:p>
     <w:p>
@@ -2884,7 +2713,25 @@
           <w:szCs w:val="18"/>
           <w:u w:val="single"/>
         </w:rPr>
-        <w:t xml:space="preserve">Amplitude ist sehr wichtig, da sie </w:t>
+        <w:t xml:space="preserve">Amplitude ist sehr wichtig, da sie Überlagerungen und damit Salven in Rückkopplungskreisen anzeigt. Die sind sehr wichtig. </w:t>
+      </w:r>
+      <w:r>
+        <w:rPr>
+          <w:rFonts w:ascii="Verdana" w:eastAsia="Times New Roman" w:hAnsi="Verdana"/>
+          <w:sz w:val="18"/>
+          <w:szCs w:val="18"/>
+        </w:rPr>
+        <w:lastRenderedPageBreak/>
+        <w:t xml:space="preserve">Wenn wir nur ein einzelnes Neuron betrachten, könnte man sagen, der Signalpegel ist ein absoluter Wert wird in mV. Wenn wir aber über ein Areal summieren, hängt der Wert völlig davon ab, was ich mathematisch mit den Einzelwerten anstelle (einfach aufsummieren, Mittelwert bilden, über die ganze Fläche gleichmäßig oder mit Betonung der Mitte usw.). Bei einem realen EEG hängt die dargestellte Amplitude ja auch davon ab, wie das Signal zuvor verstärkt oder sonst wie bearbeitet </w:t>
+      </w:r>
+      <w:proofErr w:type="gramStart"/>
+      <w:r>
+        <w:rPr>
+          <w:rFonts w:ascii="Verdana" w:eastAsia="Times New Roman" w:hAnsi="Verdana"/>
+          <w:sz w:val="18"/>
+          <w:szCs w:val="18"/>
+        </w:rPr>
+        <w:t>wurde.</w:t>
       </w:r>
       <w:r>
         <w:rPr>
@@ -2893,37 +2740,8 @@
           <w:szCs w:val="18"/>
           <w:u w:val="single"/>
         </w:rPr>
-        <w:lastRenderedPageBreak/>
-        <w:t xml:space="preserve">Überlagerungen und damit Salven in Rückkopplungskreisen anzeigt. Die sind sehr wichtig. </w:t>
-      </w:r>
-      <w:r>
-        <w:rPr>
-          <w:rFonts w:ascii="Verdana" w:eastAsia="Times New Roman" w:hAnsi="Verdana"/>
-          <w:sz w:val="18"/>
-          <w:szCs w:val="18"/>
-        </w:rPr>
-        <w:t xml:space="preserve">Wenn wir nur ein einzelnes Neuron betrachten, könnte man sagen, der Signalpegel ist ein absoluter Wert wird in mV. Wenn wir aber über ein Areal summieren, hängt der Wert völlig davon ab, was ich mathematisch mit den Einzelwerten anstelle (einfach aufsummieren, Mittelwert bilden, über die ganze Fläche gleichmäßig oder mit Betonung der Mitte usw.). Bei einem realen EEG hängt die dargestellte Amplitude ja auch davon ab, wie das Signal zuvor verstärkt oder sonst wie bearbeitet </w:t>
-      </w:r>
-      <w:proofErr w:type="spellStart"/>
-      <w:proofErr w:type="gramStart"/>
-      <w:r>
-        <w:rPr>
-          <w:rFonts w:ascii="Verdana" w:eastAsia="Times New Roman" w:hAnsi="Verdana"/>
-          <w:sz w:val="18"/>
-          <w:szCs w:val="18"/>
-        </w:rPr>
-        <w:t>wurde.</w:t>
-      </w:r>
-      <w:r>
-        <w:rPr>
-          <w:rFonts w:ascii="Verdana" w:eastAsia="Times New Roman" w:hAnsi="Verdana"/>
-          <w:sz w:val="18"/>
-          <w:szCs w:val="18"/>
-          <w:u w:val="single"/>
-        </w:rPr>
         <w:t>Beim</w:t>
       </w:r>
-      <w:proofErr w:type="spellEnd"/>
       <w:proofErr w:type="gramEnd"/>
       <w:r>
         <w:rPr>
@@ -3141,39 +2959,64 @@
           <w:lang w:val="en-US"/>
         </w:rPr>
       </w:pPr>
-      <w:proofErr w:type="spellStart"/>
       <w:r>
         <w:rPr>
           <w:lang w:val="en-US"/>
         </w:rPr>
-        <w:t>Markierung</w:t>
-      </w:r>
-      <w:proofErr w:type="spellEnd"/>
+        <w:t xml:space="preserve">Markierung umbenennen. </w:t>
+      </w:r>
       <w:r>
         <w:rPr>
           <w:lang w:val="en-US"/>
         </w:rPr>
-        <w:t xml:space="preserve"> </w:t>
-      </w:r>
-      <w:proofErr w:type="spellStart"/>
-      <w:r>
-        <w:rPr>
+        <w:t>Select colors?</w:t>
+      </w:r>
+    </w:p>
+    <w:p>
+      <w:pPr>
+        <w:spacing w:after="0" w:line="240" w:lineRule="auto"/>
+        <w:rPr>
+          <w:rFonts w:ascii="Arial" w:hAnsi="Arial" w:cs="Arial"/>
+          <w:sz w:val="18"/>
+          <w:szCs w:val="18"/>
           <w:lang w:val="en-US"/>
         </w:rPr>
-        <w:t>umbenennen</w:t>
-      </w:r>
-      <w:proofErr w:type="spellEnd"/>
-      <w:r>
-        <w:rPr>
+      </w:pPr>
+      <w:r>
+        <w:rPr>
+          <w:rFonts w:ascii="Arial" w:hAnsi="Arial" w:cs="Arial"/>
+          <w:sz w:val="18"/>
+          <w:szCs w:val="18"/>
           <w:lang w:val="en-US"/>
         </w:rPr>
-        <w:t xml:space="preserve">. </w:t>
-      </w:r>
-      <w:r>
-        <w:rPr>
+        <w:t xml:space="preserve">Fixed </w:t>
+      </w:r>
+      <w:r>
+        <w:rPr>
+          <w:rFonts w:ascii="Arial" w:hAnsi="Arial" w:cs="Arial"/>
+          <w:sz w:val="18"/>
+          <w:szCs w:val="18"/>
           <w:lang w:val="en-US"/>
         </w:rPr>
-        <w:t>Select colors?</w:t>
+        <w:t xml:space="preserve">#41 </w:t>
+      </w:r>
+      <w:r>
+        <w:rPr>
+          <w:rFonts w:ascii="Arial" w:hAnsi="Arial" w:cs="Arial"/>
+          <w:sz w:val="18"/>
+          <w:szCs w:val="18"/>
+          <w:lang w:val="en-US"/>
+        </w:rPr>
+        <w:t>-</w:t>
+      </w:r>
+      <w:r>
+        <w:rPr>
+          <w:rFonts w:ascii="Arial" w:hAnsi="Arial" w:cs="Arial"/>
+          <w:sz w:val="18"/>
+          <w:szCs w:val="18"/>
+          <w:lang w:val="en-US"/>
+        </w:rPr>
+        <w:t xml:space="preserve"> Bug: ESC on Analyze not working</w:t>
       </w:r>
     </w:p>
     <w:p>
@@ -3202,7 +3045,7 @@
           <w:szCs w:val="18"/>
           <w:lang w:val="en-US"/>
         </w:rPr>
-        <w:t xml:space="preserve">#41 </w:t>
+        <w:t xml:space="preserve">#42 </w:t>
       </w:r>
       <w:r>
         <w:rPr>
@@ -3220,7 +3063,7 @@
           <w:szCs w:val="18"/>
           <w:lang w:val="en-US"/>
         </w:rPr>
-        <w:t xml:space="preserve"> Bug: ESC on Analyze not working</w:t>
+        <w:t xml:space="preserve"> Analyse finds nothing -&gt; model zooms and scrolls away</w:t>
       </w:r>
     </w:p>
     <w:p>
@@ -3230,7 +3073,6 @@
           <w:rFonts w:ascii="Arial" w:hAnsi="Arial" w:cs="Arial"/>
           <w:sz w:val="18"/>
           <w:szCs w:val="18"/>
-          <w:lang w:val="en-US"/>
         </w:rPr>
       </w:pPr>
       <w:r>
@@ -3238,233 +3080,49 @@
           <w:rFonts w:ascii="Arial" w:hAnsi="Arial" w:cs="Arial"/>
           <w:sz w:val="18"/>
           <w:szCs w:val="18"/>
-          <w:lang w:val="en-US"/>
-        </w:rPr>
-        <w:t xml:space="preserve">Fixed </w:t>
+        </w:rPr>
+        <w:t xml:space="preserve">Fixed #43 - Es treten Fehler auf, wenn ich Veränderungen in diesem Modell vornehme (Keine Ausführung des </w:t>
       </w:r>
       <w:r>
         <w:rPr>
           <w:rFonts w:ascii="Arial" w:hAnsi="Arial" w:cs="Arial"/>
           <w:sz w:val="18"/>
           <w:szCs w:val="18"/>
-          <w:lang w:val="en-US"/>
-        </w:rPr>
-        <w:t xml:space="preserve">#42 </w:t>
+        </w:rPr>
+        <w:t>Fi</w:t>
       </w:r>
       <w:r>
         <w:rPr>
           <w:rFonts w:ascii="Arial" w:hAnsi="Arial" w:cs="Arial"/>
           <w:sz w:val="18"/>
           <w:szCs w:val="18"/>
-          <w:lang w:val="en-US"/>
-        </w:rPr>
-        <w:t>-</w:t>
+        </w:rPr>
+        <w:t xml:space="preserve">xed </w:t>
       </w:r>
       <w:r>
         <w:rPr>
           <w:rFonts w:ascii="Arial" w:hAnsi="Arial" w:cs="Arial"/>
           <w:sz w:val="18"/>
           <w:szCs w:val="18"/>
-          <w:lang w:val="en-US"/>
-        </w:rPr>
-        <w:t xml:space="preserve"> </w:t>
-      </w:r>
-      <w:proofErr w:type="spellStart"/>
+        </w:rPr>
+        <w:t xml:space="preserve">#46 </w:t>
+      </w:r>
       <w:r>
         <w:rPr>
           <w:rFonts w:ascii="Arial" w:hAnsi="Arial" w:cs="Arial"/>
           <w:sz w:val="18"/>
           <w:szCs w:val="18"/>
-          <w:lang w:val="en-US"/>
-        </w:rPr>
-        <w:t>Analyse</w:t>
-      </w:r>
-      <w:proofErr w:type="spellEnd"/>
+        </w:rPr>
+        <w:t xml:space="preserve">- </w:t>
+      </w:r>
       <w:r>
         <w:rPr>
           <w:rFonts w:ascii="Arial" w:hAnsi="Arial" w:cs="Arial"/>
           <w:sz w:val="18"/>
           <w:szCs w:val="18"/>
-          <w:lang w:val="en-US"/>
-        </w:rPr>
-        <w:t xml:space="preserve"> finds nothing -&gt; model zooms and scrolls away</w:t>
-      </w:r>
-    </w:p>
-    <w:p>
-      <w:pPr>
-        <w:spacing w:after="0" w:line="240" w:lineRule="auto"/>
-        <w:rPr>
-          <w:rFonts w:ascii="Arial" w:hAnsi="Arial" w:cs="Arial"/>
-          <w:sz w:val="18"/>
-          <w:szCs w:val="18"/>
-        </w:rPr>
-      </w:pPr>
-      <w:r>
-        <w:rPr>
-          <w:rFonts w:ascii="Arial" w:hAnsi="Arial" w:cs="Arial"/>
-          <w:sz w:val="18"/>
-          <w:szCs w:val="18"/>
-        </w:rPr>
-        <w:t xml:space="preserve">Fixed #43 - Es treten Fehler auf, wenn ich Veränderungen in diesem Modell vornehme (Keine Ausführung des </w:t>
-      </w:r>
-      <w:r>
-        <w:rPr>
-          <w:rFonts w:ascii="Arial" w:hAnsi="Arial" w:cs="Arial"/>
-          <w:sz w:val="18"/>
-          <w:szCs w:val="18"/>
-        </w:rPr>
-        <w:t>Fi</w:t>
-      </w:r>
-      <w:r>
-        <w:rPr>
-          <w:rFonts w:ascii="Arial" w:hAnsi="Arial" w:cs="Arial"/>
-          <w:sz w:val="18"/>
-          <w:szCs w:val="18"/>
-        </w:rPr>
-        <w:t xml:space="preserve">xed </w:t>
-      </w:r>
-      <w:r>
-        <w:rPr>
-          <w:rFonts w:ascii="Arial" w:hAnsi="Arial" w:cs="Arial"/>
-          <w:sz w:val="18"/>
-          <w:szCs w:val="18"/>
-        </w:rPr>
-        <w:t xml:space="preserve">#46 </w:t>
-      </w:r>
-      <w:r>
-        <w:rPr>
-          <w:rFonts w:ascii="Arial" w:hAnsi="Arial" w:cs="Arial"/>
-          <w:sz w:val="18"/>
-          <w:szCs w:val="18"/>
-        </w:rPr>
-        <w:t xml:space="preserve">- </w:t>
-      </w:r>
-      <w:r>
-        <w:rPr>
-          <w:rFonts w:ascii="Arial" w:hAnsi="Arial" w:cs="Arial"/>
-          <w:sz w:val="18"/>
-          <w:szCs w:val="18"/>
-        </w:rPr>
-        <w:t xml:space="preserve">Bug: </w:t>
-      </w:r>
-      <w:proofErr w:type="spellStart"/>
-      <w:r>
-        <w:rPr>
-          <w:rFonts w:ascii="Arial" w:hAnsi="Arial" w:cs="Arial"/>
-          <w:sz w:val="18"/>
-          <w:szCs w:val="18"/>
-        </w:rPr>
-        <w:t>reading</w:t>
-      </w:r>
-      <w:proofErr w:type="spellEnd"/>
-      <w:r>
-        <w:rPr>
-          <w:rFonts w:ascii="Arial" w:hAnsi="Arial" w:cs="Arial"/>
-          <w:sz w:val="18"/>
-          <w:szCs w:val="18"/>
-        </w:rPr>
-        <w:t xml:space="preserve"> monitor </w:t>
-      </w:r>
-      <w:proofErr w:type="spellStart"/>
-      <w:r>
-        <w:rPr>
-          <w:rFonts w:ascii="Arial" w:hAnsi="Arial" w:cs="Arial"/>
-          <w:sz w:val="18"/>
-          <w:szCs w:val="18"/>
-        </w:rPr>
-        <w:t>config</w:t>
-      </w:r>
-      <w:proofErr w:type="spellEnd"/>
-      <w:r>
-        <w:rPr>
-          <w:rFonts w:ascii="Arial" w:hAnsi="Arial" w:cs="Arial"/>
-          <w:sz w:val="18"/>
-          <w:szCs w:val="18"/>
-        </w:rPr>
-        <w:t xml:space="preserve">, </w:t>
-      </w:r>
-      <w:proofErr w:type="spellStart"/>
-      <w:r>
-        <w:rPr>
-          <w:rFonts w:ascii="Arial" w:hAnsi="Arial" w:cs="Arial"/>
-          <w:sz w:val="18"/>
-          <w:szCs w:val="18"/>
-        </w:rPr>
-        <w:t>unknown</w:t>
-      </w:r>
-      <w:proofErr w:type="spellEnd"/>
-      <w:r>
-        <w:rPr>
-          <w:rFonts w:ascii="Arial" w:hAnsi="Arial" w:cs="Arial"/>
-          <w:sz w:val="18"/>
-          <w:szCs w:val="18"/>
-        </w:rPr>
-        <w:t xml:space="preserve"> </w:t>
-      </w:r>
-      <w:proofErr w:type="spellStart"/>
-      <w:r>
-        <w:rPr>
-          <w:rFonts w:ascii="Arial" w:hAnsi="Arial" w:cs="Arial"/>
-          <w:sz w:val="18"/>
-          <w:szCs w:val="18"/>
-        </w:rPr>
-        <w:t>symbolic</w:t>
-      </w:r>
-      <w:proofErr w:type="spellEnd"/>
-      <w:r>
-        <w:rPr>
-          <w:rFonts w:ascii="Arial" w:hAnsi="Arial" w:cs="Arial"/>
-          <w:sz w:val="18"/>
-          <w:szCs w:val="18"/>
-        </w:rPr>
-        <w:t xml:space="preserve"> </w:t>
-      </w:r>
-      <w:proofErr w:type="spellStart"/>
-      <w:r>
-        <w:rPr>
-          <w:rFonts w:ascii="Arial" w:hAnsi="Arial" w:cs="Arial"/>
-          <w:sz w:val="18"/>
-          <w:szCs w:val="18"/>
-        </w:rPr>
-        <w:t>name</w:t>
-      </w:r>
-      <w:proofErr w:type="spellEnd"/>
-      <w:r>
-        <w:rPr>
-          <w:rFonts w:ascii="Arial" w:hAnsi="Arial" w:cs="Arial"/>
-          <w:sz w:val="18"/>
-          <w:szCs w:val="18"/>
-        </w:rPr>
-        <w:t xml:space="preserve"> -&gt; </w:t>
-      </w:r>
-      <w:proofErr w:type="spellStart"/>
-      <w:r>
-        <w:rPr>
-          <w:rFonts w:ascii="Arial" w:hAnsi="Arial" w:cs="Arial"/>
-          <w:sz w:val="18"/>
-          <w:szCs w:val="18"/>
-        </w:rPr>
-        <w:t>exception</w:t>
-      </w:r>
-      <w:proofErr w:type="spellEnd"/>
-      <w:r>
-        <w:rPr>
-          <w:rFonts w:ascii="Arial" w:hAnsi="Arial" w:cs="Arial"/>
-          <w:sz w:val="18"/>
-          <w:szCs w:val="18"/>
-        </w:rPr>
-        <w:t xml:space="preserve"> </w:t>
-      </w:r>
-      <w:proofErr w:type="spellStart"/>
-      <w:r>
-        <w:rPr>
-          <w:rFonts w:ascii="Arial" w:hAnsi="Arial" w:cs="Arial"/>
-          <w:sz w:val="18"/>
-          <w:szCs w:val="18"/>
-        </w:rPr>
-        <w:t>unhandled</w:t>
-      </w:r>
-      <w:proofErr w:type="spellEnd"/>
+        </w:rPr>
+        <w:t>Bug: reading monitor config, unknown symbolic name -&gt; exception unhandled</w:t>
+      </w:r>
     </w:p>
     <w:p>
       <w:pPr>
@@ -3504,7 +3162,6 @@
           <w:lang w:eastAsia="de-DE"/>
         </w:rPr>
       </w:pPr>
-      <w:proofErr w:type="spellStart"/>
       <w:r>
         <w:rPr>
           <w:rFonts w:ascii="Arial" w:eastAsia="Times New Roman" w:hAnsi="Arial" w:cs="Arial"/>
@@ -3513,18 +3170,7 @@
           <w:szCs w:val="18"/>
           <w:lang w:eastAsia="de-DE"/>
         </w:rPr>
-        <w:t>Implemented</w:t>
-      </w:r>
-      <w:proofErr w:type="spellEnd"/>
-      <w:r>
-        <w:rPr>
-          <w:rFonts w:ascii="Arial" w:eastAsia="Times New Roman" w:hAnsi="Arial" w:cs="Arial"/>
-          <w:color w:val="000000"/>
-          <w:sz w:val="18"/>
-          <w:szCs w:val="18"/>
-          <w:lang w:eastAsia="de-DE"/>
-        </w:rPr>
-        <w:t xml:space="preserve"> #36 Zweites Fenster Überblick/Details (Paul)</w:t>
+        <w:t>Implemented #36 Zweites Fenster Überblick/Details (Paul)</w:t>
       </w:r>
     </w:p>
     <w:p>
@@ -3593,19 +3239,8 @@
           <w:szCs w:val="18"/>
           <w:lang w:val="en-US"/>
         </w:rPr>
-        <w:t xml:space="preserve"> Neuron </w:t>
-      </w:r>
-      <w:proofErr w:type="spellStart"/>
-      <w:r>
-        <w:rPr>
-          <w:rFonts w:ascii="Arial" w:hAnsi="Arial" w:cs="Arial"/>
-          <w:sz w:val="18"/>
-          <w:szCs w:val="18"/>
-          <w:lang w:val="en-US"/>
-        </w:rPr>
-        <w:t>andocken</w:t>
-      </w:r>
-      <w:proofErr w:type="spellEnd"/>
+        <w:t xml:space="preserve"> Neuron andocken</w:t>
+      </w:r>
       <w:r>
         <w:rPr>
           <w:rFonts w:ascii="Arial" w:hAnsi="Arial" w:cs="Arial"/>

</xml_diff>

<commit_message>
Delete selection reworked. Add module bug fixed.
</commit_message>
<xml_diff>
--- a/NNet/Issues.docx
+++ b/NNet/Issues.docx
@@ -3,14 +3,24 @@
 <w:document xmlns:wpc="http://schemas.microsoft.com/office/word/2010/wordprocessingCanvas" xmlns:cx="http://schemas.microsoft.com/office/drawing/2014/chartex" xmlns:cx1="http://schemas.microsoft.com/office/drawing/2015/9/8/chartex" xmlns:cx2="http://schemas.microsoft.com/office/drawing/2015/10/21/chartex" xmlns:cx3="http://schemas.microsoft.com/office/drawing/2016/5/9/chartex" xmlns:cx4="http://schemas.microsoft.com/office/drawing/2016/5/10/chartex" xmlns:cx5="http://schemas.microsoft.com/office/drawing/2016/5/11/chartex" xmlns:cx6="http://schemas.microsoft.com/office/drawing/2016/5/12/chartex" xmlns:cx7="http://schemas.microsoft.com/office/drawing/2016/5/13/chartex" xmlns:cx8="http://schemas.microsoft.com/office/drawing/2016/5/14/chartex" xmlns:mc="http://schemas.openxmlformats.org/markup-compatibility/2006" xmlns:aink="http://schemas.microsoft.com/office/drawing/2016/ink" xmlns:am3d="http://schemas.microsoft.com/office/drawing/2017/model3d" xmlns:o="urn:schemas-microsoft-com:office:office" xmlns:r="http://schemas.openxmlformats.org/officeDocument/2006/relationships" xmlns:m="http://schemas.openxmlformats.org/officeDocument/2006/math" xmlns:v="urn:schemas-microsoft-com:vml" xmlns:wp14="http://schemas.microsoft.com/office/word/2010/wordprocessingDrawing" xmlns:wp="http://schemas.openxmlformats.org/drawingml/2006/wordprocessingDrawing" xmlns:w10="urn:schemas-microsoft-com:office:word" xmlns:w="http://schemas.openxmlformats.org/wordprocessingml/2006/main" xmlns:w14="http://schemas.microsoft.com/office/word/2010/wordml" xmlns:w15="http://schemas.microsoft.com/office/word/2012/wordml" xmlns:w16cex="http://schemas.microsoft.com/office/word/2018/wordml/cex" xmlns:w16cid="http://schemas.microsoft.com/office/word/2016/wordml/cid" xmlns:w16="http://schemas.microsoft.com/office/word/2018/wordml" xmlns:w16sdtdh="http://schemas.microsoft.com/office/word/2020/wordml/sdtdatahash" xmlns:w16se="http://schemas.microsoft.com/office/word/2015/wordml/symex" xmlns:wpg="http://schemas.microsoft.com/office/word/2010/wordprocessingGroup" xmlns:wpi="http://schemas.microsoft.com/office/word/2010/wordprocessingInk" xmlns:wne="http://schemas.microsoft.com/office/word/2006/wordml" xmlns:wps="http://schemas.microsoft.com/office/word/2010/wordprocessingShape" mc:Ignorable="w14 w15 w16se w16cid w16 w16cex w16sdtdh wp14">
   <w:body>
     <w:p>
-      <w:r>
-        <w:t>Latest Issue #</w:t>
-      </w:r>
-      <w:r>
-        <w:t>9</w:t>
-      </w:r>
-      <w:r>
-        <w:t>8</w:t>
+      <w:proofErr w:type="spellStart"/>
+      <w:r>
+        <w:t>Latest</w:t>
+      </w:r>
+      <w:proofErr w:type="spellEnd"/>
+      <w:r>
+        <w:t xml:space="preserve"> </w:t>
+      </w:r>
+      <w:proofErr w:type="spellStart"/>
+      <w:r>
+        <w:t>Issue</w:t>
+      </w:r>
+      <w:proofErr w:type="spellEnd"/>
+      <w:r>
+        <w:t xml:space="preserve"> #</w:t>
+      </w:r>
+      <w:r>
+        <w:t>100</w:t>
       </w:r>
     </w:p>
     <w:p/>
@@ -63,8 +73,18 @@
                 <w:color w:val="000000"/>
                 <w:lang w:eastAsia="de-DE"/>
               </w:rPr>
-              <w:t>High value</w:t>
-            </w:r>
+              <w:t xml:space="preserve">High </w:t>
+            </w:r>
+            <w:proofErr w:type="spellStart"/>
+            <w:r>
+              <w:rPr>
+                <w:rFonts w:ascii="Calibri" w:eastAsia="Times New Roman" w:hAnsi="Calibri" w:cs="Calibri"/>
+                <w:color w:val="000000"/>
+                <w:lang w:eastAsia="de-DE"/>
+              </w:rPr>
+              <w:t>value</w:t>
+            </w:r>
+            <w:proofErr w:type="spellEnd"/>
           </w:p>
         </w:tc>
         <w:tc>
@@ -91,6 +111,38 @@
                 <w:lang w:val="en-US" w:eastAsia="de-DE"/>
               </w:rPr>
             </w:pPr>
+            <w:r>
+              <w:rPr>
+                <w:rFonts w:ascii="Arial" w:eastAsia="Times New Roman" w:hAnsi="Arial" w:cs="Arial"/>
+                <w:color w:val="24292E"/>
+                <w:sz w:val="18"/>
+                <w:szCs w:val="18"/>
+                <w:lang w:val="en-US" w:eastAsia="de-DE"/>
+              </w:rPr>
+              <w:t>#99 Bug: Add module selects all</w:t>
+            </w:r>
+          </w:p>
+          <w:p>
+            <w:pPr>
+              <w:spacing w:after="0" w:line="240" w:lineRule="auto"/>
+              <w:rPr>
+                <w:rFonts w:ascii="Arial" w:eastAsia="Times New Roman" w:hAnsi="Arial" w:cs="Arial"/>
+                <w:color w:val="24292E"/>
+                <w:sz w:val="18"/>
+                <w:szCs w:val="18"/>
+                <w:lang w:val="en-US" w:eastAsia="de-DE"/>
+              </w:rPr>
+            </w:pPr>
+            <w:r>
+              <w:rPr>
+                <w:rFonts w:ascii="Arial" w:eastAsia="Times New Roman" w:hAnsi="Arial" w:cs="Arial"/>
+                <w:color w:val="24292E"/>
+                <w:sz w:val="18"/>
+                <w:szCs w:val="18"/>
+                <w:lang w:val="en-US" w:eastAsia="de-DE"/>
+              </w:rPr>
+              <w:t>#100 Bug: Delete selected nobs</w:t>
+            </w:r>
           </w:p>
         </w:tc>
         <w:tc>
@@ -191,8 +243,42 @@
                 <w:szCs w:val="18"/>
                 <w:lang w:val="en-US" w:eastAsia="de-DE"/>
               </w:rPr>
-              <w:t>#98 Dislocate closedConn on disceonnect</w:t>
-            </w:r>
+              <w:t xml:space="preserve">#98 Dislocate </w:t>
+            </w:r>
+            <w:proofErr w:type="spellStart"/>
+            <w:r>
+              <w:rPr>
+                <w:rFonts w:ascii="Arial" w:eastAsia="Times New Roman" w:hAnsi="Arial" w:cs="Arial"/>
+                <w:color w:val="000000"/>
+                <w:sz w:val="18"/>
+                <w:szCs w:val="18"/>
+                <w:lang w:val="en-US" w:eastAsia="de-DE"/>
+              </w:rPr>
+              <w:t>closedConn</w:t>
+            </w:r>
+            <w:proofErr w:type="spellEnd"/>
+            <w:r>
+              <w:rPr>
+                <w:rFonts w:ascii="Arial" w:eastAsia="Times New Roman" w:hAnsi="Arial" w:cs="Arial"/>
+                <w:color w:val="000000"/>
+                <w:sz w:val="18"/>
+                <w:szCs w:val="18"/>
+                <w:lang w:val="en-US" w:eastAsia="de-DE"/>
+              </w:rPr>
+              <w:t xml:space="preserve"> on </w:t>
+            </w:r>
+            <w:proofErr w:type="spellStart"/>
+            <w:r>
+              <w:rPr>
+                <w:rFonts w:ascii="Arial" w:eastAsia="Times New Roman" w:hAnsi="Arial" w:cs="Arial"/>
+                <w:color w:val="000000"/>
+                <w:sz w:val="18"/>
+                <w:szCs w:val="18"/>
+                <w:lang w:val="en-US" w:eastAsia="de-DE"/>
+              </w:rPr>
+              <w:t>disceonnect</w:t>
+            </w:r>
+            <w:proofErr w:type="spellEnd"/>
           </w:p>
           <w:p>
             <w:pPr>
@@ -407,8 +493,18 @@
                 <w:color w:val="000000"/>
                 <w:lang w:eastAsia="de-DE"/>
               </w:rPr>
-              <w:t>Middle value</w:t>
-            </w:r>
+              <w:t xml:space="preserve">Middle </w:t>
+            </w:r>
+            <w:proofErr w:type="spellStart"/>
+            <w:r>
+              <w:rPr>
+                <w:rFonts w:ascii="Calibri" w:eastAsia="Times New Roman" w:hAnsi="Calibri" w:cs="Calibri"/>
+                <w:color w:val="000000"/>
+                <w:lang w:eastAsia="de-DE"/>
+              </w:rPr>
+              <w:t>value</w:t>
+            </w:r>
+            <w:proofErr w:type="spellEnd"/>
           </w:p>
         </w:tc>
         <w:tc>
@@ -579,7 +675,29 @@
                 <w:szCs w:val="18"/>
                 <w:lang w:val="en-US" w:eastAsia="de-DE"/>
               </w:rPr>
-              <w:t>#63 Lichtquelle (Paul)</w:t>
+              <w:t xml:space="preserve">#63 </w:t>
+            </w:r>
+            <w:proofErr w:type="spellStart"/>
+            <w:r>
+              <w:rPr>
+                <w:rFonts w:ascii="Arial" w:eastAsia="Times New Roman" w:hAnsi="Arial" w:cs="Arial"/>
+                <w:color w:val="000000"/>
+                <w:sz w:val="18"/>
+                <w:szCs w:val="18"/>
+                <w:lang w:val="en-US" w:eastAsia="de-DE"/>
+              </w:rPr>
+              <w:t>Lichtquelle</w:t>
+            </w:r>
+            <w:proofErr w:type="spellEnd"/>
+            <w:r>
+              <w:rPr>
+                <w:rFonts w:ascii="Arial" w:eastAsia="Times New Roman" w:hAnsi="Arial" w:cs="Arial"/>
+                <w:color w:val="000000"/>
+                <w:sz w:val="18"/>
+                <w:szCs w:val="18"/>
+                <w:lang w:val="en-US" w:eastAsia="de-DE"/>
+              </w:rPr>
+              <w:t xml:space="preserve"> (Paul)</w:t>
             </w:r>
           </w:p>
           <w:p>
@@ -670,8 +788,20 @@
                 <w:szCs w:val="18"/>
                 <w:lang w:eastAsia="de-DE"/>
               </w:rPr>
-              <w:t>#45 Layout manager</w:t>
-            </w:r>
+              <w:t xml:space="preserve">#45 Layout </w:t>
+            </w:r>
+            <w:proofErr w:type="spellStart"/>
+            <w:r>
+              <w:rPr>
+                <w:rFonts w:ascii="Arial" w:eastAsia="Times New Roman" w:hAnsi="Arial" w:cs="Arial"/>
+                <w:color w:val="000000"/>
+                <w:sz w:val="18"/>
+                <w:szCs w:val="18"/>
+                <w:lang w:eastAsia="de-DE"/>
+              </w:rPr>
+              <w:t>manager</w:t>
+            </w:r>
+            <w:proofErr w:type="spellEnd"/>
           </w:p>
           <w:p>
             <w:pPr>
@@ -837,8 +967,18 @@
                 <w:color w:val="000000"/>
                 <w:lang w:eastAsia="de-DE"/>
               </w:rPr>
-              <w:t>Low value</w:t>
-            </w:r>
+              <w:t xml:space="preserve">Low </w:t>
+            </w:r>
+            <w:proofErr w:type="spellStart"/>
+            <w:r>
+              <w:rPr>
+                <w:rFonts w:ascii="Calibri" w:eastAsia="Times New Roman" w:hAnsi="Calibri" w:cs="Calibri"/>
+                <w:color w:val="000000"/>
+                <w:lang w:eastAsia="de-DE"/>
+              </w:rPr>
+              <w:t>value</w:t>
+            </w:r>
+            <w:proofErr w:type="spellEnd"/>
           </w:p>
         </w:tc>
         <w:tc>
@@ -928,8 +1068,20 @@
                 <w:szCs w:val="18"/>
                 <w:lang w:val="en-US" w:eastAsia="de-DE"/>
               </w:rPr>
-              <w:t>#71 Color for WindowBackground</w:t>
-            </w:r>
+              <w:t xml:space="preserve">#71 Color for </w:t>
+            </w:r>
+            <w:proofErr w:type="spellStart"/>
+            <w:r>
+              <w:rPr>
+                <w:rFonts w:ascii="Arial" w:eastAsia="Times New Roman" w:hAnsi="Arial" w:cs="Arial"/>
+                <w:color w:val="000000"/>
+                <w:sz w:val="18"/>
+                <w:szCs w:val="18"/>
+                <w:lang w:val="en-US" w:eastAsia="de-DE"/>
+              </w:rPr>
+              <w:t>WindowBackground</w:t>
+            </w:r>
+            <w:proofErr w:type="spellEnd"/>
           </w:p>
         </w:tc>
         <w:tc>
@@ -987,7 +1139,51 @@
                 <w:szCs w:val="18"/>
                 <w:lang w:val="en-US" w:eastAsia="de-DE"/>
               </w:rPr>
-              <w:t>#13 Andocken durch Move Pipe</w:t>
+              <w:t xml:space="preserve">#13 </w:t>
+            </w:r>
+            <w:proofErr w:type="spellStart"/>
+            <w:r>
+              <w:rPr>
+                <w:rFonts w:ascii="Arial" w:eastAsia="Times New Roman" w:hAnsi="Arial" w:cs="Arial"/>
+                <w:color w:val="000000"/>
+                <w:sz w:val="18"/>
+                <w:szCs w:val="18"/>
+                <w:lang w:val="en-US" w:eastAsia="de-DE"/>
+              </w:rPr>
+              <w:t>Andocken</w:t>
+            </w:r>
+            <w:proofErr w:type="spellEnd"/>
+            <w:r>
+              <w:rPr>
+                <w:rFonts w:ascii="Arial" w:eastAsia="Times New Roman" w:hAnsi="Arial" w:cs="Arial"/>
+                <w:color w:val="000000"/>
+                <w:sz w:val="18"/>
+                <w:szCs w:val="18"/>
+                <w:lang w:val="en-US" w:eastAsia="de-DE"/>
+              </w:rPr>
+              <w:t xml:space="preserve"> </w:t>
+            </w:r>
+            <w:proofErr w:type="spellStart"/>
+            <w:r>
+              <w:rPr>
+                <w:rFonts w:ascii="Arial" w:eastAsia="Times New Roman" w:hAnsi="Arial" w:cs="Arial"/>
+                <w:color w:val="000000"/>
+                <w:sz w:val="18"/>
+                <w:szCs w:val="18"/>
+                <w:lang w:val="en-US" w:eastAsia="de-DE"/>
+              </w:rPr>
+              <w:t>durch</w:t>
+            </w:r>
+            <w:proofErr w:type="spellEnd"/>
+            <w:r>
+              <w:rPr>
+                <w:rFonts w:ascii="Arial" w:eastAsia="Times New Roman" w:hAnsi="Arial" w:cs="Arial"/>
+                <w:color w:val="000000"/>
+                <w:sz w:val="18"/>
+                <w:szCs w:val="18"/>
+                <w:lang w:val="en-US" w:eastAsia="de-DE"/>
+              </w:rPr>
+              <w:t xml:space="preserve"> Move Pipe</w:t>
             </w:r>
           </w:p>
           <w:p>
@@ -1031,8 +1227,20 @@
                 <w:szCs w:val="18"/>
                 <w:lang w:val="en-US" w:eastAsia="de-DE"/>
               </w:rPr>
-              <w:t>#12 Split Dendrit</w:t>
-            </w:r>
+              <w:t xml:space="preserve">#12 Split </w:t>
+            </w:r>
+            <w:proofErr w:type="spellStart"/>
+            <w:r>
+              <w:rPr>
+                <w:rFonts w:ascii="Arial" w:eastAsia="Times New Roman" w:hAnsi="Arial" w:cs="Arial"/>
+                <w:color w:val="000000"/>
+                <w:sz w:val="18"/>
+                <w:szCs w:val="18"/>
+                <w:lang w:val="en-US" w:eastAsia="de-DE"/>
+              </w:rPr>
+              <w:t>Dendrit</w:t>
+            </w:r>
+            <w:proofErr w:type="spellEnd"/>
           </w:p>
           <w:p>
             <w:pPr>
@@ -1151,8 +1359,20 @@
                 <w:szCs w:val="18"/>
                 <w:lang w:val="en-US" w:eastAsia="de-DE"/>
               </w:rPr>
-              <w:t>#72 Zoom DescWin</w:t>
-            </w:r>
+              <w:t xml:space="preserve">#72 Zoom </w:t>
+            </w:r>
+            <w:proofErr w:type="spellStart"/>
+            <w:r>
+              <w:rPr>
+                <w:rFonts w:ascii="Arial" w:eastAsia="Times New Roman" w:hAnsi="Arial" w:cs="Arial"/>
+                <w:color w:val="000000"/>
+                <w:sz w:val="18"/>
+                <w:szCs w:val="18"/>
+                <w:lang w:val="en-US" w:eastAsia="de-DE"/>
+              </w:rPr>
+              <w:t>DescWin</w:t>
+            </w:r>
+            <w:proofErr w:type="spellEnd"/>
           </w:p>
           <w:p>
             <w:pPr>
@@ -1339,6 +1559,7 @@
                 <w:lang w:eastAsia="de-DE"/>
               </w:rPr>
             </w:pPr>
+            <w:proofErr w:type="spellStart"/>
             <w:r>
               <w:rPr>
                 <w:rFonts w:ascii="Calibri" w:eastAsia="Times New Roman" w:hAnsi="Calibri" w:cs="Calibri"/>
@@ -1347,6 +1568,7 @@
               </w:rPr>
               <w:t>Effort</w:t>
             </w:r>
+            <w:proofErr w:type="spellEnd"/>
           </w:p>
         </w:tc>
         <w:tc>
@@ -1496,6 +1718,7 @@
         </w:rPr>
         <w:t xml:space="preserve">Das Signal beim Auslösen eines Neurons ist nicht einfach eine Parabel, sondern eine Funktion, die näher an den in der Literatur beschriebenen Signalformen liegt. </w:t>
       </w:r>
+      <w:proofErr w:type="spellStart"/>
       <w:proofErr w:type="gramStart"/>
       <w:r>
         <w:rPr>
@@ -1514,6 +1737,7 @@
         </w:rPr>
         <w:t>Parabel</w:t>
       </w:r>
+      <w:proofErr w:type="spellEnd"/>
       <w:proofErr w:type="gramEnd"/>
       <w:r>
         <w:rPr>
@@ -1551,7 +1775,25 @@
           <w:szCs w:val="18"/>
           <w:shd w:val="clear" w:color="auto" w:fill="00FFFF"/>
         </w:rPr>
-        <w:t>ist für komlexere Zusammenhänge gut, im Moment noch zu weit weg. 2</w:t>
+        <w:t>ist für kom</w:t>
+      </w:r>
+      <w:r>
+        <w:rPr>
+          <w:rFonts w:ascii="Verdana" w:eastAsia="Times New Roman" w:hAnsi="Verdana"/>
+          <w:sz w:val="18"/>
+          <w:szCs w:val="18"/>
+          <w:shd w:val="clear" w:color="auto" w:fill="00FFFF"/>
+        </w:rPr>
+        <w:t>p</w:t>
+      </w:r>
+      <w:r>
+        <w:rPr>
+          <w:rFonts w:ascii="Verdana" w:eastAsia="Times New Roman" w:hAnsi="Verdana"/>
+          <w:sz w:val="18"/>
+          <w:szCs w:val="18"/>
+          <w:shd w:val="clear" w:color="auto" w:fill="00FFFF"/>
+        </w:rPr>
+        <w:t>lexere Zusammenhänge gut, im Moment noch zu weit weg. 2</w:t>
       </w:r>
       <w:r>
         <w:rPr>
@@ -1566,9 +1808,11 @@
       <w:pPr>
         <w:ind w:left="720" w:hanging="360"/>
       </w:pPr>
+      <w:proofErr w:type="spellStart"/>
       <w:r>
         <w:t>Unclassified</w:t>
       </w:r>
+      <w:proofErr w:type="spellEnd"/>
     </w:p>
     <w:p>
       <w:pPr>
@@ -1620,7 +1864,27 @@
           <w:szCs w:val="18"/>
           <w:shd w:val="clear" w:color="auto" w:fill="40E0D0"/>
         </w:rPr>
-        <w:t xml:space="preserve">In Sinnesorganen wird die Intensität eines Reizes durch Frequenz-Anstieg und Anstieg dargestellt. Dieser Anstieg bzw. Abstieg ist jedoch selbst nicht absolut in einem innesorgan konstant: Sie lässt bei intensiven Reizen nach und steigt </w:t>
+        <w:t xml:space="preserve">In Sinnesorganen wird die Intensität eines Reizes durch Frequenz-Anstieg und Anstieg dargestellt. Dieser Anstieg bzw. Abstieg ist jedoch selbst nicht absolut in einem </w:t>
+      </w:r>
+      <w:proofErr w:type="spellStart"/>
+      <w:r>
+        <w:rPr>
+          <w:rFonts w:ascii="Verdana" w:eastAsia="Times New Roman" w:hAnsi="Verdana"/>
+          <w:sz w:val="18"/>
+          <w:szCs w:val="18"/>
+          <w:shd w:val="clear" w:color="auto" w:fill="40E0D0"/>
+        </w:rPr>
+        <w:t>innesorgan</w:t>
+      </w:r>
+      <w:proofErr w:type="spellEnd"/>
+      <w:r>
+        <w:rPr>
+          <w:rFonts w:ascii="Verdana" w:eastAsia="Times New Roman" w:hAnsi="Verdana"/>
+          <w:sz w:val="18"/>
+          <w:szCs w:val="18"/>
+          <w:shd w:val="clear" w:color="auto" w:fill="40E0D0"/>
+        </w:rPr>
+        <w:t xml:space="preserve"> konstant: Sie lässt bei intensiven Reizen nach und steigt </w:t>
       </w:r>
       <w:proofErr w:type="gramStart"/>
       <w:r>
@@ -1661,7 +1925,27 @@
           <w:szCs w:val="18"/>
           <w:shd w:val="clear" w:color="auto" w:fill="40E0D0"/>
         </w:rPr>
-        <w:t xml:space="preserve">Man könnte also solche Frequenz-Verläufe auch erst mal als Frequenz Diagramm aus einer Datei einlsesen, die man vorher </w:t>
+        <w:t xml:space="preserve">Man könnte also solche Frequenz-Verläufe auch erst mal als Frequenz Diagramm aus einer Datei </w:t>
+      </w:r>
+      <w:proofErr w:type="spellStart"/>
+      <w:r>
+        <w:rPr>
+          <w:rFonts w:ascii="Verdana" w:eastAsia="Times New Roman" w:hAnsi="Verdana"/>
+          <w:sz w:val="18"/>
+          <w:szCs w:val="18"/>
+          <w:shd w:val="clear" w:color="auto" w:fill="40E0D0"/>
+        </w:rPr>
+        <w:t>einlsesen</w:t>
+      </w:r>
+      <w:proofErr w:type="spellEnd"/>
+      <w:r>
+        <w:rPr>
+          <w:rFonts w:ascii="Verdana" w:eastAsia="Times New Roman" w:hAnsi="Verdana"/>
+          <w:sz w:val="18"/>
+          <w:szCs w:val="18"/>
+          <w:shd w:val="clear" w:color="auto" w:fill="40E0D0"/>
+        </w:rPr>
+        <w:t xml:space="preserve">, die man vorher </w:t>
       </w:r>
       <w:proofErr w:type="gramStart"/>
       <w:r>
@@ -1702,7 +1986,27 @@
           <w:szCs w:val="18"/>
           <w:shd w:val="clear" w:color="auto" w:fill="40E0D0"/>
         </w:rPr>
-        <w:t>Ein reales Mikrofon wäre auch ein Lampenersatz und viel einfacher zu reallisieren.</w:t>
+        <w:t xml:space="preserve">Ein reales Mikrofon wäre auch ein Lampenersatz und viel einfacher zu </w:t>
+      </w:r>
+      <w:proofErr w:type="spellStart"/>
+      <w:r>
+        <w:rPr>
+          <w:rFonts w:ascii="Verdana" w:eastAsia="Times New Roman" w:hAnsi="Verdana"/>
+          <w:sz w:val="18"/>
+          <w:szCs w:val="18"/>
+          <w:shd w:val="clear" w:color="auto" w:fill="40E0D0"/>
+        </w:rPr>
+        <w:t>reallisieren</w:t>
+      </w:r>
+      <w:proofErr w:type="spellEnd"/>
+      <w:r>
+        <w:rPr>
+          <w:rFonts w:ascii="Verdana" w:eastAsia="Times New Roman" w:hAnsi="Verdana"/>
+          <w:sz w:val="18"/>
+          <w:szCs w:val="18"/>
+          <w:shd w:val="clear" w:color="auto" w:fill="40E0D0"/>
+        </w:rPr>
+        <w:t>.</w:t>
       </w:r>
     </w:p>
     <w:p>
@@ -1786,7 +2090,15 @@
     </w:p>
     <w:p>
       <w:r>
-        <w:t>============================ Done =======================================</w:t>
+        <w:t xml:space="preserve">============================ </w:t>
+      </w:r>
+      <w:proofErr w:type="spellStart"/>
+      <w:r>
+        <w:t>Done</w:t>
+      </w:r>
+      <w:proofErr w:type="spellEnd"/>
+      <w:r>
+        <w:t xml:space="preserve"> =======================================</w:t>
       </w:r>
     </w:p>
     <w:p>
@@ -2057,7 +2369,29 @@
           <w:szCs w:val="18"/>
           <w:lang w:val="en-US" w:eastAsia="de-DE"/>
         </w:rPr>
-        <w:t>#80 SignalData undo/redo</w:t>
+        <w:t xml:space="preserve">#80 </w:t>
+      </w:r>
+      <w:proofErr w:type="spellStart"/>
+      <w:r>
+        <w:rPr>
+          <w:rFonts w:ascii="Arial" w:eastAsia="Times New Roman" w:hAnsi="Arial" w:cs="Arial"/>
+          <w:color w:val="000000"/>
+          <w:sz w:val="18"/>
+          <w:szCs w:val="18"/>
+          <w:lang w:val="en-US" w:eastAsia="de-DE"/>
+        </w:rPr>
+        <w:t>SignalData</w:t>
+      </w:r>
+      <w:proofErr w:type="spellEnd"/>
+      <w:r>
+        <w:rPr>
+          <w:rFonts w:ascii="Arial" w:eastAsia="Times New Roman" w:hAnsi="Arial" w:cs="Arial"/>
+          <w:color w:val="000000"/>
+          <w:sz w:val="18"/>
+          <w:szCs w:val="18"/>
+          <w:lang w:val="en-US" w:eastAsia="de-DE"/>
+        </w:rPr>
+        <w:t xml:space="preserve"> undo/redo</w:t>
       </w:r>
     </w:p>
     <w:p>
@@ -2178,6 +2512,7 @@
         </w:rPr>
         <w:t>commands  (</w:t>
       </w:r>
+      <w:proofErr w:type="spellStart"/>
       <w:proofErr w:type="gramEnd"/>
       <w:r>
         <w:rPr>
@@ -2187,7 +2522,18 @@
           <w:szCs w:val="18"/>
           <w:lang w:val="en-US" w:eastAsia="de-DE"/>
         </w:rPr>
-        <w:t>docu!)</w:t>
+        <w:t>docu</w:t>
+      </w:r>
+      <w:proofErr w:type="spellEnd"/>
+      <w:r>
+        <w:rPr>
+          <w:rFonts w:ascii="Arial" w:eastAsia="Times New Roman" w:hAnsi="Arial" w:cs="Arial"/>
+          <w:color w:val="000000"/>
+          <w:sz w:val="18"/>
+          <w:szCs w:val="18"/>
+          <w:lang w:val="en-US" w:eastAsia="de-DE"/>
+        </w:rPr>
+        <w:t>!)</w:t>
       </w:r>
     </w:p>
     <w:p>
@@ -2278,7 +2624,25 @@
           <w:sz w:val="18"/>
           <w:szCs w:val="18"/>
         </w:rPr>
-        <w:t xml:space="preserve"> können. Kann man solche Teile nicht in einen Zwischenspeicher kopieren um sie in einem anderen Modell zu verwernden?</w:t>
+        <w:t xml:space="preserve"> können. Kann man solche Teile nicht in einen Zwischenspeicher kopieren um sie in einem anderen Modell zu </w:t>
+      </w:r>
+      <w:proofErr w:type="spellStart"/>
+      <w:r>
+        <w:rPr>
+          <w:rFonts w:ascii="Verdana" w:eastAsia="Times New Roman" w:hAnsi="Verdana"/>
+          <w:sz w:val="18"/>
+          <w:szCs w:val="18"/>
+        </w:rPr>
+        <w:t>verwernden</w:t>
+      </w:r>
+      <w:proofErr w:type="spellEnd"/>
+      <w:r>
+        <w:rPr>
+          <w:rFonts w:ascii="Verdana" w:eastAsia="Times New Roman" w:hAnsi="Verdana"/>
+          <w:sz w:val="18"/>
+          <w:szCs w:val="18"/>
+        </w:rPr>
+        <w:t>?</w:t>
       </w:r>
     </w:p>
     <w:p>
@@ -2564,7 +2928,49 @@
         <w:rPr>
           <w:lang w:val="en-US"/>
         </w:rPr>
-        <w:t>#60: Versatz beim Kopieren (Paul)</w:t>
+        <w:t xml:space="preserve">#60: </w:t>
+      </w:r>
+      <w:proofErr w:type="spellStart"/>
+      <w:r>
+        <w:rPr>
+          <w:lang w:val="en-US"/>
+        </w:rPr>
+        <w:t>Versatz</w:t>
+      </w:r>
+      <w:proofErr w:type="spellEnd"/>
+      <w:r>
+        <w:rPr>
+          <w:lang w:val="en-US"/>
+        </w:rPr>
+        <w:t xml:space="preserve"> </w:t>
+      </w:r>
+      <w:proofErr w:type="spellStart"/>
+      <w:r>
+        <w:rPr>
+          <w:lang w:val="en-US"/>
+        </w:rPr>
+        <w:t>beim</w:t>
+      </w:r>
+      <w:proofErr w:type="spellEnd"/>
+      <w:r>
+        <w:rPr>
+          <w:lang w:val="en-US"/>
+        </w:rPr>
+        <w:t xml:space="preserve"> </w:t>
+      </w:r>
+      <w:proofErr w:type="spellStart"/>
+      <w:r>
+        <w:rPr>
+          <w:lang w:val="en-US"/>
+        </w:rPr>
+        <w:t>Kopieren</w:t>
+      </w:r>
+      <w:proofErr w:type="spellEnd"/>
+      <w:r>
+        <w:rPr>
+          <w:lang w:val="en-US"/>
+        </w:rPr>
+        <w:t xml:space="preserve"> (Paul)</w:t>
       </w:r>
     </w:p>
     <w:p>
@@ -2724,6 +3130,7 @@
         <w:lastRenderedPageBreak/>
         <w:t xml:space="preserve">Wenn wir nur ein einzelnes Neuron betrachten, könnte man sagen, der Signalpegel ist ein absoluter Wert wird in mV. Wenn wir aber über ein Areal summieren, hängt der Wert völlig davon ab, was ich mathematisch mit den Einzelwerten anstelle (einfach aufsummieren, Mittelwert bilden, über die ganze Fläche gleichmäßig oder mit Betonung der Mitte usw.). Bei einem realen EEG hängt die dargestellte Amplitude ja auch davon ab, wie das Signal zuvor verstärkt oder sonst wie bearbeitet </w:t>
       </w:r>
+      <w:proofErr w:type="spellStart"/>
       <w:proofErr w:type="gramStart"/>
       <w:r>
         <w:rPr>
@@ -2742,6 +3149,7 @@
         </w:rPr>
         <w:t>Beim</w:t>
       </w:r>
+      <w:proofErr w:type="spellEnd"/>
       <w:proofErr w:type="gramEnd"/>
       <w:r>
         <w:rPr>
@@ -2959,11 +3367,33 @@
           <w:lang w:val="en-US"/>
         </w:rPr>
       </w:pPr>
-      <w:r>
-        <w:rPr>
-          <w:lang w:val="en-US"/>
-        </w:rPr>
-        <w:t xml:space="preserve">Markierung umbenennen. </w:t>
+      <w:proofErr w:type="spellStart"/>
+      <w:r>
+        <w:rPr>
+          <w:lang w:val="en-US"/>
+        </w:rPr>
+        <w:t>Markierung</w:t>
+      </w:r>
+      <w:proofErr w:type="spellEnd"/>
+      <w:r>
+        <w:rPr>
+          <w:lang w:val="en-US"/>
+        </w:rPr>
+        <w:t xml:space="preserve"> </w:t>
+      </w:r>
+      <w:proofErr w:type="spellStart"/>
+      <w:r>
+        <w:rPr>
+          <w:lang w:val="en-US"/>
+        </w:rPr>
+        <w:t>umbenennen</w:t>
+      </w:r>
+      <w:proofErr w:type="spellEnd"/>
+      <w:r>
+        <w:rPr>
+          <w:lang w:val="en-US"/>
+        </w:rPr>
+        <w:t xml:space="preserve">. </w:t>
       </w:r>
       <w:r>
         <w:rPr>
@@ -3063,7 +3493,27 @@
           <w:szCs w:val="18"/>
           <w:lang w:val="en-US"/>
         </w:rPr>
-        <w:t xml:space="preserve"> Analyse finds nothing -&gt; model zooms and scrolls away</w:t>
+        <w:t xml:space="preserve"> </w:t>
+      </w:r>
+      <w:proofErr w:type="spellStart"/>
+      <w:r>
+        <w:rPr>
+          <w:rFonts w:ascii="Arial" w:hAnsi="Arial" w:cs="Arial"/>
+          <w:sz w:val="18"/>
+          <w:szCs w:val="18"/>
+          <w:lang w:val="en-US"/>
+        </w:rPr>
+        <w:t>Analyse</w:t>
+      </w:r>
+      <w:proofErr w:type="spellEnd"/>
+      <w:r>
+        <w:rPr>
+          <w:rFonts w:ascii="Arial" w:hAnsi="Arial" w:cs="Arial"/>
+          <w:sz w:val="18"/>
+          <w:szCs w:val="18"/>
+          <w:lang w:val="en-US"/>
+        </w:rPr>
+        <w:t xml:space="preserve"> finds nothing -&gt; model zooms and scrolls away</w:t>
       </w:r>
     </w:p>
     <w:p>
@@ -3121,8 +3571,126 @@
           <w:sz w:val="18"/>
           <w:szCs w:val="18"/>
         </w:rPr>
-        <w:t>Bug: reading monitor config, unknown symbolic name -&gt; exception unhandled</w:t>
-      </w:r>
+        <w:t xml:space="preserve">Bug: </w:t>
+      </w:r>
+      <w:proofErr w:type="spellStart"/>
+      <w:r>
+        <w:rPr>
+          <w:rFonts w:ascii="Arial" w:hAnsi="Arial" w:cs="Arial"/>
+          <w:sz w:val="18"/>
+          <w:szCs w:val="18"/>
+        </w:rPr>
+        <w:t>reading</w:t>
+      </w:r>
+      <w:proofErr w:type="spellEnd"/>
+      <w:r>
+        <w:rPr>
+          <w:rFonts w:ascii="Arial" w:hAnsi="Arial" w:cs="Arial"/>
+          <w:sz w:val="18"/>
+          <w:szCs w:val="18"/>
+        </w:rPr>
+        <w:t xml:space="preserve"> monitor </w:t>
+      </w:r>
+      <w:proofErr w:type="spellStart"/>
+      <w:r>
+        <w:rPr>
+          <w:rFonts w:ascii="Arial" w:hAnsi="Arial" w:cs="Arial"/>
+          <w:sz w:val="18"/>
+          <w:szCs w:val="18"/>
+        </w:rPr>
+        <w:t>config</w:t>
+      </w:r>
+      <w:proofErr w:type="spellEnd"/>
+      <w:r>
+        <w:rPr>
+          <w:rFonts w:ascii="Arial" w:hAnsi="Arial" w:cs="Arial"/>
+          <w:sz w:val="18"/>
+          <w:szCs w:val="18"/>
+        </w:rPr>
+        <w:t xml:space="preserve">, </w:t>
+      </w:r>
+      <w:proofErr w:type="spellStart"/>
+      <w:r>
+        <w:rPr>
+          <w:rFonts w:ascii="Arial" w:hAnsi="Arial" w:cs="Arial"/>
+          <w:sz w:val="18"/>
+          <w:szCs w:val="18"/>
+        </w:rPr>
+        <w:t>unknown</w:t>
+      </w:r>
+      <w:proofErr w:type="spellEnd"/>
+      <w:r>
+        <w:rPr>
+          <w:rFonts w:ascii="Arial" w:hAnsi="Arial" w:cs="Arial"/>
+          <w:sz w:val="18"/>
+          <w:szCs w:val="18"/>
+        </w:rPr>
+        <w:t xml:space="preserve"> </w:t>
+      </w:r>
+      <w:proofErr w:type="spellStart"/>
+      <w:r>
+        <w:rPr>
+          <w:rFonts w:ascii="Arial" w:hAnsi="Arial" w:cs="Arial"/>
+          <w:sz w:val="18"/>
+          <w:szCs w:val="18"/>
+        </w:rPr>
+        <w:t>symbolic</w:t>
+      </w:r>
+      <w:proofErr w:type="spellEnd"/>
+      <w:r>
+        <w:rPr>
+          <w:rFonts w:ascii="Arial" w:hAnsi="Arial" w:cs="Arial"/>
+          <w:sz w:val="18"/>
+          <w:szCs w:val="18"/>
+        </w:rPr>
+        <w:t xml:space="preserve"> </w:t>
+      </w:r>
+      <w:proofErr w:type="spellStart"/>
+      <w:r>
+        <w:rPr>
+          <w:rFonts w:ascii="Arial" w:hAnsi="Arial" w:cs="Arial"/>
+          <w:sz w:val="18"/>
+          <w:szCs w:val="18"/>
+        </w:rPr>
+        <w:t>name</w:t>
+      </w:r>
+      <w:proofErr w:type="spellEnd"/>
+      <w:r>
+        <w:rPr>
+          <w:rFonts w:ascii="Arial" w:hAnsi="Arial" w:cs="Arial"/>
+          <w:sz w:val="18"/>
+          <w:szCs w:val="18"/>
+        </w:rPr>
+        <w:t xml:space="preserve"> -&gt; </w:t>
+      </w:r>
+      <w:proofErr w:type="spellStart"/>
+      <w:r>
+        <w:rPr>
+          <w:rFonts w:ascii="Arial" w:hAnsi="Arial" w:cs="Arial"/>
+          <w:sz w:val="18"/>
+          <w:szCs w:val="18"/>
+        </w:rPr>
+        <w:t>exception</w:t>
+      </w:r>
+      <w:proofErr w:type="spellEnd"/>
+      <w:r>
+        <w:rPr>
+          <w:rFonts w:ascii="Arial" w:hAnsi="Arial" w:cs="Arial"/>
+          <w:sz w:val="18"/>
+          <w:szCs w:val="18"/>
+        </w:rPr>
+        <w:t xml:space="preserve"> </w:t>
+      </w:r>
+      <w:proofErr w:type="spellStart"/>
+      <w:r>
+        <w:rPr>
+          <w:rFonts w:ascii="Arial" w:hAnsi="Arial" w:cs="Arial"/>
+          <w:sz w:val="18"/>
+          <w:szCs w:val="18"/>
+        </w:rPr>
+        <w:t>unhandled</w:t>
+      </w:r>
+      <w:proofErr w:type="spellEnd"/>
     </w:p>
     <w:p>
       <w:pPr>
@@ -3162,6 +3730,7 @@
           <w:lang w:eastAsia="de-DE"/>
         </w:rPr>
       </w:pPr>
+      <w:proofErr w:type="spellStart"/>
       <w:r>
         <w:rPr>
           <w:rFonts w:ascii="Arial" w:eastAsia="Times New Roman" w:hAnsi="Arial" w:cs="Arial"/>
@@ -3170,7 +3739,18 @@
           <w:szCs w:val="18"/>
           <w:lang w:eastAsia="de-DE"/>
         </w:rPr>
-        <w:t>Implemented #36 Zweites Fenster Überblick/Details (Paul)</w:t>
+        <w:t>Implemented</w:t>
+      </w:r>
+      <w:proofErr w:type="spellEnd"/>
+      <w:r>
+        <w:rPr>
+          <w:rFonts w:ascii="Arial" w:eastAsia="Times New Roman" w:hAnsi="Arial" w:cs="Arial"/>
+          <w:color w:val="000000"/>
+          <w:sz w:val="18"/>
+          <w:szCs w:val="18"/>
+          <w:lang w:eastAsia="de-DE"/>
+        </w:rPr>
+        <w:t xml:space="preserve"> #36 Zweites Fenster Überblick/Details (Paul)</w:t>
       </w:r>
     </w:p>
     <w:p>
@@ -3239,8 +3819,19 @@
           <w:szCs w:val="18"/>
           <w:lang w:val="en-US"/>
         </w:rPr>
-        <w:t xml:space="preserve"> Neuron andocken</w:t>
-      </w:r>
+        <w:t xml:space="preserve"> Neuron </w:t>
+      </w:r>
+      <w:proofErr w:type="spellStart"/>
+      <w:r>
+        <w:rPr>
+          <w:rFonts w:ascii="Arial" w:hAnsi="Arial" w:cs="Arial"/>
+          <w:sz w:val="18"/>
+          <w:szCs w:val="18"/>
+          <w:lang w:val="en-US"/>
+        </w:rPr>
+        <w:t>andocken</w:t>
+      </w:r>
+      <w:proofErr w:type="spellEnd"/>
       <w:r>
         <w:rPr>
           <w:rFonts w:ascii="Arial" w:hAnsi="Arial" w:cs="Arial"/>

</xml_diff>

<commit_message>
Unselect after make connector
</commit_message>
<xml_diff>
--- a/NNet/Issues.docx
+++ b/NNet/Issues.docx
@@ -3,27 +3,14 @@
 <w:document xmlns:wpc="http://schemas.microsoft.com/office/word/2010/wordprocessingCanvas" xmlns:cx="http://schemas.microsoft.com/office/drawing/2014/chartex" xmlns:cx1="http://schemas.microsoft.com/office/drawing/2015/9/8/chartex" xmlns:cx2="http://schemas.microsoft.com/office/drawing/2015/10/21/chartex" xmlns:cx3="http://schemas.microsoft.com/office/drawing/2016/5/9/chartex" xmlns:cx4="http://schemas.microsoft.com/office/drawing/2016/5/10/chartex" xmlns:cx5="http://schemas.microsoft.com/office/drawing/2016/5/11/chartex" xmlns:cx6="http://schemas.microsoft.com/office/drawing/2016/5/12/chartex" xmlns:cx7="http://schemas.microsoft.com/office/drawing/2016/5/13/chartex" xmlns:cx8="http://schemas.microsoft.com/office/drawing/2016/5/14/chartex" xmlns:mc="http://schemas.openxmlformats.org/markup-compatibility/2006" xmlns:aink="http://schemas.microsoft.com/office/drawing/2016/ink" xmlns:am3d="http://schemas.microsoft.com/office/drawing/2017/model3d" xmlns:o="urn:schemas-microsoft-com:office:office" xmlns:r="http://schemas.openxmlformats.org/officeDocument/2006/relationships" xmlns:m="http://schemas.openxmlformats.org/officeDocument/2006/math" xmlns:v="urn:schemas-microsoft-com:vml" xmlns:wp14="http://schemas.microsoft.com/office/word/2010/wordprocessingDrawing" xmlns:wp="http://schemas.openxmlformats.org/drawingml/2006/wordprocessingDrawing" xmlns:w10="urn:schemas-microsoft-com:office:word" xmlns:w="http://schemas.openxmlformats.org/wordprocessingml/2006/main" xmlns:w14="http://schemas.microsoft.com/office/word/2010/wordml" xmlns:w15="http://schemas.microsoft.com/office/word/2012/wordml" xmlns:w16cex="http://schemas.microsoft.com/office/word/2018/wordml/cex" xmlns:w16cid="http://schemas.microsoft.com/office/word/2016/wordml/cid" xmlns:w16="http://schemas.microsoft.com/office/word/2018/wordml" xmlns:w16sdtdh="http://schemas.microsoft.com/office/word/2020/wordml/sdtdatahash" xmlns:w16se="http://schemas.microsoft.com/office/word/2015/wordml/symex" xmlns:wpg="http://schemas.microsoft.com/office/word/2010/wordprocessingGroup" xmlns:wpi="http://schemas.microsoft.com/office/word/2010/wordprocessingInk" xmlns:wne="http://schemas.microsoft.com/office/word/2006/wordml" xmlns:wps="http://schemas.microsoft.com/office/word/2010/wordprocessingShape" mc:Ignorable="w14 w15 w16se w16cid w16 w16cex w16sdtdh wp14">
   <w:body>
     <w:p>
-      <w:proofErr w:type="spellStart"/>
-      <w:r>
-        <w:t>Latest</w:t>
-      </w:r>
-      <w:proofErr w:type="spellEnd"/>
-      <w:r>
-        <w:t xml:space="preserve"> </w:t>
-      </w:r>
-      <w:proofErr w:type="spellStart"/>
-      <w:r>
-        <w:t>Issue</w:t>
-      </w:r>
-      <w:proofErr w:type="spellEnd"/>
-      <w:r>
-        <w:t xml:space="preserve"> #</w:t>
+      <w:r>
+        <w:t>Latest Issue #</w:t>
       </w:r>
       <w:r>
         <w:t>10</w:t>
       </w:r>
       <w:r>
-        <w:t>0</w:t>
+        <w:t>4</w:t>
       </w:r>
     </w:p>
     <w:p/>
@@ -76,18 +63,8 @@
                 <w:color w:val="000000"/>
                 <w:lang w:eastAsia="de-DE"/>
               </w:rPr>
-              <w:t xml:space="preserve">High </w:t>
+              <w:t>High value</w:t>
             </w:r>
-            <w:proofErr w:type="spellStart"/>
-            <w:r>
-              <w:rPr>
-                <w:rFonts w:ascii="Calibri" w:eastAsia="Times New Roman" w:hAnsi="Calibri" w:cs="Calibri"/>
-                <w:color w:val="000000"/>
-                <w:lang w:eastAsia="de-DE"/>
-              </w:rPr>
-              <w:t>value</w:t>
-            </w:r>
-            <w:proofErr w:type="spellEnd"/>
           </w:p>
         </w:tc>
         <w:tc>
@@ -148,7 +125,7 @@
                 <w:szCs w:val="18"/>
                 <w:lang w:val="en-US" w:eastAsia="de-DE"/>
               </w:rPr>
-              <w:t>#89 Split closed connector</w:t>
+              <w:t>#97 Dislocate connector on disconnect</w:t>
             </w:r>
           </w:p>
           <w:p>
@@ -192,7 +169,7 @@
                 <w:szCs w:val="18"/>
                 <w:lang w:val="en-US" w:eastAsia="de-DE"/>
               </w:rPr>
-              <w:t>#97 Dislocate connector on disconnect</w:t>
+              <w:t>#102 Size Selection</w:t>
             </w:r>
           </w:p>
           <w:p>
@@ -214,29 +191,7 @@
                 <w:szCs w:val="18"/>
                 <w:lang w:val="en-US" w:eastAsia="de-DE"/>
               </w:rPr>
-              <w:t xml:space="preserve">#98 Dislocate </w:t>
-            </w:r>
-            <w:proofErr w:type="spellStart"/>
-            <w:r>
-              <w:rPr>
-                <w:rFonts w:ascii="Arial" w:eastAsia="Times New Roman" w:hAnsi="Arial" w:cs="Arial"/>
-                <w:color w:val="000000"/>
-                <w:sz w:val="18"/>
-                <w:szCs w:val="18"/>
-                <w:lang w:val="en-US" w:eastAsia="de-DE"/>
-              </w:rPr>
-              <w:t>closedConn</w:t>
-            </w:r>
-            <w:proofErr w:type="spellEnd"/>
-            <w:r>
-              <w:rPr>
-                <w:rFonts w:ascii="Arial" w:eastAsia="Times New Roman" w:hAnsi="Arial" w:cs="Arial"/>
-                <w:color w:val="000000"/>
-                <w:sz w:val="18"/>
-                <w:szCs w:val="18"/>
-                <w:lang w:val="en-US" w:eastAsia="de-DE"/>
-              </w:rPr>
-              <w:t xml:space="preserve"> on disconnect</w:t>
+              <w:t>#98 Dislocate closedConn on disconnect</w:t>
             </w:r>
           </w:p>
           <w:p>
@@ -452,18 +407,8 @@
                 <w:color w:val="000000"/>
                 <w:lang w:eastAsia="de-DE"/>
               </w:rPr>
-              <w:t xml:space="preserve">Middle </w:t>
+              <w:t>Middle value</w:t>
             </w:r>
-            <w:proofErr w:type="spellStart"/>
-            <w:r>
-              <w:rPr>
-                <w:rFonts w:ascii="Calibri" w:eastAsia="Times New Roman" w:hAnsi="Calibri" w:cs="Calibri"/>
-                <w:color w:val="000000"/>
-                <w:lang w:eastAsia="de-DE"/>
-              </w:rPr>
-              <w:t>value</w:t>
-            </w:r>
-            <w:proofErr w:type="spellEnd"/>
           </w:p>
         </w:tc>
         <w:tc>
@@ -570,6 +515,28 @@
                 <w:szCs w:val="18"/>
                 <w:lang w:val="en-US" w:eastAsia="de-DE"/>
               </w:rPr>
+              <w:t>#101 Cut Neuron (In-/OutNeuron)</w:t>
+            </w:r>
+          </w:p>
+          <w:p>
+            <w:pPr>
+              <w:spacing w:after="0" w:line="240" w:lineRule="auto"/>
+              <w:rPr>
+                <w:rFonts w:ascii="Arial" w:eastAsia="Times New Roman" w:hAnsi="Arial" w:cs="Arial"/>
+                <w:color w:val="000000"/>
+                <w:sz w:val="18"/>
+                <w:szCs w:val="18"/>
+                <w:lang w:val="en-US" w:eastAsia="de-DE"/>
+              </w:rPr>
+            </w:pPr>
+            <w:r>
+              <w:rPr>
+                <w:rFonts w:ascii="Arial" w:eastAsia="Times New Roman" w:hAnsi="Arial" w:cs="Arial"/>
+                <w:color w:val="000000"/>
+                <w:sz w:val="18"/>
+                <w:szCs w:val="18"/>
+                <w:lang w:val="en-US" w:eastAsia="de-DE"/>
+              </w:rPr>
               <w:t>#92 Make connector for Neurons</w:t>
             </w:r>
           </w:p>
@@ -592,29 +559,7 @@
                 <w:szCs w:val="18"/>
                 <w:lang w:val="en-US" w:eastAsia="de-DE"/>
               </w:rPr>
-              <w:t xml:space="preserve">#63 </w:t>
-            </w:r>
-            <w:proofErr w:type="spellStart"/>
-            <w:r>
-              <w:rPr>
-                <w:rFonts w:ascii="Arial" w:eastAsia="Times New Roman" w:hAnsi="Arial" w:cs="Arial"/>
-                <w:color w:val="000000"/>
-                <w:sz w:val="18"/>
-                <w:szCs w:val="18"/>
-                <w:lang w:val="en-US" w:eastAsia="de-DE"/>
-              </w:rPr>
-              <w:t>Lichtquelle</w:t>
-            </w:r>
-            <w:proofErr w:type="spellEnd"/>
-            <w:r>
-              <w:rPr>
-                <w:rFonts w:ascii="Arial" w:eastAsia="Times New Roman" w:hAnsi="Arial" w:cs="Arial"/>
-                <w:color w:val="000000"/>
-                <w:sz w:val="18"/>
-                <w:szCs w:val="18"/>
-                <w:lang w:val="en-US" w:eastAsia="de-DE"/>
-              </w:rPr>
-              <w:t xml:space="preserve"> (Paul)</w:t>
+              <w:t>#63 Lichtquelle (Paul)</w:t>
             </w:r>
           </w:p>
           <w:p>
@@ -647,7 +592,39 @@
                 <w:color w:val="000000"/>
                 <w:sz w:val="18"/>
                 <w:szCs w:val="18"/>
-                <w:lang w:eastAsia="de-DE"/>
+                <w:lang w:val="en-US" w:eastAsia="de-DE"/>
+              </w:rPr>
+            </w:pPr>
+            <w:r>
+              <w:rPr>
+                <w:rFonts w:ascii="Arial" w:eastAsia="Times New Roman" w:hAnsi="Arial" w:cs="Arial"/>
+                <w:color w:val="000000"/>
+                <w:sz w:val="18"/>
+                <w:szCs w:val="18"/>
+                <w:lang w:val="en-US" w:eastAsia="de-DE"/>
+              </w:rPr>
+              <w:t>#104 Check storage size of c</w:t>
+            </w:r>
+            <w:r>
+              <w:rPr>
+                <w:rFonts w:ascii="Arial" w:eastAsia="Times New Roman" w:hAnsi="Arial" w:cs="Arial"/>
+                <w:color w:val="000000"/>
+                <w:sz w:val="18"/>
+                <w:szCs w:val="18"/>
+                <w:lang w:val="en-US" w:eastAsia="de-DE"/>
+              </w:rPr>
+              <w:t>ommands</w:t>
+            </w:r>
+          </w:p>
+          <w:p>
+            <w:pPr>
+              <w:spacing w:after="0" w:line="240" w:lineRule="auto"/>
+              <w:rPr>
+                <w:rFonts w:ascii="Arial" w:eastAsia="Times New Roman" w:hAnsi="Arial" w:cs="Arial"/>
+                <w:color w:val="000000"/>
+                <w:sz w:val="18"/>
+                <w:szCs w:val="18"/>
+                <w:lang w:val="en-US" w:eastAsia="de-DE"/>
               </w:rPr>
             </w:pPr>
           </w:p>
@@ -674,7 +651,7 @@
                 <w:color w:val="000000"/>
                 <w:sz w:val="18"/>
                 <w:szCs w:val="18"/>
-                <w:lang w:eastAsia="de-DE"/>
+                <w:lang w:val="en-US" w:eastAsia="de-DE"/>
               </w:rPr>
             </w:pPr>
             <w:r>
@@ -682,6 +659,7 @@
                 <w:rFonts w:ascii="Arial" w:hAnsi="Arial" w:cs="Arial"/>
                 <w:sz w:val="18"/>
                 <w:szCs w:val="18"/>
+                <w:lang w:val="en-US"/>
               </w:rPr>
               <w:t> </w:t>
             </w:r>
@@ -705,20 +683,8 @@
                 <w:szCs w:val="18"/>
                 <w:lang w:eastAsia="de-DE"/>
               </w:rPr>
-              <w:t xml:space="preserve">#45 Layout </w:t>
+              <w:t>#45 Layout manager</w:t>
             </w:r>
-            <w:proofErr w:type="spellStart"/>
-            <w:r>
-              <w:rPr>
-                <w:rFonts w:ascii="Arial" w:eastAsia="Times New Roman" w:hAnsi="Arial" w:cs="Arial"/>
-                <w:color w:val="000000"/>
-                <w:sz w:val="18"/>
-                <w:szCs w:val="18"/>
-                <w:lang w:eastAsia="de-DE"/>
-              </w:rPr>
-              <w:t>manager</w:t>
-            </w:r>
-            <w:proofErr w:type="spellEnd"/>
           </w:p>
           <w:p>
             <w:pPr>
@@ -884,18 +850,8 @@
                 <w:color w:val="000000"/>
                 <w:lang w:eastAsia="de-DE"/>
               </w:rPr>
-              <w:t xml:space="preserve">Low </w:t>
+              <w:t>Low value</w:t>
             </w:r>
-            <w:proofErr w:type="spellStart"/>
-            <w:r>
-              <w:rPr>
-                <w:rFonts w:ascii="Calibri" w:eastAsia="Times New Roman" w:hAnsi="Calibri" w:cs="Calibri"/>
-                <w:color w:val="000000"/>
-                <w:lang w:eastAsia="de-DE"/>
-              </w:rPr>
-              <w:t>value</w:t>
-            </w:r>
-            <w:proofErr w:type="spellEnd"/>
           </w:p>
         </w:tc>
         <w:tc>
@@ -985,20 +941,8 @@
                 <w:szCs w:val="18"/>
                 <w:lang w:val="en-US" w:eastAsia="de-DE"/>
               </w:rPr>
-              <w:t xml:space="preserve">#71 Color for </w:t>
+              <w:t>#71 Color for WindowBackground</w:t>
             </w:r>
-            <w:proofErr w:type="spellStart"/>
-            <w:r>
-              <w:rPr>
-                <w:rFonts w:ascii="Arial" w:eastAsia="Times New Roman" w:hAnsi="Arial" w:cs="Arial"/>
-                <w:color w:val="000000"/>
-                <w:sz w:val="18"/>
-                <w:szCs w:val="18"/>
-                <w:lang w:val="en-US" w:eastAsia="de-DE"/>
-              </w:rPr>
-              <w:t>WindowBackground</w:t>
-            </w:r>
-            <w:proofErr w:type="spellEnd"/>
           </w:p>
         </w:tc>
         <w:tc>
@@ -1056,51 +1000,7 @@
                 <w:szCs w:val="18"/>
                 <w:lang w:val="en-US" w:eastAsia="de-DE"/>
               </w:rPr>
-              <w:t xml:space="preserve">#13 </w:t>
-            </w:r>
-            <w:proofErr w:type="spellStart"/>
-            <w:r>
-              <w:rPr>
-                <w:rFonts w:ascii="Arial" w:eastAsia="Times New Roman" w:hAnsi="Arial" w:cs="Arial"/>
-                <w:color w:val="000000"/>
-                <w:sz w:val="18"/>
-                <w:szCs w:val="18"/>
-                <w:lang w:val="en-US" w:eastAsia="de-DE"/>
-              </w:rPr>
-              <w:t>Andocken</w:t>
-            </w:r>
-            <w:proofErr w:type="spellEnd"/>
-            <w:r>
-              <w:rPr>
-                <w:rFonts w:ascii="Arial" w:eastAsia="Times New Roman" w:hAnsi="Arial" w:cs="Arial"/>
-                <w:color w:val="000000"/>
-                <w:sz w:val="18"/>
-                <w:szCs w:val="18"/>
-                <w:lang w:val="en-US" w:eastAsia="de-DE"/>
-              </w:rPr>
-              <w:t xml:space="preserve"> </w:t>
-            </w:r>
-            <w:proofErr w:type="spellStart"/>
-            <w:r>
-              <w:rPr>
-                <w:rFonts w:ascii="Arial" w:eastAsia="Times New Roman" w:hAnsi="Arial" w:cs="Arial"/>
-                <w:color w:val="000000"/>
-                <w:sz w:val="18"/>
-                <w:szCs w:val="18"/>
-                <w:lang w:val="en-US" w:eastAsia="de-DE"/>
-              </w:rPr>
-              <w:t>durch</w:t>
-            </w:r>
-            <w:proofErr w:type="spellEnd"/>
-            <w:r>
-              <w:rPr>
-                <w:rFonts w:ascii="Arial" w:eastAsia="Times New Roman" w:hAnsi="Arial" w:cs="Arial"/>
-                <w:color w:val="000000"/>
-                <w:sz w:val="18"/>
-                <w:szCs w:val="18"/>
-                <w:lang w:val="en-US" w:eastAsia="de-DE"/>
-              </w:rPr>
-              <w:t xml:space="preserve"> Move Pipe</w:t>
+              <w:t>#13 Andocken durch Move Pipe</w:t>
             </w:r>
           </w:p>
           <w:p>
@@ -1144,20 +1044,8 @@
                 <w:szCs w:val="18"/>
                 <w:lang w:val="en-US" w:eastAsia="de-DE"/>
               </w:rPr>
-              <w:t xml:space="preserve">#12 Split </w:t>
+              <w:t>#12 Split Dendrit</w:t>
             </w:r>
-            <w:proofErr w:type="spellStart"/>
-            <w:r>
-              <w:rPr>
-                <w:rFonts w:ascii="Arial" w:eastAsia="Times New Roman" w:hAnsi="Arial" w:cs="Arial"/>
-                <w:color w:val="000000"/>
-                <w:sz w:val="18"/>
-                <w:szCs w:val="18"/>
-                <w:lang w:val="en-US" w:eastAsia="de-DE"/>
-              </w:rPr>
-              <w:t>Dendrit</w:t>
-            </w:r>
-            <w:proofErr w:type="spellEnd"/>
           </w:p>
           <w:p>
             <w:pPr>
@@ -1243,7 +1131,7 @@
                 <w:color w:val="000000"/>
                 <w:sz w:val="18"/>
                 <w:szCs w:val="18"/>
-                <w:lang w:val="en-US" w:eastAsia="de-DE"/>
+                <w:lang w:eastAsia="de-DE"/>
               </w:rPr>
             </w:pPr>
             <w:r>
@@ -1252,32 +1140,10 @@
                 <w:color w:val="000000"/>
                 <w:sz w:val="18"/>
                 <w:szCs w:val="18"/>
-                <w:lang w:val="en-US" w:eastAsia="de-DE"/>
-              </w:rPr>
-              <w:t xml:space="preserve">#85 Groups: </w:t>
+                <w:lang w:eastAsia="de-DE"/>
+              </w:rPr>
+              <w:t>#85 Groups: Permanent selections ???</w:t>
             </w:r>
-            <w:r>
-              <w:rPr>
-                <w:rFonts w:ascii="Arial" w:eastAsia="Times New Roman" w:hAnsi="Arial" w:cs="Arial"/>
-                <w:color w:val="000000"/>
-                <w:sz w:val="18"/>
-                <w:szCs w:val="18"/>
-                <w:lang w:val="en-US" w:eastAsia="de-DE"/>
-              </w:rPr>
-              <w:t xml:space="preserve">Permanent </w:t>
-            </w:r>
-            <w:proofErr w:type="gramStart"/>
-            <w:r>
-              <w:rPr>
-                <w:rFonts w:ascii="Arial" w:eastAsia="Times New Roman" w:hAnsi="Arial" w:cs="Arial"/>
-                <w:color w:val="000000"/>
-                <w:sz w:val="18"/>
-                <w:szCs w:val="18"/>
-                <w:lang w:val="en-US" w:eastAsia="de-DE"/>
-              </w:rPr>
-              <w:t>selections ???</w:t>
-            </w:r>
-            <w:proofErr w:type="gramEnd"/>
           </w:p>
           <w:p>
             <w:pPr>
@@ -1320,20 +1186,8 @@
                 <w:szCs w:val="18"/>
                 <w:lang w:val="en-US" w:eastAsia="de-DE"/>
               </w:rPr>
-              <w:t xml:space="preserve">#72 Zoom </w:t>
+              <w:t>#72 Zoom DescWin</w:t>
             </w:r>
-            <w:proofErr w:type="spellStart"/>
-            <w:r>
-              <w:rPr>
-                <w:rFonts w:ascii="Arial" w:eastAsia="Times New Roman" w:hAnsi="Arial" w:cs="Arial"/>
-                <w:color w:val="000000"/>
-                <w:sz w:val="18"/>
-                <w:szCs w:val="18"/>
-                <w:lang w:val="en-US" w:eastAsia="de-DE"/>
-              </w:rPr>
-              <w:t>DescWin</w:t>
-            </w:r>
-            <w:proofErr w:type="spellEnd"/>
           </w:p>
           <w:p>
             <w:pPr>
@@ -1520,7 +1374,6 @@
                 <w:lang w:eastAsia="de-DE"/>
               </w:rPr>
             </w:pPr>
-            <w:proofErr w:type="spellStart"/>
             <w:r>
               <w:rPr>
                 <w:rFonts w:ascii="Calibri" w:eastAsia="Times New Roman" w:hAnsi="Calibri" w:cs="Calibri"/>
@@ -1529,7 +1382,6 @@
               </w:rPr>
               <w:t>Effort</w:t>
             </w:r>
-            <w:proofErr w:type="spellEnd"/>
           </w:p>
         </w:tc>
         <w:tc>
@@ -1677,17 +1529,7 @@
           <w:sz w:val="18"/>
           <w:szCs w:val="18"/>
         </w:rPr>
-        <w:t xml:space="preserve">Das Signal beim Auslösen eines Neurons ist nicht einfach eine Parabel, sondern eine Funktion, die näher an den in der Literatur beschriebenen Signalformen liegt. </w:t>
-      </w:r>
-      <w:proofErr w:type="spellStart"/>
-      <w:proofErr w:type="gramStart"/>
-      <w:r>
-        <w:rPr>
-          <w:rFonts w:ascii="Verdana" w:eastAsia="Times New Roman" w:hAnsi="Verdana"/>
-          <w:sz w:val="18"/>
-          <w:szCs w:val="18"/>
-        </w:rPr>
-        <w:t>Vorschläge?</w:t>
+        <w:t>Das Signal beim Auslösen eines Neurons ist nicht einfach eine Parabel, sondern eine Funktion, die näher an den in der Literatur beschriebenen Signalformen liegt. Vorschläge?</w:t>
       </w:r>
       <w:r>
         <w:rPr>
@@ -1696,18 +1538,7 @@
           <w:szCs w:val="18"/>
           <w:shd w:val="clear" w:color="auto" w:fill="00FFFF"/>
         </w:rPr>
-        <w:t>Parabel</w:t>
-      </w:r>
-      <w:proofErr w:type="spellEnd"/>
-      <w:proofErr w:type="gramEnd"/>
-      <w:r>
-        <w:rPr>
-          <w:rFonts w:ascii="Verdana" w:eastAsia="Times New Roman" w:hAnsi="Verdana"/>
-          <w:sz w:val="18"/>
-          <w:szCs w:val="18"/>
-          <w:shd w:val="clear" w:color="auto" w:fill="00FFFF"/>
-        </w:rPr>
-        <w:t xml:space="preserve"> reicht erst mal: 2</w:t>
+        <w:t>Parabel reicht erst mal: 2</w:t>
       </w:r>
     </w:p>
     <w:p>
@@ -1769,11 +1600,9 @@
       <w:pPr>
         <w:ind w:left="720" w:hanging="360"/>
       </w:pPr>
-      <w:proofErr w:type="spellStart"/>
       <w:r>
         <w:t>Unclassified</w:t>
       </w:r>
-      <w:proofErr w:type="spellEnd"/>
     </w:p>
     <w:p>
       <w:pPr>
@@ -1825,47 +1654,7 @@
           <w:szCs w:val="18"/>
           <w:shd w:val="clear" w:color="auto" w:fill="40E0D0"/>
         </w:rPr>
-        <w:t xml:space="preserve">In Sinnesorganen wird die Intensität eines Reizes durch Frequenz-Anstieg und Anstieg dargestellt. Dieser Anstieg bzw. Abstieg ist jedoch selbst nicht absolut in einem </w:t>
-      </w:r>
-      <w:proofErr w:type="spellStart"/>
-      <w:r>
-        <w:rPr>
-          <w:rFonts w:ascii="Verdana" w:eastAsia="Times New Roman" w:hAnsi="Verdana"/>
-          <w:sz w:val="18"/>
-          <w:szCs w:val="18"/>
-          <w:shd w:val="clear" w:color="auto" w:fill="40E0D0"/>
-        </w:rPr>
-        <w:t>innesorgan</w:t>
-      </w:r>
-      <w:proofErr w:type="spellEnd"/>
-      <w:r>
-        <w:rPr>
-          <w:rFonts w:ascii="Verdana" w:eastAsia="Times New Roman" w:hAnsi="Verdana"/>
-          <w:sz w:val="18"/>
-          <w:szCs w:val="18"/>
-          <w:shd w:val="clear" w:color="auto" w:fill="40E0D0"/>
-        </w:rPr>
-        <w:t xml:space="preserve"> konstant: Sie lässt bei intensiven Reizen nach und steigt </w:t>
-      </w:r>
-      <w:proofErr w:type="gramStart"/>
-      <w:r>
-        <w:rPr>
-          <w:rFonts w:ascii="Verdana" w:eastAsia="Times New Roman" w:hAnsi="Verdana"/>
-          <w:sz w:val="18"/>
-          <w:szCs w:val="18"/>
-          <w:shd w:val="clear" w:color="auto" w:fill="40E0D0"/>
-        </w:rPr>
-        <w:t>bei immer schwächeren Reize</w:t>
-      </w:r>
-      <w:proofErr w:type="gramEnd"/>
-      <w:r>
-        <w:rPr>
-          <w:rFonts w:ascii="Verdana" w:eastAsia="Times New Roman" w:hAnsi="Verdana"/>
-          <w:sz w:val="18"/>
-          <w:szCs w:val="18"/>
-          <w:shd w:val="clear" w:color="auto" w:fill="40E0D0"/>
-        </w:rPr>
-        <w:t xml:space="preserve"> wieder an. </w:t>
+        <w:t xml:space="preserve">In Sinnesorganen wird die Intensität eines Reizes durch Frequenz-Anstieg und Anstieg dargestellt. Dieser Anstieg bzw. Abstieg ist jedoch selbst nicht absolut in einem innesorgan konstant: Sie lässt bei intensiven Reizen nach und steigt bei immer schwächeren Reize wieder an. </w:t>
       </w:r>
     </w:p>
     <w:p>
@@ -1886,47 +1675,7 @@
           <w:szCs w:val="18"/>
           <w:shd w:val="clear" w:color="auto" w:fill="40E0D0"/>
         </w:rPr>
-        <w:t xml:space="preserve">Man könnte also solche Frequenz-Verläufe auch erst mal als Frequenz Diagramm aus einer Datei </w:t>
-      </w:r>
-      <w:proofErr w:type="spellStart"/>
-      <w:r>
-        <w:rPr>
-          <w:rFonts w:ascii="Verdana" w:eastAsia="Times New Roman" w:hAnsi="Verdana"/>
-          <w:sz w:val="18"/>
-          <w:szCs w:val="18"/>
-          <w:shd w:val="clear" w:color="auto" w:fill="40E0D0"/>
-        </w:rPr>
-        <w:t>einlsesen</w:t>
-      </w:r>
-      <w:proofErr w:type="spellEnd"/>
-      <w:r>
-        <w:rPr>
-          <w:rFonts w:ascii="Verdana" w:eastAsia="Times New Roman" w:hAnsi="Verdana"/>
-          <w:sz w:val="18"/>
-          <w:szCs w:val="18"/>
-          <w:shd w:val="clear" w:color="auto" w:fill="40E0D0"/>
-        </w:rPr>
-        <w:t xml:space="preserve">, die man vorher </w:t>
-      </w:r>
-      <w:proofErr w:type="gramStart"/>
-      <w:r>
-        <w:rPr>
-          <w:rFonts w:ascii="Verdana" w:eastAsia="Times New Roman" w:hAnsi="Verdana"/>
-          <w:sz w:val="18"/>
-          <w:szCs w:val="18"/>
-          <w:shd w:val="clear" w:color="auto" w:fill="40E0D0"/>
-        </w:rPr>
-        <w:t>bereit gestellt</w:t>
-      </w:r>
-      <w:proofErr w:type="gramEnd"/>
-      <w:r>
-        <w:rPr>
-          <w:rFonts w:ascii="Verdana" w:eastAsia="Times New Roman" w:hAnsi="Verdana"/>
-          <w:sz w:val="18"/>
-          <w:szCs w:val="18"/>
-          <w:shd w:val="clear" w:color="auto" w:fill="40E0D0"/>
-        </w:rPr>
-        <w:t xml:space="preserve"> hat. Die könnte man mitspeichern, so dass man später mehrere Varianten vergleichen kann in ihrer Wirkung.</w:t>
+        <w:t>Man könnte also solche Frequenz-Verläufe auch erst mal als Frequenz Diagramm aus einer Datei einlsesen, die man vorher bereit gestellt hat. Die könnte man mitspeichern, so dass man später mehrere Varianten vergleichen kann in ihrer Wirkung.</w:t>
       </w:r>
     </w:p>
     <w:p>
@@ -1947,27 +1696,7 @@
           <w:szCs w:val="18"/>
           <w:shd w:val="clear" w:color="auto" w:fill="40E0D0"/>
         </w:rPr>
-        <w:t xml:space="preserve">Ein reales Mikrofon wäre auch ein Lampenersatz und viel einfacher zu </w:t>
-      </w:r>
-      <w:proofErr w:type="spellStart"/>
-      <w:r>
-        <w:rPr>
-          <w:rFonts w:ascii="Verdana" w:eastAsia="Times New Roman" w:hAnsi="Verdana"/>
-          <w:sz w:val="18"/>
-          <w:szCs w:val="18"/>
-          <w:shd w:val="clear" w:color="auto" w:fill="40E0D0"/>
-        </w:rPr>
-        <w:t>reallisieren</w:t>
-      </w:r>
-      <w:proofErr w:type="spellEnd"/>
-      <w:r>
-        <w:rPr>
-          <w:rFonts w:ascii="Verdana" w:eastAsia="Times New Roman" w:hAnsi="Verdana"/>
-          <w:sz w:val="18"/>
-          <w:szCs w:val="18"/>
-          <w:shd w:val="clear" w:color="auto" w:fill="40E0D0"/>
-        </w:rPr>
-        <w:t>.</w:t>
+        <w:t>Ein reales Mikrofon wäre auch ein Lampenersatz und viel einfacher zu reallisieren.</w:t>
       </w:r>
     </w:p>
     <w:p>
@@ -1988,27 +1717,7 @@
           <w:szCs w:val="18"/>
           <w:shd w:val="clear" w:color="auto" w:fill="40E0D0"/>
         </w:rPr>
-        <w:t xml:space="preserve">Inzwischen bin ich der Meinung, dass die Nachbildung akustischer Auswertung in solchen Netzen einfacher zugänglich ist. Mögliche Merkmale: starker Anstieg/Abfall der Lautstärke, langsames Steigen/fallen, plötzliche Einsprengsel </w:t>
-      </w:r>
-      <w:proofErr w:type="gramStart"/>
-      <w:r>
-        <w:rPr>
-          <w:rFonts w:ascii="Verdana" w:eastAsia="Times New Roman" w:hAnsi="Verdana"/>
-          <w:sz w:val="18"/>
-          <w:szCs w:val="18"/>
-          <w:shd w:val="clear" w:color="auto" w:fill="40E0D0"/>
-        </w:rPr>
-        <w:t>etc..</w:t>
-      </w:r>
-      <w:proofErr w:type="gramEnd"/>
-      <w:r>
-        <w:rPr>
-          <w:rFonts w:ascii="Verdana" w:eastAsia="Times New Roman" w:hAnsi="Verdana"/>
-          <w:sz w:val="18"/>
-          <w:szCs w:val="18"/>
-          <w:shd w:val="clear" w:color="auto" w:fill="40E0D0"/>
-        </w:rPr>
-        <w:t xml:space="preserve"> Das ist vermutlich auch die erste Auswertungsstufe beim Neugeborenen, vielleicht sogar schon vor der Geburt</w:t>
+        <w:t>Inzwischen bin ich der Meinung, dass die Nachbildung akustischer Auswertung in solchen Netzen einfacher zugänglich ist. Mögliche Merkmale: starker Anstieg/Abfall der Lautstärke, langsames Steigen/fallen, plötzliche Einsprengsel etc.. Das ist vermutlich auch die erste Auswertungsstufe beim Neugeborenen, vielleicht sogar schon vor der Geburt</w:t>
       </w:r>
     </w:p>
     <w:p>
@@ -2016,6 +1725,7 @@
         <w:ind w:left="360"/>
       </w:pPr>
       <w:r>
+        <w:lastRenderedPageBreak/>
         <w:t xml:space="preserve">#26 </w:t>
       </w:r>
       <w:r>
@@ -2035,31 +1745,12 @@
           <w:szCs w:val="21"/>
           <w:shd w:val="clear" w:color="auto" w:fill="FFFFFF"/>
         </w:rPr>
-        <w:t xml:space="preserve">Wenn mehrere Objekte eng beieinander liegen und sich zum Teil oder gar vollständig </w:t>
-      </w:r>
-      <w:r>
-        <w:rPr>
-          <w:rFonts w:ascii="Segoe UI" w:hAnsi="Segoe UI" w:cs="Segoe UI"/>
-          <w:color w:val="24292E"/>
-          <w:sz w:val="21"/>
-          <w:szCs w:val="21"/>
-          <w:shd w:val="clear" w:color="auto" w:fill="FFFFFF"/>
-        </w:rPr>
-        <w:lastRenderedPageBreak/>
-        <w:t>gegenseitig verdecken, ist es schwierig einzelne Objekte anzuwählen. Für solche Situationen wäre es nützlich die Größe der Darstellung zu reduzieren. Damit ist nicht die Zoomstufe gemeint. Auch bei maximaler Zoomstufe sollen die Objekte nicht viel Raum einnehmen, ihre relative Position soll aber erhalten bleiben</w:t>
-      </w:r>
-    </w:p>
-    <w:p>
-      <w:r>
-        <w:t xml:space="preserve">============================ </w:t>
-      </w:r>
-      <w:proofErr w:type="spellStart"/>
-      <w:r>
-        <w:t>Done</w:t>
-      </w:r>
-      <w:proofErr w:type="spellEnd"/>
-      <w:r>
-        <w:t xml:space="preserve"> =======================================</w:t>
+        <w:t>Wenn mehrere Objekte eng beieinander liegen und sich zum Teil oder gar vollständig gegenseitig verdecken, ist es schwierig einzelne Objekte anzuwählen. Für solche Situationen wäre es nützlich die Größe der Darstellung zu reduzieren. Damit ist nicht die Zoomstufe gemeint. Auch bei maximaler Zoomstufe sollen die Objekte nicht viel Raum einnehmen, ihre relative Position soll aber erhalten bleiben</w:t>
+      </w:r>
+    </w:p>
+    <w:p>
+      <w:r>
+        <w:t>============================ Done =======================================</w:t>
       </w:r>
     </w:p>
     <w:p>
@@ -2072,7 +1763,7 @@
         <w:spacing w:after="0" w:line="240" w:lineRule="auto"/>
         <w:rPr>
           <w:rFonts w:ascii="Arial" w:eastAsia="Times New Roman" w:hAnsi="Arial" w:cs="Arial"/>
-          <w:color w:val="24292E"/>
+          <w:color w:val="000000"/>
           <w:sz w:val="18"/>
           <w:szCs w:val="18"/>
           <w:lang w:val="en-US" w:eastAsia="de-DE"/>
@@ -2081,12 +1772,12 @@
       <w:r>
         <w:rPr>
           <w:rFonts w:ascii="Arial" w:eastAsia="Times New Roman" w:hAnsi="Arial" w:cs="Arial"/>
-          <w:color w:val="24292E"/>
+          <w:color w:val="000000"/>
           <w:sz w:val="18"/>
           <w:szCs w:val="18"/>
           <w:lang w:val="en-US" w:eastAsia="de-DE"/>
         </w:rPr>
-        <w:t>#98 Delete selection with DEL-key</w:t>
+        <w:t>#103 Unselect after make connector</w:t>
       </w:r>
     </w:p>
     <w:p>
@@ -2099,7 +1790,7 @@
         <w:spacing w:after="0" w:line="240" w:lineRule="auto"/>
         <w:rPr>
           <w:rFonts w:ascii="Arial" w:eastAsia="Times New Roman" w:hAnsi="Arial" w:cs="Arial"/>
-          <w:color w:val="24292E"/>
+          <w:color w:val="000000"/>
           <w:sz w:val="18"/>
           <w:szCs w:val="18"/>
           <w:lang w:val="en-US" w:eastAsia="de-DE"/>
@@ -2108,12 +1799,12 @@
       <w:r>
         <w:rPr>
           <w:rFonts w:ascii="Arial" w:eastAsia="Times New Roman" w:hAnsi="Arial" w:cs="Arial"/>
-          <w:color w:val="24292E"/>
+          <w:color w:val="000000"/>
           <w:sz w:val="18"/>
           <w:szCs w:val="18"/>
           <w:lang w:val="en-US" w:eastAsia="de-DE"/>
         </w:rPr>
-        <w:t>#100 Bug: Delete selected nobs</w:t>
+        <w:t>#89 Split closed connector</w:t>
       </w:r>
     </w:p>
     <w:p>
@@ -2140,7 +1831,7 @@
           <w:szCs w:val="18"/>
           <w:lang w:val="en-US" w:eastAsia="de-DE"/>
         </w:rPr>
-        <w:t>#99 Bug: Add module selects all</w:t>
+        <w:t>#98 Delete selection with DEL-key</w:t>
       </w:r>
     </w:p>
     <w:p>
@@ -2167,7 +1858,7 @@
           <w:szCs w:val="18"/>
           <w:lang w:val="en-US" w:eastAsia="de-DE"/>
         </w:rPr>
-        <w:t>#97 Delete closed connector</w:t>
+        <w:t>#100 Bug: Delete selected nobs</w:t>
       </w:r>
     </w:p>
     <w:p>
@@ -2180,7 +1871,7 @@
         <w:spacing w:after="0" w:line="240" w:lineRule="auto"/>
         <w:rPr>
           <w:rFonts w:ascii="Arial" w:eastAsia="Times New Roman" w:hAnsi="Arial" w:cs="Arial"/>
-          <w:color w:val="000000"/>
+          <w:color w:val="24292E"/>
           <w:sz w:val="18"/>
           <w:szCs w:val="18"/>
           <w:lang w:val="en-US" w:eastAsia="de-DE"/>
@@ -2189,12 +1880,12 @@
       <w:r>
         <w:rPr>
           <w:rFonts w:ascii="Arial" w:eastAsia="Times New Roman" w:hAnsi="Arial" w:cs="Arial"/>
-          <w:color w:val="000000"/>
+          <w:color w:val="24292E"/>
           <w:sz w:val="18"/>
           <w:szCs w:val="18"/>
           <w:lang w:val="en-US" w:eastAsia="de-DE"/>
         </w:rPr>
-        <w:t>#87 Plugin animation</w:t>
+        <w:t>#99 Bug: Add module selects all</w:t>
       </w:r>
     </w:p>
     <w:p>
@@ -2207,7 +1898,7 @@
         <w:spacing w:after="0" w:line="240" w:lineRule="auto"/>
         <w:rPr>
           <w:rFonts w:ascii="Arial" w:eastAsia="Times New Roman" w:hAnsi="Arial" w:cs="Arial"/>
-          <w:color w:val="000000"/>
+          <w:color w:val="24292E"/>
           <w:sz w:val="18"/>
           <w:szCs w:val="18"/>
           <w:lang w:val="en-US" w:eastAsia="de-DE"/>
@@ -2216,22 +1907,12 @@
       <w:r>
         <w:rPr>
           <w:rFonts w:ascii="Arial" w:eastAsia="Times New Roman" w:hAnsi="Arial" w:cs="Arial"/>
-          <w:color w:val="000000"/>
+          <w:color w:val="24292E"/>
           <w:sz w:val="18"/>
           <w:szCs w:val="18"/>
           <w:lang w:val="en-US" w:eastAsia="de-DE"/>
         </w:rPr>
-        <w:t>#83 Rotate Connector</w:t>
-      </w:r>
-      <w:r>
-        <w:rPr>
-          <w:rFonts w:ascii="Arial" w:eastAsia="Times New Roman" w:hAnsi="Arial" w:cs="Arial"/>
-          <w:color w:val="000000"/>
-          <w:sz w:val="18"/>
-          <w:szCs w:val="18"/>
-          <w:lang w:val="en-US" w:eastAsia="de-DE"/>
-        </w:rPr>
-        <w:t xml:space="preserve"> </w:t>
+        <w:t>#97 Delete closed connector</w:t>
       </w:r>
     </w:p>
     <w:p>
@@ -2258,7 +1939,7 @@
           <w:szCs w:val="18"/>
           <w:lang w:val="en-US" w:eastAsia="de-DE"/>
         </w:rPr>
-        <w:t>#88 Delete Connector</w:t>
+        <w:t>#87 Plugin animation</w:t>
       </w:r>
     </w:p>
     <w:p>
@@ -2271,7 +1952,6 @@
         <w:spacing w:after="0" w:line="240" w:lineRule="auto"/>
         <w:rPr>
           <w:rFonts w:ascii="Arial" w:eastAsia="Times New Roman" w:hAnsi="Arial" w:cs="Arial"/>
-          <w:strike/>
           <w:color w:val="000000"/>
           <w:sz w:val="18"/>
           <w:szCs w:val="18"/>
@@ -2281,13 +1961,22 @@
       <w:r>
         <w:rPr>
           <w:rFonts w:ascii="Arial" w:eastAsia="Times New Roman" w:hAnsi="Arial" w:cs="Arial"/>
-          <w:strike/>
           <w:color w:val="000000"/>
           <w:sz w:val="18"/>
           <w:szCs w:val="18"/>
           <w:lang w:val="en-US" w:eastAsia="de-DE"/>
         </w:rPr>
-        <w:t>#86 Frame for connectors</w:t>
+        <w:t>#83 Rotate Connector</w:t>
+      </w:r>
+      <w:r>
+        <w:rPr>
+          <w:rFonts w:ascii="Arial" w:eastAsia="Times New Roman" w:hAnsi="Arial" w:cs="Arial"/>
+          <w:color w:val="000000"/>
+          <w:sz w:val="18"/>
+          <w:szCs w:val="18"/>
+          <w:lang w:val="en-US" w:eastAsia="de-DE"/>
+        </w:rPr>
+        <w:t xml:space="preserve"> </w:t>
       </w:r>
     </w:p>
     <w:p>
@@ -2303,34 +1992,18 @@
           <w:color w:val="000000"/>
           <w:sz w:val="18"/>
           <w:szCs w:val="18"/>
-          <w:lang w:eastAsia="de-DE"/>
-        </w:rPr>
-      </w:pPr>
-      <w:r>
-        <w:rPr>
-          <w:rFonts w:ascii="Arial" w:hAnsi="Arial" w:cs="Arial"/>
-          <w:sz w:val="18"/>
-          <w:szCs w:val="18"/>
-        </w:rPr>
-        <w:t>#</w:t>
-      </w:r>
-      <w:r>
-        <w:rPr>
-          <w:rFonts w:ascii="Arial" w:hAnsi="Arial" w:cs="Arial"/>
-          <w:sz w:val="18"/>
-          <w:szCs w:val="18"/>
-        </w:rPr>
-        <w:t>74 Modules</w:t>
-      </w:r>
+          <w:lang w:val="en-US" w:eastAsia="de-DE"/>
+        </w:rPr>
+      </w:pPr>
       <w:r>
         <w:rPr>
           <w:rFonts w:ascii="Arial" w:eastAsia="Times New Roman" w:hAnsi="Arial" w:cs="Arial"/>
           <w:color w:val="000000"/>
           <w:sz w:val="18"/>
           <w:szCs w:val="18"/>
-          <w:lang w:eastAsia="de-DE"/>
-        </w:rPr>
-        <w:t> </w:t>
+          <w:lang w:val="en-US" w:eastAsia="de-DE"/>
+        </w:rPr>
+        <w:t>#88 Delete Connector</w:t>
       </w:r>
     </w:p>
     <w:p>
@@ -2343,6 +2016,7 @@
         <w:spacing w:after="0" w:line="240" w:lineRule="auto"/>
         <w:rPr>
           <w:rFonts w:ascii="Arial" w:eastAsia="Times New Roman" w:hAnsi="Arial" w:cs="Arial"/>
+          <w:strike/>
           <w:color w:val="000000"/>
           <w:sz w:val="18"/>
           <w:szCs w:val="18"/>
@@ -2352,12 +2026,13 @@
       <w:r>
         <w:rPr>
           <w:rFonts w:ascii="Arial" w:eastAsia="Times New Roman" w:hAnsi="Arial" w:cs="Arial"/>
+          <w:strike/>
           <w:color w:val="000000"/>
           <w:sz w:val="18"/>
           <w:szCs w:val="18"/>
           <w:lang w:val="en-US" w:eastAsia="de-DE"/>
         </w:rPr>
-        <w:t>#84 Disconnect connector</w:t>
+        <w:t>#86 Frame for connectors</w:t>
       </w:r>
     </w:p>
     <w:p>
@@ -2378,13 +2053,29 @@
       </w:pPr>
       <w:r>
         <w:rPr>
+          <w:rFonts w:ascii="Arial" w:hAnsi="Arial" w:cs="Arial"/>
+          <w:sz w:val="18"/>
+          <w:szCs w:val="18"/>
+        </w:rPr>
+        <w:t>#</w:t>
+      </w:r>
+      <w:r>
+        <w:rPr>
+          <w:rFonts w:ascii="Arial" w:hAnsi="Arial" w:cs="Arial"/>
+          <w:sz w:val="18"/>
+          <w:szCs w:val="18"/>
+        </w:rPr>
+        <w:t>74 Modules</w:t>
+      </w:r>
+      <w:r>
+        <w:rPr>
           <w:rFonts w:ascii="Arial" w:eastAsia="Times New Roman" w:hAnsi="Arial" w:cs="Arial"/>
           <w:color w:val="000000"/>
           <w:sz w:val="18"/>
           <w:szCs w:val="18"/>
           <w:lang w:eastAsia="de-DE"/>
         </w:rPr>
-        <w:t>#62 Input-Neuronen gleichmäßig ausrichten (Paul)</w:t>
+        <w:t> </w:t>
       </w:r>
     </w:p>
     <w:p>
@@ -2411,29 +2102,7 @@
           <w:szCs w:val="18"/>
           <w:lang w:val="en-US" w:eastAsia="de-DE"/>
         </w:rPr>
-        <w:t xml:space="preserve">#80 </w:t>
-      </w:r>
-      <w:proofErr w:type="spellStart"/>
-      <w:r>
-        <w:rPr>
-          <w:rFonts w:ascii="Arial" w:eastAsia="Times New Roman" w:hAnsi="Arial" w:cs="Arial"/>
-          <w:color w:val="000000"/>
-          <w:sz w:val="18"/>
-          <w:szCs w:val="18"/>
-          <w:lang w:val="en-US" w:eastAsia="de-DE"/>
-        </w:rPr>
-        <w:t>SignalData</w:t>
-      </w:r>
-      <w:proofErr w:type="spellEnd"/>
-      <w:r>
-        <w:rPr>
-          <w:rFonts w:ascii="Arial" w:eastAsia="Times New Roman" w:hAnsi="Arial" w:cs="Arial"/>
-          <w:color w:val="000000"/>
-          <w:sz w:val="18"/>
-          <w:szCs w:val="18"/>
-          <w:lang w:val="en-US" w:eastAsia="de-DE"/>
-        </w:rPr>
-        <w:t xml:space="preserve"> undo/redo</w:t>
+        <w:t>#84 Disconnect connector</w:t>
       </w:r>
     </w:p>
     <w:p>
@@ -2449,7 +2118,7 @@
           <w:color w:val="000000"/>
           <w:sz w:val="18"/>
           <w:szCs w:val="18"/>
-          <w:lang w:val="en-US" w:eastAsia="de-DE"/>
+          <w:lang w:eastAsia="de-DE"/>
         </w:rPr>
       </w:pPr>
       <w:r>
@@ -2458,9 +2127,9 @@
           <w:color w:val="000000"/>
           <w:sz w:val="18"/>
           <w:szCs w:val="18"/>
-          <w:lang w:val="en-US" w:eastAsia="de-DE"/>
-        </w:rPr>
-        <w:t>#78 Shape center (3 purposes)</w:t>
+          <w:lang w:eastAsia="de-DE"/>
+        </w:rPr>
+        <w:t>#62 Input-Neuronen gleichmäßig ausrichten (Paul)</w:t>
       </w:r>
     </w:p>
     <w:p>
@@ -2476,7 +2145,7 @@
           <w:color w:val="000000"/>
           <w:sz w:val="18"/>
           <w:szCs w:val="18"/>
-          <w:lang w:eastAsia="de-DE"/>
+          <w:lang w:val="en-US" w:eastAsia="de-DE"/>
         </w:rPr>
       </w:pPr>
       <w:r>
@@ -2485,9 +2154,9 @@
           <w:color w:val="000000"/>
           <w:sz w:val="18"/>
           <w:szCs w:val="18"/>
-          <w:lang w:eastAsia="de-DE"/>
-        </w:rPr>
-        <w:t>#61 Knoten gleichmäßig verteilen (Paul)</w:t>
+          <w:lang w:val="en-US" w:eastAsia="de-DE"/>
+        </w:rPr>
+        <w:t>#80 SignalData undo/redo</w:t>
       </w:r>
     </w:p>
     <w:p>
@@ -2514,7 +2183,7 @@
           <w:szCs w:val="18"/>
           <w:lang w:val="en-US" w:eastAsia="de-DE"/>
         </w:rPr>
-        <w:t>#79 Repair redo</w:t>
+        <w:t>#78 Shape center (3 purposes)</w:t>
       </w:r>
     </w:p>
     <w:p>
@@ -2530,7 +2199,7 @@
           <w:color w:val="000000"/>
           <w:sz w:val="18"/>
           <w:szCs w:val="18"/>
-          <w:lang w:val="en-US" w:eastAsia="de-DE"/>
+          <w:lang w:eastAsia="de-DE"/>
         </w:rPr>
       </w:pPr>
       <w:r>
@@ -2539,12 +2208,19 @@
           <w:color w:val="000000"/>
           <w:sz w:val="18"/>
           <w:szCs w:val="18"/>
-          <w:lang w:val="en-US" w:eastAsia="de-DE"/>
-        </w:rPr>
-        <w:t xml:space="preserve">#76 Improve selection </w:t>
-      </w:r>
-      <w:proofErr w:type="gramStart"/>
-      <w:r>
+          <w:lang w:eastAsia="de-DE"/>
+        </w:rPr>
+        <w:t>#61 Knoten gleichmäßig verteilen (Paul)</w:t>
+      </w:r>
+    </w:p>
+    <w:p>
+      <w:pPr>
+        <w:pStyle w:val="Listenabsatz"/>
+        <w:numPr>
+          <w:ilvl w:val="0"/>
+          <w:numId w:val="1"/>
+        </w:numPr>
+        <w:spacing w:after="0" w:line="240" w:lineRule="auto"/>
         <w:rPr>
           <w:rFonts w:ascii="Arial" w:eastAsia="Times New Roman" w:hAnsi="Arial" w:cs="Arial"/>
           <w:color w:val="000000"/>
@@ -2552,10 +2228,7 @@
           <w:szCs w:val="18"/>
           <w:lang w:val="en-US" w:eastAsia="de-DE"/>
         </w:rPr>
-        <w:t>commands  (</w:t>
-      </w:r>
-      <w:proofErr w:type="spellStart"/>
-      <w:proofErr w:type="gramEnd"/>
+      </w:pPr>
       <w:r>
         <w:rPr>
           <w:rFonts w:ascii="Arial" w:eastAsia="Times New Roman" w:hAnsi="Arial" w:cs="Arial"/>
@@ -2564,10 +2237,17 @@
           <w:szCs w:val="18"/>
           <w:lang w:val="en-US" w:eastAsia="de-DE"/>
         </w:rPr>
-        <w:t>docu</w:t>
-      </w:r>
-      <w:proofErr w:type="spellEnd"/>
-      <w:r>
+        <w:t>#79 Repair redo</w:t>
+      </w:r>
+    </w:p>
+    <w:p>
+      <w:pPr>
+        <w:pStyle w:val="Listenabsatz"/>
+        <w:numPr>
+          <w:ilvl w:val="0"/>
+          <w:numId w:val="1"/>
+        </w:numPr>
+        <w:spacing w:after="0" w:line="240" w:lineRule="auto"/>
         <w:rPr>
           <w:rFonts w:ascii="Arial" w:eastAsia="Times New Roman" w:hAnsi="Arial" w:cs="Arial"/>
           <w:color w:val="000000"/>
@@ -2575,7 +2255,16 @@
           <w:szCs w:val="18"/>
           <w:lang w:val="en-US" w:eastAsia="de-DE"/>
         </w:rPr>
-        <w:t>!)</w:t>
+      </w:pPr>
+      <w:r>
+        <w:rPr>
+          <w:rFonts w:ascii="Arial" w:eastAsia="Times New Roman" w:hAnsi="Arial" w:cs="Arial"/>
+          <w:color w:val="000000"/>
+          <w:sz w:val="18"/>
+          <w:szCs w:val="18"/>
+          <w:lang w:val="en-US" w:eastAsia="de-DE"/>
+        </w:rPr>
+        <w:t>#76 Improve selection commands  (docu!)</w:t>
       </w:r>
     </w:p>
     <w:p>
@@ -2648,43 +2337,7 @@
           <w:sz w:val="18"/>
           <w:szCs w:val="18"/>
         </w:rPr>
-        <w:t xml:space="preserve">Ich habe noch eine Idee. Mir ist es manchmal passiert, dass ich ein Modell verworfen habe, aber Teile daraus hätte </w:t>
-      </w:r>
-      <w:proofErr w:type="gramStart"/>
-      <w:r>
-        <w:rPr>
-          <w:rFonts w:ascii="Verdana" w:eastAsia="Times New Roman" w:hAnsi="Verdana"/>
-          <w:sz w:val="18"/>
-          <w:szCs w:val="18"/>
-        </w:rPr>
-        <w:t>weiter verwenden</w:t>
-      </w:r>
-      <w:proofErr w:type="gramEnd"/>
-      <w:r>
-        <w:rPr>
-          <w:rFonts w:ascii="Verdana" w:eastAsia="Times New Roman" w:hAnsi="Verdana"/>
-          <w:sz w:val="18"/>
-          <w:szCs w:val="18"/>
-        </w:rPr>
-        <w:t xml:space="preserve"> können. Kann man solche Teile nicht in einen Zwischenspeicher kopieren um sie in einem anderen Modell zu </w:t>
-      </w:r>
-      <w:proofErr w:type="spellStart"/>
-      <w:r>
-        <w:rPr>
-          <w:rFonts w:ascii="Verdana" w:eastAsia="Times New Roman" w:hAnsi="Verdana"/>
-          <w:sz w:val="18"/>
-          <w:szCs w:val="18"/>
-        </w:rPr>
-        <w:t>verwernden</w:t>
-      </w:r>
-      <w:proofErr w:type="spellEnd"/>
-      <w:r>
-        <w:rPr>
-          <w:rFonts w:ascii="Verdana" w:eastAsia="Times New Roman" w:hAnsi="Verdana"/>
-          <w:sz w:val="18"/>
-          <w:szCs w:val="18"/>
-        </w:rPr>
-        <w:t>?</w:t>
+        <w:t>Ich habe noch eine Idee. Mir ist es manchmal passiert, dass ich ein Modell verworfen habe, aber Teile daraus hätte weiter verwenden können. Kann man solche Teile nicht in einen Zwischenspeicher kopieren um sie in einem anderen Modell zu verwernden?</w:t>
       </w:r>
     </w:p>
     <w:p>
@@ -2822,25 +2475,7 @@
           <w:sz w:val="18"/>
           <w:szCs w:val="18"/>
         </w:rPr>
-        <w:t xml:space="preserve">#69 Statt einzelner Neuronen kann als Signalquelle ein kreisförmiger Bereich des Modells ausgewählt werden. Das Signal berechnet sich als gewichtete Summe aller Neuronen im Kreis, wobei das Gewicht mit dem Quadrat des Abstands vom Mittelpunkt abnimmt. Neuronen am Rand </w:t>
-      </w:r>
-      <w:proofErr w:type="gramStart"/>
-      <w:r>
-        <w:rPr>
-          <w:rFonts w:ascii="Verdana" w:eastAsia="Times New Roman" w:hAnsi="Verdana"/>
-          <w:sz w:val="18"/>
-          <w:szCs w:val="18"/>
-        </w:rPr>
-        <w:t>des Kreis</w:t>
-      </w:r>
-      <w:proofErr w:type="gramEnd"/>
-      <w:r>
-        <w:rPr>
-          <w:rFonts w:ascii="Verdana" w:eastAsia="Times New Roman" w:hAnsi="Verdana"/>
-          <w:sz w:val="18"/>
-          <w:szCs w:val="18"/>
-        </w:rPr>
-        <w:t xml:space="preserve"> haben praktisch keinen Einfluss, Neuronen in der Mitte den größten. </w:t>
+        <w:t xml:space="preserve">#69 Statt einzelner Neuronen kann als Signalquelle ein kreisförmiger Bereich des Modells ausgewählt werden. Das Signal berechnet sich als gewichtete Summe aller Neuronen im Kreis, wobei das Gewicht mit dem Quadrat des Abstands vom Mittelpunkt abnimmt. Neuronen am Rand des Kreis haben praktisch keinen Einfluss, Neuronen in der Mitte den größten. </w:t>
       </w:r>
       <w:r>
         <w:rPr>
@@ -2849,27 +2484,7 @@
           <w:szCs w:val="18"/>
           <w:shd w:val="clear" w:color="auto" w:fill="00FFFF"/>
         </w:rPr>
-        <w:t xml:space="preserve">Etwas ähnliches soll </w:t>
-      </w:r>
-      <w:proofErr w:type="gramStart"/>
-      <w:r>
-        <w:rPr>
-          <w:rFonts w:ascii="Verdana" w:eastAsia="Times New Roman" w:hAnsi="Verdana"/>
-          <w:sz w:val="18"/>
-          <w:szCs w:val="18"/>
-          <w:shd w:val="clear" w:color="auto" w:fill="00FFFF"/>
-        </w:rPr>
-        <w:t>ja beim</w:t>
-      </w:r>
-      <w:proofErr w:type="gramEnd"/>
-      <w:r>
-        <w:rPr>
-          <w:rFonts w:ascii="Verdana" w:eastAsia="Times New Roman" w:hAnsi="Verdana"/>
-          <w:sz w:val="18"/>
-          <w:szCs w:val="18"/>
-          <w:shd w:val="clear" w:color="auto" w:fill="00FFFF"/>
-        </w:rPr>
-        <w:t xml:space="preserve"> Monitor rauskommen.  Ich interpretiere das mal als 1</w:t>
+        <w:t>Etwas ähnliches soll ja beim Monitor rauskommen.  Ich interpretiere das mal als 1</w:t>
       </w:r>
     </w:p>
     <w:p>
@@ -2914,21 +2529,13 @@
         </w:numPr>
       </w:pPr>
       <w:r>
-        <w:t xml:space="preserve">#40 Automatisches </w:t>
-      </w:r>
-      <w:proofErr w:type="gramStart"/>
-      <w:r>
-        <w:t>Andocken </w:t>
+        <w:t>#40 Automatisches Andocken </w:t>
       </w:r>
       <w:r>
         <w:t xml:space="preserve"> </w:t>
       </w:r>
       <w:r>
-        <w:t>-</w:t>
-      </w:r>
-      <w:proofErr w:type="gramEnd"/>
-      <w:r>
-        <w:t>&gt; #74 „Große“ Modul-Lösung</w:t>
+        <w:t>-&gt; #74 „Große“ Modul-Lösung</w:t>
       </w:r>
     </w:p>
     <w:p>
@@ -2970,49 +2577,7 @@
         <w:rPr>
           <w:lang w:val="en-US"/>
         </w:rPr>
-        <w:t xml:space="preserve">#60: </w:t>
-      </w:r>
-      <w:proofErr w:type="spellStart"/>
-      <w:r>
-        <w:rPr>
-          <w:lang w:val="en-US"/>
-        </w:rPr>
-        <w:t>Versatz</w:t>
-      </w:r>
-      <w:proofErr w:type="spellEnd"/>
-      <w:r>
-        <w:rPr>
-          <w:lang w:val="en-US"/>
-        </w:rPr>
-        <w:t xml:space="preserve"> </w:t>
-      </w:r>
-      <w:proofErr w:type="spellStart"/>
-      <w:r>
-        <w:rPr>
-          <w:lang w:val="en-US"/>
-        </w:rPr>
-        <w:t>beim</w:t>
-      </w:r>
-      <w:proofErr w:type="spellEnd"/>
-      <w:r>
-        <w:rPr>
-          <w:lang w:val="en-US"/>
-        </w:rPr>
-        <w:t xml:space="preserve"> </w:t>
-      </w:r>
-      <w:proofErr w:type="spellStart"/>
-      <w:r>
-        <w:rPr>
-          <w:lang w:val="en-US"/>
-        </w:rPr>
-        <w:t>Kopieren</w:t>
-      </w:r>
-      <w:proofErr w:type="spellEnd"/>
-      <w:r>
-        <w:rPr>
-          <w:lang w:val="en-US"/>
-        </w:rPr>
-        <w:t xml:space="preserve"> (Paul)</w:t>
+        <w:t>#60: Versatz beim Kopieren (Paul)</w:t>
       </w:r>
     </w:p>
     <w:p>
@@ -3110,6 +2675,7 @@
         </w:numPr>
       </w:pPr>
       <w:r>
+        <w:lastRenderedPageBreak/>
         <w:t xml:space="preserve">#56 Paul 5.9.2020: “Ich habe bei einem neueren Modell immer wieder löschen müssen und dabei festgestellt, dass es immer erst beim 2. </w:t>
       </w:r>
       <w:r>
@@ -3144,7 +2710,6 @@
         </w:rPr>
       </w:pPr>
       <w:r>
-        <w:lastRenderedPageBreak/>
         <w:t xml:space="preserve"># 59 </w:t>
       </w:r>
       <w:r>
@@ -3170,17 +2735,7 @@
           <w:sz w:val="18"/>
           <w:szCs w:val="18"/>
         </w:rPr>
-        <w:t xml:space="preserve">Wenn wir nur ein einzelnes Neuron betrachten, könnte man sagen, der Signalpegel ist ein absoluter Wert wird in mV. Wenn wir aber über ein Areal summieren, hängt der Wert völlig davon ab, was ich mathematisch mit den Einzelwerten anstelle (einfach aufsummieren, Mittelwert bilden, über die ganze Fläche gleichmäßig oder mit Betonung der Mitte usw.). Bei einem realen EEG hängt die dargestellte Amplitude ja auch davon ab, wie das Signal zuvor verstärkt oder sonst wie bearbeitet </w:t>
-      </w:r>
-      <w:proofErr w:type="spellStart"/>
-      <w:proofErr w:type="gramStart"/>
-      <w:r>
-        <w:rPr>
-          <w:rFonts w:ascii="Verdana" w:eastAsia="Times New Roman" w:hAnsi="Verdana"/>
-          <w:sz w:val="18"/>
-          <w:szCs w:val="18"/>
-        </w:rPr>
-        <w:t>wurde.</w:t>
+        <w:t>Wenn wir nur ein einzelnes Neuron betrachten, könnte man sagen, der Signalpegel ist ein absoluter Wert wird in mV. Wenn wir aber über ein Areal summieren, hängt der Wert völlig davon ab, was ich mathematisch mit den Einzelwerten anstelle (einfach aufsummieren, Mittelwert bilden, über die ganze Fläche gleichmäßig oder mit Betonung der Mitte usw.). Bei einem realen EEG hängt die dargestellte Amplitude ja auch davon ab, wie das Signal zuvor verstärkt oder sonst wie bearbeitet wurde.</w:t>
       </w:r>
       <w:r>
         <w:rPr>
@@ -3189,18 +2744,7 @@
           <w:szCs w:val="18"/>
           <w:u w:val="single"/>
         </w:rPr>
-        <w:t>Beim</w:t>
-      </w:r>
-      <w:proofErr w:type="spellEnd"/>
-      <w:proofErr w:type="gramEnd"/>
-      <w:r>
-        <w:rPr>
-          <w:rFonts w:ascii="Verdana" w:eastAsia="Times New Roman" w:hAnsi="Verdana"/>
-          <w:sz w:val="18"/>
-          <w:szCs w:val="18"/>
-          <w:u w:val="single"/>
-        </w:rPr>
-        <w:t xml:space="preserve"> realen EEG hängt es vor allem davon ab, wieweit der Neuron-Abschnitt vom Sensor entfernt ist. Die dadurch bedingte Dämpfung muss man auspr</w:t>
+        <w:t>Beim realen EEG hängt es vor allem davon ab, wieweit der Neuron-Abschnitt vom Sensor entfernt ist. Die dadurch bedingte Dämpfung muss man auspr</w:t>
       </w:r>
       <w:r>
         <w:rPr>
@@ -3409,39 +2953,64 @@
           <w:lang w:val="en-US"/>
         </w:rPr>
       </w:pPr>
-      <w:proofErr w:type="spellStart"/>
       <w:r>
         <w:rPr>
           <w:lang w:val="en-US"/>
         </w:rPr>
-        <w:t>Markierung</w:t>
-      </w:r>
-      <w:proofErr w:type="spellEnd"/>
+        <w:t xml:space="preserve">Markierung umbenennen. </w:t>
+      </w:r>
       <w:r>
         <w:rPr>
           <w:lang w:val="en-US"/>
         </w:rPr>
-        <w:t xml:space="preserve"> </w:t>
-      </w:r>
-      <w:proofErr w:type="spellStart"/>
-      <w:r>
-        <w:rPr>
+        <w:t>Select colors?</w:t>
+      </w:r>
+    </w:p>
+    <w:p>
+      <w:pPr>
+        <w:spacing w:after="0" w:line="240" w:lineRule="auto"/>
+        <w:rPr>
+          <w:rFonts w:ascii="Arial" w:hAnsi="Arial" w:cs="Arial"/>
+          <w:sz w:val="18"/>
+          <w:szCs w:val="18"/>
           <w:lang w:val="en-US"/>
         </w:rPr>
-        <w:t>umbenennen</w:t>
-      </w:r>
-      <w:proofErr w:type="spellEnd"/>
-      <w:r>
-        <w:rPr>
+      </w:pPr>
+      <w:r>
+        <w:rPr>
+          <w:rFonts w:ascii="Arial" w:hAnsi="Arial" w:cs="Arial"/>
+          <w:sz w:val="18"/>
+          <w:szCs w:val="18"/>
           <w:lang w:val="en-US"/>
         </w:rPr>
-        <w:t xml:space="preserve">. </w:t>
-      </w:r>
-      <w:r>
-        <w:rPr>
+        <w:t xml:space="preserve">Fixed </w:t>
+      </w:r>
+      <w:r>
+        <w:rPr>
+          <w:rFonts w:ascii="Arial" w:hAnsi="Arial" w:cs="Arial"/>
+          <w:sz w:val="18"/>
+          <w:szCs w:val="18"/>
           <w:lang w:val="en-US"/>
         </w:rPr>
-        <w:t>Select colors?</w:t>
+        <w:t xml:space="preserve">#41 </w:t>
+      </w:r>
+      <w:r>
+        <w:rPr>
+          <w:rFonts w:ascii="Arial" w:hAnsi="Arial" w:cs="Arial"/>
+          <w:sz w:val="18"/>
+          <w:szCs w:val="18"/>
+          <w:lang w:val="en-US"/>
+        </w:rPr>
+        <w:t>-</w:t>
+      </w:r>
+      <w:r>
+        <w:rPr>
+          <w:rFonts w:ascii="Arial" w:hAnsi="Arial" w:cs="Arial"/>
+          <w:sz w:val="18"/>
+          <w:szCs w:val="18"/>
+          <w:lang w:val="en-US"/>
+        </w:rPr>
+        <w:t xml:space="preserve"> Bug: ESC on Analyze not working</w:t>
       </w:r>
     </w:p>
     <w:p>
@@ -3470,7 +3039,7 @@
           <w:szCs w:val="18"/>
           <w:lang w:val="en-US"/>
         </w:rPr>
-        <w:t xml:space="preserve">#41 </w:t>
+        <w:t xml:space="preserve">#42 </w:t>
       </w:r>
       <w:r>
         <w:rPr>
@@ -3488,7 +3057,7 @@
           <w:szCs w:val="18"/>
           <w:lang w:val="en-US"/>
         </w:rPr>
-        <w:t xml:space="preserve"> Bug: ESC on Analyze not working</w:t>
+        <w:t xml:space="preserve"> Analyse finds nothing -&gt; model zooms and scrolls away</w:t>
       </w:r>
     </w:p>
     <w:p>
@@ -3498,7 +3067,6 @@
           <w:rFonts w:ascii="Arial" w:hAnsi="Arial" w:cs="Arial"/>
           <w:sz w:val="18"/>
           <w:szCs w:val="18"/>
-          <w:lang w:val="en-US"/>
         </w:rPr>
       </w:pPr>
       <w:r>
@@ -3506,233 +3074,49 @@
           <w:rFonts w:ascii="Arial" w:hAnsi="Arial" w:cs="Arial"/>
           <w:sz w:val="18"/>
           <w:szCs w:val="18"/>
-          <w:lang w:val="en-US"/>
-        </w:rPr>
-        <w:t xml:space="preserve">Fixed </w:t>
+        </w:rPr>
+        <w:t xml:space="preserve">Fixed #43 - Es treten Fehler auf, wenn ich Veränderungen in diesem Modell vornehme (Keine Ausführung des </w:t>
       </w:r>
       <w:r>
         <w:rPr>
           <w:rFonts w:ascii="Arial" w:hAnsi="Arial" w:cs="Arial"/>
           <w:sz w:val="18"/>
           <w:szCs w:val="18"/>
-          <w:lang w:val="en-US"/>
-        </w:rPr>
-        <w:t xml:space="preserve">#42 </w:t>
+        </w:rPr>
+        <w:t>Fi</w:t>
       </w:r>
       <w:r>
         <w:rPr>
           <w:rFonts w:ascii="Arial" w:hAnsi="Arial" w:cs="Arial"/>
           <w:sz w:val="18"/>
           <w:szCs w:val="18"/>
-          <w:lang w:val="en-US"/>
-        </w:rPr>
-        <w:t>-</w:t>
+        </w:rPr>
+        <w:t xml:space="preserve">xed </w:t>
       </w:r>
       <w:r>
         <w:rPr>
           <w:rFonts w:ascii="Arial" w:hAnsi="Arial" w:cs="Arial"/>
           <w:sz w:val="18"/>
           <w:szCs w:val="18"/>
-          <w:lang w:val="en-US"/>
-        </w:rPr>
-        <w:t xml:space="preserve"> </w:t>
-      </w:r>
-      <w:proofErr w:type="spellStart"/>
+        </w:rPr>
+        <w:t xml:space="preserve">#46 </w:t>
+      </w:r>
       <w:r>
         <w:rPr>
           <w:rFonts w:ascii="Arial" w:hAnsi="Arial" w:cs="Arial"/>
           <w:sz w:val="18"/>
           <w:szCs w:val="18"/>
-          <w:lang w:val="en-US"/>
-        </w:rPr>
-        <w:t>Analyse</w:t>
-      </w:r>
-      <w:proofErr w:type="spellEnd"/>
+        </w:rPr>
+        <w:t xml:space="preserve">- </w:t>
+      </w:r>
       <w:r>
         <w:rPr>
           <w:rFonts w:ascii="Arial" w:hAnsi="Arial" w:cs="Arial"/>
           <w:sz w:val="18"/>
           <w:szCs w:val="18"/>
-          <w:lang w:val="en-US"/>
-        </w:rPr>
-        <w:t xml:space="preserve"> finds nothing -&gt; model zooms and scrolls away</w:t>
-      </w:r>
-    </w:p>
-    <w:p>
-      <w:pPr>
-        <w:spacing w:after="0" w:line="240" w:lineRule="auto"/>
-        <w:rPr>
-          <w:rFonts w:ascii="Arial" w:hAnsi="Arial" w:cs="Arial"/>
-          <w:sz w:val="18"/>
-          <w:szCs w:val="18"/>
-        </w:rPr>
-      </w:pPr>
-      <w:r>
-        <w:rPr>
-          <w:rFonts w:ascii="Arial" w:hAnsi="Arial" w:cs="Arial"/>
-          <w:sz w:val="18"/>
-          <w:szCs w:val="18"/>
-        </w:rPr>
-        <w:t xml:space="preserve">Fixed #43 - Es treten Fehler auf, wenn ich Veränderungen in diesem Modell vornehme (Keine Ausführung des </w:t>
-      </w:r>
-      <w:r>
-        <w:rPr>
-          <w:rFonts w:ascii="Arial" w:hAnsi="Arial" w:cs="Arial"/>
-          <w:sz w:val="18"/>
-          <w:szCs w:val="18"/>
-        </w:rPr>
-        <w:t>Fi</w:t>
-      </w:r>
-      <w:r>
-        <w:rPr>
-          <w:rFonts w:ascii="Arial" w:hAnsi="Arial" w:cs="Arial"/>
-          <w:sz w:val="18"/>
-          <w:szCs w:val="18"/>
-        </w:rPr>
-        <w:t xml:space="preserve">xed </w:t>
-      </w:r>
-      <w:r>
-        <w:rPr>
-          <w:rFonts w:ascii="Arial" w:hAnsi="Arial" w:cs="Arial"/>
-          <w:sz w:val="18"/>
-          <w:szCs w:val="18"/>
-        </w:rPr>
-        <w:t xml:space="preserve">#46 </w:t>
-      </w:r>
-      <w:r>
-        <w:rPr>
-          <w:rFonts w:ascii="Arial" w:hAnsi="Arial" w:cs="Arial"/>
-          <w:sz w:val="18"/>
-          <w:szCs w:val="18"/>
-        </w:rPr>
-        <w:t xml:space="preserve">- </w:t>
-      </w:r>
-      <w:r>
-        <w:rPr>
-          <w:rFonts w:ascii="Arial" w:hAnsi="Arial" w:cs="Arial"/>
-          <w:sz w:val="18"/>
-          <w:szCs w:val="18"/>
-        </w:rPr>
-        <w:t xml:space="preserve">Bug: </w:t>
-      </w:r>
-      <w:proofErr w:type="spellStart"/>
-      <w:r>
-        <w:rPr>
-          <w:rFonts w:ascii="Arial" w:hAnsi="Arial" w:cs="Arial"/>
-          <w:sz w:val="18"/>
-          <w:szCs w:val="18"/>
-        </w:rPr>
-        <w:t>reading</w:t>
-      </w:r>
-      <w:proofErr w:type="spellEnd"/>
-      <w:r>
-        <w:rPr>
-          <w:rFonts w:ascii="Arial" w:hAnsi="Arial" w:cs="Arial"/>
-          <w:sz w:val="18"/>
-          <w:szCs w:val="18"/>
-        </w:rPr>
-        <w:t xml:space="preserve"> monitor </w:t>
-      </w:r>
-      <w:proofErr w:type="spellStart"/>
-      <w:r>
-        <w:rPr>
-          <w:rFonts w:ascii="Arial" w:hAnsi="Arial" w:cs="Arial"/>
-          <w:sz w:val="18"/>
-          <w:szCs w:val="18"/>
-        </w:rPr>
-        <w:t>config</w:t>
-      </w:r>
-      <w:proofErr w:type="spellEnd"/>
-      <w:r>
-        <w:rPr>
-          <w:rFonts w:ascii="Arial" w:hAnsi="Arial" w:cs="Arial"/>
-          <w:sz w:val="18"/>
-          <w:szCs w:val="18"/>
-        </w:rPr>
-        <w:t xml:space="preserve">, </w:t>
-      </w:r>
-      <w:proofErr w:type="spellStart"/>
-      <w:r>
-        <w:rPr>
-          <w:rFonts w:ascii="Arial" w:hAnsi="Arial" w:cs="Arial"/>
-          <w:sz w:val="18"/>
-          <w:szCs w:val="18"/>
-        </w:rPr>
-        <w:t>unknown</w:t>
-      </w:r>
-      <w:proofErr w:type="spellEnd"/>
-      <w:r>
-        <w:rPr>
-          <w:rFonts w:ascii="Arial" w:hAnsi="Arial" w:cs="Arial"/>
-          <w:sz w:val="18"/>
-          <w:szCs w:val="18"/>
-        </w:rPr>
-        <w:t xml:space="preserve"> </w:t>
-      </w:r>
-      <w:proofErr w:type="spellStart"/>
-      <w:r>
-        <w:rPr>
-          <w:rFonts w:ascii="Arial" w:hAnsi="Arial" w:cs="Arial"/>
-          <w:sz w:val="18"/>
-          <w:szCs w:val="18"/>
-        </w:rPr>
-        <w:t>symbolic</w:t>
-      </w:r>
-      <w:proofErr w:type="spellEnd"/>
-      <w:r>
-        <w:rPr>
-          <w:rFonts w:ascii="Arial" w:hAnsi="Arial" w:cs="Arial"/>
-          <w:sz w:val="18"/>
-          <w:szCs w:val="18"/>
-        </w:rPr>
-        <w:t xml:space="preserve"> </w:t>
-      </w:r>
-      <w:proofErr w:type="spellStart"/>
-      <w:r>
-        <w:rPr>
-          <w:rFonts w:ascii="Arial" w:hAnsi="Arial" w:cs="Arial"/>
-          <w:sz w:val="18"/>
-          <w:szCs w:val="18"/>
-        </w:rPr>
-        <w:t>name</w:t>
-      </w:r>
-      <w:proofErr w:type="spellEnd"/>
-      <w:r>
-        <w:rPr>
-          <w:rFonts w:ascii="Arial" w:hAnsi="Arial" w:cs="Arial"/>
-          <w:sz w:val="18"/>
-          <w:szCs w:val="18"/>
-        </w:rPr>
-        <w:t xml:space="preserve"> -&gt; </w:t>
-      </w:r>
-      <w:proofErr w:type="spellStart"/>
-      <w:r>
-        <w:rPr>
-          <w:rFonts w:ascii="Arial" w:hAnsi="Arial" w:cs="Arial"/>
-          <w:sz w:val="18"/>
-          <w:szCs w:val="18"/>
-        </w:rPr>
-        <w:t>exception</w:t>
-      </w:r>
-      <w:proofErr w:type="spellEnd"/>
-      <w:r>
-        <w:rPr>
-          <w:rFonts w:ascii="Arial" w:hAnsi="Arial" w:cs="Arial"/>
-          <w:sz w:val="18"/>
-          <w:szCs w:val="18"/>
-        </w:rPr>
-        <w:t xml:space="preserve"> </w:t>
-      </w:r>
-      <w:proofErr w:type="spellStart"/>
-      <w:r>
-        <w:rPr>
-          <w:rFonts w:ascii="Arial" w:hAnsi="Arial" w:cs="Arial"/>
-          <w:sz w:val="18"/>
-          <w:szCs w:val="18"/>
-        </w:rPr>
-        <w:t>unhandled</w:t>
-      </w:r>
-      <w:proofErr w:type="spellEnd"/>
+        </w:rPr>
+        <w:t>Bug: reading monitor config, unknown symbolic name -&gt; exception unhandled</w:t>
+      </w:r>
     </w:p>
     <w:p>
       <w:pPr>
@@ -3772,7 +3156,6 @@
           <w:lang w:eastAsia="de-DE"/>
         </w:rPr>
       </w:pPr>
-      <w:proofErr w:type="spellStart"/>
       <w:r>
         <w:rPr>
           <w:rFonts w:ascii="Arial" w:eastAsia="Times New Roman" w:hAnsi="Arial" w:cs="Arial"/>
@@ -3781,18 +3164,7 @@
           <w:szCs w:val="18"/>
           <w:lang w:eastAsia="de-DE"/>
         </w:rPr>
-        <w:t>Implemented</w:t>
-      </w:r>
-      <w:proofErr w:type="spellEnd"/>
-      <w:r>
-        <w:rPr>
-          <w:rFonts w:ascii="Arial" w:eastAsia="Times New Roman" w:hAnsi="Arial" w:cs="Arial"/>
-          <w:color w:val="000000"/>
-          <w:sz w:val="18"/>
-          <w:szCs w:val="18"/>
-          <w:lang w:eastAsia="de-DE"/>
-        </w:rPr>
-        <w:t xml:space="preserve"> #36 Zweites Fenster Überblick/Details (Paul)</w:t>
+        <w:t>Implemented #36 Zweites Fenster Überblick/Details (Paul)</w:t>
       </w:r>
     </w:p>
     <w:p>
@@ -3841,9 +3213,8 @@
           <w:szCs w:val="18"/>
           <w:lang w:val="en-US"/>
         </w:rPr>
-        <w:t xml:space="preserve">#35 (Input-)Neuron </w:t>
-      </w:r>
-      <w:proofErr w:type="gramStart"/>
+        <w:t>#35 (Input-)Neuron an Neuron andocken</w:t>
+      </w:r>
       <w:r>
         <w:rPr>
           <w:rFonts w:ascii="Arial" w:hAnsi="Arial" w:cs="Arial"/>
@@ -3851,50 +3222,12 @@
           <w:szCs w:val="18"/>
           <w:lang w:val="en-US"/>
         </w:rPr>
-        <w:t>an</w:t>
-      </w:r>
-      <w:proofErr w:type="gramEnd"/>
-      <w:r>
-        <w:rPr>
-          <w:rFonts w:ascii="Arial" w:hAnsi="Arial" w:cs="Arial"/>
-          <w:sz w:val="18"/>
-          <w:szCs w:val="18"/>
-          <w:lang w:val="en-US"/>
-        </w:rPr>
-        <w:t xml:space="preserve"> Neuron </w:t>
-      </w:r>
-      <w:proofErr w:type="spellStart"/>
-      <w:r>
-        <w:rPr>
-          <w:rFonts w:ascii="Arial" w:hAnsi="Arial" w:cs="Arial"/>
-          <w:sz w:val="18"/>
-          <w:szCs w:val="18"/>
-          <w:lang w:val="en-US"/>
-        </w:rPr>
-        <w:t>andocken</w:t>
-      </w:r>
-      <w:proofErr w:type="spellEnd"/>
-      <w:r>
-        <w:rPr>
-          <w:rFonts w:ascii="Arial" w:hAnsi="Arial" w:cs="Arial"/>
-          <w:sz w:val="18"/>
-          <w:szCs w:val="18"/>
-          <w:lang w:val="en-US"/>
-        </w:rPr>
         <w:br/>
       </w:r>
     </w:p>
     <w:p>
       <w:r>
-        <w:t xml:space="preserve">==================== </w:t>
-      </w:r>
-      <w:proofErr w:type="gramStart"/>
-      <w:r>
-        <w:t>Email</w:t>
-      </w:r>
-      <w:proofErr w:type="gramEnd"/>
-      <w:r>
-        <w:t xml:space="preserve"> 23.04.2020 ======================================</w:t>
+        <w:t>==================== Email 23.04.2020 ======================================</w:t>
       </w:r>
     </w:p>
     <w:p>
@@ -3974,13 +3307,8 @@
       <w:r>
         <w:t xml:space="preserve">sich als </w:t>
       </w:r>
-      <w:proofErr w:type="gramStart"/>
-      <w:r>
-        <w:t>extrem aufwendig</w:t>
-      </w:r>
-      <w:proofErr w:type="gramEnd"/>
-      <w:r>
-        <w:t xml:space="preserve"> </w:t>
+      <w:r>
+        <w:t xml:space="preserve">extrem aufwendig </w:t>
       </w:r>
       <w:r>
         <w:t>herausstellen</w:t>

</xml_diff>

<commit_message>
ClosedConnector background, bug fixed
</commit_message>
<xml_diff>
--- a/NNet/Issues.docx
+++ b/NNet/Issues.docx
@@ -3,27 +3,14 @@
 <w:document xmlns:wpc="http://schemas.microsoft.com/office/word/2010/wordprocessingCanvas" xmlns:cx="http://schemas.microsoft.com/office/drawing/2014/chartex" xmlns:cx1="http://schemas.microsoft.com/office/drawing/2015/9/8/chartex" xmlns:cx2="http://schemas.microsoft.com/office/drawing/2015/10/21/chartex" xmlns:cx3="http://schemas.microsoft.com/office/drawing/2016/5/9/chartex" xmlns:cx4="http://schemas.microsoft.com/office/drawing/2016/5/10/chartex" xmlns:cx5="http://schemas.microsoft.com/office/drawing/2016/5/11/chartex" xmlns:cx6="http://schemas.microsoft.com/office/drawing/2016/5/12/chartex" xmlns:cx7="http://schemas.microsoft.com/office/drawing/2016/5/13/chartex" xmlns:cx8="http://schemas.microsoft.com/office/drawing/2016/5/14/chartex" xmlns:mc="http://schemas.openxmlformats.org/markup-compatibility/2006" xmlns:aink="http://schemas.microsoft.com/office/drawing/2016/ink" xmlns:am3d="http://schemas.microsoft.com/office/drawing/2017/model3d" xmlns:o="urn:schemas-microsoft-com:office:office" xmlns:r="http://schemas.openxmlformats.org/officeDocument/2006/relationships" xmlns:m="http://schemas.openxmlformats.org/officeDocument/2006/math" xmlns:v="urn:schemas-microsoft-com:vml" xmlns:wp14="http://schemas.microsoft.com/office/word/2010/wordprocessingDrawing" xmlns:wp="http://schemas.openxmlformats.org/drawingml/2006/wordprocessingDrawing" xmlns:w10="urn:schemas-microsoft-com:office:word" xmlns:w="http://schemas.openxmlformats.org/wordprocessingml/2006/main" xmlns:w14="http://schemas.microsoft.com/office/word/2010/wordml" xmlns:w15="http://schemas.microsoft.com/office/word/2012/wordml" xmlns:w16cex="http://schemas.microsoft.com/office/word/2018/wordml/cex" xmlns:w16cid="http://schemas.microsoft.com/office/word/2016/wordml/cid" xmlns:w16="http://schemas.microsoft.com/office/word/2018/wordml" xmlns:w16sdtdh="http://schemas.microsoft.com/office/word/2020/wordml/sdtdatahash" xmlns:w16se="http://schemas.microsoft.com/office/word/2015/wordml/symex" xmlns:wpg="http://schemas.microsoft.com/office/word/2010/wordprocessingGroup" xmlns:wpi="http://schemas.microsoft.com/office/word/2010/wordprocessingInk" xmlns:wne="http://schemas.microsoft.com/office/word/2006/wordml" xmlns:wps="http://schemas.microsoft.com/office/word/2010/wordprocessingShape" mc:Ignorable="w14 w15 w16se w16cid w16 w16cex w16sdtdh wp14">
   <w:body>
     <w:p>
-      <w:proofErr w:type="spellStart"/>
-      <w:r>
-        <w:t>Latest</w:t>
-      </w:r>
-      <w:proofErr w:type="spellEnd"/>
-      <w:r>
-        <w:t xml:space="preserve"> </w:t>
-      </w:r>
-      <w:proofErr w:type="spellStart"/>
-      <w:r>
-        <w:t>Issue</w:t>
-      </w:r>
-      <w:proofErr w:type="spellEnd"/>
-      <w:r>
-        <w:t xml:space="preserve"> #</w:t>
+      <w:r>
+        <w:t>Latest Issue #</w:t>
       </w:r>
       <w:r>
         <w:t>10</w:t>
       </w:r>
       <w:r>
-        <w:t>6</w:t>
+        <w:t>7</w:t>
       </w:r>
     </w:p>
     <w:p/>
@@ -76,18 +63,8 @@
                 <w:color w:val="000000"/>
                 <w:lang w:eastAsia="de-DE"/>
               </w:rPr>
-              <w:t xml:space="preserve">High </w:t>
+              <w:t>High value</w:t>
             </w:r>
-            <w:proofErr w:type="spellStart"/>
-            <w:r>
-              <w:rPr>
-                <w:rFonts w:ascii="Calibri" w:eastAsia="Times New Roman" w:hAnsi="Calibri" w:cs="Calibri"/>
-                <w:color w:val="000000"/>
-                <w:lang w:eastAsia="de-DE"/>
-              </w:rPr>
-              <w:t>value</w:t>
-            </w:r>
-            <w:proofErr w:type="spellEnd"/>
           </w:p>
         </w:tc>
         <w:tc>
@@ -148,8 +125,20 @@
                 <w:szCs w:val="18"/>
                 <w:lang w:val="en-US" w:eastAsia="de-DE"/>
               </w:rPr>
-              <w:t>#95 Orphaned neuron</w:t>
+              <w:t xml:space="preserve">#106 DeleteClosedConn: delete neurons </w:t>
             </w:r>
+          </w:p>
+          <w:p>
+            <w:pPr>
+              <w:spacing w:after="0" w:line="240" w:lineRule="auto"/>
+              <w:rPr>
+                <w:rFonts w:ascii="Arial" w:eastAsia="Times New Roman" w:hAnsi="Arial" w:cs="Arial"/>
+                <w:color w:val="000000"/>
+                <w:sz w:val="18"/>
+                <w:szCs w:val="18"/>
+                <w:lang w:val="en-US" w:eastAsia="de-DE"/>
+              </w:rPr>
+            </w:pPr>
             <w:r>
               <w:rPr>
                 <w:rFonts w:ascii="Arial" w:eastAsia="Times New Roman" w:hAnsi="Arial" w:cs="Arial"/>
@@ -158,7 +147,7 @@
                 <w:szCs w:val="18"/>
                 <w:lang w:val="en-US" w:eastAsia="de-DE"/>
               </w:rPr>
-              <w:t xml:space="preserve"> </w:t>
+              <w:t>#107 Bug: Mixed Pipes on plug IoNeurons</w:t>
             </w:r>
           </w:p>
           <w:p>
@@ -172,48 +161,6 @@
                 <w:lang w:val="en-US" w:eastAsia="de-DE"/>
               </w:rPr>
             </w:pPr>
-            <w:r>
-              <w:rPr>
-                <w:rFonts w:ascii="Arial" w:eastAsia="Times New Roman" w:hAnsi="Arial" w:cs="Arial"/>
-                <w:color w:val="000000"/>
-                <w:sz w:val="18"/>
-                <w:szCs w:val="18"/>
-                <w:lang w:val="en-US" w:eastAsia="de-DE"/>
-              </w:rPr>
-              <w:t xml:space="preserve">#106 </w:t>
-            </w:r>
-            <w:proofErr w:type="spellStart"/>
-            <w:r>
-              <w:rPr>
-                <w:rFonts w:ascii="Arial" w:eastAsia="Times New Roman" w:hAnsi="Arial" w:cs="Arial"/>
-                <w:color w:val="000000"/>
-                <w:sz w:val="18"/>
-                <w:szCs w:val="18"/>
-                <w:lang w:val="en-US" w:eastAsia="de-DE"/>
-              </w:rPr>
-              <w:t>DeleteClosedConn</w:t>
-            </w:r>
-            <w:proofErr w:type="spellEnd"/>
-            <w:r>
-              <w:rPr>
-                <w:rFonts w:ascii="Arial" w:eastAsia="Times New Roman" w:hAnsi="Arial" w:cs="Arial"/>
-                <w:color w:val="000000"/>
-                <w:sz w:val="18"/>
-                <w:szCs w:val="18"/>
-                <w:lang w:val="en-US" w:eastAsia="de-DE"/>
-              </w:rPr>
-              <w:t>: delete neurons</w:t>
-            </w:r>
-            <w:r>
-              <w:rPr>
-                <w:rFonts w:ascii="Arial" w:eastAsia="Times New Roman" w:hAnsi="Arial" w:cs="Arial"/>
-                <w:color w:val="000000"/>
-                <w:sz w:val="18"/>
-                <w:szCs w:val="18"/>
-                <w:lang w:val="en-US" w:eastAsia="de-DE"/>
-              </w:rPr>
-              <w:t xml:space="preserve"> </w:t>
-            </w:r>
             <w:r>
               <w:rPr>
                 <w:rFonts w:ascii="Arial" w:eastAsia="Times New Roman" w:hAnsi="Arial" w:cs="Arial"/>
@@ -244,29 +191,7 @@
                 <w:szCs w:val="18"/>
                 <w:lang w:val="en-US" w:eastAsia="de-DE"/>
               </w:rPr>
-              <w:t xml:space="preserve">#98 Dislocate </w:t>
-            </w:r>
-            <w:proofErr w:type="spellStart"/>
-            <w:r>
-              <w:rPr>
-                <w:rFonts w:ascii="Arial" w:eastAsia="Times New Roman" w:hAnsi="Arial" w:cs="Arial"/>
-                <w:color w:val="000000"/>
-                <w:sz w:val="18"/>
-                <w:szCs w:val="18"/>
-                <w:lang w:val="en-US" w:eastAsia="de-DE"/>
-              </w:rPr>
-              <w:t>closedConn</w:t>
-            </w:r>
-            <w:proofErr w:type="spellEnd"/>
-            <w:r>
-              <w:rPr>
-                <w:rFonts w:ascii="Arial" w:eastAsia="Times New Roman" w:hAnsi="Arial" w:cs="Arial"/>
-                <w:color w:val="000000"/>
-                <w:sz w:val="18"/>
-                <w:szCs w:val="18"/>
-                <w:lang w:val="en-US" w:eastAsia="de-DE"/>
-              </w:rPr>
-              <w:t xml:space="preserve"> on disconnect</w:t>
+              <w:t>#98 Dislocate closedConn on disconnect</w:t>
             </w:r>
           </w:p>
         </w:tc>
@@ -460,18 +385,8 @@
                 <w:color w:val="000000"/>
                 <w:lang w:eastAsia="de-DE"/>
               </w:rPr>
-              <w:t xml:space="preserve">Middle </w:t>
+              <w:t>Middle value</w:t>
             </w:r>
-            <w:proofErr w:type="spellStart"/>
-            <w:r>
-              <w:rPr>
-                <w:rFonts w:ascii="Calibri" w:eastAsia="Times New Roman" w:hAnsi="Calibri" w:cs="Calibri"/>
-                <w:color w:val="000000"/>
-                <w:lang w:eastAsia="de-DE"/>
-              </w:rPr>
-              <w:t>value</w:t>
-            </w:r>
-            <w:proofErr w:type="spellEnd"/>
           </w:p>
         </w:tc>
         <w:tc>
@@ -556,17 +471,7 @@
                 <w:szCs w:val="18"/>
                 <w:lang w:val="en-US" w:eastAsia="de-DE"/>
               </w:rPr>
-              <w:t>#102 Size Selection</w:t>
-            </w:r>
-            <w:r>
-              <w:rPr>
-                <w:rFonts w:ascii="Arial" w:eastAsia="Times New Roman" w:hAnsi="Arial" w:cs="Arial"/>
-                <w:color w:val="000000"/>
-                <w:sz w:val="18"/>
-                <w:szCs w:val="18"/>
-                <w:lang w:val="en-US" w:eastAsia="de-DE"/>
-              </w:rPr>
-              <w:t xml:space="preserve"> </w:t>
+              <w:t xml:space="preserve">#102 Size Selection </w:t>
             </w:r>
           </w:p>
           <w:p>
@@ -640,9 +545,20 @@
                 <w:szCs w:val="18"/>
                 <w:lang w:val="en-US" w:eastAsia="de-DE"/>
               </w:rPr>
-              <w:t xml:space="preserve"> -&gt; </w:t>
+              <w:t xml:space="preserve"> -&gt; ClosedConnector</w:t>
             </w:r>
-            <w:proofErr w:type="spellStart"/>
+          </w:p>
+          <w:p>
+            <w:pPr>
+              <w:spacing w:after="0" w:line="240" w:lineRule="auto"/>
+              <w:rPr>
+                <w:rFonts w:ascii="Arial" w:eastAsia="Times New Roman" w:hAnsi="Arial" w:cs="Arial"/>
+                <w:color w:val="000000"/>
+                <w:sz w:val="18"/>
+                <w:szCs w:val="18"/>
+                <w:lang w:val="en-US" w:eastAsia="de-DE"/>
+              </w:rPr>
+            </w:pPr>
             <w:r>
               <w:rPr>
                 <w:rFonts w:ascii="Arial" w:eastAsia="Times New Roman" w:hAnsi="Arial" w:cs="Arial"/>
@@ -651,9 +567,8 @@
                 <w:szCs w:val="18"/>
                 <w:lang w:val="en-US" w:eastAsia="de-DE"/>
               </w:rPr>
-              <w:t>ClosedConnector</w:t>
+              <w:t>#63 Lichtquelle (Paul)</w:t>
             </w:r>
-            <w:proofErr w:type="spellEnd"/>
           </w:p>
           <w:p>
             <w:pPr>
@@ -674,86 +589,8 @@
                 <w:szCs w:val="18"/>
                 <w:lang w:val="en-US" w:eastAsia="de-DE"/>
               </w:rPr>
-              <w:t xml:space="preserve">#63 </w:t>
+              <w:t>#64 Andere Signalform</w:t>
             </w:r>
-            <w:proofErr w:type="spellStart"/>
-            <w:r>
-              <w:rPr>
-                <w:rFonts w:ascii="Arial" w:eastAsia="Times New Roman" w:hAnsi="Arial" w:cs="Arial"/>
-                <w:color w:val="000000"/>
-                <w:sz w:val="18"/>
-                <w:szCs w:val="18"/>
-                <w:lang w:val="en-US" w:eastAsia="de-DE"/>
-              </w:rPr>
-              <w:t>Lichtquelle</w:t>
-            </w:r>
-            <w:proofErr w:type="spellEnd"/>
-            <w:r>
-              <w:rPr>
-                <w:rFonts w:ascii="Arial" w:eastAsia="Times New Roman" w:hAnsi="Arial" w:cs="Arial"/>
-                <w:color w:val="000000"/>
-                <w:sz w:val="18"/>
-                <w:szCs w:val="18"/>
-                <w:lang w:val="en-US" w:eastAsia="de-DE"/>
-              </w:rPr>
-              <w:t xml:space="preserve"> (Paul)</w:t>
-            </w:r>
-          </w:p>
-          <w:p>
-            <w:pPr>
-              <w:spacing w:after="0" w:line="240" w:lineRule="auto"/>
-              <w:rPr>
-                <w:rFonts w:ascii="Arial" w:eastAsia="Times New Roman" w:hAnsi="Arial" w:cs="Arial"/>
-                <w:color w:val="000000"/>
-                <w:sz w:val="18"/>
-                <w:szCs w:val="18"/>
-                <w:lang w:val="en-US" w:eastAsia="de-DE"/>
-              </w:rPr>
-            </w:pPr>
-            <w:r>
-              <w:rPr>
-                <w:rFonts w:ascii="Arial" w:eastAsia="Times New Roman" w:hAnsi="Arial" w:cs="Arial"/>
-                <w:color w:val="000000"/>
-                <w:sz w:val="18"/>
-                <w:szCs w:val="18"/>
-                <w:lang w:val="en-US" w:eastAsia="de-DE"/>
-              </w:rPr>
-              <w:t xml:space="preserve">#64 </w:t>
-            </w:r>
-            <w:proofErr w:type="spellStart"/>
-            <w:r>
-              <w:rPr>
-                <w:rFonts w:ascii="Arial" w:eastAsia="Times New Roman" w:hAnsi="Arial" w:cs="Arial"/>
-                <w:color w:val="000000"/>
-                <w:sz w:val="18"/>
-                <w:szCs w:val="18"/>
-                <w:lang w:val="en-US" w:eastAsia="de-DE"/>
-              </w:rPr>
-              <w:t>Andere</w:t>
-            </w:r>
-            <w:proofErr w:type="spellEnd"/>
-            <w:r>
-              <w:rPr>
-                <w:rFonts w:ascii="Arial" w:eastAsia="Times New Roman" w:hAnsi="Arial" w:cs="Arial"/>
-                <w:color w:val="000000"/>
-                <w:sz w:val="18"/>
-                <w:szCs w:val="18"/>
-                <w:lang w:val="en-US" w:eastAsia="de-DE"/>
-              </w:rPr>
-              <w:t xml:space="preserve"> </w:t>
-            </w:r>
-            <w:proofErr w:type="spellStart"/>
-            <w:r>
-              <w:rPr>
-                <w:rFonts w:ascii="Arial" w:eastAsia="Times New Roman" w:hAnsi="Arial" w:cs="Arial"/>
-                <w:color w:val="000000"/>
-                <w:sz w:val="18"/>
-                <w:szCs w:val="18"/>
-                <w:lang w:val="en-US" w:eastAsia="de-DE"/>
-              </w:rPr>
-              <w:t>Signalform</w:t>
-            </w:r>
-            <w:proofErr w:type="spellEnd"/>
           </w:p>
           <w:p>
             <w:pPr>
@@ -854,20 +691,8 @@
                 <w:szCs w:val="18"/>
                 <w:lang w:eastAsia="de-DE"/>
               </w:rPr>
-              <w:t xml:space="preserve">#45 Layout </w:t>
+              <w:t>#45 Layout manager</w:t>
             </w:r>
-            <w:proofErr w:type="spellStart"/>
-            <w:r>
-              <w:rPr>
-                <w:rFonts w:ascii="Arial" w:eastAsia="Times New Roman" w:hAnsi="Arial" w:cs="Arial"/>
-                <w:color w:val="000000"/>
-                <w:sz w:val="18"/>
-                <w:szCs w:val="18"/>
-                <w:lang w:eastAsia="de-DE"/>
-              </w:rPr>
-              <w:t>manager</w:t>
-            </w:r>
-            <w:proofErr w:type="spellEnd"/>
           </w:p>
           <w:p>
             <w:pPr>
@@ -1033,18 +858,8 @@
                 <w:color w:val="000000"/>
                 <w:lang w:eastAsia="de-DE"/>
               </w:rPr>
-              <w:t xml:space="preserve">Low </w:t>
+              <w:t>Low value</w:t>
             </w:r>
-            <w:proofErr w:type="spellStart"/>
-            <w:r>
-              <w:rPr>
-                <w:rFonts w:ascii="Calibri" w:eastAsia="Times New Roman" w:hAnsi="Calibri" w:cs="Calibri"/>
-                <w:color w:val="000000"/>
-                <w:lang w:eastAsia="de-DE"/>
-              </w:rPr>
-              <w:t>value</w:t>
-            </w:r>
-            <w:proofErr w:type="spellEnd"/>
           </w:p>
         </w:tc>
         <w:tc>
@@ -1134,20 +949,8 @@
                 <w:szCs w:val="18"/>
                 <w:lang w:val="en-US" w:eastAsia="de-DE"/>
               </w:rPr>
-              <w:t xml:space="preserve">#71 Color for </w:t>
+              <w:t>#71 Color for WindowBackground</w:t>
             </w:r>
-            <w:proofErr w:type="spellStart"/>
-            <w:r>
-              <w:rPr>
-                <w:rFonts w:ascii="Arial" w:eastAsia="Times New Roman" w:hAnsi="Arial" w:cs="Arial"/>
-                <w:color w:val="000000"/>
-                <w:sz w:val="18"/>
-                <w:szCs w:val="18"/>
-                <w:lang w:val="en-US" w:eastAsia="de-DE"/>
-              </w:rPr>
-              <w:t>WindowBackground</w:t>
-            </w:r>
-            <w:proofErr w:type="spellEnd"/>
           </w:p>
         </w:tc>
         <w:tc>
@@ -1205,51 +1008,7 @@
                 <w:szCs w:val="18"/>
                 <w:lang w:val="en-US" w:eastAsia="de-DE"/>
               </w:rPr>
-              <w:t xml:space="preserve">#13 </w:t>
-            </w:r>
-            <w:proofErr w:type="spellStart"/>
-            <w:r>
-              <w:rPr>
-                <w:rFonts w:ascii="Arial" w:eastAsia="Times New Roman" w:hAnsi="Arial" w:cs="Arial"/>
-                <w:color w:val="000000"/>
-                <w:sz w:val="18"/>
-                <w:szCs w:val="18"/>
-                <w:lang w:val="en-US" w:eastAsia="de-DE"/>
-              </w:rPr>
-              <w:t>Andocken</w:t>
-            </w:r>
-            <w:proofErr w:type="spellEnd"/>
-            <w:r>
-              <w:rPr>
-                <w:rFonts w:ascii="Arial" w:eastAsia="Times New Roman" w:hAnsi="Arial" w:cs="Arial"/>
-                <w:color w:val="000000"/>
-                <w:sz w:val="18"/>
-                <w:szCs w:val="18"/>
-                <w:lang w:val="en-US" w:eastAsia="de-DE"/>
-              </w:rPr>
-              <w:t xml:space="preserve"> </w:t>
-            </w:r>
-            <w:proofErr w:type="spellStart"/>
-            <w:r>
-              <w:rPr>
-                <w:rFonts w:ascii="Arial" w:eastAsia="Times New Roman" w:hAnsi="Arial" w:cs="Arial"/>
-                <w:color w:val="000000"/>
-                <w:sz w:val="18"/>
-                <w:szCs w:val="18"/>
-                <w:lang w:val="en-US" w:eastAsia="de-DE"/>
-              </w:rPr>
-              <w:t>durch</w:t>
-            </w:r>
-            <w:proofErr w:type="spellEnd"/>
-            <w:r>
-              <w:rPr>
-                <w:rFonts w:ascii="Arial" w:eastAsia="Times New Roman" w:hAnsi="Arial" w:cs="Arial"/>
-                <w:color w:val="000000"/>
-                <w:sz w:val="18"/>
-                <w:szCs w:val="18"/>
-                <w:lang w:val="en-US" w:eastAsia="de-DE"/>
-              </w:rPr>
-              <w:t xml:space="preserve"> Move Pipe</w:t>
+              <w:t>#13 Andocken durch Move Pipe</w:t>
             </w:r>
           </w:p>
           <w:p>
@@ -1293,20 +1052,8 @@
                 <w:szCs w:val="18"/>
                 <w:lang w:val="en-US" w:eastAsia="de-DE"/>
               </w:rPr>
-              <w:t xml:space="preserve">#12 Split </w:t>
+              <w:t>#12 Split Dendrit</w:t>
             </w:r>
-            <w:proofErr w:type="spellStart"/>
-            <w:r>
-              <w:rPr>
-                <w:rFonts w:ascii="Arial" w:eastAsia="Times New Roman" w:hAnsi="Arial" w:cs="Arial"/>
-                <w:color w:val="000000"/>
-                <w:sz w:val="18"/>
-                <w:szCs w:val="18"/>
-                <w:lang w:val="en-US" w:eastAsia="de-DE"/>
-              </w:rPr>
-              <w:t>Dendrit</w:t>
-            </w:r>
-            <w:proofErr w:type="spellEnd"/>
           </w:p>
           <w:p>
             <w:pPr>
@@ -1405,7 +1152,6 @@
               </w:rPr>
               <w:t xml:space="preserve">#85 Groups: Permanent </w:t>
             </w:r>
-            <w:proofErr w:type="spellStart"/>
             <w:proofErr w:type="gramStart"/>
             <w:r>
               <w:rPr>
@@ -1415,18 +1161,7 @@
                 <w:szCs w:val="18"/>
                 <w:lang w:eastAsia="de-DE"/>
               </w:rPr>
-              <w:t>selections</w:t>
-            </w:r>
-            <w:proofErr w:type="spellEnd"/>
-            <w:r>
-              <w:rPr>
-                <w:rFonts w:ascii="Arial" w:eastAsia="Times New Roman" w:hAnsi="Arial" w:cs="Arial"/>
-                <w:color w:val="000000"/>
-                <w:sz w:val="18"/>
-                <w:szCs w:val="18"/>
-                <w:lang w:eastAsia="de-DE"/>
-              </w:rPr>
-              <w:t xml:space="preserve"> ???</w:t>
+              <w:t>selections ???</w:t>
             </w:r>
             <w:proofErr w:type="gramEnd"/>
           </w:p>
@@ -1471,20 +1206,8 @@
                 <w:szCs w:val="18"/>
                 <w:lang w:val="en-US" w:eastAsia="de-DE"/>
               </w:rPr>
-              <w:t xml:space="preserve">#72 Zoom </w:t>
+              <w:t>#72 Zoom DescWin</w:t>
             </w:r>
-            <w:proofErr w:type="spellStart"/>
-            <w:r>
-              <w:rPr>
-                <w:rFonts w:ascii="Arial" w:eastAsia="Times New Roman" w:hAnsi="Arial" w:cs="Arial"/>
-                <w:color w:val="000000"/>
-                <w:sz w:val="18"/>
-                <w:szCs w:val="18"/>
-                <w:lang w:val="en-US" w:eastAsia="de-DE"/>
-              </w:rPr>
-              <w:t>DescWin</w:t>
-            </w:r>
-            <w:proofErr w:type="spellEnd"/>
           </w:p>
           <w:p>
             <w:pPr>
@@ -1671,7 +1394,6 @@
                 <w:lang w:eastAsia="de-DE"/>
               </w:rPr>
             </w:pPr>
-            <w:proofErr w:type="spellStart"/>
             <w:r>
               <w:rPr>
                 <w:rFonts w:ascii="Calibri" w:eastAsia="Times New Roman" w:hAnsi="Calibri" w:cs="Calibri"/>
@@ -1680,7 +1402,6 @@
               </w:rPr>
               <w:t>Effort</w:t>
             </w:r>
-            <w:proofErr w:type="spellEnd"/>
           </w:p>
         </w:tc>
         <w:tc>
@@ -1830,7 +1551,6 @@
         </w:rPr>
         <w:t xml:space="preserve">Das Signal beim Auslösen eines Neurons ist nicht einfach eine Parabel, sondern eine Funktion, die näher an den in der Literatur beschriebenen Signalformen liegt. </w:t>
       </w:r>
-      <w:proofErr w:type="spellStart"/>
       <w:proofErr w:type="gramStart"/>
       <w:r>
         <w:rPr>
@@ -1849,7 +1569,6 @@
         </w:rPr>
         <w:t>Parabel</w:t>
       </w:r>
-      <w:proofErr w:type="spellEnd"/>
       <w:proofErr w:type="gramEnd"/>
       <w:r>
         <w:rPr>
@@ -1920,11 +1639,9 @@
       <w:pPr>
         <w:ind w:left="720" w:hanging="360"/>
       </w:pPr>
-      <w:proofErr w:type="spellStart"/>
       <w:r>
         <w:t>Unclassified</w:t>
       </w:r>
-      <w:proofErr w:type="spellEnd"/>
     </w:p>
     <w:p>
       <w:pPr>
@@ -1976,27 +1693,7 @@
           <w:szCs w:val="18"/>
           <w:shd w:val="clear" w:color="auto" w:fill="40E0D0"/>
         </w:rPr>
-        <w:t xml:space="preserve">In Sinnesorganen wird die Intensität eines Reizes durch Frequenz-Anstieg und Anstieg dargestellt. Dieser Anstieg bzw. Abstieg ist jedoch selbst nicht absolut in einem </w:t>
-      </w:r>
-      <w:proofErr w:type="spellStart"/>
-      <w:r>
-        <w:rPr>
-          <w:rFonts w:ascii="Verdana" w:eastAsia="Times New Roman" w:hAnsi="Verdana"/>
-          <w:sz w:val="18"/>
-          <w:szCs w:val="18"/>
-          <w:shd w:val="clear" w:color="auto" w:fill="40E0D0"/>
-        </w:rPr>
-        <w:t>innesorgan</w:t>
-      </w:r>
-      <w:proofErr w:type="spellEnd"/>
-      <w:r>
-        <w:rPr>
-          <w:rFonts w:ascii="Verdana" w:eastAsia="Times New Roman" w:hAnsi="Verdana"/>
-          <w:sz w:val="18"/>
-          <w:szCs w:val="18"/>
-          <w:shd w:val="clear" w:color="auto" w:fill="40E0D0"/>
-        </w:rPr>
-        <w:t xml:space="preserve"> konstant: Sie lässt bei intensiven Reizen nach und steigt </w:t>
+        <w:t xml:space="preserve">In Sinnesorganen wird die Intensität eines Reizes durch Frequenz-Anstieg und Anstieg dargestellt. Dieser Anstieg bzw. Abstieg ist jedoch selbst nicht absolut in einem innesorgan konstant: Sie lässt bei intensiven Reizen nach und steigt </w:t>
       </w:r>
       <w:proofErr w:type="gramStart"/>
       <w:r>
@@ -2037,27 +1734,7 @@
           <w:szCs w:val="18"/>
           <w:shd w:val="clear" w:color="auto" w:fill="40E0D0"/>
         </w:rPr>
-        <w:t xml:space="preserve">Man könnte also solche Frequenz-Verläufe auch erst mal als Frequenz Diagramm aus einer Datei </w:t>
-      </w:r>
-      <w:proofErr w:type="spellStart"/>
-      <w:r>
-        <w:rPr>
-          <w:rFonts w:ascii="Verdana" w:eastAsia="Times New Roman" w:hAnsi="Verdana"/>
-          <w:sz w:val="18"/>
-          <w:szCs w:val="18"/>
-          <w:shd w:val="clear" w:color="auto" w:fill="40E0D0"/>
-        </w:rPr>
-        <w:t>einlsesen</w:t>
-      </w:r>
-      <w:proofErr w:type="spellEnd"/>
-      <w:r>
-        <w:rPr>
-          <w:rFonts w:ascii="Verdana" w:eastAsia="Times New Roman" w:hAnsi="Verdana"/>
-          <w:sz w:val="18"/>
-          <w:szCs w:val="18"/>
-          <w:shd w:val="clear" w:color="auto" w:fill="40E0D0"/>
-        </w:rPr>
-        <w:t xml:space="preserve">, die man vorher </w:t>
+        <w:t xml:space="preserve">Man könnte also solche Frequenz-Verläufe auch erst mal als Frequenz Diagramm aus einer Datei einlsesen, die man vorher </w:t>
       </w:r>
       <w:proofErr w:type="gramStart"/>
       <w:r>
@@ -2098,27 +1775,7 @@
           <w:szCs w:val="18"/>
           <w:shd w:val="clear" w:color="auto" w:fill="40E0D0"/>
         </w:rPr>
-        <w:t xml:space="preserve">Ein reales Mikrofon wäre auch ein Lampenersatz und viel einfacher zu </w:t>
-      </w:r>
-      <w:proofErr w:type="spellStart"/>
-      <w:r>
-        <w:rPr>
-          <w:rFonts w:ascii="Verdana" w:eastAsia="Times New Roman" w:hAnsi="Verdana"/>
-          <w:sz w:val="18"/>
-          <w:szCs w:val="18"/>
-          <w:shd w:val="clear" w:color="auto" w:fill="40E0D0"/>
-        </w:rPr>
-        <w:t>reallisieren</w:t>
-      </w:r>
-      <w:proofErr w:type="spellEnd"/>
-      <w:r>
-        <w:rPr>
-          <w:rFonts w:ascii="Verdana" w:eastAsia="Times New Roman" w:hAnsi="Verdana"/>
-          <w:sz w:val="18"/>
-          <w:szCs w:val="18"/>
-          <w:shd w:val="clear" w:color="auto" w:fill="40E0D0"/>
-        </w:rPr>
-        <w:t>.</w:t>
+        <w:t>Ein reales Mikrofon wäre auch ein Lampenersatz und viel einfacher zu reallisieren.</w:t>
       </w:r>
     </w:p>
     <w:p>
@@ -2192,15 +1849,7 @@
     </w:p>
     <w:p>
       <w:r>
-        <w:t xml:space="preserve">============================ </w:t>
-      </w:r>
-      <w:proofErr w:type="spellStart"/>
-      <w:r>
-        <w:t>Done</w:t>
-      </w:r>
-      <w:proofErr w:type="spellEnd"/>
-      <w:r>
-        <w:t xml:space="preserve"> =======================================</w:t>
+        <w:t>============================ Done =======================================</w:t>
       </w:r>
     </w:p>
     <w:p>
@@ -2227,10 +1876,17 @@
           <w:szCs w:val="18"/>
           <w:lang w:val="en-US" w:eastAsia="de-DE"/>
         </w:rPr>
-        <w:t xml:space="preserve">#91 </w:t>
-      </w:r>
-      <w:proofErr w:type="spellStart"/>
-      <w:r>
+        <w:t xml:space="preserve">#95 Orphaned neuron </w:t>
+      </w:r>
+    </w:p>
+    <w:p>
+      <w:pPr>
+        <w:pStyle w:val="Listenabsatz"/>
+        <w:numPr>
+          <w:ilvl w:val="0"/>
+          <w:numId w:val="1"/>
+        </w:numPr>
+        <w:spacing w:after="0" w:line="240" w:lineRule="auto"/>
         <w:rPr>
           <w:rFonts w:ascii="Arial" w:eastAsia="Times New Roman" w:hAnsi="Arial" w:cs="Arial"/>
           <w:color w:val="000000"/>
@@ -2238,9 +1894,81 @@
           <w:szCs w:val="18"/>
           <w:lang w:val="en-US" w:eastAsia="de-DE"/>
         </w:rPr>
+      </w:pPr>
+      <w:r>
+        <w:rPr>
+          <w:rFonts w:ascii="Arial" w:eastAsia="Times New Roman" w:hAnsi="Arial" w:cs="Arial"/>
+          <w:color w:val="000000"/>
+          <w:sz w:val="18"/>
+          <w:szCs w:val="18"/>
+          <w:lang w:val="en-US" w:eastAsia="de-DE"/>
+        </w:rPr>
+        <w:t>#91 DisConnect Input/Output connectors</w:t>
+      </w:r>
+    </w:p>
+    <w:p>
+      <w:pPr>
+        <w:pStyle w:val="Listenabsatz"/>
+        <w:numPr>
+          <w:ilvl w:val="0"/>
+          <w:numId w:val="1"/>
+        </w:numPr>
+        <w:spacing w:after="0" w:line="240" w:lineRule="auto"/>
+        <w:rPr>
+          <w:rFonts w:ascii="Arial" w:eastAsia="Times New Roman" w:hAnsi="Arial" w:cs="Arial"/>
+          <w:color w:val="000000"/>
+          <w:sz w:val="18"/>
+          <w:szCs w:val="18"/>
+          <w:lang w:val="en-US" w:eastAsia="de-DE"/>
+        </w:rPr>
+      </w:pPr>
+      <w:r>
+        <w:rPr>
+          <w:rFonts w:ascii="Arial" w:eastAsia="Times New Roman" w:hAnsi="Arial" w:cs="Arial"/>
+          <w:color w:val="000000"/>
+          <w:sz w:val="18"/>
+          <w:szCs w:val="18"/>
+          <w:lang w:val="en-US" w:eastAsia="de-DE"/>
+        </w:rPr>
+        <w:t>#90 Unplug (ClosedConn -&gt; In- &amp; OutConn)</w:t>
+      </w:r>
+    </w:p>
+    <w:p>
+      <w:pPr>
+        <w:pStyle w:val="Listenabsatz"/>
+        <w:numPr>
+          <w:ilvl w:val="0"/>
+          <w:numId w:val="1"/>
+        </w:numPr>
+        <w:spacing w:after="0" w:line="240" w:lineRule="auto"/>
+        <w:rPr>
+          <w:rFonts w:ascii="Arial" w:eastAsia="Times New Roman" w:hAnsi="Arial" w:cs="Arial"/>
+          <w:color w:val="000000"/>
+          <w:sz w:val="18"/>
+          <w:szCs w:val="18"/>
+          <w:lang w:val="en-US" w:eastAsia="de-DE"/>
+        </w:rPr>
+      </w:pPr>
+      <w:r>
+        <w:rPr>
+          <w:rFonts w:ascii="Arial" w:eastAsia="Times New Roman" w:hAnsi="Arial" w:cs="Arial"/>
+          <w:color w:val="000000"/>
+          <w:sz w:val="18"/>
+          <w:szCs w:val="18"/>
+          <w:lang w:val="en-US" w:eastAsia="de-DE"/>
+        </w:rPr>
+        <w:t xml:space="preserve">#101 </w:t>
+      </w:r>
+      <w:r>
+        <w:rPr>
+          <w:rFonts w:ascii="Arial" w:eastAsia="Times New Roman" w:hAnsi="Arial" w:cs="Arial"/>
+          <w:color w:val="000000"/>
+          <w:sz w:val="18"/>
+          <w:szCs w:val="18"/>
+          <w:lang w:val="en-US" w:eastAsia="de-DE"/>
+        </w:rPr>
         <w:t>DisConnect</w:t>
       </w:r>
-      <w:proofErr w:type="spellEnd"/>
       <w:r>
         <w:rPr>
           <w:rFonts w:ascii="Arial" w:eastAsia="Times New Roman" w:hAnsi="Arial" w:cs="Arial"/>
@@ -2249,149 +1977,7 @@
           <w:szCs w:val="18"/>
           <w:lang w:val="en-US" w:eastAsia="de-DE"/>
         </w:rPr>
-        <w:t xml:space="preserve"> Input/Output connectors</w:t>
-      </w:r>
-    </w:p>
-    <w:p>
-      <w:pPr>
-        <w:pStyle w:val="Listenabsatz"/>
-        <w:numPr>
-          <w:ilvl w:val="0"/>
-          <w:numId w:val="1"/>
-        </w:numPr>
-        <w:spacing w:after="0" w:line="240" w:lineRule="auto"/>
-        <w:rPr>
-          <w:rFonts w:ascii="Arial" w:eastAsia="Times New Roman" w:hAnsi="Arial" w:cs="Arial"/>
-          <w:color w:val="000000"/>
-          <w:sz w:val="18"/>
-          <w:szCs w:val="18"/>
-          <w:lang w:val="en-US" w:eastAsia="de-DE"/>
-        </w:rPr>
-      </w:pPr>
-      <w:r>
-        <w:rPr>
-          <w:rFonts w:ascii="Arial" w:eastAsia="Times New Roman" w:hAnsi="Arial" w:cs="Arial"/>
-          <w:color w:val="000000"/>
-          <w:sz w:val="18"/>
-          <w:szCs w:val="18"/>
-          <w:lang w:val="en-US" w:eastAsia="de-DE"/>
-        </w:rPr>
-        <w:t>#90 Unplug (</w:t>
-      </w:r>
-      <w:proofErr w:type="spellStart"/>
-      <w:r>
-        <w:rPr>
-          <w:rFonts w:ascii="Arial" w:eastAsia="Times New Roman" w:hAnsi="Arial" w:cs="Arial"/>
-          <w:color w:val="000000"/>
-          <w:sz w:val="18"/>
-          <w:szCs w:val="18"/>
-          <w:lang w:val="en-US" w:eastAsia="de-DE"/>
-        </w:rPr>
-        <w:t>ClosedConn</w:t>
-      </w:r>
-      <w:proofErr w:type="spellEnd"/>
-      <w:r>
-        <w:rPr>
-          <w:rFonts w:ascii="Arial" w:eastAsia="Times New Roman" w:hAnsi="Arial" w:cs="Arial"/>
-          <w:color w:val="000000"/>
-          <w:sz w:val="18"/>
-          <w:szCs w:val="18"/>
-          <w:lang w:val="en-US" w:eastAsia="de-DE"/>
-        </w:rPr>
-        <w:t xml:space="preserve"> -&gt; In- &amp; </w:t>
-      </w:r>
-      <w:proofErr w:type="spellStart"/>
-      <w:r>
-        <w:rPr>
-          <w:rFonts w:ascii="Arial" w:eastAsia="Times New Roman" w:hAnsi="Arial" w:cs="Arial"/>
-          <w:color w:val="000000"/>
-          <w:sz w:val="18"/>
-          <w:szCs w:val="18"/>
-          <w:lang w:val="en-US" w:eastAsia="de-DE"/>
-        </w:rPr>
-        <w:t>OutConn</w:t>
-      </w:r>
-      <w:proofErr w:type="spellEnd"/>
-      <w:r>
-        <w:rPr>
-          <w:rFonts w:ascii="Arial" w:eastAsia="Times New Roman" w:hAnsi="Arial" w:cs="Arial"/>
-          <w:color w:val="000000"/>
-          <w:sz w:val="18"/>
-          <w:szCs w:val="18"/>
-          <w:lang w:val="en-US" w:eastAsia="de-DE"/>
-        </w:rPr>
-        <w:t>)</w:t>
-      </w:r>
-    </w:p>
-    <w:p>
-      <w:pPr>
-        <w:pStyle w:val="Listenabsatz"/>
-        <w:numPr>
-          <w:ilvl w:val="0"/>
-          <w:numId w:val="1"/>
-        </w:numPr>
-        <w:spacing w:after="0" w:line="240" w:lineRule="auto"/>
-        <w:rPr>
-          <w:rFonts w:ascii="Arial" w:eastAsia="Times New Roman" w:hAnsi="Arial" w:cs="Arial"/>
-          <w:color w:val="000000"/>
-          <w:sz w:val="18"/>
-          <w:szCs w:val="18"/>
-          <w:lang w:val="en-US" w:eastAsia="de-DE"/>
-        </w:rPr>
-      </w:pPr>
-      <w:r>
-        <w:rPr>
-          <w:rFonts w:ascii="Arial" w:eastAsia="Times New Roman" w:hAnsi="Arial" w:cs="Arial"/>
-          <w:color w:val="000000"/>
-          <w:sz w:val="18"/>
-          <w:szCs w:val="18"/>
-          <w:lang w:val="en-US" w:eastAsia="de-DE"/>
-        </w:rPr>
-        <w:t xml:space="preserve">#101 </w:t>
-      </w:r>
-      <w:proofErr w:type="spellStart"/>
-      <w:r>
-        <w:rPr>
-          <w:rFonts w:ascii="Arial" w:eastAsia="Times New Roman" w:hAnsi="Arial" w:cs="Arial"/>
-          <w:color w:val="000000"/>
-          <w:sz w:val="18"/>
-          <w:szCs w:val="18"/>
-          <w:lang w:val="en-US" w:eastAsia="de-DE"/>
-        </w:rPr>
-        <w:t>DisConnect</w:t>
-      </w:r>
-      <w:proofErr w:type="spellEnd"/>
-      <w:r>
-        <w:rPr>
-          <w:rFonts w:ascii="Arial" w:eastAsia="Times New Roman" w:hAnsi="Arial" w:cs="Arial"/>
-          <w:color w:val="000000"/>
-          <w:sz w:val="18"/>
-          <w:szCs w:val="18"/>
-          <w:lang w:val="en-US" w:eastAsia="de-DE"/>
-        </w:rPr>
-        <w:t xml:space="preserve"> Neuron (In-/</w:t>
-      </w:r>
-      <w:proofErr w:type="spellStart"/>
-      <w:r>
-        <w:rPr>
-          <w:rFonts w:ascii="Arial" w:eastAsia="Times New Roman" w:hAnsi="Arial" w:cs="Arial"/>
-          <w:color w:val="000000"/>
-          <w:sz w:val="18"/>
-          <w:szCs w:val="18"/>
-          <w:lang w:val="en-US" w:eastAsia="de-DE"/>
-        </w:rPr>
-        <w:t>OutNeuron</w:t>
-      </w:r>
-      <w:proofErr w:type="spellEnd"/>
-      <w:r>
-        <w:rPr>
-          <w:rFonts w:ascii="Arial" w:eastAsia="Times New Roman" w:hAnsi="Arial" w:cs="Arial"/>
-          <w:color w:val="000000"/>
-          <w:sz w:val="18"/>
-          <w:szCs w:val="18"/>
-          <w:lang w:val="en-US" w:eastAsia="de-DE"/>
-        </w:rPr>
-        <w:t>)</w:t>
+        <w:t xml:space="preserve"> Neuron (In-/OutNeuron)</w:t>
       </w:r>
     </w:p>
     <w:p>
@@ -2797,10 +2383,17 @@
           <w:szCs w:val="18"/>
           <w:lang w:val="en-US" w:eastAsia="de-DE"/>
         </w:rPr>
-        <w:t xml:space="preserve">#80 </w:t>
-      </w:r>
-      <w:proofErr w:type="spellStart"/>
-      <w:r>
+        <w:t>#80 SignalData undo/redo</w:t>
+      </w:r>
+    </w:p>
+    <w:p>
+      <w:pPr>
+        <w:pStyle w:val="Listenabsatz"/>
+        <w:numPr>
+          <w:ilvl w:val="0"/>
+          <w:numId w:val="1"/>
+        </w:numPr>
+        <w:spacing w:after="0" w:line="240" w:lineRule="auto"/>
         <w:rPr>
           <w:rFonts w:ascii="Arial" w:eastAsia="Times New Roman" w:hAnsi="Arial" w:cs="Arial"/>
           <w:color w:val="000000"/>
@@ -2808,9 +2401,7 @@
           <w:szCs w:val="18"/>
           <w:lang w:val="en-US" w:eastAsia="de-DE"/>
         </w:rPr>
-        <w:t>SignalData</w:t>
-      </w:r>
-      <w:proofErr w:type="spellEnd"/>
+      </w:pPr>
       <w:r>
         <w:rPr>
           <w:rFonts w:ascii="Arial" w:eastAsia="Times New Roman" w:hAnsi="Arial" w:cs="Arial"/>
@@ -2819,7 +2410,7 @@
           <w:szCs w:val="18"/>
           <w:lang w:val="en-US" w:eastAsia="de-DE"/>
         </w:rPr>
-        <w:t xml:space="preserve"> undo/redo</w:t>
+        <w:t>#78 Shape center (3 purposes)</w:t>
       </w:r>
     </w:p>
     <w:p>
@@ -2835,6 +2426,33 @@
           <w:color w:val="000000"/>
           <w:sz w:val="18"/>
           <w:szCs w:val="18"/>
+          <w:lang w:eastAsia="de-DE"/>
+        </w:rPr>
+      </w:pPr>
+      <w:r>
+        <w:rPr>
+          <w:rFonts w:ascii="Arial" w:eastAsia="Times New Roman" w:hAnsi="Arial" w:cs="Arial"/>
+          <w:color w:val="000000"/>
+          <w:sz w:val="18"/>
+          <w:szCs w:val="18"/>
+          <w:lang w:eastAsia="de-DE"/>
+        </w:rPr>
+        <w:t>#61 Knoten gleichmäßig verteilen (Paul)</w:t>
+      </w:r>
+    </w:p>
+    <w:p>
+      <w:pPr>
+        <w:pStyle w:val="Listenabsatz"/>
+        <w:numPr>
+          <w:ilvl w:val="0"/>
+          <w:numId w:val="1"/>
+        </w:numPr>
+        <w:spacing w:after="0" w:line="240" w:lineRule="auto"/>
+        <w:rPr>
+          <w:rFonts w:ascii="Arial" w:eastAsia="Times New Roman" w:hAnsi="Arial" w:cs="Arial"/>
+          <w:color w:val="000000"/>
+          <w:sz w:val="18"/>
+          <w:szCs w:val="18"/>
           <w:lang w:val="en-US" w:eastAsia="de-DE"/>
         </w:rPr>
       </w:pPr>
@@ -2846,7 +2464,7 @@
           <w:szCs w:val="18"/>
           <w:lang w:val="en-US" w:eastAsia="de-DE"/>
         </w:rPr>
-        <w:t>#78 Shape center (3 purposes)</w:t>
+        <w:t>#79 Repair redo</w:t>
       </w:r>
     </w:p>
     <w:p>
@@ -2862,7 +2480,7 @@
           <w:color w:val="000000"/>
           <w:sz w:val="18"/>
           <w:szCs w:val="18"/>
-          <w:lang w:eastAsia="de-DE"/>
+          <w:lang w:val="en-US" w:eastAsia="de-DE"/>
         </w:rPr>
       </w:pPr>
       <w:r>
@@ -2871,19 +2489,12 @@
           <w:color w:val="000000"/>
           <w:sz w:val="18"/>
           <w:szCs w:val="18"/>
-          <w:lang w:eastAsia="de-DE"/>
-        </w:rPr>
-        <w:t>#61 Knoten gleichmäßig verteilen (Paul)</w:t>
-      </w:r>
-    </w:p>
-    <w:p>
-      <w:pPr>
-        <w:pStyle w:val="Listenabsatz"/>
-        <w:numPr>
-          <w:ilvl w:val="0"/>
-          <w:numId w:val="1"/>
-        </w:numPr>
-        <w:spacing w:after="0" w:line="240" w:lineRule="auto"/>
+          <w:lang w:val="en-US" w:eastAsia="de-DE"/>
+        </w:rPr>
+        <w:t xml:space="preserve">#76 Improve selection </w:t>
+      </w:r>
+      <w:proofErr w:type="gramStart"/>
+      <w:r>
         <w:rPr>
           <w:rFonts w:ascii="Arial" w:eastAsia="Times New Roman" w:hAnsi="Arial" w:cs="Arial"/>
           <w:color w:val="000000"/>
@@ -2891,7 +2502,9 @@
           <w:szCs w:val="18"/>
           <w:lang w:val="en-US" w:eastAsia="de-DE"/>
         </w:rPr>
-      </w:pPr>
+        <w:t>commands  (</w:t>
+      </w:r>
+      <w:proofErr w:type="gramEnd"/>
       <w:r>
         <w:rPr>
           <w:rFonts w:ascii="Arial" w:eastAsia="Times New Roman" w:hAnsi="Arial" w:cs="Arial"/>
@@ -2900,68 +2513,7 @@
           <w:szCs w:val="18"/>
           <w:lang w:val="en-US" w:eastAsia="de-DE"/>
         </w:rPr>
-        <w:t>#79 Repair redo</w:t>
-      </w:r>
-    </w:p>
-    <w:p>
-      <w:pPr>
-        <w:pStyle w:val="Listenabsatz"/>
-        <w:numPr>
-          <w:ilvl w:val="0"/>
-          <w:numId w:val="1"/>
-        </w:numPr>
-        <w:spacing w:after="0" w:line="240" w:lineRule="auto"/>
-        <w:rPr>
-          <w:rFonts w:ascii="Arial" w:eastAsia="Times New Roman" w:hAnsi="Arial" w:cs="Arial"/>
-          <w:color w:val="000000"/>
-          <w:sz w:val="18"/>
-          <w:szCs w:val="18"/>
-          <w:lang w:val="en-US" w:eastAsia="de-DE"/>
-        </w:rPr>
-      </w:pPr>
-      <w:r>
-        <w:rPr>
-          <w:rFonts w:ascii="Arial" w:eastAsia="Times New Roman" w:hAnsi="Arial" w:cs="Arial"/>
-          <w:color w:val="000000"/>
-          <w:sz w:val="18"/>
-          <w:szCs w:val="18"/>
-          <w:lang w:val="en-US" w:eastAsia="de-DE"/>
-        </w:rPr>
-        <w:t xml:space="preserve">#76 Improve selection </w:t>
-      </w:r>
-      <w:proofErr w:type="gramStart"/>
-      <w:r>
-        <w:rPr>
-          <w:rFonts w:ascii="Arial" w:eastAsia="Times New Roman" w:hAnsi="Arial" w:cs="Arial"/>
-          <w:color w:val="000000"/>
-          <w:sz w:val="18"/>
-          <w:szCs w:val="18"/>
-          <w:lang w:val="en-US" w:eastAsia="de-DE"/>
-        </w:rPr>
-        <w:t>commands  (</w:t>
-      </w:r>
-      <w:proofErr w:type="spellStart"/>
-      <w:proofErr w:type="gramEnd"/>
-      <w:r>
-        <w:rPr>
-          <w:rFonts w:ascii="Arial" w:eastAsia="Times New Roman" w:hAnsi="Arial" w:cs="Arial"/>
-          <w:color w:val="000000"/>
-          <w:sz w:val="18"/>
-          <w:szCs w:val="18"/>
-          <w:lang w:val="en-US" w:eastAsia="de-DE"/>
-        </w:rPr>
-        <w:t>docu</w:t>
-      </w:r>
-      <w:proofErr w:type="spellEnd"/>
-      <w:r>
-        <w:rPr>
-          <w:rFonts w:ascii="Arial" w:eastAsia="Times New Roman" w:hAnsi="Arial" w:cs="Arial"/>
-          <w:color w:val="000000"/>
-          <w:sz w:val="18"/>
-          <w:szCs w:val="18"/>
-          <w:lang w:val="en-US" w:eastAsia="de-DE"/>
-        </w:rPr>
-        <w:t>!)</w:t>
+        <w:t>docu!)</w:t>
       </w:r>
     </w:p>
     <w:p>
@@ -3052,25 +2604,7 @@
           <w:sz w:val="18"/>
           <w:szCs w:val="18"/>
         </w:rPr>
-        <w:t xml:space="preserve"> können. Kann man solche Teile nicht in einen Zwischenspeicher kopieren um sie in einem anderen Modell zu </w:t>
-      </w:r>
-      <w:proofErr w:type="spellStart"/>
-      <w:r>
-        <w:rPr>
-          <w:rFonts w:ascii="Verdana" w:eastAsia="Times New Roman" w:hAnsi="Verdana"/>
-          <w:sz w:val="18"/>
-          <w:szCs w:val="18"/>
-        </w:rPr>
-        <w:t>verwernden</w:t>
-      </w:r>
-      <w:proofErr w:type="spellEnd"/>
-      <w:r>
-        <w:rPr>
-          <w:rFonts w:ascii="Verdana" w:eastAsia="Times New Roman" w:hAnsi="Verdana"/>
-          <w:sz w:val="18"/>
-          <w:szCs w:val="18"/>
-        </w:rPr>
-        <w:t>?</w:t>
+        <w:t xml:space="preserve"> können. Kann man solche Teile nicht in einen Zwischenspeicher kopieren um sie in einem anderen Modell zu verwernden?</w:t>
       </w:r>
     </w:p>
     <w:p>
@@ -3356,49 +2890,76 @@
         <w:rPr>
           <w:lang w:val="en-US"/>
         </w:rPr>
-        <w:t xml:space="preserve">#60: </w:t>
-      </w:r>
-      <w:proofErr w:type="spellStart"/>
-      <w:r>
+        <w:t>#60: Versatz beim Kopieren (Paul)</w:t>
+      </w:r>
+    </w:p>
+    <w:p>
+      <w:pPr>
+        <w:pStyle w:val="Listenabsatz"/>
+        <w:numPr>
+          <w:ilvl w:val="0"/>
+          <w:numId w:val="1"/>
+        </w:numPr>
         <w:rPr>
           <w:lang w:val="en-US"/>
         </w:rPr>
-        <w:t>Versatz</w:t>
-      </w:r>
-      <w:proofErr w:type="spellEnd"/>
+      </w:pPr>
+      <w:bookmarkStart w:id="0" w:name="OLE_LINK1"/>
+      <w:r>
+        <w:t>#5</w:t>
+      </w:r>
+      <w:r>
+        <w:t>8</w:t>
+      </w:r>
+      <w:r>
+        <w:t xml:space="preserve"> Paul 5.9.2020: </w:t>
+      </w:r>
+      <w:r>
+        <w:t>Zeitskala ist wichtig</w:t>
+      </w:r>
+      <w:bookmarkEnd w:id="0"/>
       <w:r>
         <w:rPr>
           <w:lang w:val="en-US"/>
         </w:rPr>
         <w:t xml:space="preserve"> </w:t>
       </w:r>
-      <w:proofErr w:type="spellStart"/>
-      <w:r>
+    </w:p>
+    <w:p>
+      <w:pPr>
+        <w:pStyle w:val="Listenabsatz"/>
+        <w:numPr>
+          <w:ilvl w:val="0"/>
+          <w:numId w:val="1"/>
+        </w:numPr>
         <w:rPr>
           <w:lang w:val="en-US"/>
         </w:rPr>
-        <w:t>beim</w:t>
-      </w:r>
-      <w:proofErr w:type="spellEnd"/>
+      </w:pPr>
       <w:r>
         <w:rPr>
           <w:lang w:val="en-US"/>
         </w:rPr>
-        <w:t xml:space="preserve"> </w:t>
-      </w:r>
-      <w:proofErr w:type="spellStart"/>
-      <w:r>
+        <w:t>#55 Display model in title bar missing on start</w:t>
+      </w:r>
+    </w:p>
+    <w:p>
+      <w:pPr>
+        <w:pStyle w:val="Listenabsatz"/>
+        <w:numPr>
+          <w:ilvl w:val="0"/>
+          <w:numId w:val="1"/>
+        </w:numPr>
         <w:rPr>
           <w:lang w:val="en-US"/>
         </w:rPr>
-        <w:t>Kopieren</w:t>
-      </w:r>
-      <w:proofErr w:type="spellEnd"/>
+      </w:pPr>
       <w:r>
         <w:rPr>
           <w:lang w:val="en-US"/>
         </w:rPr>
-        <w:t xml:space="preserve"> (Paul)</w:t>
+        <w:lastRenderedPageBreak/>
+        <w:t>#48 Store text info in model</w:t>
       </w:r>
     </w:p>
     <w:p>
@@ -3412,79 +2973,10 @@
           <w:lang w:val="en-US"/>
         </w:rPr>
       </w:pPr>
-      <w:bookmarkStart w:id="0" w:name="OLE_LINK1"/>
-      <w:r>
-        <w:t>#5</w:t>
-      </w:r>
-      <w:r>
-        <w:t>8</w:t>
-      </w:r>
-      <w:r>
-        <w:t xml:space="preserve"> Paul 5.9.2020: </w:t>
-      </w:r>
-      <w:r>
-        <w:t>Zeitskala ist wichtig</w:t>
-      </w:r>
-      <w:bookmarkEnd w:id="0"/>
       <w:r>
         <w:rPr>
           <w:lang w:val="en-US"/>
         </w:rPr>
-        <w:t xml:space="preserve"> </w:t>
-      </w:r>
-    </w:p>
-    <w:p>
-      <w:pPr>
-        <w:pStyle w:val="Listenabsatz"/>
-        <w:numPr>
-          <w:ilvl w:val="0"/>
-          <w:numId w:val="1"/>
-        </w:numPr>
-        <w:rPr>
-          <w:lang w:val="en-US"/>
-        </w:rPr>
-      </w:pPr>
-      <w:r>
-        <w:rPr>
-          <w:lang w:val="en-US"/>
-        </w:rPr>
-        <w:t>#55 Display model in title bar missing on start</w:t>
-      </w:r>
-    </w:p>
-    <w:p>
-      <w:pPr>
-        <w:pStyle w:val="Listenabsatz"/>
-        <w:numPr>
-          <w:ilvl w:val="0"/>
-          <w:numId w:val="1"/>
-        </w:numPr>
-        <w:rPr>
-          <w:lang w:val="en-US"/>
-        </w:rPr>
-      </w:pPr>
-      <w:r>
-        <w:rPr>
-          <w:lang w:val="en-US"/>
-        </w:rPr>
-        <w:t>#48 Store text info in model</w:t>
-      </w:r>
-    </w:p>
-    <w:p>
-      <w:pPr>
-        <w:pStyle w:val="Listenabsatz"/>
-        <w:numPr>
-          <w:ilvl w:val="0"/>
-          <w:numId w:val="1"/>
-        </w:numPr>
-        <w:rPr>
-          <w:lang w:val="en-US"/>
-        </w:rPr>
-      </w:pPr>
-      <w:r>
-        <w:rPr>
-          <w:lang w:val="en-US"/>
-        </w:rPr>
-        <w:lastRenderedPageBreak/>
         <w:t>#49 Number of input neurons not refreshed</w:t>
       </w:r>
     </w:p>
@@ -3558,7 +3050,6 @@
         </w:rPr>
         <w:t xml:space="preserve">Wenn wir nur ein einzelnes Neuron betrachten, könnte man sagen, der Signalpegel ist ein absoluter Wert wird in mV. Wenn wir aber über ein Areal summieren, hängt der Wert völlig davon ab, was ich mathematisch mit den Einzelwerten anstelle (einfach aufsummieren, Mittelwert bilden, über die ganze Fläche gleichmäßig oder mit Betonung der Mitte usw.). Bei einem realen EEG hängt die dargestellte Amplitude ja auch davon ab, wie das Signal zuvor verstärkt oder sonst wie bearbeitet </w:t>
       </w:r>
-      <w:proofErr w:type="spellStart"/>
       <w:proofErr w:type="gramStart"/>
       <w:r>
         <w:rPr>
@@ -3577,7 +3068,6 @@
         </w:rPr>
         <w:t>Beim</w:t>
       </w:r>
-      <w:proofErr w:type="spellEnd"/>
       <w:proofErr w:type="gramEnd"/>
       <w:r>
         <w:rPr>
@@ -3795,39 +3285,64 @@
           <w:lang w:val="en-US"/>
         </w:rPr>
       </w:pPr>
-      <w:proofErr w:type="spellStart"/>
       <w:r>
         <w:rPr>
           <w:lang w:val="en-US"/>
         </w:rPr>
-        <w:t>Markierung</w:t>
-      </w:r>
-      <w:proofErr w:type="spellEnd"/>
+        <w:t xml:space="preserve">Markierung umbenennen. </w:t>
+      </w:r>
       <w:r>
         <w:rPr>
           <w:lang w:val="en-US"/>
         </w:rPr>
-        <w:t xml:space="preserve"> </w:t>
-      </w:r>
-      <w:proofErr w:type="spellStart"/>
-      <w:r>
-        <w:rPr>
+        <w:t>Select colors?</w:t>
+      </w:r>
+    </w:p>
+    <w:p>
+      <w:pPr>
+        <w:spacing w:after="0" w:line="240" w:lineRule="auto"/>
+        <w:rPr>
+          <w:rFonts w:ascii="Arial" w:hAnsi="Arial" w:cs="Arial"/>
+          <w:sz w:val="18"/>
+          <w:szCs w:val="18"/>
           <w:lang w:val="en-US"/>
         </w:rPr>
-        <w:t>umbenennen</w:t>
-      </w:r>
-      <w:proofErr w:type="spellEnd"/>
-      <w:r>
-        <w:rPr>
+      </w:pPr>
+      <w:r>
+        <w:rPr>
+          <w:rFonts w:ascii="Arial" w:hAnsi="Arial" w:cs="Arial"/>
+          <w:sz w:val="18"/>
+          <w:szCs w:val="18"/>
           <w:lang w:val="en-US"/>
         </w:rPr>
-        <w:t xml:space="preserve">. </w:t>
-      </w:r>
-      <w:r>
-        <w:rPr>
+        <w:t xml:space="preserve">Fixed </w:t>
+      </w:r>
+      <w:r>
+        <w:rPr>
+          <w:rFonts w:ascii="Arial" w:hAnsi="Arial" w:cs="Arial"/>
+          <w:sz w:val="18"/>
+          <w:szCs w:val="18"/>
           <w:lang w:val="en-US"/>
         </w:rPr>
-        <w:t>Select colors?</w:t>
+        <w:t xml:space="preserve">#41 </w:t>
+      </w:r>
+      <w:r>
+        <w:rPr>
+          <w:rFonts w:ascii="Arial" w:hAnsi="Arial" w:cs="Arial"/>
+          <w:sz w:val="18"/>
+          <w:szCs w:val="18"/>
+          <w:lang w:val="en-US"/>
+        </w:rPr>
+        <w:t>-</w:t>
+      </w:r>
+      <w:r>
+        <w:rPr>
+          <w:rFonts w:ascii="Arial" w:hAnsi="Arial" w:cs="Arial"/>
+          <w:sz w:val="18"/>
+          <w:szCs w:val="18"/>
+          <w:lang w:val="en-US"/>
+        </w:rPr>
+        <w:t xml:space="preserve"> Bug: ESC on Analyze not working</w:t>
       </w:r>
     </w:p>
     <w:p>
@@ -3856,7 +3371,7 @@
           <w:szCs w:val="18"/>
           <w:lang w:val="en-US"/>
         </w:rPr>
-        <w:t xml:space="preserve">#41 </w:t>
+        <w:t xml:space="preserve">#42 </w:t>
       </w:r>
       <w:r>
         <w:rPr>
@@ -3874,7 +3389,7 @@
           <w:szCs w:val="18"/>
           <w:lang w:val="en-US"/>
         </w:rPr>
-        <w:t xml:space="preserve"> Bug: ESC on Analyze not working</w:t>
+        <w:t xml:space="preserve"> Analyse finds nothing -&gt; model zooms and scrolls away</w:t>
       </w:r>
     </w:p>
     <w:p>
@@ -3884,6 +3399,113 @@
           <w:rFonts w:ascii="Arial" w:hAnsi="Arial" w:cs="Arial"/>
           <w:sz w:val="18"/>
           <w:szCs w:val="18"/>
+        </w:rPr>
+      </w:pPr>
+      <w:r>
+        <w:rPr>
+          <w:rFonts w:ascii="Arial" w:hAnsi="Arial" w:cs="Arial"/>
+          <w:sz w:val="18"/>
+          <w:szCs w:val="18"/>
+        </w:rPr>
+        <w:t xml:space="preserve">Fixed #43 - Es treten Fehler auf, wenn ich Veränderungen in diesem Modell vornehme (Keine Ausführung des </w:t>
+      </w:r>
+      <w:r>
+        <w:rPr>
+          <w:rFonts w:ascii="Arial" w:hAnsi="Arial" w:cs="Arial"/>
+          <w:sz w:val="18"/>
+          <w:szCs w:val="18"/>
+        </w:rPr>
+        <w:t>Fi</w:t>
+      </w:r>
+      <w:r>
+        <w:rPr>
+          <w:rFonts w:ascii="Arial" w:hAnsi="Arial" w:cs="Arial"/>
+          <w:sz w:val="18"/>
+          <w:szCs w:val="18"/>
+        </w:rPr>
+        <w:t xml:space="preserve">xed </w:t>
+      </w:r>
+      <w:r>
+        <w:rPr>
+          <w:rFonts w:ascii="Arial" w:hAnsi="Arial" w:cs="Arial"/>
+          <w:sz w:val="18"/>
+          <w:szCs w:val="18"/>
+        </w:rPr>
+        <w:t xml:space="preserve">#46 </w:t>
+      </w:r>
+      <w:r>
+        <w:rPr>
+          <w:rFonts w:ascii="Arial" w:hAnsi="Arial" w:cs="Arial"/>
+          <w:sz w:val="18"/>
+          <w:szCs w:val="18"/>
+        </w:rPr>
+        <w:t xml:space="preserve">- </w:t>
+      </w:r>
+      <w:r>
+        <w:rPr>
+          <w:rFonts w:ascii="Arial" w:hAnsi="Arial" w:cs="Arial"/>
+          <w:sz w:val="18"/>
+          <w:szCs w:val="18"/>
+        </w:rPr>
+        <w:t>Bug: reading monitor config, unknown symbolic name -&gt; exception unhandled</w:t>
+      </w:r>
+    </w:p>
+    <w:p>
+      <w:pPr>
+        <w:spacing w:after="0" w:line="240" w:lineRule="auto"/>
+        <w:rPr>
+          <w:rFonts w:ascii="Arial" w:hAnsi="Arial" w:cs="Arial"/>
+          <w:sz w:val="18"/>
+          <w:szCs w:val="18"/>
+        </w:rPr>
+      </w:pPr>
+      <w:r>
+        <w:rPr>
+          <w:rFonts w:ascii="Arial" w:hAnsi="Arial" w:cs="Arial"/>
+          <w:sz w:val="18"/>
+          <w:szCs w:val="18"/>
+        </w:rPr>
+        <w:t>Befehls Outgoing Dendrite) und es schließt nicht korrekt (auch einmal abgestürzt, einmal normal beendet).</w:t>
+      </w:r>
+    </w:p>
+    <w:p>
+      <w:pPr>
+        <w:spacing w:after="0" w:line="240" w:lineRule="auto"/>
+        <w:rPr>
+          <w:rFonts w:ascii="Arial" w:hAnsi="Arial" w:cs="Arial"/>
+          <w:sz w:val="18"/>
+          <w:szCs w:val="18"/>
+        </w:rPr>
+      </w:pPr>
+    </w:p>
+    <w:p>
+      <w:pPr>
+        <w:rPr>
+          <w:rFonts w:ascii="Arial" w:eastAsia="Times New Roman" w:hAnsi="Arial" w:cs="Arial"/>
+          <w:color w:val="000000"/>
+          <w:sz w:val="18"/>
+          <w:szCs w:val="18"/>
+          <w:lang w:eastAsia="de-DE"/>
+        </w:rPr>
+      </w:pPr>
+      <w:r>
+        <w:rPr>
+          <w:rFonts w:ascii="Arial" w:eastAsia="Times New Roman" w:hAnsi="Arial" w:cs="Arial"/>
+          <w:color w:val="000000"/>
+          <w:sz w:val="18"/>
+          <w:szCs w:val="18"/>
+          <w:lang w:eastAsia="de-DE"/>
+        </w:rPr>
+        <w:t>Implemented #36 Zweites Fenster Überblick/Details (Paul)</w:t>
+      </w:r>
+    </w:p>
+    <w:p>
+      <w:pPr>
+        <w:spacing w:after="0" w:line="240" w:lineRule="auto"/>
+        <w:rPr>
+          <w:rFonts w:ascii="Arial" w:hAnsi="Arial" w:cs="Arial"/>
+          <w:sz w:val="18"/>
+          <w:szCs w:val="18"/>
           <w:lang w:val="en-US"/>
         </w:rPr>
       </w:pPr>
@@ -3894,17 +3516,19 @@
           <w:szCs w:val="18"/>
           <w:lang w:val="en-US"/>
         </w:rPr>
-        <w:t xml:space="preserve">Fixed </w:t>
-      </w:r>
-      <w:r>
+        <w:t>Implemented #28 Stop on trigger </w:t>
+      </w:r>
+    </w:p>
+    <w:p>
+      <w:pPr>
+        <w:spacing w:after="0" w:line="240" w:lineRule="auto"/>
         <w:rPr>
           <w:rFonts w:ascii="Arial" w:hAnsi="Arial" w:cs="Arial"/>
           <w:sz w:val="18"/>
           <w:szCs w:val="18"/>
           <w:lang w:val="en-US"/>
         </w:rPr>
-        <w:t xml:space="preserve">#42 </w:t>
-      </w:r>
+      </w:pPr>
       <w:r>
         <w:rPr>
           <w:rFonts w:ascii="Arial" w:hAnsi="Arial" w:cs="Arial"/>
@@ -3912,7 +3536,7 @@
           <w:szCs w:val="18"/>
           <w:lang w:val="en-US"/>
         </w:rPr>
-        <w:t>-</w:t>
+        <w:t xml:space="preserve">Implemented </w:t>
       </w:r>
       <w:r>
         <w:rPr>
@@ -3921,9 +3545,9 @@
           <w:szCs w:val="18"/>
           <w:lang w:val="en-US"/>
         </w:rPr>
-        <w:t xml:space="preserve"> </w:t>
-      </w:r>
-      <w:proofErr w:type="spellStart"/>
+        <w:t xml:space="preserve">#35 (Input-)Neuron </w:t>
+      </w:r>
+      <w:proofErr w:type="gramStart"/>
       <w:r>
         <w:rPr>
           <w:rFonts w:ascii="Arial" w:hAnsi="Arial" w:cs="Arial"/>
@@ -3931,9 +3555,9 @@
           <w:szCs w:val="18"/>
           <w:lang w:val="en-US"/>
         </w:rPr>
-        <w:t>Analyse</w:t>
-      </w:r>
-      <w:proofErr w:type="spellEnd"/>
+        <w:t>an</w:t>
+      </w:r>
+      <w:proofErr w:type="gramEnd"/>
       <w:r>
         <w:rPr>
           <w:rFonts w:ascii="Arial" w:hAnsi="Arial" w:cs="Arial"/>
@@ -3941,325 +3565,8 @@
           <w:szCs w:val="18"/>
           <w:lang w:val="en-US"/>
         </w:rPr>
-        <w:t xml:space="preserve"> finds nothing -&gt; model zooms and scrolls away</w:t>
-      </w:r>
-    </w:p>
-    <w:p>
-      <w:pPr>
-        <w:spacing w:after="0" w:line="240" w:lineRule="auto"/>
-        <w:rPr>
-          <w:rFonts w:ascii="Arial" w:hAnsi="Arial" w:cs="Arial"/>
-          <w:sz w:val="18"/>
-          <w:szCs w:val="18"/>
-        </w:rPr>
-      </w:pPr>
-      <w:r>
-        <w:rPr>
-          <w:rFonts w:ascii="Arial" w:hAnsi="Arial" w:cs="Arial"/>
-          <w:sz w:val="18"/>
-          <w:szCs w:val="18"/>
-        </w:rPr>
-        <w:t xml:space="preserve">Fixed #43 - Es treten Fehler auf, wenn ich Veränderungen in diesem Modell vornehme (Keine Ausführung des </w:t>
-      </w:r>
-      <w:r>
-        <w:rPr>
-          <w:rFonts w:ascii="Arial" w:hAnsi="Arial" w:cs="Arial"/>
-          <w:sz w:val="18"/>
-          <w:szCs w:val="18"/>
-        </w:rPr>
-        <w:t>Fi</w:t>
-      </w:r>
-      <w:r>
-        <w:rPr>
-          <w:rFonts w:ascii="Arial" w:hAnsi="Arial" w:cs="Arial"/>
-          <w:sz w:val="18"/>
-          <w:szCs w:val="18"/>
-        </w:rPr>
-        <w:t xml:space="preserve">xed </w:t>
-      </w:r>
-      <w:r>
-        <w:rPr>
-          <w:rFonts w:ascii="Arial" w:hAnsi="Arial" w:cs="Arial"/>
-          <w:sz w:val="18"/>
-          <w:szCs w:val="18"/>
-        </w:rPr>
-        <w:t xml:space="preserve">#46 </w:t>
-      </w:r>
-      <w:r>
-        <w:rPr>
-          <w:rFonts w:ascii="Arial" w:hAnsi="Arial" w:cs="Arial"/>
-          <w:sz w:val="18"/>
-          <w:szCs w:val="18"/>
-        </w:rPr>
-        <w:t xml:space="preserve">- </w:t>
-      </w:r>
-      <w:r>
-        <w:rPr>
-          <w:rFonts w:ascii="Arial" w:hAnsi="Arial" w:cs="Arial"/>
-          <w:sz w:val="18"/>
-          <w:szCs w:val="18"/>
-        </w:rPr>
-        <w:t xml:space="preserve">Bug: </w:t>
-      </w:r>
-      <w:proofErr w:type="spellStart"/>
-      <w:r>
-        <w:rPr>
-          <w:rFonts w:ascii="Arial" w:hAnsi="Arial" w:cs="Arial"/>
-          <w:sz w:val="18"/>
-          <w:szCs w:val="18"/>
-        </w:rPr>
-        <w:t>reading</w:t>
-      </w:r>
-      <w:proofErr w:type="spellEnd"/>
-      <w:r>
-        <w:rPr>
-          <w:rFonts w:ascii="Arial" w:hAnsi="Arial" w:cs="Arial"/>
-          <w:sz w:val="18"/>
-          <w:szCs w:val="18"/>
-        </w:rPr>
-        <w:t xml:space="preserve"> monitor </w:t>
-      </w:r>
-      <w:proofErr w:type="spellStart"/>
-      <w:r>
-        <w:rPr>
-          <w:rFonts w:ascii="Arial" w:hAnsi="Arial" w:cs="Arial"/>
-          <w:sz w:val="18"/>
-          <w:szCs w:val="18"/>
-        </w:rPr>
-        <w:t>config</w:t>
-      </w:r>
-      <w:proofErr w:type="spellEnd"/>
-      <w:r>
-        <w:rPr>
-          <w:rFonts w:ascii="Arial" w:hAnsi="Arial" w:cs="Arial"/>
-          <w:sz w:val="18"/>
-          <w:szCs w:val="18"/>
-        </w:rPr>
-        <w:t xml:space="preserve">, </w:t>
-      </w:r>
-      <w:proofErr w:type="spellStart"/>
-      <w:r>
-        <w:rPr>
-          <w:rFonts w:ascii="Arial" w:hAnsi="Arial" w:cs="Arial"/>
-          <w:sz w:val="18"/>
-          <w:szCs w:val="18"/>
-        </w:rPr>
-        <w:t>unknown</w:t>
-      </w:r>
-      <w:proofErr w:type="spellEnd"/>
-      <w:r>
-        <w:rPr>
-          <w:rFonts w:ascii="Arial" w:hAnsi="Arial" w:cs="Arial"/>
-          <w:sz w:val="18"/>
-          <w:szCs w:val="18"/>
-        </w:rPr>
-        <w:t xml:space="preserve"> </w:t>
-      </w:r>
-      <w:proofErr w:type="spellStart"/>
-      <w:r>
-        <w:rPr>
-          <w:rFonts w:ascii="Arial" w:hAnsi="Arial" w:cs="Arial"/>
-          <w:sz w:val="18"/>
-          <w:szCs w:val="18"/>
-        </w:rPr>
-        <w:t>symbolic</w:t>
-      </w:r>
-      <w:proofErr w:type="spellEnd"/>
-      <w:r>
-        <w:rPr>
-          <w:rFonts w:ascii="Arial" w:hAnsi="Arial" w:cs="Arial"/>
-          <w:sz w:val="18"/>
-          <w:szCs w:val="18"/>
-        </w:rPr>
-        <w:t xml:space="preserve"> </w:t>
-      </w:r>
-      <w:proofErr w:type="spellStart"/>
-      <w:r>
-        <w:rPr>
-          <w:rFonts w:ascii="Arial" w:hAnsi="Arial" w:cs="Arial"/>
-          <w:sz w:val="18"/>
-          <w:szCs w:val="18"/>
-        </w:rPr>
-        <w:t>name</w:t>
-      </w:r>
-      <w:proofErr w:type="spellEnd"/>
-      <w:r>
-        <w:rPr>
-          <w:rFonts w:ascii="Arial" w:hAnsi="Arial" w:cs="Arial"/>
-          <w:sz w:val="18"/>
-          <w:szCs w:val="18"/>
-        </w:rPr>
-        <w:t xml:space="preserve"> -&gt; </w:t>
-      </w:r>
-      <w:proofErr w:type="spellStart"/>
-      <w:r>
-        <w:rPr>
-          <w:rFonts w:ascii="Arial" w:hAnsi="Arial" w:cs="Arial"/>
-          <w:sz w:val="18"/>
-          <w:szCs w:val="18"/>
-        </w:rPr>
-        <w:t>exception</w:t>
-      </w:r>
-      <w:proofErr w:type="spellEnd"/>
-      <w:r>
-        <w:rPr>
-          <w:rFonts w:ascii="Arial" w:hAnsi="Arial" w:cs="Arial"/>
-          <w:sz w:val="18"/>
-          <w:szCs w:val="18"/>
-        </w:rPr>
-        <w:t xml:space="preserve"> </w:t>
-      </w:r>
-      <w:proofErr w:type="spellStart"/>
-      <w:r>
-        <w:rPr>
-          <w:rFonts w:ascii="Arial" w:hAnsi="Arial" w:cs="Arial"/>
-          <w:sz w:val="18"/>
-          <w:szCs w:val="18"/>
-        </w:rPr>
-        <w:t>unhandled</w:t>
-      </w:r>
-      <w:proofErr w:type="spellEnd"/>
-    </w:p>
-    <w:p>
-      <w:pPr>
-        <w:spacing w:after="0" w:line="240" w:lineRule="auto"/>
-        <w:rPr>
-          <w:rFonts w:ascii="Arial" w:hAnsi="Arial" w:cs="Arial"/>
-          <w:sz w:val="18"/>
-          <w:szCs w:val="18"/>
-        </w:rPr>
-      </w:pPr>
-      <w:r>
-        <w:rPr>
-          <w:rFonts w:ascii="Arial" w:hAnsi="Arial" w:cs="Arial"/>
-          <w:sz w:val="18"/>
-          <w:szCs w:val="18"/>
-        </w:rPr>
-        <w:t>Befehls Outgoing Dendrite) und es schließt nicht korrekt (auch einmal abgestürzt, einmal normal beendet).</w:t>
-      </w:r>
-    </w:p>
-    <w:p>
-      <w:pPr>
-        <w:spacing w:after="0" w:line="240" w:lineRule="auto"/>
-        <w:rPr>
-          <w:rFonts w:ascii="Arial" w:hAnsi="Arial" w:cs="Arial"/>
-          <w:sz w:val="18"/>
-          <w:szCs w:val="18"/>
-        </w:rPr>
-      </w:pPr>
-    </w:p>
-    <w:p>
-      <w:pPr>
-        <w:rPr>
-          <w:rFonts w:ascii="Arial" w:eastAsia="Times New Roman" w:hAnsi="Arial" w:cs="Arial"/>
-          <w:color w:val="000000"/>
-          <w:sz w:val="18"/>
-          <w:szCs w:val="18"/>
-          <w:lang w:eastAsia="de-DE"/>
-        </w:rPr>
-      </w:pPr>
-      <w:proofErr w:type="spellStart"/>
-      <w:r>
-        <w:rPr>
-          <w:rFonts w:ascii="Arial" w:eastAsia="Times New Roman" w:hAnsi="Arial" w:cs="Arial"/>
-          <w:color w:val="000000"/>
-          <w:sz w:val="18"/>
-          <w:szCs w:val="18"/>
-          <w:lang w:eastAsia="de-DE"/>
-        </w:rPr>
-        <w:t>Implemented</w:t>
-      </w:r>
-      <w:proofErr w:type="spellEnd"/>
-      <w:r>
-        <w:rPr>
-          <w:rFonts w:ascii="Arial" w:eastAsia="Times New Roman" w:hAnsi="Arial" w:cs="Arial"/>
-          <w:color w:val="000000"/>
-          <w:sz w:val="18"/>
-          <w:szCs w:val="18"/>
-          <w:lang w:eastAsia="de-DE"/>
-        </w:rPr>
-        <w:t xml:space="preserve"> #36 Zweites Fenster Überblick/Details (Paul)</w:t>
-      </w:r>
-    </w:p>
-    <w:p>
-      <w:pPr>
-        <w:spacing w:after="0" w:line="240" w:lineRule="auto"/>
-        <w:rPr>
-          <w:rFonts w:ascii="Arial" w:hAnsi="Arial" w:cs="Arial"/>
-          <w:sz w:val="18"/>
-          <w:szCs w:val="18"/>
-          <w:lang w:val="en-US"/>
-        </w:rPr>
-      </w:pPr>
-      <w:r>
-        <w:rPr>
-          <w:rFonts w:ascii="Arial" w:hAnsi="Arial" w:cs="Arial"/>
-          <w:sz w:val="18"/>
-          <w:szCs w:val="18"/>
-          <w:lang w:val="en-US"/>
-        </w:rPr>
-        <w:t>Implemented #28 Stop on trigger </w:t>
-      </w:r>
-    </w:p>
-    <w:p>
-      <w:pPr>
-        <w:spacing w:after="0" w:line="240" w:lineRule="auto"/>
-        <w:rPr>
-          <w:rFonts w:ascii="Arial" w:hAnsi="Arial" w:cs="Arial"/>
-          <w:sz w:val="18"/>
-          <w:szCs w:val="18"/>
-          <w:lang w:val="en-US"/>
-        </w:rPr>
-      </w:pPr>
-      <w:r>
-        <w:rPr>
-          <w:rFonts w:ascii="Arial" w:hAnsi="Arial" w:cs="Arial"/>
-          <w:sz w:val="18"/>
-          <w:szCs w:val="18"/>
-          <w:lang w:val="en-US"/>
-        </w:rPr>
-        <w:t xml:space="preserve">Implemented </w:t>
-      </w:r>
-      <w:r>
-        <w:rPr>
-          <w:rFonts w:ascii="Arial" w:hAnsi="Arial" w:cs="Arial"/>
-          <w:sz w:val="18"/>
-          <w:szCs w:val="18"/>
-          <w:lang w:val="en-US"/>
-        </w:rPr>
-        <w:t xml:space="preserve">#35 (Input-)Neuron </w:t>
-      </w:r>
-      <w:proofErr w:type="gramStart"/>
-      <w:r>
-        <w:rPr>
-          <w:rFonts w:ascii="Arial" w:hAnsi="Arial" w:cs="Arial"/>
-          <w:sz w:val="18"/>
-          <w:szCs w:val="18"/>
-          <w:lang w:val="en-US"/>
-        </w:rPr>
-        <w:t>an</w:t>
-      </w:r>
-      <w:proofErr w:type="gramEnd"/>
-      <w:r>
-        <w:rPr>
-          <w:rFonts w:ascii="Arial" w:hAnsi="Arial" w:cs="Arial"/>
-          <w:sz w:val="18"/>
-          <w:szCs w:val="18"/>
-          <w:lang w:val="en-US"/>
-        </w:rPr>
-        <w:t xml:space="preserve"> Neuron </w:t>
-      </w:r>
-      <w:proofErr w:type="spellStart"/>
-      <w:r>
-        <w:rPr>
-          <w:rFonts w:ascii="Arial" w:hAnsi="Arial" w:cs="Arial"/>
-          <w:sz w:val="18"/>
-          <w:szCs w:val="18"/>
-          <w:lang w:val="en-US"/>
-        </w:rPr>
-        <w:t>andocken</w:t>
-      </w:r>
-      <w:proofErr w:type="spellEnd"/>
+        <w:t xml:space="preserve"> Neuron andocken</w:t>
+      </w:r>
       <w:r>
         <w:rPr>
           <w:rFonts w:ascii="Arial" w:hAnsi="Arial" w:cs="Arial"/>

</xml_diff>

<commit_message>
some bugs fixed. Still not stable.
</commit_message>
<xml_diff>
--- a/NNet/Issues.docx
+++ b/NNet/Issues.docx
@@ -10,7 +10,7 @@
         <w:t>10</w:t>
       </w:r>
       <w:r>
-        <w:t>7</w:t>
+        <w:t>8</w:t>
       </w:r>
     </w:p>
     <w:p/>
@@ -125,28 +125,6 @@
                 <w:szCs w:val="18"/>
                 <w:lang w:val="en-US" w:eastAsia="de-DE"/>
               </w:rPr>
-              <w:t xml:space="preserve">#106 DeleteClosedConn: delete neurons </w:t>
-            </w:r>
-          </w:p>
-          <w:p>
-            <w:pPr>
-              <w:spacing w:after="0" w:line="240" w:lineRule="auto"/>
-              <w:rPr>
-                <w:rFonts w:ascii="Arial" w:eastAsia="Times New Roman" w:hAnsi="Arial" w:cs="Arial"/>
-                <w:color w:val="000000"/>
-                <w:sz w:val="18"/>
-                <w:szCs w:val="18"/>
-                <w:lang w:val="en-US" w:eastAsia="de-DE"/>
-              </w:rPr>
-            </w:pPr>
-            <w:r>
-              <w:rPr>
-                <w:rFonts w:ascii="Arial" w:eastAsia="Times New Roman" w:hAnsi="Arial" w:cs="Arial"/>
-                <w:color w:val="000000"/>
-                <w:sz w:val="18"/>
-                <w:szCs w:val="18"/>
-                <w:lang w:val="en-US" w:eastAsia="de-DE"/>
-              </w:rPr>
               <w:t>#107 Bug: Mixed Pipes on plug IoNeurons</w:t>
             </w:r>
           </w:p>
@@ -170,28 +148,6 @@
                 <w:lang w:val="en-US" w:eastAsia="de-DE"/>
               </w:rPr>
               <w:t>#97 Dislocate connector on disconnect</w:t>
-            </w:r>
-          </w:p>
-          <w:p>
-            <w:pPr>
-              <w:spacing w:after="0" w:line="240" w:lineRule="auto"/>
-              <w:rPr>
-                <w:rFonts w:ascii="Arial" w:eastAsia="Times New Roman" w:hAnsi="Arial" w:cs="Arial"/>
-                <w:color w:val="000000"/>
-                <w:sz w:val="18"/>
-                <w:szCs w:val="18"/>
-                <w:lang w:val="en-US" w:eastAsia="de-DE"/>
-              </w:rPr>
-            </w:pPr>
-            <w:r>
-              <w:rPr>
-                <w:rFonts w:ascii="Arial" w:eastAsia="Times New Roman" w:hAnsi="Arial" w:cs="Arial"/>
-                <w:color w:val="000000"/>
-                <w:sz w:val="18"/>
-                <w:szCs w:val="18"/>
-                <w:lang w:val="en-US" w:eastAsia="de-DE"/>
-              </w:rPr>
-              <w:t>#98 Dislocate closedConn on disconnect</w:t>
             </w:r>
           </w:p>
         </w:tc>
@@ -986,6 +942,28 @@
                 <w:szCs w:val="18"/>
                 <w:lang w:val="en-US" w:eastAsia="de-DE"/>
               </w:rPr>
+              <w:t>#108 Improve ClosedConnector::Includes</w:t>
+            </w:r>
+          </w:p>
+          <w:p>
+            <w:pPr>
+              <w:spacing w:after="0" w:line="240" w:lineRule="auto"/>
+              <w:rPr>
+                <w:rFonts w:ascii="Arial" w:eastAsia="Times New Roman" w:hAnsi="Arial" w:cs="Arial"/>
+                <w:color w:val="000000"/>
+                <w:sz w:val="18"/>
+                <w:szCs w:val="18"/>
+                <w:lang w:val="en-US" w:eastAsia="de-DE"/>
+              </w:rPr>
+            </w:pPr>
+            <w:r>
+              <w:rPr>
+                <w:rFonts w:ascii="Arial" w:eastAsia="Times New Roman" w:hAnsi="Arial" w:cs="Arial"/>
+                <w:color w:val="000000"/>
+                <w:sz w:val="18"/>
+                <w:szCs w:val="18"/>
+                <w:lang w:val="en-US" w:eastAsia="de-DE"/>
+              </w:rPr>
               <w:t>#96 Fix progress display of run script</w:t>
             </w:r>
           </w:p>
@@ -1150,20 +1128,8 @@
                 <w:szCs w:val="18"/>
                 <w:lang w:eastAsia="de-DE"/>
               </w:rPr>
-              <w:t xml:space="preserve">#85 Groups: Permanent </w:t>
+              <w:t>#85 Groups: Permanent selections ???</w:t>
             </w:r>
-            <w:proofErr w:type="gramStart"/>
-            <w:r>
-              <w:rPr>
-                <w:rFonts w:ascii="Arial" w:eastAsia="Times New Roman" w:hAnsi="Arial" w:cs="Arial"/>
-                <w:color w:val="000000"/>
-                <w:sz w:val="18"/>
-                <w:szCs w:val="18"/>
-                <w:lang w:eastAsia="de-DE"/>
-              </w:rPr>
-              <w:t>selections ???</w:t>
-            </w:r>
-            <w:proofErr w:type="gramEnd"/>
           </w:p>
           <w:p>
             <w:pPr>
@@ -1549,16 +1515,7 @@
           <w:sz w:val="18"/>
           <w:szCs w:val="18"/>
         </w:rPr>
-        <w:t xml:space="preserve">Das Signal beim Auslösen eines Neurons ist nicht einfach eine Parabel, sondern eine Funktion, die näher an den in der Literatur beschriebenen Signalformen liegt. </w:t>
-      </w:r>
-      <w:proofErr w:type="gramStart"/>
-      <w:r>
-        <w:rPr>
-          <w:rFonts w:ascii="Verdana" w:eastAsia="Times New Roman" w:hAnsi="Verdana"/>
-          <w:sz w:val="18"/>
-          <w:szCs w:val="18"/>
-        </w:rPr>
-        <w:t>Vorschläge?</w:t>
+        <w:t>Das Signal beim Auslösen eines Neurons ist nicht einfach eine Parabel, sondern eine Funktion, die näher an den in der Literatur beschriebenen Signalformen liegt. Vorschläge?</w:t>
       </w:r>
       <w:r>
         <w:rPr>
@@ -1567,17 +1524,7 @@
           <w:szCs w:val="18"/>
           <w:shd w:val="clear" w:color="auto" w:fill="00FFFF"/>
         </w:rPr>
-        <w:t>Parabel</w:t>
-      </w:r>
-      <w:proofErr w:type="gramEnd"/>
-      <w:r>
-        <w:rPr>
-          <w:rFonts w:ascii="Verdana" w:eastAsia="Times New Roman" w:hAnsi="Verdana"/>
-          <w:sz w:val="18"/>
-          <w:szCs w:val="18"/>
-          <w:shd w:val="clear" w:color="auto" w:fill="00FFFF"/>
-        </w:rPr>
-        <w:t xml:space="preserve"> reicht erst mal: 2</w:t>
+        <w:t>Parabel reicht erst mal: 2</w:t>
       </w:r>
     </w:p>
     <w:p>
@@ -1693,27 +1640,7 @@
           <w:szCs w:val="18"/>
           <w:shd w:val="clear" w:color="auto" w:fill="40E0D0"/>
         </w:rPr>
-        <w:t xml:space="preserve">In Sinnesorganen wird die Intensität eines Reizes durch Frequenz-Anstieg und Anstieg dargestellt. Dieser Anstieg bzw. Abstieg ist jedoch selbst nicht absolut in einem innesorgan konstant: Sie lässt bei intensiven Reizen nach und steigt </w:t>
-      </w:r>
-      <w:proofErr w:type="gramStart"/>
-      <w:r>
-        <w:rPr>
-          <w:rFonts w:ascii="Verdana" w:eastAsia="Times New Roman" w:hAnsi="Verdana"/>
-          <w:sz w:val="18"/>
-          <w:szCs w:val="18"/>
-          <w:shd w:val="clear" w:color="auto" w:fill="40E0D0"/>
-        </w:rPr>
-        <w:t>bei immer schwächeren Reize</w:t>
-      </w:r>
-      <w:proofErr w:type="gramEnd"/>
-      <w:r>
-        <w:rPr>
-          <w:rFonts w:ascii="Verdana" w:eastAsia="Times New Roman" w:hAnsi="Verdana"/>
-          <w:sz w:val="18"/>
-          <w:szCs w:val="18"/>
-          <w:shd w:val="clear" w:color="auto" w:fill="40E0D0"/>
-        </w:rPr>
-        <w:t xml:space="preserve"> wieder an. </w:t>
+        <w:t xml:space="preserve">In Sinnesorganen wird die Intensität eines Reizes durch Frequenz-Anstieg und Anstieg dargestellt. Dieser Anstieg bzw. Abstieg ist jedoch selbst nicht absolut in einem innesorgan konstant: Sie lässt bei intensiven Reizen nach und steigt bei immer schwächeren Reize wieder an. </w:t>
       </w:r>
     </w:p>
     <w:p>
@@ -1734,27 +1661,7 @@
           <w:szCs w:val="18"/>
           <w:shd w:val="clear" w:color="auto" w:fill="40E0D0"/>
         </w:rPr>
-        <w:t xml:space="preserve">Man könnte also solche Frequenz-Verläufe auch erst mal als Frequenz Diagramm aus einer Datei einlsesen, die man vorher </w:t>
-      </w:r>
-      <w:proofErr w:type="gramStart"/>
-      <w:r>
-        <w:rPr>
-          <w:rFonts w:ascii="Verdana" w:eastAsia="Times New Roman" w:hAnsi="Verdana"/>
-          <w:sz w:val="18"/>
-          <w:szCs w:val="18"/>
-          <w:shd w:val="clear" w:color="auto" w:fill="40E0D0"/>
-        </w:rPr>
-        <w:t>bereit gestellt</w:t>
-      </w:r>
-      <w:proofErr w:type="gramEnd"/>
-      <w:r>
-        <w:rPr>
-          <w:rFonts w:ascii="Verdana" w:eastAsia="Times New Roman" w:hAnsi="Verdana"/>
-          <w:sz w:val="18"/>
-          <w:szCs w:val="18"/>
-          <w:shd w:val="clear" w:color="auto" w:fill="40E0D0"/>
-        </w:rPr>
-        <w:t xml:space="preserve"> hat. Die könnte man mitspeichern, so dass man später mehrere Varianten vergleichen kann in ihrer Wirkung.</w:t>
+        <w:t>Man könnte also solche Frequenz-Verläufe auch erst mal als Frequenz Diagramm aus einer Datei einlsesen, die man vorher bereit gestellt hat. Die könnte man mitspeichern, so dass man später mehrere Varianten vergleichen kann in ihrer Wirkung.</w:t>
       </w:r>
     </w:p>
     <w:p>
@@ -1796,27 +1703,7 @@
           <w:szCs w:val="18"/>
           <w:shd w:val="clear" w:color="auto" w:fill="40E0D0"/>
         </w:rPr>
-        <w:t xml:space="preserve">Inzwischen bin ich der Meinung, dass die Nachbildung akustischer Auswertung in solchen Netzen einfacher zugänglich ist. Mögliche Merkmale: starker Anstieg/Abfall der Lautstärke, langsames Steigen/fallen, plötzliche Einsprengsel </w:t>
-      </w:r>
-      <w:proofErr w:type="gramStart"/>
-      <w:r>
-        <w:rPr>
-          <w:rFonts w:ascii="Verdana" w:eastAsia="Times New Roman" w:hAnsi="Verdana"/>
-          <w:sz w:val="18"/>
-          <w:szCs w:val="18"/>
-          <w:shd w:val="clear" w:color="auto" w:fill="40E0D0"/>
-        </w:rPr>
-        <w:t>etc..</w:t>
-      </w:r>
-      <w:proofErr w:type="gramEnd"/>
-      <w:r>
-        <w:rPr>
-          <w:rFonts w:ascii="Verdana" w:eastAsia="Times New Roman" w:hAnsi="Verdana"/>
-          <w:sz w:val="18"/>
-          <w:szCs w:val="18"/>
-          <w:shd w:val="clear" w:color="auto" w:fill="40E0D0"/>
-        </w:rPr>
-        <w:t xml:space="preserve"> Das ist vermutlich auch die erste Auswertungsstufe beim Neugeborenen, vielleicht sogar schon vor der Geburt</w:t>
+        <w:t>Inzwischen bin ich der Meinung, dass die Nachbildung akustischer Auswertung in solchen Netzen einfacher zugänglich ist. Mögliche Merkmale: starker Anstieg/Abfall der Lautstärke, langsames Steigen/fallen, plötzliche Einsprengsel etc.. Das ist vermutlich auch die erste Auswertungsstufe beim Neugeborenen, vielleicht sogar schon vor der Geburt</w:t>
       </w:r>
     </w:p>
     <w:p>
@@ -1876,6 +1763,80 @@
           <w:szCs w:val="18"/>
           <w:lang w:val="en-US" w:eastAsia="de-DE"/>
         </w:rPr>
+        <w:t>#98 Dislocate closedConn on disconnect</w:t>
+      </w:r>
+      <w:r>
+        <w:rPr>
+          <w:rFonts w:ascii="Arial" w:eastAsia="Times New Roman" w:hAnsi="Arial" w:cs="Arial"/>
+          <w:color w:val="000000"/>
+          <w:sz w:val="18"/>
+          <w:szCs w:val="18"/>
+          <w:lang w:val="en-US" w:eastAsia="de-DE"/>
+        </w:rPr>
+        <w:t xml:space="preserve"> </w:t>
+      </w:r>
+      <w:r>
+        <w:rPr>
+          <w:rFonts w:ascii="Arial" w:eastAsia="Times New Roman" w:hAnsi="Arial" w:cs="Arial"/>
+          <w:color w:val="000000"/>
+          <w:sz w:val="18"/>
+          <w:szCs w:val="18"/>
+          <w:lang w:val="en-US" w:eastAsia="de-DE"/>
+        </w:rPr>
+        <w:t>(not needed)</w:t>
+      </w:r>
+    </w:p>
+    <w:p>
+      <w:pPr>
+        <w:pStyle w:val="Listenabsatz"/>
+        <w:numPr>
+          <w:ilvl w:val="0"/>
+          <w:numId w:val="1"/>
+        </w:numPr>
+        <w:spacing w:after="0" w:line="240" w:lineRule="auto"/>
+        <w:rPr>
+          <w:rFonts w:ascii="Arial" w:eastAsia="Times New Roman" w:hAnsi="Arial" w:cs="Arial"/>
+          <w:color w:val="000000"/>
+          <w:sz w:val="18"/>
+          <w:szCs w:val="18"/>
+          <w:lang w:val="en-US" w:eastAsia="de-DE"/>
+        </w:rPr>
+      </w:pPr>
+      <w:r>
+        <w:rPr>
+          <w:rFonts w:ascii="Arial" w:eastAsia="Times New Roman" w:hAnsi="Arial" w:cs="Arial"/>
+          <w:color w:val="000000"/>
+          <w:sz w:val="18"/>
+          <w:szCs w:val="18"/>
+          <w:lang w:val="en-US" w:eastAsia="de-DE"/>
+        </w:rPr>
+        <w:t xml:space="preserve">#106 DeleteClosedConn: delete neurons </w:t>
+      </w:r>
+    </w:p>
+    <w:p>
+      <w:pPr>
+        <w:pStyle w:val="Listenabsatz"/>
+        <w:numPr>
+          <w:ilvl w:val="0"/>
+          <w:numId w:val="1"/>
+        </w:numPr>
+        <w:spacing w:after="0" w:line="240" w:lineRule="auto"/>
+        <w:rPr>
+          <w:rFonts w:ascii="Arial" w:eastAsia="Times New Roman" w:hAnsi="Arial" w:cs="Arial"/>
+          <w:color w:val="000000"/>
+          <w:sz w:val="18"/>
+          <w:szCs w:val="18"/>
+          <w:lang w:val="en-US" w:eastAsia="de-DE"/>
+        </w:rPr>
+      </w:pPr>
+      <w:r>
+        <w:rPr>
+          <w:rFonts w:ascii="Arial" w:eastAsia="Times New Roman" w:hAnsi="Arial" w:cs="Arial"/>
+          <w:color w:val="000000"/>
+          <w:sz w:val="18"/>
+          <w:szCs w:val="18"/>
+          <w:lang w:val="en-US" w:eastAsia="de-DE"/>
+        </w:rPr>
         <w:t xml:space="preserve">#95 Orphaned neuron </w:t>
       </w:r>
     </w:p>
@@ -2491,29 +2452,7 @@
           <w:szCs w:val="18"/>
           <w:lang w:val="en-US" w:eastAsia="de-DE"/>
         </w:rPr>
-        <w:t xml:space="preserve">#76 Improve selection </w:t>
-      </w:r>
-      <w:proofErr w:type="gramStart"/>
-      <w:r>
-        <w:rPr>
-          <w:rFonts w:ascii="Arial" w:eastAsia="Times New Roman" w:hAnsi="Arial" w:cs="Arial"/>
-          <w:color w:val="000000"/>
-          <w:sz w:val="18"/>
-          <w:szCs w:val="18"/>
-          <w:lang w:val="en-US" w:eastAsia="de-DE"/>
-        </w:rPr>
-        <w:t>commands  (</w:t>
-      </w:r>
-      <w:proofErr w:type="gramEnd"/>
-      <w:r>
-        <w:rPr>
-          <w:rFonts w:ascii="Arial" w:eastAsia="Times New Roman" w:hAnsi="Arial" w:cs="Arial"/>
-          <w:color w:val="000000"/>
-          <w:sz w:val="18"/>
-          <w:szCs w:val="18"/>
-          <w:lang w:val="en-US" w:eastAsia="de-DE"/>
-        </w:rPr>
-        <w:t>docu!)</w:t>
+        <w:t>#76 Improve selection commands  (docu!)</w:t>
       </w:r>
     </w:p>
     <w:p>
@@ -2586,25 +2525,7 @@
           <w:sz w:val="18"/>
           <w:szCs w:val="18"/>
         </w:rPr>
-        <w:t xml:space="preserve">Ich habe noch eine Idee. Mir ist es manchmal passiert, dass ich ein Modell verworfen habe, aber Teile daraus hätte </w:t>
-      </w:r>
-      <w:proofErr w:type="gramStart"/>
-      <w:r>
-        <w:rPr>
-          <w:rFonts w:ascii="Verdana" w:eastAsia="Times New Roman" w:hAnsi="Verdana"/>
-          <w:sz w:val="18"/>
-          <w:szCs w:val="18"/>
-        </w:rPr>
-        <w:t>weiter verwenden</w:t>
-      </w:r>
-      <w:proofErr w:type="gramEnd"/>
-      <w:r>
-        <w:rPr>
-          <w:rFonts w:ascii="Verdana" w:eastAsia="Times New Roman" w:hAnsi="Verdana"/>
-          <w:sz w:val="18"/>
-          <w:szCs w:val="18"/>
-        </w:rPr>
-        <w:t xml:space="preserve"> können. Kann man solche Teile nicht in einen Zwischenspeicher kopieren um sie in einem anderen Modell zu verwernden?</w:t>
+        <w:t>Ich habe noch eine Idee. Mir ist es manchmal passiert, dass ich ein Modell verworfen habe, aber Teile daraus hätte weiter verwenden können. Kann man solche Teile nicht in einen Zwischenspeicher kopieren um sie in einem anderen Modell zu verwernden?</w:t>
       </w:r>
     </w:p>
     <w:p>
@@ -2742,25 +2663,7 @@
           <w:sz w:val="18"/>
           <w:szCs w:val="18"/>
         </w:rPr>
-        <w:t xml:space="preserve">#69 Statt einzelner Neuronen kann als Signalquelle ein kreisförmiger Bereich des Modells ausgewählt werden. Das Signal berechnet sich als gewichtete Summe aller Neuronen im Kreis, wobei das Gewicht mit dem Quadrat des Abstands vom Mittelpunkt abnimmt. Neuronen am Rand </w:t>
-      </w:r>
-      <w:proofErr w:type="gramStart"/>
-      <w:r>
-        <w:rPr>
-          <w:rFonts w:ascii="Verdana" w:eastAsia="Times New Roman" w:hAnsi="Verdana"/>
-          <w:sz w:val="18"/>
-          <w:szCs w:val="18"/>
-        </w:rPr>
-        <w:t>des Kreis</w:t>
-      </w:r>
-      <w:proofErr w:type="gramEnd"/>
-      <w:r>
-        <w:rPr>
-          <w:rFonts w:ascii="Verdana" w:eastAsia="Times New Roman" w:hAnsi="Verdana"/>
-          <w:sz w:val="18"/>
-          <w:szCs w:val="18"/>
-        </w:rPr>
-        <w:t xml:space="preserve"> haben praktisch keinen Einfluss, Neuronen in der Mitte den größten. </w:t>
+        <w:t xml:space="preserve">#69 Statt einzelner Neuronen kann als Signalquelle ein kreisförmiger Bereich des Modells ausgewählt werden. Das Signal berechnet sich als gewichtete Summe aller Neuronen im Kreis, wobei das Gewicht mit dem Quadrat des Abstands vom Mittelpunkt abnimmt. Neuronen am Rand des Kreis haben praktisch keinen Einfluss, Neuronen in der Mitte den größten. </w:t>
       </w:r>
       <w:r>
         <w:rPr>
@@ -2769,27 +2672,7 @@
           <w:szCs w:val="18"/>
           <w:shd w:val="clear" w:color="auto" w:fill="00FFFF"/>
         </w:rPr>
-        <w:t xml:space="preserve">Etwas ähnliches soll </w:t>
-      </w:r>
-      <w:proofErr w:type="gramStart"/>
-      <w:r>
-        <w:rPr>
-          <w:rFonts w:ascii="Verdana" w:eastAsia="Times New Roman" w:hAnsi="Verdana"/>
-          <w:sz w:val="18"/>
-          <w:szCs w:val="18"/>
-          <w:shd w:val="clear" w:color="auto" w:fill="00FFFF"/>
-        </w:rPr>
-        <w:t>ja beim</w:t>
-      </w:r>
-      <w:proofErr w:type="gramEnd"/>
-      <w:r>
-        <w:rPr>
-          <w:rFonts w:ascii="Verdana" w:eastAsia="Times New Roman" w:hAnsi="Verdana"/>
-          <w:sz w:val="18"/>
-          <w:szCs w:val="18"/>
-          <w:shd w:val="clear" w:color="auto" w:fill="00FFFF"/>
-        </w:rPr>
-        <w:t xml:space="preserve"> Monitor rauskommen.  Ich interpretiere das mal als 1</w:t>
+        <w:t>Etwas ähnliches soll ja beim Monitor rauskommen.  Ich interpretiere das mal als 1</w:t>
       </w:r>
     </w:p>
     <w:p>
@@ -2834,21 +2717,13 @@
         </w:numPr>
       </w:pPr>
       <w:r>
-        <w:t xml:space="preserve">#40 Automatisches </w:t>
-      </w:r>
-      <w:proofErr w:type="gramStart"/>
-      <w:r>
-        <w:t>Andocken </w:t>
+        <w:t>#40 Automatisches Andocken </w:t>
       </w:r>
       <w:r>
         <w:t xml:space="preserve"> </w:t>
       </w:r>
       <w:r>
-        <w:t>-</w:t>
-      </w:r>
-      <w:proofErr w:type="gramEnd"/>
-      <w:r>
-        <w:t>&gt; #74 „Große“ Modul-Lösung</w:t>
+        <w:t>-&gt; #74 „Große“ Modul-Lösung</w:t>
       </w:r>
     </w:p>
     <w:p>
@@ -2940,6 +2815,7 @@
         <w:rPr>
           <w:lang w:val="en-US"/>
         </w:rPr>
+        <w:lastRenderedPageBreak/>
         <w:t>#55 Display model in title bar missing on start</w:t>
       </w:r>
     </w:p>
@@ -2958,7 +2834,6 @@
         <w:rPr>
           <w:lang w:val="en-US"/>
         </w:rPr>
-        <w:lastRenderedPageBreak/>
         <w:t>#48 Store text info in model</w:t>
       </w:r>
     </w:p>
@@ -3048,16 +2923,7 @@
           <w:sz w:val="18"/>
           <w:szCs w:val="18"/>
         </w:rPr>
-        <w:t xml:space="preserve">Wenn wir nur ein einzelnes Neuron betrachten, könnte man sagen, der Signalpegel ist ein absoluter Wert wird in mV. Wenn wir aber über ein Areal summieren, hängt der Wert völlig davon ab, was ich mathematisch mit den Einzelwerten anstelle (einfach aufsummieren, Mittelwert bilden, über die ganze Fläche gleichmäßig oder mit Betonung der Mitte usw.). Bei einem realen EEG hängt die dargestellte Amplitude ja auch davon ab, wie das Signal zuvor verstärkt oder sonst wie bearbeitet </w:t>
-      </w:r>
-      <w:proofErr w:type="gramStart"/>
-      <w:r>
-        <w:rPr>
-          <w:rFonts w:ascii="Verdana" w:eastAsia="Times New Roman" w:hAnsi="Verdana"/>
-          <w:sz w:val="18"/>
-          <w:szCs w:val="18"/>
-        </w:rPr>
-        <w:t>wurde.</w:t>
+        <w:t>Wenn wir nur ein einzelnes Neuron betrachten, könnte man sagen, der Signalpegel ist ein absoluter Wert wird in mV. Wenn wir aber über ein Areal summieren, hängt der Wert völlig davon ab, was ich mathematisch mit den Einzelwerten anstelle (einfach aufsummieren, Mittelwert bilden, über die ganze Fläche gleichmäßig oder mit Betonung der Mitte usw.). Bei einem realen EEG hängt die dargestellte Amplitude ja auch davon ab, wie das Signal zuvor verstärkt oder sonst wie bearbeitet wurde.</w:t>
       </w:r>
       <w:r>
         <w:rPr>
@@ -3066,9 +2932,8 @@
           <w:szCs w:val="18"/>
           <w:u w:val="single"/>
         </w:rPr>
-        <w:t>Beim</w:t>
-      </w:r>
-      <w:proofErr w:type="gramEnd"/>
+        <w:t>Beim realen EEG hängt es vor allem davon ab, wieweit der Neuron-Abschnitt vom Sensor entfernt ist. Die dadurch bedingte Dämpfung muss man auspr</w:t>
+      </w:r>
       <w:r>
         <w:rPr>
           <w:rFonts w:ascii="Verdana" w:eastAsia="Times New Roman" w:hAnsi="Verdana"/>
@@ -3076,7 +2941,7 @@
           <w:szCs w:val="18"/>
           <w:u w:val="single"/>
         </w:rPr>
-        <w:t xml:space="preserve"> realen EEG hängt es vor allem davon ab, wieweit der Neuron-Abschnitt vom Sensor entfernt ist. Die dadurch bedingte Dämpfung muss man auspr</w:t>
+        <w:t>o</w:t>
       </w:r>
       <w:r>
         <w:rPr>
@@ -3085,15 +2950,6 @@
           <w:szCs w:val="18"/>
           <w:u w:val="single"/>
         </w:rPr>
-        <w:t>o</w:t>
-      </w:r>
-      <w:r>
-        <w:rPr>
-          <w:rFonts w:ascii="Verdana" w:eastAsia="Times New Roman" w:hAnsi="Verdana"/>
-          <w:sz w:val="18"/>
-          <w:szCs w:val="18"/>
-          <w:u w:val="single"/>
-        </w:rPr>
         <w:t>bieren (Ich kenne keine Messungen dazu).</w:t>
       </w:r>
     </w:p>
@@ -3545,9 +3401,8 @@
           <w:szCs w:val="18"/>
           <w:lang w:val="en-US"/>
         </w:rPr>
-        <w:t xml:space="preserve">#35 (Input-)Neuron </w:t>
-      </w:r>
-      <w:proofErr w:type="gramStart"/>
+        <w:t>#35 (Input-)Neuron an Neuron andocken</w:t>
+      </w:r>
       <w:r>
         <w:rPr>
           <w:rFonts w:ascii="Arial" w:hAnsi="Arial" w:cs="Arial"/>
@@ -3555,39 +3410,12 @@
           <w:szCs w:val="18"/>
           <w:lang w:val="en-US"/>
         </w:rPr>
-        <w:t>an</w:t>
-      </w:r>
-      <w:proofErr w:type="gramEnd"/>
-      <w:r>
-        <w:rPr>
-          <w:rFonts w:ascii="Arial" w:hAnsi="Arial" w:cs="Arial"/>
-          <w:sz w:val="18"/>
-          <w:szCs w:val="18"/>
-          <w:lang w:val="en-US"/>
-        </w:rPr>
-        <w:t xml:space="preserve"> Neuron andocken</w:t>
-      </w:r>
-      <w:r>
-        <w:rPr>
-          <w:rFonts w:ascii="Arial" w:hAnsi="Arial" w:cs="Arial"/>
-          <w:sz w:val="18"/>
-          <w:szCs w:val="18"/>
-          <w:lang w:val="en-US"/>
-        </w:rPr>
         <w:br/>
       </w:r>
     </w:p>
     <w:p>
       <w:r>
-        <w:t xml:space="preserve">==================== </w:t>
-      </w:r>
-      <w:proofErr w:type="gramStart"/>
-      <w:r>
-        <w:t>Email</w:t>
-      </w:r>
-      <w:proofErr w:type="gramEnd"/>
-      <w:r>
-        <w:t xml:space="preserve"> 23.04.2020 ======================================</w:t>
+        <w:t>==================== Email 23.04.2020 ======================================</w:t>
       </w:r>
     </w:p>
     <w:p>
@@ -3667,13 +3495,8 @@
       <w:r>
         <w:t xml:space="preserve">sich als </w:t>
       </w:r>
-      <w:proofErr w:type="gramStart"/>
-      <w:r>
-        <w:t>extrem aufwendig</w:t>
-      </w:r>
-      <w:proofErr w:type="gramEnd"/>
-      <w:r>
-        <w:t xml:space="preserve"> </w:t>
+      <w:r>
+        <w:t xml:space="preserve">extrem aufwendig </w:t>
       </w:r>
       <w:r>
         <w:t>herausstellen</w:t>

</xml_diff>

<commit_message>
Bug 107 (Mixed Pipes on plug IoNeurons) fixed
</commit_message>
<xml_diff>
--- a/NNet/Issues.docx
+++ b/NNet/Issues.docx
@@ -3,21 +3,8 @@
 <w:document xmlns:wpc="http://schemas.microsoft.com/office/word/2010/wordprocessingCanvas" xmlns:cx="http://schemas.microsoft.com/office/drawing/2014/chartex" xmlns:cx1="http://schemas.microsoft.com/office/drawing/2015/9/8/chartex" xmlns:cx2="http://schemas.microsoft.com/office/drawing/2015/10/21/chartex" xmlns:cx3="http://schemas.microsoft.com/office/drawing/2016/5/9/chartex" xmlns:cx4="http://schemas.microsoft.com/office/drawing/2016/5/10/chartex" xmlns:cx5="http://schemas.microsoft.com/office/drawing/2016/5/11/chartex" xmlns:cx6="http://schemas.microsoft.com/office/drawing/2016/5/12/chartex" xmlns:cx7="http://schemas.microsoft.com/office/drawing/2016/5/13/chartex" xmlns:cx8="http://schemas.microsoft.com/office/drawing/2016/5/14/chartex" xmlns:mc="http://schemas.openxmlformats.org/markup-compatibility/2006" xmlns:aink="http://schemas.microsoft.com/office/drawing/2016/ink" xmlns:am3d="http://schemas.microsoft.com/office/drawing/2017/model3d" xmlns:o="urn:schemas-microsoft-com:office:office" xmlns:r="http://schemas.openxmlformats.org/officeDocument/2006/relationships" xmlns:m="http://schemas.openxmlformats.org/officeDocument/2006/math" xmlns:v="urn:schemas-microsoft-com:vml" xmlns:wp14="http://schemas.microsoft.com/office/word/2010/wordprocessingDrawing" xmlns:wp="http://schemas.openxmlformats.org/drawingml/2006/wordprocessingDrawing" xmlns:w10="urn:schemas-microsoft-com:office:word" xmlns:w="http://schemas.openxmlformats.org/wordprocessingml/2006/main" xmlns:w14="http://schemas.microsoft.com/office/word/2010/wordml" xmlns:w15="http://schemas.microsoft.com/office/word/2012/wordml" xmlns:w16cex="http://schemas.microsoft.com/office/word/2018/wordml/cex" xmlns:w16cid="http://schemas.microsoft.com/office/word/2016/wordml/cid" xmlns:w16="http://schemas.microsoft.com/office/word/2018/wordml" xmlns:w16sdtdh="http://schemas.microsoft.com/office/word/2020/wordml/sdtdatahash" xmlns:w16se="http://schemas.microsoft.com/office/word/2015/wordml/symex" xmlns:wpg="http://schemas.microsoft.com/office/word/2010/wordprocessingGroup" xmlns:wpi="http://schemas.microsoft.com/office/word/2010/wordprocessingInk" xmlns:wne="http://schemas.microsoft.com/office/word/2006/wordml" xmlns:wps="http://schemas.microsoft.com/office/word/2010/wordprocessingShape" mc:Ignorable="w14 w15 w16se w16cid w16 w16cex w16sdtdh wp14">
   <w:body>
     <w:p>
-      <w:proofErr w:type="spellStart"/>
-      <w:r>
-        <w:t>Latest</w:t>
-      </w:r>
-      <w:proofErr w:type="spellEnd"/>
-      <w:r>
-        <w:t xml:space="preserve"> </w:t>
-      </w:r>
-      <w:proofErr w:type="spellStart"/>
-      <w:r>
-        <w:t>Issue</w:t>
-      </w:r>
-      <w:proofErr w:type="spellEnd"/>
-      <w:r>
-        <w:t xml:space="preserve"> #</w:t>
+      <w:r>
+        <w:t>Latest Issue #</w:t>
       </w:r>
       <w:r>
         <w:t>10</w:t>
@@ -76,18 +63,8 @@
                 <w:color w:val="000000"/>
                 <w:lang w:eastAsia="de-DE"/>
               </w:rPr>
-              <w:t xml:space="preserve">High </w:t>
+              <w:t>High value</w:t>
             </w:r>
-            <w:proofErr w:type="spellStart"/>
-            <w:r>
-              <w:rPr>
-                <w:rFonts w:ascii="Calibri" w:eastAsia="Times New Roman" w:hAnsi="Calibri" w:cs="Calibri"/>
-                <w:color w:val="000000"/>
-                <w:lang w:eastAsia="de-DE"/>
-              </w:rPr>
-              <w:t>value</w:t>
-            </w:r>
-            <w:proofErr w:type="spellEnd"/>
           </w:p>
         </w:tc>
         <w:tc>
@@ -148,20 +125,8 @@
                 <w:szCs w:val="18"/>
                 <w:lang w:val="en-US" w:eastAsia="de-DE"/>
               </w:rPr>
-              <w:t xml:space="preserve">#107 Bug: Mixed Pipes on plug </w:t>
+              <w:t>#107 Bug: Mixed Pipes on plug IoNeurons</w:t>
             </w:r>
-            <w:proofErr w:type="spellStart"/>
-            <w:r>
-              <w:rPr>
-                <w:rFonts w:ascii="Arial" w:eastAsia="Times New Roman" w:hAnsi="Arial" w:cs="Arial"/>
-                <w:color w:val="000000"/>
-                <w:sz w:val="18"/>
-                <w:szCs w:val="18"/>
-                <w:lang w:val="en-US" w:eastAsia="de-DE"/>
-              </w:rPr>
-              <w:t>IoNeurons</w:t>
-            </w:r>
-            <w:proofErr w:type="spellEnd"/>
           </w:p>
         </w:tc>
         <w:tc>
@@ -354,18 +319,8 @@
                 <w:color w:val="000000"/>
                 <w:lang w:eastAsia="de-DE"/>
               </w:rPr>
-              <w:t xml:space="preserve">Middle </w:t>
+              <w:t>Middle value</w:t>
             </w:r>
-            <w:proofErr w:type="spellStart"/>
-            <w:r>
-              <w:rPr>
-                <w:rFonts w:ascii="Calibri" w:eastAsia="Times New Roman" w:hAnsi="Calibri" w:cs="Calibri"/>
-                <w:color w:val="000000"/>
-                <w:lang w:eastAsia="de-DE"/>
-              </w:rPr>
-              <w:t>value</w:t>
-            </w:r>
-            <w:proofErr w:type="spellEnd"/>
           </w:p>
         </w:tc>
         <w:tc>
@@ -428,9 +383,20 @@
                 <w:szCs w:val="18"/>
                 <w:lang w:val="en-US" w:eastAsia="de-DE"/>
               </w:rPr>
-              <w:t xml:space="preserve">#92 Connect Neurons -&gt; </w:t>
+              <w:t>#109 Rounded IoNeurons</w:t>
             </w:r>
-            <w:proofErr w:type="spellStart"/>
+          </w:p>
+          <w:p>
+            <w:pPr>
+              <w:spacing w:after="0" w:line="240" w:lineRule="auto"/>
+              <w:rPr>
+                <w:rFonts w:ascii="Arial" w:eastAsia="Times New Roman" w:hAnsi="Arial" w:cs="Arial"/>
+                <w:color w:val="000000"/>
+                <w:sz w:val="18"/>
+                <w:szCs w:val="18"/>
+                <w:lang w:val="en-US" w:eastAsia="de-DE"/>
+              </w:rPr>
+            </w:pPr>
             <w:r>
               <w:rPr>
                 <w:rFonts w:ascii="Arial" w:eastAsia="Times New Roman" w:hAnsi="Arial" w:cs="Arial"/>
@@ -439,9 +405,8 @@
                 <w:szCs w:val="18"/>
                 <w:lang w:val="en-US" w:eastAsia="de-DE"/>
               </w:rPr>
-              <w:t>ClosedConnector</w:t>
+              <w:t>#92 Connect Neurons -&gt; ClosedConnector</w:t>
             </w:r>
-            <w:proofErr w:type="spellEnd"/>
           </w:p>
           <w:p>
             <w:pPr>
@@ -462,29 +427,7 @@
                 <w:szCs w:val="18"/>
                 <w:lang w:val="en-US" w:eastAsia="de-DE"/>
               </w:rPr>
-              <w:t xml:space="preserve">#109 Animate </w:t>
-            </w:r>
-            <w:proofErr w:type="spellStart"/>
-            <w:r>
-              <w:rPr>
-                <w:rFonts w:ascii="Arial" w:eastAsia="Times New Roman" w:hAnsi="Arial" w:cs="Arial"/>
-                <w:color w:val="000000"/>
-                <w:sz w:val="18"/>
-                <w:szCs w:val="18"/>
-                <w:lang w:val="en-US" w:eastAsia="de-DE"/>
-              </w:rPr>
-              <w:t>SplitClosedConnCmd</w:t>
-            </w:r>
-            <w:proofErr w:type="spellEnd"/>
-            <w:r>
-              <w:rPr>
-                <w:rFonts w:ascii="Arial" w:eastAsia="Times New Roman" w:hAnsi="Arial" w:cs="Arial"/>
-                <w:color w:val="000000"/>
-                <w:sz w:val="18"/>
-                <w:szCs w:val="18"/>
-                <w:lang w:val="en-US" w:eastAsia="de-DE"/>
-              </w:rPr>
-              <w:t xml:space="preserve"> </w:t>
+              <w:t xml:space="preserve">#109 Animate SplitClosedConnCmd </w:t>
             </w:r>
           </w:p>
           <w:p>
@@ -572,9 +515,20 @@
                 <w:szCs w:val="18"/>
                 <w:lang w:val="en-US" w:eastAsia="de-DE"/>
               </w:rPr>
-              <w:t xml:space="preserve">#63 </w:t>
+              <w:t>#63 Lichtquelle (Paul)</w:t>
             </w:r>
-            <w:proofErr w:type="spellStart"/>
+          </w:p>
+          <w:p>
+            <w:pPr>
+              <w:spacing w:after="0" w:line="240" w:lineRule="auto"/>
+              <w:rPr>
+                <w:rFonts w:ascii="Arial" w:eastAsia="Times New Roman" w:hAnsi="Arial" w:cs="Arial"/>
+                <w:color w:val="000000"/>
+                <w:sz w:val="18"/>
+                <w:szCs w:val="18"/>
+                <w:lang w:val="en-US" w:eastAsia="de-DE"/>
+              </w:rPr>
+            </w:pPr>
             <w:r>
               <w:rPr>
                 <w:rFonts w:ascii="Arial" w:eastAsia="Times New Roman" w:hAnsi="Arial" w:cs="Arial"/>
@@ -583,75 +537,8 @@
                 <w:szCs w:val="18"/>
                 <w:lang w:val="en-US" w:eastAsia="de-DE"/>
               </w:rPr>
-              <w:t>Lichtquelle</w:t>
+              <w:t>#64 Andere Signalform</w:t>
             </w:r>
-            <w:proofErr w:type="spellEnd"/>
-            <w:r>
-              <w:rPr>
-                <w:rFonts w:ascii="Arial" w:eastAsia="Times New Roman" w:hAnsi="Arial" w:cs="Arial"/>
-                <w:color w:val="000000"/>
-                <w:sz w:val="18"/>
-                <w:szCs w:val="18"/>
-                <w:lang w:val="en-US" w:eastAsia="de-DE"/>
-              </w:rPr>
-              <w:t xml:space="preserve"> (Paul)</w:t>
-            </w:r>
-          </w:p>
-          <w:p>
-            <w:pPr>
-              <w:spacing w:after="0" w:line="240" w:lineRule="auto"/>
-              <w:rPr>
-                <w:rFonts w:ascii="Arial" w:eastAsia="Times New Roman" w:hAnsi="Arial" w:cs="Arial"/>
-                <w:color w:val="000000"/>
-                <w:sz w:val="18"/>
-                <w:szCs w:val="18"/>
-                <w:lang w:val="en-US" w:eastAsia="de-DE"/>
-              </w:rPr>
-            </w:pPr>
-            <w:r>
-              <w:rPr>
-                <w:rFonts w:ascii="Arial" w:eastAsia="Times New Roman" w:hAnsi="Arial" w:cs="Arial"/>
-                <w:color w:val="000000"/>
-                <w:sz w:val="18"/>
-                <w:szCs w:val="18"/>
-                <w:lang w:val="en-US" w:eastAsia="de-DE"/>
-              </w:rPr>
-              <w:t xml:space="preserve">#64 </w:t>
-            </w:r>
-            <w:proofErr w:type="spellStart"/>
-            <w:r>
-              <w:rPr>
-                <w:rFonts w:ascii="Arial" w:eastAsia="Times New Roman" w:hAnsi="Arial" w:cs="Arial"/>
-                <w:color w:val="000000"/>
-                <w:sz w:val="18"/>
-                <w:szCs w:val="18"/>
-                <w:lang w:val="en-US" w:eastAsia="de-DE"/>
-              </w:rPr>
-              <w:t>Andere</w:t>
-            </w:r>
-            <w:proofErr w:type="spellEnd"/>
-            <w:r>
-              <w:rPr>
-                <w:rFonts w:ascii="Arial" w:eastAsia="Times New Roman" w:hAnsi="Arial" w:cs="Arial"/>
-                <w:color w:val="000000"/>
-                <w:sz w:val="18"/>
-                <w:szCs w:val="18"/>
-                <w:lang w:val="en-US" w:eastAsia="de-DE"/>
-              </w:rPr>
-              <w:t xml:space="preserve"> </w:t>
-            </w:r>
-            <w:proofErr w:type="spellStart"/>
-            <w:r>
-              <w:rPr>
-                <w:rFonts w:ascii="Arial" w:eastAsia="Times New Roman" w:hAnsi="Arial" w:cs="Arial"/>
-                <w:color w:val="000000"/>
-                <w:sz w:val="18"/>
-                <w:szCs w:val="18"/>
-                <w:lang w:val="en-US" w:eastAsia="de-DE"/>
-              </w:rPr>
-              <w:t>Signalform</w:t>
-            </w:r>
-            <w:proofErr w:type="spellEnd"/>
           </w:p>
           <w:p>
             <w:pPr>
@@ -752,20 +639,8 @@
                 <w:szCs w:val="18"/>
                 <w:lang w:eastAsia="de-DE"/>
               </w:rPr>
-              <w:t xml:space="preserve">#45 Layout </w:t>
+              <w:t>#45 Layout manager</w:t>
             </w:r>
-            <w:proofErr w:type="spellStart"/>
-            <w:r>
-              <w:rPr>
-                <w:rFonts w:ascii="Arial" w:eastAsia="Times New Roman" w:hAnsi="Arial" w:cs="Arial"/>
-                <w:color w:val="000000"/>
-                <w:sz w:val="18"/>
-                <w:szCs w:val="18"/>
-                <w:lang w:eastAsia="de-DE"/>
-              </w:rPr>
-              <w:t>manager</w:t>
-            </w:r>
-            <w:proofErr w:type="spellEnd"/>
           </w:p>
           <w:p>
             <w:pPr>
@@ -931,18 +806,8 @@
                 <w:color w:val="000000"/>
                 <w:lang w:eastAsia="de-DE"/>
               </w:rPr>
-              <w:t xml:space="preserve">Low </w:t>
+              <w:t>Low value</w:t>
             </w:r>
-            <w:proofErr w:type="spellStart"/>
-            <w:r>
-              <w:rPr>
-                <w:rFonts w:ascii="Calibri" w:eastAsia="Times New Roman" w:hAnsi="Calibri" w:cs="Calibri"/>
-                <w:color w:val="000000"/>
-                <w:lang w:eastAsia="de-DE"/>
-              </w:rPr>
-              <w:t>value</w:t>
-            </w:r>
-            <w:proofErr w:type="spellEnd"/>
           </w:p>
         </w:tc>
         <w:tc>
@@ -1032,20 +897,8 @@
                 <w:szCs w:val="18"/>
                 <w:lang w:val="en-US" w:eastAsia="de-DE"/>
               </w:rPr>
-              <w:t xml:space="preserve">#71 Color for </w:t>
+              <w:t>#71 Color for WindowBackground</w:t>
             </w:r>
-            <w:proofErr w:type="spellStart"/>
-            <w:r>
-              <w:rPr>
-                <w:rFonts w:ascii="Arial" w:eastAsia="Times New Roman" w:hAnsi="Arial" w:cs="Arial"/>
-                <w:color w:val="000000"/>
-                <w:sz w:val="18"/>
-                <w:szCs w:val="18"/>
-                <w:lang w:val="en-US" w:eastAsia="de-DE"/>
-              </w:rPr>
-              <w:t>WindowBackground</w:t>
-            </w:r>
-            <w:proofErr w:type="spellEnd"/>
           </w:p>
         </w:tc>
         <w:tc>
@@ -1081,41 +934,7 @@
                 <w:szCs w:val="18"/>
                 <w:lang w:val="en-US" w:eastAsia="de-DE"/>
               </w:rPr>
-              <w:t xml:space="preserve">#108 Improve </w:t>
-            </w:r>
-            <w:proofErr w:type="spellStart"/>
-            <w:proofErr w:type="gramStart"/>
-            <w:r>
-              <w:rPr>
-                <w:rFonts w:ascii="Arial" w:eastAsia="Times New Roman" w:hAnsi="Arial" w:cs="Arial"/>
-                <w:color w:val="000000"/>
-                <w:sz w:val="18"/>
-                <w:szCs w:val="18"/>
-                <w:lang w:val="en-US" w:eastAsia="de-DE"/>
-              </w:rPr>
-              <w:t>ClosedConnector</w:t>
-            </w:r>
-            <w:proofErr w:type="spellEnd"/>
-            <w:r>
-              <w:rPr>
-                <w:rFonts w:ascii="Arial" w:eastAsia="Times New Roman" w:hAnsi="Arial" w:cs="Arial"/>
-                <w:color w:val="000000"/>
-                <w:sz w:val="18"/>
-                <w:szCs w:val="18"/>
-                <w:lang w:val="en-US" w:eastAsia="de-DE"/>
-              </w:rPr>
-              <w:t>::</w:t>
-            </w:r>
-            <w:proofErr w:type="gramEnd"/>
-            <w:r>
-              <w:rPr>
-                <w:rFonts w:ascii="Arial" w:eastAsia="Times New Roman" w:hAnsi="Arial" w:cs="Arial"/>
-                <w:color w:val="000000"/>
-                <w:sz w:val="18"/>
-                <w:szCs w:val="18"/>
-                <w:lang w:val="en-US" w:eastAsia="de-DE"/>
-              </w:rPr>
-              <w:t>Includes</w:t>
+              <w:t>#108 Improve ClosedConnector::Includes</w:t>
             </w:r>
           </w:p>
           <w:p>
@@ -1159,51 +978,7 @@
                 <w:szCs w:val="18"/>
                 <w:lang w:val="en-US" w:eastAsia="de-DE"/>
               </w:rPr>
-              <w:t xml:space="preserve">#13 </w:t>
-            </w:r>
-            <w:proofErr w:type="spellStart"/>
-            <w:r>
-              <w:rPr>
-                <w:rFonts w:ascii="Arial" w:eastAsia="Times New Roman" w:hAnsi="Arial" w:cs="Arial"/>
-                <w:color w:val="000000"/>
-                <w:sz w:val="18"/>
-                <w:szCs w:val="18"/>
-                <w:lang w:val="en-US" w:eastAsia="de-DE"/>
-              </w:rPr>
-              <w:t>Andocken</w:t>
-            </w:r>
-            <w:proofErr w:type="spellEnd"/>
-            <w:r>
-              <w:rPr>
-                <w:rFonts w:ascii="Arial" w:eastAsia="Times New Roman" w:hAnsi="Arial" w:cs="Arial"/>
-                <w:color w:val="000000"/>
-                <w:sz w:val="18"/>
-                <w:szCs w:val="18"/>
-                <w:lang w:val="en-US" w:eastAsia="de-DE"/>
-              </w:rPr>
-              <w:t xml:space="preserve"> </w:t>
-            </w:r>
-            <w:proofErr w:type="spellStart"/>
-            <w:r>
-              <w:rPr>
-                <w:rFonts w:ascii="Arial" w:eastAsia="Times New Roman" w:hAnsi="Arial" w:cs="Arial"/>
-                <w:color w:val="000000"/>
-                <w:sz w:val="18"/>
-                <w:szCs w:val="18"/>
-                <w:lang w:val="en-US" w:eastAsia="de-DE"/>
-              </w:rPr>
-              <w:t>durch</w:t>
-            </w:r>
-            <w:proofErr w:type="spellEnd"/>
-            <w:r>
-              <w:rPr>
-                <w:rFonts w:ascii="Arial" w:eastAsia="Times New Roman" w:hAnsi="Arial" w:cs="Arial"/>
-                <w:color w:val="000000"/>
-                <w:sz w:val="18"/>
-                <w:szCs w:val="18"/>
-                <w:lang w:val="en-US" w:eastAsia="de-DE"/>
-              </w:rPr>
-              <w:t xml:space="preserve"> Move Pipe</w:t>
+              <w:t>#13 Andocken durch Move Pipe</w:t>
             </w:r>
           </w:p>
           <w:p>
@@ -1247,20 +1022,8 @@
                 <w:szCs w:val="18"/>
                 <w:lang w:val="en-US" w:eastAsia="de-DE"/>
               </w:rPr>
-              <w:t xml:space="preserve">#12 Split </w:t>
+              <w:t>#12 Split Dendrit</w:t>
             </w:r>
-            <w:proofErr w:type="spellStart"/>
-            <w:r>
-              <w:rPr>
-                <w:rFonts w:ascii="Arial" w:eastAsia="Times New Roman" w:hAnsi="Arial" w:cs="Arial"/>
-                <w:color w:val="000000"/>
-                <w:sz w:val="18"/>
-                <w:szCs w:val="18"/>
-                <w:lang w:val="en-US" w:eastAsia="de-DE"/>
-              </w:rPr>
-              <w:t>Dendrit</w:t>
-            </w:r>
-            <w:proofErr w:type="spellEnd"/>
           </w:p>
           <w:p>
             <w:pPr>
@@ -1357,32 +1120,8 @@
                 <w:szCs w:val="18"/>
                 <w:lang w:eastAsia="de-DE"/>
               </w:rPr>
-              <w:t xml:space="preserve">#85 Groups: Permanent </w:t>
+              <w:t>#85 Groups: Permanent selections ???</w:t>
             </w:r>
-            <w:proofErr w:type="spellStart"/>
-            <w:proofErr w:type="gramStart"/>
-            <w:r>
-              <w:rPr>
-                <w:rFonts w:ascii="Arial" w:eastAsia="Times New Roman" w:hAnsi="Arial" w:cs="Arial"/>
-                <w:color w:val="000000"/>
-                <w:sz w:val="18"/>
-                <w:szCs w:val="18"/>
-                <w:lang w:eastAsia="de-DE"/>
-              </w:rPr>
-              <w:t>selections</w:t>
-            </w:r>
-            <w:proofErr w:type="spellEnd"/>
-            <w:r>
-              <w:rPr>
-                <w:rFonts w:ascii="Arial" w:eastAsia="Times New Roman" w:hAnsi="Arial" w:cs="Arial"/>
-                <w:color w:val="000000"/>
-                <w:sz w:val="18"/>
-                <w:szCs w:val="18"/>
-                <w:lang w:eastAsia="de-DE"/>
-              </w:rPr>
-              <w:t xml:space="preserve"> ???</w:t>
-            </w:r>
-            <w:proofErr w:type="gramEnd"/>
           </w:p>
           <w:p>
             <w:pPr>
@@ -1425,20 +1164,8 @@
                 <w:szCs w:val="18"/>
                 <w:lang w:val="en-US" w:eastAsia="de-DE"/>
               </w:rPr>
-              <w:t xml:space="preserve">#72 Zoom </w:t>
+              <w:t>#72 Zoom DescWin</w:t>
             </w:r>
-            <w:proofErr w:type="spellStart"/>
-            <w:r>
-              <w:rPr>
-                <w:rFonts w:ascii="Arial" w:eastAsia="Times New Roman" w:hAnsi="Arial" w:cs="Arial"/>
-                <w:color w:val="000000"/>
-                <w:sz w:val="18"/>
-                <w:szCs w:val="18"/>
-                <w:lang w:val="en-US" w:eastAsia="de-DE"/>
-              </w:rPr>
-              <w:t>DescWin</w:t>
-            </w:r>
-            <w:proofErr w:type="spellEnd"/>
           </w:p>
           <w:p>
             <w:pPr>
@@ -1625,7 +1352,6 @@
                 <w:lang w:eastAsia="de-DE"/>
               </w:rPr>
             </w:pPr>
-            <w:proofErr w:type="spellStart"/>
             <w:r>
               <w:rPr>
                 <w:rFonts w:ascii="Calibri" w:eastAsia="Times New Roman" w:hAnsi="Calibri" w:cs="Calibri"/>
@@ -1634,7 +1360,6 @@
               </w:rPr>
               <w:t>Effort</w:t>
             </w:r>
-            <w:proofErr w:type="spellEnd"/>
           </w:p>
         </w:tc>
         <w:tc>
@@ -1782,17 +1507,7 @@
           <w:sz w:val="18"/>
           <w:szCs w:val="18"/>
         </w:rPr>
-        <w:t xml:space="preserve">Das Signal beim Auslösen eines Neurons ist nicht einfach eine Parabel, sondern eine Funktion, die näher an den in der Literatur beschriebenen Signalformen liegt. </w:t>
-      </w:r>
-      <w:proofErr w:type="spellStart"/>
-      <w:proofErr w:type="gramStart"/>
-      <w:r>
-        <w:rPr>
-          <w:rFonts w:ascii="Verdana" w:eastAsia="Times New Roman" w:hAnsi="Verdana"/>
-          <w:sz w:val="18"/>
-          <w:szCs w:val="18"/>
-        </w:rPr>
-        <w:t>Vorschläge?</w:t>
+        <w:t>Das Signal beim Auslösen eines Neurons ist nicht einfach eine Parabel, sondern eine Funktion, die näher an den in der Literatur beschriebenen Signalformen liegt. Vorschläge?</w:t>
       </w:r>
       <w:r>
         <w:rPr>
@@ -1801,18 +1516,7 @@
           <w:szCs w:val="18"/>
           <w:shd w:val="clear" w:color="auto" w:fill="00FFFF"/>
         </w:rPr>
-        <w:t>Parabel</w:t>
-      </w:r>
-      <w:proofErr w:type="spellEnd"/>
-      <w:proofErr w:type="gramEnd"/>
-      <w:r>
-        <w:rPr>
-          <w:rFonts w:ascii="Verdana" w:eastAsia="Times New Roman" w:hAnsi="Verdana"/>
-          <w:sz w:val="18"/>
-          <w:szCs w:val="18"/>
-          <w:shd w:val="clear" w:color="auto" w:fill="00FFFF"/>
-        </w:rPr>
-        <w:t xml:space="preserve"> reicht erst mal: 2</w:t>
+        <w:t>Parabel reicht erst mal: 2</w:t>
       </w:r>
     </w:p>
     <w:p>
@@ -1874,11 +1578,9 @@
       <w:pPr>
         <w:ind w:left="720" w:hanging="360"/>
       </w:pPr>
-      <w:proofErr w:type="spellStart"/>
       <w:r>
         <w:t>Unclassified</w:t>
       </w:r>
-      <w:proofErr w:type="spellEnd"/>
     </w:p>
     <w:p>
       <w:pPr>
@@ -1930,47 +1632,7 @@
           <w:szCs w:val="18"/>
           <w:shd w:val="clear" w:color="auto" w:fill="40E0D0"/>
         </w:rPr>
-        <w:t xml:space="preserve">In Sinnesorganen wird die Intensität eines Reizes durch Frequenz-Anstieg und Anstieg dargestellt. Dieser Anstieg bzw. Abstieg ist jedoch selbst nicht absolut in einem </w:t>
-      </w:r>
-      <w:proofErr w:type="spellStart"/>
-      <w:r>
-        <w:rPr>
-          <w:rFonts w:ascii="Verdana" w:eastAsia="Times New Roman" w:hAnsi="Verdana"/>
-          <w:sz w:val="18"/>
-          <w:szCs w:val="18"/>
-          <w:shd w:val="clear" w:color="auto" w:fill="40E0D0"/>
-        </w:rPr>
-        <w:t>innesorgan</w:t>
-      </w:r>
-      <w:proofErr w:type="spellEnd"/>
-      <w:r>
-        <w:rPr>
-          <w:rFonts w:ascii="Verdana" w:eastAsia="Times New Roman" w:hAnsi="Verdana"/>
-          <w:sz w:val="18"/>
-          <w:szCs w:val="18"/>
-          <w:shd w:val="clear" w:color="auto" w:fill="40E0D0"/>
-        </w:rPr>
-        <w:t xml:space="preserve"> konstant: Sie lässt bei intensiven Reizen nach und steigt </w:t>
-      </w:r>
-      <w:proofErr w:type="gramStart"/>
-      <w:r>
-        <w:rPr>
-          <w:rFonts w:ascii="Verdana" w:eastAsia="Times New Roman" w:hAnsi="Verdana"/>
-          <w:sz w:val="18"/>
-          <w:szCs w:val="18"/>
-          <w:shd w:val="clear" w:color="auto" w:fill="40E0D0"/>
-        </w:rPr>
-        <w:t>bei immer schwächeren Reize</w:t>
-      </w:r>
-      <w:proofErr w:type="gramEnd"/>
-      <w:r>
-        <w:rPr>
-          <w:rFonts w:ascii="Verdana" w:eastAsia="Times New Roman" w:hAnsi="Verdana"/>
-          <w:sz w:val="18"/>
-          <w:szCs w:val="18"/>
-          <w:shd w:val="clear" w:color="auto" w:fill="40E0D0"/>
-        </w:rPr>
-        <w:t xml:space="preserve"> wieder an. </w:t>
+        <w:t xml:space="preserve">In Sinnesorganen wird die Intensität eines Reizes durch Frequenz-Anstieg und Anstieg dargestellt. Dieser Anstieg bzw. Abstieg ist jedoch selbst nicht absolut in einem innesorgan konstant: Sie lässt bei intensiven Reizen nach und steigt bei immer schwächeren Reize wieder an. </w:t>
       </w:r>
     </w:p>
     <w:p>
@@ -1991,47 +1653,7 @@
           <w:szCs w:val="18"/>
           <w:shd w:val="clear" w:color="auto" w:fill="40E0D0"/>
         </w:rPr>
-        <w:t xml:space="preserve">Man könnte also solche Frequenz-Verläufe auch erst mal als Frequenz Diagramm aus einer Datei </w:t>
-      </w:r>
-      <w:proofErr w:type="spellStart"/>
-      <w:r>
-        <w:rPr>
-          <w:rFonts w:ascii="Verdana" w:eastAsia="Times New Roman" w:hAnsi="Verdana"/>
-          <w:sz w:val="18"/>
-          <w:szCs w:val="18"/>
-          <w:shd w:val="clear" w:color="auto" w:fill="40E0D0"/>
-        </w:rPr>
-        <w:t>einlsesen</w:t>
-      </w:r>
-      <w:proofErr w:type="spellEnd"/>
-      <w:r>
-        <w:rPr>
-          <w:rFonts w:ascii="Verdana" w:eastAsia="Times New Roman" w:hAnsi="Verdana"/>
-          <w:sz w:val="18"/>
-          <w:szCs w:val="18"/>
-          <w:shd w:val="clear" w:color="auto" w:fill="40E0D0"/>
-        </w:rPr>
-        <w:t xml:space="preserve">, die man vorher </w:t>
-      </w:r>
-      <w:proofErr w:type="gramStart"/>
-      <w:r>
-        <w:rPr>
-          <w:rFonts w:ascii="Verdana" w:eastAsia="Times New Roman" w:hAnsi="Verdana"/>
-          <w:sz w:val="18"/>
-          <w:szCs w:val="18"/>
-          <w:shd w:val="clear" w:color="auto" w:fill="40E0D0"/>
-        </w:rPr>
-        <w:t>bereit gestellt</w:t>
-      </w:r>
-      <w:proofErr w:type="gramEnd"/>
-      <w:r>
-        <w:rPr>
-          <w:rFonts w:ascii="Verdana" w:eastAsia="Times New Roman" w:hAnsi="Verdana"/>
-          <w:sz w:val="18"/>
-          <w:szCs w:val="18"/>
-          <w:shd w:val="clear" w:color="auto" w:fill="40E0D0"/>
-        </w:rPr>
-        <w:t xml:space="preserve"> hat. Die könnte man mitspeichern, so dass man später mehrere Varianten vergleichen kann in ihrer Wirkung.</w:t>
+        <w:t>Man könnte also solche Frequenz-Verläufe auch erst mal als Frequenz Diagramm aus einer Datei einlsesen, die man vorher bereit gestellt hat. Die könnte man mitspeichern, so dass man später mehrere Varianten vergleichen kann in ihrer Wirkung.</w:t>
       </w:r>
     </w:p>
     <w:p>
@@ -2052,27 +1674,7 @@
           <w:szCs w:val="18"/>
           <w:shd w:val="clear" w:color="auto" w:fill="40E0D0"/>
         </w:rPr>
-        <w:t xml:space="preserve">Ein reales Mikrofon wäre auch ein Lampenersatz und viel einfacher zu </w:t>
-      </w:r>
-      <w:proofErr w:type="spellStart"/>
-      <w:r>
-        <w:rPr>
-          <w:rFonts w:ascii="Verdana" w:eastAsia="Times New Roman" w:hAnsi="Verdana"/>
-          <w:sz w:val="18"/>
-          <w:szCs w:val="18"/>
-          <w:shd w:val="clear" w:color="auto" w:fill="40E0D0"/>
-        </w:rPr>
-        <w:t>reallisieren</w:t>
-      </w:r>
-      <w:proofErr w:type="spellEnd"/>
-      <w:r>
-        <w:rPr>
-          <w:rFonts w:ascii="Verdana" w:eastAsia="Times New Roman" w:hAnsi="Verdana"/>
-          <w:sz w:val="18"/>
-          <w:szCs w:val="18"/>
-          <w:shd w:val="clear" w:color="auto" w:fill="40E0D0"/>
-        </w:rPr>
-        <w:t>.</w:t>
+        <w:t>Ein reales Mikrofon wäre auch ein Lampenersatz und viel einfacher zu reallisieren.</w:t>
       </w:r>
     </w:p>
     <w:p>
@@ -2093,9 +1695,8 @@
           <w:szCs w:val="18"/>
           <w:shd w:val="clear" w:color="auto" w:fill="40E0D0"/>
         </w:rPr>
-        <w:t xml:space="preserve">Inzwischen bin ich der Meinung, dass die Nachbildung akustischer Auswertung in solchen Netzen einfacher zugänglich ist. Mögliche Merkmale: starker Anstieg/Abfall der Lautstärke, langsames Steigen/fallen, plötzliche Einsprengsel </w:t>
-      </w:r>
-      <w:proofErr w:type="gramStart"/>
+        <w:t xml:space="preserve">Inzwischen bin ich der Meinung, dass die Nachbildung akustischer Auswertung in solchen Netzen einfacher zugänglich ist. Mögliche Merkmale: starker Anstieg/Abfall der Lautstärke, </w:t>
+      </w:r>
       <w:r>
         <w:rPr>
           <w:rFonts w:ascii="Verdana" w:eastAsia="Times New Roman" w:hAnsi="Verdana"/>
@@ -2103,17 +1704,8 @@
           <w:szCs w:val="18"/>
           <w:shd w:val="clear" w:color="auto" w:fill="40E0D0"/>
         </w:rPr>
-        <w:t>etc..</w:t>
-      </w:r>
-      <w:proofErr w:type="gramEnd"/>
-      <w:r>
-        <w:rPr>
-          <w:rFonts w:ascii="Verdana" w:eastAsia="Times New Roman" w:hAnsi="Verdana"/>
-          <w:sz w:val="18"/>
-          <w:szCs w:val="18"/>
-          <w:shd w:val="clear" w:color="auto" w:fill="40E0D0"/>
-        </w:rPr>
-        <w:t xml:space="preserve"> Das ist vermutlich auch die erste Auswertungsstufe beim Neugeborenen, vielleicht sogar schon vor der Geburt</w:t>
+        <w:lastRenderedPageBreak/>
+        <w:t>langsames Steigen/fallen, plötzliche Einsprengsel etc.. Das ist vermutlich auch die erste Auswertungsstufe beim Neugeborenen, vielleicht sogar schon vor der Geburt</w:t>
       </w:r>
     </w:p>
     <w:p>
@@ -2121,7 +1713,6 @@
         <w:ind w:left="360"/>
       </w:pPr>
       <w:r>
-        <w:lastRenderedPageBreak/>
         <w:t xml:space="preserve">#26 </w:t>
       </w:r>
       <w:r>
@@ -2146,15 +1737,7 @@
     </w:p>
     <w:p>
       <w:r>
-        <w:t xml:space="preserve">============================ </w:t>
-      </w:r>
-      <w:proofErr w:type="spellStart"/>
-      <w:r>
-        <w:t>Done</w:t>
-      </w:r>
-      <w:proofErr w:type="spellEnd"/>
-      <w:r>
-        <w:t xml:space="preserve"> =======================================</w:t>
+        <w:t>============================ Done =======================================</w:t>
       </w:r>
     </w:p>
     <w:p>
@@ -2181,7 +1764,34 @@
           <w:szCs w:val="18"/>
           <w:lang w:val="en-US" w:eastAsia="de-DE"/>
         </w:rPr>
-        <w:t>#97 Dislocate connector on disconnect</w:t>
+        <w:t>#97 Dislocate connector on disconnect (not needed)</w:t>
+      </w:r>
+    </w:p>
+    <w:p>
+      <w:pPr>
+        <w:pStyle w:val="Listenabsatz"/>
+        <w:numPr>
+          <w:ilvl w:val="0"/>
+          <w:numId w:val="1"/>
+        </w:numPr>
+        <w:spacing w:after="0" w:line="240" w:lineRule="auto"/>
+        <w:rPr>
+          <w:rFonts w:ascii="Arial" w:eastAsia="Times New Roman" w:hAnsi="Arial" w:cs="Arial"/>
+          <w:color w:val="000000"/>
+          <w:sz w:val="18"/>
+          <w:szCs w:val="18"/>
+          <w:lang w:val="en-US" w:eastAsia="de-DE"/>
+        </w:rPr>
+      </w:pPr>
+      <w:r>
+        <w:rPr>
+          <w:rFonts w:ascii="Arial" w:eastAsia="Times New Roman" w:hAnsi="Arial" w:cs="Arial"/>
+          <w:color w:val="000000"/>
+          <w:sz w:val="18"/>
+          <w:szCs w:val="18"/>
+          <w:lang w:val="en-US" w:eastAsia="de-DE"/>
+        </w:rPr>
+        <w:t>#98 Dislocate closedConn on disconnect</w:t>
       </w:r>
       <w:r>
         <w:rPr>
@@ -2228,29 +1838,351 @@
           <w:szCs w:val="18"/>
           <w:lang w:val="en-US" w:eastAsia="de-DE"/>
         </w:rPr>
-        <w:t xml:space="preserve">#98 Dislocate </w:t>
-      </w:r>
-      <w:proofErr w:type="spellStart"/>
-      <w:r>
-        <w:rPr>
-          <w:rFonts w:ascii="Arial" w:eastAsia="Times New Roman" w:hAnsi="Arial" w:cs="Arial"/>
-          <w:color w:val="000000"/>
-          <w:sz w:val="18"/>
-          <w:szCs w:val="18"/>
-          <w:lang w:val="en-US" w:eastAsia="de-DE"/>
-        </w:rPr>
-        <w:t>closedConn</w:t>
-      </w:r>
-      <w:proofErr w:type="spellEnd"/>
-      <w:r>
-        <w:rPr>
-          <w:rFonts w:ascii="Arial" w:eastAsia="Times New Roman" w:hAnsi="Arial" w:cs="Arial"/>
-          <w:color w:val="000000"/>
-          <w:sz w:val="18"/>
-          <w:szCs w:val="18"/>
-          <w:lang w:val="en-US" w:eastAsia="de-DE"/>
-        </w:rPr>
-        <w:t xml:space="preserve"> on disconnect</w:t>
+        <w:t xml:space="preserve">#106 DeleteClosedConn: delete neurons </w:t>
+      </w:r>
+    </w:p>
+    <w:p>
+      <w:pPr>
+        <w:pStyle w:val="Listenabsatz"/>
+        <w:numPr>
+          <w:ilvl w:val="0"/>
+          <w:numId w:val="1"/>
+        </w:numPr>
+        <w:spacing w:after="0" w:line="240" w:lineRule="auto"/>
+        <w:rPr>
+          <w:rFonts w:ascii="Arial" w:eastAsia="Times New Roman" w:hAnsi="Arial" w:cs="Arial"/>
+          <w:color w:val="000000"/>
+          <w:sz w:val="18"/>
+          <w:szCs w:val="18"/>
+          <w:lang w:val="en-US" w:eastAsia="de-DE"/>
+        </w:rPr>
+      </w:pPr>
+      <w:r>
+        <w:rPr>
+          <w:rFonts w:ascii="Arial" w:eastAsia="Times New Roman" w:hAnsi="Arial" w:cs="Arial"/>
+          <w:color w:val="000000"/>
+          <w:sz w:val="18"/>
+          <w:szCs w:val="18"/>
+          <w:lang w:val="en-US" w:eastAsia="de-DE"/>
+        </w:rPr>
+        <w:t xml:space="preserve">#95 Orphaned neuron </w:t>
+      </w:r>
+    </w:p>
+    <w:p>
+      <w:pPr>
+        <w:pStyle w:val="Listenabsatz"/>
+        <w:numPr>
+          <w:ilvl w:val="0"/>
+          <w:numId w:val="1"/>
+        </w:numPr>
+        <w:spacing w:after="0" w:line="240" w:lineRule="auto"/>
+        <w:rPr>
+          <w:rFonts w:ascii="Arial" w:eastAsia="Times New Roman" w:hAnsi="Arial" w:cs="Arial"/>
+          <w:color w:val="000000"/>
+          <w:sz w:val="18"/>
+          <w:szCs w:val="18"/>
+          <w:lang w:val="en-US" w:eastAsia="de-DE"/>
+        </w:rPr>
+      </w:pPr>
+      <w:r>
+        <w:rPr>
+          <w:rFonts w:ascii="Arial" w:eastAsia="Times New Roman" w:hAnsi="Arial" w:cs="Arial"/>
+          <w:color w:val="000000"/>
+          <w:sz w:val="18"/>
+          <w:szCs w:val="18"/>
+          <w:lang w:val="en-US" w:eastAsia="de-DE"/>
+        </w:rPr>
+        <w:t>#91 DisConnect Input/Output connectors</w:t>
+      </w:r>
+    </w:p>
+    <w:p>
+      <w:pPr>
+        <w:pStyle w:val="Listenabsatz"/>
+        <w:numPr>
+          <w:ilvl w:val="0"/>
+          <w:numId w:val="1"/>
+        </w:numPr>
+        <w:spacing w:after="0" w:line="240" w:lineRule="auto"/>
+        <w:rPr>
+          <w:rFonts w:ascii="Arial" w:eastAsia="Times New Roman" w:hAnsi="Arial" w:cs="Arial"/>
+          <w:color w:val="000000"/>
+          <w:sz w:val="18"/>
+          <w:szCs w:val="18"/>
+          <w:lang w:val="en-US" w:eastAsia="de-DE"/>
+        </w:rPr>
+      </w:pPr>
+      <w:r>
+        <w:rPr>
+          <w:rFonts w:ascii="Arial" w:eastAsia="Times New Roman" w:hAnsi="Arial" w:cs="Arial"/>
+          <w:color w:val="000000"/>
+          <w:sz w:val="18"/>
+          <w:szCs w:val="18"/>
+          <w:lang w:val="en-US" w:eastAsia="de-DE"/>
+        </w:rPr>
+        <w:t>#90 Unplug (ClosedConn -&gt; In- &amp; OutConn)</w:t>
+      </w:r>
+    </w:p>
+    <w:p>
+      <w:pPr>
+        <w:pStyle w:val="Listenabsatz"/>
+        <w:numPr>
+          <w:ilvl w:val="0"/>
+          <w:numId w:val="1"/>
+        </w:numPr>
+        <w:spacing w:after="0" w:line="240" w:lineRule="auto"/>
+        <w:rPr>
+          <w:rFonts w:ascii="Arial" w:eastAsia="Times New Roman" w:hAnsi="Arial" w:cs="Arial"/>
+          <w:color w:val="000000"/>
+          <w:sz w:val="18"/>
+          <w:szCs w:val="18"/>
+          <w:lang w:val="en-US" w:eastAsia="de-DE"/>
+        </w:rPr>
+      </w:pPr>
+      <w:r>
+        <w:rPr>
+          <w:rFonts w:ascii="Arial" w:eastAsia="Times New Roman" w:hAnsi="Arial" w:cs="Arial"/>
+          <w:color w:val="000000"/>
+          <w:sz w:val="18"/>
+          <w:szCs w:val="18"/>
+          <w:lang w:val="en-US" w:eastAsia="de-DE"/>
+        </w:rPr>
+        <w:t xml:space="preserve">#101 </w:t>
+      </w:r>
+      <w:r>
+        <w:rPr>
+          <w:rFonts w:ascii="Arial" w:eastAsia="Times New Roman" w:hAnsi="Arial" w:cs="Arial"/>
+          <w:color w:val="000000"/>
+          <w:sz w:val="18"/>
+          <w:szCs w:val="18"/>
+          <w:lang w:val="en-US" w:eastAsia="de-DE"/>
+        </w:rPr>
+        <w:t>DisConnect</w:t>
+      </w:r>
+      <w:r>
+        <w:rPr>
+          <w:rFonts w:ascii="Arial" w:eastAsia="Times New Roman" w:hAnsi="Arial" w:cs="Arial"/>
+          <w:color w:val="000000"/>
+          <w:sz w:val="18"/>
+          <w:szCs w:val="18"/>
+          <w:lang w:val="en-US" w:eastAsia="de-DE"/>
+        </w:rPr>
+        <w:t xml:space="preserve"> Neuron (In-/OutNeuron)</w:t>
+      </w:r>
+    </w:p>
+    <w:p>
+      <w:pPr>
+        <w:pStyle w:val="Listenabsatz"/>
+        <w:numPr>
+          <w:ilvl w:val="0"/>
+          <w:numId w:val="1"/>
+        </w:numPr>
+        <w:spacing w:after="0" w:line="240" w:lineRule="auto"/>
+        <w:rPr>
+          <w:rFonts w:ascii="Arial" w:eastAsia="Times New Roman" w:hAnsi="Arial" w:cs="Arial"/>
+          <w:color w:val="000000"/>
+          <w:sz w:val="18"/>
+          <w:szCs w:val="18"/>
+          <w:lang w:val="en-US" w:eastAsia="de-DE"/>
+        </w:rPr>
+      </w:pPr>
+      <w:r>
+        <w:rPr>
+          <w:rFonts w:ascii="Arial" w:eastAsia="Times New Roman" w:hAnsi="Arial" w:cs="Arial"/>
+          <w:color w:val="000000"/>
+          <w:sz w:val="18"/>
+          <w:szCs w:val="18"/>
+          <w:lang w:val="en-US" w:eastAsia="de-DE"/>
+        </w:rPr>
+        <w:t>#103 Unselect after make connector</w:t>
+      </w:r>
+    </w:p>
+    <w:p>
+      <w:pPr>
+        <w:pStyle w:val="Listenabsatz"/>
+        <w:numPr>
+          <w:ilvl w:val="0"/>
+          <w:numId w:val="1"/>
+        </w:numPr>
+        <w:spacing w:after="0" w:line="240" w:lineRule="auto"/>
+        <w:rPr>
+          <w:rFonts w:ascii="Arial" w:eastAsia="Times New Roman" w:hAnsi="Arial" w:cs="Arial"/>
+          <w:color w:val="000000"/>
+          <w:sz w:val="18"/>
+          <w:szCs w:val="18"/>
+          <w:lang w:val="en-US" w:eastAsia="de-DE"/>
+        </w:rPr>
+      </w:pPr>
+      <w:r>
+        <w:rPr>
+          <w:rFonts w:ascii="Arial" w:eastAsia="Times New Roman" w:hAnsi="Arial" w:cs="Arial"/>
+          <w:color w:val="000000"/>
+          <w:sz w:val="18"/>
+          <w:szCs w:val="18"/>
+          <w:lang w:val="en-US" w:eastAsia="de-DE"/>
+        </w:rPr>
+        <w:t>#89 Split closed connector</w:t>
+      </w:r>
+    </w:p>
+    <w:p>
+      <w:pPr>
+        <w:pStyle w:val="Listenabsatz"/>
+        <w:numPr>
+          <w:ilvl w:val="0"/>
+          <w:numId w:val="1"/>
+        </w:numPr>
+        <w:spacing w:after="0" w:line="240" w:lineRule="auto"/>
+        <w:rPr>
+          <w:rFonts w:ascii="Arial" w:eastAsia="Times New Roman" w:hAnsi="Arial" w:cs="Arial"/>
+          <w:color w:val="24292E"/>
+          <w:sz w:val="18"/>
+          <w:szCs w:val="18"/>
+          <w:lang w:val="en-US" w:eastAsia="de-DE"/>
+        </w:rPr>
+      </w:pPr>
+      <w:r>
+        <w:rPr>
+          <w:rFonts w:ascii="Arial" w:eastAsia="Times New Roman" w:hAnsi="Arial" w:cs="Arial"/>
+          <w:color w:val="24292E"/>
+          <w:sz w:val="18"/>
+          <w:szCs w:val="18"/>
+          <w:lang w:val="en-US" w:eastAsia="de-DE"/>
+        </w:rPr>
+        <w:t>#98 Delete selection with DEL-key</w:t>
+      </w:r>
+    </w:p>
+    <w:p>
+      <w:pPr>
+        <w:pStyle w:val="Listenabsatz"/>
+        <w:numPr>
+          <w:ilvl w:val="0"/>
+          <w:numId w:val="1"/>
+        </w:numPr>
+        <w:spacing w:after="0" w:line="240" w:lineRule="auto"/>
+        <w:rPr>
+          <w:rFonts w:ascii="Arial" w:eastAsia="Times New Roman" w:hAnsi="Arial" w:cs="Arial"/>
+          <w:color w:val="24292E"/>
+          <w:sz w:val="18"/>
+          <w:szCs w:val="18"/>
+          <w:lang w:val="en-US" w:eastAsia="de-DE"/>
+        </w:rPr>
+      </w:pPr>
+      <w:r>
+        <w:rPr>
+          <w:rFonts w:ascii="Arial" w:eastAsia="Times New Roman" w:hAnsi="Arial" w:cs="Arial"/>
+          <w:color w:val="24292E"/>
+          <w:sz w:val="18"/>
+          <w:szCs w:val="18"/>
+          <w:lang w:val="en-US" w:eastAsia="de-DE"/>
+        </w:rPr>
+        <w:t>#100 Bug: Delete selected nobs</w:t>
+      </w:r>
+    </w:p>
+    <w:p>
+      <w:pPr>
+        <w:pStyle w:val="Listenabsatz"/>
+        <w:numPr>
+          <w:ilvl w:val="0"/>
+          <w:numId w:val="1"/>
+        </w:numPr>
+        <w:spacing w:after="0" w:line="240" w:lineRule="auto"/>
+        <w:rPr>
+          <w:rFonts w:ascii="Arial" w:eastAsia="Times New Roman" w:hAnsi="Arial" w:cs="Arial"/>
+          <w:color w:val="24292E"/>
+          <w:sz w:val="18"/>
+          <w:szCs w:val="18"/>
+          <w:lang w:val="en-US" w:eastAsia="de-DE"/>
+        </w:rPr>
+      </w:pPr>
+      <w:r>
+        <w:rPr>
+          <w:rFonts w:ascii="Arial" w:eastAsia="Times New Roman" w:hAnsi="Arial" w:cs="Arial"/>
+          <w:color w:val="24292E"/>
+          <w:sz w:val="18"/>
+          <w:szCs w:val="18"/>
+          <w:lang w:val="en-US" w:eastAsia="de-DE"/>
+        </w:rPr>
+        <w:t>#99 Bug: Add module selects all</w:t>
+      </w:r>
+    </w:p>
+    <w:p>
+      <w:pPr>
+        <w:pStyle w:val="Listenabsatz"/>
+        <w:numPr>
+          <w:ilvl w:val="0"/>
+          <w:numId w:val="1"/>
+        </w:numPr>
+        <w:spacing w:after="0" w:line="240" w:lineRule="auto"/>
+        <w:rPr>
+          <w:rFonts w:ascii="Arial" w:eastAsia="Times New Roman" w:hAnsi="Arial" w:cs="Arial"/>
+          <w:color w:val="24292E"/>
+          <w:sz w:val="18"/>
+          <w:szCs w:val="18"/>
+          <w:lang w:val="en-US" w:eastAsia="de-DE"/>
+        </w:rPr>
+      </w:pPr>
+      <w:r>
+        <w:rPr>
+          <w:rFonts w:ascii="Arial" w:eastAsia="Times New Roman" w:hAnsi="Arial" w:cs="Arial"/>
+          <w:color w:val="24292E"/>
+          <w:sz w:val="18"/>
+          <w:szCs w:val="18"/>
+          <w:lang w:val="en-US" w:eastAsia="de-DE"/>
+        </w:rPr>
+        <w:t>#97 Delete closed connector</w:t>
+      </w:r>
+    </w:p>
+    <w:p>
+      <w:pPr>
+        <w:pStyle w:val="Listenabsatz"/>
+        <w:numPr>
+          <w:ilvl w:val="0"/>
+          <w:numId w:val="1"/>
+        </w:numPr>
+        <w:spacing w:after="0" w:line="240" w:lineRule="auto"/>
+        <w:rPr>
+          <w:rFonts w:ascii="Arial" w:eastAsia="Times New Roman" w:hAnsi="Arial" w:cs="Arial"/>
+          <w:color w:val="000000"/>
+          <w:sz w:val="18"/>
+          <w:szCs w:val="18"/>
+          <w:lang w:val="en-US" w:eastAsia="de-DE"/>
+        </w:rPr>
+      </w:pPr>
+      <w:r>
+        <w:rPr>
+          <w:rFonts w:ascii="Arial" w:eastAsia="Times New Roman" w:hAnsi="Arial" w:cs="Arial"/>
+          <w:color w:val="000000"/>
+          <w:sz w:val="18"/>
+          <w:szCs w:val="18"/>
+          <w:lang w:val="en-US" w:eastAsia="de-DE"/>
+        </w:rPr>
+        <w:t>#87 Plugin animation</w:t>
+      </w:r>
+    </w:p>
+    <w:p>
+      <w:pPr>
+        <w:pStyle w:val="Listenabsatz"/>
+        <w:numPr>
+          <w:ilvl w:val="0"/>
+          <w:numId w:val="1"/>
+        </w:numPr>
+        <w:spacing w:after="0" w:line="240" w:lineRule="auto"/>
+        <w:rPr>
+          <w:rFonts w:ascii="Arial" w:eastAsia="Times New Roman" w:hAnsi="Arial" w:cs="Arial"/>
+          <w:color w:val="000000"/>
+          <w:sz w:val="18"/>
+          <w:szCs w:val="18"/>
+          <w:lang w:val="en-US" w:eastAsia="de-DE"/>
+        </w:rPr>
+      </w:pPr>
+      <w:r>
+        <w:rPr>
+          <w:rFonts w:ascii="Arial" w:eastAsia="Times New Roman" w:hAnsi="Arial" w:cs="Arial"/>
+          <w:color w:val="000000"/>
+          <w:sz w:val="18"/>
+          <w:szCs w:val="18"/>
+          <w:lang w:val="en-US" w:eastAsia="de-DE"/>
+        </w:rPr>
+        <w:t>#83 Rotate Connector</w:t>
       </w:r>
       <w:r>
         <w:rPr>
@@ -2262,16 +2194,6 @@
         </w:rPr>
         <w:t xml:space="preserve"> </w:t>
       </w:r>
-      <w:r>
-        <w:rPr>
-          <w:rFonts w:ascii="Arial" w:eastAsia="Times New Roman" w:hAnsi="Arial" w:cs="Arial"/>
-          <w:color w:val="000000"/>
-          <w:sz w:val="18"/>
-          <w:szCs w:val="18"/>
-          <w:lang w:val="en-US" w:eastAsia="de-DE"/>
-        </w:rPr>
-        <w:t>(not needed)</w:t>
-      </w:r>
     </w:p>
     <w:p>
       <w:pPr>
@@ -2297,29 +2219,7 @@
           <w:szCs w:val="18"/>
           <w:lang w:val="en-US" w:eastAsia="de-DE"/>
         </w:rPr>
-        <w:t xml:space="preserve">#106 </w:t>
-      </w:r>
-      <w:proofErr w:type="spellStart"/>
-      <w:r>
-        <w:rPr>
-          <w:rFonts w:ascii="Arial" w:eastAsia="Times New Roman" w:hAnsi="Arial" w:cs="Arial"/>
-          <w:color w:val="000000"/>
-          <w:sz w:val="18"/>
-          <w:szCs w:val="18"/>
-          <w:lang w:val="en-US" w:eastAsia="de-DE"/>
-        </w:rPr>
-        <w:t>DeleteClosedConn</w:t>
-      </w:r>
-      <w:proofErr w:type="spellEnd"/>
-      <w:r>
-        <w:rPr>
-          <w:rFonts w:ascii="Arial" w:eastAsia="Times New Roman" w:hAnsi="Arial" w:cs="Arial"/>
-          <w:color w:val="000000"/>
-          <w:sz w:val="18"/>
-          <w:szCs w:val="18"/>
-          <w:lang w:val="en-US" w:eastAsia="de-DE"/>
-        </w:rPr>
-        <w:t xml:space="preserve">: delete neurons </w:t>
+        <w:t>#88 Delete Connector</w:t>
       </w:r>
     </w:p>
     <w:p>
@@ -2332,21 +2232,23 @@
         <w:spacing w:after="0" w:line="240" w:lineRule="auto"/>
         <w:rPr>
           <w:rFonts w:ascii="Arial" w:eastAsia="Times New Roman" w:hAnsi="Arial" w:cs="Arial"/>
-          <w:color w:val="000000"/>
-          <w:sz w:val="18"/>
-          <w:szCs w:val="18"/>
-          <w:lang w:val="en-US" w:eastAsia="de-DE"/>
-        </w:rPr>
-      </w:pPr>
-      <w:r>
-        <w:rPr>
-          <w:rFonts w:ascii="Arial" w:eastAsia="Times New Roman" w:hAnsi="Arial" w:cs="Arial"/>
-          <w:color w:val="000000"/>
-          <w:sz w:val="18"/>
-          <w:szCs w:val="18"/>
-          <w:lang w:val="en-US" w:eastAsia="de-DE"/>
-        </w:rPr>
-        <w:t xml:space="preserve">#95 Orphaned neuron </w:t>
+          <w:strike/>
+          <w:color w:val="000000"/>
+          <w:sz w:val="18"/>
+          <w:szCs w:val="18"/>
+          <w:lang w:val="en-US" w:eastAsia="de-DE"/>
+        </w:rPr>
+      </w:pPr>
+      <w:r>
+        <w:rPr>
+          <w:rFonts w:ascii="Arial" w:eastAsia="Times New Roman" w:hAnsi="Arial" w:cs="Arial"/>
+          <w:strike/>
+          <w:color w:val="000000"/>
+          <w:sz w:val="18"/>
+          <w:szCs w:val="18"/>
+          <w:lang w:val="en-US" w:eastAsia="de-DE"/>
+        </w:rPr>
+        <w:t>#86 Frame for connectors</w:t>
       </w:r>
     </w:p>
     <w:p>
@@ -2362,40 +2264,34 @@
           <w:color w:val="000000"/>
           <w:sz w:val="18"/>
           <w:szCs w:val="18"/>
-          <w:lang w:val="en-US" w:eastAsia="de-DE"/>
-        </w:rPr>
-      </w:pPr>
-      <w:r>
-        <w:rPr>
-          <w:rFonts w:ascii="Arial" w:eastAsia="Times New Roman" w:hAnsi="Arial" w:cs="Arial"/>
-          <w:color w:val="000000"/>
-          <w:sz w:val="18"/>
-          <w:szCs w:val="18"/>
-          <w:lang w:val="en-US" w:eastAsia="de-DE"/>
-        </w:rPr>
-        <w:t xml:space="preserve">#91 </w:t>
-      </w:r>
-      <w:proofErr w:type="spellStart"/>
-      <w:r>
-        <w:rPr>
-          <w:rFonts w:ascii="Arial" w:eastAsia="Times New Roman" w:hAnsi="Arial" w:cs="Arial"/>
-          <w:color w:val="000000"/>
-          <w:sz w:val="18"/>
-          <w:szCs w:val="18"/>
-          <w:lang w:val="en-US" w:eastAsia="de-DE"/>
-        </w:rPr>
-        <w:t>DisConnect</w:t>
-      </w:r>
-      <w:proofErr w:type="spellEnd"/>
-      <w:r>
-        <w:rPr>
-          <w:rFonts w:ascii="Arial" w:eastAsia="Times New Roman" w:hAnsi="Arial" w:cs="Arial"/>
-          <w:color w:val="000000"/>
-          <w:sz w:val="18"/>
-          <w:szCs w:val="18"/>
-          <w:lang w:val="en-US" w:eastAsia="de-DE"/>
-        </w:rPr>
-        <w:t xml:space="preserve"> Input/Output connectors</w:t>
+          <w:lang w:eastAsia="de-DE"/>
+        </w:rPr>
+      </w:pPr>
+      <w:r>
+        <w:rPr>
+          <w:rFonts w:ascii="Arial" w:hAnsi="Arial" w:cs="Arial"/>
+          <w:sz w:val="18"/>
+          <w:szCs w:val="18"/>
+        </w:rPr>
+        <w:t>#</w:t>
+      </w:r>
+      <w:r>
+        <w:rPr>
+          <w:rFonts w:ascii="Arial" w:hAnsi="Arial" w:cs="Arial"/>
+          <w:sz w:val="18"/>
+          <w:szCs w:val="18"/>
+        </w:rPr>
+        <w:t>74 Modules</w:t>
+      </w:r>
+      <w:r>
+        <w:rPr>
+          <w:rFonts w:ascii="Arial" w:eastAsia="Times New Roman" w:hAnsi="Arial" w:cs="Arial"/>
+          <w:color w:val="000000"/>
+          <w:sz w:val="18"/>
+          <w:szCs w:val="18"/>
+          <w:lang w:eastAsia="de-DE"/>
+        </w:rPr>
+        <w:t> </w:t>
       </w:r>
     </w:p>
     <w:p>
@@ -2422,51 +2318,7 @@
           <w:szCs w:val="18"/>
           <w:lang w:val="en-US" w:eastAsia="de-DE"/>
         </w:rPr>
-        <w:t>#90 Unplug (</w:t>
-      </w:r>
-      <w:proofErr w:type="spellStart"/>
-      <w:r>
-        <w:rPr>
-          <w:rFonts w:ascii="Arial" w:eastAsia="Times New Roman" w:hAnsi="Arial" w:cs="Arial"/>
-          <w:color w:val="000000"/>
-          <w:sz w:val="18"/>
-          <w:szCs w:val="18"/>
-          <w:lang w:val="en-US" w:eastAsia="de-DE"/>
-        </w:rPr>
-        <w:t>ClosedConn</w:t>
-      </w:r>
-      <w:proofErr w:type="spellEnd"/>
-      <w:r>
-        <w:rPr>
-          <w:rFonts w:ascii="Arial" w:eastAsia="Times New Roman" w:hAnsi="Arial" w:cs="Arial"/>
-          <w:color w:val="000000"/>
-          <w:sz w:val="18"/>
-          <w:szCs w:val="18"/>
-          <w:lang w:val="en-US" w:eastAsia="de-DE"/>
-        </w:rPr>
-        <w:t xml:space="preserve"> -&gt; In- &amp; </w:t>
-      </w:r>
-      <w:proofErr w:type="spellStart"/>
-      <w:r>
-        <w:rPr>
-          <w:rFonts w:ascii="Arial" w:eastAsia="Times New Roman" w:hAnsi="Arial" w:cs="Arial"/>
-          <w:color w:val="000000"/>
-          <w:sz w:val="18"/>
-          <w:szCs w:val="18"/>
-          <w:lang w:val="en-US" w:eastAsia="de-DE"/>
-        </w:rPr>
-        <w:t>OutConn</w:t>
-      </w:r>
-      <w:proofErr w:type="spellEnd"/>
-      <w:r>
-        <w:rPr>
-          <w:rFonts w:ascii="Arial" w:eastAsia="Times New Roman" w:hAnsi="Arial" w:cs="Arial"/>
-          <w:color w:val="000000"/>
-          <w:sz w:val="18"/>
-          <w:szCs w:val="18"/>
-          <w:lang w:val="en-US" w:eastAsia="de-DE"/>
-        </w:rPr>
-        <w:t>)</w:t>
+        <w:t>#84 Disconnect connector</w:t>
       </w:r>
     </w:p>
     <w:p>
@@ -2482,62 +2334,18 @@
           <w:color w:val="000000"/>
           <w:sz w:val="18"/>
           <w:szCs w:val="18"/>
-          <w:lang w:val="en-US" w:eastAsia="de-DE"/>
-        </w:rPr>
-      </w:pPr>
-      <w:r>
-        <w:rPr>
-          <w:rFonts w:ascii="Arial" w:eastAsia="Times New Roman" w:hAnsi="Arial" w:cs="Arial"/>
-          <w:color w:val="000000"/>
-          <w:sz w:val="18"/>
-          <w:szCs w:val="18"/>
-          <w:lang w:val="en-US" w:eastAsia="de-DE"/>
-        </w:rPr>
-        <w:t xml:space="preserve">#101 </w:t>
-      </w:r>
-      <w:proofErr w:type="spellStart"/>
-      <w:r>
-        <w:rPr>
-          <w:rFonts w:ascii="Arial" w:eastAsia="Times New Roman" w:hAnsi="Arial" w:cs="Arial"/>
-          <w:color w:val="000000"/>
-          <w:sz w:val="18"/>
-          <w:szCs w:val="18"/>
-          <w:lang w:val="en-US" w:eastAsia="de-DE"/>
-        </w:rPr>
-        <w:t>DisConnect</w:t>
-      </w:r>
-      <w:proofErr w:type="spellEnd"/>
-      <w:r>
-        <w:rPr>
-          <w:rFonts w:ascii="Arial" w:eastAsia="Times New Roman" w:hAnsi="Arial" w:cs="Arial"/>
-          <w:color w:val="000000"/>
-          <w:sz w:val="18"/>
-          <w:szCs w:val="18"/>
-          <w:lang w:val="en-US" w:eastAsia="de-DE"/>
-        </w:rPr>
-        <w:t xml:space="preserve"> Neuron (In-/</w:t>
-      </w:r>
-      <w:proofErr w:type="spellStart"/>
-      <w:r>
-        <w:rPr>
-          <w:rFonts w:ascii="Arial" w:eastAsia="Times New Roman" w:hAnsi="Arial" w:cs="Arial"/>
-          <w:color w:val="000000"/>
-          <w:sz w:val="18"/>
-          <w:szCs w:val="18"/>
-          <w:lang w:val="en-US" w:eastAsia="de-DE"/>
-        </w:rPr>
-        <w:t>OutNeuron</w:t>
-      </w:r>
-      <w:proofErr w:type="spellEnd"/>
-      <w:r>
-        <w:rPr>
-          <w:rFonts w:ascii="Arial" w:eastAsia="Times New Roman" w:hAnsi="Arial" w:cs="Arial"/>
-          <w:color w:val="000000"/>
-          <w:sz w:val="18"/>
-          <w:szCs w:val="18"/>
-          <w:lang w:val="en-US" w:eastAsia="de-DE"/>
-        </w:rPr>
-        <w:t>)</w:t>
+          <w:lang w:eastAsia="de-DE"/>
+        </w:rPr>
+      </w:pPr>
+      <w:r>
+        <w:rPr>
+          <w:rFonts w:ascii="Arial" w:eastAsia="Times New Roman" w:hAnsi="Arial" w:cs="Arial"/>
+          <w:color w:val="000000"/>
+          <w:sz w:val="18"/>
+          <w:szCs w:val="18"/>
+          <w:lang w:eastAsia="de-DE"/>
+        </w:rPr>
+        <w:t>#62 Input-Neuronen gleichmäßig ausrichten (Paul)</w:t>
       </w:r>
     </w:p>
     <w:p>
@@ -2564,7 +2372,7 @@
           <w:szCs w:val="18"/>
           <w:lang w:val="en-US" w:eastAsia="de-DE"/>
         </w:rPr>
-        <w:t>#103 Unselect after make connector</w:t>
+        <w:t>#80 SignalData undo/redo</w:t>
       </w:r>
     </w:p>
     <w:p>
@@ -2591,7 +2399,7 @@
           <w:szCs w:val="18"/>
           <w:lang w:val="en-US" w:eastAsia="de-DE"/>
         </w:rPr>
-        <w:t>#89 Split closed connector</w:t>
+        <w:t>#78 Shape center (3 purposes)</w:t>
       </w:r>
     </w:p>
     <w:p>
@@ -2604,21 +2412,21 @@
         <w:spacing w:after="0" w:line="240" w:lineRule="auto"/>
         <w:rPr>
           <w:rFonts w:ascii="Arial" w:eastAsia="Times New Roman" w:hAnsi="Arial" w:cs="Arial"/>
-          <w:color w:val="24292E"/>
-          <w:sz w:val="18"/>
-          <w:szCs w:val="18"/>
-          <w:lang w:val="en-US" w:eastAsia="de-DE"/>
-        </w:rPr>
-      </w:pPr>
-      <w:r>
-        <w:rPr>
-          <w:rFonts w:ascii="Arial" w:eastAsia="Times New Roman" w:hAnsi="Arial" w:cs="Arial"/>
-          <w:color w:val="24292E"/>
-          <w:sz w:val="18"/>
-          <w:szCs w:val="18"/>
-          <w:lang w:val="en-US" w:eastAsia="de-DE"/>
-        </w:rPr>
-        <w:t>#98 Delete selection with DEL-key</w:t>
+          <w:color w:val="000000"/>
+          <w:sz w:val="18"/>
+          <w:szCs w:val="18"/>
+          <w:lang w:eastAsia="de-DE"/>
+        </w:rPr>
+      </w:pPr>
+      <w:r>
+        <w:rPr>
+          <w:rFonts w:ascii="Arial" w:eastAsia="Times New Roman" w:hAnsi="Arial" w:cs="Arial"/>
+          <w:color w:val="000000"/>
+          <w:sz w:val="18"/>
+          <w:szCs w:val="18"/>
+          <w:lang w:eastAsia="de-DE"/>
+        </w:rPr>
+        <w:t>#61 Knoten gleichmäßig verteilen (Paul)</w:t>
       </w:r>
     </w:p>
     <w:p>
@@ -2631,21 +2439,21 @@
         <w:spacing w:after="0" w:line="240" w:lineRule="auto"/>
         <w:rPr>
           <w:rFonts w:ascii="Arial" w:eastAsia="Times New Roman" w:hAnsi="Arial" w:cs="Arial"/>
-          <w:color w:val="24292E"/>
-          <w:sz w:val="18"/>
-          <w:szCs w:val="18"/>
-          <w:lang w:val="en-US" w:eastAsia="de-DE"/>
-        </w:rPr>
-      </w:pPr>
-      <w:r>
-        <w:rPr>
-          <w:rFonts w:ascii="Arial" w:eastAsia="Times New Roman" w:hAnsi="Arial" w:cs="Arial"/>
-          <w:color w:val="24292E"/>
-          <w:sz w:val="18"/>
-          <w:szCs w:val="18"/>
-          <w:lang w:val="en-US" w:eastAsia="de-DE"/>
-        </w:rPr>
-        <w:t>#100 Bug: Delete selected nobs</w:t>
+          <w:color w:val="000000"/>
+          <w:sz w:val="18"/>
+          <w:szCs w:val="18"/>
+          <w:lang w:val="en-US" w:eastAsia="de-DE"/>
+        </w:rPr>
+      </w:pPr>
+      <w:r>
+        <w:rPr>
+          <w:rFonts w:ascii="Arial" w:eastAsia="Times New Roman" w:hAnsi="Arial" w:cs="Arial"/>
+          <w:color w:val="000000"/>
+          <w:sz w:val="18"/>
+          <w:szCs w:val="18"/>
+          <w:lang w:val="en-US" w:eastAsia="de-DE"/>
+        </w:rPr>
+        <w:t>#79 Repair redo</w:t>
       </w:r>
     </w:p>
     <w:p>
@@ -2658,456 +2466,21 @@
         <w:spacing w:after="0" w:line="240" w:lineRule="auto"/>
         <w:rPr>
           <w:rFonts w:ascii="Arial" w:eastAsia="Times New Roman" w:hAnsi="Arial" w:cs="Arial"/>
-          <w:color w:val="24292E"/>
-          <w:sz w:val="18"/>
-          <w:szCs w:val="18"/>
-          <w:lang w:val="en-US" w:eastAsia="de-DE"/>
-        </w:rPr>
-      </w:pPr>
-      <w:r>
-        <w:rPr>
-          <w:rFonts w:ascii="Arial" w:eastAsia="Times New Roman" w:hAnsi="Arial" w:cs="Arial"/>
-          <w:color w:val="24292E"/>
-          <w:sz w:val="18"/>
-          <w:szCs w:val="18"/>
-          <w:lang w:val="en-US" w:eastAsia="de-DE"/>
-        </w:rPr>
-        <w:t>#99 Bug: Add module selects all</w:t>
-      </w:r>
-    </w:p>
-    <w:p>
-      <w:pPr>
-        <w:pStyle w:val="Listenabsatz"/>
-        <w:numPr>
-          <w:ilvl w:val="0"/>
-          <w:numId w:val="1"/>
-        </w:numPr>
-        <w:spacing w:after="0" w:line="240" w:lineRule="auto"/>
-        <w:rPr>
-          <w:rFonts w:ascii="Arial" w:eastAsia="Times New Roman" w:hAnsi="Arial" w:cs="Arial"/>
-          <w:color w:val="24292E"/>
-          <w:sz w:val="18"/>
-          <w:szCs w:val="18"/>
-          <w:lang w:val="en-US" w:eastAsia="de-DE"/>
-        </w:rPr>
-      </w:pPr>
-      <w:r>
-        <w:rPr>
-          <w:rFonts w:ascii="Arial" w:eastAsia="Times New Roman" w:hAnsi="Arial" w:cs="Arial"/>
-          <w:color w:val="24292E"/>
-          <w:sz w:val="18"/>
-          <w:szCs w:val="18"/>
-          <w:lang w:val="en-US" w:eastAsia="de-DE"/>
-        </w:rPr>
-        <w:t>#97 Delete closed connector</w:t>
-      </w:r>
-    </w:p>
-    <w:p>
-      <w:pPr>
-        <w:pStyle w:val="Listenabsatz"/>
-        <w:numPr>
-          <w:ilvl w:val="0"/>
-          <w:numId w:val="1"/>
-        </w:numPr>
-        <w:spacing w:after="0" w:line="240" w:lineRule="auto"/>
-        <w:rPr>
-          <w:rFonts w:ascii="Arial" w:eastAsia="Times New Roman" w:hAnsi="Arial" w:cs="Arial"/>
-          <w:color w:val="000000"/>
-          <w:sz w:val="18"/>
-          <w:szCs w:val="18"/>
-          <w:lang w:val="en-US" w:eastAsia="de-DE"/>
-        </w:rPr>
-      </w:pPr>
-      <w:r>
-        <w:rPr>
-          <w:rFonts w:ascii="Arial" w:eastAsia="Times New Roman" w:hAnsi="Arial" w:cs="Arial"/>
-          <w:color w:val="000000"/>
-          <w:sz w:val="18"/>
-          <w:szCs w:val="18"/>
-          <w:lang w:val="en-US" w:eastAsia="de-DE"/>
-        </w:rPr>
-        <w:t>#87 Plugin animation</w:t>
-      </w:r>
-    </w:p>
-    <w:p>
-      <w:pPr>
-        <w:pStyle w:val="Listenabsatz"/>
-        <w:numPr>
-          <w:ilvl w:val="0"/>
-          <w:numId w:val="1"/>
-        </w:numPr>
-        <w:spacing w:after="0" w:line="240" w:lineRule="auto"/>
-        <w:rPr>
-          <w:rFonts w:ascii="Arial" w:eastAsia="Times New Roman" w:hAnsi="Arial" w:cs="Arial"/>
-          <w:color w:val="000000"/>
-          <w:sz w:val="18"/>
-          <w:szCs w:val="18"/>
-          <w:lang w:val="en-US" w:eastAsia="de-DE"/>
-        </w:rPr>
-      </w:pPr>
-      <w:r>
-        <w:rPr>
-          <w:rFonts w:ascii="Arial" w:eastAsia="Times New Roman" w:hAnsi="Arial" w:cs="Arial"/>
-          <w:color w:val="000000"/>
-          <w:sz w:val="18"/>
-          <w:szCs w:val="18"/>
-          <w:lang w:val="en-US" w:eastAsia="de-DE"/>
-        </w:rPr>
-        <w:t>#83 Rotate Connector</w:t>
-      </w:r>
-      <w:r>
-        <w:rPr>
-          <w:rFonts w:ascii="Arial" w:eastAsia="Times New Roman" w:hAnsi="Arial" w:cs="Arial"/>
-          <w:color w:val="000000"/>
-          <w:sz w:val="18"/>
-          <w:szCs w:val="18"/>
-          <w:lang w:val="en-US" w:eastAsia="de-DE"/>
-        </w:rPr>
-        <w:t xml:space="preserve"> </w:t>
-      </w:r>
-    </w:p>
-    <w:p>
-      <w:pPr>
-        <w:pStyle w:val="Listenabsatz"/>
-        <w:numPr>
-          <w:ilvl w:val="0"/>
-          <w:numId w:val="1"/>
-        </w:numPr>
-        <w:spacing w:after="0" w:line="240" w:lineRule="auto"/>
-        <w:rPr>
-          <w:rFonts w:ascii="Arial" w:eastAsia="Times New Roman" w:hAnsi="Arial" w:cs="Arial"/>
-          <w:color w:val="000000"/>
-          <w:sz w:val="18"/>
-          <w:szCs w:val="18"/>
-          <w:lang w:val="en-US" w:eastAsia="de-DE"/>
-        </w:rPr>
-      </w:pPr>
-      <w:r>
-        <w:rPr>
-          <w:rFonts w:ascii="Arial" w:eastAsia="Times New Roman" w:hAnsi="Arial" w:cs="Arial"/>
-          <w:color w:val="000000"/>
-          <w:sz w:val="18"/>
-          <w:szCs w:val="18"/>
-          <w:lang w:val="en-US" w:eastAsia="de-DE"/>
-        </w:rPr>
-        <w:t>#88 Delete Connector</w:t>
-      </w:r>
-    </w:p>
-    <w:p>
-      <w:pPr>
-        <w:pStyle w:val="Listenabsatz"/>
-        <w:numPr>
-          <w:ilvl w:val="0"/>
-          <w:numId w:val="1"/>
-        </w:numPr>
-        <w:spacing w:after="0" w:line="240" w:lineRule="auto"/>
-        <w:rPr>
-          <w:rFonts w:ascii="Arial" w:eastAsia="Times New Roman" w:hAnsi="Arial" w:cs="Arial"/>
-          <w:strike/>
-          <w:color w:val="000000"/>
-          <w:sz w:val="18"/>
-          <w:szCs w:val="18"/>
-          <w:lang w:val="en-US" w:eastAsia="de-DE"/>
-        </w:rPr>
-      </w:pPr>
-      <w:r>
-        <w:rPr>
-          <w:rFonts w:ascii="Arial" w:eastAsia="Times New Roman" w:hAnsi="Arial" w:cs="Arial"/>
-          <w:strike/>
-          <w:color w:val="000000"/>
-          <w:sz w:val="18"/>
-          <w:szCs w:val="18"/>
-          <w:lang w:val="en-US" w:eastAsia="de-DE"/>
-        </w:rPr>
-        <w:t>#86 Frame for connectors</w:t>
-      </w:r>
-    </w:p>
-    <w:p>
-      <w:pPr>
-        <w:pStyle w:val="Listenabsatz"/>
-        <w:numPr>
-          <w:ilvl w:val="0"/>
-          <w:numId w:val="1"/>
-        </w:numPr>
-        <w:spacing w:after="0" w:line="240" w:lineRule="auto"/>
-        <w:rPr>
-          <w:rFonts w:ascii="Arial" w:eastAsia="Times New Roman" w:hAnsi="Arial" w:cs="Arial"/>
-          <w:color w:val="000000"/>
-          <w:sz w:val="18"/>
-          <w:szCs w:val="18"/>
-          <w:lang w:eastAsia="de-DE"/>
-        </w:rPr>
-      </w:pPr>
-      <w:r>
-        <w:rPr>
-          <w:rFonts w:ascii="Arial" w:hAnsi="Arial" w:cs="Arial"/>
-          <w:sz w:val="18"/>
-          <w:szCs w:val="18"/>
-        </w:rPr>
-        <w:t>#</w:t>
-      </w:r>
-      <w:r>
-        <w:rPr>
-          <w:rFonts w:ascii="Arial" w:hAnsi="Arial" w:cs="Arial"/>
-          <w:sz w:val="18"/>
-          <w:szCs w:val="18"/>
-        </w:rPr>
-        <w:t>74 Modules</w:t>
-      </w:r>
-      <w:r>
-        <w:rPr>
-          <w:rFonts w:ascii="Arial" w:eastAsia="Times New Roman" w:hAnsi="Arial" w:cs="Arial"/>
-          <w:color w:val="000000"/>
-          <w:sz w:val="18"/>
-          <w:szCs w:val="18"/>
-          <w:lang w:eastAsia="de-DE"/>
-        </w:rPr>
-        <w:t> </w:t>
-      </w:r>
-    </w:p>
-    <w:p>
-      <w:pPr>
-        <w:pStyle w:val="Listenabsatz"/>
-        <w:numPr>
-          <w:ilvl w:val="0"/>
-          <w:numId w:val="1"/>
-        </w:numPr>
-        <w:spacing w:after="0" w:line="240" w:lineRule="auto"/>
-        <w:rPr>
-          <w:rFonts w:ascii="Arial" w:eastAsia="Times New Roman" w:hAnsi="Arial" w:cs="Arial"/>
-          <w:color w:val="000000"/>
-          <w:sz w:val="18"/>
-          <w:szCs w:val="18"/>
-          <w:lang w:val="en-US" w:eastAsia="de-DE"/>
-        </w:rPr>
-      </w:pPr>
-      <w:r>
-        <w:rPr>
-          <w:rFonts w:ascii="Arial" w:eastAsia="Times New Roman" w:hAnsi="Arial" w:cs="Arial"/>
-          <w:color w:val="000000"/>
-          <w:sz w:val="18"/>
-          <w:szCs w:val="18"/>
-          <w:lang w:val="en-US" w:eastAsia="de-DE"/>
-        </w:rPr>
-        <w:t>#84 Disconnect connector</w:t>
-      </w:r>
-    </w:p>
-    <w:p>
-      <w:pPr>
-        <w:pStyle w:val="Listenabsatz"/>
-        <w:numPr>
-          <w:ilvl w:val="0"/>
-          <w:numId w:val="1"/>
-        </w:numPr>
-        <w:spacing w:after="0" w:line="240" w:lineRule="auto"/>
-        <w:rPr>
-          <w:rFonts w:ascii="Arial" w:eastAsia="Times New Roman" w:hAnsi="Arial" w:cs="Arial"/>
-          <w:color w:val="000000"/>
-          <w:sz w:val="18"/>
-          <w:szCs w:val="18"/>
-          <w:lang w:eastAsia="de-DE"/>
-        </w:rPr>
-      </w:pPr>
-      <w:r>
-        <w:rPr>
-          <w:rFonts w:ascii="Arial" w:eastAsia="Times New Roman" w:hAnsi="Arial" w:cs="Arial"/>
-          <w:color w:val="000000"/>
-          <w:sz w:val="18"/>
-          <w:szCs w:val="18"/>
-          <w:lang w:eastAsia="de-DE"/>
-        </w:rPr>
-        <w:t>#62 Input-Neuronen gleichmäßig ausrichten (Paul)</w:t>
-      </w:r>
-    </w:p>
-    <w:p>
-      <w:pPr>
-        <w:pStyle w:val="Listenabsatz"/>
-        <w:numPr>
-          <w:ilvl w:val="0"/>
-          <w:numId w:val="1"/>
-        </w:numPr>
-        <w:spacing w:after="0" w:line="240" w:lineRule="auto"/>
-        <w:rPr>
-          <w:rFonts w:ascii="Arial" w:eastAsia="Times New Roman" w:hAnsi="Arial" w:cs="Arial"/>
-          <w:color w:val="000000"/>
-          <w:sz w:val="18"/>
-          <w:szCs w:val="18"/>
-          <w:lang w:val="en-US" w:eastAsia="de-DE"/>
-        </w:rPr>
-      </w:pPr>
-      <w:r>
-        <w:rPr>
-          <w:rFonts w:ascii="Arial" w:eastAsia="Times New Roman" w:hAnsi="Arial" w:cs="Arial"/>
-          <w:color w:val="000000"/>
-          <w:sz w:val="18"/>
-          <w:szCs w:val="18"/>
-          <w:lang w:val="en-US" w:eastAsia="de-DE"/>
-        </w:rPr>
-        <w:t xml:space="preserve">#80 </w:t>
-      </w:r>
-      <w:proofErr w:type="spellStart"/>
-      <w:r>
-        <w:rPr>
-          <w:rFonts w:ascii="Arial" w:eastAsia="Times New Roman" w:hAnsi="Arial" w:cs="Arial"/>
-          <w:color w:val="000000"/>
-          <w:sz w:val="18"/>
-          <w:szCs w:val="18"/>
-          <w:lang w:val="en-US" w:eastAsia="de-DE"/>
-        </w:rPr>
-        <w:t>SignalData</w:t>
-      </w:r>
-      <w:proofErr w:type="spellEnd"/>
-      <w:r>
-        <w:rPr>
-          <w:rFonts w:ascii="Arial" w:eastAsia="Times New Roman" w:hAnsi="Arial" w:cs="Arial"/>
-          <w:color w:val="000000"/>
-          <w:sz w:val="18"/>
-          <w:szCs w:val="18"/>
-          <w:lang w:val="en-US" w:eastAsia="de-DE"/>
-        </w:rPr>
-        <w:t xml:space="preserve"> undo/redo</w:t>
-      </w:r>
-    </w:p>
-    <w:p>
-      <w:pPr>
-        <w:pStyle w:val="Listenabsatz"/>
-        <w:numPr>
-          <w:ilvl w:val="0"/>
-          <w:numId w:val="1"/>
-        </w:numPr>
-        <w:spacing w:after="0" w:line="240" w:lineRule="auto"/>
-        <w:rPr>
-          <w:rFonts w:ascii="Arial" w:eastAsia="Times New Roman" w:hAnsi="Arial" w:cs="Arial"/>
-          <w:color w:val="000000"/>
-          <w:sz w:val="18"/>
-          <w:szCs w:val="18"/>
-          <w:lang w:val="en-US" w:eastAsia="de-DE"/>
-        </w:rPr>
-      </w:pPr>
-      <w:r>
-        <w:rPr>
-          <w:rFonts w:ascii="Arial" w:eastAsia="Times New Roman" w:hAnsi="Arial" w:cs="Arial"/>
-          <w:color w:val="000000"/>
-          <w:sz w:val="18"/>
-          <w:szCs w:val="18"/>
-          <w:lang w:val="en-US" w:eastAsia="de-DE"/>
-        </w:rPr>
-        <w:t>#78 Shape center (3 purposes)</w:t>
-      </w:r>
-    </w:p>
-    <w:p>
-      <w:pPr>
-        <w:pStyle w:val="Listenabsatz"/>
-        <w:numPr>
-          <w:ilvl w:val="0"/>
-          <w:numId w:val="1"/>
-        </w:numPr>
-        <w:spacing w:after="0" w:line="240" w:lineRule="auto"/>
-        <w:rPr>
-          <w:rFonts w:ascii="Arial" w:eastAsia="Times New Roman" w:hAnsi="Arial" w:cs="Arial"/>
-          <w:color w:val="000000"/>
-          <w:sz w:val="18"/>
-          <w:szCs w:val="18"/>
-          <w:lang w:eastAsia="de-DE"/>
-        </w:rPr>
-      </w:pPr>
-      <w:r>
-        <w:rPr>
-          <w:rFonts w:ascii="Arial" w:eastAsia="Times New Roman" w:hAnsi="Arial" w:cs="Arial"/>
-          <w:color w:val="000000"/>
-          <w:sz w:val="18"/>
-          <w:szCs w:val="18"/>
-          <w:lang w:eastAsia="de-DE"/>
-        </w:rPr>
-        <w:t>#61 Knoten gleichmäßig verteilen (Paul)</w:t>
-      </w:r>
-    </w:p>
-    <w:p>
-      <w:pPr>
-        <w:pStyle w:val="Listenabsatz"/>
-        <w:numPr>
-          <w:ilvl w:val="0"/>
-          <w:numId w:val="1"/>
-        </w:numPr>
-        <w:spacing w:after="0" w:line="240" w:lineRule="auto"/>
-        <w:rPr>
-          <w:rFonts w:ascii="Arial" w:eastAsia="Times New Roman" w:hAnsi="Arial" w:cs="Arial"/>
-          <w:color w:val="000000"/>
-          <w:sz w:val="18"/>
-          <w:szCs w:val="18"/>
-          <w:lang w:val="en-US" w:eastAsia="de-DE"/>
-        </w:rPr>
-      </w:pPr>
-      <w:r>
-        <w:rPr>
-          <w:rFonts w:ascii="Arial" w:eastAsia="Times New Roman" w:hAnsi="Arial" w:cs="Arial"/>
-          <w:color w:val="000000"/>
-          <w:sz w:val="18"/>
-          <w:szCs w:val="18"/>
-          <w:lang w:val="en-US" w:eastAsia="de-DE"/>
-        </w:rPr>
-        <w:t>#79 Repair redo</w:t>
-      </w:r>
-    </w:p>
-    <w:p>
-      <w:pPr>
-        <w:pStyle w:val="Listenabsatz"/>
-        <w:numPr>
-          <w:ilvl w:val="0"/>
-          <w:numId w:val="1"/>
-        </w:numPr>
-        <w:spacing w:after="0" w:line="240" w:lineRule="auto"/>
-        <w:rPr>
-          <w:rFonts w:ascii="Arial" w:eastAsia="Times New Roman" w:hAnsi="Arial" w:cs="Arial"/>
-          <w:color w:val="000000"/>
-          <w:sz w:val="18"/>
-          <w:szCs w:val="18"/>
-          <w:lang w:val="en-US" w:eastAsia="de-DE"/>
-        </w:rPr>
-      </w:pPr>
-      <w:r>
-        <w:rPr>
-          <w:rFonts w:ascii="Arial" w:eastAsia="Times New Roman" w:hAnsi="Arial" w:cs="Arial"/>
-          <w:color w:val="000000"/>
-          <w:sz w:val="18"/>
-          <w:szCs w:val="18"/>
-          <w:lang w:val="en-US" w:eastAsia="de-DE"/>
-        </w:rPr>
-        <w:t xml:space="preserve">#76 Improve selection </w:t>
-      </w:r>
-      <w:proofErr w:type="gramStart"/>
-      <w:r>
-        <w:rPr>
-          <w:rFonts w:ascii="Arial" w:eastAsia="Times New Roman" w:hAnsi="Arial" w:cs="Arial"/>
-          <w:color w:val="000000"/>
-          <w:sz w:val="18"/>
-          <w:szCs w:val="18"/>
-          <w:lang w:val="en-US" w:eastAsia="de-DE"/>
-        </w:rPr>
-        <w:t>commands  (</w:t>
-      </w:r>
-      <w:proofErr w:type="spellStart"/>
-      <w:proofErr w:type="gramEnd"/>
-      <w:r>
-        <w:rPr>
-          <w:rFonts w:ascii="Arial" w:eastAsia="Times New Roman" w:hAnsi="Arial" w:cs="Arial"/>
-          <w:color w:val="000000"/>
-          <w:sz w:val="18"/>
-          <w:szCs w:val="18"/>
-          <w:lang w:val="en-US" w:eastAsia="de-DE"/>
-        </w:rPr>
-        <w:t>docu</w:t>
-      </w:r>
-      <w:proofErr w:type="spellEnd"/>
-      <w:r>
-        <w:rPr>
-          <w:rFonts w:ascii="Arial" w:eastAsia="Times New Roman" w:hAnsi="Arial" w:cs="Arial"/>
-          <w:color w:val="000000"/>
-          <w:sz w:val="18"/>
-          <w:szCs w:val="18"/>
-          <w:lang w:val="en-US" w:eastAsia="de-DE"/>
-        </w:rPr>
-        <w:t>!)</w:t>
+          <w:color w:val="000000"/>
+          <w:sz w:val="18"/>
+          <w:szCs w:val="18"/>
+          <w:lang w:val="en-US" w:eastAsia="de-DE"/>
+        </w:rPr>
+      </w:pPr>
+      <w:r>
+        <w:rPr>
+          <w:rFonts w:ascii="Arial" w:eastAsia="Times New Roman" w:hAnsi="Arial" w:cs="Arial"/>
+          <w:color w:val="000000"/>
+          <w:sz w:val="18"/>
+          <w:szCs w:val="18"/>
+          <w:lang w:val="en-US" w:eastAsia="de-DE"/>
+        </w:rPr>
+        <w:t>#76 Improve selection commands  (docu!)</w:t>
       </w:r>
     </w:p>
     <w:p>
@@ -3180,43 +2553,7 @@
           <w:sz w:val="18"/>
           <w:szCs w:val="18"/>
         </w:rPr>
-        <w:t xml:space="preserve">Ich habe noch eine Idee. Mir ist es manchmal passiert, dass ich ein Modell verworfen habe, aber Teile daraus hätte </w:t>
-      </w:r>
-      <w:proofErr w:type="gramStart"/>
-      <w:r>
-        <w:rPr>
-          <w:rFonts w:ascii="Verdana" w:eastAsia="Times New Roman" w:hAnsi="Verdana"/>
-          <w:sz w:val="18"/>
-          <w:szCs w:val="18"/>
-        </w:rPr>
-        <w:t>weiter verwenden</w:t>
-      </w:r>
-      <w:proofErr w:type="gramEnd"/>
-      <w:r>
-        <w:rPr>
-          <w:rFonts w:ascii="Verdana" w:eastAsia="Times New Roman" w:hAnsi="Verdana"/>
-          <w:sz w:val="18"/>
-          <w:szCs w:val="18"/>
-        </w:rPr>
-        <w:t xml:space="preserve"> können. Kann man solche Teile nicht in einen Zwischenspeicher kopieren um sie in einem anderen Modell zu </w:t>
-      </w:r>
-      <w:proofErr w:type="spellStart"/>
-      <w:r>
-        <w:rPr>
-          <w:rFonts w:ascii="Verdana" w:eastAsia="Times New Roman" w:hAnsi="Verdana"/>
-          <w:sz w:val="18"/>
-          <w:szCs w:val="18"/>
-        </w:rPr>
-        <w:t>verwernden</w:t>
-      </w:r>
-      <w:proofErr w:type="spellEnd"/>
-      <w:r>
-        <w:rPr>
-          <w:rFonts w:ascii="Verdana" w:eastAsia="Times New Roman" w:hAnsi="Verdana"/>
-          <w:sz w:val="18"/>
-          <w:szCs w:val="18"/>
-        </w:rPr>
-        <w:t>?</w:t>
+        <w:t>Ich habe noch eine Idee. Mir ist es manchmal passiert, dass ich ein Modell verworfen habe, aber Teile daraus hätte weiter verwenden können. Kann man solche Teile nicht in einen Zwischenspeicher kopieren um sie in einem anderen Modell zu verwernden?</w:t>
       </w:r>
     </w:p>
     <w:p>
@@ -3354,25 +2691,7 @@
           <w:sz w:val="18"/>
           <w:szCs w:val="18"/>
         </w:rPr>
-        <w:t xml:space="preserve">#69 Statt einzelner Neuronen kann als Signalquelle ein kreisförmiger Bereich des Modells ausgewählt werden. Das Signal berechnet sich als gewichtete Summe aller Neuronen im Kreis, wobei das Gewicht mit dem Quadrat des Abstands vom Mittelpunkt abnimmt. Neuronen am Rand </w:t>
-      </w:r>
-      <w:proofErr w:type="gramStart"/>
-      <w:r>
-        <w:rPr>
-          <w:rFonts w:ascii="Verdana" w:eastAsia="Times New Roman" w:hAnsi="Verdana"/>
-          <w:sz w:val="18"/>
-          <w:szCs w:val="18"/>
-        </w:rPr>
-        <w:t>des Kreis</w:t>
-      </w:r>
-      <w:proofErr w:type="gramEnd"/>
-      <w:r>
-        <w:rPr>
-          <w:rFonts w:ascii="Verdana" w:eastAsia="Times New Roman" w:hAnsi="Verdana"/>
-          <w:sz w:val="18"/>
-          <w:szCs w:val="18"/>
-        </w:rPr>
-        <w:t xml:space="preserve"> haben praktisch keinen Einfluss, Neuronen in der Mitte den größten. </w:t>
+        <w:t xml:space="preserve">#69 Statt einzelner Neuronen kann als Signalquelle ein kreisförmiger Bereich des Modells ausgewählt werden. Das Signal berechnet sich als gewichtete Summe aller Neuronen im Kreis, wobei das Gewicht mit dem Quadrat des Abstands vom Mittelpunkt abnimmt. Neuronen am Rand des Kreis haben praktisch keinen Einfluss, Neuronen in der Mitte den größten. </w:t>
       </w:r>
       <w:r>
         <w:rPr>
@@ -3381,27 +2700,7 @@
           <w:szCs w:val="18"/>
           <w:shd w:val="clear" w:color="auto" w:fill="00FFFF"/>
         </w:rPr>
-        <w:t xml:space="preserve">Etwas ähnliches soll </w:t>
-      </w:r>
-      <w:proofErr w:type="gramStart"/>
-      <w:r>
-        <w:rPr>
-          <w:rFonts w:ascii="Verdana" w:eastAsia="Times New Roman" w:hAnsi="Verdana"/>
-          <w:sz w:val="18"/>
-          <w:szCs w:val="18"/>
-          <w:shd w:val="clear" w:color="auto" w:fill="00FFFF"/>
-        </w:rPr>
-        <w:t>ja beim</w:t>
-      </w:r>
-      <w:proofErr w:type="gramEnd"/>
-      <w:r>
-        <w:rPr>
-          <w:rFonts w:ascii="Verdana" w:eastAsia="Times New Roman" w:hAnsi="Verdana"/>
-          <w:sz w:val="18"/>
-          <w:szCs w:val="18"/>
-          <w:shd w:val="clear" w:color="auto" w:fill="00FFFF"/>
-        </w:rPr>
-        <w:t xml:space="preserve"> Monitor rauskommen.  Ich interpretiere das mal als 1</w:t>
+        <w:t>Etwas ähnliches soll ja beim Monitor rauskommen.  Ich interpretiere das mal als 1</w:t>
       </w:r>
     </w:p>
     <w:p>
@@ -3446,21 +2745,13 @@
         </w:numPr>
       </w:pPr>
       <w:r>
-        <w:t xml:space="preserve">#40 Automatisches </w:t>
-      </w:r>
-      <w:proofErr w:type="gramStart"/>
-      <w:r>
-        <w:t>Andocken </w:t>
+        <w:t>#40 Automatisches Andocken </w:t>
       </w:r>
       <w:r>
         <w:t xml:space="preserve"> </w:t>
       </w:r>
       <w:r>
-        <w:t>-</w:t>
-      </w:r>
-      <w:proofErr w:type="gramEnd"/>
-      <w:r>
-        <w:t>&gt; #74 „Große“ Modul-Lösung</w:t>
+        <w:t>-&gt; #74 „Große“ Modul-Lösung</w:t>
       </w:r>
     </w:p>
     <w:p>
@@ -3484,6 +2775,7 @@
         </w:numPr>
       </w:pPr>
       <w:r>
+        <w:lastRenderedPageBreak/>
         <w:t>#65: Mehrere Signale in einem Slot</w:t>
       </w:r>
     </w:p>
@@ -3502,65 +2794,22 @@
         <w:rPr>
           <w:lang w:val="en-US"/>
         </w:rPr>
-        <w:t xml:space="preserve">#60: </w:t>
-      </w:r>
-      <w:proofErr w:type="spellStart"/>
-      <w:r>
+        <w:t>#60: Versatz beim Kopieren (Paul)</w:t>
+      </w:r>
+    </w:p>
+    <w:p>
+      <w:pPr>
+        <w:pStyle w:val="Listenabsatz"/>
+        <w:numPr>
+          <w:ilvl w:val="0"/>
+          <w:numId w:val="1"/>
+        </w:numPr>
         <w:rPr>
           <w:lang w:val="en-US"/>
         </w:rPr>
-        <w:t>Versatz</w:t>
-      </w:r>
-      <w:proofErr w:type="spellEnd"/>
-      <w:r>
-        <w:rPr>
-          <w:lang w:val="en-US"/>
-        </w:rPr>
-        <w:t xml:space="preserve"> </w:t>
-      </w:r>
-      <w:proofErr w:type="spellStart"/>
-      <w:r>
-        <w:rPr>
-          <w:lang w:val="en-US"/>
-        </w:rPr>
-        <w:t>beim</w:t>
-      </w:r>
-      <w:proofErr w:type="spellEnd"/>
-      <w:r>
-        <w:rPr>
-          <w:lang w:val="en-US"/>
-        </w:rPr>
-        <w:t xml:space="preserve"> </w:t>
-      </w:r>
-      <w:proofErr w:type="spellStart"/>
-      <w:r>
-        <w:rPr>
-          <w:lang w:val="en-US"/>
-        </w:rPr>
-        <w:t>Kopieren</w:t>
-      </w:r>
-      <w:proofErr w:type="spellEnd"/>
-      <w:r>
-        <w:rPr>
-          <w:lang w:val="en-US"/>
-        </w:rPr>
-        <w:t xml:space="preserve"> (Paul)</w:t>
-      </w:r>
-    </w:p>
-    <w:p>
-      <w:pPr>
-        <w:pStyle w:val="Listenabsatz"/>
-        <w:numPr>
-          <w:ilvl w:val="0"/>
-          <w:numId w:val="1"/>
-        </w:numPr>
-        <w:rPr>
-          <w:lang w:val="en-US"/>
-        </w:rPr>
       </w:pPr>
       <w:bookmarkStart w:id="0" w:name="OLE_LINK1"/>
       <w:r>
-        <w:lastRenderedPageBreak/>
         <w:t>#5</w:t>
       </w:r>
       <w:r>
@@ -3702,17 +2951,7 @@
           <w:sz w:val="18"/>
           <w:szCs w:val="18"/>
         </w:rPr>
-        <w:t xml:space="preserve">Wenn wir nur ein einzelnes Neuron betrachten, könnte man sagen, der Signalpegel ist ein absoluter Wert wird in mV. Wenn wir aber über ein Areal summieren, hängt der Wert völlig davon ab, was ich mathematisch mit den Einzelwerten anstelle (einfach aufsummieren, Mittelwert bilden, über die ganze Fläche gleichmäßig oder mit Betonung der Mitte usw.). Bei einem realen EEG hängt die dargestellte Amplitude ja auch davon ab, wie das Signal zuvor verstärkt oder sonst wie bearbeitet </w:t>
-      </w:r>
-      <w:proofErr w:type="spellStart"/>
-      <w:proofErr w:type="gramStart"/>
-      <w:r>
-        <w:rPr>
-          <w:rFonts w:ascii="Verdana" w:eastAsia="Times New Roman" w:hAnsi="Verdana"/>
-          <w:sz w:val="18"/>
-          <w:szCs w:val="18"/>
-        </w:rPr>
-        <w:t>wurde.</w:t>
+        <w:t>Wenn wir nur ein einzelnes Neuron betrachten, könnte man sagen, der Signalpegel ist ein absoluter Wert wird in mV. Wenn wir aber über ein Areal summieren, hängt der Wert völlig davon ab, was ich mathematisch mit den Einzelwerten anstelle (einfach aufsummieren, Mittelwert bilden, über die ganze Fläche gleichmäßig oder mit Betonung der Mitte usw.). Bei einem realen EEG hängt die dargestellte Amplitude ja auch davon ab, wie das Signal zuvor verstärkt oder sonst wie bearbeitet wurde.</w:t>
       </w:r>
       <w:r>
         <w:rPr>
@@ -3721,10 +2960,8 @@
           <w:szCs w:val="18"/>
           <w:u w:val="single"/>
         </w:rPr>
-        <w:t>Beim</w:t>
-      </w:r>
-      <w:proofErr w:type="spellEnd"/>
-      <w:proofErr w:type="gramEnd"/>
+        <w:t>Beim realen EEG hängt es vor allem davon ab, wieweit der Neuron-Abschnitt vom Sensor entfernt ist. Die dadurch bedingte Dämpfung muss man auspr</w:t>
+      </w:r>
       <w:r>
         <w:rPr>
           <w:rFonts w:ascii="Verdana" w:eastAsia="Times New Roman" w:hAnsi="Verdana"/>
@@ -3732,7 +2969,7 @@
           <w:szCs w:val="18"/>
           <w:u w:val="single"/>
         </w:rPr>
-        <w:t xml:space="preserve"> realen EEG hängt es vor allem davon ab, wieweit der Neuron-Abschnitt vom Sensor entfernt ist. Die dadurch bedingte Dämpfung muss man auspr</w:t>
+        <w:t>o</w:t>
       </w:r>
       <w:r>
         <w:rPr>
@@ -3741,15 +2978,6 @@
           <w:szCs w:val="18"/>
           <w:u w:val="single"/>
         </w:rPr>
-        <w:t>o</w:t>
-      </w:r>
-      <w:r>
-        <w:rPr>
-          <w:rFonts w:ascii="Verdana" w:eastAsia="Times New Roman" w:hAnsi="Verdana"/>
-          <w:sz w:val="18"/>
-          <w:szCs w:val="18"/>
-          <w:u w:val="single"/>
-        </w:rPr>
         <w:t>bieren (Ich kenne keine Messungen dazu).</w:t>
       </w:r>
     </w:p>
@@ -3941,39 +3169,64 @@
           <w:lang w:val="en-US"/>
         </w:rPr>
       </w:pPr>
-      <w:proofErr w:type="spellStart"/>
       <w:r>
         <w:rPr>
           <w:lang w:val="en-US"/>
         </w:rPr>
-        <w:t>Markierung</w:t>
-      </w:r>
-      <w:proofErr w:type="spellEnd"/>
+        <w:t xml:space="preserve">Markierung umbenennen. </w:t>
+      </w:r>
       <w:r>
         <w:rPr>
           <w:lang w:val="en-US"/>
         </w:rPr>
-        <w:t xml:space="preserve"> </w:t>
-      </w:r>
-      <w:proofErr w:type="spellStart"/>
-      <w:r>
-        <w:rPr>
+        <w:t>Select colors?</w:t>
+      </w:r>
+    </w:p>
+    <w:p>
+      <w:pPr>
+        <w:spacing w:after="0" w:line="240" w:lineRule="auto"/>
+        <w:rPr>
+          <w:rFonts w:ascii="Arial" w:hAnsi="Arial" w:cs="Arial"/>
+          <w:sz w:val="18"/>
+          <w:szCs w:val="18"/>
           <w:lang w:val="en-US"/>
         </w:rPr>
-        <w:t>umbenennen</w:t>
-      </w:r>
-      <w:proofErr w:type="spellEnd"/>
-      <w:r>
-        <w:rPr>
+      </w:pPr>
+      <w:r>
+        <w:rPr>
+          <w:rFonts w:ascii="Arial" w:hAnsi="Arial" w:cs="Arial"/>
+          <w:sz w:val="18"/>
+          <w:szCs w:val="18"/>
           <w:lang w:val="en-US"/>
         </w:rPr>
-        <w:t xml:space="preserve">. </w:t>
-      </w:r>
-      <w:r>
-        <w:rPr>
+        <w:t xml:space="preserve">Fixed </w:t>
+      </w:r>
+      <w:r>
+        <w:rPr>
+          <w:rFonts w:ascii="Arial" w:hAnsi="Arial" w:cs="Arial"/>
+          <w:sz w:val="18"/>
+          <w:szCs w:val="18"/>
           <w:lang w:val="en-US"/>
         </w:rPr>
-        <w:t>Select colors?</w:t>
+        <w:t xml:space="preserve">#41 </w:t>
+      </w:r>
+      <w:r>
+        <w:rPr>
+          <w:rFonts w:ascii="Arial" w:hAnsi="Arial" w:cs="Arial"/>
+          <w:sz w:val="18"/>
+          <w:szCs w:val="18"/>
+          <w:lang w:val="en-US"/>
+        </w:rPr>
+        <w:t>-</w:t>
+      </w:r>
+      <w:r>
+        <w:rPr>
+          <w:rFonts w:ascii="Arial" w:hAnsi="Arial" w:cs="Arial"/>
+          <w:sz w:val="18"/>
+          <w:szCs w:val="18"/>
+          <w:lang w:val="en-US"/>
+        </w:rPr>
+        <w:t xml:space="preserve"> Bug: ESC on Analyze not working</w:t>
       </w:r>
     </w:p>
     <w:p>
@@ -4002,7 +3255,7 @@
           <w:szCs w:val="18"/>
           <w:lang w:val="en-US"/>
         </w:rPr>
-        <w:t xml:space="preserve">#41 </w:t>
+        <w:t xml:space="preserve">#42 </w:t>
       </w:r>
       <w:r>
         <w:rPr>
@@ -4020,7 +3273,7 @@
           <w:szCs w:val="18"/>
           <w:lang w:val="en-US"/>
         </w:rPr>
-        <w:t xml:space="preserve"> Bug: ESC on Analyze not working</w:t>
+        <w:t xml:space="preserve"> Analyse finds nothing -&gt; model zooms and scrolls away</w:t>
       </w:r>
     </w:p>
     <w:p>
@@ -4030,6 +3283,113 @@
           <w:rFonts w:ascii="Arial" w:hAnsi="Arial" w:cs="Arial"/>
           <w:sz w:val="18"/>
           <w:szCs w:val="18"/>
+        </w:rPr>
+      </w:pPr>
+      <w:r>
+        <w:rPr>
+          <w:rFonts w:ascii="Arial" w:hAnsi="Arial" w:cs="Arial"/>
+          <w:sz w:val="18"/>
+          <w:szCs w:val="18"/>
+        </w:rPr>
+        <w:t xml:space="preserve">Fixed #43 - Es treten Fehler auf, wenn ich Veränderungen in diesem Modell vornehme (Keine Ausführung des </w:t>
+      </w:r>
+      <w:r>
+        <w:rPr>
+          <w:rFonts w:ascii="Arial" w:hAnsi="Arial" w:cs="Arial"/>
+          <w:sz w:val="18"/>
+          <w:szCs w:val="18"/>
+        </w:rPr>
+        <w:t>Fi</w:t>
+      </w:r>
+      <w:r>
+        <w:rPr>
+          <w:rFonts w:ascii="Arial" w:hAnsi="Arial" w:cs="Arial"/>
+          <w:sz w:val="18"/>
+          <w:szCs w:val="18"/>
+        </w:rPr>
+        <w:t xml:space="preserve">xed </w:t>
+      </w:r>
+      <w:r>
+        <w:rPr>
+          <w:rFonts w:ascii="Arial" w:hAnsi="Arial" w:cs="Arial"/>
+          <w:sz w:val="18"/>
+          <w:szCs w:val="18"/>
+        </w:rPr>
+        <w:t xml:space="preserve">#46 </w:t>
+      </w:r>
+      <w:r>
+        <w:rPr>
+          <w:rFonts w:ascii="Arial" w:hAnsi="Arial" w:cs="Arial"/>
+          <w:sz w:val="18"/>
+          <w:szCs w:val="18"/>
+        </w:rPr>
+        <w:t xml:space="preserve">- </w:t>
+      </w:r>
+      <w:r>
+        <w:rPr>
+          <w:rFonts w:ascii="Arial" w:hAnsi="Arial" w:cs="Arial"/>
+          <w:sz w:val="18"/>
+          <w:szCs w:val="18"/>
+        </w:rPr>
+        <w:t>Bug: reading monitor config, unknown symbolic name -&gt; exception unhandled</w:t>
+      </w:r>
+    </w:p>
+    <w:p>
+      <w:pPr>
+        <w:spacing w:after="0" w:line="240" w:lineRule="auto"/>
+        <w:rPr>
+          <w:rFonts w:ascii="Arial" w:hAnsi="Arial" w:cs="Arial"/>
+          <w:sz w:val="18"/>
+          <w:szCs w:val="18"/>
+        </w:rPr>
+      </w:pPr>
+      <w:r>
+        <w:rPr>
+          <w:rFonts w:ascii="Arial" w:hAnsi="Arial" w:cs="Arial"/>
+          <w:sz w:val="18"/>
+          <w:szCs w:val="18"/>
+        </w:rPr>
+        <w:t>Befehls Outgoing Dendrite) und es schließt nicht korrekt (auch einmal abgestürzt, einmal normal beendet).</w:t>
+      </w:r>
+    </w:p>
+    <w:p>
+      <w:pPr>
+        <w:spacing w:after="0" w:line="240" w:lineRule="auto"/>
+        <w:rPr>
+          <w:rFonts w:ascii="Arial" w:hAnsi="Arial" w:cs="Arial"/>
+          <w:sz w:val="18"/>
+          <w:szCs w:val="18"/>
+        </w:rPr>
+      </w:pPr>
+    </w:p>
+    <w:p>
+      <w:pPr>
+        <w:rPr>
+          <w:rFonts w:ascii="Arial" w:eastAsia="Times New Roman" w:hAnsi="Arial" w:cs="Arial"/>
+          <w:color w:val="000000"/>
+          <w:sz w:val="18"/>
+          <w:szCs w:val="18"/>
+          <w:lang w:eastAsia="de-DE"/>
+        </w:rPr>
+      </w:pPr>
+      <w:r>
+        <w:rPr>
+          <w:rFonts w:ascii="Arial" w:eastAsia="Times New Roman" w:hAnsi="Arial" w:cs="Arial"/>
+          <w:color w:val="000000"/>
+          <w:sz w:val="18"/>
+          <w:szCs w:val="18"/>
+          <w:lang w:eastAsia="de-DE"/>
+        </w:rPr>
+        <w:t>Implemented #36 Zweites Fenster Überblick/Details (Paul)</w:t>
+      </w:r>
+    </w:p>
+    <w:p>
+      <w:pPr>
+        <w:spacing w:after="0" w:line="240" w:lineRule="auto"/>
+        <w:rPr>
+          <w:rFonts w:ascii="Arial" w:hAnsi="Arial" w:cs="Arial"/>
+          <w:sz w:val="18"/>
+          <w:szCs w:val="18"/>
           <w:lang w:val="en-US"/>
         </w:rPr>
       </w:pPr>
@@ -4040,17 +3400,19 @@
           <w:szCs w:val="18"/>
           <w:lang w:val="en-US"/>
         </w:rPr>
-        <w:t xml:space="preserve">Fixed </w:t>
-      </w:r>
-      <w:r>
+        <w:t>Implemented #28 Stop on trigger </w:t>
+      </w:r>
+    </w:p>
+    <w:p>
+      <w:pPr>
+        <w:spacing w:after="0" w:line="240" w:lineRule="auto"/>
         <w:rPr>
           <w:rFonts w:ascii="Arial" w:hAnsi="Arial" w:cs="Arial"/>
           <w:sz w:val="18"/>
           <w:szCs w:val="18"/>
           <w:lang w:val="en-US"/>
         </w:rPr>
-        <w:t xml:space="preserve">#42 </w:t>
-      </w:r>
+      </w:pPr>
       <w:r>
         <w:rPr>
           <w:rFonts w:ascii="Arial" w:hAnsi="Arial" w:cs="Arial"/>
@@ -4058,7 +3420,7 @@
           <w:szCs w:val="18"/>
           <w:lang w:val="en-US"/>
         </w:rPr>
-        <w:t>-</w:t>
+        <w:t xml:space="preserve">Implemented </w:t>
       </w:r>
       <w:r>
         <w:rPr>
@@ -4067,9 +3429,8 @@
           <w:szCs w:val="18"/>
           <w:lang w:val="en-US"/>
         </w:rPr>
-        <w:t xml:space="preserve"> </w:t>
-      </w:r>
-      <w:proofErr w:type="spellStart"/>
+        <w:t>#35 (Input-)Neuron an Neuron andocken</w:t>
+      </w:r>
       <w:r>
         <w:rPr>
           <w:rFonts w:ascii="Arial" w:hAnsi="Arial" w:cs="Arial"/>
@@ -4077,356 +3438,12 @@
           <w:szCs w:val="18"/>
           <w:lang w:val="en-US"/>
         </w:rPr>
-        <w:t>Analyse</w:t>
-      </w:r>
-      <w:proofErr w:type="spellEnd"/>
-      <w:r>
-        <w:rPr>
-          <w:rFonts w:ascii="Arial" w:hAnsi="Arial" w:cs="Arial"/>
-          <w:sz w:val="18"/>
-          <w:szCs w:val="18"/>
-          <w:lang w:val="en-US"/>
-        </w:rPr>
-        <w:t xml:space="preserve"> finds nothing -&gt; model zooms and scrolls away</w:t>
-      </w:r>
-    </w:p>
-    <w:p>
-      <w:pPr>
-        <w:spacing w:after="0" w:line="240" w:lineRule="auto"/>
-        <w:rPr>
-          <w:rFonts w:ascii="Arial" w:hAnsi="Arial" w:cs="Arial"/>
-          <w:sz w:val="18"/>
-          <w:szCs w:val="18"/>
-        </w:rPr>
-      </w:pPr>
-      <w:r>
-        <w:rPr>
-          <w:rFonts w:ascii="Arial" w:hAnsi="Arial" w:cs="Arial"/>
-          <w:sz w:val="18"/>
-          <w:szCs w:val="18"/>
-        </w:rPr>
-        <w:t xml:space="preserve">Fixed #43 - Es treten Fehler auf, wenn ich Veränderungen in diesem Modell vornehme (Keine Ausführung des </w:t>
-      </w:r>
-      <w:r>
-        <w:rPr>
-          <w:rFonts w:ascii="Arial" w:hAnsi="Arial" w:cs="Arial"/>
-          <w:sz w:val="18"/>
-          <w:szCs w:val="18"/>
-        </w:rPr>
-        <w:t>Fi</w:t>
-      </w:r>
-      <w:r>
-        <w:rPr>
-          <w:rFonts w:ascii="Arial" w:hAnsi="Arial" w:cs="Arial"/>
-          <w:sz w:val="18"/>
-          <w:szCs w:val="18"/>
-        </w:rPr>
-        <w:t xml:space="preserve">xed </w:t>
-      </w:r>
-      <w:r>
-        <w:rPr>
-          <w:rFonts w:ascii="Arial" w:hAnsi="Arial" w:cs="Arial"/>
-          <w:sz w:val="18"/>
-          <w:szCs w:val="18"/>
-        </w:rPr>
-        <w:t xml:space="preserve">#46 </w:t>
-      </w:r>
-      <w:r>
-        <w:rPr>
-          <w:rFonts w:ascii="Arial" w:hAnsi="Arial" w:cs="Arial"/>
-          <w:sz w:val="18"/>
-          <w:szCs w:val="18"/>
-        </w:rPr>
-        <w:t xml:space="preserve">- </w:t>
-      </w:r>
-      <w:r>
-        <w:rPr>
-          <w:rFonts w:ascii="Arial" w:hAnsi="Arial" w:cs="Arial"/>
-          <w:sz w:val="18"/>
-          <w:szCs w:val="18"/>
-        </w:rPr>
-        <w:t xml:space="preserve">Bug: </w:t>
-      </w:r>
-      <w:proofErr w:type="spellStart"/>
-      <w:r>
-        <w:rPr>
-          <w:rFonts w:ascii="Arial" w:hAnsi="Arial" w:cs="Arial"/>
-          <w:sz w:val="18"/>
-          <w:szCs w:val="18"/>
-        </w:rPr>
-        <w:t>reading</w:t>
-      </w:r>
-      <w:proofErr w:type="spellEnd"/>
-      <w:r>
-        <w:rPr>
-          <w:rFonts w:ascii="Arial" w:hAnsi="Arial" w:cs="Arial"/>
-          <w:sz w:val="18"/>
-          <w:szCs w:val="18"/>
-        </w:rPr>
-        <w:t xml:space="preserve"> monitor </w:t>
-      </w:r>
-      <w:proofErr w:type="spellStart"/>
-      <w:r>
-        <w:rPr>
-          <w:rFonts w:ascii="Arial" w:hAnsi="Arial" w:cs="Arial"/>
-          <w:sz w:val="18"/>
-          <w:szCs w:val="18"/>
-        </w:rPr>
-        <w:t>config</w:t>
-      </w:r>
-      <w:proofErr w:type="spellEnd"/>
-      <w:r>
-        <w:rPr>
-          <w:rFonts w:ascii="Arial" w:hAnsi="Arial" w:cs="Arial"/>
-          <w:sz w:val="18"/>
-          <w:szCs w:val="18"/>
-        </w:rPr>
-        <w:t xml:space="preserve">, </w:t>
-      </w:r>
-      <w:proofErr w:type="spellStart"/>
-      <w:r>
-        <w:rPr>
-          <w:rFonts w:ascii="Arial" w:hAnsi="Arial" w:cs="Arial"/>
-          <w:sz w:val="18"/>
-          <w:szCs w:val="18"/>
-        </w:rPr>
-        <w:t>unknown</w:t>
-      </w:r>
-      <w:proofErr w:type="spellEnd"/>
-      <w:r>
-        <w:rPr>
-          <w:rFonts w:ascii="Arial" w:hAnsi="Arial" w:cs="Arial"/>
-          <w:sz w:val="18"/>
-          <w:szCs w:val="18"/>
-        </w:rPr>
-        <w:t xml:space="preserve"> </w:t>
-      </w:r>
-      <w:proofErr w:type="spellStart"/>
-      <w:r>
-        <w:rPr>
-          <w:rFonts w:ascii="Arial" w:hAnsi="Arial" w:cs="Arial"/>
-          <w:sz w:val="18"/>
-          <w:szCs w:val="18"/>
-        </w:rPr>
-        <w:t>symbolic</w:t>
-      </w:r>
-      <w:proofErr w:type="spellEnd"/>
-      <w:r>
-        <w:rPr>
-          <w:rFonts w:ascii="Arial" w:hAnsi="Arial" w:cs="Arial"/>
-          <w:sz w:val="18"/>
-          <w:szCs w:val="18"/>
-        </w:rPr>
-        <w:t xml:space="preserve"> </w:t>
-      </w:r>
-      <w:proofErr w:type="spellStart"/>
-      <w:r>
-        <w:rPr>
-          <w:rFonts w:ascii="Arial" w:hAnsi="Arial" w:cs="Arial"/>
-          <w:sz w:val="18"/>
-          <w:szCs w:val="18"/>
-        </w:rPr>
-        <w:t>name</w:t>
-      </w:r>
-      <w:proofErr w:type="spellEnd"/>
-      <w:r>
-        <w:rPr>
-          <w:rFonts w:ascii="Arial" w:hAnsi="Arial" w:cs="Arial"/>
-          <w:sz w:val="18"/>
-          <w:szCs w:val="18"/>
-        </w:rPr>
-        <w:t xml:space="preserve"> -&gt; </w:t>
-      </w:r>
-      <w:proofErr w:type="spellStart"/>
-      <w:r>
-        <w:rPr>
-          <w:rFonts w:ascii="Arial" w:hAnsi="Arial" w:cs="Arial"/>
-          <w:sz w:val="18"/>
-          <w:szCs w:val="18"/>
-        </w:rPr>
-        <w:t>exception</w:t>
-      </w:r>
-      <w:proofErr w:type="spellEnd"/>
-      <w:r>
-        <w:rPr>
-          <w:rFonts w:ascii="Arial" w:hAnsi="Arial" w:cs="Arial"/>
-          <w:sz w:val="18"/>
-          <w:szCs w:val="18"/>
-        </w:rPr>
-        <w:t xml:space="preserve"> </w:t>
-      </w:r>
-      <w:proofErr w:type="spellStart"/>
-      <w:r>
-        <w:rPr>
-          <w:rFonts w:ascii="Arial" w:hAnsi="Arial" w:cs="Arial"/>
-          <w:sz w:val="18"/>
-          <w:szCs w:val="18"/>
-        </w:rPr>
-        <w:t>unhandled</w:t>
-      </w:r>
-      <w:proofErr w:type="spellEnd"/>
-    </w:p>
-    <w:p>
-      <w:pPr>
-        <w:spacing w:after="0" w:line="240" w:lineRule="auto"/>
-        <w:rPr>
-          <w:rFonts w:ascii="Arial" w:hAnsi="Arial" w:cs="Arial"/>
-          <w:sz w:val="18"/>
-          <w:szCs w:val="18"/>
-        </w:rPr>
-      </w:pPr>
-      <w:r>
-        <w:rPr>
-          <w:rFonts w:ascii="Arial" w:hAnsi="Arial" w:cs="Arial"/>
-          <w:sz w:val="18"/>
-          <w:szCs w:val="18"/>
-        </w:rPr>
-        <w:t>Befehls Outgoing Dendrite) und es schließt nicht korrekt (auch einmal abgestürzt, einmal normal beendet).</w:t>
-      </w:r>
-    </w:p>
-    <w:p>
-      <w:pPr>
-        <w:spacing w:after="0" w:line="240" w:lineRule="auto"/>
-        <w:rPr>
-          <w:rFonts w:ascii="Arial" w:hAnsi="Arial" w:cs="Arial"/>
-          <w:sz w:val="18"/>
-          <w:szCs w:val="18"/>
-        </w:rPr>
-      </w:pPr>
-    </w:p>
-    <w:p>
-      <w:pPr>
-        <w:rPr>
-          <w:rFonts w:ascii="Arial" w:eastAsia="Times New Roman" w:hAnsi="Arial" w:cs="Arial"/>
-          <w:color w:val="000000"/>
-          <w:sz w:val="18"/>
-          <w:szCs w:val="18"/>
-          <w:lang w:eastAsia="de-DE"/>
-        </w:rPr>
-      </w:pPr>
-      <w:proofErr w:type="spellStart"/>
-      <w:r>
-        <w:rPr>
-          <w:rFonts w:ascii="Arial" w:eastAsia="Times New Roman" w:hAnsi="Arial" w:cs="Arial"/>
-          <w:color w:val="000000"/>
-          <w:sz w:val="18"/>
-          <w:szCs w:val="18"/>
-          <w:lang w:eastAsia="de-DE"/>
-        </w:rPr>
-        <w:t>Implemented</w:t>
-      </w:r>
-      <w:proofErr w:type="spellEnd"/>
-      <w:r>
-        <w:rPr>
-          <w:rFonts w:ascii="Arial" w:eastAsia="Times New Roman" w:hAnsi="Arial" w:cs="Arial"/>
-          <w:color w:val="000000"/>
-          <w:sz w:val="18"/>
-          <w:szCs w:val="18"/>
-          <w:lang w:eastAsia="de-DE"/>
-        </w:rPr>
-        <w:t xml:space="preserve"> #36 Zweites Fenster Überblick/Details (Paul)</w:t>
-      </w:r>
-    </w:p>
-    <w:p>
-      <w:pPr>
-        <w:spacing w:after="0" w:line="240" w:lineRule="auto"/>
-        <w:rPr>
-          <w:rFonts w:ascii="Arial" w:hAnsi="Arial" w:cs="Arial"/>
-          <w:sz w:val="18"/>
-          <w:szCs w:val="18"/>
-          <w:lang w:val="en-US"/>
-        </w:rPr>
-      </w:pPr>
-      <w:r>
-        <w:rPr>
-          <w:rFonts w:ascii="Arial" w:hAnsi="Arial" w:cs="Arial"/>
-          <w:sz w:val="18"/>
-          <w:szCs w:val="18"/>
-          <w:lang w:val="en-US"/>
-        </w:rPr>
-        <w:t>Implemented #28 Stop on trigger </w:t>
-      </w:r>
-    </w:p>
-    <w:p>
-      <w:pPr>
-        <w:spacing w:after="0" w:line="240" w:lineRule="auto"/>
-        <w:rPr>
-          <w:rFonts w:ascii="Arial" w:hAnsi="Arial" w:cs="Arial"/>
-          <w:sz w:val="18"/>
-          <w:szCs w:val="18"/>
-          <w:lang w:val="en-US"/>
-        </w:rPr>
-      </w:pPr>
-      <w:r>
-        <w:rPr>
-          <w:rFonts w:ascii="Arial" w:hAnsi="Arial" w:cs="Arial"/>
-          <w:sz w:val="18"/>
-          <w:szCs w:val="18"/>
-          <w:lang w:val="en-US"/>
-        </w:rPr>
-        <w:t xml:space="preserve">Implemented </w:t>
-      </w:r>
-      <w:r>
-        <w:rPr>
-          <w:rFonts w:ascii="Arial" w:hAnsi="Arial" w:cs="Arial"/>
-          <w:sz w:val="18"/>
-          <w:szCs w:val="18"/>
-          <w:lang w:val="en-US"/>
-        </w:rPr>
-        <w:t xml:space="preserve">#35 (Input-)Neuron </w:t>
-      </w:r>
-      <w:proofErr w:type="gramStart"/>
-      <w:r>
-        <w:rPr>
-          <w:rFonts w:ascii="Arial" w:hAnsi="Arial" w:cs="Arial"/>
-          <w:sz w:val="18"/>
-          <w:szCs w:val="18"/>
-          <w:lang w:val="en-US"/>
-        </w:rPr>
-        <w:t>an</w:t>
-      </w:r>
-      <w:proofErr w:type="gramEnd"/>
-      <w:r>
-        <w:rPr>
-          <w:rFonts w:ascii="Arial" w:hAnsi="Arial" w:cs="Arial"/>
-          <w:sz w:val="18"/>
-          <w:szCs w:val="18"/>
-          <w:lang w:val="en-US"/>
-        </w:rPr>
-        <w:t xml:space="preserve"> Neuron </w:t>
-      </w:r>
-      <w:proofErr w:type="spellStart"/>
-      <w:r>
-        <w:rPr>
-          <w:rFonts w:ascii="Arial" w:hAnsi="Arial" w:cs="Arial"/>
-          <w:sz w:val="18"/>
-          <w:szCs w:val="18"/>
-          <w:lang w:val="en-US"/>
-        </w:rPr>
-        <w:t>andocken</w:t>
-      </w:r>
-      <w:proofErr w:type="spellEnd"/>
-      <w:r>
-        <w:rPr>
-          <w:rFonts w:ascii="Arial" w:hAnsi="Arial" w:cs="Arial"/>
-          <w:sz w:val="18"/>
-          <w:szCs w:val="18"/>
-          <w:lang w:val="en-US"/>
-        </w:rPr>
         <w:br/>
       </w:r>
     </w:p>
     <w:p>
       <w:r>
-        <w:t xml:space="preserve">==================== </w:t>
-      </w:r>
-      <w:proofErr w:type="gramStart"/>
-      <w:r>
-        <w:t>Email</w:t>
-      </w:r>
-      <w:proofErr w:type="gramEnd"/>
-      <w:r>
-        <w:t xml:space="preserve"> 23.04.2020 ======================================</w:t>
+        <w:t>==================== Email 23.04.2020 ======================================</w:t>
       </w:r>
     </w:p>
     <w:p>
@@ -4498,6 +3515,7 @@
     </w:p>
     <w:p>
       <w:r>
+        <w:lastRenderedPageBreak/>
         <w:t xml:space="preserve">Ich verspreche weder, dass die 1er sofort </w:t>
       </w:r>
       <w:r>
@@ -4506,13 +3524,8 @@
       <w:r>
         <w:t xml:space="preserve">sich als </w:t>
       </w:r>
-      <w:proofErr w:type="gramStart"/>
-      <w:r>
-        <w:t>extrem aufwendig</w:t>
-      </w:r>
-      <w:proofErr w:type="gramEnd"/>
-      <w:r>
-        <w:t xml:space="preserve"> </w:t>
+      <w:r>
+        <w:t xml:space="preserve">extrem aufwendig </w:t>
       </w:r>
       <w:r>
         <w:t>herausstellen</w:t>
@@ -4523,7 +3536,6 @@
     </w:p>
     <w:p>
       <w:r>
-        <w:lastRenderedPageBreak/>
         <w:t>Aber deine Einschätzung ist doch ein wertvolles Hilfsmittel für meine Planung.</w:t>
       </w:r>
     </w:p>

</xml_diff>

<commit_message>
Fixed some issues. Still bug in DeleteSelectionCommand.Undo
</commit_message>
<xml_diff>
--- a/NNet/Issues.docx
+++ b/NNet/Issues.docx
@@ -10,7 +10,7 @@
         <w:t>10</w:t>
       </w:r>
       <w:r>
-        <w:t>8</w:t>
+        <w:t>9</w:t>
       </w:r>
     </w:p>
     <w:p/>
@@ -117,16 +117,6 @@
                 <w:lang w:val="en-US" w:eastAsia="de-DE"/>
               </w:rPr>
             </w:pPr>
-            <w:r>
-              <w:rPr>
-                <w:rFonts w:ascii="Arial" w:eastAsia="Times New Roman" w:hAnsi="Arial" w:cs="Arial"/>
-                <w:color w:val="000000"/>
-                <w:sz w:val="18"/>
-                <w:szCs w:val="18"/>
-                <w:lang w:val="en-US" w:eastAsia="de-DE"/>
-              </w:rPr>
-              <w:t>#107 Bug: Mixed Pipes on plug IoNeurons</w:t>
-            </w:r>
           </w:p>
         </w:tc>
         <w:tc>
@@ -493,6 +483,28 @@
                 <w:szCs w:val="18"/>
                 <w:lang w:val="en-US" w:eastAsia="de-DE"/>
               </w:rPr>
+              <w:t>#109 Align Selection</w:t>
+            </w:r>
+          </w:p>
+          <w:p>
+            <w:pPr>
+              <w:spacing w:after="0" w:line="240" w:lineRule="auto"/>
+              <w:rPr>
+                <w:rFonts w:ascii="Arial" w:eastAsia="Times New Roman" w:hAnsi="Arial" w:cs="Arial"/>
+                <w:color w:val="000000"/>
+                <w:sz w:val="18"/>
+                <w:szCs w:val="18"/>
+                <w:lang w:val="en-US" w:eastAsia="de-DE"/>
+              </w:rPr>
+            </w:pPr>
+            <w:r>
+              <w:rPr>
+                <w:rFonts w:ascii="Arial" w:eastAsia="Times New Roman" w:hAnsi="Arial" w:cs="Arial"/>
+                <w:color w:val="000000"/>
+                <w:sz w:val="18"/>
+                <w:szCs w:val="18"/>
+                <w:lang w:val="en-US" w:eastAsia="de-DE"/>
+              </w:rPr>
               <w:t>#105 Knot -&gt; Neuron</w:t>
             </w:r>
           </w:p>
@@ -934,7 +946,29 @@
                 <w:szCs w:val="18"/>
                 <w:lang w:val="en-US" w:eastAsia="de-DE"/>
               </w:rPr>
-              <w:t>#108 Improve ClosedConnector::Includes</w:t>
+              <w:t xml:space="preserve">#108 Improve </w:t>
+            </w:r>
+            <w:proofErr w:type="gramStart"/>
+            <w:r>
+              <w:rPr>
+                <w:rFonts w:ascii="Arial" w:eastAsia="Times New Roman" w:hAnsi="Arial" w:cs="Arial"/>
+                <w:color w:val="000000"/>
+                <w:sz w:val="18"/>
+                <w:szCs w:val="18"/>
+                <w:lang w:val="en-US" w:eastAsia="de-DE"/>
+              </w:rPr>
+              <w:t>ClosedConnector::</w:t>
+            </w:r>
+            <w:proofErr w:type="gramEnd"/>
+            <w:r>
+              <w:rPr>
+                <w:rFonts w:ascii="Arial" w:eastAsia="Times New Roman" w:hAnsi="Arial" w:cs="Arial"/>
+                <w:color w:val="000000"/>
+                <w:sz w:val="18"/>
+                <w:szCs w:val="18"/>
+                <w:lang w:val="en-US" w:eastAsia="de-DE"/>
+              </w:rPr>
+              <w:t>Includes</w:t>
             </w:r>
           </w:p>
           <w:p>
@@ -1120,8 +1154,20 @@
                 <w:szCs w:val="18"/>
                 <w:lang w:eastAsia="de-DE"/>
               </w:rPr>
-              <w:t>#85 Groups: Permanent selections ???</w:t>
+              <w:t xml:space="preserve">#85 Groups: Permanent </w:t>
             </w:r>
+            <w:proofErr w:type="gramStart"/>
+            <w:r>
+              <w:rPr>
+                <w:rFonts w:ascii="Arial" w:eastAsia="Times New Roman" w:hAnsi="Arial" w:cs="Arial"/>
+                <w:color w:val="000000"/>
+                <w:sz w:val="18"/>
+                <w:szCs w:val="18"/>
+                <w:lang w:eastAsia="de-DE"/>
+              </w:rPr>
+              <w:t>selections ???</w:t>
+            </w:r>
+            <w:proofErr w:type="gramEnd"/>
           </w:p>
           <w:p>
             <w:pPr>
@@ -1507,7 +1553,16 @@
           <w:sz w:val="18"/>
           <w:szCs w:val="18"/>
         </w:rPr>
-        <w:t>Das Signal beim Auslösen eines Neurons ist nicht einfach eine Parabel, sondern eine Funktion, die näher an den in der Literatur beschriebenen Signalformen liegt. Vorschläge?</w:t>
+        <w:t xml:space="preserve">Das Signal beim Auslösen eines Neurons ist nicht einfach eine Parabel, sondern eine Funktion, die näher an den in der Literatur beschriebenen Signalformen liegt. </w:t>
+      </w:r>
+      <w:proofErr w:type="gramStart"/>
+      <w:r>
+        <w:rPr>
+          <w:rFonts w:ascii="Verdana" w:eastAsia="Times New Roman" w:hAnsi="Verdana"/>
+          <w:sz w:val="18"/>
+          <w:szCs w:val="18"/>
+        </w:rPr>
+        <w:t>Vorschläge?</w:t>
       </w:r>
       <w:r>
         <w:rPr>
@@ -1516,7 +1571,17 @@
           <w:szCs w:val="18"/>
           <w:shd w:val="clear" w:color="auto" w:fill="00FFFF"/>
         </w:rPr>
-        <w:t>Parabel reicht erst mal: 2</w:t>
+        <w:t>Parabel</w:t>
+      </w:r>
+      <w:proofErr w:type="gramEnd"/>
+      <w:r>
+        <w:rPr>
+          <w:rFonts w:ascii="Verdana" w:eastAsia="Times New Roman" w:hAnsi="Verdana"/>
+          <w:sz w:val="18"/>
+          <w:szCs w:val="18"/>
+          <w:shd w:val="clear" w:color="auto" w:fill="00FFFF"/>
+        </w:rPr>
+        <w:t xml:space="preserve"> reicht erst mal: 2</w:t>
       </w:r>
     </w:p>
     <w:p>
@@ -1632,7 +1697,27 @@
           <w:szCs w:val="18"/>
           <w:shd w:val="clear" w:color="auto" w:fill="40E0D0"/>
         </w:rPr>
-        <w:t xml:space="preserve">In Sinnesorganen wird die Intensität eines Reizes durch Frequenz-Anstieg und Anstieg dargestellt. Dieser Anstieg bzw. Abstieg ist jedoch selbst nicht absolut in einem innesorgan konstant: Sie lässt bei intensiven Reizen nach und steigt bei immer schwächeren Reize wieder an. </w:t>
+        <w:t xml:space="preserve">In Sinnesorganen wird die Intensität eines Reizes durch Frequenz-Anstieg und Anstieg dargestellt. Dieser Anstieg bzw. Abstieg ist jedoch selbst nicht absolut in einem innesorgan konstant: Sie lässt bei intensiven Reizen nach und steigt </w:t>
+      </w:r>
+      <w:proofErr w:type="gramStart"/>
+      <w:r>
+        <w:rPr>
+          <w:rFonts w:ascii="Verdana" w:eastAsia="Times New Roman" w:hAnsi="Verdana"/>
+          <w:sz w:val="18"/>
+          <w:szCs w:val="18"/>
+          <w:shd w:val="clear" w:color="auto" w:fill="40E0D0"/>
+        </w:rPr>
+        <w:t>bei immer schwächeren Reize</w:t>
+      </w:r>
+      <w:proofErr w:type="gramEnd"/>
+      <w:r>
+        <w:rPr>
+          <w:rFonts w:ascii="Verdana" w:eastAsia="Times New Roman" w:hAnsi="Verdana"/>
+          <w:sz w:val="18"/>
+          <w:szCs w:val="18"/>
+          <w:shd w:val="clear" w:color="auto" w:fill="40E0D0"/>
+        </w:rPr>
+        <w:t xml:space="preserve"> wieder an. </w:t>
       </w:r>
     </w:p>
     <w:p>
@@ -1653,7 +1738,27 @@
           <w:szCs w:val="18"/>
           <w:shd w:val="clear" w:color="auto" w:fill="40E0D0"/>
         </w:rPr>
-        <w:t>Man könnte also solche Frequenz-Verläufe auch erst mal als Frequenz Diagramm aus einer Datei einlsesen, die man vorher bereit gestellt hat. Die könnte man mitspeichern, so dass man später mehrere Varianten vergleichen kann in ihrer Wirkung.</w:t>
+        <w:t xml:space="preserve">Man könnte also solche Frequenz-Verläufe auch erst mal als Frequenz Diagramm aus einer Datei einlsesen, die man vorher </w:t>
+      </w:r>
+      <w:proofErr w:type="gramStart"/>
+      <w:r>
+        <w:rPr>
+          <w:rFonts w:ascii="Verdana" w:eastAsia="Times New Roman" w:hAnsi="Verdana"/>
+          <w:sz w:val="18"/>
+          <w:szCs w:val="18"/>
+          <w:shd w:val="clear" w:color="auto" w:fill="40E0D0"/>
+        </w:rPr>
+        <w:t>bereit gestellt</w:t>
+      </w:r>
+      <w:proofErr w:type="gramEnd"/>
+      <w:r>
+        <w:rPr>
+          <w:rFonts w:ascii="Verdana" w:eastAsia="Times New Roman" w:hAnsi="Verdana"/>
+          <w:sz w:val="18"/>
+          <w:szCs w:val="18"/>
+          <w:shd w:val="clear" w:color="auto" w:fill="40E0D0"/>
+        </w:rPr>
+        <w:t xml:space="preserve"> hat. Die könnte man mitspeichern, so dass man später mehrere Varianten vergleichen kann in ihrer Wirkung.</w:t>
       </w:r>
     </w:p>
     <w:p>
@@ -1705,7 +1810,27 @@
           <w:shd w:val="clear" w:color="auto" w:fill="40E0D0"/>
         </w:rPr>
         <w:lastRenderedPageBreak/>
-        <w:t>langsames Steigen/fallen, plötzliche Einsprengsel etc.. Das ist vermutlich auch die erste Auswertungsstufe beim Neugeborenen, vielleicht sogar schon vor der Geburt</w:t>
+        <w:t xml:space="preserve">langsames Steigen/fallen, plötzliche Einsprengsel </w:t>
+      </w:r>
+      <w:proofErr w:type="gramStart"/>
+      <w:r>
+        <w:rPr>
+          <w:rFonts w:ascii="Verdana" w:eastAsia="Times New Roman" w:hAnsi="Verdana"/>
+          <w:sz w:val="18"/>
+          <w:szCs w:val="18"/>
+          <w:shd w:val="clear" w:color="auto" w:fill="40E0D0"/>
+        </w:rPr>
+        <w:t>etc..</w:t>
+      </w:r>
+      <w:proofErr w:type="gramEnd"/>
+      <w:r>
+        <w:rPr>
+          <w:rFonts w:ascii="Verdana" w:eastAsia="Times New Roman" w:hAnsi="Verdana"/>
+          <w:sz w:val="18"/>
+          <w:szCs w:val="18"/>
+          <w:shd w:val="clear" w:color="auto" w:fill="40E0D0"/>
+        </w:rPr>
+        <w:t xml:space="preserve"> Das ist vermutlich auch die erste Auswertungsstufe beim Neugeborenen, vielleicht sogar schon vor der Geburt</w:t>
       </w:r>
     </w:p>
     <w:p>
@@ -1764,6 +1889,33 @@
           <w:szCs w:val="18"/>
           <w:lang w:val="en-US" w:eastAsia="de-DE"/>
         </w:rPr>
+        <w:t xml:space="preserve">#107 Bug: Mixed Pipes on plug IoNeurons </w:t>
+      </w:r>
+    </w:p>
+    <w:p>
+      <w:pPr>
+        <w:pStyle w:val="Listenabsatz"/>
+        <w:numPr>
+          <w:ilvl w:val="0"/>
+          <w:numId w:val="1"/>
+        </w:numPr>
+        <w:spacing w:after="0" w:line="240" w:lineRule="auto"/>
+        <w:rPr>
+          <w:rFonts w:ascii="Arial" w:eastAsia="Times New Roman" w:hAnsi="Arial" w:cs="Arial"/>
+          <w:color w:val="000000"/>
+          <w:sz w:val="18"/>
+          <w:szCs w:val="18"/>
+          <w:lang w:val="en-US" w:eastAsia="de-DE"/>
+        </w:rPr>
+      </w:pPr>
+      <w:r>
+        <w:rPr>
+          <w:rFonts w:ascii="Arial" w:eastAsia="Times New Roman" w:hAnsi="Arial" w:cs="Arial"/>
+          <w:color w:val="000000"/>
+          <w:sz w:val="18"/>
+          <w:szCs w:val="18"/>
+          <w:lang w:val="en-US" w:eastAsia="de-DE"/>
+        </w:rPr>
         <w:t>#97 Dislocate connector on disconnect (not needed)</w:t>
       </w:r>
     </w:p>
@@ -2480,7 +2632,29 @@
           <w:szCs w:val="18"/>
           <w:lang w:val="en-US" w:eastAsia="de-DE"/>
         </w:rPr>
-        <w:t>#76 Improve selection commands  (docu!)</w:t>
+        <w:t xml:space="preserve">#76 Improve selection </w:t>
+      </w:r>
+      <w:proofErr w:type="gramStart"/>
+      <w:r>
+        <w:rPr>
+          <w:rFonts w:ascii="Arial" w:eastAsia="Times New Roman" w:hAnsi="Arial" w:cs="Arial"/>
+          <w:color w:val="000000"/>
+          <w:sz w:val="18"/>
+          <w:szCs w:val="18"/>
+          <w:lang w:val="en-US" w:eastAsia="de-DE"/>
+        </w:rPr>
+        <w:t>commands  (</w:t>
+      </w:r>
+      <w:proofErr w:type="gramEnd"/>
+      <w:r>
+        <w:rPr>
+          <w:rFonts w:ascii="Arial" w:eastAsia="Times New Roman" w:hAnsi="Arial" w:cs="Arial"/>
+          <w:color w:val="000000"/>
+          <w:sz w:val="18"/>
+          <w:szCs w:val="18"/>
+          <w:lang w:val="en-US" w:eastAsia="de-DE"/>
+        </w:rPr>
+        <w:t>docu!)</w:t>
       </w:r>
     </w:p>
     <w:p>
@@ -2553,7 +2727,25 @@
           <w:sz w:val="18"/>
           <w:szCs w:val="18"/>
         </w:rPr>
-        <w:t>Ich habe noch eine Idee. Mir ist es manchmal passiert, dass ich ein Modell verworfen habe, aber Teile daraus hätte weiter verwenden können. Kann man solche Teile nicht in einen Zwischenspeicher kopieren um sie in einem anderen Modell zu verwernden?</w:t>
+        <w:t xml:space="preserve">Ich habe noch eine Idee. Mir ist es manchmal passiert, dass ich ein Modell verworfen habe, aber Teile daraus hätte </w:t>
+      </w:r>
+      <w:proofErr w:type="gramStart"/>
+      <w:r>
+        <w:rPr>
+          <w:rFonts w:ascii="Verdana" w:eastAsia="Times New Roman" w:hAnsi="Verdana"/>
+          <w:sz w:val="18"/>
+          <w:szCs w:val="18"/>
+        </w:rPr>
+        <w:t>weiter verwenden</w:t>
+      </w:r>
+      <w:proofErr w:type="gramEnd"/>
+      <w:r>
+        <w:rPr>
+          <w:rFonts w:ascii="Verdana" w:eastAsia="Times New Roman" w:hAnsi="Verdana"/>
+          <w:sz w:val="18"/>
+          <w:szCs w:val="18"/>
+        </w:rPr>
+        <w:t xml:space="preserve"> können. Kann man solche Teile nicht in einen Zwischenspeicher kopieren um sie in einem anderen Modell zu verwernden?</w:t>
       </w:r>
     </w:p>
     <w:p>
@@ -2691,7 +2883,25 @@
           <w:sz w:val="18"/>
           <w:szCs w:val="18"/>
         </w:rPr>
-        <w:t xml:space="preserve">#69 Statt einzelner Neuronen kann als Signalquelle ein kreisförmiger Bereich des Modells ausgewählt werden. Das Signal berechnet sich als gewichtete Summe aller Neuronen im Kreis, wobei das Gewicht mit dem Quadrat des Abstands vom Mittelpunkt abnimmt. Neuronen am Rand des Kreis haben praktisch keinen Einfluss, Neuronen in der Mitte den größten. </w:t>
+        <w:t xml:space="preserve">#69 Statt einzelner Neuronen kann als Signalquelle ein kreisförmiger Bereich des Modells ausgewählt werden. Das Signal berechnet sich als gewichtete Summe aller Neuronen im Kreis, wobei das Gewicht mit dem Quadrat des Abstands vom Mittelpunkt abnimmt. Neuronen am Rand </w:t>
+      </w:r>
+      <w:proofErr w:type="gramStart"/>
+      <w:r>
+        <w:rPr>
+          <w:rFonts w:ascii="Verdana" w:eastAsia="Times New Roman" w:hAnsi="Verdana"/>
+          <w:sz w:val="18"/>
+          <w:szCs w:val="18"/>
+        </w:rPr>
+        <w:t>des Kreis</w:t>
+      </w:r>
+      <w:proofErr w:type="gramEnd"/>
+      <w:r>
+        <w:rPr>
+          <w:rFonts w:ascii="Verdana" w:eastAsia="Times New Roman" w:hAnsi="Verdana"/>
+          <w:sz w:val="18"/>
+          <w:szCs w:val="18"/>
+        </w:rPr>
+        <w:t xml:space="preserve"> haben praktisch keinen Einfluss, Neuronen in der Mitte den größten. </w:t>
       </w:r>
       <w:r>
         <w:rPr>
@@ -2700,7 +2910,27 @@
           <w:szCs w:val="18"/>
           <w:shd w:val="clear" w:color="auto" w:fill="00FFFF"/>
         </w:rPr>
-        <w:t>Etwas ähnliches soll ja beim Monitor rauskommen.  Ich interpretiere das mal als 1</w:t>
+        <w:t xml:space="preserve">Etwas ähnliches soll </w:t>
+      </w:r>
+      <w:proofErr w:type="gramStart"/>
+      <w:r>
+        <w:rPr>
+          <w:rFonts w:ascii="Verdana" w:eastAsia="Times New Roman" w:hAnsi="Verdana"/>
+          <w:sz w:val="18"/>
+          <w:szCs w:val="18"/>
+          <w:shd w:val="clear" w:color="auto" w:fill="00FFFF"/>
+        </w:rPr>
+        <w:t>ja beim</w:t>
+      </w:r>
+      <w:proofErr w:type="gramEnd"/>
+      <w:r>
+        <w:rPr>
+          <w:rFonts w:ascii="Verdana" w:eastAsia="Times New Roman" w:hAnsi="Verdana"/>
+          <w:sz w:val="18"/>
+          <w:szCs w:val="18"/>
+          <w:shd w:val="clear" w:color="auto" w:fill="00FFFF"/>
+        </w:rPr>
+        <w:t xml:space="preserve"> Monitor rauskommen.  Ich interpretiere das mal als 1</w:t>
       </w:r>
     </w:p>
     <w:p>
@@ -2745,13 +2975,21 @@
         </w:numPr>
       </w:pPr>
       <w:r>
-        <w:t>#40 Automatisches Andocken </w:t>
+        <w:t xml:space="preserve">#40 Automatisches </w:t>
+      </w:r>
+      <w:proofErr w:type="gramStart"/>
+      <w:r>
+        <w:t>Andocken </w:t>
       </w:r>
       <w:r>
         <w:t xml:space="preserve"> </w:t>
       </w:r>
       <w:r>
-        <w:t>-&gt; #74 „Große“ Modul-Lösung</w:t>
+        <w:t>-</w:t>
+      </w:r>
+      <w:proofErr w:type="gramEnd"/>
+      <w:r>
+        <w:t>&gt; #74 „Große“ Modul-Lösung</w:t>
       </w:r>
     </w:p>
     <w:p>
@@ -2763,6 +3001,7 @@
         </w:numPr>
       </w:pPr>
       <w:r>
+        <w:lastRenderedPageBreak/>
         <w:t xml:space="preserve">#68 Monitorsignale speichern </w:t>
       </w:r>
     </w:p>
@@ -2775,7 +3014,6 @@
         </w:numPr>
       </w:pPr>
       <w:r>
-        <w:lastRenderedPageBreak/>
         <w:t>#65: Mehrere Signale in einem Slot</w:t>
       </w:r>
     </w:p>
@@ -2951,7 +3189,16 @@
           <w:sz w:val="18"/>
           <w:szCs w:val="18"/>
         </w:rPr>
-        <w:t>Wenn wir nur ein einzelnes Neuron betrachten, könnte man sagen, der Signalpegel ist ein absoluter Wert wird in mV. Wenn wir aber über ein Areal summieren, hängt der Wert völlig davon ab, was ich mathematisch mit den Einzelwerten anstelle (einfach aufsummieren, Mittelwert bilden, über die ganze Fläche gleichmäßig oder mit Betonung der Mitte usw.). Bei einem realen EEG hängt die dargestellte Amplitude ja auch davon ab, wie das Signal zuvor verstärkt oder sonst wie bearbeitet wurde.</w:t>
+        <w:t xml:space="preserve">Wenn wir nur ein einzelnes Neuron betrachten, könnte man sagen, der Signalpegel ist ein absoluter Wert wird in mV. Wenn wir aber über ein Areal summieren, hängt der Wert völlig davon ab, was ich mathematisch mit den Einzelwerten anstelle (einfach aufsummieren, Mittelwert bilden, über die ganze Fläche gleichmäßig oder mit Betonung der Mitte usw.). Bei einem realen EEG hängt die dargestellte Amplitude ja auch davon ab, wie das Signal zuvor verstärkt oder sonst wie bearbeitet </w:t>
+      </w:r>
+      <w:proofErr w:type="gramStart"/>
+      <w:r>
+        <w:rPr>
+          <w:rFonts w:ascii="Verdana" w:eastAsia="Times New Roman" w:hAnsi="Verdana"/>
+          <w:sz w:val="18"/>
+          <w:szCs w:val="18"/>
+        </w:rPr>
+        <w:t>wurde.</w:t>
       </w:r>
       <w:r>
         <w:rPr>
@@ -2960,8 +3207,9 @@
           <w:szCs w:val="18"/>
           <w:u w:val="single"/>
         </w:rPr>
-        <w:t>Beim realen EEG hängt es vor allem davon ab, wieweit der Neuron-Abschnitt vom Sensor entfernt ist. Die dadurch bedingte Dämpfung muss man auspr</w:t>
-      </w:r>
+        <w:t>Beim</w:t>
+      </w:r>
+      <w:proofErr w:type="gramEnd"/>
       <w:r>
         <w:rPr>
           <w:rFonts w:ascii="Verdana" w:eastAsia="Times New Roman" w:hAnsi="Verdana"/>
@@ -2969,6 +3217,15 @@
           <w:szCs w:val="18"/>
           <w:u w:val="single"/>
         </w:rPr>
+        <w:t xml:space="preserve"> realen EEG hängt es vor allem davon ab, wieweit der Neuron-Abschnitt vom Sensor entfernt ist. Die dadurch bedingte Dämpfung muss man auspr</w:t>
+      </w:r>
+      <w:r>
+        <w:rPr>
+          <w:rFonts w:ascii="Verdana" w:eastAsia="Times New Roman" w:hAnsi="Verdana"/>
+          <w:sz w:val="18"/>
+          <w:szCs w:val="18"/>
+          <w:u w:val="single"/>
+        </w:rPr>
         <w:t>o</w:t>
       </w:r>
       <w:r>
@@ -3429,8 +3686,9 @@
           <w:szCs w:val="18"/>
           <w:lang w:val="en-US"/>
         </w:rPr>
-        <w:t>#35 (Input-)Neuron an Neuron andocken</w:t>
-      </w:r>
+        <w:t xml:space="preserve">#35 (Input-)Neuron </w:t>
+      </w:r>
+      <w:proofErr w:type="gramStart"/>
       <w:r>
         <w:rPr>
           <w:rFonts w:ascii="Arial" w:hAnsi="Arial" w:cs="Arial"/>
@@ -3438,12 +3696,39 @@
           <w:szCs w:val="18"/>
           <w:lang w:val="en-US"/>
         </w:rPr>
+        <w:t>an</w:t>
+      </w:r>
+      <w:proofErr w:type="gramEnd"/>
+      <w:r>
+        <w:rPr>
+          <w:rFonts w:ascii="Arial" w:hAnsi="Arial" w:cs="Arial"/>
+          <w:sz w:val="18"/>
+          <w:szCs w:val="18"/>
+          <w:lang w:val="en-US"/>
+        </w:rPr>
+        <w:t xml:space="preserve"> Neuron andocken</w:t>
+      </w:r>
+      <w:r>
+        <w:rPr>
+          <w:rFonts w:ascii="Arial" w:hAnsi="Arial" w:cs="Arial"/>
+          <w:sz w:val="18"/>
+          <w:szCs w:val="18"/>
+          <w:lang w:val="en-US"/>
+        </w:rPr>
         <w:br/>
       </w:r>
     </w:p>
     <w:p>
       <w:r>
-        <w:t>==================== Email 23.04.2020 ======================================</w:t>
+        <w:t xml:space="preserve">==================== </w:t>
+      </w:r>
+      <w:proofErr w:type="gramStart"/>
+      <w:r>
+        <w:t>Email</w:t>
+      </w:r>
+      <w:proofErr w:type="gramEnd"/>
+      <w:r>
+        <w:t xml:space="preserve"> 23.04.2020 ======================================</w:t>
       </w:r>
     </w:p>
     <w:p>
@@ -3524,8 +3809,13 @@
       <w:r>
         <w:t xml:space="preserve">sich als </w:t>
       </w:r>
-      <w:r>
-        <w:t xml:space="preserve">extrem aufwendig </w:t>
+      <w:proofErr w:type="gramStart"/>
+      <w:r>
+        <w:t>extrem aufwendig</w:t>
+      </w:r>
+      <w:proofErr w:type="gramEnd"/>
+      <w:r>
+        <w:t xml:space="preserve"> </w:t>
       </w:r>
       <w:r>
         <w:t>herausstellen</w:t>

</xml_diff>

<commit_message>
bug fixed. DeleteSelection is slow
</commit_message>
<xml_diff>
--- a/NNet/Issues.docx
+++ b/NNet/Issues.docx
@@ -7,10 +7,10 @@
         <w:t>Latest Issue #</w:t>
       </w:r>
       <w:r>
+        <w:t>1</w:t>
+      </w:r>
+      <w:r>
         <w:t>10</w:t>
-      </w:r>
-      <w:r>
-        <w:t>9</w:t>
       </w:r>
     </w:p>
     <w:p/>
@@ -117,6 +117,16 @@
                 <w:lang w:val="en-US" w:eastAsia="de-DE"/>
               </w:rPr>
             </w:pPr>
+            <w:r>
+              <w:rPr>
+                <w:rFonts w:ascii="Arial" w:eastAsia="Times New Roman" w:hAnsi="Arial" w:cs="Arial"/>
+                <w:color w:val="000000"/>
+                <w:sz w:val="18"/>
+                <w:szCs w:val="18"/>
+                <w:lang w:val="en-US" w:eastAsia="de-DE"/>
+              </w:rPr>
+              <w:t>#110 Speed up DeleteSelection</w:t>
+            </w:r>
           </w:p>
         </w:tc>
         <w:tc>
@@ -946,29 +956,7 @@
                 <w:szCs w:val="18"/>
                 <w:lang w:val="en-US" w:eastAsia="de-DE"/>
               </w:rPr>
-              <w:t xml:space="preserve">#108 Improve </w:t>
-            </w:r>
-            <w:proofErr w:type="gramStart"/>
-            <w:r>
-              <w:rPr>
-                <w:rFonts w:ascii="Arial" w:eastAsia="Times New Roman" w:hAnsi="Arial" w:cs="Arial"/>
-                <w:color w:val="000000"/>
-                <w:sz w:val="18"/>
-                <w:szCs w:val="18"/>
-                <w:lang w:val="en-US" w:eastAsia="de-DE"/>
-              </w:rPr>
-              <w:t>ClosedConnector::</w:t>
-            </w:r>
-            <w:proofErr w:type="gramEnd"/>
-            <w:r>
-              <w:rPr>
-                <w:rFonts w:ascii="Arial" w:eastAsia="Times New Roman" w:hAnsi="Arial" w:cs="Arial"/>
-                <w:color w:val="000000"/>
-                <w:sz w:val="18"/>
-                <w:szCs w:val="18"/>
-                <w:lang w:val="en-US" w:eastAsia="de-DE"/>
-              </w:rPr>
-              <w:t>Includes</w:t>
+              <w:t>#108 Improve ClosedConnector::Includes</w:t>
             </w:r>
           </w:p>
           <w:p>
@@ -1154,20 +1142,8 @@
                 <w:szCs w:val="18"/>
                 <w:lang w:eastAsia="de-DE"/>
               </w:rPr>
-              <w:t xml:space="preserve">#85 Groups: Permanent </w:t>
+              <w:t>#85 Groups: Permanent selections ???</w:t>
             </w:r>
-            <w:proofErr w:type="gramStart"/>
-            <w:r>
-              <w:rPr>
-                <w:rFonts w:ascii="Arial" w:eastAsia="Times New Roman" w:hAnsi="Arial" w:cs="Arial"/>
-                <w:color w:val="000000"/>
-                <w:sz w:val="18"/>
-                <w:szCs w:val="18"/>
-                <w:lang w:eastAsia="de-DE"/>
-              </w:rPr>
-              <w:t>selections ???</w:t>
-            </w:r>
-            <w:proofErr w:type="gramEnd"/>
           </w:p>
           <w:p>
             <w:pPr>
@@ -1553,16 +1529,7 @@
           <w:sz w:val="18"/>
           <w:szCs w:val="18"/>
         </w:rPr>
-        <w:t xml:space="preserve">Das Signal beim Auslösen eines Neurons ist nicht einfach eine Parabel, sondern eine Funktion, die näher an den in der Literatur beschriebenen Signalformen liegt. </w:t>
-      </w:r>
-      <w:proofErr w:type="gramStart"/>
-      <w:r>
-        <w:rPr>
-          <w:rFonts w:ascii="Verdana" w:eastAsia="Times New Roman" w:hAnsi="Verdana"/>
-          <w:sz w:val="18"/>
-          <w:szCs w:val="18"/>
-        </w:rPr>
-        <w:t>Vorschläge?</w:t>
+        <w:t>Das Signal beim Auslösen eines Neurons ist nicht einfach eine Parabel, sondern eine Funktion, die näher an den in der Literatur beschriebenen Signalformen liegt. Vorschläge?</w:t>
       </w:r>
       <w:r>
         <w:rPr>
@@ -1571,17 +1538,7 @@
           <w:szCs w:val="18"/>
           <w:shd w:val="clear" w:color="auto" w:fill="00FFFF"/>
         </w:rPr>
-        <w:t>Parabel</w:t>
-      </w:r>
-      <w:proofErr w:type="gramEnd"/>
-      <w:r>
-        <w:rPr>
-          <w:rFonts w:ascii="Verdana" w:eastAsia="Times New Roman" w:hAnsi="Verdana"/>
-          <w:sz w:val="18"/>
-          <w:szCs w:val="18"/>
-          <w:shd w:val="clear" w:color="auto" w:fill="00FFFF"/>
-        </w:rPr>
-        <w:t xml:space="preserve"> reicht erst mal: 2</w:t>
+        <w:t>Parabel reicht erst mal: 2</w:t>
       </w:r>
     </w:p>
     <w:p>
@@ -1697,27 +1654,7 @@
           <w:szCs w:val="18"/>
           <w:shd w:val="clear" w:color="auto" w:fill="40E0D0"/>
         </w:rPr>
-        <w:t xml:space="preserve">In Sinnesorganen wird die Intensität eines Reizes durch Frequenz-Anstieg und Anstieg dargestellt. Dieser Anstieg bzw. Abstieg ist jedoch selbst nicht absolut in einem innesorgan konstant: Sie lässt bei intensiven Reizen nach und steigt </w:t>
-      </w:r>
-      <w:proofErr w:type="gramStart"/>
-      <w:r>
-        <w:rPr>
-          <w:rFonts w:ascii="Verdana" w:eastAsia="Times New Roman" w:hAnsi="Verdana"/>
-          <w:sz w:val="18"/>
-          <w:szCs w:val="18"/>
-          <w:shd w:val="clear" w:color="auto" w:fill="40E0D0"/>
-        </w:rPr>
-        <w:t>bei immer schwächeren Reize</w:t>
-      </w:r>
-      <w:proofErr w:type="gramEnd"/>
-      <w:r>
-        <w:rPr>
-          <w:rFonts w:ascii="Verdana" w:eastAsia="Times New Roman" w:hAnsi="Verdana"/>
-          <w:sz w:val="18"/>
-          <w:szCs w:val="18"/>
-          <w:shd w:val="clear" w:color="auto" w:fill="40E0D0"/>
-        </w:rPr>
-        <w:t xml:space="preserve"> wieder an. </w:t>
+        <w:t xml:space="preserve">In Sinnesorganen wird die Intensität eines Reizes durch Frequenz-Anstieg und Anstieg dargestellt. Dieser Anstieg bzw. Abstieg ist jedoch selbst nicht absolut in einem innesorgan konstant: Sie lässt bei intensiven Reizen nach und steigt bei immer schwächeren Reize wieder an. </w:t>
       </w:r>
     </w:p>
     <w:p>
@@ -1738,27 +1675,7 @@
           <w:szCs w:val="18"/>
           <w:shd w:val="clear" w:color="auto" w:fill="40E0D0"/>
         </w:rPr>
-        <w:t xml:space="preserve">Man könnte also solche Frequenz-Verläufe auch erst mal als Frequenz Diagramm aus einer Datei einlsesen, die man vorher </w:t>
-      </w:r>
-      <w:proofErr w:type="gramStart"/>
-      <w:r>
-        <w:rPr>
-          <w:rFonts w:ascii="Verdana" w:eastAsia="Times New Roman" w:hAnsi="Verdana"/>
-          <w:sz w:val="18"/>
-          <w:szCs w:val="18"/>
-          <w:shd w:val="clear" w:color="auto" w:fill="40E0D0"/>
-        </w:rPr>
-        <w:t>bereit gestellt</w:t>
-      </w:r>
-      <w:proofErr w:type="gramEnd"/>
-      <w:r>
-        <w:rPr>
-          <w:rFonts w:ascii="Verdana" w:eastAsia="Times New Roman" w:hAnsi="Verdana"/>
-          <w:sz w:val="18"/>
-          <w:szCs w:val="18"/>
-          <w:shd w:val="clear" w:color="auto" w:fill="40E0D0"/>
-        </w:rPr>
-        <w:t xml:space="preserve"> hat. Die könnte man mitspeichern, so dass man später mehrere Varianten vergleichen kann in ihrer Wirkung.</w:t>
+        <w:t>Man könnte also solche Frequenz-Verläufe auch erst mal als Frequenz Diagramm aus einer Datei einlsesen, die man vorher bereit gestellt hat. Die könnte man mitspeichern, so dass man später mehrere Varianten vergleichen kann in ihrer Wirkung.</w:t>
       </w:r>
     </w:p>
     <w:p>
@@ -1810,27 +1727,7 @@
           <w:shd w:val="clear" w:color="auto" w:fill="40E0D0"/>
         </w:rPr>
         <w:lastRenderedPageBreak/>
-        <w:t xml:space="preserve">langsames Steigen/fallen, plötzliche Einsprengsel </w:t>
-      </w:r>
-      <w:proofErr w:type="gramStart"/>
-      <w:r>
-        <w:rPr>
-          <w:rFonts w:ascii="Verdana" w:eastAsia="Times New Roman" w:hAnsi="Verdana"/>
-          <w:sz w:val="18"/>
-          <w:szCs w:val="18"/>
-          <w:shd w:val="clear" w:color="auto" w:fill="40E0D0"/>
-        </w:rPr>
-        <w:t>etc..</w:t>
-      </w:r>
-      <w:proofErr w:type="gramEnd"/>
-      <w:r>
-        <w:rPr>
-          <w:rFonts w:ascii="Verdana" w:eastAsia="Times New Roman" w:hAnsi="Verdana"/>
-          <w:sz w:val="18"/>
-          <w:szCs w:val="18"/>
-          <w:shd w:val="clear" w:color="auto" w:fill="40E0D0"/>
-        </w:rPr>
-        <w:t xml:space="preserve"> Das ist vermutlich auch die erste Auswertungsstufe beim Neugeborenen, vielleicht sogar schon vor der Geburt</w:t>
+        <w:t>langsames Steigen/fallen, plötzliche Einsprengsel etc.. Das ist vermutlich auch die erste Auswertungsstufe beim Neugeborenen, vielleicht sogar schon vor der Geburt</w:t>
       </w:r>
     </w:p>
     <w:p>
@@ -2632,29 +2529,7 @@
           <w:szCs w:val="18"/>
           <w:lang w:val="en-US" w:eastAsia="de-DE"/>
         </w:rPr>
-        <w:t xml:space="preserve">#76 Improve selection </w:t>
-      </w:r>
-      <w:proofErr w:type="gramStart"/>
-      <w:r>
-        <w:rPr>
-          <w:rFonts w:ascii="Arial" w:eastAsia="Times New Roman" w:hAnsi="Arial" w:cs="Arial"/>
-          <w:color w:val="000000"/>
-          <w:sz w:val="18"/>
-          <w:szCs w:val="18"/>
-          <w:lang w:val="en-US" w:eastAsia="de-DE"/>
-        </w:rPr>
-        <w:t>commands  (</w:t>
-      </w:r>
-      <w:proofErr w:type="gramEnd"/>
-      <w:r>
-        <w:rPr>
-          <w:rFonts w:ascii="Arial" w:eastAsia="Times New Roman" w:hAnsi="Arial" w:cs="Arial"/>
-          <w:color w:val="000000"/>
-          <w:sz w:val="18"/>
-          <w:szCs w:val="18"/>
-          <w:lang w:val="en-US" w:eastAsia="de-DE"/>
-        </w:rPr>
-        <w:t>docu!)</w:t>
+        <w:t>#76 Improve selection commands  (docu!)</w:t>
       </w:r>
     </w:p>
     <w:p>
@@ -2727,25 +2602,7 @@
           <w:sz w:val="18"/>
           <w:szCs w:val="18"/>
         </w:rPr>
-        <w:t xml:space="preserve">Ich habe noch eine Idee. Mir ist es manchmal passiert, dass ich ein Modell verworfen habe, aber Teile daraus hätte </w:t>
-      </w:r>
-      <w:proofErr w:type="gramStart"/>
-      <w:r>
-        <w:rPr>
-          <w:rFonts w:ascii="Verdana" w:eastAsia="Times New Roman" w:hAnsi="Verdana"/>
-          <w:sz w:val="18"/>
-          <w:szCs w:val="18"/>
-        </w:rPr>
-        <w:t>weiter verwenden</w:t>
-      </w:r>
-      <w:proofErr w:type="gramEnd"/>
-      <w:r>
-        <w:rPr>
-          <w:rFonts w:ascii="Verdana" w:eastAsia="Times New Roman" w:hAnsi="Verdana"/>
-          <w:sz w:val="18"/>
-          <w:szCs w:val="18"/>
-        </w:rPr>
-        <w:t xml:space="preserve"> können. Kann man solche Teile nicht in einen Zwischenspeicher kopieren um sie in einem anderen Modell zu verwernden?</w:t>
+        <w:t>Ich habe noch eine Idee. Mir ist es manchmal passiert, dass ich ein Modell verworfen habe, aber Teile daraus hätte weiter verwenden können. Kann man solche Teile nicht in einen Zwischenspeicher kopieren um sie in einem anderen Modell zu verwernden?</w:t>
       </w:r>
     </w:p>
     <w:p>
@@ -2883,25 +2740,7 @@
           <w:sz w:val="18"/>
           <w:szCs w:val="18"/>
         </w:rPr>
-        <w:t xml:space="preserve">#69 Statt einzelner Neuronen kann als Signalquelle ein kreisförmiger Bereich des Modells ausgewählt werden. Das Signal berechnet sich als gewichtete Summe aller Neuronen im Kreis, wobei das Gewicht mit dem Quadrat des Abstands vom Mittelpunkt abnimmt. Neuronen am Rand </w:t>
-      </w:r>
-      <w:proofErr w:type="gramStart"/>
-      <w:r>
-        <w:rPr>
-          <w:rFonts w:ascii="Verdana" w:eastAsia="Times New Roman" w:hAnsi="Verdana"/>
-          <w:sz w:val="18"/>
-          <w:szCs w:val="18"/>
-        </w:rPr>
-        <w:t>des Kreis</w:t>
-      </w:r>
-      <w:proofErr w:type="gramEnd"/>
-      <w:r>
-        <w:rPr>
-          <w:rFonts w:ascii="Verdana" w:eastAsia="Times New Roman" w:hAnsi="Verdana"/>
-          <w:sz w:val="18"/>
-          <w:szCs w:val="18"/>
-        </w:rPr>
-        <w:t xml:space="preserve"> haben praktisch keinen Einfluss, Neuronen in der Mitte den größten. </w:t>
+        <w:t xml:space="preserve">#69 Statt einzelner Neuronen kann als Signalquelle ein kreisförmiger Bereich des Modells ausgewählt werden. Das Signal berechnet sich als gewichtete Summe aller Neuronen im Kreis, wobei das Gewicht mit dem Quadrat des Abstands vom Mittelpunkt abnimmt. Neuronen am Rand des Kreis haben praktisch keinen Einfluss, Neuronen in der Mitte den größten. </w:t>
       </w:r>
       <w:r>
         <w:rPr>
@@ -2910,27 +2749,7 @@
           <w:szCs w:val="18"/>
           <w:shd w:val="clear" w:color="auto" w:fill="00FFFF"/>
         </w:rPr>
-        <w:t xml:space="preserve">Etwas ähnliches soll </w:t>
-      </w:r>
-      <w:proofErr w:type="gramStart"/>
-      <w:r>
-        <w:rPr>
-          <w:rFonts w:ascii="Verdana" w:eastAsia="Times New Roman" w:hAnsi="Verdana"/>
-          <w:sz w:val="18"/>
-          <w:szCs w:val="18"/>
-          <w:shd w:val="clear" w:color="auto" w:fill="00FFFF"/>
-        </w:rPr>
-        <w:t>ja beim</w:t>
-      </w:r>
-      <w:proofErr w:type="gramEnd"/>
-      <w:r>
-        <w:rPr>
-          <w:rFonts w:ascii="Verdana" w:eastAsia="Times New Roman" w:hAnsi="Verdana"/>
-          <w:sz w:val="18"/>
-          <w:szCs w:val="18"/>
-          <w:shd w:val="clear" w:color="auto" w:fill="00FFFF"/>
-        </w:rPr>
-        <w:t xml:space="preserve"> Monitor rauskommen.  Ich interpretiere das mal als 1</w:t>
+        <w:t>Etwas ähnliches soll ja beim Monitor rauskommen.  Ich interpretiere das mal als 1</w:t>
       </w:r>
     </w:p>
     <w:p>
@@ -2975,21 +2794,13 @@
         </w:numPr>
       </w:pPr>
       <w:r>
-        <w:t xml:space="preserve">#40 Automatisches </w:t>
-      </w:r>
-      <w:proofErr w:type="gramStart"/>
-      <w:r>
-        <w:t>Andocken </w:t>
+        <w:t>#40 Automatisches Andocken </w:t>
       </w:r>
       <w:r>
         <w:t xml:space="preserve"> </w:t>
       </w:r>
       <w:r>
-        <w:t>-</w:t>
-      </w:r>
-      <w:proofErr w:type="gramEnd"/>
-      <w:r>
-        <w:t>&gt; #74 „Große“ Modul-Lösung</w:t>
+        <w:t>-&gt; #74 „Große“ Modul-Lösung</w:t>
       </w:r>
     </w:p>
     <w:p>
@@ -3189,16 +3000,7 @@
           <w:sz w:val="18"/>
           <w:szCs w:val="18"/>
         </w:rPr>
-        <w:t xml:space="preserve">Wenn wir nur ein einzelnes Neuron betrachten, könnte man sagen, der Signalpegel ist ein absoluter Wert wird in mV. Wenn wir aber über ein Areal summieren, hängt der Wert völlig davon ab, was ich mathematisch mit den Einzelwerten anstelle (einfach aufsummieren, Mittelwert bilden, über die ganze Fläche gleichmäßig oder mit Betonung der Mitte usw.). Bei einem realen EEG hängt die dargestellte Amplitude ja auch davon ab, wie das Signal zuvor verstärkt oder sonst wie bearbeitet </w:t>
-      </w:r>
-      <w:proofErr w:type="gramStart"/>
-      <w:r>
-        <w:rPr>
-          <w:rFonts w:ascii="Verdana" w:eastAsia="Times New Roman" w:hAnsi="Verdana"/>
-          <w:sz w:val="18"/>
-          <w:szCs w:val="18"/>
-        </w:rPr>
-        <w:t>wurde.</w:t>
+        <w:t>Wenn wir nur ein einzelnes Neuron betrachten, könnte man sagen, der Signalpegel ist ein absoluter Wert wird in mV. Wenn wir aber über ein Areal summieren, hängt der Wert völlig davon ab, was ich mathematisch mit den Einzelwerten anstelle (einfach aufsummieren, Mittelwert bilden, über die ganze Fläche gleichmäßig oder mit Betonung der Mitte usw.). Bei einem realen EEG hängt die dargestellte Amplitude ja auch davon ab, wie das Signal zuvor verstärkt oder sonst wie bearbeitet wurde.</w:t>
       </w:r>
       <w:r>
         <w:rPr>
@@ -3207,9 +3009,8 @@
           <w:szCs w:val="18"/>
           <w:u w:val="single"/>
         </w:rPr>
-        <w:t>Beim</w:t>
-      </w:r>
-      <w:proofErr w:type="gramEnd"/>
+        <w:t>Beim realen EEG hängt es vor allem davon ab, wieweit der Neuron-Abschnitt vom Sensor entfernt ist. Die dadurch bedingte Dämpfung muss man auspr</w:t>
+      </w:r>
       <w:r>
         <w:rPr>
           <w:rFonts w:ascii="Verdana" w:eastAsia="Times New Roman" w:hAnsi="Verdana"/>
@@ -3217,7 +3018,7 @@
           <w:szCs w:val="18"/>
           <w:u w:val="single"/>
         </w:rPr>
-        <w:t xml:space="preserve"> realen EEG hängt es vor allem davon ab, wieweit der Neuron-Abschnitt vom Sensor entfernt ist. Die dadurch bedingte Dämpfung muss man auspr</w:t>
+        <w:t>o</w:t>
       </w:r>
       <w:r>
         <w:rPr>
@@ -3226,15 +3027,6 @@
           <w:szCs w:val="18"/>
           <w:u w:val="single"/>
         </w:rPr>
-        <w:t>o</w:t>
-      </w:r>
-      <w:r>
-        <w:rPr>
-          <w:rFonts w:ascii="Verdana" w:eastAsia="Times New Roman" w:hAnsi="Verdana"/>
-          <w:sz w:val="18"/>
-          <w:szCs w:val="18"/>
-          <w:u w:val="single"/>
-        </w:rPr>
         <w:t>bieren (Ich kenne keine Messungen dazu).</w:t>
       </w:r>
     </w:p>
@@ -3686,9 +3478,8 @@
           <w:szCs w:val="18"/>
           <w:lang w:val="en-US"/>
         </w:rPr>
-        <w:t xml:space="preserve">#35 (Input-)Neuron </w:t>
-      </w:r>
-      <w:proofErr w:type="gramStart"/>
+        <w:t>#35 (Input-)Neuron an Neuron andocken</w:t>
+      </w:r>
       <w:r>
         <w:rPr>
           <w:rFonts w:ascii="Arial" w:hAnsi="Arial" w:cs="Arial"/>
@@ -3696,39 +3487,12 @@
           <w:szCs w:val="18"/>
           <w:lang w:val="en-US"/>
         </w:rPr>
-        <w:t>an</w:t>
-      </w:r>
-      <w:proofErr w:type="gramEnd"/>
-      <w:r>
-        <w:rPr>
-          <w:rFonts w:ascii="Arial" w:hAnsi="Arial" w:cs="Arial"/>
-          <w:sz w:val="18"/>
-          <w:szCs w:val="18"/>
-          <w:lang w:val="en-US"/>
-        </w:rPr>
-        <w:t xml:space="preserve"> Neuron andocken</w:t>
-      </w:r>
-      <w:r>
-        <w:rPr>
-          <w:rFonts w:ascii="Arial" w:hAnsi="Arial" w:cs="Arial"/>
-          <w:sz w:val="18"/>
-          <w:szCs w:val="18"/>
-          <w:lang w:val="en-US"/>
-        </w:rPr>
         <w:br/>
       </w:r>
     </w:p>
     <w:p>
       <w:r>
-        <w:t xml:space="preserve">==================== </w:t>
-      </w:r>
-      <w:proofErr w:type="gramStart"/>
-      <w:r>
-        <w:t>Email</w:t>
-      </w:r>
-      <w:proofErr w:type="gramEnd"/>
-      <w:r>
-        <w:t xml:space="preserve"> 23.04.2020 ======================================</w:t>
+        <w:t>==================== Email 23.04.2020 ======================================</w:t>
       </w:r>
     </w:p>
     <w:p>
@@ -3809,13 +3573,8 @@
       <w:r>
         <w:t xml:space="preserve">sich als </w:t>
       </w:r>
-      <w:proofErr w:type="gramStart"/>
-      <w:r>
-        <w:t>extrem aufwendig</w:t>
-      </w:r>
-      <w:proofErr w:type="gramEnd"/>
-      <w:r>
-        <w:t xml:space="preserve"> </w:t>
+      <w:r>
+        <w:t xml:space="preserve">extrem aufwendig </w:t>
       </w:r>
       <w:r>
         <w:t>herausstellen</w:t>

</xml_diff>

<commit_message>
Bug in AddModelCommand fixed
</commit_message>
<xml_diff>
--- a/NNet/Issues.docx
+++ b/NNet/Issues.docx
@@ -10,7 +10,10 @@
         <w:t>1</w:t>
       </w:r>
       <w:r>
-        <w:t>10</w:t>
+        <w:t>1</w:t>
+      </w:r>
+      <w:r>
+        <w:t>3</w:t>
       </w:r>
     </w:p>
     <w:p/>
@@ -91,6 +94,38 @@
                 <w:lang w:val="en-US" w:eastAsia="de-DE"/>
               </w:rPr>
             </w:pPr>
+            <w:r>
+              <w:rPr>
+                <w:rFonts w:ascii="Arial" w:eastAsia="Times New Roman" w:hAnsi="Arial" w:cs="Arial"/>
+                <w:color w:val="24292E"/>
+                <w:sz w:val="18"/>
+                <w:szCs w:val="18"/>
+                <w:lang w:val="en-US" w:eastAsia="de-DE"/>
+              </w:rPr>
+              <w:t>#111 Add # before every wcout output</w:t>
+            </w:r>
+          </w:p>
+          <w:p>
+            <w:pPr>
+              <w:spacing w:after="0" w:line="240" w:lineRule="auto"/>
+              <w:rPr>
+                <w:rFonts w:ascii="Arial" w:eastAsia="Times New Roman" w:hAnsi="Arial" w:cs="Arial"/>
+                <w:color w:val="24292E"/>
+                <w:sz w:val="18"/>
+                <w:szCs w:val="18"/>
+                <w:lang w:val="en-US" w:eastAsia="de-DE"/>
+              </w:rPr>
+            </w:pPr>
+            <w:r>
+              <w:rPr>
+                <w:rFonts w:ascii="Arial" w:eastAsia="Times New Roman" w:hAnsi="Arial" w:cs="Arial"/>
+                <w:color w:val="24292E"/>
+                <w:sz w:val="18"/>
+                <w:szCs w:val="18"/>
+                <w:lang w:val="en-US" w:eastAsia="de-DE"/>
+              </w:rPr>
+              <w:t>#112 Make AddModel reproduceable</w:t>
+            </w:r>
           </w:p>
         </w:tc>
         <w:tc>
@@ -117,16 +152,6 @@
                 <w:lang w:val="en-US" w:eastAsia="de-DE"/>
               </w:rPr>
             </w:pPr>
-            <w:r>
-              <w:rPr>
-                <w:rFonts w:ascii="Arial" w:eastAsia="Times New Roman" w:hAnsi="Arial" w:cs="Arial"/>
-                <w:color w:val="000000"/>
-                <w:sz w:val="18"/>
-                <w:szCs w:val="18"/>
-                <w:lang w:val="en-US" w:eastAsia="de-DE"/>
-              </w:rPr>
-              <w:t>#110 Speed up DeleteSelection</w:t>
-            </w:r>
           </w:p>
         </w:tc>
         <w:tc>
@@ -348,6 +373,16 @@
                 <w:lang w:val="en-US" w:eastAsia="de-DE"/>
               </w:rPr>
             </w:pPr>
+            <w:r>
+              <w:rPr>
+                <w:rFonts w:ascii="Arial" w:eastAsia="Times New Roman" w:hAnsi="Arial" w:cs="Arial"/>
+                <w:color w:val="24292E"/>
+                <w:sz w:val="18"/>
+                <w:szCs w:val="18"/>
+                <w:lang w:val="en-US" w:eastAsia="de-DE"/>
+              </w:rPr>
+              <w:t xml:space="preserve">#113 check GetUPNobs </w:t>
+            </w:r>
           </w:p>
         </w:tc>
         <w:tc>
@@ -504,7 +539,7 @@
                 <w:color w:val="000000"/>
                 <w:sz w:val="18"/>
                 <w:szCs w:val="18"/>
-                <w:lang w:val="en-US" w:eastAsia="de-DE"/>
+                <w:lang w:eastAsia="de-DE"/>
               </w:rPr>
             </w:pPr>
             <w:r>
@@ -513,7 +548,7 @@
                 <w:color w:val="000000"/>
                 <w:sz w:val="18"/>
                 <w:szCs w:val="18"/>
-                <w:lang w:val="en-US" w:eastAsia="de-DE"/>
+                <w:lang w:eastAsia="de-DE"/>
               </w:rPr>
               <w:t>#105 Knot -&gt; Neuron</w:t>
             </w:r>
@@ -526,7 +561,7 @@
                 <w:color w:val="000000"/>
                 <w:sz w:val="18"/>
                 <w:szCs w:val="18"/>
-                <w:lang w:val="en-US" w:eastAsia="de-DE"/>
+                <w:lang w:eastAsia="de-DE"/>
               </w:rPr>
             </w:pPr>
             <w:r>
@@ -535,7 +570,7 @@
                 <w:color w:val="000000"/>
                 <w:sz w:val="18"/>
                 <w:szCs w:val="18"/>
-                <w:lang w:val="en-US" w:eastAsia="de-DE"/>
+                <w:lang w:eastAsia="de-DE"/>
               </w:rPr>
               <w:t>#63 Lichtquelle (Paul)</w:t>
             </w:r>
@@ -548,7 +583,7 @@
                 <w:color w:val="000000"/>
                 <w:sz w:val="18"/>
                 <w:szCs w:val="18"/>
-                <w:lang w:val="en-US" w:eastAsia="de-DE"/>
+                <w:lang w:eastAsia="de-DE"/>
               </w:rPr>
             </w:pPr>
             <w:r>
@@ -557,7 +592,7 @@
                 <w:color w:val="000000"/>
                 <w:sz w:val="18"/>
                 <w:szCs w:val="18"/>
-                <w:lang w:val="en-US" w:eastAsia="de-DE"/>
+                <w:lang w:eastAsia="de-DE"/>
               </w:rPr>
               <w:t>#64 Andere Signalform</w:t>
             </w:r>
@@ -956,7 +991,29 @@
                 <w:szCs w:val="18"/>
                 <w:lang w:val="en-US" w:eastAsia="de-DE"/>
               </w:rPr>
-              <w:t>#108 Improve ClosedConnector::Includes</w:t>
+              <w:t xml:space="preserve">#108 Improve </w:t>
+            </w:r>
+            <w:proofErr w:type="gramStart"/>
+            <w:r>
+              <w:rPr>
+                <w:rFonts w:ascii="Arial" w:eastAsia="Times New Roman" w:hAnsi="Arial" w:cs="Arial"/>
+                <w:color w:val="000000"/>
+                <w:sz w:val="18"/>
+                <w:szCs w:val="18"/>
+                <w:lang w:val="en-US" w:eastAsia="de-DE"/>
+              </w:rPr>
+              <w:t>ClosedConnector::</w:t>
+            </w:r>
+            <w:proofErr w:type="gramEnd"/>
+            <w:r>
+              <w:rPr>
+                <w:rFonts w:ascii="Arial" w:eastAsia="Times New Roman" w:hAnsi="Arial" w:cs="Arial"/>
+                <w:color w:val="000000"/>
+                <w:sz w:val="18"/>
+                <w:szCs w:val="18"/>
+                <w:lang w:val="en-US" w:eastAsia="de-DE"/>
+              </w:rPr>
+              <w:t>Includes</w:t>
             </w:r>
           </w:p>
           <w:p>
@@ -1109,7 +1166,7 @@
                 <w:color w:val="000000"/>
                 <w:sz w:val="18"/>
                 <w:szCs w:val="18"/>
-                <w:lang w:eastAsia="de-DE"/>
+                <w:lang w:val="en-US" w:eastAsia="de-DE"/>
               </w:rPr>
             </w:pPr>
             <w:r>
@@ -1118,7 +1175,7 @@
                 <w:color w:val="000000"/>
                 <w:sz w:val="18"/>
                 <w:szCs w:val="18"/>
-                <w:lang w:eastAsia="de-DE"/>
+                <w:lang w:val="en-US" w:eastAsia="de-DE"/>
               </w:rPr>
               <w:t xml:space="preserve">#70 Colors for Monitor-Signals </w:t>
             </w:r>
@@ -1131,7 +1188,7 @@
                 <w:color w:val="000000"/>
                 <w:sz w:val="18"/>
                 <w:szCs w:val="18"/>
-                <w:lang w:eastAsia="de-DE"/>
+                <w:lang w:val="en-US" w:eastAsia="de-DE"/>
               </w:rPr>
             </w:pPr>
             <w:r>
@@ -1140,10 +1197,22 @@
                 <w:color w:val="000000"/>
                 <w:sz w:val="18"/>
                 <w:szCs w:val="18"/>
-                <w:lang w:eastAsia="de-DE"/>
-              </w:rPr>
-              <w:t>#85 Groups: Permanent selections ???</w:t>
+                <w:lang w:val="en-US" w:eastAsia="de-DE"/>
+              </w:rPr>
+              <w:t xml:space="preserve">#85 Groups: Permanent </w:t>
             </w:r>
+            <w:proofErr w:type="gramStart"/>
+            <w:r>
+              <w:rPr>
+                <w:rFonts w:ascii="Arial" w:eastAsia="Times New Roman" w:hAnsi="Arial" w:cs="Arial"/>
+                <w:color w:val="000000"/>
+                <w:sz w:val="18"/>
+                <w:szCs w:val="18"/>
+                <w:lang w:val="en-US" w:eastAsia="de-DE"/>
+              </w:rPr>
+              <w:t>selections ???</w:t>
+            </w:r>
+            <w:proofErr w:type="gramEnd"/>
           </w:p>
           <w:p>
             <w:pPr>
@@ -1529,7 +1598,16 @@
           <w:sz w:val="18"/>
           <w:szCs w:val="18"/>
         </w:rPr>
-        <w:t>Das Signal beim Auslösen eines Neurons ist nicht einfach eine Parabel, sondern eine Funktion, die näher an den in der Literatur beschriebenen Signalformen liegt. Vorschläge?</w:t>
+        <w:t xml:space="preserve">Das Signal beim Auslösen eines Neurons ist nicht einfach eine Parabel, sondern eine Funktion, die näher an den in der Literatur beschriebenen Signalformen liegt. </w:t>
+      </w:r>
+      <w:proofErr w:type="gramStart"/>
+      <w:r>
+        <w:rPr>
+          <w:rFonts w:ascii="Verdana" w:eastAsia="Times New Roman" w:hAnsi="Verdana"/>
+          <w:sz w:val="18"/>
+          <w:szCs w:val="18"/>
+        </w:rPr>
+        <w:t>Vorschläge?</w:t>
       </w:r>
       <w:r>
         <w:rPr>
@@ -1538,7 +1616,17 @@
           <w:szCs w:val="18"/>
           <w:shd w:val="clear" w:color="auto" w:fill="00FFFF"/>
         </w:rPr>
-        <w:t>Parabel reicht erst mal: 2</w:t>
+        <w:t>Parabel</w:t>
+      </w:r>
+      <w:proofErr w:type="gramEnd"/>
+      <w:r>
+        <w:rPr>
+          <w:rFonts w:ascii="Verdana" w:eastAsia="Times New Roman" w:hAnsi="Verdana"/>
+          <w:sz w:val="18"/>
+          <w:szCs w:val="18"/>
+          <w:shd w:val="clear" w:color="auto" w:fill="00FFFF"/>
+        </w:rPr>
+        <w:t xml:space="preserve"> reicht erst mal: 2</w:t>
       </w:r>
     </w:p>
     <w:p>
@@ -1654,7 +1742,27 @@
           <w:szCs w:val="18"/>
           <w:shd w:val="clear" w:color="auto" w:fill="40E0D0"/>
         </w:rPr>
-        <w:t xml:space="preserve">In Sinnesorganen wird die Intensität eines Reizes durch Frequenz-Anstieg und Anstieg dargestellt. Dieser Anstieg bzw. Abstieg ist jedoch selbst nicht absolut in einem innesorgan konstant: Sie lässt bei intensiven Reizen nach und steigt bei immer schwächeren Reize wieder an. </w:t>
+        <w:t xml:space="preserve">In Sinnesorganen wird die Intensität eines Reizes durch Frequenz-Anstieg und Anstieg dargestellt. Dieser Anstieg bzw. Abstieg ist jedoch selbst nicht absolut in einem innesorgan konstant: Sie lässt bei intensiven Reizen nach und steigt </w:t>
+      </w:r>
+      <w:proofErr w:type="gramStart"/>
+      <w:r>
+        <w:rPr>
+          <w:rFonts w:ascii="Verdana" w:eastAsia="Times New Roman" w:hAnsi="Verdana"/>
+          <w:sz w:val="18"/>
+          <w:szCs w:val="18"/>
+          <w:shd w:val="clear" w:color="auto" w:fill="40E0D0"/>
+        </w:rPr>
+        <w:t>bei immer schwächeren Reize</w:t>
+      </w:r>
+      <w:proofErr w:type="gramEnd"/>
+      <w:r>
+        <w:rPr>
+          <w:rFonts w:ascii="Verdana" w:eastAsia="Times New Roman" w:hAnsi="Verdana"/>
+          <w:sz w:val="18"/>
+          <w:szCs w:val="18"/>
+          <w:shd w:val="clear" w:color="auto" w:fill="40E0D0"/>
+        </w:rPr>
+        <w:t xml:space="preserve"> wieder an. </w:t>
       </w:r>
     </w:p>
     <w:p>
@@ -1675,7 +1783,27 @@
           <w:szCs w:val="18"/>
           <w:shd w:val="clear" w:color="auto" w:fill="40E0D0"/>
         </w:rPr>
-        <w:t>Man könnte also solche Frequenz-Verläufe auch erst mal als Frequenz Diagramm aus einer Datei einlsesen, die man vorher bereit gestellt hat. Die könnte man mitspeichern, so dass man später mehrere Varianten vergleichen kann in ihrer Wirkung.</w:t>
+        <w:t xml:space="preserve">Man könnte also solche Frequenz-Verläufe auch erst mal als Frequenz Diagramm aus einer Datei einlsesen, die man vorher </w:t>
+      </w:r>
+      <w:proofErr w:type="gramStart"/>
+      <w:r>
+        <w:rPr>
+          <w:rFonts w:ascii="Verdana" w:eastAsia="Times New Roman" w:hAnsi="Verdana"/>
+          <w:sz w:val="18"/>
+          <w:szCs w:val="18"/>
+          <w:shd w:val="clear" w:color="auto" w:fill="40E0D0"/>
+        </w:rPr>
+        <w:t>bereit gestellt</w:t>
+      </w:r>
+      <w:proofErr w:type="gramEnd"/>
+      <w:r>
+        <w:rPr>
+          <w:rFonts w:ascii="Verdana" w:eastAsia="Times New Roman" w:hAnsi="Verdana"/>
+          <w:sz w:val="18"/>
+          <w:szCs w:val="18"/>
+          <w:shd w:val="clear" w:color="auto" w:fill="40E0D0"/>
+        </w:rPr>
+        <w:t xml:space="preserve"> hat. Die könnte man mitspeichern, so dass man später mehrere Varianten vergleichen kann in ihrer Wirkung.</w:t>
       </w:r>
     </w:p>
     <w:p>
@@ -1727,7 +1855,27 @@
           <w:shd w:val="clear" w:color="auto" w:fill="40E0D0"/>
         </w:rPr>
         <w:lastRenderedPageBreak/>
-        <w:t>langsames Steigen/fallen, plötzliche Einsprengsel etc.. Das ist vermutlich auch die erste Auswertungsstufe beim Neugeborenen, vielleicht sogar schon vor der Geburt</w:t>
+        <w:t xml:space="preserve">langsames Steigen/fallen, plötzliche Einsprengsel </w:t>
+      </w:r>
+      <w:proofErr w:type="gramStart"/>
+      <w:r>
+        <w:rPr>
+          <w:rFonts w:ascii="Verdana" w:eastAsia="Times New Roman" w:hAnsi="Verdana"/>
+          <w:sz w:val="18"/>
+          <w:szCs w:val="18"/>
+          <w:shd w:val="clear" w:color="auto" w:fill="40E0D0"/>
+        </w:rPr>
+        <w:t>etc..</w:t>
+      </w:r>
+      <w:proofErr w:type="gramEnd"/>
+      <w:r>
+        <w:rPr>
+          <w:rFonts w:ascii="Verdana" w:eastAsia="Times New Roman" w:hAnsi="Verdana"/>
+          <w:sz w:val="18"/>
+          <w:szCs w:val="18"/>
+          <w:shd w:val="clear" w:color="auto" w:fill="40E0D0"/>
+        </w:rPr>
+        <w:t xml:space="preserve"> Das ist vermutlich auch die erste Auswertungsstufe beim Neugeborenen, vielleicht sogar schon vor der Geburt</w:t>
       </w:r>
     </w:p>
     <w:p>
@@ -1786,6 +1934,43 @@
           <w:szCs w:val="18"/>
           <w:lang w:val="en-US" w:eastAsia="de-DE"/>
         </w:rPr>
+        <w:t>#110 Speed up DeleteSelection</w:t>
+      </w:r>
+      <w:r>
+        <w:rPr>
+          <w:rFonts w:ascii="Arial" w:eastAsia="Times New Roman" w:hAnsi="Arial" w:cs="Arial"/>
+          <w:color w:val="000000"/>
+          <w:sz w:val="18"/>
+          <w:szCs w:val="18"/>
+          <w:lang w:val="en-US" w:eastAsia="de-DE"/>
+        </w:rPr>
+        <w:t xml:space="preserve"> (problem was DUMP)</w:t>
+      </w:r>
+    </w:p>
+    <w:p>
+      <w:pPr>
+        <w:pStyle w:val="Listenabsatz"/>
+        <w:numPr>
+          <w:ilvl w:val="0"/>
+          <w:numId w:val="1"/>
+        </w:numPr>
+        <w:spacing w:after="0" w:line="240" w:lineRule="auto"/>
+        <w:rPr>
+          <w:rFonts w:ascii="Arial" w:eastAsia="Times New Roman" w:hAnsi="Arial" w:cs="Arial"/>
+          <w:color w:val="000000"/>
+          <w:sz w:val="18"/>
+          <w:szCs w:val="18"/>
+          <w:lang w:val="en-US" w:eastAsia="de-DE"/>
+        </w:rPr>
+      </w:pPr>
+      <w:r>
+        <w:rPr>
+          <w:rFonts w:ascii="Arial" w:eastAsia="Times New Roman" w:hAnsi="Arial" w:cs="Arial"/>
+          <w:color w:val="000000"/>
+          <w:sz w:val="18"/>
+          <w:szCs w:val="18"/>
+          <w:lang w:val="en-US" w:eastAsia="de-DE"/>
+        </w:rPr>
         <w:t xml:space="preserve">#107 Bug: Mixed Pipes on plug IoNeurons </w:t>
       </w:r>
     </w:p>
@@ -2529,7 +2714,29 @@
           <w:szCs w:val="18"/>
           <w:lang w:val="en-US" w:eastAsia="de-DE"/>
         </w:rPr>
-        <w:t>#76 Improve selection commands  (docu!)</w:t>
+        <w:t xml:space="preserve">#76 Improve selection </w:t>
+      </w:r>
+      <w:proofErr w:type="gramStart"/>
+      <w:r>
+        <w:rPr>
+          <w:rFonts w:ascii="Arial" w:eastAsia="Times New Roman" w:hAnsi="Arial" w:cs="Arial"/>
+          <w:color w:val="000000"/>
+          <w:sz w:val="18"/>
+          <w:szCs w:val="18"/>
+          <w:lang w:val="en-US" w:eastAsia="de-DE"/>
+        </w:rPr>
+        <w:t>commands  (</w:t>
+      </w:r>
+      <w:proofErr w:type="gramEnd"/>
+      <w:r>
+        <w:rPr>
+          <w:rFonts w:ascii="Arial" w:eastAsia="Times New Roman" w:hAnsi="Arial" w:cs="Arial"/>
+          <w:color w:val="000000"/>
+          <w:sz w:val="18"/>
+          <w:szCs w:val="18"/>
+          <w:lang w:val="en-US" w:eastAsia="de-DE"/>
+        </w:rPr>
+        <w:t>docu!)</w:t>
       </w:r>
     </w:p>
     <w:p>
@@ -2602,7 +2809,25 @@
           <w:sz w:val="18"/>
           <w:szCs w:val="18"/>
         </w:rPr>
-        <w:t>Ich habe noch eine Idee. Mir ist es manchmal passiert, dass ich ein Modell verworfen habe, aber Teile daraus hätte weiter verwenden können. Kann man solche Teile nicht in einen Zwischenspeicher kopieren um sie in einem anderen Modell zu verwernden?</w:t>
+        <w:t xml:space="preserve">Ich habe noch eine Idee. Mir ist es manchmal passiert, dass ich ein Modell verworfen habe, aber Teile daraus hätte </w:t>
+      </w:r>
+      <w:proofErr w:type="gramStart"/>
+      <w:r>
+        <w:rPr>
+          <w:rFonts w:ascii="Verdana" w:eastAsia="Times New Roman" w:hAnsi="Verdana"/>
+          <w:sz w:val="18"/>
+          <w:szCs w:val="18"/>
+        </w:rPr>
+        <w:t>weiter verwenden</w:t>
+      </w:r>
+      <w:proofErr w:type="gramEnd"/>
+      <w:r>
+        <w:rPr>
+          <w:rFonts w:ascii="Verdana" w:eastAsia="Times New Roman" w:hAnsi="Verdana"/>
+          <w:sz w:val="18"/>
+          <w:szCs w:val="18"/>
+        </w:rPr>
+        <w:t xml:space="preserve"> können. Kann man solche Teile nicht in einen Zwischenspeicher kopieren um sie in einem anderen Modell zu verwernden?</w:t>
       </w:r>
     </w:p>
     <w:p>
@@ -2740,7 +2965,25 @@
           <w:sz w:val="18"/>
           <w:szCs w:val="18"/>
         </w:rPr>
-        <w:t xml:space="preserve">#69 Statt einzelner Neuronen kann als Signalquelle ein kreisförmiger Bereich des Modells ausgewählt werden. Das Signal berechnet sich als gewichtete Summe aller Neuronen im Kreis, wobei das Gewicht mit dem Quadrat des Abstands vom Mittelpunkt abnimmt. Neuronen am Rand des Kreis haben praktisch keinen Einfluss, Neuronen in der Mitte den größten. </w:t>
+        <w:t xml:space="preserve">#69 Statt einzelner Neuronen kann als Signalquelle ein kreisförmiger Bereich des Modells ausgewählt werden. Das Signal berechnet sich als gewichtete Summe aller Neuronen im Kreis, wobei das Gewicht mit dem Quadrat des Abstands vom Mittelpunkt abnimmt. Neuronen am Rand </w:t>
+      </w:r>
+      <w:proofErr w:type="gramStart"/>
+      <w:r>
+        <w:rPr>
+          <w:rFonts w:ascii="Verdana" w:eastAsia="Times New Roman" w:hAnsi="Verdana"/>
+          <w:sz w:val="18"/>
+          <w:szCs w:val="18"/>
+        </w:rPr>
+        <w:t>des Kreis</w:t>
+      </w:r>
+      <w:proofErr w:type="gramEnd"/>
+      <w:r>
+        <w:rPr>
+          <w:rFonts w:ascii="Verdana" w:eastAsia="Times New Roman" w:hAnsi="Verdana"/>
+          <w:sz w:val="18"/>
+          <w:szCs w:val="18"/>
+        </w:rPr>
+        <w:t xml:space="preserve"> haben praktisch keinen Einfluss, Neuronen in der Mitte den größten. </w:t>
       </w:r>
       <w:r>
         <w:rPr>
@@ -2749,7 +2992,27 @@
           <w:szCs w:val="18"/>
           <w:shd w:val="clear" w:color="auto" w:fill="00FFFF"/>
         </w:rPr>
-        <w:t>Etwas ähnliches soll ja beim Monitor rauskommen.  Ich interpretiere das mal als 1</w:t>
+        <w:t xml:space="preserve">Etwas ähnliches soll </w:t>
+      </w:r>
+      <w:proofErr w:type="gramStart"/>
+      <w:r>
+        <w:rPr>
+          <w:rFonts w:ascii="Verdana" w:eastAsia="Times New Roman" w:hAnsi="Verdana"/>
+          <w:sz w:val="18"/>
+          <w:szCs w:val="18"/>
+          <w:shd w:val="clear" w:color="auto" w:fill="00FFFF"/>
+        </w:rPr>
+        <w:t>ja beim</w:t>
+      </w:r>
+      <w:proofErr w:type="gramEnd"/>
+      <w:r>
+        <w:rPr>
+          <w:rFonts w:ascii="Verdana" w:eastAsia="Times New Roman" w:hAnsi="Verdana"/>
+          <w:sz w:val="18"/>
+          <w:szCs w:val="18"/>
+          <w:shd w:val="clear" w:color="auto" w:fill="00FFFF"/>
+        </w:rPr>
+        <w:t xml:space="preserve"> Monitor rauskommen.  Ich interpretiere das mal als 1</w:t>
       </w:r>
     </w:p>
     <w:p>
@@ -2794,25 +3057,33 @@
         </w:numPr>
       </w:pPr>
       <w:r>
-        <w:t>#40 Automatisches Andocken </w:t>
+        <w:lastRenderedPageBreak/>
+        <w:t xml:space="preserve">#40 Automatisches </w:t>
+      </w:r>
+      <w:proofErr w:type="gramStart"/>
+      <w:r>
+        <w:t>Andocken </w:t>
       </w:r>
       <w:r>
         <w:t xml:space="preserve"> </w:t>
       </w:r>
       <w:r>
-        <w:t>-&gt; #74 „Große“ Modul-Lösung</w:t>
-      </w:r>
-    </w:p>
-    <w:p>
-      <w:pPr>
-        <w:pStyle w:val="Listenabsatz"/>
-        <w:numPr>
-          <w:ilvl w:val="0"/>
-          <w:numId w:val="1"/>
-        </w:numPr>
-      </w:pPr>
-      <w:r>
-        <w:lastRenderedPageBreak/>
+        <w:t>-</w:t>
+      </w:r>
+      <w:proofErr w:type="gramEnd"/>
+      <w:r>
+        <w:t>&gt; #74 „Große“ Modul-Lösung</w:t>
+      </w:r>
+    </w:p>
+    <w:p>
+      <w:pPr>
+        <w:pStyle w:val="Listenabsatz"/>
+        <w:numPr>
+          <w:ilvl w:val="0"/>
+          <w:numId w:val="1"/>
+        </w:numPr>
+      </w:pPr>
+      <w:r>
         <w:t xml:space="preserve">#68 Monitorsignale speichern </w:t>
       </w:r>
     </w:p>
@@ -3000,7 +3271,16 @@
           <w:sz w:val="18"/>
           <w:szCs w:val="18"/>
         </w:rPr>
-        <w:t>Wenn wir nur ein einzelnes Neuron betrachten, könnte man sagen, der Signalpegel ist ein absoluter Wert wird in mV. Wenn wir aber über ein Areal summieren, hängt der Wert völlig davon ab, was ich mathematisch mit den Einzelwerten anstelle (einfach aufsummieren, Mittelwert bilden, über die ganze Fläche gleichmäßig oder mit Betonung der Mitte usw.). Bei einem realen EEG hängt die dargestellte Amplitude ja auch davon ab, wie das Signal zuvor verstärkt oder sonst wie bearbeitet wurde.</w:t>
+        <w:t xml:space="preserve">Wenn wir nur ein einzelnes Neuron betrachten, könnte man sagen, der Signalpegel ist ein absoluter Wert wird in mV. Wenn wir aber über ein Areal summieren, hängt der Wert völlig davon ab, was ich mathematisch mit den Einzelwerten anstelle (einfach aufsummieren, Mittelwert bilden, über die ganze Fläche gleichmäßig oder mit Betonung der Mitte usw.). Bei einem realen EEG hängt die dargestellte Amplitude ja auch davon ab, wie das Signal zuvor verstärkt oder sonst wie bearbeitet </w:t>
+      </w:r>
+      <w:proofErr w:type="gramStart"/>
+      <w:r>
+        <w:rPr>
+          <w:rFonts w:ascii="Verdana" w:eastAsia="Times New Roman" w:hAnsi="Verdana"/>
+          <w:sz w:val="18"/>
+          <w:szCs w:val="18"/>
+        </w:rPr>
+        <w:t>wurde.</w:t>
       </w:r>
       <w:r>
         <w:rPr>
@@ -3009,8 +3289,9 @@
           <w:szCs w:val="18"/>
           <w:u w:val="single"/>
         </w:rPr>
-        <w:t>Beim realen EEG hängt es vor allem davon ab, wieweit der Neuron-Abschnitt vom Sensor entfernt ist. Die dadurch bedingte Dämpfung muss man auspr</w:t>
-      </w:r>
+        <w:t>Beim</w:t>
+      </w:r>
+      <w:proofErr w:type="gramEnd"/>
       <w:r>
         <w:rPr>
           <w:rFonts w:ascii="Verdana" w:eastAsia="Times New Roman" w:hAnsi="Verdana"/>
@@ -3018,6 +3299,15 @@
           <w:szCs w:val="18"/>
           <w:u w:val="single"/>
         </w:rPr>
+        <w:t xml:space="preserve"> realen EEG hängt es vor allem davon ab, wieweit der Neuron-Abschnitt vom Sensor entfernt ist. Die dadurch bedingte Dämpfung muss man auspr</w:t>
+      </w:r>
+      <w:r>
+        <w:rPr>
+          <w:rFonts w:ascii="Verdana" w:eastAsia="Times New Roman" w:hAnsi="Verdana"/>
+          <w:sz w:val="18"/>
+          <w:szCs w:val="18"/>
+          <w:u w:val="single"/>
+        </w:rPr>
         <w:t>o</w:t>
       </w:r>
       <w:r>
@@ -3478,8 +3768,9 @@
           <w:szCs w:val="18"/>
           <w:lang w:val="en-US"/>
         </w:rPr>
-        <w:t>#35 (Input-)Neuron an Neuron andocken</w:t>
-      </w:r>
+        <w:t xml:space="preserve">#35 (Input-)Neuron </w:t>
+      </w:r>
+      <w:proofErr w:type="gramStart"/>
       <w:r>
         <w:rPr>
           <w:rFonts w:ascii="Arial" w:hAnsi="Arial" w:cs="Arial"/>
@@ -3487,12 +3778,39 @@
           <w:szCs w:val="18"/>
           <w:lang w:val="en-US"/>
         </w:rPr>
+        <w:t>an</w:t>
+      </w:r>
+      <w:proofErr w:type="gramEnd"/>
+      <w:r>
+        <w:rPr>
+          <w:rFonts w:ascii="Arial" w:hAnsi="Arial" w:cs="Arial"/>
+          <w:sz w:val="18"/>
+          <w:szCs w:val="18"/>
+          <w:lang w:val="en-US"/>
+        </w:rPr>
+        <w:t xml:space="preserve"> Neuron andocken</w:t>
+      </w:r>
+      <w:r>
+        <w:rPr>
+          <w:rFonts w:ascii="Arial" w:hAnsi="Arial" w:cs="Arial"/>
+          <w:sz w:val="18"/>
+          <w:szCs w:val="18"/>
+          <w:lang w:val="en-US"/>
+        </w:rPr>
         <w:br/>
       </w:r>
     </w:p>
     <w:p>
       <w:r>
-        <w:t>==================== Email 23.04.2020 ======================================</w:t>
+        <w:t xml:space="preserve">==================== </w:t>
+      </w:r>
+      <w:proofErr w:type="gramStart"/>
+      <w:r>
+        <w:t>Email</w:t>
+      </w:r>
+      <w:proofErr w:type="gramEnd"/>
+      <w:r>
+        <w:t xml:space="preserve"> 23.04.2020 ======================================</w:t>
       </w:r>
     </w:p>
     <w:p>
@@ -3573,8 +3891,13 @@
       <w:r>
         <w:t xml:space="preserve">sich als </w:t>
       </w:r>
-      <w:r>
-        <w:t xml:space="preserve">extrem aufwendig </w:t>
+      <w:proofErr w:type="gramStart"/>
+      <w:r>
+        <w:t>extrem aufwendig</w:t>
+      </w:r>
+      <w:proofErr w:type="gramEnd"/>
+      <w:r>
+        <w:t xml:space="preserve"> </w:t>
       </w:r>
       <w:r>
         <w:t>herausstellen</w:t>

</xml_diff>

<commit_message>
shape of IoConnectors enhanced
</commit_message>
<xml_diff>
--- a/NNet/Issues.docx
+++ b/NNet/Issues.docx
@@ -3,8 +3,21 @@
 <w:document xmlns:wpc="http://schemas.microsoft.com/office/word/2010/wordprocessingCanvas" xmlns:cx="http://schemas.microsoft.com/office/drawing/2014/chartex" xmlns:cx1="http://schemas.microsoft.com/office/drawing/2015/9/8/chartex" xmlns:cx2="http://schemas.microsoft.com/office/drawing/2015/10/21/chartex" xmlns:cx3="http://schemas.microsoft.com/office/drawing/2016/5/9/chartex" xmlns:cx4="http://schemas.microsoft.com/office/drawing/2016/5/10/chartex" xmlns:cx5="http://schemas.microsoft.com/office/drawing/2016/5/11/chartex" xmlns:cx6="http://schemas.microsoft.com/office/drawing/2016/5/12/chartex" xmlns:cx7="http://schemas.microsoft.com/office/drawing/2016/5/13/chartex" xmlns:cx8="http://schemas.microsoft.com/office/drawing/2016/5/14/chartex" xmlns:mc="http://schemas.openxmlformats.org/markup-compatibility/2006" xmlns:aink="http://schemas.microsoft.com/office/drawing/2016/ink" xmlns:am3d="http://schemas.microsoft.com/office/drawing/2017/model3d" xmlns:o="urn:schemas-microsoft-com:office:office" xmlns:r="http://schemas.openxmlformats.org/officeDocument/2006/relationships" xmlns:m="http://schemas.openxmlformats.org/officeDocument/2006/math" xmlns:v="urn:schemas-microsoft-com:vml" xmlns:wp14="http://schemas.microsoft.com/office/word/2010/wordprocessingDrawing" xmlns:wp="http://schemas.openxmlformats.org/drawingml/2006/wordprocessingDrawing" xmlns:w10="urn:schemas-microsoft-com:office:word" xmlns:w="http://schemas.openxmlformats.org/wordprocessingml/2006/main" xmlns:w14="http://schemas.microsoft.com/office/word/2010/wordml" xmlns:w15="http://schemas.microsoft.com/office/word/2012/wordml" xmlns:w16cex="http://schemas.microsoft.com/office/word/2018/wordml/cex" xmlns:w16cid="http://schemas.microsoft.com/office/word/2016/wordml/cid" xmlns:w16="http://schemas.microsoft.com/office/word/2018/wordml" xmlns:w16sdtdh="http://schemas.microsoft.com/office/word/2020/wordml/sdtdatahash" xmlns:w16se="http://schemas.microsoft.com/office/word/2015/wordml/symex" xmlns:wpg="http://schemas.microsoft.com/office/word/2010/wordprocessingGroup" xmlns:wpi="http://schemas.microsoft.com/office/word/2010/wordprocessingInk" xmlns:wne="http://schemas.microsoft.com/office/word/2006/wordml" xmlns:wps="http://schemas.microsoft.com/office/word/2010/wordprocessingShape" mc:Ignorable="w14 w15 w16se w16cid w16 w16cex w16sdtdh wp14">
   <w:body>
     <w:p>
-      <w:r>
-        <w:t>Latest Issue #</w:t>
+      <w:proofErr w:type="spellStart"/>
+      <w:r>
+        <w:t>Latest</w:t>
+      </w:r>
+      <w:proofErr w:type="spellEnd"/>
+      <w:r>
+        <w:t xml:space="preserve"> </w:t>
+      </w:r>
+      <w:proofErr w:type="spellStart"/>
+      <w:r>
+        <w:t>Issue</w:t>
+      </w:r>
+      <w:proofErr w:type="spellEnd"/>
+      <w:r>
+        <w:t xml:space="preserve"> #</w:t>
       </w:r>
       <w:r>
         <w:t>1</w:t>
@@ -66,8 +79,18 @@
                 <w:color w:val="000000"/>
                 <w:lang w:eastAsia="de-DE"/>
               </w:rPr>
-              <w:t>High value</w:t>
-            </w:r>
+              <w:t xml:space="preserve">High </w:t>
+            </w:r>
+            <w:proofErr w:type="spellStart"/>
+            <w:r>
+              <w:rPr>
+                <w:rFonts w:ascii="Calibri" w:eastAsia="Times New Roman" w:hAnsi="Calibri" w:cs="Calibri"/>
+                <w:color w:val="000000"/>
+                <w:lang w:eastAsia="de-DE"/>
+              </w:rPr>
+              <w:t>value</w:t>
+            </w:r>
+            <w:proofErr w:type="spellEnd"/>
           </w:p>
         </w:tc>
         <w:tc>
@@ -102,7 +125,29 @@
                 <w:szCs w:val="18"/>
                 <w:lang w:val="en-US" w:eastAsia="de-DE"/>
               </w:rPr>
-              <w:t>#111 Add # before every wcout output</w:t>
+              <w:t xml:space="preserve">#111 Add # before every </w:t>
+            </w:r>
+            <w:proofErr w:type="spellStart"/>
+            <w:r>
+              <w:rPr>
+                <w:rFonts w:ascii="Arial" w:eastAsia="Times New Roman" w:hAnsi="Arial" w:cs="Arial"/>
+                <w:color w:val="24292E"/>
+                <w:sz w:val="18"/>
+                <w:szCs w:val="18"/>
+                <w:lang w:val="en-US" w:eastAsia="de-DE"/>
+              </w:rPr>
+              <w:t>wcout</w:t>
+            </w:r>
+            <w:proofErr w:type="spellEnd"/>
+            <w:r>
+              <w:rPr>
+                <w:rFonts w:ascii="Arial" w:eastAsia="Times New Roman" w:hAnsi="Arial" w:cs="Arial"/>
+                <w:color w:val="24292E"/>
+                <w:sz w:val="18"/>
+                <w:szCs w:val="18"/>
+                <w:lang w:val="en-US" w:eastAsia="de-DE"/>
+              </w:rPr>
+              <w:t xml:space="preserve"> output</w:t>
             </w:r>
           </w:p>
         </w:tc>
@@ -138,7 +183,7 @@
                 <w:szCs w:val="18"/>
                 <w:lang w:val="en-US" w:eastAsia="de-DE"/>
               </w:rPr>
-              <w:t xml:space="preserve">#122 Make IoConnector: Order mix up </w:t>
+              <w:t>#116 If neuron loses axon -&gt; output neuron</w:t>
             </w:r>
           </w:p>
           <w:p>
@@ -160,12 +205,10 @@
                 <w:szCs w:val="18"/>
                 <w:lang w:val="en-US" w:eastAsia="de-DE"/>
               </w:rPr>
-              <w:t>#116 If neuron loses axon -&gt; output neuron</w:t>
-            </w:r>
-          </w:p>
-          <w:p>
-            <w:pPr>
-              <w:spacing w:after="0" w:line="240" w:lineRule="auto"/>
+              <w:t xml:space="preserve">#112 Make </w:t>
+            </w:r>
+            <w:proofErr w:type="spellStart"/>
+            <w:r>
               <w:rPr>
                 <w:rFonts w:ascii="Arial" w:eastAsia="Times New Roman" w:hAnsi="Arial" w:cs="Arial"/>
                 <w:color w:val="24292E"/>
@@ -173,7 +216,9 @@
                 <w:szCs w:val="18"/>
                 <w:lang w:val="en-US" w:eastAsia="de-DE"/>
               </w:rPr>
-            </w:pPr>
+              <w:t>AddModel</w:t>
+            </w:r>
+            <w:proofErr w:type="spellEnd"/>
             <w:r>
               <w:rPr>
                 <w:rFonts w:ascii="Arial" w:eastAsia="Times New Roman" w:hAnsi="Arial" w:cs="Arial"/>
@@ -182,7 +227,7 @@
                 <w:szCs w:val="18"/>
                 <w:lang w:val="en-US" w:eastAsia="de-DE"/>
               </w:rPr>
-              <w:t>#112 Make AddModel reproduceable (file name not in parameter list)</w:t>
+              <w:t xml:space="preserve"> reproduceable (file name not in parameter list)</w:t>
             </w:r>
           </w:p>
           <w:p>
@@ -376,8 +421,18 @@
                 <w:color w:val="000000"/>
                 <w:lang w:eastAsia="de-DE"/>
               </w:rPr>
-              <w:t>Middle value</w:t>
-            </w:r>
+              <w:t xml:space="preserve">Middle </w:t>
+            </w:r>
+            <w:proofErr w:type="spellStart"/>
+            <w:r>
+              <w:rPr>
+                <w:rFonts w:ascii="Calibri" w:eastAsia="Times New Roman" w:hAnsi="Calibri" w:cs="Calibri"/>
+                <w:color w:val="000000"/>
+                <w:lang w:eastAsia="de-DE"/>
+              </w:rPr>
+              <w:t>value</w:t>
+            </w:r>
+            <w:proofErr w:type="spellEnd"/>
           </w:p>
         </w:tc>
         <w:tc>
@@ -457,8 +512,20 @@
                 <w:szCs w:val="18"/>
                 <w:lang w:val="en-US" w:eastAsia="de-DE"/>
               </w:rPr>
-              <w:t>#113 check GetUPNobs</w:t>
-            </w:r>
+              <w:t xml:space="preserve">#113 check </w:t>
+            </w:r>
+            <w:proofErr w:type="spellStart"/>
+            <w:r>
+              <w:rPr>
+                <w:rFonts w:ascii="Arial" w:eastAsia="Times New Roman" w:hAnsi="Arial" w:cs="Arial"/>
+                <w:color w:val="24292E"/>
+                <w:sz w:val="18"/>
+                <w:szCs w:val="18"/>
+                <w:lang w:val="en-US" w:eastAsia="de-DE"/>
+              </w:rPr>
+              <w:t>GetUPNobs</w:t>
+            </w:r>
+            <w:proofErr w:type="spellEnd"/>
           </w:p>
           <w:p>
             <w:pPr>
@@ -604,8 +671,20 @@
                 <w:szCs w:val="18"/>
                 <w:lang w:val="en-US" w:eastAsia="de-DE"/>
               </w:rPr>
-              <w:t>#109 Rounded IoNeurons</w:t>
-            </w:r>
+              <w:t xml:space="preserve">#109 Rounded </w:t>
+            </w:r>
+            <w:proofErr w:type="spellStart"/>
+            <w:r>
+              <w:rPr>
+                <w:rFonts w:ascii="Arial" w:eastAsia="Times New Roman" w:hAnsi="Arial" w:cs="Arial"/>
+                <w:color w:val="000000"/>
+                <w:sz w:val="18"/>
+                <w:szCs w:val="18"/>
+                <w:lang w:val="en-US" w:eastAsia="de-DE"/>
+              </w:rPr>
+              <w:t>IoNeurons</w:t>
+            </w:r>
+            <w:proofErr w:type="spellEnd"/>
           </w:p>
           <w:p>
             <w:pPr>
@@ -626,8 +705,20 @@
                 <w:szCs w:val="18"/>
                 <w:lang w:val="en-US" w:eastAsia="de-DE"/>
               </w:rPr>
-              <w:t>#92 Connect Neurons -&gt; ClosedConnector</w:t>
-            </w:r>
+              <w:t xml:space="preserve">#92 Connect Neurons -&gt; </w:t>
+            </w:r>
+            <w:proofErr w:type="spellStart"/>
+            <w:r>
+              <w:rPr>
+                <w:rFonts w:ascii="Arial" w:eastAsia="Times New Roman" w:hAnsi="Arial" w:cs="Arial"/>
+                <w:color w:val="000000"/>
+                <w:sz w:val="18"/>
+                <w:szCs w:val="18"/>
+                <w:lang w:val="en-US" w:eastAsia="de-DE"/>
+              </w:rPr>
+              <w:t>ClosedConnector</w:t>
+            </w:r>
+            <w:proofErr w:type="spellEnd"/>
           </w:p>
           <w:p>
             <w:pPr>
@@ -670,7 +761,29 @@
                 <w:szCs w:val="18"/>
                 <w:lang w:val="en-US" w:eastAsia="de-DE"/>
               </w:rPr>
-              <w:t>#63 Lichtquelle (Paul)</w:t>
+              <w:t xml:space="preserve">#63 </w:t>
+            </w:r>
+            <w:proofErr w:type="spellStart"/>
+            <w:r>
+              <w:rPr>
+                <w:rFonts w:ascii="Arial" w:eastAsia="Times New Roman" w:hAnsi="Arial" w:cs="Arial"/>
+                <w:color w:val="000000"/>
+                <w:sz w:val="18"/>
+                <w:szCs w:val="18"/>
+                <w:lang w:val="en-US" w:eastAsia="de-DE"/>
+              </w:rPr>
+              <w:t>Lichtquelle</w:t>
+            </w:r>
+            <w:proofErr w:type="spellEnd"/>
+            <w:r>
+              <w:rPr>
+                <w:rFonts w:ascii="Arial" w:eastAsia="Times New Roman" w:hAnsi="Arial" w:cs="Arial"/>
+                <w:color w:val="000000"/>
+                <w:sz w:val="18"/>
+                <w:szCs w:val="18"/>
+                <w:lang w:val="en-US" w:eastAsia="de-DE"/>
+              </w:rPr>
+              <w:t xml:space="preserve"> (Paul)</w:t>
             </w:r>
           </w:p>
           <w:p>
@@ -692,8 +805,42 @@
                 <w:szCs w:val="18"/>
                 <w:lang w:val="en-US" w:eastAsia="de-DE"/>
               </w:rPr>
-              <w:t>#64 Andere Signalform</w:t>
-            </w:r>
+              <w:t xml:space="preserve">#64 </w:t>
+            </w:r>
+            <w:proofErr w:type="spellStart"/>
+            <w:r>
+              <w:rPr>
+                <w:rFonts w:ascii="Arial" w:eastAsia="Times New Roman" w:hAnsi="Arial" w:cs="Arial"/>
+                <w:color w:val="000000"/>
+                <w:sz w:val="18"/>
+                <w:szCs w:val="18"/>
+                <w:lang w:val="en-US" w:eastAsia="de-DE"/>
+              </w:rPr>
+              <w:t>Andere</w:t>
+            </w:r>
+            <w:proofErr w:type="spellEnd"/>
+            <w:r>
+              <w:rPr>
+                <w:rFonts w:ascii="Arial" w:eastAsia="Times New Roman" w:hAnsi="Arial" w:cs="Arial"/>
+                <w:color w:val="000000"/>
+                <w:sz w:val="18"/>
+                <w:szCs w:val="18"/>
+                <w:lang w:val="en-US" w:eastAsia="de-DE"/>
+              </w:rPr>
+              <w:t xml:space="preserve"> </w:t>
+            </w:r>
+            <w:proofErr w:type="spellStart"/>
+            <w:r>
+              <w:rPr>
+                <w:rFonts w:ascii="Arial" w:eastAsia="Times New Roman" w:hAnsi="Arial" w:cs="Arial"/>
+                <w:color w:val="000000"/>
+                <w:sz w:val="18"/>
+                <w:szCs w:val="18"/>
+                <w:lang w:val="en-US" w:eastAsia="de-DE"/>
+              </w:rPr>
+              <w:t>Signalform</w:t>
+            </w:r>
+            <w:proofErr w:type="spellEnd"/>
           </w:p>
           <w:p>
             <w:pPr>
@@ -794,8 +941,20 @@
                 <w:szCs w:val="18"/>
                 <w:lang w:eastAsia="de-DE"/>
               </w:rPr>
-              <w:t>#45 Layout manager</w:t>
-            </w:r>
+              <w:t xml:space="preserve">#45 Layout </w:t>
+            </w:r>
+            <w:proofErr w:type="spellStart"/>
+            <w:r>
+              <w:rPr>
+                <w:rFonts w:ascii="Arial" w:eastAsia="Times New Roman" w:hAnsi="Arial" w:cs="Arial"/>
+                <w:color w:val="000000"/>
+                <w:sz w:val="18"/>
+                <w:szCs w:val="18"/>
+                <w:lang w:eastAsia="de-DE"/>
+              </w:rPr>
+              <w:t>manager</w:t>
+            </w:r>
+            <w:proofErr w:type="spellEnd"/>
           </w:p>
           <w:p>
             <w:pPr>
@@ -961,8 +1120,18 @@
                 <w:color w:val="000000"/>
                 <w:lang w:eastAsia="de-DE"/>
               </w:rPr>
-              <w:t>Low value</w:t>
-            </w:r>
+              <w:t xml:space="preserve">Low </w:t>
+            </w:r>
+            <w:proofErr w:type="spellStart"/>
+            <w:r>
+              <w:rPr>
+                <w:rFonts w:ascii="Calibri" w:eastAsia="Times New Roman" w:hAnsi="Calibri" w:cs="Calibri"/>
+                <w:color w:val="000000"/>
+                <w:lang w:eastAsia="de-DE"/>
+              </w:rPr>
+              <w:t>value</w:t>
+            </w:r>
+            <w:proofErr w:type="spellEnd"/>
           </w:p>
         </w:tc>
         <w:tc>
@@ -998,8 +1167,20 @@
                 <w:szCs w:val="18"/>
                 <w:lang w:val="en-US" w:eastAsia="de-DE"/>
               </w:rPr>
-              <w:t>#119 Cleanup AnomationChainCommand</w:t>
-            </w:r>
+              <w:t xml:space="preserve">#119 Cleanup </w:t>
+            </w:r>
+            <w:proofErr w:type="spellStart"/>
+            <w:r>
+              <w:rPr>
+                <w:rFonts w:ascii="Arial" w:eastAsia="Times New Roman" w:hAnsi="Arial" w:cs="Arial"/>
+                <w:color w:val="000000"/>
+                <w:sz w:val="18"/>
+                <w:szCs w:val="18"/>
+                <w:lang w:val="en-US" w:eastAsia="de-DE"/>
+              </w:rPr>
+              <w:t>AnomationChainCommand</w:t>
+            </w:r>
+            <w:proofErr w:type="spellEnd"/>
           </w:p>
           <w:p>
             <w:pPr>
@@ -1074,8 +1255,20 @@
                 <w:szCs w:val="18"/>
                 <w:lang w:val="en-US" w:eastAsia="de-DE"/>
               </w:rPr>
-              <w:t>#71 Color for WindowBackground</w:t>
-            </w:r>
+              <w:t xml:space="preserve">#71 Color for </w:t>
+            </w:r>
+            <w:proofErr w:type="spellStart"/>
+            <w:r>
+              <w:rPr>
+                <w:rFonts w:ascii="Arial" w:eastAsia="Times New Roman" w:hAnsi="Arial" w:cs="Arial"/>
+                <w:color w:val="000000"/>
+                <w:sz w:val="18"/>
+                <w:szCs w:val="18"/>
+                <w:lang w:val="en-US" w:eastAsia="de-DE"/>
+              </w:rPr>
+              <w:t>WindowBackground</w:t>
+            </w:r>
+            <w:proofErr w:type="spellEnd"/>
           </w:p>
         </w:tc>
         <w:tc>
@@ -1113,27 +1306,27 @@
               </w:rPr>
               <w:t xml:space="preserve">#108 Improve </w:t>
             </w:r>
-            <w:proofErr w:type="gramStart"/>
-            <w:r>
-              <w:rPr>
-                <w:rFonts w:ascii="Arial" w:eastAsia="Times New Roman" w:hAnsi="Arial" w:cs="Arial"/>
-                <w:color w:val="000000"/>
-                <w:sz w:val="18"/>
-                <w:szCs w:val="18"/>
-                <w:lang w:val="en-US" w:eastAsia="de-DE"/>
-              </w:rPr>
-              <w:t>ClosedConnector::</w:t>
-            </w:r>
-            <w:proofErr w:type="gramEnd"/>
-            <w:r>
-              <w:rPr>
-                <w:rFonts w:ascii="Arial" w:eastAsia="Times New Roman" w:hAnsi="Arial" w:cs="Arial"/>
-                <w:color w:val="000000"/>
-                <w:sz w:val="18"/>
-                <w:szCs w:val="18"/>
-                <w:lang w:val="en-US" w:eastAsia="de-DE"/>
-              </w:rPr>
-              <w:t>Includes</w:t>
+            <w:proofErr w:type="spellStart"/>
+            <w:r>
+              <w:rPr>
+                <w:rFonts w:ascii="Arial" w:eastAsia="Times New Roman" w:hAnsi="Arial" w:cs="Arial"/>
+                <w:color w:val="000000"/>
+                <w:sz w:val="18"/>
+                <w:szCs w:val="18"/>
+                <w:lang w:val="en-US" w:eastAsia="de-DE"/>
+              </w:rPr>
+              <w:t>ClosedConnector</w:t>
+            </w:r>
+            <w:proofErr w:type="spellEnd"/>
+            <w:r>
+              <w:rPr>
+                <w:rFonts w:ascii="Arial" w:eastAsia="Times New Roman" w:hAnsi="Arial" w:cs="Arial"/>
+                <w:color w:val="000000"/>
+                <w:sz w:val="18"/>
+                <w:szCs w:val="18"/>
+                <w:lang w:val="en-US" w:eastAsia="de-DE"/>
+              </w:rPr>
+              <w:t>::Includes</w:t>
             </w:r>
           </w:p>
           <w:p>
@@ -1155,7 +1348,29 @@
                 <w:szCs w:val="18"/>
                 <w:lang w:val="en-US" w:eastAsia="de-DE"/>
               </w:rPr>
-              <w:t xml:space="preserve">#109 Animate SplitClosedConnCmd </w:t>
+              <w:t xml:space="preserve">#109 Animate </w:t>
+            </w:r>
+            <w:proofErr w:type="spellStart"/>
+            <w:r>
+              <w:rPr>
+                <w:rFonts w:ascii="Arial" w:eastAsia="Times New Roman" w:hAnsi="Arial" w:cs="Arial"/>
+                <w:color w:val="000000"/>
+                <w:sz w:val="18"/>
+                <w:szCs w:val="18"/>
+                <w:lang w:val="en-US" w:eastAsia="de-DE"/>
+              </w:rPr>
+              <w:t>SplitClosedConnCmd</w:t>
+            </w:r>
+            <w:proofErr w:type="spellEnd"/>
+            <w:r>
+              <w:rPr>
+                <w:rFonts w:ascii="Arial" w:eastAsia="Times New Roman" w:hAnsi="Arial" w:cs="Arial"/>
+                <w:color w:val="000000"/>
+                <w:sz w:val="18"/>
+                <w:szCs w:val="18"/>
+                <w:lang w:val="en-US" w:eastAsia="de-DE"/>
+              </w:rPr>
+              <w:t xml:space="preserve"> </w:t>
             </w:r>
           </w:p>
           <w:p>
@@ -1199,7 +1414,51 @@
                 <w:szCs w:val="18"/>
                 <w:lang w:val="en-US" w:eastAsia="de-DE"/>
               </w:rPr>
-              <w:t>#13 Andocken durch Move Pipe</w:t>
+              <w:t xml:space="preserve">#13 </w:t>
+            </w:r>
+            <w:proofErr w:type="spellStart"/>
+            <w:r>
+              <w:rPr>
+                <w:rFonts w:ascii="Arial" w:eastAsia="Times New Roman" w:hAnsi="Arial" w:cs="Arial"/>
+                <w:color w:val="000000"/>
+                <w:sz w:val="18"/>
+                <w:szCs w:val="18"/>
+                <w:lang w:val="en-US" w:eastAsia="de-DE"/>
+              </w:rPr>
+              <w:t>Andocken</w:t>
+            </w:r>
+            <w:proofErr w:type="spellEnd"/>
+            <w:r>
+              <w:rPr>
+                <w:rFonts w:ascii="Arial" w:eastAsia="Times New Roman" w:hAnsi="Arial" w:cs="Arial"/>
+                <w:color w:val="000000"/>
+                <w:sz w:val="18"/>
+                <w:szCs w:val="18"/>
+                <w:lang w:val="en-US" w:eastAsia="de-DE"/>
+              </w:rPr>
+              <w:t xml:space="preserve"> </w:t>
+            </w:r>
+            <w:proofErr w:type="spellStart"/>
+            <w:r>
+              <w:rPr>
+                <w:rFonts w:ascii="Arial" w:eastAsia="Times New Roman" w:hAnsi="Arial" w:cs="Arial"/>
+                <w:color w:val="000000"/>
+                <w:sz w:val="18"/>
+                <w:szCs w:val="18"/>
+                <w:lang w:val="en-US" w:eastAsia="de-DE"/>
+              </w:rPr>
+              <w:t>durch</w:t>
+            </w:r>
+            <w:proofErr w:type="spellEnd"/>
+            <w:r>
+              <w:rPr>
+                <w:rFonts w:ascii="Arial" w:eastAsia="Times New Roman" w:hAnsi="Arial" w:cs="Arial"/>
+                <w:color w:val="000000"/>
+                <w:sz w:val="18"/>
+                <w:szCs w:val="18"/>
+                <w:lang w:val="en-US" w:eastAsia="de-DE"/>
+              </w:rPr>
+              <w:t xml:space="preserve"> Move Pipe</w:t>
             </w:r>
           </w:p>
           <w:p>
@@ -1243,8 +1502,20 @@
                 <w:szCs w:val="18"/>
                 <w:lang w:val="en-US" w:eastAsia="de-DE"/>
               </w:rPr>
-              <w:t>#12 Split Dendrit</w:t>
-            </w:r>
+              <w:t xml:space="preserve">#12 Split </w:t>
+            </w:r>
+            <w:proofErr w:type="spellStart"/>
+            <w:r>
+              <w:rPr>
+                <w:rFonts w:ascii="Arial" w:eastAsia="Times New Roman" w:hAnsi="Arial" w:cs="Arial"/>
+                <w:color w:val="000000"/>
+                <w:sz w:val="18"/>
+                <w:szCs w:val="18"/>
+                <w:lang w:val="en-US" w:eastAsia="de-DE"/>
+              </w:rPr>
+              <w:t>Dendrit</w:t>
+            </w:r>
+            <w:proofErr w:type="spellEnd"/>
           </w:p>
           <w:p>
             <w:pPr>
@@ -1265,8 +1536,20 @@
                 <w:szCs w:val="18"/>
                 <w:lang w:val="en-US" w:eastAsia="de-DE"/>
               </w:rPr>
-              <w:t>#115 Undo/Redo icons sometimes incorrcet</w:t>
-            </w:r>
+              <w:t xml:space="preserve">#115 Undo/Redo icons sometimes </w:t>
+            </w:r>
+            <w:proofErr w:type="spellStart"/>
+            <w:r>
+              <w:rPr>
+                <w:rFonts w:ascii="Arial" w:eastAsia="Times New Roman" w:hAnsi="Arial" w:cs="Arial"/>
+                <w:color w:val="000000"/>
+                <w:sz w:val="18"/>
+                <w:szCs w:val="18"/>
+                <w:lang w:val="en-US" w:eastAsia="de-DE"/>
+              </w:rPr>
+              <w:t>incorrcet</w:t>
+            </w:r>
+            <w:proofErr w:type="spellEnd"/>
           </w:p>
           <w:p>
             <w:pPr>
@@ -1385,8 +1668,20 @@
                 <w:szCs w:val="18"/>
                 <w:lang w:val="en-US" w:eastAsia="de-DE"/>
               </w:rPr>
-              <w:t>#72 Zoom DescWin</w:t>
-            </w:r>
+              <w:t xml:space="preserve">#72 Zoom </w:t>
+            </w:r>
+            <w:proofErr w:type="spellStart"/>
+            <w:r>
+              <w:rPr>
+                <w:rFonts w:ascii="Arial" w:eastAsia="Times New Roman" w:hAnsi="Arial" w:cs="Arial"/>
+                <w:color w:val="000000"/>
+                <w:sz w:val="18"/>
+                <w:szCs w:val="18"/>
+                <w:lang w:val="en-US" w:eastAsia="de-DE"/>
+              </w:rPr>
+              <w:t>DescWin</w:t>
+            </w:r>
+            <w:proofErr w:type="spellEnd"/>
           </w:p>
           <w:p>
             <w:pPr>
@@ -1573,6 +1868,7 @@
                 <w:lang w:eastAsia="de-DE"/>
               </w:rPr>
             </w:pPr>
+            <w:proofErr w:type="spellStart"/>
             <w:r>
               <w:rPr>
                 <w:rFonts w:ascii="Calibri" w:eastAsia="Times New Roman" w:hAnsi="Calibri" w:cs="Calibri"/>
@@ -1581,6 +1877,7 @@
               </w:rPr>
               <w:t>Effort</w:t>
             </w:r>
+            <w:proofErr w:type="spellEnd"/>
           </w:p>
         </w:tc>
         <w:tc>
@@ -1712,7 +2009,25 @@
           <w:sz w:val="18"/>
           <w:szCs w:val="18"/>
         </w:rPr>
-        <w:t>#121: Wenn ein Modell einen EEG sensor enthält, wird dieser nicht im EEG monitor angezeigt</w:t>
+        <w:t xml:space="preserve">#121: Wenn ein Modell einen EEG </w:t>
+      </w:r>
+      <w:proofErr w:type="spellStart"/>
+      <w:r>
+        <w:rPr>
+          <w:rFonts w:ascii="Verdana" w:eastAsia="Times New Roman" w:hAnsi="Verdana"/>
+          <w:sz w:val="18"/>
+          <w:szCs w:val="18"/>
+        </w:rPr>
+        <w:t>sensor</w:t>
+      </w:r>
+      <w:proofErr w:type="spellEnd"/>
+      <w:r>
+        <w:rPr>
+          <w:rFonts w:ascii="Verdana" w:eastAsia="Times New Roman" w:hAnsi="Verdana"/>
+          <w:sz w:val="18"/>
+          <w:szCs w:val="18"/>
+        </w:rPr>
+        <w:t xml:space="preserve"> enthält, wird dieser nicht im EEG monitor angezeigt</w:t>
       </w:r>
     </w:p>
     <w:p>
@@ -1749,7 +2064,7 @@
         </w:rPr>
         <w:t xml:space="preserve">Das Signal beim Auslösen eines Neurons ist nicht einfach eine Parabel, sondern eine Funktion, die näher an den in der Literatur beschriebenen Signalformen liegt. </w:t>
       </w:r>
-      <w:proofErr w:type="gramStart"/>
+      <w:proofErr w:type="spellStart"/>
       <w:r>
         <w:rPr>
           <w:rFonts w:ascii="Verdana" w:eastAsia="Times New Roman" w:hAnsi="Verdana"/>
@@ -1767,7 +2082,7 @@
         </w:rPr>
         <w:t>Parabel</w:t>
       </w:r>
-      <w:proofErr w:type="gramEnd"/>
+      <w:proofErr w:type="spellEnd"/>
       <w:r>
         <w:rPr>
           <w:rFonts w:ascii="Verdana" w:eastAsia="Times New Roman" w:hAnsi="Verdana"/>
@@ -1837,9 +2152,11 @@
       <w:pPr>
         <w:ind w:left="720" w:hanging="360"/>
       </w:pPr>
+      <w:proofErr w:type="spellStart"/>
       <w:r>
         <w:t>Unclassified</w:t>
       </w:r>
+      <w:proofErr w:type="spellEnd"/>
     </w:p>
     <w:p>
       <w:pPr>
@@ -1909,27 +2226,7 @@
           <w:szCs w:val="18"/>
           <w:shd w:val="clear" w:color="auto" w:fill="40E0D0"/>
         </w:rPr>
-        <w:t xml:space="preserve">innesorgan konstant: Sie lässt bei intensiven Reizen nach und steigt </w:t>
-      </w:r>
-      <w:proofErr w:type="gramStart"/>
-      <w:r>
-        <w:rPr>
-          <w:rFonts w:ascii="Verdana" w:eastAsia="Times New Roman" w:hAnsi="Verdana"/>
-          <w:sz w:val="18"/>
-          <w:szCs w:val="18"/>
-          <w:shd w:val="clear" w:color="auto" w:fill="40E0D0"/>
-        </w:rPr>
-        <w:t>bei immer schwächeren Reize</w:t>
-      </w:r>
-      <w:proofErr w:type="gramEnd"/>
-      <w:r>
-        <w:rPr>
-          <w:rFonts w:ascii="Verdana" w:eastAsia="Times New Roman" w:hAnsi="Verdana"/>
-          <w:sz w:val="18"/>
-          <w:szCs w:val="18"/>
-          <w:shd w:val="clear" w:color="auto" w:fill="40E0D0"/>
-        </w:rPr>
-        <w:t xml:space="preserve"> wieder an. </w:t>
+        <w:t xml:space="preserve">innesorgan konstant: Sie lässt bei intensiven Reizen nach und steigt bei immer schwächeren Reize wieder an. </w:t>
       </w:r>
     </w:p>
     <w:p>
@@ -1950,27 +2247,7 @@
           <w:szCs w:val="18"/>
           <w:shd w:val="clear" w:color="auto" w:fill="40E0D0"/>
         </w:rPr>
-        <w:t xml:space="preserve">Man könnte also solche Frequenz-Verläufe auch erst mal als Frequenz Diagramm aus einer Datei einlesen, die man vorher </w:t>
-      </w:r>
-      <w:proofErr w:type="gramStart"/>
-      <w:r>
-        <w:rPr>
-          <w:rFonts w:ascii="Verdana" w:eastAsia="Times New Roman" w:hAnsi="Verdana"/>
-          <w:sz w:val="18"/>
-          <w:szCs w:val="18"/>
-          <w:shd w:val="clear" w:color="auto" w:fill="40E0D0"/>
-        </w:rPr>
-        <w:t>bereit gestellt</w:t>
-      </w:r>
-      <w:proofErr w:type="gramEnd"/>
-      <w:r>
-        <w:rPr>
-          <w:rFonts w:ascii="Verdana" w:eastAsia="Times New Roman" w:hAnsi="Verdana"/>
-          <w:sz w:val="18"/>
-          <w:szCs w:val="18"/>
-          <w:shd w:val="clear" w:color="auto" w:fill="40E0D0"/>
-        </w:rPr>
-        <w:t xml:space="preserve"> hat. Die könnte man mitspeichern, so dass man später mehrere Varianten vergleichen kann in ihrer Wirkung.</w:t>
+        <w:t>Man könnte also solche Frequenz-Verläufe auch erst mal als Frequenz Diagramm aus einer Datei einlesen, die man vorher bereit gestellt hat. Die könnte man mitspeichern, so dass man später mehrere Varianten vergleichen kann in ihrer Wirkung.</w:t>
       </w:r>
     </w:p>
     <w:p>
@@ -2045,7 +2322,15 @@
     </w:p>
     <w:p>
       <w:r>
-        <w:t>============================ Done =======================================</w:t>
+        <w:t xml:space="preserve">============================ </w:t>
+      </w:r>
+      <w:proofErr w:type="spellStart"/>
+      <w:r>
+        <w:t>Done</w:t>
+      </w:r>
+      <w:proofErr w:type="spellEnd"/>
+      <w:r>
+        <w:t xml:space="preserve"> =======================================</w:t>
       </w:r>
     </w:p>
     <w:p>
@@ -2058,21 +2343,43 @@
         <w:spacing w:after="0" w:line="240" w:lineRule="auto"/>
         <w:rPr>
           <w:rFonts w:ascii="Arial" w:eastAsia="Times New Roman" w:hAnsi="Arial" w:cs="Arial"/>
-          <w:color w:val="000000"/>
-          <w:sz w:val="18"/>
-          <w:szCs w:val="18"/>
-          <w:lang w:val="en-US" w:eastAsia="de-DE"/>
-        </w:rPr>
-      </w:pPr>
-      <w:r>
-        <w:rPr>
-          <w:rFonts w:ascii="Arial" w:eastAsia="Times New Roman" w:hAnsi="Arial" w:cs="Arial"/>
-          <w:color w:val="000000"/>
-          <w:sz w:val="18"/>
-          <w:szCs w:val="18"/>
-          <w:lang w:val="en-US" w:eastAsia="de-DE"/>
-        </w:rPr>
-        <w:t>#118 CopySelectionCommand inherit from SelectionCommand</w:t>
+          <w:color w:val="24292E"/>
+          <w:sz w:val="18"/>
+          <w:szCs w:val="18"/>
+          <w:lang w:val="en-US" w:eastAsia="de-DE"/>
+        </w:rPr>
+      </w:pPr>
+      <w:r>
+        <w:rPr>
+          <w:rFonts w:ascii="Arial" w:eastAsia="Times New Roman" w:hAnsi="Arial" w:cs="Arial"/>
+          <w:color w:val="24292E"/>
+          <w:sz w:val="18"/>
+          <w:szCs w:val="18"/>
+          <w:lang w:val="en-US" w:eastAsia="de-DE"/>
+        </w:rPr>
+        <w:t xml:space="preserve">#122 Make </w:t>
+      </w:r>
+      <w:proofErr w:type="spellStart"/>
+      <w:r>
+        <w:rPr>
+          <w:rFonts w:ascii="Arial" w:eastAsia="Times New Roman" w:hAnsi="Arial" w:cs="Arial"/>
+          <w:color w:val="24292E"/>
+          <w:sz w:val="18"/>
+          <w:szCs w:val="18"/>
+          <w:lang w:val="en-US" w:eastAsia="de-DE"/>
+        </w:rPr>
+        <w:t>IoConnector</w:t>
+      </w:r>
+      <w:proofErr w:type="spellEnd"/>
+      <w:r>
+        <w:rPr>
+          <w:rFonts w:ascii="Arial" w:eastAsia="Times New Roman" w:hAnsi="Arial" w:cs="Arial"/>
+          <w:color w:val="24292E"/>
+          <w:sz w:val="18"/>
+          <w:szCs w:val="18"/>
+          <w:lang w:val="en-US" w:eastAsia="de-DE"/>
+        </w:rPr>
+        <w:t xml:space="preserve">: Order mix up </w:t>
       </w:r>
     </w:p>
     <w:p>
@@ -2085,22 +2392,56 @@
         <w:spacing w:after="0" w:line="240" w:lineRule="auto"/>
         <w:rPr>
           <w:rFonts w:ascii="Arial" w:eastAsia="Times New Roman" w:hAnsi="Arial" w:cs="Arial"/>
-          <w:color w:val="24292E"/>
-          <w:sz w:val="18"/>
-          <w:szCs w:val="18"/>
-          <w:lang w:val="en-US" w:eastAsia="de-DE"/>
-        </w:rPr>
-      </w:pPr>
-      <w:r>
-        <w:rPr>
-          <w:rFonts w:ascii="Arial" w:eastAsia="Times New Roman" w:hAnsi="Arial" w:cs="Arial"/>
-          <w:color w:val="24292E"/>
-          <w:sz w:val="18"/>
-          <w:szCs w:val="18"/>
-          <w:lang w:val="en-US" w:eastAsia="de-DE"/>
-        </w:rPr>
-        <w:t>#117 Copy selection crashes</w:t>
-      </w:r>
+          <w:color w:val="000000"/>
+          <w:sz w:val="18"/>
+          <w:szCs w:val="18"/>
+          <w:lang w:val="en-US" w:eastAsia="de-DE"/>
+        </w:rPr>
+      </w:pPr>
+      <w:r>
+        <w:rPr>
+          <w:rFonts w:ascii="Arial" w:eastAsia="Times New Roman" w:hAnsi="Arial" w:cs="Arial"/>
+          <w:color w:val="000000"/>
+          <w:sz w:val="18"/>
+          <w:szCs w:val="18"/>
+          <w:lang w:val="en-US" w:eastAsia="de-DE"/>
+        </w:rPr>
+        <w:t xml:space="preserve">#118 </w:t>
+      </w:r>
+      <w:proofErr w:type="spellStart"/>
+      <w:r>
+        <w:rPr>
+          <w:rFonts w:ascii="Arial" w:eastAsia="Times New Roman" w:hAnsi="Arial" w:cs="Arial"/>
+          <w:color w:val="000000"/>
+          <w:sz w:val="18"/>
+          <w:szCs w:val="18"/>
+          <w:lang w:val="en-US" w:eastAsia="de-DE"/>
+        </w:rPr>
+        <w:t>CopySelectionCommand</w:t>
+      </w:r>
+      <w:proofErr w:type="spellEnd"/>
+      <w:r>
+        <w:rPr>
+          <w:rFonts w:ascii="Arial" w:eastAsia="Times New Roman" w:hAnsi="Arial" w:cs="Arial"/>
+          <w:color w:val="000000"/>
+          <w:sz w:val="18"/>
+          <w:szCs w:val="18"/>
+          <w:lang w:val="en-US" w:eastAsia="de-DE"/>
+        </w:rPr>
+        <w:t xml:space="preserve"> inherit from </w:t>
+      </w:r>
+      <w:proofErr w:type="spellStart"/>
+      <w:r>
+        <w:rPr>
+          <w:rFonts w:ascii="Arial" w:eastAsia="Times New Roman" w:hAnsi="Arial" w:cs="Arial"/>
+          <w:color w:val="000000"/>
+          <w:sz w:val="18"/>
+          <w:szCs w:val="18"/>
+          <w:lang w:val="en-US" w:eastAsia="de-DE"/>
+        </w:rPr>
+        <w:t>SelectionCommand</w:t>
+      </w:r>
+      <w:proofErr w:type="spellEnd"/>
     </w:p>
     <w:p>
       <w:pPr>
@@ -2112,44 +2453,22 @@
         <w:spacing w:after="0" w:line="240" w:lineRule="auto"/>
         <w:rPr>
           <w:rFonts w:ascii="Arial" w:eastAsia="Times New Roman" w:hAnsi="Arial" w:cs="Arial"/>
-          <w:color w:val="000000"/>
-          <w:sz w:val="18"/>
-          <w:szCs w:val="18"/>
-          <w:lang w:val="en-US" w:eastAsia="de-DE"/>
-        </w:rPr>
-      </w:pPr>
-      <w:r>
-        <w:rPr>
-          <w:rFonts w:ascii="Arial" w:eastAsia="Times New Roman" w:hAnsi="Arial" w:cs="Arial"/>
-          <w:color w:val="000000"/>
-          <w:sz w:val="18"/>
-          <w:szCs w:val="18"/>
-          <w:lang w:val="en-US" w:eastAsia="de-DE"/>
-        </w:rPr>
-        <w:t xml:space="preserve">#85 Groups: Permanent </w:t>
-      </w:r>
-      <w:proofErr w:type="gramStart"/>
-      <w:r>
-        <w:rPr>
-          <w:rFonts w:ascii="Arial" w:eastAsia="Times New Roman" w:hAnsi="Arial" w:cs="Arial"/>
-          <w:color w:val="000000"/>
-          <w:sz w:val="18"/>
-          <w:szCs w:val="18"/>
-          <w:lang w:val="en-US" w:eastAsia="de-DE"/>
-        </w:rPr>
-        <w:t>selections</w:t>
-      </w:r>
-      <w:r>
-        <w:rPr>
-          <w:rFonts w:ascii="Arial" w:eastAsia="Times New Roman" w:hAnsi="Arial" w:cs="Arial"/>
-          <w:color w:val="000000"/>
-          <w:sz w:val="18"/>
-          <w:szCs w:val="18"/>
-          <w:lang w:val="en-US" w:eastAsia="de-DE"/>
-        </w:rPr>
-        <w:t>:rejected</w:t>
-      </w:r>
-      <w:proofErr w:type="gramEnd"/>
+          <w:color w:val="24292E"/>
+          <w:sz w:val="18"/>
+          <w:szCs w:val="18"/>
+          <w:lang w:val="en-US" w:eastAsia="de-DE"/>
+        </w:rPr>
+      </w:pPr>
+      <w:r>
+        <w:rPr>
+          <w:rFonts w:ascii="Arial" w:eastAsia="Times New Roman" w:hAnsi="Arial" w:cs="Arial"/>
+          <w:color w:val="24292E"/>
+          <w:sz w:val="18"/>
+          <w:szCs w:val="18"/>
+          <w:lang w:val="en-US" w:eastAsia="de-DE"/>
+        </w:rPr>
+        <w:t>#117 Copy selection crashes</w:t>
+      </w:r>
     </w:p>
     <w:p>
       <w:pPr>
@@ -2175,8 +2494,30 @@
           <w:szCs w:val="18"/>
           <w:lang w:val="en-US" w:eastAsia="de-DE"/>
         </w:rPr>
-        <w:t>#110 Speed up DeleteSelection (problem was DUMP)</w:t>
-      </w:r>
+        <w:t xml:space="preserve">#85 Groups: Permanent </w:t>
+      </w:r>
+      <w:proofErr w:type="spellStart"/>
+      <w:r>
+        <w:rPr>
+          <w:rFonts w:ascii="Arial" w:eastAsia="Times New Roman" w:hAnsi="Arial" w:cs="Arial"/>
+          <w:color w:val="000000"/>
+          <w:sz w:val="18"/>
+          <w:szCs w:val="18"/>
+          <w:lang w:val="en-US" w:eastAsia="de-DE"/>
+        </w:rPr>
+        <w:t>selections</w:t>
+      </w:r>
+      <w:r>
+        <w:rPr>
+          <w:rFonts w:ascii="Arial" w:eastAsia="Times New Roman" w:hAnsi="Arial" w:cs="Arial"/>
+          <w:color w:val="000000"/>
+          <w:sz w:val="18"/>
+          <w:szCs w:val="18"/>
+          <w:lang w:val="en-US" w:eastAsia="de-DE"/>
+        </w:rPr>
+        <w:t>:rejected</w:t>
+      </w:r>
+      <w:proofErr w:type="spellEnd"/>
     </w:p>
     <w:p>
       <w:pPr>
@@ -2202,7 +2543,29 @@
           <w:szCs w:val="18"/>
           <w:lang w:val="en-US" w:eastAsia="de-DE"/>
         </w:rPr>
-        <w:t xml:space="preserve">#107 Bug: Mixed Pipes on plug IoNeurons </w:t>
+        <w:t xml:space="preserve">#110 Speed up </w:t>
+      </w:r>
+      <w:proofErr w:type="spellStart"/>
+      <w:r>
+        <w:rPr>
+          <w:rFonts w:ascii="Arial" w:eastAsia="Times New Roman" w:hAnsi="Arial" w:cs="Arial"/>
+          <w:color w:val="000000"/>
+          <w:sz w:val="18"/>
+          <w:szCs w:val="18"/>
+          <w:lang w:val="en-US" w:eastAsia="de-DE"/>
+        </w:rPr>
+        <w:t>DeleteSelection</w:t>
+      </w:r>
+      <w:proofErr w:type="spellEnd"/>
+      <w:r>
+        <w:rPr>
+          <w:rFonts w:ascii="Arial" w:eastAsia="Times New Roman" w:hAnsi="Arial" w:cs="Arial"/>
+          <w:color w:val="000000"/>
+          <w:sz w:val="18"/>
+          <w:szCs w:val="18"/>
+          <w:lang w:val="en-US" w:eastAsia="de-DE"/>
+        </w:rPr>
+        <w:t xml:space="preserve"> (problem was DUMP)</w:t>
       </w:r>
     </w:p>
     <w:p>
@@ -2229,7 +2592,29 @@
           <w:szCs w:val="18"/>
           <w:lang w:val="en-US" w:eastAsia="de-DE"/>
         </w:rPr>
-        <w:t>#97 Dislocate connector on disconnect (not needed)</w:t>
+        <w:t xml:space="preserve">#107 Bug: Mixed Pipes on plug </w:t>
+      </w:r>
+      <w:proofErr w:type="spellStart"/>
+      <w:r>
+        <w:rPr>
+          <w:rFonts w:ascii="Arial" w:eastAsia="Times New Roman" w:hAnsi="Arial" w:cs="Arial"/>
+          <w:color w:val="000000"/>
+          <w:sz w:val="18"/>
+          <w:szCs w:val="18"/>
+          <w:lang w:val="en-US" w:eastAsia="de-DE"/>
+        </w:rPr>
+        <w:t>IoNeurons</w:t>
+      </w:r>
+      <w:proofErr w:type="spellEnd"/>
+      <w:r>
+        <w:rPr>
+          <w:rFonts w:ascii="Arial" w:eastAsia="Times New Roman" w:hAnsi="Arial" w:cs="Arial"/>
+          <w:color w:val="000000"/>
+          <w:sz w:val="18"/>
+          <w:szCs w:val="18"/>
+          <w:lang w:val="en-US" w:eastAsia="de-DE"/>
+        </w:rPr>
+        <w:t xml:space="preserve"> </w:t>
       </w:r>
     </w:p>
     <w:p>
@@ -2256,27 +2641,7 @@
           <w:szCs w:val="18"/>
           <w:lang w:val="en-US" w:eastAsia="de-DE"/>
         </w:rPr>
-        <w:t>#98 Dislocate closedConn on disconnect</w:t>
-      </w:r>
-      <w:r>
-        <w:rPr>
-          <w:rFonts w:ascii="Arial" w:eastAsia="Times New Roman" w:hAnsi="Arial" w:cs="Arial"/>
-          <w:color w:val="000000"/>
-          <w:sz w:val="18"/>
-          <w:szCs w:val="18"/>
-          <w:lang w:val="en-US" w:eastAsia="de-DE"/>
-        </w:rPr>
-        <w:t xml:space="preserve"> </w:t>
-      </w:r>
-      <w:r>
-        <w:rPr>
-          <w:rFonts w:ascii="Arial" w:eastAsia="Times New Roman" w:hAnsi="Arial" w:cs="Arial"/>
-          <w:color w:val="000000"/>
-          <w:sz w:val="18"/>
-          <w:szCs w:val="18"/>
-          <w:lang w:val="en-US" w:eastAsia="de-DE"/>
-        </w:rPr>
-        <w:t>(not needed)</w:t>
+        <w:t>#97 Dislocate connector on disconnect (not needed)</w:t>
       </w:r>
     </w:p>
     <w:p>
@@ -2303,7 +2668,49 @@
           <w:szCs w:val="18"/>
           <w:lang w:val="en-US" w:eastAsia="de-DE"/>
         </w:rPr>
-        <w:t xml:space="preserve">#106 DeleteClosedConn: delete neurons </w:t>
+        <w:t xml:space="preserve">#98 Dislocate </w:t>
+      </w:r>
+      <w:proofErr w:type="spellStart"/>
+      <w:r>
+        <w:rPr>
+          <w:rFonts w:ascii="Arial" w:eastAsia="Times New Roman" w:hAnsi="Arial" w:cs="Arial"/>
+          <w:color w:val="000000"/>
+          <w:sz w:val="18"/>
+          <w:szCs w:val="18"/>
+          <w:lang w:val="en-US" w:eastAsia="de-DE"/>
+        </w:rPr>
+        <w:t>closedConn</w:t>
+      </w:r>
+      <w:proofErr w:type="spellEnd"/>
+      <w:r>
+        <w:rPr>
+          <w:rFonts w:ascii="Arial" w:eastAsia="Times New Roman" w:hAnsi="Arial" w:cs="Arial"/>
+          <w:color w:val="000000"/>
+          <w:sz w:val="18"/>
+          <w:szCs w:val="18"/>
+          <w:lang w:val="en-US" w:eastAsia="de-DE"/>
+        </w:rPr>
+        <w:t xml:space="preserve"> on disconnect</w:t>
+      </w:r>
+      <w:r>
+        <w:rPr>
+          <w:rFonts w:ascii="Arial" w:eastAsia="Times New Roman" w:hAnsi="Arial" w:cs="Arial"/>
+          <w:color w:val="000000"/>
+          <w:sz w:val="18"/>
+          <w:szCs w:val="18"/>
+          <w:lang w:val="en-US" w:eastAsia="de-DE"/>
+        </w:rPr>
+        <w:t xml:space="preserve"> </w:t>
+      </w:r>
+      <w:r>
+        <w:rPr>
+          <w:rFonts w:ascii="Arial" w:eastAsia="Times New Roman" w:hAnsi="Arial" w:cs="Arial"/>
+          <w:color w:val="000000"/>
+          <w:sz w:val="18"/>
+          <w:szCs w:val="18"/>
+          <w:lang w:val="en-US" w:eastAsia="de-DE"/>
+        </w:rPr>
+        <w:t>(not needed)</w:t>
       </w:r>
     </w:p>
     <w:p>
@@ -2330,7 +2737,29 @@
           <w:szCs w:val="18"/>
           <w:lang w:val="en-US" w:eastAsia="de-DE"/>
         </w:rPr>
-        <w:t xml:space="preserve">#95 Orphaned neuron </w:t>
+        <w:t xml:space="preserve">#106 </w:t>
+      </w:r>
+      <w:proofErr w:type="spellStart"/>
+      <w:r>
+        <w:rPr>
+          <w:rFonts w:ascii="Arial" w:eastAsia="Times New Roman" w:hAnsi="Arial" w:cs="Arial"/>
+          <w:color w:val="000000"/>
+          <w:sz w:val="18"/>
+          <w:szCs w:val="18"/>
+          <w:lang w:val="en-US" w:eastAsia="de-DE"/>
+        </w:rPr>
+        <w:t>DeleteClosedConn</w:t>
+      </w:r>
+      <w:proofErr w:type="spellEnd"/>
+      <w:r>
+        <w:rPr>
+          <w:rFonts w:ascii="Arial" w:eastAsia="Times New Roman" w:hAnsi="Arial" w:cs="Arial"/>
+          <w:color w:val="000000"/>
+          <w:sz w:val="18"/>
+          <w:szCs w:val="18"/>
+          <w:lang w:val="en-US" w:eastAsia="de-DE"/>
+        </w:rPr>
+        <w:t xml:space="preserve">: delete neurons </w:t>
       </w:r>
     </w:p>
     <w:p>
@@ -2357,7 +2786,7 @@
           <w:szCs w:val="18"/>
           <w:lang w:val="en-US" w:eastAsia="de-DE"/>
         </w:rPr>
-        <w:t>#91 DisConnect Input/Output connectors</w:t>
+        <w:t xml:space="preserve">#95 Orphaned neuron </w:t>
       </w:r>
     </w:p>
     <w:p>
@@ -2384,7 +2813,29 @@
           <w:szCs w:val="18"/>
           <w:lang w:val="en-US" w:eastAsia="de-DE"/>
         </w:rPr>
-        <w:t>#90 Unplug (ClosedConn -&gt; In- &amp; OutConn)</w:t>
+        <w:t xml:space="preserve">#91 </w:t>
+      </w:r>
+      <w:proofErr w:type="spellStart"/>
+      <w:r>
+        <w:rPr>
+          <w:rFonts w:ascii="Arial" w:eastAsia="Times New Roman" w:hAnsi="Arial" w:cs="Arial"/>
+          <w:color w:val="000000"/>
+          <w:sz w:val="18"/>
+          <w:szCs w:val="18"/>
+          <w:lang w:val="en-US" w:eastAsia="de-DE"/>
+        </w:rPr>
+        <w:t>DisConnect</w:t>
+      </w:r>
+      <w:proofErr w:type="spellEnd"/>
+      <w:r>
+        <w:rPr>
+          <w:rFonts w:ascii="Arial" w:eastAsia="Times New Roman" w:hAnsi="Arial" w:cs="Arial"/>
+          <w:color w:val="000000"/>
+          <w:sz w:val="18"/>
+          <w:szCs w:val="18"/>
+          <w:lang w:val="en-US" w:eastAsia="de-DE"/>
+        </w:rPr>
+        <w:t xml:space="preserve"> Input/Output connectors</w:t>
       </w:r>
     </w:p>
     <w:p>
@@ -2411,27 +2862,51 @@
           <w:szCs w:val="18"/>
           <w:lang w:val="en-US" w:eastAsia="de-DE"/>
         </w:rPr>
-        <w:t xml:space="preserve">#101 </w:t>
-      </w:r>
-      <w:r>
-        <w:rPr>
-          <w:rFonts w:ascii="Arial" w:eastAsia="Times New Roman" w:hAnsi="Arial" w:cs="Arial"/>
-          <w:color w:val="000000"/>
-          <w:sz w:val="18"/>
-          <w:szCs w:val="18"/>
-          <w:lang w:val="en-US" w:eastAsia="de-DE"/>
-        </w:rPr>
-        <w:t>DisConnect</w:t>
-      </w:r>
-      <w:r>
-        <w:rPr>
-          <w:rFonts w:ascii="Arial" w:eastAsia="Times New Roman" w:hAnsi="Arial" w:cs="Arial"/>
-          <w:color w:val="000000"/>
-          <w:sz w:val="18"/>
-          <w:szCs w:val="18"/>
-          <w:lang w:val="en-US" w:eastAsia="de-DE"/>
-        </w:rPr>
-        <w:t xml:space="preserve"> Neuron (In-/OutNeuron)</w:t>
+        <w:t>#90 Unplug (</w:t>
+      </w:r>
+      <w:proofErr w:type="spellStart"/>
+      <w:r>
+        <w:rPr>
+          <w:rFonts w:ascii="Arial" w:eastAsia="Times New Roman" w:hAnsi="Arial" w:cs="Arial"/>
+          <w:color w:val="000000"/>
+          <w:sz w:val="18"/>
+          <w:szCs w:val="18"/>
+          <w:lang w:val="en-US" w:eastAsia="de-DE"/>
+        </w:rPr>
+        <w:t>ClosedConn</w:t>
+      </w:r>
+      <w:proofErr w:type="spellEnd"/>
+      <w:r>
+        <w:rPr>
+          <w:rFonts w:ascii="Arial" w:eastAsia="Times New Roman" w:hAnsi="Arial" w:cs="Arial"/>
+          <w:color w:val="000000"/>
+          <w:sz w:val="18"/>
+          <w:szCs w:val="18"/>
+          <w:lang w:val="en-US" w:eastAsia="de-DE"/>
+        </w:rPr>
+        <w:t xml:space="preserve"> -&gt; In- &amp; </w:t>
+      </w:r>
+      <w:proofErr w:type="spellStart"/>
+      <w:r>
+        <w:rPr>
+          <w:rFonts w:ascii="Arial" w:eastAsia="Times New Roman" w:hAnsi="Arial" w:cs="Arial"/>
+          <w:color w:val="000000"/>
+          <w:sz w:val="18"/>
+          <w:szCs w:val="18"/>
+          <w:lang w:val="en-US" w:eastAsia="de-DE"/>
+        </w:rPr>
+        <w:t>OutConn</w:t>
+      </w:r>
+      <w:proofErr w:type="spellEnd"/>
+      <w:r>
+        <w:rPr>
+          <w:rFonts w:ascii="Arial" w:eastAsia="Times New Roman" w:hAnsi="Arial" w:cs="Arial"/>
+          <w:color w:val="000000"/>
+          <w:sz w:val="18"/>
+          <w:szCs w:val="18"/>
+          <w:lang w:val="en-US" w:eastAsia="de-DE"/>
+        </w:rPr>
+        <w:t>)</w:t>
       </w:r>
     </w:p>
     <w:p>
@@ -2458,7 +2933,51 @@
           <w:szCs w:val="18"/>
           <w:lang w:val="en-US" w:eastAsia="de-DE"/>
         </w:rPr>
-        <w:t>#103 Unselect after make connector</w:t>
+        <w:t xml:space="preserve">#101 </w:t>
+      </w:r>
+      <w:proofErr w:type="spellStart"/>
+      <w:r>
+        <w:rPr>
+          <w:rFonts w:ascii="Arial" w:eastAsia="Times New Roman" w:hAnsi="Arial" w:cs="Arial"/>
+          <w:color w:val="000000"/>
+          <w:sz w:val="18"/>
+          <w:szCs w:val="18"/>
+          <w:lang w:val="en-US" w:eastAsia="de-DE"/>
+        </w:rPr>
+        <w:t>DisConnect</w:t>
+      </w:r>
+      <w:proofErr w:type="spellEnd"/>
+      <w:r>
+        <w:rPr>
+          <w:rFonts w:ascii="Arial" w:eastAsia="Times New Roman" w:hAnsi="Arial" w:cs="Arial"/>
+          <w:color w:val="000000"/>
+          <w:sz w:val="18"/>
+          <w:szCs w:val="18"/>
+          <w:lang w:val="en-US" w:eastAsia="de-DE"/>
+        </w:rPr>
+        <w:t xml:space="preserve"> Neuron (In-/</w:t>
+      </w:r>
+      <w:proofErr w:type="spellStart"/>
+      <w:r>
+        <w:rPr>
+          <w:rFonts w:ascii="Arial" w:eastAsia="Times New Roman" w:hAnsi="Arial" w:cs="Arial"/>
+          <w:color w:val="000000"/>
+          <w:sz w:val="18"/>
+          <w:szCs w:val="18"/>
+          <w:lang w:val="en-US" w:eastAsia="de-DE"/>
+        </w:rPr>
+        <w:t>OutNeuron</w:t>
+      </w:r>
+      <w:proofErr w:type="spellEnd"/>
+      <w:r>
+        <w:rPr>
+          <w:rFonts w:ascii="Arial" w:eastAsia="Times New Roman" w:hAnsi="Arial" w:cs="Arial"/>
+          <w:color w:val="000000"/>
+          <w:sz w:val="18"/>
+          <w:szCs w:val="18"/>
+          <w:lang w:val="en-US" w:eastAsia="de-DE"/>
+        </w:rPr>
+        <w:t>)</w:t>
       </w:r>
     </w:p>
     <w:p>
@@ -2485,7 +3004,7 @@
           <w:szCs w:val="18"/>
           <w:lang w:val="en-US" w:eastAsia="de-DE"/>
         </w:rPr>
-        <w:t>#89 Split closed connector</w:t>
+        <w:t>#103 Unselect after make connector</w:t>
       </w:r>
     </w:p>
     <w:p>
@@ -2498,21 +3017,21 @@
         <w:spacing w:after="0" w:line="240" w:lineRule="auto"/>
         <w:rPr>
           <w:rFonts w:ascii="Arial" w:eastAsia="Times New Roman" w:hAnsi="Arial" w:cs="Arial"/>
-          <w:color w:val="24292E"/>
-          <w:sz w:val="18"/>
-          <w:szCs w:val="18"/>
-          <w:lang w:val="en-US" w:eastAsia="de-DE"/>
-        </w:rPr>
-      </w:pPr>
-      <w:r>
-        <w:rPr>
-          <w:rFonts w:ascii="Arial" w:eastAsia="Times New Roman" w:hAnsi="Arial" w:cs="Arial"/>
-          <w:color w:val="24292E"/>
-          <w:sz w:val="18"/>
-          <w:szCs w:val="18"/>
-          <w:lang w:val="en-US" w:eastAsia="de-DE"/>
-        </w:rPr>
-        <w:t>#98 Delete selection with DEL-key</w:t>
+          <w:color w:val="000000"/>
+          <w:sz w:val="18"/>
+          <w:szCs w:val="18"/>
+          <w:lang w:val="en-US" w:eastAsia="de-DE"/>
+        </w:rPr>
+      </w:pPr>
+      <w:r>
+        <w:rPr>
+          <w:rFonts w:ascii="Arial" w:eastAsia="Times New Roman" w:hAnsi="Arial" w:cs="Arial"/>
+          <w:color w:val="000000"/>
+          <w:sz w:val="18"/>
+          <w:szCs w:val="18"/>
+          <w:lang w:val="en-US" w:eastAsia="de-DE"/>
+        </w:rPr>
+        <w:t>#89 Split closed connector</w:t>
       </w:r>
     </w:p>
     <w:p>
@@ -2539,7 +3058,7 @@
           <w:szCs w:val="18"/>
           <w:lang w:val="en-US" w:eastAsia="de-DE"/>
         </w:rPr>
-        <w:t>#100 Bug: Delete selected nobs</w:t>
+        <w:t>#98 Delete selection with DEL-key</w:t>
       </w:r>
     </w:p>
     <w:p>
@@ -2566,7 +3085,7 @@
           <w:szCs w:val="18"/>
           <w:lang w:val="en-US" w:eastAsia="de-DE"/>
         </w:rPr>
-        <w:t>#99 Bug: Add module selects all</w:t>
+        <w:t>#100 Bug: Delete selected nobs</w:t>
       </w:r>
     </w:p>
     <w:p>
@@ -2593,7 +3112,7 @@
           <w:szCs w:val="18"/>
           <w:lang w:val="en-US" w:eastAsia="de-DE"/>
         </w:rPr>
-        <w:t>#97 Delete closed connector</w:t>
+        <w:t>#99 Bug: Add module selects all</w:t>
       </w:r>
     </w:p>
     <w:p>
@@ -2606,21 +3125,21 @@
         <w:spacing w:after="0" w:line="240" w:lineRule="auto"/>
         <w:rPr>
           <w:rFonts w:ascii="Arial" w:eastAsia="Times New Roman" w:hAnsi="Arial" w:cs="Arial"/>
-          <w:color w:val="000000"/>
-          <w:sz w:val="18"/>
-          <w:szCs w:val="18"/>
-          <w:lang w:val="en-US" w:eastAsia="de-DE"/>
-        </w:rPr>
-      </w:pPr>
-      <w:r>
-        <w:rPr>
-          <w:rFonts w:ascii="Arial" w:eastAsia="Times New Roman" w:hAnsi="Arial" w:cs="Arial"/>
-          <w:color w:val="000000"/>
-          <w:sz w:val="18"/>
-          <w:szCs w:val="18"/>
-          <w:lang w:val="en-US" w:eastAsia="de-DE"/>
-        </w:rPr>
-        <w:t>#87 Plugin animation</w:t>
+          <w:color w:val="24292E"/>
+          <w:sz w:val="18"/>
+          <w:szCs w:val="18"/>
+          <w:lang w:val="en-US" w:eastAsia="de-DE"/>
+        </w:rPr>
+      </w:pPr>
+      <w:r>
+        <w:rPr>
+          <w:rFonts w:ascii="Arial" w:eastAsia="Times New Roman" w:hAnsi="Arial" w:cs="Arial"/>
+          <w:color w:val="24292E"/>
+          <w:sz w:val="18"/>
+          <w:szCs w:val="18"/>
+          <w:lang w:val="en-US" w:eastAsia="de-DE"/>
+        </w:rPr>
+        <w:t>#97 Delete closed connector</w:t>
       </w:r>
     </w:p>
     <w:p>
@@ -2647,17 +3166,7 @@
           <w:szCs w:val="18"/>
           <w:lang w:val="en-US" w:eastAsia="de-DE"/>
         </w:rPr>
-        <w:t>#83 Rotate Connector</w:t>
-      </w:r>
-      <w:r>
-        <w:rPr>
-          <w:rFonts w:ascii="Arial" w:eastAsia="Times New Roman" w:hAnsi="Arial" w:cs="Arial"/>
-          <w:color w:val="000000"/>
-          <w:sz w:val="18"/>
-          <w:szCs w:val="18"/>
-          <w:lang w:val="en-US" w:eastAsia="de-DE"/>
-        </w:rPr>
-        <w:t xml:space="preserve"> </w:t>
+        <w:t>#87 Plugin animation</w:t>
       </w:r>
     </w:p>
     <w:p>
@@ -2684,7 +3193,17 @@
           <w:szCs w:val="18"/>
           <w:lang w:val="en-US" w:eastAsia="de-DE"/>
         </w:rPr>
-        <w:t>#88 Delete Connector</w:t>
+        <w:t>#83 Rotate Connector</w:t>
+      </w:r>
+      <w:r>
+        <w:rPr>
+          <w:rFonts w:ascii="Arial" w:eastAsia="Times New Roman" w:hAnsi="Arial" w:cs="Arial"/>
+          <w:color w:val="000000"/>
+          <w:sz w:val="18"/>
+          <w:szCs w:val="18"/>
+          <w:lang w:val="en-US" w:eastAsia="de-DE"/>
+        </w:rPr>
+        <w:t xml:space="preserve"> </w:t>
       </w:r>
     </w:p>
     <w:p>
@@ -2697,23 +3216,21 @@
         <w:spacing w:after="0" w:line="240" w:lineRule="auto"/>
         <w:rPr>
           <w:rFonts w:ascii="Arial" w:eastAsia="Times New Roman" w:hAnsi="Arial" w:cs="Arial"/>
-          <w:strike/>
-          <w:color w:val="000000"/>
-          <w:sz w:val="18"/>
-          <w:szCs w:val="18"/>
-          <w:lang w:val="en-US" w:eastAsia="de-DE"/>
-        </w:rPr>
-      </w:pPr>
-      <w:r>
-        <w:rPr>
-          <w:rFonts w:ascii="Arial" w:eastAsia="Times New Roman" w:hAnsi="Arial" w:cs="Arial"/>
-          <w:strike/>
-          <w:color w:val="000000"/>
-          <w:sz w:val="18"/>
-          <w:szCs w:val="18"/>
-          <w:lang w:val="en-US" w:eastAsia="de-DE"/>
-        </w:rPr>
-        <w:t>#86 Frame for connectors</w:t>
+          <w:color w:val="000000"/>
+          <w:sz w:val="18"/>
+          <w:szCs w:val="18"/>
+          <w:lang w:val="en-US" w:eastAsia="de-DE"/>
+        </w:rPr>
+      </w:pPr>
+      <w:r>
+        <w:rPr>
+          <w:rFonts w:ascii="Arial" w:eastAsia="Times New Roman" w:hAnsi="Arial" w:cs="Arial"/>
+          <w:color w:val="000000"/>
+          <w:sz w:val="18"/>
+          <w:szCs w:val="18"/>
+          <w:lang w:val="en-US" w:eastAsia="de-DE"/>
+        </w:rPr>
+        <w:t>#88 Delete Connector</w:t>
       </w:r>
     </w:p>
     <w:p>
@@ -2726,37 +3243,23 @@
         <w:spacing w:after="0" w:line="240" w:lineRule="auto"/>
         <w:rPr>
           <w:rFonts w:ascii="Arial" w:eastAsia="Times New Roman" w:hAnsi="Arial" w:cs="Arial"/>
-          <w:color w:val="000000"/>
-          <w:sz w:val="18"/>
-          <w:szCs w:val="18"/>
-          <w:lang w:eastAsia="de-DE"/>
-        </w:rPr>
-      </w:pPr>
-      <w:r>
-        <w:rPr>
-          <w:rFonts w:ascii="Arial" w:hAnsi="Arial" w:cs="Arial"/>
-          <w:sz w:val="18"/>
-          <w:szCs w:val="18"/>
-        </w:rPr>
-        <w:t>#</w:t>
-      </w:r>
-      <w:r>
-        <w:rPr>
-          <w:rFonts w:ascii="Arial" w:hAnsi="Arial" w:cs="Arial"/>
-          <w:sz w:val="18"/>
-          <w:szCs w:val="18"/>
-        </w:rPr>
-        <w:t>74 Modules</w:t>
-      </w:r>
-      <w:r>
-        <w:rPr>
-          <w:rFonts w:ascii="Arial" w:eastAsia="Times New Roman" w:hAnsi="Arial" w:cs="Arial"/>
-          <w:color w:val="000000"/>
-          <w:sz w:val="18"/>
-          <w:szCs w:val="18"/>
-          <w:lang w:eastAsia="de-DE"/>
-        </w:rPr>
-        <w:t> </w:t>
+          <w:strike/>
+          <w:color w:val="000000"/>
+          <w:sz w:val="18"/>
+          <w:szCs w:val="18"/>
+          <w:lang w:val="en-US" w:eastAsia="de-DE"/>
+        </w:rPr>
+      </w:pPr>
+      <w:r>
+        <w:rPr>
+          <w:rFonts w:ascii="Arial" w:eastAsia="Times New Roman" w:hAnsi="Arial" w:cs="Arial"/>
+          <w:strike/>
+          <w:color w:val="000000"/>
+          <w:sz w:val="18"/>
+          <w:szCs w:val="18"/>
+          <w:lang w:val="en-US" w:eastAsia="de-DE"/>
+        </w:rPr>
+        <w:t>#86 Frame for connectors</w:t>
       </w:r>
     </w:p>
     <w:p>
@@ -2772,18 +3275,34 @@
           <w:color w:val="000000"/>
           <w:sz w:val="18"/>
           <w:szCs w:val="18"/>
-          <w:lang w:val="en-US" w:eastAsia="de-DE"/>
-        </w:rPr>
-      </w:pPr>
-      <w:r>
-        <w:rPr>
-          <w:rFonts w:ascii="Arial" w:eastAsia="Times New Roman" w:hAnsi="Arial" w:cs="Arial"/>
-          <w:color w:val="000000"/>
-          <w:sz w:val="18"/>
-          <w:szCs w:val="18"/>
-          <w:lang w:val="en-US" w:eastAsia="de-DE"/>
-        </w:rPr>
-        <w:t>#84 Disconnect connector</w:t>
+          <w:lang w:eastAsia="de-DE"/>
+        </w:rPr>
+      </w:pPr>
+      <w:r>
+        <w:rPr>
+          <w:rFonts w:ascii="Arial" w:hAnsi="Arial" w:cs="Arial"/>
+          <w:sz w:val="18"/>
+          <w:szCs w:val="18"/>
+        </w:rPr>
+        <w:t>#</w:t>
+      </w:r>
+      <w:r>
+        <w:rPr>
+          <w:rFonts w:ascii="Arial" w:hAnsi="Arial" w:cs="Arial"/>
+          <w:sz w:val="18"/>
+          <w:szCs w:val="18"/>
+        </w:rPr>
+        <w:t>74 Modules</w:t>
+      </w:r>
+      <w:r>
+        <w:rPr>
+          <w:rFonts w:ascii="Arial" w:eastAsia="Times New Roman" w:hAnsi="Arial" w:cs="Arial"/>
+          <w:color w:val="000000"/>
+          <w:sz w:val="18"/>
+          <w:szCs w:val="18"/>
+          <w:lang w:eastAsia="de-DE"/>
+        </w:rPr>
+        <w:t> </w:t>
       </w:r>
     </w:p>
     <w:p>
@@ -2799,18 +3318,18 @@
           <w:color w:val="000000"/>
           <w:sz w:val="18"/>
           <w:szCs w:val="18"/>
-          <w:lang w:eastAsia="de-DE"/>
-        </w:rPr>
-      </w:pPr>
-      <w:r>
-        <w:rPr>
-          <w:rFonts w:ascii="Arial" w:eastAsia="Times New Roman" w:hAnsi="Arial" w:cs="Arial"/>
-          <w:color w:val="000000"/>
-          <w:sz w:val="18"/>
-          <w:szCs w:val="18"/>
-          <w:lang w:eastAsia="de-DE"/>
-        </w:rPr>
-        <w:t>#62 Input-Neuronen gleichmäßig ausrichten (Paul)</w:t>
+          <w:lang w:val="en-US" w:eastAsia="de-DE"/>
+        </w:rPr>
+      </w:pPr>
+      <w:r>
+        <w:rPr>
+          <w:rFonts w:ascii="Arial" w:eastAsia="Times New Roman" w:hAnsi="Arial" w:cs="Arial"/>
+          <w:color w:val="000000"/>
+          <w:sz w:val="18"/>
+          <w:szCs w:val="18"/>
+          <w:lang w:val="en-US" w:eastAsia="de-DE"/>
+        </w:rPr>
+        <w:t>#84 Disconnect connector</w:t>
       </w:r>
     </w:p>
     <w:p>
@@ -2826,18 +3345,18 @@
           <w:color w:val="000000"/>
           <w:sz w:val="18"/>
           <w:szCs w:val="18"/>
-          <w:lang w:val="en-US" w:eastAsia="de-DE"/>
-        </w:rPr>
-      </w:pPr>
-      <w:r>
-        <w:rPr>
-          <w:rFonts w:ascii="Arial" w:eastAsia="Times New Roman" w:hAnsi="Arial" w:cs="Arial"/>
-          <w:color w:val="000000"/>
-          <w:sz w:val="18"/>
-          <w:szCs w:val="18"/>
-          <w:lang w:val="en-US" w:eastAsia="de-DE"/>
-        </w:rPr>
-        <w:t>#80 SignalData undo/redo</w:t>
+          <w:lang w:eastAsia="de-DE"/>
+        </w:rPr>
+      </w:pPr>
+      <w:r>
+        <w:rPr>
+          <w:rFonts w:ascii="Arial" w:eastAsia="Times New Roman" w:hAnsi="Arial" w:cs="Arial"/>
+          <w:color w:val="000000"/>
+          <w:sz w:val="18"/>
+          <w:szCs w:val="18"/>
+          <w:lang w:eastAsia="de-DE"/>
+        </w:rPr>
+        <w:t>#62 Input-Neuronen gleichmäßig ausrichten (Paul)</w:t>
       </w:r>
     </w:p>
     <w:p>
@@ -2864,7 +3383,29 @@
           <w:szCs w:val="18"/>
           <w:lang w:val="en-US" w:eastAsia="de-DE"/>
         </w:rPr>
-        <w:t>#78 Shape center (3 purposes)</w:t>
+        <w:t xml:space="preserve">#80 </w:t>
+      </w:r>
+      <w:proofErr w:type="spellStart"/>
+      <w:r>
+        <w:rPr>
+          <w:rFonts w:ascii="Arial" w:eastAsia="Times New Roman" w:hAnsi="Arial" w:cs="Arial"/>
+          <w:color w:val="000000"/>
+          <w:sz w:val="18"/>
+          <w:szCs w:val="18"/>
+          <w:lang w:val="en-US" w:eastAsia="de-DE"/>
+        </w:rPr>
+        <w:t>SignalData</w:t>
+      </w:r>
+      <w:proofErr w:type="spellEnd"/>
+      <w:r>
+        <w:rPr>
+          <w:rFonts w:ascii="Arial" w:eastAsia="Times New Roman" w:hAnsi="Arial" w:cs="Arial"/>
+          <w:color w:val="000000"/>
+          <w:sz w:val="18"/>
+          <w:szCs w:val="18"/>
+          <w:lang w:val="en-US" w:eastAsia="de-DE"/>
+        </w:rPr>
+        <w:t xml:space="preserve"> undo/redo</w:t>
       </w:r>
     </w:p>
     <w:p>
@@ -2880,18 +3421,18 @@
           <w:color w:val="000000"/>
           <w:sz w:val="18"/>
           <w:szCs w:val="18"/>
-          <w:lang w:eastAsia="de-DE"/>
-        </w:rPr>
-      </w:pPr>
-      <w:r>
-        <w:rPr>
-          <w:rFonts w:ascii="Arial" w:eastAsia="Times New Roman" w:hAnsi="Arial" w:cs="Arial"/>
-          <w:color w:val="000000"/>
-          <w:sz w:val="18"/>
-          <w:szCs w:val="18"/>
-          <w:lang w:eastAsia="de-DE"/>
-        </w:rPr>
-        <w:t>#61 Knoten gleichmäßig verteilen (Paul)</w:t>
+          <w:lang w:val="en-US" w:eastAsia="de-DE"/>
+        </w:rPr>
+      </w:pPr>
+      <w:r>
+        <w:rPr>
+          <w:rFonts w:ascii="Arial" w:eastAsia="Times New Roman" w:hAnsi="Arial" w:cs="Arial"/>
+          <w:color w:val="000000"/>
+          <w:sz w:val="18"/>
+          <w:szCs w:val="18"/>
+          <w:lang w:val="en-US" w:eastAsia="de-DE"/>
+        </w:rPr>
+        <w:t>#78 Shape center (3 purposes)</w:t>
       </w:r>
     </w:p>
     <w:p>
@@ -2907,18 +3448,18 @@
           <w:color w:val="000000"/>
           <w:sz w:val="18"/>
           <w:szCs w:val="18"/>
-          <w:lang w:val="en-US" w:eastAsia="de-DE"/>
-        </w:rPr>
-      </w:pPr>
-      <w:r>
-        <w:rPr>
-          <w:rFonts w:ascii="Arial" w:eastAsia="Times New Roman" w:hAnsi="Arial" w:cs="Arial"/>
-          <w:color w:val="000000"/>
-          <w:sz w:val="18"/>
-          <w:szCs w:val="18"/>
-          <w:lang w:val="en-US" w:eastAsia="de-DE"/>
-        </w:rPr>
-        <w:t>#79 Repair redo</w:t>
+          <w:lang w:eastAsia="de-DE"/>
+        </w:rPr>
+      </w:pPr>
+      <w:r>
+        <w:rPr>
+          <w:rFonts w:ascii="Arial" w:eastAsia="Times New Roman" w:hAnsi="Arial" w:cs="Arial"/>
+          <w:color w:val="000000"/>
+          <w:sz w:val="18"/>
+          <w:szCs w:val="18"/>
+          <w:lang w:eastAsia="de-DE"/>
+        </w:rPr>
+        <w:t>#61 Knoten gleichmäßig verteilen (Paul)</w:t>
       </w:r>
     </w:p>
     <w:p>
@@ -2945,29 +3486,56 @@
           <w:szCs w:val="18"/>
           <w:lang w:val="en-US" w:eastAsia="de-DE"/>
         </w:rPr>
-        <w:t xml:space="preserve">#76 Improve selection </w:t>
-      </w:r>
-      <w:proofErr w:type="gramStart"/>
-      <w:r>
-        <w:rPr>
-          <w:rFonts w:ascii="Arial" w:eastAsia="Times New Roman" w:hAnsi="Arial" w:cs="Arial"/>
-          <w:color w:val="000000"/>
-          <w:sz w:val="18"/>
-          <w:szCs w:val="18"/>
-          <w:lang w:val="en-US" w:eastAsia="de-DE"/>
-        </w:rPr>
-        <w:t>commands  (</w:t>
-      </w:r>
-      <w:proofErr w:type="gramEnd"/>
-      <w:r>
-        <w:rPr>
-          <w:rFonts w:ascii="Arial" w:eastAsia="Times New Roman" w:hAnsi="Arial" w:cs="Arial"/>
-          <w:color w:val="000000"/>
-          <w:sz w:val="18"/>
-          <w:szCs w:val="18"/>
-          <w:lang w:val="en-US" w:eastAsia="de-DE"/>
-        </w:rPr>
-        <w:t>docu!)</w:t>
+        <w:t>#79 Repair redo</w:t>
+      </w:r>
+    </w:p>
+    <w:p>
+      <w:pPr>
+        <w:pStyle w:val="Listenabsatz"/>
+        <w:numPr>
+          <w:ilvl w:val="0"/>
+          <w:numId w:val="1"/>
+        </w:numPr>
+        <w:spacing w:after="0" w:line="240" w:lineRule="auto"/>
+        <w:rPr>
+          <w:rFonts w:ascii="Arial" w:eastAsia="Times New Roman" w:hAnsi="Arial" w:cs="Arial"/>
+          <w:color w:val="000000"/>
+          <w:sz w:val="18"/>
+          <w:szCs w:val="18"/>
+          <w:lang w:val="en-US" w:eastAsia="de-DE"/>
+        </w:rPr>
+      </w:pPr>
+      <w:r>
+        <w:rPr>
+          <w:rFonts w:ascii="Arial" w:eastAsia="Times New Roman" w:hAnsi="Arial" w:cs="Arial"/>
+          <w:color w:val="000000"/>
+          <w:sz w:val="18"/>
+          <w:szCs w:val="18"/>
+          <w:lang w:val="en-US" w:eastAsia="de-DE"/>
+        </w:rPr>
+        <w:t>#76 Improve selection commands  (</w:t>
+      </w:r>
+      <w:proofErr w:type="spellStart"/>
+      <w:r>
+        <w:rPr>
+          <w:rFonts w:ascii="Arial" w:eastAsia="Times New Roman" w:hAnsi="Arial" w:cs="Arial"/>
+          <w:color w:val="000000"/>
+          <w:sz w:val="18"/>
+          <w:szCs w:val="18"/>
+          <w:lang w:val="en-US" w:eastAsia="de-DE"/>
+        </w:rPr>
+        <w:t>docu</w:t>
+      </w:r>
+      <w:proofErr w:type="spellEnd"/>
+      <w:r>
+        <w:rPr>
+          <w:rFonts w:ascii="Arial" w:eastAsia="Times New Roman" w:hAnsi="Arial" w:cs="Arial"/>
+          <w:color w:val="000000"/>
+          <w:sz w:val="18"/>
+          <w:szCs w:val="18"/>
+          <w:lang w:val="en-US" w:eastAsia="de-DE"/>
+        </w:rPr>
+        <w:t>!)</w:t>
       </w:r>
     </w:p>
     <w:p>
@@ -3040,25 +3608,25 @@
           <w:sz w:val="18"/>
           <w:szCs w:val="18"/>
         </w:rPr>
-        <w:t xml:space="preserve">Ich habe noch eine Idee. Mir ist es manchmal passiert, dass ich ein Modell verworfen habe, aber Teile daraus hätte </w:t>
-      </w:r>
-      <w:proofErr w:type="gramStart"/>
-      <w:r>
-        <w:rPr>
-          <w:rFonts w:ascii="Verdana" w:eastAsia="Times New Roman" w:hAnsi="Verdana"/>
-          <w:sz w:val="18"/>
-          <w:szCs w:val="18"/>
-        </w:rPr>
-        <w:t>weiter verwenden</w:t>
-      </w:r>
-      <w:proofErr w:type="gramEnd"/>
-      <w:r>
-        <w:rPr>
-          <w:rFonts w:ascii="Verdana" w:eastAsia="Times New Roman" w:hAnsi="Verdana"/>
-          <w:sz w:val="18"/>
-          <w:szCs w:val="18"/>
-        </w:rPr>
-        <w:t xml:space="preserve"> können. Kann man solche Teile nicht in einen Zwischenspeicher kopieren um sie in einem anderen Modell zu verwernden?</w:t>
+        <w:t xml:space="preserve">Ich habe noch eine Idee. Mir ist es manchmal passiert, dass ich ein Modell verworfen habe, aber Teile daraus hätte weiter verwenden können. Kann man solche Teile nicht in einen Zwischenspeicher kopieren um sie in einem anderen Modell zu </w:t>
+      </w:r>
+      <w:proofErr w:type="spellStart"/>
+      <w:r>
+        <w:rPr>
+          <w:rFonts w:ascii="Verdana" w:eastAsia="Times New Roman" w:hAnsi="Verdana"/>
+          <w:sz w:val="18"/>
+          <w:szCs w:val="18"/>
+        </w:rPr>
+        <w:t>verwernden</w:t>
+      </w:r>
+      <w:proofErr w:type="spellEnd"/>
+      <w:r>
+        <w:rPr>
+          <w:rFonts w:ascii="Verdana" w:eastAsia="Times New Roman" w:hAnsi="Verdana"/>
+          <w:sz w:val="18"/>
+          <w:szCs w:val="18"/>
+        </w:rPr>
+        <w:t>?</w:t>
       </w:r>
     </w:p>
     <w:p>
@@ -3196,25 +3764,7 @@
           <w:sz w:val="18"/>
           <w:szCs w:val="18"/>
         </w:rPr>
-        <w:t xml:space="preserve">#69 Statt einzelner Neuronen kann als Signalquelle ein kreisförmiger Bereich des Modells ausgewählt werden. Das Signal berechnet sich als gewichtete Summe aller Neuronen im Kreis, wobei das Gewicht mit dem Quadrat des Abstands vom Mittelpunkt abnimmt. Neuronen am Rand </w:t>
-      </w:r>
-      <w:proofErr w:type="gramStart"/>
-      <w:r>
-        <w:rPr>
-          <w:rFonts w:ascii="Verdana" w:eastAsia="Times New Roman" w:hAnsi="Verdana"/>
-          <w:sz w:val="18"/>
-          <w:szCs w:val="18"/>
-        </w:rPr>
-        <w:t>des Kreis</w:t>
-      </w:r>
-      <w:proofErr w:type="gramEnd"/>
-      <w:r>
-        <w:rPr>
-          <w:rFonts w:ascii="Verdana" w:eastAsia="Times New Roman" w:hAnsi="Verdana"/>
-          <w:sz w:val="18"/>
-          <w:szCs w:val="18"/>
-        </w:rPr>
-        <w:t xml:space="preserve"> haben praktisch keinen Einfluss, Neuronen in </w:t>
+        <w:t xml:space="preserve">#69 Statt einzelner Neuronen kann als Signalquelle ein kreisförmiger Bereich des Modells ausgewählt werden. Das Signal berechnet sich als gewichtete Summe aller Neuronen im Kreis, wobei das Gewicht mit dem Quadrat des Abstands vom Mittelpunkt </w:t>
       </w:r>
       <w:r>
         <w:rPr>
@@ -3223,7 +3773,7 @@
           <w:szCs w:val="18"/>
         </w:rPr>
         <w:lastRenderedPageBreak/>
-        <w:t xml:space="preserve">der Mitte den größten. </w:t>
+        <w:t xml:space="preserve">abnimmt. Neuronen am Rand des Kreis haben praktisch keinen Einfluss, Neuronen in der Mitte den größten. </w:t>
       </w:r>
       <w:r>
         <w:rPr>
@@ -3232,27 +3782,7 @@
           <w:szCs w:val="18"/>
           <w:shd w:val="clear" w:color="auto" w:fill="00FFFF"/>
         </w:rPr>
-        <w:t xml:space="preserve">Etwas ähnliches soll </w:t>
-      </w:r>
-      <w:proofErr w:type="gramStart"/>
-      <w:r>
-        <w:rPr>
-          <w:rFonts w:ascii="Verdana" w:eastAsia="Times New Roman" w:hAnsi="Verdana"/>
-          <w:sz w:val="18"/>
-          <w:szCs w:val="18"/>
-          <w:shd w:val="clear" w:color="auto" w:fill="00FFFF"/>
-        </w:rPr>
-        <w:t>ja beim</w:t>
-      </w:r>
-      <w:proofErr w:type="gramEnd"/>
-      <w:r>
-        <w:rPr>
-          <w:rFonts w:ascii="Verdana" w:eastAsia="Times New Roman" w:hAnsi="Verdana"/>
-          <w:sz w:val="18"/>
-          <w:szCs w:val="18"/>
-          <w:shd w:val="clear" w:color="auto" w:fill="00FFFF"/>
-        </w:rPr>
-        <w:t xml:space="preserve"> Monitor rauskommen.  Ich interpretiere das mal als 1</w:t>
+        <w:t>Etwas ähnliches soll ja beim Monitor rauskommen.  Ich interpretiere das mal als 1</w:t>
       </w:r>
     </w:p>
     <w:p>
@@ -3297,21 +3827,13 @@
         </w:numPr>
       </w:pPr>
       <w:r>
-        <w:t xml:space="preserve">#40 Automatisches </w:t>
-      </w:r>
-      <w:proofErr w:type="gramStart"/>
-      <w:r>
-        <w:t>Andocken </w:t>
+        <w:t>#40 Automatisches Andocken </w:t>
       </w:r>
       <w:r>
         <w:t xml:space="preserve"> </w:t>
       </w:r>
       <w:r>
-        <w:t>-</w:t>
-      </w:r>
-      <w:proofErr w:type="gramEnd"/>
-      <w:r>
-        <w:t>&gt; #74 „Große“ Modul-Lösung</w:t>
+        <w:t>-&gt; #74 „Große“ Modul-Lösung</w:t>
       </w:r>
     </w:p>
     <w:p>
@@ -3353,7 +3875,49 @@
         <w:rPr>
           <w:lang w:val="en-US"/>
         </w:rPr>
-        <w:t>#60: Versatz beim Kopieren (Paul)</w:t>
+        <w:t xml:space="preserve">#60: </w:t>
+      </w:r>
+      <w:proofErr w:type="spellStart"/>
+      <w:r>
+        <w:rPr>
+          <w:lang w:val="en-US"/>
+        </w:rPr>
+        <w:t>Versatz</w:t>
+      </w:r>
+      <w:proofErr w:type="spellEnd"/>
+      <w:r>
+        <w:rPr>
+          <w:lang w:val="en-US"/>
+        </w:rPr>
+        <w:t xml:space="preserve"> </w:t>
+      </w:r>
+      <w:proofErr w:type="spellStart"/>
+      <w:r>
+        <w:rPr>
+          <w:lang w:val="en-US"/>
+        </w:rPr>
+        <w:t>beim</w:t>
+      </w:r>
+      <w:proofErr w:type="spellEnd"/>
+      <w:r>
+        <w:rPr>
+          <w:lang w:val="en-US"/>
+        </w:rPr>
+        <w:t xml:space="preserve"> </w:t>
+      </w:r>
+      <w:proofErr w:type="spellStart"/>
+      <w:r>
+        <w:rPr>
+          <w:lang w:val="en-US"/>
+        </w:rPr>
+        <w:t>Kopieren</w:t>
+      </w:r>
+      <w:proofErr w:type="spellEnd"/>
+      <w:r>
+        <w:rPr>
+          <w:lang w:val="en-US"/>
+        </w:rPr>
+        <w:t xml:space="preserve"> (Paul)</w:t>
       </w:r>
     </w:p>
     <w:p>
@@ -3512,7 +4076,7 @@
         </w:rPr>
         <w:t xml:space="preserve">Wenn wir nur ein einzelnes Neuron betrachten, könnte man sagen, der Signalpegel ist ein absoluter Wert wird in mV. Wenn wir aber über ein Areal summieren, hängt der Wert völlig davon ab, was ich mathematisch mit den Einzelwerten anstelle (einfach aufsummieren, Mittelwert bilden, über die ganze Fläche gleichmäßig oder mit Betonung der Mitte usw.). Bei einem realen EEG hängt die dargestellte Amplitude ja auch davon ab, wie das Signal zuvor verstärkt oder sonst wie bearbeitet </w:t>
       </w:r>
-      <w:proofErr w:type="gramStart"/>
+      <w:proofErr w:type="spellStart"/>
       <w:r>
         <w:rPr>
           <w:rFonts w:ascii="Verdana" w:eastAsia="Times New Roman" w:hAnsi="Verdana"/>
@@ -3530,7 +4094,7 @@
         </w:rPr>
         <w:t>Beim</w:t>
       </w:r>
-      <w:proofErr w:type="gramEnd"/>
+      <w:proofErr w:type="spellEnd"/>
       <w:r>
         <w:rPr>
           <w:rFonts w:ascii="Verdana" w:eastAsia="Times New Roman" w:hAnsi="Verdana"/>
@@ -3747,16 +4311,38 @@
           <w:lang w:val="en-US"/>
         </w:rPr>
       </w:pPr>
+      <w:proofErr w:type="spellStart"/>
       <w:r>
         <w:rPr>
           <w:lang w:val="en-US"/>
         </w:rPr>
-        <w:t xml:space="preserve">Markierung umbenennen. </w:t>
-      </w:r>
+        <w:t>Markierung</w:t>
+      </w:r>
+      <w:proofErr w:type="spellEnd"/>
       <w:r>
         <w:rPr>
           <w:lang w:val="en-US"/>
         </w:rPr>
+        <w:t xml:space="preserve"> </w:t>
+      </w:r>
+      <w:proofErr w:type="spellStart"/>
+      <w:r>
+        <w:rPr>
+          <w:lang w:val="en-US"/>
+        </w:rPr>
+        <w:t>umbenennen</w:t>
+      </w:r>
+      <w:proofErr w:type="spellEnd"/>
+      <w:r>
+        <w:rPr>
+          <w:lang w:val="en-US"/>
+        </w:rPr>
+        <w:t xml:space="preserve">. </w:t>
+      </w:r>
+      <w:r>
+        <w:rPr>
+          <w:lang w:val="en-US"/>
+        </w:rPr>
         <w:t>Select colors?</w:t>
       </w:r>
     </w:p>
@@ -3851,7 +4437,27 @@
           <w:szCs w:val="18"/>
           <w:lang w:val="en-US"/>
         </w:rPr>
-        <w:t xml:space="preserve"> Analyse finds nothing -&gt; model zooms and scrolls away</w:t>
+        <w:t xml:space="preserve"> </w:t>
+      </w:r>
+      <w:proofErr w:type="spellStart"/>
+      <w:r>
+        <w:rPr>
+          <w:rFonts w:ascii="Arial" w:hAnsi="Arial" w:cs="Arial"/>
+          <w:sz w:val="18"/>
+          <w:szCs w:val="18"/>
+          <w:lang w:val="en-US"/>
+        </w:rPr>
+        <w:t>Analyse</w:t>
+      </w:r>
+      <w:proofErr w:type="spellEnd"/>
+      <w:r>
+        <w:rPr>
+          <w:rFonts w:ascii="Arial" w:hAnsi="Arial" w:cs="Arial"/>
+          <w:sz w:val="18"/>
+          <w:szCs w:val="18"/>
+          <w:lang w:val="en-US"/>
+        </w:rPr>
+        <w:t xml:space="preserve"> finds nothing -&gt; model zooms and scrolls away</w:t>
       </w:r>
     </w:p>
     <w:p>
@@ -3909,8 +4515,126 @@
           <w:sz w:val="18"/>
           <w:szCs w:val="18"/>
         </w:rPr>
-        <w:t>Bug: reading monitor config, unknown symbolic name -&gt; exception unhandled</w:t>
-      </w:r>
+        <w:t xml:space="preserve">Bug: </w:t>
+      </w:r>
+      <w:proofErr w:type="spellStart"/>
+      <w:r>
+        <w:rPr>
+          <w:rFonts w:ascii="Arial" w:hAnsi="Arial" w:cs="Arial"/>
+          <w:sz w:val="18"/>
+          <w:szCs w:val="18"/>
+        </w:rPr>
+        <w:t>reading</w:t>
+      </w:r>
+      <w:proofErr w:type="spellEnd"/>
+      <w:r>
+        <w:rPr>
+          <w:rFonts w:ascii="Arial" w:hAnsi="Arial" w:cs="Arial"/>
+          <w:sz w:val="18"/>
+          <w:szCs w:val="18"/>
+        </w:rPr>
+        <w:t xml:space="preserve"> monitor </w:t>
+      </w:r>
+      <w:proofErr w:type="spellStart"/>
+      <w:r>
+        <w:rPr>
+          <w:rFonts w:ascii="Arial" w:hAnsi="Arial" w:cs="Arial"/>
+          <w:sz w:val="18"/>
+          <w:szCs w:val="18"/>
+        </w:rPr>
+        <w:t>config</w:t>
+      </w:r>
+      <w:proofErr w:type="spellEnd"/>
+      <w:r>
+        <w:rPr>
+          <w:rFonts w:ascii="Arial" w:hAnsi="Arial" w:cs="Arial"/>
+          <w:sz w:val="18"/>
+          <w:szCs w:val="18"/>
+        </w:rPr>
+        <w:t xml:space="preserve">, </w:t>
+      </w:r>
+      <w:proofErr w:type="spellStart"/>
+      <w:r>
+        <w:rPr>
+          <w:rFonts w:ascii="Arial" w:hAnsi="Arial" w:cs="Arial"/>
+          <w:sz w:val="18"/>
+          <w:szCs w:val="18"/>
+        </w:rPr>
+        <w:t>unknown</w:t>
+      </w:r>
+      <w:proofErr w:type="spellEnd"/>
+      <w:r>
+        <w:rPr>
+          <w:rFonts w:ascii="Arial" w:hAnsi="Arial" w:cs="Arial"/>
+          <w:sz w:val="18"/>
+          <w:szCs w:val="18"/>
+        </w:rPr>
+        <w:t xml:space="preserve"> </w:t>
+      </w:r>
+      <w:proofErr w:type="spellStart"/>
+      <w:r>
+        <w:rPr>
+          <w:rFonts w:ascii="Arial" w:hAnsi="Arial" w:cs="Arial"/>
+          <w:sz w:val="18"/>
+          <w:szCs w:val="18"/>
+        </w:rPr>
+        <w:t>symbolic</w:t>
+      </w:r>
+      <w:proofErr w:type="spellEnd"/>
+      <w:r>
+        <w:rPr>
+          <w:rFonts w:ascii="Arial" w:hAnsi="Arial" w:cs="Arial"/>
+          <w:sz w:val="18"/>
+          <w:szCs w:val="18"/>
+        </w:rPr>
+        <w:t xml:space="preserve"> </w:t>
+      </w:r>
+      <w:proofErr w:type="spellStart"/>
+      <w:r>
+        <w:rPr>
+          <w:rFonts w:ascii="Arial" w:hAnsi="Arial" w:cs="Arial"/>
+          <w:sz w:val="18"/>
+          <w:szCs w:val="18"/>
+        </w:rPr>
+        <w:t>name</w:t>
+      </w:r>
+      <w:proofErr w:type="spellEnd"/>
+      <w:r>
+        <w:rPr>
+          <w:rFonts w:ascii="Arial" w:hAnsi="Arial" w:cs="Arial"/>
+          <w:sz w:val="18"/>
+          <w:szCs w:val="18"/>
+        </w:rPr>
+        <w:t xml:space="preserve"> -&gt; </w:t>
+      </w:r>
+      <w:proofErr w:type="spellStart"/>
+      <w:r>
+        <w:rPr>
+          <w:rFonts w:ascii="Arial" w:hAnsi="Arial" w:cs="Arial"/>
+          <w:sz w:val="18"/>
+          <w:szCs w:val="18"/>
+        </w:rPr>
+        <w:t>exception</w:t>
+      </w:r>
+      <w:proofErr w:type="spellEnd"/>
+      <w:r>
+        <w:rPr>
+          <w:rFonts w:ascii="Arial" w:hAnsi="Arial" w:cs="Arial"/>
+          <w:sz w:val="18"/>
+          <w:szCs w:val="18"/>
+        </w:rPr>
+        <w:t xml:space="preserve"> </w:t>
+      </w:r>
+      <w:proofErr w:type="spellStart"/>
+      <w:r>
+        <w:rPr>
+          <w:rFonts w:ascii="Arial" w:hAnsi="Arial" w:cs="Arial"/>
+          <w:sz w:val="18"/>
+          <w:szCs w:val="18"/>
+        </w:rPr>
+        <w:t>unhandled</w:t>
+      </w:r>
+      <w:proofErr w:type="spellEnd"/>
     </w:p>
     <w:p>
       <w:pPr>
@@ -3950,6 +4674,7 @@
           <w:lang w:eastAsia="de-DE"/>
         </w:rPr>
       </w:pPr>
+      <w:proofErr w:type="spellStart"/>
       <w:r>
         <w:rPr>
           <w:rFonts w:ascii="Arial" w:eastAsia="Times New Roman" w:hAnsi="Arial" w:cs="Arial"/>
@@ -3958,7 +4683,18 @@
           <w:szCs w:val="18"/>
           <w:lang w:eastAsia="de-DE"/>
         </w:rPr>
-        <w:t>Implemented #36 Zweites Fenster Überblick/Details (Paul)</w:t>
+        <w:t>Implemented</w:t>
+      </w:r>
+      <w:proofErr w:type="spellEnd"/>
+      <w:r>
+        <w:rPr>
+          <w:rFonts w:ascii="Arial" w:eastAsia="Times New Roman" w:hAnsi="Arial" w:cs="Arial"/>
+          <w:color w:val="000000"/>
+          <w:sz w:val="18"/>
+          <w:szCs w:val="18"/>
+          <w:lang w:eastAsia="de-DE"/>
+        </w:rPr>
+        <w:t xml:space="preserve"> #36 Zweites Fenster Überblick/Details (Paul)</w:t>
       </w:r>
     </w:p>
     <w:p>
@@ -4007,9 +4743,9 @@
           <w:szCs w:val="18"/>
           <w:lang w:val="en-US"/>
         </w:rPr>
-        <w:t xml:space="preserve">#35 (Input-)Neuron </w:t>
-      </w:r>
-      <w:proofErr w:type="gramStart"/>
+        <w:t xml:space="preserve">#35 (Input-)Neuron an Neuron </w:t>
+      </w:r>
+      <w:proofErr w:type="spellStart"/>
       <w:r>
         <w:rPr>
           <w:rFonts w:ascii="Arial" w:hAnsi="Arial" w:cs="Arial"/>
@@ -4017,9 +4753,9 @@
           <w:szCs w:val="18"/>
           <w:lang w:val="en-US"/>
         </w:rPr>
-        <w:t>an</w:t>
-      </w:r>
-      <w:proofErr w:type="gramEnd"/>
+        <w:t>andocken</w:t>
+      </w:r>
+      <w:proofErr w:type="spellEnd"/>
       <w:r>
         <w:rPr>
           <w:rFonts w:ascii="Arial" w:hAnsi="Arial" w:cs="Arial"/>
@@ -4027,29 +4763,12 @@
           <w:szCs w:val="18"/>
           <w:lang w:val="en-US"/>
         </w:rPr>
-        <w:t xml:space="preserve"> Neuron andocken</w:t>
-      </w:r>
-      <w:r>
-        <w:rPr>
-          <w:rFonts w:ascii="Arial" w:hAnsi="Arial" w:cs="Arial"/>
-          <w:sz w:val="18"/>
-          <w:szCs w:val="18"/>
-          <w:lang w:val="en-US"/>
-        </w:rPr>
         <w:br/>
       </w:r>
     </w:p>
     <w:p>
       <w:r>
-        <w:t xml:space="preserve">==================== </w:t>
-      </w:r>
-      <w:proofErr w:type="gramStart"/>
-      <w:r>
-        <w:t>Email</w:t>
-      </w:r>
-      <w:proofErr w:type="gramEnd"/>
-      <w:r>
-        <w:t xml:space="preserve"> 23.04.2020 ======================================</w:t>
+        <w:t>==================== Email 23.04.2020 ======================================</w:t>
       </w:r>
     </w:p>
     <w:p>
@@ -4130,13 +4849,8 @@
       <w:r>
         <w:t xml:space="preserve">sich als </w:t>
       </w:r>
-      <w:proofErr w:type="gramStart"/>
-      <w:r>
-        <w:t>extrem aufwendig</w:t>
-      </w:r>
-      <w:proofErr w:type="gramEnd"/>
-      <w:r>
-        <w:t xml:space="preserve"> </w:t>
+      <w:r>
+        <w:t xml:space="preserve">extrem aufwendig </w:t>
       </w:r>
       <w:r>
         <w:t>herausstellen</w:t>

</xml_diff>

<commit_message>
bug fixed: export of connectors
</commit_message>
<xml_diff>
--- a/NNet/Issues.docx
+++ b/NNet/Issues.docx
@@ -3,21 +3,8 @@
 <w:document xmlns:wpc="http://schemas.microsoft.com/office/word/2010/wordprocessingCanvas" xmlns:cx="http://schemas.microsoft.com/office/drawing/2014/chartex" xmlns:cx1="http://schemas.microsoft.com/office/drawing/2015/9/8/chartex" xmlns:cx2="http://schemas.microsoft.com/office/drawing/2015/10/21/chartex" xmlns:cx3="http://schemas.microsoft.com/office/drawing/2016/5/9/chartex" xmlns:cx4="http://schemas.microsoft.com/office/drawing/2016/5/10/chartex" xmlns:cx5="http://schemas.microsoft.com/office/drawing/2016/5/11/chartex" xmlns:cx6="http://schemas.microsoft.com/office/drawing/2016/5/12/chartex" xmlns:cx7="http://schemas.microsoft.com/office/drawing/2016/5/13/chartex" xmlns:cx8="http://schemas.microsoft.com/office/drawing/2016/5/14/chartex" xmlns:mc="http://schemas.openxmlformats.org/markup-compatibility/2006" xmlns:aink="http://schemas.microsoft.com/office/drawing/2016/ink" xmlns:am3d="http://schemas.microsoft.com/office/drawing/2017/model3d" xmlns:o="urn:schemas-microsoft-com:office:office" xmlns:r="http://schemas.openxmlformats.org/officeDocument/2006/relationships" xmlns:m="http://schemas.openxmlformats.org/officeDocument/2006/math" xmlns:v="urn:schemas-microsoft-com:vml" xmlns:wp14="http://schemas.microsoft.com/office/word/2010/wordprocessingDrawing" xmlns:wp="http://schemas.openxmlformats.org/drawingml/2006/wordprocessingDrawing" xmlns:w10="urn:schemas-microsoft-com:office:word" xmlns:w="http://schemas.openxmlformats.org/wordprocessingml/2006/main" xmlns:w14="http://schemas.microsoft.com/office/word/2010/wordml" xmlns:w15="http://schemas.microsoft.com/office/word/2012/wordml" xmlns:w16cex="http://schemas.microsoft.com/office/word/2018/wordml/cex" xmlns:w16cid="http://schemas.microsoft.com/office/word/2016/wordml/cid" xmlns:w16="http://schemas.microsoft.com/office/word/2018/wordml" xmlns:w16sdtdh="http://schemas.microsoft.com/office/word/2020/wordml/sdtdatahash" xmlns:w16se="http://schemas.microsoft.com/office/word/2015/wordml/symex" xmlns:wpg="http://schemas.microsoft.com/office/word/2010/wordprocessingGroup" xmlns:wpi="http://schemas.microsoft.com/office/word/2010/wordprocessingInk" xmlns:wne="http://schemas.microsoft.com/office/word/2006/wordml" xmlns:wps="http://schemas.microsoft.com/office/word/2010/wordprocessingShape" mc:Ignorable="w14 w15 w16se w16cid w16 w16cex w16sdtdh wp14">
   <w:body>
     <w:p>
-      <w:proofErr w:type="spellStart"/>
-      <w:r>
-        <w:t>Latest</w:t>
-      </w:r>
-      <w:proofErr w:type="spellEnd"/>
-      <w:r>
-        <w:t xml:space="preserve"> </w:t>
-      </w:r>
-      <w:proofErr w:type="spellStart"/>
-      <w:r>
-        <w:t>Issue</w:t>
-      </w:r>
-      <w:proofErr w:type="spellEnd"/>
-      <w:r>
-        <w:t xml:space="preserve"> #</w:t>
+      <w:r>
+        <w:t>Latest Issue #</w:t>
       </w:r>
       <w:r>
         <w:t>1</w:t>
@@ -26,7 +13,7 @@
         <w:t>2</w:t>
       </w:r>
       <w:r>
-        <w:t>2</w:t>
+        <w:t>3</w:t>
       </w:r>
     </w:p>
     <w:p/>
@@ -79,18 +66,8 @@
                 <w:color w:val="000000"/>
                 <w:lang w:eastAsia="de-DE"/>
               </w:rPr>
-              <w:t xml:space="preserve">High </w:t>
+              <w:t>High value</w:t>
             </w:r>
-            <w:proofErr w:type="spellStart"/>
-            <w:r>
-              <w:rPr>
-                <w:rFonts w:ascii="Calibri" w:eastAsia="Times New Roman" w:hAnsi="Calibri" w:cs="Calibri"/>
-                <w:color w:val="000000"/>
-                <w:lang w:eastAsia="de-DE"/>
-              </w:rPr>
-              <w:t>value</w:t>
-            </w:r>
-            <w:proofErr w:type="spellEnd"/>
           </w:p>
         </w:tc>
         <w:tc>
@@ -125,29 +102,7 @@
                 <w:szCs w:val="18"/>
                 <w:lang w:val="en-US" w:eastAsia="de-DE"/>
               </w:rPr>
-              <w:t xml:space="preserve">#111 Add # before every </w:t>
-            </w:r>
-            <w:proofErr w:type="spellStart"/>
-            <w:r>
-              <w:rPr>
-                <w:rFonts w:ascii="Arial" w:eastAsia="Times New Roman" w:hAnsi="Arial" w:cs="Arial"/>
-                <w:color w:val="24292E"/>
-                <w:sz w:val="18"/>
-                <w:szCs w:val="18"/>
-                <w:lang w:val="en-US" w:eastAsia="de-DE"/>
-              </w:rPr>
-              <w:t>wcout</w:t>
-            </w:r>
-            <w:proofErr w:type="spellEnd"/>
-            <w:r>
-              <w:rPr>
-                <w:rFonts w:ascii="Arial" w:eastAsia="Times New Roman" w:hAnsi="Arial" w:cs="Arial"/>
-                <w:color w:val="24292E"/>
-                <w:sz w:val="18"/>
-                <w:szCs w:val="18"/>
-                <w:lang w:val="en-US" w:eastAsia="de-DE"/>
-              </w:rPr>
-              <w:t xml:space="preserve"> output</w:t>
+              <w:t>#111 Add # before every wcout output</w:t>
             </w:r>
           </w:p>
         </w:tc>
@@ -183,6 +138,28 @@
                 <w:szCs w:val="18"/>
                 <w:lang w:val="en-US" w:eastAsia="de-DE"/>
               </w:rPr>
+              <w:t>#123 bug: DeleteClosedConnector does not delete Neurons</w:t>
+            </w:r>
+          </w:p>
+          <w:p>
+            <w:pPr>
+              <w:spacing w:after="0" w:line="240" w:lineRule="auto"/>
+              <w:rPr>
+                <w:rFonts w:ascii="Arial" w:eastAsia="Times New Roman" w:hAnsi="Arial" w:cs="Arial"/>
+                <w:color w:val="24292E"/>
+                <w:sz w:val="18"/>
+                <w:szCs w:val="18"/>
+                <w:lang w:val="en-US" w:eastAsia="de-DE"/>
+              </w:rPr>
+            </w:pPr>
+            <w:r>
+              <w:rPr>
+                <w:rFonts w:ascii="Arial" w:eastAsia="Times New Roman" w:hAnsi="Arial" w:cs="Arial"/>
+                <w:color w:val="24292E"/>
+                <w:sz w:val="18"/>
+                <w:szCs w:val="18"/>
+                <w:lang w:val="en-US" w:eastAsia="de-DE"/>
+              </w:rPr>
               <w:t>#116 If neuron loses axon -&gt; output neuron</w:t>
             </w:r>
           </w:p>
@@ -205,29 +182,7 @@
                 <w:szCs w:val="18"/>
                 <w:lang w:val="en-US" w:eastAsia="de-DE"/>
               </w:rPr>
-              <w:t xml:space="preserve">#112 Make </w:t>
-            </w:r>
-            <w:proofErr w:type="spellStart"/>
-            <w:r>
-              <w:rPr>
-                <w:rFonts w:ascii="Arial" w:eastAsia="Times New Roman" w:hAnsi="Arial" w:cs="Arial"/>
-                <w:color w:val="24292E"/>
-                <w:sz w:val="18"/>
-                <w:szCs w:val="18"/>
-                <w:lang w:val="en-US" w:eastAsia="de-DE"/>
-              </w:rPr>
-              <w:t>AddModel</w:t>
-            </w:r>
-            <w:proofErr w:type="spellEnd"/>
-            <w:r>
-              <w:rPr>
-                <w:rFonts w:ascii="Arial" w:eastAsia="Times New Roman" w:hAnsi="Arial" w:cs="Arial"/>
-                <w:color w:val="24292E"/>
-                <w:sz w:val="18"/>
-                <w:szCs w:val="18"/>
-                <w:lang w:val="en-US" w:eastAsia="de-DE"/>
-              </w:rPr>
-              <w:t xml:space="preserve"> reproduceable (file name not in parameter list)</w:t>
+              <w:t>#112 Make AddModel reproduceable (file name not in parameter list)</w:t>
             </w:r>
           </w:p>
           <w:p>
@@ -421,18 +376,8 @@
                 <w:color w:val="000000"/>
                 <w:lang w:eastAsia="de-DE"/>
               </w:rPr>
-              <w:t xml:space="preserve">Middle </w:t>
+              <w:t>Middle value</w:t>
             </w:r>
-            <w:proofErr w:type="spellStart"/>
-            <w:r>
-              <w:rPr>
-                <w:rFonts w:ascii="Calibri" w:eastAsia="Times New Roman" w:hAnsi="Calibri" w:cs="Calibri"/>
-                <w:color w:val="000000"/>
-                <w:lang w:eastAsia="de-DE"/>
-              </w:rPr>
-              <w:t>value</w:t>
-            </w:r>
-            <w:proofErr w:type="spellEnd"/>
           </w:p>
         </w:tc>
         <w:tc>
@@ -512,20 +457,8 @@
                 <w:szCs w:val="18"/>
                 <w:lang w:val="en-US" w:eastAsia="de-DE"/>
               </w:rPr>
-              <w:t xml:space="preserve">#113 check </w:t>
+              <w:t>#113 check GetUPNobs</w:t>
             </w:r>
-            <w:proofErr w:type="spellStart"/>
-            <w:r>
-              <w:rPr>
-                <w:rFonts w:ascii="Arial" w:eastAsia="Times New Roman" w:hAnsi="Arial" w:cs="Arial"/>
-                <w:color w:val="24292E"/>
-                <w:sz w:val="18"/>
-                <w:szCs w:val="18"/>
-                <w:lang w:val="en-US" w:eastAsia="de-DE"/>
-              </w:rPr>
-              <w:t>GetUPNobs</w:t>
-            </w:r>
-            <w:proofErr w:type="spellEnd"/>
           </w:p>
           <w:p>
             <w:pPr>
@@ -671,9 +604,20 @@
                 <w:szCs w:val="18"/>
                 <w:lang w:val="en-US" w:eastAsia="de-DE"/>
               </w:rPr>
-              <w:t xml:space="preserve">#109 Rounded </w:t>
+              <w:t>#109 Rounded IoNeurons</w:t>
             </w:r>
-            <w:proofErr w:type="spellStart"/>
+          </w:p>
+          <w:p>
+            <w:pPr>
+              <w:spacing w:after="0" w:line="240" w:lineRule="auto"/>
+              <w:rPr>
+                <w:rFonts w:ascii="Arial" w:eastAsia="Times New Roman" w:hAnsi="Arial" w:cs="Arial"/>
+                <w:color w:val="000000"/>
+                <w:sz w:val="18"/>
+                <w:szCs w:val="18"/>
+                <w:lang w:val="en-US" w:eastAsia="de-DE"/>
+              </w:rPr>
+            </w:pPr>
             <w:r>
               <w:rPr>
                 <w:rFonts w:ascii="Arial" w:eastAsia="Times New Roman" w:hAnsi="Arial" w:cs="Arial"/>
@@ -682,43 +626,8 @@
                 <w:szCs w:val="18"/>
                 <w:lang w:val="en-US" w:eastAsia="de-DE"/>
               </w:rPr>
-              <w:t>IoNeurons</w:t>
+              <w:t>#92 Connect Neurons -&gt; ClosedConnector</w:t>
             </w:r>
-            <w:proofErr w:type="spellEnd"/>
-          </w:p>
-          <w:p>
-            <w:pPr>
-              <w:spacing w:after="0" w:line="240" w:lineRule="auto"/>
-              <w:rPr>
-                <w:rFonts w:ascii="Arial" w:eastAsia="Times New Roman" w:hAnsi="Arial" w:cs="Arial"/>
-                <w:color w:val="000000"/>
-                <w:sz w:val="18"/>
-                <w:szCs w:val="18"/>
-                <w:lang w:val="en-US" w:eastAsia="de-DE"/>
-              </w:rPr>
-            </w:pPr>
-            <w:r>
-              <w:rPr>
-                <w:rFonts w:ascii="Arial" w:eastAsia="Times New Roman" w:hAnsi="Arial" w:cs="Arial"/>
-                <w:color w:val="000000"/>
-                <w:sz w:val="18"/>
-                <w:szCs w:val="18"/>
-                <w:lang w:val="en-US" w:eastAsia="de-DE"/>
-              </w:rPr>
-              <w:t xml:space="preserve">#92 Connect Neurons -&gt; </w:t>
-            </w:r>
-            <w:proofErr w:type="spellStart"/>
-            <w:r>
-              <w:rPr>
-                <w:rFonts w:ascii="Arial" w:eastAsia="Times New Roman" w:hAnsi="Arial" w:cs="Arial"/>
-                <w:color w:val="000000"/>
-                <w:sz w:val="18"/>
-                <w:szCs w:val="18"/>
-                <w:lang w:val="en-US" w:eastAsia="de-DE"/>
-              </w:rPr>
-              <w:t>ClosedConnector</w:t>
-            </w:r>
-            <w:proofErr w:type="spellEnd"/>
           </w:p>
           <w:p>
             <w:pPr>
@@ -761,9 +670,20 @@
                 <w:szCs w:val="18"/>
                 <w:lang w:val="en-US" w:eastAsia="de-DE"/>
               </w:rPr>
-              <w:t xml:space="preserve">#63 </w:t>
+              <w:t>#63 Lichtquelle (Paul)</w:t>
             </w:r>
-            <w:proofErr w:type="spellStart"/>
+          </w:p>
+          <w:p>
+            <w:pPr>
+              <w:spacing w:after="0" w:line="240" w:lineRule="auto"/>
+              <w:rPr>
+                <w:rFonts w:ascii="Arial" w:eastAsia="Times New Roman" w:hAnsi="Arial" w:cs="Arial"/>
+                <w:color w:val="000000"/>
+                <w:sz w:val="18"/>
+                <w:szCs w:val="18"/>
+                <w:lang w:val="en-US" w:eastAsia="de-DE"/>
+              </w:rPr>
+            </w:pPr>
             <w:r>
               <w:rPr>
                 <w:rFonts w:ascii="Arial" w:eastAsia="Times New Roman" w:hAnsi="Arial" w:cs="Arial"/>
@@ -772,75 +692,8 @@
                 <w:szCs w:val="18"/>
                 <w:lang w:val="en-US" w:eastAsia="de-DE"/>
               </w:rPr>
-              <w:t>Lichtquelle</w:t>
+              <w:t>#64 Andere Signalform</w:t>
             </w:r>
-            <w:proofErr w:type="spellEnd"/>
-            <w:r>
-              <w:rPr>
-                <w:rFonts w:ascii="Arial" w:eastAsia="Times New Roman" w:hAnsi="Arial" w:cs="Arial"/>
-                <w:color w:val="000000"/>
-                <w:sz w:val="18"/>
-                <w:szCs w:val="18"/>
-                <w:lang w:val="en-US" w:eastAsia="de-DE"/>
-              </w:rPr>
-              <w:t xml:space="preserve"> (Paul)</w:t>
-            </w:r>
-          </w:p>
-          <w:p>
-            <w:pPr>
-              <w:spacing w:after="0" w:line="240" w:lineRule="auto"/>
-              <w:rPr>
-                <w:rFonts w:ascii="Arial" w:eastAsia="Times New Roman" w:hAnsi="Arial" w:cs="Arial"/>
-                <w:color w:val="000000"/>
-                <w:sz w:val="18"/>
-                <w:szCs w:val="18"/>
-                <w:lang w:val="en-US" w:eastAsia="de-DE"/>
-              </w:rPr>
-            </w:pPr>
-            <w:r>
-              <w:rPr>
-                <w:rFonts w:ascii="Arial" w:eastAsia="Times New Roman" w:hAnsi="Arial" w:cs="Arial"/>
-                <w:color w:val="000000"/>
-                <w:sz w:val="18"/>
-                <w:szCs w:val="18"/>
-                <w:lang w:val="en-US" w:eastAsia="de-DE"/>
-              </w:rPr>
-              <w:t xml:space="preserve">#64 </w:t>
-            </w:r>
-            <w:proofErr w:type="spellStart"/>
-            <w:r>
-              <w:rPr>
-                <w:rFonts w:ascii="Arial" w:eastAsia="Times New Roman" w:hAnsi="Arial" w:cs="Arial"/>
-                <w:color w:val="000000"/>
-                <w:sz w:val="18"/>
-                <w:szCs w:val="18"/>
-                <w:lang w:val="en-US" w:eastAsia="de-DE"/>
-              </w:rPr>
-              <w:t>Andere</w:t>
-            </w:r>
-            <w:proofErr w:type="spellEnd"/>
-            <w:r>
-              <w:rPr>
-                <w:rFonts w:ascii="Arial" w:eastAsia="Times New Roman" w:hAnsi="Arial" w:cs="Arial"/>
-                <w:color w:val="000000"/>
-                <w:sz w:val="18"/>
-                <w:szCs w:val="18"/>
-                <w:lang w:val="en-US" w:eastAsia="de-DE"/>
-              </w:rPr>
-              <w:t xml:space="preserve"> </w:t>
-            </w:r>
-            <w:proofErr w:type="spellStart"/>
-            <w:r>
-              <w:rPr>
-                <w:rFonts w:ascii="Arial" w:eastAsia="Times New Roman" w:hAnsi="Arial" w:cs="Arial"/>
-                <w:color w:val="000000"/>
-                <w:sz w:val="18"/>
-                <w:szCs w:val="18"/>
-                <w:lang w:val="en-US" w:eastAsia="de-DE"/>
-              </w:rPr>
-              <w:t>Signalform</w:t>
-            </w:r>
-            <w:proofErr w:type="spellEnd"/>
           </w:p>
           <w:p>
             <w:pPr>
@@ -941,20 +794,8 @@
                 <w:szCs w:val="18"/>
                 <w:lang w:eastAsia="de-DE"/>
               </w:rPr>
-              <w:t xml:space="preserve">#45 Layout </w:t>
+              <w:t>#45 Layout manager</w:t>
             </w:r>
-            <w:proofErr w:type="spellStart"/>
-            <w:r>
-              <w:rPr>
-                <w:rFonts w:ascii="Arial" w:eastAsia="Times New Roman" w:hAnsi="Arial" w:cs="Arial"/>
-                <w:color w:val="000000"/>
-                <w:sz w:val="18"/>
-                <w:szCs w:val="18"/>
-                <w:lang w:eastAsia="de-DE"/>
-              </w:rPr>
-              <w:t>manager</w:t>
-            </w:r>
-            <w:proofErr w:type="spellEnd"/>
           </w:p>
           <w:p>
             <w:pPr>
@@ -1120,18 +961,8 @@
                 <w:color w:val="000000"/>
                 <w:lang w:eastAsia="de-DE"/>
               </w:rPr>
-              <w:t xml:space="preserve">Low </w:t>
+              <w:t>Low value</w:t>
             </w:r>
-            <w:proofErr w:type="spellStart"/>
-            <w:r>
-              <w:rPr>
-                <w:rFonts w:ascii="Calibri" w:eastAsia="Times New Roman" w:hAnsi="Calibri" w:cs="Calibri"/>
-                <w:color w:val="000000"/>
-                <w:lang w:eastAsia="de-DE"/>
-              </w:rPr>
-              <w:t>value</w:t>
-            </w:r>
-            <w:proofErr w:type="spellEnd"/>
           </w:p>
         </w:tc>
         <w:tc>
@@ -1167,20 +998,8 @@
                 <w:szCs w:val="18"/>
                 <w:lang w:val="en-US" w:eastAsia="de-DE"/>
               </w:rPr>
-              <w:t xml:space="preserve">#119 Cleanup </w:t>
+              <w:t>#119 Cleanup AnomationChainCommand</w:t>
             </w:r>
-            <w:proofErr w:type="spellStart"/>
-            <w:r>
-              <w:rPr>
-                <w:rFonts w:ascii="Arial" w:eastAsia="Times New Roman" w:hAnsi="Arial" w:cs="Arial"/>
-                <w:color w:val="000000"/>
-                <w:sz w:val="18"/>
-                <w:szCs w:val="18"/>
-                <w:lang w:val="en-US" w:eastAsia="de-DE"/>
-              </w:rPr>
-              <w:t>AnomationChainCommand</w:t>
-            </w:r>
-            <w:proofErr w:type="spellEnd"/>
           </w:p>
           <w:p>
             <w:pPr>
@@ -1255,20 +1074,8 @@
                 <w:szCs w:val="18"/>
                 <w:lang w:val="en-US" w:eastAsia="de-DE"/>
               </w:rPr>
-              <w:t xml:space="preserve">#71 Color for </w:t>
+              <w:t>#71 Color for WindowBackground</w:t>
             </w:r>
-            <w:proofErr w:type="spellStart"/>
-            <w:r>
-              <w:rPr>
-                <w:rFonts w:ascii="Arial" w:eastAsia="Times New Roman" w:hAnsi="Arial" w:cs="Arial"/>
-                <w:color w:val="000000"/>
-                <w:sz w:val="18"/>
-                <w:szCs w:val="18"/>
-                <w:lang w:val="en-US" w:eastAsia="de-DE"/>
-              </w:rPr>
-              <w:t>WindowBackground</w:t>
-            </w:r>
-            <w:proofErr w:type="spellEnd"/>
           </w:p>
         </w:tc>
         <w:tc>
@@ -1304,9 +1111,20 @@
                 <w:szCs w:val="18"/>
                 <w:lang w:val="en-US" w:eastAsia="de-DE"/>
               </w:rPr>
-              <w:t xml:space="preserve">#108 Improve </w:t>
+              <w:t>#108 Improve ClosedConnector::Includes</w:t>
             </w:r>
-            <w:proofErr w:type="spellStart"/>
+          </w:p>
+          <w:p>
+            <w:pPr>
+              <w:spacing w:after="0" w:line="240" w:lineRule="auto"/>
+              <w:rPr>
+                <w:rFonts w:ascii="Arial" w:eastAsia="Times New Roman" w:hAnsi="Arial" w:cs="Arial"/>
+                <w:color w:val="000000"/>
+                <w:sz w:val="18"/>
+                <w:szCs w:val="18"/>
+                <w:lang w:val="en-US" w:eastAsia="de-DE"/>
+              </w:rPr>
+            </w:pPr>
             <w:r>
               <w:rPr>
                 <w:rFonts w:ascii="Arial" w:eastAsia="Times New Roman" w:hAnsi="Arial" w:cs="Arial"/>
@@ -1315,62 +1133,7 @@
                 <w:szCs w:val="18"/>
                 <w:lang w:val="en-US" w:eastAsia="de-DE"/>
               </w:rPr>
-              <w:t>ClosedConnector</w:t>
-            </w:r>
-            <w:proofErr w:type="spellEnd"/>
-            <w:r>
-              <w:rPr>
-                <w:rFonts w:ascii="Arial" w:eastAsia="Times New Roman" w:hAnsi="Arial" w:cs="Arial"/>
-                <w:color w:val="000000"/>
-                <w:sz w:val="18"/>
-                <w:szCs w:val="18"/>
-                <w:lang w:val="en-US" w:eastAsia="de-DE"/>
-              </w:rPr>
-              <w:t>::Includes</w:t>
-            </w:r>
-          </w:p>
-          <w:p>
-            <w:pPr>
-              <w:spacing w:after="0" w:line="240" w:lineRule="auto"/>
-              <w:rPr>
-                <w:rFonts w:ascii="Arial" w:eastAsia="Times New Roman" w:hAnsi="Arial" w:cs="Arial"/>
-                <w:color w:val="000000"/>
-                <w:sz w:val="18"/>
-                <w:szCs w:val="18"/>
-                <w:lang w:val="en-US" w:eastAsia="de-DE"/>
-              </w:rPr>
-            </w:pPr>
-            <w:r>
-              <w:rPr>
-                <w:rFonts w:ascii="Arial" w:eastAsia="Times New Roman" w:hAnsi="Arial" w:cs="Arial"/>
-                <w:color w:val="000000"/>
-                <w:sz w:val="18"/>
-                <w:szCs w:val="18"/>
-                <w:lang w:val="en-US" w:eastAsia="de-DE"/>
-              </w:rPr>
-              <w:t xml:space="preserve">#109 Animate </w:t>
-            </w:r>
-            <w:proofErr w:type="spellStart"/>
-            <w:r>
-              <w:rPr>
-                <w:rFonts w:ascii="Arial" w:eastAsia="Times New Roman" w:hAnsi="Arial" w:cs="Arial"/>
-                <w:color w:val="000000"/>
-                <w:sz w:val="18"/>
-                <w:szCs w:val="18"/>
-                <w:lang w:val="en-US" w:eastAsia="de-DE"/>
-              </w:rPr>
-              <w:t>SplitClosedConnCmd</w:t>
-            </w:r>
-            <w:proofErr w:type="spellEnd"/>
-            <w:r>
-              <w:rPr>
-                <w:rFonts w:ascii="Arial" w:eastAsia="Times New Roman" w:hAnsi="Arial" w:cs="Arial"/>
-                <w:color w:val="000000"/>
-                <w:sz w:val="18"/>
-                <w:szCs w:val="18"/>
-                <w:lang w:val="en-US" w:eastAsia="de-DE"/>
-              </w:rPr>
-              <w:t xml:space="preserve"> </w:t>
+              <w:t xml:space="preserve">#109 Animate SplitClosedConnCmd </w:t>
             </w:r>
           </w:p>
           <w:p>
@@ -1414,51 +1177,7 @@
                 <w:szCs w:val="18"/>
                 <w:lang w:val="en-US" w:eastAsia="de-DE"/>
               </w:rPr>
-              <w:t xml:space="preserve">#13 </w:t>
-            </w:r>
-            <w:proofErr w:type="spellStart"/>
-            <w:r>
-              <w:rPr>
-                <w:rFonts w:ascii="Arial" w:eastAsia="Times New Roman" w:hAnsi="Arial" w:cs="Arial"/>
-                <w:color w:val="000000"/>
-                <w:sz w:val="18"/>
-                <w:szCs w:val="18"/>
-                <w:lang w:val="en-US" w:eastAsia="de-DE"/>
-              </w:rPr>
-              <w:t>Andocken</w:t>
-            </w:r>
-            <w:proofErr w:type="spellEnd"/>
-            <w:r>
-              <w:rPr>
-                <w:rFonts w:ascii="Arial" w:eastAsia="Times New Roman" w:hAnsi="Arial" w:cs="Arial"/>
-                <w:color w:val="000000"/>
-                <w:sz w:val="18"/>
-                <w:szCs w:val="18"/>
-                <w:lang w:val="en-US" w:eastAsia="de-DE"/>
-              </w:rPr>
-              <w:t xml:space="preserve"> </w:t>
-            </w:r>
-            <w:proofErr w:type="spellStart"/>
-            <w:r>
-              <w:rPr>
-                <w:rFonts w:ascii="Arial" w:eastAsia="Times New Roman" w:hAnsi="Arial" w:cs="Arial"/>
-                <w:color w:val="000000"/>
-                <w:sz w:val="18"/>
-                <w:szCs w:val="18"/>
-                <w:lang w:val="en-US" w:eastAsia="de-DE"/>
-              </w:rPr>
-              <w:t>durch</w:t>
-            </w:r>
-            <w:proofErr w:type="spellEnd"/>
-            <w:r>
-              <w:rPr>
-                <w:rFonts w:ascii="Arial" w:eastAsia="Times New Roman" w:hAnsi="Arial" w:cs="Arial"/>
-                <w:color w:val="000000"/>
-                <w:sz w:val="18"/>
-                <w:szCs w:val="18"/>
-                <w:lang w:val="en-US" w:eastAsia="de-DE"/>
-              </w:rPr>
-              <w:t xml:space="preserve"> Move Pipe</w:t>
+              <w:t>#13 Andocken durch Move Pipe</w:t>
             </w:r>
           </w:p>
           <w:p>
@@ -1502,9 +1221,20 @@
                 <w:szCs w:val="18"/>
                 <w:lang w:val="en-US" w:eastAsia="de-DE"/>
               </w:rPr>
-              <w:t xml:space="preserve">#12 Split </w:t>
+              <w:t>#12 Split Dendrit</w:t>
             </w:r>
-            <w:proofErr w:type="spellStart"/>
+          </w:p>
+          <w:p>
+            <w:pPr>
+              <w:spacing w:after="0" w:line="240" w:lineRule="auto"/>
+              <w:rPr>
+                <w:rFonts w:ascii="Arial" w:eastAsia="Times New Roman" w:hAnsi="Arial" w:cs="Arial"/>
+                <w:color w:val="000000"/>
+                <w:sz w:val="18"/>
+                <w:szCs w:val="18"/>
+                <w:lang w:val="en-US" w:eastAsia="de-DE"/>
+              </w:rPr>
+            </w:pPr>
             <w:r>
               <w:rPr>
                 <w:rFonts w:ascii="Arial" w:eastAsia="Times New Roman" w:hAnsi="Arial" w:cs="Arial"/>
@@ -1513,43 +1243,8 @@
                 <w:szCs w:val="18"/>
                 <w:lang w:val="en-US" w:eastAsia="de-DE"/>
               </w:rPr>
-              <w:t>Dendrit</w:t>
+              <w:t>#115 Undo/Redo icons sometimes incorrcet</w:t>
             </w:r>
-            <w:proofErr w:type="spellEnd"/>
-          </w:p>
-          <w:p>
-            <w:pPr>
-              <w:spacing w:after="0" w:line="240" w:lineRule="auto"/>
-              <w:rPr>
-                <w:rFonts w:ascii="Arial" w:eastAsia="Times New Roman" w:hAnsi="Arial" w:cs="Arial"/>
-                <w:color w:val="000000"/>
-                <w:sz w:val="18"/>
-                <w:szCs w:val="18"/>
-                <w:lang w:val="en-US" w:eastAsia="de-DE"/>
-              </w:rPr>
-            </w:pPr>
-            <w:r>
-              <w:rPr>
-                <w:rFonts w:ascii="Arial" w:eastAsia="Times New Roman" w:hAnsi="Arial" w:cs="Arial"/>
-                <w:color w:val="000000"/>
-                <w:sz w:val="18"/>
-                <w:szCs w:val="18"/>
-                <w:lang w:val="en-US" w:eastAsia="de-DE"/>
-              </w:rPr>
-              <w:t xml:space="preserve">#115 Undo/Redo icons sometimes </w:t>
-            </w:r>
-            <w:proofErr w:type="spellStart"/>
-            <w:r>
-              <w:rPr>
-                <w:rFonts w:ascii="Arial" w:eastAsia="Times New Roman" w:hAnsi="Arial" w:cs="Arial"/>
-                <w:color w:val="000000"/>
-                <w:sz w:val="18"/>
-                <w:szCs w:val="18"/>
-                <w:lang w:val="en-US" w:eastAsia="de-DE"/>
-              </w:rPr>
-              <w:t>incorrcet</w:t>
-            </w:r>
-            <w:proofErr w:type="spellEnd"/>
           </w:p>
           <w:p>
             <w:pPr>
@@ -1668,20 +1363,8 @@
                 <w:szCs w:val="18"/>
                 <w:lang w:val="en-US" w:eastAsia="de-DE"/>
               </w:rPr>
-              <w:t xml:space="preserve">#72 Zoom </w:t>
+              <w:t>#72 Zoom DescWin</w:t>
             </w:r>
-            <w:proofErr w:type="spellStart"/>
-            <w:r>
-              <w:rPr>
-                <w:rFonts w:ascii="Arial" w:eastAsia="Times New Roman" w:hAnsi="Arial" w:cs="Arial"/>
-                <w:color w:val="000000"/>
-                <w:sz w:val="18"/>
-                <w:szCs w:val="18"/>
-                <w:lang w:val="en-US" w:eastAsia="de-DE"/>
-              </w:rPr>
-              <w:t>DescWin</w:t>
-            </w:r>
-            <w:proofErr w:type="spellEnd"/>
           </w:p>
           <w:p>
             <w:pPr>
@@ -1868,7 +1551,6 @@
                 <w:lang w:eastAsia="de-DE"/>
               </w:rPr>
             </w:pPr>
-            <w:proofErr w:type="spellStart"/>
             <w:r>
               <w:rPr>
                 <w:rFonts w:ascii="Calibri" w:eastAsia="Times New Roman" w:hAnsi="Calibri" w:cs="Calibri"/>
@@ -1877,7 +1559,6 @@
               </w:rPr>
               <w:t>Effort</w:t>
             </w:r>
-            <w:proofErr w:type="spellEnd"/>
           </w:p>
         </w:tc>
         <w:tc>
@@ -2009,25 +1690,7 @@
           <w:sz w:val="18"/>
           <w:szCs w:val="18"/>
         </w:rPr>
-        <w:t xml:space="preserve">#121: Wenn ein Modell einen EEG </w:t>
-      </w:r>
-      <w:proofErr w:type="spellStart"/>
-      <w:r>
-        <w:rPr>
-          <w:rFonts w:ascii="Verdana" w:eastAsia="Times New Roman" w:hAnsi="Verdana"/>
-          <w:sz w:val="18"/>
-          <w:szCs w:val="18"/>
-        </w:rPr>
-        <w:t>sensor</w:t>
-      </w:r>
-      <w:proofErr w:type="spellEnd"/>
-      <w:r>
-        <w:rPr>
-          <w:rFonts w:ascii="Verdana" w:eastAsia="Times New Roman" w:hAnsi="Verdana"/>
-          <w:sz w:val="18"/>
-          <w:szCs w:val="18"/>
-        </w:rPr>
-        <w:t xml:space="preserve"> enthält, wird dieser nicht im EEG monitor angezeigt</w:t>
+        <w:t>#121: Wenn ein Modell einen EEG sensor enthält, wird dieser nicht im EEG monitor angezeigt</w:t>
       </w:r>
     </w:p>
     <w:p>
@@ -2062,16 +1725,7 @@
           <w:sz w:val="18"/>
           <w:szCs w:val="18"/>
         </w:rPr>
-        <w:t xml:space="preserve">Das Signal beim Auslösen eines Neurons ist nicht einfach eine Parabel, sondern eine Funktion, die näher an den in der Literatur beschriebenen Signalformen liegt. </w:t>
-      </w:r>
-      <w:proofErr w:type="spellStart"/>
-      <w:r>
-        <w:rPr>
-          <w:rFonts w:ascii="Verdana" w:eastAsia="Times New Roman" w:hAnsi="Verdana"/>
-          <w:sz w:val="18"/>
-          <w:szCs w:val="18"/>
-        </w:rPr>
-        <w:t>Vorschläge?</w:t>
+        <w:t>Das Signal beim Auslösen eines Neurons ist nicht einfach eine Parabel, sondern eine Funktion, die näher an den in der Literatur beschriebenen Signalformen liegt. Vorschläge?</w:t>
       </w:r>
       <w:r>
         <w:rPr>
@@ -2080,17 +1734,7 @@
           <w:szCs w:val="18"/>
           <w:shd w:val="clear" w:color="auto" w:fill="00FFFF"/>
         </w:rPr>
-        <w:t>Parabel</w:t>
-      </w:r>
-      <w:proofErr w:type="spellEnd"/>
-      <w:r>
-        <w:rPr>
-          <w:rFonts w:ascii="Verdana" w:eastAsia="Times New Roman" w:hAnsi="Verdana"/>
-          <w:sz w:val="18"/>
-          <w:szCs w:val="18"/>
-          <w:shd w:val="clear" w:color="auto" w:fill="00FFFF"/>
-        </w:rPr>
-        <w:t xml:space="preserve"> reicht erst mal: 2</w:t>
+        <w:t>Parabel reicht erst mal: 2</w:t>
       </w:r>
     </w:p>
     <w:p>
@@ -2152,11 +1796,9 @@
       <w:pPr>
         <w:ind w:left="720" w:hanging="360"/>
       </w:pPr>
-      <w:proofErr w:type="spellStart"/>
       <w:r>
         <w:t>Unclassified</w:t>
       </w:r>
-      <w:proofErr w:type="spellEnd"/>
     </w:p>
     <w:p>
       <w:pPr>
@@ -2322,15 +1964,7 @@
     </w:p>
     <w:p>
       <w:r>
-        <w:t xml:space="preserve">============================ </w:t>
-      </w:r>
-      <w:proofErr w:type="spellStart"/>
-      <w:r>
-        <w:t>Done</w:t>
-      </w:r>
-      <w:proofErr w:type="spellEnd"/>
-      <w:r>
-        <w:t xml:space="preserve"> =======================================</w:t>
+        <w:t>============================ Done =======================================</w:t>
       </w:r>
     </w:p>
     <w:p>
@@ -2357,10 +1991,44 @@
           <w:szCs w:val="18"/>
           <w:lang w:val="en-US" w:eastAsia="de-DE"/>
         </w:rPr>
-        <w:t xml:space="preserve">#122 Make </w:t>
-      </w:r>
-      <w:proofErr w:type="spellStart"/>
-      <w:r>
+        <w:t xml:space="preserve">#122 Make IoConnector: Order mix up </w:t>
+      </w:r>
+    </w:p>
+    <w:p>
+      <w:pPr>
+        <w:pStyle w:val="Listenabsatz"/>
+        <w:numPr>
+          <w:ilvl w:val="0"/>
+          <w:numId w:val="1"/>
+        </w:numPr>
+        <w:spacing w:after="0" w:line="240" w:lineRule="auto"/>
+        <w:rPr>
+          <w:rFonts w:ascii="Arial" w:eastAsia="Times New Roman" w:hAnsi="Arial" w:cs="Arial"/>
+          <w:color w:val="000000"/>
+          <w:sz w:val="18"/>
+          <w:szCs w:val="18"/>
+          <w:lang w:val="en-US" w:eastAsia="de-DE"/>
+        </w:rPr>
+      </w:pPr>
+      <w:r>
+        <w:rPr>
+          <w:rFonts w:ascii="Arial" w:eastAsia="Times New Roman" w:hAnsi="Arial" w:cs="Arial"/>
+          <w:color w:val="000000"/>
+          <w:sz w:val="18"/>
+          <w:szCs w:val="18"/>
+          <w:lang w:val="en-US" w:eastAsia="de-DE"/>
+        </w:rPr>
+        <w:t>#118 CopySelectionCommand inherit from SelectionCommand</w:t>
+      </w:r>
+    </w:p>
+    <w:p>
+      <w:pPr>
+        <w:pStyle w:val="Listenabsatz"/>
+        <w:numPr>
+          <w:ilvl w:val="0"/>
+          <w:numId w:val="1"/>
+        </w:numPr>
+        <w:spacing w:after="0" w:line="240" w:lineRule="auto"/>
         <w:rPr>
           <w:rFonts w:ascii="Arial" w:eastAsia="Times New Roman" w:hAnsi="Arial" w:cs="Arial"/>
           <w:color w:val="24292E"/>
@@ -2368,9 +2036,7 @@
           <w:szCs w:val="18"/>
           <w:lang w:val="en-US" w:eastAsia="de-DE"/>
         </w:rPr>
-        <w:t>IoConnector</w:t>
-      </w:r>
-      <w:proofErr w:type="spellEnd"/>
+      </w:pPr>
       <w:r>
         <w:rPr>
           <w:rFonts w:ascii="Arial" w:eastAsia="Times New Roman" w:hAnsi="Arial" w:cs="Arial"/>
@@ -2379,7 +2045,7 @@
           <w:szCs w:val="18"/>
           <w:lang w:val="en-US" w:eastAsia="de-DE"/>
         </w:rPr>
-        <w:t xml:space="preserve">: Order mix up </w:t>
+        <w:t>#117 Copy selection crashes</w:t>
       </w:r>
     </w:p>
     <w:p>
@@ -2406,42 +2072,18 @@
           <w:szCs w:val="18"/>
           <w:lang w:val="en-US" w:eastAsia="de-DE"/>
         </w:rPr>
-        <w:t xml:space="preserve">#118 </w:t>
-      </w:r>
-      <w:proofErr w:type="spellStart"/>
-      <w:r>
-        <w:rPr>
-          <w:rFonts w:ascii="Arial" w:eastAsia="Times New Roman" w:hAnsi="Arial" w:cs="Arial"/>
-          <w:color w:val="000000"/>
-          <w:sz w:val="18"/>
-          <w:szCs w:val="18"/>
-          <w:lang w:val="en-US" w:eastAsia="de-DE"/>
-        </w:rPr>
-        <w:t>CopySelectionCommand</w:t>
-      </w:r>
-      <w:proofErr w:type="spellEnd"/>
-      <w:r>
-        <w:rPr>
-          <w:rFonts w:ascii="Arial" w:eastAsia="Times New Roman" w:hAnsi="Arial" w:cs="Arial"/>
-          <w:color w:val="000000"/>
-          <w:sz w:val="18"/>
-          <w:szCs w:val="18"/>
-          <w:lang w:val="en-US" w:eastAsia="de-DE"/>
-        </w:rPr>
-        <w:t xml:space="preserve"> inherit from </w:t>
-      </w:r>
-      <w:proofErr w:type="spellStart"/>
-      <w:r>
-        <w:rPr>
-          <w:rFonts w:ascii="Arial" w:eastAsia="Times New Roman" w:hAnsi="Arial" w:cs="Arial"/>
-          <w:color w:val="000000"/>
-          <w:sz w:val="18"/>
-          <w:szCs w:val="18"/>
-          <w:lang w:val="en-US" w:eastAsia="de-DE"/>
-        </w:rPr>
-        <w:t>SelectionCommand</w:t>
-      </w:r>
-      <w:proofErr w:type="spellEnd"/>
+        <w:t>#85 Groups: Permanent selections</w:t>
+      </w:r>
+      <w:r>
+        <w:rPr>
+          <w:rFonts w:ascii="Arial" w:eastAsia="Times New Roman" w:hAnsi="Arial" w:cs="Arial"/>
+          <w:color w:val="000000"/>
+          <w:sz w:val="18"/>
+          <w:szCs w:val="18"/>
+          <w:lang w:val="en-US" w:eastAsia="de-DE"/>
+        </w:rPr>
+        <w:t>:rejected</w:t>
+      </w:r>
     </w:p>
     <w:p>
       <w:pPr>
@@ -2453,6 +2095,343 @@
         <w:spacing w:after="0" w:line="240" w:lineRule="auto"/>
         <w:rPr>
           <w:rFonts w:ascii="Arial" w:eastAsia="Times New Roman" w:hAnsi="Arial" w:cs="Arial"/>
+          <w:color w:val="000000"/>
+          <w:sz w:val="18"/>
+          <w:szCs w:val="18"/>
+          <w:lang w:val="en-US" w:eastAsia="de-DE"/>
+        </w:rPr>
+      </w:pPr>
+      <w:r>
+        <w:rPr>
+          <w:rFonts w:ascii="Arial" w:eastAsia="Times New Roman" w:hAnsi="Arial" w:cs="Arial"/>
+          <w:color w:val="000000"/>
+          <w:sz w:val="18"/>
+          <w:szCs w:val="18"/>
+          <w:lang w:val="en-US" w:eastAsia="de-DE"/>
+        </w:rPr>
+        <w:t>#110 Speed up DeleteSelection (problem was DUMP)</w:t>
+      </w:r>
+    </w:p>
+    <w:p>
+      <w:pPr>
+        <w:pStyle w:val="Listenabsatz"/>
+        <w:numPr>
+          <w:ilvl w:val="0"/>
+          <w:numId w:val="1"/>
+        </w:numPr>
+        <w:spacing w:after="0" w:line="240" w:lineRule="auto"/>
+        <w:rPr>
+          <w:rFonts w:ascii="Arial" w:eastAsia="Times New Roman" w:hAnsi="Arial" w:cs="Arial"/>
+          <w:color w:val="000000"/>
+          <w:sz w:val="18"/>
+          <w:szCs w:val="18"/>
+          <w:lang w:val="en-US" w:eastAsia="de-DE"/>
+        </w:rPr>
+      </w:pPr>
+      <w:r>
+        <w:rPr>
+          <w:rFonts w:ascii="Arial" w:eastAsia="Times New Roman" w:hAnsi="Arial" w:cs="Arial"/>
+          <w:color w:val="000000"/>
+          <w:sz w:val="18"/>
+          <w:szCs w:val="18"/>
+          <w:lang w:val="en-US" w:eastAsia="de-DE"/>
+        </w:rPr>
+        <w:t xml:space="preserve">#107 Bug: Mixed Pipes on plug IoNeurons </w:t>
+      </w:r>
+    </w:p>
+    <w:p>
+      <w:pPr>
+        <w:pStyle w:val="Listenabsatz"/>
+        <w:numPr>
+          <w:ilvl w:val="0"/>
+          <w:numId w:val="1"/>
+        </w:numPr>
+        <w:spacing w:after="0" w:line="240" w:lineRule="auto"/>
+        <w:rPr>
+          <w:rFonts w:ascii="Arial" w:eastAsia="Times New Roman" w:hAnsi="Arial" w:cs="Arial"/>
+          <w:color w:val="000000"/>
+          <w:sz w:val="18"/>
+          <w:szCs w:val="18"/>
+          <w:lang w:val="en-US" w:eastAsia="de-DE"/>
+        </w:rPr>
+      </w:pPr>
+      <w:r>
+        <w:rPr>
+          <w:rFonts w:ascii="Arial" w:eastAsia="Times New Roman" w:hAnsi="Arial" w:cs="Arial"/>
+          <w:color w:val="000000"/>
+          <w:sz w:val="18"/>
+          <w:szCs w:val="18"/>
+          <w:lang w:val="en-US" w:eastAsia="de-DE"/>
+        </w:rPr>
+        <w:t>#97 Dislocate connector on disconnect (not needed)</w:t>
+      </w:r>
+    </w:p>
+    <w:p>
+      <w:pPr>
+        <w:pStyle w:val="Listenabsatz"/>
+        <w:numPr>
+          <w:ilvl w:val="0"/>
+          <w:numId w:val="1"/>
+        </w:numPr>
+        <w:spacing w:after="0" w:line="240" w:lineRule="auto"/>
+        <w:rPr>
+          <w:rFonts w:ascii="Arial" w:eastAsia="Times New Roman" w:hAnsi="Arial" w:cs="Arial"/>
+          <w:color w:val="000000"/>
+          <w:sz w:val="18"/>
+          <w:szCs w:val="18"/>
+          <w:lang w:val="en-US" w:eastAsia="de-DE"/>
+        </w:rPr>
+      </w:pPr>
+      <w:r>
+        <w:rPr>
+          <w:rFonts w:ascii="Arial" w:eastAsia="Times New Roman" w:hAnsi="Arial" w:cs="Arial"/>
+          <w:color w:val="000000"/>
+          <w:sz w:val="18"/>
+          <w:szCs w:val="18"/>
+          <w:lang w:val="en-US" w:eastAsia="de-DE"/>
+        </w:rPr>
+        <w:t>#98 Dislocate closedConn on disconnect</w:t>
+      </w:r>
+      <w:r>
+        <w:rPr>
+          <w:rFonts w:ascii="Arial" w:eastAsia="Times New Roman" w:hAnsi="Arial" w:cs="Arial"/>
+          <w:color w:val="000000"/>
+          <w:sz w:val="18"/>
+          <w:szCs w:val="18"/>
+          <w:lang w:val="en-US" w:eastAsia="de-DE"/>
+        </w:rPr>
+        <w:t xml:space="preserve"> </w:t>
+      </w:r>
+      <w:r>
+        <w:rPr>
+          <w:rFonts w:ascii="Arial" w:eastAsia="Times New Roman" w:hAnsi="Arial" w:cs="Arial"/>
+          <w:color w:val="000000"/>
+          <w:sz w:val="18"/>
+          <w:szCs w:val="18"/>
+          <w:lang w:val="en-US" w:eastAsia="de-DE"/>
+        </w:rPr>
+        <w:t>(not needed)</w:t>
+      </w:r>
+    </w:p>
+    <w:p>
+      <w:pPr>
+        <w:pStyle w:val="Listenabsatz"/>
+        <w:numPr>
+          <w:ilvl w:val="0"/>
+          <w:numId w:val="1"/>
+        </w:numPr>
+        <w:spacing w:after="0" w:line="240" w:lineRule="auto"/>
+        <w:rPr>
+          <w:rFonts w:ascii="Arial" w:eastAsia="Times New Roman" w:hAnsi="Arial" w:cs="Arial"/>
+          <w:color w:val="000000"/>
+          <w:sz w:val="18"/>
+          <w:szCs w:val="18"/>
+          <w:lang w:val="en-US" w:eastAsia="de-DE"/>
+        </w:rPr>
+      </w:pPr>
+      <w:r>
+        <w:rPr>
+          <w:rFonts w:ascii="Arial" w:eastAsia="Times New Roman" w:hAnsi="Arial" w:cs="Arial"/>
+          <w:color w:val="000000"/>
+          <w:sz w:val="18"/>
+          <w:szCs w:val="18"/>
+          <w:lang w:val="en-US" w:eastAsia="de-DE"/>
+        </w:rPr>
+        <w:t xml:space="preserve">#106 DeleteClosedConn: delete neurons </w:t>
+      </w:r>
+    </w:p>
+    <w:p>
+      <w:pPr>
+        <w:pStyle w:val="Listenabsatz"/>
+        <w:numPr>
+          <w:ilvl w:val="0"/>
+          <w:numId w:val="1"/>
+        </w:numPr>
+        <w:spacing w:after="0" w:line="240" w:lineRule="auto"/>
+        <w:rPr>
+          <w:rFonts w:ascii="Arial" w:eastAsia="Times New Roman" w:hAnsi="Arial" w:cs="Arial"/>
+          <w:color w:val="000000"/>
+          <w:sz w:val="18"/>
+          <w:szCs w:val="18"/>
+          <w:lang w:val="en-US" w:eastAsia="de-DE"/>
+        </w:rPr>
+      </w:pPr>
+      <w:r>
+        <w:rPr>
+          <w:rFonts w:ascii="Arial" w:eastAsia="Times New Roman" w:hAnsi="Arial" w:cs="Arial"/>
+          <w:color w:val="000000"/>
+          <w:sz w:val="18"/>
+          <w:szCs w:val="18"/>
+          <w:lang w:val="en-US" w:eastAsia="de-DE"/>
+        </w:rPr>
+        <w:t xml:space="preserve">#95 Orphaned neuron </w:t>
+      </w:r>
+    </w:p>
+    <w:p>
+      <w:pPr>
+        <w:pStyle w:val="Listenabsatz"/>
+        <w:numPr>
+          <w:ilvl w:val="0"/>
+          <w:numId w:val="1"/>
+        </w:numPr>
+        <w:spacing w:after="0" w:line="240" w:lineRule="auto"/>
+        <w:rPr>
+          <w:rFonts w:ascii="Arial" w:eastAsia="Times New Roman" w:hAnsi="Arial" w:cs="Arial"/>
+          <w:color w:val="000000"/>
+          <w:sz w:val="18"/>
+          <w:szCs w:val="18"/>
+          <w:lang w:val="en-US" w:eastAsia="de-DE"/>
+        </w:rPr>
+      </w:pPr>
+      <w:r>
+        <w:rPr>
+          <w:rFonts w:ascii="Arial" w:eastAsia="Times New Roman" w:hAnsi="Arial" w:cs="Arial"/>
+          <w:color w:val="000000"/>
+          <w:sz w:val="18"/>
+          <w:szCs w:val="18"/>
+          <w:lang w:val="en-US" w:eastAsia="de-DE"/>
+        </w:rPr>
+        <w:t>#91 DisConnect Input/Output connectors</w:t>
+      </w:r>
+    </w:p>
+    <w:p>
+      <w:pPr>
+        <w:pStyle w:val="Listenabsatz"/>
+        <w:numPr>
+          <w:ilvl w:val="0"/>
+          <w:numId w:val="1"/>
+        </w:numPr>
+        <w:spacing w:after="0" w:line="240" w:lineRule="auto"/>
+        <w:rPr>
+          <w:rFonts w:ascii="Arial" w:eastAsia="Times New Roman" w:hAnsi="Arial" w:cs="Arial"/>
+          <w:color w:val="000000"/>
+          <w:sz w:val="18"/>
+          <w:szCs w:val="18"/>
+          <w:lang w:val="en-US" w:eastAsia="de-DE"/>
+        </w:rPr>
+      </w:pPr>
+      <w:r>
+        <w:rPr>
+          <w:rFonts w:ascii="Arial" w:eastAsia="Times New Roman" w:hAnsi="Arial" w:cs="Arial"/>
+          <w:color w:val="000000"/>
+          <w:sz w:val="18"/>
+          <w:szCs w:val="18"/>
+          <w:lang w:val="en-US" w:eastAsia="de-DE"/>
+        </w:rPr>
+        <w:t>#90 Unplug (ClosedConn -&gt; In- &amp; OutConn)</w:t>
+      </w:r>
+    </w:p>
+    <w:p>
+      <w:pPr>
+        <w:pStyle w:val="Listenabsatz"/>
+        <w:numPr>
+          <w:ilvl w:val="0"/>
+          <w:numId w:val="1"/>
+        </w:numPr>
+        <w:spacing w:after="0" w:line="240" w:lineRule="auto"/>
+        <w:rPr>
+          <w:rFonts w:ascii="Arial" w:eastAsia="Times New Roman" w:hAnsi="Arial" w:cs="Arial"/>
+          <w:color w:val="000000"/>
+          <w:sz w:val="18"/>
+          <w:szCs w:val="18"/>
+          <w:lang w:val="en-US" w:eastAsia="de-DE"/>
+        </w:rPr>
+      </w:pPr>
+      <w:r>
+        <w:rPr>
+          <w:rFonts w:ascii="Arial" w:eastAsia="Times New Roman" w:hAnsi="Arial" w:cs="Arial"/>
+          <w:color w:val="000000"/>
+          <w:sz w:val="18"/>
+          <w:szCs w:val="18"/>
+          <w:lang w:val="en-US" w:eastAsia="de-DE"/>
+        </w:rPr>
+        <w:t xml:space="preserve">#101 </w:t>
+      </w:r>
+      <w:r>
+        <w:rPr>
+          <w:rFonts w:ascii="Arial" w:eastAsia="Times New Roman" w:hAnsi="Arial" w:cs="Arial"/>
+          <w:color w:val="000000"/>
+          <w:sz w:val="18"/>
+          <w:szCs w:val="18"/>
+          <w:lang w:val="en-US" w:eastAsia="de-DE"/>
+        </w:rPr>
+        <w:t>DisConnect</w:t>
+      </w:r>
+      <w:r>
+        <w:rPr>
+          <w:rFonts w:ascii="Arial" w:eastAsia="Times New Roman" w:hAnsi="Arial" w:cs="Arial"/>
+          <w:color w:val="000000"/>
+          <w:sz w:val="18"/>
+          <w:szCs w:val="18"/>
+          <w:lang w:val="en-US" w:eastAsia="de-DE"/>
+        </w:rPr>
+        <w:t xml:space="preserve"> Neuron (In-/OutNeuron)</w:t>
+      </w:r>
+    </w:p>
+    <w:p>
+      <w:pPr>
+        <w:pStyle w:val="Listenabsatz"/>
+        <w:numPr>
+          <w:ilvl w:val="0"/>
+          <w:numId w:val="1"/>
+        </w:numPr>
+        <w:spacing w:after="0" w:line="240" w:lineRule="auto"/>
+        <w:rPr>
+          <w:rFonts w:ascii="Arial" w:eastAsia="Times New Roman" w:hAnsi="Arial" w:cs="Arial"/>
+          <w:color w:val="000000"/>
+          <w:sz w:val="18"/>
+          <w:szCs w:val="18"/>
+          <w:lang w:val="en-US" w:eastAsia="de-DE"/>
+        </w:rPr>
+      </w:pPr>
+      <w:r>
+        <w:rPr>
+          <w:rFonts w:ascii="Arial" w:eastAsia="Times New Roman" w:hAnsi="Arial" w:cs="Arial"/>
+          <w:color w:val="000000"/>
+          <w:sz w:val="18"/>
+          <w:szCs w:val="18"/>
+          <w:lang w:val="en-US" w:eastAsia="de-DE"/>
+        </w:rPr>
+        <w:t>#103 Unselect after make connector</w:t>
+      </w:r>
+    </w:p>
+    <w:p>
+      <w:pPr>
+        <w:pStyle w:val="Listenabsatz"/>
+        <w:numPr>
+          <w:ilvl w:val="0"/>
+          <w:numId w:val="1"/>
+        </w:numPr>
+        <w:spacing w:after="0" w:line="240" w:lineRule="auto"/>
+        <w:rPr>
+          <w:rFonts w:ascii="Arial" w:eastAsia="Times New Roman" w:hAnsi="Arial" w:cs="Arial"/>
+          <w:color w:val="000000"/>
+          <w:sz w:val="18"/>
+          <w:szCs w:val="18"/>
+          <w:lang w:val="en-US" w:eastAsia="de-DE"/>
+        </w:rPr>
+      </w:pPr>
+      <w:r>
+        <w:rPr>
+          <w:rFonts w:ascii="Arial" w:eastAsia="Times New Roman" w:hAnsi="Arial" w:cs="Arial"/>
+          <w:color w:val="000000"/>
+          <w:sz w:val="18"/>
+          <w:szCs w:val="18"/>
+          <w:lang w:val="en-US" w:eastAsia="de-DE"/>
+        </w:rPr>
+        <w:t>#89 Split closed connector</w:t>
+      </w:r>
+    </w:p>
+    <w:p>
+      <w:pPr>
+        <w:pStyle w:val="Listenabsatz"/>
+        <w:numPr>
+          <w:ilvl w:val="0"/>
+          <w:numId w:val="1"/>
+        </w:numPr>
+        <w:spacing w:after="0" w:line="240" w:lineRule="auto"/>
+        <w:rPr>
+          <w:rFonts w:ascii="Arial" w:eastAsia="Times New Roman" w:hAnsi="Arial" w:cs="Arial"/>
           <w:color w:val="24292E"/>
           <w:sz w:val="18"/>
           <w:szCs w:val="18"/>
@@ -2467,7 +2446,7 @@
           <w:szCs w:val="18"/>
           <w:lang w:val="en-US" w:eastAsia="de-DE"/>
         </w:rPr>
-        <w:t>#117 Copy selection crashes</w:t>
+        <w:t>#98 Delete selection with DEL-key</w:t>
       </w:r>
     </w:p>
     <w:p>
@@ -2480,44 +2459,22 @@
         <w:spacing w:after="0" w:line="240" w:lineRule="auto"/>
         <w:rPr>
           <w:rFonts w:ascii="Arial" w:eastAsia="Times New Roman" w:hAnsi="Arial" w:cs="Arial"/>
-          <w:color w:val="000000"/>
-          <w:sz w:val="18"/>
-          <w:szCs w:val="18"/>
-          <w:lang w:val="en-US" w:eastAsia="de-DE"/>
-        </w:rPr>
-      </w:pPr>
-      <w:r>
-        <w:rPr>
-          <w:rFonts w:ascii="Arial" w:eastAsia="Times New Roman" w:hAnsi="Arial" w:cs="Arial"/>
-          <w:color w:val="000000"/>
-          <w:sz w:val="18"/>
-          <w:szCs w:val="18"/>
-          <w:lang w:val="en-US" w:eastAsia="de-DE"/>
-        </w:rPr>
-        <w:t xml:space="preserve">#85 Groups: Permanent </w:t>
-      </w:r>
-      <w:proofErr w:type="spellStart"/>
-      <w:r>
-        <w:rPr>
-          <w:rFonts w:ascii="Arial" w:eastAsia="Times New Roman" w:hAnsi="Arial" w:cs="Arial"/>
-          <w:color w:val="000000"/>
-          <w:sz w:val="18"/>
-          <w:szCs w:val="18"/>
-          <w:lang w:val="en-US" w:eastAsia="de-DE"/>
-        </w:rPr>
-        <w:t>selections</w:t>
-      </w:r>
-      <w:r>
-        <w:rPr>
-          <w:rFonts w:ascii="Arial" w:eastAsia="Times New Roman" w:hAnsi="Arial" w:cs="Arial"/>
-          <w:color w:val="000000"/>
-          <w:sz w:val="18"/>
-          <w:szCs w:val="18"/>
-          <w:lang w:val="en-US" w:eastAsia="de-DE"/>
-        </w:rPr>
-        <w:t>:rejected</w:t>
-      </w:r>
-      <w:proofErr w:type="spellEnd"/>
+          <w:color w:val="24292E"/>
+          <w:sz w:val="18"/>
+          <w:szCs w:val="18"/>
+          <w:lang w:val="en-US" w:eastAsia="de-DE"/>
+        </w:rPr>
+      </w:pPr>
+      <w:r>
+        <w:rPr>
+          <w:rFonts w:ascii="Arial" w:eastAsia="Times New Roman" w:hAnsi="Arial" w:cs="Arial"/>
+          <w:color w:val="24292E"/>
+          <w:sz w:val="18"/>
+          <w:szCs w:val="18"/>
+          <w:lang w:val="en-US" w:eastAsia="de-DE"/>
+        </w:rPr>
+        <w:t>#100 Bug: Delete selected nobs</w:t>
+      </w:r>
     </w:p>
     <w:p>
       <w:pPr>
@@ -2529,43 +2486,21 @@
         <w:spacing w:after="0" w:line="240" w:lineRule="auto"/>
         <w:rPr>
           <w:rFonts w:ascii="Arial" w:eastAsia="Times New Roman" w:hAnsi="Arial" w:cs="Arial"/>
-          <w:color w:val="000000"/>
-          <w:sz w:val="18"/>
-          <w:szCs w:val="18"/>
-          <w:lang w:val="en-US" w:eastAsia="de-DE"/>
-        </w:rPr>
-      </w:pPr>
-      <w:r>
-        <w:rPr>
-          <w:rFonts w:ascii="Arial" w:eastAsia="Times New Roman" w:hAnsi="Arial" w:cs="Arial"/>
-          <w:color w:val="000000"/>
-          <w:sz w:val="18"/>
-          <w:szCs w:val="18"/>
-          <w:lang w:val="en-US" w:eastAsia="de-DE"/>
-        </w:rPr>
-        <w:t xml:space="preserve">#110 Speed up </w:t>
-      </w:r>
-      <w:proofErr w:type="spellStart"/>
-      <w:r>
-        <w:rPr>
-          <w:rFonts w:ascii="Arial" w:eastAsia="Times New Roman" w:hAnsi="Arial" w:cs="Arial"/>
-          <w:color w:val="000000"/>
-          <w:sz w:val="18"/>
-          <w:szCs w:val="18"/>
-          <w:lang w:val="en-US" w:eastAsia="de-DE"/>
-        </w:rPr>
-        <w:t>DeleteSelection</w:t>
-      </w:r>
-      <w:proofErr w:type="spellEnd"/>
-      <w:r>
-        <w:rPr>
-          <w:rFonts w:ascii="Arial" w:eastAsia="Times New Roman" w:hAnsi="Arial" w:cs="Arial"/>
-          <w:color w:val="000000"/>
-          <w:sz w:val="18"/>
-          <w:szCs w:val="18"/>
-          <w:lang w:val="en-US" w:eastAsia="de-DE"/>
-        </w:rPr>
-        <w:t xml:space="preserve"> (problem was DUMP)</w:t>
+          <w:color w:val="24292E"/>
+          <w:sz w:val="18"/>
+          <w:szCs w:val="18"/>
+          <w:lang w:val="en-US" w:eastAsia="de-DE"/>
+        </w:rPr>
+      </w:pPr>
+      <w:r>
+        <w:rPr>
+          <w:rFonts w:ascii="Arial" w:eastAsia="Times New Roman" w:hAnsi="Arial" w:cs="Arial"/>
+          <w:color w:val="24292E"/>
+          <w:sz w:val="18"/>
+          <w:szCs w:val="18"/>
+          <w:lang w:val="en-US" w:eastAsia="de-DE"/>
+        </w:rPr>
+        <w:t>#99 Bug: Add module selects all</w:t>
       </w:r>
     </w:p>
     <w:p>
@@ -2578,34 +2513,76 @@
         <w:spacing w:after="0" w:line="240" w:lineRule="auto"/>
         <w:rPr>
           <w:rFonts w:ascii="Arial" w:eastAsia="Times New Roman" w:hAnsi="Arial" w:cs="Arial"/>
-          <w:color w:val="000000"/>
-          <w:sz w:val="18"/>
-          <w:szCs w:val="18"/>
-          <w:lang w:val="en-US" w:eastAsia="de-DE"/>
-        </w:rPr>
-      </w:pPr>
-      <w:r>
-        <w:rPr>
-          <w:rFonts w:ascii="Arial" w:eastAsia="Times New Roman" w:hAnsi="Arial" w:cs="Arial"/>
-          <w:color w:val="000000"/>
-          <w:sz w:val="18"/>
-          <w:szCs w:val="18"/>
-          <w:lang w:val="en-US" w:eastAsia="de-DE"/>
-        </w:rPr>
-        <w:t xml:space="preserve">#107 Bug: Mixed Pipes on plug </w:t>
-      </w:r>
-      <w:proofErr w:type="spellStart"/>
-      <w:r>
-        <w:rPr>
-          <w:rFonts w:ascii="Arial" w:eastAsia="Times New Roman" w:hAnsi="Arial" w:cs="Arial"/>
-          <w:color w:val="000000"/>
-          <w:sz w:val="18"/>
-          <w:szCs w:val="18"/>
-          <w:lang w:val="en-US" w:eastAsia="de-DE"/>
-        </w:rPr>
-        <w:t>IoNeurons</w:t>
-      </w:r>
-      <w:proofErr w:type="spellEnd"/>
+          <w:color w:val="24292E"/>
+          <w:sz w:val="18"/>
+          <w:szCs w:val="18"/>
+          <w:lang w:val="en-US" w:eastAsia="de-DE"/>
+        </w:rPr>
+      </w:pPr>
+      <w:r>
+        <w:rPr>
+          <w:rFonts w:ascii="Arial" w:eastAsia="Times New Roman" w:hAnsi="Arial" w:cs="Arial"/>
+          <w:color w:val="24292E"/>
+          <w:sz w:val="18"/>
+          <w:szCs w:val="18"/>
+          <w:lang w:val="en-US" w:eastAsia="de-DE"/>
+        </w:rPr>
+        <w:t>#97 Delete closed connector</w:t>
+      </w:r>
+    </w:p>
+    <w:p>
+      <w:pPr>
+        <w:pStyle w:val="Listenabsatz"/>
+        <w:numPr>
+          <w:ilvl w:val="0"/>
+          <w:numId w:val="1"/>
+        </w:numPr>
+        <w:spacing w:after="0" w:line="240" w:lineRule="auto"/>
+        <w:rPr>
+          <w:rFonts w:ascii="Arial" w:eastAsia="Times New Roman" w:hAnsi="Arial" w:cs="Arial"/>
+          <w:color w:val="000000"/>
+          <w:sz w:val="18"/>
+          <w:szCs w:val="18"/>
+          <w:lang w:val="en-US" w:eastAsia="de-DE"/>
+        </w:rPr>
+      </w:pPr>
+      <w:r>
+        <w:rPr>
+          <w:rFonts w:ascii="Arial" w:eastAsia="Times New Roman" w:hAnsi="Arial" w:cs="Arial"/>
+          <w:color w:val="000000"/>
+          <w:sz w:val="18"/>
+          <w:szCs w:val="18"/>
+          <w:lang w:val="en-US" w:eastAsia="de-DE"/>
+        </w:rPr>
+        <w:t>#87 Plugin animation</w:t>
+      </w:r>
+    </w:p>
+    <w:p>
+      <w:pPr>
+        <w:pStyle w:val="Listenabsatz"/>
+        <w:numPr>
+          <w:ilvl w:val="0"/>
+          <w:numId w:val="1"/>
+        </w:numPr>
+        <w:spacing w:after="0" w:line="240" w:lineRule="auto"/>
+        <w:rPr>
+          <w:rFonts w:ascii="Arial" w:eastAsia="Times New Roman" w:hAnsi="Arial" w:cs="Arial"/>
+          <w:color w:val="000000"/>
+          <w:sz w:val="18"/>
+          <w:szCs w:val="18"/>
+          <w:lang w:val="en-US" w:eastAsia="de-DE"/>
+        </w:rPr>
+      </w:pPr>
+      <w:r>
+        <w:rPr>
+          <w:rFonts w:ascii="Arial" w:eastAsia="Times New Roman" w:hAnsi="Arial" w:cs="Arial"/>
+          <w:color w:val="000000"/>
+          <w:sz w:val="18"/>
+          <w:szCs w:val="18"/>
+          <w:lang w:val="en-US" w:eastAsia="de-DE"/>
+        </w:rPr>
+        <w:t>#83 Rotate Connector</w:t>
+      </w:r>
       <w:r>
         <w:rPr>
           <w:rFonts w:ascii="Arial" w:eastAsia="Times New Roman" w:hAnsi="Arial" w:cs="Arial"/>
@@ -2641,7 +2618,7 @@
           <w:szCs w:val="18"/>
           <w:lang w:val="en-US" w:eastAsia="de-DE"/>
         </w:rPr>
-        <w:t>#97 Dislocate connector on disconnect (not needed)</w:t>
+        <w:t>#88 Delete Connector</w:t>
       </w:r>
     </w:p>
     <w:p>
@@ -2654,63 +2631,23 @@
         <w:spacing w:after="0" w:line="240" w:lineRule="auto"/>
         <w:rPr>
           <w:rFonts w:ascii="Arial" w:eastAsia="Times New Roman" w:hAnsi="Arial" w:cs="Arial"/>
-          <w:color w:val="000000"/>
-          <w:sz w:val="18"/>
-          <w:szCs w:val="18"/>
-          <w:lang w:val="en-US" w:eastAsia="de-DE"/>
-        </w:rPr>
-      </w:pPr>
-      <w:r>
-        <w:rPr>
-          <w:rFonts w:ascii="Arial" w:eastAsia="Times New Roman" w:hAnsi="Arial" w:cs="Arial"/>
-          <w:color w:val="000000"/>
-          <w:sz w:val="18"/>
-          <w:szCs w:val="18"/>
-          <w:lang w:val="en-US" w:eastAsia="de-DE"/>
-        </w:rPr>
-        <w:t xml:space="preserve">#98 Dislocate </w:t>
-      </w:r>
-      <w:proofErr w:type="spellStart"/>
-      <w:r>
-        <w:rPr>
-          <w:rFonts w:ascii="Arial" w:eastAsia="Times New Roman" w:hAnsi="Arial" w:cs="Arial"/>
-          <w:color w:val="000000"/>
-          <w:sz w:val="18"/>
-          <w:szCs w:val="18"/>
-          <w:lang w:val="en-US" w:eastAsia="de-DE"/>
-        </w:rPr>
-        <w:t>closedConn</w:t>
-      </w:r>
-      <w:proofErr w:type="spellEnd"/>
-      <w:r>
-        <w:rPr>
-          <w:rFonts w:ascii="Arial" w:eastAsia="Times New Roman" w:hAnsi="Arial" w:cs="Arial"/>
-          <w:color w:val="000000"/>
-          <w:sz w:val="18"/>
-          <w:szCs w:val="18"/>
-          <w:lang w:val="en-US" w:eastAsia="de-DE"/>
-        </w:rPr>
-        <w:t xml:space="preserve"> on disconnect</w:t>
-      </w:r>
-      <w:r>
-        <w:rPr>
-          <w:rFonts w:ascii="Arial" w:eastAsia="Times New Roman" w:hAnsi="Arial" w:cs="Arial"/>
-          <w:color w:val="000000"/>
-          <w:sz w:val="18"/>
-          <w:szCs w:val="18"/>
-          <w:lang w:val="en-US" w:eastAsia="de-DE"/>
-        </w:rPr>
-        <w:t xml:space="preserve"> </w:t>
-      </w:r>
-      <w:r>
-        <w:rPr>
-          <w:rFonts w:ascii="Arial" w:eastAsia="Times New Roman" w:hAnsi="Arial" w:cs="Arial"/>
-          <w:color w:val="000000"/>
-          <w:sz w:val="18"/>
-          <w:szCs w:val="18"/>
-          <w:lang w:val="en-US" w:eastAsia="de-DE"/>
-        </w:rPr>
-        <w:t>(not needed)</w:t>
+          <w:strike/>
+          <w:color w:val="000000"/>
+          <w:sz w:val="18"/>
+          <w:szCs w:val="18"/>
+          <w:lang w:val="en-US" w:eastAsia="de-DE"/>
+        </w:rPr>
+      </w:pPr>
+      <w:r>
+        <w:rPr>
+          <w:rFonts w:ascii="Arial" w:eastAsia="Times New Roman" w:hAnsi="Arial" w:cs="Arial"/>
+          <w:strike/>
+          <w:color w:val="000000"/>
+          <w:sz w:val="18"/>
+          <w:szCs w:val="18"/>
+          <w:lang w:val="en-US" w:eastAsia="de-DE"/>
+        </w:rPr>
+        <w:t>#86 Frame for connectors</w:t>
       </w:r>
     </w:p>
     <w:p>
@@ -2726,40 +2663,34 @@
           <w:color w:val="000000"/>
           <w:sz w:val="18"/>
           <w:szCs w:val="18"/>
-          <w:lang w:val="en-US" w:eastAsia="de-DE"/>
-        </w:rPr>
-      </w:pPr>
-      <w:r>
-        <w:rPr>
-          <w:rFonts w:ascii="Arial" w:eastAsia="Times New Roman" w:hAnsi="Arial" w:cs="Arial"/>
-          <w:color w:val="000000"/>
-          <w:sz w:val="18"/>
-          <w:szCs w:val="18"/>
-          <w:lang w:val="en-US" w:eastAsia="de-DE"/>
-        </w:rPr>
-        <w:t xml:space="preserve">#106 </w:t>
-      </w:r>
-      <w:proofErr w:type="spellStart"/>
-      <w:r>
-        <w:rPr>
-          <w:rFonts w:ascii="Arial" w:eastAsia="Times New Roman" w:hAnsi="Arial" w:cs="Arial"/>
-          <w:color w:val="000000"/>
-          <w:sz w:val="18"/>
-          <w:szCs w:val="18"/>
-          <w:lang w:val="en-US" w:eastAsia="de-DE"/>
-        </w:rPr>
-        <w:t>DeleteClosedConn</w:t>
-      </w:r>
-      <w:proofErr w:type="spellEnd"/>
-      <w:r>
-        <w:rPr>
-          <w:rFonts w:ascii="Arial" w:eastAsia="Times New Roman" w:hAnsi="Arial" w:cs="Arial"/>
-          <w:color w:val="000000"/>
-          <w:sz w:val="18"/>
-          <w:szCs w:val="18"/>
-          <w:lang w:val="en-US" w:eastAsia="de-DE"/>
-        </w:rPr>
-        <w:t xml:space="preserve">: delete neurons </w:t>
+          <w:lang w:eastAsia="de-DE"/>
+        </w:rPr>
+      </w:pPr>
+      <w:r>
+        <w:rPr>
+          <w:rFonts w:ascii="Arial" w:hAnsi="Arial" w:cs="Arial"/>
+          <w:sz w:val="18"/>
+          <w:szCs w:val="18"/>
+        </w:rPr>
+        <w:t>#</w:t>
+      </w:r>
+      <w:r>
+        <w:rPr>
+          <w:rFonts w:ascii="Arial" w:hAnsi="Arial" w:cs="Arial"/>
+          <w:sz w:val="18"/>
+          <w:szCs w:val="18"/>
+        </w:rPr>
+        <w:t>74 Modules</w:t>
+      </w:r>
+      <w:r>
+        <w:rPr>
+          <w:rFonts w:ascii="Arial" w:eastAsia="Times New Roman" w:hAnsi="Arial" w:cs="Arial"/>
+          <w:color w:val="000000"/>
+          <w:sz w:val="18"/>
+          <w:szCs w:val="18"/>
+          <w:lang w:eastAsia="de-DE"/>
+        </w:rPr>
+        <w:t> </w:t>
       </w:r>
     </w:p>
     <w:p>
@@ -2786,7 +2717,7 @@
           <w:szCs w:val="18"/>
           <w:lang w:val="en-US" w:eastAsia="de-DE"/>
         </w:rPr>
-        <w:t xml:space="preserve">#95 Orphaned neuron </w:t>
+        <w:t>#84 Disconnect connector</w:t>
       </w:r>
     </w:p>
     <w:p>
@@ -2802,40 +2733,18 @@
           <w:color w:val="000000"/>
           <w:sz w:val="18"/>
           <w:szCs w:val="18"/>
-          <w:lang w:val="en-US" w:eastAsia="de-DE"/>
-        </w:rPr>
-      </w:pPr>
-      <w:r>
-        <w:rPr>
-          <w:rFonts w:ascii="Arial" w:eastAsia="Times New Roman" w:hAnsi="Arial" w:cs="Arial"/>
-          <w:color w:val="000000"/>
-          <w:sz w:val="18"/>
-          <w:szCs w:val="18"/>
-          <w:lang w:val="en-US" w:eastAsia="de-DE"/>
-        </w:rPr>
-        <w:t xml:space="preserve">#91 </w:t>
-      </w:r>
-      <w:proofErr w:type="spellStart"/>
-      <w:r>
-        <w:rPr>
-          <w:rFonts w:ascii="Arial" w:eastAsia="Times New Roman" w:hAnsi="Arial" w:cs="Arial"/>
-          <w:color w:val="000000"/>
-          <w:sz w:val="18"/>
-          <w:szCs w:val="18"/>
-          <w:lang w:val="en-US" w:eastAsia="de-DE"/>
-        </w:rPr>
-        <w:t>DisConnect</w:t>
-      </w:r>
-      <w:proofErr w:type="spellEnd"/>
-      <w:r>
-        <w:rPr>
-          <w:rFonts w:ascii="Arial" w:eastAsia="Times New Roman" w:hAnsi="Arial" w:cs="Arial"/>
-          <w:color w:val="000000"/>
-          <w:sz w:val="18"/>
-          <w:szCs w:val="18"/>
-          <w:lang w:val="en-US" w:eastAsia="de-DE"/>
-        </w:rPr>
-        <w:t xml:space="preserve"> Input/Output connectors</w:t>
+          <w:lang w:eastAsia="de-DE"/>
+        </w:rPr>
+      </w:pPr>
+      <w:r>
+        <w:rPr>
+          <w:rFonts w:ascii="Arial" w:eastAsia="Times New Roman" w:hAnsi="Arial" w:cs="Arial"/>
+          <w:color w:val="000000"/>
+          <w:sz w:val="18"/>
+          <w:szCs w:val="18"/>
+          <w:lang w:eastAsia="de-DE"/>
+        </w:rPr>
+        <w:t>#62 Input-Neuronen gleichmäßig ausrichten (Paul)</w:t>
       </w:r>
     </w:p>
     <w:p>
@@ -2862,51 +2771,7 @@
           <w:szCs w:val="18"/>
           <w:lang w:val="en-US" w:eastAsia="de-DE"/>
         </w:rPr>
-        <w:t>#90 Unplug (</w:t>
-      </w:r>
-      <w:proofErr w:type="spellStart"/>
-      <w:r>
-        <w:rPr>
-          <w:rFonts w:ascii="Arial" w:eastAsia="Times New Roman" w:hAnsi="Arial" w:cs="Arial"/>
-          <w:color w:val="000000"/>
-          <w:sz w:val="18"/>
-          <w:szCs w:val="18"/>
-          <w:lang w:val="en-US" w:eastAsia="de-DE"/>
-        </w:rPr>
-        <w:t>ClosedConn</w:t>
-      </w:r>
-      <w:proofErr w:type="spellEnd"/>
-      <w:r>
-        <w:rPr>
-          <w:rFonts w:ascii="Arial" w:eastAsia="Times New Roman" w:hAnsi="Arial" w:cs="Arial"/>
-          <w:color w:val="000000"/>
-          <w:sz w:val="18"/>
-          <w:szCs w:val="18"/>
-          <w:lang w:val="en-US" w:eastAsia="de-DE"/>
-        </w:rPr>
-        <w:t xml:space="preserve"> -&gt; In- &amp; </w:t>
-      </w:r>
-      <w:proofErr w:type="spellStart"/>
-      <w:r>
-        <w:rPr>
-          <w:rFonts w:ascii="Arial" w:eastAsia="Times New Roman" w:hAnsi="Arial" w:cs="Arial"/>
-          <w:color w:val="000000"/>
-          <w:sz w:val="18"/>
-          <w:szCs w:val="18"/>
-          <w:lang w:val="en-US" w:eastAsia="de-DE"/>
-        </w:rPr>
-        <w:t>OutConn</w:t>
-      </w:r>
-      <w:proofErr w:type="spellEnd"/>
-      <w:r>
-        <w:rPr>
-          <w:rFonts w:ascii="Arial" w:eastAsia="Times New Roman" w:hAnsi="Arial" w:cs="Arial"/>
-          <w:color w:val="000000"/>
-          <w:sz w:val="18"/>
-          <w:szCs w:val="18"/>
-          <w:lang w:val="en-US" w:eastAsia="de-DE"/>
-        </w:rPr>
-        <w:t>)</w:t>
+        <w:t>#80 SignalData undo/redo</w:t>
       </w:r>
     </w:p>
     <w:p>
@@ -2933,51 +2798,7 @@
           <w:szCs w:val="18"/>
           <w:lang w:val="en-US" w:eastAsia="de-DE"/>
         </w:rPr>
-        <w:t xml:space="preserve">#101 </w:t>
-      </w:r>
-      <w:proofErr w:type="spellStart"/>
-      <w:r>
-        <w:rPr>
-          <w:rFonts w:ascii="Arial" w:eastAsia="Times New Roman" w:hAnsi="Arial" w:cs="Arial"/>
-          <w:color w:val="000000"/>
-          <w:sz w:val="18"/>
-          <w:szCs w:val="18"/>
-          <w:lang w:val="en-US" w:eastAsia="de-DE"/>
-        </w:rPr>
-        <w:t>DisConnect</w:t>
-      </w:r>
-      <w:proofErr w:type="spellEnd"/>
-      <w:r>
-        <w:rPr>
-          <w:rFonts w:ascii="Arial" w:eastAsia="Times New Roman" w:hAnsi="Arial" w:cs="Arial"/>
-          <w:color w:val="000000"/>
-          <w:sz w:val="18"/>
-          <w:szCs w:val="18"/>
-          <w:lang w:val="en-US" w:eastAsia="de-DE"/>
-        </w:rPr>
-        <w:t xml:space="preserve"> Neuron (In-/</w:t>
-      </w:r>
-      <w:proofErr w:type="spellStart"/>
-      <w:r>
-        <w:rPr>
-          <w:rFonts w:ascii="Arial" w:eastAsia="Times New Roman" w:hAnsi="Arial" w:cs="Arial"/>
-          <w:color w:val="000000"/>
-          <w:sz w:val="18"/>
-          <w:szCs w:val="18"/>
-          <w:lang w:val="en-US" w:eastAsia="de-DE"/>
-        </w:rPr>
-        <w:t>OutNeuron</w:t>
-      </w:r>
-      <w:proofErr w:type="spellEnd"/>
-      <w:r>
-        <w:rPr>
-          <w:rFonts w:ascii="Arial" w:eastAsia="Times New Roman" w:hAnsi="Arial" w:cs="Arial"/>
-          <w:color w:val="000000"/>
-          <w:sz w:val="18"/>
-          <w:szCs w:val="18"/>
-          <w:lang w:val="en-US" w:eastAsia="de-DE"/>
-        </w:rPr>
-        <w:t>)</w:t>
+        <w:t>#78 Shape center (3 purposes)</w:t>
       </w:r>
     </w:p>
     <w:p>
@@ -2993,18 +2814,18 @@
           <w:color w:val="000000"/>
           <w:sz w:val="18"/>
           <w:szCs w:val="18"/>
-          <w:lang w:val="en-US" w:eastAsia="de-DE"/>
-        </w:rPr>
-      </w:pPr>
-      <w:r>
-        <w:rPr>
-          <w:rFonts w:ascii="Arial" w:eastAsia="Times New Roman" w:hAnsi="Arial" w:cs="Arial"/>
-          <w:color w:val="000000"/>
-          <w:sz w:val="18"/>
-          <w:szCs w:val="18"/>
-          <w:lang w:val="en-US" w:eastAsia="de-DE"/>
-        </w:rPr>
-        <w:t>#103 Unselect after make connector</w:t>
+          <w:lang w:eastAsia="de-DE"/>
+        </w:rPr>
+      </w:pPr>
+      <w:r>
+        <w:rPr>
+          <w:rFonts w:ascii="Arial" w:eastAsia="Times New Roman" w:hAnsi="Arial" w:cs="Arial"/>
+          <w:color w:val="000000"/>
+          <w:sz w:val="18"/>
+          <w:szCs w:val="18"/>
+          <w:lang w:eastAsia="de-DE"/>
+        </w:rPr>
+        <w:t>#61 Knoten gleichmäßig verteilen (Paul)</w:t>
       </w:r>
     </w:p>
     <w:p>
@@ -3031,7 +2852,7 @@
           <w:szCs w:val="18"/>
           <w:lang w:val="en-US" w:eastAsia="de-DE"/>
         </w:rPr>
-        <w:t>#89 Split closed connector</w:t>
+        <w:t>#79 Repair redo</w:t>
       </w:r>
     </w:p>
     <w:p>
@@ -3044,498 +2865,21 @@
         <w:spacing w:after="0" w:line="240" w:lineRule="auto"/>
         <w:rPr>
           <w:rFonts w:ascii="Arial" w:eastAsia="Times New Roman" w:hAnsi="Arial" w:cs="Arial"/>
-          <w:color w:val="24292E"/>
-          <w:sz w:val="18"/>
-          <w:szCs w:val="18"/>
-          <w:lang w:val="en-US" w:eastAsia="de-DE"/>
-        </w:rPr>
-      </w:pPr>
-      <w:r>
-        <w:rPr>
-          <w:rFonts w:ascii="Arial" w:eastAsia="Times New Roman" w:hAnsi="Arial" w:cs="Arial"/>
-          <w:color w:val="24292E"/>
-          <w:sz w:val="18"/>
-          <w:szCs w:val="18"/>
-          <w:lang w:val="en-US" w:eastAsia="de-DE"/>
-        </w:rPr>
-        <w:t>#98 Delete selection with DEL-key</w:t>
-      </w:r>
-    </w:p>
-    <w:p>
-      <w:pPr>
-        <w:pStyle w:val="Listenabsatz"/>
-        <w:numPr>
-          <w:ilvl w:val="0"/>
-          <w:numId w:val="1"/>
-        </w:numPr>
-        <w:spacing w:after="0" w:line="240" w:lineRule="auto"/>
-        <w:rPr>
-          <w:rFonts w:ascii="Arial" w:eastAsia="Times New Roman" w:hAnsi="Arial" w:cs="Arial"/>
-          <w:color w:val="24292E"/>
-          <w:sz w:val="18"/>
-          <w:szCs w:val="18"/>
-          <w:lang w:val="en-US" w:eastAsia="de-DE"/>
-        </w:rPr>
-      </w:pPr>
-      <w:r>
-        <w:rPr>
-          <w:rFonts w:ascii="Arial" w:eastAsia="Times New Roman" w:hAnsi="Arial" w:cs="Arial"/>
-          <w:color w:val="24292E"/>
-          <w:sz w:val="18"/>
-          <w:szCs w:val="18"/>
-          <w:lang w:val="en-US" w:eastAsia="de-DE"/>
-        </w:rPr>
-        <w:t>#100 Bug: Delete selected nobs</w:t>
-      </w:r>
-    </w:p>
-    <w:p>
-      <w:pPr>
-        <w:pStyle w:val="Listenabsatz"/>
-        <w:numPr>
-          <w:ilvl w:val="0"/>
-          <w:numId w:val="1"/>
-        </w:numPr>
-        <w:spacing w:after="0" w:line="240" w:lineRule="auto"/>
-        <w:rPr>
-          <w:rFonts w:ascii="Arial" w:eastAsia="Times New Roman" w:hAnsi="Arial" w:cs="Arial"/>
-          <w:color w:val="24292E"/>
-          <w:sz w:val="18"/>
-          <w:szCs w:val="18"/>
-          <w:lang w:val="en-US" w:eastAsia="de-DE"/>
-        </w:rPr>
-      </w:pPr>
-      <w:r>
-        <w:rPr>
-          <w:rFonts w:ascii="Arial" w:eastAsia="Times New Roman" w:hAnsi="Arial" w:cs="Arial"/>
-          <w:color w:val="24292E"/>
-          <w:sz w:val="18"/>
-          <w:szCs w:val="18"/>
-          <w:lang w:val="en-US" w:eastAsia="de-DE"/>
-        </w:rPr>
-        <w:t>#99 Bug: Add module selects all</w:t>
-      </w:r>
-    </w:p>
-    <w:p>
-      <w:pPr>
-        <w:pStyle w:val="Listenabsatz"/>
-        <w:numPr>
-          <w:ilvl w:val="0"/>
-          <w:numId w:val="1"/>
-        </w:numPr>
-        <w:spacing w:after="0" w:line="240" w:lineRule="auto"/>
-        <w:rPr>
-          <w:rFonts w:ascii="Arial" w:eastAsia="Times New Roman" w:hAnsi="Arial" w:cs="Arial"/>
-          <w:color w:val="24292E"/>
-          <w:sz w:val="18"/>
-          <w:szCs w:val="18"/>
-          <w:lang w:val="en-US" w:eastAsia="de-DE"/>
-        </w:rPr>
-      </w:pPr>
-      <w:r>
-        <w:rPr>
-          <w:rFonts w:ascii="Arial" w:eastAsia="Times New Roman" w:hAnsi="Arial" w:cs="Arial"/>
-          <w:color w:val="24292E"/>
-          <w:sz w:val="18"/>
-          <w:szCs w:val="18"/>
-          <w:lang w:val="en-US" w:eastAsia="de-DE"/>
-        </w:rPr>
-        <w:t>#97 Delete closed connector</w:t>
-      </w:r>
-    </w:p>
-    <w:p>
-      <w:pPr>
-        <w:pStyle w:val="Listenabsatz"/>
-        <w:numPr>
-          <w:ilvl w:val="0"/>
-          <w:numId w:val="1"/>
-        </w:numPr>
-        <w:spacing w:after="0" w:line="240" w:lineRule="auto"/>
-        <w:rPr>
-          <w:rFonts w:ascii="Arial" w:eastAsia="Times New Roman" w:hAnsi="Arial" w:cs="Arial"/>
-          <w:color w:val="000000"/>
-          <w:sz w:val="18"/>
-          <w:szCs w:val="18"/>
-          <w:lang w:val="en-US" w:eastAsia="de-DE"/>
-        </w:rPr>
-      </w:pPr>
-      <w:r>
-        <w:rPr>
-          <w:rFonts w:ascii="Arial" w:eastAsia="Times New Roman" w:hAnsi="Arial" w:cs="Arial"/>
-          <w:color w:val="000000"/>
-          <w:sz w:val="18"/>
-          <w:szCs w:val="18"/>
-          <w:lang w:val="en-US" w:eastAsia="de-DE"/>
-        </w:rPr>
-        <w:t>#87 Plugin animation</w:t>
-      </w:r>
-    </w:p>
-    <w:p>
-      <w:pPr>
-        <w:pStyle w:val="Listenabsatz"/>
-        <w:numPr>
-          <w:ilvl w:val="0"/>
-          <w:numId w:val="1"/>
-        </w:numPr>
-        <w:spacing w:after="0" w:line="240" w:lineRule="auto"/>
-        <w:rPr>
-          <w:rFonts w:ascii="Arial" w:eastAsia="Times New Roman" w:hAnsi="Arial" w:cs="Arial"/>
-          <w:color w:val="000000"/>
-          <w:sz w:val="18"/>
-          <w:szCs w:val="18"/>
-          <w:lang w:val="en-US" w:eastAsia="de-DE"/>
-        </w:rPr>
-      </w:pPr>
-      <w:r>
-        <w:rPr>
-          <w:rFonts w:ascii="Arial" w:eastAsia="Times New Roman" w:hAnsi="Arial" w:cs="Arial"/>
-          <w:color w:val="000000"/>
-          <w:sz w:val="18"/>
-          <w:szCs w:val="18"/>
-          <w:lang w:val="en-US" w:eastAsia="de-DE"/>
-        </w:rPr>
-        <w:t>#83 Rotate Connector</w:t>
-      </w:r>
-      <w:r>
-        <w:rPr>
-          <w:rFonts w:ascii="Arial" w:eastAsia="Times New Roman" w:hAnsi="Arial" w:cs="Arial"/>
-          <w:color w:val="000000"/>
-          <w:sz w:val="18"/>
-          <w:szCs w:val="18"/>
-          <w:lang w:val="en-US" w:eastAsia="de-DE"/>
-        </w:rPr>
-        <w:t xml:space="preserve"> </w:t>
-      </w:r>
-    </w:p>
-    <w:p>
-      <w:pPr>
-        <w:pStyle w:val="Listenabsatz"/>
-        <w:numPr>
-          <w:ilvl w:val="0"/>
-          <w:numId w:val="1"/>
-        </w:numPr>
-        <w:spacing w:after="0" w:line="240" w:lineRule="auto"/>
-        <w:rPr>
-          <w:rFonts w:ascii="Arial" w:eastAsia="Times New Roman" w:hAnsi="Arial" w:cs="Arial"/>
-          <w:color w:val="000000"/>
-          <w:sz w:val="18"/>
-          <w:szCs w:val="18"/>
-          <w:lang w:val="en-US" w:eastAsia="de-DE"/>
-        </w:rPr>
-      </w:pPr>
-      <w:r>
-        <w:rPr>
-          <w:rFonts w:ascii="Arial" w:eastAsia="Times New Roman" w:hAnsi="Arial" w:cs="Arial"/>
-          <w:color w:val="000000"/>
-          <w:sz w:val="18"/>
-          <w:szCs w:val="18"/>
-          <w:lang w:val="en-US" w:eastAsia="de-DE"/>
-        </w:rPr>
-        <w:t>#88 Delete Connector</w:t>
-      </w:r>
-    </w:p>
-    <w:p>
-      <w:pPr>
-        <w:pStyle w:val="Listenabsatz"/>
-        <w:numPr>
-          <w:ilvl w:val="0"/>
-          <w:numId w:val="1"/>
-        </w:numPr>
-        <w:spacing w:after="0" w:line="240" w:lineRule="auto"/>
-        <w:rPr>
-          <w:rFonts w:ascii="Arial" w:eastAsia="Times New Roman" w:hAnsi="Arial" w:cs="Arial"/>
-          <w:strike/>
-          <w:color w:val="000000"/>
-          <w:sz w:val="18"/>
-          <w:szCs w:val="18"/>
-          <w:lang w:val="en-US" w:eastAsia="de-DE"/>
-        </w:rPr>
-      </w:pPr>
-      <w:r>
-        <w:rPr>
-          <w:rFonts w:ascii="Arial" w:eastAsia="Times New Roman" w:hAnsi="Arial" w:cs="Arial"/>
-          <w:strike/>
-          <w:color w:val="000000"/>
-          <w:sz w:val="18"/>
-          <w:szCs w:val="18"/>
-          <w:lang w:val="en-US" w:eastAsia="de-DE"/>
-        </w:rPr>
-        <w:t>#86 Frame for connectors</w:t>
-      </w:r>
-    </w:p>
-    <w:p>
-      <w:pPr>
-        <w:pStyle w:val="Listenabsatz"/>
-        <w:numPr>
-          <w:ilvl w:val="0"/>
-          <w:numId w:val="1"/>
-        </w:numPr>
-        <w:spacing w:after="0" w:line="240" w:lineRule="auto"/>
-        <w:rPr>
-          <w:rFonts w:ascii="Arial" w:eastAsia="Times New Roman" w:hAnsi="Arial" w:cs="Arial"/>
-          <w:color w:val="000000"/>
-          <w:sz w:val="18"/>
-          <w:szCs w:val="18"/>
-          <w:lang w:eastAsia="de-DE"/>
-        </w:rPr>
-      </w:pPr>
-      <w:r>
-        <w:rPr>
-          <w:rFonts w:ascii="Arial" w:hAnsi="Arial" w:cs="Arial"/>
-          <w:sz w:val="18"/>
-          <w:szCs w:val="18"/>
-        </w:rPr>
-        <w:t>#</w:t>
-      </w:r>
-      <w:r>
-        <w:rPr>
-          <w:rFonts w:ascii="Arial" w:hAnsi="Arial" w:cs="Arial"/>
-          <w:sz w:val="18"/>
-          <w:szCs w:val="18"/>
-        </w:rPr>
-        <w:t>74 Modules</w:t>
-      </w:r>
-      <w:r>
-        <w:rPr>
-          <w:rFonts w:ascii="Arial" w:eastAsia="Times New Roman" w:hAnsi="Arial" w:cs="Arial"/>
-          <w:color w:val="000000"/>
-          <w:sz w:val="18"/>
-          <w:szCs w:val="18"/>
-          <w:lang w:eastAsia="de-DE"/>
-        </w:rPr>
-        <w:t> </w:t>
-      </w:r>
-    </w:p>
-    <w:p>
-      <w:pPr>
-        <w:pStyle w:val="Listenabsatz"/>
-        <w:numPr>
-          <w:ilvl w:val="0"/>
-          <w:numId w:val="1"/>
-        </w:numPr>
-        <w:spacing w:after="0" w:line="240" w:lineRule="auto"/>
-        <w:rPr>
-          <w:rFonts w:ascii="Arial" w:eastAsia="Times New Roman" w:hAnsi="Arial" w:cs="Arial"/>
-          <w:color w:val="000000"/>
-          <w:sz w:val="18"/>
-          <w:szCs w:val="18"/>
-          <w:lang w:val="en-US" w:eastAsia="de-DE"/>
-        </w:rPr>
-      </w:pPr>
-      <w:r>
-        <w:rPr>
-          <w:rFonts w:ascii="Arial" w:eastAsia="Times New Roman" w:hAnsi="Arial" w:cs="Arial"/>
-          <w:color w:val="000000"/>
-          <w:sz w:val="18"/>
-          <w:szCs w:val="18"/>
-          <w:lang w:val="en-US" w:eastAsia="de-DE"/>
-        </w:rPr>
-        <w:t>#84 Disconnect connector</w:t>
-      </w:r>
-    </w:p>
-    <w:p>
-      <w:pPr>
-        <w:pStyle w:val="Listenabsatz"/>
-        <w:numPr>
-          <w:ilvl w:val="0"/>
-          <w:numId w:val="1"/>
-        </w:numPr>
-        <w:spacing w:after="0" w:line="240" w:lineRule="auto"/>
-        <w:rPr>
-          <w:rFonts w:ascii="Arial" w:eastAsia="Times New Roman" w:hAnsi="Arial" w:cs="Arial"/>
-          <w:color w:val="000000"/>
-          <w:sz w:val="18"/>
-          <w:szCs w:val="18"/>
-          <w:lang w:eastAsia="de-DE"/>
-        </w:rPr>
-      </w:pPr>
-      <w:r>
-        <w:rPr>
-          <w:rFonts w:ascii="Arial" w:eastAsia="Times New Roman" w:hAnsi="Arial" w:cs="Arial"/>
-          <w:color w:val="000000"/>
-          <w:sz w:val="18"/>
-          <w:szCs w:val="18"/>
-          <w:lang w:eastAsia="de-DE"/>
-        </w:rPr>
-        <w:t>#62 Input-Neuronen gleichmäßig ausrichten (Paul)</w:t>
-      </w:r>
-    </w:p>
-    <w:p>
-      <w:pPr>
-        <w:pStyle w:val="Listenabsatz"/>
-        <w:numPr>
-          <w:ilvl w:val="0"/>
-          <w:numId w:val="1"/>
-        </w:numPr>
-        <w:spacing w:after="0" w:line="240" w:lineRule="auto"/>
-        <w:rPr>
-          <w:rFonts w:ascii="Arial" w:eastAsia="Times New Roman" w:hAnsi="Arial" w:cs="Arial"/>
-          <w:color w:val="000000"/>
-          <w:sz w:val="18"/>
-          <w:szCs w:val="18"/>
-          <w:lang w:val="en-US" w:eastAsia="de-DE"/>
-        </w:rPr>
-      </w:pPr>
-      <w:r>
-        <w:rPr>
-          <w:rFonts w:ascii="Arial" w:eastAsia="Times New Roman" w:hAnsi="Arial" w:cs="Arial"/>
-          <w:color w:val="000000"/>
-          <w:sz w:val="18"/>
-          <w:szCs w:val="18"/>
-          <w:lang w:val="en-US" w:eastAsia="de-DE"/>
-        </w:rPr>
-        <w:t xml:space="preserve">#80 </w:t>
-      </w:r>
-      <w:proofErr w:type="spellStart"/>
-      <w:r>
-        <w:rPr>
-          <w:rFonts w:ascii="Arial" w:eastAsia="Times New Roman" w:hAnsi="Arial" w:cs="Arial"/>
-          <w:color w:val="000000"/>
-          <w:sz w:val="18"/>
-          <w:szCs w:val="18"/>
-          <w:lang w:val="en-US" w:eastAsia="de-DE"/>
-        </w:rPr>
-        <w:t>SignalData</w:t>
-      </w:r>
-      <w:proofErr w:type="spellEnd"/>
-      <w:r>
-        <w:rPr>
-          <w:rFonts w:ascii="Arial" w:eastAsia="Times New Roman" w:hAnsi="Arial" w:cs="Arial"/>
-          <w:color w:val="000000"/>
-          <w:sz w:val="18"/>
-          <w:szCs w:val="18"/>
-          <w:lang w:val="en-US" w:eastAsia="de-DE"/>
-        </w:rPr>
-        <w:t xml:space="preserve"> undo/redo</w:t>
-      </w:r>
-    </w:p>
-    <w:p>
-      <w:pPr>
-        <w:pStyle w:val="Listenabsatz"/>
-        <w:numPr>
-          <w:ilvl w:val="0"/>
-          <w:numId w:val="1"/>
-        </w:numPr>
-        <w:spacing w:after="0" w:line="240" w:lineRule="auto"/>
-        <w:rPr>
-          <w:rFonts w:ascii="Arial" w:eastAsia="Times New Roman" w:hAnsi="Arial" w:cs="Arial"/>
-          <w:color w:val="000000"/>
-          <w:sz w:val="18"/>
-          <w:szCs w:val="18"/>
-          <w:lang w:val="en-US" w:eastAsia="de-DE"/>
-        </w:rPr>
-      </w:pPr>
-      <w:r>
-        <w:rPr>
-          <w:rFonts w:ascii="Arial" w:eastAsia="Times New Roman" w:hAnsi="Arial" w:cs="Arial"/>
-          <w:color w:val="000000"/>
-          <w:sz w:val="18"/>
-          <w:szCs w:val="18"/>
-          <w:lang w:val="en-US" w:eastAsia="de-DE"/>
-        </w:rPr>
-        <w:t>#78 Shape center (3 purposes)</w:t>
-      </w:r>
-    </w:p>
-    <w:p>
-      <w:pPr>
-        <w:pStyle w:val="Listenabsatz"/>
-        <w:numPr>
-          <w:ilvl w:val="0"/>
-          <w:numId w:val="1"/>
-        </w:numPr>
-        <w:spacing w:after="0" w:line="240" w:lineRule="auto"/>
-        <w:rPr>
-          <w:rFonts w:ascii="Arial" w:eastAsia="Times New Roman" w:hAnsi="Arial" w:cs="Arial"/>
-          <w:color w:val="000000"/>
-          <w:sz w:val="18"/>
-          <w:szCs w:val="18"/>
-          <w:lang w:eastAsia="de-DE"/>
-        </w:rPr>
-      </w:pPr>
-      <w:r>
-        <w:rPr>
-          <w:rFonts w:ascii="Arial" w:eastAsia="Times New Roman" w:hAnsi="Arial" w:cs="Arial"/>
-          <w:color w:val="000000"/>
-          <w:sz w:val="18"/>
-          <w:szCs w:val="18"/>
-          <w:lang w:eastAsia="de-DE"/>
-        </w:rPr>
-        <w:t>#61 Knoten gleichmäßig verteilen (Paul)</w:t>
-      </w:r>
-    </w:p>
-    <w:p>
-      <w:pPr>
-        <w:pStyle w:val="Listenabsatz"/>
-        <w:numPr>
-          <w:ilvl w:val="0"/>
-          <w:numId w:val="1"/>
-        </w:numPr>
-        <w:spacing w:after="0" w:line="240" w:lineRule="auto"/>
-        <w:rPr>
-          <w:rFonts w:ascii="Arial" w:eastAsia="Times New Roman" w:hAnsi="Arial" w:cs="Arial"/>
-          <w:color w:val="000000"/>
-          <w:sz w:val="18"/>
-          <w:szCs w:val="18"/>
-          <w:lang w:val="en-US" w:eastAsia="de-DE"/>
-        </w:rPr>
-      </w:pPr>
-      <w:r>
-        <w:rPr>
-          <w:rFonts w:ascii="Arial" w:eastAsia="Times New Roman" w:hAnsi="Arial" w:cs="Arial"/>
-          <w:color w:val="000000"/>
-          <w:sz w:val="18"/>
-          <w:szCs w:val="18"/>
-          <w:lang w:val="en-US" w:eastAsia="de-DE"/>
-        </w:rPr>
-        <w:t>#79 Repair redo</w:t>
-      </w:r>
-    </w:p>
-    <w:p>
-      <w:pPr>
-        <w:pStyle w:val="Listenabsatz"/>
-        <w:numPr>
-          <w:ilvl w:val="0"/>
-          <w:numId w:val="1"/>
-        </w:numPr>
-        <w:spacing w:after="0" w:line="240" w:lineRule="auto"/>
-        <w:rPr>
-          <w:rFonts w:ascii="Arial" w:eastAsia="Times New Roman" w:hAnsi="Arial" w:cs="Arial"/>
-          <w:color w:val="000000"/>
-          <w:sz w:val="18"/>
-          <w:szCs w:val="18"/>
-          <w:lang w:val="en-US" w:eastAsia="de-DE"/>
-        </w:rPr>
-      </w:pPr>
-      <w:r>
-        <w:rPr>
-          <w:rFonts w:ascii="Arial" w:eastAsia="Times New Roman" w:hAnsi="Arial" w:cs="Arial"/>
-          <w:color w:val="000000"/>
-          <w:sz w:val="18"/>
-          <w:szCs w:val="18"/>
-          <w:lang w:val="en-US" w:eastAsia="de-DE"/>
-        </w:rPr>
-        <w:t>#76 Improve selection commands  (</w:t>
-      </w:r>
-      <w:proofErr w:type="spellStart"/>
-      <w:r>
-        <w:rPr>
-          <w:rFonts w:ascii="Arial" w:eastAsia="Times New Roman" w:hAnsi="Arial" w:cs="Arial"/>
-          <w:color w:val="000000"/>
-          <w:sz w:val="18"/>
-          <w:szCs w:val="18"/>
-          <w:lang w:val="en-US" w:eastAsia="de-DE"/>
-        </w:rPr>
-        <w:t>docu</w:t>
-      </w:r>
-      <w:proofErr w:type="spellEnd"/>
-      <w:r>
-        <w:rPr>
-          <w:rFonts w:ascii="Arial" w:eastAsia="Times New Roman" w:hAnsi="Arial" w:cs="Arial"/>
-          <w:color w:val="000000"/>
-          <w:sz w:val="18"/>
-          <w:szCs w:val="18"/>
-          <w:lang w:val="en-US" w:eastAsia="de-DE"/>
-        </w:rPr>
-        <w:t>!)</w:t>
+          <w:color w:val="000000"/>
+          <w:sz w:val="18"/>
+          <w:szCs w:val="18"/>
+          <w:lang w:val="en-US" w:eastAsia="de-DE"/>
+        </w:rPr>
+      </w:pPr>
+      <w:r>
+        <w:rPr>
+          <w:rFonts w:ascii="Arial" w:eastAsia="Times New Roman" w:hAnsi="Arial" w:cs="Arial"/>
+          <w:color w:val="000000"/>
+          <w:sz w:val="18"/>
+          <w:szCs w:val="18"/>
+          <w:lang w:val="en-US" w:eastAsia="de-DE"/>
+        </w:rPr>
+        <w:t>#76 Improve selection commands  (docu!)</w:t>
       </w:r>
     </w:p>
     <w:p>
@@ -3608,25 +2952,7 @@
           <w:sz w:val="18"/>
           <w:szCs w:val="18"/>
         </w:rPr>
-        <w:t xml:space="preserve">Ich habe noch eine Idee. Mir ist es manchmal passiert, dass ich ein Modell verworfen habe, aber Teile daraus hätte weiter verwenden können. Kann man solche Teile nicht in einen Zwischenspeicher kopieren um sie in einem anderen Modell zu </w:t>
-      </w:r>
-      <w:proofErr w:type="spellStart"/>
-      <w:r>
-        <w:rPr>
-          <w:rFonts w:ascii="Verdana" w:eastAsia="Times New Roman" w:hAnsi="Verdana"/>
-          <w:sz w:val="18"/>
-          <w:szCs w:val="18"/>
-        </w:rPr>
-        <w:t>verwernden</w:t>
-      </w:r>
-      <w:proofErr w:type="spellEnd"/>
-      <w:r>
-        <w:rPr>
-          <w:rFonts w:ascii="Verdana" w:eastAsia="Times New Roman" w:hAnsi="Verdana"/>
-          <w:sz w:val="18"/>
-          <w:szCs w:val="18"/>
-        </w:rPr>
-        <w:t>?</w:t>
+        <w:t>Ich habe noch eine Idee. Mir ist es manchmal passiert, dass ich ein Modell verworfen habe, aber Teile daraus hätte weiter verwenden können. Kann man solche Teile nicht in einen Zwischenspeicher kopieren um sie in einem anderen Modell zu verwernden?</w:t>
       </w:r>
     </w:p>
     <w:p>
@@ -3875,49 +3201,7 @@
         <w:rPr>
           <w:lang w:val="en-US"/>
         </w:rPr>
-        <w:t xml:space="preserve">#60: </w:t>
-      </w:r>
-      <w:proofErr w:type="spellStart"/>
-      <w:r>
-        <w:rPr>
-          <w:lang w:val="en-US"/>
-        </w:rPr>
-        <w:t>Versatz</w:t>
-      </w:r>
-      <w:proofErr w:type="spellEnd"/>
-      <w:r>
-        <w:rPr>
-          <w:lang w:val="en-US"/>
-        </w:rPr>
-        <w:t xml:space="preserve"> </w:t>
-      </w:r>
-      <w:proofErr w:type="spellStart"/>
-      <w:r>
-        <w:rPr>
-          <w:lang w:val="en-US"/>
-        </w:rPr>
-        <w:t>beim</w:t>
-      </w:r>
-      <w:proofErr w:type="spellEnd"/>
-      <w:r>
-        <w:rPr>
-          <w:lang w:val="en-US"/>
-        </w:rPr>
-        <w:t xml:space="preserve"> </w:t>
-      </w:r>
-      <w:proofErr w:type="spellStart"/>
-      <w:r>
-        <w:rPr>
-          <w:lang w:val="en-US"/>
-        </w:rPr>
-        <w:t>Kopieren</w:t>
-      </w:r>
-      <w:proofErr w:type="spellEnd"/>
-      <w:r>
-        <w:rPr>
-          <w:lang w:val="en-US"/>
-        </w:rPr>
-        <w:t xml:space="preserve"> (Paul)</w:t>
+        <w:t>#60: Versatz beim Kopieren (Paul)</w:t>
       </w:r>
     </w:p>
     <w:p>
@@ -4074,16 +3358,7 @@
           <w:sz w:val="18"/>
           <w:szCs w:val="18"/>
         </w:rPr>
-        <w:t xml:space="preserve">Wenn wir nur ein einzelnes Neuron betrachten, könnte man sagen, der Signalpegel ist ein absoluter Wert wird in mV. Wenn wir aber über ein Areal summieren, hängt der Wert völlig davon ab, was ich mathematisch mit den Einzelwerten anstelle (einfach aufsummieren, Mittelwert bilden, über die ganze Fläche gleichmäßig oder mit Betonung der Mitte usw.). Bei einem realen EEG hängt die dargestellte Amplitude ja auch davon ab, wie das Signal zuvor verstärkt oder sonst wie bearbeitet </w:t>
-      </w:r>
-      <w:proofErr w:type="spellStart"/>
-      <w:r>
-        <w:rPr>
-          <w:rFonts w:ascii="Verdana" w:eastAsia="Times New Roman" w:hAnsi="Verdana"/>
-          <w:sz w:val="18"/>
-          <w:szCs w:val="18"/>
-        </w:rPr>
-        <w:t>wurde.</w:t>
+        <w:t>Wenn wir nur ein einzelnes Neuron betrachten, könnte man sagen, der Signalpegel ist ein absoluter Wert wird in mV. Wenn wir aber über ein Areal summieren, hängt der Wert völlig davon ab, was ich mathematisch mit den Einzelwerten anstelle (einfach aufsummieren, Mittelwert bilden, über die ganze Fläche gleichmäßig oder mit Betonung der Mitte usw.). Bei einem realen EEG hängt die dargestellte Amplitude ja auch davon ab, wie das Signal zuvor verstärkt oder sonst wie bearbeitet wurde.</w:t>
       </w:r>
       <w:r>
         <w:rPr>
@@ -4092,9 +3367,8 @@
           <w:szCs w:val="18"/>
           <w:u w:val="single"/>
         </w:rPr>
-        <w:t>Beim</w:t>
-      </w:r>
-      <w:proofErr w:type="spellEnd"/>
+        <w:t>Beim realen EEG hängt es vor allem davon ab, wieweit der Neuron-Abschnitt vom Sensor entfernt ist. Die dadurch bedingte Dämpfung muss man auspr</w:t>
+      </w:r>
       <w:r>
         <w:rPr>
           <w:rFonts w:ascii="Verdana" w:eastAsia="Times New Roman" w:hAnsi="Verdana"/>
@@ -4102,7 +3376,7 @@
           <w:szCs w:val="18"/>
           <w:u w:val="single"/>
         </w:rPr>
-        <w:t xml:space="preserve"> realen EEG hängt es vor allem davon ab, wieweit der Neuron-Abschnitt vom Sensor entfernt ist. Die dadurch bedingte Dämpfung muss man auspr</w:t>
+        <w:t>o</w:t>
       </w:r>
       <w:r>
         <w:rPr>
@@ -4111,15 +3385,6 @@
           <w:szCs w:val="18"/>
           <w:u w:val="single"/>
         </w:rPr>
-        <w:t>o</w:t>
-      </w:r>
-      <w:r>
-        <w:rPr>
-          <w:rFonts w:ascii="Verdana" w:eastAsia="Times New Roman" w:hAnsi="Verdana"/>
-          <w:sz w:val="18"/>
-          <w:szCs w:val="18"/>
-          <w:u w:val="single"/>
-        </w:rPr>
         <w:t>bieren (Ich kenne keine Messungen dazu).</w:t>
       </w:r>
     </w:p>
@@ -4311,39 +3576,64 @@
           <w:lang w:val="en-US"/>
         </w:rPr>
       </w:pPr>
-      <w:proofErr w:type="spellStart"/>
       <w:r>
         <w:rPr>
           <w:lang w:val="en-US"/>
         </w:rPr>
-        <w:t>Markierung</w:t>
-      </w:r>
-      <w:proofErr w:type="spellEnd"/>
+        <w:t xml:space="preserve">Markierung umbenennen. </w:t>
+      </w:r>
       <w:r>
         <w:rPr>
           <w:lang w:val="en-US"/>
         </w:rPr>
-        <w:t xml:space="preserve"> </w:t>
-      </w:r>
-      <w:proofErr w:type="spellStart"/>
-      <w:r>
-        <w:rPr>
+        <w:t>Select colors?</w:t>
+      </w:r>
+    </w:p>
+    <w:p>
+      <w:pPr>
+        <w:spacing w:after="0" w:line="240" w:lineRule="auto"/>
+        <w:rPr>
+          <w:rFonts w:ascii="Arial" w:hAnsi="Arial" w:cs="Arial"/>
+          <w:sz w:val="18"/>
+          <w:szCs w:val="18"/>
           <w:lang w:val="en-US"/>
         </w:rPr>
-        <w:t>umbenennen</w:t>
-      </w:r>
-      <w:proofErr w:type="spellEnd"/>
-      <w:r>
-        <w:rPr>
+      </w:pPr>
+      <w:r>
+        <w:rPr>
+          <w:rFonts w:ascii="Arial" w:hAnsi="Arial" w:cs="Arial"/>
+          <w:sz w:val="18"/>
+          <w:szCs w:val="18"/>
           <w:lang w:val="en-US"/>
         </w:rPr>
-        <w:t xml:space="preserve">. </w:t>
-      </w:r>
-      <w:r>
-        <w:rPr>
+        <w:t xml:space="preserve">Fixed </w:t>
+      </w:r>
+      <w:r>
+        <w:rPr>
+          <w:rFonts w:ascii="Arial" w:hAnsi="Arial" w:cs="Arial"/>
+          <w:sz w:val="18"/>
+          <w:szCs w:val="18"/>
           <w:lang w:val="en-US"/>
         </w:rPr>
-        <w:t>Select colors?</w:t>
+        <w:t xml:space="preserve">#41 </w:t>
+      </w:r>
+      <w:r>
+        <w:rPr>
+          <w:rFonts w:ascii="Arial" w:hAnsi="Arial" w:cs="Arial"/>
+          <w:sz w:val="18"/>
+          <w:szCs w:val="18"/>
+          <w:lang w:val="en-US"/>
+        </w:rPr>
+        <w:t>-</w:t>
+      </w:r>
+      <w:r>
+        <w:rPr>
+          <w:rFonts w:ascii="Arial" w:hAnsi="Arial" w:cs="Arial"/>
+          <w:sz w:val="18"/>
+          <w:szCs w:val="18"/>
+          <w:lang w:val="en-US"/>
+        </w:rPr>
+        <w:t xml:space="preserve"> Bug: ESC on Analyze not working</w:t>
       </w:r>
     </w:p>
     <w:p>
@@ -4372,7 +3662,7 @@
           <w:szCs w:val="18"/>
           <w:lang w:val="en-US"/>
         </w:rPr>
-        <w:t xml:space="preserve">#41 </w:t>
+        <w:t xml:space="preserve">#42 </w:t>
       </w:r>
       <w:r>
         <w:rPr>
@@ -4390,7 +3680,7 @@
           <w:szCs w:val="18"/>
           <w:lang w:val="en-US"/>
         </w:rPr>
-        <w:t xml:space="preserve"> Bug: ESC on Analyze not working</w:t>
+        <w:t xml:space="preserve"> Analyse finds nothing -&gt; model zooms and scrolls away</w:t>
       </w:r>
     </w:p>
     <w:p>
@@ -4400,6 +3690,113 @@
           <w:rFonts w:ascii="Arial" w:hAnsi="Arial" w:cs="Arial"/>
           <w:sz w:val="18"/>
           <w:szCs w:val="18"/>
+        </w:rPr>
+      </w:pPr>
+      <w:r>
+        <w:rPr>
+          <w:rFonts w:ascii="Arial" w:hAnsi="Arial" w:cs="Arial"/>
+          <w:sz w:val="18"/>
+          <w:szCs w:val="18"/>
+        </w:rPr>
+        <w:t xml:space="preserve">Fixed #43 - Es treten Fehler auf, wenn ich Veränderungen in diesem Modell vornehme (Keine Ausführung des </w:t>
+      </w:r>
+      <w:r>
+        <w:rPr>
+          <w:rFonts w:ascii="Arial" w:hAnsi="Arial" w:cs="Arial"/>
+          <w:sz w:val="18"/>
+          <w:szCs w:val="18"/>
+        </w:rPr>
+        <w:t>Fi</w:t>
+      </w:r>
+      <w:r>
+        <w:rPr>
+          <w:rFonts w:ascii="Arial" w:hAnsi="Arial" w:cs="Arial"/>
+          <w:sz w:val="18"/>
+          <w:szCs w:val="18"/>
+        </w:rPr>
+        <w:t xml:space="preserve">xed </w:t>
+      </w:r>
+      <w:r>
+        <w:rPr>
+          <w:rFonts w:ascii="Arial" w:hAnsi="Arial" w:cs="Arial"/>
+          <w:sz w:val="18"/>
+          <w:szCs w:val="18"/>
+        </w:rPr>
+        <w:t xml:space="preserve">#46 </w:t>
+      </w:r>
+      <w:r>
+        <w:rPr>
+          <w:rFonts w:ascii="Arial" w:hAnsi="Arial" w:cs="Arial"/>
+          <w:sz w:val="18"/>
+          <w:szCs w:val="18"/>
+        </w:rPr>
+        <w:t xml:space="preserve">- </w:t>
+      </w:r>
+      <w:r>
+        <w:rPr>
+          <w:rFonts w:ascii="Arial" w:hAnsi="Arial" w:cs="Arial"/>
+          <w:sz w:val="18"/>
+          <w:szCs w:val="18"/>
+        </w:rPr>
+        <w:t>Bug: reading monitor config, unknown symbolic name -&gt; exception unhandled</w:t>
+      </w:r>
+    </w:p>
+    <w:p>
+      <w:pPr>
+        <w:spacing w:after="0" w:line="240" w:lineRule="auto"/>
+        <w:rPr>
+          <w:rFonts w:ascii="Arial" w:hAnsi="Arial" w:cs="Arial"/>
+          <w:sz w:val="18"/>
+          <w:szCs w:val="18"/>
+        </w:rPr>
+      </w:pPr>
+      <w:r>
+        <w:rPr>
+          <w:rFonts w:ascii="Arial" w:hAnsi="Arial" w:cs="Arial"/>
+          <w:sz w:val="18"/>
+          <w:szCs w:val="18"/>
+        </w:rPr>
+        <w:t>Befehls Outgoing Dendrite) und es schließt nicht korrekt (auch einmal abgestürzt, einmal normal beendet).</w:t>
+      </w:r>
+    </w:p>
+    <w:p>
+      <w:pPr>
+        <w:spacing w:after="0" w:line="240" w:lineRule="auto"/>
+        <w:rPr>
+          <w:rFonts w:ascii="Arial" w:hAnsi="Arial" w:cs="Arial"/>
+          <w:sz w:val="18"/>
+          <w:szCs w:val="18"/>
+        </w:rPr>
+      </w:pPr>
+    </w:p>
+    <w:p>
+      <w:pPr>
+        <w:rPr>
+          <w:rFonts w:ascii="Arial" w:eastAsia="Times New Roman" w:hAnsi="Arial" w:cs="Arial"/>
+          <w:color w:val="000000"/>
+          <w:sz w:val="18"/>
+          <w:szCs w:val="18"/>
+          <w:lang w:eastAsia="de-DE"/>
+        </w:rPr>
+      </w:pPr>
+      <w:r>
+        <w:rPr>
+          <w:rFonts w:ascii="Arial" w:eastAsia="Times New Roman" w:hAnsi="Arial" w:cs="Arial"/>
+          <w:color w:val="000000"/>
+          <w:sz w:val="18"/>
+          <w:szCs w:val="18"/>
+          <w:lang w:eastAsia="de-DE"/>
+        </w:rPr>
+        <w:t>Implemented #36 Zweites Fenster Überblick/Details (Paul)</w:t>
+      </w:r>
+    </w:p>
+    <w:p>
+      <w:pPr>
+        <w:spacing w:after="0" w:line="240" w:lineRule="auto"/>
+        <w:rPr>
+          <w:rFonts w:ascii="Arial" w:hAnsi="Arial" w:cs="Arial"/>
+          <w:sz w:val="18"/>
+          <w:szCs w:val="18"/>
           <w:lang w:val="en-US"/>
         </w:rPr>
       </w:pPr>
@@ -4410,17 +3807,19 @@
           <w:szCs w:val="18"/>
           <w:lang w:val="en-US"/>
         </w:rPr>
-        <w:t xml:space="preserve">Fixed </w:t>
-      </w:r>
-      <w:r>
+        <w:t>Implemented #28 Stop on trigger </w:t>
+      </w:r>
+    </w:p>
+    <w:p>
+      <w:pPr>
+        <w:spacing w:after="0" w:line="240" w:lineRule="auto"/>
         <w:rPr>
           <w:rFonts w:ascii="Arial" w:hAnsi="Arial" w:cs="Arial"/>
           <w:sz w:val="18"/>
           <w:szCs w:val="18"/>
           <w:lang w:val="en-US"/>
         </w:rPr>
-        <w:t xml:space="preserve">#42 </w:t>
-      </w:r>
+      </w:pPr>
       <w:r>
         <w:rPr>
           <w:rFonts w:ascii="Arial" w:hAnsi="Arial" w:cs="Arial"/>
@@ -4428,7 +3827,7 @@
           <w:szCs w:val="18"/>
           <w:lang w:val="en-US"/>
         </w:rPr>
-        <w:t>-</w:t>
+        <w:t xml:space="preserve">Implemented </w:t>
       </w:r>
       <w:r>
         <w:rPr>
@@ -4437,325 +3836,8 @@
           <w:szCs w:val="18"/>
           <w:lang w:val="en-US"/>
         </w:rPr>
-        <w:t xml:space="preserve"> </w:t>
-      </w:r>
-      <w:proofErr w:type="spellStart"/>
-      <w:r>
-        <w:rPr>
-          <w:rFonts w:ascii="Arial" w:hAnsi="Arial" w:cs="Arial"/>
-          <w:sz w:val="18"/>
-          <w:szCs w:val="18"/>
-          <w:lang w:val="en-US"/>
-        </w:rPr>
-        <w:t>Analyse</w:t>
-      </w:r>
-      <w:proofErr w:type="spellEnd"/>
-      <w:r>
-        <w:rPr>
-          <w:rFonts w:ascii="Arial" w:hAnsi="Arial" w:cs="Arial"/>
-          <w:sz w:val="18"/>
-          <w:szCs w:val="18"/>
-          <w:lang w:val="en-US"/>
-        </w:rPr>
-        <w:t xml:space="preserve"> finds nothing -&gt; model zooms and scrolls away</w:t>
-      </w:r>
-    </w:p>
-    <w:p>
-      <w:pPr>
-        <w:spacing w:after="0" w:line="240" w:lineRule="auto"/>
-        <w:rPr>
-          <w:rFonts w:ascii="Arial" w:hAnsi="Arial" w:cs="Arial"/>
-          <w:sz w:val="18"/>
-          <w:szCs w:val="18"/>
-        </w:rPr>
-      </w:pPr>
-      <w:r>
-        <w:rPr>
-          <w:rFonts w:ascii="Arial" w:hAnsi="Arial" w:cs="Arial"/>
-          <w:sz w:val="18"/>
-          <w:szCs w:val="18"/>
-        </w:rPr>
-        <w:t xml:space="preserve">Fixed #43 - Es treten Fehler auf, wenn ich Veränderungen in diesem Modell vornehme (Keine Ausführung des </w:t>
-      </w:r>
-      <w:r>
-        <w:rPr>
-          <w:rFonts w:ascii="Arial" w:hAnsi="Arial" w:cs="Arial"/>
-          <w:sz w:val="18"/>
-          <w:szCs w:val="18"/>
-        </w:rPr>
-        <w:t>Fi</w:t>
-      </w:r>
-      <w:r>
-        <w:rPr>
-          <w:rFonts w:ascii="Arial" w:hAnsi="Arial" w:cs="Arial"/>
-          <w:sz w:val="18"/>
-          <w:szCs w:val="18"/>
-        </w:rPr>
-        <w:t xml:space="preserve">xed </w:t>
-      </w:r>
-      <w:r>
-        <w:rPr>
-          <w:rFonts w:ascii="Arial" w:hAnsi="Arial" w:cs="Arial"/>
-          <w:sz w:val="18"/>
-          <w:szCs w:val="18"/>
-        </w:rPr>
-        <w:t xml:space="preserve">#46 </w:t>
-      </w:r>
-      <w:r>
-        <w:rPr>
-          <w:rFonts w:ascii="Arial" w:hAnsi="Arial" w:cs="Arial"/>
-          <w:sz w:val="18"/>
-          <w:szCs w:val="18"/>
-        </w:rPr>
-        <w:t xml:space="preserve">- </w:t>
-      </w:r>
-      <w:r>
-        <w:rPr>
-          <w:rFonts w:ascii="Arial" w:hAnsi="Arial" w:cs="Arial"/>
-          <w:sz w:val="18"/>
-          <w:szCs w:val="18"/>
-        </w:rPr>
-        <w:t xml:space="preserve">Bug: </w:t>
-      </w:r>
-      <w:proofErr w:type="spellStart"/>
-      <w:r>
-        <w:rPr>
-          <w:rFonts w:ascii="Arial" w:hAnsi="Arial" w:cs="Arial"/>
-          <w:sz w:val="18"/>
-          <w:szCs w:val="18"/>
-        </w:rPr>
-        <w:t>reading</w:t>
-      </w:r>
-      <w:proofErr w:type="spellEnd"/>
-      <w:r>
-        <w:rPr>
-          <w:rFonts w:ascii="Arial" w:hAnsi="Arial" w:cs="Arial"/>
-          <w:sz w:val="18"/>
-          <w:szCs w:val="18"/>
-        </w:rPr>
-        <w:t xml:space="preserve"> monitor </w:t>
-      </w:r>
-      <w:proofErr w:type="spellStart"/>
-      <w:r>
-        <w:rPr>
-          <w:rFonts w:ascii="Arial" w:hAnsi="Arial" w:cs="Arial"/>
-          <w:sz w:val="18"/>
-          <w:szCs w:val="18"/>
-        </w:rPr>
-        <w:t>config</w:t>
-      </w:r>
-      <w:proofErr w:type="spellEnd"/>
-      <w:r>
-        <w:rPr>
-          <w:rFonts w:ascii="Arial" w:hAnsi="Arial" w:cs="Arial"/>
-          <w:sz w:val="18"/>
-          <w:szCs w:val="18"/>
-        </w:rPr>
-        <w:t xml:space="preserve">, </w:t>
-      </w:r>
-      <w:proofErr w:type="spellStart"/>
-      <w:r>
-        <w:rPr>
-          <w:rFonts w:ascii="Arial" w:hAnsi="Arial" w:cs="Arial"/>
-          <w:sz w:val="18"/>
-          <w:szCs w:val="18"/>
-        </w:rPr>
-        <w:t>unknown</w:t>
-      </w:r>
-      <w:proofErr w:type="spellEnd"/>
-      <w:r>
-        <w:rPr>
-          <w:rFonts w:ascii="Arial" w:hAnsi="Arial" w:cs="Arial"/>
-          <w:sz w:val="18"/>
-          <w:szCs w:val="18"/>
-        </w:rPr>
-        <w:t xml:space="preserve"> </w:t>
-      </w:r>
-      <w:proofErr w:type="spellStart"/>
-      <w:r>
-        <w:rPr>
-          <w:rFonts w:ascii="Arial" w:hAnsi="Arial" w:cs="Arial"/>
-          <w:sz w:val="18"/>
-          <w:szCs w:val="18"/>
-        </w:rPr>
-        <w:t>symbolic</w:t>
-      </w:r>
-      <w:proofErr w:type="spellEnd"/>
-      <w:r>
-        <w:rPr>
-          <w:rFonts w:ascii="Arial" w:hAnsi="Arial" w:cs="Arial"/>
-          <w:sz w:val="18"/>
-          <w:szCs w:val="18"/>
-        </w:rPr>
-        <w:t xml:space="preserve"> </w:t>
-      </w:r>
-      <w:proofErr w:type="spellStart"/>
-      <w:r>
-        <w:rPr>
-          <w:rFonts w:ascii="Arial" w:hAnsi="Arial" w:cs="Arial"/>
-          <w:sz w:val="18"/>
-          <w:szCs w:val="18"/>
-        </w:rPr>
-        <w:t>name</w:t>
-      </w:r>
-      <w:proofErr w:type="spellEnd"/>
-      <w:r>
-        <w:rPr>
-          <w:rFonts w:ascii="Arial" w:hAnsi="Arial" w:cs="Arial"/>
-          <w:sz w:val="18"/>
-          <w:szCs w:val="18"/>
-        </w:rPr>
-        <w:t xml:space="preserve"> -&gt; </w:t>
-      </w:r>
-      <w:proofErr w:type="spellStart"/>
-      <w:r>
-        <w:rPr>
-          <w:rFonts w:ascii="Arial" w:hAnsi="Arial" w:cs="Arial"/>
-          <w:sz w:val="18"/>
-          <w:szCs w:val="18"/>
-        </w:rPr>
-        <w:t>exception</w:t>
-      </w:r>
-      <w:proofErr w:type="spellEnd"/>
-      <w:r>
-        <w:rPr>
-          <w:rFonts w:ascii="Arial" w:hAnsi="Arial" w:cs="Arial"/>
-          <w:sz w:val="18"/>
-          <w:szCs w:val="18"/>
-        </w:rPr>
-        <w:t xml:space="preserve"> </w:t>
-      </w:r>
-      <w:proofErr w:type="spellStart"/>
-      <w:r>
-        <w:rPr>
-          <w:rFonts w:ascii="Arial" w:hAnsi="Arial" w:cs="Arial"/>
-          <w:sz w:val="18"/>
-          <w:szCs w:val="18"/>
-        </w:rPr>
-        <w:t>unhandled</w:t>
-      </w:r>
-      <w:proofErr w:type="spellEnd"/>
-    </w:p>
-    <w:p>
-      <w:pPr>
-        <w:spacing w:after="0" w:line="240" w:lineRule="auto"/>
-        <w:rPr>
-          <w:rFonts w:ascii="Arial" w:hAnsi="Arial" w:cs="Arial"/>
-          <w:sz w:val="18"/>
-          <w:szCs w:val="18"/>
-        </w:rPr>
-      </w:pPr>
-      <w:r>
-        <w:rPr>
-          <w:rFonts w:ascii="Arial" w:hAnsi="Arial" w:cs="Arial"/>
-          <w:sz w:val="18"/>
-          <w:szCs w:val="18"/>
-        </w:rPr>
-        <w:t>Befehls Outgoing Dendrite) und es schließt nicht korrekt (auch einmal abgestürzt, einmal normal beendet).</w:t>
-      </w:r>
-    </w:p>
-    <w:p>
-      <w:pPr>
-        <w:spacing w:after="0" w:line="240" w:lineRule="auto"/>
-        <w:rPr>
-          <w:rFonts w:ascii="Arial" w:hAnsi="Arial" w:cs="Arial"/>
-          <w:sz w:val="18"/>
-          <w:szCs w:val="18"/>
-        </w:rPr>
-      </w:pPr>
-    </w:p>
-    <w:p>
-      <w:pPr>
-        <w:rPr>
-          <w:rFonts w:ascii="Arial" w:eastAsia="Times New Roman" w:hAnsi="Arial" w:cs="Arial"/>
-          <w:color w:val="000000"/>
-          <w:sz w:val="18"/>
-          <w:szCs w:val="18"/>
-          <w:lang w:eastAsia="de-DE"/>
-        </w:rPr>
-      </w:pPr>
-      <w:proofErr w:type="spellStart"/>
-      <w:r>
-        <w:rPr>
-          <w:rFonts w:ascii="Arial" w:eastAsia="Times New Roman" w:hAnsi="Arial" w:cs="Arial"/>
-          <w:color w:val="000000"/>
-          <w:sz w:val="18"/>
-          <w:szCs w:val="18"/>
-          <w:lang w:eastAsia="de-DE"/>
-        </w:rPr>
-        <w:t>Implemented</w:t>
-      </w:r>
-      <w:proofErr w:type="spellEnd"/>
-      <w:r>
-        <w:rPr>
-          <w:rFonts w:ascii="Arial" w:eastAsia="Times New Roman" w:hAnsi="Arial" w:cs="Arial"/>
-          <w:color w:val="000000"/>
-          <w:sz w:val="18"/>
-          <w:szCs w:val="18"/>
-          <w:lang w:eastAsia="de-DE"/>
-        </w:rPr>
-        <w:t xml:space="preserve"> #36 Zweites Fenster Überblick/Details (Paul)</w:t>
-      </w:r>
-    </w:p>
-    <w:p>
-      <w:pPr>
-        <w:spacing w:after="0" w:line="240" w:lineRule="auto"/>
-        <w:rPr>
-          <w:rFonts w:ascii="Arial" w:hAnsi="Arial" w:cs="Arial"/>
-          <w:sz w:val="18"/>
-          <w:szCs w:val="18"/>
-          <w:lang w:val="en-US"/>
-        </w:rPr>
-      </w:pPr>
-      <w:r>
-        <w:rPr>
-          <w:rFonts w:ascii="Arial" w:hAnsi="Arial" w:cs="Arial"/>
-          <w:sz w:val="18"/>
-          <w:szCs w:val="18"/>
-          <w:lang w:val="en-US"/>
-        </w:rPr>
-        <w:t>Implemented #28 Stop on trigger </w:t>
-      </w:r>
-    </w:p>
-    <w:p>
-      <w:pPr>
-        <w:spacing w:after="0" w:line="240" w:lineRule="auto"/>
-        <w:rPr>
-          <w:rFonts w:ascii="Arial" w:hAnsi="Arial" w:cs="Arial"/>
-          <w:sz w:val="18"/>
-          <w:szCs w:val="18"/>
-          <w:lang w:val="en-US"/>
-        </w:rPr>
-      </w:pPr>
-      <w:r>
-        <w:rPr>
-          <w:rFonts w:ascii="Arial" w:hAnsi="Arial" w:cs="Arial"/>
-          <w:sz w:val="18"/>
-          <w:szCs w:val="18"/>
-          <w:lang w:val="en-US"/>
-        </w:rPr>
-        <w:t xml:space="preserve">Implemented </w:t>
-      </w:r>
-      <w:r>
-        <w:rPr>
-          <w:rFonts w:ascii="Arial" w:hAnsi="Arial" w:cs="Arial"/>
-          <w:sz w:val="18"/>
-          <w:szCs w:val="18"/>
-          <w:lang w:val="en-US"/>
-        </w:rPr>
-        <w:t xml:space="preserve">#35 (Input-)Neuron an Neuron </w:t>
-      </w:r>
-      <w:proofErr w:type="spellStart"/>
-      <w:r>
-        <w:rPr>
-          <w:rFonts w:ascii="Arial" w:hAnsi="Arial" w:cs="Arial"/>
-          <w:sz w:val="18"/>
-          <w:szCs w:val="18"/>
-          <w:lang w:val="en-US"/>
-        </w:rPr>
-        <w:t>andocken</w:t>
-      </w:r>
-      <w:proofErr w:type="spellEnd"/>
+        <w:t>#35 (Input-)Neuron an Neuron andocken</w:t>
+      </w:r>
       <w:r>
         <w:rPr>
           <w:rFonts w:ascii="Arial" w:hAnsi="Arial" w:cs="Arial"/>

</xml_diff>

<commit_message>
fixed issue #116: neuron changes to Input/OutputNeuron, if outgoing/incoming connections are ddeleted
</commit_message>
<xml_diff>
--- a/NNet/Issues.docx
+++ b/NNet/Issues.docx
@@ -3,8 +3,21 @@
 <w:document xmlns:wpc="http://schemas.microsoft.com/office/word/2010/wordprocessingCanvas" xmlns:cx="http://schemas.microsoft.com/office/drawing/2014/chartex" xmlns:cx1="http://schemas.microsoft.com/office/drawing/2015/9/8/chartex" xmlns:cx2="http://schemas.microsoft.com/office/drawing/2015/10/21/chartex" xmlns:cx3="http://schemas.microsoft.com/office/drawing/2016/5/9/chartex" xmlns:cx4="http://schemas.microsoft.com/office/drawing/2016/5/10/chartex" xmlns:cx5="http://schemas.microsoft.com/office/drawing/2016/5/11/chartex" xmlns:cx6="http://schemas.microsoft.com/office/drawing/2016/5/12/chartex" xmlns:cx7="http://schemas.microsoft.com/office/drawing/2016/5/13/chartex" xmlns:cx8="http://schemas.microsoft.com/office/drawing/2016/5/14/chartex" xmlns:mc="http://schemas.openxmlformats.org/markup-compatibility/2006" xmlns:aink="http://schemas.microsoft.com/office/drawing/2016/ink" xmlns:am3d="http://schemas.microsoft.com/office/drawing/2017/model3d" xmlns:o="urn:schemas-microsoft-com:office:office" xmlns:r="http://schemas.openxmlformats.org/officeDocument/2006/relationships" xmlns:m="http://schemas.openxmlformats.org/officeDocument/2006/math" xmlns:v="urn:schemas-microsoft-com:vml" xmlns:wp14="http://schemas.microsoft.com/office/word/2010/wordprocessingDrawing" xmlns:wp="http://schemas.openxmlformats.org/drawingml/2006/wordprocessingDrawing" xmlns:w10="urn:schemas-microsoft-com:office:word" xmlns:w="http://schemas.openxmlformats.org/wordprocessingml/2006/main" xmlns:w14="http://schemas.microsoft.com/office/word/2010/wordml" xmlns:w15="http://schemas.microsoft.com/office/word/2012/wordml" xmlns:w16cex="http://schemas.microsoft.com/office/word/2018/wordml/cex" xmlns:w16cid="http://schemas.microsoft.com/office/word/2016/wordml/cid" xmlns:w16="http://schemas.microsoft.com/office/word/2018/wordml" xmlns:w16sdtdh="http://schemas.microsoft.com/office/word/2020/wordml/sdtdatahash" xmlns:w16se="http://schemas.microsoft.com/office/word/2015/wordml/symex" xmlns:wpg="http://schemas.microsoft.com/office/word/2010/wordprocessingGroup" xmlns:wpi="http://schemas.microsoft.com/office/word/2010/wordprocessingInk" xmlns:wne="http://schemas.microsoft.com/office/word/2006/wordml" xmlns:wps="http://schemas.microsoft.com/office/word/2010/wordprocessingShape" mc:Ignorable="w14 w15 w16se w16cid w16 w16cex w16sdtdh wp14">
   <w:body>
     <w:p>
-      <w:r>
-        <w:t>Latest Issue #</w:t>
+      <w:proofErr w:type="spellStart"/>
+      <w:r>
+        <w:t>Latest</w:t>
+      </w:r>
+      <w:proofErr w:type="spellEnd"/>
+      <w:r>
+        <w:t xml:space="preserve"> </w:t>
+      </w:r>
+      <w:proofErr w:type="spellStart"/>
+      <w:r>
+        <w:t>Issue</w:t>
+      </w:r>
+      <w:proofErr w:type="spellEnd"/>
+      <w:r>
+        <w:t xml:space="preserve"> #</w:t>
       </w:r>
       <w:r>
         <w:t>1</w:t>
@@ -13,7 +26,7 @@
         <w:t>2</w:t>
       </w:r>
       <w:r>
-        <w:t>3</w:t>
+        <w:t>4</w:t>
       </w:r>
     </w:p>
     <w:p/>
@@ -47,6 +60,254 @@
               <w:bottom w:val="single" w:sz="8" w:space="0" w:color="000000"/>
               <w:right w:val="single" w:sz="8" w:space="0" w:color="auto"/>
             </w:tcBorders>
+            <w:shd w:val="clear" w:color="auto" w:fill="FFC000"/>
+            <w:vAlign w:val="center"/>
+            <w:hideMark/>
+          </w:tcPr>
+          <w:p>
+            <w:pPr>
+              <w:spacing w:after="0" w:line="240" w:lineRule="auto"/>
+              <w:rPr>
+                <w:rFonts w:ascii="Calibri" w:eastAsia="Times New Roman" w:hAnsi="Calibri" w:cs="Calibri"/>
+                <w:color w:val="000000"/>
+                <w:lang w:eastAsia="de-DE"/>
+              </w:rPr>
+            </w:pPr>
+            <w:r>
+              <w:rPr>
+                <w:rFonts w:ascii="Calibri" w:eastAsia="Times New Roman" w:hAnsi="Calibri" w:cs="Calibri"/>
+                <w:color w:val="000000"/>
+                <w:lang w:eastAsia="de-DE"/>
+              </w:rPr>
+              <w:t xml:space="preserve">Show </w:t>
+            </w:r>
+            <w:proofErr w:type="spellStart"/>
+            <w:r>
+              <w:rPr>
+                <w:rFonts w:ascii="Calibri" w:eastAsia="Times New Roman" w:hAnsi="Calibri" w:cs="Calibri"/>
+                <w:color w:val="000000"/>
+                <w:lang w:eastAsia="de-DE"/>
+              </w:rPr>
+              <w:t>stopper</w:t>
+            </w:r>
+            <w:proofErr w:type="spellEnd"/>
+          </w:p>
+        </w:tc>
+        <w:tc>
+          <w:tcPr>
+            <w:tcW w:w="3122" w:type="dxa"/>
+            <w:vMerge w:val="restart"/>
+            <w:tcBorders>
+              <w:top w:val="single" w:sz="8" w:space="0" w:color="auto"/>
+              <w:left w:val="single" w:sz="8" w:space="0" w:color="auto"/>
+              <w:bottom w:val="single" w:sz="8" w:space="0" w:color="000000"/>
+              <w:right w:val="single" w:sz="8" w:space="0" w:color="auto"/>
+            </w:tcBorders>
+            <w:shd w:val="clear" w:color="auto" w:fill="FFC000"/>
+            <w:vAlign w:val="center"/>
+          </w:tcPr>
+          <w:p>
+            <w:pPr>
+              <w:spacing w:after="0" w:line="240" w:lineRule="auto"/>
+              <w:rPr>
+                <w:rFonts w:ascii="Arial" w:eastAsia="Times New Roman" w:hAnsi="Arial" w:cs="Arial"/>
+                <w:color w:val="24292E"/>
+                <w:sz w:val="18"/>
+                <w:szCs w:val="18"/>
+                <w:lang w:val="en-US" w:eastAsia="de-DE"/>
+              </w:rPr>
+            </w:pPr>
+          </w:p>
+        </w:tc>
+        <w:tc>
+          <w:tcPr>
+            <w:tcW w:w="3685" w:type="dxa"/>
+            <w:vMerge w:val="restart"/>
+            <w:tcBorders>
+              <w:top w:val="single" w:sz="8" w:space="0" w:color="auto"/>
+              <w:left w:val="single" w:sz="8" w:space="0" w:color="auto"/>
+              <w:bottom w:val="single" w:sz="8" w:space="0" w:color="000000"/>
+              <w:right w:val="single" w:sz="8" w:space="0" w:color="auto"/>
+            </w:tcBorders>
+            <w:shd w:val="clear" w:color="auto" w:fill="FFC000"/>
+            <w:vAlign w:val="center"/>
+          </w:tcPr>
+          <w:p>
+            <w:pPr>
+              <w:spacing w:after="0" w:line="240" w:lineRule="auto"/>
+              <w:rPr>
+                <w:rFonts w:ascii="Arial" w:eastAsia="Times New Roman" w:hAnsi="Arial" w:cs="Arial"/>
+                <w:color w:val="24292E"/>
+                <w:sz w:val="18"/>
+                <w:szCs w:val="18"/>
+                <w:lang w:val="en-US" w:eastAsia="de-DE"/>
+              </w:rPr>
+            </w:pPr>
+            <w:r>
+              <w:rPr>
+                <w:rFonts w:ascii="Arial" w:eastAsia="Times New Roman" w:hAnsi="Arial" w:cs="Arial"/>
+                <w:color w:val="24292E"/>
+                <w:sz w:val="18"/>
+                <w:szCs w:val="18"/>
+                <w:lang w:val="en-US" w:eastAsia="de-DE"/>
+              </w:rPr>
+              <w:t>#116 If neuron loses axon -&gt; output neuron</w:t>
+            </w:r>
+          </w:p>
+        </w:tc>
+        <w:tc>
+          <w:tcPr>
+            <w:tcW w:w="2127" w:type="dxa"/>
+            <w:vMerge w:val="restart"/>
+            <w:tcBorders>
+              <w:top w:val="single" w:sz="8" w:space="0" w:color="auto"/>
+              <w:left w:val="single" w:sz="8" w:space="0" w:color="auto"/>
+              <w:bottom w:val="single" w:sz="8" w:space="0" w:color="000000"/>
+              <w:right w:val="single" w:sz="8" w:space="0" w:color="auto"/>
+            </w:tcBorders>
+            <w:shd w:val="clear" w:color="auto" w:fill="FFC000"/>
+            <w:vAlign w:val="center"/>
+            <w:hideMark/>
+          </w:tcPr>
+          <w:p>
+            <w:pPr>
+              <w:spacing w:after="0" w:line="240" w:lineRule="auto"/>
+              <w:rPr>
+                <w:rFonts w:ascii="Arial" w:eastAsia="Times New Roman" w:hAnsi="Arial" w:cs="Arial"/>
+                <w:color w:val="24292E"/>
+                <w:sz w:val="18"/>
+                <w:szCs w:val="18"/>
+                <w:lang w:val="en-US" w:eastAsia="de-DE"/>
+              </w:rPr>
+            </w:pPr>
+          </w:p>
+        </w:tc>
+      </w:tr>
+      <w:tr>
+        <w:trPr>
+          <w:trHeight w:val="755"/>
+        </w:trPr>
+        <w:tc>
+          <w:tcPr>
+            <w:tcW w:w="1131" w:type="dxa"/>
+            <w:vMerge/>
+            <w:tcBorders>
+              <w:top w:val="single" w:sz="8" w:space="0" w:color="auto"/>
+              <w:left w:val="single" w:sz="8" w:space="0" w:color="auto"/>
+              <w:bottom w:val="single" w:sz="8" w:space="0" w:color="000000"/>
+              <w:right w:val="single" w:sz="8" w:space="0" w:color="auto"/>
+            </w:tcBorders>
+            <w:shd w:val="clear" w:color="auto" w:fill="FFC000"/>
+            <w:vAlign w:val="center"/>
+            <w:hideMark/>
+          </w:tcPr>
+          <w:p>
+            <w:pPr>
+              <w:spacing w:after="0" w:line="240" w:lineRule="auto"/>
+              <w:rPr>
+                <w:rFonts w:ascii="Calibri" w:eastAsia="Times New Roman" w:hAnsi="Calibri" w:cs="Calibri"/>
+                <w:color w:val="000000"/>
+                <w:lang w:val="en-US" w:eastAsia="de-DE"/>
+              </w:rPr>
+            </w:pPr>
+          </w:p>
+        </w:tc>
+        <w:tc>
+          <w:tcPr>
+            <w:tcW w:w="3122" w:type="dxa"/>
+            <w:vMerge/>
+            <w:tcBorders>
+              <w:top w:val="single" w:sz="8" w:space="0" w:color="auto"/>
+              <w:left w:val="single" w:sz="8" w:space="0" w:color="auto"/>
+              <w:bottom w:val="single" w:sz="8" w:space="0" w:color="000000"/>
+              <w:right w:val="single" w:sz="8" w:space="0" w:color="auto"/>
+            </w:tcBorders>
+            <w:shd w:val="clear" w:color="auto" w:fill="FFC000"/>
+            <w:vAlign w:val="center"/>
+            <w:hideMark/>
+          </w:tcPr>
+          <w:p>
+            <w:pPr>
+              <w:spacing w:after="0" w:line="240" w:lineRule="auto"/>
+              <w:rPr>
+                <w:rFonts w:ascii="Arial" w:eastAsia="Times New Roman" w:hAnsi="Arial" w:cs="Arial"/>
+                <w:color w:val="000000"/>
+                <w:sz w:val="18"/>
+                <w:szCs w:val="18"/>
+                <w:lang w:val="en-US" w:eastAsia="de-DE"/>
+              </w:rPr>
+            </w:pPr>
+          </w:p>
+        </w:tc>
+        <w:tc>
+          <w:tcPr>
+            <w:tcW w:w="3685" w:type="dxa"/>
+            <w:vMerge/>
+            <w:tcBorders>
+              <w:top w:val="single" w:sz="8" w:space="0" w:color="auto"/>
+              <w:left w:val="single" w:sz="8" w:space="0" w:color="auto"/>
+              <w:bottom w:val="single" w:sz="8" w:space="0" w:color="000000"/>
+              <w:right w:val="single" w:sz="8" w:space="0" w:color="auto"/>
+            </w:tcBorders>
+            <w:shd w:val="clear" w:color="auto" w:fill="FFC000"/>
+            <w:vAlign w:val="center"/>
+            <w:hideMark/>
+          </w:tcPr>
+          <w:p>
+            <w:pPr>
+              <w:spacing w:after="0" w:line="240" w:lineRule="auto"/>
+              <w:rPr>
+                <w:rFonts w:ascii="Arial" w:eastAsia="Times New Roman" w:hAnsi="Arial" w:cs="Arial"/>
+                <w:color w:val="000000"/>
+                <w:sz w:val="18"/>
+                <w:szCs w:val="18"/>
+                <w:lang w:val="en-US" w:eastAsia="de-DE"/>
+              </w:rPr>
+            </w:pPr>
+          </w:p>
+        </w:tc>
+        <w:tc>
+          <w:tcPr>
+            <w:tcW w:w="2127" w:type="dxa"/>
+            <w:vMerge/>
+            <w:tcBorders>
+              <w:top w:val="single" w:sz="8" w:space="0" w:color="auto"/>
+              <w:left w:val="single" w:sz="8" w:space="0" w:color="auto"/>
+              <w:bottom w:val="single" w:sz="8" w:space="0" w:color="000000"/>
+              <w:right w:val="single" w:sz="8" w:space="0" w:color="auto"/>
+            </w:tcBorders>
+            <w:shd w:val="clear" w:color="auto" w:fill="FFC000"/>
+            <w:vAlign w:val="center"/>
+            <w:hideMark/>
+          </w:tcPr>
+          <w:p>
+            <w:pPr>
+              <w:spacing w:after="0" w:line="240" w:lineRule="auto"/>
+              <w:rPr>
+                <w:rFonts w:ascii="Arial" w:eastAsia="Times New Roman" w:hAnsi="Arial" w:cs="Arial"/>
+                <w:color w:val="24292E"/>
+                <w:sz w:val="18"/>
+                <w:szCs w:val="18"/>
+                <w:lang w:val="en-US" w:eastAsia="de-DE"/>
+              </w:rPr>
+            </w:pPr>
+          </w:p>
+        </w:tc>
+      </w:tr>
+      <w:tr>
+        <w:trPr>
+          <w:trHeight w:val="472"/>
+        </w:trPr>
+        <w:tc>
+          <w:tcPr>
+            <w:tcW w:w="1131" w:type="dxa"/>
+            <w:vMerge w:val="restart"/>
+            <w:tcBorders>
+              <w:top w:val="single" w:sz="8" w:space="0" w:color="auto"/>
+              <w:left w:val="single" w:sz="8" w:space="0" w:color="auto"/>
+              <w:bottom w:val="single" w:sz="8" w:space="0" w:color="000000"/>
+              <w:right w:val="single" w:sz="8" w:space="0" w:color="auto"/>
+            </w:tcBorders>
             <w:shd w:val="clear" w:color="000000" w:fill="A9D08E"/>
             <w:vAlign w:val="center"/>
             <w:hideMark/>
@@ -66,8 +327,18 @@
                 <w:color w:val="000000"/>
                 <w:lang w:eastAsia="de-DE"/>
               </w:rPr>
-              <w:t>High value</w:t>
-            </w:r>
+              <w:t xml:space="preserve">High </w:t>
+            </w:r>
+            <w:proofErr w:type="spellStart"/>
+            <w:r>
+              <w:rPr>
+                <w:rFonts w:ascii="Calibri" w:eastAsia="Times New Roman" w:hAnsi="Calibri" w:cs="Calibri"/>
+                <w:color w:val="000000"/>
+                <w:lang w:eastAsia="de-DE"/>
+              </w:rPr>
+              <w:t>value</w:t>
+            </w:r>
+            <w:proofErr w:type="spellEnd"/>
           </w:p>
         </w:tc>
         <w:tc>
@@ -102,7 +373,29 @@
                 <w:szCs w:val="18"/>
                 <w:lang w:val="en-US" w:eastAsia="de-DE"/>
               </w:rPr>
-              <w:t>#111 Add # before every wcout output</w:t>
+              <w:t xml:space="preserve">#111 Add # before every </w:t>
+            </w:r>
+            <w:proofErr w:type="spellStart"/>
+            <w:r>
+              <w:rPr>
+                <w:rFonts w:ascii="Arial" w:eastAsia="Times New Roman" w:hAnsi="Arial" w:cs="Arial"/>
+                <w:color w:val="24292E"/>
+                <w:sz w:val="18"/>
+                <w:szCs w:val="18"/>
+                <w:lang w:val="en-US" w:eastAsia="de-DE"/>
+              </w:rPr>
+              <w:t>wcout</w:t>
+            </w:r>
+            <w:proofErr w:type="spellEnd"/>
+            <w:r>
+              <w:rPr>
+                <w:rFonts w:ascii="Arial" w:eastAsia="Times New Roman" w:hAnsi="Arial" w:cs="Arial"/>
+                <w:color w:val="24292E"/>
+                <w:sz w:val="18"/>
+                <w:szCs w:val="18"/>
+                <w:lang w:val="en-US" w:eastAsia="de-DE"/>
+              </w:rPr>
+              <w:t xml:space="preserve"> output</w:t>
             </w:r>
           </w:p>
         </w:tc>
@@ -138,12 +431,10 @@
                 <w:szCs w:val="18"/>
                 <w:lang w:val="en-US" w:eastAsia="de-DE"/>
               </w:rPr>
-              <w:t>#123 bug: DeleteClosedConnector does not delete Neurons</w:t>
-            </w:r>
-          </w:p>
-          <w:p>
-            <w:pPr>
-              <w:spacing w:after="0" w:line="240" w:lineRule="auto"/>
+              <w:t xml:space="preserve">#124 bug </w:t>
+            </w:r>
+            <w:proofErr w:type="spellStart"/>
+            <w:r>
               <w:rPr>
                 <w:rFonts w:ascii="Arial" w:eastAsia="Times New Roman" w:hAnsi="Arial" w:cs="Arial"/>
                 <w:color w:val="24292E"/>
@@ -151,8 +442,13 @@
                 <w:szCs w:val="18"/>
                 <w:lang w:val="en-US" w:eastAsia="de-DE"/>
               </w:rPr>
-            </w:pPr>
-            <w:r>
+              <w:t>SplitClosedConnector</w:t>
+            </w:r>
+            <w:proofErr w:type="spellEnd"/>
+          </w:p>
+          <w:p>
+            <w:pPr>
+              <w:spacing w:after="0" w:line="240" w:lineRule="auto"/>
               <w:rPr>
                 <w:rFonts w:ascii="Arial" w:eastAsia="Times New Roman" w:hAnsi="Arial" w:cs="Arial"/>
                 <w:color w:val="24292E"/>
@@ -160,12 +456,8 @@
                 <w:szCs w:val="18"/>
                 <w:lang w:val="en-US" w:eastAsia="de-DE"/>
               </w:rPr>
-              <w:t>#116 If neuron loses axon -&gt; output neuron</w:t>
-            </w:r>
-          </w:p>
-          <w:p>
-            <w:pPr>
-              <w:spacing w:after="0" w:line="240" w:lineRule="auto"/>
+            </w:pPr>
+            <w:r>
               <w:rPr>
                 <w:rFonts w:ascii="Arial" w:eastAsia="Times New Roman" w:hAnsi="Arial" w:cs="Arial"/>
                 <w:color w:val="24292E"/>
@@ -173,7 +465,9 @@
                 <w:szCs w:val="18"/>
                 <w:lang w:val="en-US" w:eastAsia="de-DE"/>
               </w:rPr>
-            </w:pPr>
+              <w:t xml:space="preserve">#123 bug: </w:t>
+            </w:r>
+            <w:proofErr w:type="spellStart"/>
             <w:r>
               <w:rPr>
                 <w:rFonts w:ascii="Arial" w:eastAsia="Times New Roman" w:hAnsi="Arial" w:cs="Arial"/>
@@ -182,29 +476,62 @@
                 <w:szCs w:val="18"/>
                 <w:lang w:val="en-US" w:eastAsia="de-DE"/>
               </w:rPr>
-              <w:t>#112 Make AddModel reproduceable (file name not in parameter list)</w:t>
-            </w:r>
-          </w:p>
-          <w:p>
-            <w:pPr>
-              <w:spacing w:after="0" w:line="240" w:lineRule="auto"/>
-              <w:rPr>
-                <w:rFonts w:ascii="Arial" w:eastAsia="Times New Roman" w:hAnsi="Arial" w:cs="Arial"/>
-                <w:color w:val="000000"/>
-                <w:sz w:val="18"/>
-                <w:szCs w:val="18"/>
-                <w:lang w:val="en-US" w:eastAsia="de-DE"/>
-              </w:rPr>
-            </w:pPr>
-            <w:r>
-              <w:rPr>
-                <w:rFonts w:ascii="Arial" w:eastAsia="Times New Roman" w:hAnsi="Arial" w:cs="Arial"/>
-                <w:color w:val="000000"/>
-                <w:sz w:val="18"/>
-                <w:szCs w:val="18"/>
-                <w:lang w:val="en-US" w:eastAsia="de-DE"/>
-              </w:rPr>
-              <w:t>#82 Sensors/actors</w:t>
+              <w:t>DeleteClosedConnector</w:t>
+            </w:r>
+            <w:proofErr w:type="spellEnd"/>
+            <w:r>
+              <w:rPr>
+                <w:rFonts w:ascii="Arial" w:eastAsia="Times New Roman" w:hAnsi="Arial" w:cs="Arial"/>
+                <w:color w:val="24292E"/>
+                <w:sz w:val="18"/>
+                <w:szCs w:val="18"/>
+                <w:lang w:val="en-US" w:eastAsia="de-DE"/>
+              </w:rPr>
+              <w:t xml:space="preserve"> does not delete Neurons</w:t>
+            </w:r>
+          </w:p>
+          <w:p>
+            <w:pPr>
+              <w:spacing w:after="0" w:line="240" w:lineRule="auto"/>
+              <w:rPr>
+                <w:rFonts w:ascii="Arial" w:eastAsia="Times New Roman" w:hAnsi="Arial" w:cs="Arial"/>
+                <w:color w:val="24292E"/>
+                <w:sz w:val="18"/>
+                <w:szCs w:val="18"/>
+                <w:lang w:val="en-US" w:eastAsia="de-DE"/>
+              </w:rPr>
+            </w:pPr>
+            <w:r>
+              <w:rPr>
+                <w:rFonts w:ascii="Arial" w:eastAsia="Times New Roman" w:hAnsi="Arial" w:cs="Arial"/>
+                <w:color w:val="24292E"/>
+                <w:sz w:val="18"/>
+                <w:szCs w:val="18"/>
+                <w:lang w:val="en-US" w:eastAsia="de-DE"/>
+              </w:rPr>
+              <w:t xml:space="preserve">#112 Make </w:t>
+            </w:r>
+            <w:proofErr w:type="spellStart"/>
+            <w:r>
+              <w:rPr>
+                <w:rFonts w:ascii="Arial" w:eastAsia="Times New Roman" w:hAnsi="Arial" w:cs="Arial"/>
+                <w:color w:val="24292E"/>
+                <w:sz w:val="18"/>
+                <w:szCs w:val="18"/>
+                <w:lang w:val="en-US" w:eastAsia="de-DE"/>
+              </w:rPr>
+              <w:t>AddModel</w:t>
+            </w:r>
+            <w:proofErr w:type="spellEnd"/>
+            <w:r>
+              <w:rPr>
+                <w:rFonts w:ascii="Arial" w:eastAsia="Times New Roman" w:hAnsi="Arial" w:cs="Arial"/>
+                <w:color w:val="24292E"/>
+                <w:sz w:val="18"/>
+                <w:szCs w:val="18"/>
+                <w:lang w:val="en-US" w:eastAsia="de-DE"/>
+              </w:rPr>
+              <w:t xml:space="preserve"> reproduceable (file name not in parameter list)</w:t>
             </w:r>
           </w:p>
         </w:tc>
@@ -233,6 +560,16 @@
                 <w:lang w:val="en-US" w:eastAsia="de-DE"/>
               </w:rPr>
             </w:pPr>
+            <w:r>
+              <w:rPr>
+                <w:rFonts w:ascii="Arial" w:eastAsia="Times New Roman" w:hAnsi="Arial" w:cs="Arial"/>
+                <w:color w:val="000000"/>
+                <w:sz w:val="18"/>
+                <w:szCs w:val="18"/>
+                <w:lang w:val="en-US" w:eastAsia="de-DE"/>
+              </w:rPr>
+              <w:t>#82 Sensors/actors</w:t>
+            </w:r>
           </w:p>
         </w:tc>
       </w:tr>
@@ -376,8 +713,18 @@
                 <w:color w:val="000000"/>
                 <w:lang w:eastAsia="de-DE"/>
               </w:rPr>
-              <w:t>Middle value</w:t>
-            </w:r>
+              <w:t xml:space="preserve">Middle </w:t>
+            </w:r>
+            <w:proofErr w:type="spellStart"/>
+            <w:r>
+              <w:rPr>
+                <w:rFonts w:ascii="Calibri" w:eastAsia="Times New Roman" w:hAnsi="Calibri" w:cs="Calibri"/>
+                <w:color w:val="000000"/>
+                <w:lang w:eastAsia="de-DE"/>
+              </w:rPr>
+              <w:t>value</w:t>
+            </w:r>
+            <w:proofErr w:type="spellEnd"/>
           </w:p>
         </w:tc>
         <w:tc>
@@ -457,8 +804,20 @@
                 <w:szCs w:val="18"/>
                 <w:lang w:val="en-US" w:eastAsia="de-DE"/>
               </w:rPr>
-              <w:t>#113 check GetUPNobs</w:t>
-            </w:r>
+              <w:t xml:space="preserve">#113 check </w:t>
+            </w:r>
+            <w:proofErr w:type="spellStart"/>
+            <w:r>
+              <w:rPr>
+                <w:rFonts w:ascii="Arial" w:eastAsia="Times New Roman" w:hAnsi="Arial" w:cs="Arial"/>
+                <w:color w:val="24292E"/>
+                <w:sz w:val="18"/>
+                <w:szCs w:val="18"/>
+                <w:lang w:val="en-US" w:eastAsia="de-DE"/>
+              </w:rPr>
+              <w:t>GetUPNobs</w:t>
+            </w:r>
+            <w:proofErr w:type="spellEnd"/>
           </w:p>
           <w:p>
             <w:pPr>
@@ -604,30 +963,54 @@
                 <w:szCs w:val="18"/>
                 <w:lang w:val="en-US" w:eastAsia="de-DE"/>
               </w:rPr>
-              <w:t>#109 Rounded IoNeurons</w:t>
-            </w:r>
-          </w:p>
-          <w:p>
-            <w:pPr>
-              <w:spacing w:after="0" w:line="240" w:lineRule="auto"/>
-              <w:rPr>
-                <w:rFonts w:ascii="Arial" w:eastAsia="Times New Roman" w:hAnsi="Arial" w:cs="Arial"/>
-                <w:color w:val="000000"/>
-                <w:sz w:val="18"/>
-                <w:szCs w:val="18"/>
-                <w:lang w:val="en-US" w:eastAsia="de-DE"/>
-              </w:rPr>
-            </w:pPr>
-            <w:r>
-              <w:rPr>
-                <w:rFonts w:ascii="Arial" w:eastAsia="Times New Roman" w:hAnsi="Arial" w:cs="Arial"/>
-                <w:color w:val="000000"/>
-                <w:sz w:val="18"/>
-                <w:szCs w:val="18"/>
-                <w:lang w:val="en-US" w:eastAsia="de-DE"/>
-              </w:rPr>
-              <w:t>#92 Connect Neurons -&gt; ClosedConnector</w:t>
-            </w:r>
+              <w:t xml:space="preserve">#109 Rounded </w:t>
+            </w:r>
+            <w:proofErr w:type="spellStart"/>
+            <w:r>
+              <w:rPr>
+                <w:rFonts w:ascii="Arial" w:eastAsia="Times New Roman" w:hAnsi="Arial" w:cs="Arial"/>
+                <w:color w:val="000000"/>
+                <w:sz w:val="18"/>
+                <w:szCs w:val="18"/>
+                <w:lang w:val="en-US" w:eastAsia="de-DE"/>
+              </w:rPr>
+              <w:t>IoNeurons</w:t>
+            </w:r>
+            <w:proofErr w:type="spellEnd"/>
+          </w:p>
+          <w:p>
+            <w:pPr>
+              <w:spacing w:after="0" w:line="240" w:lineRule="auto"/>
+              <w:rPr>
+                <w:rFonts w:ascii="Arial" w:eastAsia="Times New Roman" w:hAnsi="Arial" w:cs="Arial"/>
+                <w:color w:val="000000"/>
+                <w:sz w:val="18"/>
+                <w:szCs w:val="18"/>
+                <w:lang w:val="en-US" w:eastAsia="de-DE"/>
+              </w:rPr>
+            </w:pPr>
+            <w:r>
+              <w:rPr>
+                <w:rFonts w:ascii="Arial" w:eastAsia="Times New Roman" w:hAnsi="Arial" w:cs="Arial"/>
+                <w:color w:val="000000"/>
+                <w:sz w:val="18"/>
+                <w:szCs w:val="18"/>
+                <w:lang w:val="en-US" w:eastAsia="de-DE"/>
+              </w:rPr>
+              <w:t xml:space="preserve">#92 Connect Neurons -&gt; </w:t>
+            </w:r>
+            <w:proofErr w:type="spellStart"/>
+            <w:r>
+              <w:rPr>
+                <w:rFonts w:ascii="Arial" w:eastAsia="Times New Roman" w:hAnsi="Arial" w:cs="Arial"/>
+                <w:color w:val="000000"/>
+                <w:sz w:val="18"/>
+                <w:szCs w:val="18"/>
+                <w:lang w:val="en-US" w:eastAsia="de-DE"/>
+              </w:rPr>
+              <w:t>ClosedConnector</w:t>
+            </w:r>
+            <w:proofErr w:type="spellEnd"/>
           </w:p>
           <w:p>
             <w:pPr>
@@ -670,30 +1053,86 @@
                 <w:szCs w:val="18"/>
                 <w:lang w:val="en-US" w:eastAsia="de-DE"/>
               </w:rPr>
-              <w:t>#63 Lichtquelle (Paul)</w:t>
-            </w:r>
-          </w:p>
-          <w:p>
-            <w:pPr>
-              <w:spacing w:after="0" w:line="240" w:lineRule="auto"/>
-              <w:rPr>
-                <w:rFonts w:ascii="Arial" w:eastAsia="Times New Roman" w:hAnsi="Arial" w:cs="Arial"/>
-                <w:color w:val="000000"/>
-                <w:sz w:val="18"/>
-                <w:szCs w:val="18"/>
-                <w:lang w:val="en-US" w:eastAsia="de-DE"/>
-              </w:rPr>
-            </w:pPr>
-            <w:r>
-              <w:rPr>
-                <w:rFonts w:ascii="Arial" w:eastAsia="Times New Roman" w:hAnsi="Arial" w:cs="Arial"/>
-                <w:color w:val="000000"/>
-                <w:sz w:val="18"/>
-                <w:szCs w:val="18"/>
-                <w:lang w:val="en-US" w:eastAsia="de-DE"/>
-              </w:rPr>
-              <w:t>#64 Andere Signalform</w:t>
-            </w:r>
+              <w:t xml:space="preserve">#63 </w:t>
+            </w:r>
+            <w:proofErr w:type="spellStart"/>
+            <w:r>
+              <w:rPr>
+                <w:rFonts w:ascii="Arial" w:eastAsia="Times New Roman" w:hAnsi="Arial" w:cs="Arial"/>
+                <w:color w:val="000000"/>
+                <w:sz w:val="18"/>
+                <w:szCs w:val="18"/>
+                <w:lang w:val="en-US" w:eastAsia="de-DE"/>
+              </w:rPr>
+              <w:t>Lichtquelle</w:t>
+            </w:r>
+            <w:proofErr w:type="spellEnd"/>
+            <w:r>
+              <w:rPr>
+                <w:rFonts w:ascii="Arial" w:eastAsia="Times New Roman" w:hAnsi="Arial" w:cs="Arial"/>
+                <w:color w:val="000000"/>
+                <w:sz w:val="18"/>
+                <w:szCs w:val="18"/>
+                <w:lang w:val="en-US" w:eastAsia="de-DE"/>
+              </w:rPr>
+              <w:t xml:space="preserve"> (Paul)</w:t>
+            </w:r>
+          </w:p>
+          <w:p>
+            <w:pPr>
+              <w:spacing w:after="0" w:line="240" w:lineRule="auto"/>
+              <w:rPr>
+                <w:rFonts w:ascii="Arial" w:eastAsia="Times New Roman" w:hAnsi="Arial" w:cs="Arial"/>
+                <w:color w:val="000000"/>
+                <w:sz w:val="18"/>
+                <w:szCs w:val="18"/>
+                <w:lang w:val="en-US" w:eastAsia="de-DE"/>
+              </w:rPr>
+            </w:pPr>
+            <w:r>
+              <w:rPr>
+                <w:rFonts w:ascii="Arial" w:eastAsia="Times New Roman" w:hAnsi="Arial" w:cs="Arial"/>
+                <w:color w:val="000000"/>
+                <w:sz w:val="18"/>
+                <w:szCs w:val="18"/>
+                <w:lang w:val="en-US" w:eastAsia="de-DE"/>
+              </w:rPr>
+              <w:t xml:space="preserve">#64 </w:t>
+            </w:r>
+            <w:proofErr w:type="spellStart"/>
+            <w:r>
+              <w:rPr>
+                <w:rFonts w:ascii="Arial" w:eastAsia="Times New Roman" w:hAnsi="Arial" w:cs="Arial"/>
+                <w:color w:val="000000"/>
+                <w:sz w:val="18"/>
+                <w:szCs w:val="18"/>
+                <w:lang w:val="en-US" w:eastAsia="de-DE"/>
+              </w:rPr>
+              <w:t>Andere</w:t>
+            </w:r>
+            <w:proofErr w:type="spellEnd"/>
+            <w:r>
+              <w:rPr>
+                <w:rFonts w:ascii="Arial" w:eastAsia="Times New Roman" w:hAnsi="Arial" w:cs="Arial"/>
+                <w:color w:val="000000"/>
+                <w:sz w:val="18"/>
+                <w:szCs w:val="18"/>
+                <w:lang w:val="en-US" w:eastAsia="de-DE"/>
+              </w:rPr>
+              <w:t xml:space="preserve"> </w:t>
+            </w:r>
+            <w:proofErr w:type="spellStart"/>
+            <w:r>
+              <w:rPr>
+                <w:rFonts w:ascii="Arial" w:eastAsia="Times New Roman" w:hAnsi="Arial" w:cs="Arial"/>
+                <w:color w:val="000000"/>
+                <w:sz w:val="18"/>
+                <w:szCs w:val="18"/>
+                <w:lang w:val="en-US" w:eastAsia="de-DE"/>
+              </w:rPr>
+              <w:t>Signalform</w:t>
+            </w:r>
+            <w:proofErr w:type="spellEnd"/>
           </w:p>
           <w:p>
             <w:pPr>
@@ -794,8 +1233,20 @@
                 <w:szCs w:val="18"/>
                 <w:lang w:eastAsia="de-DE"/>
               </w:rPr>
-              <w:t>#45 Layout manager</w:t>
-            </w:r>
+              <w:t xml:space="preserve">#45 Layout </w:t>
+            </w:r>
+            <w:proofErr w:type="spellStart"/>
+            <w:r>
+              <w:rPr>
+                <w:rFonts w:ascii="Arial" w:eastAsia="Times New Roman" w:hAnsi="Arial" w:cs="Arial"/>
+                <w:color w:val="000000"/>
+                <w:sz w:val="18"/>
+                <w:szCs w:val="18"/>
+                <w:lang w:eastAsia="de-DE"/>
+              </w:rPr>
+              <w:t>manager</w:t>
+            </w:r>
+            <w:proofErr w:type="spellEnd"/>
           </w:p>
           <w:p>
             <w:pPr>
@@ -961,8 +1412,18 @@
                 <w:color w:val="000000"/>
                 <w:lang w:eastAsia="de-DE"/>
               </w:rPr>
-              <w:t>Low value</w:t>
-            </w:r>
+              <w:t xml:space="preserve">Low </w:t>
+            </w:r>
+            <w:proofErr w:type="spellStart"/>
+            <w:r>
+              <w:rPr>
+                <w:rFonts w:ascii="Calibri" w:eastAsia="Times New Roman" w:hAnsi="Calibri" w:cs="Calibri"/>
+                <w:color w:val="000000"/>
+                <w:lang w:eastAsia="de-DE"/>
+              </w:rPr>
+              <w:t>value</w:t>
+            </w:r>
+            <w:proofErr w:type="spellEnd"/>
           </w:p>
         </w:tc>
         <w:tc>
@@ -998,8 +1459,20 @@
                 <w:szCs w:val="18"/>
                 <w:lang w:val="en-US" w:eastAsia="de-DE"/>
               </w:rPr>
-              <w:t>#119 Cleanup AnomationChainCommand</w:t>
-            </w:r>
+              <w:t xml:space="preserve">#119 Cleanup </w:t>
+            </w:r>
+            <w:proofErr w:type="spellStart"/>
+            <w:r>
+              <w:rPr>
+                <w:rFonts w:ascii="Arial" w:eastAsia="Times New Roman" w:hAnsi="Arial" w:cs="Arial"/>
+                <w:color w:val="000000"/>
+                <w:sz w:val="18"/>
+                <w:szCs w:val="18"/>
+                <w:lang w:val="en-US" w:eastAsia="de-DE"/>
+              </w:rPr>
+              <w:t>AnomationChainCommand</w:t>
+            </w:r>
+            <w:proofErr w:type="spellEnd"/>
           </w:p>
           <w:p>
             <w:pPr>
@@ -1074,8 +1547,20 @@
                 <w:szCs w:val="18"/>
                 <w:lang w:val="en-US" w:eastAsia="de-DE"/>
               </w:rPr>
-              <w:t>#71 Color for WindowBackground</w:t>
-            </w:r>
+              <w:t xml:space="preserve">#71 Color for </w:t>
+            </w:r>
+            <w:proofErr w:type="spellStart"/>
+            <w:r>
+              <w:rPr>
+                <w:rFonts w:ascii="Arial" w:eastAsia="Times New Roman" w:hAnsi="Arial" w:cs="Arial"/>
+                <w:color w:val="000000"/>
+                <w:sz w:val="18"/>
+                <w:szCs w:val="18"/>
+                <w:lang w:val="en-US" w:eastAsia="de-DE"/>
+              </w:rPr>
+              <w:t>WindowBackground</w:t>
+            </w:r>
+            <w:proofErr w:type="spellEnd"/>
           </w:p>
         </w:tc>
         <w:tc>
@@ -1111,29 +1596,85 @@
                 <w:szCs w:val="18"/>
                 <w:lang w:val="en-US" w:eastAsia="de-DE"/>
               </w:rPr>
-              <w:t>#108 Improve ClosedConnector::Includes</w:t>
-            </w:r>
-          </w:p>
-          <w:p>
-            <w:pPr>
-              <w:spacing w:after="0" w:line="240" w:lineRule="auto"/>
-              <w:rPr>
-                <w:rFonts w:ascii="Arial" w:eastAsia="Times New Roman" w:hAnsi="Arial" w:cs="Arial"/>
-                <w:color w:val="000000"/>
-                <w:sz w:val="18"/>
-                <w:szCs w:val="18"/>
-                <w:lang w:val="en-US" w:eastAsia="de-DE"/>
-              </w:rPr>
-            </w:pPr>
-            <w:r>
-              <w:rPr>
-                <w:rFonts w:ascii="Arial" w:eastAsia="Times New Roman" w:hAnsi="Arial" w:cs="Arial"/>
-                <w:color w:val="000000"/>
-                <w:sz w:val="18"/>
-                <w:szCs w:val="18"/>
-                <w:lang w:val="en-US" w:eastAsia="de-DE"/>
-              </w:rPr>
-              <w:t xml:space="preserve">#109 Animate SplitClosedConnCmd </w:t>
+              <w:t xml:space="preserve">#108 Improve </w:t>
+            </w:r>
+            <w:proofErr w:type="spellStart"/>
+            <w:proofErr w:type="gramStart"/>
+            <w:r>
+              <w:rPr>
+                <w:rFonts w:ascii="Arial" w:eastAsia="Times New Roman" w:hAnsi="Arial" w:cs="Arial"/>
+                <w:color w:val="000000"/>
+                <w:sz w:val="18"/>
+                <w:szCs w:val="18"/>
+                <w:lang w:val="en-US" w:eastAsia="de-DE"/>
+              </w:rPr>
+              <w:t>ClosedConnector</w:t>
+            </w:r>
+            <w:proofErr w:type="spellEnd"/>
+            <w:r>
+              <w:rPr>
+                <w:rFonts w:ascii="Arial" w:eastAsia="Times New Roman" w:hAnsi="Arial" w:cs="Arial"/>
+                <w:color w:val="000000"/>
+                <w:sz w:val="18"/>
+                <w:szCs w:val="18"/>
+                <w:lang w:val="en-US" w:eastAsia="de-DE"/>
+              </w:rPr>
+              <w:t>::</w:t>
+            </w:r>
+            <w:proofErr w:type="gramEnd"/>
+            <w:r>
+              <w:rPr>
+                <w:rFonts w:ascii="Arial" w:eastAsia="Times New Roman" w:hAnsi="Arial" w:cs="Arial"/>
+                <w:color w:val="000000"/>
+                <w:sz w:val="18"/>
+                <w:szCs w:val="18"/>
+                <w:lang w:val="en-US" w:eastAsia="de-DE"/>
+              </w:rPr>
+              <w:t>Includes</w:t>
+            </w:r>
+          </w:p>
+          <w:p>
+            <w:pPr>
+              <w:spacing w:after="0" w:line="240" w:lineRule="auto"/>
+              <w:rPr>
+                <w:rFonts w:ascii="Arial" w:eastAsia="Times New Roman" w:hAnsi="Arial" w:cs="Arial"/>
+                <w:color w:val="000000"/>
+                <w:sz w:val="18"/>
+                <w:szCs w:val="18"/>
+                <w:lang w:val="en-US" w:eastAsia="de-DE"/>
+              </w:rPr>
+            </w:pPr>
+            <w:r>
+              <w:rPr>
+                <w:rFonts w:ascii="Arial" w:eastAsia="Times New Roman" w:hAnsi="Arial" w:cs="Arial"/>
+                <w:color w:val="000000"/>
+                <w:sz w:val="18"/>
+                <w:szCs w:val="18"/>
+                <w:lang w:val="en-US" w:eastAsia="de-DE"/>
+              </w:rPr>
+              <w:t xml:space="preserve">#109 Animate </w:t>
+            </w:r>
+            <w:proofErr w:type="spellStart"/>
+            <w:r>
+              <w:rPr>
+                <w:rFonts w:ascii="Arial" w:eastAsia="Times New Roman" w:hAnsi="Arial" w:cs="Arial"/>
+                <w:color w:val="000000"/>
+                <w:sz w:val="18"/>
+                <w:szCs w:val="18"/>
+                <w:lang w:val="en-US" w:eastAsia="de-DE"/>
+              </w:rPr>
+              <w:t>SplitClosedConnCmd</w:t>
+            </w:r>
+            <w:proofErr w:type="spellEnd"/>
+            <w:r>
+              <w:rPr>
+                <w:rFonts w:ascii="Arial" w:eastAsia="Times New Roman" w:hAnsi="Arial" w:cs="Arial"/>
+                <w:color w:val="000000"/>
+                <w:sz w:val="18"/>
+                <w:szCs w:val="18"/>
+                <w:lang w:val="en-US" w:eastAsia="de-DE"/>
+              </w:rPr>
+              <w:t xml:space="preserve"> </w:t>
             </w:r>
           </w:p>
           <w:p>
@@ -1177,7 +1718,51 @@
                 <w:szCs w:val="18"/>
                 <w:lang w:val="en-US" w:eastAsia="de-DE"/>
               </w:rPr>
-              <w:t>#13 Andocken durch Move Pipe</w:t>
+              <w:t xml:space="preserve">#13 </w:t>
+            </w:r>
+            <w:proofErr w:type="spellStart"/>
+            <w:r>
+              <w:rPr>
+                <w:rFonts w:ascii="Arial" w:eastAsia="Times New Roman" w:hAnsi="Arial" w:cs="Arial"/>
+                <w:color w:val="000000"/>
+                <w:sz w:val="18"/>
+                <w:szCs w:val="18"/>
+                <w:lang w:val="en-US" w:eastAsia="de-DE"/>
+              </w:rPr>
+              <w:t>Andocken</w:t>
+            </w:r>
+            <w:proofErr w:type="spellEnd"/>
+            <w:r>
+              <w:rPr>
+                <w:rFonts w:ascii="Arial" w:eastAsia="Times New Roman" w:hAnsi="Arial" w:cs="Arial"/>
+                <w:color w:val="000000"/>
+                <w:sz w:val="18"/>
+                <w:szCs w:val="18"/>
+                <w:lang w:val="en-US" w:eastAsia="de-DE"/>
+              </w:rPr>
+              <w:t xml:space="preserve"> </w:t>
+            </w:r>
+            <w:proofErr w:type="spellStart"/>
+            <w:r>
+              <w:rPr>
+                <w:rFonts w:ascii="Arial" w:eastAsia="Times New Roman" w:hAnsi="Arial" w:cs="Arial"/>
+                <w:color w:val="000000"/>
+                <w:sz w:val="18"/>
+                <w:szCs w:val="18"/>
+                <w:lang w:val="en-US" w:eastAsia="de-DE"/>
+              </w:rPr>
+              <w:t>durch</w:t>
+            </w:r>
+            <w:proofErr w:type="spellEnd"/>
+            <w:r>
+              <w:rPr>
+                <w:rFonts w:ascii="Arial" w:eastAsia="Times New Roman" w:hAnsi="Arial" w:cs="Arial"/>
+                <w:color w:val="000000"/>
+                <w:sz w:val="18"/>
+                <w:szCs w:val="18"/>
+                <w:lang w:val="en-US" w:eastAsia="de-DE"/>
+              </w:rPr>
+              <w:t xml:space="preserve"> Move Pipe</w:t>
             </w:r>
           </w:p>
           <w:p>
@@ -1221,30 +1806,54 @@
                 <w:szCs w:val="18"/>
                 <w:lang w:val="en-US" w:eastAsia="de-DE"/>
               </w:rPr>
-              <w:t>#12 Split Dendrit</w:t>
-            </w:r>
-          </w:p>
-          <w:p>
-            <w:pPr>
-              <w:spacing w:after="0" w:line="240" w:lineRule="auto"/>
-              <w:rPr>
-                <w:rFonts w:ascii="Arial" w:eastAsia="Times New Roman" w:hAnsi="Arial" w:cs="Arial"/>
-                <w:color w:val="000000"/>
-                <w:sz w:val="18"/>
-                <w:szCs w:val="18"/>
-                <w:lang w:val="en-US" w:eastAsia="de-DE"/>
-              </w:rPr>
-            </w:pPr>
-            <w:r>
-              <w:rPr>
-                <w:rFonts w:ascii="Arial" w:eastAsia="Times New Roman" w:hAnsi="Arial" w:cs="Arial"/>
-                <w:color w:val="000000"/>
-                <w:sz w:val="18"/>
-                <w:szCs w:val="18"/>
-                <w:lang w:val="en-US" w:eastAsia="de-DE"/>
-              </w:rPr>
-              <w:t>#115 Undo/Redo icons sometimes incorrcet</w:t>
-            </w:r>
+              <w:t xml:space="preserve">#12 Split </w:t>
+            </w:r>
+            <w:proofErr w:type="spellStart"/>
+            <w:r>
+              <w:rPr>
+                <w:rFonts w:ascii="Arial" w:eastAsia="Times New Roman" w:hAnsi="Arial" w:cs="Arial"/>
+                <w:color w:val="000000"/>
+                <w:sz w:val="18"/>
+                <w:szCs w:val="18"/>
+                <w:lang w:val="en-US" w:eastAsia="de-DE"/>
+              </w:rPr>
+              <w:t>Dendrit</w:t>
+            </w:r>
+            <w:proofErr w:type="spellEnd"/>
+          </w:p>
+          <w:p>
+            <w:pPr>
+              <w:spacing w:after="0" w:line="240" w:lineRule="auto"/>
+              <w:rPr>
+                <w:rFonts w:ascii="Arial" w:eastAsia="Times New Roman" w:hAnsi="Arial" w:cs="Arial"/>
+                <w:color w:val="000000"/>
+                <w:sz w:val="18"/>
+                <w:szCs w:val="18"/>
+                <w:lang w:val="en-US" w:eastAsia="de-DE"/>
+              </w:rPr>
+            </w:pPr>
+            <w:r>
+              <w:rPr>
+                <w:rFonts w:ascii="Arial" w:eastAsia="Times New Roman" w:hAnsi="Arial" w:cs="Arial"/>
+                <w:color w:val="000000"/>
+                <w:sz w:val="18"/>
+                <w:szCs w:val="18"/>
+                <w:lang w:val="en-US" w:eastAsia="de-DE"/>
+              </w:rPr>
+              <w:t xml:space="preserve">#115 Undo/Redo icons sometimes </w:t>
+            </w:r>
+            <w:proofErr w:type="spellStart"/>
+            <w:r>
+              <w:rPr>
+                <w:rFonts w:ascii="Arial" w:eastAsia="Times New Roman" w:hAnsi="Arial" w:cs="Arial"/>
+                <w:color w:val="000000"/>
+                <w:sz w:val="18"/>
+                <w:szCs w:val="18"/>
+                <w:lang w:val="en-US" w:eastAsia="de-DE"/>
+              </w:rPr>
+              <w:t>incorrcet</w:t>
+            </w:r>
+            <w:proofErr w:type="spellEnd"/>
           </w:p>
           <w:p>
             <w:pPr>
@@ -1363,8 +1972,20 @@
                 <w:szCs w:val="18"/>
                 <w:lang w:val="en-US" w:eastAsia="de-DE"/>
               </w:rPr>
-              <w:t>#72 Zoom DescWin</w:t>
-            </w:r>
+              <w:t xml:space="preserve">#72 Zoom </w:t>
+            </w:r>
+            <w:proofErr w:type="spellStart"/>
+            <w:r>
+              <w:rPr>
+                <w:rFonts w:ascii="Arial" w:eastAsia="Times New Roman" w:hAnsi="Arial" w:cs="Arial"/>
+                <w:color w:val="000000"/>
+                <w:sz w:val="18"/>
+                <w:szCs w:val="18"/>
+                <w:lang w:val="en-US" w:eastAsia="de-DE"/>
+              </w:rPr>
+              <w:t>DescWin</w:t>
+            </w:r>
+            <w:proofErr w:type="spellEnd"/>
           </w:p>
           <w:p>
             <w:pPr>
@@ -1551,6 +2172,7 @@
                 <w:lang w:eastAsia="de-DE"/>
               </w:rPr>
             </w:pPr>
+            <w:proofErr w:type="spellStart"/>
             <w:r>
               <w:rPr>
                 <w:rFonts w:ascii="Calibri" w:eastAsia="Times New Roman" w:hAnsi="Calibri" w:cs="Calibri"/>
@@ -1559,6 +2181,7 @@
               </w:rPr>
               <w:t>Effort</w:t>
             </w:r>
+            <w:proofErr w:type="spellEnd"/>
           </w:p>
         </w:tc>
         <w:tc>
@@ -1690,7 +2313,25 @@
           <w:sz w:val="18"/>
           <w:szCs w:val="18"/>
         </w:rPr>
-        <w:t>#121: Wenn ein Modell einen EEG sensor enthält, wird dieser nicht im EEG monitor angezeigt</w:t>
+        <w:t xml:space="preserve">#121: Wenn ein Modell einen EEG </w:t>
+      </w:r>
+      <w:proofErr w:type="spellStart"/>
+      <w:r>
+        <w:rPr>
+          <w:rFonts w:ascii="Verdana" w:eastAsia="Times New Roman" w:hAnsi="Verdana"/>
+          <w:sz w:val="18"/>
+          <w:szCs w:val="18"/>
+        </w:rPr>
+        <w:t>sensor</w:t>
+      </w:r>
+      <w:proofErr w:type="spellEnd"/>
+      <w:r>
+        <w:rPr>
+          <w:rFonts w:ascii="Verdana" w:eastAsia="Times New Roman" w:hAnsi="Verdana"/>
+          <w:sz w:val="18"/>
+          <w:szCs w:val="18"/>
+        </w:rPr>
+        <w:t xml:space="preserve"> enthält, wird dieser nicht im EEG monitor angezeigt</w:t>
       </w:r>
     </w:p>
     <w:p>
@@ -1725,7 +2366,17 @@
           <w:sz w:val="18"/>
           <w:szCs w:val="18"/>
         </w:rPr>
-        <w:t>Das Signal beim Auslösen eines Neurons ist nicht einfach eine Parabel, sondern eine Funktion, die näher an den in der Literatur beschriebenen Signalformen liegt. Vorschläge?</w:t>
+        <w:t xml:space="preserve">Das Signal beim Auslösen eines Neurons ist nicht einfach eine Parabel, sondern eine Funktion, die näher an den in der Literatur beschriebenen Signalformen liegt. </w:t>
+      </w:r>
+      <w:proofErr w:type="spellStart"/>
+      <w:proofErr w:type="gramStart"/>
+      <w:r>
+        <w:rPr>
+          <w:rFonts w:ascii="Verdana" w:eastAsia="Times New Roman" w:hAnsi="Verdana"/>
+          <w:sz w:val="18"/>
+          <w:szCs w:val="18"/>
+        </w:rPr>
+        <w:t>Vorschläge?</w:t>
       </w:r>
       <w:r>
         <w:rPr>
@@ -1734,7 +2385,18 @@
           <w:szCs w:val="18"/>
           <w:shd w:val="clear" w:color="auto" w:fill="00FFFF"/>
         </w:rPr>
-        <w:t>Parabel reicht erst mal: 2</w:t>
+        <w:t>Parabel</w:t>
+      </w:r>
+      <w:proofErr w:type="spellEnd"/>
+      <w:proofErr w:type="gramEnd"/>
+      <w:r>
+        <w:rPr>
+          <w:rFonts w:ascii="Verdana" w:eastAsia="Times New Roman" w:hAnsi="Verdana"/>
+          <w:sz w:val="18"/>
+          <w:szCs w:val="18"/>
+          <w:shd w:val="clear" w:color="auto" w:fill="00FFFF"/>
+        </w:rPr>
+        <w:t xml:space="preserve"> reicht erst mal: 2</w:t>
       </w:r>
     </w:p>
     <w:p>
@@ -1796,9 +2458,11 @@
       <w:pPr>
         <w:ind w:left="720" w:hanging="360"/>
       </w:pPr>
+      <w:proofErr w:type="spellStart"/>
       <w:r>
         <w:t>Unclassified</w:t>
       </w:r>
+      <w:proofErr w:type="spellEnd"/>
     </w:p>
     <w:p>
       <w:pPr>
@@ -1868,7 +2532,27 @@
           <w:szCs w:val="18"/>
           <w:shd w:val="clear" w:color="auto" w:fill="40E0D0"/>
         </w:rPr>
-        <w:t xml:space="preserve">innesorgan konstant: Sie lässt bei intensiven Reizen nach und steigt bei immer schwächeren Reize wieder an. </w:t>
+        <w:t xml:space="preserve">innesorgan konstant: Sie lässt bei intensiven Reizen nach und steigt </w:t>
+      </w:r>
+      <w:proofErr w:type="gramStart"/>
+      <w:r>
+        <w:rPr>
+          <w:rFonts w:ascii="Verdana" w:eastAsia="Times New Roman" w:hAnsi="Verdana"/>
+          <w:sz w:val="18"/>
+          <w:szCs w:val="18"/>
+          <w:shd w:val="clear" w:color="auto" w:fill="40E0D0"/>
+        </w:rPr>
+        <w:t>bei immer schwächeren Reize</w:t>
+      </w:r>
+      <w:proofErr w:type="gramEnd"/>
+      <w:r>
+        <w:rPr>
+          <w:rFonts w:ascii="Verdana" w:eastAsia="Times New Roman" w:hAnsi="Verdana"/>
+          <w:sz w:val="18"/>
+          <w:szCs w:val="18"/>
+          <w:shd w:val="clear" w:color="auto" w:fill="40E0D0"/>
+        </w:rPr>
+        <w:t xml:space="preserve"> wieder an. </w:t>
       </w:r>
     </w:p>
     <w:p>
@@ -1889,7 +2573,28 @@
           <w:szCs w:val="18"/>
           <w:shd w:val="clear" w:color="auto" w:fill="40E0D0"/>
         </w:rPr>
-        <w:t>Man könnte also solche Frequenz-Verläufe auch erst mal als Frequenz Diagramm aus einer Datei einlesen, die man vorher bereit gestellt hat. Die könnte man mitspeichern, so dass man später mehrere Varianten vergleichen kann in ihrer Wirkung.</w:t>
+        <w:lastRenderedPageBreak/>
+        <w:t xml:space="preserve">Man könnte also solche Frequenz-Verläufe auch erst mal als Frequenz Diagramm aus einer Datei einlesen, die man vorher </w:t>
+      </w:r>
+      <w:proofErr w:type="gramStart"/>
+      <w:r>
+        <w:rPr>
+          <w:rFonts w:ascii="Verdana" w:eastAsia="Times New Roman" w:hAnsi="Verdana"/>
+          <w:sz w:val="18"/>
+          <w:szCs w:val="18"/>
+          <w:shd w:val="clear" w:color="auto" w:fill="40E0D0"/>
+        </w:rPr>
+        <w:t>bereit gestellt</w:t>
+      </w:r>
+      <w:proofErr w:type="gramEnd"/>
+      <w:r>
+        <w:rPr>
+          <w:rFonts w:ascii="Verdana" w:eastAsia="Times New Roman" w:hAnsi="Verdana"/>
+          <w:sz w:val="18"/>
+          <w:szCs w:val="18"/>
+          <w:shd w:val="clear" w:color="auto" w:fill="40E0D0"/>
+        </w:rPr>
+        <w:t xml:space="preserve"> hat. Die könnte man mitspeichern, so dass man später mehrere Varianten vergleichen kann in ihrer Wirkung.</w:t>
       </w:r>
     </w:p>
     <w:p>
@@ -1931,7 +2636,6 @@
           <w:szCs w:val="18"/>
           <w:shd w:val="clear" w:color="auto" w:fill="40E0D0"/>
         </w:rPr>
-        <w:lastRenderedPageBreak/>
         <w:t>Inzwischen bin ich der Meinung, dass die Nachbildung akustischer Auswertung in solchen Netzen einfacher zugänglich ist. Mögliche Merkmale: starker Anstieg/Abfall der Lautstärke, langsames Steigen/fallen, plötzliche Einsprengsel etc. Das ist vermutlich auch die erste Auswertungsstufe beim Neugeborenen, vielleicht sogar schon vor der Geburt</w:t>
       </w:r>
     </w:p>
@@ -1964,7 +2668,15 @@
     </w:p>
     <w:p>
       <w:r>
-        <w:t>============================ Done =======================================</w:t>
+        <w:t xml:space="preserve">============================ </w:t>
+      </w:r>
+      <w:proofErr w:type="spellStart"/>
+      <w:r>
+        <w:t>Done</w:t>
+      </w:r>
+      <w:proofErr w:type="spellEnd"/>
+      <w:r>
+        <w:t xml:space="preserve"> =======================================</w:t>
       </w:r>
     </w:p>
     <w:p>
@@ -1991,7 +2703,29 @@
           <w:szCs w:val="18"/>
           <w:lang w:val="en-US" w:eastAsia="de-DE"/>
         </w:rPr>
-        <w:t xml:space="preserve">#122 Make IoConnector: Order mix up </w:t>
+        <w:t xml:space="preserve">#122 Make </w:t>
+      </w:r>
+      <w:proofErr w:type="spellStart"/>
+      <w:r>
+        <w:rPr>
+          <w:rFonts w:ascii="Arial" w:eastAsia="Times New Roman" w:hAnsi="Arial" w:cs="Arial"/>
+          <w:color w:val="24292E"/>
+          <w:sz w:val="18"/>
+          <w:szCs w:val="18"/>
+          <w:lang w:val="en-US" w:eastAsia="de-DE"/>
+        </w:rPr>
+        <w:t>IoConnector</w:t>
+      </w:r>
+      <w:proofErr w:type="spellEnd"/>
+      <w:r>
+        <w:rPr>
+          <w:rFonts w:ascii="Arial" w:eastAsia="Times New Roman" w:hAnsi="Arial" w:cs="Arial"/>
+          <w:color w:val="24292E"/>
+          <w:sz w:val="18"/>
+          <w:szCs w:val="18"/>
+          <w:lang w:val="en-US" w:eastAsia="de-DE"/>
+        </w:rPr>
+        <w:t xml:space="preserve">: Order mix up </w:t>
       </w:r>
     </w:p>
     <w:p>
@@ -2018,8 +2752,42 @@
           <w:szCs w:val="18"/>
           <w:lang w:val="en-US" w:eastAsia="de-DE"/>
         </w:rPr>
-        <w:t>#118 CopySelectionCommand inherit from SelectionCommand</w:t>
-      </w:r>
+        <w:t xml:space="preserve">#118 </w:t>
+      </w:r>
+      <w:proofErr w:type="spellStart"/>
+      <w:r>
+        <w:rPr>
+          <w:rFonts w:ascii="Arial" w:eastAsia="Times New Roman" w:hAnsi="Arial" w:cs="Arial"/>
+          <w:color w:val="000000"/>
+          <w:sz w:val="18"/>
+          <w:szCs w:val="18"/>
+          <w:lang w:val="en-US" w:eastAsia="de-DE"/>
+        </w:rPr>
+        <w:t>CopySelectionCommand</w:t>
+      </w:r>
+      <w:proofErr w:type="spellEnd"/>
+      <w:r>
+        <w:rPr>
+          <w:rFonts w:ascii="Arial" w:eastAsia="Times New Roman" w:hAnsi="Arial" w:cs="Arial"/>
+          <w:color w:val="000000"/>
+          <w:sz w:val="18"/>
+          <w:szCs w:val="18"/>
+          <w:lang w:val="en-US" w:eastAsia="de-DE"/>
+        </w:rPr>
+        <w:t xml:space="preserve"> inherit from </w:t>
+      </w:r>
+      <w:proofErr w:type="spellStart"/>
+      <w:r>
+        <w:rPr>
+          <w:rFonts w:ascii="Arial" w:eastAsia="Times New Roman" w:hAnsi="Arial" w:cs="Arial"/>
+          <w:color w:val="000000"/>
+          <w:sz w:val="18"/>
+          <w:szCs w:val="18"/>
+          <w:lang w:val="en-US" w:eastAsia="de-DE"/>
+        </w:rPr>
+        <w:t>SelectionCommand</w:t>
+      </w:r>
+      <w:proofErr w:type="spellEnd"/>
     </w:p>
     <w:p>
       <w:pPr>
@@ -2072,7 +2840,19 @@
           <w:szCs w:val="18"/>
           <w:lang w:val="en-US" w:eastAsia="de-DE"/>
         </w:rPr>
-        <w:t>#85 Groups: Permanent selections</w:t>
+        <w:t xml:space="preserve">#85 Groups: Permanent </w:t>
+      </w:r>
+      <w:proofErr w:type="spellStart"/>
+      <w:proofErr w:type="gramStart"/>
+      <w:r>
+        <w:rPr>
+          <w:rFonts w:ascii="Arial" w:eastAsia="Times New Roman" w:hAnsi="Arial" w:cs="Arial"/>
+          <w:color w:val="000000"/>
+          <w:sz w:val="18"/>
+          <w:szCs w:val="18"/>
+          <w:lang w:val="en-US" w:eastAsia="de-DE"/>
+        </w:rPr>
+        <w:t>selections</w:t>
       </w:r>
       <w:r>
         <w:rPr>
@@ -2084,6 +2864,8 @@
         </w:rPr>
         <w:t>:rejected</w:t>
       </w:r>
+      <w:proofErr w:type="spellEnd"/>
+      <w:proofErr w:type="gramEnd"/>
     </w:p>
     <w:p>
       <w:pPr>
@@ -2109,7 +2891,29 @@
           <w:szCs w:val="18"/>
           <w:lang w:val="en-US" w:eastAsia="de-DE"/>
         </w:rPr>
-        <w:t>#110 Speed up DeleteSelection (problem was DUMP)</w:t>
+        <w:t xml:space="preserve">#110 Speed up </w:t>
+      </w:r>
+      <w:proofErr w:type="spellStart"/>
+      <w:r>
+        <w:rPr>
+          <w:rFonts w:ascii="Arial" w:eastAsia="Times New Roman" w:hAnsi="Arial" w:cs="Arial"/>
+          <w:color w:val="000000"/>
+          <w:sz w:val="18"/>
+          <w:szCs w:val="18"/>
+          <w:lang w:val="en-US" w:eastAsia="de-DE"/>
+        </w:rPr>
+        <w:t>DeleteSelection</w:t>
+      </w:r>
+      <w:proofErr w:type="spellEnd"/>
+      <w:r>
+        <w:rPr>
+          <w:rFonts w:ascii="Arial" w:eastAsia="Times New Roman" w:hAnsi="Arial" w:cs="Arial"/>
+          <w:color w:val="000000"/>
+          <w:sz w:val="18"/>
+          <w:szCs w:val="18"/>
+          <w:lang w:val="en-US" w:eastAsia="de-DE"/>
+        </w:rPr>
+        <w:t xml:space="preserve"> (problem was DUMP)</w:t>
       </w:r>
     </w:p>
     <w:p>
@@ -2136,7 +2940,29 @@
           <w:szCs w:val="18"/>
           <w:lang w:val="en-US" w:eastAsia="de-DE"/>
         </w:rPr>
-        <w:t xml:space="preserve">#107 Bug: Mixed Pipes on plug IoNeurons </w:t>
+        <w:t xml:space="preserve">#107 Bug: Mixed Pipes on plug </w:t>
+      </w:r>
+      <w:proofErr w:type="spellStart"/>
+      <w:r>
+        <w:rPr>
+          <w:rFonts w:ascii="Arial" w:eastAsia="Times New Roman" w:hAnsi="Arial" w:cs="Arial"/>
+          <w:color w:val="000000"/>
+          <w:sz w:val="18"/>
+          <w:szCs w:val="18"/>
+          <w:lang w:val="en-US" w:eastAsia="de-DE"/>
+        </w:rPr>
+        <w:t>IoNeurons</w:t>
+      </w:r>
+      <w:proofErr w:type="spellEnd"/>
+      <w:r>
+        <w:rPr>
+          <w:rFonts w:ascii="Arial" w:eastAsia="Times New Roman" w:hAnsi="Arial" w:cs="Arial"/>
+          <w:color w:val="000000"/>
+          <w:sz w:val="18"/>
+          <w:szCs w:val="18"/>
+          <w:lang w:val="en-US" w:eastAsia="de-DE"/>
+        </w:rPr>
+        <w:t xml:space="preserve"> </w:t>
       </w:r>
     </w:p>
     <w:p>
@@ -2190,7 +3016,29 @@
           <w:szCs w:val="18"/>
           <w:lang w:val="en-US" w:eastAsia="de-DE"/>
         </w:rPr>
-        <w:t>#98 Dislocate closedConn on disconnect</w:t>
+        <w:t xml:space="preserve">#98 Dislocate </w:t>
+      </w:r>
+      <w:proofErr w:type="spellStart"/>
+      <w:r>
+        <w:rPr>
+          <w:rFonts w:ascii="Arial" w:eastAsia="Times New Roman" w:hAnsi="Arial" w:cs="Arial"/>
+          <w:color w:val="000000"/>
+          <w:sz w:val="18"/>
+          <w:szCs w:val="18"/>
+          <w:lang w:val="en-US" w:eastAsia="de-DE"/>
+        </w:rPr>
+        <w:t>closedConn</w:t>
+      </w:r>
+      <w:proofErr w:type="spellEnd"/>
+      <w:r>
+        <w:rPr>
+          <w:rFonts w:ascii="Arial" w:eastAsia="Times New Roman" w:hAnsi="Arial" w:cs="Arial"/>
+          <w:color w:val="000000"/>
+          <w:sz w:val="18"/>
+          <w:szCs w:val="18"/>
+          <w:lang w:val="en-US" w:eastAsia="de-DE"/>
+        </w:rPr>
+        <w:t xml:space="preserve"> on disconnect</w:t>
       </w:r>
       <w:r>
         <w:rPr>
@@ -2237,7 +3085,29 @@
           <w:szCs w:val="18"/>
           <w:lang w:val="en-US" w:eastAsia="de-DE"/>
         </w:rPr>
-        <w:t xml:space="preserve">#106 DeleteClosedConn: delete neurons </w:t>
+        <w:t xml:space="preserve">#106 </w:t>
+      </w:r>
+      <w:proofErr w:type="spellStart"/>
+      <w:r>
+        <w:rPr>
+          <w:rFonts w:ascii="Arial" w:eastAsia="Times New Roman" w:hAnsi="Arial" w:cs="Arial"/>
+          <w:color w:val="000000"/>
+          <w:sz w:val="18"/>
+          <w:szCs w:val="18"/>
+          <w:lang w:val="en-US" w:eastAsia="de-DE"/>
+        </w:rPr>
+        <w:t>DeleteClosedConn</w:t>
+      </w:r>
+      <w:proofErr w:type="spellEnd"/>
+      <w:r>
+        <w:rPr>
+          <w:rFonts w:ascii="Arial" w:eastAsia="Times New Roman" w:hAnsi="Arial" w:cs="Arial"/>
+          <w:color w:val="000000"/>
+          <w:sz w:val="18"/>
+          <w:szCs w:val="18"/>
+          <w:lang w:val="en-US" w:eastAsia="de-DE"/>
+        </w:rPr>
+        <w:t xml:space="preserve">: delete neurons </w:t>
       </w:r>
     </w:p>
     <w:p>
@@ -2291,7 +3161,29 @@
           <w:szCs w:val="18"/>
           <w:lang w:val="en-US" w:eastAsia="de-DE"/>
         </w:rPr>
-        <w:t>#91 DisConnect Input/Output connectors</w:t>
+        <w:t xml:space="preserve">#91 </w:t>
+      </w:r>
+      <w:proofErr w:type="spellStart"/>
+      <w:r>
+        <w:rPr>
+          <w:rFonts w:ascii="Arial" w:eastAsia="Times New Roman" w:hAnsi="Arial" w:cs="Arial"/>
+          <w:color w:val="000000"/>
+          <w:sz w:val="18"/>
+          <w:szCs w:val="18"/>
+          <w:lang w:val="en-US" w:eastAsia="de-DE"/>
+        </w:rPr>
+        <w:t>DisConnect</w:t>
+      </w:r>
+      <w:proofErr w:type="spellEnd"/>
+      <w:r>
+        <w:rPr>
+          <w:rFonts w:ascii="Arial" w:eastAsia="Times New Roman" w:hAnsi="Arial" w:cs="Arial"/>
+          <w:color w:val="000000"/>
+          <w:sz w:val="18"/>
+          <w:szCs w:val="18"/>
+          <w:lang w:val="en-US" w:eastAsia="de-DE"/>
+        </w:rPr>
+        <w:t xml:space="preserve"> Input/Output connectors</w:t>
       </w:r>
     </w:p>
     <w:p>
@@ -2318,7 +3210,51 @@
           <w:szCs w:val="18"/>
           <w:lang w:val="en-US" w:eastAsia="de-DE"/>
         </w:rPr>
-        <w:t>#90 Unplug (ClosedConn -&gt; In- &amp; OutConn)</w:t>
+        <w:t>#90 Unplug (</w:t>
+      </w:r>
+      <w:proofErr w:type="spellStart"/>
+      <w:r>
+        <w:rPr>
+          <w:rFonts w:ascii="Arial" w:eastAsia="Times New Roman" w:hAnsi="Arial" w:cs="Arial"/>
+          <w:color w:val="000000"/>
+          <w:sz w:val="18"/>
+          <w:szCs w:val="18"/>
+          <w:lang w:val="en-US" w:eastAsia="de-DE"/>
+        </w:rPr>
+        <w:t>ClosedConn</w:t>
+      </w:r>
+      <w:proofErr w:type="spellEnd"/>
+      <w:r>
+        <w:rPr>
+          <w:rFonts w:ascii="Arial" w:eastAsia="Times New Roman" w:hAnsi="Arial" w:cs="Arial"/>
+          <w:color w:val="000000"/>
+          <w:sz w:val="18"/>
+          <w:szCs w:val="18"/>
+          <w:lang w:val="en-US" w:eastAsia="de-DE"/>
+        </w:rPr>
+        <w:t xml:space="preserve"> -&gt; In- &amp; </w:t>
+      </w:r>
+      <w:proofErr w:type="spellStart"/>
+      <w:r>
+        <w:rPr>
+          <w:rFonts w:ascii="Arial" w:eastAsia="Times New Roman" w:hAnsi="Arial" w:cs="Arial"/>
+          <w:color w:val="000000"/>
+          <w:sz w:val="18"/>
+          <w:szCs w:val="18"/>
+          <w:lang w:val="en-US" w:eastAsia="de-DE"/>
+        </w:rPr>
+        <w:t>OutConn</w:t>
+      </w:r>
+      <w:proofErr w:type="spellEnd"/>
+      <w:r>
+        <w:rPr>
+          <w:rFonts w:ascii="Arial" w:eastAsia="Times New Roman" w:hAnsi="Arial" w:cs="Arial"/>
+          <w:color w:val="000000"/>
+          <w:sz w:val="18"/>
+          <w:szCs w:val="18"/>
+          <w:lang w:val="en-US" w:eastAsia="de-DE"/>
+        </w:rPr>
+        <w:t>)</w:t>
       </w:r>
     </w:p>
     <w:p>
@@ -2347,6 +3283,7 @@
         </w:rPr>
         <w:t xml:space="preserve">#101 </w:t>
       </w:r>
+      <w:proofErr w:type="spellStart"/>
       <w:r>
         <w:rPr>
           <w:rFonts w:ascii="Arial" w:eastAsia="Times New Roman" w:hAnsi="Arial" w:cs="Arial"/>
@@ -2357,15 +3294,38 @@
         </w:rPr>
         <w:t>DisConnect</w:t>
       </w:r>
-      <w:r>
-        <w:rPr>
-          <w:rFonts w:ascii="Arial" w:eastAsia="Times New Roman" w:hAnsi="Arial" w:cs="Arial"/>
-          <w:color w:val="000000"/>
-          <w:sz w:val="18"/>
-          <w:szCs w:val="18"/>
-          <w:lang w:val="en-US" w:eastAsia="de-DE"/>
-        </w:rPr>
-        <w:t xml:space="preserve"> Neuron (In-/OutNeuron)</w:t>
+      <w:proofErr w:type="spellEnd"/>
+      <w:r>
+        <w:rPr>
+          <w:rFonts w:ascii="Arial" w:eastAsia="Times New Roman" w:hAnsi="Arial" w:cs="Arial"/>
+          <w:color w:val="000000"/>
+          <w:sz w:val="18"/>
+          <w:szCs w:val="18"/>
+          <w:lang w:val="en-US" w:eastAsia="de-DE"/>
+        </w:rPr>
+        <w:t xml:space="preserve"> Neuron (In-/</w:t>
+      </w:r>
+      <w:proofErr w:type="spellStart"/>
+      <w:r>
+        <w:rPr>
+          <w:rFonts w:ascii="Arial" w:eastAsia="Times New Roman" w:hAnsi="Arial" w:cs="Arial"/>
+          <w:color w:val="000000"/>
+          <w:sz w:val="18"/>
+          <w:szCs w:val="18"/>
+          <w:lang w:val="en-US" w:eastAsia="de-DE"/>
+        </w:rPr>
+        <w:t>OutNeuron</w:t>
+      </w:r>
+      <w:proofErr w:type="spellEnd"/>
+      <w:r>
+        <w:rPr>
+          <w:rFonts w:ascii="Arial" w:eastAsia="Times New Roman" w:hAnsi="Arial" w:cs="Arial"/>
+          <w:color w:val="000000"/>
+          <w:sz w:val="18"/>
+          <w:szCs w:val="18"/>
+          <w:lang w:val="en-US" w:eastAsia="de-DE"/>
+        </w:rPr>
+        <w:t>)</w:t>
       </w:r>
     </w:p>
     <w:p>
@@ -2771,7 +3731,29 @@
           <w:szCs w:val="18"/>
           <w:lang w:val="en-US" w:eastAsia="de-DE"/>
         </w:rPr>
-        <w:t>#80 SignalData undo/redo</w:t>
+        <w:t xml:space="preserve">#80 </w:t>
+      </w:r>
+      <w:proofErr w:type="spellStart"/>
+      <w:r>
+        <w:rPr>
+          <w:rFonts w:ascii="Arial" w:eastAsia="Times New Roman" w:hAnsi="Arial" w:cs="Arial"/>
+          <w:color w:val="000000"/>
+          <w:sz w:val="18"/>
+          <w:szCs w:val="18"/>
+          <w:lang w:val="en-US" w:eastAsia="de-DE"/>
+        </w:rPr>
+        <w:t>SignalData</w:t>
+      </w:r>
+      <w:proofErr w:type="spellEnd"/>
+      <w:r>
+        <w:rPr>
+          <w:rFonts w:ascii="Arial" w:eastAsia="Times New Roman" w:hAnsi="Arial" w:cs="Arial"/>
+          <w:color w:val="000000"/>
+          <w:sz w:val="18"/>
+          <w:szCs w:val="18"/>
+          <w:lang w:val="en-US" w:eastAsia="de-DE"/>
+        </w:rPr>
+        <w:t xml:space="preserve"> undo/redo</w:t>
       </w:r>
     </w:p>
     <w:p>
@@ -2879,7 +3861,41 @@
           <w:szCs w:val="18"/>
           <w:lang w:val="en-US" w:eastAsia="de-DE"/>
         </w:rPr>
-        <w:t>#76 Improve selection commands  (docu!)</w:t>
+        <w:t xml:space="preserve">#76 Improve selection </w:t>
+      </w:r>
+      <w:proofErr w:type="gramStart"/>
+      <w:r>
+        <w:rPr>
+          <w:rFonts w:ascii="Arial" w:eastAsia="Times New Roman" w:hAnsi="Arial" w:cs="Arial"/>
+          <w:color w:val="000000"/>
+          <w:sz w:val="18"/>
+          <w:szCs w:val="18"/>
+          <w:lang w:val="en-US" w:eastAsia="de-DE"/>
+        </w:rPr>
+        <w:t>commands  (</w:t>
+      </w:r>
+      <w:proofErr w:type="spellStart"/>
+      <w:proofErr w:type="gramEnd"/>
+      <w:r>
+        <w:rPr>
+          <w:rFonts w:ascii="Arial" w:eastAsia="Times New Roman" w:hAnsi="Arial" w:cs="Arial"/>
+          <w:color w:val="000000"/>
+          <w:sz w:val="18"/>
+          <w:szCs w:val="18"/>
+          <w:lang w:val="en-US" w:eastAsia="de-DE"/>
+        </w:rPr>
+        <w:t>docu</w:t>
+      </w:r>
+      <w:proofErr w:type="spellEnd"/>
+      <w:r>
+        <w:rPr>
+          <w:rFonts w:ascii="Arial" w:eastAsia="Times New Roman" w:hAnsi="Arial" w:cs="Arial"/>
+          <w:color w:val="000000"/>
+          <w:sz w:val="18"/>
+          <w:szCs w:val="18"/>
+          <w:lang w:val="en-US" w:eastAsia="de-DE"/>
+        </w:rPr>
+        <w:t>!)</w:t>
       </w:r>
     </w:p>
     <w:p>
@@ -2952,7 +3968,43 @@
           <w:sz w:val="18"/>
           <w:szCs w:val="18"/>
         </w:rPr>
-        <w:t>Ich habe noch eine Idee. Mir ist es manchmal passiert, dass ich ein Modell verworfen habe, aber Teile daraus hätte weiter verwenden können. Kann man solche Teile nicht in einen Zwischenspeicher kopieren um sie in einem anderen Modell zu verwernden?</w:t>
+        <w:t xml:space="preserve">Ich habe noch eine Idee. Mir ist es manchmal passiert, dass ich ein Modell verworfen habe, aber Teile daraus hätte </w:t>
+      </w:r>
+      <w:proofErr w:type="gramStart"/>
+      <w:r>
+        <w:rPr>
+          <w:rFonts w:ascii="Verdana" w:eastAsia="Times New Roman" w:hAnsi="Verdana"/>
+          <w:sz w:val="18"/>
+          <w:szCs w:val="18"/>
+        </w:rPr>
+        <w:t>weiter verwenden</w:t>
+      </w:r>
+      <w:proofErr w:type="gramEnd"/>
+      <w:r>
+        <w:rPr>
+          <w:rFonts w:ascii="Verdana" w:eastAsia="Times New Roman" w:hAnsi="Verdana"/>
+          <w:sz w:val="18"/>
+          <w:szCs w:val="18"/>
+        </w:rPr>
+        <w:t xml:space="preserve"> können. Kann man solche Teile nicht in einen Zwischenspeicher kopieren um sie in einem anderen Modell zu </w:t>
+      </w:r>
+      <w:proofErr w:type="spellStart"/>
+      <w:r>
+        <w:rPr>
+          <w:rFonts w:ascii="Verdana" w:eastAsia="Times New Roman" w:hAnsi="Verdana"/>
+          <w:sz w:val="18"/>
+          <w:szCs w:val="18"/>
+        </w:rPr>
+        <w:t>verwernden</w:t>
+      </w:r>
+      <w:proofErr w:type="spellEnd"/>
+      <w:r>
+        <w:rPr>
+          <w:rFonts w:ascii="Verdana" w:eastAsia="Times New Roman" w:hAnsi="Verdana"/>
+          <w:sz w:val="18"/>
+          <w:szCs w:val="18"/>
+        </w:rPr>
+        <w:t>?</w:t>
       </w:r>
     </w:p>
     <w:p>
@@ -3057,6 +4109,7 @@
           <w:sz w:val="18"/>
           <w:szCs w:val="18"/>
         </w:rPr>
+        <w:lastRenderedPageBreak/>
         <w:t xml:space="preserve">#65: Im Monitorfenster können die Signale in der Reihenfolge verändert werden. Einfach ein Signal anklicken und nach oben oder unten Verschieben </w:t>
       </w:r>
       <w:r>
@@ -3090,16 +4143,25 @@
           <w:sz w:val="18"/>
           <w:szCs w:val="18"/>
         </w:rPr>
-        <w:t xml:space="preserve">#69 Statt einzelner Neuronen kann als Signalquelle ein kreisförmiger Bereich des Modells ausgewählt werden. Das Signal berechnet sich als gewichtete Summe aller Neuronen im Kreis, wobei das Gewicht mit dem Quadrat des Abstands vom Mittelpunkt </w:t>
-      </w:r>
-      <w:r>
-        <w:rPr>
-          <w:rFonts w:ascii="Verdana" w:eastAsia="Times New Roman" w:hAnsi="Verdana"/>
-          <w:sz w:val="18"/>
-          <w:szCs w:val="18"/>
-        </w:rPr>
-        <w:lastRenderedPageBreak/>
-        <w:t xml:space="preserve">abnimmt. Neuronen am Rand des Kreis haben praktisch keinen Einfluss, Neuronen in der Mitte den größten. </w:t>
+        <w:t xml:space="preserve">#69 Statt einzelner Neuronen kann als Signalquelle ein kreisförmiger Bereich des Modells ausgewählt werden. Das Signal berechnet sich als gewichtete Summe aller Neuronen im Kreis, wobei das Gewicht mit dem Quadrat des Abstands vom Mittelpunkt abnimmt. Neuronen am Rand </w:t>
+      </w:r>
+      <w:proofErr w:type="gramStart"/>
+      <w:r>
+        <w:rPr>
+          <w:rFonts w:ascii="Verdana" w:eastAsia="Times New Roman" w:hAnsi="Verdana"/>
+          <w:sz w:val="18"/>
+          <w:szCs w:val="18"/>
+        </w:rPr>
+        <w:t>des Kreis</w:t>
+      </w:r>
+      <w:proofErr w:type="gramEnd"/>
+      <w:r>
+        <w:rPr>
+          <w:rFonts w:ascii="Verdana" w:eastAsia="Times New Roman" w:hAnsi="Verdana"/>
+          <w:sz w:val="18"/>
+          <w:szCs w:val="18"/>
+        </w:rPr>
+        <w:t xml:space="preserve"> haben praktisch keinen Einfluss, Neuronen in der Mitte den größten. </w:t>
       </w:r>
       <w:r>
         <w:rPr>
@@ -3108,7 +4170,27 @@
           <w:szCs w:val="18"/>
           <w:shd w:val="clear" w:color="auto" w:fill="00FFFF"/>
         </w:rPr>
-        <w:t>Etwas ähnliches soll ja beim Monitor rauskommen.  Ich interpretiere das mal als 1</w:t>
+        <w:t xml:space="preserve">Etwas ähnliches soll </w:t>
+      </w:r>
+      <w:proofErr w:type="gramStart"/>
+      <w:r>
+        <w:rPr>
+          <w:rFonts w:ascii="Verdana" w:eastAsia="Times New Roman" w:hAnsi="Verdana"/>
+          <w:sz w:val="18"/>
+          <w:szCs w:val="18"/>
+          <w:shd w:val="clear" w:color="auto" w:fill="00FFFF"/>
+        </w:rPr>
+        <w:t>ja beim</w:t>
+      </w:r>
+      <w:proofErr w:type="gramEnd"/>
+      <w:r>
+        <w:rPr>
+          <w:rFonts w:ascii="Verdana" w:eastAsia="Times New Roman" w:hAnsi="Verdana"/>
+          <w:sz w:val="18"/>
+          <w:szCs w:val="18"/>
+          <w:shd w:val="clear" w:color="auto" w:fill="00FFFF"/>
+        </w:rPr>
+        <w:t xml:space="preserve"> Monitor rauskommen.  Ich interpretiere das mal als 1</w:t>
       </w:r>
     </w:p>
     <w:p>
@@ -3153,13 +4235,21 @@
         </w:numPr>
       </w:pPr>
       <w:r>
-        <w:t>#40 Automatisches Andocken </w:t>
+        <w:t xml:space="preserve">#40 Automatisches </w:t>
+      </w:r>
+      <w:proofErr w:type="gramStart"/>
+      <w:r>
+        <w:t>Andocken </w:t>
       </w:r>
       <w:r>
         <w:t xml:space="preserve"> </w:t>
       </w:r>
       <w:r>
-        <w:t>-&gt; #74 „Große“ Modul-Lösung</w:t>
+        <w:t>-</w:t>
+      </w:r>
+      <w:proofErr w:type="gramEnd"/>
+      <w:r>
+        <w:t>&gt; #74 „Große“ Modul-Lösung</w:t>
       </w:r>
     </w:p>
     <w:p>
@@ -3201,7 +4291,49 @@
         <w:rPr>
           <w:lang w:val="en-US"/>
         </w:rPr>
-        <w:t>#60: Versatz beim Kopieren (Paul)</w:t>
+        <w:t xml:space="preserve">#60: </w:t>
+      </w:r>
+      <w:proofErr w:type="spellStart"/>
+      <w:r>
+        <w:rPr>
+          <w:lang w:val="en-US"/>
+        </w:rPr>
+        <w:t>Versatz</w:t>
+      </w:r>
+      <w:proofErr w:type="spellEnd"/>
+      <w:r>
+        <w:rPr>
+          <w:lang w:val="en-US"/>
+        </w:rPr>
+        <w:t xml:space="preserve"> </w:t>
+      </w:r>
+      <w:proofErr w:type="spellStart"/>
+      <w:r>
+        <w:rPr>
+          <w:lang w:val="en-US"/>
+        </w:rPr>
+        <w:t>beim</w:t>
+      </w:r>
+      <w:proofErr w:type="spellEnd"/>
+      <w:r>
+        <w:rPr>
+          <w:lang w:val="en-US"/>
+        </w:rPr>
+        <w:t xml:space="preserve"> </w:t>
+      </w:r>
+      <w:proofErr w:type="spellStart"/>
+      <w:r>
+        <w:rPr>
+          <w:lang w:val="en-US"/>
+        </w:rPr>
+        <w:t>Kopieren</w:t>
+      </w:r>
+      <w:proofErr w:type="spellEnd"/>
+      <w:r>
+        <w:rPr>
+          <w:lang w:val="en-US"/>
+        </w:rPr>
+        <w:t xml:space="preserve"> (Paul)</w:t>
       </w:r>
     </w:p>
     <w:p>
@@ -3358,7 +4490,17 @@
           <w:sz w:val="18"/>
           <w:szCs w:val="18"/>
         </w:rPr>
-        <w:t>Wenn wir nur ein einzelnes Neuron betrachten, könnte man sagen, der Signalpegel ist ein absoluter Wert wird in mV. Wenn wir aber über ein Areal summieren, hängt der Wert völlig davon ab, was ich mathematisch mit den Einzelwerten anstelle (einfach aufsummieren, Mittelwert bilden, über die ganze Fläche gleichmäßig oder mit Betonung der Mitte usw.). Bei einem realen EEG hängt die dargestellte Amplitude ja auch davon ab, wie das Signal zuvor verstärkt oder sonst wie bearbeitet wurde.</w:t>
+        <w:t xml:space="preserve">Wenn wir nur ein einzelnes Neuron betrachten, könnte man sagen, der Signalpegel ist ein absoluter Wert wird in mV. Wenn wir aber über ein Areal summieren, hängt der Wert völlig davon ab, was ich mathematisch mit den Einzelwerten anstelle (einfach aufsummieren, Mittelwert bilden, über die ganze Fläche gleichmäßig oder mit Betonung der Mitte usw.). Bei einem realen EEG hängt die dargestellte Amplitude ja auch davon ab, wie das Signal zuvor verstärkt oder sonst wie bearbeitet </w:t>
+      </w:r>
+      <w:proofErr w:type="spellStart"/>
+      <w:proofErr w:type="gramStart"/>
+      <w:r>
+        <w:rPr>
+          <w:rFonts w:ascii="Verdana" w:eastAsia="Times New Roman" w:hAnsi="Verdana"/>
+          <w:sz w:val="18"/>
+          <w:szCs w:val="18"/>
+        </w:rPr>
+        <w:t>wurde.</w:t>
       </w:r>
       <w:r>
         <w:rPr>
@@ -3367,7 +4509,18 @@
           <w:szCs w:val="18"/>
           <w:u w:val="single"/>
         </w:rPr>
-        <w:t>Beim realen EEG hängt es vor allem davon ab, wieweit der Neuron-Abschnitt vom Sensor entfernt ist. Die dadurch bedingte Dämpfung muss man auspr</w:t>
+        <w:t>Beim</w:t>
+      </w:r>
+      <w:proofErr w:type="spellEnd"/>
+      <w:proofErr w:type="gramEnd"/>
+      <w:r>
+        <w:rPr>
+          <w:rFonts w:ascii="Verdana" w:eastAsia="Times New Roman" w:hAnsi="Verdana"/>
+          <w:sz w:val="18"/>
+          <w:szCs w:val="18"/>
+          <w:u w:val="single"/>
+        </w:rPr>
+        <w:t xml:space="preserve"> realen EEG hängt es vor allem davon ab, wieweit der Neuron-Abschnitt vom Sensor entfernt ist. Die dadurch bedingte Dämpfung muss man auspr</w:t>
       </w:r>
       <w:r>
         <w:rPr>
@@ -3576,16 +4729,38 @@
           <w:lang w:val="en-US"/>
         </w:rPr>
       </w:pPr>
+      <w:proofErr w:type="spellStart"/>
       <w:r>
         <w:rPr>
           <w:lang w:val="en-US"/>
         </w:rPr>
-        <w:t xml:space="preserve">Markierung umbenennen. </w:t>
-      </w:r>
+        <w:t>Markierung</w:t>
+      </w:r>
+      <w:proofErr w:type="spellEnd"/>
       <w:r>
         <w:rPr>
           <w:lang w:val="en-US"/>
         </w:rPr>
+        <w:t xml:space="preserve"> </w:t>
+      </w:r>
+      <w:proofErr w:type="spellStart"/>
+      <w:r>
+        <w:rPr>
+          <w:lang w:val="en-US"/>
+        </w:rPr>
+        <w:t>umbenennen</w:t>
+      </w:r>
+      <w:proofErr w:type="spellEnd"/>
+      <w:r>
+        <w:rPr>
+          <w:lang w:val="en-US"/>
+        </w:rPr>
+        <w:t xml:space="preserve">. </w:t>
+      </w:r>
+      <w:r>
+        <w:rPr>
+          <w:lang w:val="en-US"/>
+        </w:rPr>
         <w:t>Select colors?</w:t>
       </w:r>
     </w:p>
@@ -3680,7 +4855,27 @@
           <w:szCs w:val="18"/>
           <w:lang w:val="en-US"/>
         </w:rPr>
-        <w:t xml:space="preserve"> Analyse finds nothing -&gt; model zooms and scrolls away</w:t>
+        <w:t xml:space="preserve"> </w:t>
+      </w:r>
+      <w:proofErr w:type="spellStart"/>
+      <w:r>
+        <w:rPr>
+          <w:rFonts w:ascii="Arial" w:hAnsi="Arial" w:cs="Arial"/>
+          <w:sz w:val="18"/>
+          <w:szCs w:val="18"/>
+          <w:lang w:val="en-US"/>
+        </w:rPr>
+        <w:t>Analyse</w:t>
+      </w:r>
+      <w:proofErr w:type="spellEnd"/>
+      <w:r>
+        <w:rPr>
+          <w:rFonts w:ascii="Arial" w:hAnsi="Arial" w:cs="Arial"/>
+          <w:sz w:val="18"/>
+          <w:szCs w:val="18"/>
+          <w:lang w:val="en-US"/>
+        </w:rPr>
+        <w:t xml:space="preserve"> finds nothing -&gt; model zooms and scrolls away</w:t>
       </w:r>
     </w:p>
     <w:p>
@@ -3738,8 +4933,126 @@
           <w:sz w:val="18"/>
           <w:szCs w:val="18"/>
         </w:rPr>
-        <w:t>Bug: reading monitor config, unknown symbolic name -&gt; exception unhandled</w:t>
-      </w:r>
+        <w:t xml:space="preserve">Bug: </w:t>
+      </w:r>
+      <w:proofErr w:type="spellStart"/>
+      <w:r>
+        <w:rPr>
+          <w:rFonts w:ascii="Arial" w:hAnsi="Arial" w:cs="Arial"/>
+          <w:sz w:val="18"/>
+          <w:szCs w:val="18"/>
+        </w:rPr>
+        <w:t>reading</w:t>
+      </w:r>
+      <w:proofErr w:type="spellEnd"/>
+      <w:r>
+        <w:rPr>
+          <w:rFonts w:ascii="Arial" w:hAnsi="Arial" w:cs="Arial"/>
+          <w:sz w:val="18"/>
+          <w:szCs w:val="18"/>
+        </w:rPr>
+        <w:t xml:space="preserve"> monitor </w:t>
+      </w:r>
+      <w:proofErr w:type="spellStart"/>
+      <w:r>
+        <w:rPr>
+          <w:rFonts w:ascii="Arial" w:hAnsi="Arial" w:cs="Arial"/>
+          <w:sz w:val="18"/>
+          <w:szCs w:val="18"/>
+        </w:rPr>
+        <w:t>config</w:t>
+      </w:r>
+      <w:proofErr w:type="spellEnd"/>
+      <w:r>
+        <w:rPr>
+          <w:rFonts w:ascii="Arial" w:hAnsi="Arial" w:cs="Arial"/>
+          <w:sz w:val="18"/>
+          <w:szCs w:val="18"/>
+        </w:rPr>
+        <w:t xml:space="preserve">, </w:t>
+      </w:r>
+      <w:proofErr w:type="spellStart"/>
+      <w:r>
+        <w:rPr>
+          <w:rFonts w:ascii="Arial" w:hAnsi="Arial" w:cs="Arial"/>
+          <w:sz w:val="18"/>
+          <w:szCs w:val="18"/>
+        </w:rPr>
+        <w:t>unknown</w:t>
+      </w:r>
+      <w:proofErr w:type="spellEnd"/>
+      <w:r>
+        <w:rPr>
+          <w:rFonts w:ascii="Arial" w:hAnsi="Arial" w:cs="Arial"/>
+          <w:sz w:val="18"/>
+          <w:szCs w:val="18"/>
+        </w:rPr>
+        <w:t xml:space="preserve"> </w:t>
+      </w:r>
+      <w:proofErr w:type="spellStart"/>
+      <w:r>
+        <w:rPr>
+          <w:rFonts w:ascii="Arial" w:hAnsi="Arial" w:cs="Arial"/>
+          <w:sz w:val="18"/>
+          <w:szCs w:val="18"/>
+        </w:rPr>
+        <w:t>symbolic</w:t>
+      </w:r>
+      <w:proofErr w:type="spellEnd"/>
+      <w:r>
+        <w:rPr>
+          <w:rFonts w:ascii="Arial" w:hAnsi="Arial" w:cs="Arial"/>
+          <w:sz w:val="18"/>
+          <w:szCs w:val="18"/>
+        </w:rPr>
+        <w:t xml:space="preserve"> </w:t>
+      </w:r>
+      <w:proofErr w:type="spellStart"/>
+      <w:r>
+        <w:rPr>
+          <w:rFonts w:ascii="Arial" w:hAnsi="Arial" w:cs="Arial"/>
+          <w:sz w:val="18"/>
+          <w:szCs w:val="18"/>
+        </w:rPr>
+        <w:t>name</w:t>
+      </w:r>
+      <w:proofErr w:type="spellEnd"/>
+      <w:r>
+        <w:rPr>
+          <w:rFonts w:ascii="Arial" w:hAnsi="Arial" w:cs="Arial"/>
+          <w:sz w:val="18"/>
+          <w:szCs w:val="18"/>
+        </w:rPr>
+        <w:t xml:space="preserve"> -&gt; </w:t>
+      </w:r>
+      <w:proofErr w:type="spellStart"/>
+      <w:r>
+        <w:rPr>
+          <w:rFonts w:ascii="Arial" w:hAnsi="Arial" w:cs="Arial"/>
+          <w:sz w:val="18"/>
+          <w:szCs w:val="18"/>
+        </w:rPr>
+        <w:t>exception</w:t>
+      </w:r>
+      <w:proofErr w:type="spellEnd"/>
+      <w:r>
+        <w:rPr>
+          <w:rFonts w:ascii="Arial" w:hAnsi="Arial" w:cs="Arial"/>
+          <w:sz w:val="18"/>
+          <w:szCs w:val="18"/>
+        </w:rPr>
+        <w:t xml:space="preserve"> </w:t>
+      </w:r>
+      <w:proofErr w:type="spellStart"/>
+      <w:r>
+        <w:rPr>
+          <w:rFonts w:ascii="Arial" w:hAnsi="Arial" w:cs="Arial"/>
+          <w:sz w:val="18"/>
+          <w:szCs w:val="18"/>
+        </w:rPr>
+        <w:t>unhandled</w:t>
+      </w:r>
+      <w:proofErr w:type="spellEnd"/>
     </w:p>
     <w:p>
       <w:pPr>
@@ -3779,6 +5092,7 @@
           <w:lang w:eastAsia="de-DE"/>
         </w:rPr>
       </w:pPr>
+      <w:proofErr w:type="spellStart"/>
       <w:r>
         <w:rPr>
           <w:rFonts w:ascii="Arial" w:eastAsia="Times New Roman" w:hAnsi="Arial" w:cs="Arial"/>
@@ -3787,7 +5101,18 @@
           <w:szCs w:val="18"/>
           <w:lang w:eastAsia="de-DE"/>
         </w:rPr>
-        <w:t>Implemented #36 Zweites Fenster Überblick/Details (Paul)</w:t>
+        <w:t>Implemented</w:t>
+      </w:r>
+      <w:proofErr w:type="spellEnd"/>
+      <w:r>
+        <w:rPr>
+          <w:rFonts w:ascii="Arial" w:eastAsia="Times New Roman" w:hAnsi="Arial" w:cs="Arial"/>
+          <w:color w:val="000000"/>
+          <w:sz w:val="18"/>
+          <w:szCs w:val="18"/>
+          <w:lang w:eastAsia="de-DE"/>
+        </w:rPr>
+        <w:t xml:space="preserve"> #36 Zweites Fenster Überblick/Details (Paul)</w:t>
       </w:r>
     </w:p>
     <w:p>
@@ -3827,6 +5152,7 @@
           <w:szCs w:val="18"/>
           <w:lang w:val="en-US"/>
         </w:rPr>
+        <w:lastRenderedPageBreak/>
         <w:t xml:space="preserve">Implemented </w:t>
       </w:r>
       <w:r>
@@ -3836,8 +5162,9 @@
           <w:szCs w:val="18"/>
           <w:lang w:val="en-US"/>
         </w:rPr>
-        <w:t>#35 (Input-)Neuron an Neuron andocken</w:t>
-      </w:r>
+        <w:t xml:space="preserve">#35 (Input-)Neuron </w:t>
+      </w:r>
+      <w:proofErr w:type="gramStart"/>
       <w:r>
         <w:rPr>
           <w:rFonts w:ascii="Arial" w:hAnsi="Arial" w:cs="Arial"/>
@@ -3845,12 +5172,50 @@
           <w:szCs w:val="18"/>
           <w:lang w:val="en-US"/>
         </w:rPr>
+        <w:t>an</w:t>
+      </w:r>
+      <w:proofErr w:type="gramEnd"/>
+      <w:r>
+        <w:rPr>
+          <w:rFonts w:ascii="Arial" w:hAnsi="Arial" w:cs="Arial"/>
+          <w:sz w:val="18"/>
+          <w:szCs w:val="18"/>
+          <w:lang w:val="en-US"/>
+        </w:rPr>
+        <w:t xml:space="preserve"> Neuron </w:t>
+      </w:r>
+      <w:proofErr w:type="spellStart"/>
+      <w:r>
+        <w:rPr>
+          <w:rFonts w:ascii="Arial" w:hAnsi="Arial" w:cs="Arial"/>
+          <w:sz w:val="18"/>
+          <w:szCs w:val="18"/>
+          <w:lang w:val="en-US"/>
+        </w:rPr>
+        <w:t>andocken</w:t>
+      </w:r>
+      <w:proofErr w:type="spellEnd"/>
+      <w:r>
+        <w:rPr>
+          <w:rFonts w:ascii="Arial" w:hAnsi="Arial" w:cs="Arial"/>
+          <w:sz w:val="18"/>
+          <w:szCs w:val="18"/>
+          <w:lang w:val="en-US"/>
+        </w:rPr>
         <w:br/>
       </w:r>
     </w:p>
     <w:p>
       <w:r>
-        <w:t>==================== Email 23.04.2020 ======================================</w:t>
+        <w:t xml:space="preserve">==================== </w:t>
+      </w:r>
+      <w:proofErr w:type="gramStart"/>
+      <w:r>
+        <w:t>Email</w:t>
+      </w:r>
+      <w:proofErr w:type="gramEnd"/>
+      <w:r>
+        <w:t xml:space="preserve"> 23.04.2020 ======================================</w:t>
       </w:r>
     </w:p>
     <w:p>
@@ -3881,7 +5246,6 @@
     </w:p>
     <w:p>
       <w:r>
-        <w:lastRenderedPageBreak/>
         <w:t>Dabei bedeutet:</w:t>
       </w:r>
     </w:p>
@@ -3931,8 +5295,13 @@
       <w:r>
         <w:t xml:space="preserve">sich als </w:t>
       </w:r>
-      <w:r>
-        <w:t xml:space="preserve">extrem aufwendig </w:t>
+      <w:proofErr w:type="gramStart"/>
+      <w:r>
+        <w:t>extrem aufwendig</w:t>
+      </w:r>
+      <w:proofErr w:type="gramEnd"/>
+      <w:r>
+        <w:t xml:space="preserve"> </w:t>
       </w:r>
       <w:r>
         <w:t>herausstellen</w:t>

</xml_diff>

<commit_message>
Bug fixed: ESC in find loops
</commit_message>
<xml_diff>
--- a/NNet/Issues.docx
+++ b/NNet/Issues.docx
@@ -3,21 +3,8 @@
 <w:document xmlns:wpc="http://schemas.microsoft.com/office/word/2010/wordprocessingCanvas" xmlns:cx="http://schemas.microsoft.com/office/drawing/2014/chartex" xmlns:cx1="http://schemas.microsoft.com/office/drawing/2015/9/8/chartex" xmlns:cx2="http://schemas.microsoft.com/office/drawing/2015/10/21/chartex" xmlns:cx3="http://schemas.microsoft.com/office/drawing/2016/5/9/chartex" xmlns:cx4="http://schemas.microsoft.com/office/drawing/2016/5/10/chartex" xmlns:cx5="http://schemas.microsoft.com/office/drawing/2016/5/11/chartex" xmlns:cx6="http://schemas.microsoft.com/office/drawing/2016/5/12/chartex" xmlns:cx7="http://schemas.microsoft.com/office/drawing/2016/5/13/chartex" xmlns:cx8="http://schemas.microsoft.com/office/drawing/2016/5/14/chartex" xmlns:mc="http://schemas.openxmlformats.org/markup-compatibility/2006" xmlns:aink="http://schemas.microsoft.com/office/drawing/2016/ink" xmlns:am3d="http://schemas.microsoft.com/office/drawing/2017/model3d" xmlns:o="urn:schemas-microsoft-com:office:office" xmlns:r="http://schemas.openxmlformats.org/officeDocument/2006/relationships" xmlns:m="http://schemas.openxmlformats.org/officeDocument/2006/math" xmlns:v="urn:schemas-microsoft-com:vml" xmlns:wp14="http://schemas.microsoft.com/office/word/2010/wordprocessingDrawing" xmlns:wp="http://schemas.openxmlformats.org/drawingml/2006/wordprocessingDrawing" xmlns:w10="urn:schemas-microsoft-com:office:word" xmlns:w="http://schemas.openxmlformats.org/wordprocessingml/2006/main" xmlns:w14="http://schemas.microsoft.com/office/word/2010/wordml" xmlns:w15="http://schemas.microsoft.com/office/word/2012/wordml" xmlns:w16cex="http://schemas.microsoft.com/office/word/2018/wordml/cex" xmlns:w16cid="http://schemas.microsoft.com/office/word/2016/wordml/cid" xmlns:w16="http://schemas.microsoft.com/office/word/2018/wordml" xmlns:w16sdtdh="http://schemas.microsoft.com/office/word/2020/wordml/sdtdatahash" xmlns:w16se="http://schemas.microsoft.com/office/word/2015/wordml/symex" xmlns:wpg="http://schemas.microsoft.com/office/word/2010/wordprocessingGroup" xmlns:wpi="http://schemas.microsoft.com/office/word/2010/wordprocessingInk" xmlns:wne="http://schemas.microsoft.com/office/word/2006/wordml" xmlns:wps="http://schemas.microsoft.com/office/word/2010/wordprocessingShape" mc:Ignorable="w14 w15 w16se w16cid w16 w16cex w16sdtdh wp14">
   <w:body>
     <w:p>
-      <w:proofErr w:type="spellStart"/>
-      <w:r>
-        <w:t>Latest</w:t>
-      </w:r>
-      <w:proofErr w:type="spellEnd"/>
-      <w:r>
-        <w:t xml:space="preserve"> </w:t>
-      </w:r>
-      <w:proofErr w:type="spellStart"/>
-      <w:r>
-        <w:t>Issue</w:t>
-      </w:r>
-      <w:proofErr w:type="spellEnd"/>
-      <w:r>
-        <w:t xml:space="preserve"> #</w:t>
+      <w:r>
+        <w:t>Latest Issue #</w:t>
       </w:r>
       <w:r>
         <w:t>1</w:t>
@@ -41,10 +28,10 @@
         <w:tblLook w:val="04A0" w:firstRow="1" w:lastRow="0" w:firstColumn="1" w:lastColumn="0" w:noHBand="0" w:noVBand="1"/>
       </w:tblPr>
       <w:tblGrid>
-        <w:gridCol w:w="1131"/>
-        <w:gridCol w:w="3122"/>
-        <w:gridCol w:w="3685"/>
-        <w:gridCol w:w="2127"/>
+        <w:gridCol w:w="851"/>
+        <w:gridCol w:w="2977"/>
+        <w:gridCol w:w="3827"/>
+        <w:gridCol w:w="2410"/>
       </w:tblGrid>
       <w:tr>
         <w:trPr>
@@ -52,7 +39,7 @@
         </w:trPr>
         <w:tc>
           <w:tcPr>
-            <w:tcW w:w="1131" w:type="dxa"/>
+            <w:tcW w:w="851" w:type="dxa"/>
             <w:vMerge w:val="restart"/>
             <w:tcBorders>
               <w:top w:val="single" w:sz="8" w:space="0" w:color="auto"/>
@@ -79,23 +66,13 @@
                 <w:color w:val="000000"/>
                 <w:lang w:eastAsia="de-DE"/>
               </w:rPr>
-              <w:t xml:space="preserve">Show </w:t>
+              <w:t>Show stopper</w:t>
             </w:r>
-            <w:proofErr w:type="spellStart"/>
-            <w:r>
-              <w:rPr>
-                <w:rFonts w:ascii="Calibri" w:eastAsia="Times New Roman" w:hAnsi="Calibri" w:cs="Calibri"/>
-                <w:color w:val="000000"/>
-                <w:lang w:eastAsia="de-DE"/>
-              </w:rPr>
-              <w:t>stopper</w:t>
-            </w:r>
-            <w:proofErr w:type="spellEnd"/>
           </w:p>
         </w:tc>
         <w:tc>
           <w:tcPr>
-            <w:tcW w:w="3122" w:type="dxa"/>
+            <w:tcW w:w="2977" w:type="dxa"/>
             <w:vMerge w:val="restart"/>
             <w:tcBorders>
               <w:top w:val="single" w:sz="8" w:space="0" w:color="auto"/>
@@ -121,7 +98,7 @@
         </w:tc>
         <w:tc>
           <w:tcPr>
-            <w:tcW w:w="3685" w:type="dxa"/>
+            <w:tcW w:w="3827" w:type="dxa"/>
             <w:vMerge w:val="restart"/>
             <w:tcBorders>
               <w:top w:val="single" w:sz="8" w:space="0" w:color="auto"/>
@@ -147,7 +124,7 @@
         </w:tc>
         <w:tc>
           <w:tcPr>
-            <w:tcW w:w="2127" w:type="dxa"/>
+            <w:tcW w:w="2410" w:type="dxa"/>
             <w:vMerge w:val="restart"/>
             <w:tcBorders>
               <w:top w:val="single" w:sz="8" w:space="0" w:color="auto"/>
@@ -179,7 +156,7 @@
         </w:trPr>
         <w:tc>
           <w:tcPr>
-            <w:tcW w:w="1131" w:type="dxa"/>
+            <w:tcW w:w="851" w:type="dxa"/>
             <w:vMerge/>
             <w:tcBorders>
               <w:top w:val="single" w:sz="8" w:space="0" w:color="auto"/>
@@ -204,7 +181,7 @@
         </w:tc>
         <w:tc>
           <w:tcPr>
-            <w:tcW w:w="3122" w:type="dxa"/>
+            <w:tcW w:w="2977" w:type="dxa"/>
             <w:vMerge/>
             <w:tcBorders>
               <w:top w:val="single" w:sz="8" w:space="0" w:color="auto"/>
@@ -231,7 +208,7 @@
         </w:tc>
         <w:tc>
           <w:tcPr>
-            <w:tcW w:w="3685" w:type="dxa"/>
+            <w:tcW w:w="3827" w:type="dxa"/>
             <w:vMerge/>
             <w:tcBorders>
               <w:top w:val="single" w:sz="8" w:space="0" w:color="auto"/>
@@ -258,7 +235,7 @@
         </w:tc>
         <w:tc>
           <w:tcPr>
-            <w:tcW w:w="2127" w:type="dxa"/>
+            <w:tcW w:w="2410" w:type="dxa"/>
             <w:vMerge/>
             <w:tcBorders>
               <w:top w:val="single" w:sz="8" w:space="0" w:color="auto"/>
@@ -290,7 +267,7 @@
         </w:trPr>
         <w:tc>
           <w:tcPr>
-            <w:tcW w:w="1131" w:type="dxa"/>
+            <w:tcW w:w="851" w:type="dxa"/>
             <w:vMerge w:val="restart"/>
             <w:tcBorders>
               <w:top w:val="single" w:sz="8" w:space="0" w:color="auto"/>
@@ -317,23 +294,13 @@
                 <w:color w:val="000000"/>
                 <w:lang w:eastAsia="de-DE"/>
               </w:rPr>
-              <w:t xml:space="preserve">High </w:t>
+              <w:t>High value</w:t>
             </w:r>
-            <w:proofErr w:type="spellStart"/>
-            <w:r>
-              <w:rPr>
-                <w:rFonts w:ascii="Calibri" w:eastAsia="Times New Roman" w:hAnsi="Calibri" w:cs="Calibri"/>
-                <w:color w:val="000000"/>
-                <w:lang w:eastAsia="de-DE"/>
-              </w:rPr>
-              <w:t>value</w:t>
-            </w:r>
-            <w:proofErr w:type="spellEnd"/>
           </w:p>
         </w:tc>
         <w:tc>
           <w:tcPr>
-            <w:tcW w:w="3122" w:type="dxa"/>
+            <w:tcW w:w="2977" w:type="dxa"/>
             <w:vMerge w:val="restart"/>
             <w:tcBorders>
               <w:top w:val="single" w:sz="8" w:space="0" w:color="auto"/>
@@ -349,72 +316,6 @@
               <w:spacing w:after="0" w:line="240" w:lineRule="auto"/>
               <w:rPr>
                 <w:rFonts w:ascii="Arial" w:eastAsia="Times New Roman" w:hAnsi="Arial" w:cs="Arial"/>
-                <w:color w:val="24292E"/>
-                <w:sz w:val="18"/>
-                <w:szCs w:val="18"/>
-                <w:lang w:val="en-US" w:eastAsia="de-DE"/>
-              </w:rPr>
-            </w:pPr>
-            <w:r>
-              <w:rPr>
-                <w:rFonts w:ascii="Arial" w:eastAsia="Times New Roman" w:hAnsi="Arial" w:cs="Arial"/>
-                <w:color w:val="24292E"/>
-                <w:sz w:val="18"/>
-                <w:szCs w:val="18"/>
-                <w:lang w:val="en-US" w:eastAsia="de-DE"/>
-              </w:rPr>
-              <w:t xml:space="preserve">#114 Bug: ESC on “Find loop” </w:t>
-            </w:r>
-          </w:p>
-          <w:p>
-            <w:pPr>
-              <w:spacing w:after="0" w:line="240" w:lineRule="auto"/>
-              <w:rPr>
-                <w:rFonts w:ascii="Arial" w:eastAsia="Times New Roman" w:hAnsi="Arial" w:cs="Arial"/>
-                <w:color w:val="24292E"/>
-                <w:sz w:val="18"/>
-                <w:szCs w:val="18"/>
-                <w:lang w:val="en-US" w:eastAsia="de-DE"/>
-              </w:rPr>
-            </w:pPr>
-            <w:r>
-              <w:rPr>
-                <w:rFonts w:ascii="Arial" w:eastAsia="Times New Roman" w:hAnsi="Arial" w:cs="Arial"/>
-                <w:color w:val="24292E"/>
-                <w:sz w:val="18"/>
-                <w:szCs w:val="18"/>
-                <w:lang w:val="en-US" w:eastAsia="de-DE"/>
-              </w:rPr>
-              <w:t xml:space="preserve">#127 </w:t>
-            </w:r>
-            <w:proofErr w:type="spellStart"/>
-            <w:r>
-              <w:rPr>
-                <w:rFonts w:ascii="Arial" w:eastAsia="Times New Roman" w:hAnsi="Arial" w:cs="Arial"/>
-                <w:color w:val="24292E"/>
-                <w:sz w:val="18"/>
-                <w:szCs w:val="18"/>
-                <w:lang w:val="en-US" w:eastAsia="de-DE"/>
-              </w:rPr>
-              <w:t>CopyPaste</w:t>
-            </w:r>
-            <w:proofErr w:type="spellEnd"/>
-            <w:r>
-              <w:rPr>
-                <w:rFonts w:ascii="Arial" w:eastAsia="Times New Roman" w:hAnsi="Arial" w:cs="Arial"/>
-                <w:color w:val="24292E"/>
-                <w:sz w:val="18"/>
-                <w:szCs w:val="18"/>
-                <w:lang w:val="en-US" w:eastAsia="de-DE"/>
-              </w:rPr>
-              <w:t xml:space="preserve"> Selection</w:t>
-            </w:r>
-          </w:p>
-          <w:p>
-            <w:pPr>
-              <w:spacing w:after="0" w:line="240" w:lineRule="auto"/>
-              <w:rPr>
-                <w:rFonts w:ascii="Arial" w:eastAsia="Times New Roman" w:hAnsi="Arial" w:cs="Arial"/>
                 <w:color w:val="000000"/>
                 <w:sz w:val="18"/>
                 <w:szCs w:val="18"/>
@@ -435,7 +336,7 @@
         </w:tc>
         <w:tc>
           <w:tcPr>
-            <w:tcW w:w="3685" w:type="dxa"/>
+            <w:tcW w:w="3827" w:type="dxa"/>
             <w:vMerge w:val="restart"/>
             <w:tcBorders>
               <w:top w:val="single" w:sz="8" w:space="0" w:color="auto"/>
@@ -465,9 +366,8 @@
                 <w:szCs w:val="18"/>
                 <w:lang w:val="en-US" w:eastAsia="de-DE"/>
               </w:rPr>
-              <w:t xml:space="preserve">#125 </w:t>
+              <w:t xml:space="preserve">#123 </w:t>
             </w:r>
-            <w:proofErr w:type="spellStart"/>
             <w:r>
               <w:rPr>
                 <w:rFonts w:ascii="Arial" w:eastAsia="Times New Roman" w:hAnsi="Arial" w:cs="Arial"/>
@@ -476,9 +376,8 @@
                 <w:szCs w:val="18"/>
                 <w:lang w:val="en-US" w:eastAsia="de-DE"/>
               </w:rPr>
-              <w:t>IoNeuron</w:t>
+              <w:t>B</w:t>
             </w:r>
-            <w:proofErr w:type="spellEnd"/>
             <w:r>
               <w:rPr>
                 <w:rFonts w:ascii="Arial" w:eastAsia="Times New Roman" w:hAnsi="Arial" w:cs="Arial"/>
@@ -487,7 +386,7 @@
                 <w:szCs w:val="18"/>
                 <w:lang w:val="en-US" w:eastAsia="de-DE"/>
               </w:rPr>
-              <w:t xml:space="preserve"> -&gt; Neuron by adding Pipe</w:t>
+              <w:t>ug: DeleteClosedConnector does not delete Neurons</w:t>
             </w:r>
           </w:p>
           <w:p>
@@ -509,9 +408,20 @@
                 <w:szCs w:val="18"/>
                 <w:lang w:val="en-US" w:eastAsia="de-DE"/>
               </w:rPr>
-              <w:t xml:space="preserve">#124 bug </w:t>
+              <w:t>#124 Bug SplitClosedConnector</w:t>
             </w:r>
-            <w:proofErr w:type="spellStart"/>
+          </w:p>
+          <w:p>
+            <w:pPr>
+              <w:spacing w:after="0" w:line="240" w:lineRule="auto"/>
+              <w:rPr>
+                <w:rFonts w:ascii="Arial" w:eastAsia="Times New Roman" w:hAnsi="Arial" w:cs="Arial"/>
+                <w:color w:val="24292E"/>
+                <w:sz w:val="18"/>
+                <w:szCs w:val="18"/>
+                <w:lang w:val="en-US" w:eastAsia="de-DE"/>
+              </w:rPr>
+            </w:pPr>
             <w:r>
               <w:rPr>
                 <w:rFonts w:ascii="Arial" w:eastAsia="Times New Roman" w:hAnsi="Arial" w:cs="Arial"/>
@@ -520,9 +430,8 @@
                 <w:szCs w:val="18"/>
                 <w:lang w:val="en-US" w:eastAsia="de-DE"/>
               </w:rPr>
-              <w:t>SplitClosedConnector</w:t>
+              <w:t>#125 IoNeuron -&gt; Neuron by adding Pipe</w:t>
             </w:r>
-            <w:proofErr w:type="spellEnd"/>
           </w:p>
           <w:p>
             <w:pPr>
@@ -543,79 +452,13 @@
                 <w:szCs w:val="18"/>
                 <w:lang w:val="en-US" w:eastAsia="de-DE"/>
               </w:rPr>
-              <w:t xml:space="preserve">#123 bug: </w:t>
-            </w:r>
-            <w:proofErr w:type="spellStart"/>
-            <w:r>
-              <w:rPr>
-                <w:rFonts w:ascii="Arial" w:eastAsia="Times New Roman" w:hAnsi="Arial" w:cs="Arial"/>
-                <w:color w:val="24292E"/>
-                <w:sz w:val="18"/>
-                <w:szCs w:val="18"/>
-                <w:lang w:val="en-US" w:eastAsia="de-DE"/>
-              </w:rPr>
-              <w:t>DeleteClosedConnector</w:t>
-            </w:r>
-            <w:proofErr w:type="spellEnd"/>
-            <w:r>
-              <w:rPr>
-                <w:rFonts w:ascii="Arial" w:eastAsia="Times New Roman" w:hAnsi="Arial" w:cs="Arial"/>
-                <w:color w:val="24292E"/>
-                <w:sz w:val="18"/>
-                <w:szCs w:val="18"/>
-                <w:lang w:val="en-US" w:eastAsia="de-DE"/>
-              </w:rPr>
-              <w:t xml:space="preserve"> does not delete Neurons</w:t>
-            </w:r>
-          </w:p>
-          <w:p>
-            <w:pPr>
-              <w:spacing w:after="0" w:line="240" w:lineRule="auto"/>
-              <w:rPr>
-                <w:rFonts w:ascii="Arial" w:eastAsia="Times New Roman" w:hAnsi="Arial" w:cs="Arial"/>
-                <w:color w:val="24292E"/>
-                <w:sz w:val="18"/>
-                <w:szCs w:val="18"/>
-                <w:lang w:val="en-US" w:eastAsia="de-DE"/>
-              </w:rPr>
-            </w:pPr>
-            <w:r>
-              <w:rPr>
-                <w:rFonts w:ascii="Arial" w:eastAsia="Times New Roman" w:hAnsi="Arial" w:cs="Arial"/>
-                <w:color w:val="24292E"/>
-                <w:sz w:val="18"/>
-                <w:szCs w:val="18"/>
-                <w:lang w:val="en-US" w:eastAsia="de-DE"/>
-              </w:rPr>
-              <w:t xml:space="preserve">#112 Make </w:t>
-            </w:r>
-            <w:proofErr w:type="spellStart"/>
-            <w:r>
-              <w:rPr>
-                <w:rFonts w:ascii="Arial" w:eastAsia="Times New Roman" w:hAnsi="Arial" w:cs="Arial"/>
-                <w:color w:val="24292E"/>
-                <w:sz w:val="18"/>
-                <w:szCs w:val="18"/>
-                <w:lang w:val="en-US" w:eastAsia="de-DE"/>
-              </w:rPr>
-              <w:t>AddModel</w:t>
-            </w:r>
-            <w:proofErr w:type="spellEnd"/>
-            <w:r>
-              <w:rPr>
-                <w:rFonts w:ascii="Arial" w:eastAsia="Times New Roman" w:hAnsi="Arial" w:cs="Arial"/>
-                <w:color w:val="24292E"/>
-                <w:sz w:val="18"/>
-                <w:szCs w:val="18"/>
-                <w:lang w:val="en-US" w:eastAsia="de-DE"/>
-              </w:rPr>
-              <w:t xml:space="preserve"> reproduceable (file name not in parameter list)</w:t>
+              <w:t>#112 Make AddModel reproduceable (file name not in parameter list)</w:t>
             </w:r>
           </w:p>
         </w:tc>
         <w:tc>
           <w:tcPr>
-            <w:tcW w:w="2127" w:type="dxa"/>
+            <w:tcW w:w="2410" w:type="dxa"/>
             <w:vMerge w:val="restart"/>
             <w:tcBorders>
               <w:top w:val="single" w:sz="8" w:space="0" w:color="auto"/>
@@ -632,6 +475,28 @@
               <w:spacing w:after="0" w:line="240" w:lineRule="auto"/>
               <w:rPr>
                 <w:rFonts w:ascii="Arial" w:eastAsia="Times New Roman" w:hAnsi="Arial" w:cs="Arial"/>
+                <w:color w:val="000000"/>
+                <w:sz w:val="18"/>
+                <w:szCs w:val="18"/>
+                <w:lang w:val="en-US" w:eastAsia="de-DE"/>
+              </w:rPr>
+            </w:pPr>
+            <w:r>
+              <w:rPr>
+                <w:rFonts w:ascii="Arial" w:eastAsia="Times New Roman" w:hAnsi="Arial" w:cs="Arial"/>
+                <w:color w:val="000000"/>
+                <w:sz w:val="18"/>
+                <w:szCs w:val="18"/>
+                <w:lang w:val="en-US" w:eastAsia="de-DE"/>
+              </w:rPr>
+              <w:t>#109 Rounded IoNeurons</w:t>
+            </w:r>
+          </w:p>
+          <w:p>
+            <w:pPr>
+              <w:spacing w:after="0" w:line="240" w:lineRule="auto"/>
+              <w:rPr>
+                <w:rFonts w:ascii="Arial" w:eastAsia="Times New Roman" w:hAnsi="Arial" w:cs="Arial"/>
                 <w:color w:val="24292E"/>
                 <w:sz w:val="18"/>
                 <w:szCs w:val="18"/>
@@ -657,7 +522,7 @@
         </w:trPr>
         <w:tc>
           <w:tcPr>
-            <w:tcW w:w="1131" w:type="dxa"/>
+            <w:tcW w:w="851" w:type="dxa"/>
             <w:vMerge/>
             <w:tcBorders>
               <w:top w:val="single" w:sz="8" w:space="0" w:color="auto"/>
@@ -681,7 +546,7 @@
         </w:tc>
         <w:tc>
           <w:tcPr>
-            <w:tcW w:w="3122" w:type="dxa"/>
+            <w:tcW w:w="2977" w:type="dxa"/>
             <w:vMerge/>
             <w:tcBorders>
               <w:top w:val="single" w:sz="8" w:space="0" w:color="auto"/>
@@ -707,7 +572,7 @@
         </w:tc>
         <w:tc>
           <w:tcPr>
-            <w:tcW w:w="3685" w:type="dxa"/>
+            <w:tcW w:w="3827" w:type="dxa"/>
             <w:vMerge/>
             <w:tcBorders>
               <w:top w:val="single" w:sz="8" w:space="0" w:color="auto"/>
@@ -733,7 +598,7 @@
         </w:tc>
         <w:tc>
           <w:tcPr>
-            <w:tcW w:w="2127" w:type="dxa"/>
+            <w:tcW w:w="2410" w:type="dxa"/>
             <w:vMerge/>
             <w:tcBorders>
               <w:top w:val="single" w:sz="8" w:space="0" w:color="auto"/>
@@ -764,7 +629,7 @@
         </w:trPr>
         <w:tc>
           <w:tcPr>
-            <w:tcW w:w="1131" w:type="dxa"/>
+            <w:tcW w:w="851" w:type="dxa"/>
             <w:vMerge w:val="restart"/>
             <w:tcBorders>
               <w:top w:val="nil"/>
@@ -791,23 +656,13 @@
                 <w:color w:val="000000"/>
                 <w:lang w:eastAsia="de-DE"/>
               </w:rPr>
-              <w:t xml:space="preserve">Middle </w:t>
+              <w:t>Middle value</w:t>
             </w:r>
-            <w:proofErr w:type="spellStart"/>
-            <w:r>
-              <w:rPr>
-                <w:rFonts w:ascii="Calibri" w:eastAsia="Times New Roman" w:hAnsi="Calibri" w:cs="Calibri"/>
-                <w:color w:val="000000"/>
-                <w:lang w:eastAsia="de-DE"/>
-              </w:rPr>
-              <w:t>value</w:t>
-            </w:r>
-            <w:proofErr w:type="spellEnd"/>
           </w:p>
         </w:tc>
         <w:tc>
           <w:tcPr>
-            <w:tcW w:w="3122" w:type="dxa"/>
+            <w:tcW w:w="2977" w:type="dxa"/>
             <w:vMerge w:val="restart"/>
             <w:tcBorders>
               <w:top w:val="nil"/>
@@ -838,6 +693,28 @@
                 <w:szCs w:val="18"/>
                 <w:lang w:val="en-US" w:eastAsia="de-DE"/>
               </w:rPr>
+              <w:t>#120 Delete EEG sensor directly</w:t>
+            </w:r>
+          </w:p>
+          <w:p>
+            <w:pPr>
+              <w:spacing w:after="0" w:line="240" w:lineRule="auto"/>
+              <w:rPr>
+                <w:rFonts w:ascii="Arial" w:eastAsia="Times New Roman" w:hAnsi="Arial" w:cs="Arial"/>
+                <w:color w:val="000000"/>
+                <w:sz w:val="18"/>
+                <w:szCs w:val="18"/>
+                <w:lang w:val="en-US" w:eastAsia="de-DE"/>
+              </w:rPr>
+            </w:pPr>
+            <w:r>
+              <w:rPr>
+                <w:rFonts w:ascii="Arial" w:eastAsia="Times New Roman" w:hAnsi="Arial" w:cs="Arial"/>
+                <w:color w:val="000000"/>
+                <w:sz w:val="18"/>
+                <w:szCs w:val="18"/>
+                <w:lang w:val="en-US" w:eastAsia="de-DE"/>
+              </w:rPr>
               <w:t xml:space="preserve">#102 Size Selection </w:t>
             </w:r>
           </w:p>
@@ -860,20 +737,8 @@
                 <w:szCs w:val="18"/>
                 <w:lang w:val="en-US" w:eastAsia="de-DE"/>
               </w:rPr>
-              <w:t xml:space="preserve">#113 check </w:t>
+              <w:t>#113 check GetUPNobs</w:t>
             </w:r>
-            <w:proofErr w:type="spellStart"/>
-            <w:r>
-              <w:rPr>
-                <w:rFonts w:ascii="Arial" w:eastAsia="Times New Roman" w:hAnsi="Arial" w:cs="Arial"/>
-                <w:color w:val="24292E"/>
-                <w:sz w:val="18"/>
-                <w:szCs w:val="18"/>
-                <w:lang w:val="en-US" w:eastAsia="de-DE"/>
-              </w:rPr>
-              <w:t>GetUPNobs</w:t>
-            </w:r>
-            <w:proofErr w:type="spellEnd"/>
           </w:p>
           <w:p>
             <w:pPr>
@@ -902,7 +767,7 @@
               <w:spacing w:after="0" w:line="240" w:lineRule="auto"/>
               <w:rPr>
                 <w:rFonts w:ascii="Arial" w:eastAsia="Times New Roman" w:hAnsi="Arial" w:cs="Arial"/>
-                <w:color w:val="000000"/>
+                <w:color w:val="24292E"/>
                 <w:sz w:val="18"/>
                 <w:szCs w:val="18"/>
                 <w:lang w:val="en-US" w:eastAsia="de-DE"/>
@@ -911,30 +776,18 @@
             <w:r>
               <w:rPr>
                 <w:rFonts w:ascii="Arial" w:eastAsia="Times New Roman" w:hAnsi="Arial" w:cs="Arial"/>
-                <w:color w:val="000000"/>
-                <w:sz w:val="18"/>
-                <w:szCs w:val="18"/>
-                <w:lang w:val="en-US" w:eastAsia="de-DE"/>
-              </w:rPr>
-              <w:t>#120 Delete EEG sensor directly</w:t>
+                <w:color w:val="24292E"/>
+                <w:sz w:val="18"/>
+                <w:szCs w:val="18"/>
+                <w:lang w:val="en-US" w:eastAsia="de-DE"/>
+              </w:rPr>
+              <w:t>#127 CopyPaste Selection</w:t>
             </w:r>
-          </w:p>
-          <w:p>
-            <w:pPr>
-              <w:spacing w:after="0" w:line="240" w:lineRule="auto"/>
-              <w:rPr>
-                <w:rFonts w:ascii="Arial" w:eastAsia="Times New Roman" w:hAnsi="Arial" w:cs="Arial"/>
-                <w:color w:val="24292E"/>
-                <w:sz w:val="18"/>
-                <w:szCs w:val="18"/>
-                <w:lang w:val="en-US" w:eastAsia="de-DE"/>
-              </w:rPr>
-            </w:pPr>
           </w:p>
         </w:tc>
         <w:tc>
           <w:tcPr>
-            <w:tcW w:w="3685" w:type="dxa"/>
+            <w:tcW w:w="3827" w:type="dxa"/>
             <w:vMerge w:val="restart"/>
             <w:tcBorders>
               <w:top w:val="nil"/>
@@ -965,9 +818,20 @@
                 <w:szCs w:val="18"/>
                 <w:lang w:val="en-US" w:eastAsia="de-DE"/>
               </w:rPr>
-              <w:t xml:space="preserve">#126 Link to </w:t>
+              <w:t>#126 Link to doku in Help menu</w:t>
             </w:r>
-            <w:proofErr w:type="spellStart"/>
+          </w:p>
+          <w:p>
+            <w:pPr>
+              <w:spacing w:after="0" w:line="240" w:lineRule="auto"/>
+              <w:rPr>
+                <w:rFonts w:ascii="Arial" w:eastAsia="Times New Roman" w:hAnsi="Arial" w:cs="Arial"/>
+                <w:color w:val="000000"/>
+                <w:sz w:val="18"/>
+                <w:szCs w:val="18"/>
+                <w:lang w:val="en-US" w:eastAsia="de-DE"/>
+              </w:rPr>
+            </w:pPr>
             <w:r>
               <w:rPr>
                 <w:rFonts w:ascii="Arial" w:eastAsia="Times New Roman" w:hAnsi="Arial" w:cs="Arial"/>
@@ -976,87 +840,8 @@
                 <w:szCs w:val="18"/>
                 <w:lang w:val="en-US" w:eastAsia="de-DE"/>
               </w:rPr>
-              <w:t>doku</w:t>
+              <w:t>#92 Connect Neurons -&gt; ClosedConnector</w:t>
             </w:r>
-            <w:proofErr w:type="spellEnd"/>
-            <w:r>
-              <w:rPr>
-                <w:rFonts w:ascii="Arial" w:eastAsia="Times New Roman" w:hAnsi="Arial" w:cs="Arial"/>
-                <w:color w:val="000000"/>
-                <w:sz w:val="18"/>
-                <w:szCs w:val="18"/>
-                <w:lang w:val="en-US" w:eastAsia="de-DE"/>
-              </w:rPr>
-              <w:t xml:space="preserve"> in Help menu</w:t>
-            </w:r>
-          </w:p>
-          <w:p>
-            <w:pPr>
-              <w:spacing w:after="0" w:line="240" w:lineRule="auto"/>
-              <w:rPr>
-                <w:rFonts w:ascii="Arial" w:eastAsia="Times New Roman" w:hAnsi="Arial" w:cs="Arial"/>
-                <w:color w:val="000000"/>
-                <w:sz w:val="18"/>
-                <w:szCs w:val="18"/>
-                <w:lang w:val="en-US" w:eastAsia="de-DE"/>
-              </w:rPr>
-            </w:pPr>
-            <w:r>
-              <w:rPr>
-                <w:rFonts w:ascii="Arial" w:eastAsia="Times New Roman" w:hAnsi="Arial" w:cs="Arial"/>
-                <w:color w:val="000000"/>
-                <w:sz w:val="18"/>
-                <w:szCs w:val="18"/>
-                <w:lang w:val="en-US" w:eastAsia="de-DE"/>
-              </w:rPr>
-              <w:t xml:space="preserve">#109 Rounded </w:t>
-            </w:r>
-            <w:proofErr w:type="spellStart"/>
-            <w:r>
-              <w:rPr>
-                <w:rFonts w:ascii="Arial" w:eastAsia="Times New Roman" w:hAnsi="Arial" w:cs="Arial"/>
-                <w:color w:val="000000"/>
-                <w:sz w:val="18"/>
-                <w:szCs w:val="18"/>
-                <w:lang w:val="en-US" w:eastAsia="de-DE"/>
-              </w:rPr>
-              <w:t>IoNeurons</w:t>
-            </w:r>
-            <w:proofErr w:type="spellEnd"/>
-          </w:p>
-          <w:p>
-            <w:pPr>
-              <w:spacing w:after="0" w:line="240" w:lineRule="auto"/>
-              <w:rPr>
-                <w:rFonts w:ascii="Arial" w:eastAsia="Times New Roman" w:hAnsi="Arial" w:cs="Arial"/>
-                <w:color w:val="000000"/>
-                <w:sz w:val="18"/>
-                <w:szCs w:val="18"/>
-                <w:lang w:val="en-US" w:eastAsia="de-DE"/>
-              </w:rPr>
-            </w:pPr>
-            <w:r>
-              <w:rPr>
-                <w:rFonts w:ascii="Arial" w:eastAsia="Times New Roman" w:hAnsi="Arial" w:cs="Arial"/>
-                <w:color w:val="000000"/>
-                <w:sz w:val="18"/>
-                <w:szCs w:val="18"/>
-                <w:lang w:val="en-US" w:eastAsia="de-DE"/>
-              </w:rPr>
-              <w:t xml:space="preserve">#92 Connect Neurons -&gt; </w:t>
-            </w:r>
-            <w:proofErr w:type="spellStart"/>
-            <w:r>
-              <w:rPr>
-                <w:rFonts w:ascii="Arial" w:eastAsia="Times New Roman" w:hAnsi="Arial" w:cs="Arial"/>
-                <w:color w:val="000000"/>
-                <w:sz w:val="18"/>
-                <w:szCs w:val="18"/>
-                <w:lang w:val="en-US" w:eastAsia="de-DE"/>
-              </w:rPr>
-              <w:t>ClosedConnector</w:t>
-            </w:r>
-            <w:proofErr w:type="spellEnd"/>
           </w:p>
           <w:p>
             <w:pPr>
@@ -1099,9 +884,20 @@
                 <w:szCs w:val="18"/>
                 <w:lang w:val="en-US" w:eastAsia="de-DE"/>
               </w:rPr>
-              <w:t xml:space="preserve">#63 </w:t>
+              <w:t>#63 Lichtquelle (Paul)</w:t>
             </w:r>
-            <w:proofErr w:type="spellStart"/>
+          </w:p>
+          <w:p>
+            <w:pPr>
+              <w:spacing w:after="0" w:line="240" w:lineRule="auto"/>
+              <w:rPr>
+                <w:rFonts w:ascii="Arial" w:eastAsia="Times New Roman" w:hAnsi="Arial" w:cs="Arial"/>
+                <w:color w:val="000000"/>
+                <w:sz w:val="18"/>
+                <w:szCs w:val="18"/>
+                <w:lang w:val="en-US" w:eastAsia="de-DE"/>
+              </w:rPr>
+            </w:pPr>
             <w:r>
               <w:rPr>
                 <w:rFonts w:ascii="Arial" w:eastAsia="Times New Roman" w:hAnsi="Arial" w:cs="Arial"/>
@@ -1110,75 +906,8 @@
                 <w:szCs w:val="18"/>
                 <w:lang w:val="en-US" w:eastAsia="de-DE"/>
               </w:rPr>
-              <w:t>Lichtquelle</w:t>
+              <w:t>#64 Andere Signalform</w:t>
             </w:r>
-            <w:proofErr w:type="spellEnd"/>
-            <w:r>
-              <w:rPr>
-                <w:rFonts w:ascii="Arial" w:eastAsia="Times New Roman" w:hAnsi="Arial" w:cs="Arial"/>
-                <w:color w:val="000000"/>
-                <w:sz w:val="18"/>
-                <w:szCs w:val="18"/>
-                <w:lang w:val="en-US" w:eastAsia="de-DE"/>
-              </w:rPr>
-              <w:t xml:space="preserve"> (Paul)</w:t>
-            </w:r>
-          </w:p>
-          <w:p>
-            <w:pPr>
-              <w:spacing w:after="0" w:line="240" w:lineRule="auto"/>
-              <w:rPr>
-                <w:rFonts w:ascii="Arial" w:eastAsia="Times New Roman" w:hAnsi="Arial" w:cs="Arial"/>
-                <w:color w:val="000000"/>
-                <w:sz w:val="18"/>
-                <w:szCs w:val="18"/>
-                <w:lang w:val="en-US" w:eastAsia="de-DE"/>
-              </w:rPr>
-            </w:pPr>
-            <w:r>
-              <w:rPr>
-                <w:rFonts w:ascii="Arial" w:eastAsia="Times New Roman" w:hAnsi="Arial" w:cs="Arial"/>
-                <w:color w:val="000000"/>
-                <w:sz w:val="18"/>
-                <w:szCs w:val="18"/>
-                <w:lang w:val="en-US" w:eastAsia="de-DE"/>
-              </w:rPr>
-              <w:t xml:space="preserve">#64 </w:t>
-            </w:r>
-            <w:proofErr w:type="spellStart"/>
-            <w:r>
-              <w:rPr>
-                <w:rFonts w:ascii="Arial" w:eastAsia="Times New Roman" w:hAnsi="Arial" w:cs="Arial"/>
-                <w:color w:val="000000"/>
-                <w:sz w:val="18"/>
-                <w:szCs w:val="18"/>
-                <w:lang w:val="en-US" w:eastAsia="de-DE"/>
-              </w:rPr>
-              <w:t>Andere</w:t>
-            </w:r>
-            <w:proofErr w:type="spellEnd"/>
-            <w:r>
-              <w:rPr>
-                <w:rFonts w:ascii="Arial" w:eastAsia="Times New Roman" w:hAnsi="Arial" w:cs="Arial"/>
-                <w:color w:val="000000"/>
-                <w:sz w:val="18"/>
-                <w:szCs w:val="18"/>
-                <w:lang w:val="en-US" w:eastAsia="de-DE"/>
-              </w:rPr>
-              <w:t xml:space="preserve"> </w:t>
-            </w:r>
-            <w:proofErr w:type="spellStart"/>
-            <w:r>
-              <w:rPr>
-                <w:rFonts w:ascii="Arial" w:eastAsia="Times New Roman" w:hAnsi="Arial" w:cs="Arial"/>
-                <w:color w:val="000000"/>
-                <w:sz w:val="18"/>
-                <w:szCs w:val="18"/>
-                <w:lang w:val="en-US" w:eastAsia="de-DE"/>
-              </w:rPr>
-              <w:t>Signalform</w:t>
-            </w:r>
-            <w:proofErr w:type="spellEnd"/>
           </w:p>
           <w:p>
             <w:pPr>
@@ -1227,7 +956,7 @@
         </w:tc>
         <w:tc>
           <w:tcPr>
-            <w:tcW w:w="2127" w:type="dxa"/>
+            <w:tcW w:w="2410" w:type="dxa"/>
             <w:vMerge w:val="restart"/>
             <w:tcBorders>
               <w:top w:val="nil"/>
@@ -1252,12 +981,13 @@
             </w:pPr>
             <w:r>
               <w:rPr>
-                <w:rFonts w:ascii="Arial" w:hAnsi="Arial" w:cs="Arial"/>
-                <w:sz w:val="18"/>
-                <w:szCs w:val="18"/>
-                <w:lang w:val="en-US"/>
-              </w:rPr>
-              <w:t> </w:t>
+                <w:rFonts w:ascii="Arial" w:eastAsia="Times New Roman" w:hAnsi="Arial" w:cs="Arial"/>
+                <w:color w:val="000000"/>
+                <w:sz w:val="18"/>
+                <w:szCs w:val="18"/>
+                <w:lang w:val="en-US" w:eastAsia="de-DE"/>
+              </w:rPr>
+              <w:t>#45 Layout manager</w:t>
             </w:r>
           </w:p>
           <w:p>
@@ -1268,7 +998,7 @@
                 <w:color w:val="000000"/>
                 <w:sz w:val="18"/>
                 <w:szCs w:val="18"/>
-                <w:lang w:eastAsia="de-DE"/>
+                <w:lang w:val="en-US" w:eastAsia="de-DE"/>
               </w:rPr>
             </w:pPr>
             <w:r>
@@ -1277,41 +1007,7 @@
                 <w:color w:val="000000"/>
                 <w:sz w:val="18"/>
                 <w:szCs w:val="18"/>
-                <w:lang w:eastAsia="de-DE"/>
-              </w:rPr>
-              <w:t xml:space="preserve">#45 Layout </w:t>
-            </w:r>
-            <w:proofErr w:type="spellStart"/>
-            <w:r>
-              <w:rPr>
-                <w:rFonts w:ascii="Arial" w:eastAsia="Times New Roman" w:hAnsi="Arial" w:cs="Arial"/>
-                <w:color w:val="000000"/>
-                <w:sz w:val="18"/>
-                <w:szCs w:val="18"/>
-                <w:lang w:eastAsia="de-DE"/>
-              </w:rPr>
-              <w:t>manager</w:t>
-            </w:r>
-            <w:proofErr w:type="spellEnd"/>
-          </w:p>
-          <w:p>
-            <w:pPr>
-              <w:spacing w:after="0" w:line="240" w:lineRule="auto"/>
-              <w:rPr>
-                <w:rFonts w:ascii="Arial" w:eastAsia="Times New Roman" w:hAnsi="Arial" w:cs="Arial"/>
-                <w:color w:val="000000"/>
-                <w:sz w:val="18"/>
-                <w:szCs w:val="18"/>
-                <w:lang w:eastAsia="de-DE"/>
-              </w:rPr>
-            </w:pPr>
-            <w:r>
-              <w:rPr>
-                <w:rFonts w:ascii="Arial" w:eastAsia="Times New Roman" w:hAnsi="Arial" w:cs="Arial"/>
-                <w:color w:val="000000"/>
-                <w:sz w:val="18"/>
-                <w:szCs w:val="18"/>
-                <w:lang w:eastAsia="de-DE"/>
+                <w:lang w:val="en-US" w:eastAsia="de-DE"/>
               </w:rPr>
               <w:t>#67 FFT</w:t>
             </w:r>
@@ -1324,7 +1020,7 @@
         </w:trPr>
         <w:tc>
           <w:tcPr>
-            <w:tcW w:w="1131" w:type="dxa"/>
+            <w:tcW w:w="851" w:type="dxa"/>
             <w:vMerge/>
             <w:tcBorders>
               <w:top w:val="nil"/>
@@ -1341,14 +1037,14 @@
               <w:rPr>
                 <w:rFonts w:ascii="Calibri" w:eastAsia="Times New Roman" w:hAnsi="Calibri" w:cs="Calibri"/>
                 <w:color w:val="000000"/>
-                <w:lang w:eastAsia="de-DE"/>
+                <w:lang w:val="en-US" w:eastAsia="de-DE"/>
               </w:rPr>
             </w:pPr>
           </w:p>
         </w:tc>
         <w:tc>
           <w:tcPr>
-            <w:tcW w:w="3122" w:type="dxa"/>
+            <w:tcW w:w="2977" w:type="dxa"/>
             <w:vMerge/>
             <w:tcBorders>
               <w:top w:val="nil"/>
@@ -1367,14 +1063,14 @@
                 <w:color w:val="24292E"/>
                 <w:sz w:val="18"/>
                 <w:szCs w:val="18"/>
-                <w:lang w:eastAsia="de-DE"/>
+                <w:lang w:val="en-US" w:eastAsia="de-DE"/>
               </w:rPr>
             </w:pPr>
           </w:p>
         </w:tc>
         <w:tc>
           <w:tcPr>
-            <w:tcW w:w="3685" w:type="dxa"/>
+            <w:tcW w:w="3827" w:type="dxa"/>
             <w:vMerge/>
             <w:tcBorders>
               <w:top w:val="nil"/>
@@ -1393,14 +1089,14 @@
                 <w:color w:val="000000"/>
                 <w:sz w:val="18"/>
                 <w:szCs w:val="18"/>
-                <w:lang w:eastAsia="de-DE"/>
+                <w:lang w:val="en-US" w:eastAsia="de-DE"/>
               </w:rPr>
             </w:pPr>
           </w:p>
         </w:tc>
         <w:tc>
           <w:tcPr>
-            <w:tcW w:w="2127" w:type="dxa"/>
+            <w:tcW w:w="2410" w:type="dxa"/>
             <w:vMerge/>
             <w:tcBorders>
               <w:top w:val="nil"/>
@@ -1419,7 +1115,7 @@
                 <w:color w:val="000000"/>
                 <w:sz w:val="18"/>
                 <w:szCs w:val="18"/>
-                <w:lang w:eastAsia="de-DE"/>
+                <w:lang w:val="en-US" w:eastAsia="de-DE"/>
               </w:rPr>
             </w:pPr>
           </w:p>
@@ -1431,7 +1127,7 @@
         </w:trPr>
         <w:tc>
           <w:tcPr>
-            <w:tcW w:w="1131" w:type="dxa"/>
+            <w:tcW w:w="851" w:type="dxa"/>
             <w:vMerge w:val="restart"/>
             <w:tcBorders>
               <w:top w:val="nil"/>
@@ -1458,23 +1154,13 @@
                 <w:color w:val="000000"/>
                 <w:lang w:eastAsia="de-DE"/>
               </w:rPr>
-              <w:t xml:space="preserve">Low </w:t>
+              <w:t>Low value</w:t>
             </w:r>
-            <w:proofErr w:type="spellStart"/>
-            <w:r>
-              <w:rPr>
-                <w:rFonts w:ascii="Calibri" w:eastAsia="Times New Roman" w:hAnsi="Calibri" w:cs="Calibri"/>
-                <w:color w:val="000000"/>
-                <w:lang w:eastAsia="de-DE"/>
-              </w:rPr>
-              <w:t>value</w:t>
-            </w:r>
-            <w:proofErr w:type="spellEnd"/>
           </w:p>
         </w:tc>
         <w:tc>
           <w:tcPr>
-            <w:tcW w:w="3122" w:type="dxa"/>
+            <w:tcW w:w="2977" w:type="dxa"/>
             <w:vMerge w:val="restart"/>
             <w:tcBorders>
               <w:top w:val="nil"/>
@@ -1505,20 +1191,8 @@
                 <w:szCs w:val="18"/>
                 <w:lang w:val="en-US" w:eastAsia="de-DE"/>
               </w:rPr>
-              <w:t xml:space="preserve">#119 Cleanup </w:t>
+              <w:t>#119 Cleanup AnomationChainCommand</w:t>
             </w:r>
-            <w:proofErr w:type="spellStart"/>
-            <w:r>
-              <w:rPr>
-                <w:rFonts w:ascii="Arial" w:eastAsia="Times New Roman" w:hAnsi="Arial" w:cs="Arial"/>
-                <w:color w:val="000000"/>
-                <w:sz w:val="18"/>
-                <w:szCs w:val="18"/>
-                <w:lang w:val="en-US" w:eastAsia="de-DE"/>
-              </w:rPr>
-              <w:t>AnomationChainCommand</w:t>
-            </w:r>
-            <w:proofErr w:type="spellEnd"/>
           </w:p>
           <w:p>
             <w:pPr>
@@ -1571,20 +1245,8 @@
                 <w:szCs w:val="18"/>
                 <w:lang w:val="en-US" w:eastAsia="de-DE"/>
               </w:rPr>
-              <w:t>#34 Restore last version (Paul)</w:t>
+              <w:t xml:space="preserve">#34 Restore last </w:t>
             </w:r>
-          </w:p>
-          <w:p>
-            <w:pPr>
-              <w:spacing w:after="0" w:line="240" w:lineRule="auto"/>
-              <w:rPr>
-                <w:rFonts w:ascii="Arial" w:eastAsia="Times New Roman" w:hAnsi="Arial" w:cs="Arial"/>
-                <w:color w:val="000000"/>
-                <w:sz w:val="18"/>
-                <w:szCs w:val="18"/>
-                <w:lang w:val="en-US" w:eastAsia="de-DE"/>
-              </w:rPr>
-            </w:pPr>
             <w:r>
               <w:rPr>
                 <w:rFonts w:ascii="Arial" w:eastAsia="Times New Roman" w:hAnsi="Arial" w:cs="Arial"/>
@@ -1593,9 +1255,8 @@
                 <w:szCs w:val="18"/>
                 <w:lang w:val="en-US" w:eastAsia="de-DE"/>
               </w:rPr>
-              <w:t xml:space="preserve">#71 Color for </w:t>
+              <w:t xml:space="preserve">model </w:t>
             </w:r>
-            <w:proofErr w:type="spellStart"/>
             <w:r>
               <w:rPr>
                 <w:rFonts w:ascii="Arial" w:eastAsia="Times New Roman" w:hAnsi="Arial" w:cs="Arial"/>
@@ -1604,14 +1265,35 @@
                 <w:szCs w:val="18"/>
                 <w:lang w:val="en-US" w:eastAsia="de-DE"/>
               </w:rPr>
-              <w:t>WindowBackground</w:t>
+              <w:t>version</w:t>
             </w:r>
-            <w:proofErr w:type="spellEnd"/>
+          </w:p>
+          <w:p>
+            <w:pPr>
+              <w:spacing w:after="0" w:line="240" w:lineRule="auto"/>
+              <w:rPr>
+                <w:rFonts w:ascii="Arial" w:eastAsia="Times New Roman" w:hAnsi="Arial" w:cs="Arial"/>
+                <w:color w:val="000000"/>
+                <w:sz w:val="18"/>
+                <w:szCs w:val="18"/>
+                <w:lang w:val="en-US" w:eastAsia="de-DE"/>
+              </w:rPr>
+            </w:pPr>
+            <w:r>
+              <w:rPr>
+                <w:rFonts w:ascii="Arial" w:eastAsia="Times New Roman" w:hAnsi="Arial" w:cs="Arial"/>
+                <w:color w:val="000000"/>
+                <w:sz w:val="18"/>
+                <w:szCs w:val="18"/>
+                <w:lang w:val="en-US" w:eastAsia="de-DE"/>
+              </w:rPr>
+              <w:t>#71 Color for WindowBackground</w:t>
+            </w:r>
           </w:p>
         </w:tc>
         <w:tc>
           <w:tcPr>
-            <w:tcW w:w="3685" w:type="dxa"/>
+            <w:tcW w:w="3827" w:type="dxa"/>
             <w:vMerge w:val="restart"/>
             <w:tcBorders>
               <w:top w:val="nil"/>
@@ -1642,9 +1324,20 @@
                 <w:szCs w:val="18"/>
                 <w:lang w:val="en-US" w:eastAsia="de-DE"/>
               </w:rPr>
-              <w:t xml:space="preserve">#108 Improve </w:t>
+              <w:t>#108 Improve ClosedConnector::Includes</w:t>
             </w:r>
-            <w:proofErr w:type="spellStart"/>
+          </w:p>
+          <w:p>
+            <w:pPr>
+              <w:spacing w:after="0" w:line="240" w:lineRule="auto"/>
+              <w:rPr>
+                <w:rFonts w:ascii="Arial" w:eastAsia="Times New Roman" w:hAnsi="Arial" w:cs="Arial"/>
+                <w:color w:val="000000"/>
+                <w:sz w:val="18"/>
+                <w:szCs w:val="18"/>
+                <w:lang w:val="en-US" w:eastAsia="de-DE"/>
+              </w:rPr>
+            </w:pPr>
             <w:r>
               <w:rPr>
                 <w:rFonts w:ascii="Arial" w:eastAsia="Times New Roman" w:hAnsi="Arial" w:cs="Arial"/>
@@ -1653,62 +1346,7 @@
                 <w:szCs w:val="18"/>
                 <w:lang w:val="en-US" w:eastAsia="de-DE"/>
               </w:rPr>
-              <w:t>ClosedConnector</w:t>
-            </w:r>
-            <w:proofErr w:type="spellEnd"/>
-            <w:r>
-              <w:rPr>
-                <w:rFonts w:ascii="Arial" w:eastAsia="Times New Roman" w:hAnsi="Arial" w:cs="Arial"/>
-                <w:color w:val="000000"/>
-                <w:sz w:val="18"/>
-                <w:szCs w:val="18"/>
-                <w:lang w:val="en-US" w:eastAsia="de-DE"/>
-              </w:rPr>
-              <w:t>::Includes</w:t>
-            </w:r>
-          </w:p>
-          <w:p>
-            <w:pPr>
-              <w:spacing w:after="0" w:line="240" w:lineRule="auto"/>
-              <w:rPr>
-                <w:rFonts w:ascii="Arial" w:eastAsia="Times New Roman" w:hAnsi="Arial" w:cs="Arial"/>
-                <w:color w:val="000000"/>
-                <w:sz w:val="18"/>
-                <w:szCs w:val="18"/>
-                <w:lang w:val="en-US" w:eastAsia="de-DE"/>
-              </w:rPr>
-            </w:pPr>
-            <w:r>
-              <w:rPr>
-                <w:rFonts w:ascii="Arial" w:eastAsia="Times New Roman" w:hAnsi="Arial" w:cs="Arial"/>
-                <w:color w:val="000000"/>
-                <w:sz w:val="18"/>
-                <w:szCs w:val="18"/>
-                <w:lang w:val="en-US" w:eastAsia="de-DE"/>
-              </w:rPr>
-              <w:t xml:space="preserve">#109 Animate </w:t>
-            </w:r>
-            <w:proofErr w:type="spellStart"/>
-            <w:r>
-              <w:rPr>
-                <w:rFonts w:ascii="Arial" w:eastAsia="Times New Roman" w:hAnsi="Arial" w:cs="Arial"/>
-                <w:color w:val="000000"/>
-                <w:sz w:val="18"/>
-                <w:szCs w:val="18"/>
-                <w:lang w:val="en-US" w:eastAsia="de-DE"/>
-              </w:rPr>
-              <w:t>SplitClosedConnCmd</w:t>
-            </w:r>
-            <w:proofErr w:type="spellEnd"/>
-            <w:r>
-              <w:rPr>
-                <w:rFonts w:ascii="Arial" w:eastAsia="Times New Roman" w:hAnsi="Arial" w:cs="Arial"/>
-                <w:color w:val="000000"/>
-                <w:sz w:val="18"/>
-                <w:szCs w:val="18"/>
-                <w:lang w:val="en-US" w:eastAsia="de-DE"/>
-              </w:rPr>
-              <w:t xml:space="preserve"> </w:t>
+              <w:t xml:space="preserve">#109 Animate SplitClosedConnCmd </w:t>
             </w:r>
           </w:p>
           <w:p>
@@ -1752,51 +1390,7 @@
                 <w:szCs w:val="18"/>
                 <w:lang w:val="en-US" w:eastAsia="de-DE"/>
               </w:rPr>
-              <w:t xml:space="preserve">#13 </w:t>
-            </w:r>
-            <w:proofErr w:type="spellStart"/>
-            <w:r>
-              <w:rPr>
-                <w:rFonts w:ascii="Arial" w:eastAsia="Times New Roman" w:hAnsi="Arial" w:cs="Arial"/>
-                <w:color w:val="000000"/>
-                <w:sz w:val="18"/>
-                <w:szCs w:val="18"/>
-                <w:lang w:val="en-US" w:eastAsia="de-DE"/>
-              </w:rPr>
-              <w:t>Andocken</w:t>
-            </w:r>
-            <w:proofErr w:type="spellEnd"/>
-            <w:r>
-              <w:rPr>
-                <w:rFonts w:ascii="Arial" w:eastAsia="Times New Roman" w:hAnsi="Arial" w:cs="Arial"/>
-                <w:color w:val="000000"/>
-                <w:sz w:val="18"/>
-                <w:szCs w:val="18"/>
-                <w:lang w:val="en-US" w:eastAsia="de-DE"/>
-              </w:rPr>
-              <w:t xml:space="preserve"> </w:t>
-            </w:r>
-            <w:proofErr w:type="spellStart"/>
-            <w:r>
-              <w:rPr>
-                <w:rFonts w:ascii="Arial" w:eastAsia="Times New Roman" w:hAnsi="Arial" w:cs="Arial"/>
-                <w:color w:val="000000"/>
-                <w:sz w:val="18"/>
-                <w:szCs w:val="18"/>
-                <w:lang w:val="en-US" w:eastAsia="de-DE"/>
-              </w:rPr>
-              <w:t>durch</w:t>
-            </w:r>
-            <w:proofErr w:type="spellEnd"/>
-            <w:r>
-              <w:rPr>
-                <w:rFonts w:ascii="Arial" w:eastAsia="Times New Roman" w:hAnsi="Arial" w:cs="Arial"/>
-                <w:color w:val="000000"/>
-                <w:sz w:val="18"/>
-                <w:szCs w:val="18"/>
-                <w:lang w:val="en-US" w:eastAsia="de-DE"/>
-              </w:rPr>
-              <w:t xml:space="preserve"> Move Pipe</w:t>
+              <w:t>#13 Andocken durch Move Pipe</w:t>
             </w:r>
           </w:p>
           <w:p>
@@ -1840,9 +1434,20 @@
                 <w:szCs w:val="18"/>
                 <w:lang w:val="en-US" w:eastAsia="de-DE"/>
               </w:rPr>
-              <w:t xml:space="preserve">#12 Split </w:t>
+              <w:t>#12 Split Dendrit</w:t>
             </w:r>
-            <w:proofErr w:type="spellStart"/>
+          </w:p>
+          <w:p>
+            <w:pPr>
+              <w:spacing w:after="0" w:line="240" w:lineRule="auto"/>
+              <w:rPr>
+                <w:rFonts w:ascii="Arial" w:eastAsia="Times New Roman" w:hAnsi="Arial" w:cs="Arial"/>
+                <w:color w:val="000000"/>
+                <w:sz w:val="18"/>
+                <w:szCs w:val="18"/>
+                <w:lang w:val="en-US" w:eastAsia="de-DE"/>
+              </w:rPr>
+            </w:pPr>
             <w:r>
               <w:rPr>
                 <w:rFonts w:ascii="Arial" w:eastAsia="Times New Roman" w:hAnsi="Arial" w:cs="Arial"/>
@@ -1851,43 +1456,8 @@
                 <w:szCs w:val="18"/>
                 <w:lang w:val="en-US" w:eastAsia="de-DE"/>
               </w:rPr>
-              <w:t>Dendrit</w:t>
+              <w:t>#115 Undo/Redo icons sometimes incorrcet</w:t>
             </w:r>
-            <w:proofErr w:type="spellEnd"/>
-          </w:p>
-          <w:p>
-            <w:pPr>
-              <w:spacing w:after="0" w:line="240" w:lineRule="auto"/>
-              <w:rPr>
-                <w:rFonts w:ascii="Arial" w:eastAsia="Times New Roman" w:hAnsi="Arial" w:cs="Arial"/>
-                <w:color w:val="000000"/>
-                <w:sz w:val="18"/>
-                <w:szCs w:val="18"/>
-                <w:lang w:val="en-US" w:eastAsia="de-DE"/>
-              </w:rPr>
-            </w:pPr>
-            <w:r>
-              <w:rPr>
-                <w:rFonts w:ascii="Arial" w:eastAsia="Times New Roman" w:hAnsi="Arial" w:cs="Arial"/>
-                <w:color w:val="000000"/>
-                <w:sz w:val="18"/>
-                <w:szCs w:val="18"/>
-                <w:lang w:val="en-US" w:eastAsia="de-DE"/>
-              </w:rPr>
-              <w:t xml:space="preserve">#115 Undo/Redo icons sometimes </w:t>
-            </w:r>
-            <w:proofErr w:type="spellStart"/>
-            <w:r>
-              <w:rPr>
-                <w:rFonts w:ascii="Arial" w:eastAsia="Times New Roman" w:hAnsi="Arial" w:cs="Arial"/>
-                <w:color w:val="000000"/>
-                <w:sz w:val="18"/>
-                <w:szCs w:val="18"/>
-                <w:lang w:val="en-US" w:eastAsia="de-DE"/>
-              </w:rPr>
-              <w:t>incorrcet</w:t>
-            </w:r>
-            <w:proofErr w:type="spellEnd"/>
           </w:p>
           <w:p>
             <w:pPr>
@@ -2006,20 +1576,8 @@
                 <w:szCs w:val="18"/>
                 <w:lang w:val="en-US" w:eastAsia="de-DE"/>
               </w:rPr>
-              <w:t xml:space="preserve">#72 Zoom </w:t>
+              <w:t>#72 Zoom DescWin</w:t>
             </w:r>
-            <w:proofErr w:type="spellStart"/>
-            <w:r>
-              <w:rPr>
-                <w:rFonts w:ascii="Arial" w:eastAsia="Times New Roman" w:hAnsi="Arial" w:cs="Arial"/>
-                <w:color w:val="000000"/>
-                <w:sz w:val="18"/>
-                <w:szCs w:val="18"/>
-                <w:lang w:val="en-US" w:eastAsia="de-DE"/>
-              </w:rPr>
-              <w:t>DescWin</w:t>
-            </w:r>
-            <w:proofErr w:type="spellEnd"/>
           </w:p>
           <w:p>
             <w:pPr>
@@ -2036,7 +1594,7 @@
         </w:tc>
         <w:tc>
           <w:tcPr>
-            <w:tcW w:w="2127" w:type="dxa"/>
+            <w:tcW w:w="2410" w:type="dxa"/>
             <w:vMerge w:val="restart"/>
             <w:tcBorders>
               <w:top w:val="nil"/>
@@ -2078,7 +1636,7 @@
         </w:trPr>
         <w:tc>
           <w:tcPr>
-            <w:tcW w:w="1131" w:type="dxa"/>
+            <w:tcW w:w="851" w:type="dxa"/>
             <w:vMerge/>
             <w:tcBorders>
               <w:top w:val="nil"/>
@@ -2102,7 +1660,7 @@
         </w:tc>
         <w:tc>
           <w:tcPr>
-            <w:tcW w:w="3122" w:type="dxa"/>
+            <w:tcW w:w="2977" w:type="dxa"/>
             <w:vMerge/>
             <w:tcBorders>
               <w:top w:val="nil"/>
@@ -2128,7 +1686,7 @@
         </w:tc>
         <w:tc>
           <w:tcPr>
-            <w:tcW w:w="3685" w:type="dxa"/>
+            <w:tcW w:w="3827" w:type="dxa"/>
             <w:vMerge/>
             <w:tcBorders>
               <w:top w:val="nil"/>
@@ -2154,7 +1712,7 @@
         </w:tc>
         <w:tc>
           <w:tcPr>
-            <w:tcW w:w="2127" w:type="dxa"/>
+            <w:tcW w:w="2410" w:type="dxa"/>
             <w:vMerge/>
             <w:tcBorders>
               <w:top w:val="nil"/>
@@ -2185,7 +1743,7 @@
         </w:trPr>
         <w:tc>
           <w:tcPr>
-            <w:tcW w:w="1131" w:type="dxa"/>
+            <w:tcW w:w="851" w:type="dxa"/>
             <w:tcBorders>
               <w:top w:val="single" w:sz="4" w:space="0" w:color="auto"/>
               <w:left w:val="single" w:sz="4" w:space="0" w:color="auto"/>
@@ -2206,7 +1764,6 @@
                 <w:lang w:eastAsia="de-DE"/>
               </w:rPr>
             </w:pPr>
-            <w:proofErr w:type="spellStart"/>
             <w:r>
               <w:rPr>
                 <w:rFonts w:ascii="Calibri" w:eastAsia="Times New Roman" w:hAnsi="Calibri" w:cs="Calibri"/>
@@ -2215,12 +1772,11 @@
               </w:rPr>
               <w:t>Effort</w:t>
             </w:r>
-            <w:proofErr w:type="spellEnd"/>
           </w:p>
         </w:tc>
         <w:tc>
           <w:tcPr>
-            <w:tcW w:w="3122" w:type="dxa"/>
+            <w:tcW w:w="2977" w:type="dxa"/>
             <w:tcBorders>
               <w:top w:val="single" w:sz="4" w:space="0" w:color="auto"/>
               <w:left w:val="nil"/>
@@ -2257,7 +1813,7 @@
         </w:tc>
         <w:tc>
           <w:tcPr>
-            <w:tcW w:w="3685" w:type="dxa"/>
+            <w:tcW w:w="3827" w:type="dxa"/>
             <w:tcBorders>
               <w:top w:val="single" w:sz="4" w:space="0" w:color="auto"/>
               <w:left w:val="nil"/>
@@ -2294,7 +1850,7 @@
         </w:tc>
         <w:tc>
           <w:tcPr>
-            <w:tcW w:w="2127" w:type="dxa"/>
+            <w:tcW w:w="2410" w:type="dxa"/>
             <w:tcBorders>
               <w:top w:val="single" w:sz="4" w:space="0" w:color="auto"/>
               <w:left w:val="nil"/>
@@ -2347,25 +1903,7 @@
           <w:sz w:val="18"/>
           <w:szCs w:val="18"/>
         </w:rPr>
-        <w:t xml:space="preserve">#121: Wenn ein Modell einen EEG </w:t>
-      </w:r>
-      <w:proofErr w:type="spellStart"/>
-      <w:r>
-        <w:rPr>
-          <w:rFonts w:ascii="Verdana" w:eastAsia="Times New Roman" w:hAnsi="Verdana"/>
-          <w:sz w:val="18"/>
-          <w:szCs w:val="18"/>
-        </w:rPr>
-        <w:t>sensor</w:t>
-      </w:r>
-      <w:proofErr w:type="spellEnd"/>
-      <w:r>
-        <w:rPr>
-          <w:rFonts w:ascii="Verdana" w:eastAsia="Times New Roman" w:hAnsi="Verdana"/>
-          <w:sz w:val="18"/>
-          <w:szCs w:val="18"/>
-        </w:rPr>
-        <w:t xml:space="preserve"> enthält, wird dieser nicht im EEG monitor angezeigt</w:t>
+        <w:t>#121: Wenn ein Modell einen EEG sensor enthält, wird dieser nicht im EEG monitor angezeigt</w:t>
       </w:r>
     </w:p>
     <w:p>
@@ -2400,35 +1938,16 @@
           <w:sz w:val="18"/>
           <w:szCs w:val="18"/>
         </w:rPr>
-        <w:t xml:space="preserve">Das Signal beim Auslösen eines Neurons ist nicht einfach eine Parabel, sondern eine Funktion, die näher an den in der Literatur beschriebenen Signalformen liegt. </w:t>
-      </w:r>
-      <w:proofErr w:type="spellStart"/>
+        <w:t>Das Signal beim Auslösen eines Neurons ist nicht einfach eine Parabel, sondern eine Funktion, die näher an den in der Literatur beschriebenen Signalformen liegt. Vorschläge?</w:t>
+      </w:r>
       <w:r>
         <w:rPr>
           <w:rFonts w:ascii="Verdana" w:eastAsia="Times New Roman" w:hAnsi="Verdana"/>
           <w:sz w:val="18"/>
           <w:szCs w:val="18"/>
-        </w:rPr>
-        <w:t>Vorschläge?</w:t>
-      </w:r>
-      <w:r>
-        <w:rPr>
-          <w:rFonts w:ascii="Verdana" w:eastAsia="Times New Roman" w:hAnsi="Verdana"/>
-          <w:sz w:val="18"/>
-          <w:szCs w:val="18"/>
           <w:shd w:val="clear" w:color="auto" w:fill="00FFFF"/>
         </w:rPr>
-        <w:t>Parabel</w:t>
-      </w:r>
-      <w:proofErr w:type="spellEnd"/>
-      <w:r>
-        <w:rPr>
-          <w:rFonts w:ascii="Verdana" w:eastAsia="Times New Roman" w:hAnsi="Verdana"/>
-          <w:sz w:val="18"/>
-          <w:szCs w:val="18"/>
-          <w:shd w:val="clear" w:color="auto" w:fill="00FFFF"/>
-        </w:rPr>
-        <w:t xml:space="preserve"> reicht erst mal: 2</w:t>
+        <w:t>Parabel reicht erst mal: 2</w:t>
       </w:r>
     </w:p>
     <w:p>
@@ -2490,11 +2009,9 @@
       <w:pPr>
         <w:ind w:left="720" w:hanging="360"/>
       </w:pPr>
-      <w:proofErr w:type="spellStart"/>
       <w:r>
         <w:t>Unclassified</w:t>
       </w:r>
-      <w:proofErr w:type="spellEnd"/>
     </w:p>
     <w:p>
       <w:pPr>
@@ -2585,7 +2102,6 @@
           <w:szCs w:val="18"/>
           <w:shd w:val="clear" w:color="auto" w:fill="40E0D0"/>
         </w:rPr>
-        <w:lastRenderedPageBreak/>
         <w:t>Man könnte also solche Frequenz-Verläufe auch erst mal als Frequenz Diagramm aus einer Datei einlesen, die man vorher bereit gestellt hat. Die könnte man mitspeichern, so dass man später mehrere Varianten vergleichen kann in ihrer Wirkung.</w:t>
       </w:r>
     </w:p>
@@ -2607,6 +2123,7 @@
           <w:szCs w:val="18"/>
           <w:shd w:val="clear" w:color="auto" w:fill="40E0D0"/>
         </w:rPr>
+        <w:lastRenderedPageBreak/>
         <w:t>Ein reales Mikrofon wäre auch ein Lampenersatz und viel einfacher zu realisieren.</w:t>
       </w:r>
     </w:p>
@@ -2662,16 +2179,46 @@
       <w:r>
         <w:t xml:space="preserve">============================ </w:t>
       </w:r>
-      <w:proofErr w:type="spellStart"/>
-      <w:r>
-        <w:t>Done</w:t>
-      </w:r>
-      <w:proofErr w:type="spellEnd"/>
+      <w:r>
+        <w:t>V2.01</w:t>
+      </w:r>
       <w:r>
         <w:t xml:space="preserve"> =======================================</w:t>
       </w:r>
     </w:p>
     <w:p>
+      <w:r>
+        <w:t>Rotate Model</w:t>
+      </w:r>
+    </w:p>
+    <w:p>
+      <w:r>
+        <w:t>Rotate Selection</w:t>
+      </w:r>
+    </w:p>
+    <w:p>
+      <w:pPr>
+        <w:rPr>
+          <w:lang w:val="en-US"/>
+        </w:rPr>
+      </w:pPr>
+      <w:r>
+        <w:rPr>
+          <w:rFonts w:ascii="Arial" w:eastAsia="Times New Roman" w:hAnsi="Arial" w:cs="Arial"/>
+          <w:color w:val="24292E"/>
+          <w:sz w:val="18"/>
+          <w:szCs w:val="18"/>
+          <w:lang w:val="en-US" w:eastAsia="de-DE"/>
+        </w:rPr>
+        <w:t>Bug: ESC on “Find loop”</w:t>
+      </w:r>
+    </w:p>
+    <w:p>
+      <w:r>
+        <w:t>============================ Done =======================================</w:t>
+      </w:r>
+    </w:p>
+    <w:p>
       <w:pPr>
         <w:pStyle w:val="Listenabsatz"/>
         <w:numPr>
@@ -2681,6 +2228,33 @@
         <w:spacing w:after="0" w:line="240" w:lineRule="auto"/>
         <w:rPr>
           <w:rFonts w:ascii="Arial" w:eastAsia="Times New Roman" w:hAnsi="Arial" w:cs="Arial"/>
+          <w:color w:val="24292E"/>
+          <w:sz w:val="18"/>
+          <w:szCs w:val="18"/>
+          <w:lang w:val="en-US" w:eastAsia="de-DE"/>
+        </w:rPr>
+      </w:pPr>
+      <w:r>
+        <w:rPr>
+          <w:rFonts w:ascii="Arial" w:eastAsia="Times New Roman" w:hAnsi="Arial" w:cs="Arial"/>
+          <w:color w:val="24292E"/>
+          <w:sz w:val="18"/>
+          <w:szCs w:val="18"/>
+          <w:lang w:val="en-US" w:eastAsia="de-DE"/>
+        </w:rPr>
+        <w:t xml:space="preserve">#114 Bug: ESC on “Find loop” </w:t>
+      </w:r>
+    </w:p>
+    <w:p>
+      <w:pPr>
+        <w:pStyle w:val="Listenabsatz"/>
+        <w:numPr>
+          <w:ilvl w:val="0"/>
+          <w:numId w:val="1"/>
+        </w:numPr>
+        <w:spacing w:after="0" w:line="240" w:lineRule="auto"/>
+        <w:rPr>
+          <w:rFonts w:ascii="Arial" w:eastAsia="Times New Roman" w:hAnsi="Arial" w:cs="Arial"/>
           <w:color w:val="000000"/>
           <w:sz w:val="18"/>
           <w:szCs w:val="18"/>
@@ -2722,10 +2296,17 @@
           <w:szCs w:val="18"/>
           <w:lang w:val="en-US" w:eastAsia="de-DE"/>
         </w:rPr>
-        <w:t xml:space="preserve">#111 Add # before every </w:t>
-      </w:r>
-      <w:proofErr w:type="spellStart"/>
-      <w:r>
+        <w:t>#111 Add # before every wcout output</w:t>
+      </w:r>
+    </w:p>
+    <w:p>
+      <w:pPr>
+        <w:pStyle w:val="Listenabsatz"/>
+        <w:numPr>
+          <w:ilvl w:val="0"/>
+          <w:numId w:val="1"/>
+        </w:numPr>
+        <w:spacing w:after="0" w:line="240" w:lineRule="auto"/>
         <w:rPr>
           <w:rFonts w:ascii="Arial" w:eastAsia="Times New Roman" w:hAnsi="Arial" w:cs="Arial"/>
           <w:color w:val="24292E"/>
@@ -2733,9 +2314,7 @@
           <w:szCs w:val="18"/>
           <w:lang w:val="en-US" w:eastAsia="de-DE"/>
         </w:rPr>
-        <w:t>wcout</w:t>
-      </w:r>
-      <w:proofErr w:type="spellEnd"/>
+      </w:pPr>
       <w:r>
         <w:rPr>
           <w:rFonts w:ascii="Arial" w:eastAsia="Times New Roman" w:hAnsi="Arial" w:cs="Arial"/>
@@ -2744,7 +2323,17 @@
           <w:szCs w:val="18"/>
           <w:lang w:val="en-US" w:eastAsia="de-DE"/>
         </w:rPr>
-        <w:t xml:space="preserve"> output</w:t>
+        <w:t>#116 If neuron loses axon -&gt; output neuron</w:t>
+      </w:r>
+      <w:r>
+        <w:rPr>
+          <w:rFonts w:ascii="Arial" w:eastAsia="Times New Roman" w:hAnsi="Arial" w:cs="Arial"/>
+          <w:color w:val="24292E"/>
+          <w:sz w:val="18"/>
+          <w:szCs w:val="18"/>
+          <w:lang w:val="en-US" w:eastAsia="de-DE"/>
+        </w:rPr>
+        <w:t xml:space="preserve"> </w:t>
       </w:r>
     </w:p>
     <w:p>
@@ -2771,9 +2360,44 @@
           <w:szCs w:val="18"/>
           <w:lang w:val="en-US" w:eastAsia="de-DE"/>
         </w:rPr>
-        <w:t>#116 If neuron loses axon -&gt; output neuron</w:t>
-      </w:r>
-      <w:r>
+        <w:t xml:space="preserve">#122 Make IoConnector: Order mix up </w:t>
+      </w:r>
+    </w:p>
+    <w:p>
+      <w:pPr>
+        <w:pStyle w:val="Listenabsatz"/>
+        <w:numPr>
+          <w:ilvl w:val="0"/>
+          <w:numId w:val="1"/>
+        </w:numPr>
+        <w:spacing w:after="0" w:line="240" w:lineRule="auto"/>
+        <w:rPr>
+          <w:rFonts w:ascii="Arial" w:eastAsia="Times New Roman" w:hAnsi="Arial" w:cs="Arial"/>
+          <w:color w:val="000000"/>
+          <w:sz w:val="18"/>
+          <w:szCs w:val="18"/>
+          <w:lang w:val="en-US" w:eastAsia="de-DE"/>
+        </w:rPr>
+      </w:pPr>
+      <w:r>
+        <w:rPr>
+          <w:rFonts w:ascii="Arial" w:eastAsia="Times New Roman" w:hAnsi="Arial" w:cs="Arial"/>
+          <w:color w:val="000000"/>
+          <w:sz w:val="18"/>
+          <w:szCs w:val="18"/>
+          <w:lang w:val="en-US" w:eastAsia="de-DE"/>
+        </w:rPr>
+        <w:t>#118 CopySelectionCommand inherit from SelectionCommand</w:t>
+      </w:r>
+    </w:p>
+    <w:p>
+      <w:pPr>
+        <w:pStyle w:val="Listenabsatz"/>
+        <w:numPr>
+          <w:ilvl w:val="0"/>
+          <w:numId w:val="1"/>
+        </w:numPr>
+        <w:spacing w:after="0" w:line="240" w:lineRule="auto"/>
         <w:rPr>
           <w:rFonts w:ascii="Arial" w:eastAsia="Times New Roman" w:hAnsi="Arial" w:cs="Arial"/>
           <w:color w:val="24292E"/>
@@ -2781,8 +2405,182 @@
           <w:szCs w:val="18"/>
           <w:lang w:val="en-US" w:eastAsia="de-DE"/>
         </w:rPr>
+      </w:pPr>
+      <w:r>
+        <w:rPr>
+          <w:rFonts w:ascii="Arial" w:eastAsia="Times New Roman" w:hAnsi="Arial" w:cs="Arial"/>
+          <w:color w:val="24292E"/>
+          <w:sz w:val="18"/>
+          <w:szCs w:val="18"/>
+          <w:lang w:val="en-US" w:eastAsia="de-DE"/>
+        </w:rPr>
+        <w:t>#117 Copy selection crashes</w:t>
+      </w:r>
+    </w:p>
+    <w:p>
+      <w:pPr>
+        <w:pStyle w:val="Listenabsatz"/>
+        <w:numPr>
+          <w:ilvl w:val="0"/>
+          <w:numId w:val="1"/>
+        </w:numPr>
+        <w:spacing w:after="0" w:line="240" w:lineRule="auto"/>
+        <w:rPr>
+          <w:rFonts w:ascii="Arial" w:eastAsia="Times New Roman" w:hAnsi="Arial" w:cs="Arial"/>
+          <w:color w:val="000000"/>
+          <w:sz w:val="18"/>
+          <w:szCs w:val="18"/>
+          <w:lang w:val="en-US" w:eastAsia="de-DE"/>
+        </w:rPr>
+      </w:pPr>
+      <w:r>
+        <w:rPr>
+          <w:rFonts w:ascii="Arial" w:eastAsia="Times New Roman" w:hAnsi="Arial" w:cs="Arial"/>
+          <w:color w:val="000000"/>
+          <w:sz w:val="18"/>
+          <w:szCs w:val="18"/>
+          <w:lang w:val="en-US" w:eastAsia="de-DE"/>
+        </w:rPr>
+        <w:t>#85 Groups: Permanent selections</w:t>
+      </w:r>
+      <w:r>
+        <w:rPr>
+          <w:rFonts w:ascii="Arial" w:eastAsia="Times New Roman" w:hAnsi="Arial" w:cs="Arial"/>
+          <w:color w:val="000000"/>
+          <w:sz w:val="18"/>
+          <w:szCs w:val="18"/>
+          <w:lang w:val="en-US" w:eastAsia="de-DE"/>
+        </w:rPr>
+        <w:t>:rejected</w:t>
+      </w:r>
+    </w:p>
+    <w:p>
+      <w:pPr>
+        <w:pStyle w:val="Listenabsatz"/>
+        <w:numPr>
+          <w:ilvl w:val="0"/>
+          <w:numId w:val="1"/>
+        </w:numPr>
+        <w:spacing w:after="0" w:line="240" w:lineRule="auto"/>
+        <w:rPr>
+          <w:rFonts w:ascii="Arial" w:eastAsia="Times New Roman" w:hAnsi="Arial" w:cs="Arial"/>
+          <w:color w:val="000000"/>
+          <w:sz w:val="18"/>
+          <w:szCs w:val="18"/>
+          <w:lang w:val="en-US" w:eastAsia="de-DE"/>
+        </w:rPr>
+      </w:pPr>
+      <w:r>
+        <w:rPr>
+          <w:rFonts w:ascii="Arial" w:eastAsia="Times New Roman" w:hAnsi="Arial" w:cs="Arial"/>
+          <w:color w:val="000000"/>
+          <w:sz w:val="18"/>
+          <w:szCs w:val="18"/>
+          <w:lang w:val="en-US" w:eastAsia="de-DE"/>
+        </w:rPr>
+        <w:t>#110 Speed up DeleteSelection (problem was DUMP)</w:t>
+      </w:r>
+    </w:p>
+    <w:p>
+      <w:pPr>
+        <w:pStyle w:val="Listenabsatz"/>
+        <w:numPr>
+          <w:ilvl w:val="0"/>
+          <w:numId w:val="1"/>
+        </w:numPr>
+        <w:spacing w:after="0" w:line="240" w:lineRule="auto"/>
+        <w:rPr>
+          <w:rFonts w:ascii="Arial" w:eastAsia="Times New Roman" w:hAnsi="Arial" w:cs="Arial"/>
+          <w:color w:val="000000"/>
+          <w:sz w:val="18"/>
+          <w:szCs w:val="18"/>
+          <w:lang w:val="en-US" w:eastAsia="de-DE"/>
+        </w:rPr>
+      </w:pPr>
+      <w:r>
+        <w:rPr>
+          <w:rFonts w:ascii="Arial" w:eastAsia="Times New Roman" w:hAnsi="Arial" w:cs="Arial"/>
+          <w:color w:val="000000"/>
+          <w:sz w:val="18"/>
+          <w:szCs w:val="18"/>
+          <w:lang w:val="en-US" w:eastAsia="de-DE"/>
+        </w:rPr>
+        <w:t xml:space="preserve">#107 Bug: Mixed Pipes on plug IoNeurons </w:t>
+      </w:r>
+    </w:p>
+    <w:p>
+      <w:pPr>
+        <w:pStyle w:val="Listenabsatz"/>
+        <w:numPr>
+          <w:ilvl w:val="0"/>
+          <w:numId w:val="1"/>
+        </w:numPr>
+        <w:spacing w:after="0" w:line="240" w:lineRule="auto"/>
+        <w:rPr>
+          <w:rFonts w:ascii="Arial" w:eastAsia="Times New Roman" w:hAnsi="Arial" w:cs="Arial"/>
+          <w:color w:val="000000"/>
+          <w:sz w:val="18"/>
+          <w:szCs w:val="18"/>
+          <w:lang w:val="en-US" w:eastAsia="de-DE"/>
+        </w:rPr>
+      </w:pPr>
+      <w:r>
+        <w:rPr>
+          <w:rFonts w:ascii="Arial" w:eastAsia="Times New Roman" w:hAnsi="Arial" w:cs="Arial"/>
+          <w:color w:val="000000"/>
+          <w:sz w:val="18"/>
+          <w:szCs w:val="18"/>
+          <w:lang w:val="en-US" w:eastAsia="de-DE"/>
+        </w:rPr>
+        <w:t>#97 Dislocate connector on disconnect (not needed)</w:t>
+      </w:r>
+    </w:p>
+    <w:p>
+      <w:pPr>
+        <w:pStyle w:val="Listenabsatz"/>
+        <w:numPr>
+          <w:ilvl w:val="0"/>
+          <w:numId w:val="1"/>
+        </w:numPr>
+        <w:spacing w:after="0" w:line="240" w:lineRule="auto"/>
+        <w:rPr>
+          <w:rFonts w:ascii="Arial" w:eastAsia="Times New Roman" w:hAnsi="Arial" w:cs="Arial"/>
+          <w:color w:val="000000"/>
+          <w:sz w:val="18"/>
+          <w:szCs w:val="18"/>
+          <w:lang w:val="en-US" w:eastAsia="de-DE"/>
+        </w:rPr>
+      </w:pPr>
+      <w:r>
+        <w:rPr>
+          <w:rFonts w:ascii="Arial" w:eastAsia="Times New Roman" w:hAnsi="Arial" w:cs="Arial"/>
+          <w:color w:val="000000"/>
+          <w:sz w:val="18"/>
+          <w:szCs w:val="18"/>
+          <w:lang w:val="en-US" w:eastAsia="de-DE"/>
+        </w:rPr>
+        <w:t>#98 Dislocate closedConn on disconnect</w:t>
+      </w:r>
+      <w:r>
+        <w:rPr>
+          <w:rFonts w:ascii="Arial" w:eastAsia="Times New Roman" w:hAnsi="Arial" w:cs="Arial"/>
+          <w:color w:val="000000"/>
+          <w:sz w:val="18"/>
+          <w:szCs w:val="18"/>
+          <w:lang w:val="en-US" w:eastAsia="de-DE"/>
+        </w:rPr>
         <w:t xml:space="preserve"> </w:t>
       </w:r>
+      <w:r>
+        <w:rPr>
+          <w:rFonts w:ascii="Arial" w:eastAsia="Times New Roman" w:hAnsi="Arial" w:cs="Arial"/>
+          <w:color w:val="000000"/>
+          <w:sz w:val="18"/>
+          <w:szCs w:val="18"/>
+          <w:lang w:val="en-US" w:eastAsia="de-DE"/>
+        </w:rPr>
+        <w:t>(not needed)</w:t>
+      </w:r>
     </w:p>
     <w:p>
       <w:pPr>
@@ -2794,6 +2592,215 @@
         <w:spacing w:after="0" w:line="240" w:lineRule="auto"/>
         <w:rPr>
           <w:rFonts w:ascii="Arial" w:eastAsia="Times New Roman" w:hAnsi="Arial" w:cs="Arial"/>
+          <w:color w:val="000000"/>
+          <w:sz w:val="18"/>
+          <w:szCs w:val="18"/>
+          <w:lang w:val="en-US" w:eastAsia="de-DE"/>
+        </w:rPr>
+      </w:pPr>
+      <w:r>
+        <w:rPr>
+          <w:rFonts w:ascii="Arial" w:eastAsia="Times New Roman" w:hAnsi="Arial" w:cs="Arial"/>
+          <w:color w:val="000000"/>
+          <w:sz w:val="18"/>
+          <w:szCs w:val="18"/>
+          <w:lang w:val="en-US" w:eastAsia="de-DE"/>
+        </w:rPr>
+        <w:t xml:space="preserve">#106 DeleteClosedConn: delete neurons </w:t>
+      </w:r>
+    </w:p>
+    <w:p>
+      <w:pPr>
+        <w:pStyle w:val="Listenabsatz"/>
+        <w:numPr>
+          <w:ilvl w:val="0"/>
+          <w:numId w:val="1"/>
+        </w:numPr>
+        <w:spacing w:after="0" w:line="240" w:lineRule="auto"/>
+        <w:rPr>
+          <w:rFonts w:ascii="Arial" w:eastAsia="Times New Roman" w:hAnsi="Arial" w:cs="Arial"/>
+          <w:color w:val="000000"/>
+          <w:sz w:val="18"/>
+          <w:szCs w:val="18"/>
+          <w:lang w:val="en-US" w:eastAsia="de-DE"/>
+        </w:rPr>
+      </w:pPr>
+      <w:r>
+        <w:rPr>
+          <w:rFonts w:ascii="Arial" w:eastAsia="Times New Roman" w:hAnsi="Arial" w:cs="Arial"/>
+          <w:color w:val="000000"/>
+          <w:sz w:val="18"/>
+          <w:szCs w:val="18"/>
+          <w:lang w:val="en-US" w:eastAsia="de-DE"/>
+        </w:rPr>
+        <w:t xml:space="preserve">#95 Orphaned neuron </w:t>
+      </w:r>
+    </w:p>
+    <w:p>
+      <w:pPr>
+        <w:pStyle w:val="Listenabsatz"/>
+        <w:numPr>
+          <w:ilvl w:val="0"/>
+          <w:numId w:val="1"/>
+        </w:numPr>
+        <w:spacing w:after="0" w:line="240" w:lineRule="auto"/>
+        <w:rPr>
+          <w:rFonts w:ascii="Arial" w:eastAsia="Times New Roman" w:hAnsi="Arial" w:cs="Arial"/>
+          <w:color w:val="000000"/>
+          <w:sz w:val="18"/>
+          <w:szCs w:val="18"/>
+          <w:lang w:val="en-US" w:eastAsia="de-DE"/>
+        </w:rPr>
+      </w:pPr>
+      <w:r>
+        <w:rPr>
+          <w:rFonts w:ascii="Arial" w:eastAsia="Times New Roman" w:hAnsi="Arial" w:cs="Arial"/>
+          <w:color w:val="000000"/>
+          <w:sz w:val="18"/>
+          <w:szCs w:val="18"/>
+          <w:lang w:val="en-US" w:eastAsia="de-DE"/>
+        </w:rPr>
+        <w:t>#91 DisConnect Input/Output connectors</w:t>
+      </w:r>
+    </w:p>
+    <w:p>
+      <w:pPr>
+        <w:pStyle w:val="Listenabsatz"/>
+        <w:numPr>
+          <w:ilvl w:val="0"/>
+          <w:numId w:val="1"/>
+        </w:numPr>
+        <w:spacing w:after="0" w:line="240" w:lineRule="auto"/>
+        <w:rPr>
+          <w:rFonts w:ascii="Arial" w:eastAsia="Times New Roman" w:hAnsi="Arial" w:cs="Arial"/>
+          <w:color w:val="000000"/>
+          <w:sz w:val="18"/>
+          <w:szCs w:val="18"/>
+          <w:lang w:val="en-US" w:eastAsia="de-DE"/>
+        </w:rPr>
+      </w:pPr>
+      <w:r>
+        <w:rPr>
+          <w:rFonts w:ascii="Arial" w:eastAsia="Times New Roman" w:hAnsi="Arial" w:cs="Arial"/>
+          <w:color w:val="000000"/>
+          <w:sz w:val="18"/>
+          <w:szCs w:val="18"/>
+          <w:lang w:val="en-US" w:eastAsia="de-DE"/>
+        </w:rPr>
+        <w:t>#90 Unplug (ClosedConn -&gt; In- &amp; OutConn)</w:t>
+      </w:r>
+    </w:p>
+    <w:p>
+      <w:pPr>
+        <w:pStyle w:val="Listenabsatz"/>
+        <w:numPr>
+          <w:ilvl w:val="0"/>
+          <w:numId w:val="1"/>
+        </w:numPr>
+        <w:spacing w:after="0" w:line="240" w:lineRule="auto"/>
+        <w:rPr>
+          <w:rFonts w:ascii="Arial" w:eastAsia="Times New Roman" w:hAnsi="Arial" w:cs="Arial"/>
+          <w:color w:val="000000"/>
+          <w:sz w:val="18"/>
+          <w:szCs w:val="18"/>
+          <w:lang w:val="en-US" w:eastAsia="de-DE"/>
+        </w:rPr>
+      </w:pPr>
+      <w:r>
+        <w:rPr>
+          <w:rFonts w:ascii="Arial" w:eastAsia="Times New Roman" w:hAnsi="Arial" w:cs="Arial"/>
+          <w:color w:val="000000"/>
+          <w:sz w:val="18"/>
+          <w:szCs w:val="18"/>
+          <w:lang w:val="en-US" w:eastAsia="de-DE"/>
+        </w:rPr>
+        <w:t xml:space="preserve">#101 </w:t>
+      </w:r>
+      <w:r>
+        <w:rPr>
+          <w:rFonts w:ascii="Arial" w:eastAsia="Times New Roman" w:hAnsi="Arial" w:cs="Arial"/>
+          <w:color w:val="000000"/>
+          <w:sz w:val="18"/>
+          <w:szCs w:val="18"/>
+          <w:lang w:val="en-US" w:eastAsia="de-DE"/>
+        </w:rPr>
+        <w:t>DisConnect</w:t>
+      </w:r>
+      <w:r>
+        <w:rPr>
+          <w:rFonts w:ascii="Arial" w:eastAsia="Times New Roman" w:hAnsi="Arial" w:cs="Arial"/>
+          <w:color w:val="000000"/>
+          <w:sz w:val="18"/>
+          <w:szCs w:val="18"/>
+          <w:lang w:val="en-US" w:eastAsia="de-DE"/>
+        </w:rPr>
+        <w:t xml:space="preserve"> Neuron (In-/OutNeuron)</w:t>
+      </w:r>
+    </w:p>
+    <w:p>
+      <w:pPr>
+        <w:pStyle w:val="Listenabsatz"/>
+        <w:numPr>
+          <w:ilvl w:val="0"/>
+          <w:numId w:val="1"/>
+        </w:numPr>
+        <w:spacing w:after="0" w:line="240" w:lineRule="auto"/>
+        <w:rPr>
+          <w:rFonts w:ascii="Arial" w:eastAsia="Times New Roman" w:hAnsi="Arial" w:cs="Arial"/>
+          <w:color w:val="000000"/>
+          <w:sz w:val="18"/>
+          <w:szCs w:val="18"/>
+          <w:lang w:val="en-US" w:eastAsia="de-DE"/>
+        </w:rPr>
+      </w:pPr>
+      <w:r>
+        <w:rPr>
+          <w:rFonts w:ascii="Arial" w:eastAsia="Times New Roman" w:hAnsi="Arial" w:cs="Arial"/>
+          <w:color w:val="000000"/>
+          <w:sz w:val="18"/>
+          <w:szCs w:val="18"/>
+          <w:lang w:val="en-US" w:eastAsia="de-DE"/>
+        </w:rPr>
+        <w:t>#103 Unselect after make connector</w:t>
+      </w:r>
+    </w:p>
+    <w:p>
+      <w:pPr>
+        <w:pStyle w:val="Listenabsatz"/>
+        <w:numPr>
+          <w:ilvl w:val="0"/>
+          <w:numId w:val="1"/>
+        </w:numPr>
+        <w:spacing w:after="0" w:line="240" w:lineRule="auto"/>
+        <w:rPr>
+          <w:rFonts w:ascii="Arial" w:eastAsia="Times New Roman" w:hAnsi="Arial" w:cs="Arial"/>
+          <w:color w:val="000000"/>
+          <w:sz w:val="18"/>
+          <w:szCs w:val="18"/>
+          <w:lang w:val="en-US" w:eastAsia="de-DE"/>
+        </w:rPr>
+      </w:pPr>
+      <w:r>
+        <w:rPr>
+          <w:rFonts w:ascii="Arial" w:eastAsia="Times New Roman" w:hAnsi="Arial" w:cs="Arial"/>
+          <w:color w:val="000000"/>
+          <w:sz w:val="18"/>
+          <w:szCs w:val="18"/>
+          <w:lang w:val="en-US" w:eastAsia="de-DE"/>
+        </w:rPr>
+        <w:t>#89 Split closed connector</w:t>
+      </w:r>
+    </w:p>
+    <w:p>
+      <w:pPr>
+        <w:pStyle w:val="Listenabsatz"/>
+        <w:numPr>
+          <w:ilvl w:val="0"/>
+          <w:numId w:val="1"/>
+        </w:numPr>
+        <w:spacing w:after="0" w:line="240" w:lineRule="auto"/>
+        <w:rPr>
+          <w:rFonts w:ascii="Arial" w:eastAsia="Times New Roman" w:hAnsi="Arial" w:cs="Arial"/>
           <w:color w:val="24292E"/>
           <w:sz w:val="18"/>
           <w:szCs w:val="18"/>
@@ -2808,10 +2815,17 @@
           <w:szCs w:val="18"/>
           <w:lang w:val="en-US" w:eastAsia="de-DE"/>
         </w:rPr>
-        <w:t xml:space="preserve">#122 Make </w:t>
-      </w:r>
-      <w:proofErr w:type="spellStart"/>
-      <w:r>
+        <w:t>#98 Delete selection with DEL-key</w:t>
+      </w:r>
+    </w:p>
+    <w:p>
+      <w:pPr>
+        <w:pStyle w:val="Listenabsatz"/>
+        <w:numPr>
+          <w:ilvl w:val="0"/>
+          <w:numId w:val="1"/>
+        </w:numPr>
+        <w:spacing w:after="0" w:line="240" w:lineRule="auto"/>
         <w:rPr>
           <w:rFonts w:ascii="Arial" w:eastAsia="Times New Roman" w:hAnsi="Arial" w:cs="Arial"/>
           <w:color w:val="24292E"/>
@@ -2819,9 +2833,7 @@
           <w:szCs w:val="18"/>
           <w:lang w:val="en-US" w:eastAsia="de-DE"/>
         </w:rPr>
-        <w:t>IoConnector</w:t>
-      </w:r>
-      <w:proofErr w:type="spellEnd"/>
+      </w:pPr>
       <w:r>
         <w:rPr>
           <w:rFonts w:ascii="Arial" w:eastAsia="Times New Roman" w:hAnsi="Arial" w:cs="Arial"/>
@@ -2830,7 +2842,7 @@
           <w:szCs w:val="18"/>
           <w:lang w:val="en-US" w:eastAsia="de-DE"/>
         </w:rPr>
-        <w:t xml:space="preserve">: Order mix up </w:t>
+        <w:t>#100 Bug: Delete selected nobs</w:t>
       </w:r>
     </w:p>
     <w:p>
@@ -2843,56 +2855,22 @@
         <w:spacing w:after="0" w:line="240" w:lineRule="auto"/>
         <w:rPr>
           <w:rFonts w:ascii="Arial" w:eastAsia="Times New Roman" w:hAnsi="Arial" w:cs="Arial"/>
-          <w:color w:val="000000"/>
-          <w:sz w:val="18"/>
-          <w:szCs w:val="18"/>
-          <w:lang w:val="en-US" w:eastAsia="de-DE"/>
-        </w:rPr>
-      </w:pPr>
-      <w:r>
-        <w:rPr>
-          <w:rFonts w:ascii="Arial" w:eastAsia="Times New Roman" w:hAnsi="Arial" w:cs="Arial"/>
-          <w:color w:val="000000"/>
-          <w:sz w:val="18"/>
-          <w:szCs w:val="18"/>
-          <w:lang w:val="en-US" w:eastAsia="de-DE"/>
-        </w:rPr>
-        <w:t xml:space="preserve">#118 </w:t>
-      </w:r>
-      <w:proofErr w:type="spellStart"/>
-      <w:r>
-        <w:rPr>
-          <w:rFonts w:ascii="Arial" w:eastAsia="Times New Roman" w:hAnsi="Arial" w:cs="Arial"/>
-          <w:color w:val="000000"/>
-          <w:sz w:val="18"/>
-          <w:szCs w:val="18"/>
-          <w:lang w:val="en-US" w:eastAsia="de-DE"/>
-        </w:rPr>
-        <w:t>CopySelectionCommand</w:t>
-      </w:r>
-      <w:proofErr w:type="spellEnd"/>
-      <w:r>
-        <w:rPr>
-          <w:rFonts w:ascii="Arial" w:eastAsia="Times New Roman" w:hAnsi="Arial" w:cs="Arial"/>
-          <w:color w:val="000000"/>
-          <w:sz w:val="18"/>
-          <w:szCs w:val="18"/>
-          <w:lang w:val="en-US" w:eastAsia="de-DE"/>
-        </w:rPr>
-        <w:t xml:space="preserve"> inherit from </w:t>
-      </w:r>
-      <w:proofErr w:type="spellStart"/>
-      <w:r>
-        <w:rPr>
-          <w:rFonts w:ascii="Arial" w:eastAsia="Times New Roman" w:hAnsi="Arial" w:cs="Arial"/>
-          <w:color w:val="000000"/>
-          <w:sz w:val="18"/>
-          <w:szCs w:val="18"/>
-          <w:lang w:val="en-US" w:eastAsia="de-DE"/>
-        </w:rPr>
-        <w:t>SelectionCommand</w:t>
-      </w:r>
-      <w:proofErr w:type="spellEnd"/>
+          <w:color w:val="24292E"/>
+          <w:sz w:val="18"/>
+          <w:szCs w:val="18"/>
+          <w:lang w:val="en-US" w:eastAsia="de-DE"/>
+        </w:rPr>
+      </w:pPr>
+      <w:r>
+        <w:rPr>
+          <w:rFonts w:ascii="Arial" w:eastAsia="Times New Roman" w:hAnsi="Arial" w:cs="Arial"/>
+          <w:color w:val="24292E"/>
+          <w:sz w:val="18"/>
+          <w:szCs w:val="18"/>
+          <w:lang w:val="en-US" w:eastAsia="de-DE"/>
+        </w:rPr>
+        <w:t>#99 Bug: Add module selects all</w:t>
+      </w:r>
     </w:p>
     <w:p>
       <w:pPr>
@@ -2918,7 +2896,7 @@
           <w:szCs w:val="18"/>
           <w:lang w:val="en-US" w:eastAsia="de-DE"/>
         </w:rPr>
-        <w:t>#117 Copy selection crashes</w:t>
+        <w:t>#97 Delete closed connector</w:t>
       </w:r>
     </w:p>
     <w:p>
@@ -2945,30 +2923,8 @@
           <w:szCs w:val="18"/>
           <w:lang w:val="en-US" w:eastAsia="de-DE"/>
         </w:rPr>
-        <w:t xml:space="preserve">#85 Groups: Permanent </w:t>
-      </w:r>
-      <w:proofErr w:type="spellStart"/>
-      <w:r>
-        <w:rPr>
-          <w:rFonts w:ascii="Arial" w:eastAsia="Times New Roman" w:hAnsi="Arial" w:cs="Arial"/>
-          <w:color w:val="000000"/>
-          <w:sz w:val="18"/>
-          <w:szCs w:val="18"/>
-          <w:lang w:val="en-US" w:eastAsia="de-DE"/>
-        </w:rPr>
-        <w:t>selections</w:t>
-      </w:r>
-      <w:r>
-        <w:rPr>
-          <w:rFonts w:ascii="Arial" w:eastAsia="Times New Roman" w:hAnsi="Arial" w:cs="Arial"/>
-          <w:color w:val="000000"/>
-          <w:sz w:val="18"/>
-          <w:szCs w:val="18"/>
-          <w:lang w:val="en-US" w:eastAsia="de-DE"/>
-        </w:rPr>
-        <w:t>:rejected</w:t>
-      </w:r>
-      <w:proofErr w:type="spellEnd"/>
+        <w:t>#87 Plugin animation</w:t>
+      </w:r>
     </w:p>
     <w:p>
       <w:pPr>
@@ -2994,29 +2950,17 @@
           <w:szCs w:val="18"/>
           <w:lang w:val="en-US" w:eastAsia="de-DE"/>
         </w:rPr>
-        <w:t xml:space="preserve">#110 Speed up </w:t>
-      </w:r>
-      <w:proofErr w:type="spellStart"/>
-      <w:r>
-        <w:rPr>
-          <w:rFonts w:ascii="Arial" w:eastAsia="Times New Roman" w:hAnsi="Arial" w:cs="Arial"/>
-          <w:color w:val="000000"/>
-          <w:sz w:val="18"/>
-          <w:szCs w:val="18"/>
-          <w:lang w:val="en-US" w:eastAsia="de-DE"/>
-        </w:rPr>
-        <w:t>DeleteSelection</w:t>
-      </w:r>
-      <w:proofErr w:type="spellEnd"/>
-      <w:r>
-        <w:rPr>
-          <w:rFonts w:ascii="Arial" w:eastAsia="Times New Roman" w:hAnsi="Arial" w:cs="Arial"/>
-          <w:color w:val="000000"/>
-          <w:sz w:val="18"/>
-          <w:szCs w:val="18"/>
-          <w:lang w:val="en-US" w:eastAsia="de-DE"/>
-        </w:rPr>
-        <w:t xml:space="preserve"> (problem was DUMP)</w:t>
+        <w:t>#83 Rotate Connector</w:t>
+      </w:r>
+      <w:r>
+        <w:rPr>
+          <w:rFonts w:ascii="Arial" w:eastAsia="Times New Roman" w:hAnsi="Arial" w:cs="Arial"/>
+          <w:color w:val="000000"/>
+          <w:sz w:val="18"/>
+          <w:szCs w:val="18"/>
+          <w:lang w:val="en-US" w:eastAsia="de-DE"/>
+        </w:rPr>
+        <w:t xml:space="preserve"> </w:t>
       </w:r>
     </w:p>
     <w:p>
@@ -3043,29 +2987,7 @@
           <w:szCs w:val="18"/>
           <w:lang w:val="en-US" w:eastAsia="de-DE"/>
         </w:rPr>
-        <w:t xml:space="preserve">#107 Bug: Mixed Pipes on plug </w:t>
-      </w:r>
-      <w:proofErr w:type="spellStart"/>
-      <w:r>
-        <w:rPr>
-          <w:rFonts w:ascii="Arial" w:eastAsia="Times New Roman" w:hAnsi="Arial" w:cs="Arial"/>
-          <w:color w:val="000000"/>
-          <w:sz w:val="18"/>
-          <w:szCs w:val="18"/>
-          <w:lang w:val="en-US" w:eastAsia="de-DE"/>
-        </w:rPr>
-        <w:t>IoNeurons</w:t>
-      </w:r>
-      <w:proofErr w:type="spellEnd"/>
-      <w:r>
-        <w:rPr>
-          <w:rFonts w:ascii="Arial" w:eastAsia="Times New Roman" w:hAnsi="Arial" w:cs="Arial"/>
-          <w:color w:val="000000"/>
-          <w:sz w:val="18"/>
-          <w:szCs w:val="18"/>
-          <w:lang w:val="en-US" w:eastAsia="de-DE"/>
-        </w:rPr>
-        <w:t xml:space="preserve"> </w:t>
+        <w:t>#88 Delete Connector</w:t>
       </w:r>
     </w:p>
     <w:p>
@@ -3078,21 +3000,23 @@
         <w:spacing w:after="0" w:line="240" w:lineRule="auto"/>
         <w:rPr>
           <w:rFonts w:ascii="Arial" w:eastAsia="Times New Roman" w:hAnsi="Arial" w:cs="Arial"/>
-          <w:color w:val="000000"/>
-          <w:sz w:val="18"/>
-          <w:szCs w:val="18"/>
-          <w:lang w:val="en-US" w:eastAsia="de-DE"/>
-        </w:rPr>
-      </w:pPr>
-      <w:r>
-        <w:rPr>
-          <w:rFonts w:ascii="Arial" w:eastAsia="Times New Roman" w:hAnsi="Arial" w:cs="Arial"/>
-          <w:color w:val="000000"/>
-          <w:sz w:val="18"/>
-          <w:szCs w:val="18"/>
-          <w:lang w:val="en-US" w:eastAsia="de-DE"/>
-        </w:rPr>
-        <w:t>#97 Dislocate connector on disconnect (not needed)</w:t>
+          <w:strike/>
+          <w:color w:val="000000"/>
+          <w:sz w:val="18"/>
+          <w:szCs w:val="18"/>
+          <w:lang w:val="en-US" w:eastAsia="de-DE"/>
+        </w:rPr>
+      </w:pPr>
+      <w:r>
+        <w:rPr>
+          <w:rFonts w:ascii="Arial" w:eastAsia="Times New Roman" w:hAnsi="Arial" w:cs="Arial"/>
+          <w:strike/>
+          <w:color w:val="000000"/>
+          <w:sz w:val="18"/>
+          <w:szCs w:val="18"/>
+          <w:lang w:val="en-US" w:eastAsia="de-DE"/>
+        </w:rPr>
+        <w:t>#86 Frame for connectors</w:t>
       </w:r>
     </w:p>
     <w:p>
@@ -3108,60 +3032,34 @@
           <w:color w:val="000000"/>
           <w:sz w:val="18"/>
           <w:szCs w:val="18"/>
-          <w:lang w:val="en-US" w:eastAsia="de-DE"/>
-        </w:rPr>
-      </w:pPr>
-      <w:r>
-        <w:rPr>
-          <w:rFonts w:ascii="Arial" w:eastAsia="Times New Roman" w:hAnsi="Arial" w:cs="Arial"/>
-          <w:color w:val="000000"/>
-          <w:sz w:val="18"/>
-          <w:szCs w:val="18"/>
-          <w:lang w:val="en-US" w:eastAsia="de-DE"/>
-        </w:rPr>
-        <w:t xml:space="preserve">#98 Dislocate </w:t>
-      </w:r>
-      <w:proofErr w:type="spellStart"/>
-      <w:r>
-        <w:rPr>
-          <w:rFonts w:ascii="Arial" w:eastAsia="Times New Roman" w:hAnsi="Arial" w:cs="Arial"/>
-          <w:color w:val="000000"/>
-          <w:sz w:val="18"/>
-          <w:szCs w:val="18"/>
-          <w:lang w:val="en-US" w:eastAsia="de-DE"/>
-        </w:rPr>
-        <w:t>closedConn</w:t>
-      </w:r>
-      <w:proofErr w:type="spellEnd"/>
-      <w:r>
-        <w:rPr>
-          <w:rFonts w:ascii="Arial" w:eastAsia="Times New Roman" w:hAnsi="Arial" w:cs="Arial"/>
-          <w:color w:val="000000"/>
-          <w:sz w:val="18"/>
-          <w:szCs w:val="18"/>
-          <w:lang w:val="en-US" w:eastAsia="de-DE"/>
-        </w:rPr>
-        <w:t xml:space="preserve"> on disconnect</w:t>
-      </w:r>
-      <w:r>
-        <w:rPr>
-          <w:rFonts w:ascii="Arial" w:eastAsia="Times New Roman" w:hAnsi="Arial" w:cs="Arial"/>
-          <w:color w:val="000000"/>
-          <w:sz w:val="18"/>
-          <w:szCs w:val="18"/>
-          <w:lang w:val="en-US" w:eastAsia="de-DE"/>
-        </w:rPr>
-        <w:t xml:space="preserve"> </w:t>
-      </w:r>
-      <w:r>
-        <w:rPr>
-          <w:rFonts w:ascii="Arial" w:eastAsia="Times New Roman" w:hAnsi="Arial" w:cs="Arial"/>
-          <w:color w:val="000000"/>
-          <w:sz w:val="18"/>
-          <w:szCs w:val="18"/>
-          <w:lang w:val="en-US" w:eastAsia="de-DE"/>
-        </w:rPr>
-        <w:t>(not needed)</w:t>
+          <w:lang w:eastAsia="de-DE"/>
+        </w:rPr>
+      </w:pPr>
+      <w:r>
+        <w:rPr>
+          <w:rFonts w:ascii="Arial" w:hAnsi="Arial" w:cs="Arial"/>
+          <w:sz w:val="18"/>
+          <w:szCs w:val="18"/>
+        </w:rPr>
+        <w:t>#</w:t>
+      </w:r>
+      <w:r>
+        <w:rPr>
+          <w:rFonts w:ascii="Arial" w:hAnsi="Arial" w:cs="Arial"/>
+          <w:sz w:val="18"/>
+          <w:szCs w:val="18"/>
+        </w:rPr>
+        <w:t>74 Modules</w:t>
+      </w:r>
+      <w:r>
+        <w:rPr>
+          <w:rFonts w:ascii="Arial" w:eastAsia="Times New Roman" w:hAnsi="Arial" w:cs="Arial"/>
+          <w:color w:val="000000"/>
+          <w:sz w:val="18"/>
+          <w:szCs w:val="18"/>
+          <w:lang w:eastAsia="de-DE"/>
+        </w:rPr>
+        <w:t> </w:t>
       </w:r>
     </w:p>
     <w:p>
@@ -3188,29 +3086,7 @@
           <w:szCs w:val="18"/>
           <w:lang w:val="en-US" w:eastAsia="de-DE"/>
         </w:rPr>
-        <w:t xml:space="preserve">#106 </w:t>
-      </w:r>
-      <w:proofErr w:type="spellStart"/>
-      <w:r>
-        <w:rPr>
-          <w:rFonts w:ascii="Arial" w:eastAsia="Times New Roman" w:hAnsi="Arial" w:cs="Arial"/>
-          <w:color w:val="000000"/>
-          <w:sz w:val="18"/>
-          <w:szCs w:val="18"/>
-          <w:lang w:val="en-US" w:eastAsia="de-DE"/>
-        </w:rPr>
-        <w:t>DeleteClosedConn</w:t>
-      </w:r>
-      <w:proofErr w:type="spellEnd"/>
-      <w:r>
-        <w:rPr>
-          <w:rFonts w:ascii="Arial" w:eastAsia="Times New Roman" w:hAnsi="Arial" w:cs="Arial"/>
-          <w:color w:val="000000"/>
-          <w:sz w:val="18"/>
-          <w:szCs w:val="18"/>
-          <w:lang w:val="en-US" w:eastAsia="de-DE"/>
-        </w:rPr>
-        <w:t xml:space="preserve">: delete neurons </w:t>
+        <w:t>#84 Disconnect connector</w:t>
       </w:r>
     </w:p>
     <w:p>
@@ -3226,18 +3102,18 @@
           <w:color w:val="000000"/>
           <w:sz w:val="18"/>
           <w:szCs w:val="18"/>
-          <w:lang w:val="en-US" w:eastAsia="de-DE"/>
-        </w:rPr>
-      </w:pPr>
-      <w:r>
-        <w:rPr>
-          <w:rFonts w:ascii="Arial" w:eastAsia="Times New Roman" w:hAnsi="Arial" w:cs="Arial"/>
-          <w:color w:val="000000"/>
-          <w:sz w:val="18"/>
-          <w:szCs w:val="18"/>
-          <w:lang w:val="en-US" w:eastAsia="de-DE"/>
-        </w:rPr>
-        <w:t xml:space="preserve">#95 Orphaned neuron </w:t>
+          <w:lang w:eastAsia="de-DE"/>
+        </w:rPr>
+      </w:pPr>
+      <w:r>
+        <w:rPr>
+          <w:rFonts w:ascii="Arial" w:eastAsia="Times New Roman" w:hAnsi="Arial" w:cs="Arial"/>
+          <w:color w:val="000000"/>
+          <w:sz w:val="18"/>
+          <w:szCs w:val="18"/>
+          <w:lang w:eastAsia="de-DE"/>
+        </w:rPr>
+        <w:t>#62 Input-Neuronen gleichmäßig ausrichten (Paul)</w:t>
       </w:r>
     </w:p>
     <w:p>
@@ -3264,29 +3140,7 @@
           <w:szCs w:val="18"/>
           <w:lang w:val="en-US" w:eastAsia="de-DE"/>
         </w:rPr>
-        <w:t xml:space="preserve">#91 </w:t>
-      </w:r>
-      <w:proofErr w:type="spellStart"/>
-      <w:r>
-        <w:rPr>
-          <w:rFonts w:ascii="Arial" w:eastAsia="Times New Roman" w:hAnsi="Arial" w:cs="Arial"/>
-          <w:color w:val="000000"/>
-          <w:sz w:val="18"/>
-          <w:szCs w:val="18"/>
-          <w:lang w:val="en-US" w:eastAsia="de-DE"/>
-        </w:rPr>
-        <w:t>DisConnect</w:t>
-      </w:r>
-      <w:proofErr w:type="spellEnd"/>
-      <w:r>
-        <w:rPr>
-          <w:rFonts w:ascii="Arial" w:eastAsia="Times New Roman" w:hAnsi="Arial" w:cs="Arial"/>
-          <w:color w:val="000000"/>
-          <w:sz w:val="18"/>
-          <w:szCs w:val="18"/>
-          <w:lang w:val="en-US" w:eastAsia="de-DE"/>
-        </w:rPr>
-        <w:t xml:space="preserve"> Input/Output connectors</w:t>
+        <w:t>#80 SignalData undo/redo</w:t>
       </w:r>
     </w:p>
     <w:p>
@@ -3313,51 +3167,7 @@
           <w:szCs w:val="18"/>
           <w:lang w:val="en-US" w:eastAsia="de-DE"/>
         </w:rPr>
-        <w:t>#90 Unplug (</w:t>
-      </w:r>
-      <w:proofErr w:type="spellStart"/>
-      <w:r>
-        <w:rPr>
-          <w:rFonts w:ascii="Arial" w:eastAsia="Times New Roman" w:hAnsi="Arial" w:cs="Arial"/>
-          <w:color w:val="000000"/>
-          <w:sz w:val="18"/>
-          <w:szCs w:val="18"/>
-          <w:lang w:val="en-US" w:eastAsia="de-DE"/>
-        </w:rPr>
-        <w:t>ClosedConn</w:t>
-      </w:r>
-      <w:proofErr w:type="spellEnd"/>
-      <w:r>
-        <w:rPr>
-          <w:rFonts w:ascii="Arial" w:eastAsia="Times New Roman" w:hAnsi="Arial" w:cs="Arial"/>
-          <w:color w:val="000000"/>
-          <w:sz w:val="18"/>
-          <w:szCs w:val="18"/>
-          <w:lang w:val="en-US" w:eastAsia="de-DE"/>
-        </w:rPr>
-        <w:t xml:space="preserve"> -&gt; In- &amp; </w:t>
-      </w:r>
-      <w:proofErr w:type="spellStart"/>
-      <w:r>
-        <w:rPr>
-          <w:rFonts w:ascii="Arial" w:eastAsia="Times New Roman" w:hAnsi="Arial" w:cs="Arial"/>
-          <w:color w:val="000000"/>
-          <w:sz w:val="18"/>
-          <w:szCs w:val="18"/>
-          <w:lang w:val="en-US" w:eastAsia="de-DE"/>
-        </w:rPr>
-        <w:t>OutConn</w:t>
-      </w:r>
-      <w:proofErr w:type="spellEnd"/>
-      <w:r>
-        <w:rPr>
-          <w:rFonts w:ascii="Arial" w:eastAsia="Times New Roman" w:hAnsi="Arial" w:cs="Arial"/>
-          <w:color w:val="000000"/>
-          <w:sz w:val="18"/>
-          <w:szCs w:val="18"/>
-          <w:lang w:val="en-US" w:eastAsia="de-DE"/>
-        </w:rPr>
-        <w:t>)</w:t>
+        <w:t>#78 Shape center (3 purposes)</w:t>
       </w:r>
     </w:p>
     <w:p>
@@ -3373,62 +3183,18 @@
           <w:color w:val="000000"/>
           <w:sz w:val="18"/>
           <w:szCs w:val="18"/>
-          <w:lang w:val="en-US" w:eastAsia="de-DE"/>
-        </w:rPr>
-      </w:pPr>
-      <w:r>
-        <w:rPr>
-          <w:rFonts w:ascii="Arial" w:eastAsia="Times New Roman" w:hAnsi="Arial" w:cs="Arial"/>
-          <w:color w:val="000000"/>
-          <w:sz w:val="18"/>
-          <w:szCs w:val="18"/>
-          <w:lang w:val="en-US" w:eastAsia="de-DE"/>
-        </w:rPr>
-        <w:t xml:space="preserve">#101 </w:t>
-      </w:r>
-      <w:proofErr w:type="spellStart"/>
-      <w:r>
-        <w:rPr>
-          <w:rFonts w:ascii="Arial" w:eastAsia="Times New Roman" w:hAnsi="Arial" w:cs="Arial"/>
-          <w:color w:val="000000"/>
-          <w:sz w:val="18"/>
-          <w:szCs w:val="18"/>
-          <w:lang w:val="en-US" w:eastAsia="de-DE"/>
-        </w:rPr>
-        <w:t>DisConnect</w:t>
-      </w:r>
-      <w:proofErr w:type="spellEnd"/>
-      <w:r>
-        <w:rPr>
-          <w:rFonts w:ascii="Arial" w:eastAsia="Times New Roman" w:hAnsi="Arial" w:cs="Arial"/>
-          <w:color w:val="000000"/>
-          <w:sz w:val="18"/>
-          <w:szCs w:val="18"/>
-          <w:lang w:val="en-US" w:eastAsia="de-DE"/>
-        </w:rPr>
-        <w:t xml:space="preserve"> Neuron (In-/</w:t>
-      </w:r>
-      <w:proofErr w:type="spellStart"/>
-      <w:r>
-        <w:rPr>
-          <w:rFonts w:ascii="Arial" w:eastAsia="Times New Roman" w:hAnsi="Arial" w:cs="Arial"/>
-          <w:color w:val="000000"/>
-          <w:sz w:val="18"/>
-          <w:szCs w:val="18"/>
-          <w:lang w:val="en-US" w:eastAsia="de-DE"/>
-        </w:rPr>
-        <w:t>OutNeuron</w:t>
-      </w:r>
-      <w:proofErr w:type="spellEnd"/>
-      <w:r>
-        <w:rPr>
-          <w:rFonts w:ascii="Arial" w:eastAsia="Times New Roman" w:hAnsi="Arial" w:cs="Arial"/>
-          <w:color w:val="000000"/>
-          <w:sz w:val="18"/>
-          <w:szCs w:val="18"/>
-          <w:lang w:val="en-US" w:eastAsia="de-DE"/>
-        </w:rPr>
-        <w:t>)</w:t>
+          <w:lang w:eastAsia="de-DE"/>
+        </w:rPr>
+      </w:pPr>
+      <w:r>
+        <w:rPr>
+          <w:rFonts w:ascii="Arial" w:eastAsia="Times New Roman" w:hAnsi="Arial" w:cs="Arial"/>
+          <w:color w:val="000000"/>
+          <w:sz w:val="18"/>
+          <w:szCs w:val="18"/>
+          <w:lang w:eastAsia="de-DE"/>
+        </w:rPr>
+        <w:t>#61 Knoten gleichmäßig verteilen (Paul)</w:t>
       </w:r>
     </w:p>
     <w:p>
@@ -3455,7 +3221,7 @@
           <w:szCs w:val="18"/>
           <w:lang w:val="en-US" w:eastAsia="de-DE"/>
         </w:rPr>
-        <w:t>#103 Unselect after make connector</w:t>
+        <w:t>#79 Repair redo</w:t>
       </w:r>
     </w:p>
     <w:p>
@@ -3482,511 +3248,7 @@
           <w:szCs w:val="18"/>
           <w:lang w:val="en-US" w:eastAsia="de-DE"/>
         </w:rPr>
-        <w:t>#89 Split closed connector</w:t>
-      </w:r>
-    </w:p>
-    <w:p>
-      <w:pPr>
-        <w:pStyle w:val="Listenabsatz"/>
-        <w:numPr>
-          <w:ilvl w:val="0"/>
-          <w:numId w:val="1"/>
-        </w:numPr>
-        <w:spacing w:after="0" w:line="240" w:lineRule="auto"/>
-        <w:rPr>
-          <w:rFonts w:ascii="Arial" w:eastAsia="Times New Roman" w:hAnsi="Arial" w:cs="Arial"/>
-          <w:color w:val="24292E"/>
-          <w:sz w:val="18"/>
-          <w:szCs w:val="18"/>
-          <w:lang w:val="en-US" w:eastAsia="de-DE"/>
-        </w:rPr>
-      </w:pPr>
-      <w:r>
-        <w:rPr>
-          <w:rFonts w:ascii="Arial" w:eastAsia="Times New Roman" w:hAnsi="Arial" w:cs="Arial"/>
-          <w:color w:val="24292E"/>
-          <w:sz w:val="18"/>
-          <w:szCs w:val="18"/>
-          <w:lang w:val="en-US" w:eastAsia="de-DE"/>
-        </w:rPr>
-        <w:t>#98 Delete selection with DEL-key</w:t>
-      </w:r>
-    </w:p>
-    <w:p>
-      <w:pPr>
-        <w:pStyle w:val="Listenabsatz"/>
-        <w:numPr>
-          <w:ilvl w:val="0"/>
-          <w:numId w:val="1"/>
-        </w:numPr>
-        <w:spacing w:after="0" w:line="240" w:lineRule="auto"/>
-        <w:rPr>
-          <w:rFonts w:ascii="Arial" w:eastAsia="Times New Roman" w:hAnsi="Arial" w:cs="Arial"/>
-          <w:color w:val="24292E"/>
-          <w:sz w:val="18"/>
-          <w:szCs w:val="18"/>
-          <w:lang w:val="en-US" w:eastAsia="de-DE"/>
-        </w:rPr>
-      </w:pPr>
-      <w:r>
-        <w:rPr>
-          <w:rFonts w:ascii="Arial" w:eastAsia="Times New Roman" w:hAnsi="Arial" w:cs="Arial"/>
-          <w:color w:val="24292E"/>
-          <w:sz w:val="18"/>
-          <w:szCs w:val="18"/>
-          <w:lang w:val="en-US" w:eastAsia="de-DE"/>
-        </w:rPr>
-        <w:t>#100 Bug: Delete selected nobs</w:t>
-      </w:r>
-    </w:p>
-    <w:p>
-      <w:pPr>
-        <w:pStyle w:val="Listenabsatz"/>
-        <w:numPr>
-          <w:ilvl w:val="0"/>
-          <w:numId w:val="1"/>
-        </w:numPr>
-        <w:spacing w:after="0" w:line="240" w:lineRule="auto"/>
-        <w:rPr>
-          <w:rFonts w:ascii="Arial" w:eastAsia="Times New Roman" w:hAnsi="Arial" w:cs="Arial"/>
-          <w:color w:val="24292E"/>
-          <w:sz w:val="18"/>
-          <w:szCs w:val="18"/>
-          <w:lang w:val="en-US" w:eastAsia="de-DE"/>
-        </w:rPr>
-      </w:pPr>
-      <w:r>
-        <w:rPr>
-          <w:rFonts w:ascii="Arial" w:eastAsia="Times New Roman" w:hAnsi="Arial" w:cs="Arial"/>
-          <w:color w:val="24292E"/>
-          <w:sz w:val="18"/>
-          <w:szCs w:val="18"/>
-          <w:lang w:val="en-US" w:eastAsia="de-DE"/>
-        </w:rPr>
-        <w:t>#99 Bug: Add module selects all</w:t>
-      </w:r>
-    </w:p>
-    <w:p>
-      <w:pPr>
-        <w:pStyle w:val="Listenabsatz"/>
-        <w:numPr>
-          <w:ilvl w:val="0"/>
-          <w:numId w:val="1"/>
-        </w:numPr>
-        <w:spacing w:after="0" w:line="240" w:lineRule="auto"/>
-        <w:rPr>
-          <w:rFonts w:ascii="Arial" w:eastAsia="Times New Roman" w:hAnsi="Arial" w:cs="Arial"/>
-          <w:color w:val="24292E"/>
-          <w:sz w:val="18"/>
-          <w:szCs w:val="18"/>
-          <w:lang w:val="en-US" w:eastAsia="de-DE"/>
-        </w:rPr>
-      </w:pPr>
-      <w:r>
-        <w:rPr>
-          <w:rFonts w:ascii="Arial" w:eastAsia="Times New Roman" w:hAnsi="Arial" w:cs="Arial"/>
-          <w:color w:val="24292E"/>
-          <w:sz w:val="18"/>
-          <w:szCs w:val="18"/>
-          <w:lang w:val="en-US" w:eastAsia="de-DE"/>
-        </w:rPr>
-        <w:t>#97 Delete closed connector</w:t>
-      </w:r>
-    </w:p>
-    <w:p>
-      <w:pPr>
-        <w:pStyle w:val="Listenabsatz"/>
-        <w:numPr>
-          <w:ilvl w:val="0"/>
-          <w:numId w:val="1"/>
-        </w:numPr>
-        <w:spacing w:after="0" w:line="240" w:lineRule="auto"/>
-        <w:rPr>
-          <w:rFonts w:ascii="Arial" w:eastAsia="Times New Roman" w:hAnsi="Arial" w:cs="Arial"/>
-          <w:color w:val="000000"/>
-          <w:sz w:val="18"/>
-          <w:szCs w:val="18"/>
-          <w:lang w:val="en-US" w:eastAsia="de-DE"/>
-        </w:rPr>
-      </w:pPr>
-      <w:r>
-        <w:rPr>
-          <w:rFonts w:ascii="Arial" w:eastAsia="Times New Roman" w:hAnsi="Arial" w:cs="Arial"/>
-          <w:color w:val="000000"/>
-          <w:sz w:val="18"/>
-          <w:szCs w:val="18"/>
-          <w:lang w:val="en-US" w:eastAsia="de-DE"/>
-        </w:rPr>
-        <w:t>#87 Plugin animation</w:t>
-      </w:r>
-    </w:p>
-    <w:p>
-      <w:pPr>
-        <w:pStyle w:val="Listenabsatz"/>
-        <w:numPr>
-          <w:ilvl w:val="0"/>
-          <w:numId w:val="1"/>
-        </w:numPr>
-        <w:spacing w:after="0" w:line="240" w:lineRule="auto"/>
-        <w:rPr>
-          <w:rFonts w:ascii="Arial" w:eastAsia="Times New Roman" w:hAnsi="Arial" w:cs="Arial"/>
-          <w:color w:val="000000"/>
-          <w:sz w:val="18"/>
-          <w:szCs w:val="18"/>
-          <w:lang w:val="en-US" w:eastAsia="de-DE"/>
-        </w:rPr>
-      </w:pPr>
-      <w:r>
-        <w:rPr>
-          <w:rFonts w:ascii="Arial" w:eastAsia="Times New Roman" w:hAnsi="Arial" w:cs="Arial"/>
-          <w:color w:val="000000"/>
-          <w:sz w:val="18"/>
-          <w:szCs w:val="18"/>
-          <w:lang w:val="en-US" w:eastAsia="de-DE"/>
-        </w:rPr>
-        <w:t>#83 Rotate Connector</w:t>
-      </w:r>
-      <w:r>
-        <w:rPr>
-          <w:rFonts w:ascii="Arial" w:eastAsia="Times New Roman" w:hAnsi="Arial" w:cs="Arial"/>
-          <w:color w:val="000000"/>
-          <w:sz w:val="18"/>
-          <w:szCs w:val="18"/>
-          <w:lang w:val="en-US" w:eastAsia="de-DE"/>
-        </w:rPr>
-        <w:t xml:space="preserve"> </w:t>
-      </w:r>
-    </w:p>
-    <w:p>
-      <w:pPr>
-        <w:pStyle w:val="Listenabsatz"/>
-        <w:numPr>
-          <w:ilvl w:val="0"/>
-          <w:numId w:val="1"/>
-        </w:numPr>
-        <w:spacing w:after="0" w:line="240" w:lineRule="auto"/>
-        <w:rPr>
-          <w:rFonts w:ascii="Arial" w:eastAsia="Times New Roman" w:hAnsi="Arial" w:cs="Arial"/>
-          <w:color w:val="000000"/>
-          <w:sz w:val="18"/>
-          <w:szCs w:val="18"/>
-          <w:lang w:val="en-US" w:eastAsia="de-DE"/>
-        </w:rPr>
-      </w:pPr>
-      <w:r>
-        <w:rPr>
-          <w:rFonts w:ascii="Arial" w:eastAsia="Times New Roman" w:hAnsi="Arial" w:cs="Arial"/>
-          <w:color w:val="000000"/>
-          <w:sz w:val="18"/>
-          <w:szCs w:val="18"/>
-          <w:lang w:val="en-US" w:eastAsia="de-DE"/>
-        </w:rPr>
-        <w:t>#88 Delete Connector</w:t>
-      </w:r>
-    </w:p>
-    <w:p>
-      <w:pPr>
-        <w:pStyle w:val="Listenabsatz"/>
-        <w:numPr>
-          <w:ilvl w:val="0"/>
-          <w:numId w:val="1"/>
-        </w:numPr>
-        <w:spacing w:after="0" w:line="240" w:lineRule="auto"/>
-        <w:rPr>
-          <w:rFonts w:ascii="Arial" w:eastAsia="Times New Roman" w:hAnsi="Arial" w:cs="Arial"/>
-          <w:strike/>
-          <w:color w:val="000000"/>
-          <w:sz w:val="18"/>
-          <w:szCs w:val="18"/>
-          <w:lang w:val="en-US" w:eastAsia="de-DE"/>
-        </w:rPr>
-      </w:pPr>
-      <w:r>
-        <w:rPr>
-          <w:rFonts w:ascii="Arial" w:eastAsia="Times New Roman" w:hAnsi="Arial" w:cs="Arial"/>
-          <w:strike/>
-          <w:color w:val="000000"/>
-          <w:sz w:val="18"/>
-          <w:szCs w:val="18"/>
-          <w:lang w:val="en-US" w:eastAsia="de-DE"/>
-        </w:rPr>
-        <w:t>#86 Frame for connectors</w:t>
-      </w:r>
-    </w:p>
-    <w:p>
-      <w:pPr>
-        <w:pStyle w:val="Listenabsatz"/>
-        <w:numPr>
-          <w:ilvl w:val="0"/>
-          <w:numId w:val="1"/>
-        </w:numPr>
-        <w:spacing w:after="0" w:line="240" w:lineRule="auto"/>
-        <w:rPr>
-          <w:rFonts w:ascii="Arial" w:eastAsia="Times New Roman" w:hAnsi="Arial" w:cs="Arial"/>
-          <w:color w:val="000000"/>
-          <w:sz w:val="18"/>
-          <w:szCs w:val="18"/>
-          <w:lang w:eastAsia="de-DE"/>
-        </w:rPr>
-      </w:pPr>
-      <w:r>
-        <w:rPr>
-          <w:rFonts w:ascii="Arial" w:hAnsi="Arial" w:cs="Arial"/>
-          <w:sz w:val="18"/>
-          <w:szCs w:val="18"/>
-        </w:rPr>
-        <w:t>#</w:t>
-      </w:r>
-      <w:r>
-        <w:rPr>
-          <w:rFonts w:ascii="Arial" w:hAnsi="Arial" w:cs="Arial"/>
-          <w:sz w:val="18"/>
-          <w:szCs w:val="18"/>
-        </w:rPr>
-        <w:t>74 Modules</w:t>
-      </w:r>
-      <w:r>
-        <w:rPr>
-          <w:rFonts w:ascii="Arial" w:eastAsia="Times New Roman" w:hAnsi="Arial" w:cs="Arial"/>
-          <w:color w:val="000000"/>
-          <w:sz w:val="18"/>
-          <w:szCs w:val="18"/>
-          <w:lang w:eastAsia="de-DE"/>
-        </w:rPr>
-        <w:t> </w:t>
-      </w:r>
-    </w:p>
-    <w:p>
-      <w:pPr>
-        <w:pStyle w:val="Listenabsatz"/>
-        <w:numPr>
-          <w:ilvl w:val="0"/>
-          <w:numId w:val="1"/>
-        </w:numPr>
-        <w:spacing w:after="0" w:line="240" w:lineRule="auto"/>
-        <w:rPr>
-          <w:rFonts w:ascii="Arial" w:eastAsia="Times New Roman" w:hAnsi="Arial" w:cs="Arial"/>
-          <w:color w:val="000000"/>
-          <w:sz w:val="18"/>
-          <w:szCs w:val="18"/>
-          <w:lang w:val="en-US" w:eastAsia="de-DE"/>
-        </w:rPr>
-      </w:pPr>
-      <w:r>
-        <w:rPr>
-          <w:rFonts w:ascii="Arial" w:eastAsia="Times New Roman" w:hAnsi="Arial" w:cs="Arial"/>
-          <w:color w:val="000000"/>
-          <w:sz w:val="18"/>
-          <w:szCs w:val="18"/>
-          <w:lang w:val="en-US" w:eastAsia="de-DE"/>
-        </w:rPr>
-        <w:t>#84 Disconnect connector</w:t>
-      </w:r>
-    </w:p>
-    <w:p>
-      <w:pPr>
-        <w:pStyle w:val="Listenabsatz"/>
-        <w:numPr>
-          <w:ilvl w:val="0"/>
-          <w:numId w:val="1"/>
-        </w:numPr>
-        <w:spacing w:after="0" w:line="240" w:lineRule="auto"/>
-        <w:rPr>
-          <w:rFonts w:ascii="Arial" w:eastAsia="Times New Roman" w:hAnsi="Arial" w:cs="Arial"/>
-          <w:color w:val="000000"/>
-          <w:sz w:val="18"/>
-          <w:szCs w:val="18"/>
-          <w:lang w:eastAsia="de-DE"/>
-        </w:rPr>
-      </w:pPr>
-      <w:r>
-        <w:rPr>
-          <w:rFonts w:ascii="Arial" w:eastAsia="Times New Roman" w:hAnsi="Arial" w:cs="Arial"/>
-          <w:color w:val="000000"/>
-          <w:sz w:val="18"/>
-          <w:szCs w:val="18"/>
-          <w:lang w:eastAsia="de-DE"/>
-        </w:rPr>
-        <w:t>#62 Input-Neuronen gleichmäßig ausrichten (Paul)</w:t>
-      </w:r>
-    </w:p>
-    <w:p>
-      <w:pPr>
-        <w:pStyle w:val="Listenabsatz"/>
-        <w:numPr>
-          <w:ilvl w:val="0"/>
-          <w:numId w:val="1"/>
-        </w:numPr>
-        <w:spacing w:after="0" w:line="240" w:lineRule="auto"/>
-        <w:rPr>
-          <w:rFonts w:ascii="Arial" w:eastAsia="Times New Roman" w:hAnsi="Arial" w:cs="Arial"/>
-          <w:color w:val="000000"/>
-          <w:sz w:val="18"/>
-          <w:szCs w:val="18"/>
-          <w:lang w:val="en-US" w:eastAsia="de-DE"/>
-        </w:rPr>
-      </w:pPr>
-      <w:r>
-        <w:rPr>
-          <w:rFonts w:ascii="Arial" w:eastAsia="Times New Roman" w:hAnsi="Arial" w:cs="Arial"/>
-          <w:color w:val="000000"/>
-          <w:sz w:val="18"/>
-          <w:szCs w:val="18"/>
-          <w:lang w:val="en-US" w:eastAsia="de-DE"/>
-        </w:rPr>
-        <w:t xml:space="preserve">#80 </w:t>
-      </w:r>
-      <w:proofErr w:type="spellStart"/>
-      <w:r>
-        <w:rPr>
-          <w:rFonts w:ascii="Arial" w:eastAsia="Times New Roman" w:hAnsi="Arial" w:cs="Arial"/>
-          <w:color w:val="000000"/>
-          <w:sz w:val="18"/>
-          <w:szCs w:val="18"/>
-          <w:lang w:val="en-US" w:eastAsia="de-DE"/>
-        </w:rPr>
-        <w:t>SignalData</w:t>
-      </w:r>
-      <w:proofErr w:type="spellEnd"/>
-      <w:r>
-        <w:rPr>
-          <w:rFonts w:ascii="Arial" w:eastAsia="Times New Roman" w:hAnsi="Arial" w:cs="Arial"/>
-          <w:color w:val="000000"/>
-          <w:sz w:val="18"/>
-          <w:szCs w:val="18"/>
-          <w:lang w:val="en-US" w:eastAsia="de-DE"/>
-        </w:rPr>
-        <w:t xml:space="preserve"> undo/redo</w:t>
-      </w:r>
-    </w:p>
-    <w:p>
-      <w:pPr>
-        <w:pStyle w:val="Listenabsatz"/>
-        <w:numPr>
-          <w:ilvl w:val="0"/>
-          <w:numId w:val="1"/>
-        </w:numPr>
-        <w:spacing w:after="0" w:line="240" w:lineRule="auto"/>
-        <w:rPr>
-          <w:rFonts w:ascii="Arial" w:eastAsia="Times New Roman" w:hAnsi="Arial" w:cs="Arial"/>
-          <w:color w:val="000000"/>
-          <w:sz w:val="18"/>
-          <w:szCs w:val="18"/>
-          <w:lang w:val="en-US" w:eastAsia="de-DE"/>
-        </w:rPr>
-      </w:pPr>
-      <w:r>
-        <w:rPr>
-          <w:rFonts w:ascii="Arial" w:eastAsia="Times New Roman" w:hAnsi="Arial" w:cs="Arial"/>
-          <w:color w:val="000000"/>
-          <w:sz w:val="18"/>
-          <w:szCs w:val="18"/>
-          <w:lang w:val="en-US" w:eastAsia="de-DE"/>
-        </w:rPr>
-        <w:t>#78 Shape center (3 purposes)</w:t>
-      </w:r>
-    </w:p>
-    <w:p>
-      <w:pPr>
-        <w:pStyle w:val="Listenabsatz"/>
-        <w:numPr>
-          <w:ilvl w:val="0"/>
-          <w:numId w:val="1"/>
-        </w:numPr>
-        <w:spacing w:after="0" w:line="240" w:lineRule="auto"/>
-        <w:rPr>
-          <w:rFonts w:ascii="Arial" w:eastAsia="Times New Roman" w:hAnsi="Arial" w:cs="Arial"/>
-          <w:color w:val="000000"/>
-          <w:sz w:val="18"/>
-          <w:szCs w:val="18"/>
-          <w:lang w:eastAsia="de-DE"/>
-        </w:rPr>
-      </w:pPr>
-      <w:r>
-        <w:rPr>
-          <w:rFonts w:ascii="Arial" w:eastAsia="Times New Roman" w:hAnsi="Arial" w:cs="Arial"/>
-          <w:color w:val="000000"/>
-          <w:sz w:val="18"/>
-          <w:szCs w:val="18"/>
-          <w:lang w:eastAsia="de-DE"/>
-        </w:rPr>
-        <w:t>#61 Knoten gleichmäßig verteilen (Paul)</w:t>
-      </w:r>
-    </w:p>
-    <w:p>
-      <w:pPr>
-        <w:pStyle w:val="Listenabsatz"/>
-        <w:numPr>
-          <w:ilvl w:val="0"/>
-          <w:numId w:val="1"/>
-        </w:numPr>
-        <w:spacing w:after="0" w:line="240" w:lineRule="auto"/>
-        <w:rPr>
-          <w:rFonts w:ascii="Arial" w:eastAsia="Times New Roman" w:hAnsi="Arial" w:cs="Arial"/>
-          <w:color w:val="000000"/>
-          <w:sz w:val="18"/>
-          <w:szCs w:val="18"/>
-          <w:lang w:val="en-US" w:eastAsia="de-DE"/>
-        </w:rPr>
-      </w:pPr>
-      <w:r>
-        <w:rPr>
-          <w:rFonts w:ascii="Arial" w:eastAsia="Times New Roman" w:hAnsi="Arial" w:cs="Arial"/>
-          <w:color w:val="000000"/>
-          <w:sz w:val="18"/>
-          <w:szCs w:val="18"/>
-          <w:lang w:val="en-US" w:eastAsia="de-DE"/>
-        </w:rPr>
-        <w:t>#79 Repair redo</w:t>
-      </w:r>
-    </w:p>
-    <w:p>
-      <w:pPr>
-        <w:pStyle w:val="Listenabsatz"/>
-        <w:numPr>
-          <w:ilvl w:val="0"/>
-          <w:numId w:val="1"/>
-        </w:numPr>
-        <w:spacing w:after="0" w:line="240" w:lineRule="auto"/>
-        <w:rPr>
-          <w:rFonts w:ascii="Arial" w:eastAsia="Times New Roman" w:hAnsi="Arial" w:cs="Arial"/>
-          <w:color w:val="000000"/>
-          <w:sz w:val="18"/>
-          <w:szCs w:val="18"/>
-          <w:lang w:val="en-US" w:eastAsia="de-DE"/>
-        </w:rPr>
-      </w:pPr>
-      <w:r>
-        <w:rPr>
-          <w:rFonts w:ascii="Arial" w:eastAsia="Times New Roman" w:hAnsi="Arial" w:cs="Arial"/>
-          <w:color w:val="000000"/>
-          <w:sz w:val="18"/>
-          <w:szCs w:val="18"/>
-          <w:lang w:val="en-US" w:eastAsia="de-DE"/>
-        </w:rPr>
-        <w:t>#76 Improve selection commands  (</w:t>
-      </w:r>
-      <w:proofErr w:type="spellStart"/>
-      <w:r>
-        <w:rPr>
-          <w:rFonts w:ascii="Arial" w:eastAsia="Times New Roman" w:hAnsi="Arial" w:cs="Arial"/>
-          <w:color w:val="000000"/>
-          <w:sz w:val="18"/>
-          <w:szCs w:val="18"/>
-          <w:lang w:val="en-US" w:eastAsia="de-DE"/>
-        </w:rPr>
-        <w:t>docu</w:t>
-      </w:r>
-      <w:proofErr w:type="spellEnd"/>
-      <w:r>
-        <w:rPr>
-          <w:rFonts w:ascii="Arial" w:eastAsia="Times New Roman" w:hAnsi="Arial" w:cs="Arial"/>
-          <w:color w:val="000000"/>
-          <w:sz w:val="18"/>
-          <w:szCs w:val="18"/>
-          <w:lang w:val="en-US" w:eastAsia="de-DE"/>
-        </w:rPr>
-        <w:t>!)</w:t>
+        <w:t>#76 Improve selection commands  (docu!)</w:t>
       </w:r>
     </w:p>
     <w:p>
@@ -4059,25 +3321,8 @@
           <w:sz w:val="18"/>
           <w:szCs w:val="18"/>
         </w:rPr>
-        <w:t xml:space="preserve">Ich habe noch eine Idee. Mir ist es manchmal passiert, dass ich ein Modell verworfen habe, aber Teile daraus hätte weiter verwenden können. Kann man solche Teile nicht in einen Zwischenspeicher kopieren um sie in einem anderen Modell zu </w:t>
-      </w:r>
-      <w:proofErr w:type="spellStart"/>
-      <w:r>
-        <w:rPr>
-          <w:rFonts w:ascii="Verdana" w:eastAsia="Times New Roman" w:hAnsi="Verdana"/>
-          <w:sz w:val="18"/>
-          <w:szCs w:val="18"/>
-        </w:rPr>
-        <w:t>verwernden</w:t>
-      </w:r>
-      <w:proofErr w:type="spellEnd"/>
-      <w:r>
-        <w:rPr>
-          <w:rFonts w:ascii="Verdana" w:eastAsia="Times New Roman" w:hAnsi="Verdana"/>
-          <w:sz w:val="18"/>
-          <w:szCs w:val="18"/>
-        </w:rPr>
-        <w:t>?</w:t>
+        <w:lastRenderedPageBreak/>
+        <w:t>Ich habe noch eine Idee. Mir ist es manchmal passiert, dass ich ein Modell verworfen habe, aber Teile daraus hätte weiter verwenden können. Kann man solche Teile nicht in einen Zwischenspeicher kopieren um sie in einem anderen Modell zu verwernden?</w:t>
       </w:r>
     </w:p>
     <w:p>
@@ -4149,7 +3394,6 @@
           <w:sz w:val="18"/>
           <w:szCs w:val="18"/>
         </w:rPr>
-        <w:lastRenderedPageBreak/>
         <w:t xml:space="preserve">#68: Die im Monitorfenster angezeigten Signale werden beim Speichern des Modells mitabgespeichert. Bisher geht die Information verloren und die Signale müssen nach jedem Öffnen des Modells neu ausgewählt werden   </w:t>
       </w:r>
       <w:r>
@@ -4318,49 +3562,7 @@
         <w:rPr>
           <w:lang w:val="en-US"/>
         </w:rPr>
-        <w:t xml:space="preserve">#60: </w:t>
-      </w:r>
-      <w:proofErr w:type="spellStart"/>
-      <w:r>
-        <w:rPr>
-          <w:lang w:val="en-US"/>
-        </w:rPr>
-        <w:t>Versatz</w:t>
-      </w:r>
-      <w:proofErr w:type="spellEnd"/>
-      <w:r>
-        <w:rPr>
-          <w:lang w:val="en-US"/>
-        </w:rPr>
-        <w:t xml:space="preserve"> </w:t>
-      </w:r>
-      <w:proofErr w:type="spellStart"/>
-      <w:r>
-        <w:rPr>
-          <w:lang w:val="en-US"/>
-        </w:rPr>
-        <w:t>beim</w:t>
-      </w:r>
-      <w:proofErr w:type="spellEnd"/>
-      <w:r>
-        <w:rPr>
-          <w:lang w:val="en-US"/>
-        </w:rPr>
-        <w:t xml:space="preserve"> </w:t>
-      </w:r>
-      <w:proofErr w:type="spellStart"/>
-      <w:r>
-        <w:rPr>
-          <w:lang w:val="en-US"/>
-        </w:rPr>
-        <w:t>Kopieren</w:t>
-      </w:r>
-      <w:proofErr w:type="spellEnd"/>
-      <w:r>
-        <w:rPr>
-          <w:lang w:val="en-US"/>
-        </w:rPr>
-        <w:t xml:space="preserve"> (Paul)</w:t>
+        <w:t>#60: Versatz beim Kopieren (Paul)</w:t>
       </w:r>
     </w:p>
     <w:p>
@@ -4517,16 +3719,16 @@
           <w:sz w:val="18"/>
           <w:szCs w:val="18"/>
         </w:rPr>
-        <w:t xml:space="preserve">Wenn wir nur ein einzelnes Neuron betrachten, könnte man sagen, der Signalpegel ist ein absoluter Wert wird in mV. Wenn wir aber über ein Areal summieren, hängt der Wert völlig davon ab, was ich mathematisch mit den Einzelwerten anstelle (einfach aufsummieren, Mittelwert bilden, über die ganze Fläche gleichmäßig oder mit Betonung der Mitte usw.). Bei einem realen EEG hängt die dargestellte Amplitude ja auch davon ab, wie das Signal zuvor verstärkt oder sonst wie bearbeitet </w:t>
-      </w:r>
-      <w:proofErr w:type="spellStart"/>
+        <w:t>Wenn wir nur ein einzelnes Neuron betrachten, könnte man sagen, der Signalpegel ist ein absoluter Wert wird in mV. Wenn wir aber über ein Areal summieren, hängt der Wert völlig davon ab, was ich mathematisch mit den Einzelwerten anstelle (einfach aufsummieren, Mittelwert bilden, über die ganze Fläche gleichmäßig oder mit Betonung der Mitte usw.). Bei einem realen EEG hängt die dargestellte Amplitude ja auch davon ab, wie das Signal zuvor verstärkt oder sonst wie bearbeitet wurde.</w:t>
+      </w:r>
       <w:r>
         <w:rPr>
           <w:rFonts w:ascii="Verdana" w:eastAsia="Times New Roman" w:hAnsi="Verdana"/>
           <w:sz w:val="18"/>
           <w:szCs w:val="18"/>
-        </w:rPr>
-        <w:t>wurde.</w:t>
+          <w:u w:val="single"/>
+        </w:rPr>
+        <w:t>Beim realen EEG hängt es vor allem davon ab, wieweit der Neuron-Abschnitt vom Sensor entfernt ist. Die dadurch bedingte Dämpfung muss man auspr</w:t>
       </w:r>
       <w:r>
         <w:rPr>
@@ -4535,9 +3737,8 @@
           <w:szCs w:val="18"/>
           <w:u w:val="single"/>
         </w:rPr>
-        <w:t>Beim</w:t>
-      </w:r>
-      <w:proofErr w:type="spellEnd"/>
+        <w:t>o</w:t>
+      </w:r>
       <w:r>
         <w:rPr>
           <w:rFonts w:ascii="Verdana" w:eastAsia="Times New Roman" w:hAnsi="Verdana"/>
@@ -4545,24 +3746,6 @@
           <w:szCs w:val="18"/>
           <w:u w:val="single"/>
         </w:rPr>
-        <w:t xml:space="preserve"> realen EEG hängt es vor allem davon ab, wieweit der Neuron-Abschnitt vom Sensor entfernt ist. Die dadurch bedingte Dämpfung muss man auspr</w:t>
-      </w:r>
-      <w:r>
-        <w:rPr>
-          <w:rFonts w:ascii="Verdana" w:eastAsia="Times New Roman" w:hAnsi="Verdana"/>
-          <w:sz w:val="18"/>
-          <w:szCs w:val="18"/>
-          <w:u w:val="single"/>
-        </w:rPr>
-        <w:t>o</w:t>
-      </w:r>
-      <w:r>
-        <w:rPr>
-          <w:rFonts w:ascii="Verdana" w:eastAsia="Times New Roman" w:hAnsi="Verdana"/>
-          <w:sz w:val="18"/>
-          <w:szCs w:val="18"/>
-          <w:u w:val="single"/>
-        </w:rPr>
         <w:t>bieren (Ich kenne keine Messungen dazu).</w:t>
       </w:r>
     </w:p>
@@ -4754,39 +3937,65 @@
           <w:lang w:val="en-US"/>
         </w:rPr>
       </w:pPr>
-      <w:proofErr w:type="spellStart"/>
       <w:r>
         <w:rPr>
           <w:lang w:val="en-US"/>
         </w:rPr>
-        <w:t>Markierung</w:t>
-      </w:r>
-      <w:proofErr w:type="spellEnd"/>
+        <w:t xml:space="preserve">Markierung umbenennen. </w:t>
+      </w:r>
       <w:r>
         <w:rPr>
           <w:lang w:val="en-US"/>
         </w:rPr>
-        <w:t xml:space="preserve"> </w:t>
-      </w:r>
-      <w:proofErr w:type="spellStart"/>
-      <w:r>
-        <w:rPr>
+        <w:t>Select colors?</w:t>
+      </w:r>
+    </w:p>
+    <w:p>
+      <w:pPr>
+        <w:spacing w:after="0" w:line="240" w:lineRule="auto"/>
+        <w:rPr>
+          <w:rFonts w:ascii="Arial" w:hAnsi="Arial" w:cs="Arial"/>
+          <w:sz w:val="18"/>
+          <w:szCs w:val="18"/>
           <w:lang w:val="en-US"/>
         </w:rPr>
-        <w:t>umbenennen</w:t>
-      </w:r>
-      <w:proofErr w:type="spellEnd"/>
-      <w:r>
-        <w:rPr>
+      </w:pPr>
+      <w:r>
+        <w:rPr>
+          <w:rFonts w:ascii="Arial" w:hAnsi="Arial" w:cs="Arial"/>
+          <w:sz w:val="18"/>
+          <w:szCs w:val="18"/>
           <w:lang w:val="en-US"/>
         </w:rPr>
-        <w:t xml:space="preserve">. </w:t>
-      </w:r>
-      <w:r>
-        <w:rPr>
+        <w:lastRenderedPageBreak/>
+        <w:t xml:space="preserve">Fixed </w:t>
+      </w:r>
+      <w:r>
+        <w:rPr>
+          <w:rFonts w:ascii="Arial" w:hAnsi="Arial" w:cs="Arial"/>
+          <w:sz w:val="18"/>
+          <w:szCs w:val="18"/>
           <w:lang w:val="en-US"/>
         </w:rPr>
-        <w:t>Select colors?</w:t>
+        <w:t xml:space="preserve">#41 </w:t>
+      </w:r>
+      <w:r>
+        <w:rPr>
+          <w:rFonts w:ascii="Arial" w:hAnsi="Arial" w:cs="Arial"/>
+          <w:sz w:val="18"/>
+          <w:szCs w:val="18"/>
+          <w:lang w:val="en-US"/>
+        </w:rPr>
+        <w:t>-</w:t>
+      </w:r>
+      <w:r>
+        <w:rPr>
+          <w:rFonts w:ascii="Arial" w:hAnsi="Arial" w:cs="Arial"/>
+          <w:sz w:val="18"/>
+          <w:szCs w:val="18"/>
+          <w:lang w:val="en-US"/>
+        </w:rPr>
+        <w:t xml:space="preserve"> Bug: ESC on Analyze not working</w:t>
       </w:r>
     </w:p>
     <w:p>
@@ -4815,7 +4024,7 @@
           <w:szCs w:val="18"/>
           <w:lang w:val="en-US"/>
         </w:rPr>
-        <w:t xml:space="preserve">#41 </w:t>
+        <w:t xml:space="preserve">#42 </w:t>
       </w:r>
       <w:r>
         <w:rPr>
@@ -4833,7 +4042,7 @@
           <w:szCs w:val="18"/>
           <w:lang w:val="en-US"/>
         </w:rPr>
-        <w:t xml:space="preserve"> Bug: ESC on Analyze not working</w:t>
+        <w:t xml:space="preserve"> Analyse finds nothing -&gt; model zooms and scrolls away</w:t>
       </w:r>
     </w:p>
     <w:p>
@@ -4843,6 +4052,113 @@
           <w:rFonts w:ascii="Arial" w:hAnsi="Arial" w:cs="Arial"/>
           <w:sz w:val="18"/>
           <w:szCs w:val="18"/>
+        </w:rPr>
+      </w:pPr>
+      <w:r>
+        <w:rPr>
+          <w:rFonts w:ascii="Arial" w:hAnsi="Arial" w:cs="Arial"/>
+          <w:sz w:val="18"/>
+          <w:szCs w:val="18"/>
+        </w:rPr>
+        <w:t xml:space="preserve">Fixed #43 - Es treten Fehler auf, wenn ich Veränderungen in diesem Modell vornehme (Keine Ausführung des </w:t>
+      </w:r>
+      <w:r>
+        <w:rPr>
+          <w:rFonts w:ascii="Arial" w:hAnsi="Arial" w:cs="Arial"/>
+          <w:sz w:val="18"/>
+          <w:szCs w:val="18"/>
+        </w:rPr>
+        <w:t>Fi</w:t>
+      </w:r>
+      <w:r>
+        <w:rPr>
+          <w:rFonts w:ascii="Arial" w:hAnsi="Arial" w:cs="Arial"/>
+          <w:sz w:val="18"/>
+          <w:szCs w:val="18"/>
+        </w:rPr>
+        <w:t xml:space="preserve">xed </w:t>
+      </w:r>
+      <w:r>
+        <w:rPr>
+          <w:rFonts w:ascii="Arial" w:hAnsi="Arial" w:cs="Arial"/>
+          <w:sz w:val="18"/>
+          <w:szCs w:val="18"/>
+        </w:rPr>
+        <w:t xml:space="preserve">#46 </w:t>
+      </w:r>
+      <w:r>
+        <w:rPr>
+          <w:rFonts w:ascii="Arial" w:hAnsi="Arial" w:cs="Arial"/>
+          <w:sz w:val="18"/>
+          <w:szCs w:val="18"/>
+        </w:rPr>
+        <w:t xml:space="preserve">- </w:t>
+      </w:r>
+      <w:r>
+        <w:rPr>
+          <w:rFonts w:ascii="Arial" w:hAnsi="Arial" w:cs="Arial"/>
+          <w:sz w:val="18"/>
+          <w:szCs w:val="18"/>
+        </w:rPr>
+        <w:t>Bug: reading monitor config, unknown symbolic name -&gt; exception unhandled</w:t>
+      </w:r>
+    </w:p>
+    <w:p>
+      <w:pPr>
+        <w:spacing w:after="0" w:line="240" w:lineRule="auto"/>
+        <w:rPr>
+          <w:rFonts w:ascii="Arial" w:hAnsi="Arial" w:cs="Arial"/>
+          <w:sz w:val="18"/>
+          <w:szCs w:val="18"/>
+        </w:rPr>
+      </w:pPr>
+      <w:r>
+        <w:rPr>
+          <w:rFonts w:ascii="Arial" w:hAnsi="Arial" w:cs="Arial"/>
+          <w:sz w:val="18"/>
+          <w:szCs w:val="18"/>
+        </w:rPr>
+        <w:t>Befehls Outgoing Dendrite) und es schließt nicht korrekt (auch einmal abgestürzt, einmal normal beendet).</w:t>
+      </w:r>
+    </w:p>
+    <w:p>
+      <w:pPr>
+        <w:spacing w:after="0" w:line="240" w:lineRule="auto"/>
+        <w:rPr>
+          <w:rFonts w:ascii="Arial" w:hAnsi="Arial" w:cs="Arial"/>
+          <w:sz w:val="18"/>
+          <w:szCs w:val="18"/>
+        </w:rPr>
+      </w:pPr>
+    </w:p>
+    <w:p>
+      <w:pPr>
+        <w:rPr>
+          <w:rFonts w:ascii="Arial" w:eastAsia="Times New Roman" w:hAnsi="Arial" w:cs="Arial"/>
+          <w:color w:val="000000"/>
+          <w:sz w:val="18"/>
+          <w:szCs w:val="18"/>
+          <w:lang w:eastAsia="de-DE"/>
+        </w:rPr>
+      </w:pPr>
+      <w:r>
+        <w:rPr>
+          <w:rFonts w:ascii="Arial" w:eastAsia="Times New Roman" w:hAnsi="Arial" w:cs="Arial"/>
+          <w:color w:val="000000"/>
+          <w:sz w:val="18"/>
+          <w:szCs w:val="18"/>
+          <w:lang w:eastAsia="de-DE"/>
+        </w:rPr>
+        <w:t>Implemented #36 Zweites Fenster Überblick/Details (Paul)</w:t>
+      </w:r>
+    </w:p>
+    <w:p>
+      <w:pPr>
+        <w:spacing w:after="0" w:line="240" w:lineRule="auto"/>
+        <w:rPr>
+          <w:rFonts w:ascii="Arial" w:hAnsi="Arial" w:cs="Arial"/>
+          <w:sz w:val="18"/>
+          <w:szCs w:val="18"/>
           <w:lang w:val="en-US"/>
         </w:rPr>
       </w:pPr>
@@ -4853,17 +4169,19 @@
           <w:szCs w:val="18"/>
           <w:lang w:val="en-US"/>
         </w:rPr>
-        <w:t xml:space="preserve">Fixed </w:t>
-      </w:r>
-      <w:r>
+        <w:t>Implemented #28 Stop on trigger </w:t>
+      </w:r>
+    </w:p>
+    <w:p>
+      <w:pPr>
+        <w:spacing w:after="0" w:line="240" w:lineRule="auto"/>
         <w:rPr>
           <w:rFonts w:ascii="Arial" w:hAnsi="Arial" w:cs="Arial"/>
           <w:sz w:val="18"/>
           <w:szCs w:val="18"/>
           <w:lang w:val="en-US"/>
         </w:rPr>
-        <w:t xml:space="preserve">#42 </w:t>
-      </w:r>
+      </w:pPr>
       <w:r>
         <w:rPr>
           <w:rFonts w:ascii="Arial" w:hAnsi="Arial" w:cs="Arial"/>
@@ -4871,7 +4189,7 @@
           <w:szCs w:val="18"/>
           <w:lang w:val="en-US"/>
         </w:rPr>
-        <w:t>-</w:t>
+        <w:t xml:space="preserve">Implemented </w:t>
       </w:r>
       <w:r>
         <w:rPr>
@@ -4880,325 +4198,8 @@
           <w:szCs w:val="18"/>
           <w:lang w:val="en-US"/>
         </w:rPr>
-        <w:t xml:space="preserve"> </w:t>
-      </w:r>
-      <w:proofErr w:type="spellStart"/>
-      <w:r>
-        <w:rPr>
-          <w:rFonts w:ascii="Arial" w:hAnsi="Arial" w:cs="Arial"/>
-          <w:sz w:val="18"/>
-          <w:szCs w:val="18"/>
-          <w:lang w:val="en-US"/>
-        </w:rPr>
-        <w:t>Analyse</w:t>
-      </w:r>
-      <w:proofErr w:type="spellEnd"/>
-      <w:r>
-        <w:rPr>
-          <w:rFonts w:ascii="Arial" w:hAnsi="Arial" w:cs="Arial"/>
-          <w:sz w:val="18"/>
-          <w:szCs w:val="18"/>
-          <w:lang w:val="en-US"/>
-        </w:rPr>
-        <w:t xml:space="preserve"> finds nothing -&gt; model zooms and scrolls away</w:t>
-      </w:r>
-    </w:p>
-    <w:p>
-      <w:pPr>
-        <w:spacing w:after="0" w:line="240" w:lineRule="auto"/>
-        <w:rPr>
-          <w:rFonts w:ascii="Arial" w:hAnsi="Arial" w:cs="Arial"/>
-          <w:sz w:val="18"/>
-          <w:szCs w:val="18"/>
-        </w:rPr>
-      </w:pPr>
-      <w:r>
-        <w:rPr>
-          <w:rFonts w:ascii="Arial" w:hAnsi="Arial" w:cs="Arial"/>
-          <w:sz w:val="18"/>
-          <w:szCs w:val="18"/>
-        </w:rPr>
-        <w:t xml:space="preserve">Fixed #43 - Es treten Fehler auf, wenn ich Veränderungen in diesem Modell vornehme (Keine Ausführung des </w:t>
-      </w:r>
-      <w:r>
-        <w:rPr>
-          <w:rFonts w:ascii="Arial" w:hAnsi="Arial" w:cs="Arial"/>
-          <w:sz w:val="18"/>
-          <w:szCs w:val="18"/>
-        </w:rPr>
-        <w:t>Fi</w:t>
-      </w:r>
-      <w:r>
-        <w:rPr>
-          <w:rFonts w:ascii="Arial" w:hAnsi="Arial" w:cs="Arial"/>
-          <w:sz w:val="18"/>
-          <w:szCs w:val="18"/>
-        </w:rPr>
-        <w:t xml:space="preserve">xed </w:t>
-      </w:r>
-      <w:r>
-        <w:rPr>
-          <w:rFonts w:ascii="Arial" w:hAnsi="Arial" w:cs="Arial"/>
-          <w:sz w:val="18"/>
-          <w:szCs w:val="18"/>
-        </w:rPr>
-        <w:t xml:space="preserve">#46 </w:t>
-      </w:r>
-      <w:r>
-        <w:rPr>
-          <w:rFonts w:ascii="Arial" w:hAnsi="Arial" w:cs="Arial"/>
-          <w:sz w:val="18"/>
-          <w:szCs w:val="18"/>
-        </w:rPr>
-        <w:t xml:space="preserve">- </w:t>
-      </w:r>
-      <w:r>
-        <w:rPr>
-          <w:rFonts w:ascii="Arial" w:hAnsi="Arial" w:cs="Arial"/>
-          <w:sz w:val="18"/>
-          <w:szCs w:val="18"/>
-        </w:rPr>
-        <w:t xml:space="preserve">Bug: </w:t>
-      </w:r>
-      <w:proofErr w:type="spellStart"/>
-      <w:r>
-        <w:rPr>
-          <w:rFonts w:ascii="Arial" w:hAnsi="Arial" w:cs="Arial"/>
-          <w:sz w:val="18"/>
-          <w:szCs w:val="18"/>
-        </w:rPr>
-        <w:t>reading</w:t>
-      </w:r>
-      <w:proofErr w:type="spellEnd"/>
-      <w:r>
-        <w:rPr>
-          <w:rFonts w:ascii="Arial" w:hAnsi="Arial" w:cs="Arial"/>
-          <w:sz w:val="18"/>
-          <w:szCs w:val="18"/>
-        </w:rPr>
-        <w:t xml:space="preserve"> monitor </w:t>
-      </w:r>
-      <w:proofErr w:type="spellStart"/>
-      <w:r>
-        <w:rPr>
-          <w:rFonts w:ascii="Arial" w:hAnsi="Arial" w:cs="Arial"/>
-          <w:sz w:val="18"/>
-          <w:szCs w:val="18"/>
-        </w:rPr>
-        <w:t>config</w:t>
-      </w:r>
-      <w:proofErr w:type="spellEnd"/>
-      <w:r>
-        <w:rPr>
-          <w:rFonts w:ascii="Arial" w:hAnsi="Arial" w:cs="Arial"/>
-          <w:sz w:val="18"/>
-          <w:szCs w:val="18"/>
-        </w:rPr>
-        <w:t xml:space="preserve">, </w:t>
-      </w:r>
-      <w:proofErr w:type="spellStart"/>
-      <w:r>
-        <w:rPr>
-          <w:rFonts w:ascii="Arial" w:hAnsi="Arial" w:cs="Arial"/>
-          <w:sz w:val="18"/>
-          <w:szCs w:val="18"/>
-        </w:rPr>
-        <w:t>unknown</w:t>
-      </w:r>
-      <w:proofErr w:type="spellEnd"/>
-      <w:r>
-        <w:rPr>
-          <w:rFonts w:ascii="Arial" w:hAnsi="Arial" w:cs="Arial"/>
-          <w:sz w:val="18"/>
-          <w:szCs w:val="18"/>
-        </w:rPr>
-        <w:t xml:space="preserve"> </w:t>
-      </w:r>
-      <w:proofErr w:type="spellStart"/>
-      <w:r>
-        <w:rPr>
-          <w:rFonts w:ascii="Arial" w:hAnsi="Arial" w:cs="Arial"/>
-          <w:sz w:val="18"/>
-          <w:szCs w:val="18"/>
-        </w:rPr>
-        <w:t>symbolic</w:t>
-      </w:r>
-      <w:proofErr w:type="spellEnd"/>
-      <w:r>
-        <w:rPr>
-          <w:rFonts w:ascii="Arial" w:hAnsi="Arial" w:cs="Arial"/>
-          <w:sz w:val="18"/>
-          <w:szCs w:val="18"/>
-        </w:rPr>
-        <w:t xml:space="preserve"> </w:t>
-      </w:r>
-      <w:proofErr w:type="spellStart"/>
-      <w:r>
-        <w:rPr>
-          <w:rFonts w:ascii="Arial" w:hAnsi="Arial" w:cs="Arial"/>
-          <w:sz w:val="18"/>
-          <w:szCs w:val="18"/>
-        </w:rPr>
-        <w:t>name</w:t>
-      </w:r>
-      <w:proofErr w:type="spellEnd"/>
-      <w:r>
-        <w:rPr>
-          <w:rFonts w:ascii="Arial" w:hAnsi="Arial" w:cs="Arial"/>
-          <w:sz w:val="18"/>
-          <w:szCs w:val="18"/>
-        </w:rPr>
-        <w:t xml:space="preserve"> -&gt; </w:t>
-      </w:r>
-      <w:proofErr w:type="spellStart"/>
-      <w:r>
-        <w:rPr>
-          <w:rFonts w:ascii="Arial" w:hAnsi="Arial" w:cs="Arial"/>
-          <w:sz w:val="18"/>
-          <w:szCs w:val="18"/>
-        </w:rPr>
-        <w:t>exception</w:t>
-      </w:r>
-      <w:proofErr w:type="spellEnd"/>
-      <w:r>
-        <w:rPr>
-          <w:rFonts w:ascii="Arial" w:hAnsi="Arial" w:cs="Arial"/>
-          <w:sz w:val="18"/>
-          <w:szCs w:val="18"/>
-        </w:rPr>
-        <w:t xml:space="preserve"> </w:t>
-      </w:r>
-      <w:proofErr w:type="spellStart"/>
-      <w:r>
-        <w:rPr>
-          <w:rFonts w:ascii="Arial" w:hAnsi="Arial" w:cs="Arial"/>
-          <w:sz w:val="18"/>
-          <w:szCs w:val="18"/>
-        </w:rPr>
-        <w:t>unhandled</w:t>
-      </w:r>
-      <w:proofErr w:type="spellEnd"/>
-    </w:p>
-    <w:p>
-      <w:pPr>
-        <w:spacing w:after="0" w:line="240" w:lineRule="auto"/>
-        <w:rPr>
-          <w:rFonts w:ascii="Arial" w:hAnsi="Arial" w:cs="Arial"/>
-          <w:sz w:val="18"/>
-          <w:szCs w:val="18"/>
-        </w:rPr>
-      </w:pPr>
-      <w:r>
-        <w:rPr>
-          <w:rFonts w:ascii="Arial" w:hAnsi="Arial" w:cs="Arial"/>
-          <w:sz w:val="18"/>
-          <w:szCs w:val="18"/>
-        </w:rPr>
-        <w:t>Befehls Outgoing Dendrite) und es schließt nicht korrekt (auch einmal abgestürzt, einmal normal beendet).</w:t>
-      </w:r>
-    </w:p>
-    <w:p>
-      <w:pPr>
-        <w:spacing w:after="0" w:line="240" w:lineRule="auto"/>
-        <w:rPr>
-          <w:rFonts w:ascii="Arial" w:hAnsi="Arial" w:cs="Arial"/>
-          <w:sz w:val="18"/>
-          <w:szCs w:val="18"/>
-        </w:rPr>
-      </w:pPr>
-    </w:p>
-    <w:p>
-      <w:pPr>
-        <w:rPr>
-          <w:rFonts w:ascii="Arial" w:eastAsia="Times New Roman" w:hAnsi="Arial" w:cs="Arial"/>
-          <w:color w:val="000000"/>
-          <w:sz w:val="18"/>
-          <w:szCs w:val="18"/>
-          <w:lang w:eastAsia="de-DE"/>
-        </w:rPr>
-      </w:pPr>
-      <w:proofErr w:type="spellStart"/>
-      <w:r>
-        <w:rPr>
-          <w:rFonts w:ascii="Arial" w:eastAsia="Times New Roman" w:hAnsi="Arial" w:cs="Arial"/>
-          <w:color w:val="000000"/>
-          <w:sz w:val="18"/>
-          <w:szCs w:val="18"/>
-          <w:lang w:eastAsia="de-DE"/>
-        </w:rPr>
-        <w:t>Implemented</w:t>
-      </w:r>
-      <w:proofErr w:type="spellEnd"/>
-      <w:r>
-        <w:rPr>
-          <w:rFonts w:ascii="Arial" w:eastAsia="Times New Roman" w:hAnsi="Arial" w:cs="Arial"/>
-          <w:color w:val="000000"/>
-          <w:sz w:val="18"/>
-          <w:szCs w:val="18"/>
-          <w:lang w:eastAsia="de-DE"/>
-        </w:rPr>
-        <w:t xml:space="preserve"> #36 Zweites Fenster Überblick/Details (Paul)</w:t>
-      </w:r>
-    </w:p>
-    <w:p>
-      <w:pPr>
-        <w:spacing w:after="0" w:line="240" w:lineRule="auto"/>
-        <w:rPr>
-          <w:rFonts w:ascii="Arial" w:hAnsi="Arial" w:cs="Arial"/>
-          <w:sz w:val="18"/>
-          <w:szCs w:val="18"/>
-          <w:lang w:val="en-US"/>
-        </w:rPr>
-      </w:pPr>
-      <w:r>
-        <w:rPr>
-          <w:rFonts w:ascii="Arial" w:hAnsi="Arial" w:cs="Arial"/>
-          <w:sz w:val="18"/>
-          <w:szCs w:val="18"/>
-          <w:lang w:val="en-US"/>
-        </w:rPr>
-        <w:t>Implemented #28 Stop on trigger </w:t>
-      </w:r>
-    </w:p>
-    <w:p>
-      <w:pPr>
-        <w:spacing w:after="0" w:line="240" w:lineRule="auto"/>
-        <w:rPr>
-          <w:rFonts w:ascii="Arial" w:hAnsi="Arial" w:cs="Arial"/>
-          <w:sz w:val="18"/>
-          <w:szCs w:val="18"/>
-          <w:lang w:val="en-US"/>
-        </w:rPr>
-      </w:pPr>
-      <w:r>
-        <w:rPr>
-          <w:rFonts w:ascii="Arial" w:hAnsi="Arial" w:cs="Arial"/>
-          <w:sz w:val="18"/>
-          <w:szCs w:val="18"/>
-          <w:lang w:val="en-US"/>
-        </w:rPr>
-        <w:t xml:space="preserve">Implemented </w:t>
-      </w:r>
-      <w:r>
-        <w:rPr>
-          <w:rFonts w:ascii="Arial" w:hAnsi="Arial" w:cs="Arial"/>
-          <w:sz w:val="18"/>
-          <w:szCs w:val="18"/>
-          <w:lang w:val="en-US"/>
-        </w:rPr>
-        <w:t xml:space="preserve">#35 (Input-)Neuron an Neuron </w:t>
-      </w:r>
-      <w:proofErr w:type="spellStart"/>
-      <w:r>
-        <w:rPr>
-          <w:rFonts w:ascii="Arial" w:hAnsi="Arial" w:cs="Arial"/>
-          <w:sz w:val="18"/>
-          <w:szCs w:val="18"/>
-          <w:lang w:val="en-US"/>
-        </w:rPr>
-        <w:t>andocken</w:t>
-      </w:r>
-      <w:proofErr w:type="spellEnd"/>
+        <w:t>#35 (Input-)Neuron an Neuron andocken</w:t>
+      </w:r>
       <w:r>
         <w:rPr>
           <w:rFonts w:ascii="Arial" w:hAnsi="Arial" w:cs="Arial"/>

</xml_diff>

<commit_message>
Redesigned EEG sensor/signal system. Seems to work now.
</commit_message>
<xml_diff>
--- a/NNet/Issues.docx
+++ b/NNet/Issues.docx
@@ -3,8 +3,21 @@
 <w:document xmlns:wpc="http://schemas.microsoft.com/office/word/2010/wordprocessingCanvas" xmlns:cx="http://schemas.microsoft.com/office/drawing/2014/chartex" xmlns:cx1="http://schemas.microsoft.com/office/drawing/2015/9/8/chartex" xmlns:cx2="http://schemas.microsoft.com/office/drawing/2015/10/21/chartex" xmlns:cx3="http://schemas.microsoft.com/office/drawing/2016/5/9/chartex" xmlns:cx4="http://schemas.microsoft.com/office/drawing/2016/5/10/chartex" xmlns:cx5="http://schemas.microsoft.com/office/drawing/2016/5/11/chartex" xmlns:cx6="http://schemas.microsoft.com/office/drawing/2016/5/12/chartex" xmlns:cx7="http://schemas.microsoft.com/office/drawing/2016/5/13/chartex" xmlns:cx8="http://schemas.microsoft.com/office/drawing/2016/5/14/chartex" xmlns:mc="http://schemas.openxmlformats.org/markup-compatibility/2006" xmlns:aink="http://schemas.microsoft.com/office/drawing/2016/ink" xmlns:am3d="http://schemas.microsoft.com/office/drawing/2017/model3d" xmlns:o="urn:schemas-microsoft-com:office:office" xmlns:r="http://schemas.openxmlformats.org/officeDocument/2006/relationships" xmlns:m="http://schemas.openxmlformats.org/officeDocument/2006/math" xmlns:v="urn:schemas-microsoft-com:vml" xmlns:wp14="http://schemas.microsoft.com/office/word/2010/wordprocessingDrawing" xmlns:wp="http://schemas.openxmlformats.org/drawingml/2006/wordprocessingDrawing" xmlns:w10="urn:schemas-microsoft-com:office:word" xmlns:w="http://schemas.openxmlformats.org/wordprocessingml/2006/main" xmlns:w14="http://schemas.microsoft.com/office/word/2010/wordml" xmlns:w15="http://schemas.microsoft.com/office/word/2012/wordml" xmlns:w16cex="http://schemas.microsoft.com/office/word/2018/wordml/cex" xmlns:w16cid="http://schemas.microsoft.com/office/word/2016/wordml/cid" xmlns:w16="http://schemas.microsoft.com/office/word/2018/wordml" xmlns:w16sdtdh="http://schemas.microsoft.com/office/word/2020/wordml/sdtdatahash" xmlns:w16se="http://schemas.microsoft.com/office/word/2015/wordml/symex" xmlns:wpg="http://schemas.microsoft.com/office/word/2010/wordprocessingGroup" xmlns:wpi="http://schemas.microsoft.com/office/word/2010/wordprocessingInk" xmlns:wne="http://schemas.microsoft.com/office/word/2006/wordml" xmlns:wps="http://schemas.microsoft.com/office/word/2010/wordprocessingShape" mc:Ignorable="w14 w15 w16se w16cid w16 w16cex w16sdtdh wp14">
   <w:body>
     <w:p>
-      <w:r>
-        <w:t>Latest Issue #</w:t>
+      <w:proofErr w:type="spellStart"/>
+      <w:r>
+        <w:t>Latest</w:t>
+      </w:r>
+      <w:proofErr w:type="spellEnd"/>
+      <w:r>
+        <w:t xml:space="preserve"> </w:t>
+      </w:r>
+      <w:proofErr w:type="spellStart"/>
+      <w:r>
+        <w:t>Issue</w:t>
+      </w:r>
+      <w:proofErr w:type="spellEnd"/>
+      <w:r>
+        <w:t xml:space="preserve"> #</w:t>
       </w:r>
       <w:r>
         <w:t>1</w:t>
@@ -66,8 +79,18 @@
                 <w:color w:val="000000"/>
                 <w:lang w:eastAsia="de-DE"/>
               </w:rPr>
-              <w:t>Show stopper</w:t>
-            </w:r>
+              <w:t xml:space="preserve">Show </w:t>
+            </w:r>
+            <w:proofErr w:type="spellStart"/>
+            <w:r>
+              <w:rPr>
+                <w:rFonts w:ascii="Calibri" w:eastAsia="Times New Roman" w:hAnsi="Calibri" w:cs="Calibri"/>
+                <w:color w:val="000000"/>
+                <w:lang w:eastAsia="de-DE"/>
+              </w:rPr>
+              <w:t>stopper</w:t>
+            </w:r>
+            <w:proofErr w:type="spellEnd"/>
           </w:p>
         </w:tc>
         <w:tc>
@@ -294,8 +317,18 @@
                 <w:color w:val="000000"/>
                 <w:lang w:eastAsia="de-DE"/>
               </w:rPr>
-              <w:t>High value</w:t>
-            </w:r>
+              <w:t xml:space="preserve">High </w:t>
+            </w:r>
+            <w:proofErr w:type="spellStart"/>
+            <w:r>
+              <w:rPr>
+                <w:rFonts w:ascii="Calibri" w:eastAsia="Times New Roman" w:hAnsi="Calibri" w:cs="Calibri"/>
+                <w:color w:val="000000"/>
+                <w:lang w:eastAsia="de-DE"/>
+              </w:rPr>
+              <w:t>value</w:t>
+            </w:r>
+            <w:proofErr w:type="spellEnd"/>
           </w:p>
         </w:tc>
         <w:tc>
@@ -376,7 +409,29 @@
                 <w:szCs w:val="18"/>
                 <w:lang w:val="en-US" w:eastAsia="de-DE"/>
               </w:rPr>
-              <w:t>ug: DeleteClosedConnector does not delete Neurons</w:t>
+              <w:t xml:space="preserve">ug: </w:t>
+            </w:r>
+            <w:proofErr w:type="spellStart"/>
+            <w:r>
+              <w:rPr>
+                <w:rFonts w:ascii="Arial" w:eastAsia="Times New Roman" w:hAnsi="Arial" w:cs="Arial"/>
+                <w:color w:val="24292E"/>
+                <w:sz w:val="18"/>
+                <w:szCs w:val="18"/>
+                <w:lang w:val="en-US" w:eastAsia="de-DE"/>
+              </w:rPr>
+              <w:t>DeleteClosedConnector</w:t>
+            </w:r>
+            <w:proofErr w:type="spellEnd"/>
+            <w:r>
+              <w:rPr>
+                <w:rFonts w:ascii="Arial" w:eastAsia="Times New Roman" w:hAnsi="Arial" w:cs="Arial"/>
+                <w:color w:val="24292E"/>
+                <w:sz w:val="18"/>
+                <w:szCs w:val="18"/>
+                <w:lang w:val="en-US" w:eastAsia="de-DE"/>
+              </w:rPr>
+              <w:t xml:space="preserve"> does not delete Neurons</w:t>
             </w:r>
           </w:p>
           <w:p>
@@ -398,8 +453,20 @@
                 <w:szCs w:val="18"/>
                 <w:lang w:val="en-US" w:eastAsia="de-DE"/>
               </w:rPr>
-              <w:t>#124 Bug SplitClosedConnector</w:t>
-            </w:r>
+              <w:t xml:space="preserve">#124 Bug </w:t>
+            </w:r>
+            <w:proofErr w:type="spellStart"/>
+            <w:r>
+              <w:rPr>
+                <w:rFonts w:ascii="Arial" w:eastAsia="Times New Roman" w:hAnsi="Arial" w:cs="Arial"/>
+                <w:color w:val="24292E"/>
+                <w:sz w:val="18"/>
+                <w:szCs w:val="18"/>
+                <w:lang w:val="en-US" w:eastAsia="de-DE"/>
+              </w:rPr>
+              <w:t>SplitClosedConnector</w:t>
+            </w:r>
+            <w:proofErr w:type="spellEnd"/>
           </w:p>
           <w:p>
             <w:pPr>
@@ -420,7 +487,29 @@
                 <w:szCs w:val="18"/>
                 <w:lang w:val="en-US" w:eastAsia="de-DE"/>
               </w:rPr>
-              <w:t>#125 IoNeuron -&gt; Neuron by adding Pipe</w:t>
+              <w:t xml:space="preserve">#125 </w:t>
+            </w:r>
+            <w:proofErr w:type="spellStart"/>
+            <w:r>
+              <w:rPr>
+                <w:rFonts w:ascii="Arial" w:eastAsia="Times New Roman" w:hAnsi="Arial" w:cs="Arial"/>
+                <w:color w:val="24292E"/>
+                <w:sz w:val="18"/>
+                <w:szCs w:val="18"/>
+                <w:lang w:val="en-US" w:eastAsia="de-DE"/>
+              </w:rPr>
+              <w:t>IoNeuron</w:t>
+            </w:r>
+            <w:proofErr w:type="spellEnd"/>
+            <w:r>
+              <w:rPr>
+                <w:rFonts w:ascii="Arial" w:eastAsia="Times New Roman" w:hAnsi="Arial" w:cs="Arial"/>
+                <w:color w:val="24292E"/>
+                <w:sz w:val="18"/>
+                <w:szCs w:val="18"/>
+                <w:lang w:val="en-US" w:eastAsia="de-DE"/>
+              </w:rPr>
+              <w:t xml:space="preserve"> -&gt; Neuron by adding Pipe</w:t>
             </w:r>
           </w:p>
           <w:p>
@@ -442,7 +531,29 @@
                 <w:szCs w:val="18"/>
                 <w:lang w:val="en-US" w:eastAsia="de-DE"/>
               </w:rPr>
-              <w:t>#112 Make AddModel reproduceable (file name not in parameter list)</w:t>
+              <w:t xml:space="preserve">#112 Make </w:t>
+            </w:r>
+            <w:proofErr w:type="spellStart"/>
+            <w:r>
+              <w:rPr>
+                <w:rFonts w:ascii="Arial" w:eastAsia="Times New Roman" w:hAnsi="Arial" w:cs="Arial"/>
+                <w:color w:val="24292E"/>
+                <w:sz w:val="18"/>
+                <w:szCs w:val="18"/>
+                <w:lang w:val="en-US" w:eastAsia="de-DE"/>
+              </w:rPr>
+              <w:t>AddModel</w:t>
+            </w:r>
+            <w:proofErr w:type="spellEnd"/>
+            <w:r>
+              <w:rPr>
+                <w:rFonts w:ascii="Arial" w:eastAsia="Times New Roman" w:hAnsi="Arial" w:cs="Arial"/>
+                <w:color w:val="24292E"/>
+                <w:sz w:val="18"/>
+                <w:szCs w:val="18"/>
+                <w:lang w:val="en-US" w:eastAsia="de-DE"/>
+              </w:rPr>
+              <w:t xml:space="preserve"> reproduceable (file name not in parameter list)</w:t>
             </w:r>
           </w:p>
         </w:tc>
@@ -479,8 +590,20 @@
                 <w:szCs w:val="18"/>
                 <w:lang w:val="en-US" w:eastAsia="de-DE"/>
               </w:rPr>
-              <w:t>#109 Rounded IoNeurons</w:t>
-            </w:r>
+              <w:t xml:space="preserve">#109 Rounded </w:t>
+            </w:r>
+            <w:proofErr w:type="spellStart"/>
+            <w:r>
+              <w:rPr>
+                <w:rFonts w:ascii="Arial" w:eastAsia="Times New Roman" w:hAnsi="Arial" w:cs="Arial"/>
+                <w:color w:val="000000"/>
+                <w:sz w:val="18"/>
+                <w:szCs w:val="18"/>
+                <w:lang w:val="en-US" w:eastAsia="de-DE"/>
+              </w:rPr>
+              <w:t>IoNeurons</w:t>
+            </w:r>
+            <w:proofErr w:type="spellEnd"/>
           </w:p>
           <w:p>
             <w:pPr>
@@ -646,8 +769,18 @@
                 <w:color w:val="000000"/>
                 <w:lang w:eastAsia="de-DE"/>
               </w:rPr>
-              <w:t>Middle value</w:t>
-            </w:r>
+              <w:t xml:space="preserve">Middle </w:t>
+            </w:r>
+            <w:proofErr w:type="spellStart"/>
+            <w:r>
+              <w:rPr>
+                <w:rFonts w:ascii="Calibri" w:eastAsia="Times New Roman" w:hAnsi="Calibri" w:cs="Calibri"/>
+                <w:color w:val="000000"/>
+                <w:lang w:eastAsia="de-DE"/>
+              </w:rPr>
+              <w:t>value</w:t>
+            </w:r>
+            <w:proofErr w:type="spellEnd"/>
           </w:p>
         </w:tc>
         <w:tc>
@@ -669,7 +802,7 @@
               <w:spacing w:after="0" w:line="240" w:lineRule="auto"/>
               <w:rPr>
                 <w:rFonts w:ascii="Arial" w:eastAsia="Times New Roman" w:hAnsi="Arial" w:cs="Arial"/>
-                <w:color w:val="000000"/>
+                <w:color w:val="24292E"/>
                 <w:sz w:val="18"/>
                 <w:szCs w:val="18"/>
                 <w:lang w:val="en-US" w:eastAsia="de-DE"/>
@@ -678,13 +811,25 @@
             <w:r>
               <w:rPr>
                 <w:rFonts w:ascii="Arial" w:eastAsia="Times New Roman" w:hAnsi="Arial" w:cs="Arial"/>
-                <w:color w:val="000000"/>
-                <w:sz w:val="18"/>
-                <w:szCs w:val="18"/>
-                <w:lang w:val="en-US" w:eastAsia="de-DE"/>
-              </w:rPr>
-              <w:t>#120 Delete EEG sensor directly</w:t>
-            </w:r>
+                <w:color w:val="24292E"/>
+                <w:sz w:val="18"/>
+                <w:szCs w:val="18"/>
+                <w:lang w:val="en-US" w:eastAsia="de-DE"/>
+              </w:rPr>
+              <w:t xml:space="preserve">#113 check </w:t>
+            </w:r>
+            <w:proofErr w:type="spellStart"/>
+            <w:r>
+              <w:rPr>
+                <w:rFonts w:ascii="Arial" w:eastAsia="Times New Roman" w:hAnsi="Arial" w:cs="Arial"/>
+                <w:color w:val="24292E"/>
+                <w:sz w:val="18"/>
+                <w:szCs w:val="18"/>
+                <w:lang w:val="en-US" w:eastAsia="de-DE"/>
+              </w:rPr>
+              <w:t>GetUPNobs</w:t>
+            </w:r>
+            <w:proofErr w:type="spellEnd"/>
           </w:p>
           <w:p>
             <w:pPr>
@@ -713,7 +858,7 @@
               <w:spacing w:after="0" w:line="240" w:lineRule="auto"/>
               <w:rPr>
                 <w:rFonts w:ascii="Arial" w:eastAsia="Times New Roman" w:hAnsi="Arial" w:cs="Arial"/>
-                <w:color w:val="24292E"/>
+                <w:color w:val="000000"/>
                 <w:sz w:val="18"/>
                 <w:szCs w:val="18"/>
                 <w:lang w:val="en-US" w:eastAsia="de-DE"/>
@@ -722,12 +867,12 @@
             <w:r>
               <w:rPr>
                 <w:rFonts w:ascii="Arial" w:eastAsia="Times New Roman" w:hAnsi="Arial" w:cs="Arial"/>
-                <w:color w:val="24292E"/>
-                <w:sz w:val="18"/>
-                <w:szCs w:val="18"/>
-                <w:lang w:val="en-US" w:eastAsia="de-DE"/>
-              </w:rPr>
-              <w:t>#113 check GetUPNobs</w:t>
+                <w:color w:val="000000"/>
+                <w:sz w:val="18"/>
+                <w:szCs w:val="18"/>
+                <w:lang w:val="en-US" w:eastAsia="de-DE"/>
+              </w:rPr>
+              <w:t>#109 Align Selection</w:t>
             </w:r>
           </w:p>
           <w:p>
@@ -735,7 +880,7 @@
               <w:spacing w:after="0" w:line="240" w:lineRule="auto"/>
               <w:rPr>
                 <w:rFonts w:ascii="Arial" w:eastAsia="Times New Roman" w:hAnsi="Arial" w:cs="Arial"/>
-                <w:color w:val="000000"/>
+                <w:color w:val="24292E"/>
                 <w:sz w:val="18"/>
                 <w:szCs w:val="18"/>
                 <w:lang w:val="en-US" w:eastAsia="de-DE"/>
@@ -744,25 +889,14 @@
             <w:r>
               <w:rPr>
                 <w:rFonts w:ascii="Arial" w:eastAsia="Times New Roman" w:hAnsi="Arial" w:cs="Arial"/>
-                <w:color w:val="000000"/>
-                <w:sz w:val="18"/>
-                <w:szCs w:val="18"/>
-                <w:lang w:val="en-US" w:eastAsia="de-DE"/>
-              </w:rPr>
-              <w:t>#109 Align Selection</w:t>
-            </w:r>
-          </w:p>
-          <w:p>
-            <w:pPr>
-              <w:spacing w:after="0" w:line="240" w:lineRule="auto"/>
-              <w:rPr>
-                <w:rFonts w:ascii="Arial" w:eastAsia="Times New Roman" w:hAnsi="Arial" w:cs="Arial"/>
                 <w:color w:val="24292E"/>
                 <w:sz w:val="18"/>
                 <w:szCs w:val="18"/>
                 <w:lang w:val="en-US" w:eastAsia="de-DE"/>
               </w:rPr>
-            </w:pPr>
+              <w:t xml:space="preserve">#127 </w:t>
+            </w:r>
+            <w:proofErr w:type="spellStart"/>
             <w:r>
               <w:rPr>
                 <w:rFonts w:ascii="Arial" w:eastAsia="Times New Roman" w:hAnsi="Arial" w:cs="Arial"/>
@@ -771,7 +905,18 @@
                 <w:szCs w:val="18"/>
                 <w:lang w:val="en-US" w:eastAsia="de-DE"/>
               </w:rPr>
-              <w:t>#127 CopyPaste Selection</w:t>
+              <w:t>CopyPaste</w:t>
+            </w:r>
+            <w:proofErr w:type="spellEnd"/>
+            <w:r>
+              <w:rPr>
+                <w:rFonts w:ascii="Arial" w:eastAsia="Times New Roman" w:hAnsi="Arial" w:cs="Arial"/>
+                <w:color w:val="24292E"/>
+                <w:sz w:val="18"/>
+                <w:szCs w:val="18"/>
+                <w:lang w:val="en-US" w:eastAsia="de-DE"/>
+              </w:rPr>
+              <w:t xml:space="preserve"> Selection</w:t>
             </w:r>
           </w:p>
         </w:tc>
@@ -808,7 +953,29 @@
                 <w:szCs w:val="18"/>
                 <w:lang w:val="en-US" w:eastAsia="de-DE"/>
               </w:rPr>
-              <w:t>#126 Link to doku in Help menu</w:t>
+              <w:t xml:space="preserve">#126 Link to </w:t>
+            </w:r>
+            <w:proofErr w:type="spellStart"/>
+            <w:r>
+              <w:rPr>
+                <w:rFonts w:ascii="Arial" w:eastAsia="Times New Roman" w:hAnsi="Arial" w:cs="Arial"/>
+                <w:color w:val="000000"/>
+                <w:sz w:val="18"/>
+                <w:szCs w:val="18"/>
+                <w:lang w:val="en-US" w:eastAsia="de-DE"/>
+              </w:rPr>
+              <w:t>doku</w:t>
+            </w:r>
+            <w:proofErr w:type="spellEnd"/>
+            <w:r>
+              <w:rPr>
+                <w:rFonts w:ascii="Arial" w:eastAsia="Times New Roman" w:hAnsi="Arial" w:cs="Arial"/>
+                <w:color w:val="000000"/>
+                <w:sz w:val="18"/>
+                <w:szCs w:val="18"/>
+                <w:lang w:val="en-US" w:eastAsia="de-DE"/>
+              </w:rPr>
+              <w:t xml:space="preserve"> in Help menu</w:t>
             </w:r>
           </w:p>
           <w:p>
@@ -830,8 +997,20 @@
                 <w:szCs w:val="18"/>
                 <w:lang w:val="en-US" w:eastAsia="de-DE"/>
               </w:rPr>
-              <w:t>#92 Connect Neurons -&gt; ClosedConnector</w:t>
-            </w:r>
+              <w:t xml:space="preserve">#92 Connect Neurons -&gt; </w:t>
+            </w:r>
+            <w:proofErr w:type="spellStart"/>
+            <w:r>
+              <w:rPr>
+                <w:rFonts w:ascii="Arial" w:eastAsia="Times New Roman" w:hAnsi="Arial" w:cs="Arial"/>
+                <w:color w:val="000000"/>
+                <w:sz w:val="18"/>
+                <w:szCs w:val="18"/>
+                <w:lang w:val="en-US" w:eastAsia="de-DE"/>
+              </w:rPr>
+              <w:t>ClosedConnector</w:t>
+            </w:r>
+            <w:proofErr w:type="spellEnd"/>
           </w:p>
           <w:p>
             <w:pPr>
@@ -852,7 +1031,17 @@
                 <w:szCs w:val="18"/>
                 <w:lang w:val="en-US" w:eastAsia="de-DE"/>
               </w:rPr>
-              <w:t>#105 Knot -&gt; Neuron</w:t>
+              <w:t>#104 Check storage size of c</w:t>
+            </w:r>
+            <w:r>
+              <w:rPr>
+                <w:rFonts w:ascii="Arial" w:eastAsia="Times New Roman" w:hAnsi="Arial" w:cs="Arial"/>
+                <w:color w:val="000000"/>
+                <w:sz w:val="18"/>
+                <w:szCs w:val="18"/>
+                <w:lang w:val="en-US" w:eastAsia="de-DE"/>
+              </w:rPr>
+              <w:t>ommands</w:t>
             </w:r>
           </w:p>
           <w:p>
@@ -874,7 +1063,7 @@
                 <w:szCs w:val="18"/>
                 <w:lang w:val="en-US" w:eastAsia="de-DE"/>
               </w:rPr>
-              <w:t>#63 Lichtquelle (Paul)</w:t>
+              <w:t>#105 Knot -&gt; Neuron</w:t>
             </w:r>
           </w:p>
           <w:p>
@@ -885,7 +1074,7 @@
                 <w:color w:val="000000"/>
                 <w:sz w:val="18"/>
                 <w:szCs w:val="18"/>
-                <w:lang w:val="en-US" w:eastAsia="de-DE"/>
+                <w:lang w:eastAsia="de-DE"/>
               </w:rPr>
             </w:pPr>
             <w:r>
@@ -894,9 +1083,63 @@
                 <w:color w:val="000000"/>
                 <w:sz w:val="18"/>
                 <w:szCs w:val="18"/>
-                <w:lang w:val="en-US" w:eastAsia="de-DE"/>
-              </w:rPr>
-              <w:t>#64 Andere Signalform</w:t>
+                <w:lang w:eastAsia="de-DE"/>
+              </w:rPr>
+              <w:t>#63 Lichtquelle (</w:t>
+            </w:r>
+            <w:proofErr w:type="spellStart"/>
+            <w:r>
+              <w:rPr>
+                <w:rFonts w:ascii="Arial" w:eastAsia="Times New Roman" w:hAnsi="Arial" w:cs="Arial"/>
+                <w:color w:val="000000"/>
+                <w:sz w:val="18"/>
+                <w:szCs w:val="18"/>
+                <w:lang w:eastAsia="de-DE"/>
+              </w:rPr>
+              <w:t>needs</w:t>
+            </w:r>
+            <w:proofErr w:type="spellEnd"/>
+            <w:r>
+              <w:rPr>
+                <w:rFonts w:ascii="Arial" w:eastAsia="Times New Roman" w:hAnsi="Arial" w:cs="Arial"/>
+                <w:color w:val="000000"/>
+                <w:sz w:val="18"/>
+                <w:szCs w:val="18"/>
+                <w:lang w:eastAsia="de-DE"/>
+              </w:rPr>
+              <w:t xml:space="preserve"> </w:t>
+            </w:r>
+            <w:proofErr w:type="spellStart"/>
+            <w:r>
+              <w:rPr>
+                <w:rFonts w:ascii="Arial" w:eastAsia="Times New Roman" w:hAnsi="Arial" w:cs="Arial"/>
+                <w:color w:val="000000"/>
+                <w:sz w:val="18"/>
+                <w:szCs w:val="18"/>
+                <w:lang w:eastAsia="de-DE"/>
+              </w:rPr>
+              <w:t>senso</w:t>
+            </w:r>
+            <w:r>
+              <w:rPr>
+                <w:rFonts w:ascii="Arial" w:eastAsia="Times New Roman" w:hAnsi="Arial" w:cs="Arial"/>
+                <w:color w:val="000000"/>
+                <w:sz w:val="18"/>
+                <w:szCs w:val="18"/>
+                <w:lang w:eastAsia="de-DE"/>
+              </w:rPr>
+              <w:t>rs</w:t>
+            </w:r>
+            <w:proofErr w:type="spellEnd"/>
+            <w:r>
+              <w:rPr>
+                <w:rFonts w:ascii="Arial" w:eastAsia="Times New Roman" w:hAnsi="Arial" w:cs="Arial"/>
+                <w:color w:val="000000"/>
+                <w:sz w:val="18"/>
+                <w:szCs w:val="18"/>
+                <w:lang w:eastAsia="de-DE"/>
+              </w:rPr>
+              <w:t>)</w:t>
             </w:r>
           </w:p>
           <w:p>
@@ -907,7 +1150,7 @@
                 <w:color w:val="000000"/>
                 <w:sz w:val="18"/>
                 <w:szCs w:val="18"/>
-                <w:lang w:val="en-US" w:eastAsia="de-DE"/>
+                <w:lang w:eastAsia="de-DE"/>
               </w:rPr>
             </w:pPr>
             <w:r>
@@ -916,41 +1159,9 @@
                 <w:color w:val="000000"/>
                 <w:sz w:val="18"/>
                 <w:szCs w:val="18"/>
-                <w:lang w:val="en-US" w:eastAsia="de-DE"/>
-              </w:rPr>
-              <w:t>#104 Check storage size of c</w:t>
-            </w:r>
-            <w:r>
-              <w:rPr>
-                <w:rFonts w:ascii="Arial" w:eastAsia="Times New Roman" w:hAnsi="Arial" w:cs="Arial"/>
-                <w:color w:val="000000"/>
-                <w:sz w:val="18"/>
-                <w:szCs w:val="18"/>
-                <w:lang w:val="en-US" w:eastAsia="de-DE"/>
-              </w:rPr>
-              <w:t>ommands</w:t>
-            </w:r>
-          </w:p>
-          <w:p>
-            <w:pPr>
-              <w:spacing w:after="0" w:line="240" w:lineRule="auto"/>
-              <w:rPr>
-                <w:rFonts w:ascii="Arial" w:eastAsia="Times New Roman" w:hAnsi="Arial" w:cs="Arial"/>
-                <w:color w:val="000000"/>
-                <w:sz w:val="18"/>
-                <w:szCs w:val="18"/>
-                <w:lang w:val="en-US" w:eastAsia="de-DE"/>
-              </w:rPr>
-            </w:pPr>
-            <w:r>
-              <w:rPr>
-                <w:rFonts w:ascii="Arial" w:eastAsia="Times New Roman" w:hAnsi="Arial" w:cs="Arial"/>
-                <w:color w:val="000000"/>
-                <w:sz w:val="18"/>
-                <w:szCs w:val="18"/>
-                <w:lang w:val="en-US" w:eastAsia="de-DE"/>
-              </w:rPr>
-              <w:t>#128 Move EEG-Signal: don’t loose contact</w:t>
+                <w:lang w:eastAsia="de-DE"/>
+              </w:rPr>
+              <w:t>#64 Andere Signalform</w:t>
             </w:r>
           </w:p>
           <w:p>
@@ -1166,8 +1377,18 @@
                 <w:color w:val="000000"/>
                 <w:lang w:eastAsia="de-DE"/>
               </w:rPr>
-              <w:t>Low value</w:t>
-            </w:r>
+              <w:t xml:space="preserve">Low </w:t>
+            </w:r>
+            <w:proofErr w:type="spellStart"/>
+            <w:r>
+              <w:rPr>
+                <w:rFonts w:ascii="Calibri" w:eastAsia="Times New Roman" w:hAnsi="Calibri" w:cs="Calibri"/>
+                <w:color w:val="000000"/>
+                <w:lang w:eastAsia="de-DE"/>
+              </w:rPr>
+              <w:t>value</w:t>
+            </w:r>
+            <w:proofErr w:type="spellEnd"/>
           </w:p>
         </w:tc>
         <w:tc>
@@ -1203,7 +1424,17 @@
                 <w:szCs w:val="18"/>
                 <w:lang w:val="en-US" w:eastAsia="de-DE"/>
               </w:rPr>
-              <w:t>#119 Cleanup AnomationChainCommand</w:t>
+              <w:t>#81 Arrows on/off in preferences</w:t>
+            </w:r>
+            <w:r>
+              <w:rPr>
+                <w:rFonts w:ascii="Arial" w:eastAsia="Times New Roman" w:hAnsi="Arial" w:cs="Arial"/>
+                <w:color w:val="000000"/>
+                <w:sz w:val="18"/>
+                <w:szCs w:val="18"/>
+                <w:lang w:val="en-US" w:eastAsia="de-DE"/>
+              </w:rPr>
+              <w:t xml:space="preserve"> </w:t>
             </w:r>
           </w:p>
           <w:p>
@@ -1225,17 +1456,27 @@
                 <w:szCs w:val="18"/>
                 <w:lang w:val="en-US" w:eastAsia="de-DE"/>
               </w:rPr>
-              <w:t>#81 Arrows on/off in preferences</w:t>
-            </w:r>
-            <w:r>
-              <w:rPr>
-                <w:rFonts w:ascii="Arial" w:eastAsia="Times New Roman" w:hAnsi="Arial" w:cs="Arial"/>
-                <w:color w:val="000000"/>
-                <w:sz w:val="18"/>
-                <w:szCs w:val="18"/>
-                <w:lang w:val="en-US" w:eastAsia="de-DE"/>
-              </w:rPr>
-              <w:t xml:space="preserve"> </w:t>
+              <w:t xml:space="preserve">#34 Restore last </w:t>
+            </w:r>
+            <w:r>
+              <w:rPr>
+                <w:rFonts w:ascii="Arial" w:eastAsia="Times New Roman" w:hAnsi="Arial" w:cs="Arial"/>
+                <w:color w:val="000000"/>
+                <w:sz w:val="18"/>
+                <w:szCs w:val="18"/>
+                <w:lang w:val="en-US" w:eastAsia="de-DE"/>
+              </w:rPr>
+              <w:t xml:space="preserve">model </w:t>
+            </w:r>
+            <w:r>
+              <w:rPr>
+                <w:rFonts w:ascii="Arial" w:eastAsia="Times New Roman" w:hAnsi="Arial" w:cs="Arial"/>
+                <w:color w:val="000000"/>
+                <w:sz w:val="18"/>
+                <w:szCs w:val="18"/>
+                <w:lang w:val="en-US" w:eastAsia="de-DE"/>
+              </w:rPr>
+              <w:t>version</w:t>
             </w:r>
           </w:p>
           <w:p>
@@ -1257,50 +1498,20 @@
                 <w:szCs w:val="18"/>
                 <w:lang w:val="en-US" w:eastAsia="de-DE"/>
               </w:rPr>
-              <w:t xml:space="preserve">#34 Restore last </w:t>
-            </w:r>
-            <w:r>
-              <w:rPr>
-                <w:rFonts w:ascii="Arial" w:eastAsia="Times New Roman" w:hAnsi="Arial" w:cs="Arial"/>
-                <w:color w:val="000000"/>
-                <w:sz w:val="18"/>
-                <w:szCs w:val="18"/>
-                <w:lang w:val="en-US" w:eastAsia="de-DE"/>
-              </w:rPr>
-              <w:t xml:space="preserve">model </w:t>
-            </w:r>
-            <w:r>
-              <w:rPr>
-                <w:rFonts w:ascii="Arial" w:eastAsia="Times New Roman" w:hAnsi="Arial" w:cs="Arial"/>
-                <w:color w:val="000000"/>
-                <w:sz w:val="18"/>
-                <w:szCs w:val="18"/>
-                <w:lang w:val="en-US" w:eastAsia="de-DE"/>
-              </w:rPr>
-              <w:t>version</w:t>
-            </w:r>
-          </w:p>
-          <w:p>
-            <w:pPr>
-              <w:spacing w:after="0" w:line="240" w:lineRule="auto"/>
-              <w:rPr>
-                <w:rFonts w:ascii="Arial" w:eastAsia="Times New Roman" w:hAnsi="Arial" w:cs="Arial"/>
-                <w:color w:val="000000"/>
-                <w:sz w:val="18"/>
-                <w:szCs w:val="18"/>
-                <w:lang w:val="en-US" w:eastAsia="de-DE"/>
-              </w:rPr>
-            </w:pPr>
-            <w:r>
-              <w:rPr>
-                <w:rFonts w:ascii="Arial" w:eastAsia="Times New Roman" w:hAnsi="Arial" w:cs="Arial"/>
-                <w:color w:val="000000"/>
-                <w:sz w:val="18"/>
-                <w:szCs w:val="18"/>
-                <w:lang w:val="en-US" w:eastAsia="de-DE"/>
-              </w:rPr>
-              <w:t>#71 Color for WindowBackground</w:t>
-            </w:r>
+              <w:t xml:space="preserve">#71 Color for </w:t>
+            </w:r>
+            <w:proofErr w:type="spellStart"/>
+            <w:r>
+              <w:rPr>
+                <w:rFonts w:ascii="Arial" w:eastAsia="Times New Roman" w:hAnsi="Arial" w:cs="Arial"/>
+                <w:color w:val="000000"/>
+                <w:sz w:val="18"/>
+                <w:szCs w:val="18"/>
+                <w:lang w:val="en-US" w:eastAsia="de-DE"/>
+              </w:rPr>
+              <w:t>WindowBackground</w:t>
+            </w:r>
+            <w:proofErr w:type="spellEnd"/>
           </w:p>
         </w:tc>
         <w:tc>
@@ -1336,7 +1547,41 @@
                 <w:szCs w:val="18"/>
                 <w:lang w:val="en-US" w:eastAsia="de-DE"/>
               </w:rPr>
-              <w:t>#108 Improve ClosedConnector::Includes</w:t>
+              <w:t xml:space="preserve">#108 Improve </w:t>
+            </w:r>
+            <w:proofErr w:type="spellStart"/>
+            <w:proofErr w:type="gramStart"/>
+            <w:r>
+              <w:rPr>
+                <w:rFonts w:ascii="Arial" w:eastAsia="Times New Roman" w:hAnsi="Arial" w:cs="Arial"/>
+                <w:color w:val="000000"/>
+                <w:sz w:val="18"/>
+                <w:szCs w:val="18"/>
+                <w:lang w:val="en-US" w:eastAsia="de-DE"/>
+              </w:rPr>
+              <w:t>ClosedConnector</w:t>
+            </w:r>
+            <w:proofErr w:type="spellEnd"/>
+            <w:r>
+              <w:rPr>
+                <w:rFonts w:ascii="Arial" w:eastAsia="Times New Roman" w:hAnsi="Arial" w:cs="Arial"/>
+                <w:color w:val="000000"/>
+                <w:sz w:val="18"/>
+                <w:szCs w:val="18"/>
+                <w:lang w:val="en-US" w:eastAsia="de-DE"/>
+              </w:rPr>
+              <w:t>::</w:t>
+            </w:r>
+            <w:proofErr w:type="gramEnd"/>
+            <w:r>
+              <w:rPr>
+                <w:rFonts w:ascii="Arial" w:eastAsia="Times New Roman" w:hAnsi="Arial" w:cs="Arial"/>
+                <w:color w:val="000000"/>
+                <w:sz w:val="18"/>
+                <w:szCs w:val="18"/>
+                <w:lang w:val="en-US" w:eastAsia="de-DE"/>
+              </w:rPr>
+              <w:t>Includes</w:t>
             </w:r>
           </w:p>
           <w:p>
@@ -1358,7 +1603,29 @@
                 <w:szCs w:val="18"/>
                 <w:lang w:val="en-US" w:eastAsia="de-DE"/>
               </w:rPr>
-              <w:t xml:space="preserve">#109 Animate SplitClosedConnCmd </w:t>
+              <w:t xml:space="preserve">#109 Animate </w:t>
+            </w:r>
+            <w:proofErr w:type="spellStart"/>
+            <w:r>
+              <w:rPr>
+                <w:rFonts w:ascii="Arial" w:eastAsia="Times New Roman" w:hAnsi="Arial" w:cs="Arial"/>
+                <w:color w:val="000000"/>
+                <w:sz w:val="18"/>
+                <w:szCs w:val="18"/>
+                <w:lang w:val="en-US" w:eastAsia="de-DE"/>
+              </w:rPr>
+              <w:t>SplitClosedConnCmd</w:t>
+            </w:r>
+            <w:proofErr w:type="spellEnd"/>
+            <w:r>
+              <w:rPr>
+                <w:rFonts w:ascii="Arial" w:eastAsia="Times New Roman" w:hAnsi="Arial" w:cs="Arial"/>
+                <w:color w:val="000000"/>
+                <w:sz w:val="18"/>
+                <w:szCs w:val="18"/>
+                <w:lang w:val="en-US" w:eastAsia="de-DE"/>
+              </w:rPr>
+              <w:t xml:space="preserve"> </w:t>
             </w:r>
           </w:p>
           <w:p>
@@ -1402,7 +1669,51 @@
                 <w:szCs w:val="18"/>
                 <w:lang w:val="en-US" w:eastAsia="de-DE"/>
               </w:rPr>
-              <w:t>#13 Andocken durch Move Pipe</w:t>
+              <w:t xml:space="preserve">#13 </w:t>
+            </w:r>
+            <w:proofErr w:type="spellStart"/>
+            <w:r>
+              <w:rPr>
+                <w:rFonts w:ascii="Arial" w:eastAsia="Times New Roman" w:hAnsi="Arial" w:cs="Arial"/>
+                <w:color w:val="000000"/>
+                <w:sz w:val="18"/>
+                <w:szCs w:val="18"/>
+                <w:lang w:val="en-US" w:eastAsia="de-DE"/>
+              </w:rPr>
+              <w:t>Andocken</w:t>
+            </w:r>
+            <w:proofErr w:type="spellEnd"/>
+            <w:r>
+              <w:rPr>
+                <w:rFonts w:ascii="Arial" w:eastAsia="Times New Roman" w:hAnsi="Arial" w:cs="Arial"/>
+                <w:color w:val="000000"/>
+                <w:sz w:val="18"/>
+                <w:szCs w:val="18"/>
+                <w:lang w:val="en-US" w:eastAsia="de-DE"/>
+              </w:rPr>
+              <w:t xml:space="preserve"> </w:t>
+            </w:r>
+            <w:proofErr w:type="spellStart"/>
+            <w:r>
+              <w:rPr>
+                <w:rFonts w:ascii="Arial" w:eastAsia="Times New Roman" w:hAnsi="Arial" w:cs="Arial"/>
+                <w:color w:val="000000"/>
+                <w:sz w:val="18"/>
+                <w:szCs w:val="18"/>
+                <w:lang w:val="en-US" w:eastAsia="de-DE"/>
+              </w:rPr>
+              <w:t>durch</w:t>
+            </w:r>
+            <w:proofErr w:type="spellEnd"/>
+            <w:r>
+              <w:rPr>
+                <w:rFonts w:ascii="Arial" w:eastAsia="Times New Roman" w:hAnsi="Arial" w:cs="Arial"/>
+                <w:color w:val="000000"/>
+                <w:sz w:val="18"/>
+                <w:szCs w:val="18"/>
+                <w:lang w:val="en-US" w:eastAsia="de-DE"/>
+              </w:rPr>
+              <w:t xml:space="preserve"> Move Pipe</w:t>
             </w:r>
           </w:p>
           <w:p>
@@ -1446,7 +1757,29 @@
                 <w:szCs w:val="18"/>
                 <w:lang w:val="en-US" w:eastAsia="de-DE"/>
               </w:rPr>
-              <w:t>#12 Split Dendrit</w:t>
+              <w:t xml:space="preserve">#12 Split </w:t>
+            </w:r>
+            <w:proofErr w:type="spellStart"/>
+            <w:r>
+              <w:rPr>
+                <w:rFonts w:ascii="Arial" w:eastAsia="Times New Roman" w:hAnsi="Arial" w:cs="Arial"/>
+                <w:color w:val="000000"/>
+                <w:sz w:val="18"/>
+                <w:szCs w:val="18"/>
+                <w:lang w:val="en-US" w:eastAsia="de-DE"/>
+              </w:rPr>
+              <w:t>Dendrit</w:t>
+            </w:r>
+            <w:proofErr w:type="spellEnd"/>
+            <w:r>
+              <w:rPr>
+                <w:rFonts w:ascii="Arial" w:eastAsia="Times New Roman" w:hAnsi="Arial" w:cs="Arial"/>
+                <w:color w:val="000000"/>
+                <w:sz w:val="18"/>
+                <w:szCs w:val="18"/>
+                <w:lang w:val="en-US" w:eastAsia="de-DE"/>
+              </w:rPr>
+              <w:t xml:space="preserve"> -&gt; new Knot</w:t>
             </w:r>
           </w:p>
           <w:p>
@@ -1468,8 +1801,20 @@
                 <w:szCs w:val="18"/>
                 <w:lang w:val="en-US" w:eastAsia="de-DE"/>
               </w:rPr>
-              <w:t>#115 Undo/Redo icons sometimes incorrcet</w:t>
-            </w:r>
+              <w:t xml:space="preserve">#115 Undo/Redo icons sometimes </w:t>
+            </w:r>
+            <w:proofErr w:type="spellStart"/>
+            <w:r>
+              <w:rPr>
+                <w:rFonts w:ascii="Arial" w:eastAsia="Times New Roman" w:hAnsi="Arial" w:cs="Arial"/>
+                <w:color w:val="000000"/>
+                <w:sz w:val="18"/>
+                <w:szCs w:val="18"/>
+                <w:lang w:val="en-US" w:eastAsia="de-DE"/>
+              </w:rPr>
+              <w:t>incorrcet</w:t>
+            </w:r>
+            <w:proofErr w:type="spellEnd"/>
           </w:p>
           <w:p>
             <w:pPr>
@@ -1588,8 +1933,20 @@
                 <w:szCs w:val="18"/>
                 <w:lang w:val="en-US" w:eastAsia="de-DE"/>
               </w:rPr>
-              <w:t>#72 Zoom DescWin</w:t>
-            </w:r>
+              <w:t xml:space="preserve">#72 Zoom </w:t>
+            </w:r>
+            <w:proofErr w:type="spellStart"/>
+            <w:r>
+              <w:rPr>
+                <w:rFonts w:ascii="Arial" w:eastAsia="Times New Roman" w:hAnsi="Arial" w:cs="Arial"/>
+                <w:color w:val="000000"/>
+                <w:sz w:val="18"/>
+                <w:szCs w:val="18"/>
+                <w:lang w:val="en-US" w:eastAsia="de-DE"/>
+              </w:rPr>
+              <w:t>DescWin</w:t>
+            </w:r>
+            <w:proofErr w:type="spellEnd"/>
           </w:p>
           <w:p>
             <w:pPr>
@@ -1776,6 +2133,7 @@
                 <w:lang w:eastAsia="de-DE"/>
               </w:rPr>
             </w:pPr>
+            <w:proofErr w:type="spellStart"/>
             <w:r>
               <w:rPr>
                 <w:rFonts w:ascii="Calibri" w:eastAsia="Times New Roman" w:hAnsi="Calibri" w:cs="Calibri"/>
@@ -1784,6 +2142,7 @@
               </w:rPr>
               <w:t>Effort</w:t>
             </w:r>
+            <w:proofErr w:type="spellEnd"/>
           </w:p>
         </w:tc>
         <w:tc>
@@ -1915,7 +2274,25 @@
           <w:sz w:val="18"/>
           <w:szCs w:val="18"/>
         </w:rPr>
-        <w:t>#121: Wenn ein Modell einen EEG sensor enthält, wird dieser nicht im EEG monitor angezeigt</w:t>
+        <w:t xml:space="preserve">#121: Wenn ein Modell einen EEG </w:t>
+      </w:r>
+      <w:proofErr w:type="spellStart"/>
+      <w:r>
+        <w:rPr>
+          <w:rFonts w:ascii="Verdana" w:eastAsia="Times New Roman" w:hAnsi="Verdana"/>
+          <w:sz w:val="18"/>
+          <w:szCs w:val="18"/>
+        </w:rPr>
+        <w:t>sensor</w:t>
+      </w:r>
+      <w:proofErr w:type="spellEnd"/>
+      <w:r>
+        <w:rPr>
+          <w:rFonts w:ascii="Verdana" w:eastAsia="Times New Roman" w:hAnsi="Verdana"/>
+          <w:sz w:val="18"/>
+          <w:szCs w:val="18"/>
+        </w:rPr>
+        <w:t xml:space="preserve"> enthält, wird dieser nicht im EEG monitor angezeigt</w:t>
       </w:r>
     </w:p>
     <w:p>
@@ -1950,7 +2327,17 @@
           <w:sz w:val="18"/>
           <w:szCs w:val="18"/>
         </w:rPr>
-        <w:t>Das Signal beim Auslösen eines Neurons ist nicht einfach eine Parabel, sondern eine Funktion, die näher an den in der Literatur beschriebenen Signalformen liegt. Vorschläge?</w:t>
+        <w:t xml:space="preserve">Das Signal beim Auslösen eines Neurons ist nicht einfach eine Parabel, sondern eine Funktion, die näher an den in der Literatur beschriebenen Signalformen liegt. </w:t>
+      </w:r>
+      <w:proofErr w:type="spellStart"/>
+      <w:proofErr w:type="gramStart"/>
+      <w:r>
+        <w:rPr>
+          <w:rFonts w:ascii="Verdana" w:eastAsia="Times New Roman" w:hAnsi="Verdana"/>
+          <w:sz w:val="18"/>
+          <w:szCs w:val="18"/>
+        </w:rPr>
+        <w:t>Vorschläge?</w:t>
       </w:r>
       <w:r>
         <w:rPr>
@@ -1959,7 +2346,18 @@
           <w:szCs w:val="18"/>
           <w:shd w:val="clear" w:color="auto" w:fill="00FFFF"/>
         </w:rPr>
-        <w:t>Parabel reicht erst mal: 2</w:t>
+        <w:t>Parabel</w:t>
+      </w:r>
+      <w:proofErr w:type="spellEnd"/>
+      <w:proofErr w:type="gramEnd"/>
+      <w:r>
+        <w:rPr>
+          <w:rFonts w:ascii="Verdana" w:eastAsia="Times New Roman" w:hAnsi="Verdana"/>
+          <w:sz w:val="18"/>
+          <w:szCs w:val="18"/>
+          <w:shd w:val="clear" w:color="auto" w:fill="00FFFF"/>
+        </w:rPr>
+        <w:t xml:space="preserve"> reicht erst mal: 2</w:t>
       </w:r>
     </w:p>
     <w:p>
@@ -2021,9 +2419,11 @@
       <w:pPr>
         <w:ind w:left="720" w:hanging="360"/>
       </w:pPr>
+      <w:proofErr w:type="spellStart"/>
       <w:r>
         <w:t>Unclassified</w:t>
       </w:r>
+      <w:proofErr w:type="spellEnd"/>
     </w:p>
     <w:p>
       <w:pPr>
@@ -2093,7 +2493,27 @@
           <w:szCs w:val="18"/>
           <w:shd w:val="clear" w:color="auto" w:fill="40E0D0"/>
         </w:rPr>
-        <w:t xml:space="preserve">innesorgan konstant: Sie lässt bei intensiven Reizen nach und steigt bei immer schwächeren Reize wieder an. </w:t>
+        <w:t xml:space="preserve">innesorgan konstant: Sie lässt bei intensiven Reizen nach und steigt </w:t>
+      </w:r>
+      <w:proofErr w:type="gramStart"/>
+      <w:r>
+        <w:rPr>
+          <w:rFonts w:ascii="Verdana" w:eastAsia="Times New Roman" w:hAnsi="Verdana"/>
+          <w:sz w:val="18"/>
+          <w:szCs w:val="18"/>
+          <w:shd w:val="clear" w:color="auto" w:fill="40E0D0"/>
+        </w:rPr>
+        <w:t>bei immer schwächeren Reize</w:t>
+      </w:r>
+      <w:proofErr w:type="gramEnd"/>
+      <w:r>
+        <w:rPr>
+          <w:rFonts w:ascii="Verdana" w:eastAsia="Times New Roman" w:hAnsi="Verdana"/>
+          <w:sz w:val="18"/>
+          <w:szCs w:val="18"/>
+          <w:shd w:val="clear" w:color="auto" w:fill="40E0D0"/>
+        </w:rPr>
+        <w:t xml:space="preserve"> wieder an. </w:t>
       </w:r>
     </w:p>
     <w:p>
@@ -2115,7 +2535,27 @@
           <w:shd w:val="clear" w:color="auto" w:fill="40E0D0"/>
         </w:rPr>
         <w:lastRenderedPageBreak/>
-        <w:t>Man könnte also solche Frequenz-Verläufe auch erst mal als Frequenz Diagramm aus einer Datei einlesen, die man vorher bereit gestellt hat. Die könnte man mitspeichern, so dass man später mehrere Varianten vergleichen kann in ihrer Wirkung.</w:t>
+        <w:t xml:space="preserve">Man könnte also solche Frequenz-Verläufe auch erst mal als Frequenz Diagramm aus einer Datei einlesen, die man vorher </w:t>
+      </w:r>
+      <w:proofErr w:type="gramStart"/>
+      <w:r>
+        <w:rPr>
+          <w:rFonts w:ascii="Verdana" w:eastAsia="Times New Roman" w:hAnsi="Verdana"/>
+          <w:sz w:val="18"/>
+          <w:szCs w:val="18"/>
+          <w:shd w:val="clear" w:color="auto" w:fill="40E0D0"/>
+        </w:rPr>
+        <w:t>bereit gestellt</w:t>
+      </w:r>
+      <w:proofErr w:type="gramEnd"/>
+      <w:r>
+        <w:rPr>
+          <w:rFonts w:ascii="Verdana" w:eastAsia="Times New Roman" w:hAnsi="Verdana"/>
+          <w:sz w:val="18"/>
+          <w:szCs w:val="18"/>
+          <w:shd w:val="clear" w:color="auto" w:fill="40E0D0"/>
+        </w:rPr>
+        <w:t xml:space="preserve"> hat. Die könnte man mitspeichern, so dass man später mehrere Varianten vergleichen kann in ihrer Wirkung.</w:t>
       </w:r>
     </w:p>
     <w:p>
@@ -2189,7 +2629,15 @@
     </w:p>
     <w:p>
       <w:r>
-        <w:t>============================ Done =======================================</w:t>
+        <w:t xml:space="preserve">============================ </w:t>
+      </w:r>
+      <w:proofErr w:type="spellStart"/>
+      <w:r>
+        <w:t>Done</w:t>
+      </w:r>
+      <w:proofErr w:type="spellEnd"/>
+      <w:r>
+        <w:t xml:space="preserve"> =======================================</w:t>
       </w:r>
     </w:p>
     <w:p>
@@ -2202,21 +2650,21 @@
         <w:spacing w:after="0" w:line="240" w:lineRule="auto"/>
         <w:rPr>
           <w:rFonts w:ascii="Arial" w:eastAsia="Times New Roman" w:hAnsi="Arial" w:cs="Arial"/>
-          <w:color w:val="24292E"/>
-          <w:sz w:val="18"/>
-          <w:szCs w:val="18"/>
-          <w:lang w:val="en-US" w:eastAsia="de-DE"/>
-        </w:rPr>
-      </w:pPr>
-      <w:r>
-        <w:rPr>
-          <w:rFonts w:ascii="Arial" w:eastAsia="Times New Roman" w:hAnsi="Arial" w:cs="Arial"/>
-          <w:color w:val="000000"/>
-          <w:sz w:val="18"/>
-          <w:szCs w:val="18"/>
-          <w:lang w:val="en-US" w:eastAsia="de-DE"/>
-        </w:rPr>
-        <w:t>#121 Bug: EEG sensor not shown</w:t>
+          <w:color w:val="000000"/>
+          <w:sz w:val="18"/>
+          <w:szCs w:val="18"/>
+          <w:lang w:val="en-US" w:eastAsia="de-DE"/>
+        </w:rPr>
+      </w:pPr>
+      <w:r>
+        <w:rPr>
+          <w:rFonts w:ascii="Arial" w:eastAsia="Times New Roman" w:hAnsi="Arial" w:cs="Arial"/>
+          <w:color w:val="000000"/>
+          <w:sz w:val="18"/>
+          <w:szCs w:val="18"/>
+          <w:lang w:val="en-US" w:eastAsia="de-DE"/>
+        </w:rPr>
+        <w:t>#128 Move EEG-Signal: don’t lose contact</w:t>
       </w:r>
     </w:p>
     <w:p>
@@ -2229,22 +2677,34 @@
         <w:spacing w:after="0" w:line="240" w:lineRule="auto"/>
         <w:rPr>
           <w:rFonts w:ascii="Arial" w:eastAsia="Times New Roman" w:hAnsi="Arial" w:cs="Arial"/>
-          <w:color w:val="24292E"/>
-          <w:sz w:val="18"/>
-          <w:szCs w:val="18"/>
-          <w:lang w:val="en-US" w:eastAsia="de-DE"/>
-        </w:rPr>
-      </w:pPr>
-      <w:r>
-        <w:rPr>
-          <w:rFonts w:ascii="Arial" w:eastAsia="Times New Roman" w:hAnsi="Arial" w:cs="Arial"/>
-          <w:color w:val="24292E"/>
-          <w:sz w:val="18"/>
-          <w:szCs w:val="18"/>
-          <w:lang w:val="en-US" w:eastAsia="de-DE"/>
-        </w:rPr>
-        <w:t xml:space="preserve">#114 Bug: ESC on “Find loop” </w:t>
-      </w:r>
+          <w:color w:val="000000"/>
+          <w:sz w:val="18"/>
+          <w:szCs w:val="18"/>
+          <w:lang w:val="en-US" w:eastAsia="de-DE"/>
+        </w:rPr>
+      </w:pPr>
+      <w:r>
+        <w:rPr>
+          <w:rFonts w:ascii="Arial" w:eastAsia="Times New Roman" w:hAnsi="Arial" w:cs="Arial"/>
+          <w:color w:val="000000"/>
+          <w:sz w:val="18"/>
+          <w:szCs w:val="18"/>
+          <w:lang w:val="en-US" w:eastAsia="de-DE"/>
+        </w:rPr>
+        <w:t xml:space="preserve">#119 Cleanup </w:t>
+      </w:r>
+      <w:proofErr w:type="spellStart"/>
+      <w:r>
+        <w:rPr>
+          <w:rFonts w:ascii="Arial" w:eastAsia="Times New Roman" w:hAnsi="Arial" w:cs="Arial"/>
+          <w:color w:val="000000"/>
+          <w:sz w:val="18"/>
+          <w:szCs w:val="18"/>
+          <w:lang w:val="en-US" w:eastAsia="de-DE"/>
+        </w:rPr>
+        <w:t>AnimationChainCommand</w:t>
+      </w:r>
+      <w:proofErr w:type="spellEnd"/>
     </w:p>
     <w:p>
       <w:pPr>
@@ -2270,7 +2730,7 @@
           <w:szCs w:val="18"/>
           <w:lang w:val="en-US" w:eastAsia="de-DE"/>
         </w:rPr>
-        <w:t>#94 Rotate selection</w:t>
+        <w:t>#120 Delete EEG sensor directly</w:t>
       </w:r>
     </w:p>
     <w:p>
@@ -2292,12 +2752,12 @@
       <w:r>
         <w:rPr>
           <w:rFonts w:ascii="Arial" w:eastAsia="Times New Roman" w:hAnsi="Arial" w:cs="Arial"/>
-          <w:color w:val="24292E"/>
-          <w:sz w:val="18"/>
-          <w:szCs w:val="18"/>
-          <w:lang w:val="en-US" w:eastAsia="de-DE"/>
-        </w:rPr>
-        <w:t>#111 Add # before every wcout output</w:t>
+          <w:color w:val="000000"/>
+          <w:sz w:val="18"/>
+          <w:szCs w:val="18"/>
+          <w:lang w:val="en-US" w:eastAsia="de-DE"/>
+        </w:rPr>
+        <w:t>#121 Bug: EEG sensor not shown</w:t>
       </w:r>
     </w:p>
     <w:p>
@@ -2324,17 +2784,7 @@
           <w:szCs w:val="18"/>
           <w:lang w:val="en-US" w:eastAsia="de-DE"/>
         </w:rPr>
-        <w:t>#116 If neuron loses axon -&gt; output neuron</w:t>
-      </w:r>
-      <w:r>
-        <w:rPr>
-          <w:rFonts w:ascii="Arial" w:eastAsia="Times New Roman" w:hAnsi="Arial" w:cs="Arial"/>
-          <w:color w:val="24292E"/>
-          <w:sz w:val="18"/>
-          <w:szCs w:val="18"/>
-          <w:lang w:val="en-US" w:eastAsia="de-DE"/>
-        </w:rPr>
-        <w:t xml:space="preserve"> </w:t>
+        <w:t xml:space="preserve">#114 Bug: ESC on “Find loop” </w:t>
       </w:r>
     </w:p>
     <w:p>
@@ -2347,21 +2797,21 @@
         <w:spacing w:after="0" w:line="240" w:lineRule="auto"/>
         <w:rPr>
           <w:rFonts w:ascii="Arial" w:eastAsia="Times New Roman" w:hAnsi="Arial" w:cs="Arial"/>
-          <w:color w:val="24292E"/>
-          <w:sz w:val="18"/>
-          <w:szCs w:val="18"/>
-          <w:lang w:val="en-US" w:eastAsia="de-DE"/>
-        </w:rPr>
-      </w:pPr>
-      <w:r>
-        <w:rPr>
-          <w:rFonts w:ascii="Arial" w:eastAsia="Times New Roman" w:hAnsi="Arial" w:cs="Arial"/>
-          <w:color w:val="24292E"/>
-          <w:sz w:val="18"/>
-          <w:szCs w:val="18"/>
-          <w:lang w:val="en-US" w:eastAsia="de-DE"/>
-        </w:rPr>
-        <w:t xml:space="preserve">#122 Make IoConnector: Order mix up </w:t>
+          <w:color w:val="000000"/>
+          <w:sz w:val="18"/>
+          <w:szCs w:val="18"/>
+          <w:lang w:val="en-US" w:eastAsia="de-DE"/>
+        </w:rPr>
+      </w:pPr>
+      <w:r>
+        <w:rPr>
+          <w:rFonts w:ascii="Arial" w:eastAsia="Times New Roman" w:hAnsi="Arial" w:cs="Arial"/>
+          <w:color w:val="000000"/>
+          <w:sz w:val="18"/>
+          <w:szCs w:val="18"/>
+          <w:lang w:val="en-US" w:eastAsia="de-DE"/>
+        </w:rPr>
+        <w:t>#94 Rotate selection</w:t>
       </w:r>
     </w:p>
     <w:p>
@@ -2374,21 +2824,43 @@
         <w:spacing w:after="0" w:line="240" w:lineRule="auto"/>
         <w:rPr>
           <w:rFonts w:ascii="Arial" w:eastAsia="Times New Roman" w:hAnsi="Arial" w:cs="Arial"/>
-          <w:color w:val="000000"/>
-          <w:sz w:val="18"/>
-          <w:szCs w:val="18"/>
-          <w:lang w:val="en-US" w:eastAsia="de-DE"/>
-        </w:rPr>
-      </w:pPr>
-      <w:r>
-        <w:rPr>
-          <w:rFonts w:ascii="Arial" w:eastAsia="Times New Roman" w:hAnsi="Arial" w:cs="Arial"/>
-          <w:color w:val="000000"/>
-          <w:sz w:val="18"/>
-          <w:szCs w:val="18"/>
-          <w:lang w:val="en-US" w:eastAsia="de-DE"/>
-        </w:rPr>
-        <w:t>#118 CopySelectionCommand inherit from SelectionCommand</w:t>
+          <w:color w:val="24292E"/>
+          <w:sz w:val="18"/>
+          <w:szCs w:val="18"/>
+          <w:lang w:val="en-US" w:eastAsia="de-DE"/>
+        </w:rPr>
+      </w:pPr>
+      <w:r>
+        <w:rPr>
+          <w:rFonts w:ascii="Arial" w:eastAsia="Times New Roman" w:hAnsi="Arial" w:cs="Arial"/>
+          <w:color w:val="24292E"/>
+          <w:sz w:val="18"/>
+          <w:szCs w:val="18"/>
+          <w:lang w:val="en-US" w:eastAsia="de-DE"/>
+        </w:rPr>
+        <w:t xml:space="preserve">#111 Add # before every </w:t>
+      </w:r>
+      <w:proofErr w:type="spellStart"/>
+      <w:r>
+        <w:rPr>
+          <w:rFonts w:ascii="Arial" w:eastAsia="Times New Roman" w:hAnsi="Arial" w:cs="Arial"/>
+          <w:color w:val="24292E"/>
+          <w:sz w:val="18"/>
+          <w:szCs w:val="18"/>
+          <w:lang w:val="en-US" w:eastAsia="de-DE"/>
+        </w:rPr>
+        <w:t>wcout</w:t>
+      </w:r>
+      <w:proofErr w:type="spellEnd"/>
+      <w:r>
+        <w:rPr>
+          <w:rFonts w:ascii="Arial" w:eastAsia="Times New Roman" w:hAnsi="Arial" w:cs="Arial"/>
+          <w:color w:val="24292E"/>
+          <w:sz w:val="18"/>
+          <w:szCs w:val="18"/>
+          <w:lang w:val="en-US" w:eastAsia="de-DE"/>
+        </w:rPr>
+        <w:t xml:space="preserve"> output</w:t>
       </w:r>
     </w:p>
     <w:p>
@@ -2415,7 +2887,17 @@
           <w:szCs w:val="18"/>
           <w:lang w:val="en-US" w:eastAsia="de-DE"/>
         </w:rPr>
-        <w:t>#117 Copy selection crashes</w:t>
+        <w:t>#116 If neuron loses axon -&gt; output neuron</w:t>
+      </w:r>
+      <w:r>
+        <w:rPr>
+          <w:rFonts w:ascii="Arial" w:eastAsia="Times New Roman" w:hAnsi="Arial" w:cs="Arial"/>
+          <w:color w:val="24292E"/>
+          <w:sz w:val="18"/>
+          <w:szCs w:val="18"/>
+          <w:lang w:val="en-US" w:eastAsia="de-DE"/>
+        </w:rPr>
+        <w:t xml:space="preserve"> </w:t>
       </w:r>
     </w:p>
     <w:p>
@@ -2428,31 +2910,43 @@
         <w:spacing w:after="0" w:line="240" w:lineRule="auto"/>
         <w:rPr>
           <w:rFonts w:ascii="Arial" w:eastAsia="Times New Roman" w:hAnsi="Arial" w:cs="Arial"/>
-          <w:color w:val="000000"/>
-          <w:sz w:val="18"/>
-          <w:szCs w:val="18"/>
-          <w:lang w:val="en-US" w:eastAsia="de-DE"/>
-        </w:rPr>
-      </w:pPr>
-      <w:r>
-        <w:rPr>
-          <w:rFonts w:ascii="Arial" w:eastAsia="Times New Roman" w:hAnsi="Arial" w:cs="Arial"/>
-          <w:color w:val="000000"/>
-          <w:sz w:val="18"/>
-          <w:szCs w:val="18"/>
-          <w:lang w:val="en-US" w:eastAsia="de-DE"/>
-        </w:rPr>
-        <w:t>#85 Groups: Permanent selections</w:t>
-      </w:r>
-      <w:r>
-        <w:rPr>
-          <w:rFonts w:ascii="Arial" w:eastAsia="Times New Roman" w:hAnsi="Arial" w:cs="Arial"/>
-          <w:color w:val="000000"/>
-          <w:sz w:val="18"/>
-          <w:szCs w:val="18"/>
-          <w:lang w:val="en-US" w:eastAsia="de-DE"/>
-        </w:rPr>
-        <w:t>:rejected</w:t>
+          <w:color w:val="24292E"/>
+          <w:sz w:val="18"/>
+          <w:szCs w:val="18"/>
+          <w:lang w:val="en-US" w:eastAsia="de-DE"/>
+        </w:rPr>
+      </w:pPr>
+      <w:r>
+        <w:rPr>
+          <w:rFonts w:ascii="Arial" w:eastAsia="Times New Roman" w:hAnsi="Arial" w:cs="Arial"/>
+          <w:color w:val="24292E"/>
+          <w:sz w:val="18"/>
+          <w:szCs w:val="18"/>
+          <w:lang w:val="en-US" w:eastAsia="de-DE"/>
+        </w:rPr>
+        <w:t xml:space="preserve">#122 Make </w:t>
+      </w:r>
+      <w:proofErr w:type="spellStart"/>
+      <w:r>
+        <w:rPr>
+          <w:rFonts w:ascii="Arial" w:eastAsia="Times New Roman" w:hAnsi="Arial" w:cs="Arial"/>
+          <w:color w:val="24292E"/>
+          <w:sz w:val="18"/>
+          <w:szCs w:val="18"/>
+          <w:lang w:val="en-US" w:eastAsia="de-DE"/>
+        </w:rPr>
+        <w:t>IoConnector</w:t>
+      </w:r>
+      <w:proofErr w:type="spellEnd"/>
+      <w:r>
+        <w:rPr>
+          <w:rFonts w:ascii="Arial" w:eastAsia="Times New Roman" w:hAnsi="Arial" w:cs="Arial"/>
+          <w:color w:val="24292E"/>
+          <w:sz w:val="18"/>
+          <w:szCs w:val="18"/>
+          <w:lang w:val="en-US" w:eastAsia="de-DE"/>
+        </w:rPr>
+        <w:t xml:space="preserve">: Order mix up </w:t>
       </w:r>
     </w:p>
     <w:p>
@@ -2479,8 +2973,42 @@
           <w:szCs w:val="18"/>
           <w:lang w:val="en-US" w:eastAsia="de-DE"/>
         </w:rPr>
-        <w:t>#110 Speed up DeleteSelection (problem was DUMP)</w:t>
-      </w:r>
+        <w:t xml:space="preserve">#118 </w:t>
+      </w:r>
+      <w:proofErr w:type="spellStart"/>
+      <w:r>
+        <w:rPr>
+          <w:rFonts w:ascii="Arial" w:eastAsia="Times New Roman" w:hAnsi="Arial" w:cs="Arial"/>
+          <w:color w:val="000000"/>
+          <w:sz w:val="18"/>
+          <w:szCs w:val="18"/>
+          <w:lang w:val="en-US" w:eastAsia="de-DE"/>
+        </w:rPr>
+        <w:t>CopySelectionCommand</w:t>
+      </w:r>
+      <w:proofErr w:type="spellEnd"/>
+      <w:r>
+        <w:rPr>
+          <w:rFonts w:ascii="Arial" w:eastAsia="Times New Roman" w:hAnsi="Arial" w:cs="Arial"/>
+          <w:color w:val="000000"/>
+          <w:sz w:val="18"/>
+          <w:szCs w:val="18"/>
+          <w:lang w:val="en-US" w:eastAsia="de-DE"/>
+        </w:rPr>
+        <w:t xml:space="preserve"> inherit from </w:t>
+      </w:r>
+      <w:proofErr w:type="spellStart"/>
+      <w:r>
+        <w:rPr>
+          <w:rFonts w:ascii="Arial" w:eastAsia="Times New Roman" w:hAnsi="Arial" w:cs="Arial"/>
+          <w:color w:val="000000"/>
+          <w:sz w:val="18"/>
+          <w:szCs w:val="18"/>
+          <w:lang w:val="en-US" w:eastAsia="de-DE"/>
+        </w:rPr>
+        <w:t>SelectionCommand</w:t>
+      </w:r>
+      <w:proofErr w:type="spellEnd"/>
     </w:p>
     <w:p>
       <w:pPr>
@@ -2492,21 +3020,21 @@
         <w:spacing w:after="0" w:line="240" w:lineRule="auto"/>
         <w:rPr>
           <w:rFonts w:ascii="Arial" w:eastAsia="Times New Roman" w:hAnsi="Arial" w:cs="Arial"/>
-          <w:color w:val="000000"/>
-          <w:sz w:val="18"/>
-          <w:szCs w:val="18"/>
-          <w:lang w:val="en-US" w:eastAsia="de-DE"/>
-        </w:rPr>
-      </w:pPr>
-      <w:r>
-        <w:rPr>
-          <w:rFonts w:ascii="Arial" w:eastAsia="Times New Roman" w:hAnsi="Arial" w:cs="Arial"/>
-          <w:color w:val="000000"/>
-          <w:sz w:val="18"/>
-          <w:szCs w:val="18"/>
-          <w:lang w:val="en-US" w:eastAsia="de-DE"/>
-        </w:rPr>
-        <w:t xml:space="preserve">#107 Bug: Mixed Pipes on plug IoNeurons </w:t>
+          <w:color w:val="24292E"/>
+          <w:sz w:val="18"/>
+          <w:szCs w:val="18"/>
+          <w:lang w:val="en-US" w:eastAsia="de-DE"/>
+        </w:rPr>
+      </w:pPr>
+      <w:r>
+        <w:rPr>
+          <w:rFonts w:ascii="Arial" w:eastAsia="Times New Roman" w:hAnsi="Arial" w:cs="Arial"/>
+          <w:color w:val="24292E"/>
+          <w:sz w:val="18"/>
+          <w:szCs w:val="18"/>
+          <w:lang w:val="en-US" w:eastAsia="de-DE"/>
+        </w:rPr>
+        <w:t>#117 Copy selection crashes</w:t>
       </w:r>
     </w:p>
     <w:p>
@@ -2533,8 +3061,32 @@
           <w:szCs w:val="18"/>
           <w:lang w:val="en-US" w:eastAsia="de-DE"/>
         </w:rPr>
-        <w:t>#97 Dislocate connector on disconnect (not needed)</w:t>
-      </w:r>
+        <w:t xml:space="preserve">#85 Groups: Permanent </w:t>
+      </w:r>
+      <w:proofErr w:type="spellStart"/>
+      <w:proofErr w:type="gramStart"/>
+      <w:r>
+        <w:rPr>
+          <w:rFonts w:ascii="Arial" w:eastAsia="Times New Roman" w:hAnsi="Arial" w:cs="Arial"/>
+          <w:color w:val="000000"/>
+          <w:sz w:val="18"/>
+          <w:szCs w:val="18"/>
+          <w:lang w:val="en-US" w:eastAsia="de-DE"/>
+        </w:rPr>
+        <w:t>selections</w:t>
+      </w:r>
+      <w:r>
+        <w:rPr>
+          <w:rFonts w:ascii="Arial" w:eastAsia="Times New Roman" w:hAnsi="Arial" w:cs="Arial"/>
+          <w:color w:val="000000"/>
+          <w:sz w:val="18"/>
+          <w:szCs w:val="18"/>
+          <w:lang w:val="en-US" w:eastAsia="de-DE"/>
+        </w:rPr>
+        <w:t>:rejected</w:t>
+      </w:r>
+      <w:proofErr w:type="spellEnd"/>
+      <w:proofErr w:type="gramEnd"/>
     </w:p>
     <w:p>
       <w:pPr>
@@ -2560,27 +3112,29 @@
           <w:szCs w:val="18"/>
           <w:lang w:val="en-US" w:eastAsia="de-DE"/>
         </w:rPr>
-        <w:t>#98 Dislocate closedConn on disconnect</w:t>
-      </w:r>
-      <w:r>
-        <w:rPr>
-          <w:rFonts w:ascii="Arial" w:eastAsia="Times New Roman" w:hAnsi="Arial" w:cs="Arial"/>
-          <w:color w:val="000000"/>
-          <w:sz w:val="18"/>
-          <w:szCs w:val="18"/>
-          <w:lang w:val="en-US" w:eastAsia="de-DE"/>
-        </w:rPr>
-        <w:t xml:space="preserve"> </w:t>
-      </w:r>
-      <w:r>
-        <w:rPr>
-          <w:rFonts w:ascii="Arial" w:eastAsia="Times New Roman" w:hAnsi="Arial" w:cs="Arial"/>
-          <w:color w:val="000000"/>
-          <w:sz w:val="18"/>
-          <w:szCs w:val="18"/>
-          <w:lang w:val="en-US" w:eastAsia="de-DE"/>
-        </w:rPr>
-        <w:t>(not needed)</w:t>
+        <w:t xml:space="preserve">#110 Speed up </w:t>
+      </w:r>
+      <w:proofErr w:type="spellStart"/>
+      <w:r>
+        <w:rPr>
+          <w:rFonts w:ascii="Arial" w:eastAsia="Times New Roman" w:hAnsi="Arial" w:cs="Arial"/>
+          <w:color w:val="000000"/>
+          <w:sz w:val="18"/>
+          <w:szCs w:val="18"/>
+          <w:lang w:val="en-US" w:eastAsia="de-DE"/>
+        </w:rPr>
+        <w:t>DeleteSelection</w:t>
+      </w:r>
+      <w:proofErr w:type="spellEnd"/>
+      <w:r>
+        <w:rPr>
+          <w:rFonts w:ascii="Arial" w:eastAsia="Times New Roman" w:hAnsi="Arial" w:cs="Arial"/>
+          <w:color w:val="000000"/>
+          <w:sz w:val="18"/>
+          <w:szCs w:val="18"/>
+          <w:lang w:val="en-US" w:eastAsia="de-DE"/>
+        </w:rPr>
+        <w:t xml:space="preserve"> (problem was DUMP)</w:t>
       </w:r>
     </w:p>
     <w:p>
@@ -2607,7 +3161,29 @@
           <w:szCs w:val="18"/>
           <w:lang w:val="en-US" w:eastAsia="de-DE"/>
         </w:rPr>
-        <w:t xml:space="preserve">#106 DeleteClosedConn: delete neurons </w:t>
+        <w:t xml:space="preserve">#107 Bug: Mixed Pipes on plug </w:t>
+      </w:r>
+      <w:proofErr w:type="spellStart"/>
+      <w:r>
+        <w:rPr>
+          <w:rFonts w:ascii="Arial" w:eastAsia="Times New Roman" w:hAnsi="Arial" w:cs="Arial"/>
+          <w:color w:val="000000"/>
+          <w:sz w:val="18"/>
+          <w:szCs w:val="18"/>
+          <w:lang w:val="en-US" w:eastAsia="de-DE"/>
+        </w:rPr>
+        <w:t>IoNeurons</w:t>
+      </w:r>
+      <w:proofErr w:type="spellEnd"/>
+      <w:r>
+        <w:rPr>
+          <w:rFonts w:ascii="Arial" w:eastAsia="Times New Roman" w:hAnsi="Arial" w:cs="Arial"/>
+          <w:color w:val="000000"/>
+          <w:sz w:val="18"/>
+          <w:szCs w:val="18"/>
+          <w:lang w:val="en-US" w:eastAsia="de-DE"/>
+        </w:rPr>
+        <w:t xml:space="preserve"> </w:t>
       </w:r>
     </w:p>
     <w:p>
@@ -2634,7 +3210,7 @@
           <w:szCs w:val="18"/>
           <w:lang w:val="en-US" w:eastAsia="de-DE"/>
         </w:rPr>
-        <w:t xml:space="preserve">#95 Orphaned neuron </w:t>
+        <w:t>#97 Dislocate connector on disconnect (not needed)</w:t>
       </w:r>
     </w:p>
     <w:p>
@@ -2661,7 +3237,49 @@
           <w:szCs w:val="18"/>
           <w:lang w:val="en-US" w:eastAsia="de-DE"/>
         </w:rPr>
-        <w:t>#91 DisConnect Input/Output connectors</w:t>
+        <w:t xml:space="preserve">#98 Dislocate </w:t>
+      </w:r>
+      <w:proofErr w:type="spellStart"/>
+      <w:r>
+        <w:rPr>
+          <w:rFonts w:ascii="Arial" w:eastAsia="Times New Roman" w:hAnsi="Arial" w:cs="Arial"/>
+          <w:color w:val="000000"/>
+          <w:sz w:val="18"/>
+          <w:szCs w:val="18"/>
+          <w:lang w:val="en-US" w:eastAsia="de-DE"/>
+        </w:rPr>
+        <w:t>closedConn</w:t>
+      </w:r>
+      <w:proofErr w:type="spellEnd"/>
+      <w:r>
+        <w:rPr>
+          <w:rFonts w:ascii="Arial" w:eastAsia="Times New Roman" w:hAnsi="Arial" w:cs="Arial"/>
+          <w:color w:val="000000"/>
+          <w:sz w:val="18"/>
+          <w:szCs w:val="18"/>
+          <w:lang w:val="en-US" w:eastAsia="de-DE"/>
+        </w:rPr>
+        <w:t xml:space="preserve"> on disconnect</w:t>
+      </w:r>
+      <w:r>
+        <w:rPr>
+          <w:rFonts w:ascii="Arial" w:eastAsia="Times New Roman" w:hAnsi="Arial" w:cs="Arial"/>
+          <w:color w:val="000000"/>
+          <w:sz w:val="18"/>
+          <w:szCs w:val="18"/>
+          <w:lang w:val="en-US" w:eastAsia="de-DE"/>
+        </w:rPr>
+        <w:t xml:space="preserve"> </w:t>
+      </w:r>
+      <w:r>
+        <w:rPr>
+          <w:rFonts w:ascii="Arial" w:eastAsia="Times New Roman" w:hAnsi="Arial" w:cs="Arial"/>
+          <w:color w:val="000000"/>
+          <w:sz w:val="18"/>
+          <w:szCs w:val="18"/>
+          <w:lang w:val="en-US" w:eastAsia="de-DE"/>
+        </w:rPr>
+        <w:t>(not needed)</w:t>
       </w:r>
     </w:p>
     <w:p>
@@ -2688,7 +3306,29 @@
           <w:szCs w:val="18"/>
           <w:lang w:val="en-US" w:eastAsia="de-DE"/>
         </w:rPr>
-        <w:t>#90 Unplug (ClosedConn -&gt; In- &amp; OutConn)</w:t>
+        <w:t xml:space="preserve">#106 </w:t>
+      </w:r>
+      <w:proofErr w:type="spellStart"/>
+      <w:r>
+        <w:rPr>
+          <w:rFonts w:ascii="Arial" w:eastAsia="Times New Roman" w:hAnsi="Arial" w:cs="Arial"/>
+          <w:color w:val="000000"/>
+          <w:sz w:val="18"/>
+          <w:szCs w:val="18"/>
+          <w:lang w:val="en-US" w:eastAsia="de-DE"/>
+        </w:rPr>
+        <w:t>DeleteClosedConn</w:t>
+      </w:r>
+      <w:proofErr w:type="spellEnd"/>
+      <w:r>
+        <w:rPr>
+          <w:rFonts w:ascii="Arial" w:eastAsia="Times New Roman" w:hAnsi="Arial" w:cs="Arial"/>
+          <w:color w:val="000000"/>
+          <w:sz w:val="18"/>
+          <w:szCs w:val="18"/>
+          <w:lang w:val="en-US" w:eastAsia="de-DE"/>
+        </w:rPr>
+        <w:t xml:space="preserve">: delete neurons </w:t>
       </w:r>
     </w:p>
     <w:p>
@@ -2715,27 +3355,7 @@
           <w:szCs w:val="18"/>
           <w:lang w:val="en-US" w:eastAsia="de-DE"/>
         </w:rPr>
-        <w:t xml:space="preserve">#101 </w:t>
-      </w:r>
-      <w:r>
-        <w:rPr>
-          <w:rFonts w:ascii="Arial" w:eastAsia="Times New Roman" w:hAnsi="Arial" w:cs="Arial"/>
-          <w:color w:val="000000"/>
-          <w:sz w:val="18"/>
-          <w:szCs w:val="18"/>
-          <w:lang w:val="en-US" w:eastAsia="de-DE"/>
-        </w:rPr>
-        <w:t>DisConnect</w:t>
-      </w:r>
-      <w:r>
-        <w:rPr>
-          <w:rFonts w:ascii="Arial" w:eastAsia="Times New Roman" w:hAnsi="Arial" w:cs="Arial"/>
-          <w:color w:val="000000"/>
-          <w:sz w:val="18"/>
-          <w:szCs w:val="18"/>
-          <w:lang w:val="en-US" w:eastAsia="de-DE"/>
-        </w:rPr>
-        <w:t xml:space="preserve"> Neuron (In-/OutNeuron)</w:t>
+        <w:t xml:space="preserve">#95 Orphaned neuron </w:t>
       </w:r>
     </w:p>
     <w:p>
@@ -2762,7 +3382,29 @@
           <w:szCs w:val="18"/>
           <w:lang w:val="en-US" w:eastAsia="de-DE"/>
         </w:rPr>
-        <w:t>#103 Unselect after make connector</w:t>
+        <w:t xml:space="preserve">#91 </w:t>
+      </w:r>
+      <w:proofErr w:type="spellStart"/>
+      <w:r>
+        <w:rPr>
+          <w:rFonts w:ascii="Arial" w:eastAsia="Times New Roman" w:hAnsi="Arial" w:cs="Arial"/>
+          <w:color w:val="000000"/>
+          <w:sz w:val="18"/>
+          <w:szCs w:val="18"/>
+          <w:lang w:val="en-US" w:eastAsia="de-DE"/>
+        </w:rPr>
+        <w:t>DisConnect</w:t>
+      </w:r>
+      <w:proofErr w:type="spellEnd"/>
+      <w:r>
+        <w:rPr>
+          <w:rFonts w:ascii="Arial" w:eastAsia="Times New Roman" w:hAnsi="Arial" w:cs="Arial"/>
+          <w:color w:val="000000"/>
+          <w:sz w:val="18"/>
+          <w:szCs w:val="18"/>
+          <w:lang w:val="en-US" w:eastAsia="de-DE"/>
+        </w:rPr>
+        <w:t xml:space="preserve"> Input/Output connectors</w:t>
       </w:r>
     </w:p>
     <w:p>
@@ -2789,7 +3431,51 @@
           <w:szCs w:val="18"/>
           <w:lang w:val="en-US" w:eastAsia="de-DE"/>
         </w:rPr>
-        <w:t>#89 Split closed connector</w:t>
+        <w:t>#90 Unplug (</w:t>
+      </w:r>
+      <w:proofErr w:type="spellStart"/>
+      <w:r>
+        <w:rPr>
+          <w:rFonts w:ascii="Arial" w:eastAsia="Times New Roman" w:hAnsi="Arial" w:cs="Arial"/>
+          <w:color w:val="000000"/>
+          <w:sz w:val="18"/>
+          <w:szCs w:val="18"/>
+          <w:lang w:val="en-US" w:eastAsia="de-DE"/>
+        </w:rPr>
+        <w:t>ClosedConn</w:t>
+      </w:r>
+      <w:proofErr w:type="spellEnd"/>
+      <w:r>
+        <w:rPr>
+          <w:rFonts w:ascii="Arial" w:eastAsia="Times New Roman" w:hAnsi="Arial" w:cs="Arial"/>
+          <w:color w:val="000000"/>
+          <w:sz w:val="18"/>
+          <w:szCs w:val="18"/>
+          <w:lang w:val="en-US" w:eastAsia="de-DE"/>
+        </w:rPr>
+        <w:t xml:space="preserve"> -&gt; In- &amp; </w:t>
+      </w:r>
+      <w:proofErr w:type="spellStart"/>
+      <w:r>
+        <w:rPr>
+          <w:rFonts w:ascii="Arial" w:eastAsia="Times New Roman" w:hAnsi="Arial" w:cs="Arial"/>
+          <w:color w:val="000000"/>
+          <w:sz w:val="18"/>
+          <w:szCs w:val="18"/>
+          <w:lang w:val="en-US" w:eastAsia="de-DE"/>
+        </w:rPr>
+        <w:t>OutConn</w:t>
+      </w:r>
+      <w:proofErr w:type="spellEnd"/>
+      <w:r>
+        <w:rPr>
+          <w:rFonts w:ascii="Arial" w:eastAsia="Times New Roman" w:hAnsi="Arial" w:cs="Arial"/>
+          <w:color w:val="000000"/>
+          <w:sz w:val="18"/>
+          <w:szCs w:val="18"/>
+          <w:lang w:val="en-US" w:eastAsia="de-DE"/>
+        </w:rPr>
+        <w:t>)</w:t>
       </w:r>
     </w:p>
     <w:p>
@@ -2802,21 +3488,65 @@
         <w:spacing w:after="0" w:line="240" w:lineRule="auto"/>
         <w:rPr>
           <w:rFonts w:ascii="Arial" w:eastAsia="Times New Roman" w:hAnsi="Arial" w:cs="Arial"/>
-          <w:color w:val="24292E"/>
-          <w:sz w:val="18"/>
-          <w:szCs w:val="18"/>
-          <w:lang w:val="en-US" w:eastAsia="de-DE"/>
-        </w:rPr>
-      </w:pPr>
-      <w:r>
-        <w:rPr>
-          <w:rFonts w:ascii="Arial" w:eastAsia="Times New Roman" w:hAnsi="Arial" w:cs="Arial"/>
-          <w:color w:val="24292E"/>
-          <w:sz w:val="18"/>
-          <w:szCs w:val="18"/>
-          <w:lang w:val="en-US" w:eastAsia="de-DE"/>
-        </w:rPr>
-        <w:t>#98 Delete selection with DEL-key</w:t>
+          <w:color w:val="000000"/>
+          <w:sz w:val="18"/>
+          <w:szCs w:val="18"/>
+          <w:lang w:val="en-US" w:eastAsia="de-DE"/>
+        </w:rPr>
+      </w:pPr>
+      <w:r>
+        <w:rPr>
+          <w:rFonts w:ascii="Arial" w:eastAsia="Times New Roman" w:hAnsi="Arial" w:cs="Arial"/>
+          <w:color w:val="000000"/>
+          <w:sz w:val="18"/>
+          <w:szCs w:val="18"/>
+          <w:lang w:val="en-US" w:eastAsia="de-DE"/>
+        </w:rPr>
+        <w:t xml:space="preserve">#101 </w:t>
+      </w:r>
+      <w:proofErr w:type="spellStart"/>
+      <w:r>
+        <w:rPr>
+          <w:rFonts w:ascii="Arial" w:eastAsia="Times New Roman" w:hAnsi="Arial" w:cs="Arial"/>
+          <w:color w:val="000000"/>
+          <w:sz w:val="18"/>
+          <w:szCs w:val="18"/>
+          <w:lang w:val="en-US" w:eastAsia="de-DE"/>
+        </w:rPr>
+        <w:t>DisConnect</w:t>
+      </w:r>
+      <w:proofErr w:type="spellEnd"/>
+      <w:r>
+        <w:rPr>
+          <w:rFonts w:ascii="Arial" w:eastAsia="Times New Roman" w:hAnsi="Arial" w:cs="Arial"/>
+          <w:color w:val="000000"/>
+          <w:sz w:val="18"/>
+          <w:szCs w:val="18"/>
+          <w:lang w:val="en-US" w:eastAsia="de-DE"/>
+        </w:rPr>
+        <w:t xml:space="preserve"> Neuron (In-/</w:t>
+      </w:r>
+      <w:proofErr w:type="spellStart"/>
+      <w:r>
+        <w:rPr>
+          <w:rFonts w:ascii="Arial" w:eastAsia="Times New Roman" w:hAnsi="Arial" w:cs="Arial"/>
+          <w:color w:val="000000"/>
+          <w:sz w:val="18"/>
+          <w:szCs w:val="18"/>
+          <w:lang w:val="en-US" w:eastAsia="de-DE"/>
+        </w:rPr>
+        <w:t>OutNeuron</w:t>
+      </w:r>
+      <w:proofErr w:type="spellEnd"/>
+      <w:r>
+        <w:rPr>
+          <w:rFonts w:ascii="Arial" w:eastAsia="Times New Roman" w:hAnsi="Arial" w:cs="Arial"/>
+          <w:color w:val="000000"/>
+          <w:sz w:val="18"/>
+          <w:szCs w:val="18"/>
+          <w:lang w:val="en-US" w:eastAsia="de-DE"/>
+        </w:rPr>
+        <w:t>)</w:t>
       </w:r>
     </w:p>
     <w:p>
@@ -2829,21 +3559,21 @@
         <w:spacing w:after="0" w:line="240" w:lineRule="auto"/>
         <w:rPr>
           <w:rFonts w:ascii="Arial" w:eastAsia="Times New Roman" w:hAnsi="Arial" w:cs="Arial"/>
-          <w:color w:val="24292E"/>
-          <w:sz w:val="18"/>
-          <w:szCs w:val="18"/>
-          <w:lang w:val="en-US" w:eastAsia="de-DE"/>
-        </w:rPr>
-      </w:pPr>
-      <w:r>
-        <w:rPr>
-          <w:rFonts w:ascii="Arial" w:eastAsia="Times New Roman" w:hAnsi="Arial" w:cs="Arial"/>
-          <w:color w:val="24292E"/>
-          <w:sz w:val="18"/>
-          <w:szCs w:val="18"/>
-          <w:lang w:val="en-US" w:eastAsia="de-DE"/>
-        </w:rPr>
-        <w:t>#100 Bug: Delete selected nobs</w:t>
+          <w:color w:val="000000"/>
+          <w:sz w:val="18"/>
+          <w:szCs w:val="18"/>
+          <w:lang w:val="en-US" w:eastAsia="de-DE"/>
+        </w:rPr>
+      </w:pPr>
+      <w:r>
+        <w:rPr>
+          <w:rFonts w:ascii="Arial" w:eastAsia="Times New Roman" w:hAnsi="Arial" w:cs="Arial"/>
+          <w:color w:val="000000"/>
+          <w:sz w:val="18"/>
+          <w:szCs w:val="18"/>
+          <w:lang w:val="en-US" w:eastAsia="de-DE"/>
+        </w:rPr>
+        <w:t>#103 Unselect after make connector</w:t>
       </w:r>
     </w:p>
     <w:p>
@@ -2856,21 +3586,21 @@
         <w:spacing w:after="0" w:line="240" w:lineRule="auto"/>
         <w:rPr>
           <w:rFonts w:ascii="Arial" w:eastAsia="Times New Roman" w:hAnsi="Arial" w:cs="Arial"/>
-          <w:color w:val="24292E"/>
-          <w:sz w:val="18"/>
-          <w:szCs w:val="18"/>
-          <w:lang w:val="en-US" w:eastAsia="de-DE"/>
-        </w:rPr>
-      </w:pPr>
-      <w:r>
-        <w:rPr>
-          <w:rFonts w:ascii="Arial" w:eastAsia="Times New Roman" w:hAnsi="Arial" w:cs="Arial"/>
-          <w:color w:val="24292E"/>
-          <w:sz w:val="18"/>
-          <w:szCs w:val="18"/>
-          <w:lang w:val="en-US" w:eastAsia="de-DE"/>
-        </w:rPr>
-        <w:t>#99 Bug: Add module selects all</w:t>
+          <w:color w:val="000000"/>
+          <w:sz w:val="18"/>
+          <w:szCs w:val="18"/>
+          <w:lang w:val="en-US" w:eastAsia="de-DE"/>
+        </w:rPr>
+      </w:pPr>
+      <w:r>
+        <w:rPr>
+          <w:rFonts w:ascii="Arial" w:eastAsia="Times New Roman" w:hAnsi="Arial" w:cs="Arial"/>
+          <w:color w:val="000000"/>
+          <w:sz w:val="18"/>
+          <w:szCs w:val="18"/>
+          <w:lang w:val="en-US" w:eastAsia="de-DE"/>
+        </w:rPr>
+        <w:t>#89 Split closed connector</w:t>
       </w:r>
     </w:p>
     <w:p>
@@ -2897,7 +3627,7 @@
           <w:szCs w:val="18"/>
           <w:lang w:val="en-US" w:eastAsia="de-DE"/>
         </w:rPr>
-        <w:t>#97 Delete closed connector</w:t>
+        <w:t>#98 Delete selection with DEL-key</w:t>
       </w:r>
     </w:p>
     <w:p>
@@ -2910,21 +3640,21 @@
         <w:spacing w:after="0" w:line="240" w:lineRule="auto"/>
         <w:rPr>
           <w:rFonts w:ascii="Arial" w:eastAsia="Times New Roman" w:hAnsi="Arial" w:cs="Arial"/>
-          <w:color w:val="000000"/>
-          <w:sz w:val="18"/>
-          <w:szCs w:val="18"/>
-          <w:lang w:val="en-US" w:eastAsia="de-DE"/>
-        </w:rPr>
-      </w:pPr>
-      <w:r>
-        <w:rPr>
-          <w:rFonts w:ascii="Arial" w:eastAsia="Times New Roman" w:hAnsi="Arial" w:cs="Arial"/>
-          <w:color w:val="000000"/>
-          <w:sz w:val="18"/>
-          <w:szCs w:val="18"/>
-          <w:lang w:val="en-US" w:eastAsia="de-DE"/>
-        </w:rPr>
-        <w:t>#87 Plugin animation</w:t>
+          <w:color w:val="24292E"/>
+          <w:sz w:val="18"/>
+          <w:szCs w:val="18"/>
+          <w:lang w:val="en-US" w:eastAsia="de-DE"/>
+        </w:rPr>
+      </w:pPr>
+      <w:r>
+        <w:rPr>
+          <w:rFonts w:ascii="Arial" w:eastAsia="Times New Roman" w:hAnsi="Arial" w:cs="Arial"/>
+          <w:color w:val="24292E"/>
+          <w:sz w:val="18"/>
+          <w:szCs w:val="18"/>
+          <w:lang w:val="en-US" w:eastAsia="de-DE"/>
+        </w:rPr>
+        <w:t>#100 Bug: Delete selected nobs</w:t>
       </w:r>
     </w:p>
     <w:p>
@@ -2937,31 +3667,21 @@
         <w:spacing w:after="0" w:line="240" w:lineRule="auto"/>
         <w:rPr>
           <w:rFonts w:ascii="Arial" w:eastAsia="Times New Roman" w:hAnsi="Arial" w:cs="Arial"/>
-          <w:color w:val="000000"/>
-          <w:sz w:val="18"/>
-          <w:szCs w:val="18"/>
-          <w:lang w:val="en-US" w:eastAsia="de-DE"/>
-        </w:rPr>
-      </w:pPr>
-      <w:r>
-        <w:rPr>
-          <w:rFonts w:ascii="Arial" w:eastAsia="Times New Roman" w:hAnsi="Arial" w:cs="Arial"/>
-          <w:color w:val="000000"/>
-          <w:sz w:val="18"/>
-          <w:szCs w:val="18"/>
-          <w:lang w:val="en-US" w:eastAsia="de-DE"/>
-        </w:rPr>
-        <w:t>#83 Rotate Connector</w:t>
-      </w:r>
-      <w:r>
-        <w:rPr>
-          <w:rFonts w:ascii="Arial" w:eastAsia="Times New Roman" w:hAnsi="Arial" w:cs="Arial"/>
-          <w:color w:val="000000"/>
-          <w:sz w:val="18"/>
-          <w:szCs w:val="18"/>
-          <w:lang w:val="en-US" w:eastAsia="de-DE"/>
-        </w:rPr>
-        <w:t xml:space="preserve"> </w:t>
+          <w:color w:val="24292E"/>
+          <w:sz w:val="18"/>
+          <w:szCs w:val="18"/>
+          <w:lang w:val="en-US" w:eastAsia="de-DE"/>
+        </w:rPr>
+      </w:pPr>
+      <w:r>
+        <w:rPr>
+          <w:rFonts w:ascii="Arial" w:eastAsia="Times New Roman" w:hAnsi="Arial" w:cs="Arial"/>
+          <w:color w:val="24292E"/>
+          <w:sz w:val="18"/>
+          <w:szCs w:val="18"/>
+          <w:lang w:val="en-US" w:eastAsia="de-DE"/>
+        </w:rPr>
+        <w:t>#99 Bug: Add module selects all</w:t>
       </w:r>
     </w:p>
     <w:p>
@@ -2974,21 +3694,21 @@
         <w:spacing w:after="0" w:line="240" w:lineRule="auto"/>
         <w:rPr>
           <w:rFonts w:ascii="Arial" w:eastAsia="Times New Roman" w:hAnsi="Arial" w:cs="Arial"/>
-          <w:color w:val="000000"/>
-          <w:sz w:val="18"/>
-          <w:szCs w:val="18"/>
-          <w:lang w:val="en-US" w:eastAsia="de-DE"/>
-        </w:rPr>
-      </w:pPr>
-      <w:r>
-        <w:rPr>
-          <w:rFonts w:ascii="Arial" w:eastAsia="Times New Roman" w:hAnsi="Arial" w:cs="Arial"/>
-          <w:color w:val="000000"/>
-          <w:sz w:val="18"/>
-          <w:szCs w:val="18"/>
-          <w:lang w:val="en-US" w:eastAsia="de-DE"/>
-        </w:rPr>
-        <w:t>#88 Delete Connector</w:t>
+          <w:color w:val="24292E"/>
+          <w:sz w:val="18"/>
+          <w:szCs w:val="18"/>
+          <w:lang w:val="en-US" w:eastAsia="de-DE"/>
+        </w:rPr>
+      </w:pPr>
+      <w:r>
+        <w:rPr>
+          <w:rFonts w:ascii="Arial" w:eastAsia="Times New Roman" w:hAnsi="Arial" w:cs="Arial"/>
+          <w:color w:val="24292E"/>
+          <w:sz w:val="18"/>
+          <w:szCs w:val="18"/>
+          <w:lang w:val="en-US" w:eastAsia="de-DE"/>
+        </w:rPr>
+        <w:t>#97 Delete closed connector</w:t>
       </w:r>
     </w:p>
     <w:p>
@@ -3001,23 +3721,21 @@
         <w:spacing w:after="0" w:line="240" w:lineRule="auto"/>
         <w:rPr>
           <w:rFonts w:ascii="Arial" w:eastAsia="Times New Roman" w:hAnsi="Arial" w:cs="Arial"/>
-          <w:strike/>
-          <w:color w:val="000000"/>
-          <w:sz w:val="18"/>
-          <w:szCs w:val="18"/>
-          <w:lang w:val="en-US" w:eastAsia="de-DE"/>
-        </w:rPr>
-      </w:pPr>
-      <w:r>
-        <w:rPr>
-          <w:rFonts w:ascii="Arial" w:eastAsia="Times New Roman" w:hAnsi="Arial" w:cs="Arial"/>
-          <w:strike/>
-          <w:color w:val="000000"/>
-          <w:sz w:val="18"/>
-          <w:szCs w:val="18"/>
-          <w:lang w:val="en-US" w:eastAsia="de-DE"/>
-        </w:rPr>
-        <w:t>#86 Frame for connectors</w:t>
+          <w:color w:val="000000"/>
+          <w:sz w:val="18"/>
+          <w:szCs w:val="18"/>
+          <w:lang w:val="en-US" w:eastAsia="de-DE"/>
+        </w:rPr>
+      </w:pPr>
+      <w:r>
+        <w:rPr>
+          <w:rFonts w:ascii="Arial" w:eastAsia="Times New Roman" w:hAnsi="Arial" w:cs="Arial"/>
+          <w:color w:val="000000"/>
+          <w:sz w:val="18"/>
+          <w:szCs w:val="18"/>
+          <w:lang w:val="en-US" w:eastAsia="de-DE"/>
+        </w:rPr>
+        <w:t>#87 Plugin animation</w:t>
       </w:r>
     </w:p>
     <w:p>
@@ -3033,34 +3751,28 @@
           <w:color w:val="000000"/>
           <w:sz w:val="18"/>
           <w:szCs w:val="18"/>
-          <w:lang w:eastAsia="de-DE"/>
-        </w:rPr>
-      </w:pPr>
-      <w:r>
-        <w:rPr>
-          <w:rFonts w:ascii="Arial" w:hAnsi="Arial" w:cs="Arial"/>
-          <w:sz w:val="18"/>
-          <w:szCs w:val="18"/>
-        </w:rPr>
-        <w:t>#</w:t>
-      </w:r>
-      <w:r>
-        <w:rPr>
-          <w:rFonts w:ascii="Arial" w:hAnsi="Arial" w:cs="Arial"/>
-          <w:sz w:val="18"/>
-          <w:szCs w:val="18"/>
-        </w:rPr>
-        <w:t>74 Modules</w:t>
-      </w:r>
-      <w:r>
-        <w:rPr>
-          <w:rFonts w:ascii="Arial" w:eastAsia="Times New Roman" w:hAnsi="Arial" w:cs="Arial"/>
-          <w:color w:val="000000"/>
-          <w:sz w:val="18"/>
-          <w:szCs w:val="18"/>
-          <w:lang w:eastAsia="de-DE"/>
-        </w:rPr>
-        <w:t> </w:t>
+          <w:lang w:val="en-US" w:eastAsia="de-DE"/>
+        </w:rPr>
+      </w:pPr>
+      <w:r>
+        <w:rPr>
+          <w:rFonts w:ascii="Arial" w:eastAsia="Times New Roman" w:hAnsi="Arial" w:cs="Arial"/>
+          <w:color w:val="000000"/>
+          <w:sz w:val="18"/>
+          <w:szCs w:val="18"/>
+          <w:lang w:val="en-US" w:eastAsia="de-DE"/>
+        </w:rPr>
+        <w:t>#83 Rotate Connector</w:t>
+      </w:r>
+      <w:r>
+        <w:rPr>
+          <w:rFonts w:ascii="Arial" w:eastAsia="Times New Roman" w:hAnsi="Arial" w:cs="Arial"/>
+          <w:color w:val="000000"/>
+          <w:sz w:val="18"/>
+          <w:szCs w:val="18"/>
+          <w:lang w:val="en-US" w:eastAsia="de-DE"/>
+        </w:rPr>
+        <w:t xml:space="preserve"> </w:t>
       </w:r>
     </w:p>
     <w:p>
@@ -3087,7 +3799,7 @@
           <w:szCs w:val="18"/>
           <w:lang w:val="en-US" w:eastAsia="de-DE"/>
         </w:rPr>
-        <w:t>#84 Disconnect connector</w:t>
+        <w:t>#88 Delete Connector</w:t>
       </w:r>
     </w:p>
     <w:p>
@@ -3100,21 +3812,23 @@
         <w:spacing w:after="0" w:line="240" w:lineRule="auto"/>
         <w:rPr>
           <w:rFonts w:ascii="Arial" w:eastAsia="Times New Roman" w:hAnsi="Arial" w:cs="Arial"/>
-          <w:color w:val="000000"/>
-          <w:sz w:val="18"/>
-          <w:szCs w:val="18"/>
-          <w:lang w:eastAsia="de-DE"/>
-        </w:rPr>
-      </w:pPr>
-      <w:r>
-        <w:rPr>
-          <w:rFonts w:ascii="Arial" w:eastAsia="Times New Roman" w:hAnsi="Arial" w:cs="Arial"/>
-          <w:color w:val="000000"/>
-          <w:sz w:val="18"/>
-          <w:szCs w:val="18"/>
-          <w:lang w:eastAsia="de-DE"/>
-        </w:rPr>
-        <w:t>#62 Input-Neuronen gleichmäßig ausrichten (Paul)</w:t>
+          <w:strike/>
+          <w:color w:val="000000"/>
+          <w:sz w:val="18"/>
+          <w:szCs w:val="18"/>
+          <w:lang w:val="en-US" w:eastAsia="de-DE"/>
+        </w:rPr>
+      </w:pPr>
+      <w:r>
+        <w:rPr>
+          <w:rFonts w:ascii="Arial" w:eastAsia="Times New Roman" w:hAnsi="Arial" w:cs="Arial"/>
+          <w:strike/>
+          <w:color w:val="000000"/>
+          <w:sz w:val="18"/>
+          <w:szCs w:val="18"/>
+          <w:lang w:val="en-US" w:eastAsia="de-DE"/>
+        </w:rPr>
+        <w:t>#86 Frame for connectors</w:t>
       </w:r>
     </w:p>
     <w:p>
@@ -3130,18 +3844,34 @@
           <w:color w:val="000000"/>
           <w:sz w:val="18"/>
           <w:szCs w:val="18"/>
-          <w:lang w:val="en-US" w:eastAsia="de-DE"/>
-        </w:rPr>
-      </w:pPr>
-      <w:r>
-        <w:rPr>
-          <w:rFonts w:ascii="Arial" w:eastAsia="Times New Roman" w:hAnsi="Arial" w:cs="Arial"/>
-          <w:color w:val="000000"/>
-          <w:sz w:val="18"/>
-          <w:szCs w:val="18"/>
-          <w:lang w:val="en-US" w:eastAsia="de-DE"/>
-        </w:rPr>
-        <w:t>#80 SignalData undo/redo</w:t>
+          <w:lang w:eastAsia="de-DE"/>
+        </w:rPr>
+      </w:pPr>
+      <w:r>
+        <w:rPr>
+          <w:rFonts w:ascii="Arial" w:hAnsi="Arial" w:cs="Arial"/>
+          <w:sz w:val="18"/>
+          <w:szCs w:val="18"/>
+        </w:rPr>
+        <w:t>#</w:t>
+      </w:r>
+      <w:r>
+        <w:rPr>
+          <w:rFonts w:ascii="Arial" w:hAnsi="Arial" w:cs="Arial"/>
+          <w:sz w:val="18"/>
+          <w:szCs w:val="18"/>
+        </w:rPr>
+        <w:t>74 Modules</w:t>
+      </w:r>
+      <w:r>
+        <w:rPr>
+          <w:rFonts w:ascii="Arial" w:eastAsia="Times New Roman" w:hAnsi="Arial" w:cs="Arial"/>
+          <w:color w:val="000000"/>
+          <w:sz w:val="18"/>
+          <w:szCs w:val="18"/>
+          <w:lang w:eastAsia="de-DE"/>
+        </w:rPr>
+        <w:t> </w:t>
       </w:r>
     </w:p>
     <w:p>
@@ -3168,7 +3898,7 @@
           <w:szCs w:val="18"/>
           <w:lang w:val="en-US" w:eastAsia="de-DE"/>
         </w:rPr>
-        <w:t>#78 Shape center (3 purposes)</w:t>
+        <w:t>#84 Disconnect connector</w:t>
       </w:r>
     </w:p>
     <w:p>
@@ -3195,7 +3925,7 @@
           <w:szCs w:val="18"/>
           <w:lang w:eastAsia="de-DE"/>
         </w:rPr>
-        <w:t>#61 Knoten gleichmäßig verteilen (Paul)</w:t>
+        <w:t>#62 Input-Neuronen gleichmäßig ausrichten (Paul)</w:t>
       </w:r>
     </w:p>
     <w:p>
@@ -3222,7 +3952,29 @@
           <w:szCs w:val="18"/>
           <w:lang w:val="en-US" w:eastAsia="de-DE"/>
         </w:rPr>
-        <w:t>#79 Repair redo</w:t>
+        <w:t xml:space="preserve">#80 </w:t>
+      </w:r>
+      <w:proofErr w:type="spellStart"/>
+      <w:r>
+        <w:rPr>
+          <w:rFonts w:ascii="Arial" w:eastAsia="Times New Roman" w:hAnsi="Arial" w:cs="Arial"/>
+          <w:color w:val="000000"/>
+          <w:sz w:val="18"/>
+          <w:szCs w:val="18"/>
+          <w:lang w:val="en-US" w:eastAsia="de-DE"/>
+        </w:rPr>
+        <w:t>SignalData</w:t>
+      </w:r>
+      <w:proofErr w:type="spellEnd"/>
+      <w:r>
+        <w:rPr>
+          <w:rFonts w:ascii="Arial" w:eastAsia="Times New Roman" w:hAnsi="Arial" w:cs="Arial"/>
+          <w:color w:val="000000"/>
+          <w:sz w:val="18"/>
+          <w:szCs w:val="18"/>
+          <w:lang w:val="en-US" w:eastAsia="de-DE"/>
+        </w:rPr>
+        <w:t xml:space="preserve"> undo/redo</w:t>
       </w:r>
     </w:p>
     <w:p>
@@ -3249,7 +4001,122 @@
           <w:szCs w:val="18"/>
           <w:lang w:val="en-US" w:eastAsia="de-DE"/>
         </w:rPr>
-        <w:t>#76 Improve selection commands  (docu!)</w:t>
+        <w:t>#78 Shape center (3 purposes)</w:t>
+      </w:r>
+    </w:p>
+    <w:p>
+      <w:pPr>
+        <w:pStyle w:val="Listenabsatz"/>
+        <w:numPr>
+          <w:ilvl w:val="0"/>
+          <w:numId w:val="1"/>
+        </w:numPr>
+        <w:spacing w:after="0" w:line="240" w:lineRule="auto"/>
+        <w:rPr>
+          <w:rFonts w:ascii="Arial" w:eastAsia="Times New Roman" w:hAnsi="Arial" w:cs="Arial"/>
+          <w:color w:val="000000"/>
+          <w:sz w:val="18"/>
+          <w:szCs w:val="18"/>
+          <w:lang w:eastAsia="de-DE"/>
+        </w:rPr>
+      </w:pPr>
+      <w:r>
+        <w:rPr>
+          <w:rFonts w:ascii="Arial" w:eastAsia="Times New Roman" w:hAnsi="Arial" w:cs="Arial"/>
+          <w:color w:val="000000"/>
+          <w:sz w:val="18"/>
+          <w:szCs w:val="18"/>
+          <w:lang w:eastAsia="de-DE"/>
+        </w:rPr>
+        <w:t>#61 Knoten gleichmäßig verteilen (Paul)</w:t>
+      </w:r>
+    </w:p>
+    <w:p>
+      <w:pPr>
+        <w:pStyle w:val="Listenabsatz"/>
+        <w:numPr>
+          <w:ilvl w:val="0"/>
+          <w:numId w:val="1"/>
+        </w:numPr>
+        <w:spacing w:after="0" w:line="240" w:lineRule="auto"/>
+        <w:rPr>
+          <w:rFonts w:ascii="Arial" w:eastAsia="Times New Roman" w:hAnsi="Arial" w:cs="Arial"/>
+          <w:color w:val="000000"/>
+          <w:sz w:val="18"/>
+          <w:szCs w:val="18"/>
+          <w:lang w:val="en-US" w:eastAsia="de-DE"/>
+        </w:rPr>
+      </w:pPr>
+      <w:r>
+        <w:rPr>
+          <w:rFonts w:ascii="Arial" w:eastAsia="Times New Roman" w:hAnsi="Arial" w:cs="Arial"/>
+          <w:color w:val="000000"/>
+          <w:sz w:val="18"/>
+          <w:szCs w:val="18"/>
+          <w:lang w:val="en-US" w:eastAsia="de-DE"/>
+        </w:rPr>
+        <w:t>#79 Repair redo</w:t>
+      </w:r>
+    </w:p>
+    <w:p>
+      <w:pPr>
+        <w:pStyle w:val="Listenabsatz"/>
+        <w:numPr>
+          <w:ilvl w:val="0"/>
+          <w:numId w:val="1"/>
+        </w:numPr>
+        <w:spacing w:after="0" w:line="240" w:lineRule="auto"/>
+        <w:rPr>
+          <w:rFonts w:ascii="Arial" w:eastAsia="Times New Roman" w:hAnsi="Arial" w:cs="Arial"/>
+          <w:color w:val="000000"/>
+          <w:sz w:val="18"/>
+          <w:szCs w:val="18"/>
+          <w:lang w:val="en-US" w:eastAsia="de-DE"/>
+        </w:rPr>
+      </w:pPr>
+      <w:r>
+        <w:rPr>
+          <w:rFonts w:ascii="Arial" w:eastAsia="Times New Roman" w:hAnsi="Arial" w:cs="Arial"/>
+          <w:color w:val="000000"/>
+          <w:sz w:val="18"/>
+          <w:szCs w:val="18"/>
+          <w:lang w:val="en-US" w:eastAsia="de-DE"/>
+        </w:rPr>
+        <w:t xml:space="preserve">#76 Improve selection </w:t>
+      </w:r>
+      <w:proofErr w:type="gramStart"/>
+      <w:r>
+        <w:rPr>
+          <w:rFonts w:ascii="Arial" w:eastAsia="Times New Roman" w:hAnsi="Arial" w:cs="Arial"/>
+          <w:color w:val="000000"/>
+          <w:sz w:val="18"/>
+          <w:szCs w:val="18"/>
+          <w:lang w:val="en-US" w:eastAsia="de-DE"/>
+        </w:rPr>
+        <w:t>commands  (</w:t>
+      </w:r>
+      <w:proofErr w:type="spellStart"/>
+      <w:proofErr w:type="gramEnd"/>
+      <w:r>
+        <w:rPr>
+          <w:rFonts w:ascii="Arial" w:eastAsia="Times New Roman" w:hAnsi="Arial" w:cs="Arial"/>
+          <w:color w:val="000000"/>
+          <w:sz w:val="18"/>
+          <w:szCs w:val="18"/>
+          <w:lang w:val="en-US" w:eastAsia="de-DE"/>
+        </w:rPr>
+        <w:t>docu</w:t>
+      </w:r>
+      <w:proofErr w:type="spellEnd"/>
+      <w:r>
+        <w:rPr>
+          <w:rFonts w:ascii="Arial" w:eastAsia="Times New Roman" w:hAnsi="Arial" w:cs="Arial"/>
+          <w:color w:val="000000"/>
+          <w:sz w:val="18"/>
+          <w:szCs w:val="18"/>
+          <w:lang w:val="en-US" w:eastAsia="de-DE"/>
+        </w:rPr>
+        <w:t>!)</w:t>
       </w:r>
     </w:p>
     <w:p>
@@ -3322,7 +4189,44 @@
           <w:sz w:val="18"/>
           <w:szCs w:val="18"/>
         </w:rPr>
-        <w:t>Ich habe noch eine Idee. Mir ist es manchmal passiert, dass ich ein Modell verworfen habe, aber Teile daraus hätte weiter verwenden können. Kann man solche Teile nicht in einen Zwischenspeicher kopieren um sie in einem anderen Modell zu verwernden?</w:t>
+        <w:lastRenderedPageBreak/>
+        <w:t xml:space="preserve">Ich habe noch eine Idee. Mir ist es manchmal passiert, dass ich ein Modell verworfen habe, aber Teile daraus hätte </w:t>
+      </w:r>
+      <w:proofErr w:type="gramStart"/>
+      <w:r>
+        <w:rPr>
+          <w:rFonts w:ascii="Verdana" w:eastAsia="Times New Roman" w:hAnsi="Verdana"/>
+          <w:sz w:val="18"/>
+          <w:szCs w:val="18"/>
+        </w:rPr>
+        <w:t>weiter verwenden</w:t>
+      </w:r>
+      <w:proofErr w:type="gramEnd"/>
+      <w:r>
+        <w:rPr>
+          <w:rFonts w:ascii="Verdana" w:eastAsia="Times New Roman" w:hAnsi="Verdana"/>
+          <w:sz w:val="18"/>
+          <w:szCs w:val="18"/>
+        </w:rPr>
+        <w:t xml:space="preserve"> können. Kann man solche Teile nicht in einen Zwischenspeicher kopieren um sie in einem anderen Modell zu </w:t>
+      </w:r>
+      <w:proofErr w:type="spellStart"/>
+      <w:r>
+        <w:rPr>
+          <w:rFonts w:ascii="Verdana" w:eastAsia="Times New Roman" w:hAnsi="Verdana"/>
+          <w:sz w:val="18"/>
+          <w:szCs w:val="18"/>
+        </w:rPr>
+        <w:t>verwernden</w:t>
+      </w:r>
+      <w:proofErr w:type="spellEnd"/>
+      <w:r>
+        <w:rPr>
+          <w:rFonts w:ascii="Verdana" w:eastAsia="Times New Roman" w:hAnsi="Verdana"/>
+          <w:sz w:val="18"/>
+          <w:szCs w:val="18"/>
+        </w:rPr>
+        <w:t>?</w:t>
       </w:r>
     </w:p>
     <w:p>
@@ -3370,7 +4274,6 @@
           <w:sz w:val="18"/>
           <w:szCs w:val="18"/>
         </w:rPr>
-        <w:lastRenderedPageBreak/>
         <w:t>#66 Zeitmessung im Monitor</w:t>
       </w:r>
     </w:p>
@@ -3461,7 +4364,25 @@
           <w:sz w:val="18"/>
           <w:szCs w:val="18"/>
         </w:rPr>
-        <w:t xml:space="preserve">#69 Statt einzelner Neuronen kann als Signalquelle ein kreisförmiger Bereich des Modells ausgewählt werden. Das Signal berechnet sich als gewichtete Summe aller Neuronen im Kreis, wobei das Gewicht mit dem Quadrat des Abstands vom Mittelpunkt abnimmt. Neuronen am Rand des Kreis haben praktisch keinen Einfluss, Neuronen in der Mitte den größten. </w:t>
+        <w:t xml:space="preserve">#69 Statt einzelner Neuronen kann als Signalquelle ein kreisförmiger Bereich des Modells ausgewählt werden. Das Signal berechnet sich als gewichtete Summe aller Neuronen im Kreis, wobei das Gewicht mit dem Quadrat des Abstands vom Mittelpunkt abnimmt. Neuronen am Rand </w:t>
+      </w:r>
+      <w:proofErr w:type="gramStart"/>
+      <w:r>
+        <w:rPr>
+          <w:rFonts w:ascii="Verdana" w:eastAsia="Times New Roman" w:hAnsi="Verdana"/>
+          <w:sz w:val="18"/>
+          <w:szCs w:val="18"/>
+        </w:rPr>
+        <w:t>des Kreis</w:t>
+      </w:r>
+      <w:proofErr w:type="gramEnd"/>
+      <w:r>
+        <w:rPr>
+          <w:rFonts w:ascii="Verdana" w:eastAsia="Times New Roman" w:hAnsi="Verdana"/>
+          <w:sz w:val="18"/>
+          <w:szCs w:val="18"/>
+        </w:rPr>
+        <w:t xml:space="preserve"> haben praktisch keinen Einfluss, Neuronen in der Mitte den größten. </w:t>
       </w:r>
       <w:r>
         <w:rPr>
@@ -3470,7 +4391,27 @@
           <w:szCs w:val="18"/>
           <w:shd w:val="clear" w:color="auto" w:fill="00FFFF"/>
         </w:rPr>
-        <w:t>Etwas ähnliches soll ja beim Monitor rauskommen.  Ich interpretiere das mal als 1</w:t>
+        <w:t xml:space="preserve">Etwas ähnliches soll </w:t>
+      </w:r>
+      <w:proofErr w:type="gramStart"/>
+      <w:r>
+        <w:rPr>
+          <w:rFonts w:ascii="Verdana" w:eastAsia="Times New Roman" w:hAnsi="Verdana"/>
+          <w:sz w:val="18"/>
+          <w:szCs w:val="18"/>
+          <w:shd w:val="clear" w:color="auto" w:fill="00FFFF"/>
+        </w:rPr>
+        <w:t>ja beim</w:t>
+      </w:r>
+      <w:proofErr w:type="gramEnd"/>
+      <w:r>
+        <w:rPr>
+          <w:rFonts w:ascii="Verdana" w:eastAsia="Times New Roman" w:hAnsi="Verdana"/>
+          <w:sz w:val="18"/>
+          <w:szCs w:val="18"/>
+          <w:shd w:val="clear" w:color="auto" w:fill="00FFFF"/>
+        </w:rPr>
+        <w:t xml:space="preserve"> Monitor rauskommen.  Ich interpretiere das mal als 1</w:t>
       </w:r>
     </w:p>
     <w:p>
@@ -3515,13 +4456,21 @@
         </w:numPr>
       </w:pPr>
       <w:r>
-        <w:t>#40 Automatisches Andocken </w:t>
+        <w:t xml:space="preserve">#40 Automatisches </w:t>
+      </w:r>
+      <w:proofErr w:type="gramStart"/>
+      <w:r>
+        <w:t>Andocken </w:t>
       </w:r>
       <w:r>
         <w:t xml:space="preserve"> </w:t>
       </w:r>
       <w:r>
-        <w:t>-&gt; #74 „Große“ Modul-Lösung</w:t>
+        <w:t>-</w:t>
+      </w:r>
+      <w:proofErr w:type="gramEnd"/>
+      <w:r>
+        <w:t>&gt; #74 „Große“ Modul-Lösung</w:t>
       </w:r>
     </w:p>
     <w:p>
@@ -3563,7 +4512,49 @@
         <w:rPr>
           <w:lang w:val="en-US"/>
         </w:rPr>
-        <w:t>#60: Versatz beim Kopieren (Paul)</w:t>
+        <w:t xml:space="preserve">#60: </w:t>
+      </w:r>
+      <w:proofErr w:type="spellStart"/>
+      <w:r>
+        <w:rPr>
+          <w:lang w:val="en-US"/>
+        </w:rPr>
+        <w:t>Versatz</w:t>
+      </w:r>
+      <w:proofErr w:type="spellEnd"/>
+      <w:r>
+        <w:rPr>
+          <w:lang w:val="en-US"/>
+        </w:rPr>
+        <w:t xml:space="preserve"> </w:t>
+      </w:r>
+      <w:proofErr w:type="spellStart"/>
+      <w:r>
+        <w:rPr>
+          <w:lang w:val="en-US"/>
+        </w:rPr>
+        <w:t>beim</w:t>
+      </w:r>
+      <w:proofErr w:type="spellEnd"/>
+      <w:r>
+        <w:rPr>
+          <w:lang w:val="en-US"/>
+        </w:rPr>
+        <w:t xml:space="preserve"> </w:t>
+      </w:r>
+      <w:proofErr w:type="spellStart"/>
+      <w:r>
+        <w:rPr>
+          <w:lang w:val="en-US"/>
+        </w:rPr>
+        <w:t>Kopieren</w:t>
+      </w:r>
+      <w:proofErr w:type="spellEnd"/>
+      <w:r>
+        <w:rPr>
+          <w:lang w:val="en-US"/>
+        </w:rPr>
+        <w:t xml:space="preserve"> (Paul)</w:t>
       </w:r>
     </w:p>
     <w:p>
@@ -3720,7 +4711,17 @@
           <w:sz w:val="18"/>
           <w:szCs w:val="18"/>
         </w:rPr>
-        <w:t>Wenn wir nur ein einzelnes Neuron betrachten, könnte man sagen, der Signalpegel ist ein absoluter Wert wird in mV. Wenn wir aber über ein Areal summieren, hängt der Wert völlig davon ab, was ich mathematisch mit den Einzelwerten anstelle (einfach aufsummieren, Mittelwert bilden, über die ganze Fläche gleichmäßig oder mit Betonung der Mitte usw.). Bei einem realen EEG hängt die dargestellte Amplitude ja auch davon ab, wie das Signal zuvor verstärkt oder sonst wie bearbeitet wurde.</w:t>
+        <w:t xml:space="preserve">Wenn wir nur ein einzelnes Neuron betrachten, könnte man sagen, der Signalpegel ist ein absoluter Wert wird in mV. Wenn wir aber über ein Areal summieren, hängt der Wert völlig davon ab, was ich mathematisch mit den Einzelwerten anstelle (einfach aufsummieren, Mittelwert bilden, über die ganze Fläche gleichmäßig oder mit Betonung der Mitte usw.). Bei einem realen EEG hängt die dargestellte Amplitude ja auch davon ab, wie das Signal zuvor verstärkt oder sonst wie bearbeitet </w:t>
+      </w:r>
+      <w:proofErr w:type="spellStart"/>
+      <w:proofErr w:type="gramStart"/>
+      <w:r>
+        <w:rPr>
+          <w:rFonts w:ascii="Verdana" w:eastAsia="Times New Roman" w:hAnsi="Verdana"/>
+          <w:sz w:val="18"/>
+          <w:szCs w:val="18"/>
+        </w:rPr>
+        <w:t>wurde.</w:t>
       </w:r>
       <w:r>
         <w:rPr>
@@ -3729,7 +4730,18 @@
           <w:szCs w:val="18"/>
           <w:u w:val="single"/>
         </w:rPr>
-        <w:t>Beim realen EEG hängt es vor allem davon ab, wieweit der Neuron-Abschnitt vom Sensor entfernt ist. Die dadurch bedingte Dämpfung muss man auspr</w:t>
+        <w:t>Beim</w:t>
+      </w:r>
+      <w:proofErr w:type="spellEnd"/>
+      <w:proofErr w:type="gramEnd"/>
+      <w:r>
+        <w:rPr>
+          <w:rFonts w:ascii="Verdana" w:eastAsia="Times New Roman" w:hAnsi="Verdana"/>
+          <w:sz w:val="18"/>
+          <w:szCs w:val="18"/>
+          <w:u w:val="single"/>
+        </w:rPr>
+        <w:t xml:space="preserve"> realen EEG hängt es vor allem davon ab, wieweit der Neuron-Abschnitt vom Sensor entfernt ist. Die dadurch bedingte Dämpfung muss man auspr</w:t>
       </w:r>
       <w:r>
         <w:rPr>
@@ -3938,16 +4950,38 @@
           <w:lang w:val="en-US"/>
         </w:rPr>
       </w:pPr>
+      <w:proofErr w:type="spellStart"/>
       <w:r>
         <w:rPr>
           <w:lang w:val="en-US"/>
         </w:rPr>
-        <w:t xml:space="preserve">Markierung umbenennen. </w:t>
-      </w:r>
+        <w:t>Markierung</w:t>
+      </w:r>
+      <w:proofErr w:type="spellEnd"/>
       <w:r>
         <w:rPr>
           <w:lang w:val="en-US"/>
         </w:rPr>
+        <w:t xml:space="preserve"> </w:t>
+      </w:r>
+      <w:proofErr w:type="spellStart"/>
+      <w:r>
+        <w:rPr>
+          <w:lang w:val="en-US"/>
+        </w:rPr>
+        <w:t>umbenennen</w:t>
+      </w:r>
+      <w:proofErr w:type="spellEnd"/>
+      <w:r>
+        <w:rPr>
+          <w:lang w:val="en-US"/>
+        </w:rPr>
+        <w:t xml:space="preserve">. </w:t>
+      </w:r>
+      <w:r>
+        <w:rPr>
+          <w:lang w:val="en-US"/>
+        </w:rPr>
         <w:t>Select colors?</w:t>
       </w:r>
     </w:p>
@@ -3968,6 +5002,7 @@
           <w:szCs w:val="18"/>
           <w:lang w:val="en-US"/>
         </w:rPr>
+        <w:lastRenderedPageBreak/>
         <w:t xml:space="preserve">Fixed </w:t>
       </w:r>
       <w:r>
@@ -4042,7 +5077,27 @@
           <w:szCs w:val="18"/>
           <w:lang w:val="en-US"/>
         </w:rPr>
-        <w:t xml:space="preserve"> Analyse finds nothing -&gt; model zooms and scrolls away</w:t>
+        <w:t xml:space="preserve"> </w:t>
+      </w:r>
+      <w:proofErr w:type="spellStart"/>
+      <w:r>
+        <w:rPr>
+          <w:rFonts w:ascii="Arial" w:hAnsi="Arial" w:cs="Arial"/>
+          <w:sz w:val="18"/>
+          <w:szCs w:val="18"/>
+          <w:lang w:val="en-US"/>
+        </w:rPr>
+        <w:t>Analyse</w:t>
+      </w:r>
+      <w:proofErr w:type="spellEnd"/>
+      <w:r>
+        <w:rPr>
+          <w:rFonts w:ascii="Arial" w:hAnsi="Arial" w:cs="Arial"/>
+          <w:sz w:val="18"/>
+          <w:szCs w:val="18"/>
+          <w:lang w:val="en-US"/>
+        </w:rPr>
+        <w:t xml:space="preserve"> finds nothing -&gt; model zooms and scrolls away</w:t>
       </w:r>
     </w:p>
     <w:p>
@@ -4100,8 +5155,126 @@
           <w:sz w:val="18"/>
           <w:szCs w:val="18"/>
         </w:rPr>
-        <w:t>Bug: reading monitor config, unknown symbolic name -&gt; exception unhandled</w:t>
-      </w:r>
+        <w:t xml:space="preserve">Bug: </w:t>
+      </w:r>
+      <w:proofErr w:type="spellStart"/>
+      <w:r>
+        <w:rPr>
+          <w:rFonts w:ascii="Arial" w:hAnsi="Arial" w:cs="Arial"/>
+          <w:sz w:val="18"/>
+          <w:szCs w:val="18"/>
+        </w:rPr>
+        <w:t>reading</w:t>
+      </w:r>
+      <w:proofErr w:type="spellEnd"/>
+      <w:r>
+        <w:rPr>
+          <w:rFonts w:ascii="Arial" w:hAnsi="Arial" w:cs="Arial"/>
+          <w:sz w:val="18"/>
+          <w:szCs w:val="18"/>
+        </w:rPr>
+        <w:t xml:space="preserve"> monitor </w:t>
+      </w:r>
+      <w:proofErr w:type="spellStart"/>
+      <w:r>
+        <w:rPr>
+          <w:rFonts w:ascii="Arial" w:hAnsi="Arial" w:cs="Arial"/>
+          <w:sz w:val="18"/>
+          <w:szCs w:val="18"/>
+        </w:rPr>
+        <w:t>config</w:t>
+      </w:r>
+      <w:proofErr w:type="spellEnd"/>
+      <w:r>
+        <w:rPr>
+          <w:rFonts w:ascii="Arial" w:hAnsi="Arial" w:cs="Arial"/>
+          <w:sz w:val="18"/>
+          <w:szCs w:val="18"/>
+        </w:rPr>
+        <w:t xml:space="preserve">, </w:t>
+      </w:r>
+      <w:proofErr w:type="spellStart"/>
+      <w:r>
+        <w:rPr>
+          <w:rFonts w:ascii="Arial" w:hAnsi="Arial" w:cs="Arial"/>
+          <w:sz w:val="18"/>
+          <w:szCs w:val="18"/>
+        </w:rPr>
+        <w:t>unknown</w:t>
+      </w:r>
+      <w:proofErr w:type="spellEnd"/>
+      <w:r>
+        <w:rPr>
+          <w:rFonts w:ascii="Arial" w:hAnsi="Arial" w:cs="Arial"/>
+          <w:sz w:val="18"/>
+          <w:szCs w:val="18"/>
+        </w:rPr>
+        <w:t xml:space="preserve"> </w:t>
+      </w:r>
+      <w:proofErr w:type="spellStart"/>
+      <w:r>
+        <w:rPr>
+          <w:rFonts w:ascii="Arial" w:hAnsi="Arial" w:cs="Arial"/>
+          <w:sz w:val="18"/>
+          <w:szCs w:val="18"/>
+        </w:rPr>
+        <w:t>symbolic</w:t>
+      </w:r>
+      <w:proofErr w:type="spellEnd"/>
+      <w:r>
+        <w:rPr>
+          <w:rFonts w:ascii="Arial" w:hAnsi="Arial" w:cs="Arial"/>
+          <w:sz w:val="18"/>
+          <w:szCs w:val="18"/>
+        </w:rPr>
+        <w:t xml:space="preserve"> </w:t>
+      </w:r>
+      <w:proofErr w:type="spellStart"/>
+      <w:r>
+        <w:rPr>
+          <w:rFonts w:ascii="Arial" w:hAnsi="Arial" w:cs="Arial"/>
+          <w:sz w:val="18"/>
+          <w:szCs w:val="18"/>
+        </w:rPr>
+        <w:t>name</w:t>
+      </w:r>
+      <w:proofErr w:type="spellEnd"/>
+      <w:r>
+        <w:rPr>
+          <w:rFonts w:ascii="Arial" w:hAnsi="Arial" w:cs="Arial"/>
+          <w:sz w:val="18"/>
+          <w:szCs w:val="18"/>
+        </w:rPr>
+        <w:t xml:space="preserve"> -&gt; </w:t>
+      </w:r>
+      <w:proofErr w:type="spellStart"/>
+      <w:r>
+        <w:rPr>
+          <w:rFonts w:ascii="Arial" w:hAnsi="Arial" w:cs="Arial"/>
+          <w:sz w:val="18"/>
+          <w:szCs w:val="18"/>
+        </w:rPr>
+        <w:t>exception</w:t>
+      </w:r>
+      <w:proofErr w:type="spellEnd"/>
+      <w:r>
+        <w:rPr>
+          <w:rFonts w:ascii="Arial" w:hAnsi="Arial" w:cs="Arial"/>
+          <w:sz w:val="18"/>
+          <w:szCs w:val="18"/>
+        </w:rPr>
+        <w:t xml:space="preserve"> </w:t>
+      </w:r>
+      <w:proofErr w:type="spellStart"/>
+      <w:r>
+        <w:rPr>
+          <w:rFonts w:ascii="Arial" w:hAnsi="Arial" w:cs="Arial"/>
+          <w:sz w:val="18"/>
+          <w:szCs w:val="18"/>
+        </w:rPr>
+        <w:t>unhandled</w:t>
+      </w:r>
+      <w:proofErr w:type="spellEnd"/>
     </w:p>
     <w:p>
       <w:pPr>
@@ -4118,7 +5291,6 @@
           <w:sz w:val="18"/>
           <w:szCs w:val="18"/>
         </w:rPr>
-        <w:lastRenderedPageBreak/>
         <w:t>Befehls Outgoing Dendrite) und es schließt nicht korrekt (auch einmal abgestürzt, einmal normal beendet).</w:t>
       </w:r>
     </w:p>
@@ -4142,6 +5314,7 @@
           <w:lang w:eastAsia="de-DE"/>
         </w:rPr>
       </w:pPr>
+      <w:proofErr w:type="spellStart"/>
       <w:r>
         <w:rPr>
           <w:rFonts w:ascii="Arial" w:eastAsia="Times New Roman" w:hAnsi="Arial" w:cs="Arial"/>
@@ -4150,7 +5323,18 @@
           <w:szCs w:val="18"/>
           <w:lang w:eastAsia="de-DE"/>
         </w:rPr>
-        <w:t>Implemented #36 Zweites Fenster Überblick/Details (Paul)</w:t>
+        <w:t>Implemented</w:t>
+      </w:r>
+      <w:proofErr w:type="spellEnd"/>
+      <w:r>
+        <w:rPr>
+          <w:rFonts w:ascii="Arial" w:eastAsia="Times New Roman" w:hAnsi="Arial" w:cs="Arial"/>
+          <w:color w:val="000000"/>
+          <w:sz w:val="18"/>
+          <w:szCs w:val="18"/>
+          <w:lang w:eastAsia="de-DE"/>
+        </w:rPr>
+        <w:t xml:space="preserve"> #36 Zweites Fenster Überblick/Details (Paul)</w:t>
       </w:r>
     </w:p>
     <w:p>
@@ -4199,8 +5383,9 @@
           <w:szCs w:val="18"/>
           <w:lang w:val="en-US"/>
         </w:rPr>
-        <w:t>#35 (Input-)Neuron an Neuron andocken</w:t>
-      </w:r>
+        <w:t xml:space="preserve">#35 (Input-)Neuron </w:t>
+      </w:r>
+      <w:proofErr w:type="gramStart"/>
       <w:r>
         <w:rPr>
           <w:rFonts w:ascii="Arial" w:hAnsi="Arial" w:cs="Arial"/>
@@ -4208,12 +5393,50 @@
           <w:szCs w:val="18"/>
           <w:lang w:val="en-US"/>
         </w:rPr>
+        <w:t>an</w:t>
+      </w:r>
+      <w:proofErr w:type="gramEnd"/>
+      <w:r>
+        <w:rPr>
+          <w:rFonts w:ascii="Arial" w:hAnsi="Arial" w:cs="Arial"/>
+          <w:sz w:val="18"/>
+          <w:szCs w:val="18"/>
+          <w:lang w:val="en-US"/>
+        </w:rPr>
+        <w:t xml:space="preserve"> Neuron </w:t>
+      </w:r>
+      <w:proofErr w:type="spellStart"/>
+      <w:r>
+        <w:rPr>
+          <w:rFonts w:ascii="Arial" w:hAnsi="Arial" w:cs="Arial"/>
+          <w:sz w:val="18"/>
+          <w:szCs w:val="18"/>
+          <w:lang w:val="en-US"/>
+        </w:rPr>
+        <w:t>andocken</w:t>
+      </w:r>
+      <w:proofErr w:type="spellEnd"/>
+      <w:r>
+        <w:rPr>
+          <w:rFonts w:ascii="Arial" w:hAnsi="Arial" w:cs="Arial"/>
+          <w:sz w:val="18"/>
+          <w:szCs w:val="18"/>
+          <w:lang w:val="en-US"/>
+        </w:rPr>
         <w:br/>
       </w:r>
     </w:p>
     <w:p>
       <w:r>
-        <w:t>==================== Email 23.04.2020 ======================================</w:t>
+        <w:t xml:space="preserve">==================== </w:t>
+      </w:r>
+      <w:proofErr w:type="gramStart"/>
+      <w:r>
+        <w:t>Email</w:t>
+      </w:r>
+      <w:proofErr w:type="gramEnd"/>
+      <w:r>
+        <w:t xml:space="preserve"> 23.04.2020 ======================================</w:t>
       </w:r>
     </w:p>
     <w:p>
@@ -4293,8 +5516,13 @@
       <w:r>
         <w:t xml:space="preserve">sich als </w:t>
       </w:r>
-      <w:r>
-        <w:t xml:space="preserve">extrem aufwendig </w:t>
+      <w:proofErr w:type="gramStart"/>
+      <w:r>
+        <w:t>extrem aufwendig</w:t>
+      </w:r>
+      <w:proofErr w:type="gramEnd"/>
+      <w:r>
+        <w:t xml:space="preserve"> </w:t>
       </w:r>
       <w:r>
         <w:t>herausstellen</w:t>

</xml_diff>

<commit_message>
intermediate version. bug in DeleteClosedConnector
</commit_message>
<xml_diff>
--- a/NNet/Issues.docx
+++ b/NNet/Issues.docx
@@ -3,8 +3,21 @@
 <w:document xmlns:wpc="http://schemas.microsoft.com/office/word/2010/wordprocessingCanvas" xmlns:cx="http://schemas.microsoft.com/office/drawing/2014/chartex" xmlns:cx1="http://schemas.microsoft.com/office/drawing/2015/9/8/chartex" xmlns:cx2="http://schemas.microsoft.com/office/drawing/2015/10/21/chartex" xmlns:cx3="http://schemas.microsoft.com/office/drawing/2016/5/9/chartex" xmlns:cx4="http://schemas.microsoft.com/office/drawing/2016/5/10/chartex" xmlns:cx5="http://schemas.microsoft.com/office/drawing/2016/5/11/chartex" xmlns:cx6="http://schemas.microsoft.com/office/drawing/2016/5/12/chartex" xmlns:cx7="http://schemas.microsoft.com/office/drawing/2016/5/13/chartex" xmlns:cx8="http://schemas.microsoft.com/office/drawing/2016/5/14/chartex" xmlns:mc="http://schemas.openxmlformats.org/markup-compatibility/2006" xmlns:aink="http://schemas.microsoft.com/office/drawing/2016/ink" xmlns:am3d="http://schemas.microsoft.com/office/drawing/2017/model3d" xmlns:o="urn:schemas-microsoft-com:office:office" xmlns:r="http://schemas.openxmlformats.org/officeDocument/2006/relationships" xmlns:m="http://schemas.openxmlformats.org/officeDocument/2006/math" xmlns:v="urn:schemas-microsoft-com:vml" xmlns:wp14="http://schemas.microsoft.com/office/word/2010/wordprocessingDrawing" xmlns:wp="http://schemas.openxmlformats.org/drawingml/2006/wordprocessingDrawing" xmlns:w10="urn:schemas-microsoft-com:office:word" xmlns:w="http://schemas.openxmlformats.org/wordprocessingml/2006/main" xmlns:w14="http://schemas.microsoft.com/office/word/2010/wordml" xmlns:w15="http://schemas.microsoft.com/office/word/2012/wordml" xmlns:w16cex="http://schemas.microsoft.com/office/word/2018/wordml/cex" xmlns:w16cid="http://schemas.microsoft.com/office/word/2016/wordml/cid" xmlns:w16="http://schemas.microsoft.com/office/word/2018/wordml" xmlns:w16sdtdh="http://schemas.microsoft.com/office/word/2020/wordml/sdtdatahash" xmlns:w16se="http://schemas.microsoft.com/office/word/2015/wordml/symex" xmlns:wpg="http://schemas.microsoft.com/office/word/2010/wordprocessingGroup" xmlns:wpi="http://schemas.microsoft.com/office/word/2010/wordprocessingInk" xmlns:wne="http://schemas.microsoft.com/office/word/2006/wordml" xmlns:wps="http://schemas.microsoft.com/office/word/2010/wordprocessingShape" mc:Ignorable="w14 w15 w16se w16cid w16 w16cex w16sdtdh wp14">
   <w:body>
     <w:p>
-      <w:r>
-        <w:t>Latest Issue #</w:t>
+      <w:proofErr w:type="spellStart"/>
+      <w:r>
+        <w:t>Latest</w:t>
+      </w:r>
+      <w:proofErr w:type="spellEnd"/>
+      <w:r>
+        <w:t xml:space="preserve"> </w:t>
+      </w:r>
+      <w:proofErr w:type="spellStart"/>
+      <w:r>
+        <w:t>Issue</w:t>
+      </w:r>
+      <w:proofErr w:type="spellEnd"/>
+      <w:r>
+        <w:t xml:space="preserve"> #</w:t>
       </w:r>
       <w:r>
         <w:t>1</w:t>
@@ -13,7 +26,7 @@
         <w:t>2</w:t>
       </w:r>
       <w:r>
-        <w:t>8</w:t>
+        <w:t>9</w:t>
       </w:r>
     </w:p>
     <w:p/>
@@ -66,8 +79,18 @@
                 <w:color w:val="000000"/>
                 <w:lang w:eastAsia="de-DE"/>
               </w:rPr>
-              <w:t>Show stopper</w:t>
-            </w:r>
+              <w:t xml:space="preserve">Show </w:t>
+            </w:r>
+            <w:proofErr w:type="spellStart"/>
+            <w:r>
+              <w:rPr>
+                <w:rFonts w:ascii="Calibri" w:eastAsia="Times New Roman" w:hAnsi="Calibri" w:cs="Calibri"/>
+                <w:color w:val="000000"/>
+                <w:lang w:eastAsia="de-DE"/>
+              </w:rPr>
+              <w:t>stopper</w:t>
+            </w:r>
+            <w:proofErr w:type="spellEnd"/>
           </w:p>
         </w:tc>
         <w:tc>
@@ -120,6 +143,48 @@
                 <w:lang w:val="en-US" w:eastAsia="de-DE"/>
               </w:rPr>
             </w:pPr>
+            <w:r>
+              <w:rPr>
+                <w:rFonts w:ascii="Arial" w:eastAsia="Times New Roman" w:hAnsi="Arial" w:cs="Arial"/>
+                <w:color w:val="24292E"/>
+                <w:sz w:val="18"/>
+                <w:szCs w:val="18"/>
+                <w:lang w:val="en-US" w:eastAsia="de-DE"/>
+              </w:rPr>
+              <w:t xml:space="preserve">#129 </w:t>
+            </w:r>
+            <w:proofErr w:type="spellStart"/>
+            <w:r>
+              <w:rPr>
+                <w:rFonts w:ascii="Arial" w:eastAsia="Times New Roman" w:hAnsi="Arial" w:cs="Arial"/>
+                <w:color w:val="24292E"/>
+                <w:sz w:val="18"/>
+                <w:szCs w:val="18"/>
+                <w:lang w:val="en-US" w:eastAsia="de-DE"/>
+              </w:rPr>
+              <w:t>DeleteSelection</w:t>
+            </w:r>
+            <w:proofErr w:type="spellEnd"/>
+            <w:r>
+              <w:rPr>
+                <w:rFonts w:ascii="Arial" w:eastAsia="Times New Roman" w:hAnsi="Arial" w:cs="Arial"/>
+                <w:color w:val="24292E"/>
+                <w:sz w:val="18"/>
+                <w:szCs w:val="18"/>
+                <w:lang w:val="en-US" w:eastAsia="de-DE"/>
+              </w:rPr>
+              <w:t xml:space="preserve"> crashes</w:t>
+            </w:r>
+            <w:r>
+              <w:rPr>
+                <w:rFonts w:ascii="Arial" w:eastAsia="Times New Roman" w:hAnsi="Arial" w:cs="Arial"/>
+                <w:color w:val="24292E"/>
+                <w:sz w:val="18"/>
+                <w:szCs w:val="18"/>
+                <w:lang w:val="en-US" w:eastAsia="de-DE"/>
+              </w:rPr>
+              <w:t xml:space="preserve"> (see #123)</w:t>
+            </w:r>
           </w:p>
         </w:tc>
         <w:tc>
@@ -294,8 +359,18 @@
                 <w:color w:val="000000"/>
                 <w:lang w:eastAsia="de-DE"/>
               </w:rPr>
-              <w:t>High value</w:t>
-            </w:r>
+              <w:t xml:space="preserve">High </w:t>
+            </w:r>
+            <w:proofErr w:type="spellStart"/>
+            <w:r>
+              <w:rPr>
+                <w:rFonts w:ascii="Calibri" w:eastAsia="Times New Roman" w:hAnsi="Calibri" w:cs="Calibri"/>
+                <w:color w:val="000000"/>
+                <w:lang w:eastAsia="de-DE"/>
+              </w:rPr>
+              <w:t>value</w:t>
+            </w:r>
+            <w:proofErr w:type="spellEnd"/>
           </w:p>
         </w:tc>
         <w:tc>
@@ -376,7 +451,29 @@
                 <w:szCs w:val="18"/>
                 <w:lang w:val="en-US" w:eastAsia="de-DE"/>
               </w:rPr>
-              <w:t>ug: DeleteClosedConnector does not delete Neurons</w:t>
+              <w:t xml:space="preserve">ug: </w:t>
+            </w:r>
+            <w:proofErr w:type="spellStart"/>
+            <w:r>
+              <w:rPr>
+                <w:rFonts w:ascii="Arial" w:eastAsia="Times New Roman" w:hAnsi="Arial" w:cs="Arial"/>
+                <w:color w:val="24292E"/>
+                <w:sz w:val="18"/>
+                <w:szCs w:val="18"/>
+                <w:lang w:val="en-US" w:eastAsia="de-DE"/>
+              </w:rPr>
+              <w:t>DeleteClosedConnector</w:t>
+            </w:r>
+            <w:proofErr w:type="spellEnd"/>
+            <w:r>
+              <w:rPr>
+                <w:rFonts w:ascii="Arial" w:eastAsia="Times New Roman" w:hAnsi="Arial" w:cs="Arial"/>
+                <w:color w:val="24292E"/>
+                <w:sz w:val="18"/>
+                <w:szCs w:val="18"/>
+                <w:lang w:val="en-US" w:eastAsia="de-DE"/>
+              </w:rPr>
+              <w:t xml:space="preserve"> does not delete Neurons</w:t>
             </w:r>
           </w:p>
           <w:p>
@@ -398,8 +495,20 @@
                 <w:szCs w:val="18"/>
                 <w:lang w:val="en-US" w:eastAsia="de-DE"/>
               </w:rPr>
-              <w:t>#124 Bug SplitClosedConnector</w:t>
-            </w:r>
+              <w:t xml:space="preserve">#124 Bug </w:t>
+            </w:r>
+            <w:proofErr w:type="spellStart"/>
+            <w:r>
+              <w:rPr>
+                <w:rFonts w:ascii="Arial" w:eastAsia="Times New Roman" w:hAnsi="Arial" w:cs="Arial"/>
+                <w:color w:val="24292E"/>
+                <w:sz w:val="18"/>
+                <w:szCs w:val="18"/>
+                <w:lang w:val="en-US" w:eastAsia="de-DE"/>
+              </w:rPr>
+              <w:t>SplitClosedConnector</w:t>
+            </w:r>
+            <w:proofErr w:type="spellEnd"/>
           </w:p>
           <w:p>
             <w:pPr>
@@ -420,7 +529,29 @@
                 <w:szCs w:val="18"/>
                 <w:lang w:val="en-US" w:eastAsia="de-DE"/>
               </w:rPr>
-              <w:t>#125 IoNeuron -&gt; Neuron by adding Pipe</w:t>
+              <w:t xml:space="preserve">#125 </w:t>
+            </w:r>
+            <w:proofErr w:type="spellStart"/>
+            <w:r>
+              <w:rPr>
+                <w:rFonts w:ascii="Arial" w:eastAsia="Times New Roman" w:hAnsi="Arial" w:cs="Arial"/>
+                <w:color w:val="24292E"/>
+                <w:sz w:val="18"/>
+                <w:szCs w:val="18"/>
+                <w:lang w:val="en-US" w:eastAsia="de-DE"/>
+              </w:rPr>
+              <w:t>IoNeuron</w:t>
+            </w:r>
+            <w:proofErr w:type="spellEnd"/>
+            <w:r>
+              <w:rPr>
+                <w:rFonts w:ascii="Arial" w:eastAsia="Times New Roman" w:hAnsi="Arial" w:cs="Arial"/>
+                <w:color w:val="24292E"/>
+                <w:sz w:val="18"/>
+                <w:szCs w:val="18"/>
+                <w:lang w:val="en-US" w:eastAsia="de-DE"/>
+              </w:rPr>
+              <w:t xml:space="preserve"> -&gt; Neuron by adding Pipe</w:t>
             </w:r>
           </w:p>
           <w:p>
@@ -442,7 +573,29 @@
                 <w:szCs w:val="18"/>
                 <w:lang w:val="en-US" w:eastAsia="de-DE"/>
               </w:rPr>
-              <w:t>#112 Make AddModel reproduceable (file name not in parameter list)</w:t>
+              <w:t xml:space="preserve">#112 Make </w:t>
+            </w:r>
+            <w:proofErr w:type="spellStart"/>
+            <w:r>
+              <w:rPr>
+                <w:rFonts w:ascii="Arial" w:eastAsia="Times New Roman" w:hAnsi="Arial" w:cs="Arial"/>
+                <w:color w:val="24292E"/>
+                <w:sz w:val="18"/>
+                <w:szCs w:val="18"/>
+                <w:lang w:val="en-US" w:eastAsia="de-DE"/>
+              </w:rPr>
+              <w:t>AddModel</w:t>
+            </w:r>
+            <w:proofErr w:type="spellEnd"/>
+            <w:r>
+              <w:rPr>
+                <w:rFonts w:ascii="Arial" w:eastAsia="Times New Roman" w:hAnsi="Arial" w:cs="Arial"/>
+                <w:color w:val="24292E"/>
+                <w:sz w:val="18"/>
+                <w:szCs w:val="18"/>
+                <w:lang w:val="en-US" w:eastAsia="de-DE"/>
+              </w:rPr>
+              <w:t xml:space="preserve"> reproduceable (file name not in parameter list)</w:t>
             </w:r>
           </w:p>
         </w:tc>
@@ -479,8 +632,20 @@
                 <w:szCs w:val="18"/>
                 <w:lang w:val="en-US" w:eastAsia="de-DE"/>
               </w:rPr>
-              <w:t>#109 Rounded IoNeurons</w:t>
-            </w:r>
+              <w:t xml:space="preserve">#109 Rounded </w:t>
+            </w:r>
+            <w:proofErr w:type="spellStart"/>
+            <w:r>
+              <w:rPr>
+                <w:rFonts w:ascii="Arial" w:eastAsia="Times New Roman" w:hAnsi="Arial" w:cs="Arial"/>
+                <w:color w:val="000000"/>
+                <w:sz w:val="18"/>
+                <w:szCs w:val="18"/>
+                <w:lang w:val="en-US" w:eastAsia="de-DE"/>
+              </w:rPr>
+              <w:t>IoNeurons</w:t>
+            </w:r>
+            <w:proofErr w:type="spellEnd"/>
           </w:p>
           <w:p>
             <w:pPr>
@@ -646,8 +811,18 @@
                 <w:color w:val="000000"/>
                 <w:lang w:eastAsia="de-DE"/>
               </w:rPr>
-              <w:t>Middle value</w:t>
-            </w:r>
+              <w:t xml:space="preserve">Middle </w:t>
+            </w:r>
+            <w:proofErr w:type="spellStart"/>
+            <w:r>
+              <w:rPr>
+                <w:rFonts w:ascii="Calibri" w:eastAsia="Times New Roman" w:hAnsi="Calibri" w:cs="Calibri"/>
+                <w:color w:val="000000"/>
+                <w:lang w:eastAsia="de-DE"/>
+              </w:rPr>
+              <w:t>value</w:t>
+            </w:r>
+            <w:proofErr w:type="spellEnd"/>
           </w:p>
         </w:tc>
         <w:tc>
@@ -708,6 +883,28 @@
               <w:t>#109 Align Selection</w:t>
             </w:r>
           </w:p>
+          <w:p>
+            <w:pPr>
+              <w:spacing w:after="0" w:line="240" w:lineRule="auto"/>
+              <w:rPr>
+                <w:rFonts w:ascii="Arial" w:eastAsia="Times New Roman" w:hAnsi="Arial" w:cs="Arial"/>
+                <w:color w:val="000000"/>
+                <w:sz w:val="18"/>
+                <w:szCs w:val="18"/>
+                <w:lang w:val="en-US" w:eastAsia="de-DE"/>
+              </w:rPr>
+            </w:pPr>
+            <w:r>
+              <w:rPr>
+                <w:rFonts w:ascii="Arial" w:eastAsia="Times New Roman" w:hAnsi="Arial" w:cs="Arial"/>
+                <w:color w:val="000000"/>
+                <w:sz w:val="18"/>
+                <w:szCs w:val="18"/>
+                <w:lang w:val="en-US" w:eastAsia="de-DE"/>
+              </w:rPr>
+              <w:t xml:space="preserve"># </w:t>
+            </w:r>
+          </w:p>
         </w:tc>
         <w:tc>
           <w:tcPr>
@@ -742,7 +939,29 @@
                 <w:szCs w:val="18"/>
                 <w:lang w:val="en-US" w:eastAsia="de-DE"/>
               </w:rPr>
-              <w:t>#126 Link to doku in Help menu</w:t>
+              <w:t xml:space="preserve">#126 Link to </w:t>
+            </w:r>
+            <w:proofErr w:type="spellStart"/>
+            <w:r>
+              <w:rPr>
+                <w:rFonts w:ascii="Arial" w:eastAsia="Times New Roman" w:hAnsi="Arial" w:cs="Arial"/>
+                <w:color w:val="000000"/>
+                <w:sz w:val="18"/>
+                <w:szCs w:val="18"/>
+                <w:lang w:val="en-US" w:eastAsia="de-DE"/>
+              </w:rPr>
+              <w:t>doku</w:t>
+            </w:r>
+            <w:proofErr w:type="spellEnd"/>
+            <w:r>
+              <w:rPr>
+                <w:rFonts w:ascii="Arial" w:eastAsia="Times New Roman" w:hAnsi="Arial" w:cs="Arial"/>
+                <w:color w:val="000000"/>
+                <w:sz w:val="18"/>
+                <w:szCs w:val="18"/>
+                <w:lang w:val="en-US" w:eastAsia="de-DE"/>
+              </w:rPr>
+              <w:t xml:space="preserve"> in Help menu</w:t>
             </w:r>
           </w:p>
           <w:p>
@@ -764,8 +983,20 @@
                 <w:szCs w:val="18"/>
                 <w:lang w:val="en-US" w:eastAsia="de-DE"/>
               </w:rPr>
-              <w:t>#92 Connect Neurons -&gt; ClosedConnector</w:t>
-            </w:r>
+              <w:t xml:space="preserve">#92 Connect Neurons -&gt; </w:t>
+            </w:r>
+            <w:proofErr w:type="spellStart"/>
+            <w:r>
+              <w:rPr>
+                <w:rFonts w:ascii="Arial" w:eastAsia="Times New Roman" w:hAnsi="Arial" w:cs="Arial"/>
+                <w:color w:val="000000"/>
+                <w:sz w:val="18"/>
+                <w:szCs w:val="18"/>
+                <w:lang w:val="en-US" w:eastAsia="de-DE"/>
+              </w:rPr>
+              <w:t>ClosedConnector</w:t>
+            </w:r>
+            <w:proofErr w:type="spellEnd"/>
           </w:p>
           <w:p>
             <w:pPr>
@@ -842,6 +1073,7 @@
               </w:rPr>
               <w:t>#63 Lichtquelle (</w:t>
             </w:r>
+            <w:proofErr w:type="spellStart"/>
             <w:r>
               <w:rPr>
                 <w:rFonts w:ascii="Arial" w:eastAsia="Times New Roman" w:hAnsi="Arial" w:cs="Arial"/>
@@ -850,8 +1082,9 @@
                 <w:szCs w:val="18"/>
                 <w:lang w:eastAsia="de-DE"/>
               </w:rPr>
-              <w:t>needs senso</w:t>
-            </w:r>
+              <w:t>needs</w:t>
+            </w:r>
+            <w:proofErr w:type="spellEnd"/>
             <w:r>
               <w:rPr>
                 <w:rFonts w:ascii="Arial" w:eastAsia="Times New Roman" w:hAnsi="Arial" w:cs="Arial"/>
@@ -860,7 +1093,39 @@
                 <w:szCs w:val="18"/>
                 <w:lang w:eastAsia="de-DE"/>
               </w:rPr>
-              <w:t>rs)</w:t>
+              <w:t xml:space="preserve"> </w:t>
+            </w:r>
+            <w:proofErr w:type="spellStart"/>
+            <w:r>
+              <w:rPr>
+                <w:rFonts w:ascii="Arial" w:eastAsia="Times New Roman" w:hAnsi="Arial" w:cs="Arial"/>
+                <w:color w:val="000000"/>
+                <w:sz w:val="18"/>
+                <w:szCs w:val="18"/>
+                <w:lang w:eastAsia="de-DE"/>
+              </w:rPr>
+              <w:t>senso</w:t>
+            </w:r>
+            <w:r>
+              <w:rPr>
+                <w:rFonts w:ascii="Arial" w:eastAsia="Times New Roman" w:hAnsi="Arial" w:cs="Arial"/>
+                <w:color w:val="000000"/>
+                <w:sz w:val="18"/>
+                <w:szCs w:val="18"/>
+                <w:lang w:eastAsia="de-DE"/>
+              </w:rPr>
+              <w:t>rs</w:t>
+            </w:r>
+            <w:proofErr w:type="spellEnd"/>
+            <w:r>
+              <w:rPr>
+                <w:rFonts w:ascii="Arial" w:eastAsia="Times New Roman" w:hAnsi="Arial" w:cs="Arial"/>
+                <w:color w:val="000000"/>
+                <w:sz w:val="18"/>
+                <w:szCs w:val="18"/>
+                <w:lang w:eastAsia="de-DE"/>
+              </w:rPr>
+              <w:t>)</w:t>
             </w:r>
           </w:p>
           <w:p>
@@ -1098,8 +1363,18 @@
                 <w:color w:val="000000"/>
                 <w:lang w:eastAsia="de-DE"/>
               </w:rPr>
-              <w:t>Low value</w:t>
-            </w:r>
+              <w:t xml:space="preserve">Low </w:t>
+            </w:r>
+            <w:proofErr w:type="spellStart"/>
+            <w:r>
+              <w:rPr>
+                <w:rFonts w:ascii="Calibri" w:eastAsia="Times New Roman" w:hAnsi="Calibri" w:cs="Calibri"/>
+                <w:color w:val="000000"/>
+                <w:lang w:eastAsia="de-DE"/>
+              </w:rPr>
+              <w:t>value</w:t>
+            </w:r>
+            <w:proofErr w:type="spellEnd"/>
           </w:p>
         </w:tc>
         <w:tc>
@@ -1209,8 +1484,20 @@
                 <w:szCs w:val="18"/>
                 <w:lang w:val="en-US" w:eastAsia="de-DE"/>
               </w:rPr>
-              <w:t>#71 Color for WindowBackground</w:t>
-            </w:r>
+              <w:t xml:space="preserve">#71 Color for </w:t>
+            </w:r>
+            <w:proofErr w:type="spellStart"/>
+            <w:r>
+              <w:rPr>
+                <w:rFonts w:ascii="Arial" w:eastAsia="Times New Roman" w:hAnsi="Arial" w:cs="Arial"/>
+                <w:color w:val="000000"/>
+                <w:sz w:val="18"/>
+                <w:szCs w:val="18"/>
+                <w:lang w:val="en-US" w:eastAsia="de-DE"/>
+              </w:rPr>
+              <w:t>WindowBackground</w:t>
+            </w:r>
+            <w:proofErr w:type="spellEnd"/>
           </w:p>
         </w:tc>
         <w:tc>
@@ -1246,7 +1533,41 @@
                 <w:szCs w:val="18"/>
                 <w:lang w:val="en-US" w:eastAsia="de-DE"/>
               </w:rPr>
-              <w:t>#108 Improve ClosedConnector::Includes</w:t>
+              <w:t xml:space="preserve">#108 Improve </w:t>
+            </w:r>
+            <w:proofErr w:type="spellStart"/>
+            <w:proofErr w:type="gramStart"/>
+            <w:r>
+              <w:rPr>
+                <w:rFonts w:ascii="Arial" w:eastAsia="Times New Roman" w:hAnsi="Arial" w:cs="Arial"/>
+                <w:color w:val="000000"/>
+                <w:sz w:val="18"/>
+                <w:szCs w:val="18"/>
+                <w:lang w:val="en-US" w:eastAsia="de-DE"/>
+              </w:rPr>
+              <w:t>ClosedConnector</w:t>
+            </w:r>
+            <w:proofErr w:type="spellEnd"/>
+            <w:r>
+              <w:rPr>
+                <w:rFonts w:ascii="Arial" w:eastAsia="Times New Roman" w:hAnsi="Arial" w:cs="Arial"/>
+                <w:color w:val="000000"/>
+                <w:sz w:val="18"/>
+                <w:szCs w:val="18"/>
+                <w:lang w:val="en-US" w:eastAsia="de-DE"/>
+              </w:rPr>
+              <w:t>::</w:t>
+            </w:r>
+            <w:proofErr w:type="gramEnd"/>
+            <w:r>
+              <w:rPr>
+                <w:rFonts w:ascii="Arial" w:eastAsia="Times New Roman" w:hAnsi="Arial" w:cs="Arial"/>
+                <w:color w:val="000000"/>
+                <w:sz w:val="18"/>
+                <w:szCs w:val="18"/>
+                <w:lang w:val="en-US" w:eastAsia="de-DE"/>
+              </w:rPr>
+              <w:t>Includes</w:t>
             </w:r>
           </w:p>
           <w:p>
@@ -1268,7 +1589,29 @@
                 <w:szCs w:val="18"/>
                 <w:lang w:val="en-US" w:eastAsia="de-DE"/>
               </w:rPr>
-              <w:t xml:space="preserve">#109 Animate SplitClosedConnCmd </w:t>
+              <w:t xml:space="preserve">#109 Animate </w:t>
+            </w:r>
+            <w:proofErr w:type="spellStart"/>
+            <w:r>
+              <w:rPr>
+                <w:rFonts w:ascii="Arial" w:eastAsia="Times New Roman" w:hAnsi="Arial" w:cs="Arial"/>
+                <w:color w:val="000000"/>
+                <w:sz w:val="18"/>
+                <w:szCs w:val="18"/>
+                <w:lang w:val="en-US" w:eastAsia="de-DE"/>
+              </w:rPr>
+              <w:t>SplitClosedConnCmd</w:t>
+            </w:r>
+            <w:proofErr w:type="spellEnd"/>
+            <w:r>
+              <w:rPr>
+                <w:rFonts w:ascii="Arial" w:eastAsia="Times New Roman" w:hAnsi="Arial" w:cs="Arial"/>
+                <w:color w:val="000000"/>
+                <w:sz w:val="18"/>
+                <w:szCs w:val="18"/>
+                <w:lang w:val="en-US" w:eastAsia="de-DE"/>
+              </w:rPr>
+              <w:t xml:space="preserve"> </w:t>
             </w:r>
           </w:p>
           <w:p>
@@ -1312,7 +1655,51 @@
                 <w:szCs w:val="18"/>
                 <w:lang w:val="en-US" w:eastAsia="de-DE"/>
               </w:rPr>
-              <w:t>#13 Andocken durch Move Pipe</w:t>
+              <w:t xml:space="preserve">#13 </w:t>
+            </w:r>
+            <w:proofErr w:type="spellStart"/>
+            <w:r>
+              <w:rPr>
+                <w:rFonts w:ascii="Arial" w:eastAsia="Times New Roman" w:hAnsi="Arial" w:cs="Arial"/>
+                <w:color w:val="000000"/>
+                <w:sz w:val="18"/>
+                <w:szCs w:val="18"/>
+                <w:lang w:val="en-US" w:eastAsia="de-DE"/>
+              </w:rPr>
+              <w:t>Andocken</w:t>
+            </w:r>
+            <w:proofErr w:type="spellEnd"/>
+            <w:r>
+              <w:rPr>
+                <w:rFonts w:ascii="Arial" w:eastAsia="Times New Roman" w:hAnsi="Arial" w:cs="Arial"/>
+                <w:color w:val="000000"/>
+                <w:sz w:val="18"/>
+                <w:szCs w:val="18"/>
+                <w:lang w:val="en-US" w:eastAsia="de-DE"/>
+              </w:rPr>
+              <w:t xml:space="preserve"> </w:t>
+            </w:r>
+            <w:proofErr w:type="spellStart"/>
+            <w:r>
+              <w:rPr>
+                <w:rFonts w:ascii="Arial" w:eastAsia="Times New Roman" w:hAnsi="Arial" w:cs="Arial"/>
+                <w:color w:val="000000"/>
+                <w:sz w:val="18"/>
+                <w:szCs w:val="18"/>
+                <w:lang w:val="en-US" w:eastAsia="de-DE"/>
+              </w:rPr>
+              <w:t>durch</w:t>
+            </w:r>
+            <w:proofErr w:type="spellEnd"/>
+            <w:r>
+              <w:rPr>
+                <w:rFonts w:ascii="Arial" w:eastAsia="Times New Roman" w:hAnsi="Arial" w:cs="Arial"/>
+                <w:color w:val="000000"/>
+                <w:sz w:val="18"/>
+                <w:szCs w:val="18"/>
+                <w:lang w:val="en-US" w:eastAsia="de-DE"/>
+              </w:rPr>
+              <w:t xml:space="preserve"> Move Pipe</w:t>
             </w:r>
           </w:p>
           <w:p>
@@ -1356,8 +1743,20 @@
                 <w:szCs w:val="18"/>
                 <w:lang w:val="en-US" w:eastAsia="de-DE"/>
               </w:rPr>
-              <w:t>#12 Split Dendrit</w:t>
-            </w:r>
+              <w:t xml:space="preserve">#12 Split </w:t>
+            </w:r>
+            <w:proofErr w:type="spellStart"/>
+            <w:r>
+              <w:rPr>
+                <w:rFonts w:ascii="Arial" w:eastAsia="Times New Roman" w:hAnsi="Arial" w:cs="Arial"/>
+                <w:color w:val="000000"/>
+                <w:sz w:val="18"/>
+                <w:szCs w:val="18"/>
+                <w:lang w:val="en-US" w:eastAsia="de-DE"/>
+              </w:rPr>
+              <w:t>Dendrit</w:t>
+            </w:r>
+            <w:proofErr w:type="spellEnd"/>
             <w:r>
               <w:rPr>
                 <w:rFonts w:ascii="Arial" w:eastAsia="Times New Roman" w:hAnsi="Arial" w:cs="Arial"/>
@@ -1388,8 +1787,20 @@
                 <w:szCs w:val="18"/>
                 <w:lang w:val="en-US" w:eastAsia="de-DE"/>
               </w:rPr>
-              <w:t>#115 Undo/Redo icons sometimes incorrcet</w:t>
-            </w:r>
+              <w:t xml:space="preserve">#115 Undo/Redo icons sometimes </w:t>
+            </w:r>
+            <w:proofErr w:type="spellStart"/>
+            <w:r>
+              <w:rPr>
+                <w:rFonts w:ascii="Arial" w:eastAsia="Times New Roman" w:hAnsi="Arial" w:cs="Arial"/>
+                <w:color w:val="000000"/>
+                <w:sz w:val="18"/>
+                <w:szCs w:val="18"/>
+                <w:lang w:val="en-US" w:eastAsia="de-DE"/>
+              </w:rPr>
+              <w:t>incorrcet</w:t>
+            </w:r>
+            <w:proofErr w:type="spellEnd"/>
           </w:p>
           <w:p>
             <w:pPr>
@@ -1508,8 +1919,20 @@
                 <w:szCs w:val="18"/>
                 <w:lang w:val="en-US" w:eastAsia="de-DE"/>
               </w:rPr>
-              <w:t>#72 Zoom DescWin</w:t>
-            </w:r>
+              <w:t xml:space="preserve">#72 Zoom </w:t>
+            </w:r>
+            <w:proofErr w:type="spellStart"/>
+            <w:r>
+              <w:rPr>
+                <w:rFonts w:ascii="Arial" w:eastAsia="Times New Roman" w:hAnsi="Arial" w:cs="Arial"/>
+                <w:color w:val="000000"/>
+                <w:sz w:val="18"/>
+                <w:szCs w:val="18"/>
+                <w:lang w:val="en-US" w:eastAsia="de-DE"/>
+              </w:rPr>
+              <w:t>DescWin</w:t>
+            </w:r>
+            <w:proofErr w:type="spellEnd"/>
           </w:p>
           <w:p>
             <w:pPr>
@@ -1696,6 +2119,7 @@
                 <w:lang w:eastAsia="de-DE"/>
               </w:rPr>
             </w:pPr>
+            <w:proofErr w:type="spellStart"/>
             <w:r>
               <w:rPr>
                 <w:rFonts w:ascii="Calibri" w:eastAsia="Times New Roman" w:hAnsi="Calibri" w:cs="Calibri"/>
@@ -1704,6 +2128,7 @@
               </w:rPr>
               <w:t>Effort</w:t>
             </w:r>
+            <w:proofErr w:type="spellEnd"/>
           </w:p>
         </w:tc>
         <w:tc>
@@ -1835,7 +2260,25 @@
           <w:sz w:val="18"/>
           <w:szCs w:val="18"/>
         </w:rPr>
-        <w:t>#121: Wenn ein Modell einen EEG sensor enthält, wird dieser nicht im EEG monitor angezeigt</w:t>
+        <w:t xml:space="preserve">#121: Wenn ein Modell einen EEG </w:t>
+      </w:r>
+      <w:proofErr w:type="spellStart"/>
+      <w:r>
+        <w:rPr>
+          <w:rFonts w:ascii="Verdana" w:eastAsia="Times New Roman" w:hAnsi="Verdana"/>
+          <w:sz w:val="18"/>
+          <w:szCs w:val="18"/>
+        </w:rPr>
+        <w:t>sensor</w:t>
+      </w:r>
+      <w:proofErr w:type="spellEnd"/>
+      <w:r>
+        <w:rPr>
+          <w:rFonts w:ascii="Verdana" w:eastAsia="Times New Roman" w:hAnsi="Verdana"/>
+          <w:sz w:val="18"/>
+          <w:szCs w:val="18"/>
+        </w:rPr>
+        <w:t xml:space="preserve"> enthält, wird dieser nicht im EEG monitor angezeigt</w:t>
       </w:r>
     </w:p>
     <w:p>
@@ -1870,7 +2313,17 @@
           <w:sz w:val="18"/>
           <w:szCs w:val="18"/>
         </w:rPr>
-        <w:t>Das Signal beim Auslösen eines Neurons ist nicht einfach eine Parabel, sondern eine Funktion, die näher an den in der Literatur beschriebenen Signalformen liegt. Vorschläge?</w:t>
+        <w:t xml:space="preserve">Das Signal beim Auslösen eines Neurons ist nicht einfach eine Parabel, sondern eine Funktion, die näher an den in der Literatur beschriebenen Signalformen liegt. </w:t>
+      </w:r>
+      <w:proofErr w:type="spellStart"/>
+      <w:proofErr w:type="gramStart"/>
+      <w:r>
+        <w:rPr>
+          <w:rFonts w:ascii="Verdana" w:eastAsia="Times New Roman" w:hAnsi="Verdana"/>
+          <w:sz w:val="18"/>
+          <w:szCs w:val="18"/>
+        </w:rPr>
+        <w:t>Vorschläge?</w:t>
       </w:r>
       <w:r>
         <w:rPr>
@@ -1879,7 +2332,18 @@
           <w:szCs w:val="18"/>
           <w:shd w:val="clear" w:color="auto" w:fill="00FFFF"/>
         </w:rPr>
-        <w:t>Parabel reicht erst mal: 2</w:t>
+        <w:t>Parabel</w:t>
+      </w:r>
+      <w:proofErr w:type="spellEnd"/>
+      <w:proofErr w:type="gramEnd"/>
+      <w:r>
+        <w:rPr>
+          <w:rFonts w:ascii="Verdana" w:eastAsia="Times New Roman" w:hAnsi="Verdana"/>
+          <w:sz w:val="18"/>
+          <w:szCs w:val="18"/>
+          <w:shd w:val="clear" w:color="auto" w:fill="00FFFF"/>
+        </w:rPr>
+        <w:t xml:space="preserve"> reicht erst mal: 2</w:t>
       </w:r>
     </w:p>
     <w:p>
@@ -1941,9 +2405,11 @@
       <w:pPr>
         <w:ind w:left="720" w:hanging="360"/>
       </w:pPr>
+      <w:proofErr w:type="spellStart"/>
       <w:r>
         <w:t>Unclassified</w:t>
       </w:r>
+      <w:proofErr w:type="spellEnd"/>
     </w:p>
     <w:p>
       <w:pPr>
@@ -2013,7 +2479,27 @@
           <w:szCs w:val="18"/>
           <w:shd w:val="clear" w:color="auto" w:fill="40E0D0"/>
         </w:rPr>
-        <w:t xml:space="preserve">innesorgan konstant: Sie lässt bei intensiven Reizen nach und steigt bei immer schwächeren Reize wieder an. </w:t>
+        <w:t xml:space="preserve">innesorgan konstant: Sie lässt bei intensiven Reizen nach und steigt </w:t>
+      </w:r>
+      <w:proofErr w:type="gramStart"/>
+      <w:r>
+        <w:rPr>
+          <w:rFonts w:ascii="Verdana" w:eastAsia="Times New Roman" w:hAnsi="Verdana"/>
+          <w:sz w:val="18"/>
+          <w:szCs w:val="18"/>
+          <w:shd w:val="clear" w:color="auto" w:fill="40E0D0"/>
+        </w:rPr>
+        <w:t>bei immer schwächeren Reize</w:t>
+      </w:r>
+      <w:proofErr w:type="gramEnd"/>
+      <w:r>
+        <w:rPr>
+          <w:rFonts w:ascii="Verdana" w:eastAsia="Times New Roman" w:hAnsi="Verdana"/>
+          <w:sz w:val="18"/>
+          <w:szCs w:val="18"/>
+          <w:shd w:val="clear" w:color="auto" w:fill="40E0D0"/>
+        </w:rPr>
+        <w:t xml:space="preserve"> wieder an. </w:t>
       </w:r>
     </w:p>
     <w:p>
@@ -2034,7 +2520,27 @@
           <w:szCs w:val="18"/>
           <w:shd w:val="clear" w:color="auto" w:fill="40E0D0"/>
         </w:rPr>
-        <w:t>Man könnte also solche Frequenz-Verläufe auch erst mal als Frequenz Diagramm aus einer Datei einlesen, die man vorher bereit gestellt hat. Die könnte man mitspeichern, so dass man später mehrere Varianten vergleichen kann in ihrer Wirkung.</w:t>
+        <w:t xml:space="preserve">Man könnte also solche Frequenz-Verläufe auch erst mal als Frequenz Diagramm aus einer Datei einlesen, die man vorher </w:t>
+      </w:r>
+      <w:proofErr w:type="gramStart"/>
+      <w:r>
+        <w:rPr>
+          <w:rFonts w:ascii="Verdana" w:eastAsia="Times New Roman" w:hAnsi="Verdana"/>
+          <w:sz w:val="18"/>
+          <w:szCs w:val="18"/>
+          <w:shd w:val="clear" w:color="auto" w:fill="40E0D0"/>
+        </w:rPr>
+        <w:t>bereit gestellt</w:t>
+      </w:r>
+      <w:proofErr w:type="gramEnd"/>
+      <w:r>
+        <w:rPr>
+          <w:rFonts w:ascii="Verdana" w:eastAsia="Times New Roman" w:hAnsi="Verdana"/>
+          <w:sz w:val="18"/>
+          <w:szCs w:val="18"/>
+          <w:shd w:val="clear" w:color="auto" w:fill="40E0D0"/>
+        </w:rPr>
+        <w:t xml:space="preserve"> hat. Die könnte man mitspeichern, so dass man später mehrere Varianten vergleichen kann in ihrer Wirkung.</w:t>
       </w:r>
     </w:p>
     <w:p>
@@ -2109,7 +2615,15 @@
     </w:p>
     <w:p>
       <w:r>
-        <w:t>============================ Done =======================================</w:t>
+        <w:t xml:space="preserve">============================ </w:t>
+      </w:r>
+      <w:proofErr w:type="spellStart"/>
+      <w:r>
+        <w:t>Done</w:t>
+      </w:r>
+      <w:proofErr w:type="spellEnd"/>
+      <w:r>
+        <w:t xml:space="preserve"> =======================================</w:t>
       </w:r>
     </w:p>
     <w:p>
@@ -2136,8 +2650,20 @@
           <w:szCs w:val="18"/>
           <w:lang w:val="en-US" w:eastAsia="de-DE"/>
         </w:rPr>
-        <w:t>#113 check GetUPNobs</w:t>
-      </w:r>
+        <w:t xml:space="preserve">#113 check </w:t>
+      </w:r>
+      <w:proofErr w:type="spellStart"/>
+      <w:r>
+        <w:rPr>
+          <w:rFonts w:ascii="Arial" w:eastAsia="Times New Roman" w:hAnsi="Arial" w:cs="Arial"/>
+          <w:color w:val="24292E"/>
+          <w:sz w:val="18"/>
+          <w:szCs w:val="18"/>
+          <w:lang w:val="en-US" w:eastAsia="de-DE"/>
+        </w:rPr>
+        <w:t>GetUPNobs</w:t>
+      </w:r>
+      <w:proofErr w:type="spellEnd"/>
       <w:r>
         <w:rPr>
           <w:rFonts w:ascii="Arial" w:eastAsia="Times New Roman" w:hAnsi="Arial" w:cs="Arial"/>
@@ -2173,8 +2699,9 @@
           <w:szCs w:val="18"/>
           <w:lang w:val="en-US" w:eastAsia="de-DE"/>
         </w:rPr>
-        <w:t>#127 CopyPaste Selection</w:t>
-      </w:r>
+        <w:t xml:space="preserve">#127 </w:t>
+      </w:r>
+      <w:proofErr w:type="spellStart"/>
       <w:r>
         <w:rPr>
           <w:rFonts w:ascii="Arial" w:eastAsia="Times New Roman" w:hAnsi="Arial" w:cs="Arial"/>
@@ -2183,7 +2710,18 @@
           <w:szCs w:val="18"/>
           <w:lang w:val="en-US" w:eastAsia="de-DE"/>
         </w:rPr>
-        <w:t xml:space="preserve"> – rejected, doesn’t make sense</w:t>
+        <w:t>CopyPaste</w:t>
+      </w:r>
+      <w:proofErr w:type="spellEnd"/>
+      <w:r>
+        <w:rPr>
+          <w:rFonts w:ascii="Arial" w:eastAsia="Times New Roman" w:hAnsi="Arial" w:cs="Arial"/>
+          <w:color w:val="24292E"/>
+          <w:sz w:val="18"/>
+          <w:szCs w:val="18"/>
+          <w:lang w:val="en-US" w:eastAsia="de-DE"/>
+        </w:rPr>
+        <w:t xml:space="preserve"> Selection – rejected, doesn’t make sense</w:t>
       </w:r>
     </w:p>
     <w:p>
@@ -2237,8 +2775,20 @@
           <w:szCs w:val="18"/>
           <w:lang w:val="en-US" w:eastAsia="de-DE"/>
         </w:rPr>
-        <w:t>#119 Cleanup AnimationChainCommand</w:t>
-      </w:r>
+        <w:t xml:space="preserve">#119 Cleanup </w:t>
+      </w:r>
+      <w:proofErr w:type="spellStart"/>
+      <w:r>
+        <w:rPr>
+          <w:rFonts w:ascii="Arial" w:eastAsia="Times New Roman" w:hAnsi="Arial" w:cs="Arial"/>
+          <w:color w:val="000000"/>
+          <w:sz w:val="18"/>
+          <w:szCs w:val="18"/>
+          <w:lang w:val="en-US" w:eastAsia="de-DE"/>
+        </w:rPr>
+        <w:t>AnimationChainCommand</w:t>
+      </w:r>
+      <w:proofErr w:type="spellEnd"/>
     </w:p>
     <w:p>
       <w:pPr>
@@ -2372,7 +2922,29 @@
           <w:szCs w:val="18"/>
           <w:lang w:val="en-US" w:eastAsia="de-DE"/>
         </w:rPr>
-        <w:t>#111 Add # before every wcout output</w:t>
+        <w:t xml:space="preserve">#111 Add # before every </w:t>
+      </w:r>
+      <w:proofErr w:type="spellStart"/>
+      <w:r>
+        <w:rPr>
+          <w:rFonts w:ascii="Arial" w:eastAsia="Times New Roman" w:hAnsi="Arial" w:cs="Arial"/>
+          <w:color w:val="24292E"/>
+          <w:sz w:val="18"/>
+          <w:szCs w:val="18"/>
+          <w:lang w:val="en-US" w:eastAsia="de-DE"/>
+        </w:rPr>
+        <w:t>wcout</w:t>
+      </w:r>
+      <w:proofErr w:type="spellEnd"/>
+      <w:r>
+        <w:rPr>
+          <w:rFonts w:ascii="Arial" w:eastAsia="Times New Roman" w:hAnsi="Arial" w:cs="Arial"/>
+          <w:color w:val="24292E"/>
+          <w:sz w:val="18"/>
+          <w:szCs w:val="18"/>
+          <w:lang w:val="en-US" w:eastAsia="de-DE"/>
+        </w:rPr>
+        <w:t xml:space="preserve"> output</w:t>
       </w:r>
     </w:p>
     <w:p>
@@ -2436,7 +3008,29 @@
           <w:szCs w:val="18"/>
           <w:lang w:val="en-US" w:eastAsia="de-DE"/>
         </w:rPr>
-        <w:t xml:space="preserve">#122 Make IoConnector: Order mix up </w:t>
+        <w:t xml:space="preserve">#122 Make </w:t>
+      </w:r>
+      <w:proofErr w:type="spellStart"/>
+      <w:r>
+        <w:rPr>
+          <w:rFonts w:ascii="Arial" w:eastAsia="Times New Roman" w:hAnsi="Arial" w:cs="Arial"/>
+          <w:color w:val="24292E"/>
+          <w:sz w:val="18"/>
+          <w:szCs w:val="18"/>
+          <w:lang w:val="en-US" w:eastAsia="de-DE"/>
+        </w:rPr>
+        <w:t>IoConnector</w:t>
+      </w:r>
+      <w:proofErr w:type="spellEnd"/>
+      <w:r>
+        <w:rPr>
+          <w:rFonts w:ascii="Arial" w:eastAsia="Times New Roman" w:hAnsi="Arial" w:cs="Arial"/>
+          <w:color w:val="24292E"/>
+          <w:sz w:val="18"/>
+          <w:szCs w:val="18"/>
+          <w:lang w:val="en-US" w:eastAsia="de-DE"/>
+        </w:rPr>
+        <w:t xml:space="preserve">: Order mix up </w:t>
       </w:r>
     </w:p>
     <w:p>
@@ -2463,8 +3057,42 @@
           <w:szCs w:val="18"/>
           <w:lang w:val="en-US" w:eastAsia="de-DE"/>
         </w:rPr>
-        <w:t>#118 CopySelectionCommand inherit from SelectionCommand</w:t>
-      </w:r>
+        <w:t xml:space="preserve">#118 </w:t>
+      </w:r>
+      <w:proofErr w:type="spellStart"/>
+      <w:r>
+        <w:rPr>
+          <w:rFonts w:ascii="Arial" w:eastAsia="Times New Roman" w:hAnsi="Arial" w:cs="Arial"/>
+          <w:color w:val="000000"/>
+          <w:sz w:val="18"/>
+          <w:szCs w:val="18"/>
+          <w:lang w:val="en-US" w:eastAsia="de-DE"/>
+        </w:rPr>
+        <w:t>CopySelectionCommand</w:t>
+      </w:r>
+      <w:proofErr w:type="spellEnd"/>
+      <w:r>
+        <w:rPr>
+          <w:rFonts w:ascii="Arial" w:eastAsia="Times New Roman" w:hAnsi="Arial" w:cs="Arial"/>
+          <w:color w:val="000000"/>
+          <w:sz w:val="18"/>
+          <w:szCs w:val="18"/>
+          <w:lang w:val="en-US" w:eastAsia="de-DE"/>
+        </w:rPr>
+        <w:t xml:space="preserve"> inherit from </w:t>
+      </w:r>
+      <w:proofErr w:type="spellStart"/>
+      <w:r>
+        <w:rPr>
+          <w:rFonts w:ascii="Arial" w:eastAsia="Times New Roman" w:hAnsi="Arial" w:cs="Arial"/>
+          <w:color w:val="000000"/>
+          <w:sz w:val="18"/>
+          <w:szCs w:val="18"/>
+          <w:lang w:val="en-US" w:eastAsia="de-DE"/>
+        </w:rPr>
+        <w:t>SelectionCommand</w:t>
+      </w:r>
+      <w:proofErr w:type="spellEnd"/>
     </w:p>
     <w:p>
       <w:pPr>
@@ -2517,7 +3145,19 @@
           <w:szCs w:val="18"/>
           <w:lang w:val="en-US" w:eastAsia="de-DE"/>
         </w:rPr>
-        <w:t>#85 Groups: Permanent selections</w:t>
+        <w:t xml:space="preserve">#85 Groups: Permanent </w:t>
+      </w:r>
+      <w:proofErr w:type="spellStart"/>
+      <w:proofErr w:type="gramStart"/>
+      <w:r>
+        <w:rPr>
+          <w:rFonts w:ascii="Arial" w:eastAsia="Times New Roman" w:hAnsi="Arial" w:cs="Arial"/>
+          <w:color w:val="000000"/>
+          <w:sz w:val="18"/>
+          <w:szCs w:val="18"/>
+          <w:lang w:val="en-US" w:eastAsia="de-DE"/>
+        </w:rPr>
+        <w:t>selections</w:t>
       </w:r>
       <w:r>
         <w:rPr>
@@ -2529,6 +3169,8 @@
         </w:rPr>
         <w:t>:rejected</w:t>
       </w:r>
+      <w:proofErr w:type="spellEnd"/>
+      <w:proofErr w:type="gramEnd"/>
     </w:p>
     <w:p>
       <w:pPr>
@@ -2554,7 +3196,29 @@
           <w:szCs w:val="18"/>
           <w:lang w:val="en-US" w:eastAsia="de-DE"/>
         </w:rPr>
-        <w:t>#110 Speed up DeleteSelection (problem was DUMP)</w:t>
+        <w:t xml:space="preserve">#110 Speed up </w:t>
+      </w:r>
+      <w:proofErr w:type="spellStart"/>
+      <w:r>
+        <w:rPr>
+          <w:rFonts w:ascii="Arial" w:eastAsia="Times New Roman" w:hAnsi="Arial" w:cs="Arial"/>
+          <w:color w:val="000000"/>
+          <w:sz w:val="18"/>
+          <w:szCs w:val="18"/>
+          <w:lang w:val="en-US" w:eastAsia="de-DE"/>
+        </w:rPr>
+        <w:t>DeleteSelection</w:t>
+      </w:r>
+      <w:proofErr w:type="spellEnd"/>
+      <w:r>
+        <w:rPr>
+          <w:rFonts w:ascii="Arial" w:eastAsia="Times New Roman" w:hAnsi="Arial" w:cs="Arial"/>
+          <w:color w:val="000000"/>
+          <w:sz w:val="18"/>
+          <w:szCs w:val="18"/>
+          <w:lang w:val="en-US" w:eastAsia="de-DE"/>
+        </w:rPr>
+        <w:t xml:space="preserve"> (problem was DUMP)</w:t>
       </w:r>
     </w:p>
     <w:p>
@@ -2581,7 +3245,29 @@
           <w:szCs w:val="18"/>
           <w:lang w:val="en-US" w:eastAsia="de-DE"/>
         </w:rPr>
-        <w:t xml:space="preserve">#107 Bug: Mixed Pipes on plug IoNeurons </w:t>
+        <w:t xml:space="preserve">#107 Bug: Mixed Pipes on plug </w:t>
+      </w:r>
+      <w:proofErr w:type="spellStart"/>
+      <w:r>
+        <w:rPr>
+          <w:rFonts w:ascii="Arial" w:eastAsia="Times New Roman" w:hAnsi="Arial" w:cs="Arial"/>
+          <w:color w:val="000000"/>
+          <w:sz w:val="18"/>
+          <w:szCs w:val="18"/>
+          <w:lang w:val="en-US" w:eastAsia="de-DE"/>
+        </w:rPr>
+        <w:t>IoNeurons</w:t>
+      </w:r>
+      <w:proofErr w:type="spellEnd"/>
+      <w:r>
+        <w:rPr>
+          <w:rFonts w:ascii="Arial" w:eastAsia="Times New Roman" w:hAnsi="Arial" w:cs="Arial"/>
+          <w:color w:val="000000"/>
+          <w:sz w:val="18"/>
+          <w:szCs w:val="18"/>
+          <w:lang w:val="en-US" w:eastAsia="de-DE"/>
+        </w:rPr>
+        <w:t xml:space="preserve"> </w:t>
       </w:r>
     </w:p>
     <w:p>
@@ -2635,7 +3321,29 @@
           <w:szCs w:val="18"/>
           <w:lang w:val="en-US" w:eastAsia="de-DE"/>
         </w:rPr>
-        <w:t>#98 Dislocate closedConn on disconnect</w:t>
+        <w:t xml:space="preserve">#98 Dislocate </w:t>
+      </w:r>
+      <w:proofErr w:type="spellStart"/>
+      <w:r>
+        <w:rPr>
+          <w:rFonts w:ascii="Arial" w:eastAsia="Times New Roman" w:hAnsi="Arial" w:cs="Arial"/>
+          <w:color w:val="000000"/>
+          <w:sz w:val="18"/>
+          <w:szCs w:val="18"/>
+          <w:lang w:val="en-US" w:eastAsia="de-DE"/>
+        </w:rPr>
+        <w:t>closedConn</w:t>
+      </w:r>
+      <w:proofErr w:type="spellEnd"/>
+      <w:r>
+        <w:rPr>
+          <w:rFonts w:ascii="Arial" w:eastAsia="Times New Roman" w:hAnsi="Arial" w:cs="Arial"/>
+          <w:color w:val="000000"/>
+          <w:sz w:val="18"/>
+          <w:szCs w:val="18"/>
+          <w:lang w:val="en-US" w:eastAsia="de-DE"/>
+        </w:rPr>
+        <w:t xml:space="preserve"> on disconnect</w:t>
       </w:r>
       <w:r>
         <w:rPr>
@@ -2682,7 +3390,29 @@
           <w:szCs w:val="18"/>
           <w:lang w:val="en-US" w:eastAsia="de-DE"/>
         </w:rPr>
-        <w:t xml:space="preserve">#106 DeleteClosedConn: delete neurons </w:t>
+        <w:t xml:space="preserve">#106 </w:t>
+      </w:r>
+      <w:proofErr w:type="spellStart"/>
+      <w:r>
+        <w:rPr>
+          <w:rFonts w:ascii="Arial" w:eastAsia="Times New Roman" w:hAnsi="Arial" w:cs="Arial"/>
+          <w:color w:val="000000"/>
+          <w:sz w:val="18"/>
+          <w:szCs w:val="18"/>
+          <w:lang w:val="en-US" w:eastAsia="de-DE"/>
+        </w:rPr>
+        <w:t>DeleteClosedConn</w:t>
+      </w:r>
+      <w:proofErr w:type="spellEnd"/>
+      <w:r>
+        <w:rPr>
+          <w:rFonts w:ascii="Arial" w:eastAsia="Times New Roman" w:hAnsi="Arial" w:cs="Arial"/>
+          <w:color w:val="000000"/>
+          <w:sz w:val="18"/>
+          <w:szCs w:val="18"/>
+          <w:lang w:val="en-US" w:eastAsia="de-DE"/>
+        </w:rPr>
+        <w:t xml:space="preserve">: delete neurons </w:t>
       </w:r>
     </w:p>
     <w:p>
@@ -2736,7 +3466,29 @@
           <w:szCs w:val="18"/>
           <w:lang w:val="en-US" w:eastAsia="de-DE"/>
         </w:rPr>
-        <w:t>#91 DisConnect Input/Output connectors</w:t>
+        <w:t xml:space="preserve">#91 </w:t>
+      </w:r>
+      <w:proofErr w:type="spellStart"/>
+      <w:r>
+        <w:rPr>
+          <w:rFonts w:ascii="Arial" w:eastAsia="Times New Roman" w:hAnsi="Arial" w:cs="Arial"/>
+          <w:color w:val="000000"/>
+          <w:sz w:val="18"/>
+          <w:szCs w:val="18"/>
+          <w:lang w:val="en-US" w:eastAsia="de-DE"/>
+        </w:rPr>
+        <w:t>DisConnect</w:t>
+      </w:r>
+      <w:proofErr w:type="spellEnd"/>
+      <w:r>
+        <w:rPr>
+          <w:rFonts w:ascii="Arial" w:eastAsia="Times New Roman" w:hAnsi="Arial" w:cs="Arial"/>
+          <w:color w:val="000000"/>
+          <w:sz w:val="18"/>
+          <w:szCs w:val="18"/>
+          <w:lang w:val="en-US" w:eastAsia="de-DE"/>
+        </w:rPr>
+        <w:t xml:space="preserve"> Input/Output connectors</w:t>
       </w:r>
     </w:p>
     <w:p>
@@ -2763,7 +3515,51 @@
           <w:szCs w:val="18"/>
           <w:lang w:val="en-US" w:eastAsia="de-DE"/>
         </w:rPr>
-        <w:t>#90 Unplug (ClosedConn -&gt; In- &amp; OutConn)</w:t>
+        <w:t>#90 Unplug (</w:t>
+      </w:r>
+      <w:proofErr w:type="spellStart"/>
+      <w:r>
+        <w:rPr>
+          <w:rFonts w:ascii="Arial" w:eastAsia="Times New Roman" w:hAnsi="Arial" w:cs="Arial"/>
+          <w:color w:val="000000"/>
+          <w:sz w:val="18"/>
+          <w:szCs w:val="18"/>
+          <w:lang w:val="en-US" w:eastAsia="de-DE"/>
+        </w:rPr>
+        <w:t>ClosedConn</w:t>
+      </w:r>
+      <w:proofErr w:type="spellEnd"/>
+      <w:r>
+        <w:rPr>
+          <w:rFonts w:ascii="Arial" w:eastAsia="Times New Roman" w:hAnsi="Arial" w:cs="Arial"/>
+          <w:color w:val="000000"/>
+          <w:sz w:val="18"/>
+          <w:szCs w:val="18"/>
+          <w:lang w:val="en-US" w:eastAsia="de-DE"/>
+        </w:rPr>
+        <w:t xml:space="preserve"> -&gt; In- &amp; </w:t>
+      </w:r>
+      <w:proofErr w:type="spellStart"/>
+      <w:r>
+        <w:rPr>
+          <w:rFonts w:ascii="Arial" w:eastAsia="Times New Roman" w:hAnsi="Arial" w:cs="Arial"/>
+          <w:color w:val="000000"/>
+          <w:sz w:val="18"/>
+          <w:szCs w:val="18"/>
+          <w:lang w:val="en-US" w:eastAsia="de-DE"/>
+        </w:rPr>
+        <w:t>OutConn</w:t>
+      </w:r>
+      <w:proofErr w:type="spellEnd"/>
+      <w:r>
+        <w:rPr>
+          <w:rFonts w:ascii="Arial" w:eastAsia="Times New Roman" w:hAnsi="Arial" w:cs="Arial"/>
+          <w:color w:val="000000"/>
+          <w:sz w:val="18"/>
+          <w:szCs w:val="18"/>
+          <w:lang w:val="en-US" w:eastAsia="de-DE"/>
+        </w:rPr>
+        <w:t>)</w:t>
       </w:r>
     </w:p>
     <w:p>
@@ -2792,6 +3588,7 @@
         </w:rPr>
         <w:t xml:space="preserve">#101 </w:t>
       </w:r>
+      <w:proofErr w:type="spellStart"/>
       <w:r>
         <w:rPr>
           <w:rFonts w:ascii="Arial" w:eastAsia="Times New Roman" w:hAnsi="Arial" w:cs="Arial"/>
@@ -2802,15 +3599,38 @@
         </w:rPr>
         <w:t>DisConnect</w:t>
       </w:r>
-      <w:r>
-        <w:rPr>
-          <w:rFonts w:ascii="Arial" w:eastAsia="Times New Roman" w:hAnsi="Arial" w:cs="Arial"/>
-          <w:color w:val="000000"/>
-          <w:sz w:val="18"/>
-          <w:szCs w:val="18"/>
-          <w:lang w:val="en-US" w:eastAsia="de-DE"/>
-        </w:rPr>
-        <w:t xml:space="preserve"> Neuron (In-/OutNeuron)</w:t>
+      <w:proofErr w:type="spellEnd"/>
+      <w:r>
+        <w:rPr>
+          <w:rFonts w:ascii="Arial" w:eastAsia="Times New Roman" w:hAnsi="Arial" w:cs="Arial"/>
+          <w:color w:val="000000"/>
+          <w:sz w:val="18"/>
+          <w:szCs w:val="18"/>
+          <w:lang w:val="en-US" w:eastAsia="de-DE"/>
+        </w:rPr>
+        <w:t xml:space="preserve"> Neuron (In-/</w:t>
+      </w:r>
+      <w:proofErr w:type="spellStart"/>
+      <w:r>
+        <w:rPr>
+          <w:rFonts w:ascii="Arial" w:eastAsia="Times New Roman" w:hAnsi="Arial" w:cs="Arial"/>
+          <w:color w:val="000000"/>
+          <w:sz w:val="18"/>
+          <w:szCs w:val="18"/>
+          <w:lang w:val="en-US" w:eastAsia="de-DE"/>
+        </w:rPr>
+        <w:t>OutNeuron</w:t>
+      </w:r>
+      <w:proofErr w:type="spellEnd"/>
+      <w:r>
+        <w:rPr>
+          <w:rFonts w:ascii="Arial" w:eastAsia="Times New Roman" w:hAnsi="Arial" w:cs="Arial"/>
+          <w:color w:val="000000"/>
+          <w:sz w:val="18"/>
+          <w:szCs w:val="18"/>
+          <w:lang w:val="en-US" w:eastAsia="de-DE"/>
+        </w:rPr>
+        <w:t>)</w:t>
       </w:r>
     </w:p>
     <w:p>
@@ -3216,7 +4036,29 @@
           <w:szCs w:val="18"/>
           <w:lang w:val="en-US" w:eastAsia="de-DE"/>
         </w:rPr>
-        <w:t>#80 SignalData undo/redo</w:t>
+        <w:t xml:space="preserve">#80 </w:t>
+      </w:r>
+      <w:proofErr w:type="spellStart"/>
+      <w:r>
+        <w:rPr>
+          <w:rFonts w:ascii="Arial" w:eastAsia="Times New Roman" w:hAnsi="Arial" w:cs="Arial"/>
+          <w:color w:val="000000"/>
+          <w:sz w:val="18"/>
+          <w:szCs w:val="18"/>
+          <w:lang w:val="en-US" w:eastAsia="de-DE"/>
+        </w:rPr>
+        <w:t>SignalData</w:t>
+      </w:r>
+      <w:proofErr w:type="spellEnd"/>
+      <w:r>
+        <w:rPr>
+          <w:rFonts w:ascii="Arial" w:eastAsia="Times New Roman" w:hAnsi="Arial" w:cs="Arial"/>
+          <w:color w:val="000000"/>
+          <w:sz w:val="18"/>
+          <w:szCs w:val="18"/>
+          <w:lang w:val="en-US" w:eastAsia="de-DE"/>
+        </w:rPr>
+        <w:t xml:space="preserve"> undo/redo</w:t>
       </w:r>
     </w:p>
     <w:p>
@@ -3324,7 +4166,41 @@
           <w:szCs w:val="18"/>
           <w:lang w:val="en-US" w:eastAsia="de-DE"/>
         </w:rPr>
-        <w:t>#76 Improve selection commands  (docu!)</w:t>
+        <w:t xml:space="preserve">#76 Improve selection </w:t>
+      </w:r>
+      <w:proofErr w:type="gramStart"/>
+      <w:r>
+        <w:rPr>
+          <w:rFonts w:ascii="Arial" w:eastAsia="Times New Roman" w:hAnsi="Arial" w:cs="Arial"/>
+          <w:color w:val="000000"/>
+          <w:sz w:val="18"/>
+          <w:szCs w:val="18"/>
+          <w:lang w:val="en-US" w:eastAsia="de-DE"/>
+        </w:rPr>
+        <w:t>commands  (</w:t>
+      </w:r>
+      <w:proofErr w:type="spellStart"/>
+      <w:proofErr w:type="gramEnd"/>
+      <w:r>
+        <w:rPr>
+          <w:rFonts w:ascii="Arial" w:eastAsia="Times New Roman" w:hAnsi="Arial" w:cs="Arial"/>
+          <w:color w:val="000000"/>
+          <w:sz w:val="18"/>
+          <w:szCs w:val="18"/>
+          <w:lang w:val="en-US" w:eastAsia="de-DE"/>
+        </w:rPr>
+        <w:t>docu</w:t>
+      </w:r>
+      <w:proofErr w:type="spellEnd"/>
+      <w:r>
+        <w:rPr>
+          <w:rFonts w:ascii="Arial" w:eastAsia="Times New Roman" w:hAnsi="Arial" w:cs="Arial"/>
+          <w:color w:val="000000"/>
+          <w:sz w:val="18"/>
+          <w:szCs w:val="18"/>
+          <w:lang w:val="en-US" w:eastAsia="de-DE"/>
+        </w:rPr>
+        <w:t>!)</w:t>
       </w:r>
     </w:p>
     <w:p>
@@ -3397,7 +4273,43 @@
           <w:sz w:val="18"/>
           <w:szCs w:val="18"/>
         </w:rPr>
-        <w:t>Ich habe noch eine Idee. Mir ist es manchmal passiert, dass ich ein Modell verworfen habe, aber Teile daraus hätte weiter verwenden können. Kann man solche Teile nicht in einen Zwischenspeicher kopieren um sie in einem anderen Modell zu verwernden?</w:t>
+        <w:t xml:space="preserve">Ich habe noch eine Idee. Mir ist es manchmal passiert, dass ich ein Modell verworfen habe, aber Teile daraus hätte </w:t>
+      </w:r>
+      <w:proofErr w:type="gramStart"/>
+      <w:r>
+        <w:rPr>
+          <w:rFonts w:ascii="Verdana" w:eastAsia="Times New Roman" w:hAnsi="Verdana"/>
+          <w:sz w:val="18"/>
+          <w:szCs w:val="18"/>
+        </w:rPr>
+        <w:t>weiter verwenden</w:t>
+      </w:r>
+      <w:proofErr w:type="gramEnd"/>
+      <w:r>
+        <w:rPr>
+          <w:rFonts w:ascii="Verdana" w:eastAsia="Times New Roman" w:hAnsi="Verdana"/>
+          <w:sz w:val="18"/>
+          <w:szCs w:val="18"/>
+        </w:rPr>
+        <w:t xml:space="preserve"> können. Kann man solche Teile nicht in einen Zwischenspeicher kopieren um sie in einem anderen Modell zu </w:t>
+      </w:r>
+      <w:proofErr w:type="spellStart"/>
+      <w:r>
+        <w:rPr>
+          <w:rFonts w:ascii="Verdana" w:eastAsia="Times New Roman" w:hAnsi="Verdana"/>
+          <w:sz w:val="18"/>
+          <w:szCs w:val="18"/>
+        </w:rPr>
+        <w:t>verwernden</w:t>
+      </w:r>
+      <w:proofErr w:type="spellEnd"/>
+      <w:r>
+        <w:rPr>
+          <w:rFonts w:ascii="Verdana" w:eastAsia="Times New Roman" w:hAnsi="Verdana"/>
+          <w:sz w:val="18"/>
+          <w:szCs w:val="18"/>
+        </w:rPr>
+        <w:t>?</w:t>
       </w:r>
     </w:p>
     <w:p>
@@ -3536,7 +4448,25 @@
           <w:sz w:val="18"/>
           <w:szCs w:val="18"/>
         </w:rPr>
-        <w:t xml:space="preserve">#69 Statt einzelner Neuronen kann als Signalquelle ein kreisförmiger Bereich des Modells ausgewählt werden. Das Signal berechnet sich als gewichtete Summe aller Neuronen im Kreis, wobei das Gewicht mit dem Quadrat des Abstands vom Mittelpunkt abnimmt. Neuronen am Rand des Kreis haben praktisch keinen Einfluss, Neuronen in der Mitte den größten. </w:t>
+        <w:t xml:space="preserve">#69 Statt einzelner Neuronen kann als Signalquelle ein kreisförmiger Bereich des Modells ausgewählt werden. Das Signal berechnet sich als gewichtete Summe aller Neuronen im Kreis, wobei das Gewicht mit dem Quadrat des Abstands vom Mittelpunkt abnimmt. Neuronen am Rand </w:t>
+      </w:r>
+      <w:proofErr w:type="gramStart"/>
+      <w:r>
+        <w:rPr>
+          <w:rFonts w:ascii="Verdana" w:eastAsia="Times New Roman" w:hAnsi="Verdana"/>
+          <w:sz w:val="18"/>
+          <w:szCs w:val="18"/>
+        </w:rPr>
+        <w:t>des Kreis</w:t>
+      </w:r>
+      <w:proofErr w:type="gramEnd"/>
+      <w:r>
+        <w:rPr>
+          <w:rFonts w:ascii="Verdana" w:eastAsia="Times New Roman" w:hAnsi="Verdana"/>
+          <w:sz w:val="18"/>
+          <w:szCs w:val="18"/>
+        </w:rPr>
+        <w:t xml:space="preserve"> haben praktisch keinen Einfluss, Neuronen in der Mitte den größten. </w:t>
       </w:r>
       <w:r>
         <w:rPr>
@@ -3545,7 +4475,27 @@
           <w:szCs w:val="18"/>
           <w:shd w:val="clear" w:color="auto" w:fill="00FFFF"/>
         </w:rPr>
-        <w:t>Etwas ähnliches soll ja beim Monitor rauskommen.  Ich interpretiere das mal als 1</w:t>
+        <w:t xml:space="preserve">Etwas ähnliches soll </w:t>
+      </w:r>
+      <w:proofErr w:type="gramStart"/>
+      <w:r>
+        <w:rPr>
+          <w:rFonts w:ascii="Verdana" w:eastAsia="Times New Roman" w:hAnsi="Verdana"/>
+          <w:sz w:val="18"/>
+          <w:szCs w:val="18"/>
+          <w:shd w:val="clear" w:color="auto" w:fill="00FFFF"/>
+        </w:rPr>
+        <w:t>ja beim</w:t>
+      </w:r>
+      <w:proofErr w:type="gramEnd"/>
+      <w:r>
+        <w:rPr>
+          <w:rFonts w:ascii="Verdana" w:eastAsia="Times New Roman" w:hAnsi="Verdana"/>
+          <w:sz w:val="18"/>
+          <w:szCs w:val="18"/>
+          <w:shd w:val="clear" w:color="auto" w:fill="00FFFF"/>
+        </w:rPr>
+        <w:t xml:space="preserve"> Monitor rauskommen.  Ich interpretiere das mal als 1</w:t>
       </w:r>
     </w:p>
     <w:p>
@@ -3590,13 +4540,21 @@
         </w:numPr>
       </w:pPr>
       <w:r>
-        <w:t>#40 Automatisches Andocken </w:t>
+        <w:t xml:space="preserve">#40 Automatisches </w:t>
+      </w:r>
+      <w:proofErr w:type="gramStart"/>
+      <w:r>
+        <w:t>Andocken </w:t>
       </w:r>
       <w:r>
         <w:t xml:space="preserve"> </w:t>
       </w:r>
       <w:r>
-        <w:t>-&gt; #74 „Große“ Modul-Lösung</w:t>
+        <w:t>-</w:t>
+      </w:r>
+      <w:proofErr w:type="gramEnd"/>
+      <w:r>
+        <w:t>&gt; #74 „Große“ Modul-Lösung</w:t>
       </w:r>
     </w:p>
     <w:p>
@@ -3638,7 +4596,49 @@
         <w:rPr>
           <w:lang w:val="en-US"/>
         </w:rPr>
-        <w:t>#60: Versatz beim Kopieren (Paul)</w:t>
+        <w:t xml:space="preserve">#60: </w:t>
+      </w:r>
+      <w:proofErr w:type="spellStart"/>
+      <w:r>
+        <w:rPr>
+          <w:lang w:val="en-US"/>
+        </w:rPr>
+        <w:t>Versatz</w:t>
+      </w:r>
+      <w:proofErr w:type="spellEnd"/>
+      <w:r>
+        <w:rPr>
+          <w:lang w:val="en-US"/>
+        </w:rPr>
+        <w:t xml:space="preserve"> </w:t>
+      </w:r>
+      <w:proofErr w:type="spellStart"/>
+      <w:r>
+        <w:rPr>
+          <w:lang w:val="en-US"/>
+        </w:rPr>
+        <w:t>beim</w:t>
+      </w:r>
+      <w:proofErr w:type="spellEnd"/>
+      <w:r>
+        <w:rPr>
+          <w:lang w:val="en-US"/>
+        </w:rPr>
+        <w:t xml:space="preserve"> </w:t>
+      </w:r>
+      <w:proofErr w:type="spellStart"/>
+      <w:r>
+        <w:rPr>
+          <w:lang w:val="en-US"/>
+        </w:rPr>
+        <w:t>Kopieren</w:t>
+      </w:r>
+      <w:proofErr w:type="spellEnd"/>
+      <w:r>
+        <w:rPr>
+          <w:lang w:val="en-US"/>
+        </w:rPr>
+        <w:t xml:space="preserve"> (Paul)</w:t>
       </w:r>
     </w:p>
     <w:p>
@@ -3795,7 +4795,17 @@
           <w:sz w:val="18"/>
           <w:szCs w:val="18"/>
         </w:rPr>
-        <w:t>Wenn wir nur ein einzelnes Neuron betrachten, könnte man sagen, der Signalpegel ist ein absoluter Wert wird in mV. Wenn wir aber über ein Areal summieren, hängt der Wert völlig davon ab, was ich mathematisch mit den Einzelwerten anstelle (einfach aufsummieren, Mittelwert bilden, über die ganze Fläche gleichmäßig oder mit Betonung der Mitte usw.). Bei einem realen EEG hängt die dargestellte Amplitude ja auch davon ab, wie das Signal zuvor verstärkt oder sonst wie bearbeitet wurde.</w:t>
+        <w:t xml:space="preserve">Wenn wir nur ein einzelnes Neuron betrachten, könnte man sagen, der Signalpegel ist ein absoluter Wert wird in mV. Wenn wir aber über ein Areal summieren, hängt der Wert völlig davon ab, was ich mathematisch mit den Einzelwerten anstelle (einfach aufsummieren, Mittelwert bilden, über die ganze Fläche gleichmäßig oder mit Betonung der Mitte usw.). Bei einem realen EEG hängt die dargestellte Amplitude ja auch davon ab, wie das Signal zuvor verstärkt oder sonst wie bearbeitet </w:t>
+      </w:r>
+      <w:proofErr w:type="spellStart"/>
+      <w:proofErr w:type="gramStart"/>
+      <w:r>
+        <w:rPr>
+          <w:rFonts w:ascii="Verdana" w:eastAsia="Times New Roman" w:hAnsi="Verdana"/>
+          <w:sz w:val="18"/>
+          <w:szCs w:val="18"/>
+        </w:rPr>
+        <w:t>wurde.</w:t>
       </w:r>
       <w:r>
         <w:rPr>
@@ -3804,7 +4814,18 @@
           <w:szCs w:val="18"/>
           <w:u w:val="single"/>
         </w:rPr>
-        <w:t>Beim realen EEG hängt es vor allem davon ab, wieweit der Neuron-Abschnitt vom Sensor entfernt ist. Die dadurch bedingte Dämpfung muss man auspr</w:t>
+        <w:t>Beim</w:t>
+      </w:r>
+      <w:proofErr w:type="spellEnd"/>
+      <w:proofErr w:type="gramEnd"/>
+      <w:r>
+        <w:rPr>
+          <w:rFonts w:ascii="Verdana" w:eastAsia="Times New Roman" w:hAnsi="Verdana"/>
+          <w:sz w:val="18"/>
+          <w:szCs w:val="18"/>
+          <w:u w:val="single"/>
+        </w:rPr>
+        <w:t xml:space="preserve"> realen EEG hängt es vor allem davon ab, wieweit der Neuron-Abschnitt vom Sensor entfernt ist. Die dadurch bedingte Dämpfung muss man auspr</w:t>
       </w:r>
       <w:r>
         <w:rPr>
@@ -4013,16 +5034,38 @@
           <w:lang w:val="en-US"/>
         </w:rPr>
       </w:pPr>
+      <w:proofErr w:type="spellStart"/>
       <w:r>
         <w:rPr>
           <w:lang w:val="en-US"/>
         </w:rPr>
-        <w:t xml:space="preserve">Markierung umbenennen. </w:t>
-      </w:r>
+        <w:t>Markierung</w:t>
+      </w:r>
+      <w:proofErr w:type="spellEnd"/>
       <w:r>
         <w:rPr>
           <w:lang w:val="en-US"/>
         </w:rPr>
+        <w:t xml:space="preserve"> </w:t>
+      </w:r>
+      <w:proofErr w:type="spellStart"/>
+      <w:r>
+        <w:rPr>
+          <w:lang w:val="en-US"/>
+        </w:rPr>
+        <w:t>umbenennen</w:t>
+      </w:r>
+      <w:proofErr w:type="spellEnd"/>
+      <w:r>
+        <w:rPr>
+          <w:lang w:val="en-US"/>
+        </w:rPr>
+        <w:t xml:space="preserve">. </w:t>
+      </w:r>
+      <w:r>
+        <w:rPr>
+          <w:lang w:val="en-US"/>
+        </w:rPr>
         <w:t>Select colors?</w:t>
       </w:r>
     </w:p>
@@ -4117,7 +5160,27 @@
           <w:szCs w:val="18"/>
           <w:lang w:val="en-US"/>
         </w:rPr>
-        <w:t xml:space="preserve"> Analyse finds nothing -&gt; model zooms and scrolls away</w:t>
+        <w:t xml:space="preserve"> </w:t>
+      </w:r>
+      <w:proofErr w:type="spellStart"/>
+      <w:r>
+        <w:rPr>
+          <w:rFonts w:ascii="Arial" w:hAnsi="Arial" w:cs="Arial"/>
+          <w:sz w:val="18"/>
+          <w:szCs w:val="18"/>
+          <w:lang w:val="en-US"/>
+        </w:rPr>
+        <w:t>Analyse</w:t>
+      </w:r>
+      <w:proofErr w:type="spellEnd"/>
+      <w:r>
+        <w:rPr>
+          <w:rFonts w:ascii="Arial" w:hAnsi="Arial" w:cs="Arial"/>
+          <w:sz w:val="18"/>
+          <w:szCs w:val="18"/>
+          <w:lang w:val="en-US"/>
+        </w:rPr>
+        <w:t xml:space="preserve"> finds nothing -&gt; model zooms and scrolls away</w:t>
       </w:r>
     </w:p>
     <w:p>
@@ -4176,8 +5239,126 @@
           <w:sz w:val="18"/>
           <w:szCs w:val="18"/>
         </w:rPr>
-        <w:t>Bug: reading monitor config, unknown symbolic name -&gt; exception unhandled</w:t>
-      </w:r>
+        <w:t xml:space="preserve">Bug: </w:t>
+      </w:r>
+      <w:proofErr w:type="spellStart"/>
+      <w:r>
+        <w:rPr>
+          <w:rFonts w:ascii="Arial" w:hAnsi="Arial" w:cs="Arial"/>
+          <w:sz w:val="18"/>
+          <w:szCs w:val="18"/>
+        </w:rPr>
+        <w:t>reading</w:t>
+      </w:r>
+      <w:proofErr w:type="spellEnd"/>
+      <w:r>
+        <w:rPr>
+          <w:rFonts w:ascii="Arial" w:hAnsi="Arial" w:cs="Arial"/>
+          <w:sz w:val="18"/>
+          <w:szCs w:val="18"/>
+        </w:rPr>
+        <w:t xml:space="preserve"> monitor </w:t>
+      </w:r>
+      <w:proofErr w:type="spellStart"/>
+      <w:r>
+        <w:rPr>
+          <w:rFonts w:ascii="Arial" w:hAnsi="Arial" w:cs="Arial"/>
+          <w:sz w:val="18"/>
+          <w:szCs w:val="18"/>
+        </w:rPr>
+        <w:t>config</w:t>
+      </w:r>
+      <w:proofErr w:type="spellEnd"/>
+      <w:r>
+        <w:rPr>
+          <w:rFonts w:ascii="Arial" w:hAnsi="Arial" w:cs="Arial"/>
+          <w:sz w:val="18"/>
+          <w:szCs w:val="18"/>
+        </w:rPr>
+        <w:t xml:space="preserve">, </w:t>
+      </w:r>
+      <w:proofErr w:type="spellStart"/>
+      <w:r>
+        <w:rPr>
+          <w:rFonts w:ascii="Arial" w:hAnsi="Arial" w:cs="Arial"/>
+          <w:sz w:val="18"/>
+          <w:szCs w:val="18"/>
+        </w:rPr>
+        <w:t>unknown</w:t>
+      </w:r>
+      <w:proofErr w:type="spellEnd"/>
+      <w:r>
+        <w:rPr>
+          <w:rFonts w:ascii="Arial" w:hAnsi="Arial" w:cs="Arial"/>
+          <w:sz w:val="18"/>
+          <w:szCs w:val="18"/>
+        </w:rPr>
+        <w:t xml:space="preserve"> </w:t>
+      </w:r>
+      <w:proofErr w:type="spellStart"/>
+      <w:r>
+        <w:rPr>
+          <w:rFonts w:ascii="Arial" w:hAnsi="Arial" w:cs="Arial"/>
+          <w:sz w:val="18"/>
+          <w:szCs w:val="18"/>
+        </w:rPr>
+        <w:t>symbolic</w:t>
+      </w:r>
+      <w:proofErr w:type="spellEnd"/>
+      <w:r>
+        <w:rPr>
+          <w:rFonts w:ascii="Arial" w:hAnsi="Arial" w:cs="Arial"/>
+          <w:sz w:val="18"/>
+          <w:szCs w:val="18"/>
+        </w:rPr>
+        <w:t xml:space="preserve"> </w:t>
+      </w:r>
+      <w:proofErr w:type="spellStart"/>
+      <w:r>
+        <w:rPr>
+          <w:rFonts w:ascii="Arial" w:hAnsi="Arial" w:cs="Arial"/>
+          <w:sz w:val="18"/>
+          <w:szCs w:val="18"/>
+        </w:rPr>
+        <w:t>name</w:t>
+      </w:r>
+      <w:proofErr w:type="spellEnd"/>
+      <w:r>
+        <w:rPr>
+          <w:rFonts w:ascii="Arial" w:hAnsi="Arial" w:cs="Arial"/>
+          <w:sz w:val="18"/>
+          <w:szCs w:val="18"/>
+        </w:rPr>
+        <w:t xml:space="preserve"> -&gt; </w:t>
+      </w:r>
+      <w:proofErr w:type="spellStart"/>
+      <w:r>
+        <w:rPr>
+          <w:rFonts w:ascii="Arial" w:hAnsi="Arial" w:cs="Arial"/>
+          <w:sz w:val="18"/>
+          <w:szCs w:val="18"/>
+        </w:rPr>
+        <w:t>exception</w:t>
+      </w:r>
+      <w:proofErr w:type="spellEnd"/>
+      <w:r>
+        <w:rPr>
+          <w:rFonts w:ascii="Arial" w:hAnsi="Arial" w:cs="Arial"/>
+          <w:sz w:val="18"/>
+          <w:szCs w:val="18"/>
+        </w:rPr>
+        <w:t xml:space="preserve"> </w:t>
+      </w:r>
+      <w:proofErr w:type="spellStart"/>
+      <w:r>
+        <w:rPr>
+          <w:rFonts w:ascii="Arial" w:hAnsi="Arial" w:cs="Arial"/>
+          <w:sz w:val="18"/>
+          <w:szCs w:val="18"/>
+        </w:rPr>
+        <w:t>unhandled</w:t>
+      </w:r>
+      <w:proofErr w:type="spellEnd"/>
     </w:p>
     <w:p>
       <w:pPr>
@@ -4217,6 +5398,7 @@
           <w:lang w:eastAsia="de-DE"/>
         </w:rPr>
       </w:pPr>
+      <w:proofErr w:type="spellStart"/>
       <w:r>
         <w:rPr>
           <w:rFonts w:ascii="Arial" w:eastAsia="Times New Roman" w:hAnsi="Arial" w:cs="Arial"/>
@@ -4225,7 +5407,18 @@
           <w:szCs w:val="18"/>
           <w:lang w:eastAsia="de-DE"/>
         </w:rPr>
-        <w:t>Implemented #36 Zweites Fenster Überblick/Details (Paul)</w:t>
+        <w:t>Implemented</w:t>
+      </w:r>
+      <w:proofErr w:type="spellEnd"/>
+      <w:r>
+        <w:rPr>
+          <w:rFonts w:ascii="Arial" w:eastAsia="Times New Roman" w:hAnsi="Arial" w:cs="Arial"/>
+          <w:color w:val="000000"/>
+          <w:sz w:val="18"/>
+          <w:szCs w:val="18"/>
+          <w:lang w:eastAsia="de-DE"/>
+        </w:rPr>
+        <w:t xml:space="preserve"> #36 Zweites Fenster Überblick/Details (Paul)</w:t>
       </w:r>
     </w:p>
     <w:p>
@@ -4274,8 +5467,9 @@
           <w:szCs w:val="18"/>
           <w:lang w:val="en-US"/>
         </w:rPr>
-        <w:t>#35 (Input-)Neuron an Neuron andocken</w:t>
-      </w:r>
+        <w:t xml:space="preserve">#35 (Input-)Neuron </w:t>
+      </w:r>
+      <w:proofErr w:type="gramStart"/>
       <w:r>
         <w:rPr>
           <w:rFonts w:ascii="Arial" w:hAnsi="Arial" w:cs="Arial"/>
@@ -4283,12 +5477,50 @@
           <w:szCs w:val="18"/>
           <w:lang w:val="en-US"/>
         </w:rPr>
+        <w:t>an</w:t>
+      </w:r>
+      <w:proofErr w:type="gramEnd"/>
+      <w:r>
+        <w:rPr>
+          <w:rFonts w:ascii="Arial" w:hAnsi="Arial" w:cs="Arial"/>
+          <w:sz w:val="18"/>
+          <w:szCs w:val="18"/>
+          <w:lang w:val="en-US"/>
+        </w:rPr>
+        <w:t xml:space="preserve"> Neuron </w:t>
+      </w:r>
+      <w:proofErr w:type="spellStart"/>
+      <w:r>
+        <w:rPr>
+          <w:rFonts w:ascii="Arial" w:hAnsi="Arial" w:cs="Arial"/>
+          <w:sz w:val="18"/>
+          <w:szCs w:val="18"/>
+          <w:lang w:val="en-US"/>
+        </w:rPr>
+        <w:t>andocken</w:t>
+      </w:r>
+      <w:proofErr w:type="spellEnd"/>
+      <w:r>
+        <w:rPr>
+          <w:rFonts w:ascii="Arial" w:hAnsi="Arial" w:cs="Arial"/>
+          <w:sz w:val="18"/>
+          <w:szCs w:val="18"/>
+          <w:lang w:val="en-US"/>
+        </w:rPr>
         <w:br/>
       </w:r>
     </w:p>
     <w:p>
       <w:r>
-        <w:t>==================== Email 23.04.2020 ======================================</w:t>
+        <w:t xml:space="preserve">==================== </w:t>
+      </w:r>
+      <w:proofErr w:type="gramStart"/>
+      <w:r>
+        <w:t>Email</w:t>
+      </w:r>
+      <w:proofErr w:type="gramEnd"/>
+      <w:r>
+        <w:t xml:space="preserve"> 23.04.2020 ======================================</w:t>
       </w:r>
     </w:p>
     <w:p>
@@ -4368,8 +5600,13 @@
       <w:r>
         <w:t xml:space="preserve">sich als </w:t>
       </w:r>
-      <w:r>
-        <w:t xml:space="preserve">extrem aufwendig </w:t>
+      <w:proofErr w:type="gramStart"/>
+      <w:r>
+        <w:t>extrem aufwendig</w:t>
+      </w:r>
+      <w:proofErr w:type="gramEnd"/>
+      <w:r>
+        <w:t xml:space="preserve"> </w:t>
       </w:r>
       <w:r>
         <w:t>herausstellen</w:t>

</xml_diff>

<commit_message>
bug #131 fixed: Crash when defining sound refactoring
</commit_message>
<xml_diff>
--- a/NNet/Issues.docx
+++ b/NNet/Issues.docx
@@ -40,7 +40,25 @@
           <w:sz w:val="18"/>
           <w:szCs w:val="18"/>
         </w:rPr>
-        <w:t>Zu Punkt 1: Ich habe lange darüber nachgedacht, wie man die Operation „Move Selection“ am besten realisiert.</w:t>
+        <w:t xml:space="preserve">Zu Punkt 1: Ich habe lange darüber nachgedacht, wie man die Operation „Move </w:t>
+      </w:r>
+      <w:proofErr w:type="spellStart"/>
+      <w:r>
+        <w:rPr>
+          <w:rFonts w:ascii="Verdana" w:hAnsi="Verdana"/>
+          <w:sz w:val="18"/>
+          <w:szCs w:val="18"/>
+        </w:rPr>
+        <w:t>Selection</w:t>
+      </w:r>
+      <w:proofErr w:type="spellEnd"/>
+      <w:r>
+        <w:rPr>
+          <w:rFonts w:ascii="Verdana" w:hAnsi="Verdana"/>
+          <w:sz w:val="18"/>
+          <w:szCs w:val="18"/>
+        </w:rPr>
+        <w:t>“ am besten realisiert.</w:t>
       </w:r>
     </w:p>
     <w:p>
@@ -178,7 +196,25 @@
           <w:sz w:val="18"/>
           <w:szCs w:val="18"/>
         </w:rPr>
-        <w:t>Also habe ich mir gedacht, ich muss einen Weg finden, wie beide Operationen gleichzeitig möglich sein können. Und am besten auch noch die dritte Move-Operation, nämlich ein einzelnes Nob (z.B. Neuron) verschieben.</w:t>
+        <w:t xml:space="preserve">Also habe ich mir gedacht, ich muss einen Weg finden, wie beide Operationen gleichzeitig möglich sein können. Und am besten auch noch die dritte Move-Operation, nämlich ein einzelnes </w:t>
+      </w:r>
+      <w:proofErr w:type="spellStart"/>
+      <w:r>
+        <w:rPr>
+          <w:rFonts w:ascii="Verdana" w:hAnsi="Verdana"/>
+          <w:sz w:val="18"/>
+          <w:szCs w:val="18"/>
+        </w:rPr>
+        <w:t>Nob</w:t>
+      </w:r>
+      <w:proofErr w:type="spellEnd"/>
+      <w:r>
+        <w:rPr>
+          <w:rFonts w:ascii="Verdana" w:hAnsi="Verdana"/>
+          <w:sz w:val="18"/>
+          <w:szCs w:val="18"/>
+        </w:rPr>
+        <w:t xml:space="preserve"> (z.B. Neuron) verschieben.</w:t>
       </w:r>
     </w:p>
     <w:p>
@@ -286,7 +322,25 @@
           <w:sz w:val="18"/>
           <w:szCs w:val="18"/>
         </w:rPr>
-        <w:t>Verschieben eines einzelnen Nob geht immer, indem man den Cursor draufsetzt und dann mit der linken Maustaste zieht</w:t>
+        <w:t xml:space="preserve">Verschieben eines einzelnen </w:t>
+      </w:r>
+      <w:proofErr w:type="spellStart"/>
+      <w:r>
+        <w:rPr>
+          <w:rFonts w:ascii="Verdana" w:eastAsia="Times New Roman" w:hAnsi="Verdana"/>
+          <w:sz w:val="18"/>
+          <w:szCs w:val="18"/>
+        </w:rPr>
+        <w:t>Nob</w:t>
+      </w:r>
+      <w:proofErr w:type="spellEnd"/>
+      <w:r>
+        <w:rPr>
+          <w:rFonts w:ascii="Verdana" w:eastAsia="Times New Roman" w:hAnsi="Verdana"/>
+          <w:sz w:val="18"/>
+          <w:szCs w:val="18"/>
+        </w:rPr>
+        <w:t xml:space="preserve"> geht immer, indem man den Cursor draufsetzt und dann mit der linken Maustaste zieht</w:t>
       </w:r>
     </w:p>
     <w:p>
@@ -322,7 +376,25 @@
           <w:sz w:val="18"/>
           <w:szCs w:val="18"/>
         </w:rPr>
-        <w:t xml:space="preserve">Die Möglichkeit, eine Selektion zu verschieben, indem man eines ihrer Element anwählt, habe ich auch erwogen und getestet. Anscheinend versuchst du es intuitiv genauso zu machen. Das hat aber einige Nachteile: </w:t>
+        <w:t xml:space="preserve">Die Möglichkeit, eine Selektion zu verschieben, indem man eines </w:t>
+      </w:r>
+      <w:proofErr w:type="gramStart"/>
+      <w:r>
+        <w:rPr>
+          <w:rFonts w:ascii="Verdana" w:hAnsi="Verdana"/>
+          <w:sz w:val="18"/>
+          <w:szCs w:val="18"/>
+        </w:rPr>
+        <w:t>ihrer Element</w:t>
+      </w:r>
+      <w:proofErr w:type="gramEnd"/>
+      <w:r>
+        <w:rPr>
+          <w:rFonts w:ascii="Verdana" w:hAnsi="Verdana"/>
+          <w:sz w:val="18"/>
+          <w:szCs w:val="18"/>
+        </w:rPr>
+        <w:t xml:space="preserve"> anwählt, habe ich auch erwogen und getestet. Anscheinend versuchst du es intuitiv genauso zu machen. Das hat aber einige Nachteile: </w:t>
       </w:r>
     </w:p>
     <w:p>
@@ -370,7 +442,43 @@
           <w:sz w:val="18"/>
           <w:szCs w:val="18"/>
         </w:rPr>
-        <w:t>Es kann ja sein, dass man ein einzelnes Nob, das zur Selektion gehört, korrigieren will, Das wäre mit dieser Bedienweise nicht möglich.</w:t>
+        <w:t xml:space="preserve">Es kann </w:t>
+      </w:r>
+      <w:proofErr w:type="gramStart"/>
+      <w:r>
+        <w:rPr>
+          <w:rFonts w:ascii="Verdana" w:eastAsia="Times New Roman" w:hAnsi="Verdana"/>
+          <w:sz w:val="18"/>
+          <w:szCs w:val="18"/>
+        </w:rPr>
+        <w:t>ja sein</w:t>
+      </w:r>
+      <w:proofErr w:type="gramEnd"/>
+      <w:r>
+        <w:rPr>
+          <w:rFonts w:ascii="Verdana" w:eastAsia="Times New Roman" w:hAnsi="Verdana"/>
+          <w:sz w:val="18"/>
+          <w:szCs w:val="18"/>
+        </w:rPr>
+        <w:t xml:space="preserve">, dass man ein einzelnes </w:t>
+      </w:r>
+      <w:proofErr w:type="spellStart"/>
+      <w:r>
+        <w:rPr>
+          <w:rFonts w:ascii="Verdana" w:eastAsia="Times New Roman" w:hAnsi="Verdana"/>
+          <w:sz w:val="18"/>
+          <w:szCs w:val="18"/>
+        </w:rPr>
+        <w:t>Nob</w:t>
+      </w:r>
+      <w:proofErr w:type="spellEnd"/>
+      <w:r>
+        <w:rPr>
+          <w:rFonts w:ascii="Verdana" w:eastAsia="Times New Roman" w:hAnsi="Verdana"/>
+          <w:sz w:val="18"/>
+          <w:szCs w:val="18"/>
+        </w:rPr>
+        <w:t>, das zur Selektion gehört, korrigieren will, Das wäre mit dieser Bedienweise nicht möglich.</w:t>
       </w:r>
     </w:p>
     <w:p>
@@ -391,7 +499,25 @@
           <w:sz w:val="18"/>
           <w:szCs w:val="18"/>
         </w:rPr>
-        <w:t>Du siehst: ich habe mir viele Gedanken über die Bedienung gemacht. Das schließt nicht aus, dass es eine noch bessere Möglichkeit gibt. Vielleicht sind ja auch einzelne Aspekte für dich weniger wichtig als ich sie eingeschätzt habe. Also ich bin offen für durchdachte Verbesserungsvorschläge.</w:t>
+        <w:t xml:space="preserve">Du siehst: ich habe mir viele Gedanken über die Bedienung gemacht. Das schließt nicht aus, dass es eine noch bessere Möglichkeit gibt. Vielleicht sind </w:t>
+      </w:r>
+      <w:proofErr w:type="gramStart"/>
+      <w:r>
+        <w:rPr>
+          <w:rFonts w:ascii="Verdana" w:hAnsi="Verdana"/>
+          <w:sz w:val="18"/>
+          <w:szCs w:val="18"/>
+        </w:rPr>
+        <w:t>ja auch</w:t>
+      </w:r>
+      <w:proofErr w:type="gramEnd"/>
+      <w:r>
+        <w:rPr>
+          <w:rFonts w:ascii="Verdana" w:hAnsi="Verdana"/>
+          <w:sz w:val="18"/>
+          <w:szCs w:val="18"/>
+        </w:rPr>
+        <w:t xml:space="preserve"> einzelne Aspekte für dich weniger wichtig als ich sie eingeschätzt habe. Also ich bin offen für durchdachte Verbesserungsvorschläge.</w:t>
       </w:r>
     </w:p>
     <w:p>
@@ -426,7 +552,117 @@
           <w:szCs w:val="18"/>
         </w:rPr>
         <w:lastRenderedPageBreak/>
-        <w:t>Dass die Shift-Taste mit rein kommt, ist überraschend. Wenn außer Ctrl/strg eine weitere Taste eine Rolle spielt, solltest du das extra ankündigen in einer email, weil es so ungewohnt ist. Was mit S... anfängt, ist irgendwie bei Befehlen automatisch strg bei mir.</w:t>
+        <w:t xml:space="preserve">Dass die Shift-Taste mit </w:t>
+      </w:r>
+      <w:proofErr w:type="gramStart"/>
+      <w:r>
+        <w:rPr>
+          <w:rFonts w:ascii="Verdana" w:eastAsia="Times New Roman" w:hAnsi="Verdana"/>
+          <w:sz w:val="18"/>
+          <w:szCs w:val="18"/>
+        </w:rPr>
+        <w:t>rein kommt</w:t>
+      </w:r>
+      <w:proofErr w:type="gramEnd"/>
+      <w:r>
+        <w:rPr>
+          <w:rFonts w:ascii="Verdana" w:eastAsia="Times New Roman" w:hAnsi="Verdana"/>
+          <w:sz w:val="18"/>
+          <w:szCs w:val="18"/>
+        </w:rPr>
+        <w:t xml:space="preserve">, ist überraschend. Wenn außer </w:t>
+      </w:r>
+      <w:proofErr w:type="spellStart"/>
+      <w:r>
+        <w:rPr>
+          <w:rFonts w:ascii="Verdana" w:eastAsia="Times New Roman" w:hAnsi="Verdana"/>
+          <w:sz w:val="18"/>
+          <w:szCs w:val="18"/>
+        </w:rPr>
+        <w:t>Ctrl</w:t>
+      </w:r>
+      <w:proofErr w:type="spellEnd"/>
+      <w:r>
+        <w:rPr>
+          <w:rFonts w:ascii="Verdana" w:eastAsia="Times New Roman" w:hAnsi="Verdana"/>
+          <w:sz w:val="18"/>
+          <w:szCs w:val="18"/>
+        </w:rPr>
+        <w:t>/</w:t>
+      </w:r>
+      <w:proofErr w:type="spellStart"/>
+      <w:r>
+        <w:rPr>
+          <w:rFonts w:ascii="Verdana" w:eastAsia="Times New Roman" w:hAnsi="Verdana"/>
+          <w:sz w:val="18"/>
+          <w:szCs w:val="18"/>
+        </w:rPr>
+        <w:t>strg</w:t>
+      </w:r>
+      <w:proofErr w:type="spellEnd"/>
+      <w:r>
+        <w:rPr>
+          <w:rFonts w:ascii="Verdana" w:eastAsia="Times New Roman" w:hAnsi="Verdana"/>
+          <w:sz w:val="18"/>
+          <w:szCs w:val="18"/>
+        </w:rPr>
+        <w:t xml:space="preserve"> eine weitere Taste eine Rolle spielt, solltest du das extra ankündigen in einer </w:t>
+      </w:r>
+      <w:proofErr w:type="spellStart"/>
+      <w:proofErr w:type="gramStart"/>
+      <w:r>
+        <w:rPr>
+          <w:rFonts w:ascii="Verdana" w:eastAsia="Times New Roman" w:hAnsi="Verdana"/>
+          <w:sz w:val="18"/>
+          <w:szCs w:val="18"/>
+        </w:rPr>
+        <w:t>email</w:t>
+      </w:r>
+      <w:proofErr w:type="spellEnd"/>
+      <w:proofErr w:type="gramEnd"/>
+      <w:r>
+        <w:rPr>
+          <w:rFonts w:ascii="Verdana" w:eastAsia="Times New Roman" w:hAnsi="Verdana"/>
+          <w:sz w:val="18"/>
+          <w:szCs w:val="18"/>
+        </w:rPr>
+        <w:t xml:space="preserve">, weil es so ungewohnt ist. Was mit </w:t>
+      </w:r>
+      <w:proofErr w:type="gramStart"/>
+      <w:r>
+        <w:rPr>
+          <w:rFonts w:ascii="Verdana" w:eastAsia="Times New Roman" w:hAnsi="Verdana"/>
+          <w:sz w:val="18"/>
+          <w:szCs w:val="18"/>
+        </w:rPr>
+        <w:t>S...</w:t>
+      </w:r>
+      <w:proofErr w:type="gramEnd"/>
+      <w:r>
+        <w:rPr>
+          <w:rFonts w:ascii="Verdana" w:eastAsia="Times New Roman" w:hAnsi="Verdana"/>
+          <w:sz w:val="18"/>
+          <w:szCs w:val="18"/>
+        </w:rPr>
+        <w:t xml:space="preserve"> anfängt, ist irgendwie bei Befehlen automatisch </w:t>
+      </w:r>
+      <w:proofErr w:type="spellStart"/>
+      <w:r>
+        <w:rPr>
+          <w:rFonts w:ascii="Verdana" w:eastAsia="Times New Roman" w:hAnsi="Verdana"/>
+          <w:sz w:val="18"/>
+          <w:szCs w:val="18"/>
+        </w:rPr>
+        <w:t>strg</w:t>
+      </w:r>
+      <w:proofErr w:type="spellEnd"/>
+      <w:r>
+        <w:rPr>
+          <w:rFonts w:ascii="Verdana" w:eastAsia="Times New Roman" w:hAnsi="Verdana"/>
+          <w:sz w:val="18"/>
+          <w:szCs w:val="18"/>
+        </w:rPr>
+        <w:t xml:space="preserve"> bei mir.</w:t>
       </w:r>
     </w:p>
     <w:p>
@@ -468,14 +704,30 @@
     <w:p/>
     <w:p/>
     <w:p>
-      <w:r>
-        <w:t>Latest Issue #</w:t>
+      <w:proofErr w:type="spellStart"/>
+      <w:r>
+        <w:t>Latest</w:t>
+      </w:r>
+      <w:proofErr w:type="spellEnd"/>
+      <w:r>
+        <w:t xml:space="preserve"> </w:t>
+      </w:r>
+      <w:proofErr w:type="spellStart"/>
+      <w:r>
+        <w:t>Issue</w:t>
+      </w:r>
+      <w:proofErr w:type="spellEnd"/>
+      <w:r>
+        <w:t xml:space="preserve"> #</w:t>
       </w:r>
       <w:r>
         <w:t>1</w:t>
       </w:r>
       <w:r>
-        <w:t>31</w:t>
+        <w:t>3</w:t>
+      </w:r>
+      <w:r>
+        <w:t>2</w:t>
       </w:r>
     </w:p>
     <w:p/>
@@ -528,8 +780,18 @@
                 <w:color w:val="000000"/>
                 <w:lang w:eastAsia="de-DE"/>
               </w:rPr>
-              <w:t>Show stopper</w:t>
+              <w:t xml:space="preserve">Show </w:t>
             </w:r>
+            <w:proofErr w:type="spellStart"/>
+            <w:r>
+              <w:rPr>
+                <w:rFonts w:ascii="Calibri" w:eastAsia="Times New Roman" w:hAnsi="Calibri" w:cs="Calibri"/>
+                <w:color w:val="000000"/>
+                <w:lang w:eastAsia="de-DE"/>
+              </w:rPr>
+              <w:t>stopper</w:t>
+            </w:r>
+            <w:proofErr w:type="spellEnd"/>
           </w:p>
         </w:tc>
         <w:tc>
@@ -556,16 +818,6 @@
                 <w:lang w:val="en-US" w:eastAsia="de-DE"/>
               </w:rPr>
             </w:pPr>
-            <w:r>
-              <w:rPr>
-                <w:rFonts w:ascii="Arial" w:eastAsia="Times New Roman" w:hAnsi="Arial" w:cs="Arial"/>
-                <w:color w:val="24292E"/>
-                <w:sz w:val="18"/>
-                <w:szCs w:val="18"/>
-                <w:lang w:val="en-US" w:eastAsia="de-DE"/>
-              </w:rPr>
-              <w:t>#131 Crash when defining sound</w:t>
-            </w:r>
           </w:p>
         </w:tc>
         <w:tc>
@@ -600,7 +852,29 @@
                 <w:szCs w:val="18"/>
                 <w:lang w:val="en-US" w:eastAsia="de-DE"/>
               </w:rPr>
-              <w:t>#129 DeleteSelection cras</w:t>
+              <w:t xml:space="preserve">#129 </w:t>
+            </w:r>
+            <w:proofErr w:type="spellStart"/>
+            <w:r>
+              <w:rPr>
+                <w:rFonts w:ascii="Arial" w:eastAsia="Times New Roman" w:hAnsi="Arial" w:cs="Arial"/>
+                <w:color w:val="24292E"/>
+                <w:sz w:val="18"/>
+                <w:szCs w:val="18"/>
+                <w:lang w:val="en-US" w:eastAsia="de-DE"/>
+              </w:rPr>
+              <w:t>DeleteSelection</w:t>
+            </w:r>
+            <w:proofErr w:type="spellEnd"/>
+            <w:r>
+              <w:rPr>
+                <w:rFonts w:ascii="Arial" w:eastAsia="Times New Roman" w:hAnsi="Arial" w:cs="Arial"/>
+                <w:color w:val="24292E"/>
+                <w:sz w:val="18"/>
+                <w:szCs w:val="18"/>
+                <w:lang w:val="en-US" w:eastAsia="de-DE"/>
+              </w:rPr>
+              <w:t xml:space="preserve"> cras</w:t>
             </w:r>
             <w:r>
               <w:rPr>
@@ -796,8 +1070,18 @@
                 <w:color w:val="000000"/>
                 <w:lang w:eastAsia="de-DE"/>
               </w:rPr>
-              <w:t>High value</w:t>
+              <w:t xml:space="preserve">High </w:t>
             </w:r>
+            <w:proofErr w:type="spellStart"/>
+            <w:r>
+              <w:rPr>
+                <w:rFonts w:ascii="Calibri" w:eastAsia="Times New Roman" w:hAnsi="Calibri" w:cs="Calibri"/>
+                <w:color w:val="000000"/>
+                <w:lang w:eastAsia="de-DE"/>
+              </w:rPr>
+              <w:t>value</w:t>
+            </w:r>
+            <w:proofErr w:type="spellEnd"/>
           </w:p>
         </w:tc>
         <w:tc>
@@ -813,6 +1097,28 @@
             <w:shd w:val="clear" w:color="000000" w:fill="A9D08E"/>
             <w:vAlign w:val="center"/>
           </w:tcPr>
+          <w:p>
+            <w:pPr>
+              <w:spacing w:after="0" w:line="240" w:lineRule="auto"/>
+              <w:rPr>
+                <w:rFonts w:ascii="Arial" w:eastAsia="Times New Roman" w:hAnsi="Arial" w:cs="Arial"/>
+                <w:color w:val="000000"/>
+                <w:sz w:val="18"/>
+                <w:szCs w:val="18"/>
+                <w:lang w:val="en-US" w:eastAsia="de-DE"/>
+              </w:rPr>
+            </w:pPr>
+            <w:r>
+              <w:rPr>
+                <w:rFonts w:ascii="Arial" w:eastAsia="Times New Roman" w:hAnsi="Arial" w:cs="Arial"/>
+                <w:color w:val="000000"/>
+                <w:sz w:val="18"/>
+                <w:szCs w:val="18"/>
+                <w:lang w:val="en-US" w:eastAsia="de-DE"/>
+              </w:rPr>
+              <w:t>#132 Selection rectangle with more precision</w:t>
+            </w:r>
+          </w:p>
           <w:p>
             <w:pPr>
               <w:spacing w:after="0" w:line="240" w:lineRule="auto"/>
@@ -868,7 +1174,29 @@
                 <w:szCs w:val="18"/>
                 <w:lang w:val="en-US" w:eastAsia="de-DE"/>
               </w:rPr>
-              <w:t>#125 IoNeuron -&gt; Neuron by adding Pipe</w:t>
+              <w:t xml:space="preserve">#125 </w:t>
+            </w:r>
+            <w:proofErr w:type="spellStart"/>
+            <w:r>
+              <w:rPr>
+                <w:rFonts w:ascii="Arial" w:eastAsia="Times New Roman" w:hAnsi="Arial" w:cs="Arial"/>
+                <w:color w:val="24292E"/>
+                <w:sz w:val="18"/>
+                <w:szCs w:val="18"/>
+                <w:lang w:val="en-US" w:eastAsia="de-DE"/>
+              </w:rPr>
+              <w:t>IoNeuron</w:t>
+            </w:r>
+            <w:proofErr w:type="spellEnd"/>
+            <w:r>
+              <w:rPr>
+                <w:rFonts w:ascii="Arial" w:eastAsia="Times New Roman" w:hAnsi="Arial" w:cs="Arial"/>
+                <w:color w:val="24292E"/>
+                <w:sz w:val="18"/>
+                <w:szCs w:val="18"/>
+                <w:lang w:val="en-US" w:eastAsia="de-DE"/>
+              </w:rPr>
+              <w:t xml:space="preserve"> -&gt; Neuron by adding Pipe</w:t>
             </w:r>
           </w:p>
           <w:p>
@@ -890,7 +1218,29 @@
                 <w:szCs w:val="18"/>
                 <w:lang w:val="en-US" w:eastAsia="de-DE"/>
               </w:rPr>
-              <w:t>#112 Make AddModel reproduceable (file name not in parameter list)</w:t>
+              <w:t xml:space="preserve">#112 Make </w:t>
+            </w:r>
+            <w:proofErr w:type="spellStart"/>
+            <w:r>
+              <w:rPr>
+                <w:rFonts w:ascii="Arial" w:eastAsia="Times New Roman" w:hAnsi="Arial" w:cs="Arial"/>
+                <w:color w:val="24292E"/>
+                <w:sz w:val="18"/>
+                <w:szCs w:val="18"/>
+                <w:lang w:val="en-US" w:eastAsia="de-DE"/>
+              </w:rPr>
+              <w:t>AddModel</w:t>
+            </w:r>
+            <w:proofErr w:type="spellEnd"/>
+            <w:r>
+              <w:rPr>
+                <w:rFonts w:ascii="Arial" w:eastAsia="Times New Roman" w:hAnsi="Arial" w:cs="Arial"/>
+                <w:color w:val="24292E"/>
+                <w:sz w:val="18"/>
+                <w:szCs w:val="18"/>
+                <w:lang w:val="en-US" w:eastAsia="de-DE"/>
+              </w:rPr>
+              <w:t xml:space="preserve"> reproduceable (file name not in parameter list)</w:t>
             </w:r>
           </w:p>
         </w:tc>
@@ -927,8 +1277,20 @@
                 <w:szCs w:val="18"/>
                 <w:lang w:val="en-US" w:eastAsia="de-DE"/>
               </w:rPr>
-              <w:t>#109 Rounded IoNeurons</w:t>
+              <w:t xml:space="preserve">#109 Rounded </w:t>
             </w:r>
+            <w:proofErr w:type="spellStart"/>
+            <w:r>
+              <w:rPr>
+                <w:rFonts w:ascii="Arial" w:eastAsia="Times New Roman" w:hAnsi="Arial" w:cs="Arial"/>
+                <w:color w:val="000000"/>
+                <w:sz w:val="18"/>
+                <w:szCs w:val="18"/>
+                <w:lang w:val="en-US" w:eastAsia="de-DE"/>
+              </w:rPr>
+              <w:t>IoNeurons</w:t>
+            </w:r>
+            <w:proofErr w:type="spellEnd"/>
           </w:p>
           <w:p>
             <w:pPr>
@@ -1094,8 +1456,18 @@
                 <w:color w:val="000000"/>
                 <w:lang w:eastAsia="de-DE"/>
               </w:rPr>
-              <w:t>Middle value</w:t>
+              <w:t xml:space="preserve">Middle </w:t>
             </w:r>
+            <w:proofErr w:type="spellStart"/>
+            <w:r>
+              <w:rPr>
+                <w:rFonts w:ascii="Calibri" w:eastAsia="Times New Roman" w:hAnsi="Calibri" w:cs="Calibri"/>
+                <w:color w:val="000000"/>
+                <w:lang w:eastAsia="de-DE"/>
+              </w:rPr>
+              <w:t>value</w:t>
+            </w:r>
+            <w:proofErr w:type="spellEnd"/>
           </w:p>
         </w:tc>
         <w:tc>
@@ -1190,7 +1562,29 @@
                 <w:szCs w:val="18"/>
                 <w:lang w:val="en-US" w:eastAsia="de-DE"/>
               </w:rPr>
-              <w:t>#126 Link to doku in Help menu</w:t>
+              <w:t xml:space="preserve">#126 Link to </w:t>
+            </w:r>
+            <w:proofErr w:type="spellStart"/>
+            <w:r>
+              <w:rPr>
+                <w:rFonts w:ascii="Arial" w:eastAsia="Times New Roman" w:hAnsi="Arial" w:cs="Arial"/>
+                <w:color w:val="000000"/>
+                <w:sz w:val="18"/>
+                <w:szCs w:val="18"/>
+                <w:lang w:val="en-US" w:eastAsia="de-DE"/>
+              </w:rPr>
+              <w:t>doku</w:t>
+            </w:r>
+            <w:proofErr w:type="spellEnd"/>
+            <w:r>
+              <w:rPr>
+                <w:rFonts w:ascii="Arial" w:eastAsia="Times New Roman" w:hAnsi="Arial" w:cs="Arial"/>
+                <w:color w:val="000000"/>
+                <w:sz w:val="18"/>
+                <w:szCs w:val="18"/>
+                <w:lang w:val="en-US" w:eastAsia="de-DE"/>
+              </w:rPr>
+              <w:t xml:space="preserve"> in Help menu</w:t>
             </w:r>
           </w:p>
           <w:p>
@@ -1268,6 +1662,7 @@
               </w:rPr>
               <w:t>#63 Lichtquelle (</w:t>
             </w:r>
+            <w:proofErr w:type="spellStart"/>
             <w:r>
               <w:rPr>
                 <w:rFonts w:ascii="Arial" w:eastAsia="Times New Roman" w:hAnsi="Arial" w:cs="Arial"/>
@@ -1276,7 +1671,29 @@
                 <w:szCs w:val="18"/>
                 <w:lang w:eastAsia="de-DE"/>
               </w:rPr>
-              <w:t>needs senso</w:t>
+              <w:t>needs</w:t>
+            </w:r>
+            <w:proofErr w:type="spellEnd"/>
+            <w:r>
+              <w:rPr>
+                <w:rFonts w:ascii="Arial" w:eastAsia="Times New Roman" w:hAnsi="Arial" w:cs="Arial"/>
+                <w:color w:val="000000"/>
+                <w:sz w:val="18"/>
+                <w:szCs w:val="18"/>
+                <w:lang w:eastAsia="de-DE"/>
+              </w:rPr>
+              <w:t xml:space="preserve"> </w:t>
+            </w:r>
+            <w:proofErr w:type="spellStart"/>
+            <w:r>
+              <w:rPr>
+                <w:rFonts w:ascii="Arial" w:eastAsia="Times New Roman" w:hAnsi="Arial" w:cs="Arial"/>
+                <w:color w:val="000000"/>
+                <w:sz w:val="18"/>
+                <w:szCs w:val="18"/>
+                <w:lang w:eastAsia="de-DE"/>
+              </w:rPr>
+              <w:t>senso</w:t>
             </w:r>
             <w:r>
               <w:rPr>
@@ -1286,7 +1703,18 @@
                 <w:szCs w:val="18"/>
                 <w:lang w:eastAsia="de-DE"/>
               </w:rPr>
-              <w:t>rs)</w:t>
+              <w:t>rs</w:t>
+            </w:r>
+            <w:proofErr w:type="spellEnd"/>
+            <w:r>
+              <w:rPr>
+                <w:rFonts w:ascii="Arial" w:eastAsia="Times New Roman" w:hAnsi="Arial" w:cs="Arial"/>
+                <w:color w:val="000000"/>
+                <w:sz w:val="18"/>
+                <w:szCs w:val="18"/>
+                <w:lang w:eastAsia="de-DE"/>
+              </w:rPr>
+              <w:t>)</w:t>
             </w:r>
           </w:p>
           <w:p>
@@ -1524,8 +1952,18 @@
                 <w:color w:val="000000"/>
                 <w:lang w:eastAsia="de-DE"/>
               </w:rPr>
-              <w:t>Low value</w:t>
+              <w:t xml:space="preserve">Low </w:t>
             </w:r>
+            <w:proofErr w:type="spellStart"/>
+            <w:r>
+              <w:rPr>
+                <w:rFonts w:ascii="Calibri" w:eastAsia="Times New Roman" w:hAnsi="Calibri" w:cs="Calibri"/>
+                <w:color w:val="000000"/>
+                <w:lang w:eastAsia="de-DE"/>
+              </w:rPr>
+              <w:t>value</w:t>
+            </w:r>
+            <w:proofErr w:type="spellEnd"/>
           </w:p>
         </w:tc>
         <w:tc>
@@ -1635,8 +2073,20 @@
                 <w:szCs w:val="18"/>
                 <w:lang w:val="en-US" w:eastAsia="de-DE"/>
               </w:rPr>
-              <w:t>#71 Color for WindowBackground</w:t>
+              <w:t xml:space="preserve">#71 Color for </w:t>
             </w:r>
+            <w:proofErr w:type="spellStart"/>
+            <w:r>
+              <w:rPr>
+                <w:rFonts w:ascii="Arial" w:eastAsia="Times New Roman" w:hAnsi="Arial" w:cs="Arial"/>
+                <w:color w:val="000000"/>
+                <w:sz w:val="18"/>
+                <w:szCs w:val="18"/>
+                <w:lang w:val="en-US" w:eastAsia="de-DE"/>
+              </w:rPr>
+              <w:t>WindowBackground</w:t>
+            </w:r>
+            <w:proofErr w:type="spellEnd"/>
           </w:p>
         </w:tc>
         <w:tc>
@@ -1694,7 +2144,51 @@
                 <w:szCs w:val="18"/>
                 <w:lang w:val="en-US" w:eastAsia="de-DE"/>
               </w:rPr>
-              <w:t>#13 Andocken durch Move Pipe</w:t>
+              <w:t xml:space="preserve">#13 </w:t>
+            </w:r>
+            <w:proofErr w:type="spellStart"/>
+            <w:r>
+              <w:rPr>
+                <w:rFonts w:ascii="Arial" w:eastAsia="Times New Roman" w:hAnsi="Arial" w:cs="Arial"/>
+                <w:color w:val="000000"/>
+                <w:sz w:val="18"/>
+                <w:szCs w:val="18"/>
+                <w:lang w:val="en-US" w:eastAsia="de-DE"/>
+              </w:rPr>
+              <w:t>Andocken</w:t>
+            </w:r>
+            <w:proofErr w:type="spellEnd"/>
+            <w:r>
+              <w:rPr>
+                <w:rFonts w:ascii="Arial" w:eastAsia="Times New Roman" w:hAnsi="Arial" w:cs="Arial"/>
+                <w:color w:val="000000"/>
+                <w:sz w:val="18"/>
+                <w:szCs w:val="18"/>
+                <w:lang w:val="en-US" w:eastAsia="de-DE"/>
+              </w:rPr>
+              <w:t xml:space="preserve"> </w:t>
+            </w:r>
+            <w:proofErr w:type="spellStart"/>
+            <w:r>
+              <w:rPr>
+                <w:rFonts w:ascii="Arial" w:eastAsia="Times New Roman" w:hAnsi="Arial" w:cs="Arial"/>
+                <w:color w:val="000000"/>
+                <w:sz w:val="18"/>
+                <w:szCs w:val="18"/>
+                <w:lang w:val="en-US" w:eastAsia="de-DE"/>
+              </w:rPr>
+              <w:t>durch</w:t>
+            </w:r>
+            <w:proofErr w:type="spellEnd"/>
+            <w:r>
+              <w:rPr>
+                <w:rFonts w:ascii="Arial" w:eastAsia="Times New Roman" w:hAnsi="Arial" w:cs="Arial"/>
+                <w:color w:val="000000"/>
+                <w:sz w:val="18"/>
+                <w:szCs w:val="18"/>
+                <w:lang w:val="en-US" w:eastAsia="de-DE"/>
+              </w:rPr>
+              <w:t xml:space="preserve"> Move Pipe</w:t>
             </w:r>
           </w:p>
           <w:p>
@@ -1738,8 +2232,20 @@
                 <w:szCs w:val="18"/>
                 <w:lang w:val="en-US" w:eastAsia="de-DE"/>
               </w:rPr>
-              <w:t>#12 Split Dendrit</w:t>
+              <w:t xml:space="preserve">#12 Split </w:t>
             </w:r>
+            <w:proofErr w:type="spellStart"/>
+            <w:r>
+              <w:rPr>
+                <w:rFonts w:ascii="Arial" w:eastAsia="Times New Roman" w:hAnsi="Arial" w:cs="Arial"/>
+                <w:color w:val="000000"/>
+                <w:sz w:val="18"/>
+                <w:szCs w:val="18"/>
+                <w:lang w:val="en-US" w:eastAsia="de-DE"/>
+              </w:rPr>
+              <w:t>Dendrit</w:t>
+            </w:r>
+            <w:proofErr w:type="spellEnd"/>
             <w:r>
               <w:rPr>
                 <w:rFonts w:ascii="Arial" w:eastAsia="Times New Roman" w:hAnsi="Arial" w:cs="Arial"/>
@@ -1770,8 +2276,20 @@
                 <w:szCs w:val="18"/>
                 <w:lang w:val="en-US" w:eastAsia="de-DE"/>
               </w:rPr>
-              <w:t>#115 Undo/Redo icons sometimes incorrcet</w:t>
+              <w:t xml:space="preserve">#115 Undo/Redo icons sometimes </w:t>
             </w:r>
+            <w:proofErr w:type="spellStart"/>
+            <w:r>
+              <w:rPr>
+                <w:rFonts w:ascii="Arial" w:eastAsia="Times New Roman" w:hAnsi="Arial" w:cs="Arial"/>
+                <w:color w:val="000000"/>
+                <w:sz w:val="18"/>
+                <w:szCs w:val="18"/>
+                <w:lang w:val="en-US" w:eastAsia="de-DE"/>
+              </w:rPr>
+              <w:t>incorrcet</w:t>
+            </w:r>
+            <w:proofErr w:type="spellEnd"/>
           </w:p>
           <w:p>
             <w:pPr>
@@ -1890,8 +2408,20 @@
                 <w:szCs w:val="18"/>
                 <w:lang w:val="en-US" w:eastAsia="de-DE"/>
               </w:rPr>
-              <w:t>#72 Zoom DescWin</w:t>
+              <w:t xml:space="preserve">#72 Zoom </w:t>
             </w:r>
+            <w:proofErr w:type="spellStart"/>
+            <w:r>
+              <w:rPr>
+                <w:rFonts w:ascii="Arial" w:eastAsia="Times New Roman" w:hAnsi="Arial" w:cs="Arial"/>
+                <w:color w:val="000000"/>
+                <w:sz w:val="18"/>
+                <w:szCs w:val="18"/>
+                <w:lang w:val="en-US" w:eastAsia="de-DE"/>
+              </w:rPr>
+              <w:t>DescWin</w:t>
+            </w:r>
+            <w:proofErr w:type="spellEnd"/>
           </w:p>
           <w:p>
             <w:pPr>
@@ -2078,6 +2608,7 @@
                 <w:lang w:eastAsia="de-DE"/>
               </w:rPr>
             </w:pPr>
+            <w:proofErr w:type="spellStart"/>
             <w:r>
               <w:rPr>
                 <w:rFonts w:ascii="Calibri" w:eastAsia="Times New Roman" w:hAnsi="Calibri" w:cs="Calibri"/>
@@ -2086,6 +2617,7 @@
               </w:rPr>
               <w:t>Effort</w:t>
             </w:r>
+            <w:proofErr w:type="spellEnd"/>
           </w:p>
         </w:tc>
         <w:tc>
@@ -2217,7 +2749,25 @@
           <w:sz w:val="18"/>
           <w:szCs w:val="18"/>
         </w:rPr>
-        <w:t>#121: Wenn ein Modell einen EEG sensor enthält, wird dieser nicht im EEG monitor angezeigt</w:t>
+        <w:t xml:space="preserve">#121: Wenn ein Modell einen EEG </w:t>
+      </w:r>
+      <w:proofErr w:type="spellStart"/>
+      <w:r>
+        <w:rPr>
+          <w:rFonts w:ascii="Verdana" w:eastAsia="Times New Roman" w:hAnsi="Verdana"/>
+          <w:sz w:val="18"/>
+          <w:szCs w:val="18"/>
+        </w:rPr>
+        <w:t>sensor</w:t>
+      </w:r>
+      <w:proofErr w:type="spellEnd"/>
+      <w:r>
+        <w:rPr>
+          <w:rFonts w:ascii="Verdana" w:eastAsia="Times New Roman" w:hAnsi="Verdana"/>
+          <w:sz w:val="18"/>
+          <w:szCs w:val="18"/>
+        </w:rPr>
+        <w:t xml:space="preserve"> enthält, wird dieser nicht im EEG monitor angezeigt</w:t>
       </w:r>
     </w:p>
     <w:p>
@@ -2252,7 +2802,17 @@
           <w:sz w:val="18"/>
           <w:szCs w:val="18"/>
         </w:rPr>
-        <w:t>Das Signal beim Auslösen eines Neurons ist nicht einfach eine Parabel, sondern eine Funktion, die näher an den in der Literatur beschriebenen Signalformen liegt. Vorschläge?</w:t>
+        <w:t xml:space="preserve">Das Signal beim Auslösen eines Neurons ist nicht einfach eine Parabel, sondern eine Funktion, die näher an den in der Literatur beschriebenen Signalformen liegt. </w:t>
+      </w:r>
+      <w:proofErr w:type="spellStart"/>
+      <w:proofErr w:type="gramStart"/>
+      <w:r>
+        <w:rPr>
+          <w:rFonts w:ascii="Verdana" w:eastAsia="Times New Roman" w:hAnsi="Verdana"/>
+          <w:sz w:val="18"/>
+          <w:szCs w:val="18"/>
+        </w:rPr>
+        <w:t>Vorschläge?</w:t>
       </w:r>
       <w:r>
         <w:rPr>
@@ -2261,7 +2821,18 @@
           <w:szCs w:val="18"/>
           <w:shd w:val="clear" w:color="auto" w:fill="00FFFF"/>
         </w:rPr>
-        <w:t>Parabel reicht erst mal: 2</w:t>
+        <w:t>Parabel</w:t>
+      </w:r>
+      <w:proofErr w:type="spellEnd"/>
+      <w:proofErr w:type="gramEnd"/>
+      <w:r>
+        <w:rPr>
+          <w:rFonts w:ascii="Verdana" w:eastAsia="Times New Roman" w:hAnsi="Verdana"/>
+          <w:sz w:val="18"/>
+          <w:szCs w:val="18"/>
+          <w:shd w:val="clear" w:color="auto" w:fill="00FFFF"/>
+        </w:rPr>
+        <w:t xml:space="preserve"> reicht erst mal: 2</w:t>
       </w:r>
     </w:p>
     <w:p>
@@ -2323,9 +2894,11 @@
       <w:pPr>
         <w:ind w:left="720" w:hanging="360"/>
       </w:pPr>
+      <w:proofErr w:type="spellStart"/>
       <w:r>
         <w:t>Unclassified</w:t>
       </w:r>
+      <w:proofErr w:type="spellEnd"/>
     </w:p>
     <w:p>
       <w:pPr>
@@ -2396,7 +2969,27 @@
           <w:szCs w:val="18"/>
           <w:shd w:val="clear" w:color="auto" w:fill="40E0D0"/>
         </w:rPr>
-        <w:t xml:space="preserve">innesorgan konstant: Sie lässt bei intensiven Reizen nach und steigt bei immer schwächeren Reize wieder an. </w:t>
+        <w:t xml:space="preserve">innesorgan konstant: Sie lässt bei intensiven Reizen nach und steigt </w:t>
+      </w:r>
+      <w:proofErr w:type="gramStart"/>
+      <w:r>
+        <w:rPr>
+          <w:rFonts w:ascii="Verdana" w:eastAsia="Times New Roman" w:hAnsi="Verdana"/>
+          <w:sz w:val="18"/>
+          <w:szCs w:val="18"/>
+          <w:shd w:val="clear" w:color="auto" w:fill="40E0D0"/>
+        </w:rPr>
+        <w:t>bei immer schwächeren Reize</w:t>
+      </w:r>
+      <w:proofErr w:type="gramEnd"/>
+      <w:r>
+        <w:rPr>
+          <w:rFonts w:ascii="Verdana" w:eastAsia="Times New Roman" w:hAnsi="Verdana"/>
+          <w:sz w:val="18"/>
+          <w:szCs w:val="18"/>
+          <w:shd w:val="clear" w:color="auto" w:fill="40E0D0"/>
+        </w:rPr>
+        <w:t xml:space="preserve"> wieder an. </w:t>
       </w:r>
     </w:p>
     <w:p>
@@ -2417,7 +3010,27 @@
           <w:szCs w:val="18"/>
           <w:shd w:val="clear" w:color="auto" w:fill="40E0D0"/>
         </w:rPr>
-        <w:t>Man könnte also solche Frequenz-Verläufe auch erst mal als Frequenz Diagramm aus einer Datei einlesen, die man vorher bereit gestellt hat. Die könnte man mitspeichern, so dass man später mehrere Varianten vergleichen kann in ihrer Wirkung.</w:t>
+        <w:t xml:space="preserve">Man könnte also solche Frequenz-Verläufe auch erst mal als Frequenz Diagramm aus einer Datei einlesen, die man vorher </w:t>
+      </w:r>
+      <w:proofErr w:type="gramStart"/>
+      <w:r>
+        <w:rPr>
+          <w:rFonts w:ascii="Verdana" w:eastAsia="Times New Roman" w:hAnsi="Verdana"/>
+          <w:sz w:val="18"/>
+          <w:szCs w:val="18"/>
+          <w:shd w:val="clear" w:color="auto" w:fill="40E0D0"/>
+        </w:rPr>
+        <w:t>bereit gestellt</w:t>
+      </w:r>
+      <w:proofErr w:type="gramEnd"/>
+      <w:r>
+        <w:rPr>
+          <w:rFonts w:ascii="Verdana" w:eastAsia="Times New Roman" w:hAnsi="Verdana"/>
+          <w:sz w:val="18"/>
+          <w:szCs w:val="18"/>
+          <w:shd w:val="clear" w:color="auto" w:fill="40E0D0"/>
+        </w:rPr>
+        <w:t xml:space="preserve"> hat. Die könnte man mitspeichern, so dass man später mehrere Varianten vergleichen kann in ihrer Wirkung.</w:t>
       </w:r>
     </w:p>
     <w:p>
@@ -2491,7 +3104,15 @@
     </w:p>
     <w:p>
       <w:r>
-        <w:t>============================ Done =======================================</w:t>
+        <w:t xml:space="preserve">============================ </w:t>
+      </w:r>
+      <w:proofErr w:type="spellStart"/>
+      <w:r>
+        <w:t>Done</w:t>
+      </w:r>
+      <w:proofErr w:type="spellEnd"/>
+      <w:r>
+        <w:t xml:space="preserve"> =======================================</w:t>
       </w:r>
     </w:p>
     <w:p>
@@ -2513,12 +3134,12 @@
       <w:r>
         <w:rPr>
           <w:rFonts w:ascii="Arial" w:eastAsia="Times New Roman" w:hAnsi="Arial" w:cs="Arial"/>
-          <w:color w:val="000000"/>
-          <w:sz w:val="18"/>
-          <w:szCs w:val="18"/>
-          <w:lang w:val="en-US" w:eastAsia="de-DE"/>
-        </w:rPr>
-        <w:t>#108 Improve ClosedConnector::Includes</w:t>
+          <w:color w:val="24292E"/>
+          <w:sz w:val="18"/>
+          <w:szCs w:val="18"/>
+          <w:lang w:val="en-US" w:eastAsia="de-DE"/>
+        </w:rPr>
+        <w:t>#131 Crash when defining sound</w:t>
       </w:r>
       <w:r>
         <w:rPr>
@@ -2529,16 +3150,6 @@
           <w:lang w:val="en-US" w:eastAsia="de-DE"/>
         </w:rPr>
         <w:t xml:space="preserve"> </w:t>
-      </w:r>
-      <w:r>
-        <w:rPr>
-          <w:rFonts w:ascii="Arial" w:eastAsia="Times New Roman" w:hAnsi="Arial" w:cs="Arial"/>
-          <w:color w:val="24292E"/>
-          <w:sz w:val="18"/>
-          <w:szCs w:val="18"/>
-          <w:lang w:val="en-US" w:eastAsia="de-DE"/>
-        </w:rPr>
-        <w:t>(ClosedConnector eliminated)</w:t>
       </w:r>
     </w:p>
     <w:p>
@@ -2565,7 +3176,41 @@
           <w:szCs w:val="18"/>
           <w:lang w:val="en-US" w:eastAsia="de-DE"/>
         </w:rPr>
-        <w:t>#109 Animate SplitClosedConnCmd</w:t>
+        <w:t xml:space="preserve">#108 Improve </w:t>
+      </w:r>
+      <w:proofErr w:type="spellStart"/>
+      <w:proofErr w:type="gramStart"/>
+      <w:r>
+        <w:rPr>
+          <w:rFonts w:ascii="Arial" w:eastAsia="Times New Roman" w:hAnsi="Arial" w:cs="Arial"/>
+          <w:color w:val="000000"/>
+          <w:sz w:val="18"/>
+          <w:szCs w:val="18"/>
+          <w:lang w:val="en-US" w:eastAsia="de-DE"/>
+        </w:rPr>
+        <w:t>ClosedConnector</w:t>
+      </w:r>
+      <w:proofErr w:type="spellEnd"/>
+      <w:r>
+        <w:rPr>
+          <w:rFonts w:ascii="Arial" w:eastAsia="Times New Roman" w:hAnsi="Arial" w:cs="Arial"/>
+          <w:color w:val="000000"/>
+          <w:sz w:val="18"/>
+          <w:szCs w:val="18"/>
+          <w:lang w:val="en-US" w:eastAsia="de-DE"/>
+        </w:rPr>
+        <w:t>::</w:t>
+      </w:r>
+      <w:proofErr w:type="gramEnd"/>
+      <w:r>
+        <w:rPr>
+          <w:rFonts w:ascii="Arial" w:eastAsia="Times New Roman" w:hAnsi="Arial" w:cs="Arial"/>
+          <w:color w:val="000000"/>
+          <w:sz w:val="18"/>
+          <w:szCs w:val="18"/>
+          <w:lang w:val="en-US" w:eastAsia="de-DE"/>
+        </w:rPr>
+        <w:t>Includes</w:t>
       </w:r>
       <w:r>
         <w:rPr>
@@ -2585,17 +3230,29 @@
           <w:szCs w:val="18"/>
           <w:lang w:val="en-US" w:eastAsia="de-DE"/>
         </w:rPr>
-        <w:t>(ClosedConnector eliminated)</w:t>
-      </w:r>
-      <w:r>
-        <w:rPr>
-          <w:rFonts w:ascii="Arial" w:eastAsia="Times New Roman" w:hAnsi="Arial" w:cs="Arial"/>
-          <w:color w:val="000000"/>
-          <w:sz w:val="18"/>
-          <w:szCs w:val="18"/>
-          <w:lang w:val="en-US" w:eastAsia="de-DE"/>
-        </w:rPr>
-        <w:t xml:space="preserve"> </w:t>
+        <w:t>(</w:t>
+      </w:r>
+      <w:proofErr w:type="spellStart"/>
+      <w:r>
+        <w:rPr>
+          <w:rFonts w:ascii="Arial" w:eastAsia="Times New Roman" w:hAnsi="Arial" w:cs="Arial"/>
+          <w:color w:val="24292E"/>
+          <w:sz w:val="18"/>
+          <w:szCs w:val="18"/>
+          <w:lang w:val="en-US" w:eastAsia="de-DE"/>
+        </w:rPr>
+        <w:t>ClosedConnector</w:t>
+      </w:r>
+      <w:proofErr w:type="spellEnd"/>
+      <w:r>
+        <w:rPr>
+          <w:rFonts w:ascii="Arial" w:eastAsia="Times New Roman" w:hAnsi="Arial" w:cs="Arial"/>
+          <w:color w:val="24292E"/>
+          <w:sz w:val="18"/>
+          <w:szCs w:val="18"/>
+          <w:lang w:val="en-US" w:eastAsia="de-DE"/>
+        </w:rPr>
+        <w:t xml:space="preserve"> eliminated)</w:t>
       </w:r>
     </w:p>
     <w:p>
@@ -2622,8 +3279,20 @@
           <w:szCs w:val="18"/>
           <w:lang w:val="en-US" w:eastAsia="de-DE"/>
         </w:rPr>
-        <w:t>#92 Connect Neurons -&gt; ClosedConnector</w:t>
-      </w:r>
+        <w:t xml:space="preserve">#109 Animate </w:t>
+      </w:r>
+      <w:proofErr w:type="spellStart"/>
+      <w:r>
+        <w:rPr>
+          <w:rFonts w:ascii="Arial" w:eastAsia="Times New Roman" w:hAnsi="Arial" w:cs="Arial"/>
+          <w:color w:val="000000"/>
+          <w:sz w:val="18"/>
+          <w:szCs w:val="18"/>
+          <w:lang w:val="en-US" w:eastAsia="de-DE"/>
+        </w:rPr>
+        <w:t>SplitClosedConnCmd</w:t>
+      </w:r>
+      <w:proofErr w:type="spellEnd"/>
       <w:r>
         <w:rPr>
           <w:rFonts w:ascii="Arial" w:eastAsia="Times New Roman" w:hAnsi="Arial" w:cs="Arial"/>
@@ -2642,7 +3311,39 @@
           <w:szCs w:val="18"/>
           <w:lang w:val="en-US" w:eastAsia="de-DE"/>
         </w:rPr>
-        <w:t>(ClosedConnector eliminated)</w:t>
+        <w:t>(</w:t>
+      </w:r>
+      <w:proofErr w:type="spellStart"/>
+      <w:r>
+        <w:rPr>
+          <w:rFonts w:ascii="Arial" w:eastAsia="Times New Roman" w:hAnsi="Arial" w:cs="Arial"/>
+          <w:color w:val="24292E"/>
+          <w:sz w:val="18"/>
+          <w:szCs w:val="18"/>
+          <w:lang w:val="en-US" w:eastAsia="de-DE"/>
+        </w:rPr>
+        <w:t>ClosedConnector</w:t>
+      </w:r>
+      <w:proofErr w:type="spellEnd"/>
+      <w:r>
+        <w:rPr>
+          <w:rFonts w:ascii="Arial" w:eastAsia="Times New Roman" w:hAnsi="Arial" w:cs="Arial"/>
+          <w:color w:val="24292E"/>
+          <w:sz w:val="18"/>
+          <w:szCs w:val="18"/>
+          <w:lang w:val="en-US" w:eastAsia="de-DE"/>
+        </w:rPr>
+        <w:t xml:space="preserve"> eliminated)</w:t>
+      </w:r>
+      <w:r>
+        <w:rPr>
+          <w:rFonts w:ascii="Arial" w:eastAsia="Times New Roman" w:hAnsi="Arial" w:cs="Arial"/>
+          <w:color w:val="000000"/>
+          <w:sz w:val="18"/>
+          <w:szCs w:val="18"/>
+          <w:lang w:val="en-US" w:eastAsia="de-DE"/>
+        </w:rPr>
+        <w:t xml:space="preserve"> </w:t>
       </w:r>
     </w:p>
     <w:p>
@@ -2655,12 +3356,55 @@
         <w:spacing w:after="0" w:line="240" w:lineRule="auto"/>
         <w:rPr>
           <w:rFonts w:ascii="Arial" w:eastAsia="Times New Roman" w:hAnsi="Arial" w:cs="Arial"/>
+          <w:color w:val="000000"/>
+          <w:sz w:val="18"/>
+          <w:szCs w:val="18"/>
+          <w:lang w:val="en-US" w:eastAsia="de-DE"/>
+        </w:rPr>
+      </w:pPr>
+      <w:r>
+        <w:rPr>
+          <w:rFonts w:ascii="Arial" w:eastAsia="Times New Roman" w:hAnsi="Arial" w:cs="Arial"/>
+          <w:color w:val="000000"/>
+          <w:sz w:val="18"/>
+          <w:szCs w:val="18"/>
+          <w:lang w:val="en-US" w:eastAsia="de-DE"/>
+        </w:rPr>
+        <w:t xml:space="preserve">#92 Connect Neurons -&gt; </w:t>
+      </w:r>
+      <w:proofErr w:type="spellStart"/>
+      <w:r>
+        <w:rPr>
+          <w:rFonts w:ascii="Arial" w:eastAsia="Times New Roman" w:hAnsi="Arial" w:cs="Arial"/>
+          <w:color w:val="000000"/>
+          <w:sz w:val="18"/>
+          <w:szCs w:val="18"/>
+          <w:lang w:val="en-US" w:eastAsia="de-DE"/>
+        </w:rPr>
+        <w:t>ClosedConnector</w:t>
+      </w:r>
+      <w:proofErr w:type="spellEnd"/>
+      <w:r>
+        <w:rPr>
+          <w:rFonts w:ascii="Arial" w:eastAsia="Times New Roman" w:hAnsi="Arial" w:cs="Arial"/>
+          <w:color w:val="000000"/>
+          <w:sz w:val="18"/>
+          <w:szCs w:val="18"/>
+          <w:lang w:val="en-US" w:eastAsia="de-DE"/>
+        </w:rPr>
+        <w:t xml:space="preserve"> </w:t>
+      </w:r>
+      <w:r>
+        <w:rPr>
+          <w:rFonts w:ascii="Arial" w:eastAsia="Times New Roman" w:hAnsi="Arial" w:cs="Arial"/>
           <w:color w:val="24292E"/>
           <w:sz w:val="18"/>
           <w:szCs w:val="18"/>
           <w:lang w:val="en-US" w:eastAsia="de-DE"/>
         </w:rPr>
-      </w:pPr>
+        <w:t>(</w:t>
+      </w:r>
+      <w:proofErr w:type="spellStart"/>
       <w:r>
         <w:rPr>
           <w:rFonts w:ascii="Arial" w:eastAsia="Times New Roman" w:hAnsi="Arial" w:cs="Arial"/>
@@ -2669,8 +3413,9 @@
           <w:szCs w:val="18"/>
           <w:lang w:val="en-US" w:eastAsia="de-DE"/>
         </w:rPr>
-        <w:t>#123 Bug: DeleteClosedConnector does not delete Neurons</w:t>
-      </w:r>
+        <w:t>ClosedConnector</w:t>
+      </w:r>
+      <w:proofErr w:type="spellEnd"/>
       <w:r>
         <w:rPr>
           <w:rFonts w:ascii="Arial" w:eastAsia="Times New Roman" w:hAnsi="Arial" w:cs="Arial"/>
@@ -2679,7 +3424,7 @@
           <w:szCs w:val="18"/>
           <w:lang w:val="en-US" w:eastAsia="de-DE"/>
         </w:rPr>
-        <w:t xml:space="preserve"> (ClosedConnector eliminated)</w:t>
+        <w:t xml:space="preserve"> eliminated)</w:t>
       </w:r>
     </w:p>
     <w:p>
@@ -2706,8 +3451,9 @@
           <w:szCs w:val="18"/>
           <w:lang w:val="en-US" w:eastAsia="de-DE"/>
         </w:rPr>
-        <w:t>#124 Bug SplitClosedConnector</w:t>
-      </w:r>
+        <w:t xml:space="preserve">#123 Bug: </w:t>
+      </w:r>
+      <w:proofErr w:type="spellStart"/>
       <w:r>
         <w:rPr>
           <w:rFonts w:ascii="Arial" w:eastAsia="Times New Roman" w:hAnsi="Arial" w:cs="Arial"/>
@@ -2716,7 +3462,50 @@
           <w:szCs w:val="18"/>
           <w:lang w:val="en-US" w:eastAsia="de-DE"/>
         </w:rPr>
-        <w:t xml:space="preserve"> (ClosedConnector eliminated)</w:t>
+        <w:t>DeleteClosedConnector</w:t>
+      </w:r>
+      <w:proofErr w:type="spellEnd"/>
+      <w:r>
+        <w:rPr>
+          <w:rFonts w:ascii="Arial" w:eastAsia="Times New Roman" w:hAnsi="Arial" w:cs="Arial"/>
+          <w:color w:val="24292E"/>
+          <w:sz w:val="18"/>
+          <w:szCs w:val="18"/>
+          <w:lang w:val="en-US" w:eastAsia="de-DE"/>
+        </w:rPr>
+        <w:t xml:space="preserve"> does not delete Neurons</w:t>
+      </w:r>
+      <w:r>
+        <w:rPr>
+          <w:rFonts w:ascii="Arial" w:eastAsia="Times New Roman" w:hAnsi="Arial" w:cs="Arial"/>
+          <w:color w:val="24292E"/>
+          <w:sz w:val="18"/>
+          <w:szCs w:val="18"/>
+          <w:lang w:val="en-US" w:eastAsia="de-DE"/>
+        </w:rPr>
+        <w:t xml:space="preserve"> (</w:t>
+      </w:r>
+      <w:proofErr w:type="spellStart"/>
+      <w:r>
+        <w:rPr>
+          <w:rFonts w:ascii="Arial" w:eastAsia="Times New Roman" w:hAnsi="Arial" w:cs="Arial"/>
+          <w:color w:val="24292E"/>
+          <w:sz w:val="18"/>
+          <w:szCs w:val="18"/>
+          <w:lang w:val="en-US" w:eastAsia="de-DE"/>
+        </w:rPr>
+        <w:t>ClosedConnector</w:t>
+      </w:r>
+      <w:proofErr w:type="spellEnd"/>
+      <w:r>
+        <w:rPr>
+          <w:rFonts w:ascii="Arial" w:eastAsia="Times New Roman" w:hAnsi="Arial" w:cs="Arial"/>
+          <w:color w:val="24292E"/>
+          <w:sz w:val="18"/>
+          <w:szCs w:val="18"/>
+          <w:lang w:val="en-US" w:eastAsia="de-DE"/>
+        </w:rPr>
+        <w:t xml:space="preserve"> eliminated)</w:t>
       </w:r>
     </w:p>
     <w:p>
@@ -2743,8 +3532,9 @@
           <w:szCs w:val="18"/>
           <w:lang w:val="en-US" w:eastAsia="de-DE"/>
         </w:rPr>
-        <w:t>#113 check GetUPNobs</w:t>
-      </w:r>
+        <w:t xml:space="preserve">#124 Bug </w:t>
+      </w:r>
+      <w:proofErr w:type="spellStart"/>
       <w:r>
         <w:rPr>
           <w:rFonts w:ascii="Arial" w:eastAsia="Times New Roman" w:hAnsi="Arial" w:cs="Arial"/>
@@ -2753,7 +3543,40 @@
           <w:szCs w:val="18"/>
           <w:lang w:val="en-US" w:eastAsia="de-DE"/>
         </w:rPr>
-        <w:t xml:space="preserve"> – seems to be ok</w:t>
+        <w:t>SplitClosedConnector</w:t>
+      </w:r>
+      <w:proofErr w:type="spellEnd"/>
+      <w:r>
+        <w:rPr>
+          <w:rFonts w:ascii="Arial" w:eastAsia="Times New Roman" w:hAnsi="Arial" w:cs="Arial"/>
+          <w:color w:val="24292E"/>
+          <w:sz w:val="18"/>
+          <w:szCs w:val="18"/>
+          <w:lang w:val="en-US" w:eastAsia="de-DE"/>
+        </w:rPr>
+        <w:t xml:space="preserve"> (</w:t>
+      </w:r>
+      <w:proofErr w:type="spellStart"/>
+      <w:r>
+        <w:rPr>
+          <w:rFonts w:ascii="Arial" w:eastAsia="Times New Roman" w:hAnsi="Arial" w:cs="Arial"/>
+          <w:color w:val="24292E"/>
+          <w:sz w:val="18"/>
+          <w:szCs w:val="18"/>
+          <w:lang w:val="en-US" w:eastAsia="de-DE"/>
+        </w:rPr>
+        <w:t>ClosedConnector</w:t>
+      </w:r>
+      <w:proofErr w:type="spellEnd"/>
+      <w:r>
+        <w:rPr>
+          <w:rFonts w:ascii="Arial" w:eastAsia="Times New Roman" w:hAnsi="Arial" w:cs="Arial"/>
+          <w:color w:val="24292E"/>
+          <w:sz w:val="18"/>
+          <w:szCs w:val="18"/>
+          <w:lang w:val="en-US" w:eastAsia="de-DE"/>
+        </w:rPr>
+        <w:t xml:space="preserve"> eliminated)</w:t>
       </w:r>
     </w:p>
     <w:p>
@@ -2766,21 +3589,43 @@
         <w:spacing w:after="0" w:line="240" w:lineRule="auto"/>
         <w:rPr>
           <w:rFonts w:ascii="Arial" w:eastAsia="Times New Roman" w:hAnsi="Arial" w:cs="Arial"/>
-          <w:color w:val="000000"/>
-          <w:sz w:val="18"/>
-          <w:szCs w:val="18"/>
-          <w:lang w:val="en-US" w:eastAsia="de-DE"/>
-        </w:rPr>
-      </w:pPr>
-      <w:r>
-        <w:rPr>
-          <w:rFonts w:ascii="Arial" w:eastAsia="Times New Roman" w:hAnsi="Arial" w:cs="Arial"/>
           <w:color w:val="24292E"/>
           <w:sz w:val="18"/>
           <w:szCs w:val="18"/>
           <w:lang w:val="en-US" w:eastAsia="de-DE"/>
         </w:rPr>
-        <w:t>#127 CopyPaste Selection – rejected, doesn’t make sense</w:t>
+      </w:pPr>
+      <w:r>
+        <w:rPr>
+          <w:rFonts w:ascii="Arial" w:eastAsia="Times New Roman" w:hAnsi="Arial" w:cs="Arial"/>
+          <w:color w:val="24292E"/>
+          <w:sz w:val="18"/>
+          <w:szCs w:val="18"/>
+          <w:lang w:val="en-US" w:eastAsia="de-DE"/>
+        </w:rPr>
+        <w:t xml:space="preserve">#113 check </w:t>
+      </w:r>
+      <w:proofErr w:type="spellStart"/>
+      <w:r>
+        <w:rPr>
+          <w:rFonts w:ascii="Arial" w:eastAsia="Times New Roman" w:hAnsi="Arial" w:cs="Arial"/>
+          <w:color w:val="24292E"/>
+          <w:sz w:val="18"/>
+          <w:szCs w:val="18"/>
+          <w:lang w:val="en-US" w:eastAsia="de-DE"/>
+        </w:rPr>
+        <w:t>GetUPNobs</w:t>
+      </w:r>
+      <w:proofErr w:type="spellEnd"/>
+      <w:r>
+        <w:rPr>
+          <w:rFonts w:ascii="Arial" w:eastAsia="Times New Roman" w:hAnsi="Arial" w:cs="Arial"/>
+          <w:color w:val="24292E"/>
+          <w:sz w:val="18"/>
+          <w:szCs w:val="18"/>
+          <w:lang w:val="en-US" w:eastAsia="de-DE"/>
+        </w:rPr>
+        <w:t xml:space="preserve"> – seems to be ok</w:t>
       </w:r>
     </w:p>
     <w:p>
@@ -2802,12 +3647,34 @@
       <w:r>
         <w:rPr>
           <w:rFonts w:ascii="Arial" w:eastAsia="Times New Roman" w:hAnsi="Arial" w:cs="Arial"/>
-          <w:color w:val="000000"/>
-          <w:sz w:val="18"/>
-          <w:szCs w:val="18"/>
-          <w:lang w:val="en-US" w:eastAsia="de-DE"/>
-        </w:rPr>
-        <w:t>#128 Move EEG-Signal: don’t lose contact</w:t>
+          <w:color w:val="24292E"/>
+          <w:sz w:val="18"/>
+          <w:szCs w:val="18"/>
+          <w:lang w:val="en-US" w:eastAsia="de-DE"/>
+        </w:rPr>
+        <w:t xml:space="preserve">#127 </w:t>
+      </w:r>
+      <w:proofErr w:type="spellStart"/>
+      <w:r>
+        <w:rPr>
+          <w:rFonts w:ascii="Arial" w:eastAsia="Times New Roman" w:hAnsi="Arial" w:cs="Arial"/>
+          <w:color w:val="24292E"/>
+          <w:sz w:val="18"/>
+          <w:szCs w:val="18"/>
+          <w:lang w:val="en-US" w:eastAsia="de-DE"/>
+        </w:rPr>
+        <w:t>CopyPaste</w:t>
+      </w:r>
+      <w:proofErr w:type="spellEnd"/>
+      <w:r>
+        <w:rPr>
+          <w:rFonts w:ascii="Arial" w:eastAsia="Times New Roman" w:hAnsi="Arial" w:cs="Arial"/>
+          <w:color w:val="24292E"/>
+          <w:sz w:val="18"/>
+          <w:szCs w:val="18"/>
+          <w:lang w:val="en-US" w:eastAsia="de-DE"/>
+        </w:rPr>
+        <w:t xml:space="preserve"> Selection – rejected, doesn’t make sense</w:t>
       </w:r>
     </w:p>
     <w:p>
@@ -2834,7 +3701,7 @@
           <w:szCs w:val="18"/>
           <w:lang w:val="en-US" w:eastAsia="de-DE"/>
         </w:rPr>
-        <w:t>#119 Cleanup AnimationChainCommand</w:t>
+        <w:t>#128 Move EEG-Signal: don’t lose contact</w:t>
       </w:r>
     </w:p>
     <w:p>
@@ -2861,8 +3728,20 @@
           <w:szCs w:val="18"/>
           <w:lang w:val="en-US" w:eastAsia="de-DE"/>
         </w:rPr>
-        <w:t>#120 Delete EEG sensor directly</w:t>
-      </w:r>
+        <w:t xml:space="preserve">#119 Cleanup </w:t>
+      </w:r>
+      <w:proofErr w:type="spellStart"/>
+      <w:r>
+        <w:rPr>
+          <w:rFonts w:ascii="Arial" w:eastAsia="Times New Roman" w:hAnsi="Arial" w:cs="Arial"/>
+          <w:color w:val="000000"/>
+          <w:sz w:val="18"/>
+          <w:szCs w:val="18"/>
+          <w:lang w:val="en-US" w:eastAsia="de-DE"/>
+        </w:rPr>
+        <w:t>AnimationChainCommand</w:t>
+      </w:r>
+      <w:proofErr w:type="spellEnd"/>
     </w:p>
     <w:p>
       <w:pPr>
@@ -2874,21 +3753,21 @@
         <w:spacing w:after="0" w:line="240" w:lineRule="auto"/>
         <w:rPr>
           <w:rFonts w:ascii="Arial" w:eastAsia="Times New Roman" w:hAnsi="Arial" w:cs="Arial"/>
-          <w:color w:val="24292E"/>
-          <w:sz w:val="18"/>
-          <w:szCs w:val="18"/>
-          <w:lang w:val="en-US" w:eastAsia="de-DE"/>
-        </w:rPr>
-      </w:pPr>
-      <w:r>
-        <w:rPr>
-          <w:rFonts w:ascii="Arial" w:eastAsia="Times New Roman" w:hAnsi="Arial" w:cs="Arial"/>
-          <w:color w:val="000000"/>
-          <w:sz w:val="18"/>
-          <w:szCs w:val="18"/>
-          <w:lang w:val="en-US" w:eastAsia="de-DE"/>
-        </w:rPr>
-        <w:t>#121 Bug: EEG sensor not shown</w:t>
+          <w:color w:val="000000"/>
+          <w:sz w:val="18"/>
+          <w:szCs w:val="18"/>
+          <w:lang w:val="en-US" w:eastAsia="de-DE"/>
+        </w:rPr>
+      </w:pPr>
+      <w:r>
+        <w:rPr>
+          <w:rFonts w:ascii="Arial" w:eastAsia="Times New Roman" w:hAnsi="Arial" w:cs="Arial"/>
+          <w:color w:val="000000"/>
+          <w:sz w:val="18"/>
+          <w:szCs w:val="18"/>
+          <w:lang w:val="en-US" w:eastAsia="de-DE"/>
+        </w:rPr>
+        <w:t>#120 Delete EEG sensor directly</w:t>
       </w:r>
     </w:p>
     <w:p>
@@ -2910,12 +3789,12 @@
       <w:r>
         <w:rPr>
           <w:rFonts w:ascii="Arial" w:eastAsia="Times New Roman" w:hAnsi="Arial" w:cs="Arial"/>
-          <w:color w:val="24292E"/>
-          <w:sz w:val="18"/>
-          <w:szCs w:val="18"/>
-          <w:lang w:val="en-US" w:eastAsia="de-DE"/>
-        </w:rPr>
-        <w:t xml:space="preserve">#114 Bug: ESC on “Find loop” </w:t>
+          <w:color w:val="000000"/>
+          <w:sz w:val="18"/>
+          <w:szCs w:val="18"/>
+          <w:lang w:val="en-US" w:eastAsia="de-DE"/>
+        </w:rPr>
+        <w:t>#121 Bug: EEG sensor not shown</w:t>
       </w:r>
     </w:p>
     <w:p>
@@ -2928,21 +3807,21 @@
         <w:spacing w:after="0" w:line="240" w:lineRule="auto"/>
         <w:rPr>
           <w:rFonts w:ascii="Arial" w:eastAsia="Times New Roman" w:hAnsi="Arial" w:cs="Arial"/>
-          <w:color w:val="000000"/>
-          <w:sz w:val="18"/>
-          <w:szCs w:val="18"/>
-          <w:lang w:val="en-US" w:eastAsia="de-DE"/>
-        </w:rPr>
-      </w:pPr>
-      <w:r>
-        <w:rPr>
-          <w:rFonts w:ascii="Arial" w:eastAsia="Times New Roman" w:hAnsi="Arial" w:cs="Arial"/>
-          <w:color w:val="000000"/>
-          <w:sz w:val="18"/>
-          <w:szCs w:val="18"/>
-          <w:lang w:val="en-US" w:eastAsia="de-DE"/>
-        </w:rPr>
-        <w:t>#94 Rotate selection</w:t>
+          <w:color w:val="24292E"/>
+          <w:sz w:val="18"/>
+          <w:szCs w:val="18"/>
+          <w:lang w:val="en-US" w:eastAsia="de-DE"/>
+        </w:rPr>
+      </w:pPr>
+      <w:r>
+        <w:rPr>
+          <w:rFonts w:ascii="Arial" w:eastAsia="Times New Roman" w:hAnsi="Arial" w:cs="Arial"/>
+          <w:color w:val="24292E"/>
+          <w:sz w:val="18"/>
+          <w:szCs w:val="18"/>
+          <w:lang w:val="en-US" w:eastAsia="de-DE"/>
+        </w:rPr>
+        <w:t xml:space="preserve">#114 Bug: ESC on “Find loop” </w:t>
       </w:r>
     </w:p>
     <w:p>
@@ -2955,21 +3834,21 @@
         <w:spacing w:after="0" w:line="240" w:lineRule="auto"/>
         <w:rPr>
           <w:rFonts w:ascii="Arial" w:eastAsia="Times New Roman" w:hAnsi="Arial" w:cs="Arial"/>
-          <w:color w:val="24292E"/>
-          <w:sz w:val="18"/>
-          <w:szCs w:val="18"/>
-          <w:lang w:val="en-US" w:eastAsia="de-DE"/>
-        </w:rPr>
-      </w:pPr>
-      <w:r>
-        <w:rPr>
-          <w:rFonts w:ascii="Arial" w:eastAsia="Times New Roman" w:hAnsi="Arial" w:cs="Arial"/>
-          <w:color w:val="24292E"/>
-          <w:sz w:val="18"/>
-          <w:szCs w:val="18"/>
-          <w:lang w:val="en-US" w:eastAsia="de-DE"/>
-        </w:rPr>
-        <w:t>#111 Add # before every wcout output</w:t>
+          <w:color w:val="000000"/>
+          <w:sz w:val="18"/>
+          <w:szCs w:val="18"/>
+          <w:lang w:val="en-US" w:eastAsia="de-DE"/>
+        </w:rPr>
+      </w:pPr>
+      <w:r>
+        <w:rPr>
+          <w:rFonts w:ascii="Arial" w:eastAsia="Times New Roman" w:hAnsi="Arial" w:cs="Arial"/>
+          <w:color w:val="000000"/>
+          <w:sz w:val="18"/>
+          <w:szCs w:val="18"/>
+          <w:lang w:val="en-US" w:eastAsia="de-DE"/>
+        </w:rPr>
+        <w:t>#94 Rotate selection</w:t>
       </w:r>
     </w:p>
     <w:p>
@@ -2996,8 +3875,9 @@
           <w:szCs w:val="18"/>
           <w:lang w:val="en-US" w:eastAsia="de-DE"/>
         </w:rPr>
-        <w:t>#116 If neuron loses axon -&gt; output neuron</w:t>
-      </w:r>
+        <w:t xml:space="preserve">#111 Add # before every </w:t>
+      </w:r>
+      <w:proofErr w:type="spellStart"/>
       <w:r>
         <w:rPr>
           <w:rFonts w:ascii="Arial" w:eastAsia="Times New Roman" w:hAnsi="Arial" w:cs="Arial"/>
@@ -3006,7 +3886,18 @@
           <w:szCs w:val="18"/>
           <w:lang w:val="en-US" w:eastAsia="de-DE"/>
         </w:rPr>
-        <w:t xml:space="preserve"> </w:t>
+        <w:t>wcout</w:t>
+      </w:r>
+      <w:proofErr w:type="spellEnd"/>
+      <w:r>
+        <w:rPr>
+          <w:rFonts w:ascii="Arial" w:eastAsia="Times New Roman" w:hAnsi="Arial" w:cs="Arial"/>
+          <w:color w:val="24292E"/>
+          <w:sz w:val="18"/>
+          <w:szCs w:val="18"/>
+          <w:lang w:val="en-US" w:eastAsia="de-DE"/>
+        </w:rPr>
+        <w:t xml:space="preserve"> output</w:t>
       </w:r>
     </w:p>
     <w:p>
@@ -3033,7 +3924,17 @@
           <w:szCs w:val="18"/>
           <w:lang w:val="en-US" w:eastAsia="de-DE"/>
         </w:rPr>
-        <w:t xml:space="preserve">#122 Make IoConnector: Order mix up </w:t>
+        <w:t>#116 If neuron loses axon -&gt; output neuron</w:t>
+      </w:r>
+      <w:r>
+        <w:rPr>
+          <w:rFonts w:ascii="Arial" w:eastAsia="Times New Roman" w:hAnsi="Arial" w:cs="Arial"/>
+          <w:color w:val="24292E"/>
+          <w:sz w:val="18"/>
+          <w:szCs w:val="18"/>
+          <w:lang w:val="en-US" w:eastAsia="de-DE"/>
+        </w:rPr>
+        <w:t xml:space="preserve"> </w:t>
       </w:r>
     </w:p>
     <w:p>
@@ -3046,21 +3947,43 @@
         <w:spacing w:after="0" w:line="240" w:lineRule="auto"/>
         <w:rPr>
           <w:rFonts w:ascii="Arial" w:eastAsia="Times New Roman" w:hAnsi="Arial" w:cs="Arial"/>
-          <w:color w:val="000000"/>
-          <w:sz w:val="18"/>
-          <w:szCs w:val="18"/>
-          <w:lang w:val="en-US" w:eastAsia="de-DE"/>
-        </w:rPr>
-      </w:pPr>
-      <w:r>
-        <w:rPr>
-          <w:rFonts w:ascii="Arial" w:eastAsia="Times New Roman" w:hAnsi="Arial" w:cs="Arial"/>
-          <w:color w:val="000000"/>
-          <w:sz w:val="18"/>
-          <w:szCs w:val="18"/>
-          <w:lang w:val="en-US" w:eastAsia="de-DE"/>
-        </w:rPr>
-        <w:t>#118 CopySelectionCommand inherit from SelectionCommand</w:t>
+          <w:color w:val="24292E"/>
+          <w:sz w:val="18"/>
+          <w:szCs w:val="18"/>
+          <w:lang w:val="en-US" w:eastAsia="de-DE"/>
+        </w:rPr>
+      </w:pPr>
+      <w:r>
+        <w:rPr>
+          <w:rFonts w:ascii="Arial" w:eastAsia="Times New Roman" w:hAnsi="Arial" w:cs="Arial"/>
+          <w:color w:val="24292E"/>
+          <w:sz w:val="18"/>
+          <w:szCs w:val="18"/>
+          <w:lang w:val="en-US" w:eastAsia="de-DE"/>
+        </w:rPr>
+        <w:t xml:space="preserve">#122 Make </w:t>
+      </w:r>
+      <w:proofErr w:type="spellStart"/>
+      <w:r>
+        <w:rPr>
+          <w:rFonts w:ascii="Arial" w:eastAsia="Times New Roman" w:hAnsi="Arial" w:cs="Arial"/>
+          <w:color w:val="24292E"/>
+          <w:sz w:val="18"/>
+          <w:szCs w:val="18"/>
+          <w:lang w:val="en-US" w:eastAsia="de-DE"/>
+        </w:rPr>
+        <w:t>IoConnector</w:t>
+      </w:r>
+      <w:proofErr w:type="spellEnd"/>
+      <w:r>
+        <w:rPr>
+          <w:rFonts w:ascii="Arial" w:eastAsia="Times New Roman" w:hAnsi="Arial" w:cs="Arial"/>
+          <w:color w:val="24292E"/>
+          <w:sz w:val="18"/>
+          <w:szCs w:val="18"/>
+          <w:lang w:val="en-US" w:eastAsia="de-DE"/>
+        </w:rPr>
+        <w:t xml:space="preserve">: Order mix up </w:t>
       </w:r>
     </w:p>
     <w:p>
@@ -3073,22 +3996,56 @@
         <w:spacing w:after="0" w:line="240" w:lineRule="auto"/>
         <w:rPr>
           <w:rFonts w:ascii="Arial" w:eastAsia="Times New Roman" w:hAnsi="Arial" w:cs="Arial"/>
-          <w:color w:val="24292E"/>
-          <w:sz w:val="18"/>
-          <w:szCs w:val="18"/>
-          <w:lang w:val="en-US" w:eastAsia="de-DE"/>
-        </w:rPr>
-      </w:pPr>
-      <w:r>
-        <w:rPr>
-          <w:rFonts w:ascii="Arial" w:eastAsia="Times New Roman" w:hAnsi="Arial" w:cs="Arial"/>
-          <w:color w:val="24292E"/>
-          <w:sz w:val="18"/>
-          <w:szCs w:val="18"/>
-          <w:lang w:val="en-US" w:eastAsia="de-DE"/>
-        </w:rPr>
-        <w:t>#117 Copy selection crashes</w:t>
-      </w:r>
+          <w:color w:val="000000"/>
+          <w:sz w:val="18"/>
+          <w:szCs w:val="18"/>
+          <w:lang w:val="en-US" w:eastAsia="de-DE"/>
+        </w:rPr>
+      </w:pPr>
+      <w:r>
+        <w:rPr>
+          <w:rFonts w:ascii="Arial" w:eastAsia="Times New Roman" w:hAnsi="Arial" w:cs="Arial"/>
+          <w:color w:val="000000"/>
+          <w:sz w:val="18"/>
+          <w:szCs w:val="18"/>
+          <w:lang w:val="en-US" w:eastAsia="de-DE"/>
+        </w:rPr>
+        <w:t xml:space="preserve">#118 </w:t>
+      </w:r>
+      <w:proofErr w:type="spellStart"/>
+      <w:r>
+        <w:rPr>
+          <w:rFonts w:ascii="Arial" w:eastAsia="Times New Roman" w:hAnsi="Arial" w:cs="Arial"/>
+          <w:color w:val="000000"/>
+          <w:sz w:val="18"/>
+          <w:szCs w:val="18"/>
+          <w:lang w:val="en-US" w:eastAsia="de-DE"/>
+        </w:rPr>
+        <w:t>CopySelectionCommand</w:t>
+      </w:r>
+      <w:proofErr w:type="spellEnd"/>
+      <w:r>
+        <w:rPr>
+          <w:rFonts w:ascii="Arial" w:eastAsia="Times New Roman" w:hAnsi="Arial" w:cs="Arial"/>
+          <w:color w:val="000000"/>
+          <w:sz w:val="18"/>
+          <w:szCs w:val="18"/>
+          <w:lang w:val="en-US" w:eastAsia="de-DE"/>
+        </w:rPr>
+        <w:t xml:space="preserve"> inherit from </w:t>
+      </w:r>
+      <w:proofErr w:type="spellStart"/>
+      <w:r>
+        <w:rPr>
+          <w:rFonts w:ascii="Arial" w:eastAsia="Times New Roman" w:hAnsi="Arial" w:cs="Arial"/>
+          <w:color w:val="000000"/>
+          <w:sz w:val="18"/>
+          <w:szCs w:val="18"/>
+          <w:lang w:val="en-US" w:eastAsia="de-DE"/>
+        </w:rPr>
+        <w:t>SelectionCommand</w:t>
+      </w:r>
+      <w:proofErr w:type="spellEnd"/>
     </w:p>
     <w:p>
       <w:pPr>
@@ -3100,31 +4057,21 @@
         <w:spacing w:after="0" w:line="240" w:lineRule="auto"/>
         <w:rPr>
           <w:rFonts w:ascii="Arial" w:eastAsia="Times New Roman" w:hAnsi="Arial" w:cs="Arial"/>
-          <w:color w:val="000000"/>
-          <w:sz w:val="18"/>
-          <w:szCs w:val="18"/>
-          <w:lang w:val="en-US" w:eastAsia="de-DE"/>
-        </w:rPr>
-      </w:pPr>
-      <w:r>
-        <w:rPr>
-          <w:rFonts w:ascii="Arial" w:eastAsia="Times New Roman" w:hAnsi="Arial" w:cs="Arial"/>
-          <w:color w:val="000000"/>
-          <w:sz w:val="18"/>
-          <w:szCs w:val="18"/>
-          <w:lang w:val="en-US" w:eastAsia="de-DE"/>
-        </w:rPr>
-        <w:t>#85 Groups: Permanent selections</w:t>
-      </w:r>
-      <w:r>
-        <w:rPr>
-          <w:rFonts w:ascii="Arial" w:eastAsia="Times New Roman" w:hAnsi="Arial" w:cs="Arial"/>
-          <w:color w:val="000000"/>
-          <w:sz w:val="18"/>
-          <w:szCs w:val="18"/>
-          <w:lang w:val="en-US" w:eastAsia="de-DE"/>
-        </w:rPr>
-        <w:t>:rejected</w:t>
+          <w:color w:val="24292E"/>
+          <w:sz w:val="18"/>
+          <w:szCs w:val="18"/>
+          <w:lang w:val="en-US" w:eastAsia="de-DE"/>
+        </w:rPr>
+      </w:pPr>
+      <w:r>
+        <w:rPr>
+          <w:rFonts w:ascii="Arial" w:eastAsia="Times New Roman" w:hAnsi="Arial" w:cs="Arial"/>
+          <w:color w:val="24292E"/>
+          <w:sz w:val="18"/>
+          <w:szCs w:val="18"/>
+          <w:lang w:val="en-US" w:eastAsia="de-DE"/>
+        </w:rPr>
+        <w:t>#117 Copy selection crashes</w:t>
       </w:r>
     </w:p>
     <w:p>
@@ -3151,8 +4098,32 @@
           <w:szCs w:val="18"/>
           <w:lang w:val="en-US" w:eastAsia="de-DE"/>
         </w:rPr>
-        <w:t>#110 Speed up DeleteSelection (problem was DUMP)</w:t>
-      </w:r>
+        <w:t xml:space="preserve">#85 Groups: Permanent </w:t>
+      </w:r>
+      <w:proofErr w:type="spellStart"/>
+      <w:proofErr w:type="gramStart"/>
+      <w:r>
+        <w:rPr>
+          <w:rFonts w:ascii="Arial" w:eastAsia="Times New Roman" w:hAnsi="Arial" w:cs="Arial"/>
+          <w:color w:val="000000"/>
+          <w:sz w:val="18"/>
+          <w:szCs w:val="18"/>
+          <w:lang w:val="en-US" w:eastAsia="de-DE"/>
+        </w:rPr>
+        <w:t>selections</w:t>
+      </w:r>
+      <w:r>
+        <w:rPr>
+          <w:rFonts w:ascii="Arial" w:eastAsia="Times New Roman" w:hAnsi="Arial" w:cs="Arial"/>
+          <w:color w:val="000000"/>
+          <w:sz w:val="18"/>
+          <w:szCs w:val="18"/>
+          <w:lang w:val="en-US" w:eastAsia="de-DE"/>
+        </w:rPr>
+        <w:t>:rejected</w:t>
+      </w:r>
+      <w:proofErr w:type="spellEnd"/>
+      <w:proofErr w:type="gramEnd"/>
     </w:p>
     <w:p>
       <w:pPr>
@@ -3178,7 +4149,29 @@
           <w:szCs w:val="18"/>
           <w:lang w:val="en-US" w:eastAsia="de-DE"/>
         </w:rPr>
-        <w:t xml:space="preserve">#107 Bug: Mixed Pipes on plug IoNeurons </w:t>
+        <w:t xml:space="preserve">#110 Speed up </w:t>
+      </w:r>
+      <w:proofErr w:type="spellStart"/>
+      <w:r>
+        <w:rPr>
+          <w:rFonts w:ascii="Arial" w:eastAsia="Times New Roman" w:hAnsi="Arial" w:cs="Arial"/>
+          <w:color w:val="000000"/>
+          <w:sz w:val="18"/>
+          <w:szCs w:val="18"/>
+          <w:lang w:val="en-US" w:eastAsia="de-DE"/>
+        </w:rPr>
+        <w:t>DeleteSelection</w:t>
+      </w:r>
+      <w:proofErr w:type="spellEnd"/>
+      <w:r>
+        <w:rPr>
+          <w:rFonts w:ascii="Arial" w:eastAsia="Times New Roman" w:hAnsi="Arial" w:cs="Arial"/>
+          <w:color w:val="000000"/>
+          <w:sz w:val="18"/>
+          <w:szCs w:val="18"/>
+          <w:lang w:val="en-US" w:eastAsia="de-DE"/>
+        </w:rPr>
+        <w:t xml:space="preserve"> (problem was DUMP)</w:t>
       </w:r>
     </w:p>
     <w:p>
@@ -3205,7 +4198,29 @@
           <w:szCs w:val="18"/>
           <w:lang w:val="en-US" w:eastAsia="de-DE"/>
         </w:rPr>
-        <w:t>#97 Dislocate connector on disconnect (not needed)</w:t>
+        <w:t xml:space="preserve">#107 Bug: Mixed Pipes on plug </w:t>
+      </w:r>
+      <w:proofErr w:type="spellStart"/>
+      <w:r>
+        <w:rPr>
+          <w:rFonts w:ascii="Arial" w:eastAsia="Times New Roman" w:hAnsi="Arial" w:cs="Arial"/>
+          <w:color w:val="000000"/>
+          <w:sz w:val="18"/>
+          <w:szCs w:val="18"/>
+          <w:lang w:val="en-US" w:eastAsia="de-DE"/>
+        </w:rPr>
+        <w:t>IoNeurons</w:t>
+      </w:r>
+      <w:proofErr w:type="spellEnd"/>
+      <w:r>
+        <w:rPr>
+          <w:rFonts w:ascii="Arial" w:eastAsia="Times New Roman" w:hAnsi="Arial" w:cs="Arial"/>
+          <w:color w:val="000000"/>
+          <w:sz w:val="18"/>
+          <w:szCs w:val="18"/>
+          <w:lang w:val="en-US" w:eastAsia="de-DE"/>
+        </w:rPr>
+        <w:t xml:space="preserve"> </w:t>
       </w:r>
     </w:p>
     <w:p>
@@ -3232,27 +4247,7 @@
           <w:szCs w:val="18"/>
           <w:lang w:val="en-US" w:eastAsia="de-DE"/>
         </w:rPr>
-        <w:t>#98 Dislocate closedConn on disconnect</w:t>
-      </w:r>
-      <w:r>
-        <w:rPr>
-          <w:rFonts w:ascii="Arial" w:eastAsia="Times New Roman" w:hAnsi="Arial" w:cs="Arial"/>
-          <w:color w:val="000000"/>
-          <w:sz w:val="18"/>
-          <w:szCs w:val="18"/>
-          <w:lang w:val="en-US" w:eastAsia="de-DE"/>
-        </w:rPr>
-        <w:t xml:space="preserve"> </w:t>
-      </w:r>
-      <w:r>
-        <w:rPr>
-          <w:rFonts w:ascii="Arial" w:eastAsia="Times New Roman" w:hAnsi="Arial" w:cs="Arial"/>
-          <w:color w:val="000000"/>
-          <w:sz w:val="18"/>
-          <w:szCs w:val="18"/>
-          <w:lang w:val="en-US" w:eastAsia="de-DE"/>
-        </w:rPr>
-        <w:t>(not needed)</w:t>
+        <w:t>#97 Dislocate connector on disconnect (not needed)</w:t>
       </w:r>
     </w:p>
     <w:p>
@@ -3279,7 +4274,49 @@
           <w:szCs w:val="18"/>
           <w:lang w:val="en-US" w:eastAsia="de-DE"/>
         </w:rPr>
-        <w:t xml:space="preserve">#106 DeleteClosedConn: delete neurons </w:t>
+        <w:t xml:space="preserve">#98 Dislocate </w:t>
+      </w:r>
+      <w:proofErr w:type="spellStart"/>
+      <w:r>
+        <w:rPr>
+          <w:rFonts w:ascii="Arial" w:eastAsia="Times New Roman" w:hAnsi="Arial" w:cs="Arial"/>
+          <w:color w:val="000000"/>
+          <w:sz w:val="18"/>
+          <w:szCs w:val="18"/>
+          <w:lang w:val="en-US" w:eastAsia="de-DE"/>
+        </w:rPr>
+        <w:t>closedConn</w:t>
+      </w:r>
+      <w:proofErr w:type="spellEnd"/>
+      <w:r>
+        <w:rPr>
+          <w:rFonts w:ascii="Arial" w:eastAsia="Times New Roman" w:hAnsi="Arial" w:cs="Arial"/>
+          <w:color w:val="000000"/>
+          <w:sz w:val="18"/>
+          <w:szCs w:val="18"/>
+          <w:lang w:val="en-US" w:eastAsia="de-DE"/>
+        </w:rPr>
+        <w:t xml:space="preserve"> on disconnect</w:t>
+      </w:r>
+      <w:r>
+        <w:rPr>
+          <w:rFonts w:ascii="Arial" w:eastAsia="Times New Roman" w:hAnsi="Arial" w:cs="Arial"/>
+          <w:color w:val="000000"/>
+          <w:sz w:val="18"/>
+          <w:szCs w:val="18"/>
+          <w:lang w:val="en-US" w:eastAsia="de-DE"/>
+        </w:rPr>
+        <w:t xml:space="preserve"> </w:t>
+      </w:r>
+      <w:r>
+        <w:rPr>
+          <w:rFonts w:ascii="Arial" w:eastAsia="Times New Roman" w:hAnsi="Arial" w:cs="Arial"/>
+          <w:color w:val="000000"/>
+          <w:sz w:val="18"/>
+          <w:szCs w:val="18"/>
+          <w:lang w:val="en-US" w:eastAsia="de-DE"/>
+        </w:rPr>
+        <w:t>(not needed)</w:t>
       </w:r>
     </w:p>
     <w:p>
@@ -3306,7 +4343,29 @@
           <w:szCs w:val="18"/>
           <w:lang w:val="en-US" w:eastAsia="de-DE"/>
         </w:rPr>
-        <w:t xml:space="preserve">#95 Orphaned neuron </w:t>
+        <w:t xml:space="preserve">#106 </w:t>
+      </w:r>
+      <w:proofErr w:type="spellStart"/>
+      <w:r>
+        <w:rPr>
+          <w:rFonts w:ascii="Arial" w:eastAsia="Times New Roman" w:hAnsi="Arial" w:cs="Arial"/>
+          <w:color w:val="000000"/>
+          <w:sz w:val="18"/>
+          <w:szCs w:val="18"/>
+          <w:lang w:val="en-US" w:eastAsia="de-DE"/>
+        </w:rPr>
+        <w:t>DeleteClosedConn</w:t>
+      </w:r>
+      <w:proofErr w:type="spellEnd"/>
+      <w:r>
+        <w:rPr>
+          <w:rFonts w:ascii="Arial" w:eastAsia="Times New Roman" w:hAnsi="Arial" w:cs="Arial"/>
+          <w:color w:val="000000"/>
+          <w:sz w:val="18"/>
+          <w:szCs w:val="18"/>
+          <w:lang w:val="en-US" w:eastAsia="de-DE"/>
+        </w:rPr>
+        <w:t xml:space="preserve">: delete neurons </w:t>
       </w:r>
     </w:p>
     <w:p>
@@ -3333,7 +4392,7 @@
           <w:szCs w:val="18"/>
           <w:lang w:val="en-US" w:eastAsia="de-DE"/>
         </w:rPr>
-        <w:t>#91 DisConnect Input/Output connectors</w:t>
+        <w:t xml:space="preserve">#95 Orphaned neuron </w:t>
       </w:r>
     </w:p>
     <w:p>
@@ -3360,7 +4419,29 @@
           <w:szCs w:val="18"/>
           <w:lang w:val="en-US" w:eastAsia="de-DE"/>
         </w:rPr>
-        <w:t>#90 Unplug (ClosedConn -&gt; In- &amp; OutConn)</w:t>
+        <w:t xml:space="preserve">#91 </w:t>
+      </w:r>
+      <w:proofErr w:type="spellStart"/>
+      <w:r>
+        <w:rPr>
+          <w:rFonts w:ascii="Arial" w:eastAsia="Times New Roman" w:hAnsi="Arial" w:cs="Arial"/>
+          <w:color w:val="000000"/>
+          <w:sz w:val="18"/>
+          <w:szCs w:val="18"/>
+          <w:lang w:val="en-US" w:eastAsia="de-DE"/>
+        </w:rPr>
+        <w:t>DisConnect</w:t>
+      </w:r>
+      <w:proofErr w:type="spellEnd"/>
+      <w:r>
+        <w:rPr>
+          <w:rFonts w:ascii="Arial" w:eastAsia="Times New Roman" w:hAnsi="Arial" w:cs="Arial"/>
+          <w:color w:val="000000"/>
+          <w:sz w:val="18"/>
+          <w:szCs w:val="18"/>
+          <w:lang w:val="en-US" w:eastAsia="de-DE"/>
+        </w:rPr>
+        <w:t xml:space="preserve"> Input/Output connectors</w:t>
       </w:r>
     </w:p>
     <w:p>
@@ -3387,27 +4468,51 @@
           <w:szCs w:val="18"/>
           <w:lang w:val="en-US" w:eastAsia="de-DE"/>
         </w:rPr>
-        <w:t xml:space="preserve">#101 </w:t>
-      </w:r>
-      <w:r>
-        <w:rPr>
-          <w:rFonts w:ascii="Arial" w:eastAsia="Times New Roman" w:hAnsi="Arial" w:cs="Arial"/>
-          <w:color w:val="000000"/>
-          <w:sz w:val="18"/>
-          <w:szCs w:val="18"/>
-          <w:lang w:val="en-US" w:eastAsia="de-DE"/>
-        </w:rPr>
-        <w:t>DisConnect</w:t>
-      </w:r>
-      <w:r>
-        <w:rPr>
-          <w:rFonts w:ascii="Arial" w:eastAsia="Times New Roman" w:hAnsi="Arial" w:cs="Arial"/>
-          <w:color w:val="000000"/>
-          <w:sz w:val="18"/>
-          <w:szCs w:val="18"/>
-          <w:lang w:val="en-US" w:eastAsia="de-DE"/>
-        </w:rPr>
-        <w:t xml:space="preserve"> Neuron (In-/OutNeuron)</w:t>
+        <w:t>#90 Unplug (</w:t>
+      </w:r>
+      <w:proofErr w:type="spellStart"/>
+      <w:r>
+        <w:rPr>
+          <w:rFonts w:ascii="Arial" w:eastAsia="Times New Roman" w:hAnsi="Arial" w:cs="Arial"/>
+          <w:color w:val="000000"/>
+          <w:sz w:val="18"/>
+          <w:szCs w:val="18"/>
+          <w:lang w:val="en-US" w:eastAsia="de-DE"/>
+        </w:rPr>
+        <w:t>ClosedConn</w:t>
+      </w:r>
+      <w:proofErr w:type="spellEnd"/>
+      <w:r>
+        <w:rPr>
+          <w:rFonts w:ascii="Arial" w:eastAsia="Times New Roman" w:hAnsi="Arial" w:cs="Arial"/>
+          <w:color w:val="000000"/>
+          <w:sz w:val="18"/>
+          <w:szCs w:val="18"/>
+          <w:lang w:val="en-US" w:eastAsia="de-DE"/>
+        </w:rPr>
+        <w:t xml:space="preserve"> -&gt; In- &amp; </w:t>
+      </w:r>
+      <w:proofErr w:type="spellStart"/>
+      <w:r>
+        <w:rPr>
+          <w:rFonts w:ascii="Arial" w:eastAsia="Times New Roman" w:hAnsi="Arial" w:cs="Arial"/>
+          <w:color w:val="000000"/>
+          <w:sz w:val="18"/>
+          <w:szCs w:val="18"/>
+          <w:lang w:val="en-US" w:eastAsia="de-DE"/>
+        </w:rPr>
+        <w:t>OutConn</w:t>
+      </w:r>
+      <w:proofErr w:type="spellEnd"/>
+      <w:r>
+        <w:rPr>
+          <w:rFonts w:ascii="Arial" w:eastAsia="Times New Roman" w:hAnsi="Arial" w:cs="Arial"/>
+          <w:color w:val="000000"/>
+          <w:sz w:val="18"/>
+          <w:szCs w:val="18"/>
+          <w:lang w:val="en-US" w:eastAsia="de-DE"/>
+        </w:rPr>
+        <w:t>)</w:t>
       </w:r>
     </w:p>
     <w:p>
@@ -3434,7 +4539,51 @@
           <w:szCs w:val="18"/>
           <w:lang w:val="en-US" w:eastAsia="de-DE"/>
         </w:rPr>
-        <w:t>#103 Unselect after make connector</w:t>
+        <w:t xml:space="preserve">#101 </w:t>
+      </w:r>
+      <w:proofErr w:type="spellStart"/>
+      <w:r>
+        <w:rPr>
+          <w:rFonts w:ascii="Arial" w:eastAsia="Times New Roman" w:hAnsi="Arial" w:cs="Arial"/>
+          <w:color w:val="000000"/>
+          <w:sz w:val="18"/>
+          <w:szCs w:val="18"/>
+          <w:lang w:val="en-US" w:eastAsia="de-DE"/>
+        </w:rPr>
+        <w:t>DisConnect</w:t>
+      </w:r>
+      <w:proofErr w:type="spellEnd"/>
+      <w:r>
+        <w:rPr>
+          <w:rFonts w:ascii="Arial" w:eastAsia="Times New Roman" w:hAnsi="Arial" w:cs="Arial"/>
+          <w:color w:val="000000"/>
+          <w:sz w:val="18"/>
+          <w:szCs w:val="18"/>
+          <w:lang w:val="en-US" w:eastAsia="de-DE"/>
+        </w:rPr>
+        <w:t xml:space="preserve"> Neuron (In-/</w:t>
+      </w:r>
+      <w:proofErr w:type="spellStart"/>
+      <w:r>
+        <w:rPr>
+          <w:rFonts w:ascii="Arial" w:eastAsia="Times New Roman" w:hAnsi="Arial" w:cs="Arial"/>
+          <w:color w:val="000000"/>
+          <w:sz w:val="18"/>
+          <w:szCs w:val="18"/>
+          <w:lang w:val="en-US" w:eastAsia="de-DE"/>
+        </w:rPr>
+        <w:t>OutNeuron</w:t>
+      </w:r>
+      <w:proofErr w:type="spellEnd"/>
+      <w:r>
+        <w:rPr>
+          <w:rFonts w:ascii="Arial" w:eastAsia="Times New Roman" w:hAnsi="Arial" w:cs="Arial"/>
+          <w:color w:val="000000"/>
+          <w:sz w:val="18"/>
+          <w:szCs w:val="18"/>
+          <w:lang w:val="en-US" w:eastAsia="de-DE"/>
+        </w:rPr>
+        <w:t>)</w:t>
       </w:r>
     </w:p>
     <w:p>
@@ -3461,7 +4610,7 @@
           <w:szCs w:val="18"/>
           <w:lang w:val="en-US" w:eastAsia="de-DE"/>
         </w:rPr>
-        <w:t>#89 Split closed connector</w:t>
+        <w:t>#103 Unselect after make connector</w:t>
       </w:r>
     </w:p>
     <w:p>
@@ -3474,21 +4623,21 @@
         <w:spacing w:after="0" w:line="240" w:lineRule="auto"/>
         <w:rPr>
           <w:rFonts w:ascii="Arial" w:eastAsia="Times New Roman" w:hAnsi="Arial" w:cs="Arial"/>
-          <w:color w:val="24292E"/>
-          <w:sz w:val="18"/>
-          <w:szCs w:val="18"/>
-          <w:lang w:val="en-US" w:eastAsia="de-DE"/>
-        </w:rPr>
-      </w:pPr>
-      <w:r>
-        <w:rPr>
-          <w:rFonts w:ascii="Arial" w:eastAsia="Times New Roman" w:hAnsi="Arial" w:cs="Arial"/>
-          <w:color w:val="24292E"/>
-          <w:sz w:val="18"/>
-          <w:szCs w:val="18"/>
-          <w:lang w:val="en-US" w:eastAsia="de-DE"/>
-        </w:rPr>
-        <w:t>#98 Delete selection with DEL-key</w:t>
+          <w:color w:val="000000"/>
+          <w:sz w:val="18"/>
+          <w:szCs w:val="18"/>
+          <w:lang w:val="en-US" w:eastAsia="de-DE"/>
+        </w:rPr>
+      </w:pPr>
+      <w:r>
+        <w:rPr>
+          <w:rFonts w:ascii="Arial" w:eastAsia="Times New Roman" w:hAnsi="Arial" w:cs="Arial"/>
+          <w:color w:val="000000"/>
+          <w:sz w:val="18"/>
+          <w:szCs w:val="18"/>
+          <w:lang w:val="en-US" w:eastAsia="de-DE"/>
+        </w:rPr>
+        <w:t>#89 Split closed connector</w:t>
       </w:r>
     </w:p>
     <w:p>
@@ -3515,7 +4664,7 @@
           <w:szCs w:val="18"/>
           <w:lang w:val="en-US" w:eastAsia="de-DE"/>
         </w:rPr>
-        <w:t>#100 Bug: Delete selected nobs</w:t>
+        <w:t>#98 Delete selection with DEL-key</w:t>
       </w:r>
     </w:p>
     <w:p>
@@ -3543,7 +4692,7 @@
           <w:lang w:val="en-US" w:eastAsia="de-DE"/>
         </w:rPr>
         <w:lastRenderedPageBreak/>
-        <w:t>#99 Bug: Add module selects all</w:t>
+        <w:t>#100 Bug: Delete selected nobs</w:t>
       </w:r>
     </w:p>
     <w:p>
@@ -3570,7 +4719,7 @@
           <w:szCs w:val="18"/>
           <w:lang w:val="en-US" w:eastAsia="de-DE"/>
         </w:rPr>
-        <w:t>#97 Delete closed connector</w:t>
+        <w:t>#99 Bug: Add module selects all</w:t>
       </w:r>
     </w:p>
     <w:p>
@@ -3583,21 +4732,21 @@
         <w:spacing w:after="0" w:line="240" w:lineRule="auto"/>
         <w:rPr>
           <w:rFonts w:ascii="Arial" w:eastAsia="Times New Roman" w:hAnsi="Arial" w:cs="Arial"/>
-          <w:color w:val="000000"/>
-          <w:sz w:val="18"/>
-          <w:szCs w:val="18"/>
-          <w:lang w:val="en-US" w:eastAsia="de-DE"/>
-        </w:rPr>
-      </w:pPr>
-      <w:r>
-        <w:rPr>
-          <w:rFonts w:ascii="Arial" w:eastAsia="Times New Roman" w:hAnsi="Arial" w:cs="Arial"/>
-          <w:color w:val="000000"/>
-          <w:sz w:val="18"/>
-          <w:szCs w:val="18"/>
-          <w:lang w:val="en-US" w:eastAsia="de-DE"/>
-        </w:rPr>
-        <w:t>#87 Plugin animation</w:t>
+          <w:color w:val="24292E"/>
+          <w:sz w:val="18"/>
+          <w:szCs w:val="18"/>
+          <w:lang w:val="en-US" w:eastAsia="de-DE"/>
+        </w:rPr>
+      </w:pPr>
+      <w:r>
+        <w:rPr>
+          <w:rFonts w:ascii="Arial" w:eastAsia="Times New Roman" w:hAnsi="Arial" w:cs="Arial"/>
+          <w:color w:val="24292E"/>
+          <w:sz w:val="18"/>
+          <w:szCs w:val="18"/>
+          <w:lang w:val="en-US" w:eastAsia="de-DE"/>
+        </w:rPr>
+        <w:t>#97 Delete closed connector</w:t>
       </w:r>
     </w:p>
     <w:p>
@@ -3624,17 +4773,7 @@
           <w:szCs w:val="18"/>
           <w:lang w:val="en-US" w:eastAsia="de-DE"/>
         </w:rPr>
-        <w:t>#83 Rotate Connector</w:t>
-      </w:r>
-      <w:r>
-        <w:rPr>
-          <w:rFonts w:ascii="Arial" w:eastAsia="Times New Roman" w:hAnsi="Arial" w:cs="Arial"/>
-          <w:color w:val="000000"/>
-          <w:sz w:val="18"/>
-          <w:szCs w:val="18"/>
-          <w:lang w:val="en-US" w:eastAsia="de-DE"/>
-        </w:rPr>
-        <w:t xml:space="preserve"> </w:t>
+        <w:t>#87 Plugin animation</w:t>
       </w:r>
     </w:p>
     <w:p>
@@ -3661,7 +4800,17 @@
           <w:szCs w:val="18"/>
           <w:lang w:val="en-US" w:eastAsia="de-DE"/>
         </w:rPr>
-        <w:t>#88 Delete Connector</w:t>
+        <w:t>#83 Rotate Connector</w:t>
+      </w:r>
+      <w:r>
+        <w:rPr>
+          <w:rFonts w:ascii="Arial" w:eastAsia="Times New Roman" w:hAnsi="Arial" w:cs="Arial"/>
+          <w:color w:val="000000"/>
+          <w:sz w:val="18"/>
+          <w:szCs w:val="18"/>
+          <w:lang w:val="en-US" w:eastAsia="de-DE"/>
+        </w:rPr>
+        <w:t xml:space="preserve"> </w:t>
       </w:r>
     </w:p>
     <w:p>
@@ -3674,23 +4823,21 @@
         <w:spacing w:after="0" w:line="240" w:lineRule="auto"/>
         <w:rPr>
           <w:rFonts w:ascii="Arial" w:eastAsia="Times New Roman" w:hAnsi="Arial" w:cs="Arial"/>
-          <w:strike/>
-          <w:color w:val="000000"/>
-          <w:sz w:val="18"/>
-          <w:szCs w:val="18"/>
-          <w:lang w:val="en-US" w:eastAsia="de-DE"/>
-        </w:rPr>
-      </w:pPr>
-      <w:r>
-        <w:rPr>
-          <w:rFonts w:ascii="Arial" w:eastAsia="Times New Roman" w:hAnsi="Arial" w:cs="Arial"/>
-          <w:strike/>
-          <w:color w:val="000000"/>
-          <w:sz w:val="18"/>
-          <w:szCs w:val="18"/>
-          <w:lang w:val="en-US" w:eastAsia="de-DE"/>
-        </w:rPr>
-        <w:t>#86 Frame for connectors</w:t>
+          <w:color w:val="000000"/>
+          <w:sz w:val="18"/>
+          <w:szCs w:val="18"/>
+          <w:lang w:val="en-US" w:eastAsia="de-DE"/>
+        </w:rPr>
+      </w:pPr>
+      <w:r>
+        <w:rPr>
+          <w:rFonts w:ascii="Arial" w:eastAsia="Times New Roman" w:hAnsi="Arial" w:cs="Arial"/>
+          <w:color w:val="000000"/>
+          <w:sz w:val="18"/>
+          <w:szCs w:val="18"/>
+          <w:lang w:val="en-US" w:eastAsia="de-DE"/>
+        </w:rPr>
+        <w:t>#88 Delete Connector</w:t>
       </w:r>
     </w:p>
     <w:p>
@@ -3703,37 +4850,23 @@
         <w:spacing w:after="0" w:line="240" w:lineRule="auto"/>
         <w:rPr>
           <w:rFonts w:ascii="Arial" w:eastAsia="Times New Roman" w:hAnsi="Arial" w:cs="Arial"/>
-          <w:color w:val="000000"/>
-          <w:sz w:val="18"/>
-          <w:szCs w:val="18"/>
-          <w:lang w:eastAsia="de-DE"/>
-        </w:rPr>
-      </w:pPr>
-      <w:r>
-        <w:rPr>
-          <w:rFonts w:ascii="Arial" w:hAnsi="Arial" w:cs="Arial"/>
-          <w:sz w:val="18"/>
-          <w:szCs w:val="18"/>
-        </w:rPr>
-        <w:t>#</w:t>
-      </w:r>
-      <w:r>
-        <w:rPr>
-          <w:rFonts w:ascii="Arial" w:hAnsi="Arial" w:cs="Arial"/>
-          <w:sz w:val="18"/>
-          <w:szCs w:val="18"/>
-        </w:rPr>
-        <w:t>74 Modules</w:t>
-      </w:r>
-      <w:r>
-        <w:rPr>
-          <w:rFonts w:ascii="Arial" w:eastAsia="Times New Roman" w:hAnsi="Arial" w:cs="Arial"/>
-          <w:color w:val="000000"/>
-          <w:sz w:val="18"/>
-          <w:szCs w:val="18"/>
-          <w:lang w:eastAsia="de-DE"/>
-        </w:rPr>
-        <w:t> </w:t>
+          <w:strike/>
+          <w:color w:val="000000"/>
+          <w:sz w:val="18"/>
+          <w:szCs w:val="18"/>
+          <w:lang w:val="en-US" w:eastAsia="de-DE"/>
+        </w:rPr>
+      </w:pPr>
+      <w:r>
+        <w:rPr>
+          <w:rFonts w:ascii="Arial" w:eastAsia="Times New Roman" w:hAnsi="Arial" w:cs="Arial"/>
+          <w:strike/>
+          <w:color w:val="000000"/>
+          <w:sz w:val="18"/>
+          <w:szCs w:val="18"/>
+          <w:lang w:val="en-US" w:eastAsia="de-DE"/>
+        </w:rPr>
+        <w:t>#86 Frame for connectors</w:t>
       </w:r>
     </w:p>
     <w:p>
@@ -3749,18 +4882,34 @@
           <w:color w:val="000000"/>
           <w:sz w:val="18"/>
           <w:szCs w:val="18"/>
-          <w:lang w:val="en-US" w:eastAsia="de-DE"/>
-        </w:rPr>
-      </w:pPr>
-      <w:r>
-        <w:rPr>
-          <w:rFonts w:ascii="Arial" w:eastAsia="Times New Roman" w:hAnsi="Arial" w:cs="Arial"/>
-          <w:color w:val="000000"/>
-          <w:sz w:val="18"/>
-          <w:szCs w:val="18"/>
-          <w:lang w:val="en-US" w:eastAsia="de-DE"/>
-        </w:rPr>
-        <w:t>#84 Disconnect connector</w:t>
+          <w:lang w:eastAsia="de-DE"/>
+        </w:rPr>
+      </w:pPr>
+      <w:r>
+        <w:rPr>
+          <w:rFonts w:ascii="Arial" w:hAnsi="Arial" w:cs="Arial"/>
+          <w:sz w:val="18"/>
+          <w:szCs w:val="18"/>
+        </w:rPr>
+        <w:t>#</w:t>
+      </w:r>
+      <w:r>
+        <w:rPr>
+          <w:rFonts w:ascii="Arial" w:hAnsi="Arial" w:cs="Arial"/>
+          <w:sz w:val="18"/>
+          <w:szCs w:val="18"/>
+        </w:rPr>
+        <w:t>74 Modules</w:t>
+      </w:r>
+      <w:r>
+        <w:rPr>
+          <w:rFonts w:ascii="Arial" w:eastAsia="Times New Roman" w:hAnsi="Arial" w:cs="Arial"/>
+          <w:color w:val="000000"/>
+          <w:sz w:val="18"/>
+          <w:szCs w:val="18"/>
+          <w:lang w:eastAsia="de-DE"/>
+        </w:rPr>
+        <w:t> </w:t>
       </w:r>
     </w:p>
     <w:p>
@@ -3776,18 +4925,18 @@
           <w:color w:val="000000"/>
           <w:sz w:val="18"/>
           <w:szCs w:val="18"/>
-          <w:lang w:eastAsia="de-DE"/>
-        </w:rPr>
-      </w:pPr>
-      <w:r>
-        <w:rPr>
-          <w:rFonts w:ascii="Arial" w:eastAsia="Times New Roman" w:hAnsi="Arial" w:cs="Arial"/>
-          <w:color w:val="000000"/>
-          <w:sz w:val="18"/>
-          <w:szCs w:val="18"/>
-          <w:lang w:eastAsia="de-DE"/>
-        </w:rPr>
-        <w:t>#62 Input-Neuronen gleichmäßig ausrichten (Paul)</w:t>
+          <w:lang w:val="en-US" w:eastAsia="de-DE"/>
+        </w:rPr>
+      </w:pPr>
+      <w:r>
+        <w:rPr>
+          <w:rFonts w:ascii="Arial" w:eastAsia="Times New Roman" w:hAnsi="Arial" w:cs="Arial"/>
+          <w:color w:val="000000"/>
+          <w:sz w:val="18"/>
+          <w:szCs w:val="18"/>
+          <w:lang w:val="en-US" w:eastAsia="de-DE"/>
+        </w:rPr>
+        <w:t>#84 Disconnect connector</w:t>
       </w:r>
     </w:p>
     <w:p>
@@ -3803,18 +4952,18 @@
           <w:color w:val="000000"/>
           <w:sz w:val="18"/>
           <w:szCs w:val="18"/>
-          <w:lang w:val="en-US" w:eastAsia="de-DE"/>
-        </w:rPr>
-      </w:pPr>
-      <w:r>
-        <w:rPr>
-          <w:rFonts w:ascii="Arial" w:eastAsia="Times New Roman" w:hAnsi="Arial" w:cs="Arial"/>
-          <w:color w:val="000000"/>
-          <w:sz w:val="18"/>
-          <w:szCs w:val="18"/>
-          <w:lang w:val="en-US" w:eastAsia="de-DE"/>
-        </w:rPr>
-        <w:t>#80 SignalData undo/redo</w:t>
+          <w:lang w:eastAsia="de-DE"/>
+        </w:rPr>
+      </w:pPr>
+      <w:r>
+        <w:rPr>
+          <w:rFonts w:ascii="Arial" w:eastAsia="Times New Roman" w:hAnsi="Arial" w:cs="Arial"/>
+          <w:color w:val="000000"/>
+          <w:sz w:val="18"/>
+          <w:szCs w:val="18"/>
+          <w:lang w:eastAsia="de-DE"/>
+        </w:rPr>
+        <w:t>#62 Input-Neuronen gleichmäßig ausrichten (Paul)</w:t>
       </w:r>
     </w:p>
     <w:p>
@@ -3841,7 +4990,29 @@
           <w:szCs w:val="18"/>
           <w:lang w:val="en-US" w:eastAsia="de-DE"/>
         </w:rPr>
-        <w:t>#78 Shape center (3 purposes)</w:t>
+        <w:t xml:space="preserve">#80 </w:t>
+      </w:r>
+      <w:proofErr w:type="spellStart"/>
+      <w:r>
+        <w:rPr>
+          <w:rFonts w:ascii="Arial" w:eastAsia="Times New Roman" w:hAnsi="Arial" w:cs="Arial"/>
+          <w:color w:val="000000"/>
+          <w:sz w:val="18"/>
+          <w:szCs w:val="18"/>
+          <w:lang w:val="en-US" w:eastAsia="de-DE"/>
+        </w:rPr>
+        <w:t>SignalData</w:t>
+      </w:r>
+      <w:proofErr w:type="spellEnd"/>
+      <w:r>
+        <w:rPr>
+          <w:rFonts w:ascii="Arial" w:eastAsia="Times New Roman" w:hAnsi="Arial" w:cs="Arial"/>
+          <w:color w:val="000000"/>
+          <w:sz w:val="18"/>
+          <w:szCs w:val="18"/>
+          <w:lang w:val="en-US" w:eastAsia="de-DE"/>
+        </w:rPr>
+        <w:t xml:space="preserve"> undo/redo</w:t>
       </w:r>
     </w:p>
     <w:p>
@@ -3857,18 +5028,18 @@
           <w:color w:val="000000"/>
           <w:sz w:val="18"/>
           <w:szCs w:val="18"/>
-          <w:lang w:eastAsia="de-DE"/>
-        </w:rPr>
-      </w:pPr>
-      <w:r>
-        <w:rPr>
-          <w:rFonts w:ascii="Arial" w:eastAsia="Times New Roman" w:hAnsi="Arial" w:cs="Arial"/>
-          <w:color w:val="000000"/>
-          <w:sz w:val="18"/>
-          <w:szCs w:val="18"/>
-          <w:lang w:eastAsia="de-DE"/>
-        </w:rPr>
-        <w:t>#61 Knoten gleichmäßig verteilen (Paul)</w:t>
+          <w:lang w:val="en-US" w:eastAsia="de-DE"/>
+        </w:rPr>
+      </w:pPr>
+      <w:r>
+        <w:rPr>
+          <w:rFonts w:ascii="Arial" w:eastAsia="Times New Roman" w:hAnsi="Arial" w:cs="Arial"/>
+          <w:color w:val="000000"/>
+          <w:sz w:val="18"/>
+          <w:szCs w:val="18"/>
+          <w:lang w:val="en-US" w:eastAsia="de-DE"/>
+        </w:rPr>
+        <w:t>#78 Shape center (3 purposes)</w:t>
       </w:r>
     </w:p>
     <w:p>
@@ -3884,18 +5055,18 @@
           <w:color w:val="000000"/>
           <w:sz w:val="18"/>
           <w:szCs w:val="18"/>
-          <w:lang w:val="en-US" w:eastAsia="de-DE"/>
-        </w:rPr>
-      </w:pPr>
-      <w:r>
-        <w:rPr>
-          <w:rFonts w:ascii="Arial" w:eastAsia="Times New Roman" w:hAnsi="Arial" w:cs="Arial"/>
-          <w:color w:val="000000"/>
-          <w:sz w:val="18"/>
-          <w:szCs w:val="18"/>
-          <w:lang w:val="en-US" w:eastAsia="de-DE"/>
-        </w:rPr>
-        <w:t>#79 Repair redo</w:t>
+          <w:lang w:eastAsia="de-DE"/>
+        </w:rPr>
+      </w:pPr>
+      <w:r>
+        <w:rPr>
+          <w:rFonts w:ascii="Arial" w:eastAsia="Times New Roman" w:hAnsi="Arial" w:cs="Arial"/>
+          <w:color w:val="000000"/>
+          <w:sz w:val="18"/>
+          <w:szCs w:val="18"/>
+          <w:lang w:eastAsia="de-DE"/>
+        </w:rPr>
+        <w:t>#61 Knoten gleichmäßig verteilen (Paul)</w:t>
       </w:r>
     </w:p>
     <w:p>
@@ -3922,7 +5093,68 @@
           <w:szCs w:val="18"/>
           <w:lang w:val="en-US" w:eastAsia="de-DE"/>
         </w:rPr>
-        <w:t>#76 Improve selection commands  (docu!)</w:t>
+        <w:t>#79 Repair redo</w:t>
+      </w:r>
+    </w:p>
+    <w:p>
+      <w:pPr>
+        <w:pStyle w:val="Listenabsatz"/>
+        <w:numPr>
+          <w:ilvl w:val="0"/>
+          <w:numId w:val="1"/>
+        </w:numPr>
+        <w:spacing w:after="0" w:line="240" w:lineRule="auto"/>
+        <w:rPr>
+          <w:rFonts w:ascii="Arial" w:eastAsia="Times New Roman" w:hAnsi="Arial" w:cs="Arial"/>
+          <w:color w:val="000000"/>
+          <w:sz w:val="18"/>
+          <w:szCs w:val="18"/>
+          <w:lang w:val="en-US" w:eastAsia="de-DE"/>
+        </w:rPr>
+      </w:pPr>
+      <w:r>
+        <w:rPr>
+          <w:rFonts w:ascii="Arial" w:eastAsia="Times New Roman" w:hAnsi="Arial" w:cs="Arial"/>
+          <w:color w:val="000000"/>
+          <w:sz w:val="18"/>
+          <w:szCs w:val="18"/>
+          <w:lang w:val="en-US" w:eastAsia="de-DE"/>
+        </w:rPr>
+        <w:t xml:space="preserve">#76 Improve selection </w:t>
+      </w:r>
+      <w:proofErr w:type="gramStart"/>
+      <w:r>
+        <w:rPr>
+          <w:rFonts w:ascii="Arial" w:eastAsia="Times New Roman" w:hAnsi="Arial" w:cs="Arial"/>
+          <w:color w:val="000000"/>
+          <w:sz w:val="18"/>
+          <w:szCs w:val="18"/>
+          <w:lang w:val="en-US" w:eastAsia="de-DE"/>
+        </w:rPr>
+        <w:t>commands  (</w:t>
+      </w:r>
+      <w:proofErr w:type="spellStart"/>
+      <w:proofErr w:type="gramEnd"/>
+      <w:r>
+        <w:rPr>
+          <w:rFonts w:ascii="Arial" w:eastAsia="Times New Roman" w:hAnsi="Arial" w:cs="Arial"/>
+          <w:color w:val="000000"/>
+          <w:sz w:val="18"/>
+          <w:szCs w:val="18"/>
+          <w:lang w:val="en-US" w:eastAsia="de-DE"/>
+        </w:rPr>
+        <w:t>docu</w:t>
+      </w:r>
+      <w:proofErr w:type="spellEnd"/>
+      <w:r>
+        <w:rPr>
+          <w:rFonts w:ascii="Arial" w:eastAsia="Times New Roman" w:hAnsi="Arial" w:cs="Arial"/>
+          <w:color w:val="000000"/>
+          <w:sz w:val="18"/>
+          <w:szCs w:val="18"/>
+          <w:lang w:val="en-US" w:eastAsia="de-DE"/>
+        </w:rPr>
+        <w:t>!)</w:t>
       </w:r>
     </w:p>
     <w:p>
@@ -3995,7 +5227,43 @@
           <w:sz w:val="18"/>
           <w:szCs w:val="18"/>
         </w:rPr>
-        <w:t>Ich habe noch eine Idee. Mir ist es manchmal passiert, dass ich ein Modell verworfen habe, aber Teile daraus hätte weiter verwenden können. Kann man solche Teile nicht in einen Zwischenspeicher kopieren um sie in einem anderen Modell zu verwernden?</w:t>
+        <w:t xml:space="preserve">Ich habe noch eine Idee. Mir ist es manchmal passiert, dass ich ein Modell verworfen habe, aber Teile daraus hätte </w:t>
+      </w:r>
+      <w:proofErr w:type="gramStart"/>
+      <w:r>
+        <w:rPr>
+          <w:rFonts w:ascii="Verdana" w:eastAsia="Times New Roman" w:hAnsi="Verdana"/>
+          <w:sz w:val="18"/>
+          <w:szCs w:val="18"/>
+        </w:rPr>
+        <w:t>weiter verwenden</w:t>
+      </w:r>
+      <w:proofErr w:type="gramEnd"/>
+      <w:r>
+        <w:rPr>
+          <w:rFonts w:ascii="Verdana" w:eastAsia="Times New Roman" w:hAnsi="Verdana"/>
+          <w:sz w:val="18"/>
+          <w:szCs w:val="18"/>
+        </w:rPr>
+        <w:t xml:space="preserve"> können. Kann man solche Teile nicht in einen Zwischenspeicher kopieren um sie in einem anderen Modell zu </w:t>
+      </w:r>
+      <w:proofErr w:type="spellStart"/>
+      <w:r>
+        <w:rPr>
+          <w:rFonts w:ascii="Verdana" w:eastAsia="Times New Roman" w:hAnsi="Verdana"/>
+          <w:sz w:val="18"/>
+          <w:szCs w:val="18"/>
+        </w:rPr>
+        <w:t>verwernden</w:t>
+      </w:r>
+      <w:proofErr w:type="spellEnd"/>
+      <w:r>
+        <w:rPr>
+          <w:rFonts w:ascii="Verdana" w:eastAsia="Times New Roman" w:hAnsi="Verdana"/>
+          <w:sz w:val="18"/>
+          <w:szCs w:val="18"/>
+        </w:rPr>
+        <w:t>?</w:t>
       </w:r>
     </w:p>
     <w:p>
@@ -4133,7 +5401,25 @@
           <w:sz w:val="18"/>
           <w:szCs w:val="18"/>
         </w:rPr>
-        <w:t xml:space="preserve">#69 Statt einzelner Neuronen kann als Signalquelle ein kreisförmiger Bereich des Modells ausgewählt werden. Das Signal berechnet sich als gewichtete Summe aller Neuronen im Kreis, wobei das Gewicht mit dem Quadrat des Abstands vom Mittelpunkt abnimmt. Neuronen am Rand des Kreis haben praktisch keinen Einfluss, Neuronen in der Mitte den größten. </w:t>
+        <w:t xml:space="preserve">#69 Statt einzelner Neuronen kann als Signalquelle ein kreisförmiger Bereich des Modells ausgewählt werden. Das Signal berechnet sich als gewichtete Summe aller Neuronen im Kreis, wobei das Gewicht mit dem Quadrat des Abstands vom Mittelpunkt abnimmt. Neuronen am Rand </w:t>
+      </w:r>
+      <w:proofErr w:type="gramStart"/>
+      <w:r>
+        <w:rPr>
+          <w:rFonts w:ascii="Verdana" w:eastAsia="Times New Roman" w:hAnsi="Verdana"/>
+          <w:sz w:val="18"/>
+          <w:szCs w:val="18"/>
+        </w:rPr>
+        <w:t>des Kreis</w:t>
+      </w:r>
+      <w:proofErr w:type="gramEnd"/>
+      <w:r>
+        <w:rPr>
+          <w:rFonts w:ascii="Verdana" w:eastAsia="Times New Roman" w:hAnsi="Verdana"/>
+          <w:sz w:val="18"/>
+          <w:szCs w:val="18"/>
+        </w:rPr>
+        <w:t xml:space="preserve"> haben praktisch keinen Einfluss, Neuronen in der Mitte den größten. </w:t>
       </w:r>
       <w:r>
         <w:rPr>
@@ -4142,7 +5428,27 @@
           <w:szCs w:val="18"/>
           <w:shd w:val="clear" w:color="auto" w:fill="00FFFF"/>
         </w:rPr>
-        <w:t>Etwas ähnliches soll ja beim Monitor rauskommen.  Ich interpretiere das mal als 1</w:t>
+        <w:t xml:space="preserve">Etwas ähnliches soll </w:t>
+      </w:r>
+      <w:proofErr w:type="gramStart"/>
+      <w:r>
+        <w:rPr>
+          <w:rFonts w:ascii="Verdana" w:eastAsia="Times New Roman" w:hAnsi="Verdana"/>
+          <w:sz w:val="18"/>
+          <w:szCs w:val="18"/>
+          <w:shd w:val="clear" w:color="auto" w:fill="00FFFF"/>
+        </w:rPr>
+        <w:t>ja beim</w:t>
+      </w:r>
+      <w:proofErr w:type="gramEnd"/>
+      <w:r>
+        <w:rPr>
+          <w:rFonts w:ascii="Verdana" w:eastAsia="Times New Roman" w:hAnsi="Verdana"/>
+          <w:sz w:val="18"/>
+          <w:szCs w:val="18"/>
+          <w:shd w:val="clear" w:color="auto" w:fill="00FFFF"/>
+        </w:rPr>
+        <w:t xml:space="preserve"> Monitor rauskommen.  Ich interpretiere das mal als 1</w:t>
       </w:r>
     </w:p>
     <w:p>
@@ -4187,13 +5493,21 @@
         </w:numPr>
       </w:pPr>
       <w:r>
-        <w:t>#40 Automatisches Andocken </w:t>
+        <w:t xml:space="preserve">#40 Automatisches </w:t>
+      </w:r>
+      <w:proofErr w:type="gramStart"/>
+      <w:r>
+        <w:t>Andocken </w:t>
       </w:r>
       <w:r>
         <w:t xml:space="preserve"> </w:t>
       </w:r>
       <w:r>
-        <w:t>-&gt; #74 „Große“ Modul-Lösung</w:t>
+        <w:t>-</w:t>
+      </w:r>
+      <w:proofErr w:type="gramEnd"/>
+      <w:r>
+        <w:t>&gt; #74 „Große“ Modul-Lösung</w:t>
       </w:r>
     </w:p>
     <w:p>
@@ -4235,7 +5549,49 @@
         <w:rPr>
           <w:lang w:val="en-US"/>
         </w:rPr>
-        <w:t>#60: Versatz beim Kopieren (Paul)</w:t>
+        <w:t xml:space="preserve">#60: </w:t>
+      </w:r>
+      <w:proofErr w:type="spellStart"/>
+      <w:r>
+        <w:rPr>
+          <w:lang w:val="en-US"/>
+        </w:rPr>
+        <w:t>Versatz</w:t>
+      </w:r>
+      <w:proofErr w:type="spellEnd"/>
+      <w:r>
+        <w:rPr>
+          <w:lang w:val="en-US"/>
+        </w:rPr>
+        <w:t xml:space="preserve"> </w:t>
+      </w:r>
+      <w:proofErr w:type="spellStart"/>
+      <w:r>
+        <w:rPr>
+          <w:lang w:val="en-US"/>
+        </w:rPr>
+        <w:t>beim</w:t>
+      </w:r>
+      <w:proofErr w:type="spellEnd"/>
+      <w:r>
+        <w:rPr>
+          <w:lang w:val="en-US"/>
+        </w:rPr>
+        <w:t xml:space="preserve"> </w:t>
+      </w:r>
+      <w:proofErr w:type="spellStart"/>
+      <w:r>
+        <w:rPr>
+          <w:lang w:val="en-US"/>
+        </w:rPr>
+        <w:t>Kopieren</w:t>
+      </w:r>
+      <w:proofErr w:type="spellEnd"/>
+      <w:r>
+        <w:rPr>
+          <w:lang w:val="en-US"/>
+        </w:rPr>
+        <w:t xml:space="preserve"> (Paul)</w:t>
       </w:r>
     </w:p>
     <w:p>
@@ -4392,7 +5748,17 @@
           <w:sz w:val="18"/>
           <w:szCs w:val="18"/>
         </w:rPr>
-        <w:t>Wenn wir nur ein einzelnes Neuron betrachten, könnte man sagen, der Signalpegel ist ein absoluter Wert wird in mV. Wenn wir aber über ein Areal summieren, hängt der Wert völlig davon ab, was ich mathematisch mit den Einzelwerten anstelle (einfach aufsummieren, Mittelwert bilden, über die ganze Fläche gleichmäßig oder mit Betonung der Mitte usw.). Bei einem realen EEG hängt die dargestellte Amplitude ja auch davon ab, wie das Signal zuvor verstärkt oder sonst wie bearbeitet wurde.</w:t>
+        <w:t xml:space="preserve">Wenn wir nur ein einzelnes Neuron betrachten, könnte man sagen, der Signalpegel ist ein absoluter Wert wird in mV. Wenn wir aber über ein Areal summieren, hängt der Wert völlig davon ab, was ich mathematisch mit den Einzelwerten anstelle (einfach aufsummieren, Mittelwert bilden, über die ganze Fläche gleichmäßig oder mit Betonung der Mitte usw.). Bei einem realen EEG hängt die dargestellte Amplitude ja auch davon ab, wie das Signal zuvor verstärkt oder sonst wie bearbeitet </w:t>
+      </w:r>
+      <w:proofErr w:type="spellStart"/>
+      <w:proofErr w:type="gramStart"/>
+      <w:r>
+        <w:rPr>
+          <w:rFonts w:ascii="Verdana" w:eastAsia="Times New Roman" w:hAnsi="Verdana"/>
+          <w:sz w:val="18"/>
+          <w:szCs w:val="18"/>
+        </w:rPr>
+        <w:t>wurde.</w:t>
       </w:r>
       <w:r>
         <w:rPr>
@@ -4401,7 +5767,18 @@
           <w:szCs w:val="18"/>
           <w:u w:val="single"/>
         </w:rPr>
-        <w:t xml:space="preserve">Beim realen EEG hängt es vor allem davon </w:t>
+        <w:t>Beim</w:t>
+      </w:r>
+      <w:proofErr w:type="spellEnd"/>
+      <w:proofErr w:type="gramEnd"/>
+      <w:r>
+        <w:rPr>
+          <w:rFonts w:ascii="Verdana" w:eastAsia="Times New Roman" w:hAnsi="Verdana"/>
+          <w:sz w:val="18"/>
+          <w:szCs w:val="18"/>
+          <w:u w:val="single"/>
+        </w:rPr>
+        <w:t xml:space="preserve"> realen EEG hängt es vor allem davon </w:t>
       </w:r>
       <w:r>
         <w:rPr>
@@ -4620,16 +5997,38 @@
           <w:lang w:val="en-US"/>
         </w:rPr>
       </w:pPr>
+      <w:proofErr w:type="spellStart"/>
       <w:r>
         <w:rPr>
           <w:lang w:val="en-US"/>
         </w:rPr>
-        <w:t xml:space="preserve">Markierung umbenennen. </w:t>
-      </w:r>
+        <w:t>Markierung</w:t>
+      </w:r>
+      <w:proofErr w:type="spellEnd"/>
       <w:r>
         <w:rPr>
           <w:lang w:val="en-US"/>
         </w:rPr>
+        <w:t xml:space="preserve"> </w:t>
+      </w:r>
+      <w:proofErr w:type="spellStart"/>
+      <w:r>
+        <w:rPr>
+          <w:lang w:val="en-US"/>
+        </w:rPr>
+        <w:t>umbenennen</w:t>
+      </w:r>
+      <w:proofErr w:type="spellEnd"/>
+      <w:r>
+        <w:rPr>
+          <w:lang w:val="en-US"/>
+        </w:rPr>
+        <w:t xml:space="preserve">. </w:t>
+      </w:r>
+      <w:r>
+        <w:rPr>
+          <w:lang w:val="en-US"/>
+        </w:rPr>
         <w:t>Select colors?</w:t>
       </w:r>
     </w:p>
@@ -4724,7 +6123,27 @@
           <w:szCs w:val="18"/>
           <w:lang w:val="en-US"/>
         </w:rPr>
-        <w:t xml:space="preserve"> Analyse finds nothing -&gt; model zooms and scrolls away</w:t>
+        <w:t xml:space="preserve"> </w:t>
+      </w:r>
+      <w:proofErr w:type="spellStart"/>
+      <w:r>
+        <w:rPr>
+          <w:rFonts w:ascii="Arial" w:hAnsi="Arial" w:cs="Arial"/>
+          <w:sz w:val="18"/>
+          <w:szCs w:val="18"/>
+          <w:lang w:val="en-US"/>
+        </w:rPr>
+        <w:t>Analyse</w:t>
+      </w:r>
+      <w:proofErr w:type="spellEnd"/>
+      <w:r>
+        <w:rPr>
+          <w:rFonts w:ascii="Arial" w:hAnsi="Arial" w:cs="Arial"/>
+          <w:sz w:val="18"/>
+          <w:szCs w:val="18"/>
+          <w:lang w:val="en-US"/>
+        </w:rPr>
+        <w:t xml:space="preserve"> finds nothing -&gt; model zooms and scrolls away</w:t>
       </w:r>
     </w:p>
     <w:p>
@@ -4782,8 +6201,126 @@
           <w:sz w:val="18"/>
           <w:szCs w:val="18"/>
         </w:rPr>
-        <w:t>Bug: reading monitor config, unknown symbolic name -&gt; exception unhandled</w:t>
-      </w:r>
+        <w:t xml:space="preserve">Bug: </w:t>
+      </w:r>
+      <w:proofErr w:type="spellStart"/>
+      <w:r>
+        <w:rPr>
+          <w:rFonts w:ascii="Arial" w:hAnsi="Arial" w:cs="Arial"/>
+          <w:sz w:val="18"/>
+          <w:szCs w:val="18"/>
+        </w:rPr>
+        <w:t>reading</w:t>
+      </w:r>
+      <w:proofErr w:type="spellEnd"/>
+      <w:r>
+        <w:rPr>
+          <w:rFonts w:ascii="Arial" w:hAnsi="Arial" w:cs="Arial"/>
+          <w:sz w:val="18"/>
+          <w:szCs w:val="18"/>
+        </w:rPr>
+        <w:t xml:space="preserve"> monitor </w:t>
+      </w:r>
+      <w:proofErr w:type="spellStart"/>
+      <w:r>
+        <w:rPr>
+          <w:rFonts w:ascii="Arial" w:hAnsi="Arial" w:cs="Arial"/>
+          <w:sz w:val="18"/>
+          <w:szCs w:val="18"/>
+        </w:rPr>
+        <w:t>config</w:t>
+      </w:r>
+      <w:proofErr w:type="spellEnd"/>
+      <w:r>
+        <w:rPr>
+          <w:rFonts w:ascii="Arial" w:hAnsi="Arial" w:cs="Arial"/>
+          <w:sz w:val="18"/>
+          <w:szCs w:val="18"/>
+        </w:rPr>
+        <w:t xml:space="preserve">, </w:t>
+      </w:r>
+      <w:proofErr w:type="spellStart"/>
+      <w:r>
+        <w:rPr>
+          <w:rFonts w:ascii="Arial" w:hAnsi="Arial" w:cs="Arial"/>
+          <w:sz w:val="18"/>
+          <w:szCs w:val="18"/>
+        </w:rPr>
+        <w:t>unknown</w:t>
+      </w:r>
+      <w:proofErr w:type="spellEnd"/>
+      <w:r>
+        <w:rPr>
+          <w:rFonts w:ascii="Arial" w:hAnsi="Arial" w:cs="Arial"/>
+          <w:sz w:val="18"/>
+          <w:szCs w:val="18"/>
+        </w:rPr>
+        <w:t xml:space="preserve"> </w:t>
+      </w:r>
+      <w:proofErr w:type="spellStart"/>
+      <w:r>
+        <w:rPr>
+          <w:rFonts w:ascii="Arial" w:hAnsi="Arial" w:cs="Arial"/>
+          <w:sz w:val="18"/>
+          <w:szCs w:val="18"/>
+        </w:rPr>
+        <w:t>symbolic</w:t>
+      </w:r>
+      <w:proofErr w:type="spellEnd"/>
+      <w:r>
+        <w:rPr>
+          <w:rFonts w:ascii="Arial" w:hAnsi="Arial" w:cs="Arial"/>
+          <w:sz w:val="18"/>
+          <w:szCs w:val="18"/>
+        </w:rPr>
+        <w:t xml:space="preserve"> </w:t>
+      </w:r>
+      <w:proofErr w:type="spellStart"/>
+      <w:r>
+        <w:rPr>
+          <w:rFonts w:ascii="Arial" w:hAnsi="Arial" w:cs="Arial"/>
+          <w:sz w:val="18"/>
+          <w:szCs w:val="18"/>
+        </w:rPr>
+        <w:t>name</w:t>
+      </w:r>
+      <w:proofErr w:type="spellEnd"/>
+      <w:r>
+        <w:rPr>
+          <w:rFonts w:ascii="Arial" w:hAnsi="Arial" w:cs="Arial"/>
+          <w:sz w:val="18"/>
+          <w:szCs w:val="18"/>
+        </w:rPr>
+        <w:t xml:space="preserve"> -&gt; </w:t>
+      </w:r>
+      <w:proofErr w:type="spellStart"/>
+      <w:r>
+        <w:rPr>
+          <w:rFonts w:ascii="Arial" w:hAnsi="Arial" w:cs="Arial"/>
+          <w:sz w:val="18"/>
+          <w:szCs w:val="18"/>
+        </w:rPr>
+        <w:t>exception</w:t>
+      </w:r>
+      <w:proofErr w:type="spellEnd"/>
+      <w:r>
+        <w:rPr>
+          <w:rFonts w:ascii="Arial" w:hAnsi="Arial" w:cs="Arial"/>
+          <w:sz w:val="18"/>
+          <w:szCs w:val="18"/>
+        </w:rPr>
+        <w:t xml:space="preserve"> </w:t>
+      </w:r>
+      <w:proofErr w:type="spellStart"/>
+      <w:r>
+        <w:rPr>
+          <w:rFonts w:ascii="Arial" w:hAnsi="Arial" w:cs="Arial"/>
+          <w:sz w:val="18"/>
+          <w:szCs w:val="18"/>
+        </w:rPr>
+        <w:t>unhandled</w:t>
+      </w:r>
+      <w:proofErr w:type="spellEnd"/>
     </w:p>
     <w:p>
       <w:pPr>
@@ -4823,6 +6360,7 @@
           <w:lang w:eastAsia="de-DE"/>
         </w:rPr>
       </w:pPr>
+      <w:proofErr w:type="spellStart"/>
       <w:r>
         <w:rPr>
           <w:rFonts w:ascii="Arial" w:eastAsia="Times New Roman" w:hAnsi="Arial" w:cs="Arial"/>
@@ -4831,7 +6369,18 @@
           <w:szCs w:val="18"/>
           <w:lang w:eastAsia="de-DE"/>
         </w:rPr>
-        <w:t>Implemented #36 Zweites Fenster Überblick/Details (Paul)</w:t>
+        <w:t>Implemented</w:t>
+      </w:r>
+      <w:proofErr w:type="spellEnd"/>
+      <w:r>
+        <w:rPr>
+          <w:rFonts w:ascii="Arial" w:eastAsia="Times New Roman" w:hAnsi="Arial" w:cs="Arial"/>
+          <w:color w:val="000000"/>
+          <w:sz w:val="18"/>
+          <w:szCs w:val="18"/>
+          <w:lang w:eastAsia="de-DE"/>
+        </w:rPr>
+        <w:t xml:space="preserve"> #36 Zweites Fenster Überblick/Details (Paul)</w:t>
       </w:r>
     </w:p>
     <w:p>
@@ -4880,8 +6429,9 @@
           <w:szCs w:val="18"/>
           <w:lang w:val="en-US"/>
         </w:rPr>
-        <w:t>#35 (Input-)Neuron an Neuron andocken</w:t>
-      </w:r>
+        <w:t xml:space="preserve">#35 (Input-)Neuron </w:t>
+      </w:r>
+      <w:proofErr w:type="gramStart"/>
       <w:r>
         <w:rPr>
           <w:rFonts w:ascii="Arial" w:hAnsi="Arial" w:cs="Arial"/>
@@ -4889,12 +6439,50 @@
           <w:szCs w:val="18"/>
           <w:lang w:val="en-US"/>
         </w:rPr>
+        <w:t>an</w:t>
+      </w:r>
+      <w:proofErr w:type="gramEnd"/>
+      <w:r>
+        <w:rPr>
+          <w:rFonts w:ascii="Arial" w:hAnsi="Arial" w:cs="Arial"/>
+          <w:sz w:val="18"/>
+          <w:szCs w:val="18"/>
+          <w:lang w:val="en-US"/>
+        </w:rPr>
+        <w:t xml:space="preserve"> Neuron </w:t>
+      </w:r>
+      <w:proofErr w:type="spellStart"/>
+      <w:r>
+        <w:rPr>
+          <w:rFonts w:ascii="Arial" w:hAnsi="Arial" w:cs="Arial"/>
+          <w:sz w:val="18"/>
+          <w:szCs w:val="18"/>
+          <w:lang w:val="en-US"/>
+        </w:rPr>
+        <w:t>andocken</w:t>
+      </w:r>
+      <w:proofErr w:type="spellEnd"/>
+      <w:r>
+        <w:rPr>
+          <w:rFonts w:ascii="Arial" w:hAnsi="Arial" w:cs="Arial"/>
+          <w:sz w:val="18"/>
+          <w:szCs w:val="18"/>
+          <w:lang w:val="en-US"/>
+        </w:rPr>
         <w:br/>
       </w:r>
     </w:p>
     <w:p>
       <w:r>
-        <w:t>==================== Email 23.04.2020 ======================================</w:t>
+        <w:t xml:space="preserve">==================== </w:t>
+      </w:r>
+      <w:proofErr w:type="gramStart"/>
+      <w:r>
+        <w:t>Email</w:t>
+      </w:r>
+      <w:proofErr w:type="gramEnd"/>
+      <w:r>
+        <w:t xml:space="preserve"> 23.04.2020 ======================================</w:t>
       </w:r>
     </w:p>
     <w:p>
@@ -4974,8 +6562,13 @@
       <w:r>
         <w:t xml:space="preserve">sich als </w:t>
       </w:r>
-      <w:r>
-        <w:t xml:space="preserve">extrem aufwendig </w:t>
+      <w:proofErr w:type="gramStart"/>
+      <w:r>
+        <w:t>extrem aufwendig</w:t>
+      </w:r>
+      <w:proofErr w:type="gramEnd"/>
+      <w:r>
+        <w:t xml:space="preserve"> </w:t>
       </w:r>
       <w:r>
         <w:t>herausstellen</w:t>

</xml_diff>

<commit_message>
release candidate version 2.01
</commit_message>
<xml_diff>
--- a/NNet/Issues.docx
+++ b/NNet/Issues.docx
@@ -376,25 +376,7 @@
           <w:sz w:val="18"/>
           <w:szCs w:val="18"/>
         </w:rPr>
-        <w:t xml:space="preserve">Die Möglichkeit, eine Selektion zu verschieben, indem man eines </w:t>
-      </w:r>
-      <w:proofErr w:type="gramStart"/>
-      <w:r>
-        <w:rPr>
-          <w:rFonts w:ascii="Verdana" w:hAnsi="Verdana"/>
-          <w:sz w:val="18"/>
-          <w:szCs w:val="18"/>
-        </w:rPr>
-        <w:t>ihrer Element</w:t>
-      </w:r>
-      <w:proofErr w:type="gramEnd"/>
-      <w:r>
-        <w:rPr>
-          <w:rFonts w:ascii="Verdana" w:hAnsi="Verdana"/>
-          <w:sz w:val="18"/>
-          <w:szCs w:val="18"/>
-        </w:rPr>
-        <w:t xml:space="preserve"> anwählt, habe ich auch erwogen und getestet. Anscheinend versuchst du es intuitiv genauso zu machen. Das hat aber einige Nachteile: </w:t>
+        <w:t xml:space="preserve">Die Möglichkeit, eine Selektion zu verschieben, indem man eines ihrer Element anwählt, habe ich auch erwogen und getestet. Anscheinend versuchst du es intuitiv genauso zu machen. Das hat aber einige Nachteile: </w:t>
       </w:r>
     </w:p>
     <w:p>
@@ -442,25 +424,7 @@
           <w:sz w:val="18"/>
           <w:szCs w:val="18"/>
         </w:rPr>
-        <w:t xml:space="preserve">Es kann </w:t>
-      </w:r>
-      <w:proofErr w:type="gramStart"/>
-      <w:r>
-        <w:rPr>
-          <w:rFonts w:ascii="Verdana" w:eastAsia="Times New Roman" w:hAnsi="Verdana"/>
-          <w:sz w:val="18"/>
-          <w:szCs w:val="18"/>
-        </w:rPr>
-        <w:t>ja sein</w:t>
-      </w:r>
-      <w:proofErr w:type="gramEnd"/>
-      <w:r>
-        <w:rPr>
-          <w:rFonts w:ascii="Verdana" w:eastAsia="Times New Roman" w:hAnsi="Verdana"/>
-          <w:sz w:val="18"/>
-          <w:szCs w:val="18"/>
-        </w:rPr>
-        <w:t xml:space="preserve">, dass man ein einzelnes </w:t>
+        <w:t xml:space="preserve">Es kann ja sein, dass man ein einzelnes </w:t>
       </w:r>
       <w:proofErr w:type="spellStart"/>
       <w:r>
@@ -499,25 +463,7 @@
           <w:sz w:val="18"/>
           <w:szCs w:val="18"/>
         </w:rPr>
-        <w:t xml:space="preserve">Du siehst: ich habe mir viele Gedanken über die Bedienung gemacht. Das schließt nicht aus, dass es eine noch bessere Möglichkeit gibt. Vielleicht sind </w:t>
-      </w:r>
-      <w:proofErr w:type="gramStart"/>
-      <w:r>
-        <w:rPr>
-          <w:rFonts w:ascii="Verdana" w:hAnsi="Verdana"/>
-          <w:sz w:val="18"/>
-          <w:szCs w:val="18"/>
-        </w:rPr>
-        <w:t>ja auch</w:t>
-      </w:r>
-      <w:proofErr w:type="gramEnd"/>
-      <w:r>
-        <w:rPr>
-          <w:rFonts w:ascii="Verdana" w:hAnsi="Verdana"/>
-          <w:sz w:val="18"/>
-          <w:szCs w:val="18"/>
-        </w:rPr>
-        <w:t xml:space="preserve"> einzelne Aspekte für dich weniger wichtig als ich sie eingeschätzt habe. Also ich bin offen für durchdachte Verbesserungsvorschläge.</w:t>
+        <w:t>Du siehst: ich habe mir viele Gedanken über die Bedienung gemacht. Das schließt nicht aus, dass es eine noch bessere Möglichkeit gibt. Vielleicht sind ja auch einzelne Aspekte für dich weniger wichtig als ich sie eingeschätzt habe. Also ich bin offen für durchdachte Verbesserungsvorschläge.</w:t>
       </w:r>
     </w:p>
     <w:p>
@@ -552,25 +498,7 @@
           <w:szCs w:val="18"/>
         </w:rPr>
         <w:lastRenderedPageBreak/>
-        <w:t xml:space="preserve">Dass die Shift-Taste mit </w:t>
-      </w:r>
-      <w:proofErr w:type="gramStart"/>
-      <w:r>
-        <w:rPr>
-          <w:rFonts w:ascii="Verdana" w:eastAsia="Times New Roman" w:hAnsi="Verdana"/>
-          <w:sz w:val="18"/>
-          <w:szCs w:val="18"/>
-        </w:rPr>
-        <w:t>rein kommt</w:t>
-      </w:r>
-      <w:proofErr w:type="gramEnd"/>
-      <w:r>
-        <w:rPr>
-          <w:rFonts w:ascii="Verdana" w:eastAsia="Times New Roman" w:hAnsi="Verdana"/>
-          <w:sz w:val="18"/>
-          <w:szCs w:val="18"/>
-        </w:rPr>
-        <w:t xml:space="preserve">, ist überraschend. Wenn außer </w:t>
+        <w:t xml:space="preserve">Dass die Shift-Taste mit rein kommt, ist überraschend. Wenn außer </w:t>
       </w:r>
       <w:proofErr w:type="spellStart"/>
       <w:r>
@@ -609,7 +537,6 @@
         <w:t xml:space="preserve"> eine weitere Taste eine Rolle spielt, solltest du das extra ankündigen in einer </w:t>
       </w:r>
       <w:proofErr w:type="spellStart"/>
-      <w:proofErr w:type="gramStart"/>
       <w:r>
         <w:rPr>
           <w:rFonts w:ascii="Verdana" w:eastAsia="Times New Roman" w:hAnsi="Verdana"/>
@@ -619,32 +546,13 @@
         <w:t>email</w:t>
       </w:r>
       <w:proofErr w:type="spellEnd"/>
-      <w:proofErr w:type="gramEnd"/>
-      <w:r>
-        <w:rPr>
-          <w:rFonts w:ascii="Verdana" w:eastAsia="Times New Roman" w:hAnsi="Verdana"/>
-          <w:sz w:val="18"/>
-          <w:szCs w:val="18"/>
-        </w:rPr>
-        <w:t xml:space="preserve">, weil es so ungewohnt ist. Was mit </w:t>
-      </w:r>
-      <w:proofErr w:type="gramStart"/>
-      <w:r>
-        <w:rPr>
-          <w:rFonts w:ascii="Verdana" w:eastAsia="Times New Roman" w:hAnsi="Verdana"/>
-          <w:sz w:val="18"/>
-          <w:szCs w:val="18"/>
-        </w:rPr>
-        <w:t>S...</w:t>
-      </w:r>
-      <w:proofErr w:type="gramEnd"/>
-      <w:r>
-        <w:rPr>
-          <w:rFonts w:ascii="Verdana" w:eastAsia="Times New Roman" w:hAnsi="Verdana"/>
-          <w:sz w:val="18"/>
-          <w:szCs w:val="18"/>
-        </w:rPr>
-        <w:t xml:space="preserve"> anfängt, ist irgendwie bei Befehlen automatisch </w:t>
+      <w:r>
+        <w:rPr>
+          <w:rFonts w:ascii="Verdana" w:eastAsia="Times New Roman" w:hAnsi="Verdana"/>
+          <w:sz w:val="18"/>
+          <w:szCs w:val="18"/>
+        </w:rPr>
+        <w:t xml:space="preserve">, weil es so ungewohnt ist. Was mit S... anfängt, ist irgendwie bei Befehlen automatisch </w:t>
       </w:r>
       <w:proofErr w:type="spellStart"/>
       <w:r>
@@ -2805,7 +2713,6 @@
         <w:t xml:space="preserve">Das Signal beim Auslösen eines Neurons ist nicht einfach eine Parabel, sondern eine Funktion, die näher an den in der Literatur beschriebenen Signalformen liegt. </w:t>
       </w:r>
       <w:proofErr w:type="spellStart"/>
-      <w:proofErr w:type="gramStart"/>
       <w:r>
         <w:rPr>
           <w:rFonts w:ascii="Verdana" w:eastAsia="Times New Roman" w:hAnsi="Verdana"/>
@@ -2824,7 +2731,6 @@
         <w:t>Parabel</w:t>
       </w:r>
       <w:proofErr w:type="spellEnd"/>
-      <w:proofErr w:type="gramEnd"/>
       <w:r>
         <w:rPr>
           <w:rFonts w:ascii="Verdana" w:eastAsia="Times New Roman" w:hAnsi="Verdana"/>
@@ -2969,27 +2875,7 @@
           <w:szCs w:val="18"/>
           <w:shd w:val="clear" w:color="auto" w:fill="40E0D0"/>
         </w:rPr>
-        <w:t xml:space="preserve">innesorgan konstant: Sie lässt bei intensiven Reizen nach und steigt </w:t>
-      </w:r>
-      <w:proofErr w:type="gramStart"/>
-      <w:r>
-        <w:rPr>
-          <w:rFonts w:ascii="Verdana" w:eastAsia="Times New Roman" w:hAnsi="Verdana"/>
-          <w:sz w:val="18"/>
-          <w:szCs w:val="18"/>
-          <w:shd w:val="clear" w:color="auto" w:fill="40E0D0"/>
-        </w:rPr>
-        <w:t>bei immer schwächeren Reize</w:t>
-      </w:r>
-      <w:proofErr w:type="gramEnd"/>
-      <w:r>
-        <w:rPr>
-          <w:rFonts w:ascii="Verdana" w:eastAsia="Times New Roman" w:hAnsi="Verdana"/>
-          <w:sz w:val="18"/>
-          <w:szCs w:val="18"/>
-          <w:shd w:val="clear" w:color="auto" w:fill="40E0D0"/>
-        </w:rPr>
-        <w:t xml:space="preserve"> wieder an. </w:t>
+        <w:t xml:space="preserve">innesorgan konstant: Sie lässt bei intensiven Reizen nach und steigt bei immer schwächeren Reize wieder an. </w:t>
       </w:r>
     </w:p>
     <w:p>
@@ -3010,27 +2896,7 @@
           <w:szCs w:val="18"/>
           <w:shd w:val="clear" w:color="auto" w:fill="40E0D0"/>
         </w:rPr>
-        <w:t xml:space="preserve">Man könnte also solche Frequenz-Verläufe auch erst mal als Frequenz Diagramm aus einer Datei einlesen, die man vorher </w:t>
-      </w:r>
-      <w:proofErr w:type="gramStart"/>
-      <w:r>
-        <w:rPr>
-          <w:rFonts w:ascii="Verdana" w:eastAsia="Times New Roman" w:hAnsi="Verdana"/>
-          <w:sz w:val="18"/>
-          <w:szCs w:val="18"/>
-          <w:shd w:val="clear" w:color="auto" w:fill="40E0D0"/>
-        </w:rPr>
-        <w:t>bereit gestellt</w:t>
-      </w:r>
-      <w:proofErr w:type="gramEnd"/>
-      <w:r>
-        <w:rPr>
-          <w:rFonts w:ascii="Verdana" w:eastAsia="Times New Roman" w:hAnsi="Verdana"/>
-          <w:sz w:val="18"/>
-          <w:szCs w:val="18"/>
-          <w:shd w:val="clear" w:color="auto" w:fill="40E0D0"/>
-        </w:rPr>
-        <w:t xml:space="preserve"> hat. Die könnte man mitspeichern, so dass man später mehrere Varianten vergleichen kann in ihrer Wirkung.</w:t>
+        <w:t>Man könnte also solche Frequenz-Verläufe auch erst mal als Frequenz Diagramm aus einer Datei einlesen, die man vorher bereit gestellt hat. Die könnte man mitspeichern, so dass man später mehrere Varianten vergleichen kann in ihrer Wirkung.</w:t>
       </w:r>
     </w:p>
     <w:p>
@@ -3134,11 +3000,75 @@
       <w:r>
         <w:rPr>
           <w:rFonts w:ascii="Arial" w:eastAsia="Times New Roman" w:hAnsi="Arial" w:cs="Arial"/>
+          <w:color w:val="000000"/>
+          <w:sz w:val="18"/>
+          <w:szCs w:val="18"/>
+          <w:lang w:val="en-US" w:eastAsia="de-DE"/>
+        </w:rPr>
+        <w:t>#132 Selection rectangle with more precision</w:t>
+      </w:r>
+    </w:p>
+    <w:p>
+      <w:pPr>
+        <w:pStyle w:val="Listenabsatz"/>
+        <w:numPr>
+          <w:ilvl w:val="0"/>
+          <w:numId w:val="1"/>
+        </w:numPr>
+        <w:spacing w:after="0" w:line="240" w:lineRule="auto"/>
+        <w:rPr>
+          <w:rFonts w:ascii="Arial" w:eastAsia="Times New Roman" w:hAnsi="Arial" w:cs="Arial"/>
+          <w:color w:val="000000"/>
+          <w:sz w:val="18"/>
+          <w:szCs w:val="18"/>
+          <w:lang w:val="en-US" w:eastAsia="de-DE"/>
+        </w:rPr>
+      </w:pPr>
+      <w:r>
+        <w:rPr>
+          <w:rFonts w:ascii="Arial" w:eastAsia="Times New Roman" w:hAnsi="Arial" w:cs="Arial"/>
+          <w:color w:val="000000"/>
+          <w:sz w:val="18"/>
+          <w:szCs w:val="18"/>
+          <w:lang w:val="en-US" w:eastAsia="de-DE"/>
+        </w:rPr>
+        <w:t>#130 Delete selection before defining new selection</w:t>
+      </w:r>
+      <w:r>
+        <w:rPr>
+          <w:rFonts w:ascii="Arial" w:eastAsia="Times New Roman" w:hAnsi="Arial" w:cs="Arial"/>
           <w:color w:val="24292E"/>
           <w:sz w:val="18"/>
           <w:szCs w:val="18"/>
           <w:lang w:val="en-US" w:eastAsia="de-DE"/>
         </w:rPr>
+        <w:t xml:space="preserve"> </w:t>
+      </w:r>
+    </w:p>
+    <w:p>
+      <w:pPr>
+        <w:pStyle w:val="Listenabsatz"/>
+        <w:numPr>
+          <w:ilvl w:val="0"/>
+          <w:numId w:val="1"/>
+        </w:numPr>
+        <w:spacing w:after="0" w:line="240" w:lineRule="auto"/>
+        <w:rPr>
+          <w:rFonts w:ascii="Arial" w:eastAsia="Times New Roman" w:hAnsi="Arial" w:cs="Arial"/>
+          <w:color w:val="000000"/>
+          <w:sz w:val="18"/>
+          <w:szCs w:val="18"/>
+          <w:lang w:val="en-US" w:eastAsia="de-DE"/>
+        </w:rPr>
+      </w:pPr>
+      <w:r>
+        <w:rPr>
+          <w:rFonts w:ascii="Arial" w:eastAsia="Times New Roman" w:hAnsi="Arial" w:cs="Arial"/>
+          <w:color w:val="24292E"/>
+          <w:sz w:val="18"/>
+          <w:szCs w:val="18"/>
+          <w:lang w:val="en-US" w:eastAsia="de-DE"/>
+        </w:rPr>
         <w:t>#131 Crash when defining sound</w:t>
       </w:r>
       <w:r>
@@ -3179,7 +3109,6 @@
         <w:t xml:space="preserve">#108 Improve </w:t>
       </w:r>
       <w:proofErr w:type="spellStart"/>
-      <w:proofErr w:type="gramStart"/>
       <w:r>
         <w:rPr>
           <w:rFonts w:ascii="Arial" w:eastAsia="Times New Roman" w:hAnsi="Arial" w:cs="Arial"/>
@@ -3199,18 +3128,7 @@
           <w:szCs w:val="18"/>
           <w:lang w:val="en-US" w:eastAsia="de-DE"/>
         </w:rPr>
-        <w:t>::</w:t>
-      </w:r>
-      <w:proofErr w:type="gramEnd"/>
-      <w:r>
-        <w:rPr>
-          <w:rFonts w:ascii="Arial" w:eastAsia="Times New Roman" w:hAnsi="Arial" w:cs="Arial"/>
-          <w:color w:val="000000"/>
-          <w:sz w:val="18"/>
-          <w:szCs w:val="18"/>
-          <w:lang w:val="en-US" w:eastAsia="de-DE"/>
-        </w:rPr>
-        <w:t>Includes</w:t>
+        <w:t>::Includes</w:t>
       </w:r>
       <w:r>
         <w:rPr>
@@ -4101,7 +4019,6 @@
         <w:t xml:space="preserve">#85 Groups: Permanent </w:t>
       </w:r>
       <w:proofErr w:type="spellStart"/>
-      <w:proofErr w:type="gramStart"/>
       <w:r>
         <w:rPr>
           <w:rFonts w:ascii="Arial" w:eastAsia="Times New Roman" w:hAnsi="Arial" w:cs="Arial"/>
@@ -4123,7 +4040,6 @@
         <w:t>:rejected</w:t>
       </w:r>
       <w:proofErr w:type="spellEnd"/>
-      <w:proofErr w:type="gramEnd"/>
     </w:p>
     <w:p>
       <w:pPr>
@@ -4637,6 +4553,7 @@
           <w:szCs w:val="18"/>
           <w:lang w:val="en-US" w:eastAsia="de-DE"/>
         </w:rPr>
+        <w:lastRenderedPageBreak/>
         <w:t>#89 Split closed connector</w:t>
       </w:r>
     </w:p>
@@ -4691,7 +4608,6 @@
           <w:szCs w:val="18"/>
           <w:lang w:val="en-US" w:eastAsia="de-DE"/>
         </w:rPr>
-        <w:lastRenderedPageBreak/>
         <w:t>#100 Bug: Delete selected nobs</w:t>
       </w:r>
     </w:p>
@@ -5120,21 +5036,9 @@
           <w:szCs w:val="18"/>
           <w:lang w:val="en-US" w:eastAsia="de-DE"/>
         </w:rPr>
-        <w:t xml:space="preserve">#76 Improve selection </w:t>
-      </w:r>
-      <w:proofErr w:type="gramStart"/>
-      <w:r>
-        <w:rPr>
-          <w:rFonts w:ascii="Arial" w:eastAsia="Times New Roman" w:hAnsi="Arial" w:cs="Arial"/>
-          <w:color w:val="000000"/>
-          <w:sz w:val="18"/>
-          <w:szCs w:val="18"/>
-          <w:lang w:val="en-US" w:eastAsia="de-DE"/>
-        </w:rPr>
-        <w:t>commands  (</w:t>
+        <w:t>#76 Improve selection commands  (</w:t>
       </w:r>
       <w:proofErr w:type="spellStart"/>
-      <w:proofErr w:type="gramEnd"/>
       <w:r>
         <w:rPr>
           <w:rFonts w:ascii="Arial" w:eastAsia="Times New Roman" w:hAnsi="Arial" w:cs="Arial"/>
@@ -5227,25 +5131,7 @@
           <w:sz w:val="18"/>
           <w:szCs w:val="18"/>
         </w:rPr>
-        <w:t xml:space="preserve">Ich habe noch eine Idee. Mir ist es manchmal passiert, dass ich ein Modell verworfen habe, aber Teile daraus hätte </w:t>
-      </w:r>
-      <w:proofErr w:type="gramStart"/>
-      <w:r>
-        <w:rPr>
-          <w:rFonts w:ascii="Verdana" w:eastAsia="Times New Roman" w:hAnsi="Verdana"/>
-          <w:sz w:val="18"/>
-          <w:szCs w:val="18"/>
-        </w:rPr>
-        <w:t>weiter verwenden</w:t>
-      </w:r>
-      <w:proofErr w:type="gramEnd"/>
-      <w:r>
-        <w:rPr>
-          <w:rFonts w:ascii="Verdana" w:eastAsia="Times New Roman" w:hAnsi="Verdana"/>
-          <w:sz w:val="18"/>
-          <w:szCs w:val="18"/>
-        </w:rPr>
-        <w:t xml:space="preserve"> können. Kann man solche Teile nicht in einen Zwischenspeicher kopieren um sie in einem anderen Modell zu </w:t>
+        <w:t xml:space="preserve">Ich habe noch eine Idee. Mir ist es manchmal passiert, dass ich ein Modell verworfen habe, aber Teile daraus hätte weiter verwenden können. Kann man solche Teile nicht in einen Zwischenspeicher kopieren um sie in einem anderen Modell zu </w:t>
       </w:r>
       <w:proofErr w:type="spellStart"/>
       <w:r>
@@ -5401,25 +5287,7 @@
           <w:sz w:val="18"/>
           <w:szCs w:val="18"/>
         </w:rPr>
-        <w:t xml:space="preserve">#69 Statt einzelner Neuronen kann als Signalquelle ein kreisförmiger Bereich des Modells ausgewählt werden. Das Signal berechnet sich als gewichtete Summe aller Neuronen im Kreis, wobei das Gewicht mit dem Quadrat des Abstands vom Mittelpunkt abnimmt. Neuronen am Rand </w:t>
-      </w:r>
-      <w:proofErr w:type="gramStart"/>
-      <w:r>
-        <w:rPr>
-          <w:rFonts w:ascii="Verdana" w:eastAsia="Times New Roman" w:hAnsi="Verdana"/>
-          <w:sz w:val="18"/>
-          <w:szCs w:val="18"/>
-        </w:rPr>
-        <w:t>des Kreis</w:t>
-      </w:r>
-      <w:proofErr w:type="gramEnd"/>
-      <w:r>
-        <w:rPr>
-          <w:rFonts w:ascii="Verdana" w:eastAsia="Times New Roman" w:hAnsi="Verdana"/>
-          <w:sz w:val="18"/>
-          <w:szCs w:val="18"/>
-        </w:rPr>
-        <w:t xml:space="preserve"> haben praktisch keinen Einfluss, Neuronen in der Mitte den größten. </w:t>
+        <w:t xml:space="preserve">#69 Statt einzelner Neuronen kann als Signalquelle ein kreisförmiger Bereich des Modells ausgewählt werden. Das Signal berechnet sich als gewichtete Summe aller Neuronen im Kreis, wobei das Gewicht mit dem Quadrat des Abstands vom Mittelpunkt abnimmt. Neuronen am Rand des Kreis haben praktisch keinen Einfluss, Neuronen in der Mitte den größten. </w:t>
       </w:r>
       <w:r>
         <w:rPr>
@@ -5428,27 +5296,7 @@
           <w:szCs w:val="18"/>
           <w:shd w:val="clear" w:color="auto" w:fill="00FFFF"/>
         </w:rPr>
-        <w:t xml:space="preserve">Etwas ähnliches soll </w:t>
-      </w:r>
-      <w:proofErr w:type="gramStart"/>
-      <w:r>
-        <w:rPr>
-          <w:rFonts w:ascii="Verdana" w:eastAsia="Times New Roman" w:hAnsi="Verdana"/>
-          <w:sz w:val="18"/>
-          <w:szCs w:val="18"/>
-          <w:shd w:val="clear" w:color="auto" w:fill="00FFFF"/>
-        </w:rPr>
-        <w:t>ja beim</w:t>
-      </w:r>
-      <w:proofErr w:type="gramEnd"/>
-      <w:r>
-        <w:rPr>
-          <w:rFonts w:ascii="Verdana" w:eastAsia="Times New Roman" w:hAnsi="Verdana"/>
-          <w:sz w:val="18"/>
-          <w:szCs w:val="18"/>
-          <w:shd w:val="clear" w:color="auto" w:fill="00FFFF"/>
-        </w:rPr>
-        <w:t xml:space="preserve"> Monitor rauskommen.  Ich interpretiere das mal als 1</w:t>
+        <w:t>Etwas ähnliches soll ja beim Monitor rauskommen.  Ich interpretiere das mal als 1</w:t>
       </w:r>
     </w:p>
     <w:p>
@@ -5493,21 +5341,13 @@
         </w:numPr>
       </w:pPr>
       <w:r>
-        <w:t xml:space="preserve">#40 Automatisches </w:t>
-      </w:r>
-      <w:proofErr w:type="gramStart"/>
-      <w:r>
-        <w:t>Andocken </w:t>
+        <w:t>#40 Automatisches Andocken </w:t>
       </w:r>
       <w:r>
         <w:t xml:space="preserve"> </w:t>
       </w:r>
       <w:r>
-        <w:t>-</w:t>
-      </w:r>
-      <w:proofErr w:type="gramEnd"/>
-      <w:r>
-        <w:t>&gt; #74 „Große“ Modul-Lösung</w:t>
+        <w:t>-&gt; #74 „Große“ Modul-Lösung</w:t>
       </w:r>
     </w:p>
     <w:p>
@@ -5748,10 +5588,18 @@
           <w:sz w:val="18"/>
           <w:szCs w:val="18"/>
         </w:rPr>
-        <w:t xml:space="preserve">Wenn wir nur ein einzelnes Neuron betrachten, könnte man sagen, der Signalpegel ist ein absoluter Wert wird in mV. Wenn wir aber über ein Areal summieren, hängt der Wert völlig davon ab, was ich mathematisch mit den Einzelwerten anstelle (einfach aufsummieren, Mittelwert bilden, über die ganze Fläche gleichmäßig oder mit Betonung der Mitte usw.). Bei einem realen EEG hängt die dargestellte Amplitude ja auch davon ab, wie das Signal zuvor verstärkt oder sonst wie bearbeitet </w:t>
+        <w:t xml:space="preserve">Wenn wir nur ein einzelnes Neuron betrachten, könnte man sagen, der Signalpegel ist ein absoluter Wert wird in mV. Wenn wir aber über ein Areal summieren, hängt der Wert völlig davon ab, was ich mathematisch mit den Einzelwerten anstelle (einfach aufsummieren, Mittelwert bilden, über die ganze Fläche gleichmäßig oder mit Betonung der Mitte usw.). </w:t>
+      </w:r>
+      <w:r>
+        <w:rPr>
+          <w:rFonts w:ascii="Verdana" w:eastAsia="Times New Roman" w:hAnsi="Verdana"/>
+          <w:sz w:val="18"/>
+          <w:szCs w:val="18"/>
+        </w:rPr>
+        <w:lastRenderedPageBreak/>
+        <w:t xml:space="preserve">Bei einem realen EEG hängt die dargestellte Amplitude ja auch davon ab, wie das Signal zuvor verstärkt oder sonst wie bearbeitet </w:t>
       </w:r>
       <w:proofErr w:type="spellStart"/>
-      <w:proofErr w:type="gramStart"/>
       <w:r>
         <w:rPr>
           <w:rFonts w:ascii="Verdana" w:eastAsia="Times New Roman" w:hAnsi="Verdana"/>
@@ -5770,7 +5618,6 @@
         <w:t>Beim</w:t>
       </w:r>
       <w:proofErr w:type="spellEnd"/>
-      <w:proofErr w:type="gramEnd"/>
       <w:r>
         <w:rPr>
           <w:rFonts w:ascii="Verdana" w:eastAsia="Times New Roman" w:hAnsi="Verdana"/>
@@ -5778,7 +5625,7 @@
           <w:szCs w:val="18"/>
           <w:u w:val="single"/>
         </w:rPr>
-        <w:t xml:space="preserve"> realen EEG hängt es vor allem davon </w:t>
+        <w:t xml:space="preserve"> realen EEG hängt es vor allem davon ab, wieweit der Neuron-Abschnitt vom Sensor entfernt ist. Die dadurch bedingte Dämpfung muss man auspr</w:t>
       </w:r>
       <w:r>
         <w:rPr>
@@ -5787,8 +5634,7 @@
           <w:szCs w:val="18"/>
           <w:u w:val="single"/>
         </w:rPr>
-        <w:lastRenderedPageBreak/>
-        <w:t>ab, wieweit der Neuron-Abschnitt vom Sensor entfernt ist. Die dadurch bedingte Dämpfung muss man auspr</w:t>
+        <w:t>o</w:t>
       </w:r>
       <w:r>
         <w:rPr>
@@ -5797,15 +5643,6 @@
           <w:szCs w:val="18"/>
           <w:u w:val="single"/>
         </w:rPr>
-        <w:t>o</w:t>
-      </w:r>
-      <w:r>
-        <w:rPr>
-          <w:rFonts w:ascii="Verdana" w:eastAsia="Times New Roman" w:hAnsi="Verdana"/>
-          <w:sz w:val="18"/>
-          <w:szCs w:val="18"/>
-          <w:u w:val="single"/>
-        </w:rPr>
         <w:t>bieren (Ich kenne keine Messungen dazu).</w:t>
       </w:r>
     </w:p>
@@ -6429,9 +6266,9 @@
           <w:szCs w:val="18"/>
           <w:lang w:val="en-US"/>
         </w:rPr>
-        <w:t xml:space="preserve">#35 (Input-)Neuron </w:t>
-      </w:r>
-      <w:proofErr w:type="gramStart"/>
+        <w:t xml:space="preserve">#35 (Input-)Neuron an Neuron </w:t>
+      </w:r>
+      <w:proofErr w:type="spellStart"/>
       <w:r>
         <w:rPr>
           <w:rFonts w:ascii="Arial" w:hAnsi="Arial" w:cs="Arial"/>
@@ -6439,9 +6276,9 @@
           <w:szCs w:val="18"/>
           <w:lang w:val="en-US"/>
         </w:rPr>
-        <w:t>an</w:t>
-      </w:r>
-      <w:proofErr w:type="gramEnd"/>
+        <w:t>andocken</w:t>
+      </w:r>
+      <w:proofErr w:type="spellEnd"/>
       <w:r>
         <w:rPr>
           <w:rFonts w:ascii="Arial" w:hAnsi="Arial" w:cs="Arial"/>
@@ -6449,40 +6286,12 @@
           <w:szCs w:val="18"/>
           <w:lang w:val="en-US"/>
         </w:rPr>
-        <w:t xml:space="preserve"> Neuron </w:t>
-      </w:r>
-      <w:proofErr w:type="spellStart"/>
-      <w:r>
-        <w:rPr>
-          <w:rFonts w:ascii="Arial" w:hAnsi="Arial" w:cs="Arial"/>
-          <w:sz w:val="18"/>
-          <w:szCs w:val="18"/>
-          <w:lang w:val="en-US"/>
-        </w:rPr>
-        <w:t>andocken</w:t>
-      </w:r>
-      <w:proofErr w:type="spellEnd"/>
-      <w:r>
-        <w:rPr>
-          <w:rFonts w:ascii="Arial" w:hAnsi="Arial" w:cs="Arial"/>
-          <w:sz w:val="18"/>
-          <w:szCs w:val="18"/>
-          <w:lang w:val="en-US"/>
-        </w:rPr>
         <w:br/>
       </w:r>
     </w:p>
     <w:p>
       <w:r>
-        <w:t xml:space="preserve">==================== </w:t>
-      </w:r>
-      <w:proofErr w:type="gramStart"/>
-      <w:r>
-        <w:t>Email</w:t>
-      </w:r>
-      <w:proofErr w:type="gramEnd"/>
-      <w:r>
-        <w:t xml:space="preserve"> 23.04.2020 ======================================</w:t>
+        <w:t>==================== Email 23.04.2020 ======================================</w:t>
       </w:r>
     </w:p>
     <w:p>
@@ -6562,13 +6371,8 @@
       <w:r>
         <w:t xml:space="preserve">sich als </w:t>
       </w:r>
-      <w:proofErr w:type="gramStart"/>
-      <w:r>
-        <w:t>extrem aufwendig</w:t>
-      </w:r>
-      <w:proofErr w:type="gramEnd"/>
-      <w:r>
-        <w:t xml:space="preserve"> </w:t>
+      <w:r>
+        <w:t xml:space="preserve">extrem aufwendig </w:t>
       </w:r>
       <w:r>
         <w:t>herausstellen</w:t>

</xml_diff>

<commit_message>
release candidate: version 2.1
</commit_message>
<xml_diff>
--- a/NNet/Issues.docx
+++ b/NNet/Issues.docx
@@ -376,7 +376,25 @@
           <w:sz w:val="18"/>
           <w:szCs w:val="18"/>
         </w:rPr>
-        <w:t xml:space="preserve">Die Möglichkeit, eine Selektion zu verschieben, indem man eines ihrer Element anwählt, habe ich auch erwogen und getestet. Anscheinend versuchst du es intuitiv genauso zu machen. Das hat aber einige Nachteile: </w:t>
+        <w:t xml:space="preserve">Die Möglichkeit, eine Selektion zu verschieben, indem man eines </w:t>
+      </w:r>
+      <w:proofErr w:type="gramStart"/>
+      <w:r>
+        <w:rPr>
+          <w:rFonts w:ascii="Verdana" w:hAnsi="Verdana"/>
+          <w:sz w:val="18"/>
+          <w:szCs w:val="18"/>
+        </w:rPr>
+        <w:t>ihrer Element</w:t>
+      </w:r>
+      <w:proofErr w:type="gramEnd"/>
+      <w:r>
+        <w:rPr>
+          <w:rFonts w:ascii="Verdana" w:hAnsi="Verdana"/>
+          <w:sz w:val="18"/>
+          <w:szCs w:val="18"/>
+        </w:rPr>
+        <w:t xml:space="preserve"> anwählt, habe ich auch erwogen und getestet. Anscheinend versuchst du es intuitiv genauso zu machen. Das hat aber einige Nachteile: </w:t>
       </w:r>
     </w:p>
     <w:p>
@@ -424,7 +442,25 @@
           <w:sz w:val="18"/>
           <w:szCs w:val="18"/>
         </w:rPr>
-        <w:t xml:space="preserve">Es kann ja sein, dass man ein einzelnes </w:t>
+        <w:t xml:space="preserve">Es kann </w:t>
+      </w:r>
+      <w:proofErr w:type="gramStart"/>
+      <w:r>
+        <w:rPr>
+          <w:rFonts w:ascii="Verdana" w:eastAsia="Times New Roman" w:hAnsi="Verdana"/>
+          <w:sz w:val="18"/>
+          <w:szCs w:val="18"/>
+        </w:rPr>
+        <w:t>ja sein</w:t>
+      </w:r>
+      <w:proofErr w:type="gramEnd"/>
+      <w:r>
+        <w:rPr>
+          <w:rFonts w:ascii="Verdana" w:eastAsia="Times New Roman" w:hAnsi="Verdana"/>
+          <w:sz w:val="18"/>
+          <w:szCs w:val="18"/>
+        </w:rPr>
+        <w:t xml:space="preserve">, dass man ein einzelnes </w:t>
       </w:r>
       <w:proofErr w:type="spellStart"/>
       <w:r>
@@ -463,7 +499,25 @@
           <w:sz w:val="18"/>
           <w:szCs w:val="18"/>
         </w:rPr>
-        <w:t>Du siehst: ich habe mir viele Gedanken über die Bedienung gemacht. Das schließt nicht aus, dass es eine noch bessere Möglichkeit gibt. Vielleicht sind ja auch einzelne Aspekte für dich weniger wichtig als ich sie eingeschätzt habe. Also ich bin offen für durchdachte Verbesserungsvorschläge.</w:t>
+        <w:t xml:space="preserve">Du siehst: ich habe mir viele Gedanken über die Bedienung gemacht. Das schließt nicht aus, dass es eine noch bessere Möglichkeit gibt. Vielleicht sind </w:t>
+      </w:r>
+      <w:proofErr w:type="gramStart"/>
+      <w:r>
+        <w:rPr>
+          <w:rFonts w:ascii="Verdana" w:hAnsi="Verdana"/>
+          <w:sz w:val="18"/>
+          <w:szCs w:val="18"/>
+        </w:rPr>
+        <w:t>ja auch</w:t>
+      </w:r>
+      <w:proofErr w:type="gramEnd"/>
+      <w:r>
+        <w:rPr>
+          <w:rFonts w:ascii="Verdana" w:hAnsi="Verdana"/>
+          <w:sz w:val="18"/>
+          <w:szCs w:val="18"/>
+        </w:rPr>
+        <w:t xml:space="preserve"> einzelne Aspekte für dich weniger wichtig als ich sie eingeschätzt habe. Also ich bin offen für durchdachte Verbesserungsvorschläge.</w:t>
       </w:r>
     </w:p>
     <w:p>
@@ -498,7 +552,25 @@
           <w:szCs w:val="18"/>
         </w:rPr>
         <w:lastRenderedPageBreak/>
-        <w:t xml:space="preserve">Dass die Shift-Taste mit rein kommt, ist überraschend. Wenn außer </w:t>
+        <w:t xml:space="preserve">Dass die Shift-Taste mit </w:t>
+      </w:r>
+      <w:proofErr w:type="gramStart"/>
+      <w:r>
+        <w:rPr>
+          <w:rFonts w:ascii="Verdana" w:eastAsia="Times New Roman" w:hAnsi="Verdana"/>
+          <w:sz w:val="18"/>
+          <w:szCs w:val="18"/>
+        </w:rPr>
+        <w:t>rein kommt</w:t>
+      </w:r>
+      <w:proofErr w:type="gramEnd"/>
+      <w:r>
+        <w:rPr>
+          <w:rFonts w:ascii="Verdana" w:eastAsia="Times New Roman" w:hAnsi="Verdana"/>
+          <w:sz w:val="18"/>
+          <w:szCs w:val="18"/>
+        </w:rPr>
+        <w:t xml:space="preserve">, ist überraschend. Wenn außer </w:t>
       </w:r>
       <w:proofErr w:type="spellStart"/>
       <w:r>
@@ -537,6 +609,7 @@
         <w:t xml:space="preserve"> eine weitere Taste eine Rolle spielt, solltest du das extra ankündigen in einer </w:t>
       </w:r>
       <w:proofErr w:type="spellStart"/>
+      <w:proofErr w:type="gramStart"/>
       <w:r>
         <w:rPr>
           <w:rFonts w:ascii="Verdana" w:eastAsia="Times New Roman" w:hAnsi="Verdana"/>
@@ -546,13 +619,32 @@
         <w:t>email</w:t>
       </w:r>
       <w:proofErr w:type="spellEnd"/>
-      <w:r>
-        <w:rPr>
-          <w:rFonts w:ascii="Verdana" w:eastAsia="Times New Roman" w:hAnsi="Verdana"/>
-          <w:sz w:val="18"/>
-          <w:szCs w:val="18"/>
-        </w:rPr>
-        <w:t xml:space="preserve">, weil es so ungewohnt ist. Was mit S... anfängt, ist irgendwie bei Befehlen automatisch </w:t>
+      <w:proofErr w:type="gramEnd"/>
+      <w:r>
+        <w:rPr>
+          <w:rFonts w:ascii="Verdana" w:eastAsia="Times New Roman" w:hAnsi="Verdana"/>
+          <w:sz w:val="18"/>
+          <w:szCs w:val="18"/>
+        </w:rPr>
+        <w:t xml:space="preserve">, weil es so ungewohnt ist. Was mit </w:t>
+      </w:r>
+      <w:proofErr w:type="gramStart"/>
+      <w:r>
+        <w:rPr>
+          <w:rFonts w:ascii="Verdana" w:eastAsia="Times New Roman" w:hAnsi="Verdana"/>
+          <w:sz w:val="18"/>
+          <w:szCs w:val="18"/>
+        </w:rPr>
+        <w:t>S...</w:t>
+      </w:r>
+      <w:proofErr w:type="gramEnd"/>
+      <w:r>
+        <w:rPr>
+          <w:rFonts w:ascii="Verdana" w:eastAsia="Times New Roman" w:hAnsi="Verdana"/>
+          <w:sz w:val="18"/>
+          <w:szCs w:val="18"/>
+        </w:rPr>
+        <w:t xml:space="preserve"> anfängt, ist irgendwie bei Befehlen automatisch </w:t>
       </w:r>
       <w:proofErr w:type="spellStart"/>
       <w:r>
@@ -1016,38 +1108,6 @@
                 <w:lang w:val="en-US" w:eastAsia="de-DE"/>
               </w:rPr>
             </w:pPr>
-            <w:r>
-              <w:rPr>
-                <w:rFonts w:ascii="Arial" w:eastAsia="Times New Roman" w:hAnsi="Arial" w:cs="Arial"/>
-                <w:color w:val="000000"/>
-                <w:sz w:val="18"/>
-                <w:szCs w:val="18"/>
-                <w:lang w:val="en-US" w:eastAsia="de-DE"/>
-              </w:rPr>
-              <w:t>#132 Selection rectangle with more precision</w:t>
-            </w:r>
-          </w:p>
-          <w:p>
-            <w:pPr>
-              <w:spacing w:after="0" w:line="240" w:lineRule="auto"/>
-              <w:rPr>
-                <w:rFonts w:ascii="Arial" w:eastAsia="Times New Roman" w:hAnsi="Arial" w:cs="Arial"/>
-                <w:color w:val="000000"/>
-                <w:sz w:val="18"/>
-                <w:szCs w:val="18"/>
-                <w:lang w:val="en-US" w:eastAsia="de-DE"/>
-              </w:rPr>
-            </w:pPr>
-            <w:r>
-              <w:rPr>
-                <w:rFonts w:ascii="Arial" w:eastAsia="Times New Roman" w:hAnsi="Arial" w:cs="Arial"/>
-                <w:color w:val="000000"/>
-                <w:sz w:val="18"/>
-                <w:szCs w:val="18"/>
-                <w:lang w:val="en-US" w:eastAsia="de-DE"/>
-              </w:rPr>
-              <w:t>#130 Delete selection before defining new selection</w:t>
-            </w:r>
           </w:p>
         </w:tc>
         <w:tc>
@@ -2713,6 +2773,7 @@
         <w:t xml:space="preserve">Das Signal beim Auslösen eines Neurons ist nicht einfach eine Parabel, sondern eine Funktion, die näher an den in der Literatur beschriebenen Signalformen liegt. </w:t>
       </w:r>
       <w:proofErr w:type="spellStart"/>
+      <w:proofErr w:type="gramStart"/>
       <w:r>
         <w:rPr>
           <w:rFonts w:ascii="Verdana" w:eastAsia="Times New Roman" w:hAnsi="Verdana"/>
@@ -2731,6 +2792,7 @@
         <w:t>Parabel</w:t>
       </w:r>
       <w:proofErr w:type="spellEnd"/>
+      <w:proofErr w:type="gramEnd"/>
       <w:r>
         <w:rPr>
           <w:rFonts w:ascii="Verdana" w:eastAsia="Times New Roman" w:hAnsi="Verdana"/>
@@ -2875,7 +2937,27 @@
           <w:szCs w:val="18"/>
           <w:shd w:val="clear" w:color="auto" w:fill="40E0D0"/>
         </w:rPr>
-        <w:t xml:space="preserve">innesorgan konstant: Sie lässt bei intensiven Reizen nach und steigt bei immer schwächeren Reize wieder an. </w:t>
+        <w:t xml:space="preserve">innesorgan konstant: Sie lässt bei intensiven Reizen nach und steigt </w:t>
+      </w:r>
+      <w:proofErr w:type="gramStart"/>
+      <w:r>
+        <w:rPr>
+          <w:rFonts w:ascii="Verdana" w:eastAsia="Times New Roman" w:hAnsi="Verdana"/>
+          <w:sz w:val="18"/>
+          <w:szCs w:val="18"/>
+          <w:shd w:val="clear" w:color="auto" w:fill="40E0D0"/>
+        </w:rPr>
+        <w:t>bei immer schwächeren Reize</w:t>
+      </w:r>
+      <w:proofErr w:type="gramEnd"/>
+      <w:r>
+        <w:rPr>
+          <w:rFonts w:ascii="Verdana" w:eastAsia="Times New Roman" w:hAnsi="Verdana"/>
+          <w:sz w:val="18"/>
+          <w:szCs w:val="18"/>
+          <w:shd w:val="clear" w:color="auto" w:fill="40E0D0"/>
+        </w:rPr>
+        <w:t xml:space="preserve"> wieder an. </w:t>
       </w:r>
     </w:p>
     <w:p>
@@ -2896,7 +2978,27 @@
           <w:szCs w:val="18"/>
           <w:shd w:val="clear" w:color="auto" w:fill="40E0D0"/>
         </w:rPr>
-        <w:t>Man könnte also solche Frequenz-Verläufe auch erst mal als Frequenz Diagramm aus einer Datei einlesen, die man vorher bereit gestellt hat. Die könnte man mitspeichern, so dass man später mehrere Varianten vergleichen kann in ihrer Wirkung.</w:t>
+        <w:t xml:space="preserve">Man könnte also solche Frequenz-Verläufe auch erst mal als Frequenz Diagramm aus einer Datei einlesen, die man vorher </w:t>
+      </w:r>
+      <w:proofErr w:type="gramStart"/>
+      <w:r>
+        <w:rPr>
+          <w:rFonts w:ascii="Verdana" w:eastAsia="Times New Roman" w:hAnsi="Verdana"/>
+          <w:sz w:val="18"/>
+          <w:szCs w:val="18"/>
+          <w:shd w:val="clear" w:color="auto" w:fill="40E0D0"/>
+        </w:rPr>
+        <w:t>bereit gestellt</w:t>
+      </w:r>
+      <w:proofErr w:type="gramEnd"/>
+      <w:r>
+        <w:rPr>
+          <w:rFonts w:ascii="Verdana" w:eastAsia="Times New Roman" w:hAnsi="Verdana"/>
+          <w:sz w:val="18"/>
+          <w:szCs w:val="18"/>
+          <w:shd w:val="clear" w:color="auto" w:fill="40E0D0"/>
+        </w:rPr>
+        <w:t xml:space="preserve"> hat. Die könnte man mitspeichern, so dass man später mehrere Varianten vergleichen kann in ihrer Wirkung.</w:t>
       </w:r>
     </w:p>
     <w:p>
@@ -3109,6 +3211,7 @@
         <w:t xml:space="preserve">#108 Improve </w:t>
       </w:r>
       <w:proofErr w:type="spellStart"/>
+      <w:proofErr w:type="gramStart"/>
       <w:r>
         <w:rPr>
           <w:rFonts w:ascii="Arial" w:eastAsia="Times New Roman" w:hAnsi="Arial" w:cs="Arial"/>
@@ -3128,7 +3231,18 @@
           <w:szCs w:val="18"/>
           <w:lang w:val="en-US" w:eastAsia="de-DE"/>
         </w:rPr>
-        <w:t>::Includes</w:t>
+        <w:t>::</w:t>
+      </w:r>
+      <w:proofErr w:type="gramEnd"/>
+      <w:r>
+        <w:rPr>
+          <w:rFonts w:ascii="Arial" w:eastAsia="Times New Roman" w:hAnsi="Arial" w:cs="Arial"/>
+          <w:color w:val="000000"/>
+          <w:sz w:val="18"/>
+          <w:szCs w:val="18"/>
+          <w:lang w:val="en-US" w:eastAsia="de-DE"/>
+        </w:rPr>
+        <w:t>Includes</w:t>
       </w:r>
       <w:r>
         <w:rPr>
@@ -4019,6 +4133,7 @@
         <w:t xml:space="preserve">#85 Groups: Permanent </w:t>
       </w:r>
       <w:proofErr w:type="spellStart"/>
+      <w:proofErr w:type="gramStart"/>
       <w:r>
         <w:rPr>
           <w:rFonts w:ascii="Arial" w:eastAsia="Times New Roman" w:hAnsi="Arial" w:cs="Arial"/>
@@ -4040,6 +4155,7 @@
         <w:t>:rejected</w:t>
       </w:r>
       <w:proofErr w:type="spellEnd"/>
+      <w:proofErr w:type="gramEnd"/>
     </w:p>
     <w:p>
       <w:pPr>
@@ -5036,9 +5152,21 @@
           <w:szCs w:val="18"/>
           <w:lang w:val="en-US" w:eastAsia="de-DE"/>
         </w:rPr>
-        <w:t>#76 Improve selection commands  (</w:t>
+        <w:t xml:space="preserve">#76 Improve selection </w:t>
+      </w:r>
+      <w:proofErr w:type="gramStart"/>
+      <w:r>
+        <w:rPr>
+          <w:rFonts w:ascii="Arial" w:eastAsia="Times New Roman" w:hAnsi="Arial" w:cs="Arial"/>
+          <w:color w:val="000000"/>
+          <w:sz w:val="18"/>
+          <w:szCs w:val="18"/>
+          <w:lang w:val="en-US" w:eastAsia="de-DE"/>
+        </w:rPr>
+        <w:t>commands  (</w:t>
       </w:r>
       <w:proofErr w:type="spellStart"/>
+      <w:proofErr w:type="gramEnd"/>
       <w:r>
         <w:rPr>
           <w:rFonts w:ascii="Arial" w:eastAsia="Times New Roman" w:hAnsi="Arial" w:cs="Arial"/>
@@ -5131,7 +5259,25 @@
           <w:sz w:val="18"/>
           <w:szCs w:val="18"/>
         </w:rPr>
-        <w:t xml:space="preserve">Ich habe noch eine Idee. Mir ist es manchmal passiert, dass ich ein Modell verworfen habe, aber Teile daraus hätte weiter verwenden können. Kann man solche Teile nicht in einen Zwischenspeicher kopieren um sie in einem anderen Modell zu </w:t>
+        <w:t xml:space="preserve">Ich habe noch eine Idee. Mir ist es manchmal passiert, dass ich ein Modell verworfen habe, aber Teile daraus hätte </w:t>
+      </w:r>
+      <w:proofErr w:type="gramStart"/>
+      <w:r>
+        <w:rPr>
+          <w:rFonts w:ascii="Verdana" w:eastAsia="Times New Roman" w:hAnsi="Verdana"/>
+          <w:sz w:val="18"/>
+          <w:szCs w:val="18"/>
+        </w:rPr>
+        <w:t>weiter verwenden</w:t>
+      </w:r>
+      <w:proofErr w:type="gramEnd"/>
+      <w:r>
+        <w:rPr>
+          <w:rFonts w:ascii="Verdana" w:eastAsia="Times New Roman" w:hAnsi="Verdana"/>
+          <w:sz w:val="18"/>
+          <w:szCs w:val="18"/>
+        </w:rPr>
+        <w:t xml:space="preserve"> können. Kann man solche Teile nicht in einen Zwischenspeicher kopieren um sie in einem anderen Modell zu </w:t>
       </w:r>
       <w:proofErr w:type="spellStart"/>
       <w:r>
@@ -5287,7 +5433,25 @@
           <w:sz w:val="18"/>
           <w:szCs w:val="18"/>
         </w:rPr>
-        <w:t xml:space="preserve">#69 Statt einzelner Neuronen kann als Signalquelle ein kreisförmiger Bereich des Modells ausgewählt werden. Das Signal berechnet sich als gewichtete Summe aller Neuronen im Kreis, wobei das Gewicht mit dem Quadrat des Abstands vom Mittelpunkt abnimmt. Neuronen am Rand des Kreis haben praktisch keinen Einfluss, Neuronen in der Mitte den größten. </w:t>
+        <w:t xml:space="preserve">#69 Statt einzelner Neuronen kann als Signalquelle ein kreisförmiger Bereich des Modells ausgewählt werden. Das Signal berechnet sich als gewichtete Summe aller Neuronen im Kreis, wobei das Gewicht mit dem Quadrat des Abstands vom Mittelpunkt abnimmt. Neuronen am Rand </w:t>
+      </w:r>
+      <w:proofErr w:type="gramStart"/>
+      <w:r>
+        <w:rPr>
+          <w:rFonts w:ascii="Verdana" w:eastAsia="Times New Roman" w:hAnsi="Verdana"/>
+          <w:sz w:val="18"/>
+          <w:szCs w:val="18"/>
+        </w:rPr>
+        <w:t>des Kreis</w:t>
+      </w:r>
+      <w:proofErr w:type="gramEnd"/>
+      <w:r>
+        <w:rPr>
+          <w:rFonts w:ascii="Verdana" w:eastAsia="Times New Roman" w:hAnsi="Verdana"/>
+          <w:sz w:val="18"/>
+          <w:szCs w:val="18"/>
+        </w:rPr>
+        <w:t xml:space="preserve"> haben praktisch keinen Einfluss, Neuronen in der Mitte den größten. </w:t>
       </w:r>
       <w:r>
         <w:rPr>
@@ -5296,7 +5460,27 @@
           <w:szCs w:val="18"/>
           <w:shd w:val="clear" w:color="auto" w:fill="00FFFF"/>
         </w:rPr>
-        <w:t>Etwas ähnliches soll ja beim Monitor rauskommen.  Ich interpretiere das mal als 1</w:t>
+        <w:t xml:space="preserve">Etwas ähnliches soll </w:t>
+      </w:r>
+      <w:proofErr w:type="gramStart"/>
+      <w:r>
+        <w:rPr>
+          <w:rFonts w:ascii="Verdana" w:eastAsia="Times New Roman" w:hAnsi="Verdana"/>
+          <w:sz w:val="18"/>
+          <w:szCs w:val="18"/>
+          <w:shd w:val="clear" w:color="auto" w:fill="00FFFF"/>
+        </w:rPr>
+        <w:t>ja beim</w:t>
+      </w:r>
+      <w:proofErr w:type="gramEnd"/>
+      <w:r>
+        <w:rPr>
+          <w:rFonts w:ascii="Verdana" w:eastAsia="Times New Roman" w:hAnsi="Verdana"/>
+          <w:sz w:val="18"/>
+          <w:szCs w:val="18"/>
+          <w:shd w:val="clear" w:color="auto" w:fill="00FFFF"/>
+        </w:rPr>
+        <w:t xml:space="preserve"> Monitor rauskommen.  Ich interpretiere das mal als 1</w:t>
       </w:r>
     </w:p>
     <w:p>
@@ -5341,13 +5525,21 @@
         </w:numPr>
       </w:pPr>
       <w:r>
-        <w:t>#40 Automatisches Andocken </w:t>
+        <w:t xml:space="preserve">#40 Automatisches </w:t>
+      </w:r>
+      <w:proofErr w:type="gramStart"/>
+      <w:r>
+        <w:t>Andocken </w:t>
       </w:r>
       <w:r>
         <w:t xml:space="preserve"> </w:t>
       </w:r>
       <w:r>
-        <w:t>-&gt; #74 „Große“ Modul-Lösung</w:t>
+        <w:t>-</w:t>
+      </w:r>
+      <w:proofErr w:type="gramEnd"/>
+      <w:r>
+        <w:t>&gt; #74 „Große“ Modul-Lösung</w:t>
       </w:r>
     </w:p>
     <w:p>
@@ -5600,6 +5792,7 @@
         <w:t xml:space="preserve">Bei einem realen EEG hängt die dargestellte Amplitude ja auch davon ab, wie das Signal zuvor verstärkt oder sonst wie bearbeitet </w:t>
       </w:r>
       <w:proofErr w:type="spellStart"/>
+      <w:proofErr w:type="gramStart"/>
       <w:r>
         <w:rPr>
           <w:rFonts w:ascii="Verdana" w:eastAsia="Times New Roman" w:hAnsi="Verdana"/>
@@ -5618,6 +5811,7 @@
         <w:t>Beim</w:t>
       </w:r>
       <w:proofErr w:type="spellEnd"/>
+      <w:proofErr w:type="gramEnd"/>
       <w:r>
         <w:rPr>
           <w:rFonts w:ascii="Verdana" w:eastAsia="Times New Roman" w:hAnsi="Verdana"/>
@@ -6266,7 +6460,27 @@
           <w:szCs w:val="18"/>
           <w:lang w:val="en-US"/>
         </w:rPr>
-        <w:t xml:space="preserve">#35 (Input-)Neuron an Neuron </w:t>
+        <w:t xml:space="preserve">#35 (Input-)Neuron </w:t>
+      </w:r>
+      <w:proofErr w:type="gramStart"/>
+      <w:r>
+        <w:rPr>
+          <w:rFonts w:ascii="Arial" w:hAnsi="Arial" w:cs="Arial"/>
+          <w:sz w:val="18"/>
+          <w:szCs w:val="18"/>
+          <w:lang w:val="en-US"/>
+        </w:rPr>
+        <w:t>an</w:t>
+      </w:r>
+      <w:proofErr w:type="gramEnd"/>
+      <w:r>
+        <w:rPr>
+          <w:rFonts w:ascii="Arial" w:hAnsi="Arial" w:cs="Arial"/>
+          <w:sz w:val="18"/>
+          <w:szCs w:val="18"/>
+          <w:lang w:val="en-US"/>
+        </w:rPr>
+        <w:t xml:space="preserve"> Neuron </w:t>
       </w:r>
       <w:proofErr w:type="spellStart"/>
       <w:r>
@@ -6291,7 +6505,15 @@
     </w:p>
     <w:p>
       <w:r>
-        <w:t>==================== Email 23.04.2020 ======================================</w:t>
+        <w:t xml:space="preserve">==================== </w:t>
+      </w:r>
+      <w:proofErr w:type="gramStart"/>
+      <w:r>
+        <w:t>Email</w:t>
+      </w:r>
+      <w:proofErr w:type="gramEnd"/>
+      <w:r>
+        <w:t xml:space="preserve"> 23.04.2020 ======================================</w:t>
       </w:r>
     </w:p>
     <w:p>
@@ -6371,8 +6593,13 @@
       <w:r>
         <w:t xml:space="preserve">sich als </w:t>
       </w:r>
-      <w:r>
-        <w:t xml:space="preserve">extrem aufwendig </w:t>
+      <w:proofErr w:type="gramStart"/>
+      <w:r>
+        <w:t>extrem aufwendig</w:t>
+      </w:r>
+      <w:proofErr w:type="gramEnd"/>
+      <w:r>
+        <w:t xml:space="preserve"> </w:t>
       </w:r>
       <w:r>
         <w:t>herausstellen</w:t>

</xml_diff>

<commit_message>
small bugs fixed. release candidate
</commit_message>
<xml_diff>
--- a/NNet/Issues.docx
+++ b/NNet/Issues.docx
@@ -175,7 +175,7 @@
         <w:t>3</w:t>
       </w:r>
       <w:r>
-        <w:t>2</w:t>
+        <w:t>3</w:t>
       </w:r>
     </w:p>
     <w:p/>
@@ -590,50 +590,6 @@
                 <w:szCs w:val="18"/>
                 <w:lang w:val="en-US" w:eastAsia="de-DE"/>
               </w:rPr>
-              <w:t xml:space="preserve">#125 </w:t>
-            </w:r>
-            <w:proofErr w:type="spellStart"/>
-            <w:r>
-              <w:rPr>
-                <w:rFonts w:ascii="Arial" w:eastAsia="Times New Roman" w:hAnsi="Arial" w:cs="Arial"/>
-                <w:color w:val="24292E"/>
-                <w:sz w:val="18"/>
-                <w:szCs w:val="18"/>
-                <w:lang w:val="en-US" w:eastAsia="de-DE"/>
-              </w:rPr>
-              <w:t>IoNeuron</w:t>
-            </w:r>
-            <w:proofErr w:type="spellEnd"/>
-            <w:r>
-              <w:rPr>
-                <w:rFonts w:ascii="Arial" w:eastAsia="Times New Roman" w:hAnsi="Arial" w:cs="Arial"/>
-                <w:color w:val="24292E"/>
-                <w:sz w:val="18"/>
-                <w:szCs w:val="18"/>
-                <w:lang w:val="en-US" w:eastAsia="de-DE"/>
-              </w:rPr>
-              <w:t xml:space="preserve"> -&gt; Neuron by adding Pipe</w:t>
-            </w:r>
-          </w:p>
-          <w:p>
-            <w:pPr>
-              <w:spacing w:after="0" w:line="240" w:lineRule="auto"/>
-              <w:rPr>
-                <w:rFonts w:ascii="Arial" w:eastAsia="Times New Roman" w:hAnsi="Arial" w:cs="Arial"/>
-                <w:color w:val="24292E"/>
-                <w:sz w:val="18"/>
-                <w:szCs w:val="18"/>
-                <w:lang w:val="en-US" w:eastAsia="de-DE"/>
-              </w:rPr>
-            </w:pPr>
-            <w:r>
-              <w:rPr>
-                <w:rFonts w:ascii="Arial" w:eastAsia="Times New Roman" w:hAnsi="Arial" w:cs="Arial"/>
-                <w:color w:val="24292E"/>
-                <w:sz w:val="18"/>
-                <w:szCs w:val="18"/>
-                <w:lang w:val="en-US" w:eastAsia="de-DE"/>
-              </w:rPr>
               <w:t xml:space="preserve">#112 Make </w:t>
             </w:r>
             <w:proofErr w:type="spellStart"/>
@@ -1040,6 +996,50 @@
               <w:spacing w:after="0" w:line="240" w:lineRule="auto"/>
               <w:rPr>
                 <w:rFonts w:ascii="Arial" w:eastAsia="Times New Roman" w:hAnsi="Arial" w:cs="Arial"/>
+                <w:color w:val="24292E"/>
+                <w:sz w:val="18"/>
+                <w:szCs w:val="18"/>
+                <w:lang w:val="en-US" w:eastAsia="de-DE"/>
+              </w:rPr>
+            </w:pPr>
+            <w:r>
+              <w:rPr>
+                <w:rFonts w:ascii="Arial" w:eastAsia="Times New Roman" w:hAnsi="Arial" w:cs="Arial"/>
+                <w:color w:val="24292E"/>
+                <w:sz w:val="18"/>
+                <w:szCs w:val="18"/>
+                <w:lang w:val="en-US" w:eastAsia="de-DE"/>
+              </w:rPr>
+              <w:t xml:space="preserve">#125 </w:t>
+            </w:r>
+            <w:proofErr w:type="spellStart"/>
+            <w:r>
+              <w:rPr>
+                <w:rFonts w:ascii="Arial" w:eastAsia="Times New Roman" w:hAnsi="Arial" w:cs="Arial"/>
+                <w:color w:val="24292E"/>
+                <w:sz w:val="18"/>
+                <w:szCs w:val="18"/>
+                <w:lang w:val="en-US" w:eastAsia="de-DE"/>
+              </w:rPr>
+              <w:t>IoNeuron</w:t>
+            </w:r>
+            <w:proofErr w:type="spellEnd"/>
+            <w:r>
+              <w:rPr>
+                <w:rFonts w:ascii="Arial" w:eastAsia="Times New Roman" w:hAnsi="Arial" w:cs="Arial"/>
+                <w:color w:val="24292E"/>
+                <w:sz w:val="18"/>
+                <w:szCs w:val="18"/>
+                <w:lang w:val="en-US" w:eastAsia="de-DE"/>
+              </w:rPr>
+              <w:t xml:space="preserve"> -&gt; Neuron by adding Pipe</w:t>
+            </w:r>
+          </w:p>
+          <w:p>
+            <w:pPr>
+              <w:spacing w:after="0" w:line="240" w:lineRule="auto"/>
+              <w:rPr>
+                <w:rFonts w:ascii="Arial" w:eastAsia="Times New Roman" w:hAnsi="Arial" w:cs="Arial"/>
                 <w:color w:val="000000"/>
                 <w:sz w:val="18"/>
                 <w:szCs w:val="18"/>
@@ -1076,6 +1076,94 @@
                 <w:szCs w:val="18"/>
                 <w:lang w:eastAsia="de-DE"/>
               </w:rPr>
+              <w:t xml:space="preserve">#133 </w:t>
+            </w:r>
+            <w:proofErr w:type="spellStart"/>
+            <w:r>
+              <w:rPr>
+                <w:rFonts w:ascii="Arial" w:eastAsia="Times New Roman" w:hAnsi="Arial" w:cs="Arial"/>
+                <w:color w:val="000000"/>
+                <w:sz w:val="18"/>
+                <w:szCs w:val="18"/>
+                <w:lang w:eastAsia="de-DE"/>
+              </w:rPr>
+              <w:t>I</w:t>
+            </w:r>
+            <w:r>
+              <w:rPr>
+                <w:rFonts w:ascii="Arial" w:eastAsia="Times New Roman" w:hAnsi="Arial" w:cs="Arial"/>
+                <w:color w:val="000000"/>
+                <w:sz w:val="18"/>
+                <w:szCs w:val="18"/>
+                <w:lang w:eastAsia="de-DE"/>
+              </w:rPr>
+              <w:t>mprove</w:t>
+            </w:r>
+            <w:proofErr w:type="spellEnd"/>
+            <w:r>
+              <w:rPr>
+                <w:rFonts w:ascii="Arial" w:eastAsia="Times New Roman" w:hAnsi="Arial" w:cs="Arial"/>
+                <w:color w:val="000000"/>
+                <w:sz w:val="18"/>
+                <w:szCs w:val="18"/>
+                <w:lang w:eastAsia="de-DE"/>
+              </w:rPr>
+              <w:t xml:space="preserve"> </w:t>
+            </w:r>
+            <w:proofErr w:type="spellStart"/>
+            <w:r>
+              <w:rPr>
+                <w:rFonts w:ascii="Arial" w:eastAsia="Times New Roman" w:hAnsi="Arial" w:cs="Arial"/>
+                <w:color w:val="000000"/>
+                <w:sz w:val="18"/>
+                <w:szCs w:val="18"/>
+                <w:lang w:eastAsia="de-DE"/>
+              </w:rPr>
+              <w:t>nob</w:t>
+            </w:r>
+            <w:proofErr w:type="spellEnd"/>
+            <w:r>
+              <w:rPr>
+                <w:rFonts w:ascii="Arial" w:eastAsia="Times New Roman" w:hAnsi="Arial" w:cs="Arial"/>
+                <w:color w:val="000000"/>
+                <w:sz w:val="18"/>
+                <w:szCs w:val="18"/>
+                <w:lang w:eastAsia="de-DE"/>
+              </w:rPr>
+              <w:t xml:space="preserve"> </w:t>
+            </w:r>
+            <w:proofErr w:type="spellStart"/>
+            <w:r>
+              <w:rPr>
+                <w:rFonts w:ascii="Arial" w:eastAsia="Times New Roman" w:hAnsi="Arial" w:cs="Arial"/>
+                <w:color w:val="000000"/>
+                <w:sz w:val="18"/>
+                <w:szCs w:val="18"/>
+                <w:lang w:eastAsia="de-DE"/>
+              </w:rPr>
+              <w:t>overlapping</w:t>
+            </w:r>
+            <w:proofErr w:type="spellEnd"/>
+          </w:p>
+          <w:p>
+            <w:pPr>
+              <w:spacing w:after="0" w:line="240" w:lineRule="auto"/>
+              <w:rPr>
+                <w:rFonts w:ascii="Arial" w:eastAsia="Times New Roman" w:hAnsi="Arial" w:cs="Arial"/>
+                <w:color w:val="000000"/>
+                <w:sz w:val="18"/>
+                <w:szCs w:val="18"/>
+                <w:lang w:eastAsia="de-DE"/>
+              </w:rPr>
+            </w:pPr>
+            <w:r>
+              <w:rPr>
+                <w:rFonts w:ascii="Arial" w:eastAsia="Times New Roman" w:hAnsi="Arial" w:cs="Arial"/>
+                <w:color w:val="000000"/>
+                <w:sz w:val="18"/>
+                <w:szCs w:val="18"/>
+                <w:lang w:eastAsia="de-DE"/>
+              </w:rPr>
               <w:t>#63 Lichtquelle (</w:t>
             </w:r>
             <w:proofErr w:type="spellStart"/>
@@ -1163,7 +1251,7 @@
                 <w:color w:val="000000"/>
                 <w:sz w:val="18"/>
                 <w:szCs w:val="18"/>
-                <w:lang w:val="en-US" w:eastAsia="de-DE"/>
+                <w:lang w:eastAsia="de-DE"/>
               </w:rPr>
             </w:pPr>
           </w:p>

</xml_diff>

<commit_message>
big refactoring. Animations moved to Commands
</commit_message>
<xml_diff>
--- a/NNet/Issues.docx
+++ b/NNet/Issues.docx
@@ -21,117 +21,7 @@
           <w:sz w:val="18"/>
           <w:szCs w:val="18"/>
         </w:rPr>
-        <w:t xml:space="preserve">Dass die Shift-Taste mit </w:t>
-      </w:r>
-      <w:proofErr w:type="gramStart"/>
-      <w:r>
-        <w:rPr>
-          <w:rFonts w:ascii="Verdana" w:eastAsia="Times New Roman" w:hAnsi="Verdana"/>
-          <w:sz w:val="18"/>
-          <w:szCs w:val="18"/>
-        </w:rPr>
-        <w:t>rein kommt</w:t>
-      </w:r>
-      <w:proofErr w:type="gramEnd"/>
-      <w:r>
-        <w:rPr>
-          <w:rFonts w:ascii="Verdana" w:eastAsia="Times New Roman" w:hAnsi="Verdana"/>
-          <w:sz w:val="18"/>
-          <w:szCs w:val="18"/>
-        </w:rPr>
-        <w:t xml:space="preserve">, ist überraschend. Wenn außer </w:t>
-      </w:r>
-      <w:proofErr w:type="spellStart"/>
-      <w:r>
-        <w:rPr>
-          <w:rFonts w:ascii="Verdana" w:eastAsia="Times New Roman" w:hAnsi="Verdana"/>
-          <w:sz w:val="18"/>
-          <w:szCs w:val="18"/>
-        </w:rPr>
-        <w:t>Ctrl</w:t>
-      </w:r>
-      <w:proofErr w:type="spellEnd"/>
-      <w:r>
-        <w:rPr>
-          <w:rFonts w:ascii="Verdana" w:eastAsia="Times New Roman" w:hAnsi="Verdana"/>
-          <w:sz w:val="18"/>
-          <w:szCs w:val="18"/>
-        </w:rPr>
-        <w:t>/</w:t>
-      </w:r>
-      <w:proofErr w:type="spellStart"/>
-      <w:r>
-        <w:rPr>
-          <w:rFonts w:ascii="Verdana" w:eastAsia="Times New Roman" w:hAnsi="Verdana"/>
-          <w:sz w:val="18"/>
-          <w:szCs w:val="18"/>
-        </w:rPr>
-        <w:t>strg</w:t>
-      </w:r>
-      <w:proofErr w:type="spellEnd"/>
-      <w:r>
-        <w:rPr>
-          <w:rFonts w:ascii="Verdana" w:eastAsia="Times New Roman" w:hAnsi="Verdana"/>
-          <w:sz w:val="18"/>
-          <w:szCs w:val="18"/>
-        </w:rPr>
-        <w:t xml:space="preserve"> eine weitere Taste eine Rolle spielt, solltest du das extra ankündigen in einer </w:t>
-      </w:r>
-      <w:proofErr w:type="spellStart"/>
-      <w:proofErr w:type="gramStart"/>
-      <w:r>
-        <w:rPr>
-          <w:rFonts w:ascii="Verdana" w:eastAsia="Times New Roman" w:hAnsi="Verdana"/>
-          <w:sz w:val="18"/>
-          <w:szCs w:val="18"/>
-        </w:rPr>
-        <w:t>email</w:t>
-      </w:r>
-      <w:proofErr w:type="spellEnd"/>
-      <w:proofErr w:type="gramEnd"/>
-      <w:r>
-        <w:rPr>
-          <w:rFonts w:ascii="Verdana" w:eastAsia="Times New Roman" w:hAnsi="Verdana"/>
-          <w:sz w:val="18"/>
-          <w:szCs w:val="18"/>
-        </w:rPr>
-        <w:t xml:space="preserve">, weil es so ungewohnt ist. Was mit </w:t>
-      </w:r>
-      <w:proofErr w:type="gramStart"/>
-      <w:r>
-        <w:rPr>
-          <w:rFonts w:ascii="Verdana" w:eastAsia="Times New Roman" w:hAnsi="Verdana"/>
-          <w:sz w:val="18"/>
-          <w:szCs w:val="18"/>
-        </w:rPr>
-        <w:t>S...</w:t>
-      </w:r>
-      <w:proofErr w:type="gramEnd"/>
-      <w:r>
-        <w:rPr>
-          <w:rFonts w:ascii="Verdana" w:eastAsia="Times New Roman" w:hAnsi="Verdana"/>
-          <w:sz w:val="18"/>
-          <w:szCs w:val="18"/>
-        </w:rPr>
-        <w:t xml:space="preserve"> anfängt, ist irgendwie bei Befehlen automatisch </w:t>
-      </w:r>
-      <w:proofErr w:type="spellStart"/>
-      <w:r>
-        <w:rPr>
-          <w:rFonts w:ascii="Verdana" w:eastAsia="Times New Roman" w:hAnsi="Verdana"/>
-          <w:sz w:val="18"/>
-          <w:szCs w:val="18"/>
-        </w:rPr>
-        <w:t>strg</w:t>
-      </w:r>
-      <w:proofErr w:type="spellEnd"/>
-      <w:r>
-        <w:rPr>
-          <w:rFonts w:ascii="Verdana" w:eastAsia="Times New Roman" w:hAnsi="Verdana"/>
-          <w:sz w:val="18"/>
-          <w:szCs w:val="18"/>
-        </w:rPr>
-        <w:t xml:space="preserve"> bei mir.</w:t>
+        <w:t>Dass die Shift-Taste mit rein kommt, ist überraschend. Wenn außer Ctrl/strg eine weitere Taste eine Rolle spielt, solltest du das extra ankündigen in einer email, weil es so ungewohnt ist. Was mit S... anfängt, ist irgendwie bei Befehlen automatisch strg bei mir.</w:t>
       </w:r>
     </w:p>
     <w:p>
@@ -152,21 +42,8 @@
       </w:r>
     </w:p>
     <w:p>
-      <w:proofErr w:type="spellStart"/>
-      <w:r>
-        <w:t>Latest</w:t>
-      </w:r>
-      <w:proofErr w:type="spellEnd"/>
-      <w:r>
-        <w:t xml:space="preserve"> </w:t>
-      </w:r>
-      <w:proofErr w:type="spellStart"/>
-      <w:r>
-        <w:t>Issue</w:t>
-      </w:r>
-      <w:proofErr w:type="spellEnd"/>
-      <w:r>
-        <w:t xml:space="preserve"> #</w:t>
+      <w:r>
+        <w:t>Latest Issue #</w:t>
       </w:r>
       <w:r>
         <w:t>1</w:t>
@@ -175,7 +52,7 @@
         <w:t>3</w:t>
       </w:r>
       <w:r>
-        <w:t>3</w:t>
+        <w:t>9</w:t>
       </w:r>
     </w:p>
     <w:p/>
@@ -228,18 +105,8 @@
                 <w:color w:val="000000"/>
                 <w:lang w:eastAsia="de-DE"/>
               </w:rPr>
-              <w:t xml:space="preserve">Show </w:t>
+              <w:t>Show stopper</w:t>
             </w:r>
-            <w:proofErr w:type="spellStart"/>
-            <w:r>
-              <w:rPr>
-                <w:rFonts w:ascii="Calibri" w:eastAsia="Times New Roman" w:hAnsi="Calibri" w:cs="Calibri"/>
-                <w:color w:val="000000"/>
-                <w:lang w:eastAsia="de-DE"/>
-              </w:rPr>
-              <w:t>stopper</w:t>
-            </w:r>
-            <w:proofErr w:type="spellEnd"/>
           </w:p>
         </w:tc>
         <w:tc>
@@ -300,9 +167,20 @@
                 <w:szCs w:val="18"/>
                 <w:lang w:val="en-US" w:eastAsia="de-DE"/>
               </w:rPr>
-              <w:t xml:space="preserve">#129 </w:t>
+              <w:t>#138 Bug (Paul)</w:t>
             </w:r>
-            <w:proofErr w:type="spellStart"/>
+          </w:p>
+          <w:p>
+            <w:pPr>
+              <w:spacing w:after="0" w:line="240" w:lineRule="auto"/>
+              <w:rPr>
+                <w:rFonts w:ascii="Arial" w:eastAsia="Times New Roman" w:hAnsi="Arial" w:cs="Arial"/>
+                <w:color w:val="24292E"/>
+                <w:sz w:val="18"/>
+                <w:szCs w:val="18"/>
+                <w:lang w:val="en-US" w:eastAsia="de-DE"/>
+              </w:rPr>
+            </w:pPr>
             <w:r>
               <w:rPr>
                 <w:rFonts w:ascii="Arial" w:eastAsia="Times New Roman" w:hAnsi="Arial" w:cs="Arial"/>
@@ -311,9 +189,8 @@
                 <w:szCs w:val="18"/>
                 <w:lang w:val="en-US" w:eastAsia="de-DE"/>
               </w:rPr>
-              <w:t>DeleteSelection</w:t>
+              <w:t>#13</w:t>
             </w:r>
-            <w:proofErr w:type="spellEnd"/>
             <w:r>
               <w:rPr>
                 <w:rFonts w:ascii="Arial" w:eastAsia="Times New Roman" w:hAnsi="Arial" w:cs="Arial"/>
@@ -322,7 +199,39 @@
                 <w:szCs w:val="18"/>
                 <w:lang w:val="en-US" w:eastAsia="de-DE"/>
               </w:rPr>
-              <w:t xml:space="preserve"> cras</w:t>
+              <w:t>9</w:t>
+            </w:r>
+            <w:r>
+              <w:rPr>
+                <w:rFonts w:ascii="Arial" w:eastAsia="Times New Roman" w:hAnsi="Arial" w:cs="Arial"/>
+                <w:color w:val="24292E"/>
+                <w:sz w:val="18"/>
+                <w:szCs w:val="18"/>
+                <w:lang w:val="en-US" w:eastAsia="de-DE"/>
+              </w:rPr>
+              <w:t xml:space="preserve"> Bug (Paul)</w:t>
+            </w:r>
+          </w:p>
+          <w:p>
+            <w:pPr>
+              <w:spacing w:after="0" w:line="240" w:lineRule="auto"/>
+              <w:rPr>
+                <w:rFonts w:ascii="Arial" w:eastAsia="Times New Roman" w:hAnsi="Arial" w:cs="Arial"/>
+                <w:color w:val="24292E"/>
+                <w:sz w:val="18"/>
+                <w:szCs w:val="18"/>
+                <w:lang w:val="en-US" w:eastAsia="de-DE"/>
+              </w:rPr>
+            </w:pPr>
+            <w:r>
+              <w:rPr>
+                <w:rFonts w:ascii="Arial" w:eastAsia="Times New Roman" w:hAnsi="Arial" w:cs="Arial"/>
+                <w:color w:val="24292E"/>
+                <w:sz w:val="18"/>
+                <w:szCs w:val="18"/>
+                <w:lang w:val="en-US" w:eastAsia="de-DE"/>
+              </w:rPr>
+              <w:t>#129 DeleteSelection cras</w:t>
             </w:r>
             <w:r>
               <w:rPr>
@@ -518,18 +427,8 @@
                 <w:color w:val="000000"/>
                 <w:lang w:eastAsia="de-DE"/>
               </w:rPr>
-              <w:t xml:space="preserve">High </w:t>
+              <w:t>High value</w:t>
             </w:r>
-            <w:proofErr w:type="spellStart"/>
-            <w:r>
-              <w:rPr>
-                <w:rFonts w:ascii="Calibri" w:eastAsia="Times New Roman" w:hAnsi="Calibri" w:cs="Calibri"/>
-                <w:color w:val="000000"/>
-                <w:lang w:eastAsia="de-DE"/>
-              </w:rPr>
-              <w:t>value</w:t>
-            </w:r>
-            <w:proofErr w:type="spellEnd"/>
           </w:p>
         </w:tc>
         <w:tc>
@@ -590,9 +489,20 @@
                 <w:szCs w:val="18"/>
                 <w:lang w:val="en-US" w:eastAsia="de-DE"/>
               </w:rPr>
-              <w:t xml:space="preserve">#112 Make </w:t>
+              <w:t>#137 Stimulus</w:t>
             </w:r>
-            <w:proofErr w:type="spellStart"/>
+          </w:p>
+          <w:p>
+            <w:pPr>
+              <w:spacing w:after="0" w:line="240" w:lineRule="auto"/>
+              <w:rPr>
+                <w:rFonts w:ascii="Arial" w:eastAsia="Times New Roman" w:hAnsi="Arial" w:cs="Arial"/>
+                <w:color w:val="24292E"/>
+                <w:sz w:val="18"/>
+                <w:szCs w:val="18"/>
+                <w:lang w:val="en-US" w:eastAsia="de-DE"/>
+              </w:rPr>
+            </w:pPr>
             <w:r>
               <w:rPr>
                 <w:rFonts w:ascii="Arial" w:eastAsia="Times New Roman" w:hAnsi="Arial" w:cs="Arial"/>
@@ -601,18 +511,7 @@
                 <w:szCs w:val="18"/>
                 <w:lang w:val="en-US" w:eastAsia="de-DE"/>
               </w:rPr>
-              <w:t>AddModel</w:t>
-            </w:r>
-            <w:proofErr w:type="spellEnd"/>
-            <w:r>
-              <w:rPr>
-                <w:rFonts w:ascii="Arial" w:eastAsia="Times New Roman" w:hAnsi="Arial" w:cs="Arial"/>
-                <w:color w:val="24292E"/>
-                <w:sz w:val="18"/>
-                <w:szCs w:val="18"/>
-                <w:lang w:val="en-US" w:eastAsia="de-DE"/>
-              </w:rPr>
-              <w:t xml:space="preserve"> reproduceable (file name not in parameter list)</w:t>
+              <w:t>#112 Make AddModel reproduceable (file name not in parameter list)</w:t>
             </w:r>
           </w:p>
         </w:tc>
@@ -649,20 +548,8 @@
                 <w:szCs w:val="18"/>
                 <w:lang w:val="en-US" w:eastAsia="de-DE"/>
               </w:rPr>
-              <w:t xml:space="preserve">#109 Rounded </w:t>
+              <w:t>#109 Rounded IoNeurons</w:t>
             </w:r>
-            <w:proofErr w:type="spellStart"/>
-            <w:r>
-              <w:rPr>
-                <w:rFonts w:ascii="Arial" w:eastAsia="Times New Roman" w:hAnsi="Arial" w:cs="Arial"/>
-                <w:color w:val="000000"/>
-                <w:sz w:val="18"/>
-                <w:szCs w:val="18"/>
-                <w:lang w:val="en-US" w:eastAsia="de-DE"/>
-              </w:rPr>
-              <w:t>IoNeurons</w:t>
-            </w:r>
-            <w:proofErr w:type="spellEnd"/>
           </w:p>
           <w:p>
             <w:pPr>
@@ -828,18 +715,8 @@
                 <w:color w:val="000000"/>
                 <w:lang w:eastAsia="de-DE"/>
               </w:rPr>
-              <w:t xml:space="preserve">Middle </w:t>
+              <w:t>Middle value</w:t>
             </w:r>
-            <w:proofErr w:type="spellStart"/>
-            <w:r>
-              <w:rPr>
-                <w:rFonts w:ascii="Calibri" w:eastAsia="Times New Roman" w:hAnsi="Calibri" w:cs="Calibri"/>
-                <w:color w:val="000000"/>
-                <w:lang w:eastAsia="de-DE"/>
-              </w:rPr>
-              <w:t>value</w:t>
-            </w:r>
-            <w:proofErr w:type="spellEnd"/>
           </w:p>
         </w:tc>
         <w:tc>
@@ -934,29 +811,7 @@
                 <w:szCs w:val="18"/>
                 <w:lang w:val="en-US" w:eastAsia="de-DE"/>
               </w:rPr>
-              <w:t xml:space="preserve">#126 Link to </w:t>
-            </w:r>
-            <w:proofErr w:type="spellStart"/>
-            <w:r>
-              <w:rPr>
-                <w:rFonts w:ascii="Arial" w:eastAsia="Times New Roman" w:hAnsi="Arial" w:cs="Arial"/>
-                <w:color w:val="000000"/>
-                <w:sz w:val="18"/>
-                <w:szCs w:val="18"/>
-                <w:lang w:val="en-US" w:eastAsia="de-DE"/>
-              </w:rPr>
-              <w:t>doku</w:t>
-            </w:r>
-            <w:proofErr w:type="spellEnd"/>
-            <w:r>
-              <w:rPr>
-                <w:rFonts w:ascii="Arial" w:eastAsia="Times New Roman" w:hAnsi="Arial" w:cs="Arial"/>
-                <w:color w:val="000000"/>
-                <w:sz w:val="18"/>
-                <w:szCs w:val="18"/>
-                <w:lang w:val="en-US" w:eastAsia="de-DE"/>
-              </w:rPr>
-              <w:t xml:space="preserve"> in Help menu</w:t>
+              <w:t>#126 Link to doku in Help menu</w:t>
             </w:r>
           </w:p>
           <w:p>
@@ -1010,29 +865,7 @@
                 <w:szCs w:val="18"/>
                 <w:lang w:val="en-US" w:eastAsia="de-DE"/>
               </w:rPr>
-              <w:t xml:space="preserve">#125 </w:t>
-            </w:r>
-            <w:proofErr w:type="spellStart"/>
-            <w:r>
-              <w:rPr>
-                <w:rFonts w:ascii="Arial" w:eastAsia="Times New Roman" w:hAnsi="Arial" w:cs="Arial"/>
-                <w:color w:val="24292E"/>
-                <w:sz w:val="18"/>
-                <w:szCs w:val="18"/>
-                <w:lang w:val="en-US" w:eastAsia="de-DE"/>
-              </w:rPr>
-              <w:t>IoNeuron</w:t>
-            </w:r>
-            <w:proofErr w:type="spellEnd"/>
-            <w:r>
-              <w:rPr>
-                <w:rFonts w:ascii="Arial" w:eastAsia="Times New Roman" w:hAnsi="Arial" w:cs="Arial"/>
-                <w:color w:val="24292E"/>
-                <w:sz w:val="18"/>
-                <w:szCs w:val="18"/>
-                <w:lang w:val="en-US" w:eastAsia="de-DE"/>
-              </w:rPr>
-              <w:t xml:space="preserve"> -&gt; Neuron by adding Pipe</w:t>
+              <w:t>#125 IoNeuron -&gt; Neuron by adding Pipe</w:t>
             </w:r>
           </w:p>
           <w:p>
@@ -1065,7 +898,7 @@
                 <w:color w:val="000000"/>
                 <w:sz w:val="18"/>
                 <w:szCs w:val="18"/>
-                <w:lang w:eastAsia="de-DE"/>
+                <w:lang w:val="en-US" w:eastAsia="de-DE"/>
               </w:rPr>
             </w:pPr>
             <w:r>
@@ -1074,76 +907,10 @@
                 <w:color w:val="000000"/>
                 <w:sz w:val="18"/>
                 <w:szCs w:val="18"/>
-                <w:lang w:eastAsia="de-DE"/>
-              </w:rPr>
-              <w:t xml:space="preserve">#133 </w:t>
+                <w:lang w:val="en-US" w:eastAsia="de-DE"/>
+              </w:rPr>
+              <w:t>#136 Enhance branches/merges (?) (Paul 2)</w:t>
             </w:r>
-            <w:proofErr w:type="spellStart"/>
-            <w:r>
-              <w:rPr>
-                <w:rFonts w:ascii="Arial" w:eastAsia="Times New Roman" w:hAnsi="Arial" w:cs="Arial"/>
-                <w:color w:val="000000"/>
-                <w:sz w:val="18"/>
-                <w:szCs w:val="18"/>
-                <w:lang w:eastAsia="de-DE"/>
-              </w:rPr>
-              <w:t>I</w:t>
-            </w:r>
-            <w:r>
-              <w:rPr>
-                <w:rFonts w:ascii="Arial" w:eastAsia="Times New Roman" w:hAnsi="Arial" w:cs="Arial"/>
-                <w:color w:val="000000"/>
-                <w:sz w:val="18"/>
-                <w:szCs w:val="18"/>
-                <w:lang w:eastAsia="de-DE"/>
-              </w:rPr>
-              <w:t>mprove</w:t>
-            </w:r>
-            <w:proofErr w:type="spellEnd"/>
-            <w:r>
-              <w:rPr>
-                <w:rFonts w:ascii="Arial" w:eastAsia="Times New Roman" w:hAnsi="Arial" w:cs="Arial"/>
-                <w:color w:val="000000"/>
-                <w:sz w:val="18"/>
-                <w:szCs w:val="18"/>
-                <w:lang w:eastAsia="de-DE"/>
-              </w:rPr>
-              <w:t xml:space="preserve"> </w:t>
-            </w:r>
-            <w:proofErr w:type="spellStart"/>
-            <w:r>
-              <w:rPr>
-                <w:rFonts w:ascii="Arial" w:eastAsia="Times New Roman" w:hAnsi="Arial" w:cs="Arial"/>
-                <w:color w:val="000000"/>
-                <w:sz w:val="18"/>
-                <w:szCs w:val="18"/>
-                <w:lang w:eastAsia="de-DE"/>
-              </w:rPr>
-              <w:t>nob</w:t>
-            </w:r>
-            <w:proofErr w:type="spellEnd"/>
-            <w:r>
-              <w:rPr>
-                <w:rFonts w:ascii="Arial" w:eastAsia="Times New Roman" w:hAnsi="Arial" w:cs="Arial"/>
-                <w:color w:val="000000"/>
-                <w:sz w:val="18"/>
-                <w:szCs w:val="18"/>
-                <w:lang w:eastAsia="de-DE"/>
-              </w:rPr>
-              <w:t xml:space="preserve"> </w:t>
-            </w:r>
-            <w:proofErr w:type="spellStart"/>
-            <w:r>
-              <w:rPr>
-                <w:rFonts w:ascii="Arial" w:eastAsia="Times New Roman" w:hAnsi="Arial" w:cs="Arial"/>
-                <w:color w:val="000000"/>
-                <w:sz w:val="18"/>
-                <w:szCs w:val="18"/>
-                <w:lang w:eastAsia="de-DE"/>
-              </w:rPr>
-              <w:t>overlapping</w:t>
-            </w:r>
-            <w:proofErr w:type="spellEnd"/>
           </w:p>
           <w:p>
             <w:pPr>
@@ -1153,7 +920,7 @@
                 <w:color w:val="000000"/>
                 <w:sz w:val="18"/>
                 <w:szCs w:val="18"/>
-                <w:lang w:eastAsia="de-DE"/>
+                <w:lang w:val="en-US" w:eastAsia="de-DE"/>
               </w:rPr>
             </w:pPr>
             <w:r>
@@ -1162,63 +929,41 @@
                 <w:color w:val="000000"/>
                 <w:sz w:val="18"/>
                 <w:szCs w:val="18"/>
-                <w:lang w:eastAsia="de-DE"/>
+                <w:lang w:val="en-US" w:eastAsia="de-DE"/>
+              </w:rPr>
+              <w:t>#133 Improve nob overlapping</w:t>
+            </w:r>
+          </w:p>
+          <w:p>
+            <w:pPr>
+              <w:spacing w:after="0" w:line="240" w:lineRule="auto"/>
+              <w:rPr>
+                <w:rFonts w:ascii="Arial" w:eastAsia="Times New Roman" w:hAnsi="Arial" w:cs="Arial"/>
+                <w:color w:val="000000"/>
+                <w:sz w:val="18"/>
+                <w:szCs w:val="18"/>
+                <w:lang w:val="en-US" w:eastAsia="de-DE"/>
+              </w:rPr>
+            </w:pPr>
+            <w:r>
+              <w:rPr>
+                <w:rFonts w:ascii="Arial" w:eastAsia="Times New Roman" w:hAnsi="Arial" w:cs="Arial"/>
+                <w:color w:val="000000"/>
+                <w:sz w:val="18"/>
+                <w:szCs w:val="18"/>
+                <w:lang w:val="en-US" w:eastAsia="de-DE"/>
               </w:rPr>
               <w:t>#63 Lichtquelle (</w:t>
             </w:r>
-            <w:proofErr w:type="spellStart"/>
             <w:r>
               <w:rPr>
                 <w:rFonts w:ascii="Arial" w:eastAsia="Times New Roman" w:hAnsi="Arial" w:cs="Arial"/>
                 <w:color w:val="000000"/>
                 <w:sz w:val="18"/>
                 <w:szCs w:val="18"/>
-                <w:lang w:eastAsia="de-DE"/>
-              </w:rPr>
-              <w:t>needs</w:t>
-            </w:r>
-            <w:proofErr w:type="spellEnd"/>
-            <w:r>
-              <w:rPr>
-                <w:rFonts w:ascii="Arial" w:eastAsia="Times New Roman" w:hAnsi="Arial" w:cs="Arial"/>
-                <w:color w:val="000000"/>
-                <w:sz w:val="18"/>
-                <w:szCs w:val="18"/>
-                <w:lang w:eastAsia="de-DE"/>
-              </w:rPr>
-              <w:t xml:space="preserve"> </w:t>
-            </w:r>
-            <w:proofErr w:type="spellStart"/>
-            <w:r>
-              <w:rPr>
-                <w:rFonts w:ascii="Arial" w:eastAsia="Times New Roman" w:hAnsi="Arial" w:cs="Arial"/>
-                <w:color w:val="000000"/>
-                <w:sz w:val="18"/>
-                <w:szCs w:val="18"/>
-                <w:lang w:eastAsia="de-DE"/>
-              </w:rPr>
-              <w:t>senso</w:t>
-            </w:r>
-            <w:r>
-              <w:rPr>
-                <w:rFonts w:ascii="Arial" w:eastAsia="Times New Roman" w:hAnsi="Arial" w:cs="Arial"/>
-                <w:color w:val="000000"/>
-                <w:sz w:val="18"/>
-                <w:szCs w:val="18"/>
-                <w:lang w:eastAsia="de-DE"/>
-              </w:rPr>
-              <w:t>rs</w:t>
-            </w:r>
-            <w:proofErr w:type="spellEnd"/>
-            <w:r>
-              <w:rPr>
-                <w:rFonts w:ascii="Arial" w:eastAsia="Times New Roman" w:hAnsi="Arial" w:cs="Arial"/>
-                <w:color w:val="000000"/>
-                <w:sz w:val="18"/>
-                <w:szCs w:val="18"/>
-                <w:lang w:eastAsia="de-DE"/>
-              </w:rPr>
-              <w:t>)</w:t>
+                <w:lang w:val="en-US" w:eastAsia="de-DE"/>
+              </w:rPr>
+              <w:t>needs sensors)</w:t>
             </w:r>
           </w:p>
           <w:p>
@@ -1456,18 +1201,8 @@
                 <w:color w:val="000000"/>
                 <w:lang w:eastAsia="de-DE"/>
               </w:rPr>
-              <w:t xml:space="preserve">Low </w:t>
+              <w:t>Low value</w:t>
             </w:r>
-            <w:proofErr w:type="spellStart"/>
-            <w:r>
-              <w:rPr>
-                <w:rFonts w:ascii="Calibri" w:eastAsia="Times New Roman" w:hAnsi="Calibri" w:cs="Calibri"/>
-                <w:color w:val="000000"/>
-                <w:lang w:eastAsia="de-DE"/>
-              </w:rPr>
-              <w:t>value</w:t>
-            </w:r>
-            <w:proofErr w:type="spellEnd"/>
           </w:p>
         </w:tc>
         <w:tc>
@@ -1577,20 +1312,8 @@
                 <w:szCs w:val="18"/>
                 <w:lang w:val="en-US" w:eastAsia="de-DE"/>
               </w:rPr>
-              <w:t xml:space="preserve">#71 Color for </w:t>
+              <w:t>#71 Color for WindowBackground</w:t>
             </w:r>
-            <w:proofErr w:type="spellStart"/>
-            <w:r>
-              <w:rPr>
-                <w:rFonts w:ascii="Arial" w:eastAsia="Times New Roman" w:hAnsi="Arial" w:cs="Arial"/>
-                <w:color w:val="000000"/>
-                <w:sz w:val="18"/>
-                <w:szCs w:val="18"/>
-                <w:lang w:val="en-US" w:eastAsia="de-DE"/>
-              </w:rPr>
-              <w:t>WindowBackground</w:t>
-            </w:r>
-            <w:proofErr w:type="spellEnd"/>
           </w:p>
         </w:tc>
         <w:tc>
@@ -1648,9 +1371,20 @@
                 <w:szCs w:val="18"/>
                 <w:lang w:val="en-US" w:eastAsia="de-DE"/>
               </w:rPr>
-              <w:t xml:space="preserve">#13 </w:t>
+              <w:t>#134 Button to add specific module (Paul 3)</w:t>
             </w:r>
-            <w:proofErr w:type="spellStart"/>
+          </w:p>
+          <w:p>
+            <w:pPr>
+              <w:spacing w:after="0" w:line="240" w:lineRule="auto"/>
+              <w:rPr>
+                <w:rFonts w:ascii="Arial" w:eastAsia="Times New Roman" w:hAnsi="Arial" w:cs="Arial"/>
+                <w:color w:val="000000"/>
+                <w:sz w:val="18"/>
+                <w:szCs w:val="18"/>
+                <w:lang w:val="en-US" w:eastAsia="de-DE"/>
+              </w:rPr>
+            </w:pPr>
             <w:r>
               <w:rPr>
                 <w:rFonts w:ascii="Arial" w:eastAsia="Times New Roman" w:hAnsi="Arial" w:cs="Arial"/>
@@ -1659,9 +1393,8 @@
                 <w:szCs w:val="18"/>
                 <w:lang w:val="en-US" w:eastAsia="de-DE"/>
               </w:rPr>
-              <w:t>Andocken</w:t>
+              <w:t>#135 Button for specific sound</w:t>
             </w:r>
-            <w:proofErr w:type="spellEnd"/>
             <w:r>
               <w:rPr>
                 <w:rFonts w:ascii="Arial" w:eastAsia="Times New Roman" w:hAnsi="Arial" w:cs="Arial"/>
@@ -1670,9 +1403,20 @@
                 <w:szCs w:val="18"/>
                 <w:lang w:val="en-US" w:eastAsia="de-DE"/>
               </w:rPr>
-              <w:t xml:space="preserve"> </w:t>
+              <w:t xml:space="preserve"> (Paul 3)</w:t>
             </w:r>
-            <w:proofErr w:type="spellStart"/>
+          </w:p>
+          <w:p>
+            <w:pPr>
+              <w:spacing w:after="0" w:line="240" w:lineRule="auto"/>
+              <w:rPr>
+                <w:rFonts w:ascii="Arial" w:eastAsia="Times New Roman" w:hAnsi="Arial" w:cs="Arial"/>
+                <w:color w:val="000000"/>
+                <w:sz w:val="18"/>
+                <w:szCs w:val="18"/>
+                <w:lang w:val="en-US" w:eastAsia="de-DE"/>
+              </w:rPr>
+            </w:pPr>
             <w:r>
               <w:rPr>
                 <w:rFonts w:ascii="Arial" w:eastAsia="Times New Roman" w:hAnsi="Arial" w:cs="Arial"/>
@@ -1681,18 +1425,7 @@
                 <w:szCs w:val="18"/>
                 <w:lang w:val="en-US" w:eastAsia="de-DE"/>
               </w:rPr>
-              <w:t>durch</w:t>
-            </w:r>
-            <w:proofErr w:type="spellEnd"/>
-            <w:r>
-              <w:rPr>
-                <w:rFonts w:ascii="Arial" w:eastAsia="Times New Roman" w:hAnsi="Arial" w:cs="Arial"/>
-                <w:color w:val="000000"/>
-                <w:sz w:val="18"/>
-                <w:szCs w:val="18"/>
-                <w:lang w:val="en-US" w:eastAsia="de-DE"/>
-              </w:rPr>
-              <w:t xml:space="preserve"> Move Pipe</w:t>
+              <w:t>#13 Andocken durch Move Pipe</w:t>
             </w:r>
           </w:p>
           <w:p>
@@ -1736,20 +1469,8 @@
                 <w:szCs w:val="18"/>
                 <w:lang w:val="en-US" w:eastAsia="de-DE"/>
               </w:rPr>
-              <w:t xml:space="preserve">#12 Split </w:t>
+              <w:t>#12 Split Dendrit</w:t>
             </w:r>
-            <w:proofErr w:type="spellStart"/>
-            <w:r>
-              <w:rPr>
-                <w:rFonts w:ascii="Arial" w:eastAsia="Times New Roman" w:hAnsi="Arial" w:cs="Arial"/>
-                <w:color w:val="000000"/>
-                <w:sz w:val="18"/>
-                <w:szCs w:val="18"/>
-                <w:lang w:val="en-US" w:eastAsia="de-DE"/>
-              </w:rPr>
-              <w:t>Dendrit</w:t>
-            </w:r>
-            <w:proofErr w:type="spellEnd"/>
             <w:r>
               <w:rPr>
                 <w:rFonts w:ascii="Arial" w:eastAsia="Times New Roman" w:hAnsi="Arial" w:cs="Arial"/>
@@ -1780,20 +1501,8 @@
                 <w:szCs w:val="18"/>
                 <w:lang w:val="en-US" w:eastAsia="de-DE"/>
               </w:rPr>
-              <w:t xml:space="preserve">#115 Undo/Redo icons sometimes </w:t>
+              <w:t>#115 Undo/Redo icons sometimes incorrcet</w:t>
             </w:r>
-            <w:proofErr w:type="spellStart"/>
-            <w:r>
-              <w:rPr>
-                <w:rFonts w:ascii="Arial" w:eastAsia="Times New Roman" w:hAnsi="Arial" w:cs="Arial"/>
-                <w:color w:val="000000"/>
-                <w:sz w:val="18"/>
-                <w:szCs w:val="18"/>
-                <w:lang w:val="en-US" w:eastAsia="de-DE"/>
-              </w:rPr>
-              <w:t>incorrcet</w:t>
-            </w:r>
-            <w:proofErr w:type="spellEnd"/>
           </w:p>
           <w:p>
             <w:pPr>
@@ -1912,20 +1621,8 @@
                 <w:szCs w:val="18"/>
                 <w:lang w:val="en-US" w:eastAsia="de-DE"/>
               </w:rPr>
-              <w:t xml:space="preserve">#72 Zoom </w:t>
+              <w:t>#72 Zoom DescWin</w:t>
             </w:r>
-            <w:proofErr w:type="spellStart"/>
-            <w:r>
-              <w:rPr>
-                <w:rFonts w:ascii="Arial" w:eastAsia="Times New Roman" w:hAnsi="Arial" w:cs="Arial"/>
-                <w:color w:val="000000"/>
-                <w:sz w:val="18"/>
-                <w:szCs w:val="18"/>
-                <w:lang w:val="en-US" w:eastAsia="de-DE"/>
-              </w:rPr>
-              <w:t>DescWin</w:t>
-            </w:r>
-            <w:proofErr w:type="spellEnd"/>
           </w:p>
           <w:p>
             <w:pPr>
@@ -2112,7 +1809,6 @@
                 <w:lang w:eastAsia="de-DE"/>
               </w:rPr>
             </w:pPr>
-            <w:proofErr w:type="spellStart"/>
             <w:r>
               <w:rPr>
                 <w:rFonts w:ascii="Calibri" w:eastAsia="Times New Roman" w:hAnsi="Calibri" w:cs="Calibri"/>
@@ -2121,7 +1817,6 @@
               </w:rPr>
               <w:t>Effort</w:t>
             </w:r>
-            <w:proofErr w:type="spellEnd"/>
           </w:p>
         </w:tc>
         <w:tc>
@@ -2269,37 +1964,16 @@
           <w:sz w:val="18"/>
           <w:szCs w:val="18"/>
         </w:rPr>
-        <w:t xml:space="preserve">Das Signal beim Auslösen eines Neurons ist nicht einfach eine Parabel, sondern eine Funktion, die näher an den in der Literatur beschriebenen Signalformen liegt. </w:t>
-      </w:r>
-      <w:proofErr w:type="spellStart"/>
-      <w:proofErr w:type="gramStart"/>
+        <w:t>Das Signal beim Auslösen eines Neurons ist nicht einfach eine Parabel, sondern eine Funktion, die näher an den in der Literatur beschriebenen Signalformen liegt. Vorschläge?</w:t>
+      </w:r>
       <w:r>
         <w:rPr>
           <w:rFonts w:ascii="Verdana" w:eastAsia="Times New Roman" w:hAnsi="Verdana"/>
           <w:sz w:val="18"/>
           <w:szCs w:val="18"/>
-        </w:rPr>
-        <w:t>Vorschläge?</w:t>
-      </w:r>
-      <w:r>
-        <w:rPr>
-          <w:rFonts w:ascii="Verdana" w:eastAsia="Times New Roman" w:hAnsi="Verdana"/>
-          <w:sz w:val="18"/>
-          <w:szCs w:val="18"/>
           <w:shd w:val="clear" w:color="auto" w:fill="00FFFF"/>
         </w:rPr>
-        <w:t>Parabel</w:t>
-      </w:r>
-      <w:proofErr w:type="spellEnd"/>
-      <w:proofErr w:type="gramEnd"/>
-      <w:r>
-        <w:rPr>
-          <w:rFonts w:ascii="Verdana" w:eastAsia="Times New Roman" w:hAnsi="Verdana"/>
-          <w:sz w:val="18"/>
-          <w:szCs w:val="18"/>
-          <w:shd w:val="clear" w:color="auto" w:fill="00FFFF"/>
-        </w:rPr>
-        <w:t xml:space="preserve"> reicht erst mal: 2</w:t>
+        <w:t>Parabel reicht erst mal: 2</w:t>
       </w:r>
     </w:p>
     <w:p>
@@ -2361,11 +2035,9 @@
       <w:pPr>
         <w:ind w:left="720" w:hanging="360"/>
       </w:pPr>
-      <w:proofErr w:type="spellStart"/>
       <w:r>
         <w:t>Unclassified</w:t>
       </w:r>
-      <w:proofErr w:type="spellEnd"/>
     </w:p>
     <w:p>
       <w:pPr>
@@ -2417,7 +2089,7 @@
           <w:szCs w:val="18"/>
           <w:shd w:val="clear" w:color="auto" w:fill="40E0D0"/>
         </w:rPr>
-        <w:t xml:space="preserve">In Sinnesorganen wird die Intensität eines Reizes durch Frequenz-Anstieg und Anstieg dargestellt. Dieser Anstieg bzw. Abstieg ist jedoch selbst nicht absolut in einem </w:t>
+        <w:t xml:space="preserve">In Sinnesorganen wird die Intensität eines Reizes durch Frequenz-Anstieg und Anstieg </w:t>
       </w:r>
       <w:r>
         <w:rPr>
@@ -2426,6 +2098,16 @@
           <w:szCs w:val="18"/>
           <w:shd w:val="clear" w:color="auto" w:fill="40E0D0"/>
         </w:rPr>
+        <w:lastRenderedPageBreak/>
+        <w:t xml:space="preserve">dargestellt. Dieser Anstieg bzw. Abstieg ist jedoch selbst nicht absolut in einem </w:t>
+      </w:r>
+      <w:r>
+        <w:rPr>
+          <w:rFonts w:ascii="Verdana" w:eastAsia="Times New Roman" w:hAnsi="Verdana"/>
+          <w:sz w:val="18"/>
+          <w:szCs w:val="18"/>
+          <w:shd w:val="clear" w:color="auto" w:fill="40E0D0"/>
+        </w:rPr>
         <w:t>S</w:t>
       </w:r>
       <w:r>
@@ -2435,27 +2117,7 @@
           <w:szCs w:val="18"/>
           <w:shd w:val="clear" w:color="auto" w:fill="40E0D0"/>
         </w:rPr>
-        <w:t xml:space="preserve">innesorgan konstant: Sie lässt bei intensiven Reizen nach und steigt </w:t>
-      </w:r>
-      <w:proofErr w:type="gramStart"/>
-      <w:r>
-        <w:rPr>
-          <w:rFonts w:ascii="Verdana" w:eastAsia="Times New Roman" w:hAnsi="Verdana"/>
-          <w:sz w:val="18"/>
-          <w:szCs w:val="18"/>
-          <w:shd w:val="clear" w:color="auto" w:fill="40E0D0"/>
-        </w:rPr>
-        <w:t>bei immer schwächeren Reize</w:t>
-      </w:r>
-      <w:proofErr w:type="gramEnd"/>
-      <w:r>
-        <w:rPr>
-          <w:rFonts w:ascii="Verdana" w:eastAsia="Times New Roman" w:hAnsi="Verdana"/>
-          <w:sz w:val="18"/>
-          <w:szCs w:val="18"/>
-          <w:shd w:val="clear" w:color="auto" w:fill="40E0D0"/>
-        </w:rPr>
-        <w:t xml:space="preserve"> wieder an. </w:t>
+        <w:t xml:space="preserve">innesorgan konstant: Sie lässt bei intensiven Reizen nach und steigt bei immer schwächeren Reize wieder an. </w:t>
       </w:r>
     </w:p>
     <w:p>
@@ -2476,28 +2138,7 @@
           <w:szCs w:val="18"/>
           <w:shd w:val="clear" w:color="auto" w:fill="40E0D0"/>
         </w:rPr>
-        <w:lastRenderedPageBreak/>
-        <w:t xml:space="preserve">Man könnte also solche Frequenz-Verläufe auch erst mal als Frequenz Diagramm aus einer Datei einlesen, die man vorher </w:t>
-      </w:r>
-      <w:proofErr w:type="gramStart"/>
-      <w:r>
-        <w:rPr>
-          <w:rFonts w:ascii="Verdana" w:eastAsia="Times New Roman" w:hAnsi="Verdana"/>
-          <w:sz w:val="18"/>
-          <w:szCs w:val="18"/>
-          <w:shd w:val="clear" w:color="auto" w:fill="40E0D0"/>
-        </w:rPr>
-        <w:t>bereit gestellt</w:t>
-      </w:r>
-      <w:proofErr w:type="gramEnd"/>
-      <w:r>
-        <w:rPr>
-          <w:rFonts w:ascii="Verdana" w:eastAsia="Times New Roman" w:hAnsi="Verdana"/>
-          <w:sz w:val="18"/>
-          <w:szCs w:val="18"/>
-          <w:shd w:val="clear" w:color="auto" w:fill="40E0D0"/>
-        </w:rPr>
-        <w:t xml:space="preserve"> hat. Die könnte man mitspeichern, so dass man später mehrere Varianten vergleichen kann in ihrer Wirkung.</w:t>
+        <w:t>Man könnte also solche Frequenz-Verläufe auch erst mal als Frequenz Diagramm aus einer Datei einlesen, die man vorher bereit gestellt hat. Die könnte man mitspeichern, so dass man später mehrere Varianten vergleichen kann in ihrer Wirkung.</w:t>
       </w:r>
     </w:p>
     <w:p>
@@ -2571,15 +2212,7 @@
     </w:p>
     <w:p>
       <w:r>
-        <w:t xml:space="preserve">============================ </w:t>
-      </w:r>
-      <w:proofErr w:type="spellStart"/>
-      <w:r>
-        <w:t>Done</w:t>
-      </w:r>
-      <w:proofErr w:type="spellEnd"/>
-      <w:r>
-        <w:t xml:space="preserve"> =======================================</w:t>
+        <w:t>============================ Done =======================================</w:t>
       </w:r>
     </w:p>
     <w:p>
@@ -2707,41 +2340,7 @@
           <w:szCs w:val="18"/>
           <w:lang w:val="en-US" w:eastAsia="de-DE"/>
         </w:rPr>
-        <w:t xml:space="preserve">#108 Improve </w:t>
-      </w:r>
-      <w:proofErr w:type="spellStart"/>
-      <w:proofErr w:type="gramStart"/>
-      <w:r>
-        <w:rPr>
-          <w:rFonts w:ascii="Arial" w:eastAsia="Times New Roman" w:hAnsi="Arial" w:cs="Arial"/>
-          <w:color w:val="000000"/>
-          <w:sz w:val="18"/>
-          <w:szCs w:val="18"/>
-          <w:lang w:val="en-US" w:eastAsia="de-DE"/>
-        </w:rPr>
-        <w:t>ClosedConnector</w:t>
-      </w:r>
-      <w:proofErr w:type="spellEnd"/>
-      <w:r>
-        <w:rPr>
-          <w:rFonts w:ascii="Arial" w:eastAsia="Times New Roman" w:hAnsi="Arial" w:cs="Arial"/>
-          <w:color w:val="000000"/>
-          <w:sz w:val="18"/>
-          <w:szCs w:val="18"/>
-          <w:lang w:val="en-US" w:eastAsia="de-DE"/>
-        </w:rPr>
-        <w:t>::</w:t>
-      </w:r>
-      <w:proofErr w:type="gramEnd"/>
-      <w:r>
-        <w:rPr>
-          <w:rFonts w:ascii="Arial" w:eastAsia="Times New Roman" w:hAnsi="Arial" w:cs="Arial"/>
-          <w:color w:val="000000"/>
-          <w:sz w:val="18"/>
-          <w:szCs w:val="18"/>
-          <w:lang w:val="en-US" w:eastAsia="de-DE"/>
-        </w:rPr>
-        <w:t>Includes</w:t>
+        <w:t>#108 Improve ClosedConnector::Includes</w:t>
       </w:r>
       <w:r>
         <w:rPr>
@@ -2761,9 +2360,45 @@
           <w:szCs w:val="18"/>
           <w:lang w:val="en-US" w:eastAsia="de-DE"/>
         </w:rPr>
-        <w:t>(</w:t>
-      </w:r>
-      <w:proofErr w:type="spellStart"/>
+        <w:t>(ClosedConnector eliminated)</w:t>
+      </w:r>
+    </w:p>
+    <w:p>
+      <w:pPr>
+        <w:pStyle w:val="Listenabsatz"/>
+        <w:numPr>
+          <w:ilvl w:val="0"/>
+          <w:numId w:val="1"/>
+        </w:numPr>
+        <w:spacing w:after="0" w:line="240" w:lineRule="auto"/>
+        <w:rPr>
+          <w:rFonts w:ascii="Arial" w:eastAsia="Times New Roman" w:hAnsi="Arial" w:cs="Arial"/>
+          <w:color w:val="000000"/>
+          <w:sz w:val="18"/>
+          <w:szCs w:val="18"/>
+          <w:lang w:val="en-US" w:eastAsia="de-DE"/>
+        </w:rPr>
+      </w:pPr>
+      <w:r>
+        <w:rPr>
+          <w:rFonts w:ascii="Arial" w:eastAsia="Times New Roman" w:hAnsi="Arial" w:cs="Arial"/>
+          <w:color w:val="000000"/>
+          <w:sz w:val="18"/>
+          <w:szCs w:val="18"/>
+          <w:lang w:val="en-US" w:eastAsia="de-DE"/>
+        </w:rPr>
+        <w:t>#109 Animate SplitClosedConnCmd</w:t>
+      </w:r>
+      <w:r>
+        <w:rPr>
+          <w:rFonts w:ascii="Arial" w:eastAsia="Times New Roman" w:hAnsi="Arial" w:cs="Arial"/>
+          <w:color w:val="000000"/>
+          <w:sz w:val="18"/>
+          <w:szCs w:val="18"/>
+          <w:lang w:val="en-US" w:eastAsia="de-DE"/>
+        </w:rPr>
+        <w:t xml:space="preserve"> </w:t>
+      </w:r>
       <w:r>
         <w:rPr>
           <w:rFonts w:ascii="Arial" w:eastAsia="Times New Roman" w:hAnsi="Arial" w:cs="Arial"/>
@@ -2772,9 +2407,55 @@
           <w:szCs w:val="18"/>
           <w:lang w:val="en-US" w:eastAsia="de-DE"/>
         </w:rPr>
-        <w:t>ClosedConnector</w:t>
-      </w:r>
-      <w:proofErr w:type="spellEnd"/>
+        <w:t>(ClosedConnector eliminated)</w:t>
+      </w:r>
+      <w:r>
+        <w:rPr>
+          <w:rFonts w:ascii="Arial" w:eastAsia="Times New Roman" w:hAnsi="Arial" w:cs="Arial"/>
+          <w:color w:val="000000"/>
+          <w:sz w:val="18"/>
+          <w:szCs w:val="18"/>
+          <w:lang w:val="en-US" w:eastAsia="de-DE"/>
+        </w:rPr>
+        <w:t xml:space="preserve"> </w:t>
+      </w:r>
+    </w:p>
+    <w:p>
+      <w:pPr>
+        <w:pStyle w:val="Listenabsatz"/>
+        <w:numPr>
+          <w:ilvl w:val="0"/>
+          <w:numId w:val="1"/>
+        </w:numPr>
+        <w:spacing w:after="0" w:line="240" w:lineRule="auto"/>
+        <w:rPr>
+          <w:rFonts w:ascii="Arial" w:eastAsia="Times New Roman" w:hAnsi="Arial" w:cs="Arial"/>
+          <w:color w:val="000000"/>
+          <w:sz w:val="18"/>
+          <w:szCs w:val="18"/>
+          <w:lang w:val="en-US" w:eastAsia="de-DE"/>
+        </w:rPr>
+      </w:pPr>
+      <w:r>
+        <w:rPr>
+          <w:rFonts w:ascii="Arial" w:eastAsia="Times New Roman" w:hAnsi="Arial" w:cs="Arial"/>
+          <w:color w:val="000000"/>
+          <w:sz w:val="18"/>
+          <w:szCs w:val="18"/>
+          <w:lang w:val="en-US" w:eastAsia="de-DE"/>
+        </w:rPr>
+        <w:t>#92 Connect Neurons -&gt; ClosedConnector</w:t>
+      </w:r>
+      <w:r>
+        <w:rPr>
+          <w:rFonts w:ascii="Arial" w:eastAsia="Times New Roman" w:hAnsi="Arial" w:cs="Arial"/>
+          <w:color w:val="000000"/>
+          <w:sz w:val="18"/>
+          <w:szCs w:val="18"/>
+          <w:lang w:val="en-US" w:eastAsia="de-DE"/>
+        </w:rPr>
+        <w:t xml:space="preserve"> </w:t>
+      </w:r>
       <w:r>
         <w:rPr>
           <w:rFonts w:ascii="Arial" w:eastAsia="Times New Roman" w:hAnsi="Arial" w:cs="Arial"/>
@@ -2783,7 +2464,7 @@
           <w:szCs w:val="18"/>
           <w:lang w:val="en-US" w:eastAsia="de-DE"/>
         </w:rPr>
-        <w:t xml:space="preserve"> eliminated)</w:t>
+        <w:t>(ClosedConnector eliminated)</w:t>
       </w:r>
     </w:p>
     <w:p>
@@ -2796,45 +2477,368 @@
         <w:spacing w:after="0" w:line="240" w:lineRule="auto"/>
         <w:rPr>
           <w:rFonts w:ascii="Arial" w:eastAsia="Times New Roman" w:hAnsi="Arial" w:cs="Arial"/>
-          <w:color w:val="000000"/>
-          <w:sz w:val="18"/>
-          <w:szCs w:val="18"/>
-          <w:lang w:val="en-US" w:eastAsia="de-DE"/>
-        </w:rPr>
-      </w:pPr>
-      <w:r>
-        <w:rPr>
-          <w:rFonts w:ascii="Arial" w:eastAsia="Times New Roman" w:hAnsi="Arial" w:cs="Arial"/>
-          <w:color w:val="000000"/>
-          <w:sz w:val="18"/>
-          <w:szCs w:val="18"/>
-          <w:lang w:val="en-US" w:eastAsia="de-DE"/>
-        </w:rPr>
-        <w:t xml:space="preserve">#109 Animate </w:t>
-      </w:r>
-      <w:proofErr w:type="spellStart"/>
-      <w:r>
-        <w:rPr>
-          <w:rFonts w:ascii="Arial" w:eastAsia="Times New Roman" w:hAnsi="Arial" w:cs="Arial"/>
-          <w:color w:val="000000"/>
-          <w:sz w:val="18"/>
-          <w:szCs w:val="18"/>
-          <w:lang w:val="en-US" w:eastAsia="de-DE"/>
-        </w:rPr>
-        <w:t>SplitClosedConnCmd</w:t>
-      </w:r>
-      <w:proofErr w:type="spellEnd"/>
-      <w:r>
-        <w:rPr>
-          <w:rFonts w:ascii="Arial" w:eastAsia="Times New Roman" w:hAnsi="Arial" w:cs="Arial"/>
-          <w:color w:val="000000"/>
+          <w:color w:val="24292E"/>
+          <w:sz w:val="18"/>
+          <w:szCs w:val="18"/>
+          <w:lang w:val="en-US" w:eastAsia="de-DE"/>
+        </w:rPr>
+      </w:pPr>
+      <w:r>
+        <w:rPr>
+          <w:rFonts w:ascii="Arial" w:eastAsia="Times New Roman" w:hAnsi="Arial" w:cs="Arial"/>
+          <w:color w:val="24292E"/>
+          <w:sz w:val="18"/>
+          <w:szCs w:val="18"/>
+          <w:lang w:val="en-US" w:eastAsia="de-DE"/>
+        </w:rPr>
+        <w:t>#123 Bug: DeleteClosedConnector does not delete Neurons</w:t>
+      </w:r>
+      <w:r>
+        <w:rPr>
+          <w:rFonts w:ascii="Arial" w:eastAsia="Times New Roman" w:hAnsi="Arial" w:cs="Arial"/>
+          <w:color w:val="24292E"/>
+          <w:sz w:val="18"/>
+          <w:szCs w:val="18"/>
+          <w:lang w:val="en-US" w:eastAsia="de-DE"/>
+        </w:rPr>
+        <w:t xml:space="preserve"> (ClosedConnector eliminated)</w:t>
+      </w:r>
+    </w:p>
+    <w:p>
+      <w:pPr>
+        <w:pStyle w:val="Listenabsatz"/>
+        <w:numPr>
+          <w:ilvl w:val="0"/>
+          <w:numId w:val="1"/>
+        </w:numPr>
+        <w:spacing w:after="0" w:line="240" w:lineRule="auto"/>
+        <w:rPr>
+          <w:rFonts w:ascii="Arial" w:eastAsia="Times New Roman" w:hAnsi="Arial" w:cs="Arial"/>
+          <w:color w:val="24292E"/>
+          <w:sz w:val="18"/>
+          <w:szCs w:val="18"/>
+          <w:lang w:val="en-US" w:eastAsia="de-DE"/>
+        </w:rPr>
+      </w:pPr>
+      <w:r>
+        <w:rPr>
+          <w:rFonts w:ascii="Arial" w:eastAsia="Times New Roman" w:hAnsi="Arial" w:cs="Arial"/>
+          <w:color w:val="24292E"/>
+          <w:sz w:val="18"/>
+          <w:szCs w:val="18"/>
+          <w:lang w:val="en-US" w:eastAsia="de-DE"/>
+        </w:rPr>
+        <w:t>#124 Bug SplitClosedConnector</w:t>
+      </w:r>
+      <w:r>
+        <w:rPr>
+          <w:rFonts w:ascii="Arial" w:eastAsia="Times New Roman" w:hAnsi="Arial" w:cs="Arial"/>
+          <w:color w:val="24292E"/>
+          <w:sz w:val="18"/>
+          <w:szCs w:val="18"/>
+          <w:lang w:val="en-US" w:eastAsia="de-DE"/>
+        </w:rPr>
+        <w:t xml:space="preserve"> (ClosedConnector eliminated)</w:t>
+      </w:r>
+    </w:p>
+    <w:p>
+      <w:pPr>
+        <w:pStyle w:val="Listenabsatz"/>
+        <w:numPr>
+          <w:ilvl w:val="0"/>
+          <w:numId w:val="1"/>
+        </w:numPr>
+        <w:spacing w:after="0" w:line="240" w:lineRule="auto"/>
+        <w:rPr>
+          <w:rFonts w:ascii="Arial" w:eastAsia="Times New Roman" w:hAnsi="Arial" w:cs="Arial"/>
+          <w:color w:val="24292E"/>
+          <w:sz w:val="18"/>
+          <w:szCs w:val="18"/>
+          <w:lang w:val="en-US" w:eastAsia="de-DE"/>
+        </w:rPr>
+      </w:pPr>
+      <w:r>
+        <w:rPr>
+          <w:rFonts w:ascii="Arial" w:eastAsia="Times New Roman" w:hAnsi="Arial" w:cs="Arial"/>
+          <w:color w:val="24292E"/>
+          <w:sz w:val="18"/>
+          <w:szCs w:val="18"/>
+          <w:lang w:val="en-US" w:eastAsia="de-DE"/>
+        </w:rPr>
+        <w:t>#113 check GetUPNobs</w:t>
+      </w:r>
+      <w:r>
+        <w:rPr>
+          <w:rFonts w:ascii="Arial" w:eastAsia="Times New Roman" w:hAnsi="Arial" w:cs="Arial"/>
+          <w:color w:val="24292E"/>
+          <w:sz w:val="18"/>
+          <w:szCs w:val="18"/>
+          <w:lang w:val="en-US" w:eastAsia="de-DE"/>
+        </w:rPr>
+        <w:t xml:space="preserve"> – seems to be ok</w:t>
+      </w:r>
+    </w:p>
+    <w:p>
+      <w:pPr>
+        <w:pStyle w:val="Listenabsatz"/>
+        <w:numPr>
+          <w:ilvl w:val="0"/>
+          <w:numId w:val="1"/>
+        </w:numPr>
+        <w:spacing w:after="0" w:line="240" w:lineRule="auto"/>
+        <w:rPr>
+          <w:rFonts w:ascii="Arial" w:eastAsia="Times New Roman" w:hAnsi="Arial" w:cs="Arial"/>
+          <w:color w:val="000000"/>
+          <w:sz w:val="18"/>
+          <w:szCs w:val="18"/>
+          <w:lang w:val="en-US" w:eastAsia="de-DE"/>
+        </w:rPr>
+      </w:pPr>
+      <w:r>
+        <w:rPr>
+          <w:rFonts w:ascii="Arial" w:eastAsia="Times New Roman" w:hAnsi="Arial" w:cs="Arial"/>
+          <w:color w:val="24292E"/>
+          <w:sz w:val="18"/>
+          <w:szCs w:val="18"/>
+          <w:lang w:val="en-US" w:eastAsia="de-DE"/>
+        </w:rPr>
+        <w:t>#127 CopyPaste Selection – rejected, doesn’t make sense</w:t>
+      </w:r>
+    </w:p>
+    <w:p>
+      <w:pPr>
+        <w:pStyle w:val="Listenabsatz"/>
+        <w:numPr>
+          <w:ilvl w:val="0"/>
+          <w:numId w:val="1"/>
+        </w:numPr>
+        <w:spacing w:after="0" w:line="240" w:lineRule="auto"/>
+        <w:rPr>
+          <w:rFonts w:ascii="Arial" w:eastAsia="Times New Roman" w:hAnsi="Arial" w:cs="Arial"/>
+          <w:color w:val="000000"/>
+          <w:sz w:val="18"/>
+          <w:szCs w:val="18"/>
+          <w:lang w:val="en-US" w:eastAsia="de-DE"/>
+        </w:rPr>
+      </w:pPr>
+      <w:r>
+        <w:rPr>
+          <w:rFonts w:ascii="Arial" w:eastAsia="Times New Roman" w:hAnsi="Arial" w:cs="Arial"/>
+          <w:color w:val="000000"/>
+          <w:sz w:val="18"/>
+          <w:szCs w:val="18"/>
+          <w:lang w:val="en-US" w:eastAsia="de-DE"/>
+        </w:rPr>
+        <w:t>#128 Move EEG-Signal: don’t lose contact</w:t>
+      </w:r>
+    </w:p>
+    <w:p>
+      <w:pPr>
+        <w:pStyle w:val="Listenabsatz"/>
+        <w:numPr>
+          <w:ilvl w:val="0"/>
+          <w:numId w:val="1"/>
+        </w:numPr>
+        <w:spacing w:after="0" w:line="240" w:lineRule="auto"/>
+        <w:rPr>
+          <w:rFonts w:ascii="Arial" w:eastAsia="Times New Roman" w:hAnsi="Arial" w:cs="Arial"/>
+          <w:color w:val="000000"/>
+          <w:sz w:val="18"/>
+          <w:szCs w:val="18"/>
+          <w:lang w:val="en-US" w:eastAsia="de-DE"/>
+        </w:rPr>
+      </w:pPr>
+      <w:r>
+        <w:rPr>
+          <w:rFonts w:ascii="Arial" w:eastAsia="Times New Roman" w:hAnsi="Arial" w:cs="Arial"/>
+          <w:color w:val="000000"/>
+          <w:sz w:val="18"/>
+          <w:szCs w:val="18"/>
+          <w:lang w:val="en-US" w:eastAsia="de-DE"/>
+        </w:rPr>
+        <w:t>#119 Cleanup AnimationChainCommand</w:t>
+      </w:r>
+    </w:p>
+    <w:p>
+      <w:pPr>
+        <w:pStyle w:val="Listenabsatz"/>
+        <w:numPr>
+          <w:ilvl w:val="0"/>
+          <w:numId w:val="1"/>
+        </w:numPr>
+        <w:spacing w:after="0" w:line="240" w:lineRule="auto"/>
+        <w:rPr>
+          <w:rFonts w:ascii="Arial" w:eastAsia="Times New Roman" w:hAnsi="Arial" w:cs="Arial"/>
+          <w:color w:val="000000"/>
+          <w:sz w:val="18"/>
+          <w:szCs w:val="18"/>
+          <w:lang w:val="en-US" w:eastAsia="de-DE"/>
+        </w:rPr>
+      </w:pPr>
+      <w:r>
+        <w:rPr>
+          <w:rFonts w:ascii="Arial" w:eastAsia="Times New Roman" w:hAnsi="Arial" w:cs="Arial"/>
+          <w:color w:val="000000"/>
+          <w:sz w:val="18"/>
+          <w:szCs w:val="18"/>
+          <w:lang w:val="en-US" w:eastAsia="de-DE"/>
+        </w:rPr>
+        <w:t>#120 Delete EEG sensor directly</w:t>
+      </w:r>
+    </w:p>
+    <w:p>
+      <w:pPr>
+        <w:pStyle w:val="Listenabsatz"/>
+        <w:numPr>
+          <w:ilvl w:val="0"/>
+          <w:numId w:val="1"/>
+        </w:numPr>
+        <w:spacing w:after="0" w:line="240" w:lineRule="auto"/>
+        <w:rPr>
+          <w:rFonts w:ascii="Arial" w:eastAsia="Times New Roman" w:hAnsi="Arial" w:cs="Arial"/>
+          <w:color w:val="24292E"/>
+          <w:sz w:val="18"/>
+          <w:szCs w:val="18"/>
+          <w:lang w:val="en-US" w:eastAsia="de-DE"/>
+        </w:rPr>
+      </w:pPr>
+      <w:r>
+        <w:rPr>
+          <w:rFonts w:ascii="Arial" w:eastAsia="Times New Roman" w:hAnsi="Arial" w:cs="Arial"/>
+          <w:color w:val="000000"/>
+          <w:sz w:val="18"/>
+          <w:szCs w:val="18"/>
+          <w:lang w:val="en-US" w:eastAsia="de-DE"/>
+        </w:rPr>
+        <w:t>#121 Bug: EEG sensor not shown</w:t>
+      </w:r>
+    </w:p>
+    <w:p>
+      <w:pPr>
+        <w:pStyle w:val="Listenabsatz"/>
+        <w:numPr>
+          <w:ilvl w:val="0"/>
+          <w:numId w:val="1"/>
+        </w:numPr>
+        <w:spacing w:after="0" w:line="240" w:lineRule="auto"/>
+        <w:rPr>
+          <w:rFonts w:ascii="Arial" w:eastAsia="Times New Roman" w:hAnsi="Arial" w:cs="Arial"/>
+          <w:color w:val="24292E"/>
+          <w:sz w:val="18"/>
+          <w:szCs w:val="18"/>
+          <w:lang w:val="en-US" w:eastAsia="de-DE"/>
+        </w:rPr>
+      </w:pPr>
+      <w:r>
+        <w:rPr>
+          <w:rFonts w:ascii="Arial" w:eastAsia="Times New Roman" w:hAnsi="Arial" w:cs="Arial"/>
+          <w:color w:val="24292E"/>
+          <w:sz w:val="18"/>
+          <w:szCs w:val="18"/>
+          <w:lang w:val="en-US" w:eastAsia="de-DE"/>
+        </w:rPr>
+        <w:t xml:space="preserve">#114 Bug: ESC on “Find loop” </w:t>
+      </w:r>
+    </w:p>
+    <w:p>
+      <w:pPr>
+        <w:pStyle w:val="Listenabsatz"/>
+        <w:numPr>
+          <w:ilvl w:val="0"/>
+          <w:numId w:val="1"/>
+        </w:numPr>
+        <w:spacing w:after="0" w:line="240" w:lineRule="auto"/>
+        <w:rPr>
+          <w:rFonts w:ascii="Arial" w:eastAsia="Times New Roman" w:hAnsi="Arial" w:cs="Arial"/>
+          <w:color w:val="000000"/>
+          <w:sz w:val="18"/>
+          <w:szCs w:val="18"/>
+          <w:lang w:val="en-US" w:eastAsia="de-DE"/>
+        </w:rPr>
+      </w:pPr>
+      <w:r>
+        <w:rPr>
+          <w:rFonts w:ascii="Arial" w:eastAsia="Times New Roman" w:hAnsi="Arial" w:cs="Arial"/>
+          <w:color w:val="000000"/>
+          <w:sz w:val="18"/>
+          <w:szCs w:val="18"/>
+          <w:lang w:val="en-US" w:eastAsia="de-DE"/>
+        </w:rPr>
+        <w:t>#94 Rotate selection</w:t>
+      </w:r>
+    </w:p>
+    <w:p>
+      <w:pPr>
+        <w:pStyle w:val="Listenabsatz"/>
+        <w:numPr>
+          <w:ilvl w:val="0"/>
+          <w:numId w:val="1"/>
+        </w:numPr>
+        <w:spacing w:after="0" w:line="240" w:lineRule="auto"/>
+        <w:rPr>
+          <w:rFonts w:ascii="Arial" w:eastAsia="Times New Roman" w:hAnsi="Arial" w:cs="Arial"/>
+          <w:color w:val="24292E"/>
+          <w:sz w:val="18"/>
+          <w:szCs w:val="18"/>
+          <w:lang w:val="en-US" w:eastAsia="de-DE"/>
+        </w:rPr>
+      </w:pPr>
+      <w:r>
+        <w:rPr>
+          <w:rFonts w:ascii="Arial" w:eastAsia="Times New Roman" w:hAnsi="Arial" w:cs="Arial"/>
+          <w:color w:val="24292E"/>
+          <w:sz w:val="18"/>
+          <w:szCs w:val="18"/>
+          <w:lang w:val="en-US" w:eastAsia="de-DE"/>
+        </w:rPr>
+        <w:t>#111 Add # before every wcout output</w:t>
+      </w:r>
+    </w:p>
+    <w:p>
+      <w:pPr>
+        <w:pStyle w:val="Listenabsatz"/>
+        <w:numPr>
+          <w:ilvl w:val="0"/>
+          <w:numId w:val="1"/>
+        </w:numPr>
+        <w:spacing w:after="0" w:line="240" w:lineRule="auto"/>
+        <w:rPr>
+          <w:rFonts w:ascii="Arial" w:eastAsia="Times New Roman" w:hAnsi="Arial" w:cs="Arial"/>
+          <w:color w:val="24292E"/>
+          <w:sz w:val="18"/>
+          <w:szCs w:val="18"/>
+          <w:lang w:val="en-US" w:eastAsia="de-DE"/>
+        </w:rPr>
+      </w:pPr>
+      <w:r>
+        <w:rPr>
+          <w:rFonts w:ascii="Arial" w:eastAsia="Times New Roman" w:hAnsi="Arial" w:cs="Arial"/>
+          <w:color w:val="24292E"/>
+          <w:sz w:val="18"/>
+          <w:szCs w:val="18"/>
+          <w:lang w:val="en-US" w:eastAsia="de-DE"/>
+        </w:rPr>
+        <w:t>#116 If neuron loses axon -&gt; output neuron</w:t>
+      </w:r>
+      <w:r>
+        <w:rPr>
+          <w:rFonts w:ascii="Arial" w:eastAsia="Times New Roman" w:hAnsi="Arial" w:cs="Arial"/>
+          <w:color w:val="24292E"/>
           <w:sz w:val="18"/>
           <w:szCs w:val="18"/>
           <w:lang w:val="en-US" w:eastAsia="de-DE"/>
         </w:rPr>
         <w:t xml:space="preserve"> </w:t>
       </w:r>
-      <w:r>
+    </w:p>
+    <w:p>
+      <w:pPr>
+        <w:pStyle w:val="Listenabsatz"/>
+        <w:numPr>
+          <w:ilvl w:val="0"/>
+          <w:numId w:val="1"/>
+        </w:numPr>
+        <w:spacing w:after="0" w:line="240" w:lineRule="auto"/>
         <w:rPr>
           <w:rFonts w:ascii="Arial" w:eastAsia="Times New Roman" w:hAnsi="Arial" w:cs="Arial"/>
           <w:color w:val="24292E"/>
@@ -2842,9 +2846,7 @@
           <w:szCs w:val="18"/>
           <w:lang w:val="en-US" w:eastAsia="de-DE"/>
         </w:rPr>
-        <w:t>(</w:t>
-      </w:r>
-      <w:proofErr w:type="spellStart"/>
+      </w:pPr>
       <w:r>
         <w:rPr>
           <w:rFonts w:ascii="Arial" w:eastAsia="Times New Roman" w:hAnsi="Arial" w:cs="Arial"/>
@@ -2853,10 +2855,44 @@
           <w:szCs w:val="18"/>
           <w:lang w:val="en-US" w:eastAsia="de-DE"/>
         </w:rPr>
-        <w:t>ClosedConnector</w:t>
-      </w:r>
-      <w:proofErr w:type="spellEnd"/>
-      <w:r>
+        <w:t xml:space="preserve">#122 Make IoConnector: Order mix up </w:t>
+      </w:r>
+    </w:p>
+    <w:p>
+      <w:pPr>
+        <w:pStyle w:val="Listenabsatz"/>
+        <w:numPr>
+          <w:ilvl w:val="0"/>
+          <w:numId w:val="1"/>
+        </w:numPr>
+        <w:spacing w:after="0" w:line="240" w:lineRule="auto"/>
+        <w:rPr>
+          <w:rFonts w:ascii="Arial" w:eastAsia="Times New Roman" w:hAnsi="Arial" w:cs="Arial"/>
+          <w:color w:val="000000"/>
+          <w:sz w:val="18"/>
+          <w:szCs w:val="18"/>
+          <w:lang w:val="en-US" w:eastAsia="de-DE"/>
+        </w:rPr>
+      </w:pPr>
+      <w:r>
+        <w:rPr>
+          <w:rFonts w:ascii="Arial" w:eastAsia="Times New Roman" w:hAnsi="Arial" w:cs="Arial"/>
+          <w:color w:val="000000"/>
+          <w:sz w:val="18"/>
+          <w:szCs w:val="18"/>
+          <w:lang w:val="en-US" w:eastAsia="de-DE"/>
+        </w:rPr>
+        <w:t>#118 CopySelectionCommand inherit from SelectionCommand</w:t>
+      </w:r>
+    </w:p>
+    <w:p>
+      <w:pPr>
+        <w:pStyle w:val="Listenabsatz"/>
+        <w:numPr>
+          <w:ilvl w:val="0"/>
+          <w:numId w:val="1"/>
+        </w:numPr>
+        <w:spacing w:after="0" w:line="240" w:lineRule="auto"/>
         <w:rPr>
           <w:rFonts w:ascii="Arial" w:eastAsia="Times New Roman" w:hAnsi="Arial" w:cs="Arial"/>
           <w:color w:val="24292E"/>
@@ -2864,7 +2900,161 @@
           <w:szCs w:val="18"/>
           <w:lang w:val="en-US" w:eastAsia="de-DE"/>
         </w:rPr>
-        <w:t xml:space="preserve"> eliminated)</w:t>
+      </w:pPr>
+      <w:r>
+        <w:rPr>
+          <w:rFonts w:ascii="Arial" w:eastAsia="Times New Roman" w:hAnsi="Arial" w:cs="Arial"/>
+          <w:color w:val="24292E"/>
+          <w:sz w:val="18"/>
+          <w:szCs w:val="18"/>
+          <w:lang w:val="en-US" w:eastAsia="de-DE"/>
+        </w:rPr>
+        <w:t>#117 Copy selection crashes</w:t>
+      </w:r>
+    </w:p>
+    <w:p>
+      <w:pPr>
+        <w:pStyle w:val="Listenabsatz"/>
+        <w:numPr>
+          <w:ilvl w:val="0"/>
+          <w:numId w:val="1"/>
+        </w:numPr>
+        <w:spacing w:after="0" w:line="240" w:lineRule="auto"/>
+        <w:rPr>
+          <w:rFonts w:ascii="Arial" w:eastAsia="Times New Roman" w:hAnsi="Arial" w:cs="Arial"/>
+          <w:color w:val="000000"/>
+          <w:sz w:val="18"/>
+          <w:szCs w:val="18"/>
+          <w:lang w:val="en-US" w:eastAsia="de-DE"/>
+        </w:rPr>
+      </w:pPr>
+      <w:r>
+        <w:rPr>
+          <w:rFonts w:ascii="Arial" w:eastAsia="Times New Roman" w:hAnsi="Arial" w:cs="Arial"/>
+          <w:color w:val="000000"/>
+          <w:sz w:val="18"/>
+          <w:szCs w:val="18"/>
+          <w:lang w:val="en-US" w:eastAsia="de-DE"/>
+        </w:rPr>
+        <w:t>#85 Groups: Permanent selections</w:t>
+      </w:r>
+      <w:r>
+        <w:rPr>
+          <w:rFonts w:ascii="Arial" w:eastAsia="Times New Roman" w:hAnsi="Arial" w:cs="Arial"/>
+          <w:color w:val="000000"/>
+          <w:sz w:val="18"/>
+          <w:szCs w:val="18"/>
+          <w:lang w:val="en-US" w:eastAsia="de-DE"/>
+        </w:rPr>
+        <w:t>:rejected</w:t>
+      </w:r>
+    </w:p>
+    <w:p>
+      <w:pPr>
+        <w:pStyle w:val="Listenabsatz"/>
+        <w:numPr>
+          <w:ilvl w:val="0"/>
+          <w:numId w:val="1"/>
+        </w:numPr>
+        <w:spacing w:after="0" w:line="240" w:lineRule="auto"/>
+        <w:rPr>
+          <w:rFonts w:ascii="Arial" w:eastAsia="Times New Roman" w:hAnsi="Arial" w:cs="Arial"/>
+          <w:color w:val="000000"/>
+          <w:sz w:val="18"/>
+          <w:szCs w:val="18"/>
+          <w:lang w:val="en-US" w:eastAsia="de-DE"/>
+        </w:rPr>
+      </w:pPr>
+      <w:r>
+        <w:rPr>
+          <w:rFonts w:ascii="Arial" w:eastAsia="Times New Roman" w:hAnsi="Arial" w:cs="Arial"/>
+          <w:color w:val="000000"/>
+          <w:sz w:val="18"/>
+          <w:szCs w:val="18"/>
+          <w:lang w:val="en-US" w:eastAsia="de-DE"/>
+        </w:rPr>
+        <w:t>#110 Speed up DeleteSelection (problem was DUMP)</w:t>
+      </w:r>
+    </w:p>
+    <w:p>
+      <w:pPr>
+        <w:pStyle w:val="Listenabsatz"/>
+        <w:numPr>
+          <w:ilvl w:val="0"/>
+          <w:numId w:val="1"/>
+        </w:numPr>
+        <w:spacing w:after="0" w:line="240" w:lineRule="auto"/>
+        <w:rPr>
+          <w:rFonts w:ascii="Arial" w:eastAsia="Times New Roman" w:hAnsi="Arial" w:cs="Arial"/>
+          <w:color w:val="000000"/>
+          <w:sz w:val="18"/>
+          <w:szCs w:val="18"/>
+          <w:lang w:val="en-US" w:eastAsia="de-DE"/>
+        </w:rPr>
+      </w:pPr>
+      <w:r>
+        <w:rPr>
+          <w:rFonts w:ascii="Arial" w:eastAsia="Times New Roman" w:hAnsi="Arial" w:cs="Arial"/>
+          <w:color w:val="000000"/>
+          <w:sz w:val="18"/>
+          <w:szCs w:val="18"/>
+          <w:lang w:val="en-US" w:eastAsia="de-DE"/>
+        </w:rPr>
+        <w:t xml:space="preserve">#107 Bug: Mixed Pipes on plug IoNeurons </w:t>
+      </w:r>
+    </w:p>
+    <w:p>
+      <w:pPr>
+        <w:pStyle w:val="Listenabsatz"/>
+        <w:numPr>
+          <w:ilvl w:val="0"/>
+          <w:numId w:val="1"/>
+        </w:numPr>
+        <w:spacing w:after="0" w:line="240" w:lineRule="auto"/>
+        <w:rPr>
+          <w:rFonts w:ascii="Arial" w:eastAsia="Times New Roman" w:hAnsi="Arial" w:cs="Arial"/>
+          <w:color w:val="000000"/>
+          <w:sz w:val="18"/>
+          <w:szCs w:val="18"/>
+          <w:lang w:val="en-US" w:eastAsia="de-DE"/>
+        </w:rPr>
+      </w:pPr>
+      <w:r>
+        <w:rPr>
+          <w:rFonts w:ascii="Arial" w:eastAsia="Times New Roman" w:hAnsi="Arial" w:cs="Arial"/>
+          <w:color w:val="000000"/>
+          <w:sz w:val="18"/>
+          <w:szCs w:val="18"/>
+          <w:lang w:val="en-US" w:eastAsia="de-DE"/>
+        </w:rPr>
+        <w:t>#97 Dislocate connector on disconnect (not needed)</w:t>
+      </w:r>
+    </w:p>
+    <w:p>
+      <w:pPr>
+        <w:pStyle w:val="Listenabsatz"/>
+        <w:numPr>
+          <w:ilvl w:val="0"/>
+          <w:numId w:val="1"/>
+        </w:numPr>
+        <w:spacing w:after="0" w:line="240" w:lineRule="auto"/>
+        <w:rPr>
+          <w:rFonts w:ascii="Arial" w:eastAsia="Times New Roman" w:hAnsi="Arial" w:cs="Arial"/>
+          <w:color w:val="000000"/>
+          <w:sz w:val="18"/>
+          <w:szCs w:val="18"/>
+          <w:lang w:val="en-US" w:eastAsia="de-DE"/>
+        </w:rPr>
+      </w:pPr>
+      <w:r>
+        <w:rPr>
+          <w:rFonts w:ascii="Arial" w:eastAsia="Times New Roman" w:hAnsi="Arial" w:cs="Arial"/>
+          <w:color w:val="000000"/>
+          <w:sz w:val="18"/>
+          <w:szCs w:val="18"/>
+          <w:lang w:val="en-US" w:eastAsia="de-DE"/>
+        </w:rPr>
+        <w:t>#98 Dislocate closedConn on disconnect</w:t>
       </w:r>
       <w:r>
         <w:rPr>
@@ -2876,6 +3066,16 @@
         </w:rPr>
         <w:t xml:space="preserve"> </w:t>
       </w:r>
+      <w:r>
+        <w:rPr>
+          <w:rFonts w:ascii="Arial" w:eastAsia="Times New Roman" w:hAnsi="Arial" w:cs="Arial"/>
+          <w:color w:val="000000"/>
+          <w:sz w:val="18"/>
+          <w:szCs w:val="18"/>
+          <w:lang w:val="en-US" w:eastAsia="de-DE"/>
+        </w:rPr>
+        <w:t>(not needed)</w:t>
+      </w:r>
     </w:p>
     <w:p>
       <w:pPr>
@@ -2901,20 +3101,353 @@
           <w:szCs w:val="18"/>
           <w:lang w:val="en-US" w:eastAsia="de-DE"/>
         </w:rPr>
-        <w:t xml:space="preserve">#92 Connect Neurons -&gt; </w:t>
-      </w:r>
-      <w:proofErr w:type="spellStart"/>
-      <w:r>
-        <w:rPr>
-          <w:rFonts w:ascii="Arial" w:eastAsia="Times New Roman" w:hAnsi="Arial" w:cs="Arial"/>
-          <w:color w:val="000000"/>
-          <w:sz w:val="18"/>
-          <w:szCs w:val="18"/>
-          <w:lang w:val="en-US" w:eastAsia="de-DE"/>
-        </w:rPr>
-        <w:t>ClosedConnector</w:t>
-      </w:r>
-      <w:proofErr w:type="spellEnd"/>
+        <w:t xml:space="preserve">#106 DeleteClosedConn: delete neurons </w:t>
+      </w:r>
+    </w:p>
+    <w:p>
+      <w:pPr>
+        <w:pStyle w:val="Listenabsatz"/>
+        <w:numPr>
+          <w:ilvl w:val="0"/>
+          <w:numId w:val="1"/>
+        </w:numPr>
+        <w:spacing w:after="0" w:line="240" w:lineRule="auto"/>
+        <w:rPr>
+          <w:rFonts w:ascii="Arial" w:eastAsia="Times New Roman" w:hAnsi="Arial" w:cs="Arial"/>
+          <w:color w:val="000000"/>
+          <w:sz w:val="18"/>
+          <w:szCs w:val="18"/>
+          <w:lang w:val="en-US" w:eastAsia="de-DE"/>
+        </w:rPr>
+      </w:pPr>
+      <w:r>
+        <w:rPr>
+          <w:rFonts w:ascii="Arial" w:eastAsia="Times New Roman" w:hAnsi="Arial" w:cs="Arial"/>
+          <w:color w:val="000000"/>
+          <w:sz w:val="18"/>
+          <w:szCs w:val="18"/>
+          <w:lang w:val="en-US" w:eastAsia="de-DE"/>
+        </w:rPr>
+        <w:t xml:space="preserve">#95 Orphaned neuron </w:t>
+      </w:r>
+    </w:p>
+    <w:p>
+      <w:pPr>
+        <w:pStyle w:val="Listenabsatz"/>
+        <w:numPr>
+          <w:ilvl w:val="0"/>
+          <w:numId w:val="1"/>
+        </w:numPr>
+        <w:spacing w:after="0" w:line="240" w:lineRule="auto"/>
+        <w:rPr>
+          <w:rFonts w:ascii="Arial" w:eastAsia="Times New Roman" w:hAnsi="Arial" w:cs="Arial"/>
+          <w:color w:val="000000"/>
+          <w:sz w:val="18"/>
+          <w:szCs w:val="18"/>
+          <w:lang w:val="en-US" w:eastAsia="de-DE"/>
+        </w:rPr>
+      </w:pPr>
+      <w:r>
+        <w:rPr>
+          <w:rFonts w:ascii="Arial" w:eastAsia="Times New Roman" w:hAnsi="Arial" w:cs="Arial"/>
+          <w:color w:val="000000"/>
+          <w:sz w:val="18"/>
+          <w:szCs w:val="18"/>
+          <w:lang w:val="en-US" w:eastAsia="de-DE"/>
+        </w:rPr>
+        <w:t>#91 DisConnect Input/Output connectors</w:t>
+      </w:r>
+    </w:p>
+    <w:p>
+      <w:pPr>
+        <w:pStyle w:val="Listenabsatz"/>
+        <w:numPr>
+          <w:ilvl w:val="0"/>
+          <w:numId w:val="1"/>
+        </w:numPr>
+        <w:spacing w:after="0" w:line="240" w:lineRule="auto"/>
+        <w:rPr>
+          <w:rFonts w:ascii="Arial" w:eastAsia="Times New Roman" w:hAnsi="Arial" w:cs="Arial"/>
+          <w:color w:val="000000"/>
+          <w:sz w:val="18"/>
+          <w:szCs w:val="18"/>
+          <w:lang w:val="en-US" w:eastAsia="de-DE"/>
+        </w:rPr>
+      </w:pPr>
+      <w:r>
+        <w:rPr>
+          <w:rFonts w:ascii="Arial" w:eastAsia="Times New Roman" w:hAnsi="Arial" w:cs="Arial"/>
+          <w:color w:val="000000"/>
+          <w:sz w:val="18"/>
+          <w:szCs w:val="18"/>
+          <w:lang w:val="en-US" w:eastAsia="de-DE"/>
+        </w:rPr>
+        <w:t>#90 Unplug (ClosedConn -&gt; In- &amp; OutConn)</w:t>
+      </w:r>
+    </w:p>
+    <w:p>
+      <w:pPr>
+        <w:pStyle w:val="Listenabsatz"/>
+        <w:numPr>
+          <w:ilvl w:val="0"/>
+          <w:numId w:val="1"/>
+        </w:numPr>
+        <w:spacing w:after="0" w:line="240" w:lineRule="auto"/>
+        <w:rPr>
+          <w:rFonts w:ascii="Arial" w:eastAsia="Times New Roman" w:hAnsi="Arial" w:cs="Arial"/>
+          <w:color w:val="000000"/>
+          <w:sz w:val="18"/>
+          <w:szCs w:val="18"/>
+          <w:lang w:val="en-US" w:eastAsia="de-DE"/>
+        </w:rPr>
+      </w:pPr>
+      <w:r>
+        <w:rPr>
+          <w:rFonts w:ascii="Arial" w:eastAsia="Times New Roman" w:hAnsi="Arial" w:cs="Arial"/>
+          <w:color w:val="000000"/>
+          <w:sz w:val="18"/>
+          <w:szCs w:val="18"/>
+          <w:lang w:val="en-US" w:eastAsia="de-DE"/>
+        </w:rPr>
+        <w:t xml:space="preserve">#101 </w:t>
+      </w:r>
+      <w:r>
+        <w:rPr>
+          <w:rFonts w:ascii="Arial" w:eastAsia="Times New Roman" w:hAnsi="Arial" w:cs="Arial"/>
+          <w:color w:val="000000"/>
+          <w:sz w:val="18"/>
+          <w:szCs w:val="18"/>
+          <w:lang w:val="en-US" w:eastAsia="de-DE"/>
+        </w:rPr>
+        <w:t>DisConnect</w:t>
+      </w:r>
+      <w:r>
+        <w:rPr>
+          <w:rFonts w:ascii="Arial" w:eastAsia="Times New Roman" w:hAnsi="Arial" w:cs="Arial"/>
+          <w:color w:val="000000"/>
+          <w:sz w:val="18"/>
+          <w:szCs w:val="18"/>
+          <w:lang w:val="en-US" w:eastAsia="de-DE"/>
+        </w:rPr>
+        <w:t xml:space="preserve"> Neuron (In-/OutNeuron)</w:t>
+      </w:r>
+    </w:p>
+    <w:p>
+      <w:pPr>
+        <w:pStyle w:val="Listenabsatz"/>
+        <w:numPr>
+          <w:ilvl w:val="0"/>
+          <w:numId w:val="1"/>
+        </w:numPr>
+        <w:spacing w:after="0" w:line="240" w:lineRule="auto"/>
+        <w:rPr>
+          <w:rFonts w:ascii="Arial" w:eastAsia="Times New Roman" w:hAnsi="Arial" w:cs="Arial"/>
+          <w:color w:val="000000"/>
+          <w:sz w:val="18"/>
+          <w:szCs w:val="18"/>
+          <w:lang w:val="en-US" w:eastAsia="de-DE"/>
+        </w:rPr>
+      </w:pPr>
+      <w:r>
+        <w:rPr>
+          <w:rFonts w:ascii="Arial" w:eastAsia="Times New Roman" w:hAnsi="Arial" w:cs="Arial"/>
+          <w:color w:val="000000"/>
+          <w:sz w:val="18"/>
+          <w:szCs w:val="18"/>
+          <w:lang w:val="en-US" w:eastAsia="de-DE"/>
+        </w:rPr>
+        <w:t>#103 Unselect after make connector</w:t>
+      </w:r>
+    </w:p>
+    <w:p>
+      <w:pPr>
+        <w:pStyle w:val="Listenabsatz"/>
+        <w:numPr>
+          <w:ilvl w:val="0"/>
+          <w:numId w:val="1"/>
+        </w:numPr>
+        <w:spacing w:after="0" w:line="240" w:lineRule="auto"/>
+        <w:rPr>
+          <w:rFonts w:ascii="Arial" w:eastAsia="Times New Roman" w:hAnsi="Arial" w:cs="Arial"/>
+          <w:color w:val="000000"/>
+          <w:sz w:val="18"/>
+          <w:szCs w:val="18"/>
+          <w:lang w:val="en-US" w:eastAsia="de-DE"/>
+        </w:rPr>
+      </w:pPr>
+      <w:r>
+        <w:rPr>
+          <w:rFonts w:ascii="Arial" w:eastAsia="Times New Roman" w:hAnsi="Arial" w:cs="Arial"/>
+          <w:color w:val="000000"/>
+          <w:sz w:val="18"/>
+          <w:szCs w:val="18"/>
+          <w:lang w:val="en-US" w:eastAsia="de-DE"/>
+        </w:rPr>
+        <w:t>#89 Split closed connector</w:t>
+      </w:r>
+    </w:p>
+    <w:p>
+      <w:pPr>
+        <w:pStyle w:val="Listenabsatz"/>
+        <w:numPr>
+          <w:ilvl w:val="0"/>
+          <w:numId w:val="1"/>
+        </w:numPr>
+        <w:spacing w:after="0" w:line="240" w:lineRule="auto"/>
+        <w:rPr>
+          <w:rFonts w:ascii="Arial" w:eastAsia="Times New Roman" w:hAnsi="Arial" w:cs="Arial"/>
+          <w:color w:val="24292E"/>
+          <w:sz w:val="18"/>
+          <w:szCs w:val="18"/>
+          <w:lang w:val="en-US" w:eastAsia="de-DE"/>
+        </w:rPr>
+      </w:pPr>
+      <w:r>
+        <w:rPr>
+          <w:rFonts w:ascii="Arial" w:eastAsia="Times New Roman" w:hAnsi="Arial" w:cs="Arial"/>
+          <w:color w:val="24292E"/>
+          <w:sz w:val="18"/>
+          <w:szCs w:val="18"/>
+          <w:lang w:val="en-US" w:eastAsia="de-DE"/>
+        </w:rPr>
+        <w:t>#98 Delete selection with DEL-key</w:t>
+      </w:r>
+    </w:p>
+    <w:p>
+      <w:pPr>
+        <w:pStyle w:val="Listenabsatz"/>
+        <w:numPr>
+          <w:ilvl w:val="0"/>
+          <w:numId w:val="1"/>
+        </w:numPr>
+        <w:spacing w:after="0" w:line="240" w:lineRule="auto"/>
+        <w:rPr>
+          <w:rFonts w:ascii="Arial" w:eastAsia="Times New Roman" w:hAnsi="Arial" w:cs="Arial"/>
+          <w:color w:val="24292E"/>
+          <w:sz w:val="18"/>
+          <w:szCs w:val="18"/>
+          <w:lang w:val="en-US" w:eastAsia="de-DE"/>
+        </w:rPr>
+      </w:pPr>
+      <w:r>
+        <w:rPr>
+          <w:rFonts w:ascii="Arial" w:eastAsia="Times New Roman" w:hAnsi="Arial" w:cs="Arial"/>
+          <w:color w:val="24292E"/>
+          <w:sz w:val="18"/>
+          <w:szCs w:val="18"/>
+          <w:lang w:val="en-US" w:eastAsia="de-DE"/>
+        </w:rPr>
+        <w:t>#100 Bug: Delete selected nobs</w:t>
+      </w:r>
+    </w:p>
+    <w:p>
+      <w:pPr>
+        <w:pStyle w:val="Listenabsatz"/>
+        <w:numPr>
+          <w:ilvl w:val="0"/>
+          <w:numId w:val="1"/>
+        </w:numPr>
+        <w:spacing w:after="0" w:line="240" w:lineRule="auto"/>
+        <w:rPr>
+          <w:rFonts w:ascii="Arial" w:eastAsia="Times New Roman" w:hAnsi="Arial" w:cs="Arial"/>
+          <w:color w:val="24292E"/>
+          <w:sz w:val="18"/>
+          <w:szCs w:val="18"/>
+          <w:lang w:val="en-US" w:eastAsia="de-DE"/>
+        </w:rPr>
+      </w:pPr>
+      <w:r>
+        <w:rPr>
+          <w:rFonts w:ascii="Arial" w:eastAsia="Times New Roman" w:hAnsi="Arial" w:cs="Arial"/>
+          <w:color w:val="24292E"/>
+          <w:sz w:val="18"/>
+          <w:szCs w:val="18"/>
+          <w:lang w:val="en-US" w:eastAsia="de-DE"/>
+        </w:rPr>
+        <w:t>#99 Bug: Add module selects all</w:t>
+      </w:r>
+    </w:p>
+    <w:p>
+      <w:pPr>
+        <w:pStyle w:val="Listenabsatz"/>
+        <w:numPr>
+          <w:ilvl w:val="0"/>
+          <w:numId w:val="1"/>
+        </w:numPr>
+        <w:spacing w:after="0" w:line="240" w:lineRule="auto"/>
+        <w:rPr>
+          <w:rFonts w:ascii="Arial" w:eastAsia="Times New Roman" w:hAnsi="Arial" w:cs="Arial"/>
+          <w:color w:val="24292E"/>
+          <w:sz w:val="18"/>
+          <w:szCs w:val="18"/>
+          <w:lang w:val="en-US" w:eastAsia="de-DE"/>
+        </w:rPr>
+      </w:pPr>
+      <w:r>
+        <w:rPr>
+          <w:rFonts w:ascii="Arial" w:eastAsia="Times New Roman" w:hAnsi="Arial" w:cs="Arial"/>
+          <w:color w:val="24292E"/>
+          <w:sz w:val="18"/>
+          <w:szCs w:val="18"/>
+          <w:lang w:val="en-US" w:eastAsia="de-DE"/>
+        </w:rPr>
+        <w:t>#97 Delete closed connector</w:t>
+      </w:r>
+    </w:p>
+    <w:p>
+      <w:pPr>
+        <w:pStyle w:val="Listenabsatz"/>
+        <w:numPr>
+          <w:ilvl w:val="0"/>
+          <w:numId w:val="1"/>
+        </w:numPr>
+        <w:spacing w:after="0" w:line="240" w:lineRule="auto"/>
+        <w:rPr>
+          <w:rFonts w:ascii="Arial" w:eastAsia="Times New Roman" w:hAnsi="Arial" w:cs="Arial"/>
+          <w:color w:val="000000"/>
+          <w:sz w:val="18"/>
+          <w:szCs w:val="18"/>
+          <w:lang w:val="en-US" w:eastAsia="de-DE"/>
+        </w:rPr>
+      </w:pPr>
+      <w:r>
+        <w:rPr>
+          <w:rFonts w:ascii="Arial" w:eastAsia="Times New Roman" w:hAnsi="Arial" w:cs="Arial"/>
+          <w:color w:val="000000"/>
+          <w:sz w:val="18"/>
+          <w:szCs w:val="18"/>
+          <w:lang w:val="en-US" w:eastAsia="de-DE"/>
+        </w:rPr>
+        <w:t>#87 Plugin animation</w:t>
+      </w:r>
+    </w:p>
+    <w:p>
+      <w:pPr>
+        <w:pStyle w:val="Listenabsatz"/>
+        <w:numPr>
+          <w:ilvl w:val="0"/>
+          <w:numId w:val="1"/>
+        </w:numPr>
+        <w:spacing w:after="0" w:line="240" w:lineRule="auto"/>
+        <w:rPr>
+          <w:rFonts w:ascii="Arial" w:eastAsia="Times New Roman" w:hAnsi="Arial" w:cs="Arial"/>
+          <w:color w:val="000000"/>
+          <w:sz w:val="18"/>
+          <w:szCs w:val="18"/>
+          <w:lang w:val="en-US" w:eastAsia="de-DE"/>
+        </w:rPr>
+      </w:pPr>
+      <w:r>
+        <w:rPr>
+          <w:rFonts w:ascii="Arial" w:eastAsia="Times New Roman" w:hAnsi="Arial" w:cs="Arial"/>
+          <w:color w:val="000000"/>
+          <w:sz w:val="18"/>
+          <w:szCs w:val="18"/>
+          <w:lang w:val="en-US" w:eastAsia="de-DE"/>
+        </w:rPr>
+        <w:lastRenderedPageBreak/>
+        <w:t>#83 Rotate Connector</w:t>
+      </w:r>
       <w:r>
         <w:rPr>
           <w:rFonts w:ascii="Arial" w:eastAsia="Times New Roman" w:hAnsi="Arial" w:cs="Arial"/>
@@ -2925,38 +3458,6 @@
         </w:rPr>
         <w:t xml:space="preserve"> </w:t>
       </w:r>
-      <w:r>
-        <w:rPr>
-          <w:rFonts w:ascii="Arial" w:eastAsia="Times New Roman" w:hAnsi="Arial" w:cs="Arial"/>
-          <w:color w:val="24292E"/>
-          <w:sz w:val="18"/>
-          <w:szCs w:val="18"/>
-          <w:lang w:val="en-US" w:eastAsia="de-DE"/>
-        </w:rPr>
-        <w:t>(</w:t>
-      </w:r>
-      <w:proofErr w:type="spellStart"/>
-      <w:r>
-        <w:rPr>
-          <w:rFonts w:ascii="Arial" w:eastAsia="Times New Roman" w:hAnsi="Arial" w:cs="Arial"/>
-          <w:color w:val="24292E"/>
-          <w:sz w:val="18"/>
-          <w:szCs w:val="18"/>
-          <w:lang w:val="en-US" w:eastAsia="de-DE"/>
-        </w:rPr>
-        <w:t>ClosedConnector</w:t>
-      </w:r>
-      <w:proofErr w:type="spellEnd"/>
-      <w:r>
-        <w:rPr>
-          <w:rFonts w:ascii="Arial" w:eastAsia="Times New Roman" w:hAnsi="Arial" w:cs="Arial"/>
-          <w:color w:val="24292E"/>
-          <w:sz w:val="18"/>
-          <w:szCs w:val="18"/>
-          <w:lang w:val="en-US" w:eastAsia="de-DE"/>
-        </w:rPr>
-        <w:t xml:space="preserve"> eliminated)</w:t>
-      </w:r>
     </w:p>
     <w:p>
       <w:pPr>
@@ -2968,75 +3469,21 @@
         <w:spacing w:after="0" w:line="240" w:lineRule="auto"/>
         <w:rPr>
           <w:rFonts w:ascii="Arial" w:eastAsia="Times New Roman" w:hAnsi="Arial" w:cs="Arial"/>
-          <w:color w:val="24292E"/>
-          <w:sz w:val="18"/>
-          <w:szCs w:val="18"/>
-          <w:lang w:val="en-US" w:eastAsia="de-DE"/>
-        </w:rPr>
-      </w:pPr>
-      <w:r>
-        <w:rPr>
-          <w:rFonts w:ascii="Arial" w:eastAsia="Times New Roman" w:hAnsi="Arial" w:cs="Arial"/>
-          <w:color w:val="24292E"/>
-          <w:sz w:val="18"/>
-          <w:szCs w:val="18"/>
-          <w:lang w:val="en-US" w:eastAsia="de-DE"/>
-        </w:rPr>
-        <w:t xml:space="preserve">#123 Bug: </w:t>
-      </w:r>
-      <w:proofErr w:type="spellStart"/>
-      <w:r>
-        <w:rPr>
-          <w:rFonts w:ascii="Arial" w:eastAsia="Times New Roman" w:hAnsi="Arial" w:cs="Arial"/>
-          <w:color w:val="24292E"/>
-          <w:sz w:val="18"/>
-          <w:szCs w:val="18"/>
-          <w:lang w:val="en-US" w:eastAsia="de-DE"/>
-        </w:rPr>
-        <w:t>DeleteClosedConnector</w:t>
-      </w:r>
-      <w:proofErr w:type="spellEnd"/>
-      <w:r>
-        <w:rPr>
-          <w:rFonts w:ascii="Arial" w:eastAsia="Times New Roman" w:hAnsi="Arial" w:cs="Arial"/>
-          <w:color w:val="24292E"/>
-          <w:sz w:val="18"/>
-          <w:szCs w:val="18"/>
-          <w:lang w:val="en-US" w:eastAsia="de-DE"/>
-        </w:rPr>
-        <w:t xml:space="preserve"> does not delete Neurons</w:t>
-      </w:r>
-      <w:r>
-        <w:rPr>
-          <w:rFonts w:ascii="Arial" w:eastAsia="Times New Roman" w:hAnsi="Arial" w:cs="Arial"/>
-          <w:color w:val="24292E"/>
-          <w:sz w:val="18"/>
-          <w:szCs w:val="18"/>
-          <w:lang w:val="en-US" w:eastAsia="de-DE"/>
-        </w:rPr>
-        <w:t xml:space="preserve"> (</w:t>
-      </w:r>
-      <w:proofErr w:type="spellStart"/>
-      <w:r>
-        <w:rPr>
-          <w:rFonts w:ascii="Arial" w:eastAsia="Times New Roman" w:hAnsi="Arial" w:cs="Arial"/>
-          <w:color w:val="24292E"/>
-          <w:sz w:val="18"/>
-          <w:szCs w:val="18"/>
-          <w:lang w:val="en-US" w:eastAsia="de-DE"/>
-        </w:rPr>
-        <w:t>ClosedConnector</w:t>
-      </w:r>
-      <w:proofErr w:type="spellEnd"/>
-      <w:r>
-        <w:rPr>
-          <w:rFonts w:ascii="Arial" w:eastAsia="Times New Roman" w:hAnsi="Arial" w:cs="Arial"/>
-          <w:color w:val="24292E"/>
-          <w:sz w:val="18"/>
-          <w:szCs w:val="18"/>
-          <w:lang w:val="en-US" w:eastAsia="de-DE"/>
-        </w:rPr>
-        <w:t xml:space="preserve"> eliminated)</w:t>
+          <w:color w:val="000000"/>
+          <w:sz w:val="18"/>
+          <w:szCs w:val="18"/>
+          <w:lang w:val="en-US" w:eastAsia="de-DE"/>
+        </w:rPr>
+      </w:pPr>
+      <w:r>
+        <w:rPr>
+          <w:rFonts w:ascii="Arial" w:eastAsia="Times New Roman" w:hAnsi="Arial" w:cs="Arial"/>
+          <w:color w:val="000000"/>
+          <w:sz w:val="18"/>
+          <w:szCs w:val="18"/>
+          <w:lang w:val="en-US" w:eastAsia="de-DE"/>
+        </w:rPr>
+        <w:t>#88 Delete Connector</w:t>
       </w:r>
     </w:p>
     <w:p>
@@ -3049,65 +3496,23 @@
         <w:spacing w:after="0" w:line="240" w:lineRule="auto"/>
         <w:rPr>
           <w:rFonts w:ascii="Arial" w:eastAsia="Times New Roman" w:hAnsi="Arial" w:cs="Arial"/>
-          <w:color w:val="24292E"/>
-          <w:sz w:val="18"/>
-          <w:szCs w:val="18"/>
-          <w:lang w:val="en-US" w:eastAsia="de-DE"/>
-        </w:rPr>
-      </w:pPr>
-      <w:r>
-        <w:rPr>
-          <w:rFonts w:ascii="Arial" w:eastAsia="Times New Roman" w:hAnsi="Arial" w:cs="Arial"/>
-          <w:color w:val="24292E"/>
-          <w:sz w:val="18"/>
-          <w:szCs w:val="18"/>
-          <w:lang w:val="en-US" w:eastAsia="de-DE"/>
-        </w:rPr>
-        <w:t xml:space="preserve">#124 Bug </w:t>
-      </w:r>
-      <w:proofErr w:type="spellStart"/>
-      <w:r>
-        <w:rPr>
-          <w:rFonts w:ascii="Arial" w:eastAsia="Times New Roman" w:hAnsi="Arial" w:cs="Arial"/>
-          <w:color w:val="24292E"/>
-          <w:sz w:val="18"/>
-          <w:szCs w:val="18"/>
-          <w:lang w:val="en-US" w:eastAsia="de-DE"/>
-        </w:rPr>
-        <w:t>SplitClosedConnector</w:t>
-      </w:r>
-      <w:proofErr w:type="spellEnd"/>
-      <w:r>
-        <w:rPr>
-          <w:rFonts w:ascii="Arial" w:eastAsia="Times New Roman" w:hAnsi="Arial" w:cs="Arial"/>
-          <w:color w:val="24292E"/>
-          <w:sz w:val="18"/>
-          <w:szCs w:val="18"/>
-          <w:lang w:val="en-US" w:eastAsia="de-DE"/>
-        </w:rPr>
-        <w:t xml:space="preserve"> (</w:t>
-      </w:r>
-      <w:proofErr w:type="spellStart"/>
-      <w:r>
-        <w:rPr>
-          <w:rFonts w:ascii="Arial" w:eastAsia="Times New Roman" w:hAnsi="Arial" w:cs="Arial"/>
-          <w:color w:val="24292E"/>
-          <w:sz w:val="18"/>
-          <w:szCs w:val="18"/>
-          <w:lang w:val="en-US" w:eastAsia="de-DE"/>
-        </w:rPr>
-        <w:t>ClosedConnector</w:t>
-      </w:r>
-      <w:proofErr w:type="spellEnd"/>
-      <w:r>
-        <w:rPr>
-          <w:rFonts w:ascii="Arial" w:eastAsia="Times New Roman" w:hAnsi="Arial" w:cs="Arial"/>
-          <w:color w:val="24292E"/>
-          <w:sz w:val="18"/>
-          <w:szCs w:val="18"/>
-          <w:lang w:val="en-US" w:eastAsia="de-DE"/>
-        </w:rPr>
-        <w:t xml:space="preserve"> eliminated)</w:t>
+          <w:strike/>
+          <w:color w:val="000000"/>
+          <w:sz w:val="18"/>
+          <w:szCs w:val="18"/>
+          <w:lang w:val="en-US" w:eastAsia="de-DE"/>
+        </w:rPr>
+      </w:pPr>
+      <w:r>
+        <w:rPr>
+          <w:rFonts w:ascii="Arial" w:eastAsia="Times New Roman" w:hAnsi="Arial" w:cs="Arial"/>
+          <w:strike/>
+          <w:color w:val="000000"/>
+          <w:sz w:val="18"/>
+          <w:szCs w:val="18"/>
+          <w:lang w:val="en-US" w:eastAsia="de-DE"/>
+        </w:rPr>
+        <w:t>#86 Frame for connectors</w:t>
       </w:r>
     </w:p>
     <w:p>
@@ -3120,43 +3525,37 @@
         <w:spacing w:after="0" w:line="240" w:lineRule="auto"/>
         <w:rPr>
           <w:rFonts w:ascii="Arial" w:eastAsia="Times New Roman" w:hAnsi="Arial" w:cs="Arial"/>
-          <w:color w:val="24292E"/>
-          <w:sz w:val="18"/>
-          <w:szCs w:val="18"/>
-          <w:lang w:val="en-US" w:eastAsia="de-DE"/>
-        </w:rPr>
-      </w:pPr>
-      <w:r>
-        <w:rPr>
-          <w:rFonts w:ascii="Arial" w:eastAsia="Times New Roman" w:hAnsi="Arial" w:cs="Arial"/>
-          <w:color w:val="24292E"/>
-          <w:sz w:val="18"/>
-          <w:szCs w:val="18"/>
-          <w:lang w:val="en-US" w:eastAsia="de-DE"/>
-        </w:rPr>
-        <w:t xml:space="preserve">#113 check </w:t>
-      </w:r>
-      <w:proofErr w:type="spellStart"/>
-      <w:r>
-        <w:rPr>
-          <w:rFonts w:ascii="Arial" w:eastAsia="Times New Roman" w:hAnsi="Arial" w:cs="Arial"/>
-          <w:color w:val="24292E"/>
-          <w:sz w:val="18"/>
-          <w:szCs w:val="18"/>
-          <w:lang w:val="en-US" w:eastAsia="de-DE"/>
-        </w:rPr>
-        <w:t>GetUPNobs</w:t>
-      </w:r>
-      <w:proofErr w:type="spellEnd"/>
-      <w:r>
-        <w:rPr>
-          <w:rFonts w:ascii="Arial" w:eastAsia="Times New Roman" w:hAnsi="Arial" w:cs="Arial"/>
-          <w:color w:val="24292E"/>
-          <w:sz w:val="18"/>
-          <w:szCs w:val="18"/>
-          <w:lang w:val="en-US" w:eastAsia="de-DE"/>
-        </w:rPr>
-        <w:t xml:space="preserve"> – seems to be ok</w:t>
+          <w:color w:val="000000"/>
+          <w:sz w:val="18"/>
+          <w:szCs w:val="18"/>
+          <w:lang w:eastAsia="de-DE"/>
+        </w:rPr>
+      </w:pPr>
+      <w:r>
+        <w:rPr>
+          <w:rFonts w:ascii="Arial" w:hAnsi="Arial" w:cs="Arial"/>
+          <w:sz w:val="18"/>
+          <w:szCs w:val="18"/>
+        </w:rPr>
+        <w:t>#</w:t>
+      </w:r>
+      <w:r>
+        <w:rPr>
+          <w:rFonts w:ascii="Arial" w:hAnsi="Arial" w:cs="Arial"/>
+          <w:sz w:val="18"/>
+          <w:szCs w:val="18"/>
+        </w:rPr>
+        <w:t>74 Modules</w:t>
+      </w:r>
+      <w:r>
+        <w:rPr>
+          <w:rFonts w:ascii="Arial" w:eastAsia="Times New Roman" w:hAnsi="Arial" w:cs="Arial"/>
+          <w:color w:val="000000"/>
+          <w:sz w:val="18"/>
+          <w:szCs w:val="18"/>
+          <w:lang w:eastAsia="de-DE"/>
+        </w:rPr>
+        <w:t> </w:t>
       </w:r>
     </w:p>
     <w:p>
@@ -3178,34 +3577,12 @@
       <w:r>
         <w:rPr>
           <w:rFonts w:ascii="Arial" w:eastAsia="Times New Roman" w:hAnsi="Arial" w:cs="Arial"/>
-          <w:color w:val="24292E"/>
-          <w:sz w:val="18"/>
-          <w:szCs w:val="18"/>
-          <w:lang w:val="en-US" w:eastAsia="de-DE"/>
-        </w:rPr>
-        <w:t xml:space="preserve">#127 </w:t>
-      </w:r>
-      <w:proofErr w:type="spellStart"/>
-      <w:r>
-        <w:rPr>
-          <w:rFonts w:ascii="Arial" w:eastAsia="Times New Roman" w:hAnsi="Arial" w:cs="Arial"/>
-          <w:color w:val="24292E"/>
-          <w:sz w:val="18"/>
-          <w:szCs w:val="18"/>
-          <w:lang w:val="en-US" w:eastAsia="de-DE"/>
-        </w:rPr>
-        <w:t>CopyPaste</w:t>
-      </w:r>
-      <w:proofErr w:type="spellEnd"/>
-      <w:r>
-        <w:rPr>
-          <w:rFonts w:ascii="Arial" w:eastAsia="Times New Roman" w:hAnsi="Arial" w:cs="Arial"/>
-          <w:color w:val="24292E"/>
-          <w:sz w:val="18"/>
-          <w:szCs w:val="18"/>
-          <w:lang w:val="en-US" w:eastAsia="de-DE"/>
-        </w:rPr>
-        <w:t xml:space="preserve"> Selection – rejected, doesn’t make sense</w:t>
+          <w:color w:val="000000"/>
+          <w:sz w:val="18"/>
+          <w:szCs w:val="18"/>
+          <w:lang w:val="en-US" w:eastAsia="de-DE"/>
+        </w:rPr>
+        <w:t>#84 Disconnect connector</w:t>
       </w:r>
     </w:p>
     <w:p>
@@ -3221,18 +3598,18 @@
           <w:color w:val="000000"/>
           <w:sz w:val="18"/>
           <w:szCs w:val="18"/>
-          <w:lang w:val="en-US" w:eastAsia="de-DE"/>
-        </w:rPr>
-      </w:pPr>
-      <w:r>
-        <w:rPr>
-          <w:rFonts w:ascii="Arial" w:eastAsia="Times New Roman" w:hAnsi="Arial" w:cs="Arial"/>
-          <w:color w:val="000000"/>
-          <w:sz w:val="18"/>
-          <w:szCs w:val="18"/>
-          <w:lang w:val="en-US" w:eastAsia="de-DE"/>
-        </w:rPr>
-        <w:t>#128 Move EEG-Signal: don’t lose contact</w:t>
+          <w:lang w:eastAsia="de-DE"/>
+        </w:rPr>
+      </w:pPr>
+      <w:r>
+        <w:rPr>
+          <w:rFonts w:ascii="Arial" w:eastAsia="Times New Roman" w:hAnsi="Arial" w:cs="Arial"/>
+          <w:color w:val="000000"/>
+          <w:sz w:val="18"/>
+          <w:szCs w:val="18"/>
+          <w:lang w:eastAsia="de-DE"/>
+        </w:rPr>
+        <w:t>#62 Input-Neuronen gleichmäßig ausrichten (Paul)</w:t>
       </w:r>
     </w:p>
     <w:p>
@@ -3259,20 +3636,8 @@
           <w:szCs w:val="18"/>
           <w:lang w:val="en-US" w:eastAsia="de-DE"/>
         </w:rPr>
-        <w:t xml:space="preserve">#119 Cleanup </w:t>
-      </w:r>
-      <w:proofErr w:type="spellStart"/>
-      <w:r>
-        <w:rPr>
-          <w:rFonts w:ascii="Arial" w:eastAsia="Times New Roman" w:hAnsi="Arial" w:cs="Arial"/>
-          <w:color w:val="000000"/>
-          <w:sz w:val="18"/>
-          <w:szCs w:val="18"/>
-          <w:lang w:val="en-US" w:eastAsia="de-DE"/>
-        </w:rPr>
-        <w:t>AnimationChainCommand</w:t>
-      </w:r>
-      <w:proofErr w:type="spellEnd"/>
+        <w:t>#80 SignalData undo/redo</w:t>
+      </w:r>
     </w:p>
     <w:p>
       <w:pPr>
@@ -3298,7 +3663,7 @@
           <w:szCs w:val="18"/>
           <w:lang w:val="en-US" w:eastAsia="de-DE"/>
         </w:rPr>
-        <w:t>#120 Delete EEG sensor directly</w:t>
+        <w:t>#78 Shape center (3 purposes)</w:t>
       </w:r>
     </w:p>
     <w:p>
@@ -3311,21 +3676,21 @@
         <w:spacing w:after="0" w:line="240" w:lineRule="auto"/>
         <w:rPr>
           <w:rFonts w:ascii="Arial" w:eastAsia="Times New Roman" w:hAnsi="Arial" w:cs="Arial"/>
-          <w:color w:val="24292E"/>
-          <w:sz w:val="18"/>
-          <w:szCs w:val="18"/>
-          <w:lang w:val="en-US" w:eastAsia="de-DE"/>
-        </w:rPr>
-      </w:pPr>
-      <w:r>
-        <w:rPr>
-          <w:rFonts w:ascii="Arial" w:eastAsia="Times New Roman" w:hAnsi="Arial" w:cs="Arial"/>
-          <w:color w:val="000000"/>
-          <w:sz w:val="18"/>
-          <w:szCs w:val="18"/>
-          <w:lang w:val="en-US" w:eastAsia="de-DE"/>
-        </w:rPr>
-        <w:t>#121 Bug: EEG sensor not shown</w:t>
+          <w:color w:val="000000"/>
+          <w:sz w:val="18"/>
+          <w:szCs w:val="18"/>
+          <w:lang w:eastAsia="de-DE"/>
+        </w:rPr>
+      </w:pPr>
+      <w:r>
+        <w:rPr>
+          <w:rFonts w:ascii="Arial" w:eastAsia="Times New Roman" w:hAnsi="Arial" w:cs="Arial"/>
+          <w:color w:val="000000"/>
+          <w:sz w:val="18"/>
+          <w:szCs w:val="18"/>
+          <w:lang w:eastAsia="de-DE"/>
+        </w:rPr>
+        <w:t>#61 Knoten gleichmäßig verteilen (Paul)</w:t>
       </w:r>
     </w:p>
     <w:p>
@@ -3338,21 +3703,21 @@
         <w:spacing w:after="0" w:line="240" w:lineRule="auto"/>
         <w:rPr>
           <w:rFonts w:ascii="Arial" w:eastAsia="Times New Roman" w:hAnsi="Arial" w:cs="Arial"/>
-          <w:color w:val="24292E"/>
-          <w:sz w:val="18"/>
-          <w:szCs w:val="18"/>
-          <w:lang w:val="en-US" w:eastAsia="de-DE"/>
-        </w:rPr>
-      </w:pPr>
-      <w:r>
-        <w:rPr>
-          <w:rFonts w:ascii="Arial" w:eastAsia="Times New Roman" w:hAnsi="Arial" w:cs="Arial"/>
-          <w:color w:val="24292E"/>
-          <w:sz w:val="18"/>
-          <w:szCs w:val="18"/>
-          <w:lang w:val="en-US" w:eastAsia="de-DE"/>
-        </w:rPr>
-        <w:t xml:space="preserve">#114 Bug: ESC on “Find loop” </w:t>
+          <w:color w:val="000000"/>
+          <w:sz w:val="18"/>
+          <w:szCs w:val="18"/>
+          <w:lang w:val="en-US" w:eastAsia="de-DE"/>
+        </w:rPr>
+      </w:pPr>
+      <w:r>
+        <w:rPr>
+          <w:rFonts w:ascii="Arial" w:eastAsia="Times New Roman" w:hAnsi="Arial" w:cs="Arial"/>
+          <w:color w:val="000000"/>
+          <w:sz w:val="18"/>
+          <w:szCs w:val="18"/>
+          <w:lang w:val="en-US" w:eastAsia="de-DE"/>
+        </w:rPr>
+        <w:t>#79 Repair redo</w:t>
       </w:r>
     </w:p>
     <w:p>
@@ -3379,1313 +3744,7 @@
           <w:szCs w:val="18"/>
           <w:lang w:val="en-US" w:eastAsia="de-DE"/>
         </w:rPr>
-        <w:t>#94 Rotate selection</w:t>
-      </w:r>
-    </w:p>
-    <w:p>
-      <w:pPr>
-        <w:pStyle w:val="Listenabsatz"/>
-        <w:numPr>
-          <w:ilvl w:val="0"/>
-          <w:numId w:val="1"/>
-        </w:numPr>
-        <w:spacing w:after="0" w:line="240" w:lineRule="auto"/>
-        <w:rPr>
-          <w:rFonts w:ascii="Arial" w:eastAsia="Times New Roman" w:hAnsi="Arial" w:cs="Arial"/>
-          <w:color w:val="24292E"/>
-          <w:sz w:val="18"/>
-          <w:szCs w:val="18"/>
-          <w:lang w:val="en-US" w:eastAsia="de-DE"/>
-        </w:rPr>
-      </w:pPr>
-      <w:r>
-        <w:rPr>
-          <w:rFonts w:ascii="Arial" w:eastAsia="Times New Roman" w:hAnsi="Arial" w:cs="Arial"/>
-          <w:color w:val="24292E"/>
-          <w:sz w:val="18"/>
-          <w:szCs w:val="18"/>
-          <w:lang w:val="en-US" w:eastAsia="de-DE"/>
-        </w:rPr>
-        <w:t xml:space="preserve">#111 Add # before every </w:t>
-      </w:r>
-      <w:proofErr w:type="spellStart"/>
-      <w:r>
-        <w:rPr>
-          <w:rFonts w:ascii="Arial" w:eastAsia="Times New Roman" w:hAnsi="Arial" w:cs="Arial"/>
-          <w:color w:val="24292E"/>
-          <w:sz w:val="18"/>
-          <w:szCs w:val="18"/>
-          <w:lang w:val="en-US" w:eastAsia="de-DE"/>
-        </w:rPr>
-        <w:t>wcout</w:t>
-      </w:r>
-      <w:proofErr w:type="spellEnd"/>
-      <w:r>
-        <w:rPr>
-          <w:rFonts w:ascii="Arial" w:eastAsia="Times New Roman" w:hAnsi="Arial" w:cs="Arial"/>
-          <w:color w:val="24292E"/>
-          <w:sz w:val="18"/>
-          <w:szCs w:val="18"/>
-          <w:lang w:val="en-US" w:eastAsia="de-DE"/>
-        </w:rPr>
-        <w:t xml:space="preserve"> output</w:t>
-      </w:r>
-    </w:p>
-    <w:p>
-      <w:pPr>
-        <w:pStyle w:val="Listenabsatz"/>
-        <w:numPr>
-          <w:ilvl w:val="0"/>
-          <w:numId w:val="1"/>
-        </w:numPr>
-        <w:spacing w:after="0" w:line="240" w:lineRule="auto"/>
-        <w:rPr>
-          <w:rFonts w:ascii="Arial" w:eastAsia="Times New Roman" w:hAnsi="Arial" w:cs="Arial"/>
-          <w:color w:val="24292E"/>
-          <w:sz w:val="18"/>
-          <w:szCs w:val="18"/>
-          <w:lang w:val="en-US" w:eastAsia="de-DE"/>
-        </w:rPr>
-      </w:pPr>
-      <w:r>
-        <w:rPr>
-          <w:rFonts w:ascii="Arial" w:eastAsia="Times New Roman" w:hAnsi="Arial" w:cs="Arial"/>
-          <w:color w:val="24292E"/>
-          <w:sz w:val="18"/>
-          <w:szCs w:val="18"/>
-          <w:lang w:val="en-US" w:eastAsia="de-DE"/>
-        </w:rPr>
-        <w:t>#116 If neuron loses axon -&gt; output neuron</w:t>
-      </w:r>
-      <w:r>
-        <w:rPr>
-          <w:rFonts w:ascii="Arial" w:eastAsia="Times New Roman" w:hAnsi="Arial" w:cs="Arial"/>
-          <w:color w:val="24292E"/>
-          <w:sz w:val="18"/>
-          <w:szCs w:val="18"/>
-          <w:lang w:val="en-US" w:eastAsia="de-DE"/>
-        </w:rPr>
-        <w:t xml:space="preserve"> </w:t>
-      </w:r>
-    </w:p>
-    <w:p>
-      <w:pPr>
-        <w:pStyle w:val="Listenabsatz"/>
-        <w:numPr>
-          <w:ilvl w:val="0"/>
-          <w:numId w:val="1"/>
-        </w:numPr>
-        <w:spacing w:after="0" w:line="240" w:lineRule="auto"/>
-        <w:rPr>
-          <w:rFonts w:ascii="Arial" w:eastAsia="Times New Roman" w:hAnsi="Arial" w:cs="Arial"/>
-          <w:color w:val="24292E"/>
-          <w:sz w:val="18"/>
-          <w:szCs w:val="18"/>
-          <w:lang w:val="en-US" w:eastAsia="de-DE"/>
-        </w:rPr>
-      </w:pPr>
-      <w:r>
-        <w:rPr>
-          <w:rFonts w:ascii="Arial" w:eastAsia="Times New Roman" w:hAnsi="Arial" w:cs="Arial"/>
-          <w:color w:val="24292E"/>
-          <w:sz w:val="18"/>
-          <w:szCs w:val="18"/>
-          <w:lang w:val="en-US" w:eastAsia="de-DE"/>
-        </w:rPr>
-        <w:t xml:space="preserve">#122 Make </w:t>
-      </w:r>
-      <w:proofErr w:type="spellStart"/>
-      <w:r>
-        <w:rPr>
-          <w:rFonts w:ascii="Arial" w:eastAsia="Times New Roman" w:hAnsi="Arial" w:cs="Arial"/>
-          <w:color w:val="24292E"/>
-          <w:sz w:val="18"/>
-          <w:szCs w:val="18"/>
-          <w:lang w:val="en-US" w:eastAsia="de-DE"/>
-        </w:rPr>
-        <w:t>IoConnector</w:t>
-      </w:r>
-      <w:proofErr w:type="spellEnd"/>
-      <w:r>
-        <w:rPr>
-          <w:rFonts w:ascii="Arial" w:eastAsia="Times New Roman" w:hAnsi="Arial" w:cs="Arial"/>
-          <w:color w:val="24292E"/>
-          <w:sz w:val="18"/>
-          <w:szCs w:val="18"/>
-          <w:lang w:val="en-US" w:eastAsia="de-DE"/>
-        </w:rPr>
-        <w:t xml:space="preserve">: Order mix up </w:t>
-      </w:r>
-    </w:p>
-    <w:p>
-      <w:pPr>
-        <w:pStyle w:val="Listenabsatz"/>
-        <w:numPr>
-          <w:ilvl w:val="0"/>
-          <w:numId w:val="1"/>
-        </w:numPr>
-        <w:spacing w:after="0" w:line="240" w:lineRule="auto"/>
-        <w:rPr>
-          <w:rFonts w:ascii="Arial" w:eastAsia="Times New Roman" w:hAnsi="Arial" w:cs="Arial"/>
-          <w:color w:val="000000"/>
-          <w:sz w:val="18"/>
-          <w:szCs w:val="18"/>
-          <w:lang w:val="en-US" w:eastAsia="de-DE"/>
-        </w:rPr>
-      </w:pPr>
-      <w:r>
-        <w:rPr>
-          <w:rFonts w:ascii="Arial" w:eastAsia="Times New Roman" w:hAnsi="Arial" w:cs="Arial"/>
-          <w:color w:val="000000"/>
-          <w:sz w:val="18"/>
-          <w:szCs w:val="18"/>
-          <w:lang w:val="en-US" w:eastAsia="de-DE"/>
-        </w:rPr>
-        <w:t xml:space="preserve">#118 </w:t>
-      </w:r>
-      <w:proofErr w:type="spellStart"/>
-      <w:r>
-        <w:rPr>
-          <w:rFonts w:ascii="Arial" w:eastAsia="Times New Roman" w:hAnsi="Arial" w:cs="Arial"/>
-          <w:color w:val="000000"/>
-          <w:sz w:val="18"/>
-          <w:szCs w:val="18"/>
-          <w:lang w:val="en-US" w:eastAsia="de-DE"/>
-        </w:rPr>
-        <w:t>CopySelectionCommand</w:t>
-      </w:r>
-      <w:proofErr w:type="spellEnd"/>
-      <w:r>
-        <w:rPr>
-          <w:rFonts w:ascii="Arial" w:eastAsia="Times New Roman" w:hAnsi="Arial" w:cs="Arial"/>
-          <w:color w:val="000000"/>
-          <w:sz w:val="18"/>
-          <w:szCs w:val="18"/>
-          <w:lang w:val="en-US" w:eastAsia="de-DE"/>
-        </w:rPr>
-        <w:t xml:space="preserve"> inherit from </w:t>
-      </w:r>
-      <w:proofErr w:type="spellStart"/>
-      <w:r>
-        <w:rPr>
-          <w:rFonts w:ascii="Arial" w:eastAsia="Times New Roman" w:hAnsi="Arial" w:cs="Arial"/>
-          <w:color w:val="000000"/>
-          <w:sz w:val="18"/>
-          <w:szCs w:val="18"/>
-          <w:lang w:val="en-US" w:eastAsia="de-DE"/>
-        </w:rPr>
-        <w:t>SelectionCommand</w:t>
-      </w:r>
-      <w:proofErr w:type="spellEnd"/>
-    </w:p>
-    <w:p>
-      <w:pPr>
-        <w:pStyle w:val="Listenabsatz"/>
-        <w:numPr>
-          <w:ilvl w:val="0"/>
-          <w:numId w:val="1"/>
-        </w:numPr>
-        <w:spacing w:after="0" w:line="240" w:lineRule="auto"/>
-        <w:rPr>
-          <w:rFonts w:ascii="Arial" w:eastAsia="Times New Roman" w:hAnsi="Arial" w:cs="Arial"/>
-          <w:color w:val="24292E"/>
-          <w:sz w:val="18"/>
-          <w:szCs w:val="18"/>
-          <w:lang w:val="en-US" w:eastAsia="de-DE"/>
-        </w:rPr>
-      </w:pPr>
-      <w:r>
-        <w:rPr>
-          <w:rFonts w:ascii="Arial" w:eastAsia="Times New Roman" w:hAnsi="Arial" w:cs="Arial"/>
-          <w:color w:val="24292E"/>
-          <w:sz w:val="18"/>
-          <w:szCs w:val="18"/>
-          <w:lang w:val="en-US" w:eastAsia="de-DE"/>
-        </w:rPr>
-        <w:t>#117 Copy selection crashes</w:t>
-      </w:r>
-    </w:p>
-    <w:p>
-      <w:pPr>
-        <w:pStyle w:val="Listenabsatz"/>
-        <w:numPr>
-          <w:ilvl w:val="0"/>
-          <w:numId w:val="1"/>
-        </w:numPr>
-        <w:spacing w:after="0" w:line="240" w:lineRule="auto"/>
-        <w:rPr>
-          <w:rFonts w:ascii="Arial" w:eastAsia="Times New Roman" w:hAnsi="Arial" w:cs="Arial"/>
-          <w:color w:val="000000"/>
-          <w:sz w:val="18"/>
-          <w:szCs w:val="18"/>
-          <w:lang w:val="en-US" w:eastAsia="de-DE"/>
-        </w:rPr>
-      </w:pPr>
-      <w:r>
-        <w:rPr>
-          <w:rFonts w:ascii="Arial" w:eastAsia="Times New Roman" w:hAnsi="Arial" w:cs="Arial"/>
-          <w:color w:val="000000"/>
-          <w:sz w:val="18"/>
-          <w:szCs w:val="18"/>
-          <w:lang w:val="en-US" w:eastAsia="de-DE"/>
-        </w:rPr>
-        <w:t xml:space="preserve">#85 Groups: Permanent </w:t>
-      </w:r>
-      <w:proofErr w:type="spellStart"/>
-      <w:proofErr w:type="gramStart"/>
-      <w:r>
-        <w:rPr>
-          <w:rFonts w:ascii="Arial" w:eastAsia="Times New Roman" w:hAnsi="Arial" w:cs="Arial"/>
-          <w:color w:val="000000"/>
-          <w:sz w:val="18"/>
-          <w:szCs w:val="18"/>
-          <w:lang w:val="en-US" w:eastAsia="de-DE"/>
-        </w:rPr>
-        <w:t>selections</w:t>
-      </w:r>
-      <w:r>
-        <w:rPr>
-          <w:rFonts w:ascii="Arial" w:eastAsia="Times New Roman" w:hAnsi="Arial" w:cs="Arial"/>
-          <w:color w:val="000000"/>
-          <w:sz w:val="18"/>
-          <w:szCs w:val="18"/>
-          <w:lang w:val="en-US" w:eastAsia="de-DE"/>
-        </w:rPr>
-        <w:t>:rejected</w:t>
-      </w:r>
-      <w:proofErr w:type="spellEnd"/>
-      <w:proofErr w:type="gramEnd"/>
-    </w:p>
-    <w:p>
-      <w:pPr>
-        <w:pStyle w:val="Listenabsatz"/>
-        <w:numPr>
-          <w:ilvl w:val="0"/>
-          <w:numId w:val="1"/>
-        </w:numPr>
-        <w:spacing w:after="0" w:line="240" w:lineRule="auto"/>
-        <w:rPr>
-          <w:rFonts w:ascii="Arial" w:eastAsia="Times New Roman" w:hAnsi="Arial" w:cs="Arial"/>
-          <w:color w:val="000000"/>
-          <w:sz w:val="18"/>
-          <w:szCs w:val="18"/>
-          <w:lang w:val="en-US" w:eastAsia="de-DE"/>
-        </w:rPr>
-      </w:pPr>
-      <w:r>
-        <w:rPr>
-          <w:rFonts w:ascii="Arial" w:eastAsia="Times New Roman" w:hAnsi="Arial" w:cs="Arial"/>
-          <w:color w:val="000000"/>
-          <w:sz w:val="18"/>
-          <w:szCs w:val="18"/>
-          <w:lang w:val="en-US" w:eastAsia="de-DE"/>
-        </w:rPr>
-        <w:t xml:space="preserve">#110 Speed up </w:t>
-      </w:r>
-      <w:proofErr w:type="spellStart"/>
-      <w:r>
-        <w:rPr>
-          <w:rFonts w:ascii="Arial" w:eastAsia="Times New Roman" w:hAnsi="Arial" w:cs="Arial"/>
-          <w:color w:val="000000"/>
-          <w:sz w:val="18"/>
-          <w:szCs w:val="18"/>
-          <w:lang w:val="en-US" w:eastAsia="de-DE"/>
-        </w:rPr>
-        <w:t>DeleteSelection</w:t>
-      </w:r>
-      <w:proofErr w:type="spellEnd"/>
-      <w:r>
-        <w:rPr>
-          <w:rFonts w:ascii="Arial" w:eastAsia="Times New Roman" w:hAnsi="Arial" w:cs="Arial"/>
-          <w:color w:val="000000"/>
-          <w:sz w:val="18"/>
-          <w:szCs w:val="18"/>
-          <w:lang w:val="en-US" w:eastAsia="de-DE"/>
-        </w:rPr>
-        <w:t xml:space="preserve"> (problem was DUMP)</w:t>
-      </w:r>
-    </w:p>
-    <w:p>
-      <w:pPr>
-        <w:pStyle w:val="Listenabsatz"/>
-        <w:numPr>
-          <w:ilvl w:val="0"/>
-          <w:numId w:val="1"/>
-        </w:numPr>
-        <w:spacing w:after="0" w:line="240" w:lineRule="auto"/>
-        <w:rPr>
-          <w:rFonts w:ascii="Arial" w:eastAsia="Times New Roman" w:hAnsi="Arial" w:cs="Arial"/>
-          <w:color w:val="000000"/>
-          <w:sz w:val="18"/>
-          <w:szCs w:val="18"/>
-          <w:lang w:val="en-US" w:eastAsia="de-DE"/>
-        </w:rPr>
-      </w:pPr>
-      <w:r>
-        <w:rPr>
-          <w:rFonts w:ascii="Arial" w:eastAsia="Times New Roman" w:hAnsi="Arial" w:cs="Arial"/>
-          <w:color w:val="000000"/>
-          <w:sz w:val="18"/>
-          <w:szCs w:val="18"/>
-          <w:lang w:val="en-US" w:eastAsia="de-DE"/>
-        </w:rPr>
-        <w:t xml:space="preserve">#107 Bug: Mixed Pipes on plug </w:t>
-      </w:r>
-      <w:proofErr w:type="spellStart"/>
-      <w:r>
-        <w:rPr>
-          <w:rFonts w:ascii="Arial" w:eastAsia="Times New Roman" w:hAnsi="Arial" w:cs="Arial"/>
-          <w:color w:val="000000"/>
-          <w:sz w:val="18"/>
-          <w:szCs w:val="18"/>
-          <w:lang w:val="en-US" w:eastAsia="de-DE"/>
-        </w:rPr>
-        <w:t>IoNeurons</w:t>
-      </w:r>
-      <w:proofErr w:type="spellEnd"/>
-      <w:r>
-        <w:rPr>
-          <w:rFonts w:ascii="Arial" w:eastAsia="Times New Roman" w:hAnsi="Arial" w:cs="Arial"/>
-          <w:color w:val="000000"/>
-          <w:sz w:val="18"/>
-          <w:szCs w:val="18"/>
-          <w:lang w:val="en-US" w:eastAsia="de-DE"/>
-        </w:rPr>
-        <w:t xml:space="preserve"> </w:t>
-      </w:r>
-    </w:p>
-    <w:p>
-      <w:pPr>
-        <w:pStyle w:val="Listenabsatz"/>
-        <w:numPr>
-          <w:ilvl w:val="0"/>
-          <w:numId w:val="1"/>
-        </w:numPr>
-        <w:spacing w:after="0" w:line="240" w:lineRule="auto"/>
-        <w:rPr>
-          <w:rFonts w:ascii="Arial" w:eastAsia="Times New Roman" w:hAnsi="Arial" w:cs="Arial"/>
-          <w:color w:val="000000"/>
-          <w:sz w:val="18"/>
-          <w:szCs w:val="18"/>
-          <w:lang w:val="en-US" w:eastAsia="de-DE"/>
-        </w:rPr>
-      </w:pPr>
-      <w:r>
-        <w:rPr>
-          <w:rFonts w:ascii="Arial" w:eastAsia="Times New Roman" w:hAnsi="Arial" w:cs="Arial"/>
-          <w:color w:val="000000"/>
-          <w:sz w:val="18"/>
-          <w:szCs w:val="18"/>
-          <w:lang w:val="en-US" w:eastAsia="de-DE"/>
-        </w:rPr>
-        <w:t>#97 Dislocate connector on disconnect (not needed)</w:t>
-      </w:r>
-    </w:p>
-    <w:p>
-      <w:pPr>
-        <w:pStyle w:val="Listenabsatz"/>
-        <w:numPr>
-          <w:ilvl w:val="0"/>
-          <w:numId w:val="1"/>
-        </w:numPr>
-        <w:spacing w:after="0" w:line="240" w:lineRule="auto"/>
-        <w:rPr>
-          <w:rFonts w:ascii="Arial" w:eastAsia="Times New Roman" w:hAnsi="Arial" w:cs="Arial"/>
-          <w:color w:val="000000"/>
-          <w:sz w:val="18"/>
-          <w:szCs w:val="18"/>
-          <w:lang w:val="en-US" w:eastAsia="de-DE"/>
-        </w:rPr>
-      </w:pPr>
-      <w:r>
-        <w:rPr>
-          <w:rFonts w:ascii="Arial" w:eastAsia="Times New Roman" w:hAnsi="Arial" w:cs="Arial"/>
-          <w:color w:val="000000"/>
-          <w:sz w:val="18"/>
-          <w:szCs w:val="18"/>
-          <w:lang w:val="en-US" w:eastAsia="de-DE"/>
-        </w:rPr>
-        <w:t xml:space="preserve">#98 Dislocate </w:t>
-      </w:r>
-      <w:proofErr w:type="spellStart"/>
-      <w:r>
-        <w:rPr>
-          <w:rFonts w:ascii="Arial" w:eastAsia="Times New Roman" w:hAnsi="Arial" w:cs="Arial"/>
-          <w:color w:val="000000"/>
-          <w:sz w:val="18"/>
-          <w:szCs w:val="18"/>
-          <w:lang w:val="en-US" w:eastAsia="de-DE"/>
-        </w:rPr>
-        <w:t>closedConn</w:t>
-      </w:r>
-      <w:proofErr w:type="spellEnd"/>
-      <w:r>
-        <w:rPr>
-          <w:rFonts w:ascii="Arial" w:eastAsia="Times New Roman" w:hAnsi="Arial" w:cs="Arial"/>
-          <w:color w:val="000000"/>
-          <w:sz w:val="18"/>
-          <w:szCs w:val="18"/>
-          <w:lang w:val="en-US" w:eastAsia="de-DE"/>
-        </w:rPr>
-        <w:t xml:space="preserve"> on disconnect</w:t>
-      </w:r>
-      <w:r>
-        <w:rPr>
-          <w:rFonts w:ascii="Arial" w:eastAsia="Times New Roman" w:hAnsi="Arial" w:cs="Arial"/>
-          <w:color w:val="000000"/>
-          <w:sz w:val="18"/>
-          <w:szCs w:val="18"/>
-          <w:lang w:val="en-US" w:eastAsia="de-DE"/>
-        </w:rPr>
-        <w:t xml:space="preserve"> </w:t>
-      </w:r>
-      <w:r>
-        <w:rPr>
-          <w:rFonts w:ascii="Arial" w:eastAsia="Times New Roman" w:hAnsi="Arial" w:cs="Arial"/>
-          <w:color w:val="000000"/>
-          <w:sz w:val="18"/>
-          <w:szCs w:val="18"/>
-          <w:lang w:val="en-US" w:eastAsia="de-DE"/>
-        </w:rPr>
-        <w:t>(not needed)</w:t>
-      </w:r>
-    </w:p>
-    <w:p>
-      <w:pPr>
-        <w:pStyle w:val="Listenabsatz"/>
-        <w:numPr>
-          <w:ilvl w:val="0"/>
-          <w:numId w:val="1"/>
-        </w:numPr>
-        <w:spacing w:after="0" w:line="240" w:lineRule="auto"/>
-        <w:rPr>
-          <w:rFonts w:ascii="Arial" w:eastAsia="Times New Roman" w:hAnsi="Arial" w:cs="Arial"/>
-          <w:color w:val="000000"/>
-          <w:sz w:val="18"/>
-          <w:szCs w:val="18"/>
-          <w:lang w:val="en-US" w:eastAsia="de-DE"/>
-        </w:rPr>
-      </w:pPr>
-      <w:r>
-        <w:rPr>
-          <w:rFonts w:ascii="Arial" w:eastAsia="Times New Roman" w:hAnsi="Arial" w:cs="Arial"/>
-          <w:color w:val="000000"/>
-          <w:sz w:val="18"/>
-          <w:szCs w:val="18"/>
-          <w:lang w:val="en-US" w:eastAsia="de-DE"/>
-        </w:rPr>
-        <w:t xml:space="preserve">#106 </w:t>
-      </w:r>
-      <w:proofErr w:type="spellStart"/>
-      <w:r>
-        <w:rPr>
-          <w:rFonts w:ascii="Arial" w:eastAsia="Times New Roman" w:hAnsi="Arial" w:cs="Arial"/>
-          <w:color w:val="000000"/>
-          <w:sz w:val="18"/>
-          <w:szCs w:val="18"/>
-          <w:lang w:val="en-US" w:eastAsia="de-DE"/>
-        </w:rPr>
-        <w:t>DeleteClosedConn</w:t>
-      </w:r>
-      <w:proofErr w:type="spellEnd"/>
-      <w:r>
-        <w:rPr>
-          <w:rFonts w:ascii="Arial" w:eastAsia="Times New Roman" w:hAnsi="Arial" w:cs="Arial"/>
-          <w:color w:val="000000"/>
-          <w:sz w:val="18"/>
-          <w:szCs w:val="18"/>
-          <w:lang w:val="en-US" w:eastAsia="de-DE"/>
-        </w:rPr>
-        <w:t xml:space="preserve">: delete neurons </w:t>
-      </w:r>
-    </w:p>
-    <w:p>
-      <w:pPr>
-        <w:pStyle w:val="Listenabsatz"/>
-        <w:numPr>
-          <w:ilvl w:val="0"/>
-          <w:numId w:val="1"/>
-        </w:numPr>
-        <w:spacing w:after="0" w:line="240" w:lineRule="auto"/>
-        <w:rPr>
-          <w:rFonts w:ascii="Arial" w:eastAsia="Times New Roman" w:hAnsi="Arial" w:cs="Arial"/>
-          <w:color w:val="000000"/>
-          <w:sz w:val="18"/>
-          <w:szCs w:val="18"/>
-          <w:lang w:val="en-US" w:eastAsia="de-DE"/>
-        </w:rPr>
-      </w:pPr>
-      <w:r>
-        <w:rPr>
-          <w:rFonts w:ascii="Arial" w:eastAsia="Times New Roman" w:hAnsi="Arial" w:cs="Arial"/>
-          <w:color w:val="000000"/>
-          <w:sz w:val="18"/>
-          <w:szCs w:val="18"/>
-          <w:lang w:val="en-US" w:eastAsia="de-DE"/>
-        </w:rPr>
-        <w:t xml:space="preserve">#95 Orphaned neuron </w:t>
-      </w:r>
-    </w:p>
-    <w:p>
-      <w:pPr>
-        <w:pStyle w:val="Listenabsatz"/>
-        <w:numPr>
-          <w:ilvl w:val="0"/>
-          <w:numId w:val="1"/>
-        </w:numPr>
-        <w:spacing w:after="0" w:line="240" w:lineRule="auto"/>
-        <w:rPr>
-          <w:rFonts w:ascii="Arial" w:eastAsia="Times New Roman" w:hAnsi="Arial" w:cs="Arial"/>
-          <w:color w:val="000000"/>
-          <w:sz w:val="18"/>
-          <w:szCs w:val="18"/>
-          <w:lang w:val="en-US" w:eastAsia="de-DE"/>
-        </w:rPr>
-      </w:pPr>
-      <w:r>
-        <w:rPr>
-          <w:rFonts w:ascii="Arial" w:eastAsia="Times New Roman" w:hAnsi="Arial" w:cs="Arial"/>
-          <w:color w:val="000000"/>
-          <w:sz w:val="18"/>
-          <w:szCs w:val="18"/>
-          <w:lang w:val="en-US" w:eastAsia="de-DE"/>
-        </w:rPr>
-        <w:t xml:space="preserve">#91 </w:t>
-      </w:r>
-      <w:proofErr w:type="spellStart"/>
-      <w:r>
-        <w:rPr>
-          <w:rFonts w:ascii="Arial" w:eastAsia="Times New Roman" w:hAnsi="Arial" w:cs="Arial"/>
-          <w:color w:val="000000"/>
-          <w:sz w:val="18"/>
-          <w:szCs w:val="18"/>
-          <w:lang w:val="en-US" w:eastAsia="de-DE"/>
-        </w:rPr>
-        <w:t>DisConnect</w:t>
-      </w:r>
-      <w:proofErr w:type="spellEnd"/>
-      <w:r>
-        <w:rPr>
-          <w:rFonts w:ascii="Arial" w:eastAsia="Times New Roman" w:hAnsi="Arial" w:cs="Arial"/>
-          <w:color w:val="000000"/>
-          <w:sz w:val="18"/>
-          <w:szCs w:val="18"/>
-          <w:lang w:val="en-US" w:eastAsia="de-DE"/>
-        </w:rPr>
-        <w:t xml:space="preserve"> Input/Output connectors</w:t>
-      </w:r>
-    </w:p>
-    <w:p>
-      <w:pPr>
-        <w:pStyle w:val="Listenabsatz"/>
-        <w:numPr>
-          <w:ilvl w:val="0"/>
-          <w:numId w:val="1"/>
-        </w:numPr>
-        <w:spacing w:after="0" w:line="240" w:lineRule="auto"/>
-        <w:rPr>
-          <w:rFonts w:ascii="Arial" w:eastAsia="Times New Roman" w:hAnsi="Arial" w:cs="Arial"/>
-          <w:color w:val="000000"/>
-          <w:sz w:val="18"/>
-          <w:szCs w:val="18"/>
-          <w:lang w:val="en-US" w:eastAsia="de-DE"/>
-        </w:rPr>
-      </w:pPr>
-      <w:r>
-        <w:rPr>
-          <w:rFonts w:ascii="Arial" w:eastAsia="Times New Roman" w:hAnsi="Arial" w:cs="Arial"/>
-          <w:color w:val="000000"/>
-          <w:sz w:val="18"/>
-          <w:szCs w:val="18"/>
-          <w:lang w:val="en-US" w:eastAsia="de-DE"/>
-        </w:rPr>
-        <w:t>#90 Unplug (</w:t>
-      </w:r>
-      <w:proofErr w:type="spellStart"/>
-      <w:r>
-        <w:rPr>
-          <w:rFonts w:ascii="Arial" w:eastAsia="Times New Roman" w:hAnsi="Arial" w:cs="Arial"/>
-          <w:color w:val="000000"/>
-          <w:sz w:val="18"/>
-          <w:szCs w:val="18"/>
-          <w:lang w:val="en-US" w:eastAsia="de-DE"/>
-        </w:rPr>
-        <w:t>ClosedConn</w:t>
-      </w:r>
-      <w:proofErr w:type="spellEnd"/>
-      <w:r>
-        <w:rPr>
-          <w:rFonts w:ascii="Arial" w:eastAsia="Times New Roman" w:hAnsi="Arial" w:cs="Arial"/>
-          <w:color w:val="000000"/>
-          <w:sz w:val="18"/>
-          <w:szCs w:val="18"/>
-          <w:lang w:val="en-US" w:eastAsia="de-DE"/>
-        </w:rPr>
-        <w:t xml:space="preserve"> -&gt; In- &amp; </w:t>
-      </w:r>
-      <w:proofErr w:type="spellStart"/>
-      <w:r>
-        <w:rPr>
-          <w:rFonts w:ascii="Arial" w:eastAsia="Times New Roman" w:hAnsi="Arial" w:cs="Arial"/>
-          <w:color w:val="000000"/>
-          <w:sz w:val="18"/>
-          <w:szCs w:val="18"/>
-          <w:lang w:val="en-US" w:eastAsia="de-DE"/>
-        </w:rPr>
-        <w:t>OutConn</w:t>
-      </w:r>
-      <w:proofErr w:type="spellEnd"/>
-      <w:r>
-        <w:rPr>
-          <w:rFonts w:ascii="Arial" w:eastAsia="Times New Roman" w:hAnsi="Arial" w:cs="Arial"/>
-          <w:color w:val="000000"/>
-          <w:sz w:val="18"/>
-          <w:szCs w:val="18"/>
-          <w:lang w:val="en-US" w:eastAsia="de-DE"/>
-        </w:rPr>
-        <w:t>)</w:t>
-      </w:r>
-    </w:p>
-    <w:p>
-      <w:pPr>
-        <w:pStyle w:val="Listenabsatz"/>
-        <w:numPr>
-          <w:ilvl w:val="0"/>
-          <w:numId w:val="1"/>
-        </w:numPr>
-        <w:spacing w:after="0" w:line="240" w:lineRule="auto"/>
-        <w:rPr>
-          <w:rFonts w:ascii="Arial" w:eastAsia="Times New Roman" w:hAnsi="Arial" w:cs="Arial"/>
-          <w:color w:val="000000"/>
-          <w:sz w:val="18"/>
-          <w:szCs w:val="18"/>
-          <w:lang w:val="en-US" w:eastAsia="de-DE"/>
-        </w:rPr>
-      </w:pPr>
-      <w:r>
-        <w:rPr>
-          <w:rFonts w:ascii="Arial" w:eastAsia="Times New Roman" w:hAnsi="Arial" w:cs="Arial"/>
-          <w:color w:val="000000"/>
-          <w:sz w:val="18"/>
-          <w:szCs w:val="18"/>
-          <w:lang w:val="en-US" w:eastAsia="de-DE"/>
-        </w:rPr>
-        <w:t xml:space="preserve">#101 </w:t>
-      </w:r>
-      <w:proofErr w:type="spellStart"/>
-      <w:r>
-        <w:rPr>
-          <w:rFonts w:ascii="Arial" w:eastAsia="Times New Roman" w:hAnsi="Arial" w:cs="Arial"/>
-          <w:color w:val="000000"/>
-          <w:sz w:val="18"/>
-          <w:szCs w:val="18"/>
-          <w:lang w:val="en-US" w:eastAsia="de-DE"/>
-        </w:rPr>
-        <w:t>DisConnect</w:t>
-      </w:r>
-      <w:proofErr w:type="spellEnd"/>
-      <w:r>
-        <w:rPr>
-          <w:rFonts w:ascii="Arial" w:eastAsia="Times New Roman" w:hAnsi="Arial" w:cs="Arial"/>
-          <w:color w:val="000000"/>
-          <w:sz w:val="18"/>
-          <w:szCs w:val="18"/>
-          <w:lang w:val="en-US" w:eastAsia="de-DE"/>
-        </w:rPr>
-        <w:t xml:space="preserve"> Neuron (In-/</w:t>
-      </w:r>
-      <w:proofErr w:type="spellStart"/>
-      <w:r>
-        <w:rPr>
-          <w:rFonts w:ascii="Arial" w:eastAsia="Times New Roman" w:hAnsi="Arial" w:cs="Arial"/>
-          <w:color w:val="000000"/>
-          <w:sz w:val="18"/>
-          <w:szCs w:val="18"/>
-          <w:lang w:val="en-US" w:eastAsia="de-DE"/>
-        </w:rPr>
-        <w:t>OutNeuron</w:t>
-      </w:r>
-      <w:proofErr w:type="spellEnd"/>
-      <w:r>
-        <w:rPr>
-          <w:rFonts w:ascii="Arial" w:eastAsia="Times New Roman" w:hAnsi="Arial" w:cs="Arial"/>
-          <w:color w:val="000000"/>
-          <w:sz w:val="18"/>
-          <w:szCs w:val="18"/>
-          <w:lang w:val="en-US" w:eastAsia="de-DE"/>
-        </w:rPr>
-        <w:t>)</w:t>
-      </w:r>
-    </w:p>
-    <w:p>
-      <w:pPr>
-        <w:pStyle w:val="Listenabsatz"/>
-        <w:numPr>
-          <w:ilvl w:val="0"/>
-          <w:numId w:val="1"/>
-        </w:numPr>
-        <w:spacing w:after="0" w:line="240" w:lineRule="auto"/>
-        <w:rPr>
-          <w:rFonts w:ascii="Arial" w:eastAsia="Times New Roman" w:hAnsi="Arial" w:cs="Arial"/>
-          <w:color w:val="000000"/>
-          <w:sz w:val="18"/>
-          <w:szCs w:val="18"/>
-          <w:lang w:val="en-US" w:eastAsia="de-DE"/>
-        </w:rPr>
-      </w:pPr>
-      <w:r>
-        <w:rPr>
-          <w:rFonts w:ascii="Arial" w:eastAsia="Times New Roman" w:hAnsi="Arial" w:cs="Arial"/>
-          <w:color w:val="000000"/>
-          <w:sz w:val="18"/>
-          <w:szCs w:val="18"/>
-          <w:lang w:val="en-US" w:eastAsia="de-DE"/>
-        </w:rPr>
-        <w:t>#103 Unselect after make connector</w:t>
-      </w:r>
-    </w:p>
-    <w:p>
-      <w:pPr>
-        <w:pStyle w:val="Listenabsatz"/>
-        <w:numPr>
-          <w:ilvl w:val="0"/>
-          <w:numId w:val="1"/>
-        </w:numPr>
-        <w:spacing w:after="0" w:line="240" w:lineRule="auto"/>
-        <w:rPr>
-          <w:rFonts w:ascii="Arial" w:eastAsia="Times New Roman" w:hAnsi="Arial" w:cs="Arial"/>
-          <w:color w:val="000000"/>
-          <w:sz w:val="18"/>
-          <w:szCs w:val="18"/>
-          <w:lang w:val="en-US" w:eastAsia="de-DE"/>
-        </w:rPr>
-      </w:pPr>
-      <w:r>
-        <w:rPr>
-          <w:rFonts w:ascii="Arial" w:eastAsia="Times New Roman" w:hAnsi="Arial" w:cs="Arial"/>
-          <w:color w:val="000000"/>
-          <w:sz w:val="18"/>
-          <w:szCs w:val="18"/>
-          <w:lang w:val="en-US" w:eastAsia="de-DE"/>
-        </w:rPr>
-        <w:t>#89 Split closed connector</w:t>
-      </w:r>
-    </w:p>
-    <w:p>
-      <w:pPr>
-        <w:pStyle w:val="Listenabsatz"/>
-        <w:numPr>
-          <w:ilvl w:val="0"/>
-          <w:numId w:val="1"/>
-        </w:numPr>
-        <w:spacing w:after="0" w:line="240" w:lineRule="auto"/>
-        <w:rPr>
-          <w:rFonts w:ascii="Arial" w:eastAsia="Times New Roman" w:hAnsi="Arial" w:cs="Arial"/>
-          <w:color w:val="24292E"/>
-          <w:sz w:val="18"/>
-          <w:szCs w:val="18"/>
-          <w:lang w:val="en-US" w:eastAsia="de-DE"/>
-        </w:rPr>
-      </w:pPr>
-      <w:r>
-        <w:rPr>
-          <w:rFonts w:ascii="Arial" w:eastAsia="Times New Roman" w:hAnsi="Arial" w:cs="Arial"/>
-          <w:color w:val="24292E"/>
-          <w:sz w:val="18"/>
-          <w:szCs w:val="18"/>
-          <w:lang w:val="en-US" w:eastAsia="de-DE"/>
-        </w:rPr>
-        <w:t>#98 Delete selection with DEL-key</w:t>
-      </w:r>
-    </w:p>
-    <w:p>
-      <w:pPr>
-        <w:pStyle w:val="Listenabsatz"/>
-        <w:numPr>
-          <w:ilvl w:val="0"/>
-          <w:numId w:val="1"/>
-        </w:numPr>
-        <w:spacing w:after="0" w:line="240" w:lineRule="auto"/>
-        <w:rPr>
-          <w:rFonts w:ascii="Arial" w:eastAsia="Times New Roman" w:hAnsi="Arial" w:cs="Arial"/>
-          <w:color w:val="24292E"/>
-          <w:sz w:val="18"/>
-          <w:szCs w:val="18"/>
-          <w:lang w:val="en-US" w:eastAsia="de-DE"/>
-        </w:rPr>
-      </w:pPr>
-      <w:r>
-        <w:rPr>
-          <w:rFonts w:ascii="Arial" w:eastAsia="Times New Roman" w:hAnsi="Arial" w:cs="Arial"/>
-          <w:color w:val="24292E"/>
-          <w:sz w:val="18"/>
-          <w:szCs w:val="18"/>
-          <w:lang w:val="en-US" w:eastAsia="de-DE"/>
-        </w:rPr>
-        <w:t>#100 Bug: Delete selected nobs</w:t>
-      </w:r>
-    </w:p>
-    <w:p>
-      <w:pPr>
-        <w:pStyle w:val="Listenabsatz"/>
-        <w:numPr>
-          <w:ilvl w:val="0"/>
-          <w:numId w:val="1"/>
-        </w:numPr>
-        <w:spacing w:after="0" w:line="240" w:lineRule="auto"/>
-        <w:rPr>
-          <w:rFonts w:ascii="Arial" w:eastAsia="Times New Roman" w:hAnsi="Arial" w:cs="Arial"/>
-          <w:color w:val="24292E"/>
-          <w:sz w:val="18"/>
-          <w:szCs w:val="18"/>
-          <w:lang w:val="en-US" w:eastAsia="de-DE"/>
-        </w:rPr>
-      </w:pPr>
-      <w:r>
-        <w:rPr>
-          <w:rFonts w:ascii="Arial" w:eastAsia="Times New Roman" w:hAnsi="Arial" w:cs="Arial"/>
-          <w:color w:val="24292E"/>
-          <w:sz w:val="18"/>
-          <w:szCs w:val="18"/>
-          <w:lang w:val="en-US" w:eastAsia="de-DE"/>
-        </w:rPr>
-        <w:t>#99 Bug: Add module selects all</w:t>
-      </w:r>
-    </w:p>
-    <w:p>
-      <w:pPr>
-        <w:pStyle w:val="Listenabsatz"/>
-        <w:numPr>
-          <w:ilvl w:val="0"/>
-          <w:numId w:val="1"/>
-        </w:numPr>
-        <w:spacing w:after="0" w:line="240" w:lineRule="auto"/>
-        <w:rPr>
-          <w:rFonts w:ascii="Arial" w:eastAsia="Times New Roman" w:hAnsi="Arial" w:cs="Arial"/>
-          <w:color w:val="24292E"/>
-          <w:sz w:val="18"/>
-          <w:szCs w:val="18"/>
-          <w:lang w:val="en-US" w:eastAsia="de-DE"/>
-        </w:rPr>
-      </w:pPr>
-      <w:r>
-        <w:rPr>
-          <w:rFonts w:ascii="Arial" w:eastAsia="Times New Roman" w:hAnsi="Arial" w:cs="Arial"/>
-          <w:color w:val="24292E"/>
-          <w:sz w:val="18"/>
-          <w:szCs w:val="18"/>
-          <w:lang w:val="en-US" w:eastAsia="de-DE"/>
-        </w:rPr>
-        <w:t>#97 Delete closed connector</w:t>
-      </w:r>
-    </w:p>
-    <w:p>
-      <w:pPr>
-        <w:pStyle w:val="Listenabsatz"/>
-        <w:numPr>
-          <w:ilvl w:val="0"/>
-          <w:numId w:val="1"/>
-        </w:numPr>
-        <w:spacing w:after="0" w:line="240" w:lineRule="auto"/>
-        <w:rPr>
-          <w:rFonts w:ascii="Arial" w:eastAsia="Times New Roman" w:hAnsi="Arial" w:cs="Arial"/>
-          <w:color w:val="000000"/>
-          <w:sz w:val="18"/>
-          <w:szCs w:val="18"/>
-          <w:lang w:val="en-US" w:eastAsia="de-DE"/>
-        </w:rPr>
-      </w:pPr>
-      <w:r>
-        <w:rPr>
-          <w:rFonts w:ascii="Arial" w:eastAsia="Times New Roman" w:hAnsi="Arial" w:cs="Arial"/>
-          <w:color w:val="000000"/>
-          <w:sz w:val="18"/>
-          <w:szCs w:val="18"/>
-          <w:lang w:val="en-US" w:eastAsia="de-DE"/>
-        </w:rPr>
-        <w:t>#87 Plugin animation</w:t>
-      </w:r>
-    </w:p>
-    <w:p>
-      <w:pPr>
-        <w:pStyle w:val="Listenabsatz"/>
-        <w:numPr>
-          <w:ilvl w:val="0"/>
-          <w:numId w:val="1"/>
-        </w:numPr>
-        <w:spacing w:after="0" w:line="240" w:lineRule="auto"/>
-        <w:rPr>
-          <w:rFonts w:ascii="Arial" w:eastAsia="Times New Roman" w:hAnsi="Arial" w:cs="Arial"/>
-          <w:color w:val="000000"/>
-          <w:sz w:val="18"/>
-          <w:szCs w:val="18"/>
-          <w:lang w:val="en-US" w:eastAsia="de-DE"/>
-        </w:rPr>
-      </w:pPr>
-      <w:r>
-        <w:rPr>
-          <w:rFonts w:ascii="Arial" w:eastAsia="Times New Roman" w:hAnsi="Arial" w:cs="Arial"/>
-          <w:color w:val="000000"/>
-          <w:sz w:val="18"/>
-          <w:szCs w:val="18"/>
-          <w:lang w:val="en-US" w:eastAsia="de-DE"/>
-        </w:rPr>
-        <w:t>#83 Rotate Connector</w:t>
-      </w:r>
-      <w:r>
-        <w:rPr>
-          <w:rFonts w:ascii="Arial" w:eastAsia="Times New Roman" w:hAnsi="Arial" w:cs="Arial"/>
-          <w:color w:val="000000"/>
-          <w:sz w:val="18"/>
-          <w:szCs w:val="18"/>
-          <w:lang w:val="en-US" w:eastAsia="de-DE"/>
-        </w:rPr>
-        <w:t xml:space="preserve"> </w:t>
-      </w:r>
-    </w:p>
-    <w:p>
-      <w:pPr>
-        <w:pStyle w:val="Listenabsatz"/>
-        <w:numPr>
-          <w:ilvl w:val="0"/>
-          <w:numId w:val="1"/>
-        </w:numPr>
-        <w:spacing w:after="0" w:line="240" w:lineRule="auto"/>
-        <w:rPr>
-          <w:rFonts w:ascii="Arial" w:eastAsia="Times New Roman" w:hAnsi="Arial" w:cs="Arial"/>
-          <w:color w:val="000000"/>
-          <w:sz w:val="18"/>
-          <w:szCs w:val="18"/>
-          <w:lang w:val="en-US" w:eastAsia="de-DE"/>
-        </w:rPr>
-      </w:pPr>
-      <w:r>
-        <w:rPr>
-          <w:rFonts w:ascii="Arial" w:eastAsia="Times New Roman" w:hAnsi="Arial" w:cs="Arial"/>
-          <w:color w:val="000000"/>
-          <w:sz w:val="18"/>
-          <w:szCs w:val="18"/>
-          <w:lang w:val="en-US" w:eastAsia="de-DE"/>
-        </w:rPr>
-        <w:t>#88 Delete Connector</w:t>
-      </w:r>
-    </w:p>
-    <w:p>
-      <w:pPr>
-        <w:pStyle w:val="Listenabsatz"/>
-        <w:numPr>
-          <w:ilvl w:val="0"/>
-          <w:numId w:val="1"/>
-        </w:numPr>
-        <w:spacing w:after="0" w:line="240" w:lineRule="auto"/>
-        <w:rPr>
-          <w:rFonts w:ascii="Arial" w:eastAsia="Times New Roman" w:hAnsi="Arial" w:cs="Arial"/>
-          <w:strike/>
-          <w:color w:val="000000"/>
-          <w:sz w:val="18"/>
-          <w:szCs w:val="18"/>
-          <w:lang w:val="en-US" w:eastAsia="de-DE"/>
-        </w:rPr>
-      </w:pPr>
-      <w:r>
-        <w:rPr>
-          <w:rFonts w:ascii="Arial" w:eastAsia="Times New Roman" w:hAnsi="Arial" w:cs="Arial"/>
-          <w:strike/>
-          <w:color w:val="000000"/>
-          <w:sz w:val="18"/>
-          <w:szCs w:val="18"/>
-          <w:lang w:val="en-US" w:eastAsia="de-DE"/>
-        </w:rPr>
-        <w:t>#86 Frame for connectors</w:t>
-      </w:r>
-    </w:p>
-    <w:p>
-      <w:pPr>
-        <w:pStyle w:val="Listenabsatz"/>
-        <w:numPr>
-          <w:ilvl w:val="0"/>
-          <w:numId w:val="1"/>
-        </w:numPr>
-        <w:spacing w:after="0" w:line="240" w:lineRule="auto"/>
-        <w:rPr>
-          <w:rFonts w:ascii="Arial" w:eastAsia="Times New Roman" w:hAnsi="Arial" w:cs="Arial"/>
-          <w:color w:val="000000"/>
-          <w:sz w:val="18"/>
-          <w:szCs w:val="18"/>
-          <w:lang w:eastAsia="de-DE"/>
-        </w:rPr>
-      </w:pPr>
-      <w:r>
-        <w:rPr>
-          <w:rFonts w:ascii="Arial" w:hAnsi="Arial" w:cs="Arial"/>
-          <w:sz w:val="18"/>
-          <w:szCs w:val="18"/>
-        </w:rPr>
-        <w:t>#</w:t>
-      </w:r>
-      <w:r>
-        <w:rPr>
-          <w:rFonts w:ascii="Arial" w:hAnsi="Arial" w:cs="Arial"/>
-          <w:sz w:val="18"/>
-          <w:szCs w:val="18"/>
-        </w:rPr>
-        <w:t>74 Modules</w:t>
-      </w:r>
-      <w:r>
-        <w:rPr>
-          <w:rFonts w:ascii="Arial" w:eastAsia="Times New Roman" w:hAnsi="Arial" w:cs="Arial"/>
-          <w:color w:val="000000"/>
-          <w:sz w:val="18"/>
-          <w:szCs w:val="18"/>
-          <w:lang w:eastAsia="de-DE"/>
-        </w:rPr>
-        <w:t> </w:t>
-      </w:r>
-    </w:p>
-    <w:p>
-      <w:pPr>
-        <w:pStyle w:val="Listenabsatz"/>
-        <w:numPr>
-          <w:ilvl w:val="0"/>
-          <w:numId w:val="1"/>
-        </w:numPr>
-        <w:spacing w:after="0" w:line="240" w:lineRule="auto"/>
-        <w:rPr>
-          <w:rFonts w:ascii="Arial" w:eastAsia="Times New Roman" w:hAnsi="Arial" w:cs="Arial"/>
-          <w:color w:val="000000"/>
-          <w:sz w:val="18"/>
-          <w:szCs w:val="18"/>
-          <w:lang w:val="en-US" w:eastAsia="de-DE"/>
-        </w:rPr>
-      </w:pPr>
-      <w:r>
-        <w:rPr>
-          <w:rFonts w:ascii="Arial" w:eastAsia="Times New Roman" w:hAnsi="Arial" w:cs="Arial"/>
-          <w:color w:val="000000"/>
-          <w:sz w:val="18"/>
-          <w:szCs w:val="18"/>
-          <w:lang w:val="en-US" w:eastAsia="de-DE"/>
-        </w:rPr>
-        <w:lastRenderedPageBreak/>
-        <w:t>#84 Disconnect connector</w:t>
-      </w:r>
-    </w:p>
-    <w:p>
-      <w:pPr>
-        <w:pStyle w:val="Listenabsatz"/>
-        <w:numPr>
-          <w:ilvl w:val="0"/>
-          <w:numId w:val="1"/>
-        </w:numPr>
-        <w:spacing w:after="0" w:line="240" w:lineRule="auto"/>
-        <w:rPr>
-          <w:rFonts w:ascii="Arial" w:eastAsia="Times New Roman" w:hAnsi="Arial" w:cs="Arial"/>
-          <w:color w:val="000000"/>
-          <w:sz w:val="18"/>
-          <w:szCs w:val="18"/>
-          <w:lang w:eastAsia="de-DE"/>
-        </w:rPr>
-      </w:pPr>
-      <w:r>
-        <w:rPr>
-          <w:rFonts w:ascii="Arial" w:eastAsia="Times New Roman" w:hAnsi="Arial" w:cs="Arial"/>
-          <w:color w:val="000000"/>
-          <w:sz w:val="18"/>
-          <w:szCs w:val="18"/>
-          <w:lang w:eastAsia="de-DE"/>
-        </w:rPr>
-        <w:t>#62 Input-Neuronen gleichmäßig ausrichten (Paul)</w:t>
-      </w:r>
-    </w:p>
-    <w:p>
-      <w:pPr>
-        <w:pStyle w:val="Listenabsatz"/>
-        <w:numPr>
-          <w:ilvl w:val="0"/>
-          <w:numId w:val="1"/>
-        </w:numPr>
-        <w:spacing w:after="0" w:line="240" w:lineRule="auto"/>
-        <w:rPr>
-          <w:rFonts w:ascii="Arial" w:eastAsia="Times New Roman" w:hAnsi="Arial" w:cs="Arial"/>
-          <w:color w:val="000000"/>
-          <w:sz w:val="18"/>
-          <w:szCs w:val="18"/>
-          <w:lang w:val="en-US" w:eastAsia="de-DE"/>
-        </w:rPr>
-      </w:pPr>
-      <w:r>
-        <w:rPr>
-          <w:rFonts w:ascii="Arial" w:eastAsia="Times New Roman" w:hAnsi="Arial" w:cs="Arial"/>
-          <w:color w:val="000000"/>
-          <w:sz w:val="18"/>
-          <w:szCs w:val="18"/>
-          <w:lang w:val="en-US" w:eastAsia="de-DE"/>
-        </w:rPr>
-        <w:t xml:space="preserve">#80 </w:t>
-      </w:r>
-      <w:proofErr w:type="spellStart"/>
-      <w:r>
-        <w:rPr>
-          <w:rFonts w:ascii="Arial" w:eastAsia="Times New Roman" w:hAnsi="Arial" w:cs="Arial"/>
-          <w:color w:val="000000"/>
-          <w:sz w:val="18"/>
-          <w:szCs w:val="18"/>
-          <w:lang w:val="en-US" w:eastAsia="de-DE"/>
-        </w:rPr>
-        <w:t>SignalData</w:t>
-      </w:r>
-      <w:proofErr w:type="spellEnd"/>
-      <w:r>
-        <w:rPr>
-          <w:rFonts w:ascii="Arial" w:eastAsia="Times New Roman" w:hAnsi="Arial" w:cs="Arial"/>
-          <w:color w:val="000000"/>
-          <w:sz w:val="18"/>
-          <w:szCs w:val="18"/>
-          <w:lang w:val="en-US" w:eastAsia="de-DE"/>
-        </w:rPr>
-        <w:t xml:space="preserve"> undo/redo</w:t>
-      </w:r>
-    </w:p>
-    <w:p>
-      <w:pPr>
-        <w:pStyle w:val="Listenabsatz"/>
-        <w:numPr>
-          <w:ilvl w:val="0"/>
-          <w:numId w:val="1"/>
-        </w:numPr>
-        <w:spacing w:after="0" w:line="240" w:lineRule="auto"/>
-        <w:rPr>
-          <w:rFonts w:ascii="Arial" w:eastAsia="Times New Roman" w:hAnsi="Arial" w:cs="Arial"/>
-          <w:color w:val="000000"/>
-          <w:sz w:val="18"/>
-          <w:szCs w:val="18"/>
-          <w:lang w:val="en-US" w:eastAsia="de-DE"/>
-        </w:rPr>
-      </w:pPr>
-      <w:r>
-        <w:rPr>
-          <w:rFonts w:ascii="Arial" w:eastAsia="Times New Roman" w:hAnsi="Arial" w:cs="Arial"/>
-          <w:color w:val="000000"/>
-          <w:sz w:val="18"/>
-          <w:szCs w:val="18"/>
-          <w:lang w:val="en-US" w:eastAsia="de-DE"/>
-        </w:rPr>
-        <w:t>#78 Shape center (3 purposes)</w:t>
-      </w:r>
-    </w:p>
-    <w:p>
-      <w:pPr>
-        <w:pStyle w:val="Listenabsatz"/>
-        <w:numPr>
-          <w:ilvl w:val="0"/>
-          <w:numId w:val="1"/>
-        </w:numPr>
-        <w:spacing w:after="0" w:line="240" w:lineRule="auto"/>
-        <w:rPr>
-          <w:rFonts w:ascii="Arial" w:eastAsia="Times New Roman" w:hAnsi="Arial" w:cs="Arial"/>
-          <w:color w:val="000000"/>
-          <w:sz w:val="18"/>
-          <w:szCs w:val="18"/>
-          <w:lang w:eastAsia="de-DE"/>
-        </w:rPr>
-      </w:pPr>
-      <w:r>
-        <w:rPr>
-          <w:rFonts w:ascii="Arial" w:eastAsia="Times New Roman" w:hAnsi="Arial" w:cs="Arial"/>
-          <w:color w:val="000000"/>
-          <w:sz w:val="18"/>
-          <w:szCs w:val="18"/>
-          <w:lang w:eastAsia="de-DE"/>
-        </w:rPr>
-        <w:t>#61 Knoten gleichmäßig verteilen (Paul)</w:t>
-      </w:r>
-    </w:p>
-    <w:p>
-      <w:pPr>
-        <w:pStyle w:val="Listenabsatz"/>
-        <w:numPr>
-          <w:ilvl w:val="0"/>
-          <w:numId w:val="1"/>
-        </w:numPr>
-        <w:spacing w:after="0" w:line="240" w:lineRule="auto"/>
-        <w:rPr>
-          <w:rFonts w:ascii="Arial" w:eastAsia="Times New Roman" w:hAnsi="Arial" w:cs="Arial"/>
-          <w:color w:val="000000"/>
-          <w:sz w:val="18"/>
-          <w:szCs w:val="18"/>
-          <w:lang w:val="en-US" w:eastAsia="de-DE"/>
-        </w:rPr>
-      </w:pPr>
-      <w:r>
-        <w:rPr>
-          <w:rFonts w:ascii="Arial" w:eastAsia="Times New Roman" w:hAnsi="Arial" w:cs="Arial"/>
-          <w:color w:val="000000"/>
-          <w:sz w:val="18"/>
-          <w:szCs w:val="18"/>
-          <w:lang w:val="en-US" w:eastAsia="de-DE"/>
-        </w:rPr>
-        <w:t>#79 Repair redo</w:t>
-      </w:r>
-    </w:p>
-    <w:p>
-      <w:pPr>
-        <w:pStyle w:val="Listenabsatz"/>
-        <w:numPr>
-          <w:ilvl w:val="0"/>
-          <w:numId w:val="1"/>
-        </w:numPr>
-        <w:spacing w:after="0" w:line="240" w:lineRule="auto"/>
-        <w:rPr>
-          <w:rFonts w:ascii="Arial" w:eastAsia="Times New Roman" w:hAnsi="Arial" w:cs="Arial"/>
-          <w:color w:val="000000"/>
-          <w:sz w:val="18"/>
-          <w:szCs w:val="18"/>
-          <w:lang w:val="en-US" w:eastAsia="de-DE"/>
-        </w:rPr>
-      </w:pPr>
-      <w:r>
-        <w:rPr>
-          <w:rFonts w:ascii="Arial" w:eastAsia="Times New Roman" w:hAnsi="Arial" w:cs="Arial"/>
-          <w:color w:val="000000"/>
-          <w:sz w:val="18"/>
-          <w:szCs w:val="18"/>
-          <w:lang w:val="en-US" w:eastAsia="de-DE"/>
-        </w:rPr>
-        <w:t xml:space="preserve">#76 Improve selection </w:t>
-      </w:r>
-      <w:proofErr w:type="gramStart"/>
-      <w:r>
-        <w:rPr>
-          <w:rFonts w:ascii="Arial" w:eastAsia="Times New Roman" w:hAnsi="Arial" w:cs="Arial"/>
-          <w:color w:val="000000"/>
-          <w:sz w:val="18"/>
-          <w:szCs w:val="18"/>
-          <w:lang w:val="en-US" w:eastAsia="de-DE"/>
-        </w:rPr>
-        <w:t>commands  (</w:t>
-      </w:r>
-      <w:proofErr w:type="spellStart"/>
-      <w:proofErr w:type="gramEnd"/>
-      <w:r>
-        <w:rPr>
-          <w:rFonts w:ascii="Arial" w:eastAsia="Times New Roman" w:hAnsi="Arial" w:cs="Arial"/>
-          <w:color w:val="000000"/>
-          <w:sz w:val="18"/>
-          <w:szCs w:val="18"/>
-          <w:lang w:val="en-US" w:eastAsia="de-DE"/>
-        </w:rPr>
-        <w:t>docu</w:t>
-      </w:r>
-      <w:proofErr w:type="spellEnd"/>
-      <w:r>
-        <w:rPr>
-          <w:rFonts w:ascii="Arial" w:eastAsia="Times New Roman" w:hAnsi="Arial" w:cs="Arial"/>
-          <w:color w:val="000000"/>
-          <w:sz w:val="18"/>
-          <w:szCs w:val="18"/>
-          <w:lang w:val="en-US" w:eastAsia="de-DE"/>
-        </w:rPr>
-        <w:t>!)</w:t>
+        <w:t>#76 Improve selection commands  (docu!)</w:t>
       </w:r>
     </w:p>
     <w:p>
@@ -4758,43 +3817,7 @@
           <w:sz w:val="18"/>
           <w:szCs w:val="18"/>
         </w:rPr>
-        <w:t xml:space="preserve">Ich habe noch eine Idee. Mir ist es manchmal passiert, dass ich ein Modell verworfen habe, aber Teile daraus hätte </w:t>
-      </w:r>
-      <w:proofErr w:type="gramStart"/>
-      <w:r>
-        <w:rPr>
-          <w:rFonts w:ascii="Verdana" w:eastAsia="Times New Roman" w:hAnsi="Verdana"/>
-          <w:sz w:val="18"/>
-          <w:szCs w:val="18"/>
-        </w:rPr>
-        <w:t>weiter verwenden</w:t>
-      </w:r>
-      <w:proofErr w:type="gramEnd"/>
-      <w:r>
-        <w:rPr>
-          <w:rFonts w:ascii="Verdana" w:eastAsia="Times New Roman" w:hAnsi="Verdana"/>
-          <w:sz w:val="18"/>
-          <w:szCs w:val="18"/>
-        </w:rPr>
-        <w:t xml:space="preserve"> können. Kann man solche Teile nicht in einen Zwischenspeicher kopieren um sie in einem anderen Modell zu </w:t>
-      </w:r>
-      <w:proofErr w:type="spellStart"/>
-      <w:r>
-        <w:rPr>
-          <w:rFonts w:ascii="Verdana" w:eastAsia="Times New Roman" w:hAnsi="Verdana"/>
-          <w:sz w:val="18"/>
-          <w:szCs w:val="18"/>
-        </w:rPr>
-        <w:t>verwernden</w:t>
-      </w:r>
-      <w:proofErr w:type="spellEnd"/>
-      <w:r>
-        <w:rPr>
-          <w:rFonts w:ascii="Verdana" w:eastAsia="Times New Roman" w:hAnsi="Verdana"/>
-          <w:sz w:val="18"/>
-          <w:szCs w:val="18"/>
-        </w:rPr>
-        <w:t>?</w:t>
+        <w:t>Ich habe noch eine Idee. Mir ist es manchmal passiert, dass ich ein Modell verworfen habe, aber Teile daraus hätte weiter verwenden können. Kann man solche Teile nicht in einen Zwischenspeicher kopieren um sie in einem anderen Modell zu verwernden?</w:t>
       </w:r>
     </w:p>
     <w:p>
@@ -4932,54 +3955,16 @@
           <w:sz w:val="18"/>
           <w:szCs w:val="18"/>
         </w:rPr>
-        <w:t xml:space="preserve">#69 Statt einzelner Neuronen kann als Signalquelle ein kreisförmiger Bereich des Modells ausgewählt werden. Das Signal berechnet sich als gewichtete Summe aller Neuronen im Kreis, wobei das Gewicht mit dem Quadrat des Abstands vom Mittelpunkt abnimmt. Neuronen am Rand </w:t>
-      </w:r>
-      <w:proofErr w:type="gramStart"/>
+        <w:t xml:space="preserve">#69 Statt einzelner Neuronen kann als Signalquelle ein kreisförmiger Bereich des Modells ausgewählt werden. Das Signal berechnet sich als gewichtete Summe aller Neuronen im Kreis, wobei das Gewicht mit dem Quadrat des Abstands vom Mittelpunkt abnimmt. Neuronen am Rand des Kreis haben praktisch keinen Einfluss, Neuronen in der Mitte den größten. </w:t>
+      </w:r>
       <w:r>
         <w:rPr>
           <w:rFonts w:ascii="Verdana" w:eastAsia="Times New Roman" w:hAnsi="Verdana"/>
           <w:sz w:val="18"/>
           <w:szCs w:val="18"/>
-        </w:rPr>
-        <w:t>des Kreis</w:t>
-      </w:r>
-      <w:proofErr w:type="gramEnd"/>
-      <w:r>
-        <w:rPr>
-          <w:rFonts w:ascii="Verdana" w:eastAsia="Times New Roman" w:hAnsi="Verdana"/>
-          <w:sz w:val="18"/>
-          <w:szCs w:val="18"/>
-        </w:rPr>
-        <w:t xml:space="preserve"> haben praktisch keinen Einfluss, Neuronen in der Mitte den größten. </w:t>
-      </w:r>
-      <w:r>
-        <w:rPr>
-          <w:rFonts w:ascii="Verdana" w:eastAsia="Times New Roman" w:hAnsi="Verdana"/>
-          <w:sz w:val="18"/>
-          <w:szCs w:val="18"/>
           <w:shd w:val="clear" w:color="auto" w:fill="00FFFF"/>
         </w:rPr>
-        <w:t xml:space="preserve">Etwas ähnliches soll </w:t>
-      </w:r>
-      <w:proofErr w:type="gramStart"/>
-      <w:r>
-        <w:rPr>
-          <w:rFonts w:ascii="Verdana" w:eastAsia="Times New Roman" w:hAnsi="Verdana"/>
-          <w:sz w:val="18"/>
-          <w:szCs w:val="18"/>
-          <w:shd w:val="clear" w:color="auto" w:fill="00FFFF"/>
-        </w:rPr>
-        <w:t>ja beim</w:t>
-      </w:r>
-      <w:proofErr w:type="gramEnd"/>
-      <w:r>
-        <w:rPr>
-          <w:rFonts w:ascii="Verdana" w:eastAsia="Times New Roman" w:hAnsi="Verdana"/>
-          <w:sz w:val="18"/>
-          <w:szCs w:val="18"/>
-          <w:shd w:val="clear" w:color="auto" w:fill="00FFFF"/>
-        </w:rPr>
-        <w:t xml:space="preserve"> Monitor rauskommen.  Ich interpretiere das mal als 1</w:t>
+        <w:t>Etwas ähnliches soll ja beim Monitor rauskommen.  Ich interpretiere das mal als 1</w:t>
       </w:r>
     </w:p>
     <w:p>
@@ -5024,21 +4009,13 @@
         </w:numPr>
       </w:pPr>
       <w:r>
-        <w:t xml:space="preserve">#40 Automatisches </w:t>
-      </w:r>
-      <w:proofErr w:type="gramStart"/>
-      <w:r>
-        <w:t>Andocken </w:t>
+        <w:t>#40 Automatisches Andocken </w:t>
       </w:r>
       <w:r>
         <w:t xml:space="preserve"> </w:t>
       </w:r>
       <w:r>
-        <w:t>-</w:t>
-      </w:r>
-      <w:proofErr w:type="gramEnd"/>
-      <w:r>
-        <w:t>&gt; #74 „Große“ Modul-Lösung</w:t>
+        <w:t>-&gt; #74 „Große“ Modul-Lösung</w:t>
       </w:r>
     </w:p>
     <w:p>
@@ -5080,49 +4057,7 @@
         <w:rPr>
           <w:lang w:val="en-US"/>
         </w:rPr>
-        <w:t xml:space="preserve">#60: </w:t>
-      </w:r>
-      <w:proofErr w:type="spellStart"/>
-      <w:r>
-        <w:rPr>
-          <w:lang w:val="en-US"/>
-        </w:rPr>
-        <w:t>Versatz</w:t>
-      </w:r>
-      <w:proofErr w:type="spellEnd"/>
-      <w:r>
-        <w:rPr>
-          <w:lang w:val="en-US"/>
-        </w:rPr>
-        <w:t xml:space="preserve"> </w:t>
-      </w:r>
-      <w:proofErr w:type="spellStart"/>
-      <w:r>
-        <w:rPr>
-          <w:lang w:val="en-US"/>
-        </w:rPr>
-        <w:t>beim</w:t>
-      </w:r>
-      <w:proofErr w:type="spellEnd"/>
-      <w:r>
-        <w:rPr>
-          <w:lang w:val="en-US"/>
-        </w:rPr>
-        <w:t xml:space="preserve"> </w:t>
-      </w:r>
-      <w:proofErr w:type="spellStart"/>
-      <w:r>
-        <w:rPr>
-          <w:lang w:val="en-US"/>
-        </w:rPr>
-        <w:t>Kopieren</w:t>
-      </w:r>
-      <w:proofErr w:type="spellEnd"/>
-      <w:r>
-        <w:rPr>
-          <w:lang w:val="en-US"/>
-        </w:rPr>
-        <w:t xml:space="preserve"> (Paul)</w:t>
+        <w:t>#60: Versatz beim Kopieren (Paul)</w:t>
       </w:r>
     </w:p>
     <w:p>
@@ -5279,17 +4214,16 @@
           <w:sz w:val="18"/>
           <w:szCs w:val="18"/>
         </w:rPr>
-        <w:t xml:space="preserve">Wenn wir nur ein einzelnes Neuron betrachten, könnte man sagen, der Signalpegel ist ein absoluter Wert wird in mV. Wenn wir aber über ein Areal summieren, hängt der Wert völlig davon ab, was ich mathematisch mit den Einzelwerten anstelle (einfach aufsummieren, Mittelwert bilden, über die ganze Fläche gleichmäßig oder mit Betonung der Mitte usw.). Bei einem realen EEG hängt die dargestellte Amplitude ja auch davon ab, wie das Signal zuvor verstärkt oder sonst wie bearbeitet </w:t>
-      </w:r>
-      <w:proofErr w:type="spellStart"/>
-      <w:proofErr w:type="gramStart"/>
+        <w:t>Wenn wir nur ein einzelnes Neuron betrachten, könnte man sagen, der Signalpegel ist ein absoluter Wert wird in mV. Wenn wir aber über ein Areal summieren, hängt der Wert völlig davon ab, was ich mathematisch mit den Einzelwerten anstelle (einfach aufsummieren, Mittelwert bilden, über die ganze Fläche gleichmäßig oder mit Betonung der Mitte usw.). Bei einem realen EEG hängt die dargestellte Amplitude ja auch davon ab, wie das Signal zuvor verstärkt oder sonst wie bearbeitet wurde.</w:t>
+      </w:r>
       <w:r>
         <w:rPr>
           <w:rFonts w:ascii="Verdana" w:eastAsia="Times New Roman" w:hAnsi="Verdana"/>
           <w:sz w:val="18"/>
           <w:szCs w:val="18"/>
-        </w:rPr>
-        <w:t>wurde.</w:t>
+          <w:u w:val="single"/>
+        </w:rPr>
+        <w:t>Beim realen EEG hängt es vor allem davon ab, wieweit der Neuron-Abschnitt vom Sensor entfernt ist. Die dadurch bedingte Dämpfung muss man auspr</w:t>
       </w:r>
       <w:r>
         <w:rPr>
@@ -5298,10 +4232,8 @@
           <w:szCs w:val="18"/>
           <w:u w:val="single"/>
         </w:rPr>
-        <w:t>Beim</w:t>
-      </w:r>
-      <w:proofErr w:type="spellEnd"/>
-      <w:proofErr w:type="gramEnd"/>
+        <w:t>o</w:t>
+      </w:r>
       <w:r>
         <w:rPr>
           <w:rFonts w:ascii="Verdana" w:eastAsia="Times New Roman" w:hAnsi="Verdana"/>
@@ -5309,24 +4241,6 @@
           <w:szCs w:val="18"/>
           <w:u w:val="single"/>
         </w:rPr>
-        <w:t xml:space="preserve"> realen EEG hängt es vor allem davon ab, wieweit der Neuron-Abschnitt vom Sensor entfernt ist. Die dadurch bedingte Dämpfung muss man auspr</w:t>
-      </w:r>
-      <w:r>
-        <w:rPr>
-          <w:rFonts w:ascii="Verdana" w:eastAsia="Times New Roman" w:hAnsi="Verdana"/>
-          <w:sz w:val="18"/>
-          <w:szCs w:val="18"/>
-          <w:u w:val="single"/>
-        </w:rPr>
-        <w:t>o</w:t>
-      </w:r>
-      <w:r>
-        <w:rPr>
-          <w:rFonts w:ascii="Verdana" w:eastAsia="Times New Roman" w:hAnsi="Verdana"/>
-          <w:sz w:val="18"/>
-          <w:szCs w:val="18"/>
-          <w:u w:val="single"/>
-        </w:rPr>
         <w:t>bieren (Ich kenne keine Messungen dazu).</w:t>
       </w:r>
     </w:p>
@@ -5363,6 +4277,7 @@
         <w:rPr>
           <w:lang w:val="en-US"/>
         </w:rPr>
+        <w:lastRenderedPageBreak/>
         <w:t>#51 Connect Output-Neuron to Input neuron: Input neuron remains</w:t>
       </w:r>
     </w:p>
@@ -5423,7 +4338,6 @@
         <w:rPr>
           <w:lang w:val="en-US"/>
         </w:rPr>
-        <w:lastRenderedPageBreak/>
         <w:t>#53 Delayed reaction on Close button</w:t>
       </w:r>
     </w:p>
@@ -5519,39 +4433,64 @@
           <w:lang w:val="en-US"/>
         </w:rPr>
       </w:pPr>
-      <w:proofErr w:type="spellStart"/>
       <w:r>
         <w:rPr>
           <w:lang w:val="en-US"/>
         </w:rPr>
-        <w:t>Markierung</w:t>
-      </w:r>
-      <w:proofErr w:type="spellEnd"/>
+        <w:t xml:space="preserve">Markierung umbenennen. </w:t>
+      </w:r>
       <w:r>
         <w:rPr>
           <w:lang w:val="en-US"/>
         </w:rPr>
-        <w:t xml:space="preserve"> </w:t>
-      </w:r>
-      <w:proofErr w:type="spellStart"/>
-      <w:r>
-        <w:rPr>
+        <w:t>Select colors?</w:t>
+      </w:r>
+    </w:p>
+    <w:p>
+      <w:pPr>
+        <w:spacing w:after="0" w:line="240" w:lineRule="auto"/>
+        <w:rPr>
+          <w:rFonts w:ascii="Arial" w:hAnsi="Arial" w:cs="Arial"/>
+          <w:sz w:val="18"/>
+          <w:szCs w:val="18"/>
           <w:lang w:val="en-US"/>
         </w:rPr>
-        <w:t>umbenennen</w:t>
-      </w:r>
-      <w:proofErr w:type="spellEnd"/>
-      <w:r>
-        <w:rPr>
+      </w:pPr>
+      <w:r>
+        <w:rPr>
+          <w:rFonts w:ascii="Arial" w:hAnsi="Arial" w:cs="Arial"/>
+          <w:sz w:val="18"/>
+          <w:szCs w:val="18"/>
           <w:lang w:val="en-US"/>
         </w:rPr>
-        <w:t xml:space="preserve">. </w:t>
-      </w:r>
-      <w:r>
-        <w:rPr>
+        <w:t xml:space="preserve">Fixed </w:t>
+      </w:r>
+      <w:r>
+        <w:rPr>
+          <w:rFonts w:ascii="Arial" w:hAnsi="Arial" w:cs="Arial"/>
+          <w:sz w:val="18"/>
+          <w:szCs w:val="18"/>
           <w:lang w:val="en-US"/>
         </w:rPr>
-        <w:t>Select colors?</w:t>
+        <w:t xml:space="preserve">#41 </w:t>
+      </w:r>
+      <w:r>
+        <w:rPr>
+          <w:rFonts w:ascii="Arial" w:hAnsi="Arial" w:cs="Arial"/>
+          <w:sz w:val="18"/>
+          <w:szCs w:val="18"/>
+          <w:lang w:val="en-US"/>
+        </w:rPr>
+        <w:t>-</w:t>
+      </w:r>
+      <w:r>
+        <w:rPr>
+          <w:rFonts w:ascii="Arial" w:hAnsi="Arial" w:cs="Arial"/>
+          <w:sz w:val="18"/>
+          <w:szCs w:val="18"/>
+          <w:lang w:val="en-US"/>
+        </w:rPr>
+        <w:t xml:space="preserve"> Bug: ESC on Analyze not working</w:t>
       </w:r>
     </w:p>
     <w:p>
@@ -5580,7 +4519,7 @@
           <w:szCs w:val="18"/>
           <w:lang w:val="en-US"/>
         </w:rPr>
-        <w:t xml:space="preserve">#41 </w:t>
+        <w:t xml:space="preserve">#42 </w:t>
       </w:r>
       <w:r>
         <w:rPr>
@@ -5598,7 +4537,7 @@
           <w:szCs w:val="18"/>
           <w:lang w:val="en-US"/>
         </w:rPr>
-        <w:t xml:space="preserve"> Bug: ESC on Analyze not working</w:t>
+        <w:t xml:space="preserve"> Analyse finds nothing -&gt; model zooms and scrolls away</w:t>
       </w:r>
     </w:p>
     <w:p>
@@ -5608,6 +4547,113 @@
           <w:rFonts w:ascii="Arial" w:hAnsi="Arial" w:cs="Arial"/>
           <w:sz w:val="18"/>
           <w:szCs w:val="18"/>
+        </w:rPr>
+      </w:pPr>
+      <w:r>
+        <w:rPr>
+          <w:rFonts w:ascii="Arial" w:hAnsi="Arial" w:cs="Arial"/>
+          <w:sz w:val="18"/>
+          <w:szCs w:val="18"/>
+        </w:rPr>
+        <w:t xml:space="preserve">Fixed #43 - Es treten Fehler auf, wenn ich Veränderungen in diesem Modell vornehme (Keine Ausführung des </w:t>
+      </w:r>
+      <w:r>
+        <w:rPr>
+          <w:rFonts w:ascii="Arial" w:hAnsi="Arial" w:cs="Arial"/>
+          <w:sz w:val="18"/>
+          <w:szCs w:val="18"/>
+        </w:rPr>
+        <w:t>Fi</w:t>
+      </w:r>
+      <w:r>
+        <w:rPr>
+          <w:rFonts w:ascii="Arial" w:hAnsi="Arial" w:cs="Arial"/>
+          <w:sz w:val="18"/>
+          <w:szCs w:val="18"/>
+        </w:rPr>
+        <w:t xml:space="preserve">xed </w:t>
+      </w:r>
+      <w:r>
+        <w:rPr>
+          <w:rFonts w:ascii="Arial" w:hAnsi="Arial" w:cs="Arial"/>
+          <w:sz w:val="18"/>
+          <w:szCs w:val="18"/>
+        </w:rPr>
+        <w:t xml:space="preserve">#46 </w:t>
+      </w:r>
+      <w:r>
+        <w:rPr>
+          <w:rFonts w:ascii="Arial" w:hAnsi="Arial" w:cs="Arial"/>
+          <w:sz w:val="18"/>
+          <w:szCs w:val="18"/>
+        </w:rPr>
+        <w:t xml:space="preserve">- </w:t>
+      </w:r>
+      <w:r>
+        <w:rPr>
+          <w:rFonts w:ascii="Arial" w:hAnsi="Arial" w:cs="Arial"/>
+          <w:sz w:val="18"/>
+          <w:szCs w:val="18"/>
+        </w:rPr>
+        <w:t>Bug: reading monitor config, unknown symbolic name -&gt; exception unhandled</w:t>
+      </w:r>
+    </w:p>
+    <w:p>
+      <w:pPr>
+        <w:spacing w:after="0" w:line="240" w:lineRule="auto"/>
+        <w:rPr>
+          <w:rFonts w:ascii="Arial" w:hAnsi="Arial" w:cs="Arial"/>
+          <w:sz w:val="18"/>
+          <w:szCs w:val="18"/>
+        </w:rPr>
+      </w:pPr>
+      <w:r>
+        <w:rPr>
+          <w:rFonts w:ascii="Arial" w:hAnsi="Arial" w:cs="Arial"/>
+          <w:sz w:val="18"/>
+          <w:szCs w:val="18"/>
+        </w:rPr>
+        <w:t>Befehls Outgoing Dendrite) und es schließt nicht korrekt (auch einmal abgestürzt, einmal normal beendet).</w:t>
+      </w:r>
+    </w:p>
+    <w:p>
+      <w:pPr>
+        <w:spacing w:after="0" w:line="240" w:lineRule="auto"/>
+        <w:rPr>
+          <w:rFonts w:ascii="Arial" w:hAnsi="Arial" w:cs="Arial"/>
+          <w:sz w:val="18"/>
+          <w:szCs w:val="18"/>
+        </w:rPr>
+      </w:pPr>
+    </w:p>
+    <w:p>
+      <w:pPr>
+        <w:rPr>
+          <w:rFonts w:ascii="Arial" w:eastAsia="Times New Roman" w:hAnsi="Arial" w:cs="Arial"/>
+          <w:color w:val="000000"/>
+          <w:sz w:val="18"/>
+          <w:szCs w:val="18"/>
+          <w:lang w:eastAsia="de-DE"/>
+        </w:rPr>
+      </w:pPr>
+      <w:r>
+        <w:rPr>
+          <w:rFonts w:ascii="Arial" w:eastAsia="Times New Roman" w:hAnsi="Arial" w:cs="Arial"/>
+          <w:color w:val="000000"/>
+          <w:sz w:val="18"/>
+          <w:szCs w:val="18"/>
+          <w:lang w:eastAsia="de-DE"/>
+        </w:rPr>
+        <w:t>Implemented #36 Zweites Fenster Überblick/Details (Paul)</w:t>
+      </w:r>
+    </w:p>
+    <w:p>
+      <w:pPr>
+        <w:spacing w:after="0" w:line="240" w:lineRule="auto"/>
+        <w:rPr>
+          <w:rFonts w:ascii="Arial" w:hAnsi="Arial" w:cs="Arial"/>
+          <w:sz w:val="18"/>
+          <w:szCs w:val="18"/>
           <w:lang w:val="en-US"/>
         </w:rPr>
       </w:pPr>
@@ -5618,17 +4664,19 @@
           <w:szCs w:val="18"/>
           <w:lang w:val="en-US"/>
         </w:rPr>
-        <w:t xml:space="preserve">Fixed </w:t>
-      </w:r>
-      <w:r>
+        <w:t>Implemented #28 Stop on trigger </w:t>
+      </w:r>
+    </w:p>
+    <w:p>
+      <w:pPr>
+        <w:spacing w:after="0" w:line="240" w:lineRule="auto"/>
         <w:rPr>
           <w:rFonts w:ascii="Arial" w:hAnsi="Arial" w:cs="Arial"/>
           <w:sz w:val="18"/>
           <w:szCs w:val="18"/>
           <w:lang w:val="en-US"/>
         </w:rPr>
-        <w:t xml:space="preserve">#42 </w:t>
-      </w:r>
+      </w:pPr>
       <w:r>
         <w:rPr>
           <w:rFonts w:ascii="Arial" w:hAnsi="Arial" w:cs="Arial"/>
@@ -5636,7 +4684,7 @@
           <w:szCs w:val="18"/>
           <w:lang w:val="en-US"/>
         </w:rPr>
-        <w:t>-</w:t>
+        <w:t xml:space="preserve">Implemented </w:t>
       </w:r>
       <w:r>
         <w:rPr>
@@ -5645,9 +4693,8 @@
           <w:szCs w:val="18"/>
           <w:lang w:val="en-US"/>
         </w:rPr>
-        <w:t xml:space="preserve"> </w:t>
-      </w:r>
-      <w:proofErr w:type="spellStart"/>
+        <w:t>#35 (Input-)Neuron an Neuron andocken</w:t>
+      </w:r>
       <w:r>
         <w:rPr>
           <w:rFonts w:ascii="Arial" w:hAnsi="Arial" w:cs="Arial"/>
@@ -5655,356 +4702,12 @@
           <w:szCs w:val="18"/>
           <w:lang w:val="en-US"/>
         </w:rPr>
-        <w:t>Analyse</w:t>
-      </w:r>
-      <w:proofErr w:type="spellEnd"/>
-      <w:r>
-        <w:rPr>
-          <w:rFonts w:ascii="Arial" w:hAnsi="Arial" w:cs="Arial"/>
-          <w:sz w:val="18"/>
-          <w:szCs w:val="18"/>
-          <w:lang w:val="en-US"/>
-        </w:rPr>
-        <w:t xml:space="preserve"> finds nothing -&gt; model zooms and scrolls away</w:t>
-      </w:r>
-    </w:p>
-    <w:p>
-      <w:pPr>
-        <w:spacing w:after="0" w:line="240" w:lineRule="auto"/>
-        <w:rPr>
-          <w:rFonts w:ascii="Arial" w:hAnsi="Arial" w:cs="Arial"/>
-          <w:sz w:val="18"/>
-          <w:szCs w:val="18"/>
-        </w:rPr>
-      </w:pPr>
-      <w:r>
-        <w:rPr>
-          <w:rFonts w:ascii="Arial" w:hAnsi="Arial" w:cs="Arial"/>
-          <w:sz w:val="18"/>
-          <w:szCs w:val="18"/>
-        </w:rPr>
-        <w:t xml:space="preserve">Fixed #43 - Es treten Fehler auf, wenn ich Veränderungen in diesem Modell vornehme (Keine Ausführung des </w:t>
-      </w:r>
-      <w:r>
-        <w:rPr>
-          <w:rFonts w:ascii="Arial" w:hAnsi="Arial" w:cs="Arial"/>
-          <w:sz w:val="18"/>
-          <w:szCs w:val="18"/>
-        </w:rPr>
-        <w:t>Fi</w:t>
-      </w:r>
-      <w:r>
-        <w:rPr>
-          <w:rFonts w:ascii="Arial" w:hAnsi="Arial" w:cs="Arial"/>
-          <w:sz w:val="18"/>
-          <w:szCs w:val="18"/>
-        </w:rPr>
-        <w:t xml:space="preserve">xed </w:t>
-      </w:r>
-      <w:r>
-        <w:rPr>
-          <w:rFonts w:ascii="Arial" w:hAnsi="Arial" w:cs="Arial"/>
-          <w:sz w:val="18"/>
-          <w:szCs w:val="18"/>
-        </w:rPr>
-        <w:t xml:space="preserve">#46 </w:t>
-      </w:r>
-      <w:r>
-        <w:rPr>
-          <w:rFonts w:ascii="Arial" w:hAnsi="Arial" w:cs="Arial"/>
-          <w:sz w:val="18"/>
-          <w:szCs w:val="18"/>
-        </w:rPr>
-        <w:t xml:space="preserve">- </w:t>
-      </w:r>
-      <w:r>
-        <w:rPr>
-          <w:rFonts w:ascii="Arial" w:hAnsi="Arial" w:cs="Arial"/>
-          <w:sz w:val="18"/>
-          <w:szCs w:val="18"/>
-        </w:rPr>
-        <w:t xml:space="preserve">Bug: </w:t>
-      </w:r>
-      <w:proofErr w:type="spellStart"/>
-      <w:r>
-        <w:rPr>
-          <w:rFonts w:ascii="Arial" w:hAnsi="Arial" w:cs="Arial"/>
-          <w:sz w:val="18"/>
-          <w:szCs w:val="18"/>
-        </w:rPr>
-        <w:t>reading</w:t>
-      </w:r>
-      <w:proofErr w:type="spellEnd"/>
-      <w:r>
-        <w:rPr>
-          <w:rFonts w:ascii="Arial" w:hAnsi="Arial" w:cs="Arial"/>
-          <w:sz w:val="18"/>
-          <w:szCs w:val="18"/>
-        </w:rPr>
-        <w:t xml:space="preserve"> monitor </w:t>
-      </w:r>
-      <w:proofErr w:type="spellStart"/>
-      <w:r>
-        <w:rPr>
-          <w:rFonts w:ascii="Arial" w:hAnsi="Arial" w:cs="Arial"/>
-          <w:sz w:val="18"/>
-          <w:szCs w:val="18"/>
-        </w:rPr>
-        <w:t>config</w:t>
-      </w:r>
-      <w:proofErr w:type="spellEnd"/>
-      <w:r>
-        <w:rPr>
-          <w:rFonts w:ascii="Arial" w:hAnsi="Arial" w:cs="Arial"/>
-          <w:sz w:val="18"/>
-          <w:szCs w:val="18"/>
-        </w:rPr>
-        <w:t xml:space="preserve">, </w:t>
-      </w:r>
-      <w:proofErr w:type="spellStart"/>
-      <w:r>
-        <w:rPr>
-          <w:rFonts w:ascii="Arial" w:hAnsi="Arial" w:cs="Arial"/>
-          <w:sz w:val="18"/>
-          <w:szCs w:val="18"/>
-        </w:rPr>
-        <w:t>unknown</w:t>
-      </w:r>
-      <w:proofErr w:type="spellEnd"/>
-      <w:r>
-        <w:rPr>
-          <w:rFonts w:ascii="Arial" w:hAnsi="Arial" w:cs="Arial"/>
-          <w:sz w:val="18"/>
-          <w:szCs w:val="18"/>
-        </w:rPr>
-        <w:t xml:space="preserve"> </w:t>
-      </w:r>
-      <w:proofErr w:type="spellStart"/>
-      <w:r>
-        <w:rPr>
-          <w:rFonts w:ascii="Arial" w:hAnsi="Arial" w:cs="Arial"/>
-          <w:sz w:val="18"/>
-          <w:szCs w:val="18"/>
-        </w:rPr>
-        <w:t>symbolic</w:t>
-      </w:r>
-      <w:proofErr w:type="spellEnd"/>
-      <w:r>
-        <w:rPr>
-          <w:rFonts w:ascii="Arial" w:hAnsi="Arial" w:cs="Arial"/>
-          <w:sz w:val="18"/>
-          <w:szCs w:val="18"/>
-        </w:rPr>
-        <w:t xml:space="preserve"> </w:t>
-      </w:r>
-      <w:proofErr w:type="spellStart"/>
-      <w:r>
-        <w:rPr>
-          <w:rFonts w:ascii="Arial" w:hAnsi="Arial" w:cs="Arial"/>
-          <w:sz w:val="18"/>
-          <w:szCs w:val="18"/>
-        </w:rPr>
-        <w:t>name</w:t>
-      </w:r>
-      <w:proofErr w:type="spellEnd"/>
-      <w:r>
-        <w:rPr>
-          <w:rFonts w:ascii="Arial" w:hAnsi="Arial" w:cs="Arial"/>
-          <w:sz w:val="18"/>
-          <w:szCs w:val="18"/>
-        </w:rPr>
-        <w:t xml:space="preserve"> -&gt; </w:t>
-      </w:r>
-      <w:proofErr w:type="spellStart"/>
-      <w:r>
-        <w:rPr>
-          <w:rFonts w:ascii="Arial" w:hAnsi="Arial" w:cs="Arial"/>
-          <w:sz w:val="18"/>
-          <w:szCs w:val="18"/>
-        </w:rPr>
-        <w:t>exception</w:t>
-      </w:r>
-      <w:proofErr w:type="spellEnd"/>
-      <w:r>
-        <w:rPr>
-          <w:rFonts w:ascii="Arial" w:hAnsi="Arial" w:cs="Arial"/>
-          <w:sz w:val="18"/>
-          <w:szCs w:val="18"/>
-        </w:rPr>
-        <w:t xml:space="preserve"> </w:t>
-      </w:r>
-      <w:proofErr w:type="spellStart"/>
-      <w:r>
-        <w:rPr>
-          <w:rFonts w:ascii="Arial" w:hAnsi="Arial" w:cs="Arial"/>
-          <w:sz w:val="18"/>
-          <w:szCs w:val="18"/>
-        </w:rPr>
-        <w:t>unhandled</w:t>
-      </w:r>
-      <w:proofErr w:type="spellEnd"/>
-    </w:p>
-    <w:p>
-      <w:pPr>
-        <w:spacing w:after="0" w:line="240" w:lineRule="auto"/>
-        <w:rPr>
-          <w:rFonts w:ascii="Arial" w:hAnsi="Arial" w:cs="Arial"/>
-          <w:sz w:val="18"/>
-          <w:szCs w:val="18"/>
-        </w:rPr>
-      </w:pPr>
-      <w:r>
-        <w:rPr>
-          <w:rFonts w:ascii="Arial" w:hAnsi="Arial" w:cs="Arial"/>
-          <w:sz w:val="18"/>
-          <w:szCs w:val="18"/>
-        </w:rPr>
-        <w:t>Befehls Outgoing Dendrite) und es schließt nicht korrekt (auch einmal abgestürzt, einmal normal beendet).</w:t>
-      </w:r>
-    </w:p>
-    <w:p>
-      <w:pPr>
-        <w:spacing w:after="0" w:line="240" w:lineRule="auto"/>
-        <w:rPr>
-          <w:rFonts w:ascii="Arial" w:hAnsi="Arial" w:cs="Arial"/>
-          <w:sz w:val="18"/>
-          <w:szCs w:val="18"/>
-        </w:rPr>
-      </w:pPr>
-    </w:p>
-    <w:p>
-      <w:pPr>
-        <w:rPr>
-          <w:rFonts w:ascii="Arial" w:eastAsia="Times New Roman" w:hAnsi="Arial" w:cs="Arial"/>
-          <w:color w:val="000000"/>
-          <w:sz w:val="18"/>
-          <w:szCs w:val="18"/>
-          <w:lang w:eastAsia="de-DE"/>
-        </w:rPr>
-      </w:pPr>
-      <w:proofErr w:type="spellStart"/>
-      <w:r>
-        <w:rPr>
-          <w:rFonts w:ascii="Arial" w:eastAsia="Times New Roman" w:hAnsi="Arial" w:cs="Arial"/>
-          <w:color w:val="000000"/>
-          <w:sz w:val="18"/>
-          <w:szCs w:val="18"/>
-          <w:lang w:eastAsia="de-DE"/>
-        </w:rPr>
-        <w:t>Implemented</w:t>
-      </w:r>
-      <w:proofErr w:type="spellEnd"/>
-      <w:r>
-        <w:rPr>
-          <w:rFonts w:ascii="Arial" w:eastAsia="Times New Roman" w:hAnsi="Arial" w:cs="Arial"/>
-          <w:color w:val="000000"/>
-          <w:sz w:val="18"/>
-          <w:szCs w:val="18"/>
-          <w:lang w:eastAsia="de-DE"/>
-        </w:rPr>
-        <w:t xml:space="preserve"> #36 Zweites Fenster Überblick/Details (Paul)</w:t>
-      </w:r>
-    </w:p>
-    <w:p>
-      <w:pPr>
-        <w:spacing w:after="0" w:line="240" w:lineRule="auto"/>
-        <w:rPr>
-          <w:rFonts w:ascii="Arial" w:hAnsi="Arial" w:cs="Arial"/>
-          <w:sz w:val="18"/>
-          <w:szCs w:val="18"/>
-          <w:lang w:val="en-US"/>
-        </w:rPr>
-      </w:pPr>
-      <w:r>
-        <w:rPr>
-          <w:rFonts w:ascii="Arial" w:hAnsi="Arial" w:cs="Arial"/>
-          <w:sz w:val="18"/>
-          <w:szCs w:val="18"/>
-          <w:lang w:val="en-US"/>
-        </w:rPr>
-        <w:t>Implemented #28 Stop on trigger </w:t>
-      </w:r>
-    </w:p>
-    <w:p>
-      <w:pPr>
-        <w:spacing w:after="0" w:line="240" w:lineRule="auto"/>
-        <w:rPr>
-          <w:rFonts w:ascii="Arial" w:hAnsi="Arial" w:cs="Arial"/>
-          <w:sz w:val="18"/>
-          <w:szCs w:val="18"/>
-          <w:lang w:val="en-US"/>
-        </w:rPr>
-      </w:pPr>
-      <w:r>
-        <w:rPr>
-          <w:rFonts w:ascii="Arial" w:hAnsi="Arial" w:cs="Arial"/>
-          <w:sz w:val="18"/>
-          <w:szCs w:val="18"/>
-          <w:lang w:val="en-US"/>
-        </w:rPr>
-        <w:t xml:space="preserve">Implemented </w:t>
-      </w:r>
-      <w:r>
-        <w:rPr>
-          <w:rFonts w:ascii="Arial" w:hAnsi="Arial" w:cs="Arial"/>
-          <w:sz w:val="18"/>
-          <w:szCs w:val="18"/>
-          <w:lang w:val="en-US"/>
-        </w:rPr>
-        <w:t xml:space="preserve">#35 (Input-)Neuron </w:t>
-      </w:r>
-      <w:proofErr w:type="gramStart"/>
-      <w:r>
-        <w:rPr>
-          <w:rFonts w:ascii="Arial" w:hAnsi="Arial" w:cs="Arial"/>
-          <w:sz w:val="18"/>
-          <w:szCs w:val="18"/>
-          <w:lang w:val="en-US"/>
-        </w:rPr>
-        <w:t>an</w:t>
-      </w:r>
-      <w:proofErr w:type="gramEnd"/>
-      <w:r>
-        <w:rPr>
-          <w:rFonts w:ascii="Arial" w:hAnsi="Arial" w:cs="Arial"/>
-          <w:sz w:val="18"/>
-          <w:szCs w:val="18"/>
-          <w:lang w:val="en-US"/>
-        </w:rPr>
-        <w:t xml:space="preserve"> Neuron </w:t>
-      </w:r>
-      <w:proofErr w:type="spellStart"/>
-      <w:r>
-        <w:rPr>
-          <w:rFonts w:ascii="Arial" w:hAnsi="Arial" w:cs="Arial"/>
-          <w:sz w:val="18"/>
-          <w:szCs w:val="18"/>
-          <w:lang w:val="en-US"/>
-        </w:rPr>
-        <w:t>andocken</w:t>
-      </w:r>
-      <w:proofErr w:type="spellEnd"/>
-      <w:r>
-        <w:rPr>
-          <w:rFonts w:ascii="Arial" w:hAnsi="Arial" w:cs="Arial"/>
-          <w:sz w:val="18"/>
-          <w:szCs w:val="18"/>
-          <w:lang w:val="en-US"/>
-        </w:rPr>
         <w:br/>
       </w:r>
     </w:p>
     <w:p>
       <w:r>
-        <w:t xml:space="preserve">==================== </w:t>
-      </w:r>
-      <w:proofErr w:type="gramStart"/>
-      <w:r>
-        <w:t>Email</w:t>
-      </w:r>
-      <w:proofErr w:type="gramEnd"/>
-      <w:r>
-        <w:t xml:space="preserve"> 23.04.2020 ======================================</w:t>
+        <w:t>==================== Email 23.04.2020 ======================================</w:t>
       </w:r>
     </w:p>
     <w:p>
@@ -6084,13 +4787,8 @@
       <w:r>
         <w:t xml:space="preserve">sich als </w:t>
       </w:r>
-      <w:proofErr w:type="gramStart"/>
-      <w:r>
-        <w:t>extrem aufwendig</w:t>
-      </w:r>
-      <w:proofErr w:type="gramEnd"/>
-      <w:r>
-        <w:t xml:space="preserve"> </w:t>
+      <w:r>
+        <w:t xml:space="preserve">extrem aufwendig </w:t>
       </w:r>
       <w:r>
         <w:t>herausstellen</w:t>

</xml_diff>

<commit_message>
Exception handling in MonitorData. Running.
</commit_message>
<xml_diff>
--- a/NNet/Issues.docx
+++ b/NNet/Issues.docx
@@ -21,117 +21,7 @@
           <w:sz w:val="18"/>
           <w:szCs w:val="18"/>
         </w:rPr>
-        <w:t xml:space="preserve">Dass die Shift-Taste mit </w:t>
-      </w:r>
-      <w:proofErr w:type="gramStart"/>
-      <w:r>
-        <w:rPr>
-          <w:rFonts w:ascii="Verdana" w:eastAsia="Times New Roman" w:hAnsi="Verdana"/>
-          <w:sz w:val="18"/>
-          <w:szCs w:val="18"/>
-        </w:rPr>
-        <w:t>rein kommt</w:t>
-      </w:r>
-      <w:proofErr w:type="gramEnd"/>
-      <w:r>
-        <w:rPr>
-          <w:rFonts w:ascii="Verdana" w:eastAsia="Times New Roman" w:hAnsi="Verdana"/>
-          <w:sz w:val="18"/>
-          <w:szCs w:val="18"/>
-        </w:rPr>
-        <w:t xml:space="preserve">, ist überraschend. Wenn außer </w:t>
-      </w:r>
-      <w:proofErr w:type="spellStart"/>
-      <w:r>
-        <w:rPr>
-          <w:rFonts w:ascii="Verdana" w:eastAsia="Times New Roman" w:hAnsi="Verdana"/>
-          <w:sz w:val="18"/>
-          <w:szCs w:val="18"/>
-        </w:rPr>
-        <w:t>Ctrl</w:t>
-      </w:r>
-      <w:proofErr w:type="spellEnd"/>
-      <w:r>
-        <w:rPr>
-          <w:rFonts w:ascii="Verdana" w:eastAsia="Times New Roman" w:hAnsi="Verdana"/>
-          <w:sz w:val="18"/>
-          <w:szCs w:val="18"/>
-        </w:rPr>
-        <w:t>/</w:t>
-      </w:r>
-      <w:proofErr w:type="spellStart"/>
-      <w:r>
-        <w:rPr>
-          <w:rFonts w:ascii="Verdana" w:eastAsia="Times New Roman" w:hAnsi="Verdana"/>
-          <w:sz w:val="18"/>
-          <w:szCs w:val="18"/>
-        </w:rPr>
-        <w:t>strg</w:t>
-      </w:r>
-      <w:proofErr w:type="spellEnd"/>
-      <w:r>
-        <w:rPr>
-          <w:rFonts w:ascii="Verdana" w:eastAsia="Times New Roman" w:hAnsi="Verdana"/>
-          <w:sz w:val="18"/>
-          <w:szCs w:val="18"/>
-        </w:rPr>
-        <w:t xml:space="preserve"> eine weitere Taste eine Rolle spielt, solltest du das extra ankündigen in einer </w:t>
-      </w:r>
-      <w:proofErr w:type="spellStart"/>
-      <w:proofErr w:type="gramStart"/>
-      <w:r>
-        <w:rPr>
-          <w:rFonts w:ascii="Verdana" w:eastAsia="Times New Roman" w:hAnsi="Verdana"/>
-          <w:sz w:val="18"/>
-          <w:szCs w:val="18"/>
-        </w:rPr>
-        <w:t>email</w:t>
-      </w:r>
-      <w:proofErr w:type="spellEnd"/>
-      <w:proofErr w:type="gramEnd"/>
-      <w:r>
-        <w:rPr>
-          <w:rFonts w:ascii="Verdana" w:eastAsia="Times New Roman" w:hAnsi="Verdana"/>
-          <w:sz w:val="18"/>
-          <w:szCs w:val="18"/>
-        </w:rPr>
-        <w:t xml:space="preserve">, weil es so ungewohnt ist. Was mit </w:t>
-      </w:r>
-      <w:proofErr w:type="gramStart"/>
-      <w:r>
-        <w:rPr>
-          <w:rFonts w:ascii="Verdana" w:eastAsia="Times New Roman" w:hAnsi="Verdana"/>
-          <w:sz w:val="18"/>
-          <w:szCs w:val="18"/>
-        </w:rPr>
-        <w:t>S...</w:t>
-      </w:r>
-      <w:proofErr w:type="gramEnd"/>
-      <w:r>
-        <w:rPr>
-          <w:rFonts w:ascii="Verdana" w:eastAsia="Times New Roman" w:hAnsi="Verdana"/>
-          <w:sz w:val="18"/>
-          <w:szCs w:val="18"/>
-        </w:rPr>
-        <w:t xml:space="preserve"> anfängt, ist irgendwie bei Befehlen automatisch </w:t>
-      </w:r>
-      <w:proofErr w:type="spellStart"/>
-      <w:r>
-        <w:rPr>
-          <w:rFonts w:ascii="Verdana" w:eastAsia="Times New Roman" w:hAnsi="Verdana"/>
-          <w:sz w:val="18"/>
-          <w:szCs w:val="18"/>
-        </w:rPr>
-        <w:t>strg</w:t>
-      </w:r>
-      <w:proofErr w:type="spellEnd"/>
-      <w:r>
-        <w:rPr>
-          <w:rFonts w:ascii="Verdana" w:eastAsia="Times New Roman" w:hAnsi="Verdana"/>
-          <w:sz w:val="18"/>
-          <w:szCs w:val="18"/>
-        </w:rPr>
-        <w:t xml:space="preserve"> bei mir.</w:t>
+        <w:t>Dass die Shift-Taste mit rein kommt, ist überraschend. Wenn außer Ctrl/strg eine weitere Taste eine Rolle spielt, solltest du das extra ankündigen in einer email, weil es so ungewohnt ist. Was mit S... anfängt, ist irgendwie bei Befehlen automatisch strg bei mir.</w:t>
       </w:r>
     </w:p>
     <w:p>
@@ -152,21 +42,8 @@
       </w:r>
     </w:p>
     <w:p>
-      <w:proofErr w:type="spellStart"/>
-      <w:r>
-        <w:t>Latest</w:t>
-      </w:r>
-      <w:proofErr w:type="spellEnd"/>
-      <w:r>
-        <w:t xml:space="preserve"> </w:t>
-      </w:r>
-      <w:proofErr w:type="spellStart"/>
-      <w:r>
-        <w:t>Issue</w:t>
-      </w:r>
-      <w:proofErr w:type="spellEnd"/>
-      <w:r>
-        <w:t xml:space="preserve"> #</w:t>
+      <w:r>
+        <w:t>Latest Issue #</w:t>
       </w:r>
       <w:r>
         <w:t>1</w:t>
@@ -225,18 +102,8 @@
                 <w:color w:val="000000"/>
                 <w:lang w:eastAsia="de-DE"/>
               </w:rPr>
-              <w:t xml:space="preserve">Show </w:t>
+              <w:t>Show stopper</w:t>
             </w:r>
-            <w:proofErr w:type="spellStart"/>
-            <w:r>
-              <w:rPr>
-                <w:rFonts w:ascii="Calibri" w:eastAsia="Times New Roman" w:hAnsi="Calibri" w:cs="Calibri"/>
-                <w:color w:val="000000"/>
-                <w:lang w:eastAsia="de-DE"/>
-              </w:rPr>
-              <w:t>stopper</w:t>
-            </w:r>
-            <w:proofErr w:type="spellEnd"/>
           </w:p>
         </w:tc>
         <w:tc>
@@ -297,73 +164,7 @@
                 <w:szCs w:val="18"/>
                 <w:lang w:val="en-US" w:eastAsia="de-DE"/>
               </w:rPr>
-              <w:t>#138 Bug (Paul)</w:t>
-            </w:r>
-          </w:p>
-          <w:p>
-            <w:pPr>
-              <w:spacing w:after="0" w:line="240" w:lineRule="auto"/>
-              <w:rPr>
-                <w:rFonts w:ascii="Arial" w:eastAsia="Times New Roman" w:hAnsi="Arial" w:cs="Arial"/>
-                <w:color w:val="24292E"/>
-                <w:sz w:val="18"/>
-                <w:szCs w:val="18"/>
-                <w:lang w:val="en-US" w:eastAsia="de-DE"/>
-              </w:rPr>
-            </w:pPr>
-            <w:r>
-              <w:rPr>
-                <w:rFonts w:ascii="Arial" w:eastAsia="Times New Roman" w:hAnsi="Arial" w:cs="Arial"/>
-                <w:color w:val="24292E"/>
-                <w:sz w:val="18"/>
-                <w:szCs w:val="18"/>
-                <w:lang w:val="en-US" w:eastAsia="de-DE"/>
-              </w:rPr>
-              <w:t>#139 Bug (Paul)</w:t>
-            </w:r>
-          </w:p>
-          <w:p>
-            <w:pPr>
-              <w:spacing w:after="0" w:line="240" w:lineRule="auto"/>
-              <w:rPr>
-                <w:rFonts w:ascii="Arial" w:eastAsia="Times New Roman" w:hAnsi="Arial" w:cs="Arial"/>
-                <w:color w:val="24292E"/>
-                <w:sz w:val="18"/>
-                <w:szCs w:val="18"/>
-                <w:lang w:val="en-US" w:eastAsia="de-DE"/>
-              </w:rPr>
-            </w:pPr>
-            <w:r>
-              <w:rPr>
-                <w:rFonts w:ascii="Arial" w:eastAsia="Times New Roman" w:hAnsi="Arial" w:cs="Arial"/>
-                <w:color w:val="24292E"/>
-                <w:sz w:val="18"/>
-                <w:szCs w:val="18"/>
-                <w:lang w:val="en-US" w:eastAsia="de-DE"/>
-              </w:rPr>
-              <w:t xml:space="preserve">#129 </w:t>
-            </w:r>
-            <w:proofErr w:type="spellStart"/>
-            <w:r>
-              <w:rPr>
-                <w:rFonts w:ascii="Arial" w:eastAsia="Times New Roman" w:hAnsi="Arial" w:cs="Arial"/>
-                <w:color w:val="24292E"/>
-                <w:sz w:val="18"/>
-                <w:szCs w:val="18"/>
-                <w:lang w:val="en-US" w:eastAsia="de-DE"/>
-              </w:rPr>
-              <w:t>DeleteSelection</w:t>
-            </w:r>
-            <w:proofErr w:type="spellEnd"/>
-            <w:r>
-              <w:rPr>
-                <w:rFonts w:ascii="Arial" w:eastAsia="Times New Roman" w:hAnsi="Arial" w:cs="Arial"/>
-                <w:color w:val="24292E"/>
-                <w:sz w:val="18"/>
-                <w:szCs w:val="18"/>
-                <w:lang w:val="en-US" w:eastAsia="de-DE"/>
-              </w:rPr>
-              <w:t xml:space="preserve"> cras</w:t>
+              <w:t>#129 DeleteSelection cras</w:t>
             </w:r>
             <w:r>
               <w:rPr>
@@ -559,18 +360,8 @@
                 <w:color w:val="000000"/>
                 <w:lang w:eastAsia="de-DE"/>
               </w:rPr>
-              <w:t xml:space="preserve">High </w:t>
+              <w:t>High value</w:t>
             </w:r>
-            <w:proofErr w:type="spellStart"/>
-            <w:r>
-              <w:rPr>
-                <w:rFonts w:ascii="Calibri" w:eastAsia="Times New Roman" w:hAnsi="Calibri" w:cs="Calibri"/>
-                <w:color w:val="000000"/>
-                <w:lang w:eastAsia="de-DE"/>
-              </w:rPr>
-              <w:t>value</w:t>
-            </w:r>
-            <w:proofErr w:type="spellEnd"/>
           </w:p>
         </w:tc>
         <w:tc>
@@ -675,29 +466,7 @@
                 <w:szCs w:val="18"/>
                 <w:lang w:val="en-US" w:eastAsia="de-DE"/>
               </w:rPr>
-              <w:t xml:space="preserve">#112 Make </w:t>
-            </w:r>
-            <w:proofErr w:type="spellStart"/>
-            <w:r>
-              <w:rPr>
-                <w:rFonts w:ascii="Arial" w:eastAsia="Times New Roman" w:hAnsi="Arial" w:cs="Arial"/>
-                <w:color w:val="24292E"/>
-                <w:sz w:val="18"/>
-                <w:szCs w:val="18"/>
-                <w:lang w:val="en-US" w:eastAsia="de-DE"/>
-              </w:rPr>
-              <w:t>AddModel</w:t>
-            </w:r>
-            <w:proofErr w:type="spellEnd"/>
-            <w:r>
-              <w:rPr>
-                <w:rFonts w:ascii="Arial" w:eastAsia="Times New Roman" w:hAnsi="Arial" w:cs="Arial"/>
-                <w:color w:val="24292E"/>
-                <w:sz w:val="18"/>
-                <w:szCs w:val="18"/>
-                <w:lang w:val="en-US" w:eastAsia="de-DE"/>
-              </w:rPr>
-              <w:t xml:space="preserve"> reproduceable (file name not in parameter list)</w:t>
+              <w:t>#112 Make AddModel reproduceable (file name not in parameter list)</w:t>
             </w:r>
           </w:p>
         </w:tc>
@@ -734,20 +503,8 @@
                 <w:szCs w:val="18"/>
                 <w:lang w:val="en-US" w:eastAsia="de-DE"/>
               </w:rPr>
-              <w:t xml:space="preserve">#109 Rounded </w:t>
+              <w:t>#109 Rounded IoNeurons</w:t>
             </w:r>
-            <w:proofErr w:type="spellStart"/>
-            <w:r>
-              <w:rPr>
-                <w:rFonts w:ascii="Arial" w:eastAsia="Times New Roman" w:hAnsi="Arial" w:cs="Arial"/>
-                <w:color w:val="000000"/>
-                <w:sz w:val="18"/>
-                <w:szCs w:val="18"/>
-                <w:lang w:val="en-US" w:eastAsia="de-DE"/>
-              </w:rPr>
-              <w:t>IoNeurons</w:t>
-            </w:r>
-            <w:proofErr w:type="spellEnd"/>
           </w:p>
           <w:p>
             <w:pPr>
@@ -913,18 +670,8 @@
                 <w:color w:val="000000"/>
                 <w:lang w:eastAsia="de-DE"/>
               </w:rPr>
-              <w:t xml:space="preserve">Middle </w:t>
+              <w:t>Middle value</w:t>
             </w:r>
-            <w:proofErr w:type="spellStart"/>
-            <w:r>
-              <w:rPr>
-                <w:rFonts w:ascii="Calibri" w:eastAsia="Times New Roman" w:hAnsi="Calibri" w:cs="Calibri"/>
-                <w:color w:val="000000"/>
-                <w:lang w:eastAsia="de-DE"/>
-              </w:rPr>
-              <w:t>value</w:t>
-            </w:r>
-            <w:proofErr w:type="spellEnd"/>
           </w:p>
         </w:tc>
         <w:tc>
@@ -1019,29 +766,7 @@
                 <w:szCs w:val="18"/>
                 <w:lang w:val="en-US" w:eastAsia="de-DE"/>
               </w:rPr>
-              <w:t xml:space="preserve">#126 Link to </w:t>
-            </w:r>
-            <w:proofErr w:type="spellStart"/>
-            <w:r>
-              <w:rPr>
-                <w:rFonts w:ascii="Arial" w:eastAsia="Times New Roman" w:hAnsi="Arial" w:cs="Arial"/>
-                <w:color w:val="000000"/>
-                <w:sz w:val="18"/>
-                <w:szCs w:val="18"/>
-                <w:lang w:val="en-US" w:eastAsia="de-DE"/>
-              </w:rPr>
-              <w:t>doku</w:t>
-            </w:r>
-            <w:proofErr w:type="spellEnd"/>
-            <w:r>
-              <w:rPr>
-                <w:rFonts w:ascii="Arial" w:eastAsia="Times New Roman" w:hAnsi="Arial" w:cs="Arial"/>
-                <w:color w:val="000000"/>
-                <w:sz w:val="18"/>
-                <w:szCs w:val="18"/>
-                <w:lang w:val="en-US" w:eastAsia="de-DE"/>
-              </w:rPr>
-              <w:t xml:space="preserve"> in Help menu</w:t>
+              <w:t>#126 Link to doku in Help menu</w:t>
             </w:r>
           </w:p>
           <w:p>
@@ -1095,29 +820,7 @@
                 <w:szCs w:val="18"/>
                 <w:lang w:val="en-US" w:eastAsia="de-DE"/>
               </w:rPr>
-              <w:t xml:space="preserve">#125 </w:t>
-            </w:r>
-            <w:proofErr w:type="spellStart"/>
-            <w:r>
-              <w:rPr>
-                <w:rFonts w:ascii="Arial" w:eastAsia="Times New Roman" w:hAnsi="Arial" w:cs="Arial"/>
-                <w:color w:val="24292E"/>
-                <w:sz w:val="18"/>
-                <w:szCs w:val="18"/>
-                <w:lang w:val="en-US" w:eastAsia="de-DE"/>
-              </w:rPr>
-              <w:t>IoNeuron</w:t>
-            </w:r>
-            <w:proofErr w:type="spellEnd"/>
-            <w:r>
-              <w:rPr>
-                <w:rFonts w:ascii="Arial" w:eastAsia="Times New Roman" w:hAnsi="Arial" w:cs="Arial"/>
-                <w:color w:val="24292E"/>
-                <w:sz w:val="18"/>
-                <w:szCs w:val="18"/>
-                <w:lang w:val="en-US" w:eastAsia="de-DE"/>
-              </w:rPr>
-              <w:t xml:space="preserve"> -&gt; Neuron by adding Pipe</w:t>
+              <w:t>#125 IoNeuron -&gt; Neuron by adding Pipe</w:t>
             </w:r>
           </w:p>
           <w:p>
@@ -1205,29 +908,7 @@
                 <w:szCs w:val="18"/>
                 <w:lang w:val="en-US" w:eastAsia="de-DE"/>
               </w:rPr>
-              <w:t xml:space="preserve">#63 </w:t>
-            </w:r>
-            <w:proofErr w:type="spellStart"/>
-            <w:r>
-              <w:rPr>
-                <w:rFonts w:ascii="Arial" w:eastAsia="Times New Roman" w:hAnsi="Arial" w:cs="Arial"/>
-                <w:color w:val="000000"/>
-                <w:sz w:val="18"/>
-                <w:szCs w:val="18"/>
-                <w:lang w:val="en-US" w:eastAsia="de-DE"/>
-              </w:rPr>
-              <w:t>Lichtquelle</w:t>
-            </w:r>
-            <w:proofErr w:type="spellEnd"/>
-            <w:r>
-              <w:rPr>
-                <w:rFonts w:ascii="Arial" w:eastAsia="Times New Roman" w:hAnsi="Arial" w:cs="Arial"/>
-                <w:color w:val="000000"/>
-                <w:sz w:val="18"/>
-                <w:szCs w:val="18"/>
-                <w:lang w:val="en-US" w:eastAsia="de-DE"/>
-              </w:rPr>
-              <w:t xml:space="preserve"> (</w:t>
+              <w:t>#63 Lichtquelle (</w:t>
             </w:r>
             <w:r>
               <w:rPr>
@@ -1475,18 +1156,8 @@
                 <w:color w:val="000000"/>
                 <w:lang w:eastAsia="de-DE"/>
               </w:rPr>
-              <w:t xml:space="preserve">Low </w:t>
+              <w:t>Low value</w:t>
             </w:r>
-            <w:proofErr w:type="spellStart"/>
-            <w:r>
-              <w:rPr>
-                <w:rFonts w:ascii="Calibri" w:eastAsia="Times New Roman" w:hAnsi="Calibri" w:cs="Calibri"/>
-                <w:color w:val="000000"/>
-                <w:lang w:eastAsia="de-DE"/>
-              </w:rPr>
-              <w:t>value</w:t>
-            </w:r>
-            <w:proofErr w:type="spellEnd"/>
           </w:p>
         </w:tc>
         <w:tc>
@@ -1596,20 +1267,8 @@
                 <w:szCs w:val="18"/>
                 <w:lang w:val="en-US" w:eastAsia="de-DE"/>
               </w:rPr>
-              <w:t xml:space="preserve">#71 Color for </w:t>
+              <w:t>#71 Color for WindowBackground</w:t>
             </w:r>
-            <w:proofErr w:type="spellStart"/>
-            <w:r>
-              <w:rPr>
-                <w:rFonts w:ascii="Arial" w:eastAsia="Times New Roman" w:hAnsi="Arial" w:cs="Arial"/>
-                <w:color w:val="000000"/>
-                <w:sz w:val="18"/>
-                <w:szCs w:val="18"/>
-                <w:lang w:val="en-US" w:eastAsia="de-DE"/>
-              </w:rPr>
-              <w:t>WindowBackground</w:t>
-            </w:r>
-            <w:proofErr w:type="spellEnd"/>
           </w:p>
         </w:tc>
         <w:tc>
@@ -1711,51 +1370,7 @@
                 <w:szCs w:val="18"/>
                 <w:lang w:val="en-US" w:eastAsia="de-DE"/>
               </w:rPr>
-              <w:t xml:space="preserve">#13 </w:t>
-            </w:r>
-            <w:proofErr w:type="spellStart"/>
-            <w:r>
-              <w:rPr>
-                <w:rFonts w:ascii="Arial" w:eastAsia="Times New Roman" w:hAnsi="Arial" w:cs="Arial"/>
-                <w:color w:val="000000"/>
-                <w:sz w:val="18"/>
-                <w:szCs w:val="18"/>
-                <w:lang w:val="en-US" w:eastAsia="de-DE"/>
-              </w:rPr>
-              <w:t>Andocken</w:t>
-            </w:r>
-            <w:proofErr w:type="spellEnd"/>
-            <w:r>
-              <w:rPr>
-                <w:rFonts w:ascii="Arial" w:eastAsia="Times New Roman" w:hAnsi="Arial" w:cs="Arial"/>
-                <w:color w:val="000000"/>
-                <w:sz w:val="18"/>
-                <w:szCs w:val="18"/>
-                <w:lang w:val="en-US" w:eastAsia="de-DE"/>
-              </w:rPr>
-              <w:t xml:space="preserve"> </w:t>
-            </w:r>
-            <w:proofErr w:type="spellStart"/>
-            <w:r>
-              <w:rPr>
-                <w:rFonts w:ascii="Arial" w:eastAsia="Times New Roman" w:hAnsi="Arial" w:cs="Arial"/>
-                <w:color w:val="000000"/>
-                <w:sz w:val="18"/>
-                <w:szCs w:val="18"/>
-                <w:lang w:val="en-US" w:eastAsia="de-DE"/>
-              </w:rPr>
-              <w:t>durch</w:t>
-            </w:r>
-            <w:proofErr w:type="spellEnd"/>
-            <w:r>
-              <w:rPr>
-                <w:rFonts w:ascii="Arial" w:eastAsia="Times New Roman" w:hAnsi="Arial" w:cs="Arial"/>
-                <w:color w:val="000000"/>
-                <w:sz w:val="18"/>
-                <w:szCs w:val="18"/>
-                <w:lang w:val="en-US" w:eastAsia="de-DE"/>
-              </w:rPr>
-              <w:t xml:space="preserve"> Move Pipe</w:t>
+              <w:t>#13 Andocken durch Move Pipe</w:t>
             </w:r>
           </w:p>
           <w:p>
@@ -1799,20 +1414,8 @@
                 <w:szCs w:val="18"/>
                 <w:lang w:val="en-US" w:eastAsia="de-DE"/>
               </w:rPr>
-              <w:t xml:space="preserve">#12 Split </w:t>
+              <w:t>#12 Split Dendrit</w:t>
             </w:r>
-            <w:proofErr w:type="spellStart"/>
-            <w:r>
-              <w:rPr>
-                <w:rFonts w:ascii="Arial" w:eastAsia="Times New Roman" w:hAnsi="Arial" w:cs="Arial"/>
-                <w:color w:val="000000"/>
-                <w:sz w:val="18"/>
-                <w:szCs w:val="18"/>
-                <w:lang w:val="en-US" w:eastAsia="de-DE"/>
-              </w:rPr>
-              <w:t>Dendrit</w:t>
-            </w:r>
-            <w:proofErr w:type="spellEnd"/>
             <w:r>
               <w:rPr>
                 <w:rFonts w:ascii="Arial" w:eastAsia="Times New Roman" w:hAnsi="Arial" w:cs="Arial"/>
@@ -1843,20 +1446,8 @@
                 <w:szCs w:val="18"/>
                 <w:lang w:val="en-US" w:eastAsia="de-DE"/>
               </w:rPr>
-              <w:t xml:space="preserve">#115 Undo/Redo icons sometimes </w:t>
+              <w:t>#115 Undo/Redo icons sometimes incorrcet</w:t>
             </w:r>
-            <w:proofErr w:type="spellStart"/>
-            <w:r>
-              <w:rPr>
-                <w:rFonts w:ascii="Arial" w:eastAsia="Times New Roman" w:hAnsi="Arial" w:cs="Arial"/>
-                <w:color w:val="000000"/>
-                <w:sz w:val="18"/>
-                <w:szCs w:val="18"/>
-                <w:lang w:val="en-US" w:eastAsia="de-DE"/>
-              </w:rPr>
-              <w:t>incorrcet</w:t>
-            </w:r>
-            <w:proofErr w:type="spellEnd"/>
           </w:p>
           <w:p>
             <w:pPr>
@@ -1975,20 +1566,8 @@
                 <w:szCs w:val="18"/>
                 <w:lang w:val="en-US" w:eastAsia="de-DE"/>
               </w:rPr>
-              <w:t xml:space="preserve">#72 Zoom </w:t>
+              <w:t>#72 Zoom DescWin</w:t>
             </w:r>
-            <w:proofErr w:type="spellStart"/>
-            <w:r>
-              <w:rPr>
-                <w:rFonts w:ascii="Arial" w:eastAsia="Times New Roman" w:hAnsi="Arial" w:cs="Arial"/>
-                <w:color w:val="000000"/>
-                <w:sz w:val="18"/>
-                <w:szCs w:val="18"/>
-                <w:lang w:val="en-US" w:eastAsia="de-DE"/>
-              </w:rPr>
-              <w:t>DescWin</w:t>
-            </w:r>
-            <w:proofErr w:type="spellEnd"/>
           </w:p>
           <w:p>
             <w:pPr>
@@ -2175,7 +1754,6 @@
                 <w:lang w:eastAsia="de-DE"/>
               </w:rPr>
             </w:pPr>
-            <w:proofErr w:type="spellStart"/>
             <w:r>
               <w:rPr>
                 <w:rFonts w:ascii="Calibri" w:eastAsia="Times New Roman" w:hAnsi="Calibri" w:cs="Calibri"/>
@@ -2184,7 +1762,6 @@
               </w:rPr>
               <w:t>Effort</w:t>
             </w:r>
-            <w:proofErr w:type="spellEnd"/>
           </w:p>
         </w:tc>
         <w:tc>
@@ -2332,37 +1909,16 @@
           <w:sz w:val="18"/>
           <w:szCs w:val="18"/>
         </w:rPr>
-        <w:t xml:space="preserve">Das Signal beim Auslösen eines Neurons ist nicht einfach eine Parabel, sondern eine Funktion, die näher an den in der Literatur beschriebenen Signalformen liegt. </w:t>
-      </w:r>
-      <w:proofErr w:type="spellStart"/>
-      <w:proofErr w:type="gramStart"/>
+        <w:t>Das Signal beim Auslösen eines Neurons ist nicht einfach eine Parabel, sondern eine Funktion, die näher an den in der Literatur beschriebenen Signalformen liegt. Vorschläge?</w:t>
+      </w:r>
       <w:r>
         <w:rPr>
           <w:rFonts w:ascii="Verdana" w:eastAsia="Times New Roman" w:hAnsi="Verdana"/>
           <w:sz w:val="18"/>
           <w:szCs w:val="18"/>
-        </w:rPr>
-        <w:t>Vorschläge?</w:t>
-      </w:r>
-      <w:r>
-        <w:rPr>
-          <w:rFonts w:ascii="Verdana" w:eastAsia="Times New Roman" w:hAnsi="Verdana"/>
-          <w:sz w:val="18"/>
-          <w:szCs w:val="18"/>
           <w:shd w:val="clear" w:color="auto" w:fill="00FFFF"/>
         </w:rPr>
-        <w:t>Parabel</w:t>
-      </w:r>
-      <w:proofErr w:type="spellEnd"/>
-      <w:proofErr w:type="gramEnd"/>
-      <w:r>
-        <w:rPr>
-          <w:rFonts w:ascii="Verdana" w:eastAsia="Times New Roman" w:hAnsi="Verdana"/>
-          <w:sz w:val="18"/>
-          <w:szCs w:val="18"/>
-          <w:shd w:val="clear" w:color="auto" w:fill="00FFFF"/>
-        </w:rPr>
-        <w:t xml:space="preserve"> reicht erst mal: 2</w:t>
+        <w:t>Parabel reicht erst mal: 2</w:t>
       </w:r>
     </w:p>
     <w:p>
@@ -2424,11 +1980,9 @@
       <w:pPr>
         <w:ind w:left="720" w:hanging="360"/>
       </w:pPr>
-      <w:proofErr w:type="spellStart"/>
       <w:r>
         <w:t>Unclassified</w:t>
       </w:r>
-      <w:proofErr w:type="spellEnd"/>
     </w:p>
     <w:p>
       <w:pPr>
@@ -2508,27 +2062,7 @@
           <w:szCs w:val="18"/>
           <w:shd w:val="clear" w:color="auto" w:fill="40E0D0"/>
         </w:rPr>
-        <w:t xml:space="preserve">innesorgan konstant: Sie lässt bei intensiven Reizen nach und steigt </w:t>
-      </w:r>
-      <w:proofErr w:type="gramStart"/>
-      <w:r>
-        <w:rPr>
-          <w:rFonts w:ascii="Verdana" w:eastAsia="Times New Roman" w:hAnsi="Verdana"/>
-          <w:sz w:val="18"/>
-          <w:szCs w:val="18"/>
-          <w:shd w:val="clear" w:color="auto" w:fill="40E0D0"/>
-        </w:rPr>
-        <w:t>bei immer schwächeren Reize</w:t>
-      </w:r>
-      <w:proofErr w:type="gramEnd"/>
-      <w:r>
-        <w:rPr>
-          <w:rFonts w:ascii="Verdana" w:eastAsia="Times New Roman" w:hAnsi="Verdana"/>
-          <w:sz w:val="18"/>
-          <w:szCs w:val="18"/>
-          <w:shd w:val="clear" w:color="auto" w:fill="40E0D0"/>
-        </w:rPr>
-        <w:t xml:space="preserve"> wieder an. </w:t>
+        <w:t xml:space="preserve">innesorgan konstant: Sie lässt bei intensiven Reizen nach und steigt bei immer schwächeren Reize wieder an. </w:t>
       </w:r>
     </w:p>
     <w:p>
@@ -2549,27 +2083,7 @@
           <w:szCs w:val="18"/>
           <w:shd w:val="clear" w:color="auto" w:fill="40E0D0"/>
         </w:rPr>
-        <w:t xml:space="preserve">Man könnte also solche Frequenz-Verläufe auch erst mal als Frequenz Diagramm aus einer Datei einlesen, die man vorher </w:t>
-      </w:r>
-      <w:proofErr w:type="gramStart"/>
-      <w:r>
-        <w:rPr>
-          <w:rFonts w:ascii="Verdana" w:eastAsia="Times New Roman" w:hAnsi="Verdana"/>
-          <w:sz w:val="18"/>
-          <w:szCs w:val="18"/>
-          <w:shd w:val="clear" w:color="auto" w:fill="40E0D0"/>
-        </w:rPr>
-        <w:t>bereit gestellt</w:t>
-      </w:r>
-      <w:proofErr w:type="gramEnd"/>
-      <w:r>
-        <w:rPr>
-          <w:rFonts w:ascii="Verdana" w:eastAsia="Times New Roman" w:hAnsi="Verdana"/>
-          <w:sz w:val="18"/>
-          <w:szCs w:val="18"/>
-          <w:shd w:val="clear" w:color="auto" w:fill="40E0D0"/>
-        </w:rPr>
-        <w:t xml:space="preserve"> hat. Die könnte man mitspeichern, so dass man später mehrere Varianten vergleichen kann in ihrer Wirkung.</w:t>
+        <w:t>Man könnte also solche Frequenz-Verläufe auch erst mal als Frequenz Diagramm aus einer Datei einlesen, die man vorher bereit gestellt hat. Die könnte man mitspeichern, so dass man später mehrere Varianten vergleichen kann in ihrer Wirkung.</w:t>
       </w:r>
     </w:p>
     <w:p>
@@ -2643,15 +2157,7 @@
     </w:p>
     <w:p>
       <w:r>
-        <w:t xml:space="preserve">============================ </w:t>
-      </w:r>
-      <w:proofErr w:type="spellStart"/>
-      <w:r>
-        <w:t>Done</w:t>
-      </w:r>
-      <w:proofErr w:type="spellEnd"/>
-      <w:r>
-        <w:t xml:space="preserve"> =======================================</w:t>
+        <w:t>============================ Done =======================================</w:t>
       </w:r>
     </w:p>
     <w:p>
@@ -2779,41 +2285,7 @@
           <w:szCs w:val="18"/>
           <w:lang w:val="en-US" w:eastAsia="de-DE"/>
         </w:rPr>
-        <w:t xml:space="preserve">#108 Improve </w:t>
-      </w:r>
-      <w:proofErr w:type="spellStart"/>
-      <w:proofErr w:type="gramStart"/>
-      <w:r>
-        <w:rPr>
-          <w:rFonts w:ascii="Arial" w:eastAsia="Times New Roman" w:hAnsi="Arial" w:cs="Arial"/>
-          <w:color w:val="000000"/>
-          <w:sz w:val="18"/>
-          <w:szCs w:val="18"/>
-          <w:lang w:val="en-US" w:eastAsia="de-DE"/>
-        </w:rPr>
-        <w:t>ClosedConnector</w:t>
-      </w:r>
-      <w:proofErr w:type="spellEnd"/>
-      <w:r>
-        <w:rPr>
-          <w:rFonts w:ascii="Arial" w:eastAsia="Times New Roman" w:hAnsi="Arial" w:cs="Arial"/>
-          <w:color w:val="000000"/>
-          <w:sz w:val="18"/>
-          <w:szCs w:val="18"/>
-          <w:lang w:val="en-US" w:eastAsia="de-DE"/>
-        </w:rPr>
-        <w:t>::</w:t>
-      </w:r>
-      <w:proofErr w:type="gramEnd"/>
-      <w:r>
-        <w:rPr>
-          <w:rFonts w:ascii="Arial" w:eastAsia="Times New Roman" w:hAnsi="Arial" w:cs="Arial"/>
-          <w:color w:val="000000"/>
-          <w:sz w:val="18"/>
-          <w:szCs w:val="18"/>
-          <w:lang w:val="en-US" w:eastAsia="de-DE"/>
-        </w:rPr>
-        <w:t>Includes</w:t>
+        <w:t>#108 Improve ClosedConnector::Includes</w:t>
       </w:r>
       <w:r>
         <w:rPr>
@@ -2833,9 +2305,45 @@
           <w:szCs w:val="18"/>
           <w:lang w:val="en-US" w:eastAsia="de-DE"/>
         </w:rPr>
-        <w:t>(</w:t>
-      </w:r>
-      <w:proofErr w:type="spellStart"/>
+        <w:t>(ClosedConnector eliminated)</w:t>
+      </w:r>
+    </w:p>
+    <w:p>
+      <w:pPr>
+        <w:pStyle w:val="Listenabsatz"/>
+        <w:numPr>
+          <w:ilvl w:val="0"/>
+          <w:numId w:val="1"/>
+        </w:numPr>
+        <w:spacing w:after="0" w:line="240" w:lineRule="auto"/>
+        <w:rPr>
+          <w:rFonts w:ascii="Arial" w:eastAsia="Times New Roman" w:hAnsi="Arial" w:cs="Arial"/>
+          <w:color w:val="000000"/>
+          <w:sz w:val="18"/>
+          <w:szCs w:val="18"/>
+          <w:lang w:val="en-US" w:eastAsia="de-DE"/>
+        </w:rPr>
+      </w:pPr>
+      <w:r>
+        <w:rPr>
+          <w:rFonts w:ascii="Arial" w:eastAsia="Times New Roman" w:hAnsi="Arial" w:cs="Arial"/>
+          <w:color w:val="000000"/>
+          <w:sz w:val="18"/>
+          <w:szCs w:val="18"/>
+          <w:lang w:val="en-US" w:eastAsia="de-DE"/>
+        </w:rPr>
+        <w:t>#109 Animate SplitClosedConnCmd</w:t>
+      </w:r>
+      <w:r>
+        <w:rPr>
+          <w:rFonts w:ascii="Arial" w:eastAsia="Times New Roman" w:hAnsi="Arial" w:cs="Arial"/>
+          <w:color w:val="000000"/>
+          <w:sz w:val="18"/>
+          <w:szCs w:val="18"/>
+          <w:lang w:val="en-US" w:eastAsia="de-DE"/>
+        </w:rPr>
+        <w:t xml:space="preserve"> </w:t>
+      </w:r>
       <w:r>
         <w:rPr>
           <w:rFonts w:ascii="Arial" w:eastAsia="Times New Roman" w:hAnsi="Arial" w:cs="Arial"/>
@@ -2844,9 +2352,55 @@
           <w:szCs w:val="18"/>
           <w:lang w:val="en-US" w:eastAsia="de-DE"/>
         </w:rPr>
-        <w:t>ClosedConnector</w:t>
-      </w:r>
-      <w:proofErr w:type="spellEnd"/>
+        <w:t>(ClosedConnector eliminated)</w:t>
+      </w:r>
+      <w:r>
+        <w:rPr>
+          <w:rFonts w:ascii="Arial" w:eastAsia="Times New Roman" w:hAnsi="Arial" w:cs="Arial"/>
+          <w:color w:val="000000"/>
+          <w:sz w:val="18"/>
+          <w:szCs w:val="18"/>
+          <w:lang w:val="en-US" w:eastAsia="de-DE"/>
+        </w:rPr>
+        <w:t xml:space="preserve"> </w:t>
+      </w:r>
+    </w:p>
+    <w:p>
+      <w:pPr>
+        <w:pStyle w:val="Listenabsatz"/>
+        <w:numPr>
+          <w:ilvl w:val="0"/>
+          <w:numId w:val="1"/>
+        </w:numPr>
+        <w:spacing w:after="0" w:line="240" w:lineRule="auto"/>
+        <w:rPr>
+          <w:rFonts w:ascii="Arial" w:eastAsia="Times New Roman" w:hAnsi="Arial" w:cs="Arial"/>
+          <w:color w:val="000000"/>
+          <w:sz w:val="18"/>
+          <w:szCs w:val="18"/>
+          <w:lang w:val="en-US" w:eastAsia="de-DE"/>
+        </w:rPr>
+      </w:pPr>
+      <w:r>
+        <w:rPr>
+          <w:rFonts w:ascii="Arial" w:eastAsia="Times New Roman" w:hAnsi="Arial" w:cs="Arial"/>
+          <w:color w:val="000000"/>
+          <w:sz w:val="18"/>
+          <w:szCs w:val="18"/>
+          <w:lang w:val="en-US" w:eastAsia="de-DE"/>
+        </w:rPr>
+        <w:t>#92 Connect Neurons -&gt; ClosedConnector</w:t>
+      </w:r>
+      <w:r>
+        <w:rPr>
+          <w:rFonts w:ascii="Arial" w:eastAsia="Times New Roman" w:hAnsi="Arial" w:cs="Arial"/>
+          <w:color w:val="000000"/>
+          <w:sz w:val="18"/>
+          <w:szCs w:val="18"/>
+          <w:lang w:val="en-US" w:eastAsia="de-DE"/>
+        </w:rPr>
+        <w:t xml:space="preserve"> </w:t>
+      </w:r>
       <w:r>
         <w:rPr>
           <w:rFonts w:ascii="Arial" w:eastAsia="Times New Roman" w:hAnsi="Arial" w:cs="Arial"/>
@@ -2855,7 +2409,7 @@
           <w:szCs w:val="18"/>
           <w:lang w:val="en-US" w:eastAsia="de-DE"/>
         </w:rPr>
-        <w:t xml:space="preserve"> eliminated)</w:t>
+        <w:t>(ClosedConnector eliminated)</w:t>
       </w:r>
     </w:p>
     <w:p>
@@ -2868,45 +2422,368 @@
         <w:spacing w:after="0" w:line="240" w:lineRule="auto"/>
         <w:rPr>
           <w:rFonts w:ascii="Arial" w:eastAsia="Times New Roman" w:hAnsi="Arial" w:cs="Arial"/>
-          <w:color w:val="000000"/>
-          <w:sz w:val="18"/>
-          <w:szCs w:val="18"/>
-          <w:lang w:val="en-US" w:eastAsia="de-DE"/>
-        </w:rPr>
-      </w:pPr>
-      <w:r>
-        <w:rPr>
-          <w:rFonts w:ascii="Arial" w:eastAsia="Times New Roman" w:hAnsi="Arial" w:cs="Arial"/>
-          <w:color w:val="000000"/>
-          <w:sz w:val="18"/>
-          <w:szCs w:val="18"/>
-          <w:lang w:val="en-US" w:eastAsia="de-DE"/>
-        </w:rPr>
-        <w:t xml:space="preserve">#109 Animate </w:t>
-      </w:r>
-      <w:proofErr w:type="spellStart"/>
-      <w:r>
-        <w:rPr>
-          <w:rFonts w:ascii="Arial" w:eastAsia="Times New Roman" w:hAnsi="Arial" w:cs="Arial"/>
-          <w:color w:val="000000"/>
-          <w:sz w:val="18"/>
-          <w:szCs w:val="18"/>
-          <w:lang w:val="en-US" w:eastAsia="de-DE"/>
-        </w:rPr>
-        <w:t>SplitClosedConnCmd</w:t>
-      </w:r>
-      <w:proofErr w:type="spellEnd"/>
-      <w:r>
-        <w:rPr>
-          <w:rFonts w:ascii="Arial" w:eastAsia="Times New Roman" w:hAnsi="Arial" w:cs="Arial"/>
-          <w:color w:val="000000"/>
+          <w:color w:val="24292E"/>
+          <w:sz w:val="18"/>
+          <w:szCs w:val="18"/>
+          <w:lang w:val="en-US" w:eastAsia="de-DE"/>
+        </w:rPr>
+      </w:pPr>
+      <w:r>
+        <w:rPr>
+          <w:rFonts w:ascii="Arial" w:eastAsia="Times New Roman" w:hAnsi="Arial" w:cs="Arial"/>
+          <w:color w:val="24292E"/>
+          <w:sz w:val="18"/>
+          <w:szCs w:val="18"/>
+          <w:lang w:val="en-US" w:eastAsia="de-DE"/>
+        </w:rPr>
+        <w:t>#123 Bug: DeleteClosedConnector does not delete Neurons</w:t>
+      </w:r>
+      <w:r>
+        <w:rPr>
+          <w:rFonts w:ascii="Arial" w:eastAsia="Times New Roman" w:hAnsi="Arial" w:cs="Arial"/>
+          <w:color w:val="24292E"/>
+          <w:sz w:val="18"/>
+          <w:szCs w:val="18"/>
+          <w:lang w:val="en-US" w:eastAsia="de-DE"/>
+        </w:rPr>
+        <w:t xml:space="preserve"> (ClosedConnector eliminated)</w:t>
+      </w:r>
+    </w:p>
+    <w:p>
+      <w:pPr>
+        <w:pStyle w:val="Listenabsatz"/>
+        <w:numPr>
+          <w:ilvl w:val="0"/>
+          <w:numId w:val="1"/>
+        </w:numPr>
+        <w:spacing w:after="0" w:line="240" w:lineRule="auto"/>
+        <w:rPr>
+          <w:rFonts w:ascii="Arial" w:eastAsia="Times New Roman" w:hAnsi="Arial" w:cs="Arial"/>
+          <w:color w:val="24292E"/>
+          <w:sz w:val="18"/>
+          <w:szCs w:val="18"/>
+          <w:lang w:val="en-US" w:eastAsia="de-DE"/>
+        </w:rPr>
+      </w:pPr>
+      <w:r>
+        <w:rPr>
+          <w:rFonts w:ascii="Arial" w:eastAsia="Times New Roman" w:hAnsi="Arial" w:cs="Arial"/>
+          <w:color w:val="24292E"/>
+          <w:sz w:val="18"/>
+          <w:szCs w:val="18"/>
+          <w:lang w:val="en-US" w:eastAsia="de-DE"/>
+        </w:rPr>
+        <w:t>#124 Bug SplitClosedConnector</w:t>
+      </w:r>
+      <w:r>
+        <w:rPr>
+          <w:rFonts w:ascii="Arial" w:eastAsia="Times New Roman" w:hAnsi="Arial" w:cs="Arial"/>
+          <w:color w:val="24292E"/>
+          <w:sz w:val="18"/>
+          <w:szCs w:val="18"/>
+          <w:lang w:val="en-US" w:eastAsia="de-DE"/>
+        </w:rPr>
+        <w:t xml:space="preserve"> (ClosedConnector eliminated)</w:t>
+      </w:r>
+    </w:p>
+    <w:p>
+      <w:pPr>
+        <w:pStyle w:val="Listenabsatz"/>
+        <w:numPr>
+          <w:ilvl w:val="0"/>
+          <w:numId w:val="1"/>
+        </w:numPr>
+        <w:spacing w:after="0" w:line="240" w:lineRule="auto"/>
+        <w:rPr>
+          <w:rFonts w:ascii="Arial" w:eastAsia="Times New Roman" w:hAnsi="Arial" w:cs="Arial"/>
+          <w:color w:val="24292E"/>
+          <w:sz w:val="18"/>
+          <w:szCs w:val="18"/>
+          <w:lang w:val="en-US" w:eastAsia="de-DE"/>
+        </w:rPr>
+      </w:pPr>
+      <w:r>
+        <w:rPr>
+          <w:rFonts w:ascii="Arial" w:eastAsia="Times New Roman" w:hAnsi="Arial" w:cs="Arial"/>
+          <w:color w:val="24292E"/>
+          <w:sz w:val="18"/>
+          <w:szCs w:val="18"/>
+          <w:lang w:val="en-US" w:eastAsia="de-DE"/>
+        </w:rPr>
+        <w:t>#113 check GetUPNobs</w:t>
+      </w:r>
+      <w:r>
+        <w:rPr>
+          <w:rFonts w:ascii="Arial" w:eastAsia="Times New Roman" w:hAnsi="Arial" w:cs="Arial"/>
+          <w:color w:val="24292E"/>
+          <w:sz w:val="18"/>
+          <w:szCs w:val="18"/>
+          <w:lang w:val="en-US" w:eastAsia="de-DE"/>
+        </w:rPr>
+        <w:t xml:space="preserve"> – seems to be ok</w:t>
+      </w:r>
+    </w:p>
+    <w:p>
+      <w:pPr>
+        <w:pStyle w:val="Listenabsatz"/>
+        <w:numPr>
+          <w:ilvl w:val="0"/>
+          <w:numId w:val="1"/>
+        </w:numPr>
+        <w:spacing w:after="0" w:line="240" w:lineRule="auto"/>
+        <w:rPr>
+          <w:rFonts w:ascii="Arial" w:eastAsia="Times New Roman" w:hAnsi="Arial" w:cs="Arial"/>
+          <w:color w:val="000000"/>
+          <w:sz w:val="18"/>
+          <w:szCs w:val="18"/>
+          <w:lang w:val="en-US" w:eastAsia="de-DE"/>
+        </w:rPr>
+      </w:pPr>
+      <w:r>
+        <w:rPr>
+          <w:rFonts w:ascii="Arial" w:eastAsia="Times New Roman" w:hAnsi="Arial" w:cs="Arial"/>
+          <w:color w:val="24292E"/>
+          <w:sz w:val="18"/>
+          <w:szCs w:val="18"/>
+          <w:lang w:val="en-US" w:eastAsia="de-DE"/>
+        </w:rPr>
+        <w:t>#127 CopyPaste Selection – rejected, doesn’t make sense</w:t>
+      </w:r>
+    </w:p>
+    <w:p>
+      <w:pPr>
+        <w:pStyle w:val="Listenabsatz"/>
+        <w:numPr>
+          <w:ilvl w:val="0"/>
+          <w:numId w:val="1"/>
+        </w:numPr>
+        <w:spacing w:after="0" w:line="240" w:lineRule="auto"/>
+        <w:rPr>
+          <w:rFonts w:ascii="Arial" w:eastAsia="Times New Roman" w:hAnsi="Arial" w:cs="Arial"/>
+          <w:color w:val="000000"/>
+          <w:sz w:val="18"/>
+          <w:szCs w:val="18"/>
+          <w:lang w:val="en-US" w:eastAsia="de-DE"/>
+        </w:rPr>
+      </w:pPr>
+      <w:r>
+        <w:rPr>
+          <w:rFonts w:ascii="Arial" w:eastAsia="Times New Roman" w:hAnsi="Arial" w:cs="Arial"/>
+          <w:color w:val="000000"/>
+          <w:sz w:val="18"/>
+          <w:szCs w:val="18"/>
+          <w:lang w:val="en-US" w:eastAsia="de-DE"/>
+        </w:rPr>
+        <w:t>#128 Move EEG-Signal: don’t lose contact</w:t>
+      </w:r>
+    </w:p>
+    <w:p>
+      <w:pPr>
+        <w:pStyle w:val="Listenabsatz"/>
+        <w:numPr>
+          <w:ilvl w:val="0"/>
+          <w:numId w:val="1"/>
+        </w:numPr>
+        <w:spacing w:after="0" w:line="240" w:lineRule="auto"/>
+        <w:rPr>
+          <w:rFonts w:ascii="Arial" w:eastAsia="Times New Roman" w:hAnsi="Arial" w:cs="Arial"/>
+          <w:color w:val="000000"/>
+          <w:sz w:val="18"/>
+          <w:szCs w:val="18"/>
+          <w:lang w:val="en-US" w:eastAsia="de-DE"/>
+        </w:rPr>
+      </w:pPr>
+      <w:r>
+        <w:rPr>
+          <w:rFonts w:ascii="Arial" w:eastAsia="Times New Roman" w:hAnsi="Arial" w:cs="Arial"/>
+          <w:color w:val="000000"/>
+          <w:sz w:val="18"/>
+          <w:szCs w:val="18"/>
+          <w:lang w:val="en-US" w:eastAsia="de-DE"/>
+        </w:rPr>
+        <w:t>#119 Cleanup AnimationChainCommand</w:t>
+      </w:r>
+    </w:p>
+    <w:p>
+      <w:pPr>
+        <w:pStyle w:val="Listenabsatz"/>
+        <w:numPr>
+          <w:ilvl w:val="0"/>
+          <w:numId w:val="1"/>
+        </w:numPr>
+        <w:spacing w:after="0" w:line="240" w:lineRule="auto"/>
+        <w:rPr>
+          <w:rFonts w:ascii="Arial" w:eastAsia="Times New Roman" w:hAnsi="Arial" w:cs="Arial"/>
+          <w:color w:val="000000"/>
+          <w:sz w:val="18"/>
+          <w:szCs w:val="18"/>
+          <w:lang w:val="en-US" w:eastAsia="de-DE"/>
+        </w:rPr>
+      </w:pPr>
+      <w:r>
+        <w:rPr>
+          <w:rFonts w:ascii="Arial" w:eastAsia="Times New Roman" w:hAnsi="Arial" w:cs="Arial"/>
+          <w:color w:val="000000"/>
+          <w:sz w:val="18"/>
+          <w:szCs w:val="18"/>
+          <w:lang w:val="en-US" w:eastAsia="de-DE"/>
+        </w:rPr>
+        <w:t>#120 Delete EEG sensor directly</w:t>
+      </w:r>
+    </w:p>
+    <w:p>
+      <w:pPr>
+        <w:pStyle w:val="Listenabsatz"/>
+        <w:numPr>
+          <w:ilvl w:val="0"/>
+          <w:numId w:val="1"/>
+        </w:numPr>
+        <w:spacing w:after="0" w:line="240" w:lineRule="auto"/>
+        <w:rPr>
+          <w:rFonts w:ascii="Arial" w:eastAsia="Times New Roman" w:hAnsi="Arial" w:cs="Arial"/>
+          <w:color w:val="24292E"/>
+          <w:sz w:val="18"/>
+          <w:szCs w:val="18"/>
+          <w:lang w:val="en-US" w:eastAsia="de-DE"/>
+        </w:rPr>
+      </w:pPr>
+      <w:r>
+        <w:rPr>
+          <w:rFonts w:ascii="Arial" w:eastAsia="Times New Roman" w:hAnsi="Arial" w:cs="Arial"/>
+          <w:color w:val="000000"/>
+          <w:sz w:val="18"/>
+          <w:szCs w:val="18"/>
+          <w:lang w:val="en-US" w:eastAsia="de-DE"/>
+        </w:rPr>
+        <w:t>#121 Bug: EEG sensor not shown</w:t>
+      </w:r>
+    </w:p>
+    <w:p>
+      <w:pPr>
+        <w:pStyle w:val="Listenabsatz"/>
+        <w:numPr>
+          <w:ilvl w:val="0"/>
+          <w:numId w:val="1"/>
+        </w:numPr>
+        <w:spacing w:after="0" w:line="240" w:lineRule="auto"/>
+        <w:rPr>
+          <w:rFonts w:ascii="Arial" w:eastAsia="Times New Roman" w:hAnsi="Arial" w:cs="Arial"/>
+          <w:color w:val="24292E"/>
+          <w:sz w:val="18"/>
+          <w:szCs w:val="18"/>
+          <w:lang w:val="en-US" w:eastAsia="de-DE"/>
+        </w:rPr>
+      </w:pPr>
+      <w:r>
+        <w:rPr>
+          <w:rFonts w:ascii="Arial" w:eastAsia="Times New Roman" w:hAnsi="Arial" w:cs="Arial"/>
+          <w:color w:val="24292E"/>
+          <w:sz w:val="18"/>
+          <w:szCs w:val="18"/>
+          <w:lang w:val="en-US" w:eastAsia="de-DE"/>
+        </w:rPr>
+        <w:t xml:space="preserve">#114 Bug: ESC on “Find loop” </w:t>
+      </w:r>
+    </w:p>
+    <w:p>
+      <w:pPr>
+        <w:pStyle w:val="Listenabsatz"/>
+        <w:numPr>
+          <w:ilvl w:val="0"/>
+          <w:numId w:val="1"/>
+        </w:numPr>
+        <w:spacing w:after="0" w:line="240" w:lineRule="auto"/>
+        <w:rPr>
+          <w:rFonts w:ascii="Arial" w:eastAsia="Times New Roman" w:hAnsi="Arial" w:cs="Arial"/>
+          <w:color w:val="000000"/>
+          <w:sz w:val="18"/>
+          <w:szCs w:val="18"/>
+          <w:lang w:val="en-US" w:eastAsia="de-DE"/>
+        </w:rPr>
+      </w:pPr>
+      <w:r>
+        <w:rPr>
+          <w:rFonts w:ascii="Arial" w:eastAsia="Times New Roman" w:hAnsi="Arial" w:cs="Arial"/>
+          <w:color w:val="000000"/>
+          <w:sz w:val="18"/>
+          <w:szCs w:val="18"/>
+          <w:lang w:val="en-US" w:eastAsia="de-DE"/>
+        </w:rPr>
+        <w:t>#94 Rotate selection</w:t>
+      </w:r>
+    </w:p>
+    <w:p>
+      <w:pPr>
+        <w:pStyle w:val="Listenabsatz"/>
+        <w:numPr>
+          <w:ilvl w:val="0"/>
+          <w:numId w:val="1"/>
+        </w:numPr>
+        <w:spacing w:after="0" w:line="240" w:lineRule="auto"/>
+        <w:rPr>
+          <w:rFonts w:ascii="Arial" w:eastAsia="Times New Roman" w:hAnsi="Arial" w:cs="Arial"/>
+          <w:color w:val="24292E"/>
+          <w:sz w:val="18"/>
+          <w:szCs w:val="18"/>
+          <w:lang w:val="en-US" w:eastAsia="de-DE"/>
+        </w:rPr>
+      </w:pPr>
+      <w:r>
+        <w:rPr>
+          <w:rFonts w:ascii="Arial" w:eastAsia="Times New Roman" w:hAnsi="Arial" w:cs="Arial"/>
+          <w:color w:val="24292E"/>
+          <w:sz w:val="18"/>
+          <w:szCs w:val="18"/>
+          <w:lang w:val="en-US" w:eastAsia="de-DE"/>
+        </w:rPr>
+        <w:t>#111 Add # before every wcout output</w:t>
+      </w:r>
+    </w:p>
+    <w:p>
+      <w:pPr>
+        <w:pStyle w:val="Listenabsatz"/>
+        <w:numPr>
+          <w:ilvl w:val="0"/>
+          <w:numId w:val="1"/>
+        </w:numPr>
+        <w:spacing w:after="0" w:line="240" w:lineRule="auto"/>
+        <w:rPr>
+          <w:rFonts w:ascii="Arial" w:eastAsia="Times New Roman" w:hAnsi="Arial" w:cs="Arial"/>
+          <w:color w:val="24292E"/>
+          <w:sz w:val="18"/>
+          <w:szCs w:val="18"/>
+          <w:lang w:val="en-US" w:eastAsia="de-DE"/>
+        </w:rPr>
+      </w:pPr>
+      <w:r>
+        <w:rPr>
+          <w:rFonts w:ascii="Arial" w:eastAsia="Times New Roman" w:hAnsi="Arial" w:cs="Arial"/>
+          <w:color w:val="24292E"/>
+          <w:sz w:val="18"/>
+          <w:szCs w:val="18"/>
+          <w:lang w:val="en-US" w:eastAsia="de-DE"/>
+        </w:rPr>
+        <w:t>#116 If neuron loses axon -&gt; output neuron</w:t>
+      </w:r>
+      <w:r>
+        <w:rPr>
+          <w:rFonts w:ascii="Arial" w:eastAsia="Times New Roman" w:hAnsi="Arial" w:cs="Arial"/>
+          <w:color w:val="24292E"/>
           <w:sz w:val="18"/>
           <w:szCs w:val="18"/>
           <w:lang w:val="en-US" w:eastAsia="de-DE"/>
         </w:rPr>
         <w:t xml:space="preserve"> </w:t>
       </w:r>
-      <w:r>
+    </w:p>
+    <w:p>
+      <w:pPr>
+        <w:pStyle w:val="Listenabsatz"/>
+        <w:numPr>
+          <w:ilvl w:val="0"/>
+          <w:numId w:val="1"/>
+        </w:numPr>
+        <w:spacing w:after="0" w:line="240" w:lineRule="auto"/>
         <w:rPr>
           <w:rFonts w:ascii="Arial" w:eastAsia="Times New Roman" w:hAnsi="Arial" w:cs="Arial"/>
           <w:color w:val="24292E"/>
@@ -2914,9 +2791,7 @@
           <w:szCs w:val="18"/>
           <w:lang w:val="en-US" w:eastAsia="de-DE"/>
         </w:rPr>
-        <w:t>(</w:t>
-      </w:r>
-      <w:proofErr w:type="spellStart"/>
+      </w:pPr>
       <w:r>
         <w:rPr>
           <w:rFonts w:ascii="Arial" w:eastAsia="Times New Roman" w:hAnsi="Arial" w:cs="Arial"/>
@@ -2925,10 +2800,44 @@
           <w:szCs w:val="18"/>
           <w:lang w:val="en-US" w:eastAsia="de-DE"/>
         </w:rPr>
-        <w:t>ClosedConnector</w:t>
-      </w:r>
-      <w:proofErr w:type="spellEnd"/>
-      <w:r>
+        <w:t xml:space="preserve">#122 Make IoConnector: Order mix up </w:t>
+      </w:r>
+    </w:p>
+    <w:p>
+      <w:pPr>
+        <w:pStyle w:val="Listenabsatz"/>
+        <w:numPr>
+          <w:ilvl w:val="0"/>
+          <w:numId w:val="1"/>
+        </w:numPr>
+        <w:spacing w:after="0" w:line="240" w:lineRule="auto"/>
+        <w:rPr>
+          <w:rFonts w:ascii="Arial" w:eastAsia="Times New Roman" w:hAnsi="Arial" w:cs="Arial"/>
+          <w:color w:val="000000"/>
+          <w:sz w:val="18"/>
+          <w:szCs w:val="18"/>
+          <w:lang w:val="en-US" w:eastAsia="de-DE"/>
+        </w:rPr>
+      </w:pPr>
+      <w:r>
+        <w:rPr>
+          <w:rFonts w:ascii="Arial" w:eastAsia="Times New Roman" w:hAnsi="Arial" w:cs="Arial"/>
+          <w:color w:val="000000"/>
+          <w:sz w:val="18"/>
+          <w:szCs w:val="18"/>
+          <w:lang w:val="en-US" w:eastAsia="de-DE"/>
+        </w:rPr>
+        <w:t>#118 CopySelectionCommand inherit from SelectionCommand</w:t>
+      </w:r>
+    </w:p>
+    <w:p>
+      <w:pPr>
+        <w:pStyle w:val="Listenabsatz"/>
+        <w:numPr>
+          <w:ilvl w:val="0"/>
+          <w:numId w:val="1"/>
+        </w:numPr>
+        <w:spacing w:after="0" w:line="240" w:lineRule="auto"/>
         <w:rPr>
           <w:rFonts w:ascii="Arial" w:eastAsia="Times New Roman" w:hAnsi="Arial" w:cs="Arial"/>
           <w:color w:val="24292E"/>
@@ -2936,7 +2845,161 @@
           <w:szCs w:val="18"/>
           <w:lang w:val="en-US" w:eastAsia="de-DE"/>
         </w:rPr>
-        <w:t xml:space="preserve"> eliminated)</w:t>
+      </w:pPr>
+      <w:r>
+        <w:rPr>
+          <w:rFonts w:ascii="Arial" w:eastAsia="Times New Roman" w:hAnsi="Arial" w:cs="Arial"/>
+          <w:color w:val="24292E"/>
+          <w:sz w:val="18"/>
+          <w:szCs w:val="18"/>
+          <w:lang w:val="en-US" w:eastAsia="de-DE"/>
+        </w:rPr>
+        <w:t>#117 Copy selection crashes</w:t>
+      </w:r>
+    </w:p>
+    <w:p>
+      <w:pPr>
+        <w:pStyle w:val="Listenabsatz"/>
+        <w:numPr>
+          <w:ilvl w:val="0"/>
+          <w:numId w:val="1"/>
+        </w:numPr>
+        <w:spacing w:after="0" w:line="240" w:lineRule="auto"/>
+        <w:rPr>
+          <w:rFonts w:ascii="Arial" w:eastAsia="Times New Roman" w:hAnsi="Arial" w:cs="Arial"/>
+          <w:color w:val="000000"/>
+          <w:sz w:val="18"/>
+          <w:szCs w:val="18"/>
+          <w:lang w:val="en-US" w:eastAsia="de-DE"/>
+        </w:rPr>
+      </w:pPr>
+      <w:r>
+        <w:rPr>
+          <w:rFonts w:ascii="Arial" w:eastAsia="Times New Roman" w:hAnsi="Arial" w:cs="Arial"/>
+          <w:color w:val="000000"/>
+          <w:sz w:val="18"/>
+          <w:szCs w:val="18"/>
+          <w:lang w:val="en-US" w:eastAsia="de-DE"/>
+        </w:rPr>
+        <w:t>#85 Groups: Permanent selections</w:t>
+      </w:r>
+      <w:r>
+        <w:rPr>
+          <w:rFonts w:ascii="Arial" w:eastAsia="Times New Roman" w:hAnsi="Arial" w:cs="Arial"/>
+          <w:color w:val="000000"/>
+          <w:sz w:val="18"/>
+          <w:szCs w:val="18"/>
+          <w:lang w:val="en-US" w:eastAsia="de-DE"/>
+        </w:rPr>
+        <w:t>:rejected</w:t>
+      </w:r>
+    </w:p>
+    <w:p>
+      <w:pPr>
+        <w:pStyle w:val="Listenabsatz"/>
+        <w:numPr>
+          <w:ilvl w:val="0"/>
+          <w:numId w:val="1"/>
+        </w:numPr>
+        <w:spacing w:after="0" w:line="240" w:lineRule="auto"/>
+        <w:rPr>
+          <w:rFonts w:ascii="Arial" w:eastAsia="Times New Roman" w:hAnsi="Arial" w:cs="Arial"/>
+          <w:color w:val="000000"/>
+          <w:sz w:val="18"/>
+          <w:szCs w:val="18"/>
+          <w:lang w:val="en-US" w:eastAsia="de-DE"/>
+        </w:rPr>
+      </w:pPr>
+      <w:r>
+        <w:rPr>
+          <w:rFonts w:ascii="Arial" w:eastAsia="Times New Roman" w:hAnsi="Arial" w:cs="Arial"/>
+          <w:color w:val="000000"/>
+          <w:sz w:val="18"/>
+          <w:szCs w:val="18"/>
+          <w:lang w:val="en-US" w:eastAsia="de-DE"/>
+        </w:rPr>
+        <w:t>#110 Speed up DeleteSelection (problem was DUMP)</w:t>
+      </w:r>
+    </w:p>
+    <w:p>
+      <w:pPr>
+        <w:pStyle w:val="Listenabsatz"/>
+        <w:numPr>
+          <w:ilvl w:val="0"/>
+          <w:numId w:val="1"/>
+        </w:numPr>
+        <w:spacing w:after="0" w:line="240" w:lineRule="auto"/>
+        <w:rPr>
+          <w:rFonts w:ascii="Arial" w:eastAsia="Times New Roman" w:hAnsi="Arial" w:cs="Arial"/>
+          <w:color w:val="000000"/>
+          <w:sz w:val="18"/>
+          <w:szCs w:val="18"/>
+          <w:lang w:val="en-US" w:eastAsia="de-DE"/>
+        </w:rPr>
+      </w:pPr>
+      <w:r>
+        <w:rPr>
+          <w:rFonts w:ascii="Arial" w:eastAsia="Times New Roman" w:hAnsi="Arial" w:cs="Arial"/>
+          <w:color w:val="000000"/>
+          <w:sz w:val="18"/>
+          <w:szCs w:val="18"/>
+          <w:lang w:val="en-US" w:eastAsia="de-DE"/>
+        </w:rPr>
+        <w:t xml:space="preserve">#107 Bug: Mixed Pipes on plug IoNeurons </w:t>
+      </w:r>
+    </w:p>
+    <w:p>
+      <w:pPr>
+        <w:pStyle w:val="Listenabsatz"/>
+        <w:numPr>
+          <w:ilvl w:val="0"/>
+          <w:numId w:val="1"/>
+        </w:numPr>
+        <w:spacing w:after="0" w:line="240" w:lineRule="auto"/>
+        <w:rPr>
+          <w:rFonts w:ascii="Arial" w:eastAsia="Times New Roman" w:hAnsi="Arial" w:cs="Arial"/>
+          <w:color w:val="000000"/>
+          <w:sz w:val="18"/>
+          <w:szCs w:val="18"/>
+          <w:lang w:val="en-US" w:eastAsia="de-DE"/>
+        </w:rPr>
+      </w:pPr>
+      <w:r>
+        <w:rPr>
+          <w:rFonts w:ascii="Arial" w:eastAsia="Times New Roman" w:hAnsi="Arial" w:cs="Arial"/>
+          <w:color w:val="000000"/>
+          <w:sz w:val="18"/>
+          <w:szCs w:val="18"/>
+          <w:lang w:val="en-US" w:eastAsia="de-DE"/>
+        </w:rPr>
+        <w:t>#97 Dislocate connector on disconnect (not needed)</w:t>
+      </w:r>
+    </w:p>
+    <w:p>
+      <w:pPr>
+        <w:pStyle w:val="Listenabsatz"/>
+        <w:numPr>
+          <w:ilvl w:val="0"/>
+          <w:numId w:val="1"/>
+        </w:numPr>
+        <w:spacing w:after="0" w:line="240" w:lineRule="auto"/>
+        <w:rPr>
+          <w:rFonts w:ascii="Arial" w:eastAsia="Times New Roman" w:hAnsi="Arial" w:cs="Arial"/>
+          <w:color w:val="000000"/>
+          <w:sz w:val="18"/>
+          <w:szCs w:val="18"/>
+          <w:lang w:val="en-US" w:eastAsia="de-DE"/>
+        </w:rPr>
+      </w:pPr>
+      <w:r>
+        <w:rPr>
+          <w:rFonts w:ascii="Arial" w:eastAsia="Times New Roman" w:hAnsi="Arial" w:cs="Arial"/>
+          <w:color w:val="000000"/>
+          <w:sz w:val="18"/>
+          <w:szCs w:val="18"/>
+          <w:lang w:val="en-US" w:eastAsia="de-DE"/>
+        </w:rPr>
+        <w:t>#98 Dislocate closedConn on disconnect</w:t>
       </w:r>
       <w:r>
         <w:rPr>
@@ -2948,6 +3011,16 @@
         </w:rPr>
         <w:t xml:space="preserve"> </w:t>
       </w:r>
+      <w:r>
+        <w:rPr>
+          <w:rFonts w:ascii="Arial" w:eastAsia="Times New Roman" w:hAnsi="Arial" w:cs="Arial"/>
+          <w:color w:val="000000"/>
+          <w:sz w:val="18"/>
+          <w:szCs w:val="18"/>
+          <w:lang w:val="en-US" w:eastAsia="de-DE"/>
+        </w:rPr>
+        <w:t>(not needed)</w:t>
+      </w:r>
     </w:p>
     <w:p>
       <w:pPr>
@@ -2973,61 +3046,7 @@
           <w:szCs w:val="18"/>
           <w:lang w:val="en-US" w:eastAsia="de-DE"/>
         </w:rPr>
-        <w:t xml:space="preserve">#92 Connect Neurons -&gt; </w:t>
-      </w:r>
-      <w:proofErr w:type="spellStart"/>
-      <w:r>
-        <w:rPr>
-          <w:rFonts w:ascii="Arial" w:eastAsia="Times New Roman" w:hAnsi="Arial" w:cs="Arial"/>
-          <w:color w:val="000000"/>
-          <w:sz w:val="18"/>
-          <w:szCs w:val="18"/>
-          <w:lang w:val="en-US" w:eastAsia="de-DE"/>
-        </w:rPr>
-        <w:t>ClosedConnector</w:t>
-      </w:r>
-      <w:proofErr w:type="spellEnd"/>
-      <w:r>
-        <w:rPr>
-          <w:rFonts w:ascii="Arial" w:eastAsia="Times New Roman" w:hAnsi="Arial" w:cs="Arial"/>
-          <w:color w:val="000000"/>
-          <w:sz w:val="18"/>
-          <w:szCs w:val="18"/>
-          <w:lang w:val="en-US" w:eastAsia="de-DE"/>
-        </w:rPr>
-        <w:t xml:space="preserve"> </w:t>
-      </w:r>
-      <w:r>
-        <w:rPr>
-          <w:rFonts w:ascii="Arial" w:eastAsia="Times New Roman" w:hAnsi="Arial" w:cs="Arial"/>
-          <w:color w:val="24292E"/>
-          <w:sz w:val="18"/>
-          <w:szCs w:val="18"/>
-          <w:lang w:val="en-US" w:eastAsia="de-DE"/>
-        </w:rPr>
-        <w:t>(</w:t>
-      </w:r>
-      <w:proofErr w:type="spellStart"/>
-      <w:r>
-        <w:rPr>
-          <w:rFonts w:ascii="Arial" w:eastAsia="Times New Roman" w:hAnsi="Arial" w:cs="Arial"/>
-          <w:color w:val="24292E"/>
-          <w:sz w:val="18"/>
-          <w:szCs w:val="18"/>
-          <w:lang w:val="en-US" w:eastAsia="de-DE"/>
-        </w:rPr>
-        <w:t>ClosedConnector</w:t>
-      </w:r>
-      <w:proofErr w:type="spellEnd"/>
-      <w:r>
-        <w:rPr>
-          <w:rFonts w:ascii="Arial" w:eastAsia="Times New Roman" w:hAnsi="Arial" w:cs="Arial"/>
-          <w:color w:val="24292E"/>
-          <w:sz w:val="18"/>
-          <w:szCs w:val="18"/>
-          <w:lang w:val="en-US" w:eastAsia="de-DE"/>
-        </w:rPr>
-        <w:t xml:space="preserve"> eliminated)</w:t>
+        <w:t xml:space="preserve">#106 DeleteClosedConn: delete neurons </w:t>
       </w:r>
     </w:p>
     <w:p>
@@ -3040,75 +3059,21 @@
         <w:spacing w:after="0" w:line="240" w:lineRule="auto"/>
         <w:rPr>
           <w:rFonts w:ascii="Arial" w:eastAsia="Times New Roman" w:hAnsi="Arial" w:cs="Arial"/>
-          <w:color w:val="24292E"/>
-          <w:sz w:val="18"/>
-          <w:szCs w:val="18"/>
-          <w:lang w:val="en-US" w:eastAsia="de-DE"/>
-        </w:rPr>
-      </w:pPr>
-      <w:r>
-        <w:rPr>
-          <w:rFonts w:ascii="Arial" w:eastAsia="Times New Roman" w:hAnsi="Arial" w:cs="Arial"/>
-          <w:color w:val="24292E"/>
-          <w:sz w:val="18"/>
-          <w:szCs w:val="18"/>
-          <w:lang w:val="en-US" w:eastAsia="de-DE"/>
-        </w:rPr>
-        <w:t xml:space="preserve">#123 Bug: </w:t>
-      </w:r>
-      <w:proofErr w:type="spellStart"/>
-      <w:r>
-        <w:rPr>
-          <w:rFonts w:ascii="Arial" w:eastAsia="Times New Roman" w:hAnsi="Arial" w:cs="Arial"/>
-          <w:color w:val="24292E"/>
-          <w:sz w:val="18"/>
-          <w:szCs w:val="18"/>
-          <w:lang w:val="en-US" w:eastAsia="de-DE"/>
-        </w:rPr>
-        <w:t>DeleteClosedConnector</w:t>
-      </w:r>
-      <w:proofErr w:type="spellEnd"/>
-      <w:r>
-        <w:rPr>
-          <w:rFonts w:ascii="Arial" w:eastAsia="Times New Roman" w:hAnsi="Arial" w:cs="Arial"/>
-          <w:color w:val="24292E"/>
-          <w:sz w:val="18"/>
-          <w:szCs w:val="18"/>
-          <w:lang w:val="en-US" w:eastAsia="de-DE"/>
-        </w:rPr>
-        <w:t xml:space="preserve"> does not delete Neurons</w:t>
-      </w:r>
-      <w:r>
-        <w:rPr>
-          <w:rFonts w:ascii="Arial" w:eastAsia="Times New Roman" w:hAnsi="Arial" w:cs="Arial"/>
-          <w:color w:val="24292E"/>
-          <w:sz w:val="18"/>
-          <w:szCs w:val="18"/>
-          <w:lang w:val="en-US" w:eastAsia="de-DE"/>
-        </w:rPr>
-        <w:t xml:space="preserve"> (</w:t>
-      </w:r>
-      <w:proofErr w:type="spellStart"/>
-      <w:r>
-        <w:rPr>
-          <w:rFonts w:ascii="Arial" w:eastAsia="Times New Roman" w:hAnsi="Arial" w:cs="Arial"/>
-          <w:color w:val="24292E"/>
-          <w:sz w:val="18"/>
-          <w:szCs w:val="18"/>
-          <w:lang w:val="en-US" w:eastAsia="de-DE"/>
-        </w:rPr>
-        <w:t>ClosedConnector</w:t>
-      </w:r>
-      <w:proofErr w:type="spellEnd"/>
-      <w:r>
-        <w:rPr>
-          <w:rFonts w:ascii="Arial" w:eastAsia="Times New Roman" w:hAnsi="Arial" w:cs="Arial"/>
-          <w:color w:val="24292E"/>
-          <w:sz w:val="18"/>
-          <w:szCs w:val="18"/>
-          <w:lang w:val="en-US" w:eastAsia="de-DE"/>
-        </w:rPr>
-        <w:t xml:space="preserve"> eliminated)</w:t>
+          <w:color w:val="000000"/>
+          <w:sz w:val="18"/>
+          <w:szCs w:val="18"/>
+          <w:lang w:val="en-US" w:eastAsia="de-DE"/>
+        </w:rPr>
+      </w:pPr>
+      <w:r>
+        <w:rPr>
+          <w:rFonts w:ascii="Arial" w:eastAsia="Times New Roman" w:hAnsi="Arial" w:cs="Arial"/>
+          <w:color w:val="000000"/>
+          <w:sz w:val="18"/>
+          <w:szCs w:val="18"/>
+          <w:lang w:val="en-US" w:eastAsia="de-DE"/>
+        </w:rPr>
+        <w:t xml:space="preserve">#95 Orphaned neuron </w:t>
       </w:r>
     </w:p>
     <w:p>
@@ -3121,65 +3086,21 @@
         <w:spacing w:after="0" w:line="240" w:lineRule="auto"/>
         <w:rPr>
           <w:rFonts w:ascii="Arial" w:eastAsia="Times New Roman" w:hAnsi="Arial" w:cs="Arial"/>
-          <w:color w:val="24292E"/>
-          <w:sz w:val="18"/>
-          <w:szCs w:val="18"/>
-          <w:lang w:val="en-US" w:eastAsia="de-DE"/>
-        </w:rPr>
-      </w:pPr>
-      <w:r>
-        <w:rPr>
-          <w:rFonts w:ascii="Arial" w:eastAsia="Times New Roman" w:hAnsi="Arial" w:cs="Arial"/>
-          <w:color w:val="24292E"/>
-          <w:sz w:val="18"/>
-          <w:szCs w:val="18"/>
-          <w:lang w:val="en-US" w:eastAsia="de-DE"/>
-        </w:rPr>
-        <w:t xml:space="preserve">#124 Bug </w:t>
-      </w:r>
-      <w:proofErr w:type="spellStart"/>
-      <w:r>
-        <w:rPr>
-          <w:rFonts w:ascii="Arial" w:eastAsia="Times New Roman" w:hAnsi="Arial" w:cs="Arial"/>
-          <w:color w:val="24292E"/>
-          <w:sz w:val="18"/>
-          <w:szCs w:val="18"/>
-          <w:lang w:val="en-US" w:eastAsia="de-DE"/>
-        </w:rPr>
-        <w:t>SplitClosedConnector</w:t>
-      </w:r>
-      <w:proofErr w:type="spellEnd"/>
-      <w:r>
-        <w:rPr>
-          <w:rFonts w:ascii="Arial" w:eastAsia="Times New Roman" w:hAnsi="Arial" w:cs="Arial"/>
-          <w:color w:val="24292E"/>
-          <w:sz w:val="18"/>
-          <w:szCs w:val="18"/>
-          <w:lang w:val="en-US" w:eastAsia="de-DE"/>
-        </w:rPr>
-        <w:t xml:space="preserve"> (</w:t>
-      </w:r>
-      <w:proofErr w:type="spellStart"/>
-      <w:r>
-        <w:rPr>
-          <w:rFonts w:ascii="Arial" w:eastAsia="Times New Roman" w:hAnsi="Arial" w:cs="Arial"/>
-          <w:color w:val="24292E"/>
-          <w:sz w:val="18"/>
-          <w:szCs w:val="18"/>
-          <w:lang w:val="en-US" w:eastAsia="de-DE"/>
-        </w:rPr>
-        <w:t>ClosedConnector</w:t>
-      </w:r>
-      <w:proofErr w:type="spellEnd"/>
-      <w:r>
-        <w:rPr>
-          <w:rFonts w:ascii="Arial" w:eastAsia="Times New Roman" w:hAnsi="Arial" w:cs="Arial"/>
-          <w:color w:val="24292E"/>
-          <w:sz w:val="18"/>
-          <w:szCs w:val="18"/>
-          <w:lang w:val="en-US" w:eastAsia="de-DE"/>
-        </w:rPr>
-        <w:t xml:space="preserve"> eliminated)</w:t>
+          <w:color w:val="000000"/>
+          <w:sz w:val="18"/>
+          <w:szCs w:val="18"/>
+          <w:lang w:val="en-US" w:eastAsia="de-DE"/>
+        </w:rPr>
+      </w:pPr>
+      <w:r>
+        <w:rPr>
+          <w:rFonts w:ascii="Arial" w:eastAsia="Times New Roman" w:hAnsi="Arial" w:cs="Arial"/>
+          <w:color w:val="000000"/>
+          <w:sz w:val="18"/>
+          <w:szCs w:val="18"/>
+          <w:lang w:val="en-US" w:eastAsia="de-DE"/>
+        </w:rPr>
+        <w:t>#91 DisConnect Input/Output connectors</w:t>
       </w:r>
     </w:p>
     <w:p>
@@ -3192,43 +3113,21 @@
         <w:spacing w:after="0" w:line="240" w:lineRule="auto"/>
         <w:rPr>
           <w:rFonts w:ascii="Arial" w:eastAsia="Times New Roman" w:hAnsi="Arial" w:cs="Arial"/>
-          <w:color w:val="24292E"/>
-          <w:sz w:val="18"/>
-          <w:szCs w:val="18"/>
-          <w:lang w:val="en-US" w:eastAsia="de-DE"/>
-        </w:rPr>
-      </w:pPr>
-      <w:r>
-        <w:rPr>
-          <w:rFonts w:ascii="Arial" w:eastAsia="Times New Roman" w:hAnsi="Arial" w:cs="Arial"/>
-          <w:color w:val="24292E"/>
-          <w:sz w:val="18"/>
-          <w:szCs w:val="18"/>
-          <w:lang w:val="en-US" w:eastAsia="de-DE"/>
-        </w:rPr>
-        <w:t xml:space="preserve">#113 check </w:t>
-      </w:r>
-      <w:proofErr w:type="spellStart"/>
-      <w:r>
-        <w:rPr>
-          <w:rFonts w:ascii="Arial" w:eastAsia="Times New Roman" w:hAnsi="Arial" w:cs="Arial"/>
-          <w:color w:val="24292E"/>
-          <w:sz w:val="18"/>
-          <w:szCs w:val="18"/>
-          <w:lang w:val="en-US" w:eastAsia="de-DE"/>
-        </w:rPr>
-        <w:t>GetUPNobs</w:t>
-      </w:r>
-      <w:proofErr w:type="spellEnd"/>
-      <w:r>
-        <w:rPr>
-          <w:rFonts w:ascii="Arial" w:eastAsia="Times New Roman" w:hAnsi="Arial" w:cs="Arial"/>
-          <w:color w:val="24292E"/>
-          <w:sz w:val="18"/>
-          <w:szCs w:val="18"/>
-          <w:lang w:val="en-US" w:eastAsia="de-DE"/>
-        </w:rPr>
-        <w:t xml:space="preserve"> – seems to be ok</w:t>
+          <w:color w:val="000000"/>
+          <w:sz w:val="18"/>
+          <w:szCs w:val="18"/>
+          <w:lang w:val="en-US" w:eastAsia="de-DE"/>
+        </w:rPr>
+      </w:pPr>
+      <w:r>
+        <w:rPr>
+          <w:rFonts w:ascii="Arial" w:eastAsia="Times New Roman" w:hAnsi="Arial" w:cs="Arial"/>
+          <w:color w:val="000000"/>
+          <w:sz w:val="18"/>
+          <w:szCs w:val="18"/>
+          <w:lang w:val="en-US" w:eastAsia="de-DE"/>
+        </w:rPr>
+        <w:t>#90 Unplug (ClosedConn -&gt; In- &amp; OutConn)</w:t>
       </w:r>
     </w:p>
     <w:p>
@@ -3250,781 +3149,13 @@
       <w:r>
         <w:rPr>
           <w:rFonts w:ascii="Arial" w:eastAsia="Times New Roman" w:hAnsi="Arial" w:cs="Arial"/>
-          <w:color w:val="24292E"/>
-          <w:sz w:val="18"/>
-          <w:szCs w:val="18"/>
-          <w:lang w:val="en-US" w:eastAsia="de-DE"/>
-        </w:rPr>
-        <w:t xml:space="preserve">#127 </w:t>
-      </w:r>
-      <w:proofErr w:type="spellStart"/>
-      <w:r>
-        <w:rPr>
-          <w:rFonts w:ascii="Arial" w:eastAsia="Times New Roman" w:hAnsi="Arial" w:cs="Arial"/>
-          <w:color w:val="24292E"/>
-          <w:sz w:val="18"/>
-          <w:szCs w:val="18"/>
-          <w:lang w:val="en-US" w:eastAsia="de-DE"/>
-        </w:rPr>
-        <w:t>CopyPaste</w:t>
-      </w:r>
-      <w:proofErr w:type="spellEnd"/>
-      <w:r>
-        <w:rPr>
-          <w:rFonts w:ascii="Arial" w:eastAsia="Times New Roman" w:hAnsi="Arial" w:cs="Arial"/>
-          <w:color w:val="24292E"/>
-          <w:sz w:val="18"/>
-          <w:szCs w:val="18"/>
-          <w:lang w:val="en-US" w:eastAsia="de-DE"/>
-        </w:rPr>
-        <w:t xml:space="preserve"> Selection – rejected, doesn’t make sense</w:t>
-      </w:r>
-    </w:p>
-    <w:p>
-      <w:pPr>
-        <w:pStyle w:val="Listenabsatz"/>
-        <w:numPr>
-          <w:ilvl w:val="0"/>
-          <w:numId w:val="1"/>
-        </w:numPr>
-        <w:spacing w:after="0" w:line="240" w:lineRule="auto"/>
-        <w:rPr>
-          <w:rFonts w:ascii="Arial" w:eastAsia="Times New Roman" w:hAnsi="Arial" w:cs="Arial"/>
-          <w:color w:val="000000"/>
-          <w:sz w:val="18"/>
-          <w:szCs w:val="18"/>
-          <w:lang w:val="en-US" w:eastAsia="de-DE"/>
-        </w:rPr>
-      </w:pPr>
-      <w:r>
-        <w:rPr>
-          <w:rFonts w:ascii="Arial" w:eastAsia="Times New Roman" w:hAnsi="Arial" w:cs="Arial"/>
-          <w:color w:val="000000"/>
-          <w:sz w:val="18"/>
-          <w:szCs w:val="18"/>
-          <w:lang w:val="en-US" w:eastAsia="de-DE"/>
-        </w:rPr>
-        <w:t>#128 Move EEG-Signal: don’t lose contact</w:t>
-      </w:r>
-    </w:p>
-    <w:p>
-      <w:pPr>
-        <w:pStyle w:val="Listenabsatz"/>
-        <w:numPr>
-          <w:ilvl w:val="0"/>
-          <w:numId w:val="1"/>
-        </w:numPr>
-        <w:spacing w:after="0" w:line="240" w:lineRule="auto"/>
-        <w:rPr>
-          <w:rFonts w:ascii="Arial" w:eastAsia="Times New Roman" w:hAnsi="Arial" w:cs="Arial"/>
-          <w:color w:val="000000"/>
-          <w:sz w:val="18"/>
-          <w:szCs w:val="18"/>
-          <w:lang w:val="en-US" w:eastAsia="de-DE"/>
-        </w:rPr>
-      </w:pPr>
-      <w:r>
-        <w:rPr>
-          <w:rFonts w:ascii="Arial" w:eastAsia="Times New Roman" w:hAnsi="Arial" w:cs="Arial"/>
-          <w:color w:val="000000"/>
-          <w:sz w:val="18"/>
-          <w:szCs w:val="18"/>
-          <w:lang w:val="en-US" w:eastAsia="de-DE"/>
-        </w:rPr>
-        <w:t xml:space="preserve">#119 Cleanup </w:t>
-      </w:r>
-      <w:proofErr w:type="spellStart"/>
-      <w:r>
-        <w:rPr>
-          <w:rFonts w:ascii="Arial" w:eastAsia="Times New Roman" w:hAnsi="Arial" w:cs="Arial"/>
-          <w:color w:val="000000"/>
-          <w:sz w:val="18"/>
-          <w:szCs w:val="18"/>
-          <w:lang w:val="en-US" w:eastAsia="de-DE"/>
-        </w:rPr>
-        <w:t>AnimationChainCommand</w:t>
-      </w:r>
-      <w:proofErr w:type="spellEnd"/>
-    </w:p>
-    <w:p>
-      <w:pPr>
-        <w:pStyle w:val="Listenabsatz"/>
-        <w:numPr>
-          <w:ilvl w:val="0"/>
-          <w:numId w:val="1"/>
-        </w:numPr>
-        <w:spacing w:after="0" w:line="240" w:lineRule="auto"/>
-        <w:rPr>
-          <w:rFonts w:ascii="Arial" w:eastAsia="Times New Roman" w:hAnsi="Arial" w:cs="Arial"/>
-          <w:color w:val="000000"/>
-          <w:sz w:val="18"/>
-          <w:szCs w:val="18"/>
-          <w:lang w:val="en-US" w:eastAsia="de-DE"/>
-        </w:rPr>
-      </w:pPr>
-      <w:r>
-        <w:rPr>
-          <w:rFonts w:ascii="Arial" w:eastAsia="Times New Roman" w:hAnsi="Arial" w:cs="Arial"/>
-          <w:color w:val="000000"/>
-          <w:sz w:val="18"/>
-          <w:szCs w:val="18"/>
-          <w:lang w:val="en-US" w:eastAsia="de-DE"/>
-        </w:rPr>
-        <w:t>#120 Delete EEG sensor directly</w:t>
-      </w:r>
-    </w:p>
-    <w:p>
-      <w:pPr>
-        <w:pStyle w:val="Listenabsatz"/>
-        <w:numPr>
-          <w:ilvl w:val="0"/>
-          <w:numId w:val="1"/>
-        </w:numPr>
-        <w:spacing w:after="0" w:line="240" w:lineRule="auto"/>
-        <w:rPr>
-          <w:rFonts w:ascii="Arial" w:eastAsia="Times New Roman" w:hAnsi="Arial" w:cs="Arial"/>
-          <w:color w:val="24292E"/>
-          <w:sz w:val="18"/>
-          <w:szCs w:val="18"/>
-          <w:lang w:val="en-US" w:eastAsia="de-DE"/>
-        </w:rPr>
-      </w:pPr>
-      <w:r>
-        <w:rPr>
-          <w:rFonts w:ascii="Arial" w:eastAsia="Times New Roman" w:hAnsi="Arial" w:cs="Arial"/>
-          <w:color w:val="000000"/>
-          <w:sz w:val="18"/>
-          <w:szCs w:val="18"/>
-          <w:lang w:val="en-US" w:eastAsia="de-DE"/>
-        </w:rPr>
-        <w:t>#121 Bug: EEG sensor not shown</w:t>
-      </w:r>
-    </w:p>
-    <w:p>
-      <w:pPr>
-        <w:pStyle w:val="Listenabsatz"/>
-        <w:numPr>
-          <w:ilvl w:val="0"/>
-          <w:numId w:val="1"/>
-        </w:numPr>
-        <w:spacing w:after="0" w:line="240" w:lineRule="auto"/>
-        <w:rPr>
-          <w:rFonts w:ascii="Arial" w:eastAsia="Times New Roman" w:hAnsi="Arial" w:cs="Arial"/>
-          <w:color w:val="24292E"/>
-          <w:sz w:val="18"/>
-          <w:szCs w:val="18"/>
-          <w:lang w:val="en-US" w:eastAsia="de-DE"/>
-        </w:rPr>
-      </w:pPr>
-      <w:r>
-        <w:rPr>
-          <w:rFonts w:ascii="Arial" w:eastAsia="Times New Roman" w:hAnsi="Arial" w:cs="Arial"/>
-          <w:color w:val="24292E"/>
-          <w:sz w:val="18"/>
-          <w:szCs w:val="18"/>
-          <w:lang w:val="en-US" w:eastAsia="de-DE"/>
-        </w:rPr>
-        <w:t xml:space="preserve">#114 Bug: ESC on “Find loop” </w:t>
-      </w:r>
-    </w:p>
-    <w:p>
-      <w:pPr>
-        <w:pStyle w:val="Listenabsatz"/>
-        <w:numPr>
-          <w:ilvl w:val="0"/>
-          <w:numId w:val="1"/>
-        </w:numPr>
-        <w:spacing w:after="0" w:line="240" w:lineRule="auto"/>
-        <w:rPr>
-          <w:rFonts w:ascii="Arial" w:eastAsia="Times New Roman" w:hAnsi="Arial" w:cs="Arial"/>
-          <w:color w:val="000000"/>
-          <w:sz w:val="18"/>
-          <w:szCs w:val="18"/>
-          <w:lang w:val="en-US" w:eastAsia="de-DE"/>
-        </w:rPr>
-      </w:pPr>
-      <w:r>
-        <w:rPr>
-          <w:rFonts w:ascii="Arial" w:eastAsia="Times New Roman" w:hAnsi="Arial" w:cs="Arial"/>
-          <w:color w:val="000000"/>
-          <w:sz w:val="18"/>
-          <w:szCs w:val="18"/>
-          <w:lang w:val="en-US" w:eastAsia="de-DE"/>
-        </w:rPr>
-        <w:t>#94 Rotate selection</w:t>
-      </w:r>
-    </w:p>
-    <w:p>
-      <w:pPr>
-        <w:pStyle w:val="Listenabsatz"/>
-        <w:numPr>
-          <w:ilvl w:val="0"/>
-          <w:numId w:val="1"/>
-        </w:numPr>
-        <w:spacing w:after="0" w:line="240" w:lineRule="auto"/>
-        <w:rPr>
-          <w:rFonts w:ascii="Arial" w:eastAsia="Times New Roman" w:hAnsi="Arial" w:cs="Arial"/>
-          <w:color w:val="24292E"/>
-          <w:sz w:val="18"/>
-          <w:szCs w:val="18"/>
-          <w:lang w:val="en-US" w:eastAsia="de-DE"/>
-        </w:rPr>
-      </w:pPr>
-      <w:r>
-        <w:rPr>
-          <w:rFonts w:ascii="Arial" w:eastAsia="Times New Roman" w:hAnsi="Arial" w:cs="Arial"/>
-          <w:color w:val="24292E"/>
-          <w:sz w:val="18"/>
-          <w:szCs w:val="18"/>
-          <w:lang w:val="en-US" w:eastAsia="de-DE"/>
-        </w:rPr>
-        <w:t xml:space="preserve">#111 Add # before every </w:t>
-      </w:r>
-      <w:proofErr w:type="spellStart"/>
-      <w:r>
-        <w:rPr>
-          <w:rFonts w:ascii="Arial" w:eastAsia="Times New Roman" w:hAnsi="Arial" w:cs="Arial"/>
-          <w:color w:val="24292E"/>
-          <w:sz w:val="18"/>
-          <w:szCs w:val="18"/>
-          <w:lang w:val="en-US" w:eastAsia="de-DE"/>
-        </w:rPr>
-        <w:t>wcout</w:t>
-      </w:r>
-      <w:proofErr w:type="spellEnd"/>
-      <w:r>
-        <w:rPr>
-          <w:rFonts w:ascii="Arial" w:eastAsia="Times New Roman" w:hAnsi="Arial" w:cs="Arial"/>
-          <w:color w:val="24292E"/>
-          <w:sz w:val="18"/>
-          <w:szCs w:val="18"/>
-          <w:lang w:val="en-US" w:eastAsia="de-DE"/>
-        </w:rPr>
-        <w:t xml:space="preserve"> output</w:t>
-      </w:r>
-    </w:p>
-    <w:p>
-      <w:pPr>
-        <w:pStyle w:val="Listenabsatz"/>
-        <w:numPr>
-          <w:ilvl w:val="0"/>
-          <w:numId w:val="1"/>
-        </w:numPr>
-        <w:spacing w:after="0" w:line="240" w:lineRule="auto"/>
-        <w:rPr>
-          <w:rFonts w:ascii="Arial" w:eastAsia="Times New Roman" w:hAnsi="Arial" w:cs="Arial"/>
-          <w:color w:val="24292E"/>
-          <w:sz w:val="18"/>
-          <w:szCs w:val="18"/>
-          <w:lang w:val="en-US" w:eastAsia="de-DE"/>
-        </w:rPr>
-      </w:pPr>
-      <w:r>
-        <w:rPr>
-          <w:rFonts w:ascii="Arial" w:eastAsia="Times New Roman" w:hAnsi="Arial" w:cs="Arial"/>
-          <w:color w:val="24292E"/>
-          <w:sz w:val="18"/>
-          <w:szCs w:val="18"/>
-          <w:lang w:val="en-US" w:eastAsia="de-DE"/>
-        </w:rPr>
-        <w:t>#116 If neuron loses axon -&gt; output neuron</w:t>
-      </w:r>
-      <w:r>
-        <w:rPr>
-          <w:rFonts w:ascii="Arial" w:eastAsia="Times New Roman" w:hAnsi="Arial" w:cs="Arial"/>
-          <w:color w:val="24292E"/>
-          <w:sz w:val="18"/>
-          <w:szCs w:val="18"/>
-          <w:lang w:val="en-US" w:eastAsia="de-DE"/>
-        </w:rPr>
-        <w:t xml:space="preserve"> </w:t>
-      </w:r>
-    </w:p>
-    <w:p>
-      <w:pPr>
-        <w:pStyle w:val="Listenabsatz"/>
-        <w:numPr>
-          <w:ilvl w:val="0"/>
-          <w:numId w:val="1"/>
-        </w:numPr>
-        <w:spacing w:after="0" w:line="240" w:lineRule="auto"/>
-        <w:rPr>
-          <w:rFonts w:ascii="Arial" w:eastAsia="Times New Roman" w:hAnsi="Arial" w:cs="Arial"/>
-          <w:color w:val="24292E"/>
-          <w:sz w:val="18"/>
-          <w:szCs w:val="18"/>
-          <w:lang w:val="en-US" w:eastAsia="de-DE"/>
-        </w:rPr>
-      </w:pPr>
-      <w:r>
-        <w:rPr>
-          <w:rFonts w:ascii="Arial" w:eastAsia="Times New Roman" w:hAnsi="Arial" w:cs="Arial"/>
-          <w:color w:val="24292E"/>
-          <w:sz w:val="18"/>
-          <w:szCs w:val="18"/>
-          <w:lang w:val="en-US" w:eastAsia="de-DE"/>
-        </w:rPr>
-        <w:t xml:space="preserve">#122 Make </w:t>
-      </w:r>
-      <w:proofErr w:type="spellStart"/>
-      <w:r>
-        <w:rPr>
-          <w:rFonts w:ascii="Arial" w:eastAsia="Times New Roman" w:hAnsi="Arial" w:cs="Arial"/>
-          <w:color w:val="24292E"/>
-          <w:sz w:val="18"/>
-          <w:szCs w:val="18"/>
-          <w:lang w:val="en-US" w:eastAsia="de-DE"/>
-        </w:rPr>
-        <w:t>IoConnector</w:t>
-      </w:r>
-      <w:proofErr w:type="spellEnd"/>
-      <w:r>
-        <w:rPr>
-          <w:rFonts w:ascii="Arial" w:eastAsia="Times New Roman" w:hAnsi="Arial" w:cs="Arial"/>
-          <w:color w:val="24292E"/>
-          <w:sz w:val="18"/>
-          <w:szCs w:val="18"/>
-          <w:lang w:val="en-US" w:eastAsia="de-DE"/>
-        </w:rPr>
-        <w:t xml:space="preserve">: Order mix up </w:t>
-      </w:r>
-    </w:p>
-    <w:p>
-      <w:pPr>
-        <w:pStyle w:val="Listenabsatz"/>
-        <w:numPr>
-          <w:ilvl w:val="0"/>
-          <w:numId w:val="1"/>
-        </w:numPr>
-        <w:spacing w:after="0" w:line="240" w:lineRule="auto"/>
-        <w:rPr>
-          <w:rFonts w:ascii="Arial" w:eastAsia="Times New Roman" w:hAnsi="Arial" w:cs="Arial"/>
-          <w:color w:val="000000"/>
-          <w:sz w:val="18"/>
-          <w:szCs w:val="18"/>
-          <w:lang w:val="en-US" w:eastAsia="de-DE"/>
-        </w:rPr>
-      </w:pPr>
-      <w:r>
-        <w:rPr>
-          <w:rFonts w:ascii="Arial" w:eastAsia="Times New Roman" w:hAnsi="Arial" w:cs="Arial"/>
-          <w:color w:val="000000"/>
-          <w:sz w:val="18"/>
-          <w:szCs w:val="18"/>
-          <w:lang w:val="en-US" w:eastAsia="de-DE"/>
-        </w:rPr>
-        <w:t xml:space="preserve">#118 </w:t>
-      </w:r>
-      <w:proofErr w:type="spellStart"/>
-      <w:r>
-        <w:rPr>
-          <w:rFonts w:ascii="Arial" w:eastAsia="Times New Roman" w:hAnsi="Arial" w:cs="Arial"/>
-          <w:color w:val="000000"/>
-          <w:sz w:val="18"/>
-          <w:szCs w:val="18"/>
-          <w:lang w:val="en-US" w:eastAsia="de-DE"/>
-        </w:rPr>
-        <w:t>CopySelectionCommand</w:t>
-      </w:r>
-      <w:proofErr w:type="spellEnd"/>
-      <w:r>
-        <w:rPr>
-          <w:rFonts w:ascii="Arial" w:eastAsia="Times New Roman" w:hAnsi="Arial" w:cs="Arial"/>
-          <w:color w:val="000000"/>
-          <w:sz w:val="18"/>
-          <w:szCs w:val="18"/>
-          <w:lang w:val="en-US" w:eastAsia="de-DE"/>
-        </w:rPr>
-        <w:t xml:space="preserve"> inherit from </w:t>
-      </w:r>
-      <w:proofErr w:type="spellStart"/>
-      <w:r>
-        <w:rPr>
-          <w:rFonts w:ascii="Arial" w:eastAsia="Times New Roman" w:hAnsi="Arial" w:cs="Arial"/>
-          <w:color w:val="000000"/>
-          <w:sz w:val="18"/>
-          <w:szCs w:val="18"/>
-          <w:lang w:val="en-US" w:eastAsia="de-DE"/>
-        </w:rPr>
-        <w:t>SelectionCommand</w:t>
-      </w:r>
-      <w:proofErr w:type="spellEnd"/>
-    </w:p>
-    <w:p>
-      <w:pPr>
-        <w:pStyle w:val="Listenabsatz"/>
-        <w:numPr>
-          <w:ilvl w:val="0"/>
-          <w:numId w:val="1"/>
-        </w:numPr>
-        <w:spacing w:after="0" w:line="240" w:lineRule="auto"/>
-        <w:rPr>
-          <w:rFonts w:ascii="Arial" w:eastAsia="Times New Roman" w:hAnsi="Arial" w:cs="Arial"/>
-          <w:color w:val="24292E"/>
-          <w:sz w:val="18"/>
-          <w:szCs w:val="18"/>
-          <w:lang w:val="en-US" w:eastAsia="de-DE"/>
-        </w:rPr>
-      </w:pPr>
-      <w:r>
-        <w:rPr>
-          <w:rFonts w:ascii="Arial" w:eastAsia="Times New Roman" w:hAnsi="Arial" w:cs="Arial"/>
-          <w:color w:val="24292E"/>
-          <w:sz w:val="18"/>
-          <w:szCs w:val="18"/>
-          <w:lang w:val="en-US" w:eastAsia="de-DE"/>
-        </w:rPr>
-        <w:t>#117 Copy selection crashes</w:t>
-      </w:r>
-    </w:p>
-    <w:p>
-      <w:pPr>
-        <w:pStyle w:val="Listenabsatz"/>
-        <w:numPr>
-          <w:ilvl w:val="0"/>
-          <w:numId w:val="1"/>
-        </w:numPr>
-        <w:spacing w:after="0" w:line="240" w:lineRule="auto"/>
-        <w:rPr>
-          <w:rFonts w:ascii="Arial" w:eastAsia="Times New Roman" w:hAnsi="Arial" w:cs="Arial"/>
-          <w:color w:val="000000"/>
-          <w:sz w:val="18"/>
-          <w:szCs w:val="18"/>
-          <w:lang w:val="en-US" w:eastAsia="de-DE"/>
-        </w:rPr>
-      </w:pPr>
-      <w:r>
-        <w:rPr>
-          <w:rFonts w:ascii="Arial" w:eastAsia="Times New Roman" w:hAnsi="Arial" w:cs="Arial"/>
-          <w:color w:val="000000"/>
-          <w:sz w:val="18"/>
-          <w:szCs w:val="18"/>
-          <w:lang w:val="en-US" w:eastAsia="de-DE"/>
-        </w:rPr>
-        <w:t xml:space="preserve">#85 Groups: Permanent </w:t>
-      </w:r>
-      <w:proofErr w:type="spellStart"/>
-      <w:proofErr w:type="gramStart"/>
-      <w:r>
-        <w:rPr>
-          <w:rFonts w:ascii="Arial" w:eastAsia="Times New Roman" w:hAnsi="Arial" w:cs="Arial"/>
-          <w:color w:val="000000"/>
-          <w:sz w:val="18"/>
-          <w:szCs w:val="18"/>
-          <w:lang w:val="en-US" w:eastAsia="de-DE"/>
-        </w:rPr>
-        <w:t>selections</w:t>
-      </w:r>
-      <w:r>
-        <w:rPr>
-          <w:rFonts w:ascii="Arial" w:eastAsia="Times New Roman" w:hAnsi="Arial" w:cs="Arial"/>
-          <w:color w:val="000000"/>
-          <w:sz w:val="18"/>
-          <w:szCs w:val="18"/>
-          <w:lang w:val="en-US" w:eastAsia="de-DE"/>
-        </w:rPr>
-        <w:t>:rejected</w:t>
-      </w:r>
-      <w:proofErr w:type="spellEnd"/>
-      <w:proofErr w:type="gramEnd"/>
-    </w:p>
-    <w:p>
-      <w:pPr>
-        <w:pStyle w:val="Listenabsatz"/>
-        <w:numPr>
-          <w:ilvl w:val="0"/>
-          <w:numId w:val="1"/>
-        </w:numPr>
-        <w:spacing w:after="0" w:line="240" w:lineRule="auto"/>
-        <w:rPr>
-          <w:rFonts w:ascii="Arial" w:eastAsia="Times New Roman" w:hAnsi="Arial" w:cs="Arial"/>
-          <w:color w:val="000000"/>
-          <w:sz w:val="18"/>
-          <w:szCs w:val="18"/>
-          <w:lang w:val="en-US" w:eastAsia="de-DE"/>
-        </w:rPr>
-      </w:pPr>
-      <w:r>
-        <w:rPr>
-          <w:rFonts w:ascii="Arial" w:eastAsia="Times New Roman" w:hAnsi="Arial" w:cs="Arial"/>
-          <w:color w:val="000000"/>
-          <w:sz w:val="18"/>
-          <w:szCs w:val="18"/>
-          <w:lang w:val="en-US" w:eastAsia="de-DE"/>
-        </w:rPr>
-        <w:t xml:space="preserve">#110 Speed up </w:t>
-      </w:r>
-      <w:proofErr w:type="spellStart"/>
-      <w:r>
-        <w:rPr>
-          <w:rFonts w:ascii="Arial" w:eastAsia="Times New Roman" w:hAnsi="Arial" w:cs="Arial"/>
-          <w:color w:val="000000"/>
-          <w:sz w:val="18"/>
-          <w:szCs w:val="18"/>
-          <w:lang w:val="en-US" w:eastAsia="de-DE"/>
-        </w:rPr>
-        <w:t>DeleteSelection</w:t>
-      </w:r>
-      <w:proofErr w:type="spellEnd"/>
-      <w:r>
-        <w:rPr>
-          <w:rFonts w:ascii="Arial" w:eastAsia="Times New Roman" w:hAnsi="Arial" w:cs="Arial"/>
-          <w:color w:val="000000"/>
-          <w:sz w:val="18"/>
-          <w:szCs w:val="18"/>
-          <w:lang w:val="en-US" w:eastAsia="de-DE"/>
-        </w:rPr>
-        <w:t xml:space="preserve"> (problem was DUMP)</w:t>
-      </w:r>
-    </w:p>
-    <w:p>
-      <w:pPr>
-        <w:pStyle w:val="Listenabsatz"/>
-        <w:numPr>
-          <w:ilvl w:val="0"/>
-          <w:numId w:val="1"/>
-        </w:numPr>
-        <w:spacing w:after="0" w:line="240" w:lineRule="auto"/>
-        <w:rPr>
-          <w:rFonts w:ascii="Arial" w:eastAsia="Times New Roman" w:hAnsi="Arial" w:cs="Arial"/>
-          <w:color w:val="000000"/>
-          <w:sz w:val="18"/>
-          <w:szCs w:val="18"/>
-          <w:lang w:val="en-US" w:eastAsia="de-DE"/>
-        </w:rPr>
-      </w:pPr>
-      <w:r>
-        <w:rPr>
-          <w:rFonts w:ascii="Arial" w:eastAsia="Times New Roman" w:hAnsi="Arial" w:cs="Arial"/>
-          <w:color w:val="000000"/>
-          <w:sz w:val="18"/>
-          <w:szCs w:val="18"/>
-          <w:lang w:val="en-US" w:eastAsia="de-DE"/>
-        </w:rPr>
-        <w:t xml:space="preserve">#107 Bug: Mixed Pipes on plug </w:t>
-      </w:r>
-      <w:proofErr w:type="spellStart"/>
-      <w:r>
-        <w:rPr>
-          <w:rFonts w:ascii="Arial" w:eastAsia="Times New Roman" w:hAnsi="Arial" w:cs="Arial"/>
-          <w:color w:val="000000"/>
-          <w:sz w:val="18"/>
-          <w:szCs w:val="18"/>
-          <w:lang w:val="en-US" w:eastAsia="de-DE"/>
-        </w:rPr>
-        <w:t>IoNeurons</w:t>
-      </w:r>
-      <w:proofErr w:type="spellEnd"/>
-      <w:r>
-        <w:rPr>
-          <w:rFonts w:ascii="Arial" w:eastAsia="Times New Roman" w:hAnsi="Arial" w:cs="Arial"/>
-          <w:color w:val="000000"/>
-          <w:sz w:val="18"/>
-          <w:szCs w:val="18"/>
-          <w:lang w:val="en-US" w:eastAsia="de-DE"/>
-        </w:rPr>
-        <w:t xml:space="preserve"> </w:t>
-      </w:r>
-    </w:p>
-    <w:p>
-      <w:pPr>
-        <w:pStyle w:val="Listenabsatz"/>
-        <w:numPr>
-          <w:ilvl w:val="0"/>
-          <w:numId w:val="1"/>
-        </w:numPr>
-        <w:spacing w:after="0" w:line="240" w:lineRule="auto"/>
-        <w:rPr>
-          <w:rFonts w:ascii="Arial" w:eastAsia="Times New Roman" w:hAnsi="Arial" w:cs="Arial"/>
-          <w:color w:val="000000"/>
-          <w:sz w:val="18"/>
-          <w:szCs w:val="18"/>
-          <w:lang w:val="en-US" w:eastAsia="de-DE"/>
-        </w:rPr>
-      </w:pPr>
-      <w:r>
-        <w:rPr>
-          <w:rFonts w:ascii="Arial" w:eastAsia="Times New Roman" w:hAnsi="Arial" w:cs="Arial"/>
-          <w:color w:val="000000"/>
-          <w:sz w:val="18"/>
-          <w:szCs w:val="18"/>
-          <w:lang w:val="en-US" w:eastAsia="de-DE"/>
-        </w:rPr>
-        <w:t>#97 Dislocate connector on disconnect (not needed)</w:t>
-      </w:r>
-    </w:p>
-    <w:p>
-      <w:pPr>
-        <w:pStyle w:val="Listenabsatz"/>
-        <w:numPr>
-          <w:ilvl w:val="0"/>
-          <w:numId w:val="1"/>
-        </w:numPr>
-        <w:spacing w:after="0" w:line="240" w:lineRule="auto"/>
-        <w:rPr>
-          <w:rFonts w:ascii="Arial" w:eastAsia="Times New Roman" w:hAnsi="Arial" w:cs="Arial"/>
-          <w:color w:val="000000"/>
-          <w:sz w:val="18"/>
-          <w:szCs w:val="18"/>
-          <w:lang w:val="en-US" w:eastAsia="de-DE"/>
-        </w:rPr>
-      </w:pPr>
-      <w:r>
-        <w:rPr>
-          <w:rFonts w:ascii="Arial" w:eastAsia="Times New Roman" w:hAnsi="Arial" w:cs="Arial"/>
-          <w:color w:val="000000"/>
-          <w:sz w:val="18"/>
-          <w:szCs w:val="18"/>
-          <w:lang w:val="en-US" w:eastAsia="de-DE"/>
-        </w:rPr>
-        <w:t xml:space="preserve">#98 Dislocate </w:t>
-      </w:r>
-      <w:proofErr w:type="spellStart"/>
-      <w:r>
-        <w:rPr>
-          <w:rFonts w:ascii="Arial" w:eastAsia="Times New Roman" w:hAnsi="Arial" w:cs="Arial"/>
-          <w:color w:val="000000"/>
-          <w:sz w:val="18"/>
-          <w:szCs w:val="18"/>
-          <w:lang w:val="en-US" w:eastAsia="de-DE"/>
-        </w:rPr>
-        <w:t>closedConn</w:t>
-      </w:r>
-      <w:proofErr w:type="spellEnd"/>
-      <w:r>
-        <w:rPr>
-          <w:rFonts w:ascii="Arial" w:eastAsia="Times New Roman" w:hAnsi="Arial" w:cs="Arial"/>
-          <w:color w:val="000000"/>
-          <w:sz w:val="18"/>
-          <w:szCs w:val="18"/>
-          <w:lang w:val="en-US" w:eastAsia="de-DE"/>
-        </w:rPr>
-        <w:t xml:space="preserve"> on disconnect</w:t>
-      </w:r>
-      <w:r>
-        <w:rPr>
-          <w:rFonts w:ascii="Arial" w:eastAsia="Times New Roman" w:hAnsi="Arial" w:cs="Arial"/>
-          <w:color w:val="000000"/>
-          <w:sz w:val="18"/>
-          <w:szCs w:val="18"/>
-          <w:lang w:val="en-US" w:eastAsia="de-DE"/>
-        </w:rPr>
-        <w:t xml:space="preserve"> </w:t>
-      </w:r>
-      <w:r>
-        <w:rPr>
-          <w:rFonts w:ascii="Arial" w:eastAsia="Times New Roman" w:hAnsi="Arial" w:cs="Arial"/>
-          <w:color w:val="000000"/>
-          <w:sz w:val="18"/>
-          <w:szCs w:val="18"/>
-          <w:lang w:val="en-US" w:eastAsia="de-DE"/>
-        </w:rPr>
-        <w:t>(not needed)</w:t>
-      </w:r>
-    </w:p>
-    <w:p>
-      <w:pPr>
-        <w:pStyle w:val="Listenabsatz"/>
-        <w:numPr>
-          <w:ilvl w:val="0"/>
-          <w:numId w:val="1"/>
-        </w:numPr>
-        <w:spacing w:after="0" w:line="240" w:lineRule="auto"/>
-        <w:rPr>
-          <w:rFonts w:ascii="Arial" w:eastAsia="Times New Roman" w:hAnsi="Arial" w:cs="Arial"/>
-          <w:color w:val="000000"/>
-          <w:sz w:val="18"/>
-          <w:szCs w:val="18"/>
-          <w:lang w:val="en-US" w:eastAsia="de-DE"/>
-        </w:rPr>
-      </w:pPr>
-      <w:r>
-        <w:rPr>
-          <w:rFonts w:ascii="Arial" w:eastAsia="Times New Roman" w:hAnsi="Arial" w:cs="Arial"/>
-          <w:color w:val="000000"/>
-          <w:sz w:val="18"/>
-          <w:szCs w:val="18"/>
-          <w:lang w:val="en-US" w:eastAsia="de-DE"/>
-        </w:rPr>
-        <w:t xml:space="preserve">#106 </w:t>
-      </w:r>
-      <w:proofErr w:type="spellStart"/>
-      <w:r>
-        <w:rPr>
-          <w:rFonts w:ascii="Arial" w:eastAsia="Times New Roman" w:hAnsi="Arial" w:cs="Arial"/>
-          <w:color w:val="000000"/>
-          <w:sz w:val="18"/>
-          <w:szCs w:val="18"/>
-          <w:lang w:val="en-US" w:eastAsia="de-DE"/>
-        </w:rPr>
-        <w:t>DeleteClosedConn</w:t>
-      </w:r>
-      <w:proofErr w:type="spellEnd"/>
-      <w:r>
-        <w:rPr>
-          <w:rFonts w:ascii="Arial" w:eastAsia="Times New Roman" w:hAnsi="Arial" w:cs="Arial"/>
-          <w:color w:val="000000"/>
-          <w:sz w:val="18"/>
-          <w:szCs w:val="18"/>
-          <w:lang w:val="en-US" w:eastAsia="de-DE"/>
-        </w:rPr>
-        <w:t xml:space="preserve">: delete neurons </w:t>
-      </w:r>
-    </w:p>
-    <w:p>
-      <w:pPr>
-        <w:pStyle w:val="Listenabsatz"/>
-        <w:numPr>
-          <w:ilvl w:val="0"/>
-          <w:numId w:val="1"/>
-        </w:numPr>
-        <w:spacing w:after="0" w:line="240" w:lineRule="auto"/>
-        <w:rPr>
-          <w:rFonts w:ascii="Arial" w:eastAsia="Times New Roman" w:hAnsi="Arial" w:cs="Arial"/>
-          <w:color w:val="000000"/>
-          <w:sz w:val="18"/>
-          <w:szCs w:val="18"/>
-          <w:lang w:val="en-US" w:eastAsia="de-DE"/>
-        </w:rPr>
-      </w:pPr>
-      <w:r>
-        <w:rPr>
-          <w:rFonts w:ascii="Arial" w:eastAsia="Times New Roman" w:hAnsi="Arial" w:cs="Arial"/>
-          <w:color w:val="000000"/>
-          <w:sz w:val="18"/>
-          <w:szCs w:val="18"/>
-          <w:lang w:val="en-US" w:eastAsia="de-DE"/>
-        </w:rPr>
-        <w:t xml:space="preserve">#95 Orphaned neuron </w:t>
-      </w:r>
-    </w:p>
-    <w:p>
-      <w:pPr>
-        <w:pStyle w:val="Listenabsatz"/>
-        <w:numPr>
-          <w:ilvl w:val="0"/>
-          <w:numId w:val="1"/>
-        </w:numPr>
-        <w:spacing w:after="0" w:line="240" w:lineRule="auto"/>
-        <w:rPr>
-          <w:rFonts w:ascii="Arial" w:eastAsia="Times New Roman" w:hAnsi="Arial" w:cs="Arial"/>
-          <w:color w:val="000000"/>
-          <w:sz w:val="18"/>
-          <w:szCs w:val="18"/>
-          <w:lang w:val="en-US" w:eastAsia="de-DE"/>
-        </w:rPr>
-      </w:pPr>
-      <w:r>
-        <w:rPr>
-          <w:rFonts w:ascii="Arial" w:eastAsia="Times New Roman" w:hAnsi="Arial" w:cs="Arial"/>
-          <w:color w:val="000000"/>
-          <w:sz w:val="18"/>
-          <w:szCs w:val="18"/>
-          <w:lang w:val="en-US" w:eastAsia="de-DE"/>
-        </w:rPr>
-        <w:t xml:space="preserve">#91 </w:t>
-      </w:r>
-      <w:proofErr w:type="spellStart"/>
+          <w:color w:val="000000"/>
+          <w:sz w:val="18"/>
+          <w:szCs w:val="18"/>
+          <w:lang w:val="en-US" w:eastAsia="de-DE"/>
+        </w:rPr>
+        <w:t xml:space="preserve">#101 </w:t>
+      </w:r>
       <w:r>
         <w:rPr>
           <w:rFonts w:ascii="Arial" w:eastAsia="Times New Roman" w:hAnsi="Arial" w:cs="Arial"/>
@@ -4035,158 +3166,15 @@
         </w:rPr>
         <w:t>DisConnect</w:t>
       </w:r>
-      <w:proofErr w:type="spellEnd"/>
-      <w:r>
-        <w:rPr>
-          <w:rFonts w:ascii="Arial" w:eastAsia="Times New Roman" w:hAnsi="Arial" w:cs="Arial"/>
-          <w:color w:val="000000"/>
-          <w:sz w:val="18"/>
-          <w:szCs w:val="18"/>
-          <w:lang w:val="en-US" w:eastAsia="de-DE"/>
-        </w:rPr>
-        <w:t xml:space="preserve"> Input/Output connectors</w:t>
-      </w:r>
-    </w:p>
-    <w:p>
-      <w:pPr>
-        <w:pStyle w:val="Listenabsatz"/>
-        <w:numPr>
-          <w:ilvl w:val="0"/>
-          <w:numId w:val="1"/>
-        </w:numPr>
-        <w:spacing w:after="0" w:line="240" w:lineRule="auto"/>
-        <w:rPr>
-          <w:rFonts w:ascii="Arial" w:eastAsia="Times New Roman" w:hAnsi="Arial" w:cs="Arial"/>
-          <w:color w:val="000000"/>
-          <w:sz w:val="18"/>
-          <w:szCs w:val="18"/>
-          <w:lang w:val="en-US" w:eastAsia="de-DE"/>
-        </w:rPr>
-      </w:pPr>
-      <w:r>
-        <w:rPr>
-          <w:rFonts w:ascii="Arial" w:eastAsia="Times New Roman" w:hAnsi="Arial" w:cs="Arial"/>
-          <w:color w:val="000000"/>
-          <w:sz w:val="18"/>
-          <w:szCs w:val="18"/>
-          <w:lang w:val="en-US" w:eastAsia="de-DE"/>
-        </w:rPr>
-        <w:t>#90 Unplug (</w:t>
-      </w:r>
-      <w:proofErr w:type="spellStart"/>
-      <w:r>
-        <w:rPr>
-          <w:rFonts w:ascii="Arial" w:eastAsia="Times New Roman" w:hAnsi="Arial" w:cs="Arial"/>
-          <w:color w:val="000000"/>
-          <w:sz w:val="18"/>
-          <w:szCs w:val="18"/>
-          <w:lang w:val="en-US" w:eastAsia="de-DE"/>
-        </w:rPr>
-        <w:t>ClosedConn</w:t>
-      </w:r>
-      <w:proofErr w:type="spellEnd"/>
-      <w:r>
-        <w:rPr>
-          <w:rFonts w:ascii="Arial" w:eastAsia="Times New Roman" w:hAnsi="Arial" w:cs="Arial"/>
-          <w:color w:val="000000"/>
-          <w:sz w:val="18"/>
-          <w:szCs w:val="18"/>
-          <w:lang w:val="en-US" w:eastAsia="de-DE"/>
-        </w:rPr>
-        <w:t xml:space="preserve"> -&gt; In- &amp; </w:t>
-      </w:r>
-      <w:proofErr w:type="spellStart"/>
-      <w:r>
-        <w:rPr>
-          <w:rFonts w:ascii="Arial" w:eastAsia="Times New Roman" w:hAnsi="Arial" w:cs="Arial"/>
-          <w:color w:val="000000"/>
-          <w:sz w:val="18"/>
-          <w:szCs w:val="18"/>
-          <w:lang w:val="en-US" w:eastAsia="de-DE"/>
-        </w:rPr>
-        <w:t>OutConn</w:t>
-      </w:r>
-      <w:proofErr w:type="spellEnd"/>
-      <w:r>
-        <w:rPr>
-          <w:rFonts w:ascii="Arial" w:eastAsia="Times New Roman" w:hAnsi="Arial" w:cs="Arial"/>
-          <w:color w:val="000000"/>
-          <w:sz w:val="18"/>
-          <w:szCs w:val="18"/>
-          <w:lang w:val="en-US" w:eastAsia="de-DE"/>
-        </w:rPr>
-        <w:t>)</w:t>
-      </w:r>
-    </w:p>
-    <w:p>
-      <w:pPr>
-        <w:pStyle w:val="Listenabsatz"/>
-        <w:numPr>
-          <w:ilvl w:val="0"/>
-          <w:numId w:val="1"/>
-        </w:numPr>
-        <w:spacing w:after="0" w:line="240" w:lineRule="auto"/>
-        <w:rPr>
-          <w:rFonts w:ascii="Arial" w:eastAsia="Times New Roman" w:hAnsi="Arial" w:cs="Arial"/>
-          <w:color w:val="000000"/>
-          <w:sz w:val="18"/>
-          <w:szCs w:val="18"/>
-          <w:lang w:val="en-US" w:eastAsia="de-DE"/>
-        </w:rPr>
-      </w:pPr>
-      <w:r>
-        <w:rPr>
-          <w:rFonts w:ascii="Arial" w:eastAsia="Times New Roman" w:hAnsi="Arial" w:cs="Arial"/>
-          <w:color w:val="000000"/>
-          <w:sz w:val="18"/>
-          <w:szCs w:val="18"/>
-          <w:lang w:val="en-US" w:eastAsia="de-DE"/>
-        </w:rPr>
-        <w:t xml:space="preserve">#101 </w:t>
-      </w:r>
-      <w:proofErr w:type="spellStart"/>
-      <w:r>
-        <w:rPr>
-          <w:rFonts w:ascii="Arial" w:eastAsia="Times New Roman" w:hAnsi="Arial" w:cs="Arial"/>
-          <w:color w:val="000000"/>
-          <w:sz w:val="18"/>
-          <w:szCs w:val="18"/>
-          <w:lang w:val="en-US" w:eastAsia="de-DE"/>
-        </w:rPr>
-        <w:t>DisConnect</w:t>
-      </w:r>
-      <w:proofErr w:type="spellEnd"/>
-      <w:r>
-        <w:rPr>
-          <w:rFonts w:ascii="Arial" w:eastAsia="Times New Roman" w:hAnsi="Arial" w:cs="Arial"/>
-          <w:color w:val="000000"/>
-          <w:sz w:val="18"/>
-          <w:szCs w:val="18"/>
-          <w:lang w:val="en-US" w:eastAsia="de-DE"/>
-        </w:rPr>
-        <w:t xml:space="preserve"> Neuron (In-/</w:t>
-      </w:r>
-      <w:proofErr w:type="spellStart"/>
-      <w:r>
-        <w:rPr>
-          <w:rFonts w:ascii="Arial" w:eastAsia="Times New Roman" w:hAnsi="Arial" w:cs="Arial"/>
-          <w:color w:val="000000"/>
-          <w:sz w:val="18"/>
-          <w:szCs w:val="18"/>
-          <w:lang w:val="en-US" w:eastAsia="de-DE"/>
-        </w:rPr>
-        <w:t>OutNeuron</w:t>
-      </w:r>
-      <w:proofErr w:type="spellEnd"/>
-      <w:r>
-        <w:rPr>
-          <w:rFonts w:ascii="Arial" w:eastAsia="Times New Roman" w:hAnsi="Arial" w:cs="Arial"/>
-          <w:color w:val="000000"/>
-          <w:sz w:val="18"/>
-          <w:szCs w:val="18"/>
-          <w:lang w:val="en-US" w:eastAsia="de-DE"/>
-        </w:rPr>
-        <w:t>)</w:t>
+      <w:r>
+        <w:rPr>
+          <w:rFonts w:ascii="Arial" w:eastAsia="Times New Roman" w:hAnsi="Arial" w:cs="Arial"/>
+          <w:color w:val="000000"/>
+          <w:sz w:val="18"/>
+          <w:szCs w:val="18"/>
+          <w:lang w:val="en-US" w:eastAsia="de-DE"/>
+        </w:rPr>
+        <w:t xml:space="preserve"> Neuron (In-/OutNeuron)</w:t>
       </w:r>
     </w:p>
     <w:p>
@@ -4593,29 +3581,7 @@
           <w:szCs w:val="18"/>
           <w:lang w:val="en-US" w:eastAsia="de-DE"/>
         </w:rPr>
-        <w:t xml:space="preserve">#80 </w:t>
-      </w:r>
-      <w:proofErr w:type="spellStart"/>
-      <w:r>
-        <w:rPr>
-          <w:rFonts w:ascii="Arial" w:eastAsia="Times New Roman" w:hAnsi="Arial" w:cs="Arial"/>
-          <w:color w:val="000000"/>
-          <w:sz w:val="18"/>
-          <w:szCs w:val="18"/>
-          <w:lang w:val="en-US" w:eastAsia="de-DE"/>
-        </w:rPr>
-        <w:t>SignalData</w:t>
-      </w:r>
-      <w:proofErr w:type="spellEnd"/>
-      <w:r>
-        <w:rPr>
-          <w:rFonts w:ascii="Arial" w:eastAsia="Times New Roman" w:hAnsi="Arial" w:cs="Arial"/>
-          <w:color w:val="000000"/>
-          <w:sz w:val="18"/>
-          <w:szCs w:val="18"/>
-          <w:lang w:val="en-US" w:eastAsia="de-DE"/>
-        </w:rPr>
-        <w:t xml:space="preserve"> undo/redo</w:t>
+        <w:t>#80 SignalData undo/redo</w:t>
       </w:r>
     </w:p>
     <w:p>
@@ -4723,41 +3689,7 @@
           <w:szCs w:val="18"/>
           <w:lang w:val="en-US" w:eastAsia="de-DE"/>
         </w:rPr>
-        <w:t xml:space="preserve">#76 Improve selection </w:t>
-      </w:r>
-      <w:proofErr w:type="gramStart"/>
-      <w:r>
-        <w:rPr>
-          <w:rFonts w:ascii="Arial" w:eastAsia="Times New Roman" w:hAnsi="Arial" w:cs="Arial"/>
-          <w:color w:val="000000"/>
-          <w:sz w:val="18"/>
-          <w:szCs w:val="18"/>
-          <w:lang w:val="en-US" w:eastAsia="de-DE"/>
-        </w:rPr>
-        <w:t>commands  (</w:t>
-      </w:r>
-      <w:proofErr w:type="spellStart"/>
-      <w:proofErr w:type="gramEnd"/>
-      <w:r>
-        <w:rPr>
-          <w:rFonts w:ascii="Arial" w:eastAsia="Times New Roman" w:hAnsi="Arial" w:cs="Arial"/>
-          <w:color w:val="000000"/>
-          <w:sz w:val="18"/>
-          <w:szCs w:val="18"/>
-          <w:lang w:val="en-US" w:eastAsia="de-DE"/>
-        </w:rPr>
-        <w:t>docu</w:t>
-      </w:r>
-      <w:proofErr w:type="spellEnd"/>
-      <w:r>
-        <w:rPr>
-          <w:rFonts w:ascii="Arial" w:eastAsia="Times New Roman" w:hAnsi="Arial" w:cs="Arial"/>
-          <w:color w:val="000000"/>
-          <w:sz w:val="18"/>
-          <w:szCs w:val="18"/>
-          <w:lang w:val="en-US" w:eastAsia="de-DE"/>
-        </w:rPr>
-        <w:t>!)</w:t>
+        <w:t>#76 Improve selection commands  (docu!)</w:t>
       </w:r>
     </w:p>
     <w:p>
@@ -4830,43 +3762,7 @@
           <w:sz w:val="18"/>
           <w:szCs w:val="18"/>
         </w:rPr>
-        <w:t xml:space="preserve">Ich habe noch eine Idee. Mir ist es manchmal passiert, dass ich ein Modell verworfen habe, aber Teile daraus hätte </w:t>
-      </w:r>
-      <w:proofErr w:type="gramStart"/>
-      <w:r>
-        <w:rPr>
-          <w:rFonts w:ascii="Verdana" w:eastAsia="Times New Roman" w:hAnsi="Verdana"/>
-          <w:sz w:val="18"/>
-          <w:szCs w:val="18"/>
-        </w:rPr>
-        <w:t>weiter verwenden</w:t>
-      </w:r>
-      <w:proofErr w:type="gramEnd"/>
-      <w:r>
-        <w:rPr>
-          <w:rFonts w:ascii="Verdana" w:eastAsia="Times New Roman" w:hAnsi="Verdana"/>
-          <w:sz w:val="18"/>
-          <w:szCs w:val="18"/>
-        </w:rPr>
-        <w:t xml:space="preserve"> können. Kann man solche Teile nicht in einen Zwischenspeicher kopieren um sie in einem anderen Modell zu </w:t>
-      </w:r>
-      <w:proofErr w:type="spellStart"/>
-      <w:r>
-        <w:rPr>
-          <w:rFonts w:ascii="Verdana" w:eastAsia="Times New Roman" w:hAnsi="Verdana"/>
-          <w:sz w:val="18"/>
-          <w:szCs w:val="18"/>
-        </w:rPr>
-        <w:t>verwernden</w:t>
-      </w:r>
-      <w:proofErr w:type="spellEnd"/>
-      <w:r>
-        <w:rPr>
-          <w:rFonts w:ascii="Verdana" w:eastAsia="Times New Roman" w:hAnsi="Verdana"/>
-          <w:sz w:val="18"/>
-          <w:szCs w:val="18"/>
-        </w:rPr>
-        <w:t>?</w:t>
+        <w:t>Ich habe noch eine Idee. Mir ist es manchmal passiert, dass ich ein Modell verworfen habe, aber Teile daraus hätte weiter verwenden können. Kann man solche Teile nicht in einen Zwischenspeicher kopieren um sie in einem anderen Modell zu verwernden?</w:t>
       </w:r>
     </w:p>
     <w:p>
@@ -5004,54 +3900,16 @@
           <w:sz w:val="18"/>
           <w:szCs w:val="18"/>
         </w:rPr>
-        <w:t xml:space="preserve">#69 Statt einzelner Neuronen kann als Signalquelle ein kreisförmiger Bereich des Modells ausgewählt werden. Das Signal berechnet sich als gewichtete Summe aller Neuronen im Kreis, wobei das Gewicht mit dem Quadrat des Abstands vom Mittelpunkt abnimmt. Neuronen am Rand </w:t>
-      </w:r>
-      <w:proofErr w:type="gramStart"/>
+        <w:t xml:space="preserve">#69 Statt einzelner Neuronen kann als Signalquelle ein kreisförmiger Bereich des Modells ausgewählt werden. Das Signal berechnet sich als gewichtete Summe aller Neuronen im Kreis, wobei das Gewicht mit dem Quadrat des Abstands vom Mittelpunkt abnimmt. Neuronen am Rand des Kreis haben praktisch keinen Einfluss, Neuronen in der Mitte den größten. </w:t>
+      </w:r>
       <w:r>
         <w:rPr>
           <w:rFonts w:ascii="Verdana" w:eastAsia="Times New Roman" w:hAnsi="Verdana"/>
           <w:sz w:val="18"/>
           <w:szCs w:val="18"/>
-        </w:rPr>
-        <w:t>des Kreis</w:t>
-      </w:r>
-      <w:proofErr w:type="gramEnd"/>
-      <w:r>
-        <w:rPr>
-          <w:rFonts w:ascii="Verdana" w:eastAsia="Times New Roman" w:hAnsi="Verdana"/>
-          <w:sz w:val="18"/>
-          <w:szCs w:val="18"/>
-        </w:rPr>
-        <w:t xml:space="preserve"> haben praktisch keinen Einfluss, Neuronen in der Mitte den größten. </w:t>
-      </w:r>
-      <w:r>
-        <w:rPr>
-          <w:rFonts w:ascii="Verdana" w:eastAsia="Times New Roman" w:hAnsi="Verdana"/>
-          <w:sz w:val="18"/>
-          <w:szCs w:val="18"/>
           <w:shd w:val="clear" w:color="auto" w:fill="00FFFF"/>
         </w:rPr>
-        <w:t xml:space="preserve">Etwas ähnliches soll </w:t>
-      </w:r>
-      <w:proofErr w:type="gramStart"/>
-      <w:r>
-        <w:rPr>
-          <w:rFonts w:ascii="Verdana" w:eastAsia="Times New Roman" w:hAnsi="Verdana"/>
-          <w:sz w:val="18"/>
-          <w:szCs w:val="18"/>
-          <w:shd w:val="clear" w:color="auto" w:fill="00FFFF"/>
-        </w:rPr>
-        <w:t>ja beim</w:t>
-      </w:r>
-      <w:proofErr w:type="gramEnd"/>
-      <w:r>
-        <w:rPr>
-          <w:rFonts w:ascii="Verdana" w:eastAsia="Times New Roman" w:hAnsi="Verdana"/>
-          <w:sz w:val="18"/>
-          <w:szCs w:val="18"/>
-          <w:shd w:val="clear" w:color="auto" w:fill="00FFFF"/>
-        </w:rPr>
-        <w:t xml:space="preserve"> Monitor rauskommen.  Ich interpretiere das mal als 1</w:t>
+        <w:t>Etwas ähnliches soll ja beim Monitor rauskommen.  Ich interpretiere das mal als 1</w:t>
       </w:r>
     </w:p>
     <w:p>
@@ -5096,21 +3954,13 @@
         </w:numPr>
       </w:pPr>
       <w:r>
-        <w:t xml:space="preserve">#40 Automatisches </w:t>
-      </w:r>
-      <w:proofErr w:type="gramStart"/>
-      <w:r>
-        <w:t>Andocken </w:t>
+        <w:t>#40 Automatisches Andocken </w:t>
       </w:r>
       <w:r>
         <w:t xml:space="preserve"> </w:t>
       </w:r>
       <w:r>
-        <w:t>-</w:t>
-      </w:r>
-      <w:proofErr w:type="gramEnd"/>
-      <w:r>
-        <w:t>&gt; #74 „Große“ Modul-Lösung</w:t>
+        <w:t>-&gt; #74 „Große“ Modul-Lösung</w:t>
       </w:r>
     </w:p>
     <w:p>
@@ -5152,49 +4002,7 @@
         <w:rPr>
           <w:lang w:val="en-US"/>
         </w:rPr>
-        <w:t xml:space="preserve">#60: </w:t>
-      </w:r>
-      <w:proofErr w:type="spellStart"/>
-      <w:r>
-        <w:rPr>
-          <w:lang w:val="en-US"/>
-        </w:rPr>
-        <w:t>Versatz</w:t>
-      </w:r>
-      <w:proofErr w:type="spellEnd"/>
-      <w:r>
-        <w:rPr>
-          <w:lang w:val="en-US"/>
-        </w:rPr>
-        <w:t xml:space="preserve"> </w:t>
-      </w:r>
-      <w:proofErr w:type="spellStart"/>
-      <w:r>
-        <w:rPr>
-          <w:lang w:val="en-US"/>
-        </w:rPr>
-        <w:t>beim</w:t>
-      </w:r>
-      <w:proofErr w:type="spellEnd"/>
-      <w:r>
-        <w:rPr>
-          <w:lang w:val="en-US"/>
-        </w:rPr>
-        <w:t xml:space="preserve"> </w:t>
-      </w:r>
-      <w:proofErr w:type="spellStart"/>
-      <w:r>
-        <w:rPr>
-          <w:lang w:val="en-US"/>
-        </w:rPr>
-        <w:t>Kopieren</w:t>
-      </w:r>
-      <w:proofErr w:type="spellEnd"/>
-      <w:r>
-        <w:rPr>
-          <w:lang w:val="en-US"/>
-        </w:rPr>
-        <w:t xml:space="preserve"> (Paul)</w:t>
+        <w:t>#60: Versatz beim Kopieren (Paul)</w:t>
       </w:r>
     </w:p>
     <w:p>
@@ -5351,37 +4159,16 @@
           <w:sz w:val="18"/>
           <w:szCs w:val="18"/>
         </w:rPr>
-        <w:t xml:space="preserve">Wenn wir nur ein einzelnes Neuron betrachten, könnte man sagen, der Signalpegel ist ein absoluter Wert wird in mV. Wenn wir aber über ein Areal summieren, hängt der Wert völlig davon ab, was ich mathematisch mit den Einzelwerten anstelle (einfach aufsummieren, Mittelwert bilden, über die ganze Fläche gleichmäßig oder mit Betonung der Mitte usw.). Bei einem realen EEG hängt die dargestellte Amplitude ja auch davon ab, wie das Signal zuvor verstärkt oder sonst wie bearbeitet </w:t>
-      </w:r>
-      <w:proofErr w:type="spellStart"/>
-      <w:proofErr w:type="gramStart"/>
+        <w:t>Wenn wir nur ein einzelnes Neuron betrachten, könnte man sagen, der Signalpegel ist ein absoluter Wert wird in mV. Wenn wir aber über ein Areal summieren, hängt der Wert völlig davon ab, was ich mathematisch mit den Einzelwerten anstelle (einfach aufsummieren, Mittelwert bilden, über die ganze Fläche gleichmäßig oder mit Betonung der Mitte usw.). Bei einem realen EEG hängt die dargestellte Amplitude ja auch davon ab, wie das Signal zuvor verstärkt oder sonst wie bearbeitet wurde.</w:t>
+      </w:r>
       <w:r>
         <w:rPr>
           <w:rFonts w:ascii="Verdana" w:eastAsia="Times New Roman" w:hAnsi="Verdana"/>
           <w:sz w:val="18"/>
           <w:szCs w:val="18"/>
-        </w:rPr>
-        <w:t>wurde.</w:t>
-      </w:r>
-      <w:r>
-        <w:rPr>
-          <w:rFonts w:ascii="Verdana" w:eastAsia="Times New Roman" w:hAnsi="Verdana"/>
-          <w:sz w:val="18"/>
-          <w:szCs w:val="18"/>
           <w:u w:val="single"/>
         </w:rPr>
-        <w:t>Beim</w:t>
-      </w:r>
-      <w:proofErr w:type="spellEnd"/>
-      <w:proofErr w:type="gramEnd"/>
-      <w:r>
-        <w:rPr>
-          <w:rFonts w:ascii="Verdana" w:eastAsia="Times New Roman" w:hAnsi="Verdana"/>
-          <w:sz w:val="18"/>
-          <w:szCs w:val="18"/>
-          <w:u w:val="single"/>
-        </w:rPr>
-        <w:t xml:space="preserve"> realen EEG hängt es vor allem davon ab, wieweit der Neuron-Abschnitt vom Sensor entfernt ist. Die dadurch bedingte Dämpfung muss man auspr</w:t>
+        <w:t>Beim realen EEG hängt es vor allem davon ab, wieweit der Neuron-Abschnitt vom Sensor entfernt ist. Die dadurch bedingte Dämpfung muss man auspr</w:t>
       </w:r>
       <w:r>
         <w:rPr>
@@ -5591,39 +4378,64 @@
           <w:lang w:val="en-US"/>
         </w:rPr>
       </w:pPr>
-      <w:proofErr w:type="spellStart"/>
       <w:r>
         <w:rPr>
           <w:lang w:val="en-US"/>
         </w:rPr>
-        <w:t>Markierung</w:t>
-      </w:r>
-      <w:proofErr w:type="spellEnd"/>
+        <w:t xml:space="preserve">Markierung umbenennen. </w:t>
+      </w:r>
       <w:r>
         <w:rPr>
           <w:lang w:val="en-US"/>
         </w:rPr>
-        <w:t xml:space="preserve"> </w:t>
-      </w:r>
-      <w:proofErr w:type="spellStart"/>
-      <w:r>
-        <w:rPr>
+        <w:t>Select colors?</w:t>
+      </w:r>
+    </w:p>
+    <w:p>
+      <w:pPr>
+        <w:spacing w:after="0" w:line="240" w:lineRule="auto"/>
+        <w:rPr>
+          <w:rFonts w:ascii="Arial" w:hAnsi="Arial" w:cs="Arial"/>
+          <w:sz w:val="18"/>
+          <w:szCs w:val="18"/>
           <w:lang w:val="en-US"/>
         </w:rPr>
-        <w:t>umbenennen</w:t>
-      </w:r>
-      <w:proofErr w:type="spellEnd"/>
-      <w:r>
-        <w:rPr>
+      </w:pPr>
+      <w:r>
+        <w:rPr>
+          <w:rFonts w:ascii="Arial" w:hAnsi="Arial" w:cs="Arial"/>
+          <w:sz w:val="18"/>
+          <w:szCs w:val="18"/>
           <w:lang w:val="en-US"/>
         </w:rPr>
-        <w:t xml:space="preserve">. </w:t>
-      </w:r>
-      <w:r>
-        <w:rPr>
+        <w:t xml:space="preserve">Fixed </w:t>
+      </w:r>
+      <w:r>
+        <w:rPr>
+          <w:rFonts w:ascii="Arial" w:hAnsi="Arial" w:cs="Arial"/>
+          <w:sz w:val="18"/>
+          <w:szCs w:val="18"/>
           <w:lang w:val="en-US"/>
         </w:rPr>
-        <w:t>Select colors?</w:t>
+        <w:t xml:space="preserve">#41 </w:t>
+      </w:r>
+      <w:r>
+        <w:rPr>
+          <w:rFonts w:ascii="Arial" w:hAnsi="Arial" w:cs="Arial"/>
+          <w:sz w:val="18"/>
+          <w:szCs w:val="18"/>
+          <w:lang w:val="en-US"/>
+        </w:rPr>
+        <w:t>-</w:t>
+      </w:r>
+      <w:r>
+        <w:rPr>
+          <w:rFonts w:ascii="Arial" w:hAnsi="Arial" w:cs="Arial"/>
+          <w:sz w:val="18"/>
+          <w:szCs w:val="18"/>
+          <w:lang w:val="en-US"/>
+        </w:rPr>
+        <w:t xml:space="preserve"> Bug: ESC on Analyze not working</w:t>
       </w:r>
     </w:p>
     <w:p>
@@ -5652,7 +4464,7 @@
           <w:szCs w:val="18"/>
           <w:lang w:val="en-US"/>
         </w:rPr>
-        <w:t xml:space="preserve">#41 </w:t>
+        <w:t xml:space="preserve">#42 </w:t>
       </w:r>
       <w:r>
         <w:rPr>
@@ -5670,7 +4482,7 @@
           <w:szCs w:val="18"/>
           <w:lang w:val="en-US"/>
         </w:rPr>
-        <w:t xml:space="preserve"> Bug: ESC on Analyze not working</w:t>
+        <w:t xml:space="preserve"> Analyse finds nothing -&gt; model zooms and scrolls away</w:t>
       </w:r>
     </w:p>
     <w:p>
@@ -5680,6 +4492,113 @@
           <w:rFonts w:ascii="Arial" w:hAnsi="Arial" w:cs="Arial"/>
           <w:sz w:val="18"/>
           <w:szCs w:val="18"/>
+        </w:rPr>
+      </w:pPr>
+      <w:r>
+        <w:rPr>
+          <w:rFonts w:ascii="Arial" w:hAnsi="Arial" w:cs="Arial"/>
+          <w:sz w:val="18"/>
+          <w:szCs w:val="18"/>
+        </w:rPr>
+        <w:t xml:space="preserve">Fixed #43 - Es treten Fehler auf, wenn ich Veränderungen in diesem Modell vornehme (Keine Ausführung des </w:t>
+      </w:r>
+      <w:r>
+        <w:rPr>
+          <w:rFonts w:ascii="Arial" w:hAnsi="Arial" w:cs="Arial"/>
+          <w:sz w:val="18"/>
+          <w:szCs w:val="18"/>
+        </w:rPr>
+        <w:t>Fi</w:t>
+      </w:r>
+      <w:r>
+        <w:rPr>
+          <w:rFonts w:ascii="Arial" w:hAnsi="Arial" w:cs="Arial"/>
+          <w:sz w:val="18"/>
+          <w:szCs w:val="18"/>
+        </w:rPr>
+        <w:t xml:space="preserve">xed </w:t>
+      </w:r>
+      <w:r>
+        <w:rPr>
+          <w:rFonts w:ascii="Arial" w:hAnsi="Arial" w:cs="Arial"/>
+          <w:sz w:val="18"/>
+          <w:szCs w:val="18"/>
+        </w:rPr>
+        <w:t xml:space="preserve">#46 </w:t>
+      </w:r>
+      <w:r>
+        <w:rPr>
+          <w:rFonts w:ascii="Arial" w:hAnsi="Arial" w:cs="Arial"/>
+          <w:sz w:val="18"/>
+          <w:szCs w:val="18"/>
+        </w:rPr>
+        <w:t xml:space="preserve">- </w:t>
+      </w:r>
+      <w:r>
+        <w:rPr>
+          <w:rFonts w:ascii="Arial" w:hAnsi="Arial" w:cs="Arial"/>
+          <w:sz w:val="18"/>
+          <w:szCs w:val="18"/>
+        </w:rPr>
+        <w:t>Bug: reading monitor config, unknown symbolic name -&gt; exception unhandled</w:t>
+      </w:r>
+    </w:p>
+    <w:p>
+      <w:pPr>
+        <w:spacing w:after="0" w:line="240" w:lineRule="auto"/>
+        <w:rPr>
+          <w:rFonts w:ascii="Arial" w:hAnsi="Arial" w:cs="Arial"/>
+          <w:sz w:val="18"/>
+          <w:szCs w:val="18"/>
+        </w:rPr>
+      </w:pPr>
+      <w:r>
+        <w:rPr>
+          <w:rFonts w:ascii="Arial" w:hAnsi="Arial" w:cs="Arial"/>
+          <w:sz w:val="18"/>
+          <w:szCs w:val="18"/>
+        </w:rPr>
+        <w:t>Befehls Outgoing Dendrite) und es schließt nicht korrekt (auch einmal abgestürzt, einmal normal beendet).</w:t>
+      </w:r>
+    </w:p>
+    <w:p>
+      <w:pPr>
+        <w:spacing w:after="0" w:line="240" w:lineRule="auto"/>
+        <w:rPr>
+          <w:rFonts w:ascii="Arial" w:hAnsi="Arial" w:cs="Arial"/>
+          <w:sz w:val="18"/>
+          <w:szCs w:val="18"/>
+        </w:rPr>
+      </w:pPr>
+    </w:p>
+    <w:p>
+      <w:pPr>
+        <w:rPr>
+          <w:rFonts w:ascii="Arial" w:eastAsia="Times New Roman" w:hAnsi="Arial" w:cs="Arial"/>
+          <w:color w:val="000000"/>
+          <w:sz w:val="18"/>
+          <w:szCs w:val="18"/>
+          <w:lang w:eastAsia="de-DE"/>
+        </w:rPr>
+      </w:pPr>
+      <w:r>
+        <w:rPr>
+          <w:rFonts w:ascii="Arial" w:eastAsia="Times New Roman" w:hAnsi="Arial" w:cs="Arial"/>
+          <w:color w:val="000000"/>
+          <w:sz w:val="18"/>
+          <w:szCs w:val="18"/>
+          <w:lang w:eastAsia="de-DE"/>
+        </w:rPr>
+        <w:t>Implemented #36 Zweites Fenster Überblick/Details (Paul)</w:t>
+      </w:r>
+    </w:p>
+    <w:p>
+      <w:pPr>
+        <w:spacing w:after="0" w:line="240" w:lineRule="auto"/>
+        <w:rPr>
+          <w:rFonts w:ascii="Arial" w:hAnsi="Arial" w:cs="Arial"/>
+          <w:sz w:val="18"/>
+          <w:szCs w:val="18"/>
           <w:lang w:val="en-US"/>
         </w:rPr>
       </w:pPr>
@@ -5690,17 +4609,19 @@
           <w:szCs w:val="18"/>
           <w:lang w:val="en-US"/>
         </w:rPr>
-        <w:t xml:space="preserve">Fixed </w:t>
-      </w:r>
-      <w:r>
+        <w:t>Implemented #28 Stop on trigger </w:t>
+      </w:r>
+    </w:p>
+    <w:p>
+      <w:pPr>
+        <w:spacing w:after="0" w:line="240" w:lineRule="auto"/>
         <w:rPr>
           <w:rFonts w:ascii="Arial" w:hAnsi="Arial" w:cs="Arial"/>
           <w:sz w:val="18"/>
           <w:szCs w:val="18"/>
           <w:lang w:val="en-US"/>
         </w:rPr>
-        <w:t xml:space="preserve">#42 </w:t>
-      </w:r>
+      </w:pPr>
       <w:r>
         <w:rPr>
           <w:rFonts w:ascii="Arial" w:hAnsi="Arial" w:cs="Arial"/>
@@ -5708,7 +4629,7 @@
           <w:szCs w:val="18"/>
           <w:lang w:val="en-US"/>
         </w:rPr>
-        <w:t>-</w:t>
+        <w:t xml:space="preserve">Implemented </w:t>
       </w:r>
       <w:r>
         <w:rPr>
@@ -5717,9 +4638,8 @@
           <w:szCs w:val="18"/>
           <w:lang w:val="en-US"/>
         </w:rPr>
-        <w:t xml:space="preserve"> </w:t>
-      </w:r>
-      <w:proofErr w:type="spellStart"/>
+        <w:t>#35 (Input-)Neuron an Neuron andocken</w:t>
+      </w:r>
       <w:r>
         <w:rPr>
           <w:rFonts w:ascii="Arial" w:hAnsi="Arial" w:cs="Arial"/>
@@ -5727,356 +4647,12 @@
           <w:szCs w:val="18"/>
           <w:lang w:val="en-US"/>
         </w:rPr>
-        <w:t>Analyse</w:t>
-      </w:r>
-      <w:proofErr w:type="spellEnd"/>
-      <w:r>
-        <w:rPr>
-          <w:rFonts w:ascii="Arial" w:hAnsi="Arial" w:cs="Arial"/>
-          <w:sz w:val="18"/>
-          <w:szCs w:val="18"/>
-          <w:lang w:val="en-US"/>
-        </w:rPr>
-        <w:t xml:space="preserve"> finds nothing -&gt; model zooms and scrolls away</w:t>
-      </w:r>
-    </w:p>
-    <w:p>
-      <w:pPr>
-        <w:spacing w:after="0" w:line="240" w:lineRule="auto"/>
-        <w:rPr>
-          <w:rFonts w:ascii="Arial" w:hAnsi="Arial" w:cs="Arial"/>
-          <w:sz w:val="18"/>
-          <w:szCs w:val="18"/>
-        </w:rPr>
-      </w:pPr>
-      <w:r>
-        <w:rPr>
-          <w:rFonts w:ascii="Arial" w:hAnsi="Arial" w:cs="Arial"/>
-          <w:sz w:val="18"/>
-          <w:szCs w:val="18"/>
-        </w:rPr>
-        <w:t xml:space="preserve">Fixed #43 - Es treten Fehler auf, wenn ich Veränderungen in diesem Modell vornehme (Keine Ausführung des </w:t>
-      </w:r>
-      <w:r>
-        <w:rPr>
-          <w:rFonts w:ascii="Arial" w:hAnsi="Arial" w:cs="Arial"/>
-          <w:sz w:val="18"/>
-          <w:szCs w:val="18"/>
-        </w:rPr>
-        <w:t>Fi</w:t>
-      </w:r>
-      <w:r>
-        <w:rPr>
-          <w:rFonts w:ascii="Arial" w:hAnsi="Arial" w:cs="Arial"/>
-          <w:sz w:val="18"/>
-          <w:szCs w:val="18"/>
-        </w:rPr>
-        <w:t xml:space="preserve">xed </w:t>
-      </w:r>
-      <w:r>
-        <w:rPr>
-          <w:rFonts w:ascii="Arial" w:hAnsi="Arial" w:cs="Arial"/>
-          <w:sz w:val="18"/>
-          <w:szCs w:val="18"/>
-        </w:rPr>
-        <w:t xml:space="preserve">#46 </w:t>
-      </w:r>
-      <w:r>
-        <w:rPr>
-          <w:rFonts w:ascii="Arial" w:hAnsi="Arial" w:cs="Arial"/>
-          <w:sz w:val="18"/>
-          <w:szCs w:val="18"/>
-        </w:rPr>
-        <w:t xml:space="preserve">- </w:t>
-      </w:r>
-      <w:r>
-        <w:rPr>
-          <w:rFonts w:ascii="Arial" w:hAnsi="Arial" w:cs="Arial"/>
-          <w:sz w:val="18"/>
-          <w:szCs w:val="18"/>
-        </w:rPr>
-        <w:t xml:space="preserve">Bug: </w:t>
-      </w:r>
-      <w:proofErr w:type="spellStart"/>
-      <w:r>
-        <w:rPr>
-          <w:rFonts w:ascii="Arial" w:hAnsi="Arial" w:cs="Arial"/>
-          <w:sz w:val="18"/>
-          <w:szCs w:val="18"/>
-        </w:rPr>
-        <w:t>reading</w:t>
-      </w:r>
-      <w:proofErr w:type="spellEnd"/>
-      <w:r>
-        <w:rPr>
-          <w:rFonts w:ascii="Arial" w:hAnsi="Arial" w:cs="Arial"/>
-          <w:sz w:val="18"/>
-          <w:szCs w:val="18"/>
-        </w:rPr>
-        <w:t xml:space="preserve"> monitor </w:t>
-      </w:r>
-      <w:proofErr w:type="spellStart"/>
-      <w:r>
-        <w:rPr>
-          <w:rFonts w:ascii="Arial" w:hAnsi="Arial" w:cs="Arial"/>
-          <w:sz w:val="18"/>
-          <w:szCs w:val="18"/>
-        </w:rPr>
-        <w:t>config</w:t>
-      </w:r>
-      <w:proofErr w:type="spellEnd"/>
-      <w:r>
-        <w:rPr>
-          <w:rFonts w:ascii="Arial" w:hAnsi="Arial" w:cs="Arial"/>
-          <w:sz w:val="18"/>
-          <w:szCs w:val="18"/>
-        </w:rPr>
-        <w:t xml:space="preserve">, </w:t>
-      </w:r>
-      <w:proofErr w:type="spellStart"/>
-      <w:r>
-        <w:rPr>
-          <w:rFonts w:ascii="Arial" w:hAnsi="Arial" w:cs="Arial"/>
-          <w:sz w:val="18"/>
-          <w:szCs w:val="18"/>
-        </w:rPr>
-        <w:t>unknown</w:t>
-      </w:r>
-      <w:proofErr w:type="spellEnd"/>
-      <w:r>
-        <w:rPr>
-          <w:rFonts w:ascii="Arial" w:hAnsi="Arial" w:cs="Arial"/>
-          <w:sz w:val="18"/>
-          <w:szCs w:val="18"/>
-        </w:rPr>
-        <w:t xml:space="preserve"> </w:t>
-      </w:r>
-      <w:proofErr w:type="spellStart"/>
-      <w:r>
-        <w:rPr>
-          <w:rFonts w:ascii="Arial" w:hAnsi="Arial" w:cs="Arial"/>
-          <w:sz w:val="18"/>
-          <w:szCs w:val="18"/>
-        </w:rPr>
-        <w:t>symbolic</w:t>
-      </w:r>
-      <w:proofErr w:type="spellEnd"/>
-      <w:r>
-        <w:rPr>
-          <w:rFonts w:ascii="Arial" w:hAnsi="Arial" w:cs="Arial"/>
-          <w:sz w:val="18"/>
-          <w:szCs w:val="18"/>
-        </w:rPr>
-        <w:t xml:space="preserve"> </w:t>
-      </w:r>
-      <w:proofErr w:type="spellStart"/>
-      <w:r>
-        <w:rPr>
-          <w:rFonts w:ascii="Arial" w:hAnsi="Arial" w:cs="Arial"/>
-          <w:sz w:val="18"/>
-          <w:szCs w:val="18"/>
-        </w:rPr>
-        <w:t>name</w:t>
-      </w:r>
-      <w:proofErr w:type="spellEnd"/>
-      <w:r>
-        <w:rPr>
-          <w:rFonts w:ascii="Arial" w:hAnsi="Arial" w:cs="Arial"/>
-          <w:sz w:val="18"/>
-          <w:szCs w:val="18"/>
-        </w:rPr>
-        <w:t xml:space="preserve"> -&gt; </w:t>
-      </w:r>
-      <w:proofErr w:type="spellStart"/>
-      <w:r>
-        <w:rPr>
-          <w:rFonts w:ascii="Arial" w:hAnsi="Arial" w:cs="Arial"/>
-          <w:sz w:val="18"/>
-          <w:szCs w:val="18"/>
-        </w:rPr>
-        <w:t>exception</w:t>
-      </w:r>
-      <w:proofErr w:type="spellEnd"/>
-      <w:r>
-        <w:rPr>
-          <w:rFonts w:ascii="Arial" w:hAnsi="Arial" w:cs="Arial"/>
-          <w:sz w:val="18"/>
-          <w:szCs w:val="18"/>
-        </w:rPr>
-        <w:t xml:space="preserve"> </w:t>
-      </w:r>
-      <w:proofErr w:type="spellStart"/>
-      <w:r>
-        <w:rPr>
-          <w:rFonts w:ascii="Arial" w:hAnsi="Arial" w:cs="Arial"/>
-          <w:sz w:val="18"/>
-          <w:szCs w:val="18"/>
-        </w:rPr>
-        <w:t>unhandled</w:t>
-      </w:r>
-      <w:proofErr w:type="spellEnd"/>
-    </w:p>
-    <w:p>
-      <w:pPr>
-        <w:spacing w:after="0" w:line="240" w:lineRule="auto"/>
-        <w:rPr>
-          <w:rFonts w:ascii="Arial" w:hAnsi="Arial" w:cs="Arial"/>
-          <w:sz w:val="18"/>
-          <w:szCs w:val="18"/>
-        </w:rPr>
-      </w:pPr>
-      <w:r>
-        <w:rPr>
-          <w:rFonts w:ascii="Arial" w:hAnsi="Arial" w:cs="Arial"/>
-          <w:sz w:val="18"/>
-          <w:szCs w:val="18"/>
-        </w:rPr>
-        <w:t>Befehls Outgoing Dendrite) und es schließt nicht korrekt (auch einmal abgestürzt, einmal normal beendet).</w:t>
-      </w:r>
-    </w:p>
-    <w:p>
-      <w:pPr>
-        <w:spacing w:after="0" w:line="240" w:lineRule="auto"/>
-        <w:rPr>
-          <w:rFonts w:ascii="Arial" w:hAnsi="Arial" w:cs="Arial"/>
-          <w:sz w:val="18"/>
-          <w:szCs w:val="18"/>
-        </w:rPr>
-      </w:pPr>
-    </w:p>
-    <w:p>
-      <w:pPr>
-        <w:rPr>
-          <w:rFonts w:ascii="Arial" w:eastAsia="Times New Roman" w:hAnsi="Arial" w:cs="Arial"/>
-          <w:color w:val="000000"/>
-          <w:sz w:val="18"/>
-          <w:szCs w:val="18"/>
-          <w:lang w:eastAsia="de-DE"/>
-        </w:rPr>
-      </w:pPr>
-      <w:proofErr w:type="spellStart"/>
-      <w:r>
-        <w:rPr>
-          <w:rFonts w:ascii="Arial" w:eastAsia="Times New Roman" w:hAnsi="Arial" w:cs="Arial"/>
-          <w:color w:val="000000"/>
-          <w:sz w:val="18"/>
-          <w:szCs w:val="18"/>
-          <w:lang w:eastAsia="de-DE"/>
-        </w:rPr>
-        <w:t>Implemented</w:t>
-      </w:r>
-      <w:proofErr w:type="spellEnd"/>
-      <w:r>
-        <w:rPr>
-          <w:rFonts w:ascii="Arial" w:eastAsia="Times New Roman" w:hAnsi="Arial" w:cs="Arial"/>
-          <w:color w:val="000000"/>
-          <w:sz w:val="18"/>
-          <w:szCs w:val="18"/>
-          <w:lang w:eastAsia="de-DE"/>
-        </w:rPr>
-        <w:t xml:space="preserve"> #36 Zweites Fenster Überblick/Details (Paul)</w:t>
-      </w:r>
-    </w:p>
-    <w:p>
-      <w:pPr>
-        <w:spacing w:after="0" w:line="240" w:lineRule="auto"/>
-        <w:rPr>
-          <w:rFonts w:ascii="Arial" w:hAnsi="Arial" w:cs="Arial"/>
-          <w:sz w:val="18"/>
-          <w:szCs w:val="18"/>
-          <w:lang w:val="en-US"/>
-        </w:rPr>
-      </w:pPr>
-      <w:r>
-        <w:rPr>
-          <w:rFonts w:ascii="Arial" w:hAnsi="Arial" w:cs="Arial"/>
-          <w:sz w:val="18"/>
-          <w:szCs w:val="18"/>
-          <w:lang w:val="en-US"/>
-        </w:rPr>
-        <w:t>Implemented #28 Stop on trigger </w:t>
-      </w:r>
-    </w:p>
-    <w:p>
-      <w:pPr>
-        <w:spacing w:after="0" w:line="240" w:lineRule="auto"/>
-        <w:rPr>
-          <w:rFonts w:ascii="Arial" w:hAnsi="Arial" w:cs="Arial"/>
-          <w:sz w:val="18"/>
-          <w:szCs w:val="18"/>
-          <w:lang w:val="en-US"/>
-        </w:rPr>
-      </w:pPr>
-      <w:r>
-        <w:rPr>
-          <w:rFonts w:ascii="Arial" w:hAnsi="Arial" w:cs="Arial"/>
-          <w:sz w:val="18"/>
-          <w:szCs w:val="18"/>
-          <w:lang w:val="en-US"/>
-        </w:rPr>
-        <w:t xml:space="preserve">Implemented </w:t>
-      </w:r>
-      <w:r>
-        <w:rPr>
-          <w:rFonts w:ascii="Arial" w:hAnsi="Arial" w:cs="Arial"/>
-          <w:sz w:val="18"/>
-          <w:szCs w:val="18"/>
-          <w:lang w:val="en-US"/>
-        </w:rPr>
-        <w:t xml:space="preserve">#35 (Input-)Neuron </w:t>
-      </w:r>
-      <w:proofErr w:type="gramStart"/>
-      <w:r>
-        <w:rPr>
-          <w:rFonts w:ascii="Arial" w:hAnsi="Arial" w:cs="Arial"/>
-          <w:sz w:val="18"/>
-          <w:szCs w:val="18"/>
-          <w:lang w:val="en-US"/>
-        </w:rPr>
-        <w:t>an</w:t>
-      </w:r>
-      <w:proofErr w:type="gramEnd"/>
-      <w:r>
-        <w:rPr>
-          <w:rFonts w:ascii="Arial" w:hAnsi="Arial" w:cs="Arial"/>
-          <w:sz w:val="18"/>
-          <w:szCs w:val="18"/>
-          <w:lang w:val="en-US"/>
-        </w:rPr>
-        <w:t xml:space="preserve"> Neuron </w:t>
-      </w:r>
-      <w:proofErr w:type="spellStart"/>
-      <w:r>
-        <w:rPr>
-          <w:rFonts w:ascii="Arial" w:hAnsi="Arial" w:cs="Arial"/>
-          <w:sz w:val="18"/>
-          <w:szCs w:val="18"/>
-          <w:lang w:val="en-US"/>
-        </w:rPr>
-        <w:t>andocken</w:t>
-      </w:r>
-      <w:proofErr w:type="spellEnd"/>
-      <w:r>
-        <w:rPr>
-          <w:rFonts w:ascii="Arial" w:hAnsi="Arial" w:cs="Arial"/>
-          <w:sz w:val="18"/>
-          <w:szCs w:val="18"/>
-          <w:lang w:val="en-US"/>
-        </w:rPr>
         <w:br/>
       </w:r>
     </w:p>
     <w:p>
       <w:r>
-        <w:t xml:space="preserve">==================== </w:t>
-      </w:r>
-      <w:proofErr w:type="gramStart"/>
-      <w:r>
-        <w:t>Email</w:t>
-      </w:r>
-      <w:proofErr w:type="gramEnd"/>
-      <w:r>
-        <w:t xml:space="preserve"> 23.04.2020 ======================================</w:t>
+        <w:t>==================== Email 23.04.2020 ======================================</w:t>
       </w:r>
     </w:p>
     <w:p>
@@ -6156,13 +4732,8 @@
       <w:r>
         <w:t xml:space="preserve">sich als </w:t>
       </w:r>
-      <w:proofErr w:type="gramStart"/>
-      <w:r>
-        <w:t>extrem aufwendig</w:t>
-      </w:r>
-      <w:proofErr w:type="gramEnd"/>
-      <w:r>
-        <w:t xml:space="preserve"> </w:t>
+      <w:r>
+        <w:t xml:space="preserve">extrem aufwendig </w:t>
       </w:r>
       <w:r>
         <w:t>herausstellen</w:t>

</xml_diff>

<commit_message>
work on StimulusDesigner, intermediate version
</commit_message>
<xml_diff>
--- a/NNet/Issues.docx
+++ b/NNet/Issues.docx
@@ -21,7 +21,117 @@
           <w:sz w:val="18"/>
           <w:szCs w:val="18"/>
         </w:rPr>
-        <w:t>Dass die Shift-Taste mit rein kommt, ist überraschend. Wenn außer Ctrl/strg eine weitere Taste eine Rolle spielt, solltest du das extra ankündigen in einer email, weil es so ungewohnt ist. Was mit S... anfängt, ist irgendwie bei Befehlen automatisch strg bei mir.</w:t>
+        <w:t xml:space="preserve">Dass die Shift-Taste mit </w:t>
+      </w:r>
+      <w:proofErr w:type="gramStart"/>
+      <w:r>
+        <w:rPr>
+          <w:rFonts w:ascii="Verdana" w:eastAsia="Times New Roman" w:hAnsi="Verdana"/>
+          <w:sz w:val="18"/>
+          <w:szCs w:val="18"/>
+        </w:rPr>
+        <w:t>rein kommt</w:t>
+      </w:r>
+      <w:proofErr w:type="gramEnd"/>
+      <w:r>
+        <w:rPr>
+          <w:rFonts w:ascii="Verdana" w:eastAsia="Times New Roman" w:hAnsi="Verdana"/>
+          <w:sz w:val="18"/>
+          <w:szCs w:val="18"/>
+        </w:rPr>
+        <w:t xml:space="preserve">, ist überraschend. Wenn außer </w:t>
+      </w:r>
+      <w:proofErr w:type="spellStart"/>
+      <w:r>
+        <w:rPr>
+          <w:rFonts w:ascii="Verdana" w:eastAsia="Times New Roman" w:hAnsi="Verdana"/>
+          <w:sz w:val="18"/>
+          <w:szCs w:val="18"/>
+        </w:rPr>
+        <w:t>Ctrl</w:t>
+      </w:r>
+      <w:proofErr w:type="spellEnd"/>
+      <w:r>
+        <w:rPr>
+          <w:rFonts w:ascii="Verdana" w:eastAsia="Times New Roman" w:hAnsi="Verdana"/>
+          <w:sz w:val="18"/>
+          <w:szCs w:val="18"/>
+        </w:rPr>
+        <w:t>/</w:t>
+      </w:r>
+      <w:proofErr w:type="spellStart"/>
+      <w:r>
+        <w:rPr>
+          <w:rFonts w:ascii="Verdana" w:eastAsia="Times New Roman" w:hAnsi="Verdana"/>
+          <w:sz w:val="18"/>
+          <w:szCs w:val="18"/>
+        </w:rPr>
+        <w:t>strg</w:t>
+      </w:r>
+      <w:proofErr w:type="spellEnd"/>
+      <w:r>
+        <w:rPr>
+          <w:rFonts w:ascii="Verdana" w:eastAsia="Times New Roman" w:hAnsi="Verdana"/>
+          <w:sz w:val="18"/>
+          <w:szCs w:val="18"/>
+        </w:rPr>
+        <w:t xml:space="preserve"> eine weitere Taste eine Rolle spielt, solltest du das extra ankündigen in einer </w:t>
+      </w:r>
+      <w:proofErr w:type="spellStart"/>
+      <w:proofErr w:type="gramStart"/>
+      <w:r>
+        <w:rPr>
+          <w:rFonts w:ascii="Verdana" w:eastAsia="Times New Roman" w:hAnsi="Verdana"/>
+          <w:sz w:val="18"/>
+          <w:szCs w:val="18"/>
+        </w:rPr>
+        <w:t>email</w:t>
+      </w:r>
+      <w:proofErr w:type="spellEnd"/>
+      <w:proofErr w:type="gramEnd"/>
+      <w:r>
+        <w:rPr>
+          <w:rFonts w:ascii="Verdana" w:eastAsia="Times New Roman" w:hAnsi="Verdana"/>
+          <w:sz w:val="18"/>
+          <w:szCs w:val="18"/>
+        </w:rPr>
+        <w:t xml:space="preserve">, weil es so ungewohnt ist. Was mit </w:t>
+      </w:r>
+      <w:proofErr w:type="gramStart"/>
+      <w:r>
+        <w:rPr>
+          <w:rFonts w:ascii="Verdana" w:eastAsia="Times New Roman" w:hAnsi="Verdana"/>
+          <w:sz w:val="18"/>
+          <w:szCs w:val="18"/>
+        </w:rPr>
+        <w:t>S...</w:t>
+      </w:r>
+      <w:proofErr w:type="gramEnd"/>
+      <w:r>
+        <w:rPr>
+          <w:rFonts w:ascii="Verdana" w:eastAsia="Times New Roman" w:hAnsi="Verdana"/>
+          <w:sz w:val="18"/>
+          <w:szCs w:val="18"/>
+        </w:rPr>
+        <w:t xml:space="preserve"> anfängt, ist irgendwie bei Befehlen automatisch </w:t>
+      </w:r>
+      <w:proofErr w:type="spellStart"/>
+      <w:r>
+        <w:rPr>
+          <w:rFonts w:ascii="Verdana" w:eastAsia="Times New Roman" w:hAnsi="Verdana"/>
+          <w:sz w:val="18"/>
+          <w:szCs w:val="18"/>
+        </w:rPr>
+        <w:t>strg</w:t>
+      </w:r>
+      <w:proofErr w:type="spellEnd"/>
+      <w:r>
+        <w:rPr>
+          <w:rFonts w:ascii="Verdana" w:eastAsia="Times New Roman" w:hAnsi="Verdana"/>
+          <w:sz w:val="18"/>
+          <w:szCs w:val="18"/>
+        </w:rPr>
+        <w:t xml:space="preserve"> bei mir.</w:t>
       </w:r>
     </w:p>
     <w:p>
@@ -42,14 +152,30 @@
       </w:r>
     </w:p>
     <w:p>
-      <w:r>
-        <w:t>Latest Issue #</w:t>
+      <w:proofErr w:type="spellStart"/>
+      <w:r>
+        <w:t>Latest</w:t>
+      </w:r>
+      <w:proofErr w:type="spellEnd"/>
+      <w:r>
+        <w:t xml:space="preserve"> </w:t>
+      </w:r>
+      <w:proofErr w:type="spellStart"/>
+      <w:r>
+        <w:t>Issue</w:t>
+      </w:r>
+      <w:proofErr w:type="spellEnd"/>
+      <w:r>
+        <w:t xml:space="preserve"> #</w:t>
       </w:r>
       <w:r>
         <w:t>1</w:t>
       </w:r>
       <w:r>
-        <w:t>40</w:t>
+        <w:t>4</w:t>
+      </w:r>
+      <w:r>
+        <w:t>1</w:t>
       </w:r>
     </w:p>
     <w:p/>
@@ -102,8 +228,18 @@
                 <w:color w:val="000000"/>
                 <w:lang w:eastAsia="de-DE"/>
               </w:rPr>
-              <w:t>Show stopper</w:t>
+              <w:t xml:space="preserve">Show </w:t>
             </w:r>
+            <w:proofErr w:type="spellStart"/>
+            <w:r>
+              <w:rPr>
+                <w:rFonts w:ascii="Calibri" w:eastAsia="Times New Roman" w:hAnsi="Calibri" w:cs="Calibri"/>
+                <w:color w:val="000000"/>
+                <w:lang w:eastAsia="de-DE"/>
+              </w:rPr>
+              <w:t>stopper</w:t>
+            </w:r>
+            <w:proofErr w:type="spellEnd"/>
           </w:p>
         </w:tc>
         <w:tc>
@@ -156,36 +292,6 @@
                 <w:lang w:val="en-US" w:eastAsia="de-DE"/>
               </w:rPr>
             </w:pPr>
-            <w:r>
-              <w:rPr>
-                <w:rFonts w:ascii="Arial" w:eastAsia="Times New Roman" w:hAnsi="Arial" w:cs="Arial"/>
-                <w:color w:val="24292E"/>
-                <w:sz w:val="18"/>
-                <w:szCs w:val="18"/>
-                <w:lang w:val="en-US" w:eastAsia="de-DE"/>
-              </w:rPr>
-              <w:t>#129 DeleteSelection cras</w:t>
-            </w:r>
-            <w:r>
-              <w:rPr>
-                <w:rFonts w:ascii="Arial" w:eastAsia="Times New Roman" w:hAnsi="Arial" w:cs="Arial"/>
-                <w:color w:val="24292E"/>
-                <w:sz w:val="18"/>
-                <w:szCs w:val="18"/>
-                <w:lang w:val="en-US" w:eastAsia="de-DE"/>
-              </w:rPr>
-              <w:t>h</w:t>
-            </w:r>
-            <w:r>
-              <w:rPr>
-                <w:rFonts w:ascii="Arial" w:eastAsia="Times New Roman" w:hAnsi="Arial" w:cs="Arial"/>
-                <w:color w:val="24292E"/>
-                <w:sz w:val="18"/>
-                <w:szCs w:val="18"/>
-                <w:lang w:val="en-US" w:eastAsia="de-DE"/>
-              </w:rPr>
-              <w:t xml:space="preserve"> (see #123)</w:t>
-            </w:r>
           </w:p>
         </w:tc>
         <w:tc>
@@ -360,8 +466,18 @@
                 <w:color w:val="000000"/>
                 <w:lang w:eastAsia="de-DE"/>
               </w:rPr>
-              <w:t>High value</w:t>
+              <w:t xml:space="preserve">High </w:t>
             </w:r>
+            <w:proofErr w:type="spellStart"/>
+            <w:r>
+              <w:rPr>
+                <w:rFonts w:ascii="Calibri" w:eastAsia="Times New Roman" w:hAnsi="Calibri" w:cs="Calibri"/>
+                <w:color w:val="000000"/>
+                <w:lang w:eastAsia="de-DE"/>
+              </w:rPr>
+              <w:t>value</w:t>
+            </w:r>
+            <w:proofErr w:type="spellEnd"/>
           </w:p>
         </w:tc>
         <w:tc>
@@ -377,6 +493,60 @@
             <w:shd w:val="clear" w:color="000000" w:fill="A9D08E"/>
             <w:vAlign w:val="center"/>
           </w:tcPr>
+          <w:p>
+            <w:pPr>
+              <w:spacing w:after="0" w:line="240" w:lineRule="auto"/>
+              <w:rPr>
+                <w:rFonts w:ascii="Arial" w:eastAsia="Times New Roman" w:hAnsi="Arial" w:cs="Arial"/>
+                <w:color w:val="24292E"/>
+                <w:sz w:val="18"/>
+                <w:szCs w:val="18"/>
+                <w:lang w:val="en-US" w:eastAsia="de-DE"/>
+              </w:rPr>
+            </w:pPr>
+            <w:r>
+              <w:rPr>
+                <w:rFonts w:ascii="Arial" w:eastAsia="Times New Roman" w:hAnsi="Arial" w:cs="Arial"/>
+                <w:color w:val="24292E"/>
+                <w:sz w:val="18"/>
+                <w:szCs w:val="18"/>
+                <w:lang w:val="en-US" w:eastAsia="de-DE"/>
+              </w:rPr>
+              <w:t>#141</w:t>
+            </w:r>
+            <w:r>
+              <w:rPr>
+                <w:rFonts w:ascii="Arial" w:eastAsia="Times New Roman" w:hAnsi="Arial" w:cs="Arial"/>
+                <w:color w:val="24292E"/>
+                <w:sz w:val="18"/>
+                <w:szCs w:val="18"/>
+                <w:lang w:val="en-US" w:eastAsia="de-DE"/>
+              </w:rPr>
+              <w:t xml:space="preserve"> Auto-Show </w:t>
+            </w:r>
+            <w:proofErr w:type="spellStart"/>
+            <w:r>
+              <w:rPr>
+                <w:rFonts w:ascii="Arial" w:eastAsia="Times New Roman" w:hAnsi="Arial" w:cs="Arial"/>
+                <w:color w:val="24292E"/>
+                <w:sz w:val="18"/>
+                <w:szCs w:val="18"/>
+                <w:lang w:val="en-US" w:eastAsia="de-DE"/>
+              </w:rPr>
+              <w:t>Monitorwindow</w:t>
+            </w:r>
+            <w:proofErr w:type="spellEnd"/>
+            <w:r>
+              <w:rPr>
+                <w:rFonts w:ascii="Arial" w:eastAsia="Times New Roman" w:hAnsi="Arial" w:cs="Arial"/>
+                <w:color w:val="24292E"/>
+                <w:sz w:val="18"/>
+                <w:szCs w:val="18"/>
+                <w:lang w:val="en-US" w:eastAsia="de-DE"/>
+              </w:rPr>
+              <w:t xml:space="preserve"> or add Show to context menue of EEG-Sensor</w:t>
+            </w:r>
+          </w:p>
           <w:p>
             <w:pPr>
               <w:spacing w:after="0" w:line="240" w:lineRule="auto"/>
@@ -466,7 +636,29 @@
                 <w:szCs w:val="18"/>
                 <w:lang w:val="en-US" w:eastAsia="de-DE"/>
               </w:rPr>
-              <w:t>#112 Make AddModel reproduceable (file name not in parameter list)</w:t>
+              <w:t xml:space="preserve">#112 Make </w:t>
+            </w:r>
+            <w:proofErr w:type="spellStart"/>
+            <w:r>
+              <w:rPr>
+                <w:rFonts w:ascii="Arial" w:eastAsia="Times New Roman" w:hAnsi="Arial" w:cs="Arial"/>
+                <w:color w:val="24292E"/>
+                <w:sz w:val="18"/>
+                <w:szCs w:val="18"/>
+                <w:lang w:val="en-US" w:eastAsia="de-DE"/>
+              </w:rPr>
+              <w:t>AddModel</w:t>
+            </w:r>
+            <w:proofErr w:type="spellEnd"/>
+            <w:r>
+              <w:rPr>
+                <w:rFonts w:ascii="Arial" w:eastAsia="Times New Roman" w:hAnsi="Arial" w:cs="Arial"/>
+                <w:color w:val="24292E"/>
+                <w:sz w:val="18"/>
+                <w:szCs w:val="18"/>
+                <w:lang w:val="en-US" w:eastAsia="de-DE"/>
+              </w:rPr>
+              <w:t xml:space="preserve"> reproduceable (file name not in parameter list)</w:t>
             </w:r>
           </w:p>
         </w:tc>
@@ -503,8 +695,20 @@
                 <w:szCs w:val="18"/>
                 <w:lang w:val="en-US" w:eastAsia="de-DE"/>
               </w:rPr>
-              <w:t>#109 Rounded IoNeurons</w:t>
+              <w:t xml:space="preserve">#109 Rounded </w:t>
             </w:r>
+            <w:proofErr w:type="spellStart"/>
+            <w:r>
+              <w:rPr>
+                <w:rFonts w:ascii="Arial" w:eastAsia="Times New Roman" w:hAnsi="Arial" w:cs="Arial"/>
+                <w:color w:val="000000"/>
+                <w:sz w:val="18"/>
+                <w:szCs w:val="18"/>
+                <w:lang w:val="en-US" w:eastAsia="de-DE"/>
+              </w:rPr>
+              <w:t>IoNeurons</w:t>
+            </w:r>
+            <w:proofErr w:type="spellEnd"/>
           </w:p>
           <w:p>
             <w:pPr>
@@ -670,8 +874,18 @@
                 <w:color w:val="000000"/>
                 <w:lang w:eastAsia="de-DE"/>
               </w:rPr>
-              <w:t>Middle value</w:t>
+              <w:t xml:space="preserve">Middle </w:t>
             </w:r>
+            <w:proofErr w:type="spellStart"/>
+            <w:r>
+              <w:rPr>
+                <w:rFonts w:ascii="Calibri" w:eastAsia="Times New Roman" w:hAnsi="Calibri" w:cs="Calibri"/>
+                <w:color w:val="000000"/>
+                <w:lang w:eastAsia="de-DE"/>
+              </w:rPr>
+              <w:t>value</w:t>
+            </w:r>
+            <w:proofErr w:type="spellEnd"/>
           </w:p>
         </w:tc>
         <w:tc>
@@ -766,7 +980,29 @@
                 <w:szCs w:val="18"/>
                 <w:lang w:val="en-US" w:eastAsia="de-DE"/>
               </w:rPr>
-              <w:t>#126 Link to doku in Help menu</w:t>
+              <w:t xml:space="preserve">#126 Link to </w:t>
+            </w:r>
+            <w:proofErr w:type="spellStart"/>
+            <w:r>
+              <w:rPr>
+                <w:rFonts w:ascii="Arial" w:eastAsia="Times New Roman" w:hAnsi="Arial" w:cs="Arial"/>
+                <w:color w:val="000000"/>
+                <w:sz w:val="18"/>
+                <w:szCs w:val="18"/>
+                <w:lang w:val="en-US" w:eastAsia="de-DE"/>
+              </w:rPr>
+              <w:t>doku</w:t>
+            </w:r>
+            <w:proofErr w:type="spellEnd"/>
+            <w:r>
+              <w:rPr>
+                <w:rFonts w:ascii="Arial" w:eastAsia="Times New Roman" w:hAnsi="Arial" w:cs="Arial"/>
+                <w:color w:val="000000"/>
+                <w:sz w:val="18"/>
+                <w:szCs w:val="18"/>
+                <w:lang w:val="en-US" w:eastAsia="de-DE"/>
+              </w:rPr>
+              <w:t xml:space="preserve"> in Help menu</w:t>
             </w:r>
           </w:p>
           <w:p>
@@ -820,7 +1056,29 @@
                 <w:szCs w:val="18"/>
                 <w:lang w:val="en-US" w:eastAsia="de-DE"/>
               </w:rPr>
-              <w:t>#125 IoNeuron -&gt; Neuron by adding Pipe</w:t>
+              <w:t xml:space="preserve">#125 </w:t>
+            </w:r>
+            <w:proofErr w:type="spellStart"/>
+            <w:r>
+              <w:rPr>
+                <w:rFonts w:ascii="Arial" w:eastAsia="Times New Roman" w:hAnsi="Arial" w:cs="Arial"/>
+                <w:color w:val="24292E"/>
+                <w:sz w:val="18"/>
+                <w:szCs w:val="18"/>
+                <w:lang w:val="en-US" w:eastAsia="de-DE"/>
+              </w:rPr>
+              <w:t>IoNeuron</w:t>
+            </w:r>
+            <w:proofErr w:type="spellEnd"/>
+            <w:r>
+              <w:rPr>
+                <w:rFonts w:ascii="Arial" w:eastAsia="Times New Roman" w:hAnsi="Arial" w:cs="Arial"/>
+                <w:color w:val="24292E"/>
+                <w:sz w:val="18"/>
+                <w:szCs w:val="18"/>
+                <w:lang w:val="en-US" w:eastAsia="de-DE"/>
+              </w:rPr>
+              <w:t xml:space="preserve"> -&gt; Neuron by adding Pipe</w:t>
             </w:r>
           </w:p>
           <w:p>
@@ -908,7 +1166,29 @@
                 <w:szCs w:val="18"/>
                 <w:lang w:val="en-US" w:eastAsia="de-DE"/>
               </w:rPr>
-              <w:t>#63 Lichtquelle (</w:t>
+              <w:t xml:space="preserve">#63 </w:t>
+            </w:r>
+            <w:proofErr w:type="spellStart"/>
+            <w:r>
+              <w:rPr>
+                <w:rFonts w:ascii="Arial" w:eastAsia="Times New Roman" w:hAnsi="Arial" w:cs="Arial"/>
+                <w:color w:val="000000"/>
+                <w:sz w:val="18"/>
+                <w:szCs w:val="18"/>
+                <w:lang w:val="en-US" w:eastAsia="de-DE"/>
+              </w:rPr>
+              <w:t>Lichtquelle</w:t>
+            </w:r>
+            <w:proofErr w:type="spellEnd"/>
+            <w:r>
+              <w:rPr>
+                <w:rFonts w:ascii="Arial" w:eastAsia="Times New Roman" w:hAnsi="Arial" w:cs="Arial"/>
+                <w:color w:val="000000"/>
+                <w:sz w:val="18"/>
+                <w:szCs w:val="18"/>
+                <w:lang w:val="en-US" w:eastAsia="de-DE"/>
+              </w:rPr>
+              <w:t xml:space="preserve"> (</w:t>
             </w:r>
             <w:r>
               <w:rPr>
@@ -1156,8 +1436,18 @@
                 <w:color w:val="000000"/>
                 <w:lang w:eastAsia="de-DE"/>
               </w:rPr>
-              <w:t>Low value</w:t>
+              <w:t xml:space="preserve">Low </w:t>
             </w:r>
+            <w:proofErr w:type="spellStart"/>
+            <w:r>
+              <w:rPr>
+                <w:rFonts w:ascii="Calibri" w:eastAsia="Times New Roman" w:hAnsi="Calibri" w:cs="Calibri"/>
+                <w:color w:val="000000"/>
+                <w:lang w:eastAsia="de-DE"/>
+              </w:rPr>
+              <w:t>value</w:t>
+            </w:r>
+            <w:proofErr w:type="spellEnd"/>
           </w:p>
         </w:tc>
         <w:tc>
@@ -1267,8 +1557,20 @@
                 <w:szCs w:val="18"/>
                 <w:lang w:val="en-US" w:eastAsia="de-DE"/>
               </w:rPr>
-              <w:t>#71 Color for WindowBackground</w:t>
+              <w:t xml:space="preserve">#71 Color for </w:t>
             </w:r>
+            <w:proofErr w:type="spellStart"/>
+            <w:r>
+              <w:rPr>
+                <w:rFonts w:ascii="Arial" w:eastAsia="Times New Roman" w:hAnsi="Arial" w:cs="Arial"/>
+                <w:color w:val="000000"/>
+                <w:sz w:val="18"/>
+                <w:szCs w:val="18"/>
+                <w:lang w:val="en-US" w:eastAsia="de-DE"/>
+              </w:rPr>
+              <w:t>WindowBackground</w:t>
+            </w:r>
+            <w:proofErr w:type="spellEnd"/>
           </w:p>
         </w:tc>
         <w:tc>
@@ -1370,7 +1672,51 @@
                 <w:szCs w:val="18"/>
                 <w:lang w:val="en-US" w:eastAsia="de-DE"/>
               </w:rPr>
-              <w:t>#13 Andocken durch Move Pipe</w:t>
+              <w:t xml:space="preserve">#13 </w:t>
+            </w:r>
+            <w:proofErr w:type="spellStart"/>
+            <w:r>
+              <w:rPr>
+                <w:rFonts w:ascii="Arial" w:eastAsia="Times New Roman" w:hAnsi="Arial" w:cs="Arial"/>
+                <w:color w:val="000000"/>
+                <w:sz w:val="18"/>
+                <w:szCs w:val="18"/>
+                <w:lang w:val="en-US" w:eastAsia="de-DE"/>
+              </w:rPr>
+              <w:t>Andocken</w:t>
+            </w:r>
+            <w:proofErr w:type="spellEnd"/>
+            <w:r>
+              <w:rPr>
+                <w:rFonts w:ascii="Arial" w:eastAsia="Times New Roman" w:hAnsi="Arial" w:cs="Arial"/>
+                <w:color w:val="000000"/>
+                <w:sz w:val="18"/>
+                <w:szCs w:val="18"/>
+                <w:lang w:val="en-US" w:eastAsia="de-DE"/>
+              </w:rPr>
+              <w:t xml:space="preserve"> </w:t>
+            </w:r>
+            <w:proofErr w:type="spellStart"/>
+            <w:r>
+              <w:rPr>
+                <w:rFonts w:ascii="Arial" w:eastAsia="Times New Roman" w:hAnsi="Arial" w:cs="Arial"/>
+                <w:color w:val="000000"/>
+                <w:sz w:val="18"/>
+                <w:szCs w:val="18"/>
+                <w:lang w:val="en-US" w:eastAsia="de-DE"/>
+              </w:rPr>
+              <w:t>durch</w:t>
+            </w:r>
+            <w:proofErr w:type="spellEnd"/>
+            <w:r>
+              <w:rPr>
+                <w:rFonts w:ascii="Arial" w:eastAsia="Times New Roman" w:hAnsi="Arial" w:cs="Arial"/>
+                <w:color w:val="000000"/>
+                <w:sz w:val="18"/>
+                <w:szCs w:val="18"/>
+                <w:lang w:val="en-US" w:eastAsia="de-DE"/>
+              </w:rPr>
+              <w:t xml:space="preserve"> Move Pipe</w:t>
             </w:r>
           </w:p>
           <w:p>
@@ -1414,8 +1760,20 @@
                 <w:szCs w:val="18"/>
                 <w:lang w:val="en-US" w:eastAsia="de-DE"/>
               </w:rPr>
-              <w:t>#12 Split Dendrit</w:t>
+              <w:t xml:space="preserve">#12 Split </w:t>
             </w:r>
+            <w:proofErr w:type="spellStart"/>
+            <w:r>
+              <w:rPr>
+                <w:rFonts w:ascii="Arial" w:eastAsia="Times New Roman" w:hAnsi="Arial" w:cs="Arial"/>
+                <w:color w:val="000000"/>
+                <w:sz w:val="18"/>
+                <w:szCs w:val="18"/>
+                <w:lang w:val="en-US" w:eastAsia="de-DE"/>
+              </w:rPr>
+              <w:t>Dendrit</w:t>
+            </w:r>
+            <w:proofErr w:type="spellEnd"/>
             <w:r>
               <w:rPr>
                 <w:rFonts w:ascii="Arial" w:eastAsia="Times New Roman" w:hAnsi="Arial" w:cs="Arial"/>
@@ -1446,8 +1804,20 @@
                 <w:szCs w:val="18"/>
                 <w:lang w:val="en-US" w:eastAsia="de-DE"/>
               </w:rPr>
-              <w:t>#115 Undo/Redo icons sometimes incorrcet</w:t>
+              <w:t xml:space="preserve">#115 Undo/Redo icons sometimes </w:t>
             </w:r>
+            <w:proofErr w:type="spellStart"/>
+            <w:r>
+              <w:rPr>
+                <w:rFonts w:ascii="Arial" w:eastAsia="Times New Roman" w:hAnsi="Arial" w:cs="Arial"/>
+                <w:color w:val="000000"/>
+                <w:sz w:val="18"/>
+                <w:szCs w:val="18"/>
+                <w:lang w:val="en-US" w:eastAsia="de-DE"/>
+              </w:rPr>
+              <w:t>incorrcet</w:t>
+            </w:r>
+            <w:proofErr w:type="spellEnd"/>
           </w:p>
           <w:p>
             <w:pPr>
@@ -1566,8 +1936,20 @@
                 <w:szCs w:val="18"/>
                 <w:lang w:val="en-US" w:eastAsia="de-DE"/>
               </w:rPr>
-              <w:t>#72 Zoom DescWin</w:t>
+              <w:t xml:space="preserve">#72 Zoom </w:t>
             </w:r>
+            <w:proofErr w:type="spellStart"/>
+            <w:r>
+              <w:rPr>
+                <w:rFonts w:ascii="Arial" w:eastAsia="Times New Roman" w:hAnsi="Arial" w:cs="Arial"/>
+                <w:color w:val="000000"/>
+                <w:sz w:val="18"/>
+                <w:szCs w:val="18"/>
+                <w:lang w:val="en-US" w:eastAsia="de-DE"/>
+              </w:rPr>
+              <w:t>DescWin</w:t>
+            </w:r>
+            <w:proofErr w:type="spellEnd"/>
           </w:p>
           <w:p>
             <w:pPr>
@@ -1754,6 +2136,7 @@
                 <w:lang w:eastAsia="de-DE"/>
               </w:rPr>
             </w:pPr>
+            <w:proofErr w:type="spellStart"/>
             <w:r>
               <w:rPr>
                 <w:rFonts w:ascii="Calibri" w:eastAsia="Times New Roman" w:hAnsi="Calibri" w:cs="Calibri"/>
@@ -1762,6 +2145,7 @@
               </w:rPr>
               <w:t>Effort</w:t>
             </w:r>
+            <w:proofErr w:type="spellEnd"/>
           </w:p>
         </w:tc>
         <w:tc>
@@ -1909,7 +2293,17 @@
           <w:sz w:val="18"/>
           <w:szCs w:val="18"/>
         </w:rPr>
-        <w:t>Das Signal beim Auslösen eines Neurons ist nicht einfach eine Parabel, sondern eine Funktion, die näher an den in der Literatur beschriebenen Signalformen liegt. Vorschläge?</w:t>
+        <w:t xml:space="preserve">Das Signal beim Auslösen eines Neurons ist nicht einfach eine Parabel, sondern eine Funktion, die näher an den in der Literatur beschriebenen Signalformen liegt. </w:t>
+      </w:r>
+      <w:proofErr w:type="spellStart"/>
+      <w:proofErr w:type="gramStart"/>
+      <w:r>
+        <w:rPr>
+          <w:rFonts w:ascii="Verdana" w:eastAsia="Times New Roman" w:hAnsi="Verdana"/>
+          <w:sz w:val="18"/>
+          <w:szCs w:val="18"/>
+        </w:rPr>
+        <w:t>Vorschläge?</w:t>
       </w:r>
       <w:r>
         <w:rPr>
@@ -1918,7 +2312,18 @@
           <w:szCs w:val="18"/>
           <w:shd w:val="clear" w:color="auto" w:fill="00FFFF"/>
         </w:rPr>
-        <w:t>Parabel reicht erst mal: 2</w:t>
+        <w:t>Parabel</w:t>
+      </w:r>
+      <w:proofErr w:type="spellEnd"/>
+      <w:proofErr w:type="gramEnd"/>
+      <w:r>
+        <w:rPr>
+          <w:rFonts w:ascii="Verdana" w:eastAsia="Times New Roman" w:hAnsi="Verdana"/>
+          <w:sz w:val="18"/>
+          <w:szCs w:val="18"/>
+          <w:shd w:val="clear" w:color="auto" w:fill="00FFFF"/>
+        </w:rPr>
+        <w:t xml:space="preserve"> reicht erst mal: 2</w:t>
       </w:r>
     </w:p>
     <w:p>
@@ -1980,9 +2385,11 @@
       <w:pPr>
         <w:ind w:left="720" w:hanging="360"/>
       </w:pPr>
+      <w:proofErr w:type="spellStart"/>
       <w:r>
         <w:t>Unclassified</w:t>
       </w:r>
+      <w:proofErr w:type="spellEnd"/>
     </w:p>
     <w:p>
       <w:pPr>
@@ -2062,7 +2469,27 @@
           <w:szCs w:val="18"/>
           <w:shd w:val="clear" w:color="auto" w:fill="40E0D0"/>
         </w:rPr>
-        <w:t xml:space="preserve">innesorgan konstant: Sie lässt bei intensiven Reizen nach und steigt bei immer schwächeren Reize wieder an. </w:t>
+        <w:t xml:space="preserve">innesorgan konstant: Sie lässt bei intensiven Reizen nach und steigt </w:t>
+      </w:r>
+      <w:proofErr w:type="gramStart"/>
+      <w:r>
+        <w:rPr>
+          <w:rFonts w:ascii="Verdana" w:eastAsia="Times New Roman" w:hAnsi="Verdana"/>
+          <w:sz w:val="18"/>
+          <w:szCs w:val="18"/>
+          <w:shd w:val="clear" w:color="auto" w:fill="40E0D0"/>
+        </w:rPr>
+        <w:t>bei immer schwächeren Reize</w:t>
+      </w:r>
+      <w:proofErr w:type="gramEnd"/>
+      <w:r>
+        <w:rPr>
+          <w:rFonts w:ascii="Verdana" w:eastAsia="Times New Roman" w:hAnsi="Verdana"/>
+          <w:sz w:val="18"/>
+          <w:szCs w:val="18"/>
+          <w:shd w:val="clear" w:color="auto" w:fill="40E0D0"/>
+        </w:rPr>
+        <w:t xml:space="preserve"> wieder an. </w:t>
       </w:r>
     </w:p>
     <w:p>
@@ -2083,7 +2510,27 @@
           <w:szCs w:val="18"/>
           <w:shd w:val="clear" w:color="auto" w:fill="40E0D0"/>
         </w:rPr>
-        <w:t>Man könnte also solche Frequenz-Verläufe auch erst mal als Frequenz Diagramm aus einer Datei einlesen, die man vorher bereit gestellt hat. Die könnte man mitspeichern, so dass man später mehrere Varianten vergleichen kann in ihrer Wirkung.</w:t>
+        <w:t xml:space="preserve">Man könnte also solche Frequenz-Verläufe auch erst mal als Frequenz Diagramm aus einer Datei einlesen, die man vorher </w:t>
+      </w:r>
+      <w:proofErr w:type="gramStart"/>
+      <w:r>
+        <w:rPr>
+          <w:rFonts w:ascii="Verdana" w:eastAsia="Times New Roman" w:hAnsi="Verdana"/>
+          <w:sz w:val="18"/>
+          <w:szCs w:val="18"/>
+          <w:shd w:val="clear" w:color="auto" w:fill="40E0D0"/>
+        </w:rPr>
+        <w:t>bereit gestellt</w:t>
+      </w:r>
+      <w:proofErr w:type="gramEnd"/>
+      <w:r>
+        <w:rPr>
+          <w:rFonts w:ascii="Verdana" w:eastAsia="Times New Roman" w:hAnsi="Verdana"/>
+          <w:sz w:val="18"/>
+          <w:szCs w:val="18"/>
+          <w:shd w:val="clear" w:color="auto" w:fill="40E0D0"/>
+        </w:rPr>
+        <w:t xml:space="preserve"> hat. Die könnte man mitspeichern, so dass man später mehrere Varianten vergleichen kann in ihrer Wirkung.</w:t>
       </w:r>
     </w:p>
     <w:p>
@@ -2157,7 +2604,15 @@
     </w:p>
     <w:p>
       <w:r>
-        <w:t>============================ Done =======================================</w:t>
+        <w:t xml:space="preserve">============================ </w:t>
+      </w:r>
+      <w:proofErr w:type="spellStart"/>
+      <w:r>
+        <w:t>Done</w:t>
+      </w:r>
+      <w:proofErr w:type="spellEnd"/>
+      <w:r>
+        <w:t xml:space="preserve"> =======================================</w:t>
       </w:r>
     </w:p>
     <w:p>
@@ -2285,7 +2740,41 @@
           <w:szCs w:val="18"/>
           <w:lang w:val="en-US" w:eastAsia="de-DE"/>
         </w:rPr>
-        <w:t>#108 Improve ClosedConnector::Includes</w:t>
+        <w:t xml:space="preserve">#108 Improve </w:t>
+      </w:r>
+      <w:proofErr w:type="spellStart"/>
+      <w:proofErr w:type="gramStart"/>
+      <w:r>
+        <w:rPr>
+          <w:rFonts w:ascii="Arial" w:eastAsia="Times New Roman" w:hAnsi="Arial" w:cs="Arial"/>
+          <w:color w:val="000000"/>
+          <w:sz w:val="18"/>
+          <w:szCs w:val="18"/>
+          <w:lang w:val="en-US" w:eastAsia="de-DE"/>
+        </w:rPr>
+        <w:t>ClosedConnector</w:t>
+      </w:r>
+      <w:proofErr w:type="spellEnd"/>
+      <w:r>
+        <w:rPr>
+          <w:rFonts w:ascii="Arial" w:eastAsia="Times New Roman" w:hAnsi="Arial" w:cs="Arial"/>
+          <w:color w:val="000000"/>
+          <w:sz w:val="18"/>
+          <w:szCs w:val="18"/>
+          <w:lang w:val="en-US" w:eastAsia="de-DE"/>
+        </w:rPr>
+        <w:t>::</w:t>
+      </w:r>
+      <w:proofErr w:type="gramEnd"/>
+      <w:r>
+        <w:rPr>
+          <w:rFonts w:ascii="Arial" w:eastAsia="Times New Roman" w:hAnsi="Arial" w:cs="Arial"/>
+          <w:color w:val="000000"/>
+          <w:sz w:val="18"/>
+          <w:szCs w:val="18"/>
+          <w:lang w:val="en-US" w:eastAsia="de-DE"/>
+        </w:rPr>
+        <w:t>Includes</w:t>
       </w:r>
       <w:r>
         <w:rPr>
@@ -2305,7 +2794,29 @@
           <w:szCs w:val="18"/>
           <w:lang w:val="en-US" w:eastAsia="de-DE"/>
         </w:rPr>
-        <w:t>(ClosedConnector eliminated)</w:t>
+        <w:t>(</w:t>
+      </w:r>
+      <w:proofErr w:type="spellStart"/>
+      <w:r>
+        <w:rPr>
+          <w:rFonts w:ascii="Arial" w:eastAsia="Times New Roman" w:hAnsi="Arial" w:cs="Arial"/>
+          <w:color w:val="24292E"/>
+          <w:sz w:val="18"/>
+          <w:szCs w:val="18"/>
+          <w:lang w:val="en-US" w:eastAsia="de-DE"/>
+        </w:rPr>
+        <w:t>ClosedConnector</w:t>
+      </w:r>
+      <w:proofErr w:type="spellEnd"/>
+      <w:r>
+        <w:rPr>
+          <w:rFonts w:ascii="Arial" w:eastAsia="Times New Roman" w:hAnsi="Arial" w:cs="Arial"/>
+          <w:color w:val="24292E"/>
+          <w:sz w:val="18"/>
+          <w:szCs w:val="18"/>
+          <w:lang w:val="en-US" w:eastAsia="de-DE"/>
+        </w:rPr>
+        <w:t xml:space="preserve"> eliminated)</w:t>
       </w:r>
     </w:p>
     <w:p>
@@ -2332,8 +2843,20 @@
           <w:szCs w:val="18"/>
           <w:lang w:val="en-US" w:eastAsia="de-DE"/>
         </w:rPr>
-        <w:t>#109 Animate SplitClosedConnCmd</w:t>
-      </w:r>
+        <w:t xml:space="preserve">#109 Animate </w:t>
+      </w:r>
+      <w:proofErr w:type="spellStart"/>
+      <w:r>
+        <w:rPr>
+          <w:rFonts w:ascii="Arial" w:eastAsia="Times New Roman" w:hAnsi="Arial" w:cs="Arial"/>
+          <w:color w:val="000000"/>
+          <w:sz w:val="18"/>
+          <w:szCs w:val="18"/>
+          <w:lang w:val="en-US" w:eastAsia="de-DE"/>
+        </w:rPr>
+        <w:t>SplitClosedConnCmd</w:t>
+      </w:r>
+      <w:proofErr w:type="spellEnd"/>
       <w:r>
         <w:rPr>
           <w:rFonts w:ascii="Arial" w:eastAsia="Times New Roman" w:hAnsi="Arial" w:cs="Arial"/>
@@ -2352,7 +2875,29 @@
           <w:szCs w:val="18"/>
           <w:lang w:val="en-US" w:eastAsia="de-DE"/>
         </w:rPr>
-        <w:t>(ClosedConnector eliminated)</w:t>
+        <w:t>(</w:t>
+      </w:r>
+      <w:proofErr w:type="spellStart"/>
+      <w:r>
+        <w:rPr>
+          <w:rFonts w:ascii="Arial" w:eastAsia="Times New Roman" w:hAnsi="Arial" w:cs="Arial"/>
+          <w:color w:val="24292E"/>
+          <w:sz w:val="18"/>
+          <w:szCs w:val="18"/>
+          <w:lang w:val="en-US" w:eastAsia="de-DE"/>
+        </w:rPr>
+        <w:t>ClosedConnector</w:t>
+      </w:r>
+      <w:proofErr w:type="spellEnd"/>
+      <w:r>
+        <w:rPr>
+          <w:rFonts w:ascii="Arial" w:eastAsia="Times New Roman" w:hAnsi="Arial" w:cs="Arial"/>
+          <w:color w:val="24292E"/>
+          <w:sz w:val="18"/>
+          <w:szCs w:val="18"/>
+          <w:lang w:val="en-US" w:eastAsia="de-DE"/>
+        </w:rPr>
+        <w:t xml:space="preserve"> eliminated)</w:t>
       </w:r>
       <w:r>
         <w:rPr>
@@ -2389,8 +2934,20 @@
           <w:szCs w:val="18"/>
           <w:lang w:val="en-US" w:eastAsia="de-DE"/>
         </w:rPr>
-        <w:t>#92 Connect Neurons -&gt; ClosedConnector</w:t>
-      </w:r>
+        <w:t xml:space="preserve">#92 Connect Neurons -&gt; </w:t>
+      </w:r>
+      <w:proofErr w:type="spellStart"/>
+      <w:r>
+        <w:rPr>
+          <w:rFonts w:ascii="Arial" w:eastAsia="Times New Roman" w:hAnsi="Arial" w:cs="Arial"/>
+          <w:color w:val="000000"/>
+          <w:sz w:val="18"/>
+          <w:szCs w:val="18"/>
+          <w:lang w:val="en-US" w:eastAsia="de-DE"/>
+        </w:rPr>
+        <w:t>ClosedConnector</w:t>
+      </w:r>
+      <w:proofErr w:type="spellEnd"/>
       <w:r>
         <w:rPr>
           <w:rFonts w:ascii="Arial" w:eastAsia="Times New Roman" w:hAnsi="Arial" w:cs="Arial"/>
@@ -2409,7 +2966,29 @@
           <w:szCs w:val="18"/>
           <w:lang w:val="en-US" w:eastAsia="de-DE"/>
         </w:rPr>
-        <w:t>(ClosedConnector eliminated)</w:t>
+        <w:t>(</w:t>
+      </w:r>
+      <w:proofErr w:type="spellStart"/>
+      <w:r>
+        <w:rPr>
+          <w:rFonts w:ascii="Arial" w:eastAsia="Times New Roman" w:hAnsi="Arial" w:cs="Arial"/>
+          <w:color w:val="24292E"/>
+          <w:sz w:val="18"/>
+          <w:szCs w:val="18"/>
+          <w:lang w:val="en-US" w:eastAsia="de-DE"/>
+        </w:rPr>
+        <w:t>ClosedConnector</w:t>
+      </w:r>
+      <w:proofErr w:type="spellEnd"/>
+      <w:r>
+        <w:rPr>
+          <w:rFonts w:ascii="Arial" w:eastAsia="Times New Roman" w:hAnsi="Arial" w:cs="Arial"/>
+          <w:color w:val="24292E"/>
+          <w:sz w:val="18"/>
+          <w:szCs w:val="18"/>
+          <w:lang w:val="en-US" w:eastAsia="de-DE"/>
+        </w:rPr>
+        <w:t xml:space="preserve"> eliminated)</w:t>
       </w:r>
     </w:p>
     <w:p>
@@ -2436,8 +3015,9 @@
           <w:szCs w:val="18"/>
           <w:lang w:val="en-US" w:eastAsia="de-DE"/>
         </w:rPr>
-        <w:t>#123 Bug: DeleteClosedConnector does not delete Neurons</w:t>
-      </w:r>
+        <w:t xml:space="preserve">#123 Bug: </w:t>
+      </w:r>
+      <w:proofErr w:type="spellStart"/>
       <w:r>
         <w:rPr>
           <w:rFonts w:ascii="Arial" w:eastAsia="Times New Roman" w:hAnsi="Arial" w:cs="Arial"/>
@@ -2446,7 +3026,50 @@
           <w:szCs w:val="18"/>
           <w:lang w:val="en-US" w:eastAsia="de-DE"/>
         </w:rPr>
-        <w:t xml:space="preserve"> (ClosedConnector eliminated)</w:t>
+        <w:t>DeleteClosedConnector</w:t>
+      </w:r>
+      <w:proofErr w:type="spellEnd"/>
+      <w:r>
+        <w:rPr>
+          <w:rFonts w:ascii="Arial" w:eastAsia="Times New Roman" w:hAnsi="Arial" w:cs="Arial"/>
+          <w:color w:val="24292E"/>
+          <w:sz w:val="18"/>
+          <w:szCs w:val="18"/>
+          <w:lang w:val="en-US" w:eastAsia="de-DE"/>
+        </w:rPr>
+        <w:t xml:space="preserve"> does not delete Neurons</w:t>
+      </w:r>
+      <w:r>
+        <w:rPr>
+          <w:rFonts w:ascii="Arial" w:eastAsia="Times New Roman" w:hAnsi="Arial" w:cs="Arial"/>
+          <w:color w:val="24292E"/>
+          <w:sz w:val="18"/>
+          <w:szCs w:val="18"/>
+          <w:lang w:val="en-US" w:eastAsia="de-DE"/>
+        </w:rPr>
+        <w:t xml:space="preserve"> (</w:t>
+      </w:r>
+      <w:proofErr w:type="spellStart"/>
+      <w:r>
+        <w:rPr>
+          <w:rFonts w:ascii="Arial" w:eastAsia="Times New Roman" w:hAnsi="Arial" w:cs="Arial"/>
+          <w:color w:val="24292E"/>
+          <w:sz w:val="18"/>
+          <w:szCs w:val="18"/>
+          <w:lang w:val="en-US" w:eastAsia="de-DE"/>
+        </w:rPr>
+        <w:t>ClosedConnector</w:t>
+      </w:r>
+      <w:proofErr w:type="spellEnd"/>
+      <w:r>
+        <w:rPr>
+          <w:rFonts w:ascii="Arial" w:eastAsia="Times New Roman" w:hAnsi="Arial" w:cs="Arial"/>
+          <w:color w:val="24292E"/>
+          <w:sz w:val="18"/>
+          <w:szCs w:val="18"/>
+          <w:lang w:val="en-US" w:eastAsia="de-DE"/>
+        </w:rPr>
+        <w:t xml:space="preserve"> eliminated)</w:t>
       </w:r>
     </w:p>
     <w:p>
@@ -2473,8 +3096,9 @@
           <w:szCs w:val="18"/>
           <w:lang w:val="en-US" w:eastAsia="de-DE"/>
         </w:rPr>
-        <w:t>#124 Bug SplitClosedConnector</w:t>
-      </w:r>
+        <w:t xml:space="preserve">#124 Bug </w:t>
+      </w:r>
+      <w:proofErr w:type="spellStart"/>
       <w:r>
         <w:rPr>
           <w:rFonts w:ascii="Arial" w:eastAsia="Times New Roman" w:hAnsi="Arial" w:cs="Arial"/>
@@ -2483,7 +3107,40 @@
           <w:szCs w:val="18"/>
           <w:lang w:val="en-US" w:eastAsia="de-DE"/>
         </w:rPr>
-        <w:t xml:space="preserve"> (ClosedConnector eliminated)</w:t>
+        <w:t>SplitClosedConnector</w:t>
+      </w:r>
+      <w:proofErr w:type="spellEnd"/>
+      <w:r>
+        <w:rPr>
+          <w:rFonts w:ascii="Arial" w:eastAsia="Times New Roman" w:hAnsi="Arial" w:cs="Arial"/>
+          <w:color w:val="24292E"/>
+          <w:sz w:val="18"/>
+          <w:szCs w:val="18"/>
+          <w:lang w:val="en-US" w:eastAsia="de-DE"/>
+        </w:rPr>
+        <w:t xml:space="preserve"> (</w:t>
+      </w:r>
+      <w:proofErr w:type="spellStart"/>
+      <w:r>
+        <w:rPr>
+          <w:rFonts w:ascii="Arial" w:eastAsia="Times New Roman" w:hAnsi="Arial" w:cs="Arial"/>
+          <w:color w:val="24292E"/>
+          <w:sz w:val="18"/>
+          <w:szCs w:val="18"/>
+          <w:lang w:val="en-US" w:eastAsia="de-DE"/>
+        </w:rPr>
+        <w:t>ClosedConnector</w:t>
+      </w:r>
+      <w:proofErr w:type="spellEnd"/>
+      <w:r>
+        <w:rPr>
+          <w:rFonts w:ascii="Arial" w:eastAsia="Times New Roman" w:hAnsi="Arial" w:cs="Arial"/>
+          <w:color w:val="24292E"/>
+          <w:sz w:val="18"/>
+          <w:szCs w:val="18"/>
+          <w:lang w:val="en-US" w:eastAsia="de-DE"/>
+        </w:rPr>
+        <w:t xml:space="preserve"> eliminated)</w:t>
       </w:r>
     </w:p>
     <w:p>
@@ -2510,8 +3167,20 @@
           <w:szCs w:val="18"/>
           <w:lang w:val="en-US" w:eastAsia="de-DE"/>
         </w:rPr>
-        <w:t>#113 check GetUPNobs</w:t>
-      </w:r>
+        <w:t xml:space="preserve">#113 check </w:t>
+      </w:r>
+      <w:proofErr w:type="spellStart"/>
+      <w:r>
+        <w:rPr>
+          <w:rFonts w:ascii="Arial" w:eastAsia="Times New Roman" w:hAnsi="Arial" w:cs="Arial"/>
+          <w:color w:val="24292E"/>
+          <w:sz w:val="18"/>
+          <w:szCs w:val="18"/>
+          <w:lang w:val="en-US" w:eastAsia="de-DE"/>
+        </w:rPr>
+        <w:t>GetUPNobs</w:t>
+      </w:r>
+      <w:proofErr w:type="spellEnd"/>
       <w:r>
         <w:rPr>
           <w:rFonts w:ascii="Arial" w:eastAsia="Times New Roman" w:hAnsi="Arial" w:cs="Arial"/>
@@ -2547,7 +3216,29 @@
           <w:szCs w:val="18"/>
           <w:lang w:val="en-US" w:eastAsia="de-DE"/>
         </w:rPr>
-        <w:t>#127 CopyPaste Selection – rejected, doesn’t make sense</w:t>
+        <w:t xml:space="preserve">#127 </w:t>
+      </w:r>
+      <w:proofErr w:type="spellStart"/>
+      <w:r>
+        <w:rPr>
+          <w:rFonts w:ascii="Arial" w:eastAsia="Times New Roman" w:hAnsi="Arial" w:cs="Arial"/>
+          <w:color w:val="24292E"/>
+          <w:sz w:val="18"/>
+          <w:szCs w:val="18"/>
+          <w:lang w:val="en-US" w:eastAsia="de-DE"/>
+        </w:rPr>
+        <w:t>CopyPaste</w:t>
+      </w:r>
+      <w:proofErr w:type="spellEnd"/>
+      <w:r>
+        <w:rPr>
+          <w:rFonts w:ascii="Arial" w:eastAsia="Times New Roman" w:hAnsi="Arial" w:cs="Arial"/>
+          <w:color w:val="24292E"/>
+          <w:sz w:val="18"/>
+          <w:szCs w:val="18"/>
+          <w:lang w:val="en-US" w:eastAsia="de-DE"/>
+        </w:rPr>
+        <w:t xml:space="preserve"> Selection – rejected, doesn’t make sense</w:t>
       </w:r>
     </w:p>
     <w:p>
@@ -2601,8 +3292,20 @@
           <w:szCs w:val="18"/>
           <w:lang w:val="en-US" w:eastAsia="de-DE"/>
         </w:rPr>
-        <w:t>#119 Cleanup AnimationChainCommand</w:t>
-      </w:r>
+        <w:t xml:space="preserve">#119 Cleanup </w:t>
+      </w:r>
+      <w:proofErr w:type="spellStart"/>
+      <w:r>
+        <w:rPr>
+          <w:rFonts w:ascii="Arial" w:eastAsia="Times New Roman" w:hAnsi="Arial" w:cs="Arial"/>
+          <w:color w:val="000000"/>
+          <w:sz w:val="18"/>
+          <w:szCs w:val="18"/>
+          <w:lang w:val="en-US" w:eastAsia="de-DE"/>
+        </w:rPr>
+        <w:t>AnimationChainCommand</w:t>
+      </w:r>
+      <w:proofErr w:type="spellEnd"/>
     </w:p>
     <w:p>
       <w:pPr>
@@ -2736,7 +3439,29 @@
           <w:szCs w:val="18"/>
           <w:lang w:val="en-US" w:eastAsia="de-DE"/>
         </w:rPr>
-        <w:t>#111 Add # before every wcout output</w:t>
+        <w:t xml:space="preserve">#111 Add # before every </w:t>
+      </w:r>
+      <w:proofErr w:type="spellStart"/>
+      <w:r>
+        <w:rPr>
+          <w:rFonts w:ascii="Arial" w:eastAsia="Times New Roman" w:hAnsi="Arial" w:cs="Arial"/>
+          <w:color w:val="24292E"/>
+          <w:sz w:val="18"/>
+          <w:szCs w:val="18"/>
+          <w:lang w:val="en-US" w:eastAsia="de-DE"/>
+        </w:rPr>
+        <w:t>wcout</w:t>
+      </w:r>
+      <w:proofErr w:type="spellEnd"/>
+      <w:r>
+        <w:rPr>
+          <w:rFonts w:ascii="Arial" w:eastAsia="Times New Roman" w:hAnsi="Arial" w:cs="Arial"/>
+          <w:color w:val="24292E"/>
+          <w:sz w:val="18"/>
+          <w:szCs w:val="18"/>
+          <w:lang w:val="en-US" w:eastAsia="de-DE"/>
+        </w:rPr>
+        <w:t xml:space="preserve"> output</w:t>
       </w:r>
     </w:p>
     <w:p>
@@ -2800,7 +3525,29 @@
           <w:szCs w:val="18"/>
           <w:lang w:val="en-US" w:eastAsia="de-DE"/>
         </w:rPr>
-        <w:t xml:space="preserve">#122 Make IoConnector: Order mix up </w:t>
+        <w:t xml:space="preserve">#122 Make </w:t>
+      </w:r>
+      <w:proofErr w:type="spellStart"/>
+      <w:r>
+        <w:rPr>
+          <w:rFonts w:ascii="Arial" w:eastAsia="Times New Roman" w:hAnsi="Arial" w:cs="Arial"/>
+          <w:color w:val="24292E"/>
+          <w:sz w:val="18"/>
+          <w:szCs w:val="18"/>
+          <w:lang w:val="en-US" w:eastAsia="de-DE"/>
+        </w:rPr>
+        <w:t>IoConnector</w:t>
+      </w:r>
+      <w:proofErr w:type="spellEnd"/>
+      <w:r>
+        <w:rPr>
+          <w:rFonts w:ascii="Arial" w:eastAsia="Times New Roman" w:hAnsi="Arial" w:cs="Arial"/>
+          <w:color w:val="24292E"/>
+          <w:sz w:val="18"/>
+          <w:szCs w:val="18"/>
+          <w:lang w:val="en-US" w:eastAsia="de-DE"/>
+        </w:rPr>
+        <w:t xml:space="preserve">: Order mix up </w:t>
       </w:r>
     </w:p>
     <w:p>
@@ -2827,8 +3574,42 @@
           <w:szCs w:val="18"/>
           <w:lang w:val="en-US" w:eastAsia="de-DE"/>
         </w:rPr>
-        <w:t>#118 CopySelectionCommand inherit from SelectionCommand</w:t>
-      </w:r>
+        <w:t xml:space="preserve">#118 </w:t>
+      </w:r>
+      <w:proofErr w:type="spellStart"/>
+      <w:r>
+        <w:rPr>
+          <w:rFonts w:ascii="Arial" w:eastAsia="Times New Roman" w:hAnsi="Arial" w:cs="Arial"/>
+          <w:color w:val="000000"/>
+          <w:sz w:val="18"/>
+          <w:szCs w:val="18"/>
+          <w:lang w:val="en-US" w:eastAsia="de-DE"/>
+        </w:rPr>
+        <w:t>CopySelectionCommand</w:t>
+      </w:r>
+      <w:proofErr w:type="spellEnd"/>
+      <w:r>
+        <w:rPr>
+          <w:rFonts w:ascii="Arial" w:eastAsia="Times New Roman" w:hAnsi="Arial" w:cs="Arial"/>
+          <w:color w:val="000000"/>
+          <w:sz w:val="18"/>
+          <w:szCs w:val="18"/>
+          <w:lang w:val="en-US" w:eastAsia="de-DE"/>
+        </w:rPr>
+        <w:t xml:space="preserve"> inherit from </w:t>
+      </w:r>
+      <w:proofErr w:type="spellStart"/>
+      <w:r>
+        <w:rPr>
+          <w:rFonts w:ascii="Arial" w:eastAsia="Times New Roman" w:hAnsi="Arial" w:cs="Arial"/>
+          <w:color w:val="000000"/>
+          <w:sz w:val="18"/>
+          <w:szCs w:val="18"/>
+          <w:lang w:val="en-US" w:eastAsia="de-DE"/>
+        </w:rPr>
+        <w:t>SelectionCommand</w:t>
+      </w:r>
+      <w:proofErr w:type="spellEnd"/>
     </w:p>
     <w:p>
       <w:pPr>
@@ -2881,7 +3662,19 @@
           <w:szCs w:val="18"/>
           <w:lang w:val="en-US" w:eastAsia="de-DE"/>
         </w:rPr>
-        <w:t>#85 Groups: Permanent selections</w:t>
+        <w:t xml:space="preserve">#85 Groups: Permanent </w:t>
+      </w:r>
+      <w:proofErr w:type="spellStart"/>
+      <w:proofErr w:type="gramStart"/>
+      <w:r>
+        <w:rPr>
+          <w:rFonts w:ascii="Arial" w:eastAsia="Times New Roman" w:hAnsi="Arial" w:cs="Arial"/>
+          <w:color w:val="000000"/>
+          <w:sz w:val="18"/>
+          <w:szCs w:val="18"/>
+          <w:lang w:val="en-US" w:eastAsia="de-DE"/>
+        </w:rPr>
+        <w:t>selections</w:t>
       </w:r>
       <w:r>
         <w:rPr>
@@ -2893,6 +3686,8 @@
         </w:rPr>
         <w:t>:rejected</w:t>
       </w:r>
+      <w:proofErr w:type="spellEnd"/>
+      <w:proofErr w:type="gramEnd"/>
     </w:p>
     <w:p>
       <w:pPr>
@@ -2918,7 +3713,29 @@
           <w:szCs w:val="18"/>
           <w:lang w:val="en-US" w:eastAsia="de-DE"/>
         </w:rPr>
-        <w:t>#110 Speed up DeleteSelection (problem was DUMP)</w:t>
+        <w:t xml:space="preserve">#110 Speed up </w:t>
+      </w:r>
+      <w:proofErr w:type="spellStart"/>
+      <w:r>
+        <w:rPr>
+          <w:rFonts w:ascii="Arial" w:eastAsia="Times New Roman" w:hAnsi="Arial" w:cs="Arial"/>
+          <w:color w:val="000000"/>
+          <w:sz w:val="18"/>
+          <w:szCs w:val="18"/>
+          <w:lang w:val="en-US" w:eastAsia="de-DE"/>
+        </w:rPr>
+        <w:t>DeleteSelection</w:t>
+      </w:r>
+      <w:proofErr w:type="spellEnd"/>
+      <w:r>
+        <w:rPr>
+          <w:rFonts w:ascii="Arial" w:eastAsia="Times New Roman" w:hAnsi="Arial" w:cs="Arial"/>
+          <w:color w:val="000000"/>
+          <w:sz w:val="18"/>
+          <w:szCs w:val="18"/>
+          <w:lang w:val="en-US" w:eastAsia="de-DE"/>
+        </w:rPr>
+        <w:t xml:space="preserve"> (problem was DUMP)</w:t>
       </w:r>
     </w:p>
     <w:p>
@@ -2945,7 +3762,29 @@
           <w:szCs w:val="18"/>
           <w:lang w:val="en-US" w:eastAsia="de-DE"/>
         </w:rPr>
-        <w:t xml:space="preserve">#107 Bug: Mixed Pipes on plug IoNeurons </w:t>
+        <w:t xml:space="preserve">#107 Bug: Mixed Pipes on plug </w:t>
+      </w:r>
+      <w:proofErr w:type="spellStart"/>
+      <w:r>
+        <w:rPr>
+          <w:rFonts w:ascii="Arial" w:eastAsia="Times New Roman" w:hAnsi="Arial" w:cs="Arial"/>
+          <w:color w:val="000000"/>
+          <w:sz w:val="18"/>
+          <w:szCs w:val="18"/>
+          <w:lang w:val="en-US" w:eastAsia="de-DE"/>
+        </w:rPr>
+        <w:t>IoNeurons</w:t>
+      </w:r>
+      <w:proofErr w:type="spellEnd"/>
+      <w:r>
+        <w:rPr>
+          <w:rFonts w:ascii="Arial" w:eastAsia="Times New Roman" w:hAnsi="Arial" w:cs="Arial"/>
+          <w:color w:val="000000"/>
+          <w:sz w:val="18"/>
+          <w:szCs w:val="18"/>
+          <w:lang w:val="en-US" w:eastAsia="de-DE"/>
+        </w:rPr>
+        <w:t xml:space="preserve"> </w:t>
       </w:r>
     </w:p>
     <w:p>
@@ -2999,7 +3838,29 @@
           <w:szCs w:val="18"/>
           <w:lang w:val="en-US" w:eastAsia="de-DE"/>
         </w:rPr>
-        <w:t>#98 Dislocate closedConn on disconnect</w:t>
+        <w:t xml:space="preserve">#98 Dislocate </w:t>
+      </w:r>
+      <w:proofErr w:type="spellStart"/>
+      <w:r>
+        <w:rPr>
+          <w:rFonts w:ascii="Arial" w:eastAsia="Times New Roman" w:hAnsi="Arial" w:cs="Arial"/>
+          <w:color w:val="000000"/>
+          <w:sz w:val="18"/>
+          <w:szCs w:val="18"/>
+          <w:lang w:val="en-US" w:eastAsia="de-DE"/>
+        </w:rPr>
+        <w:t>closedConn</w:t>
+      </w:r>
+      <w:proofErr w:type="spellEnd"/>
+      <w:r>
+        <w:rPr>
+          <w:rFonts w:ascii="Arial" w:eastAsia="Times New Roman" w:hAnsi="Arial" w:cs="Arial"/>
+          <w:color w:val="000000"/>
+          <w:sz w:val="18"/>
+          <w:szCs w:val="18"/>
+          <w:lang w:val="en-US" w:eastAsia="de-DE"/>
+        </w:rPr>
+        <w:t xml:space="preserve"> on disconnect</w:t>
       </w:r>
       <w:r>
         <w:rPr>
@@ -3046,7 +3907,29 @@
           <w:szCs w:val="18"/>
           <w:lang w:val="en-US" w:eastAsia="de-DE"/>
         </w:rPr>
-        <w:t xml:space="preserve">#106 DeleteClosedConn: delete neurons </w:t>
+        <w:t xml:space="preserve">#106 </w:t>
+      </w:r>
+      <w:proofErr w:type="spellStart"/>
+      <w:r>
+        <w:rPr>
+          <w:rFonts w:ascii="Arial" w:eastAsia="Times New Roman" w:hAnsi="Arial" w:cs="Arial"/>
+          <w:color w:val="000000"/>
+          <w:sz w:val="18"/>
+          <w:szCs w:val="18"/>
+          <w:lang w:val="en-US" w:eastAsia="de-DE"/>
+        </w:rPr>
+        <w:t>DeleteClosedConn</w:t>
+      </w:r>
+      <w:proofErr w:type="spellEnd"/>
+      <w:r>
+        <w:rPr>
+          <w:rFonts w:ascii="Arial" w:eastAsia="Times New Roman" w:hAnsi="Arial" w:cs="Arial"/>
+          <w:color w:val="000000"/>
+          <w:sz w:val="18"/>
+          <w:szCs w:val="18"/>
+          <w:lang w:val="en-US" w:eastAsia="de-DE"/>
+        </w:rPr>
+        <w:t xml:space="preserve">: delete neurons </w:t>
       </w:r>
     </w:p>
     <w:p>
@@ -3100,7 +3983,29 @@
           <w:szCs w:val="18"/>
           <w:lang w:val="en-US" w:eastAsia="de-DE"/>
         </w:rPr>
-        <w:t>#91 DisConnect Input/Output connectors</w:t>
+        <w:t xml:space="preserve">#91 </w:t>
+      </w:r>
+      <w:proofErr w:type="spellStart"/>
+      <w:r>
+        <w:rPr>
+          <w:rFonts w:ascii="Arial" w:eastAsia="Times New Roman" w:hAnsi="Arial" w:cs="Arial"/>
+          <w:color w:val="000000"/>
+          <w:sz w:val="18"/>
+          <w:szCs w:val="18"/>
+          <w:lang w:val="en-US" w:eastAsia="de-DE"/>
+        </w:rPr>
+        <w:t>DisConnect</w:t>
+      </w:r>
+      <w:proofErr w:type="spellEnd"/>
+      <w:r>
+        <w:rPr>
+          <w:rFonts w:ascii="Arial" w:eastAsia="Times New Roman" w:hAnsi="Arial" w:cs="Arial"/>
+          <w:color w:val="000000"/>
+          <w:sz w:val="18"/>
+          <w:szCs w:val="18"/>
+          <w:lang w:val="en-US" w:eastAsia="de-DE"/>
+        </w:rPr>
+        <w:t xml:space="preserve"> Input/Output connectors</w:t>
       </w:r>
     </w:p>
     <w:p>
@@ -3127,7 +4032,51 @@
           <w:szCs w:val="18"/>
           <w:lang w:val="en-US" w:eastAsia="de-DE"/>
         </w:rPr>
-        <w:t>#90 Unplug (ClosedConn -&gt; In- &amp; OutConn)</w:t>
+        <w:t>#90 Unplug (</w:t>
+      </w:r>
+      <w:proofErr w:type="spellStart"/>
+      <w:r>
+        <w:rPr>
+          <w:rFonts w:ascii="Arial" w:eastAsia="Times New Roman" w:hAnsi="Arial" w:cs="Arial"/>
+          <w:color w:val="000000"/>
+          <w:sz w:val="18"/>
+          <w:szCs w:val="18"/>
+          <w:lang w:val="en-US" w:eastAsia="de-DE"/>
+        </w:rPr>
+        <w:t>ClosedConn</w:t>
+      </w:r>
+      <w:proofErr w:type="spellEnd"/>
+      <w:r>
+        <w:rPr>
+          <w:rFonts w:ascii="Arial" w:eastAsia="Times New Roman" w:hAnsi="Arial" w:cs="Arial"/>
+          <w:color w:val="000000"/>
+          <w:sz w:val="18"/>
+          <w:szCs w:val="18"/>
+          <w:lang w:val="en-US" w:eastAsia="de-DE"/>
+        </w:rPr>
+        <w:t xml:space="preserve"> -&gt; In- &amp; </w:t>
+      </w:r>
+      <w:proofErr w:type="spellStart"/>
+      <w:r>
+        <w:rPr>
+          <w:rFonts w:ascii="Arial" w:eastAsia="Times New Roman" w:hAnsi="Arial" w:cs="Arial"/>
+          <w:color w:val="000000"/>
+          <w:sz w:val="18"/>
+          <w:szCs w:val="18"/>
+          <w:lang w:val="en-US" w:eastAsia="de-DE"/>
+        </w:rPr>
+        <w:t>OutConn</w:t>
+      </w:r>
+      <w:proofErr w:type="spellEnd"/>
+      <w:r>
+        <w:rPr>
+          <w:rFonts w:ascii="Arial" w:eastAsia="Times New Roman" w:hAnsi="Arial" w:cs="Arial"/>
+          <w:color w:val="000000"/>
+          <w:sz w:val="18"/>
+          <w:szCs w:val="18"/>
+          <w:lang w:val="en-US" w:eastAsia="de-DE"/>
+        </w:rPr>
+        <w:t>)</w:t>
       </w:r>
     </w:p>
     <w:p>
@@ -3156,6 +4105,7 @@
         </w:rPr>
         <w:t xml:space="preserve">#101 </w:t>
       </w:r>
+      <w:proofErr w:type="spellStart"/>
       <w:r>
         <w:rPr>
           <w:rFonts w:ascii="Arial" w:eastAsia="Times New Roman" w:hAnsi="Arial" w:cs="Arial"/>
@@ -3166,15 +4116,38 @@
         </w:rPr>
         <w:t>DisConnect</w:t>
       </w:r>
-      <w:r>
-        <w:rPr>
-          <w:rFonts w:ascii="Arial" w:eastAsia="Times New Roman" w:hAnsi="Arial" w:cs="Arial"/>
-          <w:color w:val="000000"/>
-          <w:sz w:val="18"/>
-          <w:szCs w:val="18"/>
-          <w:lang w:val="en-US" w:eastAsia="de-DE"/>
-        </w:rPr>
-        <w:t xml:space="preserve"> Neuron (In-/OutNeuron)</w:t>
+      <w:proofErr w:type="spellEnd"/>
+      <w:r>
+        <w:rPr>
+          <w:rFonts w:ascii="Arial" w:eastAsia="Times New Roman" w:hAnsi="Arial" w:cs="Arial"/>
+          <w:color w:val="000000"/>
+          <w:sz w:val="18"/>
+          <w:szCs w:val="18"/>
+          <w:lang w:val="en-US" w:eastAsia="de-DE"/>
+        </w:rPr>
+        <w:t xml:space="preserve"> Neuron (In-/</w:t>
+      </w:r>
+      <w:proofErr w:type="spellStart"/>
+      <w:r>
+        <w:rPr>
+          <w:rFonts w:ascii="Arial" w:eastAsia="Times New Roman" w:hAnsi="Arial" w:cs="Arial"/>
+          <w:color w:val="000000"/>
+          <w:sz w:val="18"/>
+          <w:szCs w:val="18"/>
+          <w:lang w:val="en-US" w:eastAsia="de-DE"/>
+        </w:rPr>
+        <w:t>OutNeuron</w:t>
+      </w:r>
+      <w:proofErr w:type="spellEnd"/>
+      <w:r>
+        <w:rPr>
+          <w:rFonts w:ascii="Arial" w:eastAsia="Times New Roman" w:hAnsi="Arial" w:cs="Arial"/>
+          <w:color w:val="000000"/>
+          <w:sz w:val="18"/>
+          <w:szCs w:val="18"/>
+          <w:lang w:val="en-US" w:eastAsia="de-DE"/>
+        </w:rPr>
+        <w:t>)</w:t>
       </w:r>
     </w:p>
     <w:p>
@@ -3581,7 +4554,29 @@
           <w:szCs w:val="18"/>
           <w:lang w:val="en-US" w:eastAsia="de-DE"/>
         </w:rPr>
-        <w:t>#80 SignalData undo/redo</w:t>
+        <w:t xml:space="preserve">#80 </w:t>
+      </w:r>
+      <w:proofErr w:type="spellStart"/>
+      <w:r>
+        <w:rPr>
+          <w:rFonts w:ascii="Arial" w:eastAsia="Times New Roman" w:hAnsi="Arial" w:cs="Arial"/>
+          <w:color w:val="000000"/>
+          <w:sz w:val="18"/>
+          <w:szCs w:val="18"/>
+          <w:lang w:val="en-US" w:eastAsia="de-DE"/>
+        </w:rPr>
+        <w:t>SignalData</w:t>
+      </w:r>
+      <w:proofErr w:type="spellEnd"/>
+      <w:r>
+        <w:rPr>
+          <w:rFonts w:ascii="Arial" w:eastAsia="Times New Roman" w:hAnsi="Arial" w:cs="Arial"/>
+          <w:color w:val="000000"/>
+          <w:sz w:val="18"/>
+          <w:szCs w:val="18"/>
+          <w:lang w:val="en-US" w:eastAsia="de-DE"/>
+        </w:rPr>
+        <w:t xml:space="preserve"> undo/redo</w:t>
       </w:r>
     </w:p>
     <w:p>
@@ -3689,7 +4684,41 @@
           <w:szCs w:val="18"/>
           <w:lang w:val="en-US" w:eastAsia="de-DE"/>
         </w:rPr>
-        <w:t>#76 Improve selection commands  (docu!)</w:t>
+        <w:t xml:space="preserve">#76 Improve selection </w:t>
+      </w:r>
+      <w:proofErr w:type="gramStart"/>
+      <w:r>
+        <w:rPr>
+          <w:rFonts w:ascii="Arial" w:eastAsia="Times New Roman" w:hAnsi="Arial" w:cs="Arial"/>
+          <w:color w:val="000000"/>
+          <w:sz w:val="18"/>
+          <w:szCs w:val="18"/>
+          <w:lang w:val="en-US" w:eastAsia="de-DE"/>
+        </w:rPr>
+        <w:t>commands  (</w:t>
+      </w:r>
+      <w:proofErr w:type="spellStart"/>
+      <w:proofErr w:type="gramEnd"/>
+      <w:r>
+        <w:rPr>
+          <w:rFonts w:ascii="Arial" w:eastAsia="Times New Roman" w:hAnsi="Arial" w:cs="Arial"/>
+          <w:color w:val="000000"/>
+          <w:sz w:val="18"/>
+          <w:szCs w:val="18"/>
+          <w:lang w:val="en-US" w:eastAsia="de-DE"/>
+        </w:rPr>
+        <w:t>docu</w:t>
+      </w:r>
+      <w:proofErr w:type="spellEnd"/>
+      <w:r>
+        <w:rPr>
+          <w:rFonts w:ascii="Arial" w:eastAsia="Times New Roman" w:hAnsi="Arial" w:cs="Arial"/>
+          <w:color w:val="000000"/>
+          <w:sz w:val="18"/>
+          <w:szCs w:val="18"/>
+          <w:lang w:val="en-US" w:eastAsia="de-DE"/>
+        </w:rPr>
+        <w:t>!)</w:t>
       </w:r>
     </w:p>
     <w:p>
@@ -3762,7 +4791,43 @@
           <w:sz w:val="18"/>
           <w:szCs w:val="18"/>
         </w:rPr>
-        <w:t>Ich habe noch eine Idee. Mir ist es manchmal passiert, dass ich ein Modell verworfen habe, aber Teile daraus hätte weiter verwenden können. Kann man solche Teile nicht in einen Zwischenspeicher kopieren um sie in einem anderen Modell zu verwernden?</w:t>
+        <w:t xml:space="preserve">Ich habe noch eine Idee. Mir ist es manchmal passiert, dass ich ein Modell verworfen habe, aber Teile daraus hätte </w:t>
+      </w:r>
+      <w:proofErr w:type="gramStart"/>
+      <w:r>
+        <w:rPr>
+          <w:rFonts w:ascii="Verdana" w:eastAsia="Times New Roman" w:hAnsi="Verdana"/>
+          <w:sz w:val="18"/>
+          <w:szCs w:val="18"/>
+        </w:rPr>
+        <w:t>weiter verwenden</w:t>
+      </w:r>
+      <w:proofErr w:type="gramEnd"/>
+      <w:r>
+        <w:rPr>
+          <w:rFonts w:ascii="Verdana" w:eastAsia="Times New Roman" w:hAnsi="Verdana"/>
+          <w:sz w:val="18"/>
+          <w:szCs w:val="18"/>
+        </w:rPr>
+        <w:t xml:space="preserve"> können. Kann man solche Teile nicht in einen Zwischenspeicher kopieren um sie in einem anderen Modell zu </w:t>
+      </w:r>
+      <w:proofErr w:type="spellStart"/>
+      <w:r>
+        <w:rPr>
+          <w:rFonts w:ascii="Verdana" w:eastAsia="Times New Roman" w:hAnsi="Verdana"/>
+          <w:sz w:val="18"/>
+          <w:szCs w:val="18"/>
+        </w:rPr>
+        <w:t>verwernden</w:t>
+      </w:r>
+      <w:proofErr w:type="spellEnd"/>
+      <w:r>
+        <w:rPr>
+          <w:rFonts w:ascii="Verdana" w:eastAsia="Times New Roman" w:hAnsi="Verdana"/>
+          <w:sz w:val="18"/>
+          <w:szCs w:val="18"/>
+        </w:rPr>
+        <w:t>?</w:t>
       </w:r>
     </w:p>
     <w:p>
@@ -3900,7 +4965,25 @@
           <w:sz w:val="18"/>
           <w:szCs w:val="18"/>
         </w:rPr>
-        <w:t xml:space="preserve">#69 Statt einzelner Neuronen kann als Signalquelle ein kreisförmiger Bereich des Modells ausgewählt werden. Das Signal berechnet sich als gewichtete Summe aller Neuronen im Kreis, wobei das Gewicht mit dem Quadrat des Abstands vom Mittelpunkt abnimmt. Neuronen am Rand des Kreis haben praktisch keinen Einfluss, Neuronen in der Mitte den größten. </w:t>
+        <w:t xml:space="preserve">#69 Statt einzelner Neuronen kann als Signalquelle ein kreisförmiger Bereich des Modells ausgewählt werden. Das Signal berechnet sich als gewichtete Summe aller Neuronen im Kreis, wobei das Gewicht mit dem Quadrat des Abstands vom Mittelpunkt abnimmt. Neuronen am Rand </w:t>
+      </w:r>
+      <w:proofErr w:type="gramStart"/>
+      <w:r>
+        <w:rPr>
+          <w:rFonts w:ascii="Verdana" w:eastAsia="Times New Roman" w:hAnsi="Verdana"/>
+          <w:sz w:val="18"/>
+          <w:szCs w:val="18"/>
+        </w:rPr>
+        <w:t>des Kreis</w:t>
+      </w:r>
+      <w:proofErr w:type="gramEnd"/>
+      <w:r>
+        <w:rPr>
+          <w:rFonts w:ascii="Verdana" w:eastAsia="Times New Roman" w:hAnsi="Verdana"/>
+          <w:sz w:val="18"/>
+          <w:szCs w:val="18"/>
+        </w:rPr>
+        <w:t xml:space="preserve"> haben praktisch keinen Einfluss, Neuronen in der Mitte den größten. </w:t>
       </w:r>
       <w:r>
         <w:rPr>
@@ -3909,7 +4992,27 @@
           <w:szCs w:val="18"/>
           <w:shd w:val="clear" w:color="auto" w:fill="00FFFF"/>
         </w:rPr>
-        <w:t>Etwas ähnliches soll ja beim Monitor rauskommen.  Ich interpretiere das mal als 1</w:t>
+        <w:t xml:space="preserve">Etwas ähnliches soll </w:t>
+      </w:r>
+      <w:proofErr w:type="gramStart"/>
+      <w:r>
+        <w:rPr>
+          <w:rFonts w:ascii="Verdana" w:eastAsia="Times New Roman" w:hAnsi="Verdana"/>
+          <w:sz w:val="18"/>
+          <w:szCs w:val="18"/>
+          <w:shd w:val="clear" w:color="auto" w:fill="00FFFF"/>
+        </w:rPr>
+        <w:t>ja beim</w:t>
+      </w:r>
+      <w:proofErr w:type="gramEnd"/>
+      <w:r>
+        <w:rPr>
+          <w:rFonts w:ascii="Verdana" w:eastAsia="Times New Roman" w:hAnsi="Verdana"/>
+          <w:sz w:val="18"/>
+          <w:szCs w:val="18"/>
+          <w:shd w:val="clear" w:color="auto" w:fill="00FFFF"/>
+        </w:rPr>
+        <w:t xml:space="preserve"> Monitor rauskommen.  Ich interpretiere das mal als 1</w:t>
       </w:r>
     </w:p>
     <w:p>
@@ -3954,13 +5057,21 @@
         </w:numPr>
       </w:pPr>
       <w:r>
-        <w:t>#40 Automatisches Andocken </w:t>
+        <w:t xml:space="preserve">#40 Automatisches </w:t>
+      </w:r>
+      <w:proofErr w:type="gramStart"/>
+      <w:r>
+        <w:t>Andocken </w:t>
       </w:r>
       <w:r>
         <w:t xml:space="preserve"> </w:t>
       </w:r>
       <w:r>
-        <w:t>-&gt; #74 „Große“ Modul-Lösung</w:t>
+        <w:t>-</w:t>
+      </w:r>
+      <w:proofErr w:type="gramEnd"/>
+      <w:r>
+        <w:t>&gt; #74 „Große“ Modul-Lösung</w:t>
       </w:r>
     </w:p>
     <w:p>
@@ -4002,7 +5113,49 @@
         <w:rPr>
           <w:lang w:val="en-US"/>
         </w:rPr>
-        <w:t>#60: Versatz beim Kopieren (Paul)</w:t>
+        <w:t xml:space="preserve">#60: </w:t>
+      </w:r>
+      <w:proofErr w:type="spellStart"/>
+      <w:r>
+        <w:rPr>
+          <w:lang w:val="en-US"/>
+        </w:rPr>
+        <w:t>Versatz</w:t>
+      </w:r>
+      <w:proofErr w:type="spellEnd"/>
+      <w:r>
+        <w:rPr>
+          <w:lang w:val="en-US"/>
+        </w:rPr>
+        <w:t xml:space="preserve"> </w:t>
+      </w:r>
+      <w:proofErr w:type="spellStart"/>
+      <w:r>
+        <w:rPr>
+          <w:lang w:val="en-US"/>
+        </w:rPr>
+        <w:t>beim</w:t>
+      </w:r>
+      <w:proofErr w:type="spellEnd"/>
+      <w:r>
+        <w:rPr>
+          <w:lang w:val="en-US"/>
+        </w:rPr>
+        <w:t xml:space="preserve"> </w:t>
+      </w:r>
+      <w:proofErr w:type="spellStart"/>
+      <w:r>
+        <w:rPr>
+          <w:lang w:val="en-US"/>
+        </w:rPr>
+        <w:t>Kopieren</w:t>
+      </w:r>
+      <w:proofErr w:type="spellEnd"/>
+      <w:r>
+        <w:rPr>
+          <w:lang w:val="en-US"/>
+        </w:rPr>
+        <w:t xml:space="preserve"> (Paul)</w:t>
       </w:r>
     </w:p>
     <w:p>
@@ -4159,7 +5312,17 @@
           <w:sz w:val="18"/>
           <w:szCs w:val="18"/>
         </w:rPr>
-        <w:t>Wenn wir nur ein einzelnes Neuron betrachten, könnte man sagen, der Signalpegel ist ein absoluter Wert wird in mV. Wenn wir aber über ein Areal summieren, hängt der Wert völlig davon ab, was ich mathematisch mit den Einzelwerten anstelle (einfach aufsummieren, Mittelwert bilden, über die ganze Fläche gleichmäßig oder mit Betonung der Mitte usw.). Bei einem realen EEG hängt die dargestellte Amplitude ja auch davon ab, wie das Signal zuvor verstärkt oder sonst wie bearbeitet wurde.</w:t>
+        <w:t xml:space="preserve">Wenn wir nur ein einzelnes Neuron betrachten, könnte man sagen, der Signalpegel ist ein absoluter Wert wird in mV. Wenn wir aber über ein Areal summieren, hängt der Wert völlig davon ab, was ich mathematisch mit den Einzelwerten anstelle (einfach aufsummieren, Mittelwert bilden, über die ganze Fläche gleichmäßig oder mit Betonung der Mitte usw.). Bei einem realen EEG hängt die dargestellte Amplitude ja auch davon ab, wie das Signal zuvor verstärkt oder sonst wie bearbeitet </w:t>
+      </w:r>
+      <w:proofErr w:type="spellStart"/>
+      <w:proofErr w:type="gramStart"/>
+      <w:r>
+        <w:rPr>
+          <w:rFonts w:ascii="Verdana" w:eastAsia="Times New Roman" w:hAnsi="Verdana"/>
+          <w:sz w:val="18"/>
+          <w:szCs w:val="18"/>
+        </w:rPr>
+        <w:t>wurde.</w:t>
       </w:r>
       <w:r>
         <w:rPr>
@@ -4168,7 +5331,18 @@
           <w:szCs w:val="18"/>
           <w:u w:val="single"/>
         </w:rPr>
-        <w:t>Beim realen EEG hängt es vor allem davon ab, wieweit der Neuron-Abschnitt vom Sensor entfernt ist. Die dadurch bedingte Dämpfung muss man auspr</w:t>
+        <w:t>Beim</w:t>
+      </w:r>
+      <w:proofErr w:type="spellEnd"/>
+      <w:proofErr w:type="gramEnd"/>
+      <w:r>
+        <w:rPr>
+          <w:rFonts w:ascii="Verdana" w:eastAsia="Times New Roman" w:hAnsi="Verdana"/>
+          <w:sz w:val="18"/>
+          <w:szCs w:val="18"/>
+          <w:u w:val="single"/>
+        </w:rPr>
+        <w:t xml:space="preserve"> realen EEG hängt es vor allem davon ab, wieweit der Neuron-Abschnitt vom Sensor entfernt ist. Die dadurch bedingte Dämpfung muss man auspr</w:t>
       </w:r>
       <w:r>
         <w:rPr>
@@ -4378,16 +5552,38 @@
           <w:lang w:val="en-US"/>
         </w:rPr>
       </w:pPr>
+      <w:proofErr w:type="spellStart"/>
       <w:r>
         <w:rPr>
           <w:lang w:val="en-US"/>
         </w:rPr>
-        <w:t xml:space="preserve">Markierung umbenennen. </w:t>
-      </w:r>
+        <w:t>Markierung</w:t>
+      </w:r>
+      <w:proofErr w:type="spellEnd"/>
       <w:r>
         <w:rPr>
           <w:lang w:val="en-US"/>
         </w:rPr>
+        <w:t xml:space="preserve"> </w:t>
+      </w:r>
+      <w:proofErr w:type="spellStart"/>
+      <w:r>
+        <w:rPr>
+          <w:lang w:val="en-US"/>
+        </w:rPr>
+        <w:t>umbenennen</w:t>
+      </w:r>
+      <w:proofErr w:type="spellEnd"/>
+      <w:r>
+        <w:rPr>
+          <w:lang w:val="en-US"/>
+        </w:rPr>
+        <w:t xml:space="preserve">. </w:t>
+      </w:r>
+      <w:r>
+        <w:rPr>
+          <w:lang w:val="en-US"/>
+        </w:rPr>
         <w:t>Select colors?</w:t>
       </w:r>
     </w:p>
@@ -4482,7 +5678,27 @@
           <w:szCs w:val="18"/>
           <w:lang w:val="en-US"/>
         </w:rPr>
-        <w:t xml:space="preserve"> Analyse finds nothing -&gt; model zooms and scrolls away</w:t>
+        <w:t xml:space="preserve"> </w:t>
+      </w:r>
+      <w:proofErr w:type="spellStart"/>
+      <w:r>
+        <w:rPr>
+          <w:rFonts w:ascii="Arial" w:hAnsi="Arial" w:cs="Arial"/>
+          <w:sz w:val="18"/>
+          <w:szCs w:val="18"/>
+          <w:lang w:val="en-US"/>
+        </w:rPr>
+        <w:t>Analyse</w:t>
+      </w:r>
+      <w:proofErr w:type="spellEnd"/>
+      <w:r>
+        <w:rPr>
+          <w:rFonts w:ascii="Arial" w:hAnsi="Arial" w:cs="Arial"/>
+          <w:sz w:val="18"/>
+          <w:szCs w:val="18"/>
+          <w:lang w:val="en-US"/>
+        </w:rPr>
+        <w:t xml:space="preserve"> finds nothing -&gt; model zooms and scrolls away</w:t>
       </w:r>
     </w:p>
     <w:p>
@@ -4540,8 +5756,126 @@
           <w:sz w:val="18"/>
           <w:szCs w:val="18"/>
         </w:rPr>
-        <w:t>Bug: reading monitor config, unknown symbolic name -&gt; exception unhandled</w:t>
-      </w:r>
+        <w:t xml:space="preserve">Bug: </w:t>
+      </w:r>
+      <w:proofErr w:type="spellStart"/>
+      <w:r>
+        <w:rPr>
+          <w:rFonts w:ascii="Arial" w:hAnsi="Arial" w:cs="Arial"/>
+          <w:sz w:val="18"/>
+          <w:szCs w:val="18"/>
+        </w:rPr>
+        <w:t>reading</w:t>
+      </w:r>
+      <w:proofErr w:type="spellEnd"/>
+      <w:r>
+        <w:rPr>
+          <w:rFonts w:ascii="Arial" w:hAnsi="Arial" w:cs="Arial"/>
+          <w:sz w:val="18"/>
+          <w:szCs w:val="18"/>
+        </w:rPr>
+        <w:t xml:space="preserve"> monitor </w:t>
+      </w:r>
+      <w:proofErr w:type="spellStart"/>
+      <w:r>
+        <w:rPr>
+          <w:rFonts w:ascii="Arial" w:hAnsi="Arial" w:cs="Arial"/>
+          <w:sz w:val="18"/>
+          <w:szCs w:val="18"/>
+        </w:rPr>
+        <w:t>config</w:t>
+      </w:r>
+      <w:proofErr w:type="spellEnd"/>
+      <w:r>
+        <w:rPr>
+          <w:rFonts w:ascii="Arial" w:hAnsi="Arial" w:cs="Arial"/>
+          <w:sz w:val="18"/>
+          <w:szCs w:val="18"/>
+        </w:rPr>
+        <w:t xml:space="preserve">, </w:t>
+      </w:r>
+      <w:proofErr w:type="spellStart"/>
+      <w:r>
+        <w:rPr>
+          <w:rFonts w:ascii="Arial" w:hAnsi="Arial" w:cs="Arial"/>
+          <w:sz w:val="18"/>
+          <w:szCs w:val="18"/>
+        </w:rPr>
+        <w:t>unknown</w:t>
+      </w:r>
+      <w:proofErr w:type="spellEnd"/>
+      <w:r>
+        <w:rPr>
+          <w:rFonts w:ascii="Arial" w:hAnsi="Arial" w:cs="Arial"/>
+          <w:sz w:val="18"/>
+          <w:szCs w:val="18"/>
+        </w:rPr>
+        <w:t xml:space="preserve"> </w:t>
+      </w:r>
+      <w:proofErr w:type="spellStart"/>
+      <w:r>
+        <w:rPr>
+          <w:rFonts w:ascii="Arial" w:hAnsi="Arial" w:cs="Arial"/>
+          <w:sz w:val="18"/>
+          <w:szCs w:val="18"/>
+        </w:rPr>
+        <w:t>symbolic</w:t>
+      </w:r>
+      <w:proofErr w:type="spellEnd"/>
+      <w:r>
+        <w:rPr>
+          <w:rFonts w:ascii="Arial" w:hAnsi="Arial" w:cs="Arial"/>
+          <w:sz w:val="18"/>
+          <w:szCs w:val="18"/>
+        </w:rPr>
+        <w:t xml:space="preserve"> </w:t>
+      </w:r>
+      <w:proofErr w:type="spellStart"/>
+      <w:r>
+        <w:rPr>
+          <w:rFonts w:ascii="Arial" w:hAnsi="Arial" w:cs="Arial"/>
+          <w:sz w:val="18"/>
+          <w:szCs w:val="18"/>
+        </w:rPr>
+        <w:t>name</w:t>
+      </w:r>
+      <w:proofErr w:type="spellEnd"/>
+      <w:r>
+        <w:rPr>
+          <w:rFonts w:ascii="Arial" w:hAnsi="Arial" w:cs="Arial"/>
+          <w:sz w:val="18"/>
+          <w:szCs w:val="18"/>
+        </w:rPr>
+        <w:t xml:space="preserve"> -&gt; </w:t>
+      </w:r>
+      <w:proofErr w:type="spellStart"/>
+      <w:r>
+        <w:rPr>
+          <w:rFonts w:ascii="Arial" w:hAnsi="Arial" w:cs="Arial"/>
+          <w:sz w:val="18"/>
+          <w:szCs w:val="18"/>
+        </w:rPr>
+        <w:t>exception</w:t>
+      </w:r>
+      <w:proofErr w:type="spellEnd"/>
+      <w:r>
+        <w:rPr>
+          <w:rFonts w:ascii="Arial" w:hAnsi="Arial" w:cs="Arial"/>
+          <w:sz w:val="18"/>
+          <w:szCs w:val="18"/>
+        </w:rPr>
+        <w:t xml:space="preserve"> </w:t>
+      </w:r>
+      <w:proofErr w:type="spellStart"/>
+      <w:r>
+        <w:rPr>
+          <w:rFonts w:ascii="Arial" w:hAnsi="Arial" w:cs="Arial"/>
+          <w:sz w:val="18"/>
+          <w:szCs w:val="18"/>
+        </w:rPr>
+        <w:t>unhandled</w:t>
+      </w:r>
+      <w:proofErr w:type="spellEnd"/>
     </w:p>
     <w:p>
       <w:pPr>
@@ -4581,6 +5915,7 @@
           <w:lang w:eastAsia="de-DE"/>
         </w:rPr>
       </w:pPr>
+      <w:proofErr w:type="spellStart"/>
       <w:r>
         <w:rPr>
           <w:rFonts w:ascii="Arial" w:eastAsia="Times New Roman" w:hAnsi="Arial" w:cs="Arial"/>
@@ -4589,7 +5924,18 @@
           <w:szCs w:val="18"/>
           <w:lang w:eastAsia="de-DE"/>
         </w:rPr>
-        <w:t>Implemented #36 Zweites Fenster Überblick/Details (Paul)</w:t>
+        <w:t>Implemented</w:t>
+      </w:r>
+      <w:proofErr w:type="spellEnd"/>
+      <w:r>
+        <w:rPr>
+          <w:rFonts w:ascii="Arial" w:eastAsia="Times New Roman" w:hAnsi="Arial" w:cs="Arial"/>
+          <w:color w:val="000000"/>
+          <w:sz w:val="18"/>
+          <w:szCs w:val="18"/>
+          <w:lang w:eastAsia="de-DE"/>
+        </w:rPr>
+        <w:t xml:space="preserve"> #36 Zweites Fenster Überblick/Details (Paul)</w:t>
       </w:r>
     </w:p>
     <w:p>
@@ -4638,8 +5984,9 @@
           <w:szCs w:val="18"/>
           <w:lang w:val="en-US"/>
         </w:rPr>
-        <w:t>#35 (Input-)Neuron an Neuron andocken</w:t>
-      </w:r>
+        <w:t xml:space="preserve">#35 (Input-)Neuron </w:t>
+      </w:r>
+      <w:proofErr w:type="gramStart"/>
       <w:r>
         <w:rPr>
           <w:rFonts w:ascii="Arial" w:hAnsi="Arial" w:cs="Arial"/>
@@ -4647,12 +5994,50 @@
           <w:szCs w:val="18"/>
           <w:lang w:val="en-US"/>
         </w:rPr>
+        <w:t>an</w:t>
+      </w:r>
+      <w:proofErr w:type="gramEnd"/>
+      <w:r>
+        <w:rPr>
+          <w:rFonts w:ascii="Arial" w:hAnsi="Arial" w:cs="Arial"/>
+          <w:sz w:val="18"/>
+          <w:szCs w:val="18"/>
+          <w:lang w:val="en-US"/>
+        </w:rPr>
+        <w:t xml:space="preserve"> Neuron </w:t>
+      </w:r>
+      <w:proofErr w:type="spellStart"/>
+      <w:r>
+        <w:rPr>
+          <w:rFonts w:ascii="Arial" w:hAnsi="Arial" w:cs="Arial"/>
+          <w:sz w:val="18"/>
+          <w:szCs w:val="18"/>
+          <w:lang w:val="en-US"/>
+        </w:rPr>
+        <w:t>andocken</w:t>
+      </w:r>
+      <w:proofErr w:type="spellEnd"/>
+      <w:r>
+        <w:rPr>
+          <w:rFonts w:ascii="Arial" w:hAnsi="Arial" w:cs="Arial"/>
+          <w:sz w:val="18"/>
+          <w:szCs w:val="18"/>
+          <w:lang w:val="en-US"/>
+        </w:rPr>
         <w:br/>
       </w:r>
     </w:p>
     <w:p>
       <w:r>
-        <w:t>==================== Email 23.04.2020 ======================================</w:t>
+        <w:t xml:space="preserve">==================== </w:t>
+      </w:r>
+      <w:proofErr w:type="gramStart"/>
+      <w:r>
+        <w:t>Email</w:t>
+      </w:r>
+      <w:proofErr w:type="gramEnd"/>
+      <w:r>
+        <w:t xml:space="preserve"> 23.04.2020 ======================================</w:t>
       </w:r>
     </w:p>
     <w:p>
@@ -4732,8 +6117,13 @@
       <w:r>
         <w:t xml:space="preserve">sich als </w:t>
       </w:r>
-      <w:r>
-        <w:t xml:space="preserve">extrem aufwendig </w:t>
+      <w:proofErr w:type="gramStart"/>
+      <w:r>
+        <w:t>extrem aufwendig</w:t>
+      </w:r>
+      <w:proofErr w:type="gramEnd"/>
+      <w:r>
+        <w:t xml:space="preserve"> </w:t>
       </w:r>
       <w:r>
         <w:t>herausstellen</w:t>

</xml_diff>

<commit_message>
std frequency in ParamaterDialog, default is now 10 Hz
</commit_message>
<xml_diff>
--- a/NNet/Issues.docx
+++ b/NNet/Issues.docx
@@ -4,7 +4,15 @@
   <w:body>
     <w:p>
       <w:r>
-        <w:t>Offene Punkte Paul:</w:t>
+        <w:t xml:space="preserve">New </w:t>
+      </w:r>
+      <w:proofErr w:type="spellStart"/>
+      <w:r>
+        <w:t>version</w:t>
+      </w:r>
+      <w:proofErr w:type="spellEnd"/>
+      <w:r>
+        <w:t>:</w:t>
       </w:r>
     </w:p>
     <w:p>
@@ -13,158 +21,67 @@
           <w:rFonts w:ascii="Verdana" w:eastAsia="Times New Roman" w:hAnsi="Verdana"/>
           <w:sz w:val="18"/>
           <w:szCs w:val="18"/>
-        </w:rPr>
-      </w:pPr>
-      <w:r>
-        <w:rPr>
-          <w:rFonts w:ascii="Verdana" w:eastAsia="Times New Roman" w:hAnsi="Verdana"/>
-          <w:sz w:val="18"/>
-          <w:szCs w:val="18"/>
-        </w:rPr>
-        <w:t xml:space="preserve">Dass die Shift-Taste mit </w:t>
-      </w:r>
-      <w:proofErr w:type="gramStart"/>
-      <w:r>
-        <w:rPr>
-          <w:rFonts w:ascii="Verdana" w:eastAsia="Times New Roman" w:hAnsi="Verdana"/>
-          <w:sz w:val="18"/>
-          <w:szCs w:val="18"/>
-        </w:rPr>
-        <w:t>rein kommt</w:t>
-      </w:r>
-      <w:proofErr w:type="gramEnd"/>
-      <w:r>
-        <w:rPr>
-          <w:rFonts w:ascii="Verdana" w:eastAsia="Times New Roman" w:hAnsi="Verdana"/>
-          <w:sz w:val="18"/>
-          <w:szCs w:val="18"/>
-        </w:rPr>
-        <w:t xml:space="preserve">, ist überraschend. Wenn außer </w:t>
+          <w:lang w:val="en-US"/>
+        </w:rPr>
+      </w:pPr>
+      <w:r>
+        <w:rPr>
+          <w:lang w:val="en-US"/>
+        </w:rPr>
+        <w:t>Std pulse rate is n</w:t>
+      </w:r>
+      <w:r>
+        <w:rPr>
+          <w:lang w:val="en-US"/>
+        </w:rPr>
+        <w:t xml:space="preserve">ow 10 Hz. Can be changed in </w:t>
       </w:r>
       <w:proofErr w:type="spellStart"/>
       <w:r>
         <w:rPr>
-          <w:rFonts w:ascii="Verdana" w:eastAsia="Times New Roman" w:hAnsi="Verdana"/>
-          <w:sz w:val="18"/>
-          <w:szCs w:val="18"/>
-        </w:rPr>
-        <w:t>Ctrl</w:t>
+          <w:lang w:val="en-US"/>
+        </w:rPr>
+        <w:t>Paramater</w:t>
       </w:r>
       <w:proofErr w:type="spellEnd"/>
       <w:r>
         <w:rPr>
-          <w:rFonts w:ascii="Verdana" w:eastAsia="Times New Roman" w:hAnsi="Verdana"/>
-          <w:sz w:val="18"/>
-          <w:szCs w:val="18"/>
-        </w:rPr>
-        <w:t>/</w:t>
-      </w:r>
+          <w:lang w:val="en-US"/>
+        </w:rPr>
+        <w:t xml:space="preserve"> window</w:t>
+      </w:r>
+    </w:p>
+    <w:p>
+      <w:pPr>
+        <w:rPr>
+          <w:rFonts w:ascii="Verdana" w:hAnsi="Verdana"/>
+          <w:sz w:val="18"/>
+          <w:szCs w:val="18"/>
+        </w:rPr>
+      </w:pPr>
+      <w:r>
+        <w:rPr>
+          <w:rFonts w:ascii="Verdana" w:hAnsi="Verdana"/>
+          <w:sz w:val="18"/>
+          <w:szCs w:val="18"/>
+        </w:rPr>
+        <w:t>======================================================</w:t>
+      </w:r>
+    </w:p>
+    <w:p>
       <w:proofErr w:type="spellStart"/>
       <w:r>
-        <w:rPr>
-          <w:rFonts w:ascii="Verdana" w:eastAsia="Times New Roman" w:hAnsi="Verdana"/>
-          <w:sz w:val="18"/>
-          <w:szCs w:val="18"/>
-        </w:rPr>
-        <w:t>strg</w:t>
+        <w:t>Latest</w:t>
       </w:r>
       <w:proofErr w:type="spellEnd"/>
       <w:r>
-        <w:rPr>
-          <w:rFonts w:ascii="Verdana" w:eastAsia="Times New Roman" w:hAnsi="Verdana"/>
-          <w:sz w:val="18"/>
-          <w:szCs w:val="18"/>
-        </w:rPr>
-        <w:t xml:space="preserve"> eine weitere Taste eine Rolle spielt, solltest du das extra ankündigen in einer </w:t>
+        <w:t xml:space="preserve"> </w:t>
       </w:r>
       <w:proofErr w:type="spellStart"/>
-      <w:proofErr w:type="gramStart"/>
-      <w:r>
-        <w:rPr>
-          <w:rFonts w:ascii="Verdana" w:eastAsia="Times New Roman" w:hAnsi="Verdana"/>
-          <w:sz w:val="18"/>
-          <w:szCs w:val="18"/>
-        </w:rPr>
-        <w:t>email</w:t>
+      <w:r>
+        <w:t>Issue</w:t>
       </w:r>
       <w:proofErr w:type="spellEnd"/>
-      <w:proofErr w:type="gramEnd"/>
-      <w:r>
-        <w:rPr>
-          <w:rFonts w:ascii="Verdana" w:eastAsia="Times New Roman" w:hAnsi="Verdana"/>
-          <w:sz w:val="18"/>
-          <w:szCs w:val="18"/>
-        </w:rPr>
-        <w:t xml:space="preserve">, weil es so ungewohnt ist. Was mit </w:t>
-      </w:r>
-      <w:proofErr w:type="gramStart"/>
-      <w:r>
-        <w:rPr>
-          <w:rFonts w:ascii="Verdana" w:eastAsia="Times New Roman" w:hAnsi="Verdana"/>
-          <w:sz w:val="18"/>
-          <w:szCs w:val="18"/>
-        </w:rPr>
-        <w:t>S...</w:t>
-      </w:r>
-      <w:proofErr w:type="gramEnd"/>
-      <w:r>
-        <w:rPr>
-          <w:rFonts w:ascii="Verdana" w:eastAsia="Times New Roman" w:hAnsi="Verdana"/>
-          <w:sz w:val="18"/>
-          <w:szCs w:val="18"/>
-        </w:rPr>
-        <w:t xml:space="preserve"> anfängt, ist irgendwie bei Befehlen automatisch </w:t>
-      </w:r>
-      <w:proofErr w:type="spellStart"/>
-      <w:r>
-        <w:rPr>
-          <w:rFonts w:ascii="Verdana" w:eastAsia="Times New Roman" w:hAnsi="Verdana"/>
-          <w:sz w:val="18"/>
-          <w:szCs w:val="18"/>
-        </w:rPr>
-        <w:t>strg</w:t>
-      </w:r>
-      <w:proofErr w:type="spellEnd"/>
-      <w:r>
-        <w:rPr>
-          <w:rFonts w:ascii="Verdana" w:eastAsia="Times New Roman" w:hAnsi="Verdana"/>
-          <w:sz w:val="18"/>
-          <w:szCs w:val="18"/>
-        </w:rPr>
-        <w:t xml:space="preserve"> bei mir.</w:t>
-      </w:r>
-    </w:p>
-    <w:p>
-      <w:pPr>
-        <w:rPr>
-          <w:rFonts w:ascii="Verdana" w:hAnsi="Verdana"/>
-          <w:sz w:val="18"/>
-          <w:szCs w:val="18"/>
-        </w:rPr>
-      </w:pPr>
-      <w:r>
-        <w:rPr>
-          <w:rFonts w:ascii="Verdana" w:hAnsi="Verdana"/>
-          <w:sz w:val="18"/>
-          <w:szCs w:val="18"/>
-        </w:rPr>
-        <w:t>======================================================</w:t>
-      </w:r>
-    </w:p>
-    <w:p>
-      <w:proofErr w:type="spellStart"/>
-      <w:r>
-        <w:t>Latest</w:t>
-      </w:r>
-      <w:proofErr w:type="spellEnd"/>
-      <w:r>
-        <w:t xml:space="preserve"> </w:t>
-      </w:r>
-      <w:proofErr w:type="spellStart"/>
-      <w:r>
-        <w:t>Issue</w:t>
-      </w:r>
-      <w:proofErr w:type="spellEnd"/>
       <w:r>
         <w:t xml:space="preserve"> #</w:t>
       </w:r>
@@ -175,7 +92,7 @@
         <w:t>4</w:t>
       </w:r>
       <w:r>
-        <w:t>1</w:t>
+        <w:t>4</w:t>
       </w:r>
     </w:p>
     <w:p/>
@@ -512,17 +429,7 @@
                 <w:szCs w:val="18"/>
                 <w:lang w:val="en-US" w:eastAsia="de-DE"/>
               </w:rPr>
-              <w:t>#141</w:t>
-            </w:r>
-            <w:r>
-              <w:rPr>
-                <w:rFonts w:ascii="Arial" w:eastAsia="Times New Roman" w:hAnsi="Arial" w:cs="Arial"/>
-                <w:color w:val="24292E"/>
-                <w:sz w:val="18"/>
-                <w:szCs w:val="18"/>
-                <w:lang w:val="en-US" w:eastAsia="de-DE"/>
-              </w:rPr>
-              <w:t xml:space="preserve"> Auto-Show </w:t>
+              <w:t xml:space="preserve">#141 Auto-Show </w:t>
             </w:r>
             <w:proofErr w:type="spellStart"/>
             <w:r>
@@ -577,28 +484,54 @@
             <w:pPr>
               <w:spacing w:after="0" w:line="240" w:lineRule="auto"/>
               <w:rPr>
-                <w:rFonts w:ascii="Arial" w:eastAsia="Times New Roman" w:hAnsi="Arial" w:cs="Arial"/>
-                <w:color w:val="24292E"/>
-                <w:sz w:val="18"/>
-                <w:szCs w:val="18"/>
-                <w:lang w:val="en-US" w:eastAsia="de-DE"/>
+                <w:lang w:val="en-US"/>
               </w:rPr>
             </w:pPr>
             <w:r>
               <w:rPr>
-                <w:rFonts w:ascii="Arial" w:eastAsia="Times New Roman" w:hAnsi="Arial" w:cs="Arial"/>
-                <w:color w:val="24292E"/>
-                <w:sz w:val="18"/>
-                <w:szCs w:val="18"/>
-                <w:lang w:val="en-US" w:eastAsia="de-DE"/>
-              </w:rPr>
-              <w:t xml:space="preserve">#140 Store content of monitor window </w:t>
+                <w:lang w:val="en-US"/>
+              </w:rPr>
+              <w:t xml:space="preserve">#144 </w:t>
+            </w:r>
+            <w:proofErr w:type="spellStart"/>
+            <w:r>
+              <w:rPr>
+                <w:lang w:val="en-US"/>
+              </w:rPr>
+              <w:t>FreqDialog</w:t>
+            </w:r>
+            <w:proofErr w:type="spellEnd"/>
+            <w:r>
+              <w:rPr>
+                <w:lang w:val="en-US"/>
+              </w:rPr>
+              <w:t xml:space="preserve"> for selection </w:t>
             </w:r>
           </w:p>
           <w:p>
             <w:pPr>
               <w:spacing w:after="0" w:line="240" w:lineRule="auto"/>
               <w:rPr>
+                <w:lang w:val="en-US"/>
+              </w:rPr>
+            </w:pPr>
+            <w:r>
+              <w:rPr>
+                <w:lang w:val="en-US"/>
+              </w:rPr>
+              <w:t>#142</w:t>
+            </w:r>
+            <w:r>
+              <w:rPr>
+                <w:lang w:val="en-US"/>
+              </w:rPr>
+              <w:t xml:space="preserve"> Knot -&gt;Synapse/Branch/Knot</w:t>
+            </w:r>
+          </w:p>
+          <w:p>
+            <w:pPr>
+              <w:spacing w:after="0" w:line="240" w:lineRule="auto"/>
+              <w:rPr>
                 <w:rFonts w:ascii="Arial" w:eastAsia="Times New Roman" w:hAnsi="Arial" w:cs="Arial"/>
                 <w:color w:val="24292E"/>
                 <w:sz w:val="18"/>
@@ -614,8 +547,52 @@
                 <w:szCs w:val="18"/>
                 <w:lang w:val="en-US" w:eastAsia="de-DE"/>
               </w:rPr>
+              <w:t>#143 Feedback line</w:t>
+            </w:r>
+          </w:p>
+          <w:p>
+            <w:pPr>
+              <w:spacing w:after="0" w:line="240" w:lineRule="auto"/>
+              <w:rPr>
+                <w:rFonts w:ascii="Arial" w:eastAsia="Times New Roman" w:hAnsi="Arial" w:cs="Arial"/>
+                <w:color w:val="24292E"/>
+                <w:sz w:val="18"/>
+                <w:szCs w:val="18"/>
+                <w:lang w:val="en-US" w:eastAsia="de-DE"/>
+              </w:rPr>
+            </w:pPr>
+            <w:r>
+              <w:rPr>
+                <w:rFonts w:ascii="Arial" w:eastAsia="Times New Roman" w:hAnsi="Arial" w:cs="Arial"/>
+                <w:color w:val="24292E"/>
+                <w:sz w:val="18"/>
+                <w:szCs w:val="18"/>
+                <w:lang w:val="en-US" w:eastAsia="de-DE"/>
+              </w:rPr>
               <w:t>#137 Stimulus</w:t>
             </w:r>
+            <w:r>
+              <w:rPr>
+                <w:rFonts w:ascii="Arial" w:eastAsia="Times New Roman" w:hAnsi="Arial" w:cs="Arial"/>
+                <w:color w:val="24292E"/>
+                <w:sz w:val="18"/>
+                <w:szCs w:val="18"/>
+                <w:lang w:val="en-US" w:eastAsia="de-DE"/>
+              </w:rPr>
+              <w:t xml:space="preserve"> for </w:t>
+            </w:r>
+            <w:proofErr w:type="spellStart"/>
+            <w:r>
+              <w:rPr>
+                <w:rFonts w:ascii="Arial" w:eastAsia="Times New Roman" w:hAnsi="Arial" w:cs="Arial"/>
+                <w:color w:val="24292E"/>
+                <w:sz w:val="18"/>
+                <w:szCs w:val="18"/>
+                <w:lang w:val="en-US" w:eastAsia="de-DE"/>
+              </w:rPr>
+              <w:t>InputConnectors</w:t>
+            </w:r>
+            <w:proofErr w:type="spellEnd"/>
           </w:p>
           <w:p>
             <w:pPr>
@@ -681,56 +658,12 @@
               <w:spacing w:after="0" w:line="240" w:lineRule="auto"/>
               <w:rPr>
                 <w:rFonts w:ascii="Arial" w:eastAsia="Times New Roman" w:hAnsi="Arial" w:cs="Arial"/>
-                <w:color w:val="000000"/>
+                <w:color w:val="24292E"/>
                 <w:sz w:val="18"/>
                 <w:szCs w:val="18"/>
                 <w:lang w:val="en-US" w:eastAsia="de-DE"/>
               </w:rPr>
             </w:pPr>
-            <w:r>
-              <w:rPr>
-                <w:rFonts w:ascii="Arial" w:eastAsia="Times New Roman" w:hAnsi="Arial" w:cs="Arial"/>
-                <w:color w:val="000000"/>
-                <w:sz w:val="18"/>
-                <w:szCs w:val="18"/>
-                <w:lang w:val="en-US" w:eastAsia="de-DE"/>
-              </w:rPr>
-              <w:t xml:space="preserve">#109 Rounded </w:t>
-            </w:r>
-            <w:proofErr w:type="spellStart"/>
-            <w:r>
-              <w:rPr>
-                <w:rFonts w:ascii="Arial" w:eastAsia="Times New Roman" w:hAnsi="Arial" w:cs="Arial"/>
-                <w:color w:val="000000"/>
-                <w:sz w:val="18"/>
-                <w:szCs w:val="18"/>
-                <w:lang w:val="en-US" w:eastAsia="de-DE"/>
-              </w:rPr>
-              <w:t>IoNeurons</w:t>
-            </w:r>
-            <w:proofErr w:type="spellEnd"/>
-          </w:p>
-          <w:p>
-            <w:pPr>
-              <w:spacing w:after="0" w:line="240" w:lineRule="auto"/>
-              <w:rPr>
-                <w:rFonts w:ascii="Arial" w:eastAsia="Times New Roman" w:hAnsi="Arial" w:cs="Arial"/>
-                <w:color w:val="24292E"/>
-                <w:sz w:val="18"/>
-                <w:szCs w:val="18"/>
-                <w:lang w:val="en-US" w:eastAsia="de-DE"/>
-              </w:rPr>
-            </w:pPr>
-            <w:r>
-              <w:rPr>
-                <w:rFonts w:ascii="Arial" w:eastAsia="Times New Roman" w:hAnsi="Arial" w:cs="Arial"/>
-                <w:color w:val="000000"/>
-                <w:sz w:val="18"/>
-                <w:szCs w:val="18"/>
-                <w:lang w:val="en-US" w:eastAsia="de-DE"/>
-              </w:rPr>
-              <w:t>#82 Sensors/actors</w:t>
-            </w:r>
           </w:p>
         </w:tc>
       </w:tr>
@@ -1269,6 +1202,72 @@
                 <w:szCs w:val="18"/>
                 <w:lang w:val="en-US" w:eastAsia="de-DE"/>
               </w:rPr>
+              <w:t xml:space="preserve">#109 Rounded </w:t>
+            </w:r>
+            <w:proofErr w:type="spellStart"/>
+            <w:r>
+              <w:rPr>
+                <w:rFonts w:ascii="Arial" w:eastAsia="Times New Roman" w:hAnsi="Arial" w:cs="Arial"/>
+                <w:color w:val="000000"/>
+                <w:sz w:val="18"/>
+                <w:szCs w:val="18"/>
+                <w:lang w:val="en-US" w:eastAsia="de-DE"/>
+              </w:rPr>
+              <w:t>IoNeurons</w:t>
+            </w:r>
+            <w:proofErr w:type="spellEnd"/>
+          </w:p>
+          <w:p>
+            <w:pPr>
+              <w:spacing w:after="0" w:line="240" w:lineRule="auto"/>
+              <w:rPr>
+                <w:rFonts w:ascii="Arial" w:eastAsia="Times New Roman" w:hAnsi="Arial" w:cs="Arial"/>
+                <w:color w:val="000000"/>
+                <w:sz w:val="18"/>
+                <w:szCs w:val="18"/>
+                <w:lang w:val="en-US" w:eastAsia="de-DE"/>
+              </w:rPr>
+            </w:pPr>
+            <w:r>
+              <w:rPr>
+                <w:rFonts w:ascii="Arial" w:eastAsia="Times New Roman" w:hAnsi="Arial" w:cs="Arial"/>
+                <w:color w:val="000000"/>
+                <w:sz w:val="18"/>
+                <w:szCs w:val="18"/>
+                <w:lang w:val="en-US" w:eastAsia="de-DE"/>
+              </w:rPr>
+              <w:t>#82 Sensors/actors</w:t>
+            </w:r>
+            <w:r>
+              <w:rPr>
+                <w:rFonts w:ascii="Arial" w:eastAsia="Times New Roman" w:hAnsi="Arial" w:cs="Arial"/>
+                <w:color w:val="000000"/>
+                <w:sz w:val="18"/>
+                <w:szCs w:val="18"/>
+                <w:lang w:val="en-US" w:eastAsia="de-DE"/>
+              </w:rPr>
+              <w:t xml:space="preserve"> </w:t>
+            </w:r>
+          </w:p>
+          <w:p>
+            <w:pPr>
+              <w:spacing w:after="0" w:line="240" w:lineRule="auto"/>
+              <w:rPr>
+                <w:rFonts w:ascii="Arial" w:eastAsia="Times New Roman" w:hAnsi="Arial" w:cs="Arial"/>
+                <w:color w:val="000000"/>
+                <w:sz w:val="18"/>
+                <w:szCs w:val="18"/>
+                <w:lang w:val="en-US" w:eastAsia="de-DE"/>
+              </w:rPr>
+            </w:pPr>
+            <w:r>
+              <w:rPr>
+                <w:rFonts w:ascii="Arial" w:eastAsia="Times New Roman" w:hAnsi="Arial" w:cs="Arial"/>
+                <w:color w:val="000000"/>
+                <w:sz w:val="18"/>
+                <w:szCs w:val="18"/>
+                <w:lang w:val="en-US" w:eastAsia="de-DE"/>
+              </w:rPr>
               <w:t>#45 Layout manager</w:t>
             </w:r>
           </w:p>
@@ -2296,7 +2295,6 @@
         <w:t xml:space="preserve">Das Signal beim Auslösen eines Neurons ist nicht einfach eine Parabel, sondern eine Funktion, die näher an den in der Literatur beschriebenen Signalformen liegt. </w:t>
       </w:r>
       <w:proofErr w:type="spellStart"/>
-      <w:proofErr w:type="gramStart"/>
       <w:r>
         <w:rPr>
           <w:rFonts w:ascii="Verdana" w:eastAsia="Times New Roman" w:hAnsi="Verdana"/>
@@ -2315,7 +2313,6 @@
         <w:t>Parabel</w:t>
       </w:r>
       <w:proofErr w:type="spellEnd"/>
-      <w:proofErr w:type="gramEnd"/>
       <w:r>
         <w:rPr>
           <w:rFonts w:ascii="Verdana" w:eastAsia="Times New Roman" w:hAnsi="Verdana"/>
@@ -2441,7 +2438,7 @@
           <w:szCs w:val="18"/>
           <w:shd w:val="clear" w:color="auto" w:fill="40E0D0"/>
         </w:rPr>
-        <w:t xml:space="preserve">In Sinnesorganen wird die Intensität eines Reizes durch Frequenz-Anstieg und Anstieg </w:t>
+        <w:t xml:space="preserve">In Sinnesorganen wird die Intensität eines Reizes durch Frequenz-Anstieg und Anstieg dargestellt. Dieser Anstieg bzw. Abstieg ist jedoch selbst nicht absolut in einem </w:t>
       </w:r>
       <w:r>
         <w:rPr>
@@ -2451,7 +2448,7 @@
           <w:shd w:val="clear" w:color="auto" w:fill="40E0D0"/>
         </w:rPr>
         <w:lastRenderedPageBreak/>
-        <w:t xml:space="preserve">dargestellt. Dieser Anstieg bzw. Abstieg ist jedoch selbst nicht absolut in einem </w:t>
+        <w:t>S</w:t>
       </w:r>
       <w:r>
         <w:rPr>
@@ -2460,36 +2457,7 @@
           <w:szCs w:val="18"/>
           <w:shd w:val="clear" w:color="auto" w:fill="40E0D0"/>
         </w:rPr>
-        <w:t>S</w:t>
-      </w:r>
-      <w:r>
-        <w:rPr>
-          <w:rFonts w:ascii="Verdana" w:eastAsia="Times New Roman" w:hAnsi="Verdana"/>
-          <w:sz w:val="18"/>
-          <w:szCs w:val="18"/>
-          <w:shd w:val="clear" w:color="auto" w:fill="40E0D0"/>
-        </w:rPr>
-        <w:t xml:space="preserve">innesorgan konstant: Sie lässt bei intensiven Reizen nach und steigt </w:t>
-      </w:r>
-      <w:proofErr w:type="gramStart"/>
-      <w:r>
-        <w:rPr>
-          <w:rFonts w:ascii="Verdana" w:eastAsia="Times New Roman" w:hAnsi="Verdana"/>
-          <w:sz w:val="18"/>
-          <w:szCs w:val="18"/>
-          